<commit_message>
#1 - mu: clean up naming
</commit_message>
<xml_diff>
--- a/doc/refcards/mu-ref.docx
+++ b/doc/refcards/mu-ref.docx
@@ -66,7 +66,7 @@
           <w:tab w:val="left" w:pos="4110" w:leader="none"/>
         </w:tabs>
         <w:suppressAutoHyphens w:val="true"/>
-        <w:overflowPunct w:val="false"/>
+        <w:overflowPunct w:val="true"/>
         <w:bidi w:val="0"/>
         <w:spacing w:before="0" w:after="0"/>
         <w:ind w:hanging="0" w:start="0" w:end="0"/>
@@ -257,7 +257,19 @@
           <w:sz w:val="16"/>
           <w:szCs w:val="16"/>
         </w:rPr>
-        <w:t xml:space="preserve">mu version </w:t>
+        <w:t>libm</w:t>
+      </w:r>
+      <w:r>
+        <w:rPr>
+          <w:rFonts w:ascii="Georgia" w:hAnsi="Georgia"/>
+          <w:b/>
+          <w:bCs/>
+          <w:i w:val="false"/>
+          <w:iCs w:val="false"/>
+          <w:sz w:val="16"/>
+          <w:szCs w:val="16"/>
+        </w:rPr>
+        <w:t xml:space="preserve">u version </w:t>
       </w:r>
       <w:r>
         <w:rPr>
@@ -6047,17 +6059,6 @@
           <w:szCs w:val="18"/>
         </w:rPr>
         <w:t>async</w:t>
-      </w:r>
-      <w:r>
-        <w:rPr>
-          <w:rFonts w:ascii="Georgia" w:hAnsi="Georgia"/>
-          <w:b w:val="false"/>
-          <w:bCs w:val="false"/>
-          <w:i/>
-          <w:iCs/>
-          <w:sz w:val="18"/>
-          <w:szCs w:val="18"/>
-        </w:rPr>
         <w:tab/>
         <w:t>T</w:t>
       </w:r>
@@ -10876,7 +10877,7 @@
           <w:tab w:val="left" w:pos="4110" w:leader="none"/>
         </w:tabs>
         <w:suppressAutoHyphens w:val="true"/>
-        <w:overflowPunct w:val="false"/>
+        <w:overflowPunct w:val="true"/>
         <w:bidi w:val="0"/>
         <w:spacing w:before="0" w:after="0"/>
         <w:ind w:hanging="0" w:start="0" w:end="0"/>
@@ -16409,7 +16410,7 @@
           <w:u w:val="none"/>
           <w:shd w:fill="333333" w:val="clear"/>
         </w:rPr>
-        <w:t xml:space="preserve">                    </w:t>
+        <w:t xml:space="preserve">                         </w:t>
       </w:r>
       <w:r>
         <w:rPr>
@@ -16423,7 +16424,7 @@
           <w:u w:val="none"/>
           <w:shd w:fill="333333" w:val="clear"/>
         </w:rPr>
-        <w:t>Mu</w:t>
+        <w:t>libmu</w:t>
       </w:r>
       <w:r>
         <w:rPr>
@@ -16451,7 +16452,7 @@
           <w:u w:val="none"/>
           <w:shd w:fill="333333" w:val="clear"/>
         </w:rPr>
-        <w:t>library</w:t>
+        <w:t>API</w:t>
       </w:r>
       <w:r>
         <w:rPr>
@@ -16465,35 +16466,7 @@
           <w:u w:val="none"/>
           <w:shd w:fill="333333" w:val="clear"/>
         </w:rPr>
-        <w:t xml:space="preserve"> </w:t>
-      </w:r>
-      <w:r>
-        <w:rPr>
-          <w:rFonts w:ascii="Georgia" w:hAnsi="Georgia"/>
-          <w:b/>
-          <w:bCs/>
-          <w:i/>
-          <w:iCs/>
-          <w:sz w:val="24"/>
-          <w:szCs w:val="24"/>
-          <w:u w:val="none"/>
-          <w:shd w:fill="333333" w:val="clear"/>
-        </w:rPr>
-        <w:t>API</w:t>
-      </w:r>
-      <w:r>
-        <w:rPr>
-          <w:rFonts w:ascii="Georgia" w:hAnsi="Georgia"/>
-          <w:b w:val="false"/>
-          <w:bCs/>
-          <w:i/>
-          <w:iCs/>
-          <w:sz w:val="24"/>
-          <w:szCs w:val="24"/>
-          <w:u w:val="none"/>
-          <w:shd w:fill="333333" w:val="clear"/>
-        </w:rPr>
-        <w:t xml:space="preserve">                  </w:t>
+        <w:t xml:space="preserve">                         </w:t>
       </w:r>
       <w:r>
         <w:rPr>
@@ -16658,7 +16631,33 @@
             <w:sz w:val="12"/>
             <w:szCs w:val="12"/>
           </w:rPr>
-          <w:t>https://github.com/Software-Knife-and-Tool/thorn.git</w:t>
+          <w:t>https://github.com/Software-Knife-and-Tool/</w:t>
+        </w:r>
+        <w:r>
+          <w:rPr>
+            <w:rStyle w:val="Hyperlink"/>
+            <w:rFonts w:ascii="Andale Mono" w:hAnsi="Andale Mono"/>
+            <w:b w:val="false"/>
+            <w:bCs w:val="false"/>
+            <w:i/>
+            <w:iCs/>
+            <w:sz w:val="12"/>
+            <w:szCs w:val="12"/>
+          </w:rPr>
+          <w:t>mu</w:t>
+        </w:r>
+        <w:r>
+          <w:rPr>
+            <w:rStyle w:val="Hyperlink"/>
+            <w:rFonts w:ascii="Andale Mono" w:hAnsi="Andale Mono"/>
+            <w:b w:val="false"/>
+            <w:bCs w:val="false"/>
+            <w:i/>
+            <w:iCs/>
+            <w:sz w:val="12"/>
+            <w:szCs w:val="12"/>
+          </w:rPr>
+          <w:t>.git</w:t>
         </w:r>
       </w:hyperlink>
       <w:r>
@@ -16719,7 +16718,31 @@
           <w:sz w:val="12"/>
           <w:szCs w:val="12"/>
         </w:rPr>
-        <w:t>use mu::{Condition, Config, Exception, Mu, Result, Tag}</w:t>
+        <w:t xml:space="preserve">use </w:t>
+      </w:r>
+      <w:r>
+        <w:rPr>
+          <w:rFonts w:ascii="Andale Mono" w:hAnsi="Andale Mono"/>
+          <w:b w:val="false"/>
+          <w:bCs w:val="false"/>
+          <w:i w:val="false"/>
+          <w:iCs w:val="false"/>
+          <w:sz w:val="12"/>
+          <w:szCs w:val="12"/>
+        </w:rPr>
+        <w:t>lib</w:t>
+      </w:r>
+      <w:r>
+        <w:rPr>
+          <w:rFonts w:ascii="Andale Mono" w:hAnsi="Andale Mono"/>
+          <w:b w:val="false"/>
+          <w:bCs w:val="false"/>
+          <w:i w:val="false"/>
+          <w:iCs w:val="false"/>
+          <w:sz w:val="12"/>
+          <w:szCs w:val="12"/>
+        </w:rPr>
+        <w:t>mu::{Condition, Config, Exception, Mu, Result, Tag}</w:t>
       </w:r>
     </w:p>
     <w:p>
@@ -19962,7 +19985,39 @@
           <w:u w:val="none"/>
           <w:lang w:val="en-US" w:eastAsia="zh-CN" w:bidi="hi-IN"/>
         </w:rPr>
-        <w:t>mu-sh: x.y.z: [-h?pvcelq] [file…]</w:t>
+        <w:t>mu-s</w:t>
+      </w:r>
+      <w:r>
+        <w:rPr>
+          <w:rFonts w:eastAsia="Songti SC" w:cs="Arial Unicode MS" w:ascii="Andale Mono" w:hAnsi="Andale Mono"/>
+          <w:b w:val="false"/>
+          <w:bCs w:val="false"/>
+          <w:i w:val="false"/>
+          <w:iCs w:val="false"/>
+          <w:color w:val="auto"/>
+          <w:kern w:val="2"/>
+          <w:sz w:val="16"/>
+          <w:szCs w:val="16"/>
+          <w:u w:val="none"/>
+          <w:lang w:val="en-US" w:eastAsia="zh-CN" w:bidi="hi-IN"/>
+        </w:rPr>
+        <w:t>ys</w:t>
+      </w:r>
+      <w:r>
+        <w:rPr>
+          <w:rFonts w:eastAsia="Songti SC" w:cs="Arial Unicode MS" w:ascii="Andale Mono" w:hAnsi="Andale Mono"/>
+          <w:b w:val="false"/>
+          <w:bCs w:val="false"/>
+          <w:i w:val="false"/>
+          <w:iCs w:val="false"/>
+          <w:color w:val="auto"/>
+          <w:kern w:val="2"/>
+          <w:sz w:val="16"/>
+          <w:szCs w:val="16"/>
+          <w:u w:val="none"/>
+          <w:lang w:val="en-US" w:eastAsia="zh-CN" w:bidi="hi-IN"/>
+        </w:rPr>
+        <w:t>: x.y.z: [-h?pvcelq] [file…]</w:t>
       </w:r>
     </w:p>
     <w:p>
@@ -20634,7 +20689,7 @@
     <w:pPr>
       <w:widowControl/>
       <w:suppressAutoHyphens w:val="true"/>
-      <w:overflowPunct w:val="false"/>
+      <w:overflowPunct w:val="true"/>
       <w:bidi w:val="0"/>
       <w:spacing w:before="0" w:after="0"/>
       <w:jc w:val="start"/>

</xml_diff>

<commit_message>
#413 - core: make self-contained
</commit_message>
<xml_diff>
--- a/doc/refcards/mu-ref.docx
+++ b/doc/refcards/mu-ref.docx
@@ -66,7 +66,7 @@
           <w:tab w:val="left" w:pos="4110" w:leader="none"/>
         </w:tabs>
         <w:suppressAutoHyphens w:val="true"/>
-        <w:overflowPunct w:val="false"/>
+        <w:overflowPunct w:val="true"/>
         <w:bidi w:val="0"/>
         <w:spacing w:before="0" w:after="0"/>
         <w:ind w:hanging="0" w:start="0" w:end="0"/>
@@ -327,7 +327,19 @@
           <w:sz w:val="16"/>
           <w:szCs w:val="16"/>
         </w:rPr>
-        <w:t>0.1.73</w:t>
+        <w:t>0.1.7</w:t>
+      </w:r>
+      <w:r>
+        <w:rPr>
+          <w:rFonts w:ascii="Georgia" w:hAnsi="Georgia"/>
+          <w:b/>
+          <w:bCs/>
+          <w:i/>
+          <w:iCs/>
+          <w:sz w:val="16"/>
+          <w:szCs w:val="16"/>
+        </w:rPr>
+        <w:t>4</w:t>
       </w:r>
     </w:p>
     <w:p>
@@ -7158,7 +7170,7 @@
         <w:pStyle w:val="Normal"/>
         <w:widowControl/>
         <w:suppressAutoHyphens w:val="true"/>
-        <w:overflowPunct w:val="false"/>
+        <w:overflowPunct w:val="true"/>
         <w:bidi w:val="0"/>
         <w:spacing w:before="0" w:after="0"/>
         <w:ind w:hanging="0" w:start="0" w:end="0"/>
@@ -7296,8 +7308,136 @@
           <w:sz w:val="18"/>
           <w:szCs w:val="18"/>
         </w:rPr>
+        <w:t>mul</w:t>
+      </w:r>
+      <w:r>
+        <w:rPr>
+          <w:rFonts w:ascii="Georgia" w:hAnsi="Georgia"/>
+          <w:b w:val="false"/>
+          <w:bCs/>
+          <w:i w:val="false"/>
+          <w:iCs/>
+          <w:sz w:val="18"/>
+          <w:szCs w:val="18"/>
+        </w:rPr>
+        <w:t xml:space="preserve"> </w:t>
+      </w:r>
+      <w:r>
+        <w:rPr>
+          <w:rFonts w:ascii="Georgia" w:hAnsi="Georgia"/>
+          <w:b w:val="false"/>
+          <w:bCs w:val="false"/>
+          <w:i/>
+          <w:iCs/>
+          <w:sz w:val="18"/>
+          <w:szCs w:val="18"/>
+        </w:rPr>
+        <w:t>fix</w:t>
+      </w:r>
+      <w:r>
+        <w:rPr>
+          <w:rFonts w:ascii="Georgia" w:hAnsi="Georgia"/>
+          <w:b w:val="false"/>
+          <w:bCs w:val="false"/>
+          <w:i w:val="false"/>
+          <w:iCs/>
+          <w:sz w:val="18"/>
+          <w:szCs w:val="18"/>
+        </w:rPr>
+        <w:t xml:space="preserve"> </w:t>
+      </w:r>
+      <w:r>
+        <w:rPr>
+          <w:rFonts w:ascii="Georgia" w:hAnsi="Georgia"/>
+          <w:b w:val="false"/>
+          <w:bCs w:val="false"/>
+          <w:i/>
+          <w:iCs/>
+          <w:sz w:val="18"/>
+          <w:szCs w:val="18"/>
+        </w:rPr>
+        <w:t>fix’</w:t>
+      </w:r>
+      <w:r>
+        <w:rPr>
+          <w:rFonts w:ascii="Georgia" w:hAnsi="Georgia"/>
+          <w:b w:val="false"/>
+          <w:bCs w:val="false"/>
+          <w:i w:val="false"/>
+          <w:iCs w:val="false"/>
+          <w:sz w:val="18"/>
+          <w:szCs w:val="18"/>
+        </w:rPr>
+        <w:tab/>
+        <w:tab/>
+      </w:r>
+      <w:r>
+        <w:rPr>
+          <w:rFonts w:ascii="Georgia" w:hAnsi="Georgia"/>
+          <w:b w:val="false"/>
+          <w:bCs w:val="false"/>
+          <w:i/>
+          <w:iCs/>
+          <w:sz w:val="18"/>
+          <w:szCs w:val="18"/>
+        </w:rPr>
+        <w:t>fixnum</w:t>
+      </w:r>
+      <w:r>
+        <w:rPr>
+          <w:rFonts w:ascii="Georgia" w:hAnsi="Georgia"/>
+          <w:b/>
+          <w:bCs/>
+          <w:i/>
+          <w:iCs/>
+          <w:sz w:val="18"/>
+          <w:szCs w:val="18"/>
+        </w:rPr>
+        <w:tab/>
+      </w:r>
+      <w:r>
+        <w:rPr>
+          <w:rFonts w:ascii="Georgia" w:hAnsi="Georgia"/>
+          <w:i w:val="false"/>
+          <w:iCs w:val="false"/>
+          <w:sz w:val="18"/>
+          <w:szCs w:val="18"/>
+        </w:rPr>
         <w:t>product</w:t>
       </w:r>
+    </w:p>
+    <w:p>
+      <w:pPr>
+        <w:pStyle w:val="Normal"/>
+        <w:rPr>
+          <w:sz w:val="18"/>
+          <w:szCs w:val="18"/>
+        </w:rPr>
+      </w:pPr>
+      <w:r>
+        <w:rPr>
+          <w:rFonts w:ascii="Georgia" w:hAnsi="Georgia"/>
+          <w:b/>
+          <w:bCs/>
+          <w:i w:val="false"/>
+          <w:iCs w:val="false"/>
+          <w:sz w:val="18"/>
+          <w:szCs w:val="18"/>
+        </w:rPr>
+        <w:t xml:space="preserve"> </w:t>
+      </w:r>
+      <w:r>
+        <w:rPr>
+          <w:rFonts w:ascii="Georgia" w:hAnsi="Georgia"/>
+          <w:b/>
+          <w:bCs/>
+          <w:i w:val="false"/>
+          <w:iCs w:val="false"/>
+          <w:sz w:val="18"/>
+          <w:szCs w:val="18"/>
+        </w:rPr>
+        <w:t>add</w:t>
+      </w:r>
       <w:r>
         <w:rPr>
           <w:rFonts w:ascii="Georgia" w:hAnsi="Georgia"/>
@@ -7350,12 +7490,12 @@
         <w:rPr>
           <w:rFonts w:ascii="Georgia" w:hAnsi="Georgia"/>
           <w:b w:val="false"/>
-          <w:bCs w:val="false"/>
-          <w:i w:val="false"/>
-          <w:iCs w:val="false"/>
-          <w:sz w:val="18"/>
-          <w:szCs w:val="18"/>
-        </w:rPr>
+          <w:i w:val="false"/>
+          <w:iCs w:val="false"/>
+          <w:sz w:val="18"/>
+          <w:szCs w:val="18"/>
+        </w:rPr>
+        <w:t xml:space="preserve"> </w:t>
         <w:tab/>
         <w:tab/>
       </w:r>
@@ -7391,41 +7531,41 @@
           <w:sz w:val="18"/>
           <w:szCs w:val="18"/>
         </w:rPr>
-        <w:t>product</w:t>
-      </w:r>
-    </w:p>
-    <w:p>
-      <w:pPr>
-        <w:pStyle w:val="Normal"/>
-        <w:rPr>
-          <w:sz w:val="18"/>
-          <w:szCs w:val="18"/>
-        </w:rPr>
-      </w:pPr>
-      <w:r>
-        <w:rPr>
-          <w:rFonts w:ascii="Georgia" w:hAnsi="Georgia"/>
-          <w:b/>
-          <w:bCs/>
-          <w:i w:val="false"/>
-          <w:iCs w:val="false"/>
-          <w:sz w:val="18"/>
-          <w:szCs w:val="18"/>
-        </w:rPr>
-        <w:t xml:space="preserve"> </w:t>
-      </w:r>
-      <w:r>
-        <w:rPr>
-          <w:rFonts w:ascii="Georgia" w:hAnsi="Georgia"/>
-          <w:b/>
-          <w:bCs/>
-          <w:i w:val="false"/>
-          <w:iCs w:val="false"/>
-          <w:sz w:val="18"/>
-          <w:szCs w:val="18"/>
-        </w:rPr>
         <w:t>sum</w:t>
       </w:r>
+    </w:p>
+    <w:p>
+      <w:pPr>
+        <w:pStyle w:val="Normal"/>
+        <w:rPr>
+          <w:sz w:val="18"/>
+          <w:szCs w:val="18"/>
+        </w:rPr>
+      </w:pPr>
+      <w:r>
+        <w:rPr>
+          <w:rFonts w:ascii="Georgia" w:hAnsi="Georgia"/>
+          <w:b/>
+          <w:bCs/>
+          <w:i w:val="false"/>
+          <w:iCs w:val="false"/>
+          <w:sz w:val="18"/>
+          <w:szCs w:val="18"/>
+        </w:rPr>
+        <w:t xml:space="preserve"> </w:t>
+      </w:r>
+      <w:r>
+        <w:rPr>
+          <w:rFonts w:ascii="Georgia" w:hAnsi="Georgia"/>
+          <w:b/>
+          <w:bCs/>
+          <w:i w:val="false"/>
+          <w:iCs w:val="false"/>
+          <w:sz w:val="18"/>
+          <w:szCs w:val="18"/>
+        </w:rPr>
+        <w:t>sub</w:t>
+      </w:r>
       <w:r>
         <w:rPr>
           <w:rFonts w:ascii="Georgia" w:hAnsi="Georgia"/>
@@ -7485,7 +7625,6 @@
         </w:rPr>
         <w:t xml:space="preserve"> </w:t>
         <w:tab/>
-        <w:tab/>
       </w:r>
       <w:r>
         <w:rPr>
@@ -7519,41 +7658,41 @@
           <w:sz w:val="18"/>
           <w:szCs w:val="18"/>
         </w:rPr>
-        <w:t>sum</w:t>
-      </w:r>
-    </w:p>
-    <w:p>
-      <w:pPr>
-        <w:pStyle w:val="Normal"/>
-        <w:rPr>
-          <w:sz w:val="18"/>
-          <w:szCs w:val="18"/>
-        </w:rPr>
-      </w:pPr>
-      <w:r>
-        <w:rPr>
-          <w:rFonts w:ascii="Georgia" w:hAnsi="Georgia"/>
-          <w:b/>
-          <w:bCs/>
-          <w:i w:val="false"/>
-          <w:iCs w:val="false"/>
-          <w:sz w:val="18"/>
-          <w:szCs w:val="18"/>
-        </w:rPr>
-        <w:t xml:space="preserve"> </w:t>
-      </w:r>
-      <w:r>
-        <w:rPr>
-          <w:rFonts w:ascii="Georgia" w:hAnsi="Georgia"/>
-          <w:b/>
-          <w:bCs/>
-          <w:i w:val="false"/>
-          <w:iCs w:val="false"/>
-          <w:sz w:val="18"/>
-          <w:szCs w:val="18"/>
-        </w:rPr>
         <w:t>difference</w:t>
       </w:r>
+    </w:p>
+    <w:p>
+      <w:pPr>
+        <w:pStyle w:val="Normal"/>
+        <w:rPr>
+          <w:sz w:val="18"/>
+          <w:szCs w:val="18"/>
+        </w:rPr>
+      </w:pPr>
+      <w:r>
+        <w:rPr>
+          <w:rFonts w:ascii="Georgia" w:hAnsi="Georgia"/>
+          <w:b/>
+          <w:bCs/>
+          <w:i w:val="false"/>
+          <w:iCs w:val="false"/>
+          <w:sz w:val="18"/>
+          <w:szCs w:val="18"/>
+        </w:rPr>
+        <w:t xml:space="preserve"> </w:t>
+      </w:r>
+      <w:r>
+        <w:rPr>
+          <w:rFonts w:ascii="Georgia" w:hAnsi="Georgia"/>
+          <w:b/>
+          <w:bCs/>
+          <w:i w:val="false"/>
+          <w:iCs w:val="false"/>
+          <w:sz w:val="18"/>
+          <w:szCs w:val="18"/>
+        </w:rPr>
+        <w:t>less-than</w:t>
+      </w:r>
       <w:r>
         <w:rPr>
           <w:rFonts w:ascii="Georgia" w:hAnsi="Georgia"/>
@@ -7606,98 +7745,31 @@
         <w:rPr>
           <w:rFonts w:ascii="Georgia" w:hAnsi="Georgia"/>
           <w:b w:val="false"/>
-          <w:i w:val="false"/>
-          <w:iCs w:val="false"/>
-          <w:sz w:val="18"/>
-          <w:szCs w:val="18"/>
-        </w:rPr>
-        <w:t xml:space="preserve"> </w:t>
-        <w:tab/>
-      </w:r>
-      <w:r>
-        <w:rPr>
-          <w:rFonts w:ascii="Georgia" w:hAnsi="Georgia"/>
-          <w:b w:val="false"/>
-          <w:bCs w:val="false"/>
-          <w:i/>
-          <w:iCs/>
-          <w:sz w:val="18"/>
-          <w:szCs w:val="18"/>
-        </w:rPr>
-        <w:t>fixnum</w:t>
-      </w:r>
-      <w:r>
-        <w:rPr>
-          <w:rFonts w:ascii="Georgia" w:hAnsi="Georgia"/>
-          <w:b/>
-          <w:bCs/>
-          <w:i/>
-          <w:iCs/>
-          <w:sz w:val="18"/>
-          <w:szCs w:val="18"/>
-        </w:rPr>
-        <w:tab/>
-      </w:r>
-      <w:r>
-        <w:rPr>
-          <w:rFonts w:ascii="Georgia" w:hAnsi="Georgia"/>
-          <w:i w:val="false"/>
-          <w:iCs w:val="false"/>
-          <w:sz w:val="18"/>
-          <w:szCs w:val="18"/>
-        </w:rPr>
-        <w:t>difference</w:t>
-      </w:r>
-    </w:p>
-    <w:p>
-      <w:pPr>
-        <w:pStyle w:val="Normal"/>
-        <w:rPr>
-          <w:sz w:val="18"/>
-          <w:szCs w:val="18"/>
-        </w:rPr>
-      </w:pPr>
-      <w:r>
-        <w:rPr>
-          <w:rFonts w:ascii="Georgia" w:hAnsi="Georgia"/>
-          <w:b/>
-          <w:bCs/>
-          <w:i w:val="false"/>
-          <w:iCs w:val="false"/>
-          <w:sz w:val="18"/>
-          <w:szCs w:val="18"/>
-        </w:rPr>
-        <w:t xml:space="preserve"> </w:t>
-      </w:r>
-      <w:r>
-        <w:rPr>
-          <w:rFonts w:ascii="Georgia" w:hAnsi="Georgia"/>
-          <w:b/>
-          <w:bCs/>
-          <w:i w:val="false"/>
-          <w:iCs w:val="false"/>
-          <w:sz w:val="18"/>
-          <w:szCs w:val="18"/>
-        </w:rPr>
-        <w:t>less-than</w:t>
-      </w:r>
-      <w:r>
-        <w:rPr>
-          <w:rFonts w:ascii="Georgia" w:hAnsi="Georgia"/>
-          <w:b w:val="false"/>
-          <w:bCs/>
-          <w:i w:val="false"/>
-          <w:iCs/>
-          <w:sz w:val="18"/>
-          <w:szCs w:val="18"/>
-        </w:rPr>
-        <w:t xml:space="preserve"> </w:t>
-      </w:r>
-      <w:r>
-        <w:rPr>
-          <w:rFonts w:ascii="Georgia" w:hAnsi="Georgia"/>
-          <w:b w:val="false"/>
-          <w:bCs w:val="false"/>
+          <w:bCs w:val="false"/>
+          <w:i w:val="false"/>
+          <w:iCs w:val="false"/>
+          <w:sz w:val="18"/>
+          <w:szCs w:val="18"/>
+        </w:rPr>
+        <w:tab/>
+        <w:tab/>
+      </w:r>
+      <w:r>
+        <w:rPr>
+          <w:rFonts w:ascii="Georgia" w:hAnsi="Georgia"/>
+          <w:b w:val="false"/>
+          <w:bCs w:val="false"/>
+          <w:i/>
+          <w:iCs/>
+          <w:sz w:val="18"/>
+          <w:szCs w:val="18"/>
+        </w:rPr>
+        <w:t>bool</w:t>
+        <w:tab/>
+      </w:r>
+      <w:r>
+        <w:rPr>
+          <w:rFonts w:ascii="Georgia" w:hAnsi="Georgia"/>
           <w:i/>
           <w:iCs/>
           <w:sz w:val="18"/>
@@ -7709,66 +7781,6 @@
         <w:rPr>
           <w:rFonts w:ascii="Georgia" w:hAnsi="Georgia"/>
           <w:b w:val="false"/>
-          <w:bCs w:val="false"/>
-          <w:i w:val="false"/>
-          <w:iCs/>
-          <w:sz w:val="18"/>
-          <w:szCs w:val="18"/>
-        </w:rPr>
-        <w:t xml:space="preserve"> </w:t>
-      </w:r>
-      <w:r>
-        <w:rPr>
-          <w:rFonts w:ascii="Georgia" w:hAnsi="Georgia"/>
-          <w:b w:val="false"/>
-          <w:bCs w:val="false"/>
-          <w:i/>
-          <w:iCs/>
-          <w:sz w:val="18"/>
-          <w:szCs w:val="18"/>
-        </w:rPr>
-        <w:t>fix’</w:t>
-      </w:r>
-      <w:r>
-        <w:rPr>
-          <w:rFonts w:ascii="Georgia" w:hAnsi="Georgia"/>
-          <w:b w:val="false"/>
-          <w:bCs w:val="false"/>
-          <w:i w:val="false"/>
-          <w:iCs w:val="false"/>
-          <w:sz w:val="18"/>
-          <w:szCs w:val="18"/>
-        </w:rPr>
-        <w:tab/>
-        <w:tab/>
-      </w:r>
-      <w:r>
-        <w:rPr>
-          <w:rFonts w:ascii="Georgia" w:hAnsi="Georgia"/>
-          <w:b w:val="false"/>
-          <w:bCs w:val="false"/>
-          <w:i/>
-          <w:iCs/>
-          <w:sz w:val="18"/>
-          <w:szCs w:val="18"/>
-        </w:rPr>
-        <w:t>bool</w:t>
-        <w:tab/>
-      </w:r>
-      <w:r>
-        <w:rPr>
-          <w:rFonts w:ascii="Georgia" w:hAnsi="Georgia"/>
-          <w:i/>
-          <w:iCs/>
-          <w:sz w:val="18"/>
-          <w:szCs w:val="18"/>
-        </w:rPr>
-        <w:t>fix</w:t>
-      </w:r>
-      <w:r>
-        <w:rPr>
-          <w:rFonts w:ascii="Georgia" w:hAnsi="Georgia"/>
-          <w:b w:val="false"/>
           <w:i w:val="false"/>
           <w:iCs w:val="false"/>
           <w:sz w:val="18"/>
@@ -7817,7 +7829,7 @@
           <w:sz w:val="18"/>
           <w:szCs w:val="18"/>
         </w:rPr>
-        <w:t>quotient</w:t>
+        <w:t>div</w:t>
       </w:r>
       <w:r>
         <w:rPr>
@@ -8613,12 +8625,151 @@
           <w:sz w:val="18"/>
           <w:szCs w:val="18"/>
         </w:rPr>
+        <w:t>mul</w:t>
+      </w:r>
+      <w:r>
+        <w:rPr>
+          <w:rFonts w:ascii="Georgia" w:hAnsi="Georgia"/>
+          <w:b w:val="false"/>
+          <w:bCs/>
+          <w:i w:val="false"/>
+          <w:iCs/>
+          <w:sz w:val="18"/>
+          <w:szCs w:val="18"/>
+        </w:rPr>
+        <w:t xml:space="preserve"> </w:t>
+      </w:r>
+      <w:r>
+        <w:rPr>
+          <w:rFonts w:ascii="Georgia" w:hAnsi="Georgia"/>
+          <w:b w:val="false"/>
+          <w:bCs w:val="false"/>
+          <w:i/>
+          <w:iCs/>
+          <w:sz w:val="18"/>
+          <w:szCs w:val="18"/>
+        </w:rPr>
+        <w:t>fl</w:t>
+      </w:r>
+      <w:r>
+        <w:rPr>
+          <w:rFonts w:ascii="Georgia" w:hAnsi="Georgia"/>
+          <w:b w:val="false"/>
+          <w:bCs w:val="false"/>
+          <w:i w:val="false"/>
+          <w:iCs/>
+          <w:sz w:val="18"/>
+          <w:szCs w:val="18"/>
+        </w:rPr>
+        <w:t xml:space="preserve"> </w:t>
+      </w:r>
+      <w:r>
+        <w:rPr>
+          <w:rFonts w:ascii="Georgia" w:hAnsi="Georgia"/>
+          <w:b w:val="false"/>
+          <w:bCs w:val="false"/>
+          <w:i/>
+          <w:iCs/>
+          <w:sz w:val="18"/>
+          <w:szCs w:val="18"/>
+        </w:rPr>
+        <w:t>fl’</w:t>
+      </w:r>
+      <w:r>
+        <w:rPr>
+          <w:rFonts w:ascii="Georgia" w:hAnsi="Georgia"/>
+          <w:b w:val="false"/>
+          <w:bCs w:val="false"/>
+          <w:i w:val="false"/>
+          <w:iCs w:val="false"/>
+          <w:sz w:val="18"/>
+          <w:szCs w:val="18"/>
+        </w:rPr>
+        <w:tab/>
+        <w:tab/>
+      </w:r>
+      <w:r>
+        <w:rPr>
+          <w:rFonts w:ascii="Georgia" w:hAnsi="Georgia"/>
+          <w:b w:val="false"/>
+          <w:i/>
+          <w:iCs/>
+          <w:sz w:val="18"/>
+          <w:szCs w:val="18"/>
+        </w:rPr>
+        <w:t>float</w:t>
+        <w:tab/>
+      </w:r>
+      <w:r>
+        <w:rPr>
+          <w:rFonts w:ascii="Georgia" w:hAnsi="Georgia"/>
+          <w:i w:val="false"/>
+          <w:iCs w:val="false"/>
+          <w:sz w:val="18"/>
+          <w:szCs w:val="18"/>
+        </w:rPr>
         <w:t>product</w:t>
       </w:r>
       <w:r>
         <w:rPr>
           <w:rFonts w:ascii="Georgia" w:hAnsi="Georgia"/>
           <w:b w:val="false"/>
+          <w:i w:val="false"/>
+          <w:iCs w:val="false"/>
+          <w:sz w:val="18"/>
+          <w:szCs w:val="18"/>
+        </w:rPr>
+        <w:t xml:space="preserve"> </w:t>
+      </w:r>
+    </w:p>
+    <w:p>
+      <w:pPr>
+        <w:pStyle w:val="Normal"/>
+        <w:rPr>
+          <w:sz w:val="18"/>
+          <w:szCs w:val="18"/>
+        </w:rPr>
+      </w:pPr>
+      <w:r>
+        <w:rPr>
+          <w:rFonts w:ascii="Georgia" w:hAnsi="Georgia"/>
+          <w:b/>
+          <w:bCs/>
+          <w:i w:val="false"/>
+          <w:iCs w:val="false"/>
+          <w:sz w:val="18"/>
+          <w:szCs w:val="18"/>
+        </w:rPr>
+        <w:t xml:space="preserve"> </w:t>
+      </w:r>
+      <w:r>
+        <w:rPr>
+          <w:rFonts w:ascii="Georgia" w:hAnsi="Georgia"/>
+          <w:b/>
+          <w:bCs/>
+          <w:i w:val="false"/>
+          <w:iCs w:val="false"/>
+          <w:sz w:val="18"/>
+          <w:szCs w:val="18"/>
+        </w:rPr>
+        <w:t>f</w:t>
+      </w:r>
+      <w:r>
+        <w:rPr>
+          <w:rFonts w:ascii="Georgia" w:hAnsi="Georgia"/>
+          <w:b/>
+          <w:bCs/>
+          <w:i w:val="false"/>
+          <w:iCs w:val="false"/>
+          <w:sz w:val="18"/>
+          <w:szCs w:val="18"/>
+        </w:rPr>
+        <w:t>add</w:t>
+      </w:r>
+      <w:r>
+        <w:rPr>
+          <w:rFonts w:ascii="Georgia" w:hAnsi="Georgia"/>
+          <w:b w:val="false"/>
           <w:bCs/>
           <w:i w:val="false"/>
           <w:iCs/>
@@ -8667,12 +8818,12 @@
         <w:rPr>
           <w:rFonts w:ascii="Georgia" w:hAnsi="Georgia"/>
           <w:b w:val="false"/>
-          <w:bCs w:val="false"/>
-          <w:i w:val="false"/>
-          <w:iCs w:val="false"/>
-          <w:sz w:val="18"/>
-          <w:szCs w:val="18"/>
-        </w:rPr>
+          <w:i w:val="false"/>
+          <w:iCs w:val="false"/>
+          <w:sz w:val="18"/>
+          <w:szCs w:val="18"/>
+        </w:rPr>
+        <w:t xml:space="preserve">   </w:t>
         <w:tab/>
         <w:tab/>
       </w:r>
@@ -8696,51 +8847,121 @@
           <w:sz w:val="18"/>
           <w:szCs w:val="18"/>
         </w:rPr>
-        <w:t>product</w:t>
-      </w:r>
-      <w:r>
-        <w:rPr>
-          <w:rFonts w:ascii="Georgia" w:hAnsi="Georgia"/>
-          <w:b w:val="false"/>
-          <w:i w:val="false"/>
-          <w:iCs w:val="false"/>
-          <w:sz w:val="18"/>
-          <w:szCs w:val="18"/>
-        </w:rPr>
-        <w:t xml:space="preserve"> </w:t>
-      </w:r>
-    </w:p>
-    <w:p>
-      <w:pPr>
-        <w:pStyle w:val="Normal"/>
-        <w:rPr>
-          <w:sz w:val="18"/>
-          <w:szCs w:val="18"/>
-        </w:rPr>
-      </w:pPr>
-      <w:r>
-        <w:rPr>
-          <w:rFonts w:ascii="Georgia" w:hAnsi="Georgia"/>
-          <w:b/>
-          <w:bCs/>
-          <w:i w:val="false"/>
-          <w:iCs w:val="false"/>
-          <w:sz w:val="18"/>
-          <w:szCs w:val="18"/>
-        </w:rPr>
-        <w:t xml:space="preserve"> </w:t>
-      </w:r>
-      <w:r>
-        <w:rPr>
-          <w:rFonts w:ascii="Georgia" w:hAnsi="Georgia"/>
-          <w:b/>
-          <w:bCs/>
-          <w:i w:val="false"/>
-          <w:iCs w:val="false"/>
-          <w:sz w:val="18"/>
-          <w:szCs w:val="18"/>
-        </w:rPr>
-        <w:t>fsum</w:t>
+        <w:t>sum</w:t>
+      </w:r>
+    </w:p>
+    <w:p>
+      <w:pPr>
+        <w:pStyle w:val="Normal"/>
+        <w:rPr>
+          <w:sz w:val="18"/>
+          <w:szCs w:val="18"/>
+        </w:rPr>
+      </w:pPr>
+      <w:r>
+        <w:rPr>
+          <w:rFonts w:ascii="Georgia" w:hAnsi="Georgia"/>
+          <w:b/>
+          <w:bCs/>
+          <w:i w:val="false"/>
+          <w:iCs w:val="false"/>
+          <w:sz w:val="18"/>
+          <w:szCs w:val="18"/>
+        </w:rPr>
+        <w:t xml:space="preserve"> </w:t>
+      </w:r>
+      <w:bookmarkStart w:id="0" w:name="__DdeLink__1057_224144652"/>
+      <w:r>
+        <w:rPr>
+          <w:rFonts w:ascii="Georgia" w:hAnsi="Georgia"/>
+          <w:b/>
+          <w:bCs/>
+          <w:i w:val="false"/>
+          <w:iCs w:val="false"/>
+          <w:sz w:val="18"/>
+          <w:szCs w:val="18"/>
+        </w:rPr>
+        <w:t>f</w:t>
+      </w:r>
+      <w:r>
+        <w:rPr>
+          <w:rFonts w:ascii="Georgia" w:hAnsi="Georgia"/>
+          <w:b/>
+          <w:bCs/>
+          <w:i w:val="false"/>
+          <w:iCs w:val="false"/>
+          <w:sz w:val="18"/>
+          <w:szCs w:val="18"/>
+        </w:rPr>
+        <w:t>sub</w:t>
+      </w:r>
+      <w:r>
+        <w:rPr>
+          <w:rFonts w:ascii="Georgia" w:hAnsi="Georgia"/>
+          <w:b w:val="false"/>
+          <w:i w:val="false"/>
+          <w:iCs w:val="false"/>
+          <w:sz w:val="18"/>
+          <w:szCs w:val="18"/>
+        </w:rPr>
+        <w:t xml:space="preserve">  </w:t>
+        <w:tab/>
+      </w:r>
+      <w:r>
+        <w:rPr>
+          <w:rFonts w:ascii="Georgia" w:hAnsi="Georgia"/>
+          <w:b w:val="false"/>
+          <w:i/>
+          <w:iCs/>
+          <w:sz w:val="18"/>
+          <w:szCs w:val="18"/>
+        </w:rPr>
+        <w:t>float</w:t>
+        <w:tab/>
+      </w:r>
+      <w:r>
+        <w:rPr>
+          <w:rFonts w:ascii="Georgia" w:hAnsi="Georgia"/>
+          <w:i w:val="false"/>
+          <w:iCs w:val="false"/>
+          <w:sz w:val="18"/>
+          <w:szCs w:val="18"/>
+        </w:rPr>
+        <w:t>difference</w:t>
+      </w:r>
+      <w:bookmarkEnd w:id="0"/>
+    </w:p>
+    <w:p>
+      <w:pPr>
+        <w:pStyle w:val="Normal"/>
+        <w:rPr>
+          <w:sz w:val="18"/>
+          <w:szCs w:val="18"/>
+        </w:rPr>
+      </w:pPr>
+      <w:r>
+        <w:rPr>
+          <w:rFonts w:ascii="Georgia" w:hAnsi="Georgia"/>
+          <w:b/>
+          <w:bCs/>
+          <w:i w:val="false"/>
+          <w:iCs w:val="false"/>
+          <w:sz w:val="18"/>
+          <w:szCs w:val="18"/>
+        </w:rPr>
+        <w:t xml:space="preserve"> </w:t>
+      </w:r>
+      <w:r>
+        <w:rPr>
+          <w:rFonts w:ascii="Georgia" w:hAnsi="Georgia"/>
+          <w:b/>
+          <w:bCs/>
+          <w:i w:val="false"/>
+          <w:iCs w:val="false"/>
+          <w:sz w:val="18"/>
+          <w:szCs w:val="18"/>
+        </w:rPr>
+        <w:t>fless-than</w:t>
       </w:r>
       <w:r>
         <w:rPr>
@@ -8799,83 +9020,25 @@
           <w:sz w:val="18"/>
           <w:szCs w:val="18"/>
         </w:rPr>
-        <w:t xml:space="preserve">   </w:t>
-        <w:tab/>
-        <w:tab/>
-      </w:r>
-      <w:r>
-        <w:rPr>
-          <w:rFonts w:ascii="Georgia" w:hAnsi="Georgia"/>
-          <w:b w:val="false"/>
-          <w:i/>
-          <w:iCs/>
-          <w:sz w:val="18"/>
-          <w:szCs w:val="18"/>
-        </w:rPr>
-        <w:t>float</w:t>
-        <w:tab/>
-      </w:r>
-      <w:r>
-        <w:rPr>
-          <w:rFonts w:ascii="Georgia" w:hAnsi="Georgia"/>
-          <w:i w:val="false"/>
-          <w:iCs w:val="false"/>
-          <w:sz w:val="18"/>
-          <w:szCs w:val="18"/>
-        </w:rPr>
-        <w:t>sum</w:t>
-      </w:r>
-    </w:p>
-    <w:p>
-      <w:pPr>
-        <w:pStyle w:val="Normal"/>
-        <w:rPr>
-          <w:sz w:val="18"/>
-          <w:szCs w:val="18"/>
-        </w:rPr>
-      </w:pPr>
-      <w:r>
-        <w:rPr>
-          <w:rFonts w:ascii="Georgia" w:hAnsi="Georgia"/>
-          <w:b/>
-          <w:bCs/>
-          <w:i w:val="false"/>
-          <w:iCs w:val="false"/>
-          <w:sz w:val="18"/>
-          <w:szCs w:val="18"/>
-        </w:rPr>
-        <w:t xml:space="preserve"> </w:t>
-      </w:r>
-      <w:bookmarkStart w:id="0" w:name="__DdeLink__1057_224144652"/>
-      <w:r>
-        <w:rPr>
-          <w:rFonts w:ascii="Georgia" w:hAnsi="Georgia"/>
-          <w:b/>
-          <w:bCs/>
-          <w:i w:val="false"/>
-          <w:iCs w:val="false"/>
-          <w:sz w:val="18"/>
-          <w:szCs w:val="18"/>
-        </w:rPr>
-        <w:t>fdifference</w:t>
-      </w:r>
-      <w:r>
-        <w:rPr>
-          <w:rFonts w:ascii="Georgia" w:hAnsi="Georgia"/>
-          <w:b w:val="false"/>
-          <w:bCs/>
-          <w:i w:val="false"/>
-          <w:iCs/>
-          <w:sz w:val="18"/>
-          <w:szCs w:val="18"/>
-        </w:rPr>
-        <w:t xml:space="preserve"> </w:t>
-      </w:r>
-      <w:r>
-        <w:rPr>
-          <w:rFonts w:ascii="Georgia" w:hAnsi="Georgia"/>
-          <w:b w:val="false"/>
-          <w:bCs w:val="false"/>
+        <w:t xml:space="preserve"> </w:t>
+        <w:tab/>
+        <w:tab/>
+      </w:r>
+      <w:r>
+        <w:rPr>
+          <w:rFonts w:ascii="Georgia" w:hAnsi="Georgia"/>
+          <w:b w:val="false"/>
+          <w:i/>
+          <w:iCs/>
+          <w:sz w:val="18"/>
+          <w:szCs w:val="18"/>
+        </w:rPr>
+        <w:t>bool</w:t>
+        <w:tab/>
+      </w:r>
+      <w:r>
+        <w:rPr>
+          <w:rFonts w:ascii="Georgia" w:hAnsi="Georgia"/>
           <w:i/>
           <w:iCs/>
           <w:sz w:val="18"/>
@@ -8887,181 +9050,6 @@
         <w:rPr>
           <w:rFonts w:ascii="Georgia" w:hAnsi="Georgia"/>
           <w:b w:val="false"/>
-          <w:bCs w:val="false"/>
-          <w:i w:val="false"/>
-          <w:iCs/>
-          <w:sz w:val="18"/>
-          <w:szCs w:val="18"/>
-        </w:rPr>
-        <w:t xml:space="preserve"> </w:t>
-      </w:r>
-      <w:r>
-        <w:rPr>
-          <w:rFonts w:ascii="Georgia" w:hAnsi="Georgia"/>
-          <w:b w:val="false"/>
-          <w:bCs w:val="false"/>
-          <w:i/>
-          <w:iCs/>
-          <w:sz w:val="18"/>
-          <w:szCs w:val="18"/>
-        </w:rPr>
-        <w:t>fl’</w:t>
-      </w:r>
-      <w:r>
-        <w:rPr>
-          <w:rFonts w:ascii="Georgia" w:hAnsi="Georgia"/>
-          <w:b w:val="false"/>
-          <w:i w:val="false"/>
-          <w:iCs w:val="false"/>
-          <w:sz w:val="18"/>
-          <w:szCs w:val="18"/>
-        </w:rPr>
-        <w:t xml:space="preserve">   </w:t>
-        <w:tab/>
-      </w:r>
-      <w:r>
-        <w:rPr>
-          <w:rFonts w:ascii="Georgia" w:hAnsi="Georgia"/>
-          <w:b w:val="false"/>
-          <w:i/>
-          <w:iCs/>
-          <w:sz w:val="18"/>
-          <w:szCs w:val="18"/>
-        </w:rPr>
-        <w:t>float</w:t>
-        <w:tab/>
-      </w:r>
-      <w:r>
-        <w:rPr>
-          <w:rFonts w:ascii="Georgia" w:hAnsi="Georgia"/>
-          <w:i w:val="false"/>
-          <w:iCs w:val="false"/>
-          <w:sz w:val="18"/>
-          <w:szCs w:val="18"/>
-        </w:rPr>
-        <w:t>difference</w:t>
-      </w:r>
-      <w:bookmarkEnd w:id="0"/>
-    </w:p>
-    <w:p>
-      <w:pPr>
-        <w:pStyle w:val="Normal"/>
-        <w:rPr>
-          <w:sz w:val="18"/>
-          <w:szCs w:val="18"/>
-        </w:rPr>
-      </w:pPr>
-      <w:r>
-        <w:rPr>
-          <w:rFonts w:ascii="Georgia" w:hAnsi="Georgia"/>
-          <w:b/>
-          <w:bCs/>
-          <w:i w:val="false"/>
-          <w:iCs w:val="false"/>
-          <w:sz w:val="18"/>
-          <w:szCs w:val="18"/>
-        </w:rPr>
-        <w:t xml:space="preserve"> </w:t>
-      </w:r>
-      <w:r>
-        <w:rPr>
-          <w:rFonts w:ascii="Georgia" w:hAnsi="Georgia"/>
-          <w:b/>
-          <w:bCs/>
-          <w:i w:val="false"/>
-          <w:iCs w:val="false"/>
-          <w:sz w:val="18"/>
-          <w:szCs w:val="18"/>
-        </w:rPr>
-        <w:t>fless-than</w:t>
-      </w:r>
-      <w:r>
-        <w:rPr>
-          <w:rFonts w:ascii="Georgia" w:hAnsi="Georgia"/>
-          <w:b w:val="false"/>
-          <w:bCs/>
-          <w:i w:val="false"/>
-          <w:iCs/>
-          <w:sz w:val="18"/>
-          <w:szCs w:val="18"/>
-        </w:rPr>
-        <w:t xml:space="preserve"> </w:t>
-      </w:r>
-      <w:r>
-        <w:rPr>
-          <w:rFonts w:ascii="Georgia" w:hAnsi="Georgia"/>
-          <w:b w:val="false"/>
-          <w:bCs w:val="false"/>
-          <w:i/>
-          <w:iCs/>
-          <w:sz w:val="18"/>
-          <w:szCs w:val="18"/>
-        </w:rPr>
-        <w:t>fl</w:t>
-      </w:r>
-      <w:r>
-        <w:rPr>
-          <w:rFonts w:ascii="Georgia" w:hAnsi="Georgia"/>
-          <w:b w:val="false"/>
-          <w:bCs w:val="false"/>
-          <w:i w:val="false"/>
-          <w:iCs/>
-          <w:sz w:val="18"/>
-          <w:szCs w:val="18"/>
-        </w:rPr>
-        <w:t xml:space="preserve"> </w:t>
-      </w:r>
-      <w:r>
-        <w:rPr>
-          <w:rFonts w:ascii="Georgia" w:hAnsi="Georgia"/>
-          <w:b w:val="false"/>
-          <w:bCs w:val="false"/>
-          <w:i/>
-          <w:iCs/>
-          <w:sz w:val="18"/>
-          <w:szCs w:val="18"/>
-        </w:rPr>
-        <w:t>fl’</w:t>
-      </w:r>
-      <w:r>
-        <w:rPr>
-          <w:rFonts w:ascii="Georgia" w:hAnsi="Georgia"/>
-          <w:b w:val="false"/>
-          <w:i w:val="false"/>
-          <w:iCs w:val="false"/>
-          <w:sz w:val="18"/>
-          <w:szCs w:val="18"/>
-        </w:rPr>
-        <w:t xml:space="preserve"> </w:t>
-        <w:tab/>
-        <w:tab/>
-      </w:r>
-      <w:r>
-        <w:rPr>
-          <w:rFonts w:ascii="Georgia" w:hAnsi="Georgia"/>
-          <w:b w:val="false"/>
-          <w:i/>
-          <w:iCs/>
-          <w:sz w:val="18"/>
-          <w:szCs w:val="18"/>
-        </w:rPr>
-        <w:t>bool</w:t>
-        <w:tab/>
-      </w:r>
-      <w:r>
-        <w:rPr>
-          <w:rFonts w:ascii="Georgia" w:hAnsi="Georgia"/>
-          <w:i/>
-          <w:iCs/>
-          <w:sz w:val="18"/>
-          <w:szCs w:val="18"/>
-        </w:rPr>
-        <w:t>fl</w:t>
-      </w:r>
-      <w:r>
-        <w:rPr>
-          <w:rFonts w:ascii="Georgia" w:hAnsi="Georgia"/>
-          <w:b w:val="false"/>
           <w:i w:val="false"/>
           <w:iCs w:val="false"/>
           <w:sz w:val="18"/>
@@ -9131,7 +9119,19 @@
           <w:sz w:val="18"/>
           <w:szCs w:val="18"/>
         </w:rPr>
-        <w:t>fquotient</w:t>
+        <w:t>f</w:t>
+      </w:r>
+      <w:r>
+        <w:rPr>
+          <w:rFonts w:ascii="Georgia" w:hAnsi="Georgia"/>
+          <w:b/>
+          <w:bCs/>
+          <w:i w:val="false"/>
+          <w:iCs w:val="false"/>
+          <w:sz w:val="18"/>
+          <w:szCs w:val="18"/>
+        </w:rPr>
+        <w:t>div</w:t>
       </w:r>
       <w:r>
         <w:rPr>
@@ -11000,7 +11000,7 @@
           <w:tab w:val="left" w:pos="4110" w:leader="none"/>
         </w:tabs>
         <w:suppressAutoHyphens w:val="true"/>
-        <w:overflowPunct w:val="false"/>
+        <w:overflowPunct w:val="true"/>
         <w:bidi w:val="0"/>
         <w:spacing w:before="0" w:after="0"/>
         <w:ind w:hanging="0" w:start="0" w:end="0"/>
@@ -11451,7 +11451,7 @@
           <w:tab w:val="left" w:pos="4110" w:leader="none"/>
         </w:tabs>
         <w:suppressAutoHyphens w:val="true"/>
-        <w:overflowPunct w:val="false"/>
+        <w:overflowPunct w:val="true"/>
         <w:bidi w:val="0"/>
         <w:spacing w:before="0" w:after="0"/>
         <w:ind w:hanging="0" w:start="0" w:end="0"/>
@@ -21002,7 +21002,7 @@
     <w:pPr>
       <w:widowControl/>
       <w:suppressAutoHyphens w:val="true"/>
-      <w:overflowPunct w:val="false"/>
+      <w:overflowPunct w:val="true"/>
       <w:bidi w:val="0"/>
       <w:spacing w:before="0" w:after="0"/>
       <w:jc w:val="start"/>

</xml_diff>

<commit_message>
#438 - mux: mux like cargo
</commit_message>
<xml_diff>
--- a/doc/refcards/mu-ref.docx
+++ b/doc/refcards/mu-ref.docx
@@ -66,7 +66,7 @@
           <w:tab w:val="left" w:pos="4110" w:leader="none"/>
         </w:tabs>
         <w:suppressAutoHyphens w:val="true"/>
-        <w:overflowPunct w:val="true"/>
+        <w:overflowPunct w:val="false"/>
         <w:bidi w:val="0"/>
         <w:spacing w:before="0" w:after="0"/>
         <w:ind w:hanging="0" w:start="0" w:end="0"/>
@@ -339,7 +339,7 @@
           <w:sz w:val="16"/>
           <w:szCs w:val="16"/>
         </w:rPr>
-        <w:t>4</w:t>
+        <w:t>6</w:t>
       </w:r>
     </w:p>
     <w:p>
@@ -7170,7 +7170,7 @@
         <w:pStyle w:val="Normal"/>
         <w:widowControl/>
         <w:suppressAutoHyphens w:val="true"/>
-        <w:overflowPunct w:val="true"/>
+        <w:overflowPunct w:val="false"/>
         <w:bidi w:val="0"/>
         <w:spacing w:before="0" w:after="0"/>
         <w:ind w:hanging="0" w:start="0" w:end="0"/>
@@ -8752,19 +8752,7 @@
           <w:sz w:val="18"/>
           <w:szCs w:val="18"/>
         </w:rPr>
-        <w:t>f</w:t>
-      </w:r>
-      <w:r>
-        <w:rPr>
-          <w:rFonts w:ascii="Georgia" w:hAnsi="Georgia"/>
-          <w:b/>
-          <w:bCs/>
-          <w:i w:val="false"/>
-          <w:iCs w:val="false"/>
-          <w:sz w:val="18"/>
-          <w:szCs w:val="18"/>
-        </w:rPr>
-        <w:t>add</w:t>
+        <w:t>fadd</w:t>
       </w:r>
       <w:r>
         <w:rPr>
@@ -8881,19 +8869,7 @@
           <w:sz w:val="18"/>
           <w:szCs w:val="18"/>
         </w:rPr>
-        <w:t>f</w:t>
-      </w:r>
-      <w:r>
-        <w:rPr>
-          <w:rFonts w:ascii="Georgia" w:hAnsi="Georgia"/>
-          <w:b/>
-          <w:bCs/>
-          <w:i w:val="false"/>
-          <w:iCs w:val="false"/>
-          <w:sz w:val="18"/>
-          <w:szCs w:val="18"/>
-        </w:rPr>
-        <w:t>sub</w:t>
+        <w:t>fsub</w:t>
       </w:r>
       <w:r>
         <w:rPr>
@@ -9119,19 +9095,7 @@
           <w:sz w:val="18"/>
           <w:szCs w:val="18"/>
         </w:rPr>
-        <w:t>f</w:t>
-      </w:r>
-      <w:r>
-        <w:rPr>
-          <w:rFonts w:ascii="Georgia" w:hAnsi="Georgia"/>
-          <w:b/>
-          <w:bCs/>
-          <w:i w:val="false"/>
-          <w:iCs w:val="false"/>
-          <w:sz w:val="18"/>
-          <w:szCs w:val="18"/>
-        </w:rPr>
-        <w:t>div</w:t>
+        <w:t>fdiv</w:t>
       </w:r>
       <w:r>
         <w:rPr>
@@ -11000,7 +10964,7 @@
           <w:tab w:val="left" w:pos="4110" w:leader="none"/>
         </w:tabs>
         <w:suppressAutoHyphens w:val="true"/>
-        <w:overflowPunct w:val="true"/>
+        <w:overflowPunct w:val="false"/>
         <w:bidi w:val="0"/>
         <w:spacing w:before="0" w:after="0"/>
         <w:ind w:hanging="0" w:start="0" w:end="0"/>
@@ -11451,7 +11415,7 @@
           <w:tab w:val="left" w:pos="4110" w:leader="none"/>
         </w:tabs>
         <w:suppressAutoHyphens w:val="true"/>
-        <w:overflowPunct w:val="true"/>
+        <w:overflowPunct w:val="false"/>
         <w:bidi w:val="0"/>
         <w:spacing w:before="0" w:after="0"/>
         <w:ind w:hanging="0" w:start="0" w:end="0"/>
@@ -16316,7 +16280,47 @@
           <w:sz w:val="12"/>
           <w:szCs w:val="12"/>
         </w:rPr>
-        <w:t>default = [ “nix”, "std", "sysinfo" ]</w:t>
+        <w:t>default = [ “</w:t>
+      </w:r>
+      <w:r>
+        <w:rPr>
+          <w:rFonts w:ascii="Andale Mono" w:hAnsi="Andale Mono"/>
+          <w:b/>
+          <w:bCs/>
+          <w:sz w:val="12"/>
+          <w:szCs w:val="12"/>
+        </w:rPr>
+        <w:t xml:space="preserve">std”, </w:t>
+      </w:r>
+      <w:r>
+        <w:rPr>
+          <w:rFonts w:ascii="Andale Mono" w:hAnsi="Andale Mono"/>
+          <w:b/>
+          <w:bCs/>
+          <w:sz w:val="12"/>
+          <w:szCs w:val="12"/>
+        </w:rPr>
+        <w:t>“nix”, "</w:t>
+      </w:r>
+      <w:r>
+        <w:rPr>
+          <w:rFonts w:ascii="Andale Mono" w:hAnsi="Andale Mono"/>
+          <w:b/>
+          <w:bCs/>
+          <w:sz w:val="12"/>
+          <w:szCs w:val="12"/>
+        </w:rPr>
+        <w:t>ffi</w:t>
+      </w:r>
+      <w:r>
+        <w:rPr>
+          <w:rFonts w:ascii="Andale Mono" w:hAnsi="Andale Mono"/>
+          <w:b/>
+          <w:bCs/>
+          <w:sz w:val="12"/>
+          <w:szCs w:val="12"/>
+        </w:rPr>
+        <w:t>", "sysinfo" ]</w:t>
       </w:r>
     </w:p>
     <w:p>
@@ -16499,6 +16503,58 @@
           <w:szCs w:val="16"/>
         </w:rPr>
         <w:t>Rust FFI</w:t>
+      </w:r>
+    </w:p>
+    <w:p>
+      <w:pPr>
+        <w:pStyle w:val="Normal"/>
+        <w:rPr>
+          <w:rFonts w:ascii="Georgia" w:hAnsi="Georgia"/>
+          <w:sz w:val="16"/>
+          <w:szCs w:val="16"/>
+        </w:rPr>
+      </w:pPr>
+      <w:r>
+        <w:rPr>
+          <w:rFonts w:ascii="Georgia" w:hAnsi="Georgia"/>
+          <w:b/>
+          <w:bCs/>
+          <w:sz w:val="16"/>
+          <w:szCs w:val="16"/>
+        </w:rPr>
+        <w:t xml:space="preserve"> </w:t>
+      </w:r>
+      <w:r>
+        <w:rPr>
+          <w:rFonts w:ascii="Georgia" w:hAnsi="Georgia"/>
+          <w:b/>
+          <w:bCs/>
+          <w:sz w:val="16"/>
+          <w:szCs w:val="16"/>
+        </w:rPr>
+        <w:t>prof</w:t>
+      </w:r>
+      <w:r>
+        <w:rPr>
+          <w:rFonts w:ascii="Georgia" w:hAnsi="Georgia"/>
+          <w:b/>
+          <w:bCs/>
+          <w:sz w:val="16"/>
+          <w:szCs w:val="16"/>
+        </w:rPr>
+        <w:tab/>
+        <w:tab/>
+        <w:tab/>
+      </w:r>
+      <w:r>
+        <w:rPr>
+          <w:rFonts w:ascii="Georgia" w:hAnsi="Georgia"/>
+          <w:b w:val="false"/>
+          <w:bCs w:val="false"/>
+          <w:sz w:val="16"/>
+          <w:szCs w:val="16"/>
+        </w:rPr>
+        <w:t>mu profiling</w:t>
       </w:r>
     </w:p>
     <w:p>
@@ -20287,7 +20343,39 @@
           <w:u w:val="none"/>
           <w:lang w:val="en-US" w:eastAsia="zh-CN" w:bidi="hi-IN"/>
         </w:rPr>
-        <w:t>mu-sys: x.y.z: [-h?pvcelq0] [file…]</w:t>
+        <w:t xml:space="preserve">mu-sys: </w:t>
+      </w:r>
+      <w:r>
+        <w:rPr>
+          <w:rFonts w:eastAsia="Songti SC" w:cs="Arial Unicode MS" w:ascii="Andale Mono" w:hAnsi="Andale Mono"/>
+          <w:b/>
+          <w:bCs/>
+          <w:i w:val="false"/>
+          <w:iCs w:val="false"/>
+          <w:color w:val="auto"/>
+          <w:kern w:val="2"/>
+          <w:sz w:val="16"/>
+          <w:szCs w:val="16"/>
+          <w:u w:val="none"/>
+          <w:lang w:val="en-US" w:eastAsia="zh-CN" w:bidi="hi-IN"/>
+        </w:rPr>
+        <w:t>0.1.76</w:t>
+      </w:r>
+      <w:r>
+        <w:rPr>
+          <w:rFonts w:eastAsia="Songti SC" w:cs="Arial Unicode MS" w:ascii="Andale Mono" w:hAnsi="Andale Mono"/>
+          <w:b/>
+          <w:bCs/>
+          <w:i w:val="false"/>
+          <w:iCs w:val="false"/>
+          <w:color w:val="auto"/>
+          <w:kern w:val="2"/>
+          <w:sz w:val="16"/>
+          <w:szCs w:val="16"/>
+          <w:u w:val="none"/>
+          <w:lang w:val="en-US" w:eastAsia="zh-CN" w:bidi="hi-IN"/>
+        </w:rPr>
+        <w:t>: [-h?pvcelq0] [file…]</w:t>
       </w:r>
     </w:p>
     <w:p>
@@ -21002,7 +21090,7 @@
     <w:pPr>
       <w:widowControl/>
       <w:suppressAutoHyphens w:val="true"/>
-      <w:overflowPunct w:val="true"/>
+      <w:overflowPunct w:val="false"/>
       <w:bidi w:val="0"/>
       <w:spacing w:before="0" w:after="0"/>
       <w:jc w:val="start"/>

</xml_diff>

<commit_message>
mu: namespace symbols are immutable
</commit_message>
<xml_diff>
--- a/doc/refcards/mu-ref.docx
+++ b/doc/refcards/mu-ref.docx
@@ -66,7 +66,7 @@
           <w:tab w:val="left" w:pos="4110" w:leader="none"/>
         </w:tabs>
         <w:suppressAutoHyphens w:val="true"/>
-        <w:overflowPunct w:val="false"/>
+        <w:overflowPunct w:val="true"/>
         <w:bidi w:val="0"/>
         <w:spacing w:before="0" w:after="0"/>
         <w:ind w:hanging="0" w:start="0" w:end="0"/>
@@ -339,7 +339,7 @@
           <w:sz w:val="16"/>
           <w:szCs w:val="16"/>
         </w:rPr>
-        <w:t>6</w:t>
+        <w:t>8</w:t>
       </w:r>
     </w:p>
     <w:p>
@@ -3848,109 +3848,6 @@
     <w:p>
       <w:pPr>
         <w:pStyle w:val="Normal"/>
-        <w:rPr>
-          <w:sz w:val="18"/>
-          <w:szCs w:val="18"/>
-        </w:rPr>
-      </w:pPr>
-      <w:r>
-        <w:rPr>
-          <w:rFonts w:ascii="Georgia" w:hAnsi="Georgia"/>
-          <w:b/>
-          <w:bCs/>
-          <w:i w:val="false"/>
-          <w:iCs/>
-          <w:sz w:val="18"/>
-          <w:szCs w:val="18"/>
-          <w:u w:val="none"/>
-        </w:rPr>
-        <w:t xml:space="preserve">  </w:t>
-      </w:r>
-      <w:r>
-        <w:rPr>
-          <w:rFonts w:ascii="Georgia" w:hAnsi="Georgia"/>
-          <w:b/>
-          <w:bCs/>
-          <w:i w:val="false"/>
-          <w:iCs/>
-          <w:sz w:val="18"/>
-          <w:szCs w:val="18"/>
-          <w:u w:val="none"/>
-        </w:rPr>
-        <w:t>makunbound</w:t>
-      </w:r>
-      <w:r>
-        <w:rPr>
-          <w:rFonts w:ascii="Georgia" w:hAnsi="Georgia"/>
-          <w:b w:val="false"/>
-          <w:bCs/>
-          <w:i w:val="false"/>
-          <w:iCs/>
-          <w:sz w:val="18"/>
-          <w:szCs w:val="18"/>
-          <w:u w:val="none"/>
-        </w:rPr>
-        <w:t xml:space="preserve"> </w:t>
-      </w:r>
-      <w:r>
-        <w:rPr>
-          <w:rFonts w:ascii="Georgia" w:hAnsi="Georgia"/>
-          <w:b w:val="false"/>
-          <w:bCs w:val="false"/>
-          <w:i/>
-          <w:iCs/>
-          <w:sz w:val="18"/>
-          <w:szCs w:val="18"/>
-          <w:u w:val="none"/>
-        </w:rPr>
-        <w:t>string</w:t>
-        <w:tab/>
-        <w:t>symbol</w:t>
-        <w:tab/>
-      </w:r>
-      <w:r>
-        <w:rPr>
-          <w:rFonts w:ascii="Georgia" w:hAnsi="Georgia"/>
-          <w:b w:val="false"/>
-          <w:bCs w:val="false"/>
-          <w:i w:val="false"/>
-          <w:iCs w:val="false"/>
-          <w:sz w:val="18"/>
-          <w:szCs w:val="18"/>
-          <w:u w:val="none"/>
-        </w:rPr>
-        <w:t>unbound</w:t>
-      </w:r>
-      <w:r>
-        <w:rPr>
-          <w:rFonts w:ascii="Georgia" w:hAnsi="Georgia"/>
-          <w:b w:val="false"/>
-          <w:bCs w:val="false"/>
-          <w:i w:val="false"/>
-          <w:iCs/>
-          <w:sz w:val="18"/>
-          <w:szCs w:val="18"/>
-          <w:u w:val="none"/>
-        </w:rPr>
-        <w:t xml:space="preserve"> </w:t>
-      </w:r>
-      <w:r>
-        <w:rPr>
-          <w:rFonts w:ascii="Georgia" w:hAnsi="Georgia"/>
-          <w:b w:val="false"/>
-          <w:bCs w:val="false"/>
-          <w:i/>
-          <w:iCs/>
-          <w:sz w:val="18"/>
-          <w:szCs w:val="18"/>
-          <w:u w:val="none"/>
-        </w:rPr>
-        <w:t>symbol</w:t>
-      </w:r>
-    </w:p>
-    <w:p>
-      <w:pPr>
-        <w:pStyle w:val="Normal"/>
         <w:ind w:hanging="0" w:start="0" w:end="0"/>
         <w:rPr>
           <w:sz w:val="18"/>
@@ -7168,9 +7065,21 @@
     <w:p>
       <w:pPr>
         <w:pStyle w:val="Normal"/>
+        <w:rPr>
+          <w:sz w:val="18"/>
+          <w:szCs w:val="18"/>
+        </w:rPr>
+      </w:pPr>
+      <w:r>
+        <w:rPr/>
+      </w:r>
+    </w:p>
+    <w:p>
+      <w:pPr>
+        <w:pStyle w:val="Normal"/>
         <w:widowControl/>
         <w:suppressAutoHyphens w:val="true"/>
-        <w:overflowPunct w:val="false"/>
+        <w:overflowPunct w:val="true"/>
         <w:bidi w:val="0"/>
         <w:spacing w:before="0" w:after="0"/>
         <w:ind w:hanging="0" w:start="0" w:end="0"/>
@@ -10964,7 +10873,7 @@
           <w:tab w:val="left" w:pos="4110" w:leader="none"/>
         </w:tabs>
         <w:suppressAutoHyphens w:val="true"/>
-        <w:overflowPunct w:val="false"/>
+        <w:overflowPunct w:val="true"/>
         <w:bidi w:val="0"/>
         <w:spacing w:before="0" w:after="0"/>
         <w:ind w:hanging="0" w:start="0" w:end="0"/>
@@ -11415,7 +11324,7 @@
           <w:tab w:val="left" w:pos="4110" w:leader="none"/>
         </w:tabs>
         <w:suppressAutoHyphens w:val="true"/>
-        <w:overflowPunct w:val="false"/>
+        <w:overflowPunct w:val="true"/>
         <w:bidi w:val="0"/>
         <w:spacing w:before="0" w:after="0"/>
         <w:ind w:hanging="0" w:start="0" w:end="0"/>
@@ -15506,85 +15415,6 @@
           <w:u w:val="none"/>
           <w:lang w:val="en-US" w:eastAsia="zh-CN" w:bidi="hi-IN"/>
         </w:rPr>
-        <w:t>unintern</w:t>
-      </w:r>
-      <w:r>
-        <w:rPr>
-          <w:rFonts w:eastAsia="Songti SC" w:cs="Arial Unicode MS" w:ascii="Georgia" w:hAnsi="Georgia"/>
-          <w:b w:val="false"/>
-          <w:bCs w:val="false"/>
-          <w:i/>
-          <w:iCs/>
-          <w:color w:val="auto"/>
-          <w:kern w:val="2"/>
-          <w:sz w:val="18"/>
-          <w:szCs w:val="18"/>
-          <w:u w:val="none"/>
-          <w:lang w:val="en-US" w:eastAsia="zh-CN" w:bidi="hi-IN"/>
-        </w:rPr>
-        <w:t xml:space="preserve"> ns str</w:t>
-        <w:tab/>
-        <w:tab/>
-        <w:t>symbol</w:t>
-        <w:tab/>
-        <w:t>un</w:t>
-      </w:r>
-      <w:r>
-        <w:rPr>
-          <w:rFonts w:eastAsia="Songti SC" w:cs="Arial Unicode MS" w:ascii="Georgia" w:hAnsi="Georgia"/>
-          <w:b w:val="false"/>
-          <w:bCs w:val="false"/>
-          <w:i w:val="false"/>
-          <w:iCs w:val="false"/>
-          <w:color w:val="auto"/>
-          <w:kern w:val="2"/>
-          <w:sz w:val="18"/>
-          <w:szCs w:val="18"/>
-          <w:u w:val="none"/>
-          <w:lang w:val="en-US" w:eastAsia="zh-CN" w:bidi="hi-IN"/>
-        </w:rPr>
-        <w:t>intern symbol</w:t>
-      </w:r>
-    </w:p>
-    <w:p>
-      <w:pPr>
-        <w:pStyle w:val="Normal"/>
-        <w:ind w:hanging="0" w:start="0" w:end="0"/>
-        <w:rPr>
-          <w:sz w:val="18"/>
-          <w:szCs w:val="18"/>
-        </w:rPr>
-      </w:pPr>
-      <w:r>
-        <w:rPr>
-          <w:rFonts w:eastAsia="Songti SC" w:cs="Arial Unicode MS" w:ascii="Georgia" w:hAnsi="Georgia"/>
-          <w:b/>
-          <w:bCs/>
-          <w:i w:val="false"/>
-          <w:iCs w:val="false"/>
-          <w:color w:val="auto"/>
-          <w:kern w:val="2"/>
-          <w:sz w:val="18"/>
-          <w:szCs w:val="18"/>
-          <w:u w:val="none"/>
-          <w:lang w:val="en-US" w:eastAsia="zh-CN" w:bidi="hi-IN"/>
-        </w:rPr>
-        <w:t xml:space="preserve"> </w:t>
-      </w:r>
-      <w:r>
-        <w:rPr>
-          <w:rFonts w:eastAsia="Songti SC" w:cs="Arial Unicode MS" w:ascii="Georgia" w:hAnsi="Georgia"/>
-          <w:b/>
-          <w:bCs/>
-          <w:i w:val="false"/>
-          <w:iCs w:val="false"/>
-          <w:color w:val="auto"/>
-          <w:kern w:val="2"/>
-          <w:sz w:val="18"/>
-          <w:szCs w:val="18"/>
-          <w:u w:val="none"/>
-          <w:lang w:val="en-US" w:eastAsia="zh-CN" w:bidi="hi-IN"/>
-        </w:rPr>
         <w:t xml:space="preserve">intern </w:t>
       </w:r>
       <w:r>
@@ -16280,216 +16110,176 @@
           <w:sz w:val="12"/>
           <w:szCs w:val="12"/>
         </w:rPr>
-        <w:t>default = [ “</w:t>
-      </w:r>
-      <w:r>
-        <w:rPr>
-          <w:rFonts w:ascii="Andale Mono" w:hAnsi="Andale Mono"/>
-          <w:b/>
-          <w:bCs/>
-          <w:sz w:val="12"/>
-          <w:szCs w:val="12"/>
-        </w:rPr>
-        <w:t xml:space="preserve">std”, </w:t>
-      </w:r>
-      <w:r>
-        <w:rPr>
-          <w:rFonts w:ascii="Andale Mono" w:hAnsi="Andale Mono"/>
-          <w:b/>
-          <w:bCs/>
-          <w:sz w:val="12"/>
-          <w:szCs w:val="12"/>
-        </w:rPr>
-        <w:t>“nix”, "</w:t>
-      </w:r>
-      <w:r>
-        <w:rPr>
-          <w:rFonts w:ascii="Andale Mono" w:hAnsi="Andale Mono"/>
-          <w:b/>
-          <w:bCs/>
-          <w:sz w:val="12"/>
-          <w:szCs w:val="12"/>
+        <w:t>default = [ “std”, “nix”, "ffi", "sysinfo" ]</w:t>
+      </w:r>
+    </w:p>
+    <w:p>
+      <w:pPr>
+        <w:pStyle w:val="Normal"/>
+        <w:rPr>
+          <w:rFonts w:ascii="Georgia" w:hAnsi="Georgia"/>
+          <w:sz w:val="16"/>
+          <w:szCs w:val="16"/>
+        </w:rPr>
+      </w:pPr>
+      <w:r>
+        <w:rPr>
+          <w:rFonts w:ascii="Georgia" w:hAnsi="Georgia"/>
+          <w:sz w:val="16"/>
+          <w:szCs w:val="16"/>
+        </w:rPr>
+        <w:t xml:space="preserve"> </w:t>
+      </w:r>
+    </w:p>
+    <w:p>
+      <w:pPr>
+        <w:pStyle w:val="Normal"/>
+        <w:rPr>
+          <w:rFonts w:ascii="Georgia" w:hAnsi="Georgia"/>
+          <w:sz w:val="16"/>
+          <w:szCs w:val="16"/>
+        </w:rPr>
+      </w:pPr>
+      <w:r>
+        <w:rPr>
+          <w:rFonts w:ascii="Georgia" w:hAnsi="Georgia"/>
+          <w:b w:val="false"/>
+          <w:bCs w:val="false"/>
+          <w:sz w:val="16"/>
+          <w:szCs w:val="16"/>
+        </w:rPr>
+        <w:t xml:space="preserve"> </w:t>
+      </w:r>
+      <w:r>
+        <w:rPr>
+          <w:rFonts w:ascii="Georgia" w:hAnsi="Georgia"/>
+          <w:b/>
+          <w:bCs/>
+          <w:sz w:val="16"/>
+          <w:szCs w:val="16"/>
+        </w:rPr>
+        <w:t>nix</w:t>
+        <w:tab/>
+        <w:tab/>
+        <w:tab/>
+      </w:r>
+      <w:r>
+        <w:rPr>
+          <w:rFonts w:ascii="Georgia" w:hAnsi="Georgia"/>
+          <w:b w:val="false"/>
+          <w:bCs w:val="false"/>
+          <w:sz w:val="16"/>
+          <w:szCs w:val="16"/>
+        </w:rPr>
+        <w:t>uname</w:t>
+      </w:r>
+    </w:p>
+    <w:p>
+      <w:pPr>
+        <w:pStyle w:val="Normal"/>
+        <w:rPr>
+          <w:rFonts w:ascii="Georgia" w:hAnsi="Georgia"/>
+          <w:sz w:val="16"/>
+          <w:szCs w:val="16"/>
+        </w:rPr>
+      </w:pPr>
+      <w:r>
+        <w:rPr>
+          <w:rFonts w:ascii="Georgia" w:hAnsi="Georgia"/>
+          <w:sz w:val="16"/>
+          <w:szCs w:val="16"/>
+        </w:rPr>
+        <w:t xml:space="preserve"> </w:t>
+      </w:r>
+      <w:r>
+        <w:rPr>
+          <w:rFonts w:ascii="Georgia" w:hAnsi="Georgia"/>
+          <w:b/>
+          <w:bCs/>
+          <w:sz w:val="16"/>
+          <w:szCs w:val="16"/>
+        </w:rPr>
+        <w:t>std</w:t>
+        <w:tab/>
+        <w:tab/>
+        <w:tab/>
+      </w:r>
+      <w:r>
+        <w:rPr>
+          <w:rFonts w:ascii="Georgia" w:hAnsi="Georgia"/>
+          <w:sz w:val="16"/>
+          <w:szCs w:val="16"/>
+        </w:rPr>
+        <w:t>command, exit</w:t>
+      </w:r>
+    </w:p>
+    <w:p>
+      <w:pPr>
+        <w:pStyle w:val="Normal"/>
+        <w:rPr>
+          <w:rFonts w:ascii="Georgia" w:hAnsi="Georgia"/>
+          <w:sz w:val="16"/>
+          <w:szCs w:val="16"/>
+        </w:rPr>
+      </w:pPr>
+      <w:r>
+        <w:rPr>
+          <w:rFonts w:ascii="Georgia" w:hAnsi="Georgia"/>
+          <w:sz w:val="16"/>
+          <w:szCs w:val="16"/>
+        </w:rPr>
+        <w:t xml:space="preserve"> </w:t>
+      </w:r>
+      <w:r>
+        <w:rPr>
+          <w:rFonts w:ascii="Georgia" w:hAnsi="Georgia"/>
+          <w:b/>
+          <w:bCs/>
+          <w:sz w:val="16"/>
+          <w:szCs w:val="16"/>
+        </w:rPr>
+        <w:t>sysinfo</w:t>
+        <w:tab/>
+        <w:tab/>
+        <w:tab/>
+      </w:r>
+      <w:r>
+        <w:rPr>
+          <w:rFonts w:ascii="Georgia" w:hAnsi="Georgia"/>
+          <w:sz w:val="16"/>
+          <w:szCs w:val="16"/>
+        </w:rPr>
+        <w:t>sysinfo (disabled on macOS)</w:t>
+      </w:r>
+    </w:p>
+    <w:p>
+      <w:pPr>
+        <w:pStyle w:val="Normal"/>
+        <w:rPr>
+          <w:rFonts w:ascii="Georgia" w:hAnsi="Georgia"/>
+          <w:sz w:val="16"/>
+          <w:szCs w:val="16"/>
+        </w:rPr>
+      </w:pPr>
+      <w:r>
+        <w:rPr>
+          <w:rFonts w:ascii="Georgia" w:hAnsi="Georgia"/>
+          <w:b/>
+          <w:bCs/>
+          <w:sz w:val="16"/>
+          <w:szCs w:val="16"/>
+        </w:rPr>
+        <w:t xml:space="preserve"> </w:t>
+      </w:r>
+      <w:r>
+        <w:rPr>
+          <w:rFonts w:ascii="Georgia" w:hAnsi="Georgia"/>
+          <w:b/>
+          <w:bCs/>
+          <w:sz w:val="16"/>
+          <w:szCs w:val="16"/>
         </w:rPr>
         <w:t>ffi</w:t>
-      </w:r>
-      <w:r>
-        <w:rPr>
-          <w:rFonts w:ascii="Andale Mono" w:hAnsi="Andale Mono"/>
-          <w:b/>
-          <w:bCs/>
-          <w:sz w:val="12"/>
-          <w:szCs w:val="12"/>
-        </w:rPr>
-        <w:t>", "sysinfo" ]</w:t>
-      </w:r>
-    </w:p>
-    <w:p>
-      <w:pPr>
-        <w:pStyle w:val="Normal"/>
-        <w:rPr>
-          <w:rFonts w:ascii="Georgia" w:hAnsi="Georgia"/>
-          <w:sz w:val="16"/>
-          <w:szCs w:val="16"/>
-        </w:rPr>
-      </w:pPr>
-      <w:r>
-        <w:rPr>
-          <w:rFonts w:ascii="Georgia" w:hAnsi="Georgia"/>
-          <w:sz w:val="16"/>
-          <w:szCs w:val="16"/>
-        </w:rPr>
-        <w:t xml:space="preserve"> </w:t>
-      </w:r>
-    </w:p>
-    <w:p>
-      <w:pPr>
-        <w:pStyle w:val="Normal"/>
-        <w:rPr>
-          <w:rFonts w:ascii="Georgia" w:hAnsi="Georgia"/>
-          <w:sz w:val="16"/>
-          <w:szCs w:val="16"/>
-        </w:rPr>
-      </w:pPr>
-      <w:r>
-        <w:rPr>
-          <w:rFonts w:ascii="Georgia" w:hAnsi="Georgia"/>
-          <w:b w:val="false"/>
-          <w:bCs w:val="false"/>
-          <w:sz w:val="16"/>
-          <w:szCs w:val="16"/>
-        </w:rPr>
-        <w:t xml:space="preserve"> </w:t>
-      </w:r>
-      <w:r>
-        <w:rPr>
-          <w:rFonts w:ascii="Georgia" w:hAnsi="Georgia"/>
-          <w:b/>
-          <w:bCs/>
-          <w:sz w:val="16"/>
-          <w:szCs w:val="16"/>
-        </w:rPr>
-        <w:t>nix</w:t>
-        <w:tab/>
-        <w:tab/>
-        <w:tab/>
-      </w:r>
-      <w:r>
-        <w:rPr>
-          <w:rFonts w:ascii="Georgia" w:hAnsi="Georgia"/>
-          <w:b w:val="false"/>
-          <w:bCs w:val="false"/>
-          <w:sz w:val="16"/>
-          <w:szCs w:val="16"/>
-        </w:rPr>
-        <w:t>uname</w:t>
-      </w:r>
-    </w:p>
-    <w:p>
-      <w:pPr>
-        <w:pStyle w:val="Normal"/>
-        <w:rPr>
-          <w:rFonts w:ascii="Georgia" w:hAnsi="Georgia"/>
-          <w:sz w:val="16"/>
-          <w:szCs w:val="16"/>
-        </w:rPr>
-      </w:pPr>
-      <w:r>
-        <w:rPr>
-          <w:rFonts w:ascii="Georgia" w:hAnsi="Georgia"/>
-          <w:sz w:val="16"/>
-          <w:szCs w:val="16"/>
-        </w:rPr>
-        <w:t xml:space="preserve"> </w:t>
-      </w:r>
-      <w:r>
-        <w:rPr>
-          <w:rFonts w:ascii="Georgia" w:hAnsi="Georgia"/>
-          <w:b/>
-          <w:bCs/>
-          <w:sz w:val="16"/>
-          <w:szCs w:val="16"/>
-        </w:rPr>
-        <w:t>std</w:t>
-        <w:tab/>
-        <w:tab/>
-        <w:tab/>
-      </w:r>
-      <w:r>
-        <w:rPr>
-          <w:rFonts w:ascii="Georgia" w:hAnsi="Georgia"/>
-          <w:sz w:val="16"/>
-          <w:szCs w:val="16"/>
-        </w:rPr>
-        <w:t>command, exit</w:t>
-      </w:r>
-    </w:p>
-    <w:p>
-      <w:pPr>
-        <w:pStyle w:val="Normal"/>
-        <w:rPr>
-          <w:rFonts w:ascii="Georgia" w:hAnsi="Georgia"/>
-          <w:sz w:val="16"/>
-          <w:szCs w:val="16"/>
-        </w:rPr>
-      </w:pPr>
-      <w:r>
-        <w:rPr>
-          <w:rFonts w:ascii="Georgia" w:hAnsi="Georgia"/>
-          <w:sz w:val="16"/>
-          <w:szCs w:val="16"/>
-        </w:rPr>
-        <w:t xml:space="preserve"> </w:t>
-      </w:r>
-      <w:r>
-        <w:rPr>
-          <w:rFonts w:ascii="Georgia" w:hAnsi="Georgia"/>
-          <w:b/>
-          <w:bCs/>
-          <w:sz w:val="16"/>
-          <w:szCs w:val="16"/>
-        </w:rPr>
-        <w:t>sysinfo</w:t>
-        <w:tab/>
-        <w:tab/>
-        <w:tab/>
-      </w:r>
-      <w:r>
-        <w:rPr>
-          <w:rFonts w:ascii="Georgia" w:hAnsi="Georgia"/>
-          <w:sz w:val="16"/>
-          <w:szCs w:val="16"/>
-        </w:rPr>
-        <w:t>sysinfo (disabled on macOS)</w:t>
-      </w:r>
-    </w:p>
-    <w:p>
-      <w:pPr>
-        <w:pStyle w:val="Normal"/>
-        <w:rPr>
-          <w:rFonts w:ascii="Georgia" w:hAnsi="Georgia"/>
-          <w:sz w:val="16"/>
-          <w:szCs w:val="16"/>
-        </w:rPr>
-      </w:pPr>
-      <w:r>
-        <w:rPr>
-          <w:rFonts w:ascii="Georgia" w:hAnsi="Georgia"/>
-          <w:b/>
-          <w:bCs/>
-          <w:sz w:val="16"/>
-          <w:szCs w:val="16"/>
-        </w:rPr>
-        <w:t xml:space="preserve"> </w:t>
-      </w:r>
-      <w:r>
-        <w:rPr>
-          <w:rFonts w:ascii="Georgia" w:hAnsi="Georgia"/>
-          <w:b/>
-          <w:bCs/>
-          <w:sz w:val="16"/>
-          <w:szCs w:val="16"/>
-        </w:rPr>
-        <w:t>ffi</w:t>
         <w:tab/>
         <w:tab/>
         <w:tab/>
@@ -16533,15 +16323,6 @@
           <w:szCs w:val="16"/>
         </w:rPr>
         <w:t>prof</w:t>
-      </w:r>
-      <w:r>
-        <w:rPr>
-          <w:rFonts w:ascii="Georgia" w:hAnsi="Georgia"/>
-          <w:b/>
-          <w:bCs/>
-          <w:sz w:val="16"/>
-          <w:szCs w:val="16"/>
-        </w:rPr>
         <w:tab/>
         <w:tab/>
         <w:tab/>
@@ -20343,7 +20124,7 @@
           <w:u w:val="none"/>
           <w:lang w:val="en-US" w:eastAsia="zh-CN" w:bidi="hi-IN"/>
         </w:rPr>
-        <w:t xml:space="preserve">mu-sys: </w:t>
+        <w:t>mu-sys: 0.1.7</w:t>
       </w:r>
       <w:r>
         <w:rPr>
@@ -20359,7 +20140,7 @@
           <w:u w:val="none"/>
           <w:lang w:val="en-US" w:eastAsia="zh-CN" w:bidi="hi-IN"/>
         </w:rPr>
-        <w:t>0.1.76</w:t>
+        <w:t>8</w:t>
       </w:r>
       <w:r>
         <w:rPr>
@@ -20375,7 +20156,7 @@
           <w:u w:val="none"/>
           <w:lang w:val="en-US" w:eastAsia="zh-CN" w:bidi="hi-IN"/>
         </w:rPr>
-        <w:t>: [-h?pvcelq0] [file…]</w:t>
+        <w:t>: [celq] [file…]</w:t>
       </w:r>
     </w:p>
     <w:p>
@@ -20396,8 +20177,24 @@
         </w:rPr>
       </w:pPr>
       <w:r>
-        <w:rPr>
-          <w:rFonts w:eastAsia="Songti SC" w:cs="Arial Unicode MS" w:ascii="Georgia" w:hAnsi="Georgia"/>
+        <w:rPr/>
+      </w:r>
+    </w:p>
+    <w:p>
+      <w:pPr>
+        <w:pStyle w:val="Normal"/>
+        <w:ind w:hanging="0" w:start="0" w:end="0"/>
+        <w:rPr>
+          <w:rFonts w:ascii="Andale Mono" w:hAnsi="Andale Mono"/>
+          <w:b w:val="false"/>
+          <w:bCs w:val="false"/>
+        </w:rPr>
+      </w:pPr>
+      <w:r>
+        <w:rPr>
+          <w:rFonts w:eastAsia="Songti SC" w:cs="Arial Unicode MS" w:ascii="Andale Mono" w:hAnsi="Andale Mono"/>
+          <w:b w:val="false"/>
+          <w:bCs w:val="false"/>
           <w:i w:val="false"/>
           <w:iCs w:val="false"/>
           <w:color w:val="auto"/>
@@ -20407,18 +20204,8 @@
           <w:u w:val="none"/>
           <w:lang w:val="en-US" w:eastAsia="zh-CN" w:bidi="hi-IN"/>
         </w:rPr>
-      </w:r>
-    </w:p>
-    <w:p>
-      <w:pPr>
-        <w:pStyle w:val="Normal"/>
-        <w:ind w:hanging="0" w:start="0" w:end="0"/>
-        <w:rPr>
-          <w:rFonts w:ascii="Andale Mono" w:hAnsi="Andale Mono"/>
-          <w:b w:val="false"/>
-          <w:bCs w:val="false"/>
-        </w:rPr>
-      </w:pPr>
+        <w:t xml:space="preserve"> </w:t>
+      </w:r>
       <w:r>
         <w:rPr>
           <w:rFonts w:eastAsia="Songti SC" w:cs="Arial Unicode MS" w:ascii="Andale Mono" w:hAnsi="Andale Mono"/>
@@ -20433,8 +20220,19 @@
           <w:u w:val="none"/>
           <w:lang w:val="en-US" w:eastAsia="zh-CN" w:bidi="hi-IN"/>
         </w:rPr>
-        <w:t xml:space="preserve"> </w:t>
-      </w:r>
+        <w:t>c: [name:value,…]</w:t>
+      </w:r>
+    </w:p>
+    <w:p>
+      <w:pPr>
+        <w:pStyle w:val="Normal"/>
+        <w:ind w:hanging="0" w:start="0" w:end="0"/>
+        <w:rPr>
+          <w:rFonts w:ascii="Andale Mono" w:hAnsi="Andale Mono"/>
+          <w:b w:val="false"/>
+          <w:bCs w:val="false"/>
+        </w:rPr>
+      </w:pPr>
       <w:r>
         <w:rPr>
           <w:rFonts w:eastAsia="Songti SC" w:cs="Arial Unicode MS" w:ascii="Andale Mono" w:hAnsi="Andale Mono"/>
@@ -20449,19 +20247,8 @@
           <w:u w:val="none"/>
           <w:lang w:val="en-US" w:eastAsia="zh-CN" w:bidi="hi-IN"/>
         </w:rPr>
-        <w:t>?: usage message</w:t>
-      </w:r>
-    </w:p>
-    <w:p>
-      <w:pPr>
-        <w:pStyle w:val="Normal"/>
-        <w:ind w:hanging="0" w:start="0" w:end="0"/>
-        <w:rPr>
-          <w:rFonts w:ascii="Andale Mono" w:hAnsi="Andale Mono"/>
-          <w:b w:val="false"/>
-          <w:bCs w:val="false"/>
-        </w:rPr>
-      </w:pPr>
+        <w:t xml:space="preserve"> </w:t>
+      </w:r>
       <w:r>
         <w:rPr>
           <w:rFonts w:eastAsia="Songti SC" w:cs="Arial Unicode MS" w:ascii="Andale Mono" w:hAnsi="Andale Mono"/>
@@ -20476,8 +20263,19 @@
           <w:u w:val="none"/>
           <w:lang w:val="en-US" w:eastAsia="zh-CN" w:bidi="hi-IN"/>
         </w:rPr>
-        <w:t xml:space="preserve"> </w:t>
-      </w:r>
+        <w:t>e: eval [form] and print result</w:t>
+      </w:r>
+    </w:p>
+    <w:p>
+      <w:pPr>
+        <w:pStyle w:val="Normal"/>
+        <w:ind w:hanging="0" w:start="0" w:end="0"/>
+        <w:rPr>
+          <w:rFonts w:ascii="Andale Mono" w:hAnsi="Andale Mono"/>
+          <w:b w:val="false"/>
+          <w:bCs w:val="false"/>
+        </w:rPr>
+      </w:pPr>
       <w:r>
         <w:rPr>
           <w:rFonts w:eastAsia="Songti SC" w:cs="Arial Unicode MS" w:ascii="Andale Mono" w:hAnsi="Andale Mono"/>
@@ -20492,19 +20290,8 @@
           <w:u w:val="none"/>
           <w:lang w:val="en-US" w:eastAsia="zh-CN" w:bidi="hi-IN"/>
         </w:rPr>
-        <w:t>h: usage message</w:t>
-      </w:r>
-    </w:p>
-    <w:p>
-      <w:pPr>
-        <w:pStyle w:val="Normal"/>
-        <w:ind w:hanging="0" w:start="0" w:end="0"/>
-        <w:rPr>
-          <w:rFonts w:ascii="Andale Mono" w:hAnsi="Andale Mono"/>
-          <w:b w:val="false"/>
-          <w:bCs w:val="false"/>
-        </w:rPr>
-      </w:pPr>
+        <w:t xml:space="preserve"> </w:t>
+      </w:r>
       <w:r>
         <w:rPr>
           <w:rFonts w:eastAsia="Songti SC" w:cs="Arial Unicode MS" w:ascii="Andale Mono" w:hAnsi="Andale Mono"/>
@@ -20519,8 +20306,19 @@
           <w:u w:val="none"/>
           <w:lang w:val="en-US" w:eastAsia="zh-CN" w:bidi="hi-IN"/>
         </w:rPr>
-        <w:t xml:space="preserve"> </w:t>
-      </w:r>
+        <w:t>l: load [path]</w:t>
+      </w:r>
+    </w:p>
+    <w:p>
+      <w:pPr>
+        <w:pStyle w:val="Normal"/>
+        <w:ind w:hanging="0" w:start="0" w:end="0"/>
+        <w:rPr>
+          <w:rFonts w:ascii="Andale Mono" w:hAnsi="Andale Mono"/>
+          <w:b w:val="false"/>
+          <w:bCs w:val="false"/>
+        </w:rPr>
+      </w:pPr>
       <w:r>
         <w:rPr>
           <w:rFonts w:eastAsia="Songti SC" w:cs="Arial Unicode MS" w:ascii="Andale Mono" w:hAnsi="Andale Mono"/>
@@ -20535,19 +20333,8 @@
           <w:u w:val="none"/>
           <w:lang w:val="en-US" w:eastAsia="zh-CN" w:bidi="hi-IN"/>
         </w:rPr>
-        <w:t>c: [name:value,…]</w:t>
-      </w:r>
-    </w:p>
-    <w:p>
-      <w:pPr>
-        <w:pStyle w:val="Normal"/>
-        <w:ind w:hanging="0" w:start="0" w:end="0"/>
-        <w:rPr>
-          <w:rFonts w:ascii="Andale Mono" w:hAnsi="Andale Mono"/>
-          <w:b w:val="false"/>
-          <w:bCs w:val="false"/>
-        </w:rPr>
-      </w:pPr>
+        <w:t xml:space="preserve"> </w:t>
+      </w:r>
       <w:r>
         <w:rPr>
           <w:rFonts w:eastAsia="Songti SC" w:cs="Arial Unicode MS" w:ascii="Andale Mono" w:hAnsi="Andale Mono"/>
@@ -20562,23 +20349,7 @@
           <w:u w:val="none"/>
           <w:lang w:val="en-US" w:eastAsia="zh-CN" w:bidi="hi-IN"/>
         </w:rPr>
-        <w:t xml:space="preserve"> </w:t>
-      </w:r>
-      <w:r>
-        <w:rPr>
-          <w:rFonts w:eastAsia="Songti SC" w:cs="Arial Unicode MS" w:ascii="Andale Mono" w:hAnsi="Andale Mono"/>
-          <w:b w:val="false"/>
-          <w:bCs w:val="false"/>
-          <w:i w:val="false"/>
-          <w:iCs w:val="false"/>
-          <w:color w:val="auto"/>
-          <w:kern w:val="2"/>
-          <w:sz w:val="16"/>
-          <w:szCs w:val="16"/>
-          <w:u w:val="none"/>
-          <w:lang w:val="en-US" w:eastAsia="zh-CN" w:bidi="hi-IN"/>
-        </w:rPr>
-        <w:t>e: eval [form] and print result</w:t>
+        <w:t>q: eval [form] quietly</w:t>
       </w:r>
     </w:p>
     <w:p>
@@ -20592,208 +20363,7 @@
         </w:rPr>
       </w:pPr>
       <w:r>
-        <w:rPr>
-          <w:rFonts w:eastAsia="Songti SC" w:cs="Arial Unicode MS" w:ascii="Andale Mono" w:hAnsi="Andale Mono"/>
-          <w:b w:val="false"/>
-          <w:bCs w:val="false"/>
-          <w:i w:val="false"/>
-          <w:iCs w:val="false"/>
-          <w:color w:val="auto"/>
-          <w:kern w:val="2"/>
-          <w:sz w:val="16"/>
-          <w:szCs w:val="16"/>
-          <w:u w:val="none"/>
-          <w:lang w:val="en-US" w:eastAsia="zh-CN" w:bidi="hi-IN"/>
-        </w:rPr>
-        <w:t xml:space="preserve"> </w:t>
-      </w:r>
-      <w:r>
-        <w:rPr>
-          <w:rFonts w:eastAsia="Songti SC" w:cs="Arial Unicode MS" w:ascii="Andale Mono" w:hAnsi="Andale Mono"/>
-          <w:b w:val="false"/>
-          <w:bCs w:val="false"/>
-          <w:i w:val="false"/>
-          <w:iCs w:val="false"/>
-          <w:color w:val="auto"/>
-          <w:kern w:val="2"/>
-          <w:sz w:val="16"/>
-          <w:szCs w:val="16"/>
-          <w:u w:val="none"/>
-          <w:lang w:val="en-US" w:eastAsia="zh-CN" w:bidi="hi-IN"/>
-        </w:rPr>
-        <w:t>l: load [path]</w:t>
-      </w:r>
-    </w:p>
-    <w:p>
-      <w:pPr>
-        <w:pStyle w:val="Normal"/>
-        <w:ind w:hanging="0" w:start="0" w:end="0"/>
-        <w:rPr>
-          <w:rFonts w:ascii="Andale Mono" w:hAnsi="Andale Mono"/>
-          <w:b w:val="false"/>
-          <w:bCs w:val="false"/>
-        </w:rPr>
-      </w:pPr>
-      <w:r>
-        <w:rPr>
-          <w:rFonts w:eastAsia="Songti SC" w:cs="Arial Unicode MS" w:ascii="Andale Mono" w:hAnsi="Andale Mono"/>
-          <w:b w:val="false"/>
-          <w:bCs w:val="false"/>
-          <w:i w:val="false"/>
-          <w:iCs w:val="false"/>
-          <w:color w:val="auto"/>
-          <w:kern w:val="2"/>
-          <w:sz w:val="16"/>
-          <w:szCs w:val="16"/>
-          <w:u w:val="none"/>
-          <w:lang w:val="en-US" w:eastAsia="zh-CN" w:bidi="hi-IN"/>
-        </w:rPr>
-        <w:t xml:space="preserve"> </w:t>
-      </w:r>
-      <w:r>
-        <w:rPr>
-          <w:rFonts w:eastAsia="Songti SC" w:cs="Arial Unicode MS" w:ascii="Andale Mono" w:hAnsi="Andale Mono"/>
-          <w:b w:val="false"/>
-          <w:bCs w:val="false"/>
-          <w:i w:val="false"/>
-          <w:iCs w:val="false"/>
-          <w:color w:val="auto"/>
-          <w:kern w:val="2"/>
-          <w:sz w:val="16"/>
-          <w:szCs w:val="16"/>
-          <w:u w:val="none"/>
-          <w:lang w:val="en-US" w:eastAsia="zh-CN" w:bidi="hi-IN"/>
-        </w:rPr>
-        <w:t>p: pipe mode (no repl)</w:t>
-      </w:r>
-    </w:p>
-    <w:p>
-      <w:pPr>
-        <w:pStyle w:val="Normal"/>
-        <w:ind w:hanging="0" w:start="0" w:end="0"/>
-        <w:rPr>
-          <w:rFonts w:ascii="Andale Mono" w:hAnsi="Andale Mono"/>
-          <w:b w:val="false"/>
-          <w:bCs w:val="false"/>
-        </w:rPr>
-      </w:pPr>
-      <w:r>
-        <w:rPr>
-          <w:rFonts w:eastAsia="Songti SC" w:cs="Arial Unicode MS" w:ascii="Andale Mono" w:hAnsi="Andale Mono"/>
-          <w:b w:val="false"/>
-          <w:bCs w:val="false"/>
-          <w:i w:val="false"/>
-          <w:iCs w:val="false"/>
-          <w:color w:val="auto"/>
-          <w:kern w:val="2"/>
-          <w:sz w:val="16"/>
-          <w:szCs w:val="16"/>
-          <w:u w:val="none"/>
-          <w:lang w:val="en-US" w:eastAsia="zh-CN" w:bidi="hi-IN"/>
-        </w:rPr>
-        <w:t xml:space="preserve"> </w:t>
-      </w:r>
-      <w:r>
-        <w:rPr>
-          <w:rFonts w:eastAsia="Songti SC" w:cs="Arial Unicode MS" w:ascii="Andale Mono" w:hAnsi="Andale Mono"/>
-          <w:b w:val="false"/>
-          <w:bCs w:val="false"/>
-          <w:i w:val="false"/>
-          <w:iCs w:val="false"/>
-          <w:color w:val="auto"/>
-          <w:kern w:val="2"/>
-          <w:sz w:val="16"/>
-          <w:szCs w:val="16"/>
-          <w:u w:val="none"/>
-          <w:lang w:val="en-US" w:eastAsia="zh-CN" w:bidi="hi-IN"/>
-        </w:rPr>
-        <w:t>q: eval [form] quietly</w:t>
-      </w:r>
-    </w:p>
-    <w:p>
-      <w:pPr>
-        <w:pStyle w:val="Normal"/>
-        <w:ind w:hanging="0" w:start="0" w:end="0"/>
-        <w:rPr>
-          <w:rFonts w:ascii="Andale Mono" w:hAnsi="Andale Mono"/>
-          <w:b w:val="false"/>
-          <w:bCs w:val="false"/>
-        </w:rPr>
-      </w:pPr>
-      <w:r>
-        <w:rPr>
-          <w:rFonts w:eastAsia="Songti SC" w:cs="Arial Unicode MS" w:ascii="Andale Mono" w:hAnsi="Andale Mono"/>
-          <w:b w:val="false"/>
-          <w:bCs w:val="false"/>
-          <w:i w:val="false"/>
-          <w:iCs w:val="false"/>
-          <w:color w:val="auto"/>
-          <w:kern w:val="2"/>
-          <w:sz w:val="16"/>
-          <w:szCs w:val="16"/>
-          <w:u w:val="none"/>
-          <w:lang w:val="en-US" w:eastAsia="zh-CN" w:bidi="hi-IN"/>
-        </w:rPr>
-        <w:t xml:space="preserve"> </w:t>
-      </w:r>
-      <w:r>
-        <w:rPr>
-          <w:rFonts w:eastAsia="Songti SC" w:cs="Arial Unicode MS" w:ascii="Andale Mono" w:hAnsi="Andale Mono"/>
-          <w:b w:val="false"/>
-          <w:bCs w:val="false"/>
-          <w:i w:val="false"/>
-          <w:iCs w:val="false"/>
-          <w:color w:val="auto"/>
-          <w:kern w:val="2"/>
-          <w:sz w:val="16"/>
-          <w:szCs w:val="16"/>
-          <w:u w:val="none"/>
-          <w:lang w:val="en-US" w:eastAsia="zh-CN" w:bidi="hi-IN"/>
-        </w:rPr>
-        <w:t>v: print version and exit</w:t>
-      </w:r>
-    </w:p>
-    <w:p>
-      <w:pPr>
-        <w:pStyle w:val="Normal"/>
-        <w:ind w:hanging="0" w:start="0" w:end="0"/>
-        <w:rPr>
-          <w:rFonts w:ascii="Andale Mono" w:hAnsi="Andale Mono"/>
-          <w:b w:val="false"/>
-          <w:bCs w:val="false"/>
-        </w:rPr>
-      </w:pPr>
-      <w:r>
-        <w:rPr>
-          <w:rFonts w:eastAsia="Songti SC" w:cs="Arial Unicode MS" w:ascii="Andale Mono" w:hAnsi="Andale Mono"/>
-          <w:b w:val="false"/>
-          <w:bCs w:val="false"/>
-          <w:i w:val="false"/>
-          <w:iCs w:val="false"/>
-          <w:color w:val="auto"/>
-          <w:kern w:val="2"/>
-          <w:sz w:val="16"/>
-          <w:szCs w:val="16"/>
-          <w:u w:val="none"/>
-          <w:lang w:val="en-US" w:eastAsia="zh-CN" w:bidi="hi-IN"/>
-        </w:rPr>
-        <w:t xml:space="preserve"> </w:t>
-      </w:r>
-      <w:r>
-        <w:rPr>
-          <w:rFonts w:eastAsia="Songti SC" w:cs="Arial Unicode MS" w:ascii="Andale Mono" w:hAnsi="Andale Mono"/>
-          <w:b w:val="false"/>
-          <w:bCs w:val="false"/>
-          <w:i w:val="false"/>
-          <w:iCs w:val="false"/>
-          <w:color w:val="auto"/>
-          <w:kern w:val="2"/>
-          <w:sz w:val="16"/>
-          <w:szCs w:val="16"/>
-          <w:u w:val="none"/>
-          <w:lang w:val="en-US" w:eastAsia="zh-CN" w:bidi="hi-IN"/>
-        </w:rPr>
-        <w:t>0: null terminate</w:t>
+        <w:rPr/>
       </w:r>
     </w:p>
     <w:sectPr>
@@ -21090,7 +20660,7 @@
     <w:pPr>
       <w:widowControl/>
       <w:suppressAutoHyphens w:val="true"/>
-      <w:overflowPunct w:val="false"/>
+      <w:overflowPunct w:val="true"/>
       <w:bidi w:val="0"/>
       <w:spacing w:before="0" w:after="0"/>
       <w:jc w:val="start"/>

</xml_diff>

<commit_message>
#474 - core: revise compilation strategy
</commit_message>
<xml_diff>
--- a/doc/refcards/mu-ref.docx
+++ b/doc/refcards/mu-ref.docx
@@ -66,7 +66,7 @@
           <w:tab w:val="left" w:pos="4110" w:leader="none"/>
         </w:tabs>
         <w:suppressAutoHyphens w:val="true"/>
-        <w:overflowPunct w:val="true"/>
+        <w:overflowPunct w:val="false"/>
         <w:bidi w:val="0"/>
         <w:spacing w:before="0" w:after="0"/>
         <w:ind w:hanging="0" w:start="0" w:end="0"/>
@@ -339,7 +339,7 @@
           <w:sz w:val="16"/>
           <w:szCs w:val="16"/>
         </w:rPr>
-        <w:t>8</w:t>
+        <w:t>9</w:t>
       </w:r>
     </w:p>
     <w:p>
@@ -7071,7 +7071,10 @@
         </w:rPr>
       </w:pPr>
       <w:r>
-        <w:rPr/>
+        <w:rPr>
+          <w:sz w:val="18"/>
+          <w:szCs w:val="18"/>
+        </w:rPr>
       </w:r>
     </w:p>
     <w:p>
@@ -7079,7 +7082,7 @@
         <w:pStyle w:val="Normal"/>
         <w:widowControl/>
         <w:suppressAutoHyphens w:val="true"/>
-        <w:overflowPunct w:val="true"/>
+        <w:overflowPunct w:val="false"/>
         <w:bidi w:val="0"/>
         <w:spacing w:before="0" w:after="0"/>
         <w:ind w:hanging="0" w:start="0" w:end="0"/>
@@ -10873,7 +10876,7 @@
           <w:tab w:val="left" w:pos="4110" w:leader="none"/>
         </w:tabs>
         <w:suppressAutoHyphens w:val="true"/>
-        <w:overflowPunct w:val="true"/>
+        <w:overflowPunct w:val="false"/>
         <w:bidi w:val="0"/>
         <w:spacing w:before="0" w:after="0"/>
         <w:ind w:hanging="0" w:start="0" w:end="0"/>
@@ -11324,7 +11327,7 @@
           <w:tab w:val="left" w:pos="4110" w:leader="none"/>
         </w:tabs>
         <w:suppressAutoHyphens w:val="true"/>
-        <w:overflowPunct w:val="true"/>
+        <w:overflowPunct w:val="false"/>
         <w:bidi w:val="0"/>
         <w:spacing w:before="0" w:after="0"/>
         <w:ind w:hanging="0" w:start="0" w:end="0"/>
@@ -20124,13 +20127,16 @@
           <w:u w:val="none"/>
           <w:lang w:val="en-US" w:eastAsia="zh-CN" w:bidi="hi-IN"/>
         </w:rPr>
-        <w:t>mu-sys: 0.1.7</w:t>
-      </w:r>
-      <w:r>
-        <w:rPr>
-          <w:rFonts w:eastAsia="Songti SC" w:cs="Arial Unicode MS" w:ascii="Andale Mono" w:hAnsi="Andale Mono"/>
-          <w:b/>
-          <w:bCs/>
+        <w:t>mu-sys: 0.1.78: [celq] [file…]</w:t>
+      </w:r>
+    </w:p>
+    <w:p>
+      <w:pPr>
+        <w:pStyle w:val="Normal"/>
+        <w:ind w:hanging="0" w:start="0" w:end="0"/>
+        <w:rPr>
+          <w:rFonts w:ascii="Georgia" w:hAnsi="Georgia" w:eastAsia="Songti SC" w:cs="Arial Unicode MS"/>
+          <w:i w:val="false"/>
           <w:i w:val="false"/>
           <w:iCs w:val="false"/>
           <w:color w:val="auto"/>
@@ -20140,13 +20146,10 @@
           <w:u w:val="none"/>
           <w:lang w:val="en-US" w:eastAsia="zh-CN" w:bidi="hi-IN"/>
         </w:rPr>
-        <w:t>8</w:t>
-      </w:r>
-      <w:r>
-        <w:rPr>
-          <w:rFonts w:eastAsia="Songti SC" w:cs="Arial Unicode MS" w:ascii="Andale Mono" w:hAnsi="Andale Mono"/>
-          <w:b/>
-          <w:bCs/>
+      </w:pPr>
+      <w:r>
+        <w:rPr>
+          <w:rFonts w:eastAsia="Songti SC" w:cs="Arial Unicode MS" w:ascii="Georgia" w:hAnsi="Georgia"/>
           <w:i w:val="false"/>
           <w:iCs w:val="false"/>
           <w:color w:val="auto"/>
@@ -20156,7 +20159,6 @@
           <w:u w:val="none"/>
           <w:lang w:val="en-US" w:eastAsia="zh-CN" w:bidi="hi-IN"/>
         </w:rPr>
-        <w:t>: [celq] [file…]</w:t>
       </w:r>
     </w:p>
     <w:p>
@@ -20164,8 +20166,16 @@
         <w:pStyle w:val="Normal"/>
         <w:ind w:hanging="0" w:start="0" w:end="0"/>
         <w:rPr>
-          <w:rFonts w:ascii="Georgia" w:hAnsi="Georgia" w:eastAsia="Songti SC" w:cs="Arial Unicode MS"/>
-          <w:i w:val="false"/>
+          <w:rFonts w:ascii="Andale Mono" w:hAnsi="Andale Mono"/>
+          <w:b w:val="false"/>
+          <w:bCs w:val="false"/>
+        </w:rPr>
+      </w:pPr>
+      <w:r>
+        <w:rPr>
+          <w:rFonts w:eastAsia="Songti SC" w:cs="Arial Unicode MS" w:ascii="Andale Mono" w:hAnsi="Andale Mono"/>
+          <w:b w:val="false"/>
+          <w:bCs w:val="false"/>
           <w:i w:val="false"/>
           <w:iCs w:val="false"/>
           <w:color w:val="auto"/>
@@ -20175,21 +20185,8 @@
           <w:u w:val="none"/>
           <w:lang w:val="en-US" w:eastAsia="zh-CN" w:bidi="hi-IN"/>
         </w:rPr>
-      </w:pPr>
-      <w:r>
-        <w:rPr/>
-      </w:r>
-    </w:p>
-    <w:p>
-      <w:pPr>
-        <w:pStyle w:val="Normal"/>
-        <w:ind w:hanging="0" w:start="0" w:end="0"/>
-        <w:rPr>
-          <w:rFonts w:ascii="Andale Mono" w:hAnsi="Andale Mono"/>
-          <w:b w:val="false"/>
-          <w:bCs w:val="false"/>
-        </w:rPr>
-      </w:pPr>
+        <w:t xml:space="preserve"> </w:t>
+      </w:r>
       <w:r>
         <w:rPr>
           <w:rFonts w:eastAsia="Songti SC" w:cs="Arial Unicode MS" w:ascii="Andale Mono" w:hAnsi="Andale Mono"/>
@@ -20204,8 +20201,19 @@
           <w:u w:val="none"/>
           <w:lang w:val="en-US" w:eastAsia="zh-CN" w:bidi="hi-IN"/>
         </w:rPr>
-        <w:t xml:space="preserve"> </w:t>
-      </w:r>
+        <w:t>c: [name:value,…]</w:t>
+      </w:r>
+    </w:p>
+    <w:p>
+      <w:pPr>
+        <w:pStyle w:val="Normal"/>
+        <w:ind w:hanging="0" w:start="0" w:end="0"/>
+        <w:rPr>
+          <w:rFonts w:ascii="Andale Mono" w:hAnsi="Andale Mono"/>
+          <w:b w:val="false"/>
+          <w:bCs w:val="false"/>
+        </w:rPr>
+      </w:pPr>
       <w:r>
         <w:rPr>
           <w:rFonts w:eastAsia="Songti SC" w:cs="Arial Unicode MS" w:ascii="Andale Mono" w:hAnsi="Andale Mono"/>
@@ -20220,19 +20228,8 @@
           <w:u w:val="none"/>
           <w:lang w:val="en-US" w:eastAsia="zh-CN" w:bidi="hi-IN"/>
         </w:rPr>
-        <w:t>c: [name:value,…]</w:t>
-      </w:r>
-    </w:p>
-    <w:p>
-      <w:pPr>
-        <w:pStyle w:val="Normal"/>
-        <w:ind w:hanging="0" w:start="0" w:end="0"/>
-        <w:rPr>
-          <w:rFonts w:ascii="Andale Mono" w:hAnsi="Andale Mono"/>
-          <w:b w:val="false"/>
-          <w:bCs w:val="false"/>
-        </w:rPr>
-      </w:pPr>
+        <w:t xml:space="preserve"> </w:t>
+      </w:r>
       <w:r>
         <w:rPr>
           <w:rFonts w:eastAsia="Songti SC" w:cs="Arial Unicode MS" w:ascii="Andale Mono" w:hAnsi="Andale Mono"/>
@@ -20247,8 +20244,19 @@
           <w:u w:val="none"/>
           <w:lang w:val="en-US" w:eastAsia="zh-CN" w:bidi="hi-IN"/>
         </w:rPr>
-        <w:t xml:space="preserve"> </w:t>
-      </w:r>
+        <w:t>e: eval [form] and print result</w:t>
+      </w:r>
+    </w:p>
+    <w:p>
+      <w:pPr>
+        <w:pStyle w:val="Normal"/>
+        <w:ind w:hanging="0" w:start="0" w:end="0"/>
+        <w:rPr>
+          <w:rFonts w:ascii="Andale Mono" w:hAnsi="Andale Mono"/>
+          <w:b w:val="false"/>
+          <w:bCs w:val="false"/>
+        </w:rPr>
+      </w:pPr>
       <w:r>
         <w:rPr>
           <w:rFonts w:eastAsia="Songti SC" w:cs="Arial Unicode MS" w:ascii="Andale Mono" w:hAnsi="Andale Mono"/>
@@ -20263,19 +20271,8 @@
           <w:u w:val="none"/>
           <w:lang w:val="en-US" w:eastAsia="zh-CN" w:bidi="hi-IN"/>
         </w:rPr>
-        <w:t>e: eval [form] and print result</w:t>
-      </w:r>
-    </w:p>
-    <w:p>
-      <w:pPr>
-        <w:pStyle w:val="Normal"/>
-        <w:ind w:hanging="0" w:start="0" w:end="0"/>
-        <w:rPr>
-          <w:rFonts w:ascii="Andale Mono" w:hAnsi="Andale Mono"/>
-          <w:b w:val="false"/>
-          <w:bCs w:val="false"/>
-        </w:rPr>
-      </w:pPr>
+        <w:t xml:space="preserve"> </w:t>
+      </w:r>
       <w:r>
         <w:rPr>
           <w:rFonts w:eastAsia="Songti SC" w:cs="Arial Unicode MS" w:ascii="Andale Mono" w:hAnsi="Andale Mono"/>
@@ -20290,8 +20287,19 @@
           <w:u w:val="none"/>
           <w:lang w:val="en-US" w:eastAsia="zh-CN" w:bidi="hi-IN"/>
         </w:rPr>
-        <w:t xml:space="preserve"> </w:t>
-      </w:r>
+        <w:t>l: load [path]</w:t>
+      </w:r>
+    </w:p>
+    <w:p>
+      <w:pPr>
+        <w:pStyle w:val="Normal"/>
+        <w:ind w:hanging="0" w:start="0" w:end="0"/>
+        <w:rPr>
+          <w:rFonts w:ascii="Andale Mono" w:hAnsi="Andale Mono"/>
+          <w:b w:val="false"/>
+          <w:bCs w:val="false"/>
+        </w:rPr>
+      </w:pPr>
       <w:r>
         <w:rPr>
           <w:rFonts w:eastAsia="Songti SC" w:cs="Arial Unicode MS" w:ascii="Andale Mono" w:hAnsi="Andale Mono"/>
@@ -20306,19 +20314,8 @@
           <w:u w:val="none"/>
           <w:lang w:val="en-US" w:eastAsia="zh-CN" w:bidi="hi-IN"/>
         </w:rPr>
-        <w:t>l: load [path]</w:t>
-      </w:r>
-    </w:p>
-    <w:p>
-      <w:pPr>
-        <w:pStyle w:val="Normal"/>
-        <w:ind w:hanging="0" w:start="0" w:end="0"/>
-        <w:rPr>
-          <w:rFonts w:ascii="Andale Mono" w:hAnsi="Andale Mono"/>
-          <w:b w:val="false"/>
-          <w:bCs w:val="false"/>
-        </w:rPr>
-      </w:pPr>
+        <w:t xml:space="preserve"> </w:t>
+      </w:r>
       <w:r>
         <w:rPr>
           <w:rFonts w:eastAsia="Songti SC" w:cs="Arial Unicode MS" w:ascii="Andale Mono" w:hAnsi="Andale Mono"/>
@@ -20333,22 +20330,6 @@
           <w:u w:val="none"/>
           <w:lang w:val="en-US" w:eastAsia="zh-CN" w:bidi="hi-IN"/>
         </w:rPr>
-        <w:t xml:space="preserve"> </w:t>
-      </w:r>
-      <w:r>
-        <w:rPr>
-          <w:rFonts w:eastAsia="Songti SC" w:cs="Arial Unicode MS" w:ascii="Andale Mono" w:hAnsi="Andale Mono"/>
-          <w:b w:val="false"/>
-          <w:bCs w:val="false"/>
-          <w:i w:val="false"/>
-          <w:iCs w:val="false"/>
-          <w:color w:val="auto"/>
-          <w:kern w:val="2"/>
-          <w:sz w:val="16"/>
-          <w:szCs w:val="16"/>
-          <w:u w:val="none"/>
-          <w:lang w:val="en-US" w:eastAsia="zh-CN" w:bidi="hi-IN"/>
-        </w:rPr>
         <w:t>q: eval [form] quietly</w:t>
       </w:r>
     </w:p>
@@ -20363,7 +20344,11 @@
         </w:rPr>
       </w:pPr>
       <w:r>
-        <w:rPr/>
+        <w:rPr>
+          <w:rFonts w:ascii="Andale Mono" w:hAnsi="Andale Mono"/>
+          <w:b w:val="false"/>
+          <w:bCs w:val="false"/>
+        </w:rPr>
       </w:r>
     </w:p>
     <w:sectPr>
@@ -20660,7 +20645,7 @@
     <w:pPr>
       <w:widowControl/>
       <w:suppressAutoHyphens w:val="true"/>
-      <w:overflowPunct w:val="true"/>
+      <w:overflowPunct w:val="false"/>
       <w:bidi w:val="0"/>
       <w:spacing w:before="0" w:after="0"/>
       <w:jc w:val="start"/>

</xml_diff>

<commit_message>
#492 - mu: better quasiquoting
</commit_message>
<xml_diff>
--- a/doc/refcards/mu-ref.docx
+++ b/doc/refcards/mu-ref.docx
@@ -66,7 +66,7 @@
           <w:tab w:val="left" w:pos="4110" w:leader="none"/>
         </w:tabs>
         <w:suppressAutoHyphens w:val="true"/>
-        <w:overflowPunct w:val="false"/>
+        <w:overflowPunct w:val="true"/>
         <w:bidi w:val="0"/>
         <w:spacing w:before="0" w:after="0"/>
         <w:ind w:hanging="0" w:start="0" w:end="0"/>
@@ -327,19 +327,19 @@
           <w:sz w:val="16"/>
           <w:szCs w:val="16"/>
         </w:rPr>
-        <w:t>0.1.7</w:t>
-      </w:r>
-      <w:r>
-        <w:rPr>
-          <w:rFonts w:ascii="Georgia" w:hAnsi="Georgia"/>
-          <w:b/>
-          <w:bCs/>
-          <w:i/>
-          <w:iCs/>
-          <w:sz w:val="16"/>
-          <w:szCs w:val="16"/>
-        </w:rPr>
-        <w:t>9</w:t>
+        <w:t>0.1.</w:t>
+      </w:r>
+      <w:r>
+        <w:rPr>
+          <w:rFonts w:ascii="Georgia" w:hAnsi="Georgia"/>
+          <w:b/>
+          <w:bCs/>
+          <w:i/>
+          <w:iCs/>
+          <w:sz w:val="16"/>
+          <w:szCs w:val="16"/>
+        </w:rPr>
+        <w:t>80</w:t>
       </w:r>
     </w:p>
     <w:p>
@@ -2811,7 +2811,41 @@
           <w:shd w:fill="333333" w:val="clear"/>
           <w:lang w:val="en-US" w:eastAsia="zh-CN" w:bidi="hi-IN"/>
         </w:rPr>
-        <w:t xml:space="preserve">Frame                                       </w:t>
+        <w:t>Frame</w:t>
+      </w:r>
+      <w:r>
+        <w:rPr>
+          <w:rFonts w:eastAsia="Songti SC" w:cs="Arial Unicode MS" w:ascii="Georgia" w:hAnsi="Georgia"/>
+          <w:b/>
+          <w:bCs/>
+          <w:i/>
+          <w:iCs/>
+          <w:color w:val="FFFFFF"/>
+          <w:kern w:val="2"/>
+          <w:sz w:val="20"/>
+          <w:szCs w:val="20"/>
+          <w:u w:val="none"/>
+          <w:shd w:fill="333333" w:val="clear"/>
+          <w:lang w:val="en-US" w:eastAsia="zh-CN" w:bidi="hi-IN"/>
+        </w:rPr>
+        <w:t>s</w:t>
+      </w:r>
+      <w:r>
+        <w:rPr>
+          <w:rFonts w:eastAsia="Songti SC" w:cs="Arial Unicode MS" w:ascii="Georgia" w:hAnsi="Georgia"/>
+          <w:b/>
+          <w:bCs/>
+          <w:i/>
+          <w:iCs/>
+          <w:color w:val="FFFFFF"/>
+          <w:kern w:val="2"/>
+          <w:sz w:val="20"/>
+          <w:szCs w:val="20"/>
+          <w:u w:val="none"/>
+          <w:shd w:fill="333333" w:val="clear"/>
+          <w:lang w:val="en-US" w:eastAsia="zh-CN" w:bidi="hi-IN"/>
+        </w:rPr>
+        <w:t xml:space="preserve">                                      </w:t>
       </w:r>
       <w:r>
         <w:rPr>
@@ -3569,7 +3603,35 @@
           <w:u w:val="none"/>
           <w:shd w:fill="333333" w:val="clear"/>
         </w:rPr>
-        <w:t xml:space="preserve">Symbol                                      </w:t>
+        <w:t>Symbol</w:t>
+      </w:r>
+      <w:r>
+        <w:rPr>
+          <w:rFonts w:ascii="Georgia" w:hAnsi="Georgia"/>
+          <w:b/>
+          <w:bCs/>
+          <w:i/>
+          <w:iCs/>
+          <w:sz w:val="20"/>
+          <w:szCs w:val="20"/>
+          <w:u w:val="none"/>
+          <w:shd w:fill="333333" w:val="clear"/>
+        </w:rPr>
+        <w:t xml:space="preserve">s </w:t>
+      </w:r>
+      <w:r>
+        <w:rPr>
+          <w:rFonts w:ascii="Georgia" w:hAnsi="Georgia"/>
+          <w:b/>
+          <w:bCs/>
+          <w:i/>
+          <w:iCs/>
+          <w:sz w:val="20"/>
+          <w:szCs w:val="20"/>
+          <w:u w:val="none"/>
+          <w:shd w:fill="333333" w:val="clear"/>
+        </w:rPr>
+        <w:t xml:space="preserve">                                    </w:t>
       </w:r>
       <w:r>
         <w:rPr>
@@ -6523,7 +6585,35 @@
           <w:u w:val="none"/>
           <w:shd w:fill="333333" w:val="clear"/>
         </w:rPr>
-        <w:t xml:space="preserve">Future                                       </w:t>
+        <w:t>Future</w:t>
+      </w:r>
+      <w:r>
+        <w:rPr>
+          <w:rFonts w:ascii="Georgia" w:hAnsi="Georgia"/>
+          <w:b/>
+          <w:bCs/>
+          <w:i/>
+          <w:iCs/>
+          <w:sz w:val="20"/>
+          <w:szCs w:val="20"/>
+          <w:u w:val="none"/>
+          <w:shd w:fill="333333" w:val="clear"/>
+        </w:rPr>
+        <w:t>s</w:t>
+      </w:r>
+      <w:r>
+        <w:rPr>
+          <w:rFonts w:ascii="Georgia" w:hAnsi="Georgia"/>
+          <w:b/>
+          <w:bCs/>
+          <w:i/>
+          <w:iCs/>
+          <w:sz w:val="20"/>
+          <w:szCs w:val="20"/>
+          <w:u w:val="none"/>
+          <w:shd w:fill="333333" w:val="clear"/>
+        </w:rPr>
+        <w:t xml:space="preserve">                                      </w:t>
       </w:r>
       <w:r>
         <w:rPr>
@@ -7082,7 +7172,7 @@
         <w:pStyle w:val="Normal"/>
         <w:widowControl/>
         <w:suppressAutoHyphens w:val="true"/>
-        <w:overflowPunct w:val="false"/>
+        <w:overflowPunct w:val="true"/>
         <w:bidi w:val="0"/>
         <w:spacing w:before="0" w:after="0"/>
         <w:ind w:hanging="0" w:start="0" w:end="0"/>
@@ -9199,17 +9289,21 @@
           <w:rFonts w:ascii="Georgia" w:hAnsi="Georgia"/>
           <w:b/>
           <w:bCs/>
-          <w:sz w:val="18"/>
-          <w:szCs w:val="18"/>
-          <w:u w:val="none"/>
-        </w:rPr>
-        <w:t xml:space="preserve"> </w:t>
-      </w:r>
-      <w:r>
-        <w:rPr>
-          <w:rFonts w:ascii="Georgia" w:hAnsi="Georgia"/>
-          <w:b/>
-          <w:bCs/>
+          <w:i w:val="false"/>
+          <w:iCs w:val="false"/>
+          <w:sz w:val="18"/>
+          <w:szCs w:val="18"/>
+          <w:u w:val="none"/>
+        </w:rPr>
+        <w:t xml:space="preserve"> </w:t>
+      </w:r>
+      <w:r>
+        <w:rPr>
+          <w:rFonts w:ascii="Georgia" w:hAnsi="Georgia"/>
+          <w:b/>
+          <w:bCs/>
+          <w:i w:val="false"/>
+          <w:iCs w:val="false"/>
           <w:sz w:val="18"/>
           <w:szCs w:val="18"/>
           <w:u w:val="none"/>
@@ -9221,15 +9315,17 @@
           <w:rFonts w:ascii="Georgia" w:hAnsi="Georgia"/>
           <w:b w:val="false"/>
           <w:i w:val="false"/>
-          <w:sz w:val="18"/>
-          <w:szCs w:val="18"/>
-          <w:u w:val="none"/>
-        </w:rPr>
-        <w:t xml:space="preserve"> </w:t>
-      </w:r>
-      <w:r>
-        <w:rPr>
-          <w:rFonts w:ascii="Georgia" w:hAnsi="Georgia"/>
+          <w:iCs w:val="false"/>
+          <w:sz w:val="18"/>
+          <w:szCs w:val="18"/>
+          <w:u w:val="none"/>
+        </w:rPr>
+        <w:t xml:space="preserve"> </w:t>
+      </w:r>
+      <w:r>
+        <w:rPr>
+          <w:rFonts w:ascii="Georgia" w:hAnsi="Georgia"/>
+          <w:b w:val="false"/>
           <w:i/>
           <w:iCs/>
           <w:sz w:val="18"/>
@@ -9275,6 +9371,115 @@
           <w:u w:val="none"/>
         </w:rPr>
         <w:t>append</w:t>
+      </w:r>
+    </w:p>
+    <w:p>
+      <w:pPr>
+        <w:pStyle w:val="Normal"/>
+        <w:rPr>
+          <w:sz w:val="18"/>
+          <w:szCs w:val="18"/>
+        </w:rPr>
+      </w:pPr>
+      <w:r>
+        <w:rPr>
+          <w:rFonts w:ascii="Georgia" w:hAnsi="Georgia"/>
+          <w:b/>
+          <w:bCs/>
+          <w:i w:val="false"/>
+          <w:iCs w:val="false"/>
+          <w:sz w:val="18"/>
+          <w:szCs w:val="18"/>
+          <w:u w:val="none"/>
+        </w:rPr>
+        <w:t xml:space="preserve"> </w:t>
+      </w:r>
+      <w:r>
+        <w:rPr>
+          <w:rFonts w:ascii="Georgia" w:hAnsi="Georgia"/>
+          <w:b/>
+          <w:bCs/>
+          <w:i w:val="false"/>
+          <w:iCs w:val="false"/>
+          <w:sz w:val="18"/>
+          <w:szCs w:val="18"/>
+          <w:u w:val="none"/>
+        </w:rPr>
+        <w:t>%append</w:t>
+      </w:r>
+      <w:r>
+        <w:rPr>
+          <w:rFonts w:ascii="Georgia" w:hAnsi="Georgia"/>
+          <w:b w:val="false"/>
+          <w:i w:val="false"/>
+          <w:iCs w:val="false"/>
+          <w:sz w:val="18"/>
+          <w:szCs w:val="18"/>
+          <w:u w:val="none"/>
+        </w:rPr>
+        <w:t xml:space="preserve"> </w:t>
+      </w:r>
+      <w:r>
+        <w:rPr>
+          <w:rFonts w:ascii="Georgia" w:hAnsi="Georgia"/>
+          <w:b w:val="false"/>
+          <w:i/>
+          <w:iCs/>
+          <w:sz w:val="18"/>
+          <w:szCs w:val="18"/>
+          <w:u w:val="none"/>
+        </w:rPr>
+        <w:t>list</w:t>
+      </w:r>
+      <w:r>
+        <w:rPr>
+          <w:rFonts w:ascii="Georgia" w:hAnsi="Georgia"/>
+          <w:b w:val="false"/>
+          <w:i w:val="false"/>
+          <w:iCs w:val="false"/>
+          <w:sz w:val="18"/>
+          <w:szCs w:val="18"/>
+          <w:u w:val="none"/>
+        </w:rPr>
+        <w:tab/>
+        <w:tab/>
+      </w:r>
+      <w:r>
+        <w:rPr>
+          <w:rFonts w:ascii="Georgia" w:hAnsi="Georgia"/>
+          <w:b w:val="false"/>
+          <w:i/>
+          <w:iCs/>
+          <w:sz w:val="18"/>
+          <w:szCs w:val="18"/>
+          <w:u w:val="none"/>
+        </w:rPr>
+        <w:t>list</w:t>
+        <w:tab/>
+      </w:r>
+      <w:r>
+        <w:rPr>
+          <w:rFonts w:ascii="Georgia" w:hAnsi="Georgia"/>
+          <w:b w:val="false"/>
+          <w:i w:val="false"/>
+          <w:iCs w:val="false"/>
+          <w:sz w:val="18"/>
+          <w:szCs w:val="18"/>
+          <w:u w:val="none"/>
+        </w:rPr>
+        <w:t xml:space="preserve">append </w:t>
+      </w:r>
+      <w:r>
+        <w:rPr>
+          <w:rFonts w:ascii="Georgia" w:hAnsi="Georgia"/>
+          <w:b w:val="false"/>
+          <w:i w:val="false"/>
+          <w:iCs w:val="false"/>
+          <w:sz w:val="18"/>
+          <w:szCs w:val="18"/>
+          <w:u w:val="none"/>
+        </w:rPr>
+        <w:t>lists</w:t>
       </w:r>
     </w:p>
     <w:p>
@@ -10228,7 +10433,35 @@
           <w:u w:val="none"/>
           <w:shd w:fill="333333" w:val="clear"/>
         </w:rPr>
-        <w:t xml:space="preserve">Vector                                             </w:t>
+        <w:t>Vector</w:t>
+      </w:r>
+      <w:r>
+        <w:rPr>
+          <w:rFonts w:ascii="Georgia" w:hAnsi="Georgia"/>
+          <w:b/>
+          <w:bCs/>
+          <w:i/>
+          <w:iCs/>
+          <w:sz w:val="20"/>
+          <w:szCs w:val="20"/>
+          <w:u w:val="none"/>
+          <w:shd w:fill="333333" w:val="clear"/>
+        </w:rPr>
+        <w:t>s</w:t>
+      </w:r>
+      <w:r>
+        <w:rPr>
+          <w:rFonts w:ascii="Georgia" w:hAnsi="Georgia"/>
+          <w:b/>
+          <w:bCs/>
+          <w:i/>
+          <w:iCs/>
+          <w:sz w:val="20"/>
+          <w:szCs w:val="20"/>
+          <w:u w:val="none"/>
+          <w:shd w:fill="333333" w:val="clear"/>
+        </w:rPr>
+        <w:t xml:space="preserve">                                            </w:t>
       </w:r>
       <w:r>
         <w:rPr>
@@ -10876,7 +11109,7 @@
           <w:tab w:val="left" w:pos="4110" w:leader="none"/>
         </w:tabs>
         <w:suppressAutoHyphens w:val="true"/>
-        <w:overflowPunct w:val="false"/>
+        <w:overflowPunct w:val="true"/>
         <w:bidi w:val="0"/>
         <w:spacing w:before="0" w:after="0"/>
         <w:ind w:hanging="0" w:start="0" w:end="0"/>
@@ -11327,7 +11560,7 @@
           <w:tab w:val="left" w:pos="4110" w:leader="none"/>
         </w:tabs>
         <w:suppressAutoHyphens w:val="true"/>
-        <w:overflowPunct w:val="false"/>
+        <w:overflowPunct w:val="true"/>
         <w:bidi w:val="0"/>
         <w:spacing w:before="0" w:after="0"/>
         <w:ind w:hanging="0" w:start="0" w:end="0"/>
@@ -11386,7 +11619,41 @@
           <w:shd w:fill="333333" w:val="clear"/>
           <w:lang w:val="en-US" w:eastAsia="zh-CN" w:bidi="hi-IN"/>
         </w:rPr>
-        <w:t xml:space="preserve">Struct                                               </w:t>
+        <w:t>Struct</w:t>
+      </w:r>
+      <w:r>
+        <w:rPr>
+          <w:rFonts w:eastAsia="Songti SC" w:cs="Arial Unicode MS" w:ascii="Georgia" w:hAnsi="Georgia"/>
+          <w:b/>
+          <w:bCs/>
+          <w:i/>
+          <w:iCs/>
+          <w:color w:val="FFFFFF"/>
+          <w:kern w:val="2"/>
+          <w:sz w:val="20"/>
+          <w:szCs w:val="20"/>
+          <w:u w:val="none"/>
+          <w:shd w:fill="333333" w:val="clear"/>
+          <w:lang w:val="en-US" w:eastAsia="zh-CN" w:bidi="hi-IN"/>
+        </w:rPr>
+        <w:t>s</w:t>
+      </w:r>
+      <w:r>
+        <w:rPr>
+          <w:rFonts w:eastAsia="Songti SC" w:cs="Arial Unicode MS" w:ascii="Georgia" w:hAnsi="Georgia"/>
+          <w:b/>
+          <w:bCs/>
+          <w:i/>
+          <w:iCs/>
+          <w:color w:val="FFFFFF"/>
+          <w:kern w:val="2"/>
+          <w:sz w:val="20"/>
+          <w:szCs w:val="20"/>
+          <w:u w:val="none"/>
+          <w:shd w:fill="333333" w:val="clear"/>
+          <w:lang w:val="en-US" w:eastAsia="zh-CN" w:bidi="hi-IN"/>
+        </w:rPr>
+        <w:t xml:space="preserve">                                             </w:t>
       </w:r>
       <w:r>
         <w:rPr>
@@ -11763,21 +12030,6 @@
       <w:pPr>
         <w:pStyle w:val="Normal"/>
         <w:rPr>
-          <w:sz w:val="18"/>
-          <w:szCs w:val="18"/>
-        </w:rPr>
-      </w:pPr>
-      <w:r>
-        <w:rPr>
-          <w:sz w:val="18"/>
-          <w:szCs w:val="18"/>
-        </w:rPr>
-      </w:r>
-    </w:p>
-    <w:p>
-      <w:pPr>
-        <w:pStyle w:val="Normal"/>
-        <w:rPr>
           <w:rFonts w:ascii="Georgia" w:hAnsi="Georgia"/>
           <w:sz w:val="20"/>
           <w:szCs w:val="20"/>
@@ -12432,7 +12684,7 @@
           <w:u w:val="none"/>
           <w:lang w:val="en-US" w:eastAsia="zh-CN" w:bidi="hi-IN"/>
         </w:rPr>
-        <w:t xml:space="preserve">raise exception </w:t>
+        <w:t>raise exception</w:t>
       </w:r>
     </w:p>
     <w:p>
@@ -12457,189 +12709,258 @@
           <w:u w:val="none"/>
           <w:lang w:val="en-US" w:eastAsia="zh-CN" w:bidi="hi-IN"/>
         </w:rPr>
-        <w:tab/>
-        <w:tab/>
-        <w:tab/>
-        <w:tab/>
-        <w:t>with condition:</w:t>
-      </w:r>
-    </w:p>
-    <w:p>
-      <w:pPr>
-        <w:pStyle w:val="Normal"/>
-        <w:rPr>
-          <w:rFonts w:ascii="Georgia" w:hAnsi="Georgia"/>
-          <w:sz w:val="16"/>
-          <w:szCs w:val="16"/>
-        </w:rPr>
-      </w:pPr>
-      <w:r>
-        <w:rPr>
-          <w:rFonts w:ascii="Georgia" w:hAnsi="Georgia"/>
-          <w:sz w:val="16"/>
-          <w:szCs w:val="16"/>
-        </w:rPr>
-      </w:r>
-    </w:p>
-    <w:p>
-      <w:pPr>
-        <w:pStyle w:val="Normal"/>
-        <w:rPr>
-          <w:sz w:val="18"/>
-          <w:szCs w:val="18"/>
-        </w:rPr>
-      </w:pPr>
-      <w:r>
-        <w:rPr>
-          <w:rFonts w:ascii="Georgia" w:hAnsi="Georgia"/>
-          <w:sz w:val="18"/>
-          <w:szCs w:val="18"/>
-        </w:rPr>
-        <w:t xml:space="preserve"> </w:t>
-      </w:r>
-      <w:r>
-        <w:rPr>
-          <w:rFonts w:ascii="Georgia" w:hAnsi="Georgia"/>
-          <w:sz w:val="18"/>
-          <w:szCs w:val="18"/>
-        </w:rPr>
-        <w:tab/>
-      </w:r>
-      <w:r>
-        <w:rPr>
-          <w:rFonts w:ascii="Andale Mono" w:hAnsi="Andale Mono"/>
-          <w:b w:val="false"/>
-          <w:bCs w:val="false"/>
-          <w:sz w:val="16"/>
-          <w:szCs w:val="16"/>
-        </w:rPr>
-        <w:t>:arity</w:t>
-        <w:tab/>
-        <w:t xml:space="preserve"> :eof</w:t>
-        <w:tab/>
-        <w:t xml:space="preserve">  :open</w:t>
-        <w:tab/>
-        <w:t xml:space="preserve">   :read</w:t>
-      </w:r>
-    </w:p>
-    <w:p>
-      <w:pPr>
-        <w:pStyle w:val="Normal"/>
-        <w:rPr>
-          <w:sz w:val="18"/>
-          <w:szCs w:val="18"/>
-        </w:rPr>
-      </w:pPr>
-      <w:r>
-        <w:rPr>
-          <w:rFonts w:ascii="Andale Mono" w:hAnsi="Andale Mono"/>
-          <w:b w:val="false"/>
-          <w:bCs w:val="false"/>
-          <w:sz w:val="16"/>
-          <w:szCs w:val="16"/>
-        </w:rPr>
-        <w:t xml:space="preserve">      </w:t>
-      </w:r>
-      <w:r>
-        <w:rPr>
-          <w:rFonts w:ascii="Andale Mono" w:hAnsi="Andale Mono"/>
-          <w:b w:val="false"/>
-          <w:bCs w:val="false"/>
-          <w:sz w:val="18"/>
-          <w:szCs w:val="18"/>
-        </w:rPr>
-        <w:t xml:space="preserve"> </w:t>
-      </w:r>
-      <w:r>
-        <w:rPr>
-          <w:rFonts w:ascii="Andale Mono" w:hAnsi="Andale Mono"/>
-          <w:b w:val="false"/>
-          <w:bCs w:val="false"/>
-          <w:sz w:val="16"/>
-          <w:szCs w:val="16"/>
-        </w:rPr>
-        <w:t>:syscall :write</w:t>
-        <w:tab/>
-        <w:t xml:space="preserve">  :error  :syntax</w:t>
-      </w:r>
-    </w:p>
-    <w:p>
-      <w:pPr>
-        <w:pStyle w:val="Normal"/>
-        <w:rPr>
-          <w:sz w:val="18"/>
-          <w:szCs w:val="18"/>
-        </w:rPr>
-      </w:pPr>
-      <w:r>
-        <w:rPr>
-          <w:rFonts w:ascii="Andale Mono" w:hAnsi="Andale Mono"/>
-          <w:b w:val="false"/>
-          <w:bCs w:val="false"/>
-          <w:sz w:val="16"/>
-          <w:szCs w:val="16"/>
-        </w:rPr>
-        <w:tab/>
-        <w:t>:type    :sigint :div0</w:t>
-        <w:tab/>
-        <w:t xml:space="preserve">   :stream</w:t>
-      </w:r>
-      <w:r>
-        <w:rPr>
-          <w:rFonts w:ascii="Andale Mono" w:hAnsi="Andale Mono"/>
-          <w:b w:val="false"/>
-          <w:bCs w:val="false"/>
-          <w:sz w:val="18"/>
-          <w:szCs w:val="18"/>
-        </w:rPr>
-        <w:tab/>
-        <w:tab/>
-      </w:r>
-    </w:p>
-    <w:p>
-      <w:pPr>
-        <w:pStyle w:val="Normal"/>
-        <w:rPr>
-          <w:sz w:val="18"/>
-          <w:szCs w:val="18"/>
-        </w:rPr>
-      </w:pPr>
-      <w:r>
-        <w:rPr>
-          <w:rFonts w:ascii="Andale Mono" w:hAnsi="Andale Mono"/>
-          <w:b w:val="false"/>
-          <w:bCs w:val="false"/>
-          <w:sz w:val="16"/>
-          <w:szCs w:val="16"/>
-        </w:rPr>
-        <w:tab/>
-        <w:t>:range</w:t>
-        <w:tab/>
-        <w:t xml:space="preserve"> :except :future  :ns</w:t>
-      </w:r>
-    </w:p>
-    <w:p>
-      <w:pPr>
-        <w:pStyle w:val="Normal"/>
-        <w:rPr>
-          <w:sz w:val="18"/>
-          <w:szCs w:val="18"/>
-        </w:rPr>
-      </w:pPr>
-      <w:r>
-        <w:rPr>
-          <w:rFonts w:ascii="Andale Mono" w:hAnsi="Andale Mono"/>
-          <w:b w:val="false"/>
-          <w:bCs w:val="false"/>
-          <w:sz w:val="16"/>
-          <w:szCs w:val="16"/>
-        </w:rPr>
-        <w:tab/>
-        <w:t>:over</w:t>
-        <w:tab/>
-        <w:t xml:space="preserve"> :under</w:t>
-        <w:tab/>
-        <w:t xml:space="preserve">  :unbound :return</w:t>
+        <w:t xml:space="preserve">                                                                  </w:t>
+      </w:r>
+      <w:r>
+        <w:rPr>
+          <w:rFonts w:eastAsia="Songti SC" w:cs="Arial Unicode MS" w:ascii="Georgia" w:hAnsi="Georgia"/>
+          <w:b w:val="false"/>
+          <w:bCs w:val="false"/>
+          <w:i w:val="false"/>
+          <w:iCs w:val="false"/>
+          <w:color w:val="auto"/>
+          <w:kern w:val="2"/>
+          <w:sz w:val="18"/>
+          <w:szCs w:val="18"/>
+          <w:u w:val="none"/>
+          <w:lang w:val="en-US" w:eastAsia="zh-CN" w:bidi="hi-IN"/>
+        </w:rPr>
+        <w:t xml:space="preserve">on  </w:t>
+      </w:r>
+      <w:r>
+        <w:rPr>
+          <w:rFonts w:eastAsia="Songti SC" w:cs="Arial Unicode MS" w:ascii="Georgia" w:hAnsi="Georgia"/>
+          <w:b w:val="false"/>
+          <w:bCs w:val="false"/>
+          <w:i/>
+          <w:iCs/>
+          <w:color w:val="auto"/>
+          <w:kern w:val="2"/>
+          <w:sz w:val="18"/>
+          <w:szCs w:val="18"/>
+          <w:u w:val="none"/>
+          <w:lang w:val="en-US" w:eastAsia="zh-CN" w:bidi="hi-IN"/>
+        </w:rPr>
+        <w:t xml:space="preserve">T </w:t>
+      </w:r>
+      <w:r>
+        <w:rPr>
+          <w:rFonts w:eastAsia="Songti SC" w:cs="Arial Unicode MS" w:ascii="Georgia" w:hAnsi="Georgia"/>
+          <w:b w:val="false"/>
+          <w:bCs w:val="false"/>
+          <w:i w:val="false"/>
+          <w:iCs w:val="false"/>
+          <w:color w:val="auto"/>
+          <w:kern w:val="2"/>
+          <w:sz w:val="18"/>
+          <w:szCs w:val="18"/>
+          <w:u w:val="none"/>
+          <w:lang w:val="en-US" w:eastAsia="zh-CN" w:bidi="hi-IN"/>
+        </w:rPr>
+        <w:t>with</w:t>
+      </w:r>
+    </w:p>
+    <w:p>
+      <w:pPr>
+        <w:pStyle w:val="Normal"/>
+        <w:rPr>
+          <w:sz w:val="18"/>
+          <w:szCs w:val="18"/>
+        </w:rPr>
+      </w:pPr>
+      <w:r>
+        <w:rPr>
+          <w:rFonts w:eastAsia="Songti SC" w:cs="Arial Unicode MS" w:ascii="Georgia" w:hAnsi="Georgia"/>
+          <w:b w:val="false"/>
+          <w:bCs w:val="false"/>
+          <w:i w:val="false"/>
+          <w:iCs w:val="false"/>
+          <w:color w:val="auto"/>
+          <w:kern w:val="2"/>
+          <w:sz w:val="18"/>
+          <w:szCs w:val="18"/>
+          <w:u w:val="none"/>
+          <w:lang w:val="en-US" w:eastAsia="zh-CN" w:bidi="hi-IN"/>
+        </w:rPr>
+        <w:t xml:space="preserve">                                                                  </w:t>
+      </w:r>
+      <w:r>
+        <w:rPr>
+          <w:rFonts w:eastAsia="Songti SC" w:cs="Arial Unicode MS" w:ascii="Georgia" w:hAnsi="Georgia"/>
+          <w:b w:val="false"/>
+          <w:bCs w:val="false"/>
+          <w:i w:val="false"/>
+          <w:iCs w:val="false"/>
+          <w:color w:val="auto"/>
+          <w:kern w:val="2"/>
+          <w:sz w:val="18"/>
+          <w:szCs w:val="18"/>
+          <w:u w:val="none"/>
+          <w:lang w:val="en-US" w:eastAsia="zh-CN" w:bidi="hi-IN"/>
+        </w:rPr>
+        <w:t>condition:</w:t>
+      </w:r>
+    </w:p>
+    <w:p>
+      <w:pPr>
+        <w:pStyle w:val="Normal"/>
+        <w:rPr>
+          <w:rFonts w:ascii="Georgia" w:hAnsi="Georgia"/>
+          <w:sz w:val="16"/>
+          <w:szCs w:val="16"/>
+        </w:rPr>
+      </w:pPr>
+      <w:r>
+        <w:rPr>
+          <w:rFonts w:ascii="Georgia" w:hAnsi="Georgia"/>
+          <w:sz w:val="16"/>
+          <w:szCs w:val="16"/>
+        </w:rPr>
+      </w:r>
+    </w:p>
+    <w:p>
+      <w:pPr>
+        <w:pStyle w:val="Normal"/>
+        <w:rPr>
+          <w:sz w:val="18"/>
+          <w:szCs w:val="18"/>
+        </w:rPr>
+      </w:pPr>
+      <w:r>
+        <w:rPr>
+          <w:rFonts w:ascii="Andale Mono" w:hAnsi="Andale Mono"/>
+          <w:b w:val="false"/>
+          <w:bCs w:val="false"/>
+          <w:sz w:val="16"/>
+          <w:szCs w:val="16"/>
+        </w:rPr>
+        <w:t xml:space="preserve"> </w:t>
+      </w:r>
+      <w:r>
+        <w:rPr>
+          <w:rFonts w:ascii="Andale Mono" w:hAnsi="Andale Mono"/>
+          <w:b w:val="false"/>
+          <w:bCs w:val="false"/>
+          <w:sz w:val="16"/>
+          <w:szCs w:val="16"/>
+        </w:rPr>
+        <w:t>:arity   :div0    :eof     :error   :except</w:t>
+      </w:r>
+    </w:p>
+    <w:p>
+      <w:pPr>
+        <w:pStyle w:val="Normal"/>
+        <w:rPr>
+          <w:sz w:val="18"/>
+          <w:szCs w:val="18"/>
+        </w:rPr>
+      </w:pPr>
+      <w:r>
+        <w:rPr>
+          <w:rFonts w:ascii="Andale Mono" w:hAnsi="Andale Mono"/>
+          <w:b w:val="false"/>
+          <w:bCs w:val="false"/>
+          <w:sz w:val="16"/>
+          <w:szCs w:val="16"/>
+        </w:rPr>
+        <w:t xml:space="preserve"> </w:t>
+      </w:r>
+      <w:r>
+        <w:rPr>
+          <w:rFonts w:ascii="Andale Mono" w:hAnsi="Andale Mono"/>
+          <w:b w:val="false"/>
+          <w:bCs w:val="false"/>
+          <w:sz w:val="16"/>
+          <w:szCs w:val="16"/>
+        </w:rPr>
+        <w:t>:future  :ns      :open    :over    :quasi</w:t>
+      </w:r>
+    </w:p>
+    <w:p>
+      <w:pPr>
+        <w:pStyle w:val="Normal"/>
+        <w:rPr>
+          <w:sz w:val="18"/>
+          <w:szCs w:val="18"/>
+        </w:rPr>
+      </w:pPr>
+      <w:r>
+        <w:rPr>
+          <w:rFonts w:ascii="Andale Mono" w:hAnsi="Andale Mono"/>
+          <w:b w:val="false"/>
+          <w:bCs w:val="false"/>
+          <w:sz w:val="16"/>
+          <w:szCs w:val="16"/>
+        </w:rPr>
+        <w:t xml:space="preserve"> </w:t>
+      </w:r>
+      <w:r>
+        <w:rPr>
+          <w:rFonts w:ascii="Andale Mono" w:hAnsi="Andale Mono"/>
+          <w:b w:val="false"/>
+          <w:bCs w:val="false"/>
+          <w:sz w:val="16"/>
+          <w:szCs w:val="16"/>
+        </w:rPr>
+        <w:t>:range   :read    :return  :sigint  :stream</w:t>
+      </w:r>
+    </w:p>
+    <w:p>
+      <w:pPr>
+        <w:pStyle w:val="Normal"/>
+        <w:rPr>
+          <w:sz w:val="18"/>
+          <w:szCs w:val="18"/>
+        </w:rPr>
+      </w:pPr>
+      <w:r>
+        <w:rPr>
+          <w:rFonts w:ascii="Andale Mono" w:hAnsi="Andale Mono"/>
+          <w:b w:val="false"/>
+          <w:bCs w:val="false"/>
+          <w:sz w:val="16"/>
+          <w:szCs w:val="16"/>
+        </w:rPr>
+        <w:t xml:space="preserve"> </w:t>
+      </w:r>
+      <w:r>
+        <w:rPr>
+          <w:rFonts w:ascii="Andale Mono" w:hAnsi="Andale Mono"/>
+          <w:b w:val="false"/>
+          <w:bCs w:val="false"/>
+          <w:sz w:val="16"/>
+          <w:szCs w:val="16"/>
+        </w:rPr>
+        <w:t>:syntax  :syscall :type    :unbound :under</w:t>
+      </w:r>
+    </w:p>
+    <w:p>
+      <w:pPr>
+        <w:pStyle w:val="Normal"/>
+        <w:rPr>
+          <w:sz w:val="18"/>
+          <w:szCs w:val="18"/>
+        </w:rPr>
+      </w:pPr>
+      <w:r>
+        <w:rPr>
+          <w:rFonts w:ascii="Andale Mono" w:hAnsi="Andale Mono"/>
+          <w:b w:val="false"/>
+          <w:bCs w:val="false"/>
+          <w:sz w:val="16"/>
+          <w:szCs w:val="16"/>
+        </w:rPr>
+        <w:t xml:space="preserve"> </w:t>
+      </w:r>
+      <w:r>
+        <w:rPr>
+          <w:rFonts w:ascii="Andale Mono" w:hAnsi="Andale Mono"/>
+          <w:b w:val="false"/>
+          <w:bCs w:val="false"/>
+          <w:sz w:val="16"/>
+          <w:szCs w:val="16"/>
+        </w:rPr>
+        <w:t>:write</w:t>
       </w:r>
     </w:p>
     <w:p>
@@ -14967,21 +15288,6 @@
           <w:szCs w:val="16"/>
         </w:rPr>
         <w:t xml:space="preserve">   </w:t>
-      </w:r>
-    </w:p>
-    <w:p>
-      <w:pPr>
-        <w:pStyle w:val="Normal"/>
-        <w:rPr>
-          <w:sz w:val="16"/>
-          <w:szCs w:val="16"/>
-        </w:rPr>
-      </w:pPr>
-      <w:r>
-        <w:rPr>
-          <w:sz w:val="16"/>
-          <w:szCs w:val="16"/>
-        </w:rPr>
       </w:r>
     </w:p>
     <w:p>
@@ -16393,7 +16699,7 @@
           <w:u w:val="none"/>
           <w:shd w:fill="333333" w:val="clear"/>
         </w:rPr>
-        <w:t>core</w:t>
+        <w:t>mu</w:t>
       </w:r>
       <w:r>
         <w:rPr>
@@ -20127,7 +20433,7 @@
           <w:u w:val="none"/>
           <w:lang w:val="en-US" w:eastAsia="zh-CN" w:bidi="hi-IN"/>
         </w:rPr>
-        <w:t>mu-sys: 0.1.78: [celq] [file…]</w:t>
+        <w:t>mu-sys: 0.0.2: [celq] [file…]</w:t>
       </w:r>
     </w:p>
     <w:p>
@@ -20645,7 +20951,7 @@
     <w:pPr>
       <w:widowControl/>
       <w:suppressAutoHyphens w:val="true"/>
-      <w:overflowPunct w:val="false"/>
+      <w:overflowPunct w:val="true"/>
       <w:bidi w:val="0"/>
       <w:spacing w:before="0" w:after="0"/>
       <w:jc w:val="start"/>

</xml_diff>

<commit_message>
#492 - mu: better quasiquoting (#493)
* #492 - mu: better quasiquoting

* #492 - mu: better quasiquoting
</commit_message>
<xml_diff>
--- a/doc/refcards/mu-ref.docx
+++ b/doc/refcards/mu-ref.docx
@@ -66,7 +66,7 @@
           <w:tab w:val="left" w:pos="4110" w:leader="none"/>
         </w:tabs>
         <w:suppressAutoHyphens w:val="true"/>
-        <w:overflowPunct w:val="false"/>
+        <w:overflowPunct w:val="true"/>
         <w:bidi w:val="0"/>
         <w:spacing w:before="0" w:after="0"/>
         <w:ind w:hanging="0" w:start="0" w:end="0"/>
@@ -327,19 +327,19 @@
           <w:sz w:val="16"/>
           <w:szCs w:val="16"/>
         </w:rPr>
-        <w:t>0.1.7</w:t>
-      </w:r>
-      <w:r>
-        <w:rPr>
-          <w:rFonts w:ascii="Georgia" w:hAnsi="Georgia"/>
-          <w:b/>
-          <w:bCs/>
-          <w:i/>
-          <w:iCs/>
-          <w:sz w:val="16"/>
-          <w:szCs w:val="16"/>
-        </w:rPr>
-        <w:t>9</w:t>
+        <w:t>0.1.</w:t>
+      </w:r>
+      <w:r>
+        <w:rPr>
+          <w:rFonts w:ascii="Georgia" w:hAnsi="Georgia"/>
+          <w:b/>
+          <w:bCs/>
+          <w:i/>
+          <w:iCs/>
+          <w:sz w:val="16"/>
+          <w:szCs w:val="16"/>
+        </w:rPr>
+        <w:t>80</w:t>
       </w:r>
     </w:p>
     <w:p>
@@ -2811,7 +2811,41 @@
           <w:shd w:fill="333333" w:val="clear"/>
           <w:lang w:val="en-US" w:eastAsia="zh-CN" w:bidi="hi-IN"/>
         </w:rPr>
-        <w:t xml:space="preserve">Frame                                       </w:t>
+        <w:t>Frame</w:t>
+      </w:r>
+      <w:r>
+        <w:rPr>
+          <w:rFonts w:eastAsia="Songti SC" w:cs="Arial Unicode MS" w:ascii="Georgia" w:hAnsi="Georgia"/>
+          <w:b/>
+          <w:bCs/>
+          <w:i/>
+          <w:iCs/>
+          <w:color w:val="FFFFFF"/>
+          <w:kern w:val="2"/>
+          <w:sz w:val="20"/>
+          <w:szCs w:val="20"/>
+          <w:u w:val="none"/>
+          <w:shd w:fill="333333" w:val="clear"/>
+          <w:lang w:val="en-US" w:eastAsia="zh-CN" w:bidi="hi-IN"/>
+        </w:rPr>
+        <w:t>s</w:t>
+      </w:r>
+      <w:r>
+        <w:rPr>
+          <w:rFonts w:eastAsia="Songti SC" w:cs="Arial Unicode MS" w:ascii="Georgia" w:hAnsi="Georgia"/>
+          <w:b/>
+          <w:bCs/>
+          <w:i/>
+          <w:iCs/>
+          <w:color w:val="FFFFFF"/>
+          <w:kern w:val="2"/>
+          <w:sz w:val="20"/>
+          <w:szCs w:val="20"/>
+          <w:u w:val="none"/>
+          <w:shd w:fill="333333" w:val="clear"/>
+          <w:lang w:val="en-US" w:eastAsia="zh-CN" w:bidi="hi-IN"/>
+        </w:rPr>
+        <w:t xml:space="preserve">                                      </w:t>
       </w:r>
       <w:r>
         <w:rPr>
@@ -3569,7 +3603,35 @@
           <w:u w:val="none"/>
           <w:shd w:fill="333333" w:val="clear"/>
         </w:rPr>
-        <w:t xml:space="preserve">Symbol                                      </w:t>
+        <w:t>Symbol</w:t>
+      </w:r>
+      <w:r>
+        <w:rPr>
+          <w:rFonts w:ascii="Georgia" w:hAnsi="Georgia"/>
+          <w:b/>
+          <w:bCs/>
+          <w:i/>
+          <w:iCs/>
+          <w:sz w:val="20"/>
+          <w:szCs w:val="20"/>
+          <w:u w:val="none"/>
+          <w:shd w:fill="333333" w:val="clear"/>
+        </w:rPr>
+        <w:t xml:space="preserve">s </w:t>
+      </w:r>
+      <w:r>
+        <w:rPr>
+          <w:rFonts w:ascii="Georgia" w:hAnsi="Georgia"/>
+          <w:b/>
+          <w:bCs/>
+          <w:i/>
+          <w:iCs/>
+          <w:sz w:val="20"/>
+          <w:szCs w:val="20"/>
+          <w:u w:val="none"/>
+          <w:shd w:fill="333333" w:val="clear"/>
+        </w:rPr>
+        <w:t xml:space="preserve">                                    </w:t>
       </w:r>
       <w:r>
         <w:rPr>
@@ -6523,7 +6585,35 @@
           <w:u w:val="none"/>
           <w:shd w:fill="333333" w:val="clear"/>
         </w:rPr>
-        <w:t xml:space="preserve">Future                                       </w:t>
+        <w:t>Future</w:t>
+      </w:r>
+      <w:r>
+        <w:rPr>
+          <w:rFonts w:ascii="Georgia" w:hAnsi="Georgia"/>
+          <w:b/>
+          <w:bCs/>
+          <w:i/>
+          <w:iCs/>
+          <w:sz w:val="20"/>
+          <w:szCs w:val="20"/>
+          <w:u w:val="none"/>
+          <w:shd w:fill="333333" w:val="clear"/>
+        </w:rPr>
+        <w:t>s</w:t>
+      </w:r>
+      <w:r>
+        <w:rPr>
+          <w:rFonts w:ascii="Georgia" w:hAnsi="Georgia"/>
+          <w:b/>
+          <w:bCs/>
+          <w:i/>
+          <w:iCs/>
+          <w:sz w:val="20"/>
+          <w:szCs w:val="20"/>
+          <w:u w:val="none"/>
+          <w:shd w:fill="333333" w:val="clear"/>
+        </w:rPr>
+        <w:t xml:space="preserve">                                      </w:t>
       </w:r>
       <w:r>
         <w:rPr>
@@ -7082,7 +7172,7 @@
         <w:pStyle w:val="Normal"/>
         <w:widowControl/>
         <w:suppressAutoHyphens w:val="true"/>
-        <w:overflowPunct w:val="false"/>
+        <w:overflowPunct w:val="true"/>
         <w:bidi w:val="0"/>
         <w:spacing w:before="0" w:after="0"/>
         <w:ind w:hanging="0" w:start="0" w:end="0"/>
@@ -9199,17 +9289,21 @@
           <w:rFonts w:ascii="Georgia" w:hAnsi="Georgia"/>
           <w:b/>
           <w:bCs/>
-          <w:sz w:val="18"/>
-          <w:szCs w:val="18"/>
-          <w:u w:val="none"/>
-        </w:rPr>
-        <w:t xml:space="preserve"> </w:t>
-      </w:r>
-      <w:r>
-        <w:rPr>
-          <w:rFonts w:ascii="Georgia" w:hAnsi="Georgia"/>
-          <w:b/>
-          <w:bCs/>
+          <w:i w:val="false"/>
+          <w:iCs w:val="false"/>
+          <w:sz w:val="18"/>
+          <w:szCs w:val="18"/>
+          <w:u w:val="none"/>
+        </w:rPr>
+        <w:t xml:space="preserve"> </w:t>
+      </w:r>
+      <w:r>
+        <w:rPr>
+          <w:rFonts w:ascii="Georgia" w:hAnsi="Georgia"/>
+          <w:b/>
+          <w:bCs/>
+          <w:i w:val="false"/>
+          <w:iCs w:val="false"/>
           <w:sz w:val="18"/>
           <w:szCs w:val="18"/>
           <w:u w:val="none"/>
@@ -9221,15 +9315,17 @@
           <w:rFonts w:ascii="Georgia" w:hAnsi="Georgia"/>
           <w:b w:val="false"/>
           <w:i w:val="false"/>
-          <w:sz w:val="18"/>
-          <w:szCs w:val="18"/>
-          <w:u w:val="none"/>
-        </w:rPr>
-        <w:t xml:space="preserve"> </w:t>
-      </w:r>
-      <w:r>
-        <w:rPr>
-          <w:rFonts w:ascii="Georgia" w:hAnsi="Georgia"/>
+          <w:iCs w:val="false"/>
+          <w:sz w:val="18"/>
+          <w:szCs w:val="18"/>
+          <w:u w:val="none"/>
+        </w:rPr>
+        <w:t xml:space="preserve"> </w:t>
+      </w:r>
+      <w:r>
+        <w:rPr>
+          <w:rFonts w:ascii="Georgia" w:hAnsi="Georgia"/>
+          <w:b w:val="false"/>
           <w:i/>
           <w:iCs/>
           <w:sz w:val="18"/>
@@ -9275,6 +9371,115 @@
           <w:u w:val="none"/>
         </w:rPr>
         <w:t>append</w:t>
+      </w:r>
+    </w:p>
+    <w:p>
+      <w:pPr>
+        <w:pStyle w:val="Normal"/>
+        <w:rPr>
+          <w:sz w:val="18"/>
+          <w:szCs w:val="18"/>
+        </w:rPr>
+      </w:pPr>
+      <w:r>
+        <w:rPr>
+          <w:rFonts w:ascii="Georgia" w:hAnsi="Georgia"/>
+          <w:b/>
+          <w:bCs/>
+          <w:i w:val="false"/>
+          <w:iCs w:val="false"/>
+          <w:sz w:val="18"/>
+          <w:szCs w:val="18"/>
+          <w:u w:val="none"/>
+        </w:rPr>
+        <w:t xml:space="preserve"> </w:t>
+      </w:r>
+      <w:r>
+        <w:rPr>
+          <w:rFonts w:ascii="Georgia" w:hAnsi="Georgia"/>
+          <w:b/>
+          <w:bCs/>
+          <w:i w:val="false"/>
+          <w:iCs w:val="false"/>
+          <w:sz w:val="18"/>
+          <w:szCs w:val="18"/>
+          <w:u w:val="none"/>
+        </w:rPr>
+        <w:t>%append</w:t>
+      </w:r>
+      <w:r>
+        <w:rPr>
+          <w:rFonts w:ascii="Georgia" w:hAnsi="Georgia"/>
+          <w:b w:val="false"/>
+          <w:i w:val="false"/>
+          <w:iCs w:val="false"/>
+          <w:sz w:val="18"/>
+          <w:szCs w:val="18"/>
+          <w:u w:val="none"/>
+        </w:rPr>
+        <w:t xml:space="preserve"> </w:t>
+      </w:r>
+      <w:r>
+        <w:rPr>
+          <w:rFonts w:ascii="Georgia" w:hAnsi="Georgia"/>
+          <w:b w:val="false"/>
+          <w:i/>
+          <w:iCs/>
+          <w:sz w:val="18"/>
+          <w:szCs w:val="18"/>
+          <w:u w:val="none"/>
+        </w:rPr>
+        <w:t>list</w:t>
+      </w:r>
+      <w:r>
+        <w:rPr>
+          <w:rFonts w:ascii="Georgia" w:hAnsi="Georgia"/>
+          <w:b w:val="false"/>
+          <w:i w:val="false"/>
+          <w:iCs w:val="false"/>
+          <w:sz w:val="18"/>
+          <w:szCs w:val="18"/>
+          <w:u w:val="none"/>
+        </w:rPr>
+        <w:tab/>
+        <w:tab/>
+      </w:r>
+      <w:r>
+        <w:rPr>
+          <w:rFonts w:ascii="Georgia" w:hAnsi="Georgia"/>
+          <w:b w:val="false"/>
+          <w:i/>
+          <w:iCs/>
+          <w:sz w:val="18"/>
+          <w:szCs w:val="18"/>
+          <w:u w:val="none"/>
+        </w:rPr>
+        <w:t>list</w:t>
+        <w:tab/>
+      </w:r>
+      <w:r>
+        <w:rPr>
+          <w:rFonts w:ascii="Georgia" w:hAnsi="Georgia"/>
+          <w:b w:val="false"/>
+          <w:i w:val="false"/>
+          <w:iCs w:val="false"/>
+          <w:sz w:val="18"/>
+          <w:szCs w:val="18"/>
+          <w:u w:val="none"/>
+        </w:rPr>
+        <w:t xml:space="preserve">append </w:t>
+      </w:r>
+      <w:r>
+        <w:rPr>
+          <w:rFonts w:ascii="Georgia" w:hAnsi="Georgia"/>
+          <w:b w:val="false"/>
+          <w:i w:val="false"/>
+          <w:iCs w:val="false"/>
+          <w:sz w:val="18"/>
+          <w:szCs w:val="18"/>
+          <w:u w:val="none"/>
+        </w:rPr>
+        <w:t>lists</w:t>
       </w:r>
     </w:p>
     <w:p>
@@ -10228,7 +10433,35 @@
           <w:u w:val="none"/>
           <w:shd w:fill="333333" w:val="clear"/>
         </w:rPr>
-        <w:t xml:space="preserve">Vector                                             </w:t>
+        <w:t>Vector</w:t>
+      </w:r>
+      <w:r>
+        <w:rPr>
+          <w:rFonts w:ascii="Georgia" w:hAnsi="Georgia"/>
+          <w:b/>
+          <w:bCs/>
+          <w:i/>
+          <w:iCs/>
+          <w:sz w:val="20"/>
+          <w:szCs w:val="20"/>
+          <w:u w:val="none"/>
+          <w:shd w:fill="333333" w:val="clear"/>
+        </w:rPr>
+        <w:t>s</w:t>
+      </w:r>
+      <w:r>
+        <w:rPr>
+          <w:rFonts w:ascii="Georgia" w:hAnsi="Georgia"/>
+          <w:b/>
+          <w:bCs/>
+          <w:i/>
+          <w:iCs/>
+          <w:sz w:val="20"/>
+          <w:szCs w:val="20"/>
+          <w:u w:val="none"/>
+          <w:shd w:fill="333333" w:val="clear"/>
+        </w:rPr>
+        <w:t xml:space="preserve">                                            </w:t>
       </w:r>
       <w:r>
         <w:rPr>
@@ -10876,7 +11109,7 @@
           <w:tab w:val="left" w:pos="4110" w:leader="none"/>
         </w:tabs>
         <w:suppressAutoHyphens w:val="true"/>
-        <w:overflowPunct w:val="false"/>
+        <w:overflowPunct w:val="true"/>
         <w:bidi w:val="0"/>
         <w:spacing w:before="0" w:after="0"/>
         <w:ind w:hanging="0" w:start="0" w:end="0"/>
@@ -11327,7 +11560,7 @@
           <w:tab w:val="left" w:pos="4110" w:leader="none"/>
         </w:tabs>
         <w:suppressAutoHyphens w:val="true"/>
-        <w:overflowPunct w:val="false"/>
+        <w:overflowPunct w:val="true"/>
         <w:bidi w:val="0"/>
         <w:spacing w:before="0" w:after="0"/>
         <w:ind w:hanging="0" w:start="0" w:end="0"/>
@@ -11386,7 +11619,41 @@
           <w:shd w:fill="333333" w:val="clear"/>
           <w:lang w:val="en-US" w:eastAsia="zh-CN" w:bidi="hi-IN"/>
         </w:rPr>
-        <w:t xml:space="preserve">Struct                                               </w:t>
+        <w:t>Struct</w:t>
+      </w:r>
+      <w:r>
+        <w:rPr>
+          <w:rFonts w:eastAsia="Songti SC" w:cs="Arial Unicode MS" w:ascii="Georgia" w:hAnsi="Georgia"/>
+          <w:b/>
+          <w:bCs/>
+          <w:i/>
+          <w:iCs/>
+          <w:color w:val="FFFFFF"/>
+          <w:kern w:val="2"/>
+          <w:sz w:val="20"/>
+          <w:szCs w:val="20"/>
+          <w:u w:val="none"/>
+          <w:shd w:fill="333333" w:val="clear"/>
+          <w:lang w:val="en-US" w:eastAsia="zh-CN" w:bidi="hi-IN"/>
+        </w:rPr>
+        <w:t>s</w:t>
+      </w:r>
+      <w:r>
+        <w:rPr>
+          <w:rFonts w:eastAsia="Songti SC" w:cs="Arial Unicode MS" w:ascii="Georgia" w:hAnsi="Georgia"/>
+          <w:b/>
+          <w:bCs/>
+          <w:i/>
+          <w:iCs/>
+          <w:color w:val="FFFFFF"/>
+          <w:kern w:val="2"/>
+          <w:sz w:val="20"/>
+          <w:szCs w:val="20"/>
+          <w:u w:val="none"/>
+          <w:shd w:fill="333333" w:val="clear"/>
+          <w:lang w:val="en-US" w:eastAsia="zh-CN" w:bidi="hi-IN"/>
+        </w:rPr>
+        <w:t xml:space="preserve">                                             </w:t>
       </w:r>
       <w:r>
         <w:rPr>
@@ -11763,21 +12030,6 @@
       <w:pPr>
         <w:pStyle w:val="Normal"/>
         <w:rPr>
-          <w:sz w:val="18"/>
-          <w:szCs w:val="18"/>
-        </w:rPr>
-      </w:pPr>
-      <w:r>
-        <w:rPr>
-          <w:sz w:val="18"/>
-          <w:szCs w:val="18"/>
-        </w:rPr>
-      </w:r>
-    </w:p>
-    <w:p>
-      <w:pPr>
-        <w:pStyle w:val="Normal"/>
-        <w:rPr>
           <w:rFonts w:ascii="Georgia" w:hAnsi="Georgia"/>
           <w:sz w:val="20"/>
           <w:szCs w:val="20"/>
@@ -12432,7 +12684,7 @@
           <w:u w:val="none"/>
           <w:lang w:val="en-US" w:eastAsia="zh-CN" w:bidi="hi-IN"/>
         </w:rPr>
-        <w:t xml:space="preserve">raise exception </w:t>
+        <w:t>raise exception</w:t>
       </w:r>
     </w:p>
     <w:p>
@@ -12457,189 +12709,258 @@
           <w:u w:val="none"/>
           <w:lang w:val="en-US" w:eastAsia="zh-CN" w:bidi="hi-IN"/>
         </w:rPr>
-        <w:tab/>
-        <w:tab/>
-        <w:tab/>
-        <w:tab/>
-        <w:t>with condition:</w:t>
-      </w:r>
-    </w:p>
-    <w:p>
-      <w:pPr>
-        <w:pStyle w:val="Normal"/>
-        <w:rPr>
-          <w:rFonts w:ascii="Georgia" w:hAnsi="Georgia"/>
-          <w:sz w:val="16"/>
-          <w:szCs w:val="16"/>
-        </w:rPr>
-      </w:pPr>
-      <w:r>
-        <w:rPr>
-          <w:rFonts w:ascii="Georgia" w:hAnsi="Georgia"/>
-          <w:sz w:val="16"/>
-          <w:szCs w:val="16"/>
-        </w:rPr>
-      </w:r>
-    </w:p>
-    <w:p>
-      <w:pPr>
-        <w:pStyle w:val="Normal"/>
-        <w:rPr>
-          <w:sz w:val="18"/>
-          <w:szCs w:val="18"/>
-        </w:rPr>
-      </w:pPr>
-      <w:r>
-        <w:rPr>
-          <w:rFonts w:ascii="Georgia" w:hAnsi="Georgia"/>
-          <w:sz w:val="18"/>
-          <w:szCs w:val="18"/>
-        </w:rPr>
-        <w:t xml:space="preserve"> </w:t>
-      </w:r>
-      <w:r>
-        <w:rPr>
-          <w:rFonts w:ascii="Georgia" w:hAnsi="Georgia"/>
-          <w:sz w:val="18"/>
-          <w:szCs w:val="18"/>
-        </w:rPr>
-        <w:tab/>
-      </w:r>
-      <w:r>
-        <w:rPr>
-          <w:rFonts w:ascii="Andale Mono" w:hAnsi="Andale Mono"/>
-          <w:b w:val="false"/>
-          <w:bCs w:val="false"/>
-          <w:sz w:val="16"/>
-          <w:szCs w:val="16"/>
-        </w:rPr>
-        <w:t>:arity</w:t>
-        <w:tab/>
-        <w:t xml:space="preserve"> :eof</w:t>
-        <w:tab/>
-        <w:t xml:space="preserve">  :open</w:t>
-        <w:tab/>
-        <w:t xml:space="preserve">   :read</w:t>
-      </w:r>
-    </w:p>
-    <w:p>
-      <w:pPr>
-        <w:pStyle w:val="Normal"/>
-        <w:rPr>
-          <w:sz w:val="18"/>
-          <w:szCs w:val="18"/>
-        </w:rPr>
-      </w:pPr>
-      <w:r>
-        <w:rPr>
-          <w:rFonts w:ascii="Andale Mono" w:hAnsi="Andale Mono"/>
-          <w:b w:val="false"/>
-          <w:bCs w:val="false"/>
-          <w:sz w:val="16"/>
-          <w:szCs w:val="16"/>
-        </w:rPr>
-        <w:t xml:space="preserve">      </w:t>
-      </w:r>
-      <w:r>
-        <w:rPr>
-          <w:rFonts w:ascii="Andale Mono" w:hAnsi="Andale Mono"/>
-          <w:b w:val="false"/>
-          <w:bCs w:val="false"/>
-          <w:sz w:val="18"/>
-          <w:szCs w:val="18"/>
-        </w:rPr>
-        <w:t xml:space="preserve"> </w:t>
-      </w:r>
-      <w:r>
-        <w:rPr>
-          <w:rFonts w:ascii="Andale Mono" w:hAnsi="Andale Mono"/>
-          <w:b w:val="false"/>
-          <w:bCs w:val="false"/>
-          <w:sz w:val="16"/>
-          <w:szCs w:val="16"/>
-        </w:rPr>
-        <w:t>:syscall :write</w:t>
-        <w:tab/>
-        <w:t xml:space="preserve">  :error  :syntax</w:t>
-      </w:r>
-    </w:p>
-    <w:p>
-      <w:pPr>
-        <w:pStyle w:val="Normal"/>
-        <w:rPr>
-          <w:sz w:val="18"/>
-          <w:szCs w:val="18"/>
-        </w:rPr>
-      </w:pPr>
-      <w:r>
-        <w:rPr>
-          <w:rFonts w:ascii="Andale Mono" w:hAnsi="Andale Mono"/>
-          <w:b w:val="false"/>
-          <w:bCs w:val="false"/>
-          <w:sz w:val="16"/>
-          <w:szCs w:val="16"/>
-        </w:rPr>
-        <w:tab/>
-        <w:t>:type    :sigint :div0</w:t>
-        <w:tab/>
-        <w:t xml:space="preserve">   :stream</w:t>
-      </w:r>
-      <w:r>
-        <w:rPr>
-          <w:rFonts w:ascii="Andale Mono" w:hAnsi="Andale Mono"/>
-          <w:b w:val="false"/>
-          <w:bCs w:val="false"/>
-          <w:sz w:val="18"/>
-          <w:szCs w:val="18"/>
-        </w:rPr>
-        <w:tab/>
-        <w:tab/>
-      </w:r>
-    </w:p>
-    <w:p>
-      <w:pPr>
-        <w:pStyle w:val="Normal"/>
-        <w:rPr>
-          <w:sz w:val="18"/>
-          <w:szCs w:val="18"/>
-        </w:rPr>
-      </w:pPr>
-      <w:r>
-        <w:rPr>
-          <w:rFonts w:ascii="Andale Mono" w:hAnsi="Andale Mono"/>
-          <w:b w:val="false"/>
-          <w:bCs w:val="false"/>
-          <w:sz w:val="16"/>
-          <w:szCs w:val="16"/>
-        </w:rPr>
-        <w:tab/>
-        <w:t>:range</w:t>
-        <w:tab/>
-        <w:t xml:space="preserve"> :except :future  :ns</w:t>
-      </w:r>
-    </w:p>
-    <w:p>
-      <w:pPr>
-        <w:pStyle w:val="Normal"/>
-        <w:rPr>
-          <w:sz w:val="18"/>
-          <w:szCs w:val="18"/>
-        </w:rPr>
-      </w:pPr>
-      <w:r>
-        <w:rPr>
-          <w:rFonts w:ascii="Andale Mono" w:hAnsi="Andale Mono"/>
-          <w:b w:val="false"/>
-          <w:bCs w:val="false"/>
-          <w:sz w:val="16"/>
-          <w:szCs w:val="16"/>
-        </w:rPr>
-        <w:tab/>
-        <w:t>:over</w:t>
-        <w:tab/>
-        <w:t xml:space="preserve"> :under</w:t>
-        <w:tab/>
-        <w:t xml:space="preserve">  :unbound :return</w:t>
+        <w:t xml:space="preserve">                                                                  </w:t>
+      </w:r>
+      <w:r>
+        <w:rPr>
+          <w:rFonts w:eastAsia="Songti SC" w:cs="Arial Unicode MS" w:ascii="Georgia" w:hAnsi="Georgia"/>
+          <w:b w:val="false"/>
+          <w:bCs w:val="false"/>
+          <w:i w:val="false"/>
+          <w:iCs w:val="false"/>
+          <w:color w:val="auto"/>
+          <w:kern w:val="2"/>
+          <w:sz w:val="18"/>
+          <w:szCs w:val="18"/>
+          <w:u w:val="none"/>
+          <w:lang w:val="en-US" w:eastAsia="zh-CN" w:bidi="hi-IN"/>
+        </w:rPr>
+        <w:t xml:space="preserve">on  </w:t>
+      </w:r>
+      <w:r>
+        <w:rPr>
+          <w:rFonts w:eastAsia="Songti SC" w:cs="Arial Unicode MS" w:ascii="Georgia" w:hAnsi="Georgia"/>
+          <w:b w:val="false"/>
+          <w:bCs w:val="false"/>
+          <w:i/>
+          <w:iCs/>
+          <w:color w:val="auto"/>
+          <w:kern w:val="2"/>
+          <w:sz w:val="18"/>
+          <w:szCs w:val="18"/>
+          <w:u w:val="none"/>
+          <w:lang w:val="en-US" w:eastAsia="zh-CN" w:bidi="hi-IN"/>
+        </w:rPr>
+        <w:t xml:space="preserve">T </w:t>
+      </w:r>
+      <w:r>
+        <w:rPr>
+          <w:rFonts w:eastAsia="Songti SC" w:cs="Arial Unicode MS" w:ascii="Georgia" w:hAnsi="Georgia"/>
+          <w:b w:val="false"/>
+          <w:bCs w:val="false"/>
+          <w:i w:val="false"/>
+          <w:iCs w:val="false"/>
+          <w:color w:val="auto"/>
+          <w:kern w:val="2"/>
+          <w:sz w:val="18"/>
+          <w:szCs w:val="18"/>
+          <w:u w:val="none"/>
+          <w:lang w:val="en-US" w:eastAsia="zh-CN" w:bidi="hi-IN"/>
+        </w:rPr>
+        <w:t>with</w:t>
+      </w:r>
+    </w:p>
+    <w:p>
+      <w:pPr>
+        <w:pStyle w:val="Normal"/>
+        <w:rPr>
+          <w:sz w:val="18"/>
+          <w:szCs w:val="18"/>
+        </w:rPr>
+      </w:pPr>
+      <w:r>
+        <w:rPr>
+          <w:rFonts w:eastAsia="Songti SC" w:cs="Arial Unicode MS" w:ascii="Georgia" w:hAnsi="Georgia"/>
+          <w:b w:val="false"/>
+          <w:bCs w:val="false"/>
+          <w:i w:val="false"/>
+          <w:iCs w:val="false"/>
+          <w:color w:val="auto"/>
+          <w:kern w:val="2"/>
+          <w:sz w:val="18"/>
+          <w:szCs w:val="18"/>
+          <w:u w:val="none"/>
+          <w:lang w:val="en-US" w:eastAsia="zh-CN" w:bidi="hi-IN"/>
+        </w:rPr>
+        <w:t xml:space="preserve">                                                                  </w:t>
+      </w:r>
+      <w:r>
+        <w:rPr>
+          <w:rFonts w:eastAsia="Songti SC" w:cs="Arial Unicode MS" w:ascii="Georgia" w:hAnsi="Georgia"/>
+          <w:b w:val="false"/>
+          <w:bCs w:val="false"/>
+          <w:i w:val="false"/>
+          <w:iCs w:val="false"/>
+          <w:color w:val="auto"/>
+          <w:kern w:val="2"/>
+          <w:sz w:val="18"/>
+          <w:szCs w:val="18"/>
+          <w:u w:val="none"/>
+          <w:lang w:val="en-US" w:eastAsia="zh-CN" w:bidi="hi-IN"/>
+        </w:rPr>
+        <w:t>condition:</w:t>
+      </w:r>
+    </w:p>
+    <w:p>
+      <w:pPr>
+        <w:pStyle w:val="Normal"/>
+        <w:rPr>
+          <w:rFonts w:ascii="Georgia" w:hAnsi="Georgia"/>
+          <w:sz w:val="16"/>
+          <w:szCs w:val="16"/>
+        </w:rPr>
+      </w:pPr>
+      <w:r>
+        <w:rPr>
+          <w:rFonts w:ascii="Georgia" w:hAnsi="Georgia"/>
+          <w:sz w:val="16"/>
+          <w:szCs w:val="16"/>
+        </w:rPr>
+      </w:r>
+    </w:p>
+    <w:p>
+      <w:pPr>
+        <w:pStyle w:val="Normal"/>
+        <w:rPr>
+          <w:sz w:val="18"/>
+          <w:szCs w:val="18"/>
+        </w:rPr>
+      </w:pPr>
+      <w:r>
+        <w:rPr>
+          <w:rFonts w:ascii="Andale Mono" w:hAnsi="Andale Mono"/>
+          <w:b w:val="false"/>
+          <w:bCs w:val="false"/>
+          <w:sz w:val="16"/>
+          <w:szCs w:val="16"/>
+        </w:rPr>
+        <w:t xml:space="preserve"> </w:t>
+      </w:r>
+      <w:r>
+        <w:rPr>
+          <w:rFonts w:ascii="Andale Mono" w:hAnsi="Andale Mono"/>
+          <w:b w:val="false"/>
+          <w:bCs w:val="false"/>
+          <w:sz w:val="16"/>
+          <w:szCs w:val="16"/>
+        </w:rPr>
+        <w:t>:arity   :div0    :eof     :error   :except</w:t>
+      </w:r>
+    </w:p>
+    <w:p>
+      <w:pPr>
+        <w:pStyle w:val="Normal"/>
+        <w:rPr>
+          <w:sz w:val="18"/>
+          <w:szCs w:val="18"/>
+        </w:rPr>
+      </w:pPr>
+      <w:r>
+        <w:rPr>
+          <w:rFonts w:ascii="Andale Mono" w:hAnsi="Andale Mono"/>
+          <w:b w:val="false"/>
+          <w:bCs w:val="false"/>
+          <w:sz w:val="16"/>
+          <w:szCs w:val="16"/>
+        </w:rPr>
+        <w:t xml:space="preserve"> </w:t>
+      </w:r>
+      <w:r>
+        <w:rPr>
+          <w:rFonts w:ascii="Andale Mono" w:hAnsi="Andale Mono"/>
+          <w:b w:val="false"/>
+          <w:bCs w:val="false"/>
+          <w:sz w:val="16"/>
+          <w:szCs w:val="16"/>
+        </w:rPr>
+        <w:t>:future  :ns      :open    :over    :quasi</w:t>
+      </w:r>
+    </w:p>
+    <w:p>
+      <w:pPr>
+        <w:pStyle w:val="Normal"/>
+        <w:rPr>
+          <w:sz w:val="18"/>
+          <w:szCs w:val="18"/>
+        </w:rPr>
+      </w:pPr>
+      <w:r>
+        <w:rPr>
+          <w:rFonts w:ascii="Andale Mono" w:hAnsi="Andale Mono"/>
+          <w:b w:val="false"/>
+          <w:bCs w:val="false"/>
+          <w:sz w:val="16"/>
+          <w:szCs w:val="16"/>
+        </w:rPr>
+        <w:t xml:space="preserve"> </w:t>
+      </w:r>
+      <w:r>
+        <w:rPr>
+          <w:rFonts w:ascii="Andale Mono" w:hAnsi="Andale Mono"/>
+          <w:b w:val="false"/>
+          <w:bCs w:val="false"/>
+          <w:sz w:val="16"/>
+          <w:szCs w:val="16"/>
+        </w:rPr>
+        <w:t>:range   :read    :return  :sigint  :stream</w:t>
+      </w:r>
+    </w:p>
+    <w:p>
+      <w:pPr>
+        <w:pStyle w:val="Normal"/>
+        <w:rPr>
+          <w:sz w:val="18"/>
+          <w:szCs w:val="18"/>
+        </w:rPr>
+      </w:pPr>
+      <w:r>
+        <w:rPr>
+          <w:rFonts w:ascii="Andale Mono" w:hAnsi="Andale Mono"/>
+          <w:b w:val="false"/>
+          <w:bCs w:val="false"/>
+          <w:sz w:val="16"/>
+          <w:szCs w:val="16"/>
+        </w:rPr>
+        <w:t xml:space="preserve"> </w:t>
+      </w:r>
+      <w:r>
+        <w:rPr>
+          <w:rFonts w:ascii="Andale Mono" w:hAnsi="Andale Mono"/>
+          <w:b w:val="false"/>
+          <w:bCs w:val="false"/>
+          <w:sz w:val="16"/>
+          <w:szCs w:val="16"/>
+        </w:rPr>
+        <w:t>:syntax  :syscall :type    :unbound :under</w:t>
+      </w:r>
+    </w:p>
+    <w:p>
+      <w:pPr>
+        <w:pStyle w:val="Normal"/>
+        <w:rPr>
+          <w:sz w:val="18"/>
+          <w:szCs w:val="18"/>
+        </w:rPr>
+      </w:pPr>
+      <w:r>
+        <w:rPr>
+          <w:rFonts w:ascii="Andale Mono" w:hAnsi="Andale Mono"/>
+          <w:b w:val="false"/>
+          <w:bCs w:val="false"/>
+          <w:sz w:val="16"/>
+          <w:szCs w:val="16"/>
+        </w:rPr>
+        <w:t xml:space="preserve"> </w:t>
+      </w:r>
+      <w:r>
+        <w:rPr>
+          <w:rFonts w:ascii="Andale Mono" w:hAnsi="Andale Mono"/>
+          <w:b w:val="false"/>
+          <w:bCs w:val="false"/>
+          <w:sz w:val="16"/>
+          <w:szCs w:val="16"/>
+        </w:rPr>
+        <w:t>:write</w:t>
       </w:r>
     </w:p>
     <w:p>
@@ -14967,21 +15288,6 @@
           <w:szCs w:val="16"/>
         </w:rPr>
         <w:t xml:space="preserve">   </w:t>
-      </w:r>
-    </w:p>
-    <w:p>
-      <w:pPr>
-        <w:pStyle w:val="Normal"/>
-        <w:rPr>
-          <w:sz w:val="16"/>
-          <w:szCs w:val="16"/>
-        </w:rPr>
-      </w:pPr>
-      <w:r>
-        <w:rPr>
-          <w:sz w:val="16"/>
-          <w:szCs w:val="16"/>
-        </w:rPr>
       </w:r>
     </w:p>
     <w:p>
@@ -16393,7 +16699,7 @@
           <w:u w:val="none"/>
           <w:shd w:fill="333333" w:val="clear"/>
         </w:rPr>
-        <w:t>core</w:t>
+        <w:t>mu</w:t>
       </w:r>
       <w:r>
         <w:rPr>
@@ -20127,7 +20433,7 @@
           <w:u w:val="none"/>
           <w:lang w:val="en-US" w:eastAsia="zh-CN" w:bidi="hi-IN"/>
         </w:rPr>
-        <w:t>mu-sys: 0.1.78: [celq] [file…]</w:t>
+        <w:t>mu-sys: 0.0.2: [celq] [file…]</w:t>
       </w:r>
     </w:p>
     <w:p>
@@ -20645,7 +20951,7 @@
     <w:pPr>
       <w:widowControl/>
       <w:suppressAutoHyphens w:val="true"/>
-      <w:overflowPunct w:val="false"/>
+      <w:overflowPunct w:val="true"/>
       <w:bidi w:val="0"/>
       <w:spacing w:before="0" w:after="0"/>
       <w:jc w:val="start"/>

</xml_diff>

<commit_message>
#506 - mu: clean up append
</commit_message>
<xml_diff>
--- a/doc/refcards/mu-ref.docx
+++ b/doc/refcards/mu-ref.docx
@@ -66,7 +66,7 @@
           <w:tab w:val="left" w:pos="4110" w:leader="none"/>
         </w:tabs>
         <w:suppressAutoHyphens w:val="true"/>
-        <w:overflowPunct w:val="true"/>
+        <w:overflowPunct w:val="false"/>
         <w:bidi w:val="0"/>
         <w:spacing w:before="0" w:after="0"/>
         <w:ind w:hanging="0" w:start="0" w:end="0"/>
@@ -327,19 +327,19 @@
           <w:sz w:val="16"/>
           <w:szCs w:val="16"/>
         </w:rPr>
-        <w:t>0.1.</w:t>
-      </w:r>
-      <w:r>
-        <w:rPr>
-          <w:rFonts w:ascii="Georgia" w:hAnsi="Georgia"/>
-          <w:b/>
-          <w:bCs/>
-          <w:i/>
-          <w:iCs/>
-          <w:sz w:val="16"/>
-          <w:szCs w:val="16"/>
-        </w:rPr>
-        <w:t>80</w:t>
+        <w:t>0.1.8</w:t>
+      </w:r>
+      <w:r>
+        <w:rPr>
+          <w:rFonts w:ascii="Georgia" w:hAnsi="Georgia"/>
+          <w:b/>
+          <w:bCs/>
+          <w:i/>
+          <w:iCs/>
+          <w:sz w:val="16"/>
+          <w:szCs w:val="16"/>
+        </w:rPr>
+        <w:t>1</w:t>
       </w:r>
     </w:p>
     <w:p>
@@ -2811,41 +2811,7 @@
           <w:shd w:fill="333333" w:val="clear"/>
           <w:lang w:val="en-US" w:eastAsia="zh-CN" w:bidi="hi-IN"/>
         </w:rPr>
-        <w:t>Frame</w:t>
-      </w:r>
-      <w:r>
-        <w:rPr>
-          <w:rFonts w:eastAsia="Songti SC" w:cs="Arial Unicode MS" w:ascii="Georgia" w:hAnsi="Georgia"/>
-          <w:b/>
-          <w:bCs/>
-          <w:i/>
-          <w:iCs/>
-          <w:color w:val="FFFFFF"/>
-          <w:kern w:val="2"/>
-          <w:sz w:val="20"/>
-          <w:szCs w:val="20"/>
-          <w:u w:val="none"/>
-          <w:shd w:fill="333333" w:val="clear"/>
-          <w:lang w:val="en-US" w:eastAsia="zh-CN" w:bidi="hi-IN"/>
-        </w:rPr>
-        <w:t>s</w:t>
-      </w:r>
-      <w:r>
-        <w:rPr>
-          <w:rFonts w:eastAsia="Songti SC" w:cs="Arial Unicode MS" w:ascii="Georgia" w:hAnsi="Georgia"/>
-          <w:b/>
-          <w:bCs/>
-          <w:i/>
-          <w:iCs/>
-          <w:color w:val="FFFFFF"/>
-          <w:kern w:val="2"/>
-          <w:sz w:val="20"/>
-          <w:szCs w:val="20"/>
-          <w:u w:val="none"/>
-          <w:shd w:fill="333333" w:val="clear"/>
-          <w:lang w:val="en-US" w:eastAsia="zh-CN" w:bidi="hi-IN"/>
-        </w:rPr>
-        <w:t xml:space="preserve">                                      </w:t>
+        <w:t xml:space="preserve">Frames                                      </w:t>
       </w:r>
       <w:r>
         <w:rPr>
@@ -3603,35 +3569,7 @@
           <w:u w:val="none"/>
           <w:shd w:fill="333333" w:val="clear"/>
         </w:rPr>
-        <w:t>Symbol</w:t>
-      </w:r>
-      <w:r>
-        <w:rPr>
-          <w:rFonts w:ascii="Georgia" w:hAnsi="Georgia"/>
-          <w:b/>
-          <w:bCs/>
-          <w:i/>
-          <w:iCs/>
-          <w:sz w:val="20"/>
-          <w:szCs w:val="20"/>
-          <w:u w:val="none"/>
-          <w:shd w:fill="333333" w:val="clear"/>
-        </w:rPr>
-        <w:t xml:space="preserve">s </w:t>
-      </w:r>
-      <w:r>
-        <w:rPr>
-          <w:rFonts w:ascii="Georgia" w:hAnsi="Georgia"/>
-          <w:b/>
-          <w:bCs/>
-          <w:i/>
-          <w:iCs/>
-          <w:sz w:val="20"/>
-          <w:szCs w:val="20"/>
-          <w:u w:val="none"/>
-          <w:shd w:fill="333333" w:val="clear"/>
-        </w:rPr>
-        <w:t xml:space="preserve">                                    </w:t>
+        <w:t xml:space="preserve">Symbols                                     </w:t>
       </w:r>
       <w:r>
         <w:rPr>
@@ -6585,35 +6523,7 @@
           <w:u w:val="none"/>
           <w:shd w:fill="333333" w:val="clear"/>
         </w:rPr>
-        <w:t>Future</w:t>
-      </w:r>
-      <w:r>
-        <w:rPr>
-          <w:rFonts w:ascii="Georgia" w:hAnsi="Georgia"/>
-          <w:b/>
-          <w:bCs/>
-          <w:i/>
-          <w:iCs/>
-          <w:sz w:val="20"/>
-          <w:szCs w:val="20"/>
-          <w:u w:val="none"/>
-          <w:shd w:fill="333333" w:val="clear"/>
-        </w:rPr>
-        <w:t>s</w:t>
-      </w:r>
-      <w:r>
-        <w:rPr>
-          <w:rFonts w:ascii="Georgia" w:hAnsi="Georgia"/>
-          <w:b/>
-          <w:bCs/>
-          <w:i/>
-          <w:iCs/>
-          <w:sz w:val="20"/>
-          <w:szCs w:val="20"/>
-          <w:u w:val="none"/>
-          <w:shd w:fill="333333" w:val="clear"/>
-        </w:rPr>
-        <w:t xml:space="preserve">                                      </w:t>
+        <w:t xml:space="preserve">Futures                                      </w:t>
       </w:r>
       <w:r>
         <w:rPr>
@@ -7172,7 +7082,7 @@
         <w:pStyle w:val="Normal"/>
         <w:widowControl/>
         <w:suppressAutoHyphens w:val="true"/>
-        <w:overflowPunct w:val="true"/>
+        <w:overflowPunct w:val="false"/>
         <w:bidi w:val="0"/>
         <w:spacing w:before="0" w:after="0"/>
         <w:ind w:hanging="0" w:start="0" w:end="0"/>
@@ -9269,11 +9179,7 @@
         </w:rPr>
       </w:pPr>
       <w:r>
-        <w:rPr>
-          <w:rFonts w:ascii="Georgia" w:hAnsi="Georgia"/>
-          <w:sz w:val="16"/>
-          <w:szCs w:val="16"/>
-        </w:rPr>
+        <w:rPr/>
       </w:r>
     </w:p>
     <w:p>
@@ -9332,92 +9238,20 @@
           <w:szCs w:val="18"/>
           <w:u w:val="none"/>
         </w:rPr>
-        <w:t>list T</w:t>
-      </w:r>
-      <w:r>
-        <w:rPr>
-          <w:rFonts w:ascii="Georgia" w:hAnsi="Georgia"/>
-          <w:b w:val="false"/>
-          <w:i w:val="false"/>
-          <w:iCs w:val="false"/>
-          <w:sz w:val="18"/>
-          <w:szCs w:val="18"/>
-          <w:u w:val="none"/>
-        </w:rPr>
-        <w:tab/>
-        <w:tab/>
-      </w:r>
-      <w:r>
-        <w:rPr>
-          <w:rFonts w:ascii="Georgia" w:hAnsi="Georgia"/>
-          <w:b w:val="false"/>
-          <w:i/>
-          <w:iCs/>
-          <w:sz w:val="18"/>
-          <w:szCs w:val="18"/>
-          <w:u w:val="none"/>
-        </w:rPr>
         <w:t>list</w:t>
-        <w:tab/>
-      </w:r>
-      <w:r>
-        <w:rPr>
-          <w:rFonts w:ascii="Georgia" w:hAnsi="Georgia"/>
-          <w:b w:val="false"/>
-          <w:i w:val="false"/>
-          <w:iCs w:val="false"/>
-          <w:sz w:val="18"/>
-          <w:szCs w:val="18"/>
-          <w:u w:val="none"/>
-        </w:rPr>
-        <w:t>append</w:t>
-      </w:r>
-    </w:p>
-    <w:p>
-      <w:pPr>
-        <w:pStyle w:val="Normal"/>
-        <w:rPr>
-          <w:sz w:val="18"/>
-          <w:szCs w:val="18"/>
-        </w:rPr>
-      </w:pPr>
-      <w:r>
-        <w:rPr>
-          <w:rFonts w:ascii="Georgia" w:hAnsi="Georgia"/>
-          <w:b/>
-          <w:bCs/>
-          <w:i w:val="false"/>
-          <w:iCs w:val="false"/>
-          <w:sz w:val="18"/>
-          <w:szCs w:val="18"/>
-          <w:u w:val="none"/>
-        </w:rPr>
-        <w:t xml:space="preserve"> </w:t>
-      </w:r>
-      <w:r>
-        <w:rPr>
-          <w:rFonts w:ascii="Georgia" w:hAnsi="Georgia"/>
-          <w:b/>
-          <w:bCs/>
-          <w:i w:val="false"/>
-          <w:iCs w:val="false"/>
-          <w:sz w:val="18"/>
-          <w:szCs w:val="18"/>
-          <w:u w:val="none"/>
-        </w:rPr>
-        <w:t>%append</w:t>
-      </w:r>
-      <w:r>
-        <w:rPr>
-          <w:rFonts w:ascii="Georgia" w:hAnsi="Georgia"/>
-          <w:b w:val="false"/>
-          <w:i w:val="false"/>
-          <w:iCs w:val="false"/>
-          <w:sz w:val="18"/>
-          <w:szCs w:val="18"/>
-          <w:u w:val="none"/>
-        </w:rPr>
-        <w:t xml:space="preserve"> </w:t>
+      </w:r>
+      <w:r>
+        <w:rPr>
+          <w:rFonts w:ascii="Georgia" w:hAnsi="Georgia"/>
+          <w:b w:val="false"/>
+          <w:i w:val="false"/>
+          <w:iCs w:val="false"/>
+          <w:sz w:val="18"/>
+          <w:szCs w:val="18"/>
+          <w:u w:val="none"/>
+        </w:rPr>
+        <w:tab/>
+        <w:tab/>
       </w:r>
       <w:r>
         <w:rPr>
@@ -9430,56 +9264,19 @@
           <w:u w:val="none"/>
         </w:rPr>
         <w:t>list</w:t>
-      </w:r>
-      <w:r>
-        <w:rPr>
-          <w:rFonts w:ascii="Georgia" w:hAnsi="Georgia"/>
-          <w:b w:val="false"/>
-          <w:i w:val="false"/>
-          <w:iCs w:val="false"/>
-          <w:sz w:val="18"/>
-          <w:szCs w:val="18"/>
-          <w:u w:val="none"/>
-        </w:rPr>
-        <w:tab/>
-        <w:tab/>
-      </w:r>
-      <w:r>
-        <w:rPr>
-          <w:rFonts w:ascii="Georgia" w:hAnsi="Georgia"/>
-          <w:b w:val="false"/>
-          <w:i/>
-          <w:iCs/>
-          <w:sz w:val="18"/>
-          <w:szCs w:val="18"/>
-          <w:u w:val="none"/>
-        </w:rPr>
-        <w:t>list</w:t>
-        <w:tab/>
-      </w:r>
-      <w:r>
-        <w:rPr>
-          <w:rFonts w:ascii="Georgia" w:hAnsi="Georgia"/>
-          <w:b w:val="false"/>
-          <w:i w:val="false"/>
-          <w:iCs w:val="false"/>
-          <w:sz w:val="18"/>
-          <w:szCs w:val="18"/>
-          <w:u w:val="none"/>
-        </w:rPr>
-        <w:t xml:space="preserve">append </w:t>
-      </w:r>
-      <w:r>
-        <w:rPr>
-          <w:rFonts w:ascii="Georgia" w:hAnsi="Georgia"/>
-          <w:b w:val="false"/>
-          <w:i w:val="false"/>
-          <w:iCs w:val="false"/>
-          <w:sz w:val="18"/>
-          <w:szCs w:val="18"/>
-          <w:u w:val="none"/>
-        </w:rPr>
-        <w:t>lists</w:t>
+        <w:tab/>
+      </w:r>
+      <w:r>
+        <w:rPr>
+          <w:rFonts w:ascii="Georgia" w:hAnsi="Georgia"/>
+          <w:b w:val="false"/>
+          <w:i w:val="false"/>
+          <w:iCs w:val="false"/>
+          <w:sz w:val="18"/>
+          <w:szCs w:val="18"/>
+          <w:u w:val="none"/>
+        </w:rPr>
+        <w:t>append lists</w:t>
       </w:r>
     </w:p>
     <w:p>
@@ -10433,35 +10230,7 @@
           <w:u w:val="none"/>
           <w:shd w:fill="333333" w:val="clear"/>
         </w:rPr>
-        <w:t>Vector</w:t>
-      </w:r>
-      <w:r>
-        <w:rPr>
-          <w:rFonts w:ascii="Georgia" w:hAnsi="Georgia"/>
-          <w:b/>
-          <w:bCs/>
-          <w:i/>
-          <w:iCs/>
-          <w:sz w:val="20"/>
-          <w:szCs w:val="20"/>
-          <w:u w:val="none"/>
-          <w:shd w:fill="333333" w:val="clear"/>
-        </w:rPr>
-        <w:t>s</w:t>
-      </w:r>
-      <w:r>
-        <w:rPr>
-          <w:rFonts w:ascii="Georgia" w:hAnsi="Georgia"/>
-          <w:b/>
-          <w:bCs/>
-          <w:i/>
-          <w:iCs/>
-          <w:sz w:val="20"/>
-          <w:szCs w:val="20"/>
-          <w:u w:val="none"/>
-          <w:shd w:fill="333333" w:val="clear"/>
-        </w:rPr>
-        <w:t xml:space="preserve">                                            </w:t>
+        <w:t xml:space="preserve">Vectors                                            </w:t>
       </w:r>
       <w:r>
         <w:rPr>
@@ -11109,7 +10878,7 @@
           <w:tab w:val="left" w:pos="4110" w:leader="none"/>
         </w:tabs>
         <w:suppressAutoHyphens w:val="true"/>
-        <w:overflowPunct w:val="true"/>
+        <w:overflowPunct w:val="false"/>
         <w:bidi w:val="0"/>
         <w:spacing w:before="0" w:after="0"/>
         <w:ind w:hanging="0" w:start="0" w:end="0"/>
@@ -11560,7 +11329,7 @@
           <w:tab w:val="left" w:pos="4110" w:leader="none"/>
         </w:tabs>
         <w:suppressAutoHyphens w:val="true"/>
-        <w:overflowPunct w:val="true"/>
+        <w:overflowPunct w:val="false"/>
         <w:bidi w:val="0"/>
         <w:spacing w:before="0" w:after="0"/>
         <w:ind w:hanging="0" w:start="0" w:end="0"/>
@@ -11619,41 +11388,7 @@
           <w:shd w:fill="333333" w:val="clear"/>
           <w:lang w:val="en-US" w:eastAsia="zh-CN" w:bidi="hi-IN"/>
         </w:rPr>
-        <w:t>Struct</w:t>
-      </w:r>
-      <w:r>
-        <w:rPr>
-          <w:rFonts w:eastAsia="Songti SC" w:cs="Arial Unicode MS" w:ascii="Georgia" w:hAnsi="Georgia"/>
-          <w:b/>
-          <w:bCs/>
-          <w:i/>
-          <w:iCs/>
-          <w:color w:val="FFFFFF"/>
-          <w:kern w:val="2"/>
-          <w:sz w:val="20"/>
-          <w:szCs w:val="20"/>
-          <w:u w:val="none"/>
-          <w:shd w:fill="333333" w:val="clear"/>
-          <w:lang w:val="en-US" w:eastAsia="zh-CN" w:bidi="hi-IN"/>
-        </w:rPr>
-        <w:t>s</w:t>
-      </w:r>
-      <w:r>
-        <w:rPr>
-          <w:rFonts w:eastAsia="Songti SC" w:cs="Arial Unicode MS" w:ascii="Georgia" w:hAnsi="Georgia"/>
-          <w:b/>
-          <w:bCs/>
-          <w:i/>
-          <w:iCs/>
-          <w:color w:val="FFFFFF"/>
-          <w:kern w:val="2"/>
-          <w:sz w:val="20"/>
-          <w:szCs w:val="20"/>
-          <w:u w:val="none"/>
-          <w:shd w:fill="333333" w:val="clear"/>
-          <w:lang w:val="en-US" w:eastAsia="zh-CN" w:bidi="hi-IN"/>
-        </w:rPr>
-        <w:t xml:space="preserve">                                             </w:t>
+        <w:t xml:space="preserve">Structs                                             </w:t>
       </w:r>
       <w:r>
         <w:rPr>
@@ -20951,7 +20686,7 @@
     <w:pPr>
       <w:widowControl/>
       <w:suppressAutoHyphens w:val="true"/>
-      <w:overflowPunct w:val="true"/>
+      <w:overflowPunct w:val="false"/>
       <w:bidi w:val="0"/>
       <w:spacing w:before="0" w:after="0"/>
       <w:jc w:val="start"/>

</xml_diff>

<commit_message>
#523 - core: finalize symbol names
</commit_message>
<xml_diff>
--- a/doc/refcards/mu-ref.docx
+++ b/doc/refcards/mu-ref.docx
@@ -66,7 +66,7 @@
           <w:tab w:val="left" w:pos="4110" w:leader="none"/>
         </w:tabs>
         <w:suppressAutoHyphens w:val="true"/>
-        <w:overflowPunct w:val="false"/>
+        <w:overflowPunct w:val="true"/>
         <w:bidi w:val="0"/>
         <w:spacing w:before="0" w:after="0"/>
         <w:ind w:hanging="0" w:start="0" w:end="0"/>
@@ -339,7 +339,7 @@
           <w:sz w:val="16"/>
           <w:szCs w:val="16"/>
         </w:rPr>
-        <w:t>1</w:t>
+        <w:t>2</w:t>
       </w:r>
     </w:p>
     <w:p>
@@ -7082,7 +7082,7 @@
         <w:pStyle w:val="Normal"/>
         <w:widowControl/>
         <w:suppressAutoHyphens w:val="true"/>
-        <w:overflowPunct w:val="false"/>
+        <w:overflowPunct w:val="true"/>
         <w:bidi w:val="0"/>
         <w:spacing w:before="0" w:after="0"/>
         <w:ind w:hanging="0" w:start="0" w:end="0"/>
@@ -9179,7 +9179,11 @@
         </w:rPr>
       </w:pPr>
       <w:r>
-        <w:rPr/>
+        <w:rPr>
+          <w:rFonts w:ascii="Georgia" w:hAnsi="Georgia"/>
+          <w:sz w:val="16"/>
+          <w:szCs w:val="16"/>
+        </w:rPr>
       </w:r>
     </w:p>
     <w:p>
@@ -10878,7 +10882,7 @@
           <w:tab w:val="left" w:pos="4110" w:leader="none"/>
         </w:tabs>
         <w:suppressAutoHyphens w:val="true"/>
-        <w:overflowPunct w:val="false"/>
+        <w:overflowPunct w:val="true"/>
         <w:bidi w:val="0"/>
         <w:spacing w:before="0" w:after="0"/>
         <w:ind w:hanging="0" w:start="0" w:end="0"/>
@@ -11329,7 +11333,7 @@
           <w:tab w:val="left" w:pos="4110" w:leader="none"/>
         </w:tabs>
         <w:suppressAutoHyphens w:val="true"/>
-        <w:overflowPunct w:val="false"/>
+        <w:overflowPunct w:val="true"/>
         <w:bidi w:val="0"/>
         <w:spacing w:before="0" w:after="0"/>
         <w:ind w:hanging="0" w:start="0" w:end="0"/>
@@ -20686,7 +20690,7 @@
     <w:pPr>
       <w:widowControl/>
       <w:suppressAutoHyphens w:val="true"/>
-      <w:overflowPunct w:val="false"/>
+      <w:overflowPunct w:val="true"/>
       <w:bidi w:val="0"/>
       <w:spacing w:before="0" w:after="0"/>
       <w:jc w:val="start"/>

</xml_diff>

<commit_message>
#537 - mu: rename *version*
</commit_message>
<xml_diff>
--- a/doc/refcards/mu-ref.docx
+++ b/doc/refcards/mu-ref.docx
@@ -66,7 +66,7 @@
           <w:tab w:val="left" w:pos="4110" w:leader="none"/>
         </w:tabs>
         <w:suppressAutoHyphens w:val="true"/>
-        <w:overflowPunct w:val="true"/>
+        <w:overflowPunct w:val="false"/>
         <w:bidi w:val="0"/>
         <w:spacing w:before="0" w:after="0"/>
         <w:ind w:hanging="0" w:start="0" w:end="0"/>
@@ -339,7 +339,7 @@
           <w:sz w:val="16"/>
           <w:szCs w:val="16"/>
         </w:rPr>
-        <w:t>2</w:t>
+        <w:t>3</w:t>
       </w:r>
     </w:p>
     <w:p>
@@ -2878,8 +2878,8 @@
       <w:r>
         <w:rPr>
           <w:rFonts w:eastAsia="Songti SC" w:cs="Arial Unicode MS" w:ascii="Georgia" w:hAnsi="Georgia"/>
-          <w:b w:val="false"/>
-          <w:bCs w:val="false"/>
+          <w:b/>
+          <w:bCs/>
           <w:i w:val="false"/>
           <w:iCs w:val="false"/>
           <w:caps w:val="false"/>
@@ -2892,15 +2892,15 @@
           <w:u w:val="none"/>
           <w:lang w:val="en-US" w:eastAsia="zh-CN" w:bidi="hi-IN"/>
         </w:rPr>
-        <w:t>%</w:t>
+        <w:t>%frame-stack</w:t>
       </w:r>
       <w:r>
         <w:rPr>
           <w:rFonts w:eastAsia="Songti SC" w:cs="Arial Unicode MS" w:ascii="Georgia" w:hAnsi="Georgia"/>
-          <w:b/>
-          <w:bCs/>
-          <w:i w:val="false"/>
-          <w:iCs w:val="false"/>
+          <w:b w:val="false"/>
+          <w:bCs/>
+          <w:i w:val="false"/>
+          <w:iCs/>
           <w:caps w:val="false"/>
           <w:smallCaps w:val="false"/>
           <w:color w:val="24292E"/>
@@ -2911,15 +2911,54 @@
           <w:u w:val="none"/>
           <w:lang w:val="en-US" w:eastAsia="zh-CN" w:bidi="hi-IN"/>
         </w:rPr>
-        <w:t>frame-stack</w:t>
+        <w:tab/>
+        <w:tab/>
       </w:r>
       <w:r>
         <w:rPr>
           <w:rFonts w:eastAsia="Songti SC" w:cs="Arial Unicode MS" w:ascii="Georgia" w:hAnsi="Georgia"/>
           <w:b w:val="false"/>
-          <w:bCs/>
-          <w:i w:val="false"/>
-          <w:iCs/>
+          <w:bCs w:val="false"/>
+          <w:i/>
+          <w:iCs/>
+          <w:caps w:val="false"/>
+          <w:smallCaps w:val="false"/>
+          <w:color w:val="auto"/>
+          <w:spacing w:val="0"/>
+          <w:kern w:val="2"/>
+          <w:sz w:val="18"/>
+          <w:szCs w:val="18"/>
+          <w:u w:val="none"/>
+          <w:lang w:val="en-US" w:eastAsia="zh-CN" w:bidi="hi-IN"/>
+        </w:rPr>
+        <w:t>list</w:t>
+      </w:r>
+      <w:r>
+        <w:rPr>
+          <w:rFonts w:eastAsia="Songti SC" w:cs="Arial Unicode MS" w:ascii="Georgia" w:hAnsi="Georgia"/>
+          <w:b/>
+          <w:bCs/>
+          <w:i/>
+          <w:iCs/>
+          <w:caps w:val="false"/>
+          <w:smallCaps w:val="false"/>
+          <w:color w:val="auto"/>
+          <w:spacing w:val="0"/>
+          <w:kern w:val="2"/>
+          <w:sz w:val="18"/>
+          <w:szCs w:val="18"/>
+          <w:u w:val="none"/>
+          <w:lang w:val="en-US" w:eastAsia="zh-CN" w:bidi="hi-IN"/>
+        </w:rPr>
+        <w:tab/>
+      </w:r>
+      <w:r>
+        <w:rPr>
+          <w:rFonts w:eastAsia="Songti SC" w:cs="Arial Unicode MS" w:ascii="Georgia" w:hAnsi="Georgia"/>
+          <w:b w:val="false"/>
+          <w:bCs w:val="false"/>
+          <w:i w:val="false"/>
+          <w:iCs w:val="false"/>
           <w:caps w:val="false"/>
           <w:smallCaps w:val="false"/>
           <w:color w:val="24292E"/>
@@ -2930,8 +2969,7 @@
           <w:u w:val="none"/>
           <w:lang w:val="en-US" w:eastAsia="zh-CN" w:bidi="hi-IN"/>
         </w:rPr>
-        <w:tab/>
-        <w:tab/>
+        <w:t xml:space="preserve">active </w:t>
       </w:r>
       <w:r>
         <w:rPr>
@@ -2940,44 +2978,6 @@
           <w:bCs w:val="false"/>
           <w:i/>
           <w:iCs/>
-          <w:caps w:val="false"/>
-          <w:smallCaps w:val="false"/>
-          <w:color w:val="auto"/>
-          <w:spacing w:val="0"/>
-          <w:kern w:val="2"/>
-          <w:sz w:val="18"/>
-          <w:szCs w:val="18"/>
-          <w:u w:val="none"/>
-          <w:lang w:val="en-US" w:eastAsia="zh-CN" w:bidi="hi-IN"/>
-        </w:rPr>
-        <w:t>list</w:t>
-      </w:r>
-      <w:r>
-        <w:rPr>
-          <w:rFonts w:eastAsia="Songti SC" w:cs="Arial Unicode MS" w:ascii="Georgia" w:hAnsi="Georgia"/>
-          <w:b/>
-          <w:bCs/>
-          <w:i/>
-          <w:iCs/>
-          <w:caps w:val="false"/>
-          <w:smallCaps w:val="false"/>
-          <w:color w:val="auto"/>
-          <w:spacing w:val="0"/>
-          <w:kern w:val="2"/>
-          <w:sz w:val="18"/>
-          <w:szCs w:val="18"/>
-          <w:u w:val="none"/>
-          <w:lang w:val="en-US" w:eastAsia="zh-CN" w:bidi="hi-IN"/>
-        </w:rPr>
-        <w:tab/>
-      </w:r>
-      <w:r>
-        <w:rPr>
-          <w:rFonts w:eastAsia="Songti SC" w:cs="Arial Unicode MS" w:ascii="Georgia" w:hAnsi="Georgia"/>
-          <w:b w:val="false"/>
-          <w:bCs w:val="false"/>
-          <w:i w:val="false"/>
-          <w:iCs w:val="false"/>
           <w:caps w:val="false"/>
           <w:smallCaps w:val="false"/>
           <w:color w:val="24292E"/>
@@ -2988,15 +2988,15 @@
           <w:u w:val="none"/>
           <w:lang w:val="en-US" w:eastAsia="zh-CN" w:bidi="hi-IN"/>
         </w:rPr>
-        <w:t xml:space="preserve">active </w:t>
+        <w:t>frame</w:t>
       </w:r>
       <w:r>
         <w:rPr>
           <w:rFonts w:eastAsia="Songti SC" w:cs="Arial Unicode MS" w:ascii="Georgia" w:hAnsi="Georgia"/>
           <w:b w:val="false"/>
           <w:bCs w:val="false"/>
-          <w:i/>
-          <w:iCs/>
+          <w:i w:val="false"/>
+          <w:iCs w:val="false"/>
           <w:caps w:val="false"/>
           <w:smallCaps w:val="false"/>
           <w:color w:val="24292E"/>
@@ -3007,11 +3007,153 @@
           <w:u w:val="none"/>
           <w:lang w:val="en-US" w:eastAsia="zh-CN" w:bidi="hi-IN"/>
         </w:rPr>
-        <w:t>frame</w:t>
-      </w:r>
-      <w:r>
-        <w:rPr>
-          <w:rFonts w:eastAsia="Songti SC" w:cs="Arial Unicode MS" w:ascii="Georgia" w:hAnsi="Georgia"/>
+        <w:t>s</w:t>
+      </w:r>
+    </w:p>
+    <w:p>
+      <w:pPr>
+        <w:pStyle w:val="Normal"/>
+        <w:rPr>
+          <w:sz w:val="18"/>
+          <w:szCs w:val="18"/>
+        </w:rPr>
+      </w:pPr>
+      <w:r>
+        <w:rPr>
+          <w:rFonts w:ascii="Georgia" w:hAnsi="Georgia"/>
+          <w:b/>
+          <w:bCs/>
+          <w:i w:val="false"/>
+          <w:iCs/>
+          <w:sz w:val="18"/>
+          <w:szCs w:val="18"/>
+        </w:rPr>
+        <w:t xml:space="preserve"> </w:t>
+      </w:r>
+      <w:r>
+        <w:rPr>
+          <w:rFonts w:ascii="Georgia" w:hAnsi="Georgia"/>
+          <w:b/>
+          <w:bCs/>
+          <w:i w:val="false"/>
+          <w:iCs/>
+          <w:sz w:val="18"/>
+          <w:szCs w:val="18"/>
+        </w:rPr>
+        <w:t>%frame-pop</w:t>
+      </w:r>
+      <w:r>
+        <w:rPr>
+          <w:rFonts w:ascii="Georgia" w:hAnsi="Georgia"/>
+          <w:b w:val="false"/>
+          <w:bCs/>
+          <w:i w:val="false"/>
+          <w:iCs/>
+          <w:sz w:val="18"/>
+          <w:szCs w:val="18"/>
+        </w:rPr>
+        <w:t xml:space="preserve"> </w:t>
+      </w:r>
+      <w:r>
+        <w:rPr>
+          <w:rFonts w:ascii="Georgia" w:hAnsi="Georgia"/>
+          <w:b w:val="false"/>
+          <w:bCs w:val="false"/>
+          <w:i/>
+          <w:iCs/>
+          <w:sz w:val="18"/>
+          <w:szCs w:val="18"/>
+        </w:rPr>
+        <w:t>fn</w:t>
+        <w:tab/>
+        <w:tab/>
+        <w:t>fn</w:t>
+      </w:r>
+      <w:r>
+        <w:rPr>
+          <w:rFonts w:ascii="Georgia" w:hAnsi="Georgia"/>
+          <w:b w:val="false"/>
+          <w:bCs w:val="false"/>
+          <w:i w:val="false"/>
+          <w:iCs/>
+          <w:sz w:val="18"/>
+          <w:szCs w:val="18"/>
+        </w:rPr>
+        <w:tab/>
+        <w:t>pop</w:t>
+      </w:r>
+      <w:r>
+        <w:rPr>
+          <w:rFonts w:ascii="Georgia" w:hAnsi="Georgia"/>
+          <w:b w:val="false"/>
+          <w:bCs w:val="false"/>
+          <w:i/>
+          <w:iCs/>
+          <w:sz w:val="18"/>
+          <w:szCs w:val="18"/>
+        </w:rPr>
+        <w:t xml:space="preserve"> function’s </w:t>
+      </w:r>
+      <w:r>
+        <w:rPr>
+          <w:rFonts w:ascii="Georgia" w:hAnsi="Georgia"/>
+          <w:b w:val="false"/>
+          <w:bCs w:val="false"/>
+          <w:i w:val="false"/>
+          <w:iCs w:val="false"/>
+          <w:sz w:val="18"/>
+          <w:szCs w:val="18"/>
+        </w:rPr>
+        <w:t>top</w:t>
+      </w:r>
+    </w:p>
+    <w:p>
+      <w:pPr>
+        <w:pStyle w:val="Normal"/>
+        <w:rPr>
+          <w:sz w:val="18"/>
+          <w:szCs w:val="18"/>
+        </w:rPr>
+      </w:pPr>
+      <w:r>
+        <w:rPr>
+          <w:rFonts w:ascii="Georgia" w:hAnsi="Georgia"/>
+          <w:b w:val="false"/>
+          <w:bCs w:val="false"/>
+          <w:i w:val="false"/>
+          <w:iCs w:val="false"/>
+          <w:sz w:val="18"/>
+          <w:szCs w:val="18"/>
+        </w:rPr>
+        <w:tab/>
+        <w:tab/>
+        <w:tab/>
+        <w:tab/>
+      </w:r>
+      <w:r>
+        <w:rPr>
+          <w:rFonts w:ascii="Georgia" w:hAnsi="Georgia"/>
+          <w:b w:val="false"/>
+          <w:bCs w:val="false"/>
+          <w:i w:val="false"/>
+          <w:iCs/>
+          <w:sz w:val="18"/>
+          <w:szCs w:val="18"/>
+        </w:rPr>
+        <w:t>frame binding</w:t>
+      </w:r>
+    </w:p>
+    <w:p>
+      <w:pPr>
+        <w:pStyle w:val="Normal"/>
+        <w:rPr>
+          <w:sz w:val="18"/>
+          <w:szCs w:val="18"/>
+        </w:rPr>
+      </w:pPr>
+      <w:r>
+        <w:rPr>
+          <w:rFonts w:ascii="Georgia" w:hAnsi="Georgia"/>
           <w:b w:val="false"/>
           <w:bCs w:val="false"/>
           <w:i w:val="false"/>
@@ -3020,163 +3162,19 @@
           <w:smallCaps w:val="false"/>
           <w:color w:val="24292E"/>
           <w:spacing w:val="0"/>
-          <w:kern w:val="2"/>
-          <w:sz w:val="18"/>
-          <w:szCs w:val="18"/>
-          <w:u w:val="none"/>
-          <w:lang w:val="en-US" w:eastAsia="zh-CN" w:bidi="hi-IN"/>
-        </w:rPr>
-        <w:t>s</w:t>
-      </w:r>
-    </w:p>
-    <w:p>
-      <w:pPr>
-        <w:pStyle w:val="Normal"/>
-        <w:rPr>
-          <w:sz w:val="18"/>
-          <w:szCs w:val="18"/>
-        </w:rPr>
-      </w:pPr>
-      <w:r>
-        <w:rPr>
-          <w:rFonts w:ascii="Georgia" w:hAnsi="Georgia"/>
-          <w:b/>
-          <w:bCs/>
-          <w:i w:val="false"/>
-          <w:iCs/>
-          <w:sz w:val="18"/>
-          <w:szCs w:val="18"/>
-        </w:rPr>
-        <w:t xml:space="preserve"> </w:t>
-      </w:r>
-      <w:r>
-        <w:rPr>
-          <w:rFonts w:ascii="Georgia" w:hAnsi="Georgia"/>
-          <w:b/>
-          <w:bCs/>
-          <w:i w:val="false"/>
-          <w:iCs/>
-          <w:sz w:val="18"/>
-          <w:szCs w:val="18"/>
-        </w:rPr>
-        <w:t>%frame-pop</w:t>
-      </w:r>
-      <w:r>
-        <w:rPr>
-          <w:rFonts w:ascii="Georgia" w:hAnsi="Georgia"/>
-          <w:b w:val="false"/>
-          <w:bCs/>
-          <w:i w:val="false"/>
-          <w:iCs/>
-          <w:sz w:val="18"/>
-          <w:szCs w:val="18"/>
-        </w:rPr>
-        <w:t xml:space="preserve"> </w:t>
-      </w:r>
-      <w:r>
-        <w:rPr>
-          <w:rFonts w:ascii="Georgia" w:hAnsi="Georgia"/>
-          <w:b w:val="false"/>
-          <w:bCs w:val="false"/>
-          <w:i/>
-          <w:iCs/>
-          <w:sz w:val="18"/>
-          <w:szCs w:val="18"/>
-        </w:rPr>
-        <w:t>fn</w:t>
-        <w:tab/>
-        <w:tab/>
-        <w:t>fn</w:t>
-      </w:r>
-      <w:r>
-        <w:rPr>
-          <w:rFonts w:ascii="Georgia" w:hAnsi="Georgia"/>
-          <w:b w:val="false"/>
-          <w:bCs w:val="false"/>
-          <w:i w:val="false"/>
-          <w:iCs/>
-          <w:sz w:val="18"/>
-          <w:szCs w:val="18"/>
-        </w:rPr>
-        <w:tab/>
-        <w:t>pop</w:t>
-      </w:r>
-      <w:r>
-        <w:rPr>
-          <w:rFonts w:ascii="Georgia" w:hAnsi="Georgia"/>
-          <w:b w:val="false"/>
-          <w:bCs w:val="false"/>
-          <w:i/>
-          <w:iCs/>
-          <w:sz w:val="18"/>
-          <w:szCs w:val="18"/>
-        </w:rPr>
-        <w:t xml:space="preserve"> function’s </w:t>
-      </w:r>
-      <w:r>
-        <w:rPr>
-          <w:rFonts w:ascii="Georgia" w:hAnsi="Georgia"/>
-          <w:b w:val="false"/>
-          <w:bCs w:val="false"/>
-          <w:i w:val="false"/>
-          <w:iCs w:val="false"/>
-          <w:sz w:val="18"/>
-          <w:szCs w:val="18"/>
-        </w:rPr>
-        <w:t>top</w:t>
-      </w:r>
-    </w:p>
-    <w:p>
-      <w:pPr>
-        <w:pStyle w:val="Normal"/>
-        <w:rPr>
-          <w:sz w:val="18"/>
-          <w:szCs w:val="18"/>
-        </w:rPr>
-      </w:pPr>
-      <w:r>
-        <w:rPr>
-          <w:rFonts w:ascii="Georgia" w:hAnsi="Georgia"/>
-          <w:b w:val="false"/>
-          <w:bCs w:val="false"/>
-          <w:i w:val="false"/>
-          <w:iCs w:val="false"/>
-          <w:sz w:val="18"/>
-          <w:szCs w:val="18"/>
-        </w:rPr>
-        <w:tab/>
-        <w:tab/>
-        <w:tab/>
-        <w:tab/>
-      </w:r>
-      <w:r>
-        <w:rPr>
-          <w:rFonts w:ascii="Georgia" w:hAnsi="Georgia"/>
-          <w:b w:val="false"/>
-          <w:bCs w:val="false"/>
-          <w:i w:val="false"/>
-          <w:iCs/>
-          <w:sz w:val="18"/>
-          <w:szCs w:val="18"/>
-        </w:rPr>
-        <w:t>frame binding</w:t>
-      </w:r>
-    </w:p>
-    <w:p>
-      <w:pPr>
-        <w:pStyle w:val="Normal"/>
-        <w:rPr>
-          <w:sz w:val="18"/>
-          <w:szCs w:val="18"/>
-        </w:rPr>
-      </w:pPr>
-      <w:r>
-        <w:rPr>
-          <w:rFonts w:ascii="Georgia" w:hAnsi="Georgia"/>
-          <w:b w:val="false"/>
-          <w:bCs w:val="false"/>
-          <w:i w:val="false"/>
-          <w:iCs w:val="false"/>
+          <w:sz w:val="18"/>
+          <w:szCs w:val="18"/>
+        </w:rPr>
+        <w:tab/>
+        <w:tab/>
+      </w:r>
+      <w:r>
+        <w:rPr>
+          <w:rFonts w:ascii="Georgia" w:hAnsi="Georgia"/>
+          <w:b w:val="false"/>
+          <w:bCs w:val="false"/>
+          <w:i/>
+          <w:iCs/>
           <w:caps w:val="false"/>
           <w:smallCaps w:val="false"/>
           <w:color w:val="24292E"/>
@@ -3184,16 +3182,15 @@
           <w:sz w:val="18"/>
           <w:szCs w:val="18"/>
         </w:rPr>
-        <w:tab/>
-        <w:tab/>
-      </w:r>
-      <w:r>
-        <w:rPr>
-          <w:rFonts w:ascii="Georgia" w:hAnsi="Georgia"/>
-          <w:b w:val="false"/>
-          <w:bCs w:val="false"/>
-          <w:i/>
-          <w:iCs/>
+        <w:t>frame</w:t>
+      </w:r>
+      <w:r>
+        <w:rPr>
+          <w:rFonts w:ascii="Georgia" w:hAnsi="Georgia"/>
+          <w:b w:val="false"/>
+          <w:bCs w:val="false"/>
+          <w:i w:val="false"/>
+          <w:iCs w:val="false"/>
           <w:caps w:val="false"/>
           <w:smallCaps w:val="false"/>
           <w:color w:val="24292E"/>
@@ -3201,13 +3198,13 @@
           <w:sz w:val="18"/>
           <w:szCs w:val="18"/>
         </w:rPr>
-        <w:t>frame</w:t>
-      </w:r>
-      <w:r>
-        <w:rPr>
-          <w:rFonts w:ascii="Georgia" w:hAnsi="Georgia"/>
-          <w:b w:val="false"/>
-          <w:bCs w:val="false"/>
+        <w:t xml:space="preserve"> binding:</w:t>
+      </w:r>
+      <w:r>
+        <w:rPr>
+          <w:rFonts w:ascii="Georgia" w:hAnsi="Georgia"/>
+          <w:b/>
+          <w:bCs/>
           <w:i w:val="false"/>
           <w:iCs w:val="false"/>
           <w:caps w:val="false"/>
@@ -3217,31 +3214,31 @@
           <w:sz w:val="18"/>
           <w:szCs w:val="18"/>
         </w:rPr>
-        <w:t xml:space="preserve"> binding:</w:t>
-      </w:r>
-      <w:r>
-        <w:rPr>
-          <w:rFonts w:ascii="Georgia" w:hAnsi="Georgia"/>
-          <w:b/>
-          <w:bCs/>
+        <w:t xml:space="preserve"> </w:t>
+      </w:r>
+      <w:r>
+        <w:rPr>
+          <w:rFonts w:ascii="Andale Mono" w:hAnsi="Andale Mono"/>
+          <w:b w:val="false"/>
+          <w:bCs w:val="false"/>
           <w:i w:val="false"/>
           <w:iCs w:val="false"/>
           <w:caps w:val="false"/>
           <w:smallCaps w:val="false"/>
           <w:color w:val="24292E"/>
           <w:spacing w:val="0"/>
-          <w:sz w:val="18"/>
-          <w:szCs w:val="18"/>
-        </w:rPr>
-        <w:t xml:space="preserve"> </w:t>
-      </w:r>
-      <w:r>
-        <w:rPr>
-          <w:rFonts w:ascii="Andale Mono" w:hAnsi="Andale Mono"/>
-          <w:b w:val="false"/>
-          <w:bCs w:val="false"/>
-          <w:i w:val="false"/>
-          <w:iCs w:val="false"/>
+          <w:sz w:val="16"/>
+          <w:szCs w:val="16"/>
+        </w:rPr>
+        <w:t>(</w:t>
+      </w:r>
+      <w:r>
+        <w:rPr>
+          <w:rFonts w:ascii="Georgia" w:hAnsi="Georgia"/>
+          <w:b w:val="false"/>
+          <w:bCs w:val="false"/>
+          <w:i/>
+          <w:iCs/>
           <w:caps w:val="false"/>
           <w:smallCaps w:val="false"/>
           <w:color w:val="24292E"/>
@@ -3249,15 +3246,15 @@
           <w:sz w:val="16"/>
           <w:szCs w:val="16"/>
         </w:rPr>
-        <w:t>(</w:t>
-      </w:r>
-      <w:r>
-        <w:rPr>
-          <w:rFonts w:ascii="Georgia" w:hAnsi="Georgia"/>
-          <w:b w:val="false"/>
-          <w:bCs w:val="false"/>
-          <w:i/>
-          <w:iCs/>
+        <w:t>fn</w:t>
+      </w:r>
+      <w:r>
+        <w:rPr>
+          <w:rFonts w:ascii="Andale Mono" w:hAnsi="Andale Mono"/>
+          <w:b w:val="false"/>
+          <w:bCs w:val="false"/>
+          <w:i w:val="false"/>
+          <w:iCs w:val="false"/>
           <w:caps w:val="false"/>
           <w:smallCaps w:val="false"/>
           <w:color w:val="24292E"/>
@@ -3265,15 +3262,15 @@
           <w:sz w:val="16"/>
           <w:szCs w:val="16"/>
         </w:rPr>
-        <w:t>fn</w:t>
-      </w:r>
-      <w:r>
-        <w:rPr>
-          <w:rFonts w:ascii="Andale Mono" w:hAnsi="Andale Mono"/>
-          <w:b w:val="false"/>
-          <w:bCs w:val="false"/>
-          <w:i w:val="false"/>
-          <w:iCs w:val="false"/>
+        <w:t xml:space="preserve"> . #(:t </w:t>
+      </w:r>
+      <w:r>
+        <w:rPr>
+          <w:rFonts w:ascii="Andale Mono" w:hAnsi="Andale Mono"/>
+          <w:b w:val="false"/>
+          <w:bCs w:val="false"/>
+          <w:i/>
+          <w:iCs/>
           <w:caps w:val="false"/>
           <w:smallCaps w:val="false"/>
           <w:color w:val="24292E"/>
@@ -3281,15 +3278,15 @@
           <w:sz w:val="16"/>
           <w:szCs w:val="16"/>
         </w:rPr>
-        <w:t xml:space="preserve"> . #(:t </w:t>
-      </w:r>
-      <w:r>
-        <w:rPr>
-          <w:rFonts w:ascii="Andale Mono" w:hAnsi="Andale Mono"/>
-          <w:b w:val="false"/>
-          <w:bCs w:val="false"/>
-          <w:i/>
-          <w:iCs/>
+        <w:t>…</w:t>
+      </w:r>
+      <w:r>
+        <w:rPr>
+          <w:rFonts w:ascii="Andale Mono" w:hAnsi="Andale Mono"/>
+          <w:b w:val="false"/>
+          <w:bCs w:val="false"/>
+          <w:i w:val="false"/>
+          <w:iCs w:val="false"/>
           <w:caps w:val="false"/>
           <w:smallCaps w:val="false"/>
           <w:color w:val="24292E"/>
@@ -3297,7 +3294,7 @@
           <w:sz w:val="16"/>
           <w:szCs w:val="16"/>
         </w:rPr>
-        <w:t>…</w:t>
+        <w:t>))</w:t>
       </w:r>
       <w:r>
         <w:rPr>
@@ -3310,16 +3307,539 @@
           <w:smallCaps w:val="false"/>
           <w:color w:val="24292E"/>
           <w:spacing w:val="0"/>
-          <w:sz w:val="16"/>
-          <w:szCs w:val="16"/>
-        </w:rPr>
-        <w:t>))</w:t>
-      </w:r>
-      <w:r>
-        <w:rPr>
-          <w:rFonts w:ascii="Andale Mono" w:hAnsi="Andale Mono"/>
-          <w:b w:val="false"/>
-          <w:bCs w:val="false"/>
+          <w:sz w:val="18"/>
+          <w:szCs w:val="18"/>
+        </w:rPr>
+        <w:t xml:space="preserve"> </w:t>
+      </w:r>
+    </w:p>
+    <w:p>
+      <w:pPr>
+        <w:pStyle w:val="Normal"/>
+        <w:rPr>
+          <w:rFonts w:ascii="Georgia" w:hAnsi="Georgia"/>
+          <w:sz w:val="16"/>
+          <w:szCs w:val="16"/>
+        </w:rPr>
+      </w:pPr>
+      <w:r>
+        <w:rPr>
+          <w:rFonts w:ascii="Georgia" w:hAnsi="Georgia"/>
+          <w:sz w:val="16"/>
+          <w:szCs w:val="16"/>
+        </w:rPr>
+      </w:r>
+    </w:p>
+    <w:p>
+      <w:pPr>
+        <w:pStyle w:val="Normal"/>
+        <w:rPr>
+          <w:sz w:val="18"/>
+          <w:szCs w:val="18"/>
+        </w:rPr>
+      </w:pPr>
+      <w:r>
+        <w:rPr>
+          <w:rFonts w:ascii="Georgia" w:hAnsi="Georgia"/>
+          <w:b/>
+          <w:bCs/>
+          <w:i w:val="false"/>
+          <w:iCs/>
+          <w:sz w:val="18"/>
+          <w:szCs w:val="18"/>
+        </w:rPr>
+        <w:t xml:space="preserve"> </w:t>
+      </w:r>
+      <w:r>
+        <w:rPr>
+          <w:rFonts w:ascii="Georgia" w:hAnsi="Georgia"/>
+          <w:b/>
+          <w:bCs/>
+          <w:i w:val="false"/>
+          <w:iCs/>
+          <w:sz w:val="18"/>
+          <w:szCs w:val="18"/>
+        </w:rPr>
+        <w:t>%frame-push</w:t>
+      </w:r>
+      <w:r>
+        <w:rPr>
+          <w:rFonts w:ascii="Georgia" w:hAnsi="Georgia"/>
+          <w:b w:val="false"/>
+          <w:bCs/>
+          <w:i w:val="false"/>
+          <w:iCs/>
+          <w:sz w:val="18"/>
+          <w:szCs w:val="18"/>
+        </w:rPr>
+        <w:t xml:space="preserve"> </w:t>
+      </w:r>
+      <w:r>
+        <w:rPr>
+          <w:rFonts w:ascii="Georgia" w:hAnsi="Georgia"/>
+          <w:b w:val="false"/>
+          <w:bCs/>
+          <w:i/>
+          <w:iCs/>
+          <w:sz w:val="18"/>
+          <w:szCs w:val="18"/>
+        </w:rPr>
+        <w:t>frame</w:t>
+        <w:tab/>
+        <w:t>cons</w:t>
+      </w:r>
+      <w:r>
+        <w:rPr>
+          <w:rFonts w:ascii="Georgia" w:hAnsi="Georgia"/>
+          <w:b w:val="false"/>
+          <w:bCs w:val="false"/>
+          <w:i/>
+          <w:iCs/>
+          <w:sz w:val="18"/>
+          <w:szCs w:val="18"/>
+        </w:rPr>
+        <w:tab/>
+      </w:r>
+      <w:r>
+        <w:rPr>
+          <w:rFonts w:ascii="Georgia" w:hAnsi="Georgia"/>
+          <w:b w:val="false"/>
+          <w:bCs w:val="false"/>
+          <w:i w:val="false"/>
+          <w:iCs/>
+          <w:sz w:val="18"/>
+          <w:szCs w:val="18"/>
+        </w:rPr>
+        <w:t>push frame</w:t>
+      </w:r>
+    </w:p>
+    <w:p>
+      <w:pPr>
+        <w:pStyle w:val="Normal"/>
+        <w:rPr>
+          <w:b/>
+          <w:bCs/>
+        </w:rPr>
+      </w:pPr>
+      <w:r>
+        <w:rPr>
+          <w:rFonts w:ascii="Georgia" w:hAnsi="Georgia"/>
+          <w:b/>
+          <w:bCs/>
+          <w:i w:val="false"/>
+          <w:iCs/>
+          <w:sz w:val="18"/>
+          <w:szCs w:val="18"/>
+        </w:rPr>
+        <w:t xml:space="preserve"> </w:t>
+      </w:r>
+      <w:r>
+        <w:rPr>
+          <w:rFonts w:ascii="Georgia" w:hAnsi="Georgia"/>
+          <w:b/>
+          <w:bCs/>
+          <w:i w:val="false"/>
+          <w:iCs/>
+          <w:sz w:val="18"/>
+          <w:szCs w:val="18"/>
+        </w:rPr>
+        <w:t>%frame-ref</w:t>
+      </w:r>
+      <w:r>
+        <w:rPr>
+          <w:rFonts w:ascii="Georgia" w:hAnsi="Georgia"/>
+          <w:b w:val="false"/>
+          <w:bCs w:val="false"/>
+          <w:i/>
+          <w:iCs/>
+          <w:sz w:val="18"/>
+          <w:szCs w:val="18"/>
+        </w:rPr>
+        <w:t xml:space="preserve"> fn fix</w:t>
+        <w:tab/>
+        <w:t>T</w:t>
+        <w:tab/>
+        <w:t>function</w:t>
+      </w:r>
+      <w:r>
+        <w:rPr>
+          <w:rFonts w:ascii="Georgia" w:hAnsi="Georgia"/>
+          <w:b w:val="false"/>
+          <w:bCs w:val="false"/>
+          <w:i w:val="false"/>
+          <w:iCs w:val="false"/>
+          <w:sz w:val="18"/>
+          <w:szCs w:val="18"/>
+        </w:rPr>
+        <w:t>, offset</w:t>
+      </w:r>
+    </w:p>
+    <w:p>
+      <w:pPr>
+        <w:pStyle w:val="Normal"/>
+        <w:rPr>
+          <w:rFonts w:ascii="Georgia" w:hAnsi="Georgia"/>
+          <w:b/>
+          <w:bCs/>
+          <w:sz w:val="16"/>
+          <w:szCs w:val="16"/>
+        </w:rPr>
+      </w:pPr>
+      <w:r>
+        <w:rPr>
+          <w:rFonts w:ascii="Georgia" w:hAnsi="Georgia"/>
+          <w:b/>
+          <w:bCs/>
+          <w:sz w:val="16"/>
+          <w:szCs w:val="16"/>
+        </w:rPr>
+      </w:r>
+    </w:p>
+    <w:p>
+      <w:pPr>
+        <w:pStyle w:val="Normal"/>
+        <w:rPr>
+          <w:rFonts w:ascii="Georgia" w:hAnsi="Georgia"/>
+          <w:b/>
+          <w:bCs/>
+          <w:sz w:val="16"/>
+          <w:szCs w:val="16"/>
+        </w:rPr>
+      </w:pPr>
+      <w:r>
+        <w:rPr>
+          <w:rFonts w:ascii="Georgia" w:hAnsi="Georgia"/>
+          <w:b/>
+          <w:bCs/>
+          <w:sz w:val="16"/>
+          <w:szCs w:val="16"/>
+        </w:rPr>
+      </w:r>
+    </w:p>
+    <w:p>
+      <w:pPr>
+        <w:pStyle w:val="Normal"/>
+        <w:rPr>
+          <w:sz w:val="24"/>
+          <w:szCs w:val="24"/>
+        </w:rPr>
+      </w:pPr>
+      <w:r>
+        <w:rPr>
+          <w:rFonts w:ascii="Georgia" w:hAnsi="Georgia"/>
+          <w:b w:val="false"/>
+          <w:bCs/>
+          <w:i w:val="false"/>
+          <w:iCs/>
+          <w:sz w:val="20"/>
+          <w:szCs w:val="20"/>
+          <w:u w:val="none"/>
+          <w:shd w:fill="333333" w:val="clear"/>
+        </w:rPr>
+        <w:t xml:space="preserve">                             </w:t>
+      </w:r>
+      <w:r>
+        <w:rPr>
+          <w:rFonts w:ascii="Georgia" w:hAnsi="Georgia"/>
+          <w:b/>
+          <w:bCs/>
+          <w:i/>
+          <w:iCs/>
+          <w:sz w:val="20"/>
+          <w:szCs w:val="20"/>
+          <w:u w:val="none"/>
+          <w:shd w:fill="333333" w:val="clear"/>
+        </w:rPr>
+        <w:t xml:space="preserve">Symbols                                     </w:t>
+      </w:r>
+      <w:r>
+        <w:rPr>
+          <w:rFonts w:ascii="Georgia" w:hAnsi="Georgia"/>
+          <w:b/>
+          <w:bCs/>
+          <w:i/>
+          <w:iCs/>
+          <w:color w:val="000000"/>
+          <w:sz w:val="20"/>
+          <w:szCs w:val="20"/>
+          <w:u w:val="none"/>
+          <w:shd w:fill="333333" w:val="clear"/>
+        </w:rPr>
+        <w:t>l</w:t>
+      </w:r>
+    </w:p>
+    <w:p>
+      <w:pPr>
+        <w:pStyle w:val="Normal"/>
+        <w:rPr>
+          <w:rFonts w:ascii="Georgia" w:hAnsi="Georgia"/>
+          <w:sz w:val="16"/>
+          <w:szCs w:val="16"/>
+        </w:rPr>
+      </w:pPr>
+      <w:r>
+        <w:rPr>
+          <w:rFonts w:ascii="Georgia" w:hAnsi="Georgia"/>
+          <w:sz w:val="16"/>
+          <w:szCs w:val="16"/>
+        </w:rPr>
+      </w:r>
+    </w:p>
+    <w:p>
+      <w:pPr>
+        <w:pStyle w:val="Normal"/>
+        <w:rPr>
+          <w:sz w:val="18"/>
+          <w:szCs w:val="18"/>
+        </w:rPr>
+      </w:pPr>
+      <w:r>
+        <w:rPr>
+          <w:rFonts w:ascii="Georgia" w:hAnsi="Georgia"/>
+          <w:b/>
+          <w:bCs/>
+          <w:i w:val="false"/>
+          <w:iCs w:val="false"/>
+          <w:sz w:val="18"/>
+          <w:szCs w:val="18"/>
+          <w:u w:val="none"/>
+        </w:rPr>
+        <w:t xml:space="preserve">  </w:t>
+      </w:r>
+      <w:r>
+        <w:rPr>
+          <w:rFonts w:ascii="Georgia" w:hAnsi="Georgia"/>
+          <w:b/>
+          <w:bCs/>
+          <w:i w:val="false"/>
+          <w:iCs w:val="false"/>
+          <w:sz w:val="18"/>
+          <w:szCs w:val="18"/>
+          <w:u w:val="none"/>
+        </w:rPr>
+        <w:t>boundp</w:t>
+      </w:r>
+      <w:r>
+        <w:rPr>
+          <w:rFonts w:ascii="Georgia" w:hAnsi="Georgia"/>
+          <w:b w:val="false"/>
+          <w:i w:val="false"/>
+          <w:sz w:val="18"/>
+          <w:szCs w:val="18"/>
+          <w:u w:val="none"/>
+        </w:rPr>
+        <w:t xml:space="preserve"> </w:t>
+      </w:r>
+      <w:r>
+        <w:rPr>
+          <w:rFonts w:ascii="Georgia" w:hAnsi="Georgia"/>
+          <w:sz w:val="18"/>
+          <w:szCs w:val="18"/>
+          <w:u w:val="none"/>
+        </w:rPr>
+        <w:t>s</w:t>
+      </w:r>
+      <w:r>
+        <w:rPr>
+          <w:rFonts w:ascii="Georgia" w:hAnsi="Georgia"/>
+          <w:i/>
+          <w:iCs/>
+          <w:sz w:val="18"/>
+          <w:szCs w:val="18"/>
+          <w:u w:val="none"/>
+        </w:rPr>
+        <w:t>ymbol</w:t>
+        <w:tab/>
+      </w:r>
+      <w:r>
+        <w:rPr>
+          <w:rFonts w:ascii="Georgia" w:hAnsi="Georgia"/>
+          <w:b w:val="false"/>
+          <w:bCs w:val="false"/>
+          <w:i/>
+          <w:iCs/>
+          <w:sz w:val="18"/>
+          <w:szCs w:val="18"/>
+          <w:u w:val="none"/>
+        </w:rPr>
+        <w:t>bool</w:t>
+        <w:tab/>
+      </w:r>
+      <w:r>
+        <w:rPr>
+          <w:rFonts w:ascii="Georgia" w:hAnsi="Georgia"/>
+          <w:b w:val="false"/>
+          <w:bCs w:val="false"/>
+          <w:i w:val="false"/>
+          <w:iCs w:val="false"/>
+          <w:sz w:val="18"/>
+          <w:szCs w:val="18"/>
+          <w:u w:val="none"/>
+        </w:rPr>
+        <w:t>is</w:t>
+      </w:r>
+      <w:r>
+        <w:rPr>
+          <w:rFonts w:ascii="Georgia" w:hAnsi="Georgia"/>
+          <w:b/>
+          <w:bCs/>
+          <w:i/>
+          <w:iCs/>
+          <w:sz w:val="18"/>
+          <w:szCs w:val="18"/>
+          <w:u w:val="none"/>
+        </w:rPr>
+        <w:t xml:space="preserve"> </w:t>
+      </w:r>
+      <w:r>
+        <w:rPr>
+          <w:rFonts w:ascii="Georgia" w:hAnsi="Georgia"/>
+          <w:i/>
+          <w:iCs/>
+          <w:sz w:val="18"/>
+          <w:szCs w:val="18"/>
+          <w:u w:val="none"/>
+        </w:rPr>
+        <w:t>symbol</w:t>
+      </w:r>
+      <w:r>
+        <w:rPr>
+          <w:rFonts w:ascii="Georgia" w:hAnsi="Georgia"/>
+          <w:b w:val="false"/>
+          <w:i w:val="false"/>
+          <w:iCs w:val="false"/>
+          <w:sz w:val="18"/>
+          <w:szCs w:val="18"/>
+          <w:u w:val="none"/>
+        </w:rPr>
+        <w:t xml:space="preserve"> </w:t>
+      </w:r>
+      <w:r>
+        <w:rPr>
+          <w:rFonts w:ascii="Georgia" w:hAnsi="Georgia"/>
+          <w:i w:val="false"/>
+          <w:iCs w:val="false"/>
+          <w:sz w:val="18"/>
+          <w:szCs w:val="18"/>
+          <w:u w:val="none"/>
+        </w:rPr>
+        <w:t>bound?</w:t>
+      </w:r>
+    </w:p>
+    <w:p>
+      <w:pPr>
+        <w:pStyle w:val="Normal"/>
+        <w:rPr>
+          <w:sz w:val="18"/>
+          <w:szCs w:val="18"/>
+        </w:rPr>
+      </w:pPr>
+      <w:r>
+        <w:rPr>
+          <w:rFonts w:ascii="Georgia" w:hAnsi="Georgia"/>
+          <w:b/>
+          <w:bCs/>
+          <w:i w:val="false"/>
+          <w:sz w:val="18"/>
+          <w:szCs w:val="18"/>
+          <w:u w:val="none"/>
+        </w:rPr>
+        <w:t xml:space="preserve">  </w:t>
+      </w:r>
+      <w:r>
+        <w:rPr>
+          <w:rFonts w:ascii="Georgia" w:hAnsi="Georgia"/>
+          <w:b/>
+          <w:bCs/>
+          <w:i w:val="false"/>
+          <w:sz w:val="18"/>
+          <w:szCs w:val="18"/>
+          <w:u w:val="none"/>
+        </w:rPr>
+        <w:t>make-symbol</w:t>
+      </w:r>
+      <w:r>
+        <w:rPr>
+          <w:rFonts w:ascii="Georgia" w:hAnsi="Georgia"/>
+          <w:b w:val="false"/>
+          <w:bCs/>
+          <w:i w:val="false"/>
+          <w:sz w:val="18"/>
+          <w:szCs w:val="18"/>
+          <w:u w:val="none"/>
+        </w:rPr>
+        <w:t xml:space="preserve"> </w:t>
+      </w:r>
+      <w:r>
+        <w:rPr>
+          <w:rFonts w:ascii="Georgia" w:hAnsi="Georgia"/>
+          <w:b w:val="false"/>
+          <w:bCs w:val="false"/>
+          <w:i/>
+          <w:iCs/>
+          <w:sz w:val="18"/>
+          <w:szCs w:val="18"/>
+          <w:u w:val="none"/>
+        </w:rPr>
+        <w:t>string</w:t>
+        <w:tab/>
+        <w:t>symbol</w:t>
+        <w:tab/>
+      </w:r>
+      <w:r>
+        <w:rPr>
+          <w:rFonts w:ascii="Georgia" w:hAnsi="Georgia"/>
+          <w:b w:val="false"/>
+          <w:bCs w:val="false"/>
+          <w:i w:val="false"/>
+          <w:iCs w:val="false"/>
+          <w:sz w:val="18"/>
+          <w:szCs w:val="18"/>
+          <w:u w:val="none"/>
+        </w:rPr>
+        <w:t>uninterned</w:t>
+      </w:r>
+      <w:r>
+        <w:rPr>
+          <w:rFonts w:ascii="Georgia" w:hAnsi="Georgia"/>
+          <w:b w:val="false"/>
+          <w:bCs w:val="false"/>
+          <w:i w:val="false"/>
+          <w:iCs/>
+          <w:sz w:val="18"/>
+          <w:szCs w:val="18"/>
+          <w:u w:val="none"/>
+        </w:rPr>
+        <w:t xml:space="preserve"> </w:t>
+      </w:r>
+      <w:r>
+        <w:rPr>
+          <w:rFonts w:ascii="Georgia" w:hAnsi="Georgia"/>
+          <w:b w:val="false"/>
+          <w:bCs w:val="false"/>
+          <w:i/>
+          <w:iCs/>
+          <w:sz w:val="18"/>
+          <w:szCs w:val="18"/>
+          <w:u w:val="none"/>
+        </w:rPr>
+        <w:t>symbol</w:t>
+      </w:r>
+    </w:p>
+    <w:p>
+      <w:pPr>
+        <w:pStyle w:val="Normal"/>
+        <w:ind w:hanging="0" w:start="0" w:end="0"/>
+        <w:rPr>
+          <w:sz w:val="18"/>
+          <w:szCs w:val="18"/>
+        </w:rPr>
+      </w:pPr>
+      <w:r>
+        <w:rPr>
+          <w:rFonts w:ascii="Georgia" w:hAnsi="Georgia"/>
+          <w:b/>
+          <w:bCs/>
           <w:i w:val="false"/>
           <w:iCs w:val="false"/>
           <w:caps w:val="false"/>
@@ -3328,532 +3848,10 @@
           <w:spacing w:val="0"/>
           <w:sz w:val="18"/>
           <w:szCs w:val="18"/>
-        </w:rPr>
-        <w:t xml:space="preserve"> </w:t>
-      </w:r>
-    </w:p>
-    <w:p>
-      <w:pPr>
-        <w:pStyle w:val="Normal"/>
-        <w:rPr>
-          <w:rFonts w:ascii="Georgia" w:hAnsi="Georgia"/>
-          <w:sz w:val="16"/>
-          <w:szCs w:val="16"/>
-        </w:rPr>
-      </w:pPr>
-      <w:r>
-        <w:rPr>
-          <w:rFonts w:ascii="Georgia" w:hAnsi="Georgia"/>
-          <w:sz w:val="16"/>
-          <w:szCs w:val="16"/>
-        </w:rPr>
-      </w:r>
-    </w:p>
-    <w:p>
-      <w:pPr>
-        <w:pStyle w:val="Normal"/>
-        <w:rPr>
-          <w:sz w:val="18"/>
-          <w:szCs w:val="18"/>
-        </w:rPr>
-      </w:pPr>
-      <w:r>
-        <w:rPr>
-          <w:rFonts w:ascii="Georgia" w:hAnsi="Georgia"/>
-          <w:b/>
-          <w:bCs/>
-          <w:i w:val="false"/>
-          <w:iCs/>
-          <w:sz w:val="18"/>
-          <w:szCs w:val="18"/>
-        </w:rPr>
-        <w:t xml:space="preserve"> </w:t>
-      </w:r>
-      <w:r>
-        <w:rPr>
-          <w:rFonts w:ascii="Georgia" w:hAnsi="Georgia"/>
-          <w:b/>
-          <w:bCs/>
-          <w:i w:val="false"/>
-          <w:iCs/>
-          <w:sz w:val="18"/>
-          <w:szCs w:val="18"/>
-        </w:rPr>
-        <w:t>%frame-push</w:t>
-      </w:r>
-      <w:r>
-        <w:rPr>
-          <w:rFonts w:ascii="Georgia" w:hAnsi="Georgia"/>
-          <w:b w:val="false"/>
-          <w:bCs/>
-          <w:i w:val="false"/>
-          <w:iCs/>
-          <w:sz w:val="18"/>
-          <w:szCs w:val="18"/>
-        </w:rPr>
-        <w:t xml:space="preserve"> </w:t>
-      </w:r>
-      <w:r>
-        <w:rPr>
-          <w:rFonts w:ascii="Georgia" w:hAnsi="Georgia"/>
-          <w:b w:val="false"/>
-          <w:bCs/>
-          <w:i/>
-          <w:iCs/>
-          <w:sz w:val="18"/>
-          <w:szCs w:val="18"/>
-        </w:rPr>
-        <w:t>frame</w:t>
-        <w:tab/>
-        <w:t>cons</w:t>
-      </w:r>
-      <w:r>
-        <w:rPr>
-          <w:rFonts w:ascii="Georgia" w:hAnsi="Georgia"/>
-          <w:b w:val="false"/>
-          <w:bCs w:val="false"/>
-          <w:i/>
-          <w:iCs/>
-          <w:sz w:val="18"/>
-          <w:szCs w:val="18"/>
-        </w:rPr>
-        <w:tab/>
-      </w:r>
-      <w:r>
-        <w:rPr>
-          <w:rFonts w:ascii="Georgia" w:hAnsi="Georgia"/>
-          <w:b w:val="false"/>
-          <w:bCs w:val="false"/>
-          <w:i w:val="false"/>
-          <w:iCs/>
-          <w:sz w:val="18"/>
-          <w:szCs w:val="18"/>
-        </w:rPr>
-        <w:t>push frame</w:t>
-      </w:r>
-    </w:p>
-    <w:p>
-      <w:pPr>
-        <w:pStyle w:val="Normal"/>
-        <w:rPr>
-          <w:b/>
-          <w:bCs/>
-        </w:rPr>
-      </w:pPr>
-      <w:r>
-        <w:rPr>
-          <w:rFonts w:ascii="Georgia" w:hAnsi="Georgia"/>
-          <w:b/>
-          <w:bCs/>
-          <w:i w:val="false"/>
-          <w:iCs/>
-          <w:sz w:val="18"/>
-          <w:szCs w:val="18"/>
-        </w:rPr>
-        <w:t xml:space="preserve"> </w:t>
-      </w:r>
-      <w:r>
-        <w:rPr>
-          <w:rFonts w:ascii="Georgia" w:hAnsi="Georgia"/>
-          <w:b/>
-          <w:bCs/>
-          <w:i w:val="false"/>
-          <w:iCs/>
-          <w:sz w:val="18"/>
-          <w:szCs w:val="18"/>
-        </w:rPr>
-        <w:t>%frame-ref</w:t>
-      </w:r>
-      <w:r>
-        <w:rPr>
-          <w:rFonts w:ascii="Georgia" w:hAnsi="Georgia"/>
-          <w:b w:val="false"/>
-          <w:bCs w:val="false"/>
-          <w:i/>
-          <w:iCs/>
-          <w:sz w:val="18"/>
-          <w:szCs w:val="18"/>
-        </w:rPr>
-        <w:t xml:space="preserve"> fn fix</w:t>
-        <w:tab/>
-        <w:t>T</w:t>
-        <w:tab/>
-        <w:t>function</w:t>
-      </w:r>
-      <w:r>
-        <w:rPr>
-          <w:rFonts w:ascii="Georgia" w:hAnsi="Georgia"/>
-          <w:b w:val="false"/>
-          <w:bCs w:val="false"/>
-          <w:i w:val="false"/>
-          <w:iCs w:val="false"/>
-          <w:sz w:val="18"/>
-          <w:szCs w:val="18"/>
-        </w:rPr>
-        <w:t>, offset</w:t>
-      </w:r>
-    </w:p>
-    <w:p>
-      <w:pPr>
-        <w:pStyle w:val="Normal"/>
-        <w:rPr>
-          <w:rFonts w:ascii="Georgia" w:hAnsi="Georgia"/>
-          <w:b/>
-          <w:bCs/>
-          <w:sz w:val="16"/>
-          <w:szCs w:val="16"/>
-        </w:rPr>
-      </w:pPr>
-      <w:r>
-        <w:rPr>
-          <w:rFonts w:ascii="Georgia" w:hAnsi="Georgia"/>
-          <w:b/>
-          <w:bCs/>
-          <w:sz w:val="16"/>
-          <w:szCs w:val="16"/>
-        </w:rPr>
-      </w:r>
-    </w:p>
-    <w:p>
-      <w:pPr>
-        <w:pStyle w:val="Normal"/>
-        <w:rPr>
-          <w:rFonts w:ascii="Georgia" w:hAnsi="Georgia"/>
-          <w:b/>
-          <w:bCs/>
-          <w:sz w:val="16"/>
-          <w:szCs w:val="16"/>
-        </w:rPr>
-      </w:pPr>
-      <w:r>
-        <w:rPr>
-          <w:rFonts w:ascii="Georgia" w:hAnsi="Georgia"/>
-          <w:b/>
-          <w:bCs/>
-          <w:sz w:val="16"/>
-          <w:szCs w:val="16"/>
-        </w:rPr>
-      </w:r>
-    </w:p>
-    <w:p>
-      <w:pPr>
-        <w:pStyle w:val="Normal"/>
-        <w:rPr>
-          <w:sz w:val="24"/>
-          <w:szCs w:val="24"/>
-        </w:rPr>
-      </w:pPr>
-      <w:r>
-        <w:rPr>
-          <w:rFonts w:ascii="Georgia" w:hAnsi="Georgia"/>
-          <w:b w:val="false"/>
-          <w:bCs/>
-          <w:i w:val="false"/>
-          <w:iCs/>
-          <w:sz w:val="20"/>
-          <w:szCs w:val="20"/>
-          <w:u w:val="none"/>
-          <w:shd w:fill="333333" w:val="clear"/>
-        </w:rPr>
-        <w:t xml:space="preserve">                             </w:t>
-      </w:r>
-      <w:r>
-        <w:rPr>
-          <w:rFonts w:ascii="Georgia" w:hAnsi="Georgia"/>
-          <w:b/>
-          <w:bCs/>
-          <w:i/>
-          <w:iCs/>
-          <w:sz w:val="20"/>
-          <w:szCs w:val="20"/>
-          <w:u w:val="none"/>
-          <w:shd w:fill="333333" w:val="clear"/>
-        </w:rPr>
-        <w:t xml:space="preserve">Symbols                                     </w:t>
-      </w:r>
-      <w:r>
-        <w:rPr>
-          <w:rFonts w:ascii="Georgia" w:hAnsi="Georgia"/>
-          <w:b/>
-          <w:bCs/>
-          <w:i/>
-          <w:iCs/>
-          <w:color w:val="000000"/>
-          <w:sz w:val="20"/>
-          <w:szCs w:val="20"/>
-          <w:u w:val="none"/>
-          <w:shd w:fill="333333" w:val="clear"/>
-        </w:rPr>
-        <w:t>l</w:t>
-      </w:r>
-    </w:p>
-    <w:p>
-      <w:pPr>
-        <w:pStyle w:val="Normal"/>
-        <w:rPr>
-          <w:rFonts w:ascii="Georgia" w:hAnsi="Georgia"/>
-          <w:sz w:val="16"/>
-          <w:szCs w:val="16"/>
-        </w:rPr>
-      </w:pPr>
-      <w:r>
-        <w:rPr>
-          <w:rFonts w:ascii="Georgia" w:hAnsi="Georgia"/>
-          <w:sz w:val="16"/>
-          <w:szCs w:val="16"/>
-        </w:rPr>
-      </w:r>
-    </w:p>
-    <w:p>
-      <w:pPr>
-        <w:pStyle w:val="Normal"/>
-        <w:rPr>
-          <w:sz w:val="18"/>
-          <w:szCs w:val="18"/>
-        </w:rPr>
-      </w:pPr>
-      <w:r>
-        <w:rPr>
-          <w:rFonts w:ascii="Georgia" w:hAnsi="Georgia"/>
-          <w:b/>
-          <w:bCs/>
-          <w:i w:val="false"/>
-          <w:iCs w:val="false"/>
-          <w:sz w:val="18"/>
-          <w:szCs w:val="18"/>
           <w:u w:val="none"/>
         </w:rPr>
         <w:t xml:space="preserve">  </w:t>
       </w:r>
-      <w:r>
-        <w:rPr>
-          <w:rFonts w:ascii="Georgia" w:hAnsi="Georgia"/>
-          <w:b/>
-          <w:bCs/>
-          <w:i w:val="false"/>
-          <w:iCs w:val="false"/>
-          <w:sz w:val="18"/>
-          <w:szCs w:val="18"/>
-          <w:u w:val="none"/>
-        </w:rPr>
-        <w:t>boundp</w:t>
-      </w:r>
-      <w:r>
-        <w:rPr>
-          <w:rFonts w:ascii="Georgia" w:hAnsi="Georgia"/>
-          <w:b w:val="false"/>
-          <w:i w:val="false"/>
-          <w:sz w:val="18"/>
-          <w:szCs w:val="18"/>
-          <w:u w:val="none"/>
-        </w:rPr>
-        <w:t xml:space="preserve"> </w:t>
-      </w:r>
-      <w:r>
-        <w:rPr>
-          <w:rFonts w:ascii="Georgia" w:hAnsi="Georgia"/>
-          <w:sz w:val="18"/>
-          <w:szCs w:val="18"/>
-          <w:u w:val="none"/>
-        </w:rPr>
-        <w:t>s</w:t>
-      </w:r>
-      <w:r>
-        <w:rPr>
-          <w:rFonts w:ascii="Georgia" w:hAnsi="Georgia"/>
-          <w:i/>
-          <w:iCs/>
-          <w:sz w:val="18"/>
-          <w:szCs w:val="18"/>
-          <w:u w:val="none"/>
-        </w:rPr>
-        <w:t>ymbol</w:t>
-        <w:tab/>
-      </w:r>
-      <w:r>
-        <w:rPr>
-          <w:rFonts w:ascii="Georgia" w:hAnsi="Georgia"/>
-          <w:b w:val="false"/>
-          <w:bCs w:val="false"/>
-          <w:i/>
-          <w:iCs/>
-          <w:sz w:val="18"/>
-          <w:szCs w:val="18"/>
-          <w:u w:val="none"/>
-        </w:rPr>
-        <w:t>bool</w:t>
-        <w:tab/>
-      </w:r>
-      <w:r>
-        <w:rPr>
-          <w:rFonts w:ascii="Georgia" w:hAnsi="Georgia"/>
-          <w:b w:val="false"/>
-          <w:bCs w:val="false"/>
-          <w:i w:val="false"/>
-          <w:iCs w:val="false"/>
-          <w:sz w:val="18"/>
-          <w:szCs w:val="18"/>
-          <w:u w:val="none"/>
-        </w:rPr>
-        <w:t>is</w:t>
-      </w:r>
-      <w:r>
-        <w:rPr>
-          <w:rFonts w:ascii="Georgia" w:hAnsi="Georgia"/>
-          <w:b/>
-          <w:bCs/>
-          <w:i/>
-          <w:iCs/>
-          <w:sz w:val="18"/>
-          <w:szCs w:val="18"/>
-          <w:u w:val="none"/>
-        </w:rPr>
-        <w:t xml:space="preserve"> </w:t>
-      </w:r>
-      <w:r>
-        <w:rPr>
-          <w:rFonts w:ascii="Georgia" w:hAnsi="Georgia"/>
-          <w:i/>
-          <w:iCs/>
-          <w:sz w:val="18"/>
-          <w:szCs w:val="18"/>
-          <w:u w:val="none"/>
-        </w:rPr>
-        <w:t>symbol</w:t>
-      </w:r>
-      <w:r>
-        <w:rPr>
-          <w:rFonts w:ascii="Georgia" w:hAnsi="Georgia"/>
-          <w:b w:val="false"/>
-          <w:i w:val="false"/>
-          <w:iCs w:val="false"/>
-          <w:sz w:val="18"/>
-          <w:szCs w:val="18"/>
-          <w:u w:val="none"/>
-        </w:rPr>
-        <w:t xml:space="preserve"> </w:t>
-      </w:r>
-      <w:r>
-        <w:rPr>
-          <w:rFonts w:ascii="Georgia" w:hAnsi="Georgia"/>
-          <w:i w:val="false"/>
-          <w:iCs w:val="false"/>
-          <w:sz w:val="18"/>
-          <w:szCs w:val="18"/>
-          <w:u w:val="none"/>
-        </w:rPr>
-        <w:t>bound?</w:t>
-      </w:r>
-    </w:p>
-    <w:p>
-      <w:pPr>
-        <w:pStyle w:val="Normal"/>
-        <w:rPr>
-          <w:sz w:val="18"/>
-          <w:szCs w:val="18"/>
-        </w:rPr>
-      </w:pPr>
-      <w:r>
-        <w:rPr>
-          <w:rFonts w:ascii="Georgia" w:hAnsi="Georgia"/>
-          <w:b/>
-          <w:bCs/>
-          <w:i w:val="false"/>
-          <w:sz w:val="18"/>
-          <w:szCs w:val="18"/>
-          <w:u w:val="none"/>
-        </w:rPr>
-        <w:t xml:space="preserve">  </w:t>
-      </w:r>
-      <w:r>
-        <w:rPr>
-          <w:rFonts w:ascii="Georgia" w:hAnsi="Georgia"/>
-          <w:b/>
-          <w:bCs/>
-          <w:i w:val="false"/>
-          <w:sz w:val="18"/>
-          <w:szCs w:val="18"/>
-          <w:u w:val="none"/>
-        </w:rPr>
-        <w:t>make-symbol</w:t>
-      </w:r>
-      <w:r>
-        <w:rPr>
-          <w:rFonts w:ascii="Georgia" w:hAnsi="Georgia"/>
-          <w:b w:val="false"/>
-          <w:bCs/>
-          <w:i w:val="false"/>
-          <w:sz w:val="18"/>
-          <w:szCs w:val="18"/>
-          <w:u w:val="none"/>
-        </w:rPr>
-        <w:t xml:space="preserve"> </w:t>
-      </w:r>
-      <w:r>
-        <w:rPr>
-          <w:rFonts w:ascii="Georgia" w:hAnsi="Georgia"/>
-          <w:b w:val="false"/>
-          <w:bCs w:val="false"/>
-          <w:i/>
-          <w:iCs/>
-          <w:sz w:val="18"/>
-          <w:szCs w:val="18"/>
-          <w:u w:val="none"/>
-        </w:rPr>
-        <w:t>string</w:t>
-        <w:tab/>
-        <w:t>symbol</w:t>
-        <w:tab/>
-      </w:r>
-      <w:r>
-        <w:rPr>
-          <w:rFonts w:ascii="Georgia" w:hAnsi="Georgia"/>
-          <w:b w:val="false"/>
-          <w:bCs w:val="false"/>
-          <w:i w:val="false"/>
-          <w:iCs w:val="false"/>
-          <w:sz w:val="18"/>
-          <w:szCs w:val="18"/>
-          <w:u w:val="none"/>
-        </w:rPr>
-        <w:t>uninterned</w:t>
-      </w:r>
-      <w:r>
-        <w:rPr>
-          <w:rFonts w:ascii="Georgia" w:hAnsi="Georgia"/>
-          <w:b w:val="false"/>
-          <w:bCs w:val="false"/>
-          <w:i w:val="false"/>
-          <w:iCs/>
-          <w:sz w:val="18"/>
-          <w:szCs w:val="18"/>
-          <w:u w:val="none"/>
-        </w:rPr>
-        <w:t xml:space="preserve"> </w:t>
-      </w:r>
-      <w:r>
-        <w:rPr>
-          <w:rFonts w:ascii="Georgia" w:hAnsi="Georgia"/>
-          <w:b w:val="false"/>
-          <w:bCs w:val="false"/>
-          <w:i/>
-          <w:iCs/>
-          <w:sz w:val="18"/>
-          <w:szCs w:val="18"/>
-          <w:u w:val="none"/>
-        </w:rPr>
-        <w:t>symbol</w:t>
-      </w:r>
-    </w:p>
-    <w:p>
-      <w:pPr>
-        <w:pStyle w:val="Normal"/>
-        <w:ind w:hanging="0" w:start="0" w:end="0"/>
-        <w:rPr>
-          <w:sz w:val="18"/>
-          <w:szCs w:val="18"/>
-        </w:rPr>
-      </w:pPr>
       <w:r>
         <w:rPr>
           <w:rFonts w:ascii="Georgia" w:hAnsi="Georgia"/>
@@ -3869,15 +3867,15 @@
           <w:szCs w:val="18"/>
           <w:u w:val="none"/>
         </w:rPr>
-        <w:t xml:space="preserve">  </w:t>
-      </w:r>
-      <w:r>
-        <w:rPr>
-          <w:rFonts w:ascii="Georgia" w:hAnsi="Georgia"/>
-          <w:b/>
-          <w:bCs/>
-          <w:i w:val="false"/>
-          <w:iCs w:val="false"/>
+        <w:t>symbol-namespace</w:t>
+      </w:r>
+      <w:r>
+        <w:rPr>
+          <w:rFonts w:ascii="Georgia" w:hAnsi="Georgia"/>
+          <w:b/>
+          <w:bCs/>
+          <w:i w:val="false"/>
+          <w:iCs/>
           <w:caps w:val="false"/>
           <w:smallCaps w:val="false"/>
           <w:color w:val="24292E"/>
@@ -3886,14 +3884,14 @@
           <w:szCs w:val="18"/>
           <w:u w:val="none"/>
         </w:rPr>
-        <w:t>symbol-namespace</w:t>
-      </w:r>
-      <w:r>
-        <w:rPr>
-          <w:rFonts w:ascii="Georgia" w:hAnsi="Georgia"/>
-          <w:b/>
-          <w:bCs/>
-          <w:i w:val="false"/>
+        <w:t xml:space="preserve"> </w:t>
+      </w:r>
+      <w:r>
+        <w:rPr>
+          <w:rFonts w:ascii="Georgia" w:hAnsi="Georgia"/>
+          <w:b w:val="false"/>
+          <w:bCs w:val="false"/>
+          <w:i/>
           <w:iCs/>
           <w:caps w:val="false"/>
           <w:smallCaps w:val="false"/>
@@ -3903,8 +3901,18 @@
           <w:szCs w:val="18"/>
           <w:u w:val="none"/>
         </w:rPr>
-        <w:t xml:space="preserve"> </w:t>
-      </w:r>
+        <w:t>symbol</w:t>
+      </w:r>
+    </w:p>
+    <w:p>
+      <w:pPr>
+        <w:pStyle w:val="Normal"/>
+        <w:ind w:hanging="0" w:start="0" w:end="0"/>
+        <w:rPr>
+          <w:sz w:val="18"/>
+          <w:szCs w:val="18"/>
+        </w:rPr>
+      </w:pPr>
       <w:r>
         <w:rPr>
           <w:rFonts w:ascii="Georgia" w:hAnsi="Georgia"/>
@@ -3920,24 +3928,15 @@
           <w:szCs w:val="18"/>
           <w:u w:val="none"/>
         </w:rPr>
-        <w:t>symbol</w:t>
-      </w:r>
-    </w:p>
-    <w:p>
-      <w:pPr>
-        <w:pStyle w:val="Normal"/>
-        <w:ind w:hanging="0" w:start="0" w:end="0"/>
-        <w:rPr>
-          <w:sz w:val="18"/>
-          <w:szCs w:val="18"/>
-        </w:rPr>
-      </w:pPr>
-      <w:r>
-        <w:rPr>
-          <w:rFonts w:ascii="Georgia" w:hAnsi="Georgia"/>
-          <w:b w:val="false"/>
-          <w:bCs w:val="false"/>
-          <w:i/>
+        <w:tab/>
+        <w:tab/>
+      </w:r>
+      <w:r>
+        <w:rPr>
+          <w:rFonts w:ascii="Georgia" w:hAnsi="Georgia"/>
+          <w:b w:val="false"/>
+          <w:bCs w:val="false"/>
+          <w:i w:val="false"/>
           <w:iCs/>
           <w:caps w:val="false"/>
           <w:smallCaps w:val="false"/>
@@ -3948,14 +3947,13 @@
           <w:u w:val="none"/>
         </w:rPr>
         <w:tab/>
-        <w:tab/>
-      </w:r>
-      <w:r>
-        <w:rPr>
-          <w:rFonts w:ascii="Georgia" w:hAnsi="Georgia"/>
-          <w:b w:val="false"/>
-          <w:bCs w:val="false"/>
-          <w:i w:val="false"/>
+      </w:r>
+      <w:r>
+        <w:rPr>
+          <w:rFonts w:ascii="Georgia" w:hAnsi="Georgia"/>
+          <w:b w:val="false"/>
+          <w:bCs w:val="false"/>
+          <w:i/>
           <w:iCs/>
           <w:caps w:val="false"/>
           <w:smallCaps w:val="false"/>
@@ -3965,168 +3963,165 @@
           <w:szCs w:val="18"/>
           <w:u w:val="none"/>
         </w:rPr>
-        <w:tab/>
-      </w:r>
-      <w:r>
-        <w:rPr>
-          <w:rFonts w:ascii="Georgia" w:hAnsi="Georgia"/>
-          <w:b w:val="false"/>
-          <w:bCs w:val="false"/>
-          <w:i/>
-          <w:iCs/>
+        <w:t>key</w:t>
+        <w:tab/>
+        <w:t>namespace</w:t>
+      </w:r>
+    </w:p>
+    <w:p>
+      <w:pPr>
+        <w:pStyle w:val="Normal"/>
+        <w:rPr>
+          <w:sz w:val="18"/>
+          <w:szCs w:val="18"/>
+        </w:rPr>
+      </w:pPr>
+      <w:r>
+        <w:rPr>
+          <w:rFonts w:ascii="Georgia" w:hAnsi="Georgia"/>
+          <w:b/>
+          <w:bCs/>
+          <w:sz w:val="18"/>
+          <w:szCs w:val="18"/>
+          <w:u w:val="none"/>
+        </w:rPr>
+        <w:t xml:space="preserve">  </w:t>
+      </w:r>
+      <w:r>
+        <w:rPr>
+          <w:rFonts w:ascii="Georgia" w:hAnsi="Georgia"/>
+          <w:b/>
+          <w:bCs/>
+          <w:sz w:val="18"/>
+          <w:szCs w:val="18"/>
+          <w:u w:val="none"/>
+        </w:rPr>
+        <w:t>symbol-name</w:t>
+      </w:r>
+      <w:r>
+        <w:rPr>
+          <w:rFonts w:ascii="Georgia" w:hAnsi="Georgia"/>
+          <w:b w:val="false"/>
+          <w:bCs/>
+          <w:i w:val="false"/>
+          <w:sz w:val="18"/>
+          <w:szCs w:val="18"/>
+          <w:u w:val="none"/>
+        </w:rPr>
+        <w:t xml:space="preserve"> </w:t>
+      </w:r>
+      <w:r>
+        <w:rPr>
+          <w:rFonts w:ascii="Georgia" w:hAnsi="Georgia"/>
+          <w:b w:val="false"/>
+          <w:bCs w:val="false"/>
+          <w:i/>
+          <w:iCs/>
+          <w:sz w:val="18"/>
+          <w:szCs w:val="18"/>
+          <w:u w:val="none"/>
+        </w:rPr>
+        <w:t>symbol</w:t>
+        <w:tab/>
+        <w:t>string</w:t>
+        <w:tab/>
+      </w:r>
+      <w:r>
+        <w:rPr>
+          <w:rFonts w:ascii="Georgia" w:hAnsi="Georgia"/>
+          <w:b w:val="false"/>
+          <w:bCs w:val="false"/>
+          <w:i w:val="false"/>
+          <w:iCs w:val="false"/>
+          <w:sz w:val="18"/>
+          <w:szCs w:val="18"/>
+          <w:u w:val="none"/>
+        </w:rPr>
+        <w:t>name binding</w:t>
+      </w:r>
+    </w:p>
+    <w:p>
+      <w:pPr>
+        <w:pStyle w:val="Normal"/>
+        <w:rPr>
+          <w:sz w:val="18"/>
+          <w:szCs w:val="18"/>
+        </w:rPr>
+      </w:pPr>
+      <w:r>
+        <w:rPr>
+          <w:rFonts w:ascii="Georgia" w:hAnsi="Georgia"/>
+          <w:b/>
+          <w:bCs/>
+          <w:sz w:val="18"/>
+          <w:szCs w:val="18"/>
+          <w:u w:val="none"/>
+        </w:rPr>
+        <w:t xml:space="preserve">  </w:t>
+      </w:r>
+      <w:r>
+        <w:rPr>
+          <w:rFonts w:ascii="Georgia" w:hAnsi="Georgia"/>
+          <w:b/>
+          <w:bCs/>
+          <w:sz w:val="18"/>
+          <w:szCs w:val="18"/>
+          <w:u w:val="none"/>
+        </w:rPr>
+        <w:t xml:space="preserve">symbol-value  </w:t>
+      </w:r>
+      <w:r>
+        <w:rPr>
+          <w:rFonts w:ascii="Georgia" w:hAnsi="Georgia"/>
+          <w:b w:val="false"/>
+          <w:bCs w:val="false"/>
+          <w:i/>
+          <w:iCs/>
+          <w:sz w:val="18"/>
+          <w:szCs w:val="18"/>
+          <w:u w:val="none"/>
+        </w:rPr>
+        <w:t>symbol</w:t>
+        <w:tab/>
+        <w:t>T</w:t>
+        <w:tab/>
+      </w:r>
+      <w:r>
+        <w:rPr>
+          <w:rFonts w:ascii="Georgia" w:hAnsi="Georgia"/>
+          <w:b w:val="false"/>
+          <w:bCs w:val="false"/>
+          <w:i w:val="false"/>
+          <w:iCs w:val="false"/>
+          <w:sz w:val="18"/>
+          <w:szCs w:val="18"/>
+          <w:u w:val="none"/>
+        </w:rPr>
+        <w:t xml:space="preserve">value binding </w:t>
+      </w:r>
+    </w:p>
+    <w:p>
+      <w:pPr>
+        <w:pStyle w:val="Normal"/>
+        <w:ind w:hanging="0" w:start="0" w:end="0"/>
+        <w:rPr>
+          <w:rFonts w:ascii="Georgia" w:hAnsi="Georgia"/>
+          <w:b w:val="false"/>
+          <w:i w:val="false"/>
+          <w:i w:val="false"/>
+          <w:iCs w:val="false"/>
           <w:caps w:val="false"/>
           <w:smallCaps w:val="false"/>
           <w:color w:val="24292E"/>
           <w:spacing w:val="0"/>
-          <w:sz w:val="18"/>
-          <w:szCs w:val="18"/>
-          <w:u w:val="none"/>
-        </w:rPr>
-        <w:t>key</w:t>
-        <w:tab/>
-        <w:t>namespace</w:t>
-      </w:r>
-    </w:p>
-    <w:p>
-      <w:pPr>
-        <w:pStyle w:val="Normal"/>
-        <w:rPr>
-          <w:sz w:val="18"/>
-          <w:szCs w:val="18"/>
-        </w:rPr>
-      </w:pPr>
-      <w:r>
-        <w:rPr>
-          <w:rFonts w:ascii="Georgia" w:hAnsi="Georgia"/>
-          <w:b/>
-          <w:bCs/>
-          <w:sz w:val="18"/>
-          <w:szCs w:val="18"/>
-          <w:u w:val="none"/>
-        </w:rPr>
-        <w:t xml:space="preserve">  </w:t>
-      </w:r>
-      <w:r>
-        <w:rPr>
-          <w:rFonts w:ascii="Georgia" w:hAnsi="Georgia"/>
-          <w:b/>
-          <w:bCs/>
-          <w:sz w:val="18"/>
-          <w:szCs w:val="18"/>
-          <w:u w:val="none"/>
-        </w:rPr>
-        <w:t>symbol-name</w:t>
-      </w:r>
-      <w:r>
-        <w:rPr>
-          <w:rFonts w:ascii="Georgia" w:hAnsi="Georgia"/>
-          <w:b w:val="false"/>
-          <w:bCs/>
-          <w:i w:val="false"/>
-          <w:sz w:val="18"/>
-          <w:szCs w:val="18"/>
-          <w:u w:val="none"/>
-        </w:rPr>
-        <w:t xml:space="preserve"> </w:t>
-      </w:r>
-      <w:r>
-        <w:rPr>
-          <w:rFonts w:ascii="Georgia" w:hAnsi="Georgia"/>
-          <w:b w:val="false"/>
-          <w:bCs w:val="false"/>
-          <w:i/>
-          <w:iCs/>
-          <w:sz w:val="18"/>
-          <w:szCs w:val="18"/>
-          <w:u w:val="none"/>
-        </w:rPr>
-        <w:t>symbol</w:t>
-        <w:tab/>
-        <w:t>string</w:t>
-        <w:tab/>
-      </w:r>
-      <w:r>
-        <w:rPr>
-          <w:rFonts w:ascii="Georgia" w:hAnsi="Georgia"/>
-          <w:b w:val="false"/>
-          <w:bCs w:val="false"/>
-          <w:i w:val="false"/>
-          <w:iCs w:val="false"/>
-          <w:sz w:val="18"/>
-          <w:szCs w:val="18"/>
-          <w:u w:val="none"/>
-        </w:rPr>
-        <w:t>name binding</w:t>
-      </w:r>
-    </w:p>
-    <w:p>
-      <w:pPr>
-        <w:pStyle w:val="Normal"/>
-        <w:rPr>
-          <w:sz w:val="18"/>
-          <w:szCs w:val="18"/>
-        </w:rPr>
-      </w:pPr>
-      <w:r>
-        <w:rPr>
-          <w:rFonts w:ascii="Georgia" w:hAnsi="Georgia"/>
-          <w:b/>
-          <w:bCs/>
-          <w:sz w:val="18"/>
-          <w:szCs w:val="18"/>
-          <w:u w:val="none"/>
-        </w:rPr>
-        <w:t xml:space="preserve">  </w:t>
-      </w:r>
-      <w:r>
-        <w:rPr>
-          <w:rFonts w:ascii="Georgia" w:hAnsi="Georgia"/>
-          <w:b/>
-          <w:bCs/>
-          <w:sz w:val="18"/>
-          <w:szCs w:val="18"/>
-          <w:u w:val="none"/>
-        </w:rPr>
-        <w:t xml:space="preserve">symbol-value  </w:t>
-      </w:r>
-      <w:r>
-        <w:rPr>
-          <w:rFonts w:ascii="Georgia" w:hAnsi="Georgia"/>
-          <w:b w:val="false"/>
-          <w:bCs w:val="false"/>
-          <w:i/>
-          <w:iCs/>
-          <w:sz w:val="18"/>
-          <w:szCs w:val="18"/>
-          <w:u w:val="none"/>
-        </w:rPr>
-        <w:t>symbol</w:t>
-        <w:tab/>
-        <w:t>T</w:t>
-        <w:tab/>
-      </w:r>
-      <w:r>
-        <w:rPr>
-          <w:rFonts w:ascii="Georgia" w:hAnsi="Georgia"/>
-          <w:b w:val="false"/>
-          <w:bCs w:val="false"/>
-          <w:i w:val="false"/>
-          <w:iCs w:val="false"/>
-          <w:sz w:val="18"/>
-          <w:szCs w:val="18"/>
-          <w:u w:val="none"/>
-        </w:rPr>
-        <w:t xml:space="preserve">value binding </w:t>
-      </w:r>
-    </w:p>
-    <w:p>
-      <w:pPr>
-        <w:pStyle w:val="Normal"/>
-        <w:ind w:hanging="0" w:start="0" w:end="0"/>
-        <w:rPr>
-          <w:rFonts w:ascii="Georgia" w:hAnsi="Georgia"/>
-          <w:b w:val="false"/>
-          <w:i w:val="false"/>
+          <w:sz w:val="16"/>
+          <w:szCs w:val="16"/>
+        </w:rPr>
+      </w:pPr>
+      <w:r>
+        <w:rPr>
+          <w:rFonts w:ascii="Georgia" w:hAnsi="Georgia"/>
+          <w:b w:val="false"/>
           <w:i w:val="false"/>
           <w:iCs w:val="false"/>
           <w:caps w:val="false"/>
@@ -4136,374 +4131,376 @@
           <w:sz w:val="16"/>
           <w:szCs w:val="16"/>
         </w:rPr>
-      </w:pPr>
-      <w:r>
-        <w:rPr>
-          <w:rFonts w:ascii="Georgia" w:hAnsi="Georgia"/>
-          <w:b w:val="false"/>
-          <w:i w:val="false"/>
-          <w:iCs w:val="false"/>
+      </w:r>
+    </w:p>
+    <w:p>
+      <w:pPr>
+        <w:pStyle w:val="Normal"/>
+        <w:rPr>
+          <w:rFonts w:ascii="Georgia" w:hAnsi="Georgia"/>
+          <w:sz w:val="20"/>
+          <w:szCs w:val="20"/>
+        </w:rPr>
+      </w:pPr>
+      <w:r>
+        <w:rPr>
+          <w:rFonts w:ascii="Georgia" w:hAnsi="Georgia"/>
+          <w:b w:val="false"/>
+          <w:bCs/>
+          <w:i w:val="false"/>
+          <w:iCs/>
+          <w:sz w:val="20"/>
+          <w:szCs w:val="20"/>
+          <w:shd w:fill="333333" w:val="clear"/>
+        </w:rPr>
+        <w:t xml:space="preserve">                             </w:t>
+      </w:r>
+      <w:r>
+        <w:rPr>
+          <w:rFonts w:ascii="Georgia" w:hAnsi="Georgia"/>
+          <w:b/>
+          <w:bCs/>
+          <w:i/>
+          <w:iCs/>
+          <w:sz w:val="20"/>
+          <w:szCs w:val="20"/>
+          <w:shd w:fill="333333" w:val="clear"/>
+        </w:rPr>
+        <w:t>Special</w:t>
+      </w:r>
+      <w:r>
+        <w:rPr>
+          <w:rFonts w:ascii="Georgia" w:hAnsi="Georgia"/>
+          <w:b w:val="false"/>
+          <w:bCs/>
+          <w:i w:val="false"/>
+          <w:iCs/>
+          <w:sz w:val="20"/>
+          <w:szCs w:val="20"/>
+          <w:shd w:fill="333333" w:val="clear"/>
+        </w:rPr>
+        <w:t xml:space="preserve"> </w:t>
+      </w:r>
+      <w:r>
+        <w:rPr>
+          <w:rFonts w:ascii="Georgia" w:hAnsi="Georgia"/>
+          <w:b/>
+          <w:bCs/>
+          <w:i/>
+          <w:iCs/>
+          <w:sz w:val="20"/>
+          <w:szCs w:val="20"/>
+          <w:shd w:fill="333333" w:val="clear"/>
+        </w:rPr>
+        <w:t xml:space="preserve">Forms                         </w:t>
+      </w:r>
+      <w:r>
+        <w:rPr>
+          <w:rFonts w:ascii="Georgia" w:hAnsi="Georgia"/>
+          <w:b/>
+          <w:bCs/>
+          <w:i/>
+          <w:iCs/>
+          <w:color w:val="000000"/>
+          <w:sz w:val="20"/>
+          <w:szCs w:val="20"/>
+          <w:shd w:fill="333333" w:val="clear"/>
+        </w:rPr>
+        <w:t>s</w:t>
+      </w:r>
+    </w:p>
+    <w:p>
+      <w:pPr>
+        <w:pStyle w:val="Normal"/>
+        <w:rPr>
+          <w:sz w:val="16"/>
+          <w:szCs w:val="16"/>
+        </w:rPr>
+      </w:pPr>
+      <w:r>
+        <w:rPr>
+          <w:sz w:val="16"/>
+          <w:szCs w:val="16"/>
+        </w:rPr>
+      </w:r>
+    </w:p>
+    <w:p>
+      <w:pPr>
+        <w:pStyle w:val="Normal"/>
+        <w:rPr>
+          <w:sz w:val="18"/>
+          <w:szCs w:val="18"/>
+        </w:rPr>
+      </w:pPr>
+      <w:r>
+        <w:rPr>
+          <w:rFonts w:ascii="Georgia" w:hAnsi="Georgia"/>
+          <w:b/>
+          <w:bCs/>
+          <w:sz w:val="18"/>
+          <w:szCs w:val="18"/>
+        </w:rPr>
+        <w:t xml:space="preserve"> </w:t>
+      </w:r>
+      <w:r>
+        <w:rPr>
+          <w:rFonts w:ascii="Georgia" w:hAnsi="Georgia"/>
+          <w:b/>
+          <w:bCs/>
+          <w:sz w:val="18"/>
+          <w:szCs w:val="18"/>
+        </w:rPr>
+        <w:t>:lambda</w:t>
+      </w:r>
+      <w:r>
+        <w:rPr>
+          <w:rFonts w:ascii="Georgia" w:hAnsi="Georgia"/>
+          <w:b w:val="false"/>
+          <w:bCs w:val="false"/>
+          <w:i w:val="false"/>
+          <w:iCs/>
+          <w:sz w:val="18"/>
+          <w:szCs w:val="18"/>
+        </w:rPr>
+        <w:t xml:space="preserve"> </w:t>
+      </w:r>
+      <w:r>
+        <w:rPr>
+          <w:rFonts w:ascii="Georgia" w:hAnsi="Georgia"/>
+          <w:b w:val="false"/>
+          <w:bCs w:val="false"/>
+          <w:i/>
+          <w:iCs/>
+          <w:sz w:val="18"/>
+          <w:szCs w:val="18"/>
+        </w:rPr>
+        <w:t>list</w:t>
+      </w:r>
+      <w:r>
+        <w:rPr>
+          <w:rFonts w:ascii="Georgia" w:hAnsi="Georgia"/>
+          <w:b w:val="false"/>
+          <w:bCs w:val="false"/>
+          <w:i w:val="false"/>
+          <w:iCs/>
+          <w:sz w:val="18"/>
+          <w:szCs w:val="18"/>
+        </w:rPr>
+        <w:t xml:space="preserve"> . </w:t>
+      </w:r>
+      <w:r>
+        <w:rPr>
+          <w:rFonts w:ascii="Georgia" w:hAnsi="Georgia"/>
+          <w:b w:val="false"/>
+          <w:bCs w:val="false"/>
+          <w:i/>
+          <w:iCs/>
+          <w:sz w:val="18"/>
+          <w:szCs w:val="18"/>
+        </w:rPr>
+        <w:t>List’</w:t>
+      </w:r>
+      <w:r>
+        <w:rPr>
+          <w:rFonts w:ascii="Georgia" w:hAnsi="Georgia"/>
+          <w:b w:val="false"/>
+          <w:bCs w:val="false"/>
+          <w:i w:val="false"/>
+          <w:iCs w:val="false"/>
+          <w:sz w:val="18"/>
+          <w:szCs w:val="18"/>
+        </w:rPr>
+        <w:tab/>
+      </w:r>
+      <w:r>
+        <w:rPr>
+          <w:rFonts w:ascii="Georgia" w:hAnsi="Georgia"/>
+          <w:i/>
+          <w:iCs/>
+          <w:sz w:val="18"/>
+          <w:szCs w:val="18"/>
+        </w:rPr>
+        <w:t>function</w:t>
+        <w:tab/>
+      </w:r>
+      <w:r>
+        <w:rPr>
+          <w:rFonts w:ascii="Georgia" w:hAnsi="Georgia"/>
+          <w:i w:val="false"/>
+          <w:iCs w:val="false"/>
+          <w:sz w:val="18"/>
+          <w:szCs w:val="18"/>
+        </w:rPr>
+        <w:t xml:space="preserve">anonymous </w:t>
+      </w:r>
+      <w:r>
+        <w:rPr>
+          <w:rFonts w:ascii="Georgia" w:hAnsi="Georgia"/>
+          <w:i/>
+          <w:iCs/>
+          <w:sz w:val="18"/>
+          <w:szCs w:val="18"/>
+        </w:rPr>
+        <w:t>function</w:t>
+      </w:r>
+    </w:p>
+    <w:p>
+      <w:pPr>
+        <w:pStyle w:val="Normal"/>
+        <w:rPr>
+          <w:sz w:val="18"/>
+          <w:szCs w:val="18"/>
+        </w:rPr>
+      </w:pPr>
+      <w:r>
+        <w:rPr>
+          <w:rFonts w:ascii="Georgia" w:hAnsi="Georgia"/>
+          <w:b/>
+          <w:bCs/>
+          <w:i/>
+          <w:iCs/>
+          <w:sz w:val="18"/>
+          <w:szCs w:val="18"/>
+        </w:rPr>
+        <w:t xml:space="preserve"> </w:t>
+      </w:r>
+      <w:r>
+        <w:rPr>
+          <w:rFonts w:ascii="Georgia" w:hAnsi="Georgia"/>
+          <w:b/>
+          <w:bCs/>
+          <w:i/>
+          <w:iCs/>
+          <w:sz w:val="18"/>
+          <w:szCs w:val="18"/>
+        </w:rPr>
+        <w:t>:</w:t>
+      </w:r>
+      <w:r>
+        <w:rPr>
+          <w:rFonts w:ascii="Georgia" w:hAnsi="Georgia"/>
+          <w:b/>
+          <w:bCs/>
+          <w:i w:val="false"/>
+          <w:iCs w:val="false"/>
+          <w:sz w:val="18"/>
+          <w:szCs w:val="18"/>
+        </w:rPr>
+        <w:t>quote</w:t>
+      </w:r>
+      <w:r>
+        <w:rPr>
+          <w:rFonts w:ascii="Georgia" w:hAnsi="Georgia"/>
+          <w:b w:val="false"/>
+          <w:i w:val="false"/>
+          <w:iCs/>
+          <w:sz w:val="18"/>
+          <w:szCs w:val="18"/>
+        </w:rPr>
+        <w:t xml:space="preserve"> </w:t>
+      </w:r>
+      <w:r>
+        <w:rPr>
+          <w:rFonts w:ascii="Georgia" w:hAnsi="Georgia"/>
+          <w:b w:val="false"/>
+          <w:i/>
+          <w:iCs/>
+          <w:sz w:val="18"/>
+          <w:szCs w:val="18"/>
+        </w:rPr>
+        <w:t>form</w:t>
+      </w:r>
+      <w:r>
+        <w:rPr>
+          <w:rFonts w:ascii="Georgia" w:hAnsi="Georgia"/>
+          <w:b w:val="false"/>
+          <w:i w:val="false"/>
+          <w:iCs w:val="false"/>
+          <w:sz w:val="18"/>
+          <w:szCs w:val="18"/>
+        </w:rPr>
+        <w:tab/>
+        <w:tab/>
+      </w:r>
+      <w:r>
+        <w:rPr>
+          <w:rFonts w:ascii="Georgia" w:hAnsi="Georgia"/>
+          <w:b w:val="false"/>
+          <w:i/>
+          <w:iCs/>
+          <w:sz w:val="18"/>
+          <w:szCs w:val="18"/>
+        </w:rPr>
+        <w:t>list</w:t>
+      </w:r>
+      <w:r>
+        <w:rPr>
+          <w:rFonts w:ascii="Georgia" w:hAnsi="Georgia"/>
+          <w:b w:val="false"/>
+          <w:i w:val="false"/>
+          <w:iCs w:val="false"/>
+          <w:sz w:val="18"/>
+          <w:szCs w:val="18"/>
+        </w:rPr>
+        <w:tab/>
+      </w:r>
+      <w:r>
+        <w:rPr>
+          <w:rFonts w:ascii="Georgia" w:hAnsi="Georgia"/>
+          <w:i w:val="false"/>
+          <w:iCs w:val="false"/>
+          <w:sz w:val="18"/>
+          <w:szCs w:val="18"/>
+        </w:rPr>
+        <w:t>quoted</w:t>
+      </w:r>
+      <w:r>
+        <w:rPr>
+          <w:rFonts w:ascii="Georgia" w:hAnsi="Georgia"/>
+          <w:b w:val="false"/>
+          <w:i w:val="false"/>
+          <w:iCs w:val="false"/>
+          <w:sz w:val="18"/>
+          <w:szCs w:val="18"/>
+        </w:rPr>
+        <w:t xml:space="preserve"> </w:t>
+      </w:r>
+      <w:r>
+        <w:rPr>
+          <w:rFonts w:ascii="Georgia" w:hAnsi="Georgia"/>
+          <w:i w:val="false"/>
+          <w:iCs w:val="false"/>
+          <w:sz w:val="18"/>
+          <w:szCs w:val="18"/>
+        </w:rPr>
+        <w:t>form</w:t>
+      </w:r>
+    </w:p>
+    <w:p>
+      <w:pPr>
+        <w:pStyle w:val="Normal"/>
+        <w:ind w:hanging="0" w:start="0" w:end="0"/>
+        <w:rPr>
+          <w:sz w:val="18"/>
+          <w:szCs w:val="18"/>
+        </w:rPr>
+      </w:pPr>
+      <w:r>
+        <w:rPr>
+          <w:rFonts w:ascii="Georgia" w:hAnsi="Georgia"/>
+          <w:b/>
+          <w:bCs/>
+          <w:i/>
+          <w:iCs/>
           <w:caps w:val="false"/>
           <w:smallCaps w:val="false"/>
           <w:color w:val="24292E"/>
           <w:spacing w:val="0"/>
-          <w:sz w:val="16"/>
-          <w:szCs w:val="16"/>
-        </w:rPr>
-      </w:r>
-    </w:p>
-    <w:p>
-      <w:pPr>
-        <w:pStyle w:val="Normal"/>
-        <w:rPr>
-          <w:rFonts w:ascii="Georgia" w:hAnsi="Georgia"/>
-          <w:sz w:val="20"/>
-          <w:szCs w:val="20"/>
-        </w:rPr>
-      </w:pPr>
-      <w:r>
-        <w:rPr>
-          <w:rFonts w:ascii="Georgia" w:hAnsi="Georgia"/>
-          <w:b w:val="false"/>
-          <w:bCs/>
-          <w:i w:val="false"/>
-          <w:iCs/>
-          <w:sz w:val="20"/>
-          <w:szCs w:val="20"/>
-          <w:shd w:fill="333333" w:val="clear"/>
-        </w:rPr>
-        <w:t xml:space="preserve">                             </w:t>
-      </w:r>
-      <w:r>
-        <w:rPr>
-          <w:rFonts w:ascii="Georgia" w:hAnsi="Georgia"/>
-          <w:b/>
-          <w:bCs/>
-          <w:i/>
-          <w:iCs/>
-          <w:sz w:val="20"/>
-          <w:szCs w:val="20"/>
-          <w:shd w:fill="333333" w:val="clear"/>
-        </w:rPr>
-        <w:t>Special</w:t>
-      </w:r>
-      <w:r>
-        <w:rPr>
-          <w:rFonts w:ascii="Georgia" w:hAnsi="Georgia"/>
-          <w:b w:val="false"/>
-          <w:bCs/>
-          <w:i w:val="false"/>
-          <w:iCs/>
-          <w:sz w:val="20"/>
-          <w:szCs w:val="20"/>
-          <w:shd w:fill="333333" w:val="clear"/>
-        </w:rPr>
-        <w:t xml:space="preserve"> </w:t>
-      </w:r>
-      <w:r>
-        <w:rPr>
-          <w:rFonts w:ascii="Georgia" w:hAnsi="Georgia"/>
-          <w:b/>
-          <w:bCs/>
-          <w:i/>
-          <w:iCs/>
-          <w:sz w:val="20"/>
-          <w:szCs w:val="20"/>
-          <w:shd w:fill="333333" w:val="clear"/>
-        </w:rPr>
-        <w:t xml:space="preserve">Forms                         </w:t>
-      </w:r>
-      <w:r>
-        <w:rPr>
-          <w:rFonts w:ascii="Georgia" w:hAnsi="Georgia"/>
-          <w:b/>
-          <w:bCs/>
-          <w:i/>
-          <w:iCs/>
-          <w:color w:val="000000"/>
-          <w:sz w:val="20"/>
-          <w:szCs w:val="20"/>
-          <w:shd w:fill="333333" w:val="clear"/>
-        </w:rPr>
-        <w:t>s</w:t>
-      </w:r>
-    </w:p>
-    <w:p>
-      <w:pPr>
-        <w:pStyle w:val="Normal"/>
-        <w:rPr>
-          <w:sz w:val="16"/>
-          <w:szCs w:val="16"/>
-        </w:rPr>
-      </w:pPr>
-      <w:r>
-        <w:rPr>
-          <w:sz w:val="16"/>
-          <w:szCs w:val="16"/>
-        </w:rPr>
-      </w:r>
-    </w:p>
-    <w:p>
-      <w:pPr>
-        <w:pStyle w:val="Normal"/>
-        <w:rPr>
-          <w:sz w:val="18"/>
-          <w:szCs w:val="18"/>
-        </w:rPr>
-      </w:pPr>
-      <w:r>
-        <w:rPr>
-          <w:rFonts w:ascii="Georgia" w:hAnsi="Georgia"/>
-          <w:b/>
-          <w:bCs/>
-          <w:sz w:val="18"/>
-          <w:szCs w:val="18"/>
-        </w:rPr>
-        <w:t xml:space="preserve"> </w:t>
-      </w:r>
-      <w:r>
-        <w:rPr>
-          <w:rFonts w:ascii="Georgia" w:hAnsi="Georgia"/>
-          <w:b/>
-          <w:bCs/>
-          <w:sz w:val="18"/>
-          <w:szCs w:val="18"/>
-        </w:rPr>
-        <w:t>:lambda</w:t>
-      </w:r>
-      <w:r>
-        <w:rPr>
-          <w:rFonts w:ascii="Georgia" w:hAnsi="Georgia"/>
-          <w:b w:val="false"/>
-          <w:bCs w:val="false"/>
-          <w:i w:val="false"/>
-          <w:iCs/>
-          <w:sz w:val="18"/>
-          <w:szCs w:val="18"/>
-        </w:rPr>
-        <w:t xml:space="preserve"> </w:t>
-      </w:r>
-      <w:r>
-        <w:rPr>
-          <w:rFonts w:ascii="Georgia" w:hAnsi="Georgia"/>
-          <w:b w:val="false"/>
-          <w:bCs w:val="false"/>
-          <w:i/>
-          <w:iCs/>
-          <w:sz w:val="18"/>
-          <w:szCs w:val="18"/>
-        </w:rPr>
-        <w:t>list</w:t>
-      </w:r>
-      <w:r>
-        <w:rPr>
-          <w:rFonts w:ascii="Georgia" w:hAnsi="Georgia"/>
-          <w:b w:val="false"/>
-          <w:bCs w:val="false"/>
-          <w:i w:val="false"/>
-          <w:iCs/>
-          <w:sz w:val="18"/>
-          <w:szCs w:val="18"/>
-        </w:rPr>
-        <w:t xml:space="preserve"> . </w:t>
-      </w:r>
-      <w:r>
-        <w:rPr>
-          <w:rFonts w:ascii="Georgia" w:hAnsi="Georgia"/>
-          <w:b w:val="false"/>
-          <w:bCs w:val="false"/>
-          <w:i/>
-          <w:iCs/>
-          <w:sz w:val="18"/>
-          <w:szCs w:val="18"/>
-        </w:rPr>
-        <w:t>List’</w:t>
-      </w:r>
-      <w:r>
-        <w:rPr>
-          <w:rFonts w:ascii="Georgia" w:hAnsi="Georgia"/>
-          <w:b w:val="false"/>
-          <w:bCs w:val="false"/>
-          <w:i w:val="false"/>
-          <w:iCs w:val="false"/>
-          <w:sz w:val="18"/>
-          <w:szCs w:val="18"/>
-        </w:rPr>
-        <w:tab/>
-      </w:r>
-      <w:r>
-        <w:rPr>
-          <w:rFonts w:ascii="Georgia" w:hAnsi="Georgia"/>
-          <w:i/>
-          <w:iCs/>
-          <w:sz w:val="18"/>
-          <w:szCs w:val="18"/>
-        </w:rPr>
-        <w:t>function</w:t>
-        <w:tab/>
-      </w:r>
-      <w:r>
-        <w:rPr>
-          <w:rFonts w:ascii="Georgia" w:hAnsi="Georgia"/>
-          <w:i w:val="false"/>
-          <w:iCs w:val="false"/>
-          <w:sz w:val="18"/>
-          <w:szCs w:val="18"/>
-        </w:rPr>
-        <w:t xml:space="preserve">anonymous </w:t>
-      </w:r>
-      <w:r>
-        <w:rPr>
-          <w:rFonts w:ascii="Georgia" w:hAnsi="Georgia"/>
-          <w:i/>
-          <w:iCs/>
-          <w:sz w:val="18"/>
-          <w:szCs w:val="18"/>
-        </w:rPr>
-        <w:t>function</w:t>
-      </w:r>
-    </w:p>
-    <w:p>
-      <w:pPr>
-        <w:pStyle w:val="Normal"/>
-        <w:rPr>
-          <w:sz w:val="18"/>
-          <w:szCs w:val="18"/>
-        </w:rPr>
-      </w:pPr>
-      <w:r>
-        <w:rPr>
-          <w:rFonts w:ascii="Georgia" w:hAnsi="Georgia"/>
-          <w:b/>
-          <w:bCs/>
-          <w:i/>
-          <w:iCs/>
-          <w:sz w:val="18"/>
-          <w:szCs w:val="18"/>
-        </w:rPr>
-        <w:t xml:space="preserve"> </w:t>
-      </w:r>
-      <w:r>
-        <w:rPr>
-          <w:rFonts w:ascii="Georgia" w:hAnsi="Georgia"/>
-          <w:b/>
-          <w:bCs/>
-          <w:i/>
-          <w:iCs/>
-          <w:sz w:val="18"/>
-          <w:szCs w:val="18"/>
-        </w:rPr>
-        <w:t>:</w:t>
-      </w:r>
-      <w:r>
-        <w:rPr>
-          <w:rFonts w:ascii="Georgia" w:hAnsi="Georgia"/>
-          <w:b/>
-          <w:bCs/>
-          <w:i w:val="false"/>
-          <w:iCs w:val="false"/>
-          <w:sz w:val="18"/>
-          <w:szCs w:val="18"/>
-        </w:rPr>
-        <w:t>quote</w:t>
-      </w:r>
-      <w:r>
-        <w:rPr>
-          <w:rFonts w:ascii="Georgia" w:hAnsi="Georgia"/>
-          <w:b w:val="false"/>
-          <w:i w:val="false"/>
-          <w:iCs/>
-          <w:sz w:val="18"/>
-          <w:szCs w:val="18"/>
-        </w:rPr>
-        <w:t xml:space="preserve"> </w:t>
-      </w:r>
-      <w:r>
-        <w:rPr>
-          <w:rFonts w:ascii="Georgia" w:hAnsi="Georgia"/>
-          <w:b w:val="false"/>
-          <w:i/>
-          <w:iCs/>
-          <w:sz w:val="18"/>
-          <w:szCs w:val="18"/>
-        </w:rPr>
-        <w:t>form</w:t>
-      </w:r>
-      <w:r>
-        <w:rPr>
-          <w:rFonts w:ascii="Georgia" w:hAnsi="Georgia"/>
-          <w:b w:val="false"/>
-          <w:i w:val="false"/>
-          <w:iCs w:val="false"/>
-          <w:sz w:val="18"/>
-          <w:szCs w:val="18"/>
-        </w:rPr>
-        <w:tab/>
-        <w:tab/>
-      </w:r>
-      <w:r>
-        <w:rPr>
-          <w:rFonts w:ascii="Georgia" w:hAnsi="Georgia"/>
-          <w:b w:val="false"/>
-          <w:i/>
-          <w:iCs/>
-          <w:sz w:val="18"/>
-          <w:szCs w:val="18"/>
-        </w:rPr>
-        <w:t>list</w:t>
-      </w:r>
-      <w:r>
-        <w:rPr>
-          <w:rFonts w:ascii="Georgia" w:hAnsi="Georgia"/>
-          <w:b w:val="false"/>
-          <w:i w:val="false"/>
-          <w:iCs w:val="false"/>
-          <w:sz w:val="18"/>
-          <w:szCs w:val="18"/>
-        </w:rPr>
-        <w:tab/>
-      </w:r>
-      <w:r>
-        <w:rPr>
-          <w:rFonts w:ascii="Georgia" w:hAnsi="Georgia"/>
-          <w:i w:val="false"/>
-          <w:iCs w:val="false"/>
-          <w:sz w:val="18"/>
-          <w:szCs w:val="18"/>
-        </w:rPr>
-        <w:t>quoted</w:t>
-      </w:r>
-      <w:r>
-        <w:rPr>
-          <w:rFonts w:ascii="Georgia" w:hAnsi="Georgia"/>
-          <w:b w:val="false"/>
-          <w:i w:val="false"/>
-          <w:iCs w:val="false"/>
-          <w:sz w:val="18"/>
-          <w:szCs w:val="18"/>
-        </w:rPr>
-        <w:t xml:space="preserve"> </w:t>
-      </w:r>
-      <w:r>
-        <w:rPr>
-          <w:rFonts w:ascii="Georgia" w:hAnsi="Georgia"/>
-          <w:i w:val="false"/>
-          <w:iCs w:val="false"/>
-          <w:sz w:val="18"/>
-          <w:szCs w:val="18"/>
-        </w:rPr>
-        <w:t>form</w:t>
-      </w:r>
-    </w:p>
-    <w:p>
-      <w:pPr>
-        <w:pStyle w:val="Normal"/>
-        <w:ind w:hanging="0" w:start="0" w:end="0"/>
-        <w:rPr>
-          <w:sz w:val="18"/>
-          <w:szCs w:val="18"/>
-        </w:rPr>
-      </w:pPr>
+          <w:sz w:val="18"/>
+          <w:szCs w:val="18"/>
+        </w:rPr>
+        <w:t xml:space="preserve"> </w:t>
+      </w:r>
       <w:r>
         <w:rPr>
           <w:rFonts w:ascii="Georgia" w:hAnsi="Georgia"/>
@@ -4518,15 +4515,15 @@
           <w:sz w:val="18"/>
           <w:szCs w:val="18"/>
         </w:rPr>
-        <w:t xml:space="preserve"> </w:t>
-      </w:r>
-      <w:r>
-        <w:rPr>
-          <w:rFonts w:ascii="Georgia" w:hAnsi="Georgia"/>
-          <w:b/>
-          <w:bCs/>
-          <w:i/>
-          <w:iCs/>
+        <w:t>:</w:t>
+      </w:r>
+      <w:r>
+        <w:rPr>
+          <w:rFonts w:ascii="Georgia" w:hAnsi="Georgia"/>
+          <w:b/>
+          <w:bCs/>
+          <w:i w:val="false"/>
+          <w:iCs w:val="false"/>
           <w:caps w:val="false"/>
           <w:smallCaps w:val="false"/>
           <w:color w:val="24292E"/>
@@ -4534,15 +4531,14 @@
           <w:sz w:val="18"/>
           <w:szCs w:val="18"/>
         </w:rPr>
-        <w:t>:</w:t>
-      </w:r>
-      <w:r>
-        <w:rPr>
-          <w:rFonts w:ascii="Georgia" w:hAnsi="Georgia"/>
-          <w:b/>
-          <w:bCs/>
-          <w:i w:val="false"/>
-          <w:iCs w:val="false"/>
+        <w:t>if</w:t>
+      </w:r>
+      <w:r>
+        <w:rPr>
+          <w:rFonts w:ascii="Georgia" w:hAnsi="Georgia"/>
+          <w:b w:val="false"/>
+          <w:i w:val="false"/>
+          <w:iCs/>
           <w:caps w:val="false"/>
           <w:smallCaps w:val="false"/>
           <w:color w:val="24292E"/>
@@ -4550,13 +4546,13 @@
           <w:sz w:val="18"/>
           <w:szCs w:val="18"/>
         </w:rPr>
-        <w:t>if</w:t>
-      </w:r>
-      <w:r>
-        <w:rPr>
-          <w:rFonts w:ascii="Georgia" w:hAnsi="Georgia"/>
-          <w:b w:val="false"/>
-          <w:i w:val="false"/>
+        <w:t xml:space="preserve"> </w:t>
+      </w:r>
+      <w:r>
+        <w:rPr>
+          <w:rFonts w:ascii="Georgia" w:hAnsi="Georgia"/>
+          <w:b w:val="false"/>
+          <w:i/>
           <w:iCs/>
           <w:caps w:val="false"/>
           <w:smallCaps w:val="false"/>
@@ -4565,13 +4561,13 @@
           <w:sz w:val="18"/>
           <w:szCs w:val="18"/>
         </w:rPr>
-        <w:t xml:space="preserve"> </w:t>
-      </w:r>
-      <w:r>
-        <w:rPr>
-          <w:rFonts w:ascii="Georgia" w:hAnsi="Georgia"/>
-          <w:b w:val="false"/>
-          <w:i/>
+        <w:t>form</w:t>
+      </w:r>
+      <w:r>
+        <w:rPr>
+          <w:rFonts w:ascii="Georgia" w:hAnsi="Georgia"/>
+          <w:b w:val="false"/>
+          <w:i w:val="false"/>
           <w:iCs/>
           <w:caps w:val="false"/>
           <w:smallCaps w:val="false"/>
@@ -4580,13 +4576,13 @@
           <w:sz w:val="18"/>
           <w:szCs w:val="18"/>
         </w:rPr>
-        <w:t>form</w:t>
-      </w:r>
-      <w:r>
-        <w:rPr>
-          <w:rFonts w:ascii="Georgia" w:hAnsi="Georgia"/>
-          <w:b w:val="false"/>
-          <w:i w:val="false"/>
+        <w:t xml:space="preserve"> </w:t>
+      </w:r>
+      <w:r>
+        <w:rPr>
+          <w:rFonts w:ascii="Georgia" w:hAnsi="Georgia"/>
+          <w:b w:val="false"/>
+          <w:i/>
           <w:iCs/>
           <w:caps w:val="false"/>
           <w:smallCaps w:val="false"/>
@@ -4595,12 +4591,13 @@
           <w:sz w:val="18"/>
           <w:szCs w:val="18"/>
         </w:rPr>
-        <w:t xml:space="preserve"> </w:t>
-      </w:r>
-      <w:r>
-        <w:rPr>
-          <w:rFonts w:ascii="Georgia" w:hAnsi="Georgia"/>
-          <w:b w:val="false"/>
+        <w:t>T</w:t>
+      </w:r>
+      <w:r>
+        <w:rPr>
+          <w:rFonts w:ascii="Georgia" w:hAnsi="Georgia"/>
+          <w:b w:val="false"/>
+          <w:bCs w:val="false"/>
           <w:i/>
           <w:iCs/>
           <w:caps w:val="false"/>
@@ -4610,15 +4607,15 @@
           <w:sz w:val="18"/>
           <w:szCs w:val="18"/>
         </w:rPr>
-        <w:t>T</w:t>
-      </w:r>
-      <w:r>
-        <w:rPr>
-          <w:rFonts w:ascii="Georgia" w:hAnsi="Georgia"/>
-          <w:b w:val="false"/>
-          <w:bCs w:val="false"/>
-          <w:i/>
-          <w:iCs/>
+        <w:t xml:space="preserve"> T’</w:t>
+      </w:r>
+      <w:r>
+        <w:rPr>
+          <w:rFonts w:ascii="Georgia" w:hAnsi="Georgia"/>
+          <w:b/>
+          <w:bCs/>
+          <w:i w:val="false"/>
+          <w:iCs w:val="false"/>
           <w:caps w:val="false"/>
           <w:smallCaps w:val="false"/>
           <w:color w:val="24292E"/>
@@ -4626,15 +4623,15 @@
           <w:sz w:val="18"/>
           <w:szCs w:val="18"/>
         </w:rPr>
-        <w:t xml:space="preserve"> T’</w:t>
-      </w:r>
-      <w:r>
-        <w:rPr>
-          <w:rFonts w:ascii="Georgia" w:hAnsi="Georgia"/>
-          <w:b/>
-          <w:bCs/>
-          <w:i w:val="false"/>
-          <w:iCs w:val="false"/>
+        <w:tab/>
+        <w:tab/>
+      </w:r>
+      <w:r>
+        <w:rPr>
+          <w:rFonts w:ascii="Georgia" w:hAnsi="Georgia"/>
+          <w:b w:val="false"/>
+          <w:i/>
+          <w:iCs/>
           <w:caps w:val="false"/>
           <w:smallCaps w:val="false"/>
           <w:color w:val="24292E"/>
@@ -4642,15 +4639,15 @@
           <w:sz w:val="18"/>
           <w:szCs w:val="18"/>
         </w:rPr>
-        <w:tab/>
-        <w:tab/>
-      </w:r>
-      <w:r>
-        <w:rPr>
-          <w:rFonts w:ascii="Georgia" w:hAnsi="Georgia"/>
-          <w:b w:val="false"/>
-          <w:i/>
-          <w:iCs/>
+        <w:t>T</w:t>
+        <w:tab/>
+      </w:r>
+      <w:r>
+        <w:rPr>
+          <w:rFonts w:ascii="Georgia" w:hAnsi="Georgia"/>
+          <w:b w:val="false"/>
+          <w:i w:val="false"/>
+          <w:iCs w:val="false"/>
           <w:caps w:val="false"/>
           <w:smallCaps w:val="false"/>
           <w:color w:val="24292E"/>
@@ -4658,22 +4655,6 @@
           <w:sz w:val="18"/>
           <w:szCs w:val="18"/>
         </w:rPr>
-        <w:t>T</w:t>
-        <w:tab/>
-      </w:r>
-      <w:r>
-        <w:rPr>
-          <w:rFonts w:ascii="Georgia" w:hAnsi="Georgia"/>
-          <w:b w:val="false"/>
-          <w:i w:val="false"/>
-          <w:iCs w:val="false"/>
-          <w:caps w:val="false"/>
-          <w:smallCaps w:val="false"/>
-          <w:color w:val="24292E"/>
-          <w:spacing w:val="0"/>
-          <w:sz w:val="18"/>
-          <w:szCs w:val="18"/>
-        </w:rPr>
         <w:t xml:space="preserve">conditional  </w:t>
       </w:r>
     </w:p>
@@ -6380,17 +6361,36 @@
           <w:sz w:val="16"/>
           <w:szCs w:val="16"/>
         </w:rPr>
-        <w:t>*</w:t>
-      </w:r>
-      <w:r>
-        <w:rPr>
-          <w:rFonts w:ascii="Georgia" w:hAnsi="Georgia"/>
-          <w:b/>
-          <w:bCs/>
-          <w:sz w:val="18"/>
-          <w:szCs w:val="18"/>
-        </w:rPr>
-        <w:t>version*</w:t>
+        <w:t>+</w:t>
+      </w:r>
+      <w:r>
+        <w:rPr>
+          <w:rFonts w:ascii="Georgia" w:hAnsi="Georgia"/>
+          <w:b/>
+          <w:bCs/>
+          <w:sz w:val="18"/>
+          <w:szCs w:val="18"/>
+        </w:rPr>
+        <w:t>version</w:t>
+      </w:r>
+      <w:r>
+        <w:rPr>
+          <w:rFonts w:ascii="Georgia" w:hAnsi="Georgia"/>
+          <w:b/>
+          <w:bCs/>
+          <w:sz w:val="18"/>
+          <w:szCs w:val="18"/>
+        </w:rPr>
+        <w:t>+</w:t>
+      </w:r>
+      <w:r>
+        <w:rPr>
+          <w:rFonts w:ascii="Georgia" w:hAnsi="Georgia"/>
+          <w:b/>
+          <w:bCs/>
+          <w:sz w:val="18"/>
+          <w:szCs w:val="18"/>
+        </w:rPr>
         <w:tab/>
         <w:tab/>
       </w:r>
@@ -7082,7 +7082,7 @@
         <w:pStyle w:val="Normal"/>
         <w:widowControl/>
         <w:suppressAutoHyphens w:val="true"/>
-        <w:overflowPunct w:val="true"/>
+        <w:overflowPunct w:val="false"/>
         <w:bidi w:val="0"/>
         <w:spacing w:before="0" w:after="0"/>
         <w:ind w:hanging="0" w:start="0" w:end="0"/>
@@ -10882,7 +10882,7 @@
           <w:tab w:val="left" w:pos="4110" w:leader="none"/>
         </w:tabs>
         <w:suppressAutoHyphens w:val="true"/>
-        <w:overflowPunct w:val="true"/>
+        <w:overflowPunct w:val="false"/>
         <w:bidi w:val="0"/>
         <w:spacing w:before="0" w:after="0"/>
         <w:ind w:hanging="0" w:start="0" w:end="0"/>
@@ -11333,7 +11333,7 @@
           <w:tab w:val="left" w:pos="4110" w:leader="none"/>
         </w:tabs>
         <w:suppressAutoHyphens w:val="true"/>
-        <w:overflowPunct w:val="true"/>
+        <w:overflowPunct w:val="false"/>
         <w:bidi w:val="0"/>
         <w:spacing w:before="0" w:after="0"/>
         <w:ind w:hanging="0" w:start="0" w:end="0"/>
@@ -16805,7 +16805,31 @@
           <w:sz w:val="12"/>
           <w:szCs w:val="12"/>
         </w:rPr>
-        <w:t>use crux::{</w:t>
+        <w:t xml:space="preserve">use </w:t>
+      </w:r>
+      <w:r>
+        <w:rPr>
+          <w:rFonts w:ascii="Andale Mono" w:hAnsi="Andale Mono"/>
+          <w:b w:val="false"/>
+          <w:bCs w:val="false"/>
+          <w:i w:val="false"/>
+          <w:iCs w:val="false"/>
+          <w:sz w:val="12"/>
+          <w:szCs w:val="12"/>
+        </w:rPr>
+        <w:t>mu</w:t>
+      </w:r>
+      <w:r>
+        <w:rPr>
+          <w:rFonts w:ascii="Andale Mono" w:hAnsi="Andale Mono"/>
+          <w:b w:val="false"/>
+          <w:bCs w:val="false"/>
+          <w:i w:val="false"/>
+          <w:iCs w:val="false"/>
+          <w:sz w:val="12"/>
+          <w:szCs w:val="12"/>
+        </w:rPr>
+        <w:t>::{</w:t>
       </w:r>
     </w:p>
     <w:p>
@@ -20690,7 +20714,7 @@
     <w:pPr>
       <w:widowControl/>
       <w:suppressAutoHyphens w:val="true"/>
-      <w:overflowPunct w:val="true"/>
+      <w:overflowPunct w:val="false"/>
       <w:bidi w:val="0"/>
       <w:spacing w:before="0" w:after="0"/>
       <w:jc w:val="start"/>

</xml_diff>

<commit_message>
#553 - mu: fix vector-length'
</commit_message>
<xml_diff>
--- a/doc/refcards/mu-ref.docx
+++ b/doc/refcards/mu-ref.docx
@@ -6371,26 +6371,7 @@
           <w:sz w:val="18"/>
           <w:szCs w:val="18"/>
         </w:rPr>
-        <w:t>version</w:t>
-      </w:r>
-      <w:r>
-        <w:rPr>
-          <w:rFonts w:ascii="Georgia" w:hAnsi="Georgia"/>
-          <w:b/>
-          <w:bCs/>
-          <w:sz w:val="18"/>
-          <w:szCs w:val="18"/>
-        </w:rPr>
-        <w:t>+</w:t>
-      </w:r>
-      <w:r>
-        <w:rPr>
-          <w:rFonts w:ascii="Georgia" w:hAnsi="Georgia"/>
-          <w:b/>
-          <w:bCs/>
-          <w:sz w:val="18"/>
-          <w:szCs w:val="18"/>
-        </w:rPr>
+        <w:t>version+</w:t>
         <w:tab/>
         <w:tab/>
       </w:r>
@@ -10503,7 +10484,7 @@
           <w:sz w:val="18"/>
           <w:szCs w:val="18"/>
         </w:rPr>
-        <w:t>vector-size</w:t>
+        <w:t>vector-length</w:t>
       </w:r>
       <w:r>
         <w:rPr>
@@ -16805,31 +16786,7 @@
           <w:sz w:val="12"/>
           <w:szCs w:val="12"/>
         </w:rPr>
-        <w:t xml:space="preserve">use </w:t>
-      </w:r>
-      <w:r>
-        <w:rPr>
-          <w:rFonts w:ascii="Andale Mono" w:hAnsi="Andale Mono"/>
-          <w:b w:val="false"/>
-          <w:bCs w:val="false"/>
-          <w:i w:val="false"/>
-          <w:iCs w:val="false"/>
-          <w:sz w:val="12"/>
-          <w:szCs w:val="12"/>
-        </w:rPr>
-        <w:t>mu</w:t>
-      </w:r>
-      <w:r>
-        <w:rPr>
-          <w:rFonts w:ascii="Andale Mono" w:hAnsi="Andale Mono"/>
-          <w:b w:val="false"/>
-          <w:bCs w:val="false"/>
-          <w:i w:val="false"/>
-          <w:iCs w:val="false"/>
-          <w:sz w:val="12"/>
-          <w:szCs w:val="12"/>
-        </w:rPr>
-        <w:t>::{</w:t>
+        <w:t>use mu::{</w:t>
       </w:r>
     </w:p>
     <w:p>

</xml_diff>

<commit_message>
#564 - mu: move internal-runtime to a feature
</commit_message>
<xml_diff>
--- a/doc/refcards/mu-ref.docx
+++ b/doc/refcards/mu-ref.docx
@@ -66,7 +66,7 @@
           <w:tab w:val="left" w:pos="4110" w:leader="none"/>
         </w:tabs>
         <w:suppressAutoHyphens w:val="true"/>
-        <w:overflowPunct w:val="false"/>
+        <w:overflowPunct w:val="true"/>
         <w:bidi w:val="0"/>
         <w:spacing w:before="0" w:after="0"/>
         <w:ind w:hanging="0" w:start="0" w:end="0"/>
@@ -327,19 +327,7 @@
           <w:sz w:val="16"/>
           <w:szCs w:val="16"/>
         </w:rPr>
-        <w:t>0.1.8</w:t>
-      </w:r>
-      <w:r>
-        <w:rPr>
-          <w:rFonts w:ascii="Georgia" w:hAnsi="Georgia"/>
-          <w:b/>
-          <w:bCs/>
-          <w:i/>
-          <w:iCs/>
-          <w:sz w:val="16"/>
-          <w:szCs w:val="16"/>
-        </w:rPr>
-        <w:t>3</w:t>
+        <w:t>0.1.83</w:t>
       </w:r>
     </w:p>
     <w:p>
@@ -5544,95 +5532,17 @@
           <w:rFonts w:ascii="Georgia" w:hAnsi="Georgia"/>
           <w:b/>
           <w:bCs/>
-          <w:sz w:val="18"/>
-          <w:szCs w:val="18"/>
-        </w:rPr>
-      </w:pPr>
-      <w:r>
-        <w:rPr>
-          <w:rFonts w:ascii="Georgia" w:hAnsi="Georgia"/>
-          <w:b/>
-          <w:bCs/>
-          <w:sz w:val="18"/>
-          <w:szCs w:val="18"/>
-        </w:rPr>
-        <w:t xml:space="preserve"> </w:t>
-      </w:r>
-      <w:r>
-        <w:rPr>
-          <w:rFonts w:ascii="Georgia" w:hAnsi="Georgia"/>
-          <w:b/>
-          <w:bCs/>
-          <w:sz w:val="18"/>
-          <w:szCs w:val="18"/>
-        </w:rPr>
-        <w:t>internal-run-time</w:t>
-        <w:tab/>
-      </w:r>
-      <w:r>
-        <w:rPr>
-          <w:rFonts w:ascii="Georgia" w:hAnsi="Georgia"/>
-          <w:b w:val="false"/>
-          <w:bCs w:val="false"/>
-          <w:i/>
-          <w:iCs/>
-          <w:sz w:val="18"/>
-          <w:szCs w:val="18"/>
-        </w:rPr>
-        <w:t>fixnum</w:t>
-      </w:r>
-      <w:r>
-        <w:rPr>
-          <w:rFonts w:ascii="Georgia" w:hAnsi="Georgia"/>
-          <w:b w:val="false"/>
-          <w:bCs w:val="false"/>
-          <w:sz w:val="18"/>
-          <w:szCs w:val="18"/>
-        </w:rPr>
-        <w:tab/>
-        <w:t xml:space="preserve">elapsed time </w:t>
-      </w:r>
-      <w:r>
-        <w:rPr>
-          <w:rFonts w:ascii="Georgia" w:hAnsi="Georgia"/>
-          <w:b w:val="false"/>
-          <w:bCs w:val="false"/>
-          <w:i/>
-          <w:iCs/>
-          <w:sz w:val="18"/>
-          <w:szCs w:val="18"/>
-        </w:rPr>
-        <w:t>u</w:t>
-      </w:r>
-      <w:r>
-        <w:rPr>
-          <w:rFonts w:ascii="Georgia" w:hAnsi="Georgia"/>
-          <w:b w:val="false"/>
-          <w:bCs w:val="false"/>
-          <w:sz w:val="18"/>
-          <w:szCs w:val="18"/>
-        </w:rPr>
-        <w:t>sec</w:t>
-      </w:r>
-    </w:p>
-    <w:p>
-      <w:pPr>
-        <w:pStyle w:val="Normal"/>
-        <w:rPr>
-          <w:rFonts w:ascii="Georgia" w:hAnsi="Georgia"/>
-          <w:b/>
-          <w:bCs/>
-          <w:sz w:val="18"/>
-          <w:szCs w:val="18"/>
-        </w:rPr>
-      </w:pPr>
-      <w:r>
-        <w:rPr>
-          <w:rFonts w:ascii="Georgia" w:hAnsi="Georgia"/>
-          <w:b/>
-          <w:bCs/>
-          <w:sz w:val="18"/>
-          <w:szCs w:val="18"/>
+          <w:sz w:val="16"/>
+          <w:szCs w:val="16"/>
+        </w:rPr>
+      </w:pPr>
+      <w:r>
+        <w:rPr>
+          <w:rFonts w:ascii="Georgia" w:hAnsi="Georgia"/>
+          <w:b/>
+          <w:bCs/>
+          <w:sz w:val="16"/>
+          <w:szCs w:val="16"/>
         </w:rPr>
       </w:r>
     </w:p>
@@ -7061,9 +6971,24 @@
     <w:p>
       <w:pPr>
         <w:pStyle w:val="Normal"/>
+        <w:rPr>
+          <w:sz w:val="18"/>
+          <w:szCs w:val="18"/>
+        </w:rPr>
+      </w:pPr>
+      <w:r>
+        <w:rPr>
+          <w:sz w:val="18"/>
+          <w:szCs w:val="18"/>
+        </w:rPr>
+      </w:r>
+    </w:p>
+    <w:p>
+      <w:pPr>
+        <w:pStyle w:val="Normal"/>
         <w:widowControl/>
         <w:suppressAutoHyphens w:val="true"/>
-        <w:overflowPunct w:val="false"/>
+        <w:overflowPunct w:val="true"/>
         <w:bidi w:val="0"/>
         <w:spacing w:before="0" w:after="0"/>
         <w:ind w:hanging="0" w:start="0" w:end="0"/>
@@ -10863,7 +10788,7 @@
           <w:tab w:val="left" w:pos="4110" w:leader="none"/>
         </w:tabs>
         <w:suppressAutoHyphens w:val="true"/>
-        <w:overflowPunct w:val="false"/>
+        <w:overflowPunct w:val="true"/>
         <w:bidi w:val="0"/>
         <w:spacing w:before="0" w:after="0"/>
         <w:ind w:hanging="0" w:start="0" w:end="0"/>
@@ -11314,7 +11239,7 @@
           <w:tab w:val="left" w:pos="4110" w:leader="none"/>
         </w:tabs>
         <w:suppressAutoHyphens w:val="true"/>
-        <w:overflowPunct w:val="false"/>
+        <w:overflowPunct w:val="true"/>
         <w:bidi w:val="0"/>
         <w:spacing w:before="0" w:after="0"/>
         <w:ind w:hanging="0" w:start="0" w:end="0"/>
@@ -16158,6 +16083,64 @@
           <w:szCs w:val="16"/>
         </w:rPr>
         <w:t xml:space="preserve"> </w:t>
+      </w:r>
+    </w:p>
+    <w:p>
+      <w:pPr>
+        <w:pStyle w:val="Normal"/>
+        <w:rPr>
+          <w:rFonts w:ascii="Georgia" w:hAnsi="Georgia"/>
+          <w:sz w:val="16"/>
+          <w:szCs w:val="16"/>
+        </w:rPr>
+      </w:pPr>
+      <w:r>
+        <w:rPr>
+          <w:rFonts w:ascii="Georgia" w:hAnsi="Georgia"/>
+          <w:b/>
+          <w:bCs/>
+          <w:sz w:val="16"/>
+          <w:szCs w:val="16"/>
+        </w:rPr>
+        <w:t xml:space="preserve"> </w:t>
+      </w:r>
+      <w:r>
+        <w:rPr>
+          <w:rFonts w:ascii="Georgia" w:hAnsi="Georgia"/>
+          <w:b/>
+          <w:bCs/>
+          <w:sz w:val="16"/>
+          <w:szCs w:val="16"/>
+        </w:rPr>
+        <w:t>cpu-time</w:t>
+      </w:r>
+      <w:r>
+        <w:rPr>
+          <w:rFonts w:ascii="Georgia" w:hAnsi="Georgia"/>
+          <w:sz w:val="16"/>
+          <w:szCs w:val="16"/>
+        </w:rPr>
+        <w:tab/>
+        <w:tab/>
+        <w:t>process-time (</w:t>
+      </w:r>
+      <w:r>
+        <w:rPr>
+          <w:rFonts w:ascii="Georgia" w:hAnsi="Georgia"/>
+          <w:i/>
+          <w:iCs/>
+          <w:sz w:val="16"/>
+          <w:szCs w:val="16"/>
+        </w:rPr>
+        <w:t>u</w:t>
+      </w:r>
+      <w:r>
+        <w:rPr>
+          <w:rFonts w:ascii="Georgia" w:hAnsi="Georgia"/>
+          <w:sz w:val="16"/>
+          <w:szCs w:val="16"/>
+        </w:rPr>
+        <w:t>sec)</w:t>
       </w:r>
     </w:p>
     <w:p>
@@ -20671,7 +20654,7 @@
     <w:pPr>
       <w:widowControl/>
       <w:suppressAutoHyphens w:val="true"/>
-      <w:overflowPunct w:val="false"/>
+      <w:overflowPunct w:val="true"/>
       <w:bidi w:val="0"/>
       <w:spacing w:before="0" w:after="0"/>
       <w:jc w:val="start"/>

</xml_diff>

<commit_message>
#567 - mu: simplify timing feature
</commit_message>
<xml_diff>
--- a/doc/refcards/mu-ref.docx
+++ b/doc/refcards/mu-ref.docx
@@ -66,7 +66,7 @@
           <w:tab w:val="left" w:pos="4110" w:leader="none"/>
         </w:tabs>
         <w:suppressAutoHyphens w:val="true"/>
-        <w:overflowPunct w:val="true"/>
+        <w:overflowPunct w:val="false"/>
         <w:bidi w:val="0"/>
         <w:spacing w:before="0" w:after="0"/>
         <w:ind w:hanging="0" w:start="0" w:end="0"/>
@@ -6988,7 +6988,7 @@
         <w:pStyle w:val="Normal"/>
         <w:widowControl/>
         <w:suppressAutoHyphens w:val="true"/>
-        <w:overflowPunct w:val="true"/>
+        <w:overflowPunct w:val="false"/>
         <w:bidi w:val="0"/>
         <w:spacing w:before="0" w:after="0"/>
         <w:ind w:hanging="0" w:start="0" w:end="0"/>
@@ -10788,7 +10788,7 @@
           <w:tab w:val="left" w:pos="4110" w:leader="none"/>
         </w:tabs>
         <w:suppressAutoHyphens w:val="true"/>
-        <w:overflowPunct w:val="true"/>
+        <w:overflowPunct w:val="false"/>
         <w:bidi w:val="0"/>
         <w:spacing w:before="0" w:after="0"/>
         <w:ind w:hanging="0" w:start="0" w:end="0"/>
@@ -11239,7 +11239,7 @@
           <w:tab w:val="left" w:pos="4110" w:leader="none"/>
         </w:tabs>
         <w:suppressAutoHyphens w:val="true"/>
-        <w:overflowPunct w:val="true"/>
+        <w:overflowPunct w:val="false"/>
         <w:bidi w:val="0"/>
         <w:spacing w:before="0" w:after="0"/>
         <w:ind w:hanging="0" w:start="0" w:end="0"/>
@@ -16064,7 +16064,27 @@
           <w:sz w:val="12"/>
           <w:szCs w:val="12"/>
         </w:rPr>
-        <w:t>default = [ “std”, “nix”, "ffi", "sysinfo" ]</w:t>
+        <w:t>default = [ “</w:t>
+      </w:r>
+      <w:r>
+        <w:rPr>
+          <w:rFonts w:ascii="Andale Mono" w:hAnsi="Andale Mono"/>
+          <w:b/>
+          <w:bCs/>
+          <w:sz w:val="12"/>
+          <w:szCs w:val="12"/>
+        </w:rPr>
+        <w:t xml:space="preserve">cpu-time”, </w:t>
+      </w:r>
+      <w:r>
+        <w:rPr>
+          <w:rFonts w:ascii="Andale Mono" w:hAnsi="Andale Mono"/>
+          <w:b/>
+          <w:bCs/>
+          <w:sz w:val="12"/>
+          <w:szCs w:val="12"/>
+        </w:rPr>
+        <w:t>“std”, “nix”, "ffi", "sysinfo" ]</w:t>
       </w:r>
     </w:p>
     <w:p>
@@ -16122,25 +16142,15 @@
         </w:rPr>
         <w:tab/>
         <w:tab/>
-        <w:t>process-time (</w:t>
-      </w:r>
-      <w:r>
-        <w:rPr>
-          <w:rFonts w:ascii="Georgia" w:hAnsi="Georgia"/>
-          <w:i/>
-          <w:iCs/>
-          <w:sz w:val="16"/>
-          <w:szCs w:val="16"/>
-        </w:rPr>
-        <w:t>u</w:t>
-      </w:r>
-      <w:r>
-        <w:rPr>
-          <w:rFonts w:ascii="Georgia" w:hAnsi="Georgia"/>
-          <w:sz w:val="16"/>
-          <w:szCs w:val="16"/>
-        </w:rPr>
-        <w:t>sec)</w:t>
+        <w:t xml:space="preserve">process-time, </w:t>
+      </w:r>
+      <w:r>
+        <w:rPr>
+          <w:rFonts w:ascii="Georgia" w:hAnsi="Georgia"/>
+          <w:sz w:val="16"/>
+          <w:szCs w:val="16"/>
+        </w:rPr>
+        <w:t>time-units-per-sec</w:t>
       </w:r>
     </w:p>
     <w:p>
@@ -16347,7 +16357,7 @@
           <w:sz w:val="16"/>
           <w:szCs w:val="16"/>
         </w:rPr>
-        <w:t>mu profiling</w:t>
+        <w:t>prof-control</w:t>
       </w:r>
     </w:p>
     <w:p>
@@ -20654,7 +20664,7 @@
     <w:pPr>
       <w:widowControl/>
       <w:suppressAutoHyphens w:val="true"/>
-      <w:overflowPunct w:val="true"/>
+      <w:overflowPunct w:val="false"/>
       <w:bidi w:val="0"/>
       <w:spacing w:before="0" w:after="0"/>
       <w:jc w:val="start"/>

</xml_diff>

<commit_message>
#578 - mu: version 0.1.84
</commit_message>
<xml_diff>
--- a/doc/refcards/mu-ref.docx
+++ b/doc/refcards/mu-ref.docx
@@ -66,7 +66,7 @@
           <w:tab w:val="left" w:pos="4110" w:leader="none"/>
         </w:tabs>
         <w:suppressAutoHyphens w:val="true"/>
-        <w:overflowPunct w:val="false"/>
+        <w:overflowPunct w:val="true"/>
         <w:bidi w:val="0"/>
         <w:spacing w:before="0" w:after="0"/>
         <w:ind w:hanging="0" w:start="0" w:end="0"/>
@@ -327,7 +327,19 @@
           <w:sz w:val="16"/>
           <w:szCs w:val="16"/>
         </w:rPr>
-        <w:t>0.1.83</w:t>
+        <w:t>0.1.8</w:t>
+      </w:r>
+      <w:r>
+        <w:rPr>
+          <w:rFonts w:ascii="Georgia" w:hAnsi="Georgia"/>
+          <w:b/>
+          <w:bCs/>
+          <w:i/>
+          <w:iCs/>
+          <w:sz w:val="16"/>
+          <w:szCs w:val="16"/>
+        </w:rPr>
+        <w:t>4</w:t>
       </w:r>
     </w:p>
     <w:p>
@@ -6988,7 +7000,7 @@
         <w:pStyle w:val="Normal"/>
         <w:widowControl/>
         <w:suppressAutoHyphens w:val="true"/>
-        <w:overflowPunct w:val="false"/>
+        <w:overflowPunct w:val="true"/>
         <w:bidi w:val="0"/>
         <w:spacing w:before="0" w:after="0"/>
         <w:ind w:hanging="0" w:start="0" w:end="0"/>
@@ -10788,7 +10800,7 @@
           <w:tab w:val="left" w:pos="4110" w:leader="none"/>
         </w:tabs>
         <w:suppressAutoHyphens w:val="true"/>
-        <w:overflowPunct w:val="false"/>
+        <w:overflowPunct w:val="true"/>
         <w:bidi w:val="0"/>
         <w:spacing w:before="0" w:after="0"/>
         <w:ind w:hanging="0" w:start="0" w:end="0"/>
@@ -11239,7 +11251,7 @@
           <w:tab w:val="left" w:pos="4110" w:leader="none"/>
         </w:tabs>
         <w:suppressAutoHyphens w:val="true"/>
-        <w:overflowPunct w:val="false"/>
+        <w:overflowPunct w:val="true"/>
         <w:bidi w:val="0"/>
         <w:spacing w:before="0" w:after="0"/>
         <w:ind w:hanging="0" w:start="0" w:end="0"/>
@@ -16064,27 +16076,7 @@
           <w:sz w:val="12"/>
           <w:szCs w:val="12"/>
         </w:rPr>
-        <w:t>default = [ “</w:t>
-      </w:r>
-      <w:r>
-        <w:rPr>
-          <w:rFonts w:ascii="Andale Mono" w:hAnsi="Andale Mono"/>
-          <w:b/>
-          <w:bCs/>
-          <w:sz w:val="12"/>
-          <w:szCs w:val="12"/>
-        </w:rPr>
-        <w:t xml:space="preserve">cpu-time”, </w:t>
-      </w:r>
-      <w:r>
-        <w:rPr>
-          <w:rFonts w:ascii="Andale Mono" w:hAnsi="Andale Mono"/>
-          <w:b/>
-          <w:bCs/>
-          <w:sz w:val="12"/>
-          <w:szCs w:val="12"/>
-        </w:rPr>
-        <w:t>“std”, “nix”, "ffi", "sysinfo" ]</w:t>
+        <w:t>default = [ “cpu-time”, “std”, “nix”, "ffi", "sysinfo" ]</w:t>
       </w:r>
     </w:p>
     <w:p>
@@ -16142,15 +16134,7 @@
         </w:rPr>
         <w:tab/>
         <w:tab/>
-        <w:t xml:space="preserve">process-time, </w:t>
-      </w:r>
-      <w:r>
-        <w:rPr>
-          <w:rFonts w:ascii="Georgia" w:hAnsi="Georgia"/>
-          <w:sz w:val="16"/>
-          <w:szCs w:val="16"/>
-        </w:rPr>
-        <w:t>time-units-per-sec</w:t>
+        <w:t>process-time, time-units-per-sec</w:t>
       </w:r>
     </w:p>
     <w:p>
@@ -20664,7 +20648,7 @@
     <w:pPr>
       <w:widowControl/>
       <w:suppressAutoHyphens w:val="true"/>
-      <w:overflowPunct w:val="false"/>
+      <w:overflowPunct w:val="true"/>
       <w:bidi w:val="0"/>
       <w:spacing w:before="0" w:after="0"/>
       <w:jc w:val="start"/>

</xml_diff>

<commit_message>
#587 - mu: open should take an error argument
</commit_message>
<xml_diff>
--- a/doc/refcards/mu-ref.docx
+++ b/doc/refcards/mu-ref.docx
@@ -66,7 +66,7 @@
           <w:tab w:val="left" w:pos="4110" w:leader="none"/>
         </w:tabs>
         <w:suppressAutoHyphens w:val="true"/>
-        <w:overflowPunct w:val="true"/>
+        <w:overflowPunct w:val="false"/>
         <w:bidi w:val="0"/>
         <w:spacing w:before="0" w:after="0"/>
         <w:ind w:hanging="0" w:start="0" w:end="0"/>
@@ -339,7 +339,7 @@
           <w:sz w:val="16"/>
           <w:szCs w:val="16"/>
         </w:rPr>
-        <w:t>4</w:t>
+        <w:t>5</w:t>
       </w:r>
     </w:p>
     <w:p>
@@ -7000,7 +7000,7 @@
         <w:pStyle w:val="Normal"/>
         <w:widowControl/>
         <w:suppressAutoHyphens w:val="true"/>
-        <w:overflowPunct w:val="true"/>
+        <w:overflowPunct w:val="false"/>
         <w:bidi w:val="0"/>
         <w:spacing w:before="0" w:after="0"/>
         <w:ind w:hanging="0" w:start="0" w:end="0"/>
@@ -8711,6 +8711,28 @@
           <w:szCs w:val="18"/>
         </w:rPr>
         <w:t xml:space="preserve">  </w:t>
+      </w:r>
+      <w:r>
+        <w:rPr>
+          <w:rFonts w:ascii="Georgia" w:hAnsi="Georgia"/>
+          <w:b w:val="false"/>
+          <w:i/>
+          <w:iCs/>
+          <w:sz w:val="18"/>
+          <w:szCs w:val="18"/>
+        </w:rPr>
+        <w:t>fl fl’</w:t>
+      </w:r>
+      <w:r>
+        <w:rPr>
+          <w:rFonts w:ascii="Georgia" w:hAnsi="Georgia"/>
+          <w:b w:val="false"/>
+          <w:i w:val="false"/>
+          <w:iCs w:val="false"/>
+          <w:sz w:val="18"/>
+          <w:szCs w:val="18"/>
+        </w:rPr>
+        <w:tab/>
         <w:tab/>
       </w:r>
       <w:r>
@@ -10800,7 +10822,7 @@
           <w:tab w:val="left" w:pos="4110" w:leader="none"/>
         </w:tabs>
         <w:suppressAutoHyphens w:val="true"/>
-        <w:overflowPunct w:val="true"/>
+        <w:overflowPunct w:val="false"/>
         <w:bidi w:val="0"/>
         <w:spacing w:before="0" w:after="0"/>
         <w:ind w:hanging="0" w:start="0" w:end="0"/>
@@ -11251,7 +11273,7 @@
           <w:tab w:val="left" w:pos="4110" w:leader="none"/>
         </w:tabs>
         <w:suppressAutoHyphens w:val="true"/>
-        <w:overflowPunct w:val="true"/>
+        <w:overflowPunct w:val="false"/>
         <w:bidi w:val="0"/>
         <w:spacing w:before="0" w:after="0"/>
         <w:ind w:hanging="0" w:start="0" w:end="0"/>
@@ -11919,14 +11941,16 @@
       <w:pPr>
         <w:pStyle w:val="Normal"/>
         <w:rPr>
-          <w:sz w:val="18"/>
-          <w:szCs w:val="18"/>
-        </w:rPr>
-      </w:pPr>
-      <w:r>
-        <w:rPr>
-          <w:sz w:val="18"/>
-          <w:szCs w:val="18"/>
+          <w:rFonts w:ascii="Georgia" w:hAnsi="Georgia"/>
+          <w:sz w:val="16"/>
+          <w:szCs w:val="16"/>
+        </w:rPr>
+      </w:pPr>
+      <w:r>
+        <w:rPr>
+          <w:rFonts w:ascii="Georgia" w:hAnsi="Georgia"/>
+          <w:sz w:val="16"/>
+          <w:szCs w:val="16"/>
         </w:rPr>
       </w:r>
     </w:p>
@@ -12202,17 +12226,17 @@
       <w:pPr>
         <w:pStyle w:val="Normal"/>
         <w:rPr>
-          <w:rFonts w:ascii="Courier New" w:hAnsi="Courier New"/>
-          <w:i/>
-          <w:i/>
-          <w:iCs/>
-          <w:sz w:val="16"/>
-          <w:szCs w:val="16"/>
-        </w:rPr>
-      </w:pPr>
-      <w:r>
-        <w:rPr>
-          <w:rFonts w:ascii="Courier New" w:hAnsi="Courier New"/>
+          <w:rFonts w:ascii="Georgia" w:hAnsi="Georgia"/>
+          <w:i/>
+          <w:i/>
+          <w:iCs/>
+          <w:sz w:val="16"/>
+          <w:szCs w:val="16"/>
+        </w:rPr>
+      </w:pPr>
+      <w:r>
+        <w:rPr>
+          <w:rFonts w:ascii="Georgia" w:hAnsi="Georgia"/>
           <w:i/>
           <w:iCs/>
           <w:sz w:val="16"/>
@@ -13208,6 +13232,53 @@
           <w:szCs w:val="18"/>
         </w:rPr>
         <w:t xml:space="preserve">string </w:t>
+      </w:r>
+      <w:r>
+        <w:rPr>
+          <w:rFonts w:ascii="Georgia" w:hAnsi="Georgia"/>
+          <w:b w:val="false"/>
+          <w:bCs w:val="false"/>
+          <w:i/>
+          <w:iCs/>
+          <w:sz w:val="18"/>
+          <w:szCs w:val="18"/>
+        </w:rPr>
+        <w:t>bool</w:t>
+      </w:r>
+      <w:r>
+        <w:rPr>
+          <w:rFonts w:ascii="Georgia" w:hAnsi="Georgia"/>
+          <w:b w:val="false"/>
+          <w:bCs w:val="false"/>
+          <w:i/>
+          <w:iCs/>
+          <w:sz w:val="18"/>
+          <w:szCs w:val="18"/>
+        </w:rPr>
+        <w:t xml:space="preserve"> </w:t>
+        <w:tab/>
+      </w:r>
+    </w:p>
+    <w:p>
+      <w:pPr>
+        <w:pStyle w:val="Normal"/>
+        <w:rPr>
+          <w:sz w:val="18"/>
+          <w:szCs w:val="18"/>
+        </w:rPr>
+      </w:pPr>
+      <w:r>
+        <w:rPr>
+          <w:rFonts w:ascii="Georgia" w:hAnsi="Georgia"/>
+          <w:b w:val="false"/>
+          <w:bCs w:val="false"/>
+          <w:i/>
+          <w:iCs/>
+          <w:sz w:val="18"/>
+          <w:szCs w:val="18"/>
+        </w:rPr>
+        <w:tab/>
+        <w:tab/>
         <w:tab/>
         <w:t>stream</w:t>
         <w:tab/>
@@ -13247,8 +13318,58 @@
       </w:pPr>
       <w:r>
         <w:rPr>
-          <w:sz w:val="18"/>
-          <w:szCs w:val="18"/>
+          <w:rFonts w:ascii="Georgia" w:hAnsi="Georgia"/>
+          <w:b w:val="false"/>
+          <w:bCs w:val="false"/>
+          <w:i/>
+          <w:iCs/>
+          <w:sz w:val="18"/>
+          <w:szCs w:val="18"/>
+        </w:rPr>
+        <w:tab/>
+        <w:tab/>
+        <w:tab/>
+        <w:tab/>
+      </w:r>
+      <w:r>
+        <w:rPr>
+          <w:rFonts w:ascii="Georgia" w:hAnsi="Georgia"/>
+          <w:b w:val="false"/>
+          <w:bCs w:val="false"/>
+          <w:i w:val="false"/>
+          <w:iCs w:val="false"/>
+          <w:sz w:val="18"/>
+          <w:szCs w:val="18"/>
+        </w:rPr>
+        <w:t xml:space="preserve">raise error if </w:t>
+      </w:r>
+      <w:r>
+        <w:rPr>
+          <w:rFonts w:ascii="Georgia" w:hAnsi="Georgia"/>
+          <w:b w:val="false"/>
+          <w:bCs w:val="false"/>
+          <w:i/>
+          <w:iCs/>
+          <w:sz w:val="18"/>
+          <w:szCs w:val="18"/>
+        </w:rPr>
+        <w:t>bool</w:t>
+      </w:r>
+    </w:p>
+    <w:p>
+      <w:pPr>
+        <w:pStyle w:val="Normal"/>
+        <w:rPr>
+          <w:rFonts w:ascii="Georgia" w:hAnsi="Georgia"/>
+          <w:sz w:val="16"/>
+          <w:szCs w:val="16"/>
+        </w:rPr>
+      </w:pPr>
+      <w:r>
+        <w:rPr>
+          <w:rFonts w:ascii="Georgia" w:hAnsi="Georgia"/>
+          <w:sz w:val="16"/>
+          <w:szCs w:val="16"/>
         </w:rPr>
       </w:r>
     </w:p>
@@ -13382,19 +13503,19 @@
         <w:pStyle w:val="Normal"/>
         <w:ind w:hanging="0" w:start="0" w:end="0"/>
         <w:rPr>
-          <w:rFonts w:ascii="Courier New" w:hAnsi="Courier New"/>
-          <w:b/>
-          <w:bCs/>
-          <w:i w:val="false"/>
-          <w:i w:val="false"/>
-          <w:iCs w:val="false"/>
-          <w:sz w:val="16"/>
-          <w:szCs w:val="16"/>
-        </w:rPr>
-      </w:pPr>
-      <w:r>
-        <w:rPr>
-          <w:rFonts w:ascii="Courier New" w:hAnsi="Courier New"/>
+          <w:rFonts w:ascii="Georgia" w:hAnsi="Georgia"/>
+          <w:b/>
+          <w:bCs/>
+          <w:i w:val="false"/>
+          <w:i w:val="false"/>
+          <w:iCs w:val="false"/>
+          <w:sz w:val="16"/>
+          <w:szCs w:val="16"/>
+        </w:rPr>
+      </w:pPr>
+      <w:r>
+        <w:rPr>
+          <w:rFonts w:ascii="Georgia" w:hAnsi="Georgia"/>
           <w:b/>
           <w:bCs/>
           <w:i w:val="false"/>
@@ -14929,37 +15050,6 @@
           <w:szCs w:val="18"/>
         </w:rPr>
         <w:t>stream</w:t>
-      </w:r>
-    </w:p>
-    <w:p>
-      <w:pPr>
-        <w:pStyle w:val="Normal"/>
-        <w:rPr>
-          <w:sz w:val="16"/>
-          <w:szCs w:val="16"/>
-        </w:rPr>
-      </w:pPr>
-      <w:r>
-        <w:rPr>
-          <w:sz w:val="16"/>
-          <w:szCs w:val="16"/>
-        </w:rPr>
-        <w:t xml:space="preserve">   </w:t>
-      </w:r>
-    </w:p>
-    <w:p>
-      <w:pPr>
-        <w:pStyle w:val="Normal"/>
-        <w:rPr>
-          <w:sz w:val="16"/>
-          <w:szCs w:val="16"/>
-        </w:rPr>
-      </w:pPr>
-      <w:r>
-        <w:rPr>
-          <w:sz w:val="16"/>
-          <w:szCs w:val="16"/>
-        </w:rPr>
       </w:r>
     </w:p>
     <w:p>
@@ -20648,7 +20738,7 @@
     <w:pPr>
       <w:widowControl/>
       <w:suppressAutoHyphens w:val="true"/>
-      <w:overflowPunct w:val="true"/>
+      <w:overflowPunct w:val="false"/>
       <w:bidi w:val="0"/>
       <w:spacing w:before="0" w:after="0"/>
       <w:jc w:val="start"/>

</xml_diff>

<commit_message>
#631 - mux: heap image infrastructure
</commit_message>
<xml_diff>
--- a/doc/refcards/mu-ref.docx
+++ b/doc/refcards/mu-ref.docx
@@ -327,19 +327,7 @@
           <w:sz w:val="16"/>
           <w:szCs w:val="16"/>
         </w:rPr>
-        <w:t>0.1.8</w:t>
-      </w:r>
-      <w:r>
-        <w:rPr>
-          <w:rFonts w:ascii="Georgia" w:hAnsi="Georgia"/>
-          <w:b/>
-          <w:bCs/>
-          <w:i/>
-          <w:iCs/>
-          <w:sz w:val="16"/>
-          <w:szCs w:val="16"/>
-        </w:rPr>
-        <w:t>5</w:t>
+        <w:t>0.1.85</w:t>
       </w:r>
     </w:p>
     <w:p>
@@ -13231,31 +13219,7 @@
           <w:sz w:val="18"/>
           <w:szCs w:val="18"/>
         </w:rPr>
-        <w:t xml:space="preserve">string </w:t>
-      </w:r>
-      <w:r>
-        <w:rPr>
-          <w:rFonts w:ascii="Georgia" w:hAnsi="Georgia"/>
-          <w:b w:val="false"/>
-          <w:bCs w:val="false"/>
-          <w:i/>
-          <w:iCs/>
-          <w:sz w:val="18"/>
-          <w:szCs w:val="18"/>
-        </w:rPr>
-        <w:t>bool</w:t>
-      </w:r>
-      <w:r>
-        <w:rPr>
-          <w:rFonts w:ascii="Georgia" w:hAnsi="Georgia"/>
-          <w:b w:val="false"/>
-          <w:bCs w:val="false"/>
-          <w:i/>
-          <w:iCs/>
-          <w:sz w:val="18"/>
-          <w:szCs w:val="18"/>
-        </w:rPr>
-        <w:t xml:space="preserve"> </w:t>
+        <w:t xml:space="preserve">string bool </w:t>
         <w:tab/>
       </w:r>
     </w:p>
@@ -17182,17 +17146,8 @@
           <w:sz w:val="12"/>
           <w:szCs w:val="12"/>
         </w:rPr>
-        <w:t>fn new(config: &amp;Config, Option&lt;Vec&lt;u8&gt;&gt;) → Env</w:t>
-      </w:r>
-    </w:p>
-    <w:p>
-      <w:pPr>
-        <w:pStyle w:val="Normal"/>
-        <w:rPr>
-          <w:b w:val="false"/>
-          <w:bCs w:val="false"/>
-        </w:rPr>
-      </w:pPr>
+        <w:t>fn new(config: &amp;Config, Option&lt;</w:t>
+      </w:r>
       <w:r>
         <w:rPr>
           <w:rFonts w:ascii="Andale Mono" w:hAnsi="Andale Mono"/>
@@ -17203,7 +17158,7 @@
           <w:sz w:val="12"/>
           <w:szCs w:val="12"/>
         </w:rPr>
-        <w:t xml:space="preserve">  </w:t>
+        <w:t>(</w:t>
       </w:r>
       <w:r>
         <w:rPr>
@@ -17215,17 +17170,8 @@
           <w:sz w:val="12"/>
           <w:szCs w:val="12"/>
         </w:rPr>
-        <w:t>fn apply(&amp;self, func: Tag, args: Tag) → Result&lt;Tag&gt;</w:t>
-      </w:r>
-    </w:p>
-    <w:p>
-      <w:pPr>
-        <w:pStyle w:val="Normal"/>
-        <w:rPr>
-          <w:b w:val="false"/>
-          <w:bCs w:val="false"/>
-        </w:rPr>
-      </w:pPr>
+        <w:t xml:space="preserve">Vec&lt;u8&gt;, </w:t>
+      </w:r>
       <w:r>
         <w:rPr>
           <w:rFonts w:ascii="Andale Mono" w:hAnsi="Andale Mono"/>
@@ -17236,7 +17182,7 @@
           <w:sz w:val="12"/>
           <w:szCs w:val="12"/>
         </w:rPr>
-        <w:t xml:space="preserve">  </w:t>
+        <w:t>Vec&lt;u8&gt;)&gt;</w:t>
       </w:r>
       <w:r>
         <w:rPr>
@@ -17248,7 +17194,7 @@
           <w:sz w:val="12"/>
           <w:szCs w:val="12"/>
         </w:rPr>
-        <w:t>fn compile(&amp;self, form: Tag) → Result&lt;Tag&gt;</w:t>
+        <w:t xml:space="preserve"> → Env</w:t>
       </w:r>
     </w:p>
     <w:p>
@@ -17281,7 +17227,7 @@
           <w:sz w:val="12"/>
           <w:szCs w:val="12"/>
         </w:rPr>
-        <w:t>fn eq(&amp;self, func: Tag, args: Tag) → bool;</w:t>
+        <w:t>fn apply(&amp;self, func: Tag, args: Tag) → Result&lt;Tag&gt;</w:t>
       </w:r>
     </w:p>
     <w:p>
@@ -17314,7 +17260,7 @@
           <w:sz w:val="12"/>
           <w:szCs w:val="12"/>
         </w:rPr>
-        <w:t>fn exception_string(&amp;self, ex: Exception) → String</w:t>
+        <w:t>fn compile(&amp;self, form: Tag) → Result&lt;Tag&gt;</w:t>
       </w:r>
     </w:p>
     <w:p>
@@ -17347,7 +17293,7 @@
           <w:sz w:val="12"/>
           <w:szCs w:val="12"/>
         </w:rPr>
-        <w:t>fn eval(&amp;self, exp: Tag) → Result&lt;Tag&gt;</w:t>
+        <w:t>fn eq(&amp;self, func: Tag, args: Tag) → bool;</w:t>
       </w:r>
     </w:p>
     <w:p>
@@ -17380,7 +17326,7 @@
           <w:sz w:val="12"/>
           <w:szCs w:val="12"/>
         </w:rPr>
-        <w:t>fn eval_str(&amp;self, exp: &amp;str) → Result&lt;Tag&gt;</w:t>
+        <w:t>fn exception_string(&amp;self, ex: Exception) → String</w:t>
       </w:r>
     </w:p>
     <w:p>
@@ -17413,7 +17359,7 @@
           <w:sz w:val="12"/>
           <w:szCs w:val="12"/>
         </w:rPr>
-        <w:t>fn load(&amp;self, file_path: &amp;str) → Result&lt;bool&gt;</w:t>
+        <w:t>fn eval(&amp;self, exp: Tag) → Result&lt;Tag&gt;</w:t>
       </w:r>
     </w:p>
     <w:p>
@@ -17446,7 +17392,7 @@
           <w:sz w:val="12"/>
           <w:szCs w:val="12"/>
         </w:rPr>
-        <w:t>fn read(&amp;self, st: Tag, eofp: bool, eof: Tag) → Result&lt;Tag&gt;</w:t>
+        <w:t>fn eval_str(&amp;self, exp: &amp;str) → Result&lt;Tag&gt;</w:t>
       </w:r>
     </w:p>
     <w:p>
@@ -17479,7 +17425,7 @@
           <w:sz w:val="12"/>
           <w:szCs w:val="12"/>
         </w:rPr>
-        <w:t>fn read_str(&amp;self, str: &amp;str) → Result&lt;Tag&gt;</w:t>
+        <w:t>fn load(&amp;self, file_path: &amp;str) → Result&lt;bool&gt;</w:t>
       </w:r>
     </w:p>
     <w:p>
@@ -17512,7 +17458,73 @@
           <w:sz w:val="12"/>
           <w:szCs w:val="12"/>
         </w:rPr>
-        <w:t>fn image(&amp;self) → Result&lt;Vec&lt;u8&gt;&gt;</w:t>
+        <w:t>fn read(&amp;self, st: Tag, eofp: bool, eof: Tag) → Result&lt;Tag&gt;</w:t>
+      </w:r>
+    </w:p>
+    <w:p>
+      <w:pPr>
+        <w:pStyle w:val="Normal"/>
+        <w:rPr>
+          <w:b w:val="false"/>
+          <w:bCs w:val="false"/>
+        </w:rPr>
+      </w:pPr>
+      <w:r>
+        <w:rPr>
+          <w:rFonts w:ascii="Andale Mono" w:hAnsi="Andale Mono"/>
+          <w:b w:val="false"/>
+          <w:bCs w:val="false"/>
+          <w:i w:val="false"/>
+          <w:iCs w:val="false"/>
+          <w:sz w:val="12"/>
+          <w:szCs w:val="12"/>
+        </w:rPr>
+        <w:t xml:space="preserve">  </w:t>
+      </w:r>
+      <w:r>
+        <w:rPr>
+          <w:rFonts w:ascii="Andale Mono" w:hAnsi="Andale Mono"/>
+          <w:b w:val="false"/>
+          <w:bCs w:val="false"/>
+          <w:i w:val="false"/>
+          <w:iCs w:val="false"/>
+          <w:sz w:val="12"/>
+          <w:szCs w:val="12"/>
+        </w:rPr>
+        <w:t>fn read_str(&amp;self, str: &amp;str) → Result&lt;Tag&gt;</w:t>
+      </w:r>
+    </w:p>
+    <w:p>
+      <w:pPr>
+        <w:pStyle w:val="Normal"/>
+        <w:rPr>
+          <w:b w:val="false"/>
+          <w:bCs w:val="false"/>
+        </w:rPr>
+      </w:pPr>
+      <w:r>
+        <w:rPr>
+          <w:rFonts w:ascii="Andale Mono" w:hAnsi="Andale Mono"/>
+          <w:b w:val="false"/>
+          <w:bCs w:val="false"/>
+          <w:i w:val="false"/>
+          <w:iCs w:val="false"/>
+          <w:sz w:val="12"/>
+          <w:szCs w:val="12"/>
+        </w:rPr>
+        <w:t xml:space="preserve">  </w:t>
+      </w:r>
+      <w:r>
+        <w:rPr>
+          <w:rFonts w:ascii="Andale Mono" w:hAnsi="Andale Mono"/>
+          <w:b w:val="false"/>
+          <w:bCs w:val="false"/>
+          <w:i w:val="false"/>
+          <w:iCs w:val="false"/>
+          <w:sz w:val="12"/>
+          <w:szCs w:val="12"/>
+        </w:rPr>
+        <w:t>fn image(&amp;self) → Result&lt;(Vec&lt;u8&gt;, Vec&lt;u8&gt;)&gt;</w:t>
       </w:r>
     </w:p>
     <w:p>

</xml_diff>

<commit_message>
#638 - mu: allocator feature
</commit_message>
<xml_diff>
--- a/doc/refcards/mu-ref.docx
+++ b/doc/refcards/mu-ref.docx
@@ -16175,17 +16175,18 @@
           <w:rFonts w:ascii="Georgia" w:hAnsi="Georgia"/>
           <w:b/>
           <w:bCs/>
-          <w:sz w:val="16"/>
-          <w:szCs w:val="16"/>
+          <w:sz w:val="14"/>
+          <w:szCs w:val="14"/>
         </w:rPr>
         <w:t>cpu-time</w:t>
       </w:r>
       <w:r>
         <w:rPr>
           <w:rFonts w:ascii="Georgia" w:hAnsi="Georgia"/>
-          <w:sz w:val="16"/>
-          <w:szCs w:val="16"/>
-        </w:rPr>
+          <w:sz w:val="14"/>
+          <w:szCs w:val="14"/>
+        </w:rPr>
+        <w:tab/>
         <w:tab/>
         <w:tab/>
         <w:t>process-time, time-units-per-sec</w:t>
@@ -16195,28 +16196,27 @@
       <w:pPr>
         <w:pStyle w:val="Normal"/>
         <w:rPr>
-          <w:rFonts w:ascii="Georgia" w:hAnsi="Georgia"/>
-          <w:sz w:val="16"/>
-          <w:szCs w:val="16"/>
-        </w:rPr>
-      </w:pPr>
-      <w:r>
-        <w:rPr>
-          <w:rFonts w:ascii="Georgia" w:hAnsi="Georgia"/>
-          <w:b w:val="false"/>
-          <w:bCs w:val="false"/>
-          <w:sz w:val="16"/>
-          <w:szCs w:val="16"/>
-        </w:rPr>
-        <w:t xml:space="preserve"> </w:t>
-      </w:r>
-      <w:r>
-        <w:rPr>
-          <w:rFonts w:ascii="Georgia" w:hAnsi="Georgia"/>
-          <w:b/>
-          <w:bCs/>
-          <w:sz w:val="16"/>
-          <w:szCs w:val="16"/>
+          <w:sz w:val="14"/>
+          <w:szCs w:val="14"/>
+        </w:rPr>
+      </w:pPr>
+      <w:r>
+        <w:rPr>
+          <w:rFonts w:ascii="Georgia" w:hAnsi="Georgia"/>
+          <w:b w:val="false"/>
+          <w:bCs w:val="false"/>
+          <w:sz w:val="14"/>
+          <w:szCs w:val="14"/>
+        </w:rPr>
+        <w:t xml:space="preserve"> </w:t>
+      </w:r>
+      <w:r>
+        <w:rPr>
+          <w:rFonts w:ascii="Georgia" w:hAnsi="Georgia"/>
+          <w:b/>
+          <w:bCs/>
+          <w:sz w:val="14"/>
+          <w:szCs w:val="14"/>
         </w:rPr>
         <w:t>nix</w:t>
         <w:tab/>
@@ -16228,8 +16228,8 @@
           <w:rFonts w:ascii="Georgia" w:hAnsi="Georgia"/>
           <w:b w:val="false"/>
           <w:bCs w:val="false"/>
-          <w:sz w:val="16"/>
-          <w:szCs w:val="16"/>
+          <w:sz w:val="14"/>
+          <w:szCs w:val="14"/>
         </w:rPr>
         <w:t>uname</w:t>
       </w:r>
@@ -16238,26 +16238,25 @@
       <w:pPr>
         <w:pStyle w:val="Normal"/>
         <w:rPr>
-          <w:rFonts w:ascii="Georgia" w:hAnsi="Georgia"/>
-          <w:sz w:val="16"/>
-          <w:szCs w:val="16"/>
-        </w:rPr>
-      </w:pPr>
-      <w:r>
-        <w:rPr>
-          <w:rFonts w:ascii="Georgia" w:hAnsi="Georgia"/>
-          <w:sz w:val="16"/>
-          <w:szCs w:val="16"/>
-        </w:rPr>
-        <w:t xml:space="preserve"> </w:t>
-      </w:r>
-      <w:r>
-        <w:rPr>
-          <w:rFonts w:ascii="Georgia" w:hAnsi="Georgia"/>
-          <w:b/>
-          <w:bCs/>
-          <w:sz w:val="16"/>
-          <w:szCs w:val="16"/>
+          <w:sz w:val="14"/>
+          <w:szCs w:val="14"/>
+        </w:rPr>
+      </w:pPr>
+      <w:r>
+        <w:rPr>
+          <w:rFonts w:ascii="Georgia" w:hAnsi="Georgia"/>
+          <w:sz w:val="14"/>
+          <w:szCs w:val="14"/>
+        </w:rPr>
+        <w:t xml:space="preserve"> </w:t>
+      </w:r>
+      <w:r>
+        <w:rPr>
+          <w:rFonts w:ascii="Georgia" w:hAnsi="Georgia"/>
+          <w:b/>
+          <w:bCs/>
+          <w:sz w:val="14"/>
+          <w:szCs w:val="14"/>
         </w:rPr>
         <w:t>std</w:t>
         <w:tab/>
@@ -16267,8 +16266,8 @@
       <w:r>
         <w:rPr>
           <w:rFonts w:ascii="Georgia" w:hAnsi="Georgia"/>
-          <w:sz w:val="16"/>
-          <w:szCs w:val="16"/>
+          <w:sz w:val="14"/>
+          <w:szCs w:val="14"/>
         </w:rPr>
         <w:t>command, exit</w:t>
       </w:r>
@@ -16277,26 +16276,25 @@
       <w:pPr>
         <w:pStyle w:val="Normal"/>
         <w:rPr>
-          <w:rFonts w:ascii="Georgia" w:hAnsi="Georgia"/>
-          <w:sz w:val="16"/>
-          <w:szCs w:val="16"/>
-        </w:rPr>
-      </w:pPr>
-      <w:r>
-        <w:rPr>
-          <w:rFonts w:ascii="Georgia" w:hAnsi="Georgia"/>
-          <w:sz w:val="16"/>
-          <w:szCs w:val="16"/>
-        </w:rPr>
-        <w:t xml:space="preserve"> </w:t>
-      </w:r>
-      <w:r>
-        <w:rPr>
-          <w:rFonts w:ascii="Georgia" w:hAnsi="Georgia"/>
-          <w:b/>
-          <w:bCs/>
-          <w:sz w:val="16"/>
-          <w:szCs w:val="16"/>
+          <w:sz w:val="14"/>
+          <w:szCs w:val="14"/>
+        </w:rPr>
+      </w:pPr>
+      <w:r>
+        <w:rPr>
+          <w:rFonts w:ascii="Georgia" w:hAnsi="Georgia"/>
+          <w:sz w:val="14"/>
+          <w:szCs w:val="14"/>
+        </w:rPr>
+        <w:t xml:space="preserve"> </w:t>
+      </w:r>
+      <w:r>
+        <w:rPr>
+          <w:rFonts w:ascii="Georgia" w:hAnsi="Georgia"/>
+          <w:b/>
+          <w:bCs/>
+          <w:sz w:val="14"/>
+          <w:szCs w:val="14"/>
         </w:rPr>
         <w:t>sysinfo</w:t>
         <w:tab/>
@@ -16306,8 +16304,8 @@
       <w:r>
         <w:rPr>
           <w:rFonts w:ascii="Georgia" w:hAnsi="Georgia"/>
-          <w:sz w:val="16"/>
-          <w:szCs w:val="16"/>
+          <w:sz w:val="14"/>
+          <w:szCs w:val="14"/>
         </w:rPr>
         <w:t>sysinfo (disabled on macOS)</w:t>
       </w:r>
@@ -16316,28 +16314,27 @@
       <w:pPr>
         <w:pStyle w:val="Normal"/>
         <w:rPr>
-          <w:rFonts w:ascii="Georgia" w:hAnsi="Georgia"/>
-          <w:sz w:val="16"/>
-          <w:szCs w:val="16"/>
-        </w:rPr>
-      </w:pPr>
-      <w:r>
-        <w:rPr>
-          <w:rFonts w:ascii="Georgia" w:hAnsi="Georgia"/>
-          <w:b/>
-          <w:bCs/>
-          <w:sz w:val="16"/>
-          <w:szCs w:val="16"/>
-        </w:rPr>
-        <w:t xml:space="preserve"> </w:t>
-      </w:r>
-      <w:r>
-        <w:rPr>
-          <w:rFonts w:ascii="Georgia" w:hAnsi="Georgia"/>
-          <w:b/>
-          <w:bCs/>
-          <w:sz w:val="16"/>
-          <w:szCs w:val="16"/>
+          <w:sz w:val="14"/>
+          <w:szCs w:val="14"/>
+        </w:rPr>
+      </w:pPr>
+      <w:r>
+        <w:rPr>
+          <w:rFonts w:ascii="Georgia" w:hAnsi="Georgia"/>
+          <w:b/>
+          <w:bCs/>
+          <w:sz w:val="14"/>
+          <w:szCs w:val="14"/>
+        </w:rPr>
+        <w:t xml:space="preserve"> </w:t>
+      </w:r>
+      <w:r>
+        <w:rPr>
+          <w:rFonts w:ascii="Georgia" w:hAnsi="Georgia"/>
+          <w:b/>
+          <w:bCs/>
+          <w:sz w:val="14"/>
+          <w:szCs w:val="14"/>
         </w:rPr>
         <w:t>ffi</w:t>
         <w:tab/>
@@ -16349,8 +16346,8 @@
           <w:rFonts w:ascii="Georgia" w:hAnsi="Georgia"/>
           <w:b w:val="false"/>
           <w:bCs w:val="false"/>
-          <w:sz w:val="16"/>
-          <w:szCs w:val="16"/>
+          <w:sz w:val="14"/>
+          <w:szCs w:val="14"/>
         </w:rPr>
         <w:t>Rust FFI</w:t>
       </w:r>
@@ -16359,28 +16356,27 @@
       <w:pPr>
         <w:pStyle w:val="Normal"/>
         <w:rPr>
-          <w:rFonts w:ascii="Georgia" w:hAnsi="Georgia"/>
-          <w:sz w:val="16"/>
-          <w:szCs w:val="16"/>
-        </w:rPr>
-      </w:pPr>
-      <w:r>
-        <w:rPr>
-          <w:rFonts w:ascii="Georgia" w:hAnsi="Georgia"/>
-          <w:b/>
-          <w:bCs/>
-          <w:sz w:val="16"/>
-          <w:szCs w:val="16"/>
-        </w:rPr>
-        <w:t xml:space="preserve"> </w:t>
-      </w:r>
-      <w:r>
-        <w:rPr>
-          <w:rFonts w:ascii="Georgia" w:hAnsi="Georgia"/>
-          <w:b/>
-          <w:bCs/>
-          <w:sz w:val="16"/>
-          <w:szCs w:val="16"/>
+          <w:sz w:val="14"/>
+          <w:szCs w:val="14"/>
+        </w:rPr>
+      </w:pPr>
+      <w:r>
+        <w:rPr>
+          <w:rFonts w:ascii="Georgia" w:hAnsi="Georgia"/>
+          <w:b/>
+          <w:bCs/>
+          <w:sz w:val="14"/>
+          <w:szCs w:val="14"/>
+        </w:rPr>
+        <w:t xml:space="preserve"> </w:t>
+      </w:r>
+      <w:r>
+        <w:rPr>
+          <w:rFonts w:ascii="Georgia" w:hAnsi="Georgia"/>
+          <w:b/>
+          <w:bCs/>
+          <w:sz w:val="14"/>
+          <w:szCs w:val="14"/>
         </w:rPr>
         <w:t>prof</w:t>
         <w:tab/>
@@ -16392,10 +16388,51 @@
           <w:rFonts w:ascii="Georgia" w:hAnsi="Georgia"/>
           <w:b w:val="false"/>
           <w:bCs w:val="false"/>
-          <w:sz w:val="16"/>
-          <w:szCs w:val="16"/>
+          <w:sz w:val="14"/>
+          <w:szCs w:val="14"/>
         </w:rPr>
         <w:t>prof-control</w:t>
+      </w:r>
+    </w:p>
+    <w:p>
+      <w:pPr>
+        <w:pStyle w:val="Normal"/>
+        <w:rPr>
+          <w:sz w:val="14"/>
+          <w:szCs w:val="14"/>
+        </w:rPr>
+      </w:pPr>
+      <w:r>
+        <w:rPr>
+          <w:rFonts w:ascii="Georgia" w:hAnsi="Georgia"/>
+          <w:b/>
+          <w:bCs/>
+          <w:sz w:val="14"/>
+          <w:szCs w:val="14"/>
+        </w:rPr>
+        <w:t xml:space="preserve"> </w:t>
+      </w:r>
+      <w:r>
+        <w:rPr>
+          <w:rFonts w:ascii="Georgia" w:hAnsi="Georgia"/>
+          <w:b/>
+          <w:bCs/>
+          <w:sz w:val="14"/>
+          <w:szCs w:val="14"/>
+        </w:rPr>
+        <w:t>semispace_heap</w:t>
+        <w:tab/>
+        <w:tab/>
+      </w:r>
+      <w:r>
+        <w:rPr>
+          <w:rFonts w:ascii="Georgia" w:hAnsi="Georgia"/>
+          <w:b w:val="false"/>
+          <w:bCs w:val="false"/>
+          <w:sz w:val="14"/>
+          <w:szCs w:val="14"/>
+        </w:rPr>
+        <w:t>use semispace heap</w:t>
       </w:r>
     </w:p>
     <w:p>
@@ -16913,7 +16950,7 @@
           <w:sz w:val="12"/>
           <w:szCs w:val="12"/>
         </w:rPr>
-        <w:t>config string format: “npages:N,gcmode:GCMODE”</w:t>
+        <w:t>config string format: “npages:N, gcmode:GCMODE, page_size:N”</w:t>
       </w:r>
     </w:p>
     <w:p>
@@ -17146,55 +17183,7 @@
           <w:sz w:val="12"/>
           <w:szCs w:val="12"/>
         </w:rPr>
-        <w:t>fn new(config: &amp;Config, Option&lt;</w:t>
-      </w:r>
-      <w:r>
-        <w:rPr>
-          <w:rFonts w:ascii="Andale Mono" w:hAnsi="Andale Mono"/>
-          <w:b w:val="false"/>
-          <w:bCs w:val="false"/>
-          <w:i w:val="false"/>
-          <w:iCs w:val="false"/>
-          <w:sz w:val="12"/>
-          <w:szCs w:val="12"/>
-        </w:rPr>
-        <w:t>(</w:t>
-      </w:r>
-      <w:r>
-        <w:rPr>
-          <w:rFonts w:ascii="Andale Mono" w:hAnsi="Andale Mono"/>
-          <w:b w:val="false"/>
-          <w:bCs w:val="false"/>
-          <w:i w:val="false"/>
-          <w:iCs w:val="false"/>
-          <w:sz w:val="12"/>
-          <w:szCs w:val="12"/>
-        </w:rPr>
-        <w:t xml:space="preserve">Vec&lt;u8&gt;, </w:t>
-      </w:r>
-      <w:r>
-        <w:rPr>
-          <w:rFonts w:ascii="Andale Mono" w:hAnsi="Andale Mono"/>
-          <w:b w:val="false"/>
-          <w:bCs w:val="false"/>
-          <w:i w:val="false"/>
-          <w:iCs w:val="false"/>
-          <w:sz w:val="12"/>
-          <w:szCs w:val="12"/>
-        </w:rPr>
-        <w:t>Vec&lt;u8&gt;)&gt;</w:t>
-      </w:r>
-      <w:r>
-        <w:rPr>
-          <w:rFonts w:ascii="Andale Mono" w:hAnsi="Andale Mono"/>
-          <w:b w:val="false"/>
-          <w:bCs w:val="false"/>
-          <w:i w:val="false"/>
-          <w:iCs w:val="false"/>
-          <w:sz w:val="12"/>
-          <w:szCs w:val="12"/>
-        </w:rPr>
-        <w:t xml:space="preserve"> → Env</w:t>
+        <w:t>fn new(config: &amp;Config, Option&lt;(Vec&lt;u8&gt;, Vec&lt;u8&gt;)&gt; → Env</w:t>
       </w:r>
     </w:p>
     <w:p>

</xml_diff>

<commit_message>
#638 - mu: allocator feature (#641)
* #638 - mu: allocator feature

* #638 - mu: allocator feature
</commit_message>
<xml_diff>
--- a/doc/refcards/mu-ref.docx
+++ b/doc/refcards/mu-ref.docx
@@ -16175,17 +16175,18 @@
           <w:rFonts w:ascii="Georgia" w:hAnsi="Georgia"/>
           <w:b/>
           <w:bCs/>
-          <w:sz w:val="16"/>
-          <w:szCs w:val="16"/>
+          <w:sz w:val="14"/>
+          <w:szCs w:val="14"/>
         </w:rPr>
         <w:t>cpu-time</w:t>
       </w:r>
       <w:r>
         <w:rPr>
           <w:rFonts w:ascii="Georgia" w:hAnsi="Georgia"/>
-          <w:sz w:val="16"/>
-          <w:szCs w:val="16"/>
-        </w:rPr>
+          <w:sz w:val="14"/>
+          <w:szCs w:val="14"/>
+        </w:rPr>
+        <w:tab/>
         <w:tab/>
         <w:tab/>
         <w:t>process-time, time-units-per-sec</w:t>
@@ -16195,28 +16196,27 @@
       <w:pPr>
         <w:pStyle w:val="Normal"/>
         <w:rPr>
-          <w:rFonts w:ascii="Georgia" w:hAnsi="Georgia"/>
-          <w:sz w:val="16"/>
-          <w:szCs w:val="16"/>
-        </w:rPr>
-      </w:pPr>
-      <w:r>
-        <w:rPr>
-          <w:rFonts w:ascii="Georgia" w:hAnsi="Georgia"/>
-          <w:b w:val="false"/>
-          <w:bCs w:val="false"/>
-          <w:sz w:val="16"/>
-          <w:szCs w:val="16"/>
-        </w:rPr>
-        <w:t xml:space="preserve"> </w:t>
-      </w:r>
-      <w:r>
-        <w:rPr>
-          <w:rFonts w:ascii="Georgia" w:hAnsi="Georgia"/>
-          <w:b/>
-          <w:bCs/>
-          <w:sz w:val="16"/>
-          <w:szCs w:val="16"/>
+          <w:sz w:val="14"/>
+          <w:szCs w:val="14"/>
+        </w:rPr>
+      </w:pPr>
+      <w:r>
+        <w:rPr>
+          <w:rFonts w:ascii="Georgia" w:hAnsi="Georgia"/>
+          <w:b w:val="false"/>
+          <w:bCs w:val="false"/>
+          <w:sz w:val="14"/>
+          <w:szCs w:val="14"/>
+        </w:rPr>
+        <w:t xml:space="preserve"> </w:t>
+      </w:r>
+      <w:r>
+        <w:rPr>
+          <w:rFonts w:ascii="Georgia" w:hAnsi="Georgia"/>
+          <w:b/>
+          <w:bCs/>
+          <w:sz w:val="14"/>
+          <w:szCs w:val="14"/>
         </w:rPr>
         <w:t>nix</w:t>
         <w:tab/>
@@ -16228,8 +16228,8 @@
           <w:rFonts w:ascii="Georgia" w:hAnsi="Georgia"/>
           <w:b w:val="false"/>
           <w:bCs w:val="false"/>
-          <w:sz w:val="16"/>
-          <w:szCs w:val="16"/>
+          <w:sz w:val="14"/>
+          <w:szCs w:val="14"/>
         </w:rPr>
         <w:t>uname</w:t>
       </w:r>
@@ -16238,26 +16238,25 @@
       <w:pPr>
         <w:pStyle w:val="Normal"/>
         <w:rPr>
-          <w:rFonts w:ascii="Georgia" w:hAnsi="Georgia"/>
-          <w:sz w:val="16"/>
-          <w:szCs w:val="16"/>
-        </w:rPr>
-      </w:pPr>
-      <w:r>
-        <w:rPr>
-          <w:rFonts w:ascii="Georgia" w:hAnsi="Georgia"/>
-          <w:sz w:val="16"/>
-          <w:szCs w:val="16"/>
-        </w:rPr>
-        <w:t xml:space="preserve"> </w:t>
-      </w:r>
-      <w:r>
-        <w:rPr>
-          <w:rFonts w:ascii="Georgia" w:hAnsi="Georgia"/>
-          <w:b/>
-          <w:bCs/>
-          <w:sz w:val="16"/>
-          <w:szCs w:val="16"/>
+          <w:sz w:val="14"/>
+          <w:szCs w:val="14"/>
+        </w:rPr>
+      </w:pPr>
+      <w:r>
+        <w:rPr>
+          <w:rFonts w:ascii="Georgia" w:hAnsi="Georgia"/>
+          <w:sz w:val="14"/>
+          <w:szCs w:val="14"/>
+        </w:rPr>
+        <w:t xml:space="preserve"> </w:t>
+      </w:r>
+      <w:r>
+        <w:rPr>
+          <w:rFonts w:ascii="Georgia" w:hAnsi="Georgia"/>
+          <w:b/>
+          <w:bCs/>
+          <w:sz w:val="14"/>
+          <w:szCs w:val="14"/>
         </w:rPr>
         <w:t>std</w:t>
         <w:tab/>
@@ -16267,8 +16266,8 @@
       <w:r>
         <w:rPr>
           <w:rFonts w:ascii="Georgia" w:hAnsi="Georgia"/>
-          <w:sz w:val="16"/>
-          <w:szCs w:val="16"/>
+          <w:sz w:val="14"/>
+          <w:szCs w:val="14"/>
         </w:rPr>
         <w:t>command, exit</w:t>
       </w:r>
@@ -16277,26 +16276,25 @@
       <w:pPr>
         <w:pStyle w:val="Normal"/>
         <w:rPr>
-          <w:rFonts w:ascii="Georgia" w:hAnsi="Georgia"/>
-          <w:sz w:val="16"/>
-          <w:szCs w:val="16"/>
-        </w:rPr>
-      </w:pPr>
-      <w:r>
-        <w:rPr>
-          <w:rFonts w:ascii="Georgia" w:hAnsi="Georgia"/>
-          <w:sz w:val="16"/>
-          <w:szCs w:val="16"/>
-        </w:rPr>
-        <w:t xml:space="preserve"> </w:t>
-      </w:r>
-      <w:r>
-        <w:rPr>
-          <w:rFonts w:ascii="Georgia" w:hAnsi="Georgia"/>
-          <w:b/>
-          <w:bCs/>
-          <w:sz w:val="16"/>
-          <w:szCs w:val="16"/>
+          <w:sz w:val="14"/>
+          <w:szCs w:val="14"/>
+        </w:rPr>
+      </w:pPr>
+      <w:r>
+        <w:rPr>
+          <w:rFonts w:ascii="Georgia" w:hAnsi="Georgia"/>
+          <w:sz w:val="14"/>
+          <w:szCs w:val="14"/>
+        </w:rPr>
+        <w:t xml:space="preserve"> </w:t>
+      </w:r>
+      <w:r>
+        <w:rPr>
+          <w:rFonts w:ascii="Georgia" w:hAnsi="Georgia"/>
+          <w:b/>
+          <w:bCs/>
+          <w:sz w:val="14"/>
+          <w:szCs w:val="14"/>
         </w:rPr>
         <w:t>sysinfo</w:t>
         <w:tab/>
@@ -16306,8 +16304,8 @@
       <w:r>
         <w:rPr>
           <w:rFonts w:ascii="Georgia" w:hAnsi="Georgia"/>
-          <w:sz w:val="16"/>
-          <w:szCs w:val="16"/>
+          <w:sz w:val="14"/>
+          <w:szCs w:val="14"/>
         </w:rPr>
         <w:t>sysinfo (disabled on macOS)</w:t>
       </w:r>
@@ -16316,28 +16314,27 @@
       <w:pPr>
         <w:pStyle w:val="Normal"/>
         <w:rPr>
-          <w:rFonts w:ascii="Georgia" w:hAnsi="Georgia"/>
-          <w:sz w:val="16"/>
-          <w:szCs w:val="16"/>
-        </w:rPr>
-      </w:pPr>
-      <w:r>
-        <w:rPr>
-          <w:rFonts w:ascii="Georgia" w:hAnsi="Georgia"/>
-          <w:b/>
-          <w:bCs/>
-          <w:sz w:val="16"/>
-          <w:szCs w:val="16"/>
-        </w:rPr>
-        <w:t xml:space="preserve"> </w:t>
-      </w:r>
-      <w:r>
-        <w:rPr>
-          <w:rFonts w:ascii="Georgia" w:hAnsi="Georgia"/>
-          <w:b/>
-          <w:bCs/>
-          <w:sz w:val="16"/>
-          <w:szCs w:val="16"/>
+          <w:sz w:val="14"/>
+          <w:szCs w:val="14"/>
+        </w:rPr>
+      </w:pPr>
+      <w:r>
+        <w:rPr>
+          <w:rFonts w:ascii="Georgia" w:hAnsi="Georgia"/>
+          <w:b/>
+          <w:bCs/>
+          <w:sz w:val="14"/>
+          <w:szCs w:val="14"/>
+        </w:rPr>
+        <w:t xml:space="preserve"> </w:t>
+      </w:r>
+      <w:r>
+        <w:rPr>
+          <w:rFonts w:ascii="Georgia" w:hAnsi="Georgia"/>
+          <w:b/>
+          <w:bCs/>
+          <w:sz w:val="14"/>
+          <w:szCs w:val="14"/>
         </w:rPr>
         <w:t>ffi</w:t>
         <w:tab/>
@@ -16349,8 +16346,8 @@
           <w:rFonts w:ascii="Georgia" w:hAnsi="Georgia"/>
           <w:b w:val="false"/>
           <w:bCs w:val="false"/>
-          <w:sz w:val="16"/>
-          <w:szCs w:val="16"/>
+          <w:sz w:val="14"/>
+          <w:szCs w:val="14"/>
         </w:rPr>
         <w:t>Rust FFI</w:t>
       </w:r>
@@ -16359,28 +16356,27 @@
       <w:pPr>
         <w:pStyle w:val="Normal"/>
         <w:rPr>
-          <w:rFonts w:ascii="Georgia" w:hAnsi="Georgia"/>
-          <w:sz w:val="16"/>
-          <w:szCs w:val="16"/>
-        </w:rPr>
-      </w:pPr>
-      <w:r>
-        <w:rPr>
-          <w:rFonts w:ascii="Georgia" w:hAnsi="Georgia"/>
-          <w:b/>
-          <w:bCs/>
-          <w:sz w:val="16"/>
-          <w:szCs w:val="16"/>
-        </w:rPr>
-        <w:t xml:space="preserve"> </w:t>
-      </w:r>
-      <w:r>
-        <w:rPr>
-          <w:rFonts w:ascii="Georgia" w:hAnsi="Georgia"/>
-          <w:b/>
-          <w:bCs/>
-          <w:sz w:val="16"/>
-          <w:szCs w:val="16"/>
+          <w:sz w:val="14"/>
+          <w:szCs w:val="14"/>
+        </w:rPr>
+      </w:pPr>
+      <w:r>
+        <w:rPr>
+          <w:rFonts w:ascii="Georgia" w:hAnsi="Georgia"/>
+          <w:b/>
+          <w:bCs/>
+          <w:sz w:val="14"/>
+          <w:szCs w:val="14"/>
+        </w:rPr>
+        <w:t xml:space="preserve"> </w:t>
+      </w:r>
+      <w:r>
+        <w:rPr>
+          <w:rFonts w:ascii="Georgia" w:hAnsi="Georgia"/>
+          <w:b/>
+          <w:bCs/>
+          <w:sz w:val="14"/>
+          <w:szCs w:val="14"/>
         </w:rPr>
         <w:t>prof</w:t>
         <w:tab/>
@@ -16392,10 +16388,51 @@
           <w:rFonts w:ascii="Georgia" w:hAnsi="Georgia"/>
           <w:b w:val="false"/>
           <w:bCs w:val="false"/>
-          <w:sz w:val="16"/>
-          <w:szCs w:val="16"/>
+          <w:sz w:val="14"/>
+          <w:szCs w:val="14"/>
         </w:rPr>
         <w:t>prof-control</w:t>
+      </w:r>
+    </w:p>
+    <w:p>
+      <w:pPr>
+        <w:pStyle w:val="Normal"/>
+        <w:rPr>
+          <w:sz w:val="14"/>
+          <w:szCs w:val="14"/>
+        </w:rPr>
+      </w:pPr>
+      <w:r>
+        <w:rPr>
+          <w:rFonts w:ascii="Georgia" w:hAnsi="Georgia"/>
+          <w:b/>
+          <w:bCs/>
+          <w:sz w:val="14"/>
+          <w:szCs w:val="14"/>
+        </w:rPr>
+        <w:t xml:space="preserve"> </w:t>
+      </w:r>
+      <w:r>
+        <w:rPr>
+          <w:rFonts w:ascii="Georgia" w:hAnsi="Georgia"/>
+          <w:b/>
+          <w:bCs/>
+          <w:sz w:val="14"/>
+          <w:szCs w:val="14"/>
+        </w:rPr>
+        <w:t>semispace_heap</w:t>
+        <w:tab/>
+        <w:tab/>
+      </w:r>
+      <w:r>
+        <w:rPr>
+          <w:rFonts w:ascii="Georgia" w:hAnsi="Georgia"/>
+          <w:b w:val="false"/>
+          <w:bCs w:val="false"/>
+          <w:sz w:val="14"/>
+          <w:szCs w:val="14"/>
+        </w:rPr>
+        <w:t>use semispace heap</w:t>
       </w:r>
     </w:p>
     <w:p>
@@ -16913,7 +16950,7 @@
           <w:sz w:val="12"/>
           <w:szCs w:val="12"/>
         </w:rPr>
-        <w:t>config string format: “npages:N,gcmode:GCMODE”</w:t>
+        <w:t>config string format: “npages:N, gcmode:GCMODE, page_size:N”</w:t>
       </w:r>
     </w:p>
     <w:p>
@@ -17146,55 +17183,7 @@
           <w:sz w:val="12"/>
           <w:szCs w:val="12"/>
         </w:rPr>
-        <w:t>fn new(config: &amp;Config, Option&lt;</w:t>
-      </w:r>
-      <w:r>
-        <w:rPr>
-          <w:rFonts w:ascii="Andale Mono" w:hAnsi="Andale Mono"/>
-          <w:b w:val="false"/>
-          <w:bCs w:val="false"/>
-          <w:i w:val="false"/>
-          <w:iCs w:val="false"/>
-          <w:sz w:val="12"/>
-          <w:szCs w:val="12"/>
-        </w:rPr>
-        <w:t>(</w:t>
-      </w:r>
-      <w:r>
-        <w:rPr>
-          <w:rFonts w:ascii="Andale Mono" w:hAnsi="Andale Mono"/>
-          <w:b w:val="false"/>
-          <w:bCs w:val="false"/>
-          <w:i w:val="false"/>
-          <w:iCs w:val="false"/>
-          <w:sz w:val="12"/>
-          <w:szCs w:val="12"/>
-        </w:rPr>
-        <w:t xml:space="preserve">Vec&lt;u8&gt;, </w:t>
-      </w:r>
-      <w:r>
-        <w:rPr>
-          <w:rFonts w:ascii="Andale Mono" w:hAnsi="Andale Mono"/>
-          <w:b w:val="false"/>
-          <w:bCs w:val="false"/>
-          <w:i w:val="false"/>
-          <w:iCs w:val="false"/>
-          <w:sz w:val="12"/>
-          <w:szCs w:val="12"/>
-        </w:rPr>
-        <w:t>Vec&lt;u8&gt;)&gt;</w:t>
-      </w:r>
-      <w:r>
-        <w:rPr>
-          <w:rFonts w:ascii="Andale Mono" w:hAnsi="Andale Mono"/>
-          <w:b w:val="false"/>
-          <w:bCs w:val="false"/>
-          <w:i w:val="false"/>
-          <w:iCs w:val="false"/>
-          <w:sz w:val="12"/>
-          <w:szCs w:val="12"/>
-        </w:rPr>
-        <w:t xml:space="preserve"> → Env</w:t>
+        <w:t>fn new(config: &amp;Config, Option&lt;(Vec&lt;u8&gt;, Vec&lt;u8&gt;)&gt; → Env</w:t>
       </w:r>
     </w:p>
     <w:p>

</xml_diff>

<commit_message>
#642 - mu: put version in config
</commit_message>
<xml_diff>
--- a/doc/refcards/mu-ref.docx
+++ b/doc/refcards/mu-ref.docx
@@ -66,7 +66,7 @@
           <w:tab w:val="left" w:pos="4110" w:leader="none"/>
         </w:tabs>
         <w:suppressAutoHyphens w:val="true"/>
-        <w:overflowPunct w:val="false"/>
+        <w:overflowPunct w:val="true"/>
         <w:bidi w:val="0"/>
         <w:spacing w:before="0" w:after="0"/>
         <w:ind w:hanging="0" w:start="0" w:end="0"/>
@@ -327,7 +327,7 @@
           <w:sz w:val="16"/>
           <w:szCs w:val="16"/>
         </w:rPr>
-        <w:t>0.1.85</w:t>
+        <w:t>0.1.86</w:t>
       </w:r>
     </w:p>
     <w:p>
@@ -2757,6 +2757,7 @@
           <w:sz w:val="16"/>
           <w:szCs w:val="16"/>
         </w:rPr>
+        <w:t xml:space="preserve"> </w:t>
       </w:r>
     </w:p>
     <w:p>
@@ -6235,71 +6236,13 @@
       <w:pPr>
         <w:pStyle w:val="Normal"/>
         <w:rPr>
-          <w:rFonts w:ascii="Georgia" w:hAnsi="Georgia"/>
-          <w:sz w:val="16"/>
-          <w:szCs w:val="16"/>
-        </w:rPr>
-      </w:pPr>
-      <w:r>
-        <w:rPr>
-          <w:rFonts w:ascii="Georgia" w:hAnsi="Georgia"/>
-          <w:sz w:val="16"/>
-          <w:szCs w:val="16"/>
-        </w:rPr>
-      </w:r>
-    </w:p>
-    <w:p>
-      <w:pPr>
-        <w:pStyle w:val="Normal"/>
-        <w:rPr>
-          <w:rFonts w:ascii="Georgia" w:hAnsi="Georgia"/>
-          <w:sz w:val="16"/>
-          <w:szCs w:val="16"/>
-        </w:rPr>
-      </w:pPr>
-      <w:r>
-        <w:rPr>
-          <w:rFonts w:ascii="Georgia" w:hAnsi="Georgia"/>
-          <w:sz w:val="16"/>
-          <w:szCs w:val="16"/>
-        </w:rPr>
-        <w:t xml:space="preserve"> </w:t>
-      </w:r>
-      <w:r>
-        <w:rPr>
-          <w:rFonts w:ascii="Georgia" w:hAnsi="Georgia"/>
-          <w:sz w:val="16"/>
-          <w:szCs w:val="16"/>
-        </w:rPr>
-        <w:t>+</w:t>
-      </w:r>
-      <w:r>
-        <w:rPr>
-          <w:rFonts w:ascii="Georgia" w:hAnsi="Georgia"/>
-          <w:b/>
-          <w:bCs/>
-          <w:sz w:val="18"/>
-          <w:szCs w:val="18"/>
-        </w:rPr>
-        <w:t>version+</w:t>
-        <w:tab/>
-        <w:tab/>
-      </w:r>
-      <w:r>
-        <w:rPr>
-          <w:rFonts w:ascii="Georgia" w:hAnsi="Georgia"/>
-          <w:b w:val="false"/>
-          <w:bCs w:val="false"/>
-          <w:i/>
-          <w:iCs/>
-          <w:sz w:val="18"/>
-          <w:szCs w:val="18"/>
-        </w:rPr>
-        <w:t>string</w:t>
-      </w:r>
-      <w:r>
-        <w:rPr>
-          <w:rFonts w:eastAsia="Songti SC" w:cs="Arial Unicode MS" w:ascii="Georgia" w:hAnsi="Georgia"/>
+          <w:sz w:val="18"/>
+          <w:szCs w:val="18"/>
+        </w:rPr>
+      </w:pPr>
+      <w:r>
+        <w:rPr>
+          <w:rFonts w:eastAsia="Songti SC" w:cs="Arial Unicode MS"/>
           <w:b/>
           <w:bCs/>
           <w:i w:val="false"/>
@@ -6311,13 +6254,13 @@
           <w:u w:val="none"/>
           <w:lang w:val="en-US" w:eastAsia="zh-CN" w:bidi="hi-IN"/>
         </w:rPr>
-        <w:tab/>
-      </w:r>
-      <w:r>
-        <w:rPr>
-          <w:rFonts w:eastAsia="Songti SC" w:cs="Arial Unicode MS" w:ascii="Georgia" w:hAnsi="Georgia"/>
-          <w:b w:val="false"/>
-          <w:bCs w:val="false"/>
+        <w:t xml:space="preserve"> </w:t>
+      </w:r>
+      <w:r>
+        <w:rPr>
+          <w:rFonts w:eastAsia="Songti SC" w:cs="Arial Unicode MS"/>
+          <w:b/>
+          <w:bCs/>
           <w:i w:val="false"/>
           <w:iCs w:val="false"/>
           <w:color w:val="auto"/>
@@ -6327,11 +6270,14 @@
           <w:u w:val="none"/>
           <w:lang w:val="en-US" w:eastAsia="zh-CN" w:bidi="hi-IN"/>
         </w:rPr>
-        <w:t>version</w:t>
-      </w:r>
-      <w:r>
-        <w:rPr>
-          <w:rFonts w:eastAsia="Songti SC" w:cs="Arial Unicode MS" w:ascii="Georgia" w:hAnsi="Georgia"/>
+        <w:t>config</w:t>
+        <w:tab/>
+        <w:tab/>
+        <w:tab/>
+      </w:r>
+      <w:r>
+        <w:rPr>
+          <w:rFonts w:eastAsia="Songti SC" w:cs="Arial Unicode MS"/>
           <w:b w:val="false"/>
           <w:bCs w:val="false"/>
           <w:i/>
@@ -6343,11 +6289,12 @@
           <w:u w:val="none"/>
           <w:lang w:val="en-US" w:eastAsia="zh-CN" w:bidi="hi-IN"/>
         </w:rPr>
-        <w:t xml:space="preserve"> </w:t>
-      </w:r>
-      <w:r>
-        <w:rPr>
-          <w:rFonts w:eastAsia="Songti SC" w:cs="Arial Unicode MS" w:ascii="Georgia" w:hAnsi="Georgia"/>
+        <w:t>list</w:t>
+        <w:tab/>
+      </w:r>
+      <w:r>
+        <w:rPr>
+          <w:rFonts w:eastAsia="Songti SC" w:cs="Arial Unicode MS"/>
           <w:b w:val="false"/>
           <w:bCs w:val="false"/>
           <w:i w:val="false"/>
@@ -6359,7 +6306,7 @@
           <w:u w:val="none"/>
           <w:lang w:val="en-US" w:eastAsia="zh-CN" w:bidi="hi-IN"/>
         </w:rPr>
-        <w:t>string</w:t>
+        <w:t>config alist</w:t>
       </w:r>
     </w:p>
     <w:p>
@@ -6957,29 +6904,50 @@
       <w:pPr>
         <w:pStyle w:val="Normal"/>
         <w:rPr>
-          <w:sz w:val="18"/>
-          <w:szCs w:val="18"/>
-        </w:rPr>
-      </w:pPr>
-      <w:r>
-        <w:rPr>
-          <w:sz w:val="18"/>
-          <w:szCs w:val="18"/>
-        </w:rPr>
-      </w:r>
-    </w:p>
-    <w:p>
-      <w:pPr>
-        <w:pStyle w:val="Normal"/>
-        <w:rPr>
-          <w:sz w:val="18"/>
-          <w:szCs w:val="18"/>
-        </w:rPr>
-      </w:pPr>
-      <w:r>
-        <w:rPr>
-          <w:sz w:val="18"/>
-          <w:szCs w:val="18"/>
+          <w:rFonts w:ascii="Georgia" w:hAnsi="Georgia"/>
+          <w:sz w:val="16"/>
+          <w:szCs w:val="16"/>
+        </w:rPr>
+      </w:pPr>
+      <w:r>
+        <w:rPr>
+          <w:rFonts w:ascii="Georgia" w:hAnsi="Georgia"/>
+          <w:sz w:val="16"/>
+          <w:szCs w:val="16"/>
+        </w:rPr>
+      </w:r>
+    </w:p>
+    <w:p>
+      <w:pPr>
+        <w:pStyle w:val="Normal"/>
+        <w:rPr>
+          <w:rFonts w:ascii="Georgia" w:hAnsi="Georgia"/>
+          <w:sz w:val="16"/>
+          <w:szCs w:val="16"/>
+        </w:rPr>
+      </w:pPr>
+      <w:r>
+        <w:rPr>
+          <w:rFonts w:ascii="Georgia" w:hAnsi="Georgia"/>
+          <w:sz w:val="16"/>
+          <w:szCs w:val="16"/>
+        </w:rPr>
+      </w:r>
+    </w:p>
+    <w:p>
+      <w:pPr>
+        <w:pStyle w:val="Normal"/>
+        <w:rPr>
+          <w:rFonts w:ascii="Georgia" w:hAnsi="Georgia"/>
+          <w:sz w:val="16"/>
+          <w:szCs w:val="16"/>
+        </w:rPr>
+      </w:pPr>
+      <w:r>
+        <w:rPr>
+          <w:rFonts w:ascii="Georgia" w:hAnsi="Georgia"/>
+          <w:sz w:val="16"/>
+          <w:szCs w:val="16"/>
         </w:rPr>
       </w:r>
     </w:p>
@@ -6988,7 +6956,7 @@
         <w:pStyle w:val="Normal"/>
         <w:widowControl/>
         <w:suppressAutoHyphens w:val="true"/>
-        <w:overflowPunct w:val="false"/>
+        <w:overflowPunct w:val="true"/>
         <w:bidi w:val="0"/>
         <w:spacing w:before="0" w:after="0"/>
         <w:ind w:hanging="0" w:start="0" w:end="0"/>
@@ -7442,6 +7410,7 @@
           <w:szCs w:val="18"/>
         </w:rPr>
         <w:t xml:space="preserve"> </w:t>
+        <w:tab/>
         <w:tab/>
       </w:r>
       <w:r>
@@ -10810,7 +10779,7 @@
           <w:tab w:val="left" w:pos="4110" w:leader="none"/>
         </w:tabs>
         <w:suppressAutoHyphens w:val="true"/>
-        <w:overflowPunct w:val="false"/>
+        <w:overflowPunct w:val="true"/>
         <w:bidi w:val="0"/>
         <w:spacing w:before="0" w:after="0"/>
         <w:ind w:hanging="0" w:start="0" w:end="0"/>
@@ -11261,7 +11230,7 @@
           <w:tab w:val="left" w:pos="4110" w:leader="none"/>
         </w:tabs>
         <w:suppressAutoHyphens w:val="true"/>
-        <w:overflowPunct w:val="false"/>
+        <w:overflowPunct w:val="true"/>
         <w:bidi w:val="0"/>
         <w:spacing w:before="0" w:after="0"/>
         <w:ind w:hanging="0" w:start="0" w:end="0"/>
@@ -20739,7 +20708,7 @@
     <w:pPr>
       <w:widowControl/>
       <w:suppressAutoHyphens w:val="true"/>
-      <w:overflowPunct w:val="false"/>
+      <w:overflowPunct w:val="true"/>
       <w:bidi w:val="0"/>
       <w:spacing w:before="0" w:after="0"/>
       <w:jc w:val="start"/>

</xml_diff>

<commit_message>
#670 - tests: rethink module testing
</commit_message>
<xml_diff>
--- a/doc/refcards/mu-ref.docx
+++ b/doc/refcards/mu-ref.docx
@@ -66,7 +66,7 @@
           <w:tab w:val="left" w:pos="4110" w:leader="none"/>
         </w:tabs>
         <w:suppressAutoHyphens w:val="true"/>
-        <w:overflowPunct w:val="false"/>
+        <w:overflowPunct w:val="true"/>
         <w:bidi w:val="0"/>
         <w:spacing w:before="0" w:after="0"/>
         <w:ind w:hanging="0" w:start="0" w:end="0"/>
@@ -1967,8 +1967,8 @@
       <w:r>
         <w:rPr>
           <w:rFonts w:ascii="Georgia" w:hAnsi="Georgia"/>
-          <w:sz w:val="16"/>
-          <w:szCs w:val="16"/>
+          <w:sz w:val="20"/>
+          <w:szCs w:val="20"/>
         </w:rPr>
       </w:r>
     </w:p>
@@ -2228,8 +2228,8 @@
           <w:bCs/>
           <w:i w:val="false"/>
           <w:iCs w:val="false"/>
-          <w:sz w:val="16"/>
-          <w:szCs w:val="16"/>
+          <w:sz w:val="14"/>
+          <w:szCs w:val="14"/>
         </w:rPr>
         <w:t>env</w:t>
       </w:r>
@@ -2820,14 +2820,16 @@
         </w:rPr>
         <w:tab/>
         <w:tab/>
+        <w:t>state</w:t>
+        <w:tab/>
       </w:r>
       <w:r>
         <w:rPr>
           <w:rFonts w:eastAsia="Songti SC" w:cs="Arial Unicode MS" w:ascii="Georgia" w:hAnsi="Georgia"/>
           <w:b w:val="false"/>
           <w:bCs w:val="false"/>
-          <w:i w:val="false"/>
-          <w:iCs w:val="false"/>
+          <w:i/>
+          <w:iCs/>
           <w:color w:val="auto"/>
           <w:kern w:val="2"/>
           <w:sz w:val="14"/>
@@ -2835,7 +2837,7 @@
           <w:u w:val="none"/>
           <w:lang w:val="en-US" w:eastAsia="zh-CN" w:bidi="hi-IN"/>
         </w:rPr>
-        <w:t>state</w:t>
+        <w:t>list</w:t>
         <w:tab/>
       </w:r>
       <w:r>
@@ -2843,8 +2845,8 @@
           <w:rFonts w:eastAsia="Songti SC" w:cs="Arial Unicode MS" w:ascii="Georgia" w:hAnsi="Georgia"/>
           <w:b w:val="false"/>
           <w:bCs w:val="false"/>
-          <w:i/>
-          <w:iCs/>
+          <w:i w:val="false"/>
+          <w:iCs w:val="false"/>
           <w:color w:val="auto"/>
           <w:kern w:val="2"/>
           <w:sz w:val="14"/>
@@ -2852,189 +2854,182 @@
           <w:u w:val="none"/>
           <w:lang w:val="en-US" w:eastAsia="zh-CN" w:bidi="hi-IN"/>
         </w:rPr>
-        <w:t>list</w:t>
-        <w:tab/>
-      </w:r>
-      <w:r>
-        <w:rPr>
-          <w:rFonts w:eastAsia="Songti SC" w:cs="Arial Unicode MS" w:ascii="Georgia" w:hAnsi="Georgia"/>
-          <w:b w:val="false"/>
-          <w:bCs w:val="false"/>
-          <w:i w:val="false"/>
-          <w:iCs w:val="false"/>
-          <w:color w:val="auto"/>
-          <w:kern w:val="2"/>
+        <w:t>env state</w:t>
+      </w:r>
+    </w:p>
+    <w:p>
+      <w:pPr>
+        <w:pStyle w:val="Normal"/>
+        <w:rPr>
+          <w:rFonts w:ascii="Georgia" w:hAnsi="Georgia"/>
+          <w:sz w:val="16"/>
+          <w:szCs w:val="16"/>
+        </w:rPr>
+      </w:pPr>
+      <w:r>
+        <w:rPr>
+          <w:rFonts w:ascii="Georgia" w:hAnsi="Georgia"/>
+          <w:b/>
+          <w:bCs/>
+          <w:sz w:val="16"/>
+          <w:szCs w:val="16"/>
+        </w:rPr>
+        <w:t xml:space="preserve"> </w:t>
+      </w:r>
+      <w:r>
+        <w:rPr>
+          <w:rFonts w:ascii="Georgia" w:hAnsi="Georgia"/>
+          <w:b/>
+          <w:bCs/>
           <w:sz w:val="14"/>
           <w:szCs w:val="14"/>
-          <w:u w:val="none"/>
-          <w:lang w:val="en-US" w:eastAsia="zh-CN" w:bidi="hi-IN"/>
-        </w:rPr>
-        <w:t>env state</w:t>
-      </w:r>
-    </w:p>
-    <w:p>
-      <w:pPr>
-        <w:pStyle w:val="Normal"/>
-        <w:rPr>
-          <w:rFonts w:ascii="Georgia" w:hAnsi="Georgia"/>
-          <w:sz w:val="16"/>
-          <w:szCs w:val="16"/>
-        </w:rPr>
-      </w:pPr>
-      <w:r>
-        <w:rPr>
-          <w:rFonts w:ascii="Georgia" w:hAnsi="Georgia"/>
-          <w:b/>
-          <w:bCs/>
-          <w:sz w:val="16"/>
-          <w:szCs w:val="16"/>
-        </w:rPr>
-        <w:t xml:space="preserve"> </w:t>
-      </w:r>
-      <w:r>
-        <w:rPr>
-          <w:rFonts w:ascii="Georgia" w:hAnsi="Georgia"/>
-          <w:b/>
-          <w:bCs/>
+        </w:rPr>
+        <w:t>cpu-time</w:t>
+      </w:r>
+      <w:r>
+        <w:rPr>
+          <w:rFonts w:ascii="Georgia" w:hAnsi="Georgia"/>
           <w:sz w:val="14"/>
           <w:szCs w:val="14"/>
         </w:rPr>
-        <w:t>cpu-time</w:t>
-      </w:r>
-      <w:r>
-        <w:rPr>
-          <w:rFonts w:ascii="Georgia" w:hAnsi="Georgia"/>
+        <w:tab/>
+        <w:tab/>
+        <w:t>process-time, time-units-per-sec</w:t>
+      </w:r>
+    </w:p>
+    <w:p>
+      <w:pPr>
+        <w:pStyle w:val="Normal"/>
+        <w:rPr>
           <w:sz w:val="14"/>
           <w:szCs w:val="14"/>
         </w:rPr>
-        <w:tab/>
-        <w:tab/>
-        <w:t>process-time, time-units-per-sec</w:t>
-      </w:r>
-    </w:p>
-    <w:p>
-      <w:pPr>
-        <w:pStyle w:val="Normal"/>
-        <w:rPr>
+      </w:pPr>
+      <w:r>
+        <w:rPr>
+          <w:rFonts w:ascii="Georgia" w:hAnsi="Georgia"/>
+          <w:b w:val="false"/>
+          <w:bCs w:val="false"/>
           <w:sz w:val="14"/>
           <w:szCs w:val="14"/>
         </w:rPr>
-      </w:pPr>
-      <w:r>
-        <w:rPr>
-          <w:rFonts w:ascii="Georgia" w:hAnsi="Georgia"/>
-          <w:b w:val="false"/>
-          <w:bCs w:val="false"/>
+        <w:t xml:space="preserve"> </w:t>
+      </w:r>
+      <w:r>
+        <w:rPr>
+          <w:rFonts w:ascii="Georgia" w:hAnsi="Georgia"/>
+          <w:b/>
+          <w:bCs/>
           <w:sz w:val="14"/>
           <w:szCs w:val="14"/>
         </w:rPr>
-        <w:t xml:space="preserve"> </w:t>
-      </w:r>
-      <w:r>
-        <w:rPr>
-          <w:rFonts w:ascii="Georgia" w:hAnsi="Georgia"/>
-          <w:b/>
-          <w:bCs/>
+        <w:t>nix</w:t>
+        <w:tab/>
+        <w:tab/>
+      </w:r>
+      <w:r>
+        <w:rPr>
+          <w:rFonts w:ascii="Georgia" w:hAnsi="Georgia"/>
+          <w:b w:val="false"/>
+          <w:bCs w:val="false"/>
           <w:sz w:val="14"/>
           <w:szCs w:val="14"/>
         </w:rPr>
-        <w:t>nix</w:t>
-        <w:tab/>
-        <w:tab/>
-      </w:r>
-      <w:r>
-        <w:rPr>
-          <w:rFonts w:ascii="Georgia" w:hAnsi="Georgia"/>
-          <w:b w:val="false"/>
-          <w:bCs w:val="false"/>
+        <w:t>uname</w:t>
+      </w:r>
+    </w:p>
+    <w:p>
+      <w:pPr>
+        <w:pStyle w:val="Normal"/>
+        <w:rPr>
           <w:sz w:val="14"/>
           <w:szCs w:val="14"/>
         </w:rPr>
-        <w:t>uname</w:t>
-      </w:r>
-    </w:p>
-    <w:p>
-      <w:pPr>
-        <w:pStyle w:val="Normal"/>
-        <w:rPr>
+      </w:pPr>
+      <w:r>
+        <w:rPr>
+          <w:rFonts w:ascii="Georgia" w:hAnsi="Georgia"/>
           <w:sz w:val="14"/>
           <w:szCs w:val="14"/>
         </w:rPr>
-      </w:pPr>
-      <w:r>
-        <w:rPr>
-          <w:rFonts w:ascii="Georgia" w:hAnsi="Georgia"/>
+        <w:t xml:space="preserve"> </w:t>
+      </w:r>
+      <w:r>
+        <w:rPr>
+          <w:rFonts w:ascii="Georgia" w:hAnsi="Georgia"/>
+          <w:b/>
+          <w:bCs/>
           <w:sz w:val="14"/>
           <w:szCs w:val="14"/>
         </w:rPr>
-        <w:t xml:space="preserve"> </w:t>
-      </w:r>
-      <w:r>
-        <w:rPr>
-          <w:rFonts w:ascii="Georgia" w:hAnsi="Georgia"/>
-          <w:b/>
-          <w:bCs/>
+        <w:t>std</w:t>
+        <w:tab/>
+        <w:tab/>
+      </w:r>
+      <w:r>
+        <w:rPr>
+          <w:rFonts w:ascii="Georgia" w:hAnsi="Georgia"/>
           <w:sz w:val="14"/>
           <w:szCs w:val="14"/>
         </w:rPr>
-        <w:t>std</w:t>
-        <w:tab/>
-        <w:tab/>
-      </w:r>
-      <w:r>
-        <w:rPr>
-          <w:rFonts w:ascii="Georgia" w:hAnsi="Georgia"/>
+        <w:t>command, exit</w:t>
+      </w:r>
+    </w:p>
+    <w:p>
+      <w:pPr>
+        <w:pStyle w:val="Normal"/>
+        <w:rPr>
           <w:sz w:val="14"/>
           <w:szCs w:val="14"/>
         </w:rPr>
-        <w:t>command, exit</w:t>
-      </w:r>
-    </w:p>
-    <w:p>
-      <w:pPr>
-        <w:pStyle w:val="Normal"/>
-        <w:rPr>
+      </w:pPr>
+      <w:r>
+        <w:rPr>
+          <w:rFonts w:ascii="Georgia" w:hAnsi="Georgia"/>
           <w:sz w:val="14"/>
           <w:szCs w:val="14"/>
         </w:rPr>
-      </w:pPr>
-      <w:r>
-        <w:rPr>
-          <w:rFonts w:ascii="Georgia" w:hAnsi="Georgia"/>
+        <w:t xml:space="preserve"> </w:t>
+      </w:r>
+      <w:r>
+        <w:rPr>
+          <w:rFonts w:ascii="Georgia" w:hAnsi="Georgia"/>
+          <w:b/>
+          <w:bCs/>
           <w:sz w:val="14"/>
           <w:szCs w:val="14"/>
         </w:rPr>
-        <w:t xml:space="preserve"> </w:t>
-      </w:r>
-      <w:r>
-        <w:rPr>
-          <w:rFonts w:ascii="Georgia" w:hAnsi="Georgia"/>
-          <w:b/>
-          <w:bCs/>
+        <w:t>sysinfo</w:t>
+        <w:tab/>
+        <w:tab/>
+      </w:r>
+      <w:r>
+        <w:rPr>
+          <w:rFonts w:ascii="Georgia" w:hAnsi="Georgia"/>
           <w:sz w:val="14"/>
           <w:szCs w:val="14"/>
         </w:rPr>
-        <w:t>sysinfo</w:t>
-        <w:tab/>
-        <w:tab/>
-      </w:r>
-      <w:r>
-        <w:rPr>
-          <w:rFonts w:ascii="Georgia" w:hAnsi="Georgia"/>
+        <w:t>sysinfo (disabled on macOS)</w:t>
+      </w:r>
+    </w:p>
+    <w:p>
+      <w:pPr>
+        <w:pStyle w:val="Normal"/>
+        <w:rPr>
           <w:sz w:val="14"/>
           <w:szCs w:val="14"/>
         </w:rPr>
-        <w:t>sysinfo (disabled on macOS)</w:t>
-      </w:r>
-    </w:p>
-    <w:p>
-      <w:pPr>
-        <w:pStyle w:val="Normal"/>
-        <w:rPr>
+      </w:pPr>
+      <w:r>
+        <w:rPr>
+          <w:rFonts w:ascii="Georgia" w:hAnsi="Georgia"/>
+          <w:b/>
+          <w:bCs/>
           <w:sz w:val="14"/>
           <w:szCs w:val="14"/>
         </w:rPr>
-      </w:pPr>
+        <w:t xml:space="preserve"> </w:t>
+      </w:r>
       <w:r>
         <w:rPr>
           <w:rFonts w:ascii="Georgia" w:hAnsi="Georgia"/>
@@ -3043,39 +3038,39 @@
           <w:sz w:val="14"/>
           <w:szCs w:val="14"/>
         </w:rPr>
-        <w:t xml:space="preserve"> </w:t>
-      </w:r>
-      <w:r>
-        <w:rPr>
-          <w:rFonts w:ascii="Georgia" w:hAnsi="Georgia"/>
-          <w:b/>
-          <w:bCs/>
+        <w:t>ffi</w:t>
+        <w:tab/>
+        <w:tab/>
+      </w:r>
+      <w:r>
+        <w:rPr>
+          <w:rFonts w:ascii="Georgia" w:hAnsi="Georgia"/>
+          <w:b w:val="false"/>
+          <w:bCs w:val="false"/>
           <w:sz w:val="14"/>
           <w:szCs w:val="14"/>
         </w:rPr>
-        <w:t>ffi</w:t>
-        <w:tab/>
-        <w:tab/>
-      </w:r>
-      <w:r>
-        <w:rPr>
-          <w:rFonts w:ascii="Georgia" w:hAnsi="Georgia"/>
-          <w:b w:val="false"/>
-          <w:bCs w:val="false"/>
+        <w:t>Rust FFI</w:t>
+      </w:r>
+    </w:p>
+    <w:p>
+      <w:pPr>
+        <w:pStyle w:val="Normal"/>
+        <w:rPr>
           <w:sz w:val="14"/>
           <w:szCs w:val="14"/>
         </w:rPr>
-        <w:t>Rust FFI</w:t>
-      </w:r>
-    </w:p>
-    <w:p>
-      <w:pPr>
-        <w:pStyle w:val="Normal"/>
-        <w:rPr>
+      </w:pPr>
+      <w:r>
+        <w:rPr>
+          <w:rFonts w:ascii="Georgia" w:hAnsi="Georgia"/>
+          <w:b/>
+          <w:bCs/>
           <w:sz w:val="14"/>
           <w:szCs w:val="14"/>
         </w:rPr>
-      </w:pPr>
+        <w:t xml:space="preserve"> </w:t>
+      </w:r>
       <w:r>
         <w:rPr>
           <w:rFonts w:ascii="Georgia" w:hAnsi="Georgia"/>
@@ -3084,39 +3079,41 @@
           <w:sz w:val="14"/>
           <w:szCs w:val="14"/>
         </w:rPr>
-        <w:t xml:space="preserve"> </w:t>
-      </w:r>
-      <w:r>
-        <w:rPr>
-          <w:rFonts w:ascii="Georgia" w:hAnsi="Georgia"/>
-          <w:b/>
-          <w:bCs/>
+        <w:t>prof</w:t>
+        <w:tab/>
+        <w:tab/>
+      </w:r>
+      <w:r>
+        <w:rPr>
+          <w:rFonts w:ascii="Georgia" w:hAnsi="Georgia"/>
+          <w:b w:val="false"/>
+          <w:bCs w:val="false"/>
           <w:sz w:val="14"/>
           <w:szCs w:val="14"/>
         </w:rPr>
-        <w:t>prof</w:t>
-        <w:tab/>
-        <w:tab/>
-      </w:r>
-      <w:r>
-        <w:rPr>
-          <w:rFonts w:ascii="Georgia" w:hAnsi="Georgia"/>
-          <w:b w:val="false"/>
-          <w:bCs w:val="false"/>
+        <w:t>prof-control</w:t>
+      </w:r>
+    </w:p>
+    <w:p>
+      <w:pPr>
+        <w:pStyle w:val="Normal"/>
+        <w:rPr>
           <w:sz w:val="14"/>
           <w:szCs w:val="14"/>
         </w:rPr>
-        <w:t>prof-control</w:t>
-      </w:r>
-    </w:p>
-    <w:p>
-      <w:pPr>
-        <w:pStyle w:val="Normal"/>
-        <w:rPr>
+      </w:pPr>
+      <w:r>
+        <w:rPr>
+          <w:rFonts w:ascii="Georgia" w:hAnsi="Georgia"/>
+          <w:b/>
+          <w:bCs/>
+          <w:i w:val="false"/>
+          <w:iCs w:val="false"/>
           <w:sz w:val="14"/>
           <w:szCs w:val="14"/>
         </w:rPr>
-      </w:pPr>
+        <w:t xml:space="preserve"> </w:t>
+      </w:r>
       <w:r>
         <w:rPr>
           <w:rFonts w:ascii="Georgia" w:hAnsi="Georgia"/>
@@ -3127,31 +3124,19 @@
           <w:sz w:val="14"/>
           <w:szCs w:val="14"/>
         </w:rPr>
-        <w:t xml:space="preserve"> </w:t>
-      </w:r>
-      <w:r>
-        <w:rPr>
-          <w:rFonts w:ascii="Georgia" w:hAnsi="Georgia"/>
-          <w:b/>
-          <w:bCs/>
+        <w:t>semispace_heap</w:t>
+        <w:tab/>
+      </w:r>
+      <w:r>
+        <w:rPr>
+          <w:rFonts w:ascii="Georgia" w:hAnsi="Georgia"/>
+          <w:b w:val="false"/>
+          <w:bCs w:val="false"/>
           <w:i w:val="false"/>
           <w:iCs w:val="false"/>
           <w:sz w:val="14"/>
           <w:szCs w:val="14"/>
         </w:rPr>
-        <w:t>semispace_heap</w:t>
-        <w:tab/>
-      </w:r>
-      <w:r>
-        <w:rPr>
-          <w:rFonts w:ascii="Georgia" w:hAnsi="Georgia"/>
-          <w:b w:val="false"/>
-          <w:bCs w:val="false"/>
-          <w:i w:val="false"/>
-          <w:iCs w:val="false"/>
-          <w:sz w:val="14"/>
-          <w:szCs w:val="14"/>
-        </w:rPr>
         <w:t>use semispace heap</w:t>
       </w:r>
     </w:p>
@@ -3165,7 +3150,11 @@
         </w:rPr>
       </w:pPr>
       <w:r>
-        <w:rPr/>
+        <w:rPr>
+          <w:rFonts w:ascii="Georgia" w:hAnsi="Georgia"/>
+          <w:sz w:val="16"/>
+          <w:szCs w:val="16"/>
+        </w:rPr>
       </w:r>
     </w:p>
     <w:p>
@@ -3797,19 +3786,7 @@
           <w:sz w:val="18"/>
           <w:szCs w:val="18"/>
         </w:rPr>
-        <w:t>f</w:t>
-      </w:r>
-      <w:r>
-        <w:rPr>
-          <w:rFonts w:ascii="Georgia" w:hAnsi="Georgia"/>
-          <w:b w:val="false"/>
-          <w:bCs w:val="false"/>
-          <w:i/>
-          <w:iCs/>
-          <w:sz w:val="18"/>
-          <w:szCs w:val="18"/>
-        </w:rPr>
-        <w:t>n</w:t>
+        <w:t>fn</w:t>
       </w:r>
       <w:r>
         <w:rPr>
@@ -5090,23 +5067,7 @@
           <w:u w:val="none"/>
           <w:lang w:val="en-US" w:eastAsia="zh-CN" w:bidi="hi-IN"/>
         </w:rPr>
-        <w:t>f</w:t>
-      </w:r>
-      <w:r>
-        <w:rPr>
-          <w:rFonts w:eastAsia="Songti SC" w:cs="Arial Unicode MS" w:ascii="Georgia" w:hAnsi="Georgia"/>
-          <w:b w:val="false"/>
-          <w:bCs w:val="false"/>
-          <w:i/>
-          <w:iCs/>
-          <w:color w:val="auto"/>
-          <w:kern w:val="2"/>
-          <w:sz w:val="18"/>
-          <w:szCs w:val="18"/>
-          <w:u w:val="none"/>
-          <w:lang w:val="en-US" w:eastAsia="zh-CN" w:bidi="hi-IN"/>
-        </w:rPr>
-        <w:t>n</w:t>
+        <w:t>fn</w:t>
       </w:r>
     </w:p>
     <w:p>
@@ -7706,7 +7667,7 @@
         <w:pStyle w:val="Normal"/>
         <w:widowControl/>
         <w:suppressAutoHyphens w:val="true"/>
-        <w:overflowPunct w:val="false"/>
+        <w:overflowPunct w:val="true"/>
         <w:bidi w:val="0"/>
         <w:spacing w:before="0" w:after="0"/>
         <w:ind w:hanging="0" w:start="0" w:end="0"/>
@@ -11529,20 +11490,11 @@
         </w:rPr>
       </w:pPr>
       <w:r>
-        <w:rPr/>
-      </w:r>
-    </w:p>
-    <w:p>
-      <w:pPr>
-        <w:pStyle w:val="Normal"/>
         <w:rPr>
           <w:rFonts w:ascii="Georgia" w:hAnsi="Georgia"/>
           <w:sz w:val="20"/>
           <w:szCs w:val="20"/>
         </w:rPr>
-      </w:pPr>
-      <w:r>
-        <w:rPr/>
       </w:r>
     </w:p>
     <w:p>
@@ -11555,7 +11507,28 @@
         </w:rPr>
       </w:pPr>
       <w:r>
-        <w:rPr/>
+        <w:rPr>
+          <w:rFonts w:ascii="Georgia" w:hAnsi="Georgia"/>
+          <w:sz w:val="20"/>
+          <w:szCs w:val="20"/>
+        </w:rPr>
+      </w:r>
+    </w:p>
+    <w:p>
+      <w:pPr>
+        <w:pStyle w:val="Normal"/>
+        <w:rPr>
+          <w:rFonts w:ascii="Georgia" w:hAnsi="Georgia"/>
+          <w:sz w:val="20"/>
+          <w:szCs w:val="20"/>
+        </w:rPr>
+      </w:pPr>
+      <w:r>
+        <w:rPr>
+          <w:rFonts w:ascii="Georgia" w:hAnsi="Georgia"/>
+          <w:sz w:val="20"/>
+          <w:szCs w:val="20"/>
+        </w:rPr>
       </w:r>
     </w:p>
     <w:p>
@@ -13727,19 +13700,7 @@
           <w:sz w:val="18"/>
           <w:szCs w:val="18"/>
         </w:rPr>
-        <w:t>stre</w:t>
-      </w:r>
-      <w:r>
-        <w:rPr>
-          <w:rFonts w:ascii="Georgia" w:hAnsi="Georgia"/>
-          <w:b w:val="false"/>
-          <w:bCs w:val="false"/>
-          <w:i/>
-          <w:iCs/>
-          <w:sz w:val="18"/>
-          <w:szCs w:val="18"/>
-        </w:rPr>
-        <w:t>am</w:t>
+        <w:t>stream</w:t>
       </w:r>
     </w:p>
     <w:p>
@@ -13850,8 +13811,11 @@
       </w:pPr>
       <w:r>
         <w:rPr>
-          <w:sz w:val="16"/>
-          <w:szCs w:val="16"/>
+          <w:rFonts w:ascii="Georgia" w:hAnsi="Georgia"/>
+          <w:b w:val="false"/>
+          <w:bCs w:val="false"/>
+          <w:i w:val="false"/>
+          <w:iCs w:val="false"/>
         </w:rPr>
       </w:r>
     </w:p>
@@ -14758,31 +14722,40 @@
         </w:rPr>
       </w:pPr>
       <w:r>
-        <w:rPr/>
-      </w:r>
-    </w:p>
-    <w:p>
-      <w:pPr>
-        <w:pStyle w:val="Normal"/>
-        <w:rPr>
-          <w:sz w:val="18"/>
-          <w:szCs w:val="18"/>
-        </w:rPr>
-      </w:pPr>
-      <w:r>
-        <w:rPr/>
-      </w:r>
-    </w:p>
-    <w:p>
-      <w:pPr>
-        <w:pStyle w:val="Normal"/>
-        <w:rPr>
-          <w:sz w:val="18"/>
-          <w:szCs w:val="18"/>
-        </w:rPr>
-      </w:pPr>
-      <w:r>
-        <w:rPr/>
+        <w:rPr>
+          <w:sz w:val="18"/>
+          <w:szCs w:val="18"/>
+        </w:rPr>
+      </w:r>
+    </w:p>
+    <w:p>
+      <w:pPr>
+        <w:pStyle w:val="Normal"/>
+        <w:rPr>
+          <w:sz w:val="18"/>
+          <w:szCs w:val="18"/>
+        </w:rPr>
+      </w:pPr>
+      <w:r>
+        <w:rPr>
+          <w:sz w:val="18"/>
+          <w:szCs w:val="18"/>
+        </w:rPr>
+      </w:r>
+    </w:p>
+    <w:p>
+      <w:pPr>
+        <w:pStyle w:val="Normal"/>
+        <w:rPr>
+          <w:sz w:val="18"/>
+          <w:szCs w:val="18"/>
+        </w:rPr>
+      </w:pPr>
+      <w:r>
+        <w:rPr>
+          <w:sz w:val="18"/>
+          <w:szCs w:val="18"/>
+        </w:rPr>
       </w:r>
     </w:p>
     <w:p>
@@ -14829,7 +14802,7 @@
           <w:szCs w:val="20"/>
           <w:shd w:fill="333333" w:val="clear"/>
         </w:rPr>
-        <w:t xml:space="preserve">                                      </w:t>
+        <w:t xml:space="preserve">                                       </w:t>
       </w:r>
       <w:r>
         <w:rPr>
@@ -15738,6 +15711,8 @@
       <w:r>
         <w:rPr>
           <w:rFonts w:ascii="Georgia" w:hAnsi="Georgia"/>
+          <w:b w:val="false"/>
+          <w:bCs w:val="false"/>
           <w:sz w:val="16"/>
           <w:szCs w:val="16"/>
         </w:rPr>
@@ -15784,7 +15759,7 @@
           <w:shd w:fill="333333" w:val="clear"/>
           <w:lang w:val="en-US" w:eastAsia="zh-CN" w:bidi="hi-IN"/>
         </w:rPr>
-        <w:t xml:space="preserve">Structs                                             </w:t>
+        <w:t xml:space="preserve">Structs                                            </w:t>
       </w:r>
       <w:r>
         <w:rPr>
@@ -16256,7 +16231,7 @@
           <w:u w:val="none"/>
           <w:shd w:fill="333333" w:val="clear"/>
         </w:rPr>
-        <w:t xml:space="preserve">API               </w:t>
+        <w:t xml:space="preserve">API                  </w:t>
       </w:r>
       <w:r>
         <w:rPr>
@@ -17436,31 +17411,10 @@
         </w:rPr>
       </w:pPr>
       <w:r>
-        <w:rPr/>
-      </w:r>
-    </w:p>
-    <w:p>
-      <w:pPr>
-        <w:pStyle w:val="Normal"/>
-        <w:rPr>
-          <w:b/>
-          <w:bCs/>
-        </w:rPr>
-      </w:pPr>
-      <w:r>
-        <w:rPr/>
-      </w:r>
-    </w:p>
-    <w:p>
-      <w:pPr>
-        <w:pStyle w:val="Normal"/>
-        <w:rPr>
-          <w:b/>
-          <w:bCs/>
-        </w:rPr>
-      </w:pPr>
-      <w:r>
-        <w:rPr/>
+        <w:rPr>
+          <w:b/>
+          <w:bCs/>
+        </w:rPr>
       </w:r>
     </w:p>
     <w:p>
@@ -20488,7 +20442,7 @@
     <w:pPr>
       <w:widowControl/>
       <w:suppressAutoHyphens w:val="true"/>
-      <w:overflowPunct w:val="false"/>
+      <w:overflowPunct w:val="true"/>
       <w:bidi w:val="0"/>
       <w:spacing w:before="0" w:after="0"/>
       <w:jc w:val="start"/>

</xml_diff>

<commit_message>
#65 - core: if is broken
</commit_message>
<xml_diff>
--- a/doc/refcards/mu-ref.docx
+++ b/doc/refcards/mu-ref.docx
@@ -66,7 +66,7 @@
           <w:tab w:val="left" w:pos="4110" w:leader="none"/>
         </w:tabs>
         <w:suppressAutoHyphens w:val="true"/>
-        <w:overflowPunct w:val="true"/>
+        <w:overflowPunct w:val="false"/>
         <w:bidi w:val="0"/>
         <w:spacing w:before="0" w:after="0"/>
         <w:ind w:hanging="0" w:start="0" w:end="0"/>
@@ -4516,32 +4516,103 @@
           <w:sz w:val="18"/>
           <w:szCs w:val="18"/>
         </w:rPr>
-        <w:t>T T’ T’’</w:t>
-      </w:r>
-      <w:r>
-        <w:rPr>
-          <w:rFonts w:ascii="Georgia" w:hAnsi="Georgia"/>
-          <w:b w:val="false"/>
-          <w:bCs w:val="false"/>
-          <w:i w:val="false"/>
-          <w:iCs w:val="false"/>
-          <w:sz w:val="18"/>
-          <w:szCs w:val="18"/>
-        </w:rPr>
-        <w:tab/>
-        <w:tab/>
-      </w:r>
-      <w:r>
-        <w:rPr>
-          <w:rFonts w:ascii="Georgia" w:hAnsi="Georgia"/>
-          <w:b w:val="false"/>
-          <w:bCs w:val="false"/>
-          <w:i/>
-          <w:iCs/>
-          <w:sz w:val="18"/>
-          <w:szCs w:val="18"/>
-        </w:rPr>
-        <w:t>key</w:t>
+        <w:t>fn</w:t>
+      </w:r>
+      <w:r>
+        <w:rPr>
+          <w:rFonts w:ascii="Georgia" w:hAnsi="Georgia"/>
+          <w:b w:val="false"/>
+          <w:bCs w:val="false"/>
+          <w:i/>
+          <w:iCs/>
+          <w:sz w:val="18"/>
+          <w:szCs w:val="18"/>
+        </w:rPr>
+        <w:t xml:space="preserve"> </w:t>
+      </w:r>
+      <w:r>
+        <w:rPr>
+          <w:rFonts w:ascii="Georgia" w:hAnsi="Georgia"/>
+          <w:b w:val="false"/>
+          <w:bCs w:val="false"/>
+          <w:i/>
+          <w:iCs/>
+          <w:sz w:val="18"/>
+          <w:szCs w:val="18"/>
+        </w:rPr>
+        <w:t>fn</w:t>
+      </w:r>
+      <w:r>
+        <w:rPr>
+          <w:rFonts w:ascii="Georgia" w:hAnsi="Georgia"/>
+          <w:b w:val="false"/>
+          <w:bCs w:val="false"/>
+          <w:i/>
+          <w:iCs/>
+          <w:sz w:val="18"/>
+          <w:szCs w:val="18"/>
+        </w:rPr>
+        <w:t xml:space="preserve">’ </w:t>
+      </w:r>
+      <w:r>
+        <w:rPr>
+          <w:rFonts w:ascii="Georgia" w:hAnsi="Georgia"/>
+          <w:b w:val="false"/>
+          <w:bCs w:val="false"/>
+          <w:i/>
+          <w:iCs/>
+          <w:sz w:val="18"/>
+          <w:szCs w:val="18"/>
+        </w:rPr>
+        <w:t>fn</w:t>
+      </w:r>
+      <w:r>
+        <w:rPr>
+          <w:rFonts w:ascii="Georgia" w:hAnsi="Georgia"/>
+          <w:b w:val="false"/>
+          <w:bCs w:val="false"/>
+          <w:i/>
+          <w:iCs/>
+          <w:sz w:val="18"/>
+          <w:szCs w:val="18"/>
+        </w:rPr>
+        <w:t>’’</w:t>
+      </w:r>
+      <w:r>
+        <w:rPr>
+          <w:rFonts w:ascii="Georgia" w:hAnsi="Georgia"/>
+          <w:b w:val="false"/>
+          <w:bCs w:val="false"/>
+          <w:i w:val="false"/>
+          <w:iCs w:val="false"/>
+          <w:sz w:val="18"/>
+          <w:szCs w:val="18"/>
+        </w:rPr>
+        <w:tab/>
+        <w:tab/>
+      </w:r>
+      <w:r>
+        <w:rPr>
+          <w:rFonts w:ascii="Georgia" w:hAnsi="Georgia"/>
+          <w:b w:val="false"/>
+          <w:bCs w:val="false"/>
+          <w:i/>
+          <w:iCs/>
+          <w:sz w:val="18"/>
+          <w:szCs w:val="18"/>
+        </w:rPr>
+        <w:t>bool</w:t>
+      </w:r>
+      <w:r>
+        <w:rPr>
+          <w:rFonts w:ascii="Georgia" w:hAnsi="Georgia"/>
+          <w:b w:val="false"/>
+          <w:bCs w:val="false"/>
+          <w:i/>
+          <w:iCs/>
+          <w:sz w:val="18"/>
+          <w:szCs w:val="18"/>
+        </w:rPr>
         <w:tab/>
       </w:r>
       <w:r>
@@ -7667,7 +7738,7 @@
         <w:pStyle w:val="Normal"/>
         <w:widowControl/>
         <w:suppressAutoHyphens w:val="true"/>
-        <w:overflowPunct w:val="true"/>
+        <w:overflowPunct w:val="false"/>
         <w:bidi w:val="0"/>
         <w:spacing w:before="0" w:after="0"/>
         <w:ind w:hanging="0" w:start="0" w:end="0"/>
@@ -20442,7 +20513,7 @@
     <w:pPr>
       <w:widowControl/>
       <w:suppressAutoHyphens w:val="true"/>
-      <w:overflowPunct w:val="true"/>
+      <w:overflowPunct w:val="false"/>
       <w:bidi w:val="0"/>
       <w:spacing w:before="0" w:after="0"/>
       <w:jc w:val="start"/>

</xml_diff>

<commit_message>
#689 - mu: change :return to :exit
</commit_message>
<xml_diff>
--- a/doc/refcards/mu-ref.docx
+++ b/doc/refcards/mu-ref.docx
@@ -66,7 +66,7 @@
           <w:tab w:val="left" w:pos="4110" w:leader="none"/>
         </w:tabs>
         <w:suppressAutoHyphens w:val="true"/>
-        <w:overflowPunct w:val="false"/>
+        <w:overflowPunct w:val="true"/>
         <w:bidi w:val="0"/>
         <w:spacing w:before="0" w:after="0"/>
         <w:ind w:hanging="0" w:start="0" w:end="0"/>
@@ -327,7 +327,19 @@
           <w:sz w:val="16"/>
           <w:szCs w:val="16"/>
         </w:rPr>
-        <w:t>0.2.0</w:t>
+        <w:t>0.2.</w:t>
+      </w:r>
+      <w:r>
+        <w:rPr>
+          <w:rFonts w:ascii="Georgia" w:hAnsi="Georgia"/>
+          <w:b/>
+          <w:bCs/>
+          <w:i/>
+          <w:iCs/>
+          <w:sz w:val="16"/>
+          <w:szCs w:val="16"/>
+        </w:rPr>
+        <w:t>1</w:t>
       </w:r>
     </w:p>
     <w:p>
@@ -4516,67 +4528,7 @@
           <w:sz w:val="18"/>
           <w:szCs w:val="18"/>
         </w:rPr>
-        <w:t>fn</w:t>
-      </w:r>
-      <w:r>
-        <w:rPr>
-          <w:rFonts w:ascii="Georgia" w:hAnsi="Georgia"/>
-          <w:b w:val="false"/>
-          <w:bCs w:val="false"/>
-          <w:i/>
-          <w:iCs/>
-          <w:sz w:val="18"/>
-          <w:szCs w:val="18"/>
-        </w:rPr>
-        <w:t xml:space="preserve"> </w:t>
-      </w:r>
-      <w:r>
-        <w:rPr>
-          <w:rFonts w:ascii="Georgia" w:hAnsi="Georgia"/>
-          <w:b w:val="false"/>
-          <w:bCs w:val="false"/>
-          <w:i/>
-          <w:iCs/>
-          <w:sz w:val="18"/>
-          <w:szCs w:val="18"/>
-        </w:rPr>
-        <w:t>fn</w:t>
-      </w:r>
-      <w:r>
-        <w:rPr>
-          <w:rFonts w:ascii="Georgia" w:hAnsi="Georgia"/>
-          <w:b w:val="false"/>
-          <w:bCs w:val="false"/>
-          <w:i/>
-          <w:iCs/>
-          <w:sz w:val="18"/>
-          <w:szCs w:val="18"/>
-        </w:rPr>
-        <w:t xml:space="preserve">’ </w:t>
-      </w:r>
-      <w:r>
-        <w:rPr>
-          <w:rFonts w:ascii="Georgia" w:hAnsi="Georgia"/>
-          <w:b w:val="false"/>
-          <w:bCs w:val="false"/>
-          <w:i/>
-          <w:iCs/>
-          <w:sz w:val="18"/>
-          <w:szCs w:val="18"/>
-        </w:rPr>
-        <w:t>fn</w:t>
-      </w:r>
-      <w:r>
-        <w:rPr>
-          <w:rFonts w:ascii="Georgia" w:hAnsi="Georgia"/>
-          <w:b w:val="false"/>
-          <w:bCs w:val="false"/>
-          <w:i/>
-          <w:iCs/>
-          <w:sz w:val="18"/>
-          <w:szCs w:val="18"/>
-        </w:rPr>
-        <w:t>’’</w:t>
+        <w:t>fn fn’ fn’’</w:t>
       </w:r>
       <w:r>
         <w:rPr>
@@ -4602,17 +4554,6 @@
           <w:szCs w:val="18"/>
         </w:rPr>
         <w:t>bool</w:t>
-      </w:r>
-      <w:r>
-        <w:rPr>
-          <w:rFonts w:ascii="Georgia" w:hAnsi="Georgia"/>
-          <w:b w:val="false"/>
-          <w:bCs w:val="false"/>
-          <w:i/>
-          <w:iCs/>
-          <w:sz w:val="18"/>
-          <w:szCs w:val="18"/>
-        </w:rPr>
         <w:tab/>
       </w:r>
       <w:r>
@@ -7738,7 +7679,7 @@
         <w:pStyle w:val="Normal"/>
         <w:widowControl/>
         <w:suppressAutoHyphens w:val="true"/>
-        <w:overflowPunct w:val="false"/>
+        <w:overflowPunct w:val="true"/>
         <w:bidi w:val="0"/>
         <w:spacing w:before="0" w:after="0"/>
         <w:ind w:hanging="0" w:start="0" w:end="0"/>
@@ -15707,7 +15648,27 @@
           <w:sz w:val="16"/>
           <w:szCs w:val="16"/>
         </w:rPr>
-        <w:t>:range   :read    :return  :sigint  :stream</w:t>
+        <w:t>:range   :read    :</w:t>
+      </w:r>
+      <w:r>
+        <w:rPr>
+          <w:rFonts w:ascii="Andale Mono" w:hAnsi="Andale Mono"/>
+          <w:b w:val="false"/>
+          <w:bCs w:val="false"/>
+          <w:sz w:val="16"/>
+          <w:szCs w:val="16"/>
+        </w:rPr>
+        <w:t xml:space="preserve">exit  </w:t>
+      </w:r>
+      <w:r>
+        <w:rPr>
+          <w:rFonts w:ascii="Andale Mono" w:hAnsi="Andale Mono"/>
+          <w:b w:val="false"/>
+          <w:bCs w:val="false"/>
+          <w:sz w:val="16"/>
+          <w:szCs w:val="16"/>
+        </w:rPr>
+        <w:t xml:space="preserve">  :sigint  :stream</w:t>
       </w:r>
     </w:p>
     <w:p>
@@ -20513,7 +20474,7 @@
     <w:pPr>
       <w:widowControl/>
       <w:suppressAutoHyphens w:val="true"/>
-      <w:overflowPunct w:val="false"/>
+      <w:overflowPunct w:val="true"/>
       <w:bidi w:val="0"/>
       <w:spacing w:before="0" w:after="0"/>
       <w:jc w:val="start"/>
@@ -20528,7 +20489,7 @@
     </w:rPr>
   </w:style>
   <w:style w:type="paragraph" w:styleId="Heading1">
-    <w:name w:val="Heading 1"/>
+    <w:name w:val="heading 1"/>
     <w:basedOn w:val="Heading"/>
     <w:next w:val="BodyText"/>
     <w:qFormat/>
@@ -20591,7 +20552,7 @@
     </w:rPr>
   </w:style>
   <w:style w:type="paragraph" w:styleId="Caption">
-    <w:name w:val="Caption"/>
+    <w:name w:val="caption"/>
     <w:basedOn w:val="Normal"/>
     <w:qFormat/>
     <w:pPr>
@@ -20672,7 +20633,7 @@
     <w:rPr/>
   </w:style>
   <w:style w:type="paragraph" w:styleId="Header">
-    <w:name w:val="Header"/>
+    <w:name w:val="header"/>
     <w:basedOn w:val="HeaderandFooter"/>
     <w:pPr>
       <w:suppressLineNumbers/>

</xml_diff>

<commit_message>
#731 - mu: ditch ctrl-c
</commit_message>
<xml_diff>
--- a/doc/refcards/mu-ref.docx
+++ b/doc/refcards/mu-ref.docx
@@ -66,7 +66,7 @@
           <w:tab w:val="left" w:pos="4110" w:leader="none"/>
         </w:tabs>
         <w:suppressAutoHyphens w:val="true"/>
-        <w:overflowPunct w:val="false"/>
+        <w:overflowPunct w:val="true"/>
         <w:bidi w:val="0"/>
         <w:spacing w:before="0" w:after="0"/>
         <w:ind w:hanging="0" w:start="0" w:end="0"/>
@@ -327,19 +327,7 @@
           <w:sz w:val="16"/>
           <w:szCs w:val="16"/>
         </w:rPr>
-        <w:t>0.2.</w:t>
-      </w:r>
-      <w:r>
-        <w:rPr>
-          <w:rFonts w:ascii="Georgia" w:hAnsi="Georgia"/>
-          <w:b/>
-          <w:bCs/>
-          <w:i/>
-          <w:iCs/>
-          <w:sz w:val="16"/>
-          <w:szCs w:val="16"/>
-        </w:rPr>
-        <w:t>2</w:t>
+        <w:t>0.2.2</w:t>
       </w:r>
     </w:p>
     <w:p>
@@ -2265,8 +2253,8 @@
       <w:r>
         <w:rPr>
           <w:rFonts w:eastAsia="Songti SC" w:cs="Arial Unicode MS" w:ascii="Georgia" w:hAnsi="Georgia"/>
-          <w:b w:val="false"/>
-          <w:bCs w:val="false"/>
+          <w:b/>
+          <w:bCs/>
           <w:i w:val="false"/>
           <w:iCs w:val="false"/>
           <w:color w:val="auto"/>
@@ -2277,15 +2265,14 @@
           <w:lang w:val="en-US" w:eastAsia="zh-CN" w:bidi="hi-IN"/>
         </w:rPr>
         <w:t>heap-info</w:t>
-        <w:tab/>
       </w:r>
       <w:r>
         <w:rPr>
           <w:rFonts w:eastAsia="Songti SC" w:cs="Arial Unicode MS" w:ascii="Georgia" w:hAnsi="Georgia"/>
           <w:b w:val="false"/>
           <w:bCs w:val="false"/>
-          <w:i/>
-          <w:iCs/>
+          <w:i w:val="false"/>
+          <w:iCs w:val="false"/>
           <w:color w:val="auto"/>
           <w:kern w:val="2"/>
           <w:sz w:val="14"/>
@@ -2293,16 +2280,15 @@
           <w:u w:val="none"/>
           <w:lang w:val="en-US" w:eastAsia="zh-CN" w:bidi="hi-IN"/>
         </w:rPr>
-        <w:t>vector</w:t>
-        <w:tab/>
+        <w:t xml:space="preserve"> </w:t>
       </w:r>
       <w:r>
         <w:rPr>
           <w:rFonts w:eastAsia="Songti SC" w:cs="Arial Unicode MS" w:ascii="Georgia" w:hAnsi="Georgia"/>
           <w:b w:val="false"/>
           <w:bCs w:val="false"/>
-          <w:i w:val="false"/>
-          <w:iCs w:val="false"/>
+          <w:i/>
+          <w:iCs/>
           <w:color w:val="auto"/>
           <w:kern w:val="2"/>
           <w:sz w:val="14"/>
@@ -2310,95 +2296,14 @@
           <w:u w:val="none"/>
           <w:lang w:val="en-US" w:eastAsia="zh-CN" w:bidi="hi-IN"/>
         </w:rPr>
-        <w:t xml:space="preserve">heap information </w:t>
-      </w:r>
-    </w:p>
-    <w:p>
-      <w:pPr>
-        <w:pStyle w:val="Normal"/>
-        <w:rPr>
-          <w:sz w:val="14"/>
-          <w:szCs w:val="14"/>
-        </w:rPr>
-      </w:pPr>
-      <w:r>
-        <w:rPr>
-          <w:rFonts w:ascii="Andale Mono" w:hAnsi="Andale Mono"/>
-          <w:sz w:val="14"/>
-          <w:szCs w:val="14"/>
-        </w:rPr>
-        <w:tab/>
-        <w:tab/>
-        <w:t xml:space="preserve">    #(:t </w:t>
-      </w:r>
-      <w:r>
-        <w:rPr>
-          <w:rFonts w:ascii="Andale Mono" w:hAnsi="Andale Mono"/>
-          <w:i/>
-          <w:iCs/>
-          <w:sz w:val="14"/>
-          <w:szCs w:val="14"/>
-        </w:rPr>
-        <w:t>type</w:t>
-      </w:r>
-      <w:r>
-        <w:rPr>
-          <w:rFonts w:ascii="Andale Mono" w:hAnsi="Andale Mono"/>
-          <w:sz w:val="14"/>
-          <w:szCs w:val="14"/>
-        </w:rPr>
-        <w:t xml:space="preserve"> </w:t>
-      </w:r>
-      <w:r>
-        <w:rPr>
-          <w:rFonts w:ascii="Andale Mono" w:hAnsi="Andale Mono"/>
-          <w:i/>
-          <w:iCs/>
-          <w:sz w:val="14"/>
-          <w:szCs w:val="14"/>
-        </w:rPr>
-        <w:t>pages</w:t>
-      </w:r>
-      <w:r>
-        <w:rPr>
-          <w:rFonts w:ascii="Andale Mono" w:hAnsi="Andale Mono"/>
-          <w:sz w:val="14"/>
-          <w:szCs w:val="14"/>
-        </w:rPr>
-        <w:t xml:space="preserve"> </w:t>
-      </w:r>
-      <w:r>
-        <w:rPr>
-          <w:rFonts w:ascii="Andale Mono" w:hAnsi="Andale Mono"/>
-          <w:i/>
-          <w:iCs/>
-          <w:sz w:val="14"/>
-          <w:szCs w:val="14"/>
-        </w:rPr>
-        <w:t>pagesize</w:t>
-      </w:r>
-      <w:r>
-        <w:rPr>
-          <w:rFonts w:ascii="Andale Mono" w:hAnsi="Andale Mono"/>
-          <w:sz w:val="14"/>
-          <w:szCs w:val="14"/>
-        </w:rPr>
-        <w:t>)</w:t>
-      </w:r>
-    </w:p>
-    <w:p>
-      <w:pPr>
-        <w:pStyle w:val="Normal"/>
-        <w:rPr>
-          <w:sz w:val="14"/>
-          <w:szCs w:val="14"/>
-        </w:rPr>
-      </w:pPr>
+        <w:t>vector</w:t>
+        <w:tab/>
+      </w:r>
       <w:r>
         <w:rPr>
           <w:rFonts w:eastAsia="Songti SC" w:cs="Arial Unicode MS" w:ascii="Georgia" w:hAnsi="Georgia"/>
-          <w:b/>
-          <w:bCs/>
+          <w:b w:val="false"/>
+          <w:bCs w:val="false"/>
           <w:i w:val="false"/>
           <w:iCs w:val="false"/>
           <w:color w:val="auto"/>
@@ -2408,8 +2313,90 @@
           <w:u w:val="none"/>
           <w:lang w:val="en-US" w:eastAsia="zh-CN" w:bidi="hi-IN"/>
         </w:rPr>
-        <w:t xml:space="preserve"> </w:t>
-      </w:r>
+        <w:t xml:space="preserve">heap information </w:t>
+      </w:r>
+    </w:p>
+    <w:p>
+      <w:pPr>
+        <w:pStyle w:val="Normal"/>
+        <w:rPr>
+          <w:sz w:val="14"/>
+          <w:szCs w:val="14"/>
+        </w:rPr>
+      </w:pPr>
+      <w:r>
+        <w:rPr>
+          <w:rFonts w:ascii="Andale Mono" w:hAnsi="Andale Mono"/>
+          <w:sz w:val="14"/>
+          <w:szCs w:val="14"/>
+        </w:rPr>
+        <w:tab/>
+        <w:tab/>
+        <w:t xml:space="preserve">    #(:t </w:t>
+      </w:r>
+      <w:r>
+        <w:rPr>
+          <w:rFonts w:ascii="Andale Mono" w:hAnsi="Andale Mono"/>
+          <w:i/>
+          <w:iCs/>
+          <w:sz w:val="14"/>
+          <w:szCs w:val="14"/>
+        </w:rPr>
+        <w:t>type</w:t>
+      </w:r>
+      <w:r>
+        <w:rPr>
+          <w:rFonts w:ascii="Andale Mono" w:hAnsi="Andale Mono"/>
+          <w:sz w:val="14"/>
+          <w:szCs w:val="14"/>
+        </w:rPr>
+        <w:t xml:space="preserve"> </w:t>
+      </w:r>
+      <w:r>
+        <w:rPr>
+          <w:rFonts w:ascii="Andale Mono" w:hAnsi="Andale Mono"/>
+          <w:i/>
+          <w:iCs/>
+          <w:sz w:val="14"/>
+          <w:szCs w:val="14"/>
+        </w:rPr>
+        <w:t>pages</w:t>
+      </w:r>
+      <w:r>
+        <w:rPr>
+          <w:rFonts w:ascii="Andale Mono" w:hAnsi="Andale Mono"/>
+          <w:sz w:val="14"/>
+          <w:szCs w:val="14"/>
+        </w:rPr>
+        <w:t xml:space="preserve"> </w:t>
+      </w:r>
+      <w:r>
+        <w:rPr>
+          <w:rFonts w:ascii="Andale Mono" w:hAnsi="Andale Mono"/>
+          <w:i/>
+          <w:iCs/>
+          <w:sz w:val="14"/>
+          <w:szCs w:val="14"/>
+        </w:rPr>
+        <w:t>pagesize</w:t>
+      </w:r>
+      <w:r>
+        <w:rPr>
+          <w:rFonts w:ascii="Andale Mono" w:hAnsi="Andale Mono"/>
+          <w:sz w:val="14"/>
+          <w:szCs w:val="14"/>
+        </w:rPr>
+        <w:t>)</w:t>
+      </w:r>
+    </w:p>
+    <w:p>
+      <w:pPr>
+        <w:pStyle w:val="Normal"/>
+        <w:rPr>
+          <w:sz w:val="14"/>
+          <w:szCs w:val="14"/>
+        </w:rPr>
+      </w:pPr>
       <w:r>
         <w:rPr>
           <w:rFonts w:eastAsia="Songti SC" w:cs="Arial Unicode MS" w:ascii="Georgia" w:hAnsi="Georgia"/>
@@ -2424,14 +2411,13 @@
           <w:u w:val="none"/>
           <w:lang w:val="en-US" w:eastAsia="zh-CN" w:bidi="hi-IN"/>
         </w:rPr>
-        <w:tab/>
-        <w:tab/>
+        <w:t xml:space="preserve"> </w:t>
       </w:r>
       <w:r>
         <w:rPr>
           <w:rFonts w:eastAsia="Songti SC" w:cs="Arial Unicode MS" w:ascii="Georgia" w:hAnsi="Georgia"/>
-          <w:b w:val="false"/>
-          <w:bCs w:val="false"/>
+          <w:b/>
+          <w:bCs/>
           <w:i w:val="false"/>
           <w:iCs w:val="false"/>
           <w:color w:val="auto"/>
@@ -2441,15 +2427,18 @@
           <w:u w:val="none"/>
           <w:lang w:val="en-US" w:eastAsia="zh-CN" w:bidi="hi-IN"/>
         </w:rPr>
+        <w:tab/>
+        <w:tab/>
         <w:t>heap-stat</w:t>
+        <w:tab/>
       </w:r>
       <w:r>
         <w:rPr>
           <w:rFonts w:eastAsia="Songti SC" w:cs="Arial Unicode MS" w:ascii="Georgia" w:hAnsi="Georgia"/>
-          <w:b/>
-          <w:bCs/>
-          <w:i w:val="false"/>
-          <w:iCs w:val="false"/>
+          <w:b w:val="false"/>
+          <w:bCs w:val="false"/>
+          <w:i/>
+          <w:iCs/>
           <w:color w:val="auto"/>
           <w:kern w:val="2"/>
           <w:sz w:val="14"/>
@@ -2457,6 +2446,7 @@
           <w:u w:val="none"/>
           <w:lang w:val="en-US" w:eastAsia="zh-CN" w:bidi="hi-IN"/>
         </w:rPr>
+        <w:t>vector</w:t>
         <w:tab/>
       </w:r>
       <w:r>
@@ -2464,8 +2454,8 @@
           <w:rFonts w:eastAsia="Songti SC" w:cs="Arial Unicode MS" w:ascii="Georgia" w:hAnsi="Georgia"/>
           <w:b w:val="false"/>
           <w:bCs w:val="false"/>
-          <w:i/>
-          <w:iCs/>
+          <w:i w:val="false"/>
+          <w:iCs w:val="false"/>
           <w:color w:val="auto"/>
           <w:kern w:val="2"/>
           <w:sz w:val="14"/>
@@ -2473,14 +2463,29 @@
           <w:u w:val="none"/>
           <w:lang w:val="en-US" w:eastAsia="zh-CN" w:bidi="hi-IN"/>
         </w:rPr>
-        <w:t>vector</w:t>
-        <w:tab/>
-      </w:r>
-      <w:r>
-        <w:rPr>
-          <w:rFonts w:eastAsia="Songti SC" w:cs="Arial Unicode MS" w:ascii="Georgia" w:hAnsi="Georgia"/>
-          <w:b w:val="false"/>
-          <w:bCs w:val="false"/>
+        <w:t>heap allocations</w:t>
+      </w:r>
+      <w:r>
+        <w:rPr>
+          <w:sz w:val="14"/>
+          <w:szCs w:val="14"/>
+        </w:rPr>
+        <w:tab/>
+      </w:r>
+    </w:p>
+    <w:p>
+      <w:pPr>
+        <w:pStyle w:val="Normal"/>
+        <w:rPr>
+          <w:sz w:val="14"/>
+          <w:szCs w:val="14"/>
+        </w:rPr>
+      </w:pPr>
+      <w:r>
+        <w:rPr>
+          <w:rFonts w:eastAsia="Songti SC" w:cs="Arial Unicode MS" w:ascii="Courier New" w:hAnsi="Courier New"/>
+          <w:b/>
+          <w:bCs/>
           <w:i w:val="false"/>
           <w:iCs w:val="false"/>
           <w:color w:val="auto"/>
@@ -2490,29 +2495,15 @@
           <w:u w:val="none"/>
           <w:lang w:val="en-US" w:eastAsia="zh-CN" w:bidi="hi-IN"/>
         </w:rPr>
-        <w:t>heap allocations</w:t>
-      </w:r>
-      <w:r>
-        <w:rPr>
-          <w:sz w:val="14"/>
-          <w:szCs w:val="14"/>
-        </w:rPr>
-        <w:tab/>
-      </w:r>
-    </w:p>
-    <w:p>
-      <w:pPr>
-        <w:pStyle w:val="Normal"/>
-        <w:rPr>
-          <w:sz w:val="14"/>
-          <w:szCs w:val="14"/>
-        </w:rPr>
-      </w:pPr>
-      <w:r>
-        <w:rPr>
-          <w:rFonts w:eastAsia="Songti SC" w:cs="Arial Unicode MS" w:ascii="Courier New" w:hAnsi="Courier New"/>
-          <w:b/>
-          <w:bCs/>
+        <w:tab/>
+        <w:tab/>
+        <w:t xml:space="preserve">    </w:t>
+      </w:r>
+      <w:r>
+        <w:rPr>
+          <w:rFonts w:eastAsia="Songti SC" w:cs="Arial Unicode MS" w:ascii="Andale Mono" w:hAnsi="Andale Mono"/>
+          <w:b w:val="false"/>
+          <w:bCs w:val="false"/>
           <w:i w:val="false"/>
           <w:iCs w:val="false"/>
           <w:color w:val="auto"/>
@@ -2522,17 +2513,15 @@
           <w:u w:val="none"/>
           <w:lang w:val="en-US" w:eastAsia="zh-CN" w:bidi="hi-IN"/>
         </w:rPr>
-        <w:tab/>
-        <w:tab/>
-        <w:t xml:space="preserve">    </w:t>
+        <w:t>#(:t :</w:t>
       </w:r>
       <w:r>
         <w:rPr>
           <w:rFonts w:eastAsia="Songti SC" w:cs="Arial Unicode MS" w:ascii="Andale Mono" w:hAnsi="Andale Mono"/>
           <w:b w:val="false"/>
           <w:bCs w:val="false"/>
-          <w:i w:val="false"/>
-          <w:iCs w:val="false"/>
+          <w:i/>
+          <w:iCs/>
           <w:color w:val="auto"/>
           <w:kern w:val="2"/>
           <w:sz w:val="14"/>
@@ -2540,15 +2529,15 @@
           <w:u w:val="none"/>
           <w:lang w:val="en-US" w:eastAsia="zh-CN" w:bidi="hi-IN"/>
         </w:rPr>
-        <w:t>#(:t :</w:t>
+        <w:t>type</w:t>
       </w:r>
       <w:r>
         <w:rPr>
           <w:rFonts w:eastAsia="Songti SC" w:cs="Arial Unicode MS" w:ascii="Andale Mono" w:hAnsi="Andale Mono"/>
           <w:b w:val="false"/>
           <w:bCs w:val="false"/>
-          <w:i/>
-          <w:iCs/>
+          <w:i w:val="false"/>
+          <w:iCs w:val="false"/>
           <w:color w:val="auto"/>
           <w:kern w:val="2"/>
           <w:sz w:val="14"/>
@@ -2556,15 +2545,15 @@
           <w:u w:val="none"/>
           <w:lang w:val="en-US" w:eastAsia="zh-CN" w:bidi="hi-IN"/>
         </w:rPr>
-        <w:t>type</w:t>
+        <w:t xml:space="preserve"> </w:t>
       </w:r>
       <w:r>
         <w:rPr>
           <w:rFonts w:eastAsia="Songti SC" w:cs="Arial Unicode MS" w:ascii="Andale Mono" w:hAnsi="Andale Mono"/>
           <w:b w:val="false"/>
           <w:bCs w:val="false"/>
-          <w:i w:val="false"/>
-          <w:iCs w:val="false"/>
+          <w:i/>
+          <w:iCs/>
           <w:color w:val="auto"/>
           <w:kern w:val="2"/>
           <w:sz w:val="14"/>
@@ -2572,15 +2561,15 @@
           <w:u w:val="none"/>
           <w:lang w:val="en-US" w:eastAsia="zh-CN" w:bidi="hi-IN"/>
         </w:rPr>
-        <w:t xml:space="preserve"> </w:t>
+        <w:t>size</w:t>
       </w:r>
       <w:r>
         <w:rPr>
           <w:rFonts w:eastAsia="Songti SC" w:cs="Arial Unicode MS" w:ascii="Andale Mono" w:hAnsi="Andale Mono"/>
           <w:b w:val="false"/>
           <w:bCs w:val="false"/>
-          <w:i/>
-          <w:iCs/>
+          <w:i w:val="false"/>
+          <w:iCs w:val="false"/>
           <w:color w:val="auto"/>
           <w:kern w:val="2"/>
           <w:sz w:val="14"/>
@@ -2588,15 +2577,15 @@
           <w:u w:val="none"/>
           <w:lang w:val="en-US" w:eastAsia="zh-CN" w:bidi="hi-IN"/>
         </w:rPr>
-        <w:t>size</w:t>
+        <w:t xml:space="preserve"> </w:t>
       </w:r>
       <w:r>
         <w:rPr>
           <w:rFonts w:eastAsia="Songti SC" w:cs="Arial Unicode MS" w:ascii="Andale Mono" w:hAnsi="Andale Mono"/>
           <w:b w:val="false"/>
           <w:bCs w:val="false"/>
-          <w:i w:val="false"/>
-          <w:iCs w:val="false"/>
+          <w:i/>
+          <w:iCs/>
           <w:color w:val="auto"/>
           <w:kern w:val="2"/>
           <w:sz w:val="14"/>
@@ -2604,15 +2593,15 @@
           <w:u w:val="none"/>
           <w:lang w:val="en-US" w:eastAsia="zh-CN" w:bidi="hi-IN"/>
         </w:rPr>
-        <w:t xml:space="preserve"> </w:t>
+        <w:t>total</w:t>
       </w:r>
       <w:r>
         <w:rPr>
           <w:rFonts w:eastAsia="Songti SC" w:cs="Arial Unicode MS" w:ascii="Andale Mono" w:hAnsi="Andale Mono"/>
           <w:b w:val="false"/>
           <w:bCs w:val="false"/>
-          <w:i/>
-          <w:iCs/>
+          <w:i w:val="false"/>
+          <w:iCs w:val="false"/>
           <w:color w:val="auto"/>
           <w:kern w:val="2"/>
           <w:sz w:val="14"/>
@@ -2620,15 +2609,15 @@
           <w:u w:val="none"/>
           <w:lang w:val="en-US" w:eastAsia="zh-CN" w:bidi="hi-IN"/>
         </w:rPr>
-        <w:t>total</w:t>
+        <w:t xml:space="preserve"> </w:t>
       </w:r>
       <w:r>
         <w:rPr>
           <w:rFonts w:eastAsia="Songti SC" w:cs="Arial Unicode MS" w:ascii="Andale Mono" w:hAnsi="Andale Mono"/>
           <w:b w:val="false"/>
           <w:bCs w:val="false"/>
-          <w:i w:val="false"/>
-          <w:iCs w:val="false"/>
+          <w:i/>
+          <w:iCs/>
           <w:color w:val="auto"/>
           <w:kern w:val="2"/>
           <w:sz w:val="14"/>
@@ -2636,15 +2625,15 @@
           <w:u w:val="none"/>
           <w:lang w:val="en-US" w:eastAsia="zh-CN" w:bidi="hi-IN"/>
         </w:rPr>
-        <w:t xml:space="preserve"> </w:t>
+        <w:t>free ...</w:t>
       </w:r>
       <w:r>
         <w:rPr>
           <w:rFonts w:eastAsia="Songti SC" w:cs="Arial Unicode MS" w:ascii="Andale Mono" w:hAnsi="Andale Mono"/>
           <w:b w:val="false"/>
           <w:bCs w:val="false"/>
-          <w:i/>
-          <w:iCs/>
+          <w:i w:val="false"/>
+          <w:iCs w:val="false"/>
           <w:color w:val="auto"/>
           <w:kern w:val="2"/>
           <w:sz w:val="14"/>
@@ -2652,13 +2641,22 @@
           <w:u w:val="none"/>
           <w:lang w:val="en-US" w:eastAsia="zh-CN" w:bidi="hi-IN"/>
         </w:rPr>
-        <w:t>free ...</w:t>
-      </w:r>
-      <w:r>
-        <w:rPr>
-          <w:rFonts w:eastAsia="Songti SC" w:cs="Arial Unicode MS" w:ascii="Andale Mono" w:hAnsi="Andale Mono"/>
-          <w:b w:val="false"/>
-          <w:bCs w:val="false"/>
+        <w:t>)</w:t>
+      </w:r>
+    </w:p>
+    <w:p>
+      <w:pPr>
+        <w:pStyle w:val="Normal"/>
+        <w:rPr>
+          <w:sz w:val="14"/>
+          <w:szCs w:val="14"/>
+        </w:rPr>
+      </w:pPr>
+      <w:r>
+        <w:rPr>
+          <w:rFonts w:eastAsia="Songti SC" w:cs="Arial Unicode MS" w:ascii="Georgia" w:hAnsi="Georgia"/>
+          <w:b/>
+          <w:bCs/>
           <w:i w:val="false"/>
           <w:iCs w:val="false"/>
           <w:color w:val="auto"/>
@@ -2668,17 +2666,8 @@
           <w:u w:val="none"/>
           <w:lang w:val="en-US" w:eastAsia="zh-CN" w:bidi="hi-IN"/>
         </w:rPr>
-        <w:t>)</w:t>
-      </w:r>
-    </w:p>
-    <w:p>
-      <w:pPr>
-        <w:pStyle w:val="Normal"/>
-        <w:rPr>
-          <w:sz w:val="14"/>
-          <w:szCs w:val="14"/>
-        </w:rPr>
-      </w:pPr>
+        <w:t xml:space="preserve"> </w:t>
+      </w:r>
       <w:r>
         <w:rPr>
           <w:rFonts w:eastAsia="Songti SC" w:cs="Arial Unicode MS" w:ascii="Georgia" w:hAnsi="Georgia"/>
@@ -2693,15 +2682,17 @@
           <w:u w:val="none"/>
           <w:lang w:val="en-US" w:eastAsia="zh-CN" w:bidi="hi-IN"/>
         </w:rPr>
-        <w:t xml:space="preserve"> </w:t>
+        <w:tab/>
+        <w:tab/>
+        <w:t xml:space="preserve">heap-size </w:t>
       </w:r>
       <w:r>
         <w:rPr>
           <w:rFonts w:eastAsia="Songti SC" w:cs="Arial Unicode MS" w:ascii="Georgia" w:hAnsi="Georgia"/>
-          <w:b/>
-          <w:bCs/>
-          <w:i w:val="false"/>
-          <w:iCs w:val="false"/>
+          <w:b w:val="false"/>
+          <w:bCs w:val="false"/>
+          <w:i/>
+          <w:iCs/>
           <w:color w:val="auto"/>
           <w:kern w:val="2"/>
           <w:sz w:val="14"/>
@@ -2709,14 +2700,13 @@
           <w:u w:val="none"/>
           <w:lang w:val="en-US" w:eastAsia="zh-CN" w:bidi="hi-IN"/>
         </w:rPr>
-        <w:tab/>
-        <w:tab/>
+        <w:t>T</w:t>
       </w:r>
       <w:r>
         <w:rPr>
           <w:rFonts w:eastAsia="Songti SC" w:cs="Arial Unicode MS" w:ascii="Georgia" w:hAnsi="Georgia"/>
-          <w:b w:val="false"/>
-          <w:bCs w:val="false"/>
+          <w:b/>
+          <w:bCs/>
           <w:i w:val="false"/>
           <w:iCs w:val="false"/>
           <w:color w:val="auto"/>
@@ -2726,15 +2716,16 @@
           <w:u w:val="none"/>
           <w:lang w:val="en-US" w:eastAsia="zh-CN" w:bidi="hi-IN"/>
         </w:rPr>
-        <w:t>heap-size</w:t>
+        <w:tab/>
+        <w:t xml:space="preserve"> </w:t>
       </w:r>
       <w:r>
         <w:rPr>
           <w:rFonts w:eastAsia="Songti SC" w:cs="Arial Unicode MS" w:ascii="Georgia" w:hAnsi="Georgia"/>
-          <w:b/>
-          <w:bCs/>
-          <w:i w:val="false"/>
-          <w:iCs w:val="false"/>
+          <w:b w:val="false"/>
+          <w:bCs w:val="false"/>
+          <w:i/>
+          <w:iCs/>
           <w:color w:val="auto"/>
           <w:kern w:val="2"/>
           <w:sz w:val="14"/>
@@ -2742,15 +2733,15 @@
           <w:u w:val="none"/>
           <w:lang w:val="en-US" w:eastAsia="zh-CN" w:bidi="hi-IN"/>
         </w:rPr>
-        <w:t xml:space="preserve"> </w:t>
+        <w:t xml:space="preserve">fixnum </w:t>
       </w:r>
       <w:r>
         <w:rPr>
           <w:rFonts w:eastAsia="Songti SC" w:cs="Arial Unicode MS" w:ascii="Georgia" w:hAnsi="Georgia"/>
           <w:b w:val="false"/>
           <w:bCs w:val="false"/>
-          <w:i/>
-          <w:iCs/>
+          <w:i w:val="false"/>
+          <w:iCs w:val="false"/>
           <w:color w:val="auto"/>
           <w:kern w:val="2"/>
           <w:sz w:val="14"/>
@@ -2758,13 +2749,19 @@
           <w:u w:val="none"/>
           <w:lang w:val="en-US" w:eastAsia="zh-CN" w:bidi="hi-IN"/>
         </w:rPr>
-        <w:t>T</w:t>
-      </w:r>
+        <w:t>heap occupancy</w:t>
+      </w:r>
+    </w:p>
+    <w:p>
+      <w:pPr>
+        <w:pStyle w:val="Normal"/>
+        <w:rPr/>
+      </w:pPr>
       <w:r>
         <w:rPr>
           <w:rFonts w:eastAsia="Songti SC" w:cs="Arial Unicode MS" w:ascii="Georgia" w:hAnsi="Georgia"/>
-          <w:b/>
-          <w:bCs/>
+          <w:b w:val="false"/>
+          <w:bCs w:val="false"/>
           <w:i w:val="false"/>
           <w:iCs w:val="false"/>
           <w:color w:val="auto"/>
@@ -2775,15 +2772,15 @@
           <w:lang w:val="en-US" w:eastAsia="zh-CN" w:bidi="hi-IN"/>
         </w:rPr>
         <w:tab/>
-        <w:t xml:space="preserve"> </w:t>
+        <w:tab/>
       </w:r>
       <w:r>
         <w:rPr>
           <w:rFonts w:eastAsia="Songti SC" w:cs="Arial Unicode MS" w:ascii="Georgia" w:hAnsi="Georgia"/>
-          <w:b w:val="false"/>
-          <w:bCs w:val="false"/>
-          <w:i/>
-          <w:iCs/>
+          <w:b/>
+          <w:bCs/>
+          <w:i w:val="false"/>
+          <w:iCs w:val="false"/>
           <w:color w:val="auto"/>
           <w:kern w:val="2"/>
           <w:sz w:val="14"/>
@@ -2791,8 +2788,7 @@
           <w:u w:val="none"/>
           <w:lang w:val="en-US" w:eastAsia="zh-CN" w:bidi="hi-IN"/>
         </w:rPr>
-        <w:t>fixnum</w:t>
-        <w:tab/>
+        <w:t>state</w:t>
       </w:r>
       <w:r>
         <w:rPr>
@@ -2808,21 +2804,15 @@
           <w:u w:val="none"/>
           <w:lang w:val="en-US" w:eastAsia="zh-CN" w:bidi="hi-IN"/>
         </w:rPr>
-        <w:t>heap occupancy</w:t>
-      </w:r>
-    </w:p>
-    <w:p>
-      <w:pPr>
-        <w:pStyle w:val="Normal"/>
-        <w:rPr/>
-      </w:pPr>
+        <w:tab/>
+      </w:r>
       <w:r>
         <w:rPr>
           <w:rFonts w:eastAsia="Songti SC" w:cs="Arial Unicode MS" w:ascii="Georgia" w:hAnsi="Georgia"/>
           <w:b w:val="false"/>
           <w:bCs w:val="false"/>
-          <w:i w:val="false"/>
-          <w:iCs w:val="false"/>
+          <w:i/>
+          <w:iCs/>
           <w:color w:val="auto"/>
           <w:kern w:val="2"/>
           <w:sz w:val="14"/>
@@ -2830,9 +2820,7 @@
           <w:u w:val="none"/>
           <w:lang w:val="en-US" w:eastAsia="zh-CN" w:bidi="hi-IN"/>
         </w:rPr>
-        <w:tab/>
-        <w:tab/>
-        <w:t>state</w:t>
+        <w:t>list</w:t>
         <w:tab/>
       </w:r>
       <w:r>
@@ -2840,8 +2828,8 @@
           <w:rFonts w:eastAsia="Songti SC" w:cs="Arial Unicode MS" w:ascii="Georgia" w:hAnsi="Georgia"/>
           <w:b w:val="false"/>
           <w:bCs w:val="false"/>
-          <w:i/>
-          <w:iCs/>
+          <w:i w:val="false"/>
+          <w:iCs w:val="false"/>
           <w:color w:val="auto"/>
           <w:kern w:val="2"/>
           <w:sz w:val="14"/>
@@ -2849,96 +2837,84 @@
           <w:u w:val="none"/>
           <w:lang w:val="en-US" w:eastAsia="zh-CN" w:bidi="hi-IN"/>
         </w:rPr>
-        <w:t>list</w:t>
-        <w:tab/>
-      </w:r>
-      <w:r>
-        <w:rPr>
-          <w:rFonts w:eastAsia="Songti SC" w:cs="Arial Unicode MS" w:ascii="Georgia" w:hAnsi="Georgia"/>
-          <w:b w:val="false"/>
-          <w:bCs w:val="false"/>
-          <w:i w:val="false"/>
-          <w:iCs w:val="false"/>
-          <w:color w:val="auto"/>
-          <w:kern w:val="2"/>
+        <w:t>env state</w:t>
+      </w:r>
+    </w:p>
+    <w:p>
+      <w:pPr>
+        <w:pStyle w:val="Normal"/>
+        <w:rPr>
+          <w:rFonts w:ascii="Georgia" w:hAnsi="Georgia"/>
+          <w:sz w:val="16"/>
+          <w:szCs w:val="16"/>
+        </w:rPr>
+      </w:pPr>
+      <w:r>
+        <w:rPr>
+          <w:rFonts w:ascii="Georgia" w:hAnsi="Georgia"/>
+          <w:b/>
+          <w:bCs/>
+          <w:sz w:val="16"/>
+          <w:szCs w:val="16"/>
+        </w:rPr>
+        <w:t xml:space="preserve"> </w:t>
+      </w:r>
+      <w:r>
+        <w:rPr>
+          <w:rFonts w:ascii="Georgia" w:hAnsi="Georgia"/>
+          <w:b/>
+          <w:bCs/>
           <w:sz w:val="14"/>
           <w:szCs w:val="14"/>
-          <w:u w:val="none"/>
-          <w:lang w:val="en-US" w:eastAsia="zh-CN" w:bidi="hi-IN"/>
-        </w:rPr>
-        <w:t>env state</w:t>
-      </w:r>
-    </w:p>
-    <w:p>
-      <w:pPr>
-        <w:pStyle w:val="Normal"/>
-        <w:rPr>
-          <w:rFonts w:ascii="Georgia" w:hAnsi="Georgia"/>
-          <w:sz w:val="16"/>
-          <w:szCs w:val="16"/>
-        </w:rPr>
-      </w:pPr>
-      <w:r>
-        <w:rPr>
-          <w:rFonts w:ascii="Georgia" w:hAnsi="Georgia"/>
-          <w:b/>
-          <w:bCs/>
-          <w:sz w:val="16"/>
-          <w:szCs w:val="16"/>
-        </w:rPr>
-        <w:t xml:space="preserve"> </w:t>
-      </w:r>
-      <w:r>
-        <w:rPr>
-          <w:rFonts w:ascii="Georgia" w:hAnsi="Georgia"/>
-          <w:b/>
-          <w:bCs/>
+        </w:rPr>
+        <w:t>cpu-time</w:t>
+      </w:r>
+      <w:r>
+        <w:rPr>
+          <w:rFonts w:ascii="Georgia" w:hAnsi="Georgia"/>
           <w:sz w:val="14"/>
           <w:szCs w:val="14"/>
         </w:rPr>
-        <w:t>cpu-time</w:t>
-      </w:r>
-      <w:r>
-        <w:rPr>
-          <w:rFonts w:ascii="Georgia" w:hAnsi="Georgia"/>
+        <w:tab/>
+        <w:tab/>
+      </w:r>
+      <w:r>
+        <w:rPr>
+          <w:rFonts w:ascii="Georgia" w:hAnsi="Georgia"/>
+          <w:b/>
+          <w:bCs/>
           <w:sz w:val="14"/>
           <w:szCs w:val="14"/>
         </w:rPr>
-        <w:tab/>
-        <w:tab/>
-        <w:t>process-time, time-units-per-sec</w:t>
-      </w:r>
-    </w:p>
-    <w:p>
-      <w:pPr>
-        <w:pStyle w:val="Normal"/>
-        <w:rPr>
+        <w:t>process-time</w:t>
+      </w:r>
+      <w:r>
+        <w:rPr>
+          <w:rFonts w:ascii="Georgia" w:hAnsi="Georgia"/>
           <w:sz w:val="14"/>
           <w:szCs w:val="14"/>
         </w:rPr>
-      </w:pPr>
-      <w:r>
-        <w:rPr>
-          <w:rFonts w:ascii="Georgia" w:hAnsi="Georgia"/>
-          <w:b w:val="false"/>
-          <w:bCs w:val="false"/>
+        <w:t xml:space="preserve">, </w:t>
+      </w:r>
+      <w:r>
+        <w:rPr>
+          <w:rFonts w:ascii="Georgia" w:hAnsi="Georgia"/>
+          <w:b/>
+          <w:bCs/>
           <w:sz w:val="14"/>
           <w:szCs w:val="14"/>
         </w:rPr>
-        <w:t xml:space="preserve"> </w:t>
-      </w:r>
-      <w:r>
-        <w:rPr>
-          <w:rFonts w:ascii="Georgia" w:hAnsi="Georgia"/>
-          <w:b/>
-          <w:bCs/>
+        <w:t>time-units-per-sec</w:t>
+      </w:r>
+    </w:p>
+    <w:p>
+      <w:pPr>
+        <w:pStyle w:val="Normal"/>
+        <w:rPr>
           <w:sz w:val="14"/>
           <w:szCs w:val="14"/>
         </w:rPr>
-        <w:t>nix</w:t>
-        <w:tab/>
-        <w:tab/>
-      </w:r>
+      </w:pPr>
       <w:r>
         <w:rPr>
           <w:rFonts w:ascii="Georgia" w:hAnsi="Georgia"/>
@@ -2947,185 +2923,189 @@
           <w:sz w:val="14"/>
           <w:szCs w:val="14"/>
         </w:rPr>
-        <w:t>uname</w:t>
-      </w:r>
-    </w:p>
-    <w:p>
-      <w:pPr>
-        <w:pStyle w:val="Normal"/>
-        <w:rPr>
+        <w:t xml:space="preserve"> </w:t>
+      </w:r>
+      <w:r>
+        <w:rPr>
+          <w:rFonts w:ascii="Georgia" w:hAnsi="Georgia"/>
+          <w:b/>
+          <w:bCs/>
           <w:sz w:val="14"/>
           <w:szCs w:val="14"/>
         </w:rPr>
-      </w:pPr>
-      <w:r>
-        <w:rPr>
-          <w:rFonts w:ascii="Georgia" w:hAnsi="Georgia"/>
+        <w:t>nix</w:t>
+        <w:tab/>
+        <w:tab/>
+        <w:t>uname</w:t>
+      </w:r>
+    </w:p>
+    <w:p>
+      <w:pPr>
+        <w:pStyle w:val="Normal"/>
+        <w:rPr>
           <w:sz w:val="14"/>
           <w:szCs w:val="14"/>
         </w:rPr>
-        <w:t xml:space="preserve"> </w:t>
-      </w:r>
-      <w:r>
-        <w:rPr>
-          <w:rFonts w:ascii="Georgia" w:hAnsi="Georgia"/>
-          <w:b/>
-          <w:bCs/>
+      </w:pPr>
+      <w:r>
+        <w:rPr>
+          <w:rFonts w:ascii="Georgia" w:hAnsi="Georgia"/>
           <w:sz w:val="14"/>
           <w:szCs w:val="14"/>
         </w:rPr>
-        <w:t>std</w:t>
-        <w:tab/>
-        <w:tab/>
-      </w:r>
-      <w:r>
-        <w:rPr>
-          <w:rFonts w:ascii="Georgia" w:hAnsi="Georgia"/>
+        <w:t xml:space="preserve"> </w:t>
+      </w:r>
+      <w:r>
+        <w:rPr>
+          <w:rFonts w:ascii="Georgia" w:hAnsi="Georgia"/>
+          <w:b/>
+          <w:bCs/>
           <w:sz w:val="14"/>
           <w:szCs w:val="14"/>
         </w:rPr>
-        <w:t>command, exit</w:t>
-      </w:r>
-    </w:p>
-    <w:p>
-      <w:pPr>
-        <w:pStyle w:val="Normal"/>
-        <w:rPr>
+        <w:t>std</w:t>
+        <w:tab/>
+        <w:tab/>
+        <w:t>command</w:t>
+      </w:r>
+      <w:r>
+        <w:rPr>
+          <w:rFonts w:ascii="Georgia" w:hAnsi="Georgia"/>
           <w:sz w:val="14"/>
           <w:szCs w:val="14"/>
         </w:rPr>
-      </w:pPr>
-      <w:r>
-        <w:rPr>
-          <w:rFonts w:ascii="Georgia" w:hAnsi="Georgia"/>
+        <w:t xml:space="preserve">, </w:t>
+      </w:r>
+      <w:r>
+        <w:rPr>
+          <w:rFonts w:ascii="Georgia" w:hAnsi="Georgia"/>
+          <w:b/>
+          <w:bCs/>
           <w:sz w:val="14"/>
           <w:szCs w:val="14"/>
         </w:rPr>
-        <w:t xml:space="preserve"> </w:t>
-      </w:r>
-      <w:r>
-        <w:rPr>
-          <w:rFonts w:ascii="Georgia" w:hAnsi="Georgia"/>
-          <w:b/>
-          <w:bCs/>
+        <w:t>exit</w:t>
+      </w:r>
+    </w:p>
+    <w:p>
+      <w:pPr>
+        <w:pStyle w:val="Normal"/>
+        <w:rPr>
           <w:sz w:val="14"/>
           <w:szCs w:val="14"/>
         </w:rPr>
-        <w:t>sysinfo</w:t>
-        <w:tab/>
-        <w:tab/>
-      </w:r>
+      </w:pPr>
       <w:r>
         <w:rPr>
           <w:rFonts w:ascii="Georgia" w:hAnsi="Georgia"/>
           <w:sz w:val="14"/>
           <w:szCs w:val="14"/>
         </w:rPr>
-        <w:t>sysinfo (disabled on macOS)</w:t>
-      </w:r>
-    </w:p>
-    <w:p>
-      <w:pPr>
-        <w:pStyle w:val="Normal"/>
-        <w:rPr>
+        <w:t xml:space="preserve"> </w:t>
+      </w:r>
+      <w:r>
+        <w:rPr>
+          <w:rFonts w:ascii="Georgia" w:hAnsi="Georgia"/>
+          <w:b/>
+          <w:bCs/>
           <w:sz w:val="14"/>
           <w:szCs w:val="14"/>
         </w:rPr>
-      </w:pPr>
-      <w:r>
-        <w:rPr>
-          <w:rFonts w:ascii="Georgia" w:hAnsi="Georgia"/>
-          <w:b/>
-          <w:bCs/>
+        <w:t>sysinfo</w:t>
+        <w:tab/>
+        <w:tab/>
+        <w:t>sysinfo</w:t>
+      </w:r>
+      <w:r>
+        <w:rPr>
+          <w:rFonts w:ascii="Georgia" w:hAnsi="Georgia"/>
           <w:sz w:val="14"/>
           <w:szCs w:val="14"/>
         </w:rPr>
-        <w:t xml:space="preserve"> </w:t>
-      </w:r>
-      <w:r>
-        <w:rPr>
-          <w:rFonts w:ascii="Georgia" w:hAnsi="Georgia"/>
-          <w:b/>
-          <w:bCs/>
+        <w:t xml:space="preserve"> (disabled on macOS)</w:t>
+      </w:r>
+    </w:p>
+    <w:p>
+      <w:pPr>
+        <w:pStyle w:val="Normal"/>
+        <w:rPr>
           <w:sz w:val="14"/>
           <w:szCs w:val="14"/>
         </w:rPr>
-        <w:t>ffi</w:t>
-        <w:tab/>
-        <w:tab/>
-      </w:r>
-      <w:r>
-        <w:rPr>
-          <w:rFonts w:ascii="Georgia" w:hAnsi="Georgia"/>
-          <w:b w:val="false"/>
-          <w:bCs w:val="false"/>
+      </w:pPr>
+      <w:r>
+        <w:rPr>
+          <w:rFonts w:ascii="Georgia" w:hAnsi="Georgia"/>
+          <w:b/>
+          <w:bCs/>
           <w:sz w:val="14"/>
           <w:szCs w:val="14"/>
         </w:rPr>
-        <w:t>Rust FFI</w:t>
-      </w:r>
-    </w:p>
-    <w:p>
-      <w:pPr>
-        <w:pStyle w:val="Normal"/>
-        <w:rPr>
+        <w:t xml:space="preserve"> </w:t>
+      </w:r>
+      <w:r>
+        <w:rPr>
+          <w:rFonts w:ascii="Georgia" w:hAnsi="Georgia"/>
+          <w:b/>
+          <w:bCs/>
           <w:sz w:val="14"/>
           <w:szCs w:val="14"/>
         </w:rPr>
-      </w:pPr>
-      <w:r>
-        <w:rPr>
-          <w:rFonts w:ascii="Georgia" w:hAnsi="Georgia"/>
-          <w:b/>
-          <w:bCs/>
+        <w:t>ffi</w:t>
+        <w:tab/>
+        <w:tab/>
+      </w:r>
+      <w:r>
+        <w:rPr>
+          <w:rFonts w:ascii="Georgia" w:hAnsi="Georgia"/>
+          <w:b w:val="false"/>
+          <w:bCs w:val="false"/>
           <w:sz w:val="14"/>
           <w:szCs w:val="14"/>
         </w:rPr>
-        <w:t xml:space="preserve"> </w:t>
-      </w:r>
-      <w:r>
-        <w:rPr>
-          <w:rFonts w:ascii="Georgia" w:hAnsi="Georgia"/>
-          <w:b/>
-          <w:bCs/>
+        <w:t>Rust FFI</w:t>
+      </w:r>
+    </w:p>
+    <w:p>
+      <w:pPr>
+        <w:pStyle w:val="Normal"/>
+        <w:rPr>
           <w:sz w:val="14"/>
           <w:szCs w:val="14"/>
         </w:rPr>
-        <w:t>prof</w:t>
-        <w:tab/>
-        <w:tab/>
-      </w:r>
-      <w:r>
-        <w:rPr>
-          <w:rFonts w:ascii="Georgia" w:hAnsi="Georgia"/>
-          <w:b w:val="false"/>
-          <w:bCs w:val="false"/>
+      </w:pPr>
+      <w:r>
+        <w:rPr>
+          <w:rFonts w:ascii="Georgia" w:hAnsi="Georgia"/>
+          <w:b/>
+          <w:bCs/>
           <w:sz w:val="14"/>
           <w:szCs w:val="14"/>
         </w:rPr>
-        <w:t>prof-control</w:t>
-      </w:r>
-    </w:p>
-    <w:p>
-      <w:pPr>
-        <w:pStyle w:val="Normal"/>
-        <w:rPr>
+        <w:t xml:space="preserve"> </w:t>
+      </w:r>
+      <w:r>
+        <w:rPr>
+          <w:rFonts w:ascii="Georgia" w:hAnsi="Georgia"/>
+          <w:b/>
+          <w:bCs/>
           <w:sz w:val="14"/>
           <w:szCs w:val="14"/>
         </w:rPr>
-      </w:pPr>
-      <w:r>
-        <w:rPr>
-          <w:rFonts w:ascii="Georgia" w:hAnsi="Georgia"/>
-          <w:b/>
-          <w:bCs/>
-          <w:i w:val="false"/>
-          <w:iCs w:val="false"/>
+        <w:t>prof</w:t>
+        <w:tab/>
+        <w:tab/>
+        <w:t>prof-control</w:t>
+      </w:r>
+    </w:p>
+    <w:p>
+      <w:pPr>
+        <w:pStyle w:val="Normal"/>
+        <w:rPr>
           <w:sz w:val="14"/>
           <w:szCs w:val="14"/>
         </w:rPr>
-        <w:t xml:space="preserve"> </w:t>
-      </w:r>
+      </w:pPr>
       <w:r>
         <w:rPr>
           <w:rFonts w:ascii="Georgia" w:hAnsi="Georgia"/>
@@ -3136,7 +3116,19 @@
           <w:sz w:val="14"/>
           <w:szCs w:val="14"/>
         </w:rPr>
-        <w:t>semispace_heap</w:t>
+        <w:t xml:space="preserve"> </w:t>
+      </w:r>
+      <w:r>
+        <w:rPr>
+          <w:rFonts w:ascii="Georgia" w:hAnsi="Georgia"/>
+          <w:b/>
+          <w:bCs/>
+          <w:i w:val="false"/>
+          <w:iCs w:val="false"/>
+          <w:sz w:val="14"/>
+          <w:szCs w:val="14"/>
+        </w:rPr>
+        <w:t>semispace</w:t>
         <w:tab/>
       </w:r>
       <w:r>
@@ -3682,14 +3674,16 @@
           <w:lang w:val="en-US" w:eastAsia="zh-CN" w:bidi="hi-IN"/>
         </w:rPr>
         <w:t>*mu/null*</w:t>
+        <w:tab/>
+        <w:tab/>
       </w:r>
       <w:r>
         <w:rPr>
           <w:rFonts w:eastAsia="Songti SC" w:cs="Arial Unicode MS" w:ascii="Georgia" w:hAnsi="Georgia"/>
-          <w:b/>
-          <w:bCs/>
-          <w:i w:val="false"/>
-          <w:iCs w:val="false"/>
+          <w:b w:val="false"/>
+          <w:bCs w:val="false"/>
+          <w:i/>
+          <w:iCs/>
           <w:color w:val="auto"/>
           <w:kern w:val="2"/>
           <w:sz w:val="18"/>
@@ -3697,39 +3691,7 @@
           <w:u w:val="none"/>
           <w:lang w:val="en-US" w:eastAsia="zh-CN" w:bidi="hi-IN"/>
         </w:rPr>
-        <w:tab/>
-        <w:tab/>
-      </w:r>
-      <w:r>
-        <w:rPr>
-          <w:rFonts w:eastAsia="Songti SC" w:cs="Arial Unicode MS" w:ascii="Georgia" w:hAnsi="Georgia"/>
-          <w:b w:val="false"/>
-          <w:bCs w:val="false"/>
-          <w:i/>
-          <w:iCs/>
-          <w:color w:val="auto"/>
-          <w:kern w:val="2"/>
-          <w:sz w:val="18"/>
-          <w:szCs w:val="18"/>
-          <w:u w:val="none"/>
-          <w:lang w:val="en-US" w:eastAsia="zh-CN" w:bidi="hi-IN"/>
-        </w:rPr>
         <w:t>ns</w:t>
-      </w:r>
-      <w:r>
-        <w:rPr>
-          <w:rFonts w:eastAsia="Songti SC" w:cs="Arial Unicode MS" w:ascii="Georgia" w:hAnsi="Georgia"/>
-          <w:b w:val="false"/>
-          <w:bCs w:val="false"/>
-          <w:i/>
-          <w:iCs/>
-          <w:color w:val="auto"/>
-          <w:kern w:val="2"/>
-          <w:sz w:val="18"/>
-          <w:szCs w:val="18"/>
-          <w:u w:val="none"/>
-          <w:lang w:val="en-US" w:eastAsia="zh-CN" w:bidi="hi-IN"/>
-        </w:rPr>
         <w:tab/>
       </w:r>
       <w:r>
@@ -6784,12 +6746,24 @@
           <w:rFonts w:ascii="Georgia" w:hAnsi="Georgia"/>
           <w:b w:val="false"/>
           <w:bCs w:val="false"/>
-          <w:i/>
-          <w:iCs/>
-          <w:sz w:val="18"/>
-          <w:szCs w:val="18"/>
-        </w:rPr>
-        <w:t>List’</w:t>
+          <w:i w:val="false"/>
+          <w:iCs/>
+          <w:sz w:val="18"/>
+          <w:szCs w:val="18"/>
+        </w:rPr>
+        <w:t>l</w:t>
+      </w:r>
+      <w:r>
+        <w:rPr>
+          <w:rFonts w:ascii="Georgia" w:hAnsi="Georgia"/>
+          <w:b w:val="false"/>
+          <w:bCs w:val="false"/>
+          <w:i/>
+          <w:iCs/>
+          <w:sz w:val="18"/>
+          <w:szCs w:val="18"/>
+        </w:rPr>
+        <w:t>ist’</w:t>
       </w:r>
       <w:r>
         <w:rPr>
@@ -7756,7 +7730,7 @@
         <w:pStyle w:val="Normal"/>
         <w:widowControl/>
         <w:suppressAutoHyphens w:val="true"/>
-        <w:overflowPunct w:val="false"/>
+        <w:overflowPunct w:val="true"/>
         <w:bidi w:val="0"/>
         <w:spacing w:before="0" w:after="0"/>
         <w:ind w:hanging="0" w:start="0" w:end="0"/>
@@ -16865,6 +16839,18 @@
         </w:rPr>
       </w:pPr>
       <w:r>
+        <w:rPr/>
+      </w:r>
+    </w:p>
+    <w:p>
+      <w:pPr>
+        <w:pStyle w:val="Normal"/>
+        <w:rPr>
+          <w:b w:val="false"/>
+          <w:bCs w:val="false"/>
+        </w:rPr>
+      </w:pPr>
+      <w:r>
         <w:rPr>
           <w:rFonts w:ascii="Andale Mono" w:hAnsi="Andale Mono"/>
           <w:b w:val="false"/>
@@ -16886,19 +16872,28 @@
           <w:sz w:val="12"/>
           <w:szCs w:val="12"/>
         </w:rPr>
-        <w:t xml:space="preserve">fn signal_exception()  // enable ^C </w:t>
-      </w:r>
-      <w:r>
-        <w:rPr>
-          <w:rFonts w:ascii="Andale Mono" w:hAnsi="Andale Mono"/>
-          <w:b/>
-          <w:bCs/>
+        <w:t>fn config(config: Option&lt;String&gt;) → Option&lt;Config&gt;</w:t>
+      </w:r>
+    </w:p>
+    <w:p>
+      <w:pPr>
+        <w:pStyle w:val="Normal"/>
+        <w:rPr>
+          <w:b w:val="false"/>
+          <w:bCs w:val="false"/>
+        </w:rPr>
+      </w:pPr>
+      <w:r>
+        <w:rPr>
+          <w:rFonts w:ascii="Andale Mono" w:hAnsi="Andale Mono"/>
+          <w:b w:val="false"/>
+          <w:bCs w:val="false"/>
           <w:i w:val="false"/>
           <w:iCs w:val="false"/>
           <w:sz w:val="12"/>
           <w:szCs w:val="12"/>
         </w:rPr>
-        <w:t>:sigint</w:t>
+        <w:t xml:space="preserve">  </w:t>
       </w:r>
       <w:r>
         <w:rPr>
@@ -16910,7 +16905,7 @@
           <w:sz w:val="12"/>
           <w:szCs w:val="12"/>
         </w:rPr>
-        <w:t xml:space="preserve"> exception</w:t>
+        <w:t>fn new(config: &amp;Config, Option&lt;(Vec&lt;u8&gt;, Vec&lt;u8&gt;)&gt; → Env</w:t>
       </w:r>
     </w:p>
     <w:p>
@@ -16943,7 +16938,7 @@
           <w:sz w:val="12"/>
           <w:szCs w:val="12"/>
         </w:rPr>
-        <w:t>fn config(config: Option&lt;String&gt;) → Option&lt;Config&gt;</w:t>
+        <w:t>fn apply(&amp;self, func: Tag, args: Tag) → Result&lt;Tag&gt;</w:t>
       </w:r>
     </w:p>
     <w:p>
@@ -16976,7 +16971,7 @@
           <w:sz w:val="12"/>
           <w:szCs w:val="12"/>
         </w:rPr>
-        <w:t>fn new(config: &amp;Config, Option&lt;(Vec&lt;u8&gt;, Vec&lt;u8&gt;)&gt; → Env</w:t>
+        <w:t>fn compile(&amp;self, form: Tag) → Result&lt;Tag&gt;</w:t>
       </w:r>
     </w:p>
     <w:p>
@@ -17009,7 +17004,7 @@
           <w:sz w:val="12"/>
           <w:szCs w:val="12"/>
         </w:rPr>
-        <w:t>fn apply(&amp;self, func: Tag, args: Tag) → Result&lt;Tag&gt;</w:t>
+        <w:t>fn eq(&amp;self, func: Tag, args: Tag) → bool;</w:t>
       </w:r>
     </w:p>
     <w:p>
@@ -17042,7 +17037,7 @@
           <w:sz w:val="12"/>
           <w:szCs w:val="12"/>
         </w:rPr>
-        <w:t>fn compile(&amp;self, form: Tag) → Result&lt;Tag&gt;</w:t>
+        <w:t>fn exception_string(&amp;self, ex: Exception) → String</w:t>
       </w:r>
     </w:p>
     <w:p>
@@ -17075,7 +17070,7 @@
           <w:sz w:val="12"/>
           <w:szCs w:val="12"/>
         </w:rPr>
-        <w:t>fn eq(&amp;self, func: Tag, args: Tag) → bool;</w:t>
+        <w:t>fn eval(&amp;self, exp: Tag) → Result&lt;Tag&gt;</w:t>
       </w:r>
     </w:p>
     <w:p>
@@ -17108,7 +17103,7 @@
           <w:sz w:val="12"/>
           <w:szCs w:val="12"/>
         </w:rPr>
-        <w:t>fn exception_string(&amp;self, ex: Exception) → String</w:t>
+        <w:t>fn eval_str(&amp;self, exp: &amp;str) → Result&lt;Tag&gt;</w:t>
       </w:r>
     </w:p>
     <w:p>
@@ -17141,7 +17136,7 @@
           <w:sz w:val="12"/>
           <w:szCs w:val="12"/>
         </w:rPr>
-        <w:t>fn eval(&amp;self, exp: Tag) → Result&lt;Tag&gt;</w:t>
+        <w:t>fn load(&amp;self, file_path: &amp;str) → Result&lt;bool&gt;</w:t>
       </w:r>
     </w:p>
     <w:p>
@@ -17174,7 +17169,7 @@
           <w:sz w:val="12"/>
           <w:szCs w:val="12"/>
         </w:rPr>
-        <w:t>fn eval_str(&amp;self, exp: &amp;str) → Result&lt;Tag&gt;</w:t>
+        <w:t>fn read(&amp;self, st: Tag, eofp: bool, eof: Tag) → Result&lt;Tag&gt;</w:t>
       </w:r>
     </w:p>
     <w:p>
@@ -17207,7 +17202,7 @@
           <w:sz w:val="12"/>
           <w:szCs w:val="12"/>
         </w:rPr>
-        <w:t>fn load(&amp;self, file_path: &amp;str) → Result&lt;bool&gt;</w:t>
+        <w:t>fn read_str(&amp;self, str: &amp;str) → Result&lt;Tag&gt;</w:t>
       </w:r>
     </w:p>
     <w:p>
@@ -17240,7 +17235,7 @@
           <w:sz w:val="12"/>
           <w:szCs w:val="12"/>
         </w:rPr>
-        <w:t>fn read(&amp;self, st: Tag, eofp: bool, eof: Tag) → Result&lt;Tag&gt;</w:t>
+        <w:t>fn image(&amp;self) → Result&lt;(Vec&lt;u8&gt;, Vec&lt;u8&gt;)&gt;</w:t>
       </w:r>
     </w:p>
     <w:p>
@@ -17273,7 +17268,7 @@
           <w:sz w:val="12"/>
           <w:szCs w:val="12"/>
         </w:rPr>
-        <w:t>fn read_str(&amp;self, str: &amp;str) → Result&lt;Tag&gt;</w:t>
+        <w:t xml:space="preserve">fn err_out(&amp;self) → Tag  </w:t>
       </w:r>
     </w:p>
     <w:p>
@@ -17306,7 +17301,7 @@
           <w:sz w:val="12"/>
           <w:szCs w:val="12"/>
         </w:rPr>
-        <w:t>fn image(&amp;self) → Result&lt;(Vec&lt;u8&gt;, Vec&lt;u8&gt;)&gt;</w:t>
+        <w:t>fn std_in(&amp;self) → Tag</w:t>
       </w:r>
     </w:p>
     <w:p>
@@ -17339,7 +17334,7 @@
           <w:sz w:val="12"/>
           <w:szCs w:val="12"/>
         </w:rPr>
-        <w:t xml:space="preserve">fn err_out(&amp;self) → Tag  </w:t>
+        <w:t>fn std_out(&amp;self) → Tag</w:t>
       </w:r>
     </w:p>
     <w:p>
@@ -17372,7 +17367,7 @@
           <w:sz w:val="12"/>
           <w:szCs w:val="12"/>
         </w:rPr>
-        <w:t>fn std_in(&amp;self) → Tag</w:t>
+        <w:t>fn write(&amp;self, exp: Tag, esc: bool, st: Tag) → Result&lt;()&gt;</w:t>
       </w:r>
     </w:p>
     <w:p>
@@ -17405,15 +17400,15 @@
           <w:sz w:val="12"/>
           <w:szCs w:val="12"/>
         </w:rPr>
-        <w:t>fn std_out(&amp;self) → Tag</w:t>
-      </w:r>
-    </w:p>
-    <w:p>
-      <w:pPr>
-        <w:pStyle w:val="Normal"/>
-        <w:rPr>
-          <w:b w:val="false"/>
-          <w:bCs w:val="false"/>
+        <w:t>fn write_str(&amp;self, str: &amp;str, st: Tag) → Result&lt;()&gt;</w:t>
+      </w:r>
+    </w:p>
+    <w:p>
+      <w:pPr>
+        <w:pStyle w:val="Normal"/>
+        <w:rPr>
+          <w:b/>
+          <w:bCs/>
         </w:rPr>
       </w:pPr>
       <w:r>
@@ -17438,72 +17433,6 @@
           <w:sz w:val="12"/>
           <w:szCs w:val="12"/>
         </w:rPr>
-        <w:t>fn write(&amp;self, exp: Tag, esc: bool, st: Tag) → Result&lt;()&gt;</w:t>
-      </w:r>
-    </w:p>
-    <w:p>
-      <w:pPr>
-        <w:pStyle w:val="Normal"/>
-        <w:rPr>
-          <w:b w:val="false"/>
-          <w:bCs w:val="false"/>
-        </w:rPr>
-      </w:pPr>
-      <w:r>
-        <w:rPr>
-          <w:rFonts w:ascii="Andale Mono" w:hAnsi="Andale Mono"/>
-          <w:b w:val="false"/>
-          <w:bCs w:val="false"/>
-          <w:i w:val="false"/>
-          <w:iCs w:val="false"/>
-          <w:sz w:val="12"/>
-          <w:szCs w:val="12"/>
-        </w:rPr>
-        <w:t xml:space="preserve">  </w:t>
-      </w:r>
-      <w:r>
-        <w:rPr>
-          <w:rFonts w:ascii="Andale Mono" w:hAnsi="Andale Mono"/>
-          <w:b w:val="false"/>
-          <w:bCs w:val="false"/>
-          <w:i w:val="false"/>
-          <w:iCs w:val="false"/>
-          <w:sz w:val="12"/>
-          <w:szCs w:val="12"/>
-        </w:rPr>
-        <w:t>fn write_str(&amp;self, str: &amp;str, st: Tag) → Result&lt;()&gt;</w:t>
-      </w:r>
-    </w:p>
-    <w:p>
-      <w:pPr>
-        <w:pStyle w:val="Normal"/>
-        <w:rPr>
-          <w:b/>
-          <w:bCs/>
-        </w:rPr>
-      </w:pPr>
-      <w:r>
-        <w:rPr>
-          <w:rFonts w:ascii="Andale Mono" w:hAnsi="Andale Mono"/>
-          <w:b w:val="false"/>
-          <w:bCs w:val="false"/>
-          <w:i w:val="false"/>
-          <w:iCs w:val="false"/>
-          <w:sz w:val="12"/>
-          <w:szCs w:val="12"/>
-        </w:rPr>
-        <w:t xml:space="preserve">  </w:t>
-      </w:r>
-      <w:r>
-        <w:rPr>
-          <w:rFonts w:ascii="Andale Mono" w:hAnsi="Andale Mono"/>
-          <w:b w:val="false"/>
-          <w:bCs w:val="false"/>
-          <w:i w:val="false"/>
-          <w:iCs w:val="false"/>
-          <w:sz w:val="12"/>
-          <w:szCs w:val="12"/>
-        </w:rPr>
         <w:t>fn write_to_string(&amp;self, exp: Tag, esc: bool) → String</w:t>
       </w:r>
     </w:p>
@@ -17511,14 +17440,41 @@
       <w:pPr>
         <w:pStyle w:val="Normal"/>
         <w:rPr>
-          <w:b/>
-          <w:bCs/>
-        </w:rPr>
-      </w:pPr>
-      <w:r>
-        <w:rPr>
-          <w:b/>
-          <w:bCs/>
+          <w:rFonts w:ascii="Georgia" w:hAnsi="Georgia"/>
+          <w:b/>
+          <w:bCs/>
+          <w:sz w:val="16"/>
+          <w:szCs w:val="16"/>
+        </w:rPr>
+      </w:pPr>
+      <w:r>
+        <w:rPr>
+          <w:rFonts w:ascii="Georgia" w:hAnsi="Georgia"/>
+          <w:b/>
+          <w:bCs/>
+          <w:sz w:val="16"/>
+          <w:szCs w:val="16"/>
+        </w:rPr>
+      </w:r>
+    </w:p>
+    <w:p>
+      <w:pPr>
+        <w:pStyle w:val="Normal"/>
+        <w:rPr>
+          <w:rFonts w:ascii="Georgia" w:hAnsi="Georgia"/>
+          <w:b/>
+          <w:bCs/>
+          <w:sz w:val="16"/>
+          <w:szCs w:val="16"/>
+        </w:rPr>
+      </w:pPr>
+      <w:r>
+        <w:rPr>
+          <w:rFonts w:ascii="Georgia" w:hAnsi="Georgia"/>
+          <w:b/>
+          <w:bCs/>
+          <w:sz w:val="16"/>
+          <w:szCs w:val="16"/>
         </w:rPr>
       </w:r>
     </w:p>
@@ -20547,7 +20503,7 @@
     <w:pPr>
       <w:widowControl/>
       <w:suppressAutoHyphens w:val="true"/>
-      <w:overflowPunct w:val="false"/>
+      <w:overflowPunct w:val="true"/>
       <w:bidi w:val="0"/>
       <w:spacing w:before="0" w:after="0"/>
       <w:jc w:val="start"/>

</xml_diff>

<commit_message>
#741 - mu: image feature
</commit_message>
<xml_diff>
--- a/doc/refcards/mu-ref.docx
+++ b/doc/refcards/mu-ref.docx
@@ -66,7 +66,7 @@
           <w:tab w:val="left" w:pos="4110" w:leader="none"/>
         </w:tabs>
         <w:suppressAutoHyphens w:val="true"/>
-        <w:overflowPunct w:val="true"/>
+        <w:overflowPunct w:val="false"/>
         <w:bidi w:val="0"/>
         <w:spacing w:before="0" w:after="0"/>
         <w:ind w:hanging="0" w:start="0" w:end="0"/>
@@ -327,7 +327,7 @@
           <w:sz w:val="16"/>
           <w:szCs w:val="16"/>
         </w:rPr>
-        <w:t>0.2.2</w:t>
+        <w:t>0.2.3</w:t>
       </w:r>
     </w:p>
     <w:p>
@@ -2180,7 +2180,7 @@
           <w:sz w:val="12"/>
           <w:szCs w:val="12"/>
         </w:rPr>
-        <w:t>default = [ “cpu-time”, “std”, “nix”, "ffi", "sysinfo" ]</w:t>
+        <w:t>default = [ “cpu-time”, “image”, “std”, “nix”, "sysinfo" ]</w:t>
       </w:r>
     </w:p>
     <w:p>
@@ -2231,7 +2231,7 @@
           <w:sz w:val="14"/>
           <w:szCs w:val="14"/>
         </w:rPr>
-        <w:t>env</w:t>
+        <w:t>image</w:t>
       </w:r>
       <w:r>
         <w:rPr>
@@ -2264,15 +2264,17 @@
           <w:u w:val="none"/>
           <w:lang w:val="en-US" w:eastAsia="zh-CN" w:bidi="hi-IN"/>
         </w:rPr>
-        <w:t>heap-info</w:t>
+        <w:t>heap-stat</w:t>
+        <w:tab/>
+        <w:tab/>
       </w:r>
       <w:r>
         <w:rPr>
           <w:rFonts w:eastAsia="Songti SC" w:cs="Arial Unicode MS" w:ascii="Georgia" w:hAnsi="Georgia"/>
           <w:b w:val="false"/>
           <w:bCs w:val="false"/>
-          <w:i w:val="false"/>
-          <w:iCs w:val="false"/>
+          <w:i/>
+          <w:iCs/>
           <w:color w:val="auto"/>
           <w:kern w:val="2"/>
           <w:sz w:val="14"/>
@@ -2280,15 +2282,16 @@
           <w:u w:val="none"/>
           <w:lang w:val="en-US" w:eastAsia="zh-CN" w:bidi="hi-IN"/>
         </w:rPr>
-        <w:t xml:space="preserve"> </w:t>
+        <w:t>vector</w:t>
+        <w:tab/>
       </w:r>
       <w:r>
         <w:rPr>
           <w:rFonts w:eastAsia="Songti SC" w:cs="Arial Unicode MS" w:ascii="Georgia" w:hAnsi="Georgia"/>
           <w:b w:val="false"/>
           <w:bCs w:val="false"/>
-          <w:i/>
-          <w:iCs/>
+          <w:i w:val="false"/>
+          <w:iCs w:val="false"/>
           <w:color w:val="auto"/>
           <w:kern w:val="2"/>
           <w:sz w:val="14"/>
@@ -2296,14 +2299,29 @@
           <w:u w:val="none"/>
           <w:lang w:val="en-US" w:eastAsia="zh-CN" w:bidi="hi-IN"/>
         </w:rPr>
-        <w:t>vector</w:t>
-        <w:tab/>
-      </w:r>
-      <w:r>
-        <w:rPr>
-          <w:rFonts w:eastAsia="Songti SC" w:cs="Arial Unicode MS" w:ascii="Georgia" w:hAnsi="Georgia"/>
-          <w:b w:val="false"/>
-          <w:bCs w:val="false"/>
+        <w:t>allocations</w:t>
+      </w:r>
+      <w:r>
+        <w:rPr>
+          <w:sz w:val="14"/>
+          <w:szCs w:val="14"/>
+        </w:rPr>
+        <w:tab/>
+      </w:r>
+    </w:p>
+    <w:p>
+      <w:pPr>
+        <w:pStyle w:val="Normal"/>
+        <w:rPr>
+          <w:sz w:val="14"/>
+          <w:szCs w:val="14"/>
+        </w:rPr>
+      </w:pPr>
+      <w:r>
+        <w:rPr>
+          <w:rFonts w:eastAsia="Songti SC" w:cs="Arial Unicode MS" w:ascii="Courier New" w:hAnsi="Courier New"/>
+          <w:b/>
+          <w:bCs/>
           <w:i w:val="false"/>
           <w:iCs w:val="false"/>
           <w:color w:val="auto"/>
@@ -2313,95 +2331,15 @@
           <w:u w:val="none"/>
           <w:lang w:val="en-US" w:eastAsia="zh-CN" w:bidi="hi-IN"/>
         </w:rPr>
-        <w:t xml:space="preserve">heap information </w:t>
-      </w:r>
-    </w:p>
-    <w:p>
-      <w:pPr>
-        <w:pStyle w:val="Normal"/>
-        <w:rPr>
-          <w:sz w:val="14"/>
-          <w:szCs w:val="14"/>
-        </w:rPr>
-      </w:pPr>
-      <w:r>
-        <w:rPr>
-          <w:rFonts w:ascii="Andale Mono" w:hAnsi="Andale Mono"/>
-          <w:sz w:val="14"/>
-          <w:szCs w:val="14"/>
-        </w:rPr>
-        <w:tab/>
-        <w:tab/>
-        <w:t xml:space="preserve">    #(:t </w:t>
-      </w:r>
-      <w:r>
-        <w:rPr>
-          <w:rFonts w:ascii="Andale Mono" w:hAnsi="Andale Mono"/>
-          <w:i/>
-          <w:iCs/>
-          <w:sz w:val="14"/>
-          <w:szCs w:val="14"/>
-        </w:rPr>
-        <w:t>type</w:t>
-      </w:r>
-      <w:r>
-        <w:rPr>
-          <w:rFonts w:ascii="Andale Mono" w:hAnsi="Andale Mono"/>
-          <w:sz w:val="14"/>
-          <w:szCs w:val="14"/>
-        </w:rPr>
-        <w:t xml:space="preserve"> </w:t>
-      </w:r>
-      <w:r>
-        <w:rPr>
-          <w:rFonts w:ascii="Andale Mono" w:hAnsi="Andale Mono"/>
-          <w:i/>
-          <w:iCs/>
-          <w:sz w:val="14"/>
-          <w:szCs w:val="14"/>
-        </w:rPr>
-        <w:t>pages</w:t>
-      </w:r>
-      <w:r>
-        <w:rPr>
-          <w:rFonts w:ascii="Andale Mono" w:hAnsi="Andale Mono"/>
-          <w:sz w:val="14"/>
-          <w:szCs w:val="14"/>
-        </w:rPr>
-        <w:t xml:space="preserve"> </w:t>
-      </w:r>
-      <w:r>
-        <w:rPr>
-          <w:rFonts w:ascii="Andale Mono" w:hAnsi="Andale Mono"/>
-          <w:i/>
-          <w:iCs/>
-          <w:sz w:val="14"/>
-          <w:szCs w:val="14"/>
-        </w:rPr>
-        <w:t>pagesize</w:t>
-      </w:r>
-      <w:r>
-        <w:rPr>
-          <w:rFonts w:ascii="Andale Mono" w:hAnsi="Andale Mono"/>
-          <w:sz w:val="14"/>
-          <w:szCs w:val="14"/>
-        </w:rPr>
-        <w:t>)</w:t>
-      </w:r>
-    </w:p>
-    <w:p>
-      <w:pPr>
-        <w:pStyle w:val="Normal"/>
-        <w:rPr>
-          <w:sz w:val="14"/>
-          <w:szCs w:val="14"/>
-        </w:rPr>
-      </w:pPr>
-      <w:r>
-        <w:rPr>
-          <w:rFonts w:eastAsia="Songti SC" w:cs="Arial Unicode MS" w:ascii="Georgia" w:hAnsi="Georgia"/>
-          <w:b/>
-          <w:bCs/>
+        <w:tab/>
+        <w:tab/>
+        <w:t xml:space="preserve">    </w:t>
+      </w:r>
+      <w:r>
+        <w:rPr>
+          <w:rFonts w:eastAsia="Songti SC" w:cs="Arial Unicode MS" w:ascii="Andale Mono" w:hAnsi="Andale Mono"/>
+          <w:b w:val="false"/>
+          <w:bCs w:val="false"/>
           <w:i w:val="false"/>
           <w:iCs w:val="false"/>
           <w:color w:val="auto"/>
@@ -2411,15 +2349,15 @@
           <w:u w:val="none"/>
           <w:lang w:val="en-US" w:eastAsia="zh-CN" w:bidi="hi-IN"/>
         </w:rPr>
-        <w:t xml:space="preserve"> </w:t>
-      </w:r>
-      <w:r>
-        <w:rPr>
-          <w:rFonts w:eastAsia="Songti SC" w:cs="Arial Unicode MS" w:ascii="Georgia" w:hAnsi="Georgia"/>
-          <w:b/>
-          <w:bCs/>
-          <w:i w:val="false"/>
-          <w:iCs w:val="false"/>
+        <w:t>#(:t :</w:t>
+      </w:r>
+      <w:r>
+        <w:rPr>
+          <w:rFonts w:eastAsia="Songti SC" w:cs="Arial Unicode MS" w:ascii="Andale Mono" w:hAnsi="Andale Mono"/>
+          <w:b w:val="false"/>
+          <w:bCs w:val="false"/>
+          <w:i/>
+          <w:iCs/>
           <w:color w:val="auto"/>
           <w:kern w:val="2"/>
           <w:sz w:val="14"/>
@@ -2427,18 +2365,15 @@
           <w:u w:val="none"/>
           <w:lang w:val="en-US" w:eastAsia="zh-CN" w:bidi="hi-IN"/>
         </w:rPr>
-        <w:tab/>
-        <w:tab/>
-        <w:t>heap-stat</w:t>
-        <w:tab/>
-      </w:r>
-      <w:r>
-        <w:rPr>
-          <w:rFonts w:eastAsia="Songti SC" w:cs="Arial Unicode MS" w:ascii="Georgia" w:hAnsi="Georgia"/>
-          <w:b w:val="false"/>
-          <w:bCs w:val="false"/>
-          <w:i/>
-          <w:iCs/>
+        <w:t>type</w:t>
+      </w:r>
+      <w:r>
+        <w:rPr>
+          <w:rFonts w:eastAsia="Songti SC" w:cs="Arial Unicode MS" w:ascii="Andale Mono" w:hAnsi="Andale Mono"/>
+          <w:b w:val="false"/>
+          <w:bCs w:val="false"/>
+          <w:i w:val="false"/>
+          <w:iCs w:val="false"/>
           <w:color w:val="auto"/>
           <w:kern w:val="2"/>
           <w:sz w:val="14"/>
@@ -2446,16 +2381,15 @@
           <w:u w:val="none"/>
           <w:lang w:val="en-US" w:eastAsia="zh-CN" w:bidi="hi-IN"/>
         </w:rPr>
-        <w:t>vector</w:t>
-        <w:tab/>
-      </w:r>
-      <w:r>
-        <w:rPr>
-          <w:rFonts w:eastAsia="Songti SC" w:cs="Arial Unicode MS" w:ascii="Georgia" w:hAnsi="Georgia"/>
-          <w:b w:val="false"/>
-          <w:bCs w:val="false"/>
-          <w:i w:val="false"/>
-          <w:iCs w:val="false"/>
+        <w:t xml:space="preserve"> </w:t>
+      </w:r>
+      <w:r>
+        <w:rPr>
+          <w:rFonts w:eastAsia="Songti SC" w:cs="Arial Unicode MS" w:ascii="Andale Mono" w:hAnsi="Andale Mono"/>
+          <w:b w:val="false"/>
+          <w:bCs w:val="false"/>
+          <w:i/>
+          <w:iCs/>
           <w:color w:val="auto"/>
           <w:kern w:val="2"/>
           <w:sz w:val="14"/>
@@ -2463,29 +2397,13 @@
           <w:u w:val="none"/>
           <w:lang w:val="en-US" w:eastAsia="zh-CN" w:bidi="hi-IN"/>
         </w:rPr>
-        <w:t>heap allocations</w:t>
-      </w:r>
-      <w:r>
-        <w:rPr>
-          <w:sz w:val="14"/>
-          <w:szCs w:val="14"/>
-        </w:rPr>
-        <w:tab/>
-      </w:r>
-    </w:p>
-    <w:p>
-      <w:pPr>
-        <w:pStyle w:val="Normal"/>
-        <w:rPr>
-          <w:sz w:val="14"/>
-          <w:szCs w:val="14"/>
-        </w:rPr>
-      </w:pPr>
-      <w:r>
-        <w:rPr>
-          <w:rFonts w:eastAsia="Songti SC" w:cs="Arial Unicode MS" w:ascii="Courier New" w:hAnsi="Courier New"/>
-          <w:b/>
-          <w:bCs/>
+        <w:t>size</w:t>
+      </w:r>
+      <w:r>
+        <w:rPr>
+          <w:rFonts w:eastAsia="Songti SC" w:cs="Arial Unicode MS" w:ascii="Andale Mono" w:hAnsi="Andale Mono"/>
+          <w:b w:val="false"/>
+          <w:bCs w:val="false"/>
           <w:i w:val="false"/>
           <w:iCs w:val="false"/>
           <w:color w:val="auto"/>
@@ -2495,17 +2413,15 @@
           <w:u w:val="none"/>
           <w:lang w:val="en-US" w:eastAsia="zh-CN" w:bidi="hi-IN"/>
         </w:rPr>
-        <w:tab/>
-        <w:tab/>
-        <w:t xml:space="preserve">    </w:t>
+        <w:t xml:space="preserve"> </w:t>
       </w:r>
       <w:r>
         <w:rPr>
           <w:rFonts w:eastAsia="Songti SC" w:cs="Arial Unicode MS" w:ascii="Andale Mono" w:hAnsi="Andale Mono"/>
           <w:b w:val="false"/>
           <w:bCs w:val="false"/>
-          <w:i w:val="false"/>
-          <w:iCs w:val="false"/>
+          <w:i/>
+          <w:iCs/>
           <w:color w:val="auto"/>
           <w:kern w:val="2"/>
           <w:sz w:val="14"/>
@@ -2513,15 +2429,15 @@
           <w:u w:val="none"/>
           <w:lang w:val="en-US" w:eastAsia="zh-CN" w:bidi="hi-IN"/>
         </w:rPr>
-        <w:t>#(:t :</w:t>
+        <w:t>total</w:t>
       </w:r>
       <w:r>
         <w:rPr>
           <w:rFonts w:eastAsia="Songti SC" w:cs="Arial Unicode MS" w:ascii="Andale Mono" w:hAnsi="Andale Mono"/>
           <w:b w:val="false"/>
           <w:bCs w:val="false"/>
-          <w:i/>
-          <w:iCs/>
+          <w:i w:val="false"/>
+          <w:iCs w:val="false"/>
           <w:color w:val="auto"/>
           <w:kern w:val="2"/>
           <w:sz w:val="14"/>
@@ -2529,15 +2445,15 @@
           <w:u w:val="none"/>
           <w:lang w:val="en-US" w:eastAsia="zh-CN" w:bidi="hi-IN"/>
         </w:rPr>
-        <w:t>type</w:t>
+        <w:t xml:space="preserve"> </w:t>
       </w:r>
       <w:r>
         <w:rPr>
           <w:rFonts w:eastAsia="Songti SC" w:cs="Arial Unicode MS" w:ascii="Andale Mono" w:hAnsi="Andale Mono"/>
           <w:b w:val="false"/>
           <w:bCs w:val="false"/>
-          <w:i w:val="false"/>
-          <w:iCs w:val="false"/>
+          <w:i/>
+          <w:iCs/>
           <w:color w:val="auto"/>
           <w:kern w:val="2"/>
           <w:sz w:val="14"/>
@@ -2545,15 +2461,15 @@
           <w:u w:val="none"/>
           <w:lang w:val="en-US" w:eastAsia="zh-CN" w:bidi="hi-IN"/>
         </w:rPr>
-        <w:t xml:space="preserve"> </w:t>
+        <w:t>free ...</w:t>
       </w:r>
       <w:r>
         <w:rPr>
           <w:rFonts w:eastAsia="Songti SC" w:cs="Arial Unicode MS" w:ascii="Andale Mono" w:hAnsi="Andale Mono"/>
           <w:b w:val="false"/>
           <w:bCs w:val="false"/>
-          <w:i/>
-          <w:iCs/>
+          <w:i w:val="false"/>
+          <w:iCs w:val="false"/>
           <w:color w:val="auto"/>
           <w:kern w:val="2"/>
           <w:sz w:val="14"/>
@@ -2561,13 +2477,22 @@
           <w:u w:val="none"/>
           <w:lang w:val="en-US" w:eastAsia="zh-CN" w:bidi="hi-IN"/>
         </w:rPr>
-        <w:t>size</w:t>
-      </w:r>
-      <w:r>
-        <w:rPr>
-          <w:rFonts w:eastAsia="Songti SC" w:cs="Arial Unicode MS" w:ascii="Andale Mono" w:hAnsi="Andale Mono"/>
-          <w:b w:val="false"/>
-          <w:bCs w:val="false"/>
+        <w:t>)</w:t>
+      </w:r>
+    </w:p>
+    <w:p>
+      <w:pPr>
+        <w:pStyle w:val="Normal"/>
+        <w:rPr>
+          <w:sz w:val="14"/>
+          <w:szCs w:val="14"/>
+        </w:rPr>
+      </w:pPr>
+      <w:r>
+        <w:rPr>
+          <w:rFonts w:eastAsia="Songti SC" w:cs="Arial Unicode MS" w:ascii="Georgia" w:hAnsi="Georgia"/>
+          <w:b/>
+          <w:bCs/>
           <w:i w:val="false"/>
           <w:iCs w:val="false"/>
           <w:color w:val="auto"/>
@@ -2581,11 +2506,11 @@
       </w:r>
       <w:r>
         <w:rPr>
-          <w:rFonts w:eastAsia="Songti SC" w:cs="Arial Unicode MS" w:ascii="Andale Mono" w:hAnsi="Andale Mono"/>
-          <w:b w:val="false"/>
-          <w:bCs w:val="false"/>
-          <w:i/>
-          <w:iCs/>
+          <w:rFonts w:eastAsia="Songti SC" w:cs="Arial Unicode MS" w:ascii="Georgia" w:hAnsi="Georgia"/>
+          <w:b/>
+          <w:bCs/>
+          <w:i w:val="false"/>
+          <w:iCs w:val="false"/>
           <w:color w:val="auto"/>
           <w:kern w:val="2"/>
           <w:sz w:val="14"/>
@@ -2593,15 +2518,17 @@
           <w:u w:val="none"/>
           <w:lang w:val="en-US" w:eastAsia="zh-CN" w:bidi="hi-IN"/>
         </w:rPr>
-        <w:t>total</w:t>
-      </w:r>
-      <w:r>
-        <w:rPr>
-          <w:rFonts w:eastAsia="Songti SC" w:cs="Arial Unicode MS" w:ascii="Andale Mono" w:hAnsi="Andale Mono"/>
-          <w:b w:val="false"/>
-          <w:bCs w:val="false"/>
-          <w:i w:val="false"/>
-          <w:iCs w:val="false"/>
+        <w:tab/>
+        <w:tab/>
+        <w:t xml:space="preserve">heap-size </w:t>
+      </w:r>
+      <w:r>
+        <w:rPr>
+          <w:rFonts w:eastAsia="Songti SC" w:cs="Arial Unicode MS" w:ascii="Georgia" w:hAnsi="Georgia"/>
+          <w:b w:val="false"/>
+          <w:bCs w:val="false"/>
+          <w:i/>
+          <w:iCs/>
           <w:color w:val="auto"/>
           <w:kern w:val="2"/>
           <w:sz w:val="14"/>
@@ -2609,15 +2536,15 @@
           <w:u w:val="none"/>
           <w:lang w:val="en-US" w:eastAsia="zh-CN" w:bidi="hi-IN"/>
         </w:rPr>
-        <w:t xml:space="preserve"> </w:t>
-      </w:r>
-      <w:r>
-        <w:rPr>
-          <w:rFonts w:eastAsia="Songti SC" w:cs="Arial Unicode MS" w:ascii="Andale Mono" w:hAnsi="Andale Mono"/>
-          <w:b w:val="false"/>
-          <w:bCs w:val="false"/>
-          <w:i/>
-          <w:iCs/>
+        <w:t>keyword</w:t>
+      </w:r>
+      <w:r>
+        <w:rPr>
+          <w:rFonts w:eastAsia="Songti SC" w:cs="Arial Unicode MS" w:ascii="Georgia" w:hAnsi="Georgia"/>
+          <w:b/>
+          <w:bCs/>
+          <w:i w:val="false"/>
+          <w:iCs w:val="false"/>
           <w:color w:val="auto"/>
           <w:kern w:val="2"/>
           <w:sz w:val="14"/>
@@ -2625,15 +2552,16 @@
           <w:u w:val="none"/>
           <w:lang w:val="en-US" w:eastAsia="zh-CN" w:bidi="hi-IN"/>
         </w:rPr>
-        <w:t>free ...</w:t>
-      </w:r>
-      <w:r>
-        <w:rPr>
-          <w:rFonts w:eastAsia="Songti SC" w:cs="Arial Unicode MS" w:ascii="Andale Mono" w:hAnsi="Andale Mono"/>
-          <w:b w:val="false"/>
-          <w:bCs w:val="false"/>
-          <w:i w:val="false"/>
-          <w:iCs w:val="false"/>
+        <w:tab/>
+        <w:t xml:space="preserve"> </w:t>
+      </w:r>
+      <w:r>
+        <w:rPr>
+          <w:rFonts w:eastAsia="Songti SC" w:cs="Arial Unicode MS" w:ascii="Georgia" w:hAnsi="Georgia"/>
+          <w:b w:val="false"/>
+          <w:bCs w:val="false"/>
+          <w:i/>
+          <w:iCs/>
           <w:color w:val="auto"/>
           <w:kern w:val="2"/>
           <w:sz w:val="14"/>
@@ -2641,22 +2569,14 @@
           <w:u w:val="none"/>
           <w:lang w:val="en-US" w:eastAsia="zh-CN" w:bidi="hi-IN"/>
         </w:rPr>
-        <w:t>)</w:t>
-      </w:r>
-    </w:p>
-    <w:p>
-      <w:pPr>
-        <w:pStyle w:val="Normal"/>
-        <w:rPr>
-          <w:sz w:val="14"/>
-          <w:szCs w:val="14"/>
-        </w:rPr>
-      </w:pPr>
+        <w:t>fixnum</w:t>
+        <w:tab/>
+      </w:r>
       <w:r>
         <w:rPr>
           <w:rFonts w:eastAsia="Songti SC" w:cs="Arial Unicode MS" w:ascii="Georgia" w:hAnsi="Georgia"/>
-          <w:b/>
-          <w:bCs/>
+          <w:b w:val="false"/>
+          <w:bCs w:val="false"/>
           <w:i w:val="false"/>
           <w:iCs w:val="false"/>
           <w:color w:val="auto"/>
@@ -2666,13 +2586,19 @@
           <w:u w:val="none"/>
           <w:lang w:val="en-US" w:eastAsia="zh-CN" w:bidi="hi-IN"/>
         </w:rPr>
-        <w:t xml:space="preserve"> </w:t>
-      </w:r>
+        <w:t>occupancy</w:t>
+      </w:r>
+    </w:p>
+    <w:p>
+      <w:pPr>
+        <w:pStyle w:val="Normal"/>
+        <w:rPr/>
+      </w:pPr>
       <w:r>
         <w:rPr>
           <w:rFonts w:eastAsia="Songti SC" w:cs="Arial Unicode MS" w:ascii="Georgia" w:hAnsi="Georgia"/>
-          <w:b/>
-          <w:bCs/>
+          <w:b w:val="false"/>
+          <w:bCs w:val="false"/>
           <w:i w:val="false"/>
           <w:iCs w:val="false"/>
           <w:color w:val="auto"/>
@@ -2684,15 +2610,14 @@
         </w:rPr>
         <w:tab/>
         <w:tab/>
-        <w:t xml:space="preserve">heap-size </w:t>
       </w:r>
       <w:r>
         <w:rPr>
           <w:rFonts w:eastAsia="Songti SC" w:cs="Arial Unicode MS" w:ascii="Georgia" w:hAnsi="Georgia"/>
-          <w:b w:val="false"/>
-          <w:bCs w:val="false"/>
-          <w:i/>
-          <w:iCs/>
+          <w:b/>
+          <w:bCs/>
+          <w:i w:val="false"/>
+          <w:iCs w:val="false"/>
           <w:color w:val="auto"/>
           <w:kern w:val="2"/>
           <w:sz w:val="14"/>
@@ -2700,13 +2625,13 @@
           <w:u w:val="none"/>
           <w:lang w:val="en-US" w:eastAsia="zh-CN" w:bidi="hi-IN"/>
         </w:rPr>
-        <w:t>T</w:t>
+        <w:t>env</w:t>
       </w:r>
       <w:r>
         <w:rPr>
           <w:rFonts w:eastAsia="Songti SC" w:cs="Arial Unicode MS" w:ascii="Georgia" w:hAnsi="Georgia"/>
-          <w:b/>
-          <w:bCs/>
+          <w:b w:val="false"/>
+          <w:bCs w:val="false"/>
           <w:i w:val="false"/>
           <w:iCs w:val="false"/>
           <w:color w:val="auto"/>
@@ -2717,7 +2642,7 @@
           <w:lang w:val="en-US" w:eastAsia="zh-CN" w:bidi="hi-IN"/>
         </w:rPr>
         <w:tab/>
-        <w:t xml:space="preserve"> </w:t>
+        <w:tab/>
       </w:r>
       <w:r>
         <w:rPr>
@@ -2733,7 +2658,8 @@
           <w:u w:val="none"/>
           <w:lang w:val="en-US" w:eastAsia="zh-CN" w:bidi="hi-IN"/>
         </w:rPr>
-        <w:t xml:space="preserve">fixnum </w:t>
+        <w:t>list</w:t>
+        <w:tab/>
       </w:r>
       <w:r>
         <w:rPr>
@@ -2749,21 +2675,15 @@
           <w:u w:val="none"/>
           <w:lang w:val="en-US" w:eastAsia="zh-CN" w:bidi="hi-IN"/>
         </w:rPr>
-        <w:t>heap occupancy</w:t>
-      </w:r>
-    </w:p>
-    <w:p>
-      <w:pPr>
-        <w:pStyle w:val="Normal"/>
-        <w:rPr/>
-      </w:pPr>
+        <w:t>env</w:t>
+      </w:r>
       <w:r>
         <w:rPr>
           <w:rFonts w:eastAsia="Songti SC" w:cs="Arial Unicode MS" w:ascii="Georgia" w:hAnsi="Georgia"/>
           <w:b w:val="false"/>
           <w:bCs w:val="false"/>
-          <w:i w:val="false"/>
-          <w:iCs w:val="false"/>
+          <w:i/>
+          <w:iCs/>
           <w:color w:val="auto"/>
           <w:kern w:val="2"/>
           <w:sz w:val="14"/>
@@ -2771,14 +2691,13 @@
           <w:u w:val="none"/>
           <w:lang w:val="en-US" w:eastAsia="zh-CN" w:bidi="hi-IN"/>
         </w:rPr>
-        <w:tab/>
-        <w:tab/>
+        <w:t xml:space="preserve"> </w:t>
       </w:r>
       <w:r>
         <w:rPr>
           <w:rFonts w:eastAsia="Songti SC" w:cs="Arial Unicode MS" w:ascii="Georgia" w:hAnsi="Georgia"/>
-          <w:b/>
-          <w:bCs/>
+          <w:b w:val="false"/>
+          <w:bCs w:val="false"/>
           <w:i w:val="false"/>
           <w:iCs w:val="false"/>
           <w:color w:val="auto"/>
@@ -2790,6 +2709,12 @@
         </w:rPr>
         <w:t>state</w:t>
       </w:r>
+    </w:p>
+    <w:p>
+      <w:pPr>
+        <w:pStyle w:val="Normal"/>
+        <w:rPr/>
+      </w:pPr>
       <w:r>
         <w:rPr>
           <w:rFonts w:eastAsia="Songti SC" w:cs="Arial Unicode MS" w:ascii="Georgia" w:hAnsi="Georgia"/>
@@ -2805,14 +2730,15 @@
           <w:lang w:val="en-US" w:eastAsia="zh-CN" w:bidi="hi-IN"/>
         </w:rPr>
         <w:tab/>
+        <w:tab/>
       </w:r>
       <w:r>
         <w:rPr>
           <w:rFonts w:eastAsia="Songti SC" w:cs="Arial Unicode MS" w:ascii="Georgia" w:hAnsi="Georgia"/>
-          <w:b w:val="false"/>
-          <w:bCs w:val="false"/>
-          <w:i/>
-          <w:iCs/>
+          <w:b/>
+          <w:bCs/>
+          <w:i w:val="false"/>
+          <w:iCs w:val="false"/>
           <w:color w:val="auto"/>
           <w:kern w:val="2"/>
           <w:sz w:val="14"/>
@@ -2820,8 +2746,7 @@
           <w:u w:val="none"/>
           <w:lang w:val="en-US" w:eastAsia="zh-CN" w:bidi="hi-IN"/>
         </w:rPr>
-        <w:t>list</w:t>
-        <w:tab/>
+        <w:t>core</w:t>
       </w:r>
       <w:r>
         <w:rPr>
@@ -2837,93 +2762,127 @@
           <w:u w:val="none"/>
           <w:lang w:val="en-US" w:eastAsia="zh-CN" w:bidi="hi-IN"/>
         </w:rPr>
-        <w:t>env state</w:t>
-      </w:r>
-    </w:p>
-    <w:p>
-      <w:pPr>
-        <w:pStyle w:val="Normal"/>
-        <w:rPr>
-          <w:rFonts w:ascii="Georgia" w:hAnsi="Georgia"/>
-          <w:sz w:val="16"/>
-          <w:szCs w:val="16"/>
-        </w:rPr>
-      </w:pPr>
-      <w:r>
-        <w:rPr>
-          <w:rFonts w:ascii="Georgia" w:hAnsi="Georgia"/>
-          <w:b/>
-          <w:bCs/>
-          <w:sz w:val="16"/>
-          <w:szCs w:val="16"/>
-        </w:rPr>
-        <w:t xml:space="preserve"> </w:t>
-      </w:r>
-      <w:r>
-        <w:rPr>
-          <w:rFonts w:ascii="Georgia" w:hAnsi="Georgia"/>
-          <w:b/>
-          <w:bCs/>
+        <w:tab/>
+        <w:tab/>
+      </w:r>
+      <w:r>
+        <w:rPr>
+          <w:rFonts w:eastAsia="Songti SC" w:cs="Arial Unicode MS" w:ascii="Georgia" w:hAnsi="Georgia"/>
+          <w:b w:val="false"/>
+          <w:bCs w:val="false"/>
+          <w:i/>
+          <w:iCs/>
+          <w:color w:val="auto"/>
+          <w:kern w:val="2"/>
           <w:sz w:val="14"/>
           <w:szCs w:val="14"/>
-        </w:rPr>
-        <w:t>cpu-time</w:t>
-      </w:r>
-      <w:r>
-        <w:rPr>
-          <w:rFonts w:ascii="Georgia" w:hAnsi="Georgia"/>
+          <w:u w:val="none"/>
+          <w:lang w:val="en-US" w:eastAsia="zh-CN" w:bidi="hi-IN"/>
+        </w:rPr>
+        <w:t>list</w:t>
+      </w:r>
+      <w:r>
+        <w:rPr>
+          <w:rFonts w:eastAsia="Songti SC" w:cs="Arial Unicode MS" w:ascii="Georgia" w:hAnsi="Georgia"/>
+          <w:b w:val="false"/>
+          <w:bCs w:val="false"/>
+          <w:i/>
+          <w:iCs/>
+          <w:color w:val="auto"/>
+          <w:kern w:val="2"/>
           <w:sz w:val="14"/>
           <w:szCs w:val="14"/>
-        </w:rPr>
-        <w:tab/>
-        <w:tab/>
-      </w:r>
-      <w:r>
-        <w:rPr>
-          <w:rFonts w:ascii="Georgia" w:hAnsi="Georgia"/>
-          <w:b/>
-          <w:bCs/>
+          <w:u w:val="none"/>
+          <w:lang w:val="en-US" w:eastAsia="zh-CN" w:bidi="hi-IN"/>
+        </w:rPr>
+        <w:tab/>
+      </w:r>
+      <w:r>
+        <w:rPr>
+          <w:rFonts w:eastAsia="Songti SC" w:cs="Arial Unicode MS" w:ascii="Georgia" w:hAnsi="Georgia"/>
+          <w:b w:val="false"/>
+          <w:bCs w:val="false"/>
+          <w:i w:val="false"/>
+          <w:iCs w:val="false"/>
+          <w:color w:val="auto"/>
+          <w:kern w:val="2"/>
           <w:sz w:val="14"/>
           <w:szCs w:val="14"/>
-        </w:rPr>
-        <w:t>process-time</w:t>
-      </w:r>
-      <w:r>
-        <w:rPr>
-          <w:rFonts w:ascii="Georgia" w:hAnsi="Georgia"/>
+          <w:u w:val="none"/>
+          <w:lang w:val="en-US" w:eastAsia="zh-CN" w:bidi="hi-IN"/>
+        </w:rPr>
+        <w:t>core</w:t>
+      </w:r>
+      <w:r>
+        <w:rPr>
+          <w:rFonts w:eastAsia="Songti SC" w:cs="Arial Unicode MS" w:ascii="Georgia" w:hAnsi="Georgia"/>
+          <w:b w:val="false"/>
+          <w:bCs w:val="false"/>
+          <w:i/>
+          <w:iCs/>
+          <w:color w:val="auto"/>
+          <w:kern w:val="2"/>
           <w:sz w:val="14"/>
           <w:szCs w:val="14"/>
-        </w:rPr>
-        <w:t xml:space="preserve">, </w:t>
-      </w:r>
-      <w:r>
-        <w:rPr>
-          <w:rFonts w:ascii="Georgia" w:hAnsi="Georgia"/>
-          <w:b/>
-          <w:bCs/>
+          <w:u w:val="none"/>
+          <w:lang w:val="en-US" w:eastAsia="zh-CN" w:bidi="hi-IN"/>
+        </w:rPr>
+        <w:t xml:space="preserve"> </w:t>
+      </w:r>
+      <w:r>
+        <w:rPr>
+          <w:rFonts w:eastAsia="Songti SC" w:cs="Arial Unicode MS" w:ascii="Georgia" w:hAnsi="Georgia"/>
+          <w:b w:val="false"/>
+          <w:bCs w:val="false"/>
+          <w:i w:val="false"/>
+          <w:iCs w:val="false"/>
+          <w:color w:val="auto"/>
+          <w:kern w:val="2"/>
           <w:sz w:val="14"/>
           <w:szCs w:val="14"/>
-        </w:rPr>
-        <w:t>time-units-per-sec</w:t>
-      </w:r>
-    </w:p>
-    <w:p>
-      <w:pPr>
-        <w:pStyle w:val="Normal"/>
-        <w:rPr>
+          <w:u w:val="none"/>
+          <w:lang w:val="en-US" w:eastAsia="zh-CN" w:bidi="hi-IN"/>
+        </w:rPr>
+        <w:t>state</w:t>
+      </w:r>
+    </w:p>
+    <w:p>
+      <w:pPr>
+        <w:pStyle w:val="Normal"/>
+        <w:rPr>
+          <w:rFonts w:ascii="Georgia" w:hAnsi="Georgia"/>
+          <w:sz w:val="16"/>
+          <w:szCs w:val="16"/>
+        </w:rPr>
+      </w:pPr>
+      <w:r>
+        <w:rPr>
+          <w:rFonts w:ascii="Georgia" w:hAnsi="Georgia"/>
+          <w:b/>
+          <w:bCs/>
+          <w:sz w:val="16"/>
+          <w:szCs w:val="16"/>
+        </w:rPr>
+        <w:t xml:space="preserve"> </w:t>
+      </w:r>
+      <w:r>
+        <w:rPr>
+          <w:rFonts w:ascii="Georgia" w:hAnsi="Georgia"/>
+          <w:b/>
+          <w:bCs/>
           <w:sz w:val="14"/>
           <w:szCs w:val="14"/>
         </w:rPr>
-      </w:pPr>
-      <w:r>
-        <w:rPr>
-          <w:rFonts w:ascii="Georgia" w:hAnsi="Georgia"/>
-          <w:b w:val="false"/>
-          <w:bCs w:val="false"/>
+        <w:t>cpu-time</w:t>
+      </w:r>
+      <w:r>
+        <w:rPr>
+          <w:rFonts w:ascii="Georgia" w:hAnsi="Georgia"/>
           <w:sz w:val="14"/>
           <w:szCs w:val="14"/>
         </w:rPr>
-        <w:t xml:space="preserve"> </w:t>
+        <w:tab/>
+        <w:tab/>
       </w:r>
       <w:r>
         <w:rPr>
@@ -2933,48 +2892,44 @@
           <w:sz w:val="14"/>
           <w:szCs w:val="14"/>
         </w:rPr>
-        <w:t>nix</w:t>
-        <w:tab/>
-        <w:tab/>
-        <w:t>uname</w:t>
-      </w:r>
-    </w:p>
-    <w:p>
-      <w:pPr>
-        <w:pStyle w:val="Normal"/>
-        <w:rPr>
+        <w:t>process-time</w:t>
+      </w:r>
+      <w:r>
+        <w:rPr>
+          <w:rFonts w:ascii="Georgia" w:hAnsi="Georgia"/>
           <w:sz w:val="14"/>
           <w:szCs w:val="14"/>
         </w:rPr>
-      </w:pPr>
-      <w:r>
-        <w:rPr>
-          <w:rFonts w:ascii="Georgia" w:hAnsi="Georgia"/>
+        <w:t xml:space="preserve">, </w:t>
+      </w:r>
+      <w:r>
+        <w:rPr>
+          <w:rFonts w:ascii="Georgia" w:hAnsi="Georgia"/>
+          <w:b/>
+          <w:bCs/>
           <w:sz w:val="14"/>
           <w:szCs w:val="14"/>
         </w:rPr>
-        <w:t xml:space="preserve"> </w:t>
-      </w:r>
-      <w:r>
-        <w:rPr>
-          <w:rFonts w:ascii="Georgia" w:hAnsi="Georgia"/>
-          <w:b/>
-          <w:bCs/>
+        <w:t>time-units-per-sec</w:t>
+      </w:r>
+    </w:p>
+    <w:p>
+      <w:pPr>
+        <w:pStyle w:val="Normal"/>
+        <w:rPr>
           <w:sz w:val="14"/>
           <w:szCs w:val="14"/>
         </w:rPr>
-        <w:t>std</w:t>
-        <w:tab/>
-        <w:tab/>
-        <w:t>command</w:t>
-      </w:r>
-      <w:r>
-        <w:rPr>
-          <w:rFonts w:ascii="Georgia" w:hAnsi="Georgia"/>
+      </w:pPr>
+      <w:r>
+        <w:rPr>
+          <w:rFonts w:ascii="Georgia" w:hAnsi="Georgia"/>
+          <w:b w:val="false"/>
+          <w:bCs w:val="false"/>
           <w:sz w:val="14"/>
           <w:szCs w:val="14"/>
         </w:rPr>
-        <w:t xml:space="preserve">, </w:t>
+        <w:t xml:space="preserve"> </w:t>
       </w:r>
       <w:r>
         <w:rPr>
@@ -2984,7 +2939,10 @@
           <w:sz w:val="14"/>
           <w:szCs w:val="14"/>
         </w:rPr>
-        <w:t>exit</w:t>
+        <w:t>nix</w:t>
+        <w:tab/>
+        <w:tab/>
+        <w:t>uname</w:t>
       </w:r>
     </w:p>
     <w:p>
@@ -3011,10 +2969,10 @@
           <w:sz w:val="14"/>
           <w:szCs w:val="14"/>
         </w:rPr>
-        <w:t>sysinfo</w:t>
-        <w:tab/>
-        <w:tab/>
-        <w:t>sysinfo</w:t>
+        <w:t>std</w:t>
+        <w:tab/>
+        <w:tab/>
+        <w:t>command</w:t>
       </w:r>
       <w:r>
         <w:rPr>
@@ -3022,48 +2980,55 @@
           <w:sz w:val="14"/>
           <w:szCs w:val="14"/>
         </w:rPr>
-        <w:t xml:space="preserve"> (disabled on macOS)</w:t>
-      </w:r>
-    </w:p>
-    <w:p>
-      <w:pPr>
-        <w:pStyle w:val="Normal"/>
-        <w:rPr>
+        <w:t xml:space="preserve">, </w:t>
+      </w:r>
+      <w:r>
+        <w:rPr>
+          <w:rFonts w:ascii="Georgia" w:hAnsi="Georgia"/>
+          <w:b/>
+          <w:bCs/>
           <w:sz w:val="14"/>
           <w:szCs w:val="14"/>
         </w:rPr>
-      </w:pPr>
-      <w:r>
-        <w:rPr>
-          <w:rFonts w:ascii="Georgia" w:hAnsi="Georgia"/>
-          <w:b/>
-          <w:bCs/>
+        <w:t>exit</w:t>
+      </w:r>
+    </w:p>
+    <w:p>
+      <w:pPr>
+        <w:pStyle w:val="Normal"/>
+        <w:rPr>
           <w:sz w:val="14"/>
           <w:szCs w:val="14"/>
         </w:rPr>
-        <w:t xml:space="preserve"> </w:t>
-      </w:r>
-      <w:r>
-        <w:rPr>
-          <w:rFonts w:ascii="Georgia" w:hAnsi="Georgia"/>
-          <w:b/>
-          <w:bCs/>
+      </w:pPr>
+      <w:r>
+        <w:rPr>
+          <w:rFonts w:ascii="Georgia" w:hAnsi="Georgia"/>
           <w:sz w:val="14"/>
           <w:szCs w:val="14"/>
         </w:rPr>
-        <w:t>ffi</w:t>
-        <w:tab/>
-        <w:tab/>
-      </w:r>
-      <w:r>
-        <w:rPr>
-          <w:rFonts w:ascii="Georgia" w:hAnsi="Georgia"/>
-          <w:b w:val="false"/>
-          <w:bCs w:val="false"/>
+        <w:t xml:space="preserve"> </w:t>
+      </w:r>
+      <w:r>
+        <w:rPr>
+          <w:rFonts w:ascii="Georgia" w:hAnsi="Georgia"/>
+          <w:b/>
+          <w:bCs/>
           <w:sz w:val="14"/>
           <w:szCs w:val="14"/>
         </w:rPr>
-        <w:t>Rust FFI</w:t>
+        <w:t>sysinfo</w:t>
+        <w:tab/>
+        <w:tab/>
+        <w:t>sysinfo</w:t>
+      </w:r>
+      <w:r>
+        <w:rPr>
+          <w:rFonts w:ascii="Georgia" w:hAnsi="Georgia"/>
+          <w:sz w:val="14"/>
+          <w:szCs w:val="14"/>
+        </w:rPr>
+        <w:t xml:space="preserve"> (disabled on macOS)</w:t>
       </w:r>
     </w:p>
     <w:p>
@@ -3570,12 +3535,31 @@
       <w:pPr>
         <w:pStyle w:val="Normal"/>
         <w:rPr>
-          <w:sz w:val="16"/>
-          <w:szCs w:val="16"/>
-        </w:rPr>
-      </w:pPr>
-      <w:r>
-        <w:rPr>
+          <w:rFonts w:ascii="Georgia" w:hAnsi="Georgia"/>
+          <w:sz w:val="16"/>
+          <w:szCs w:val="16"/>
+        </w:rPr>
+      </w:pPr>
+      <w:r>
+        <w:rPr>
+          <w:rFonts w:ascii="Georgia" w:hAnsi="Georgia"/>
+          <w:sz w:val="16"/>
+          <w:szCs w:val="16"/>
+        </w:rPr>
+      </w:r>
+    </w:p>
+    <w:p>
+      <w:pPr>
+        <w:pStyle w:val="Normal"/>
+        <w:rPr>
+          <w:rFonts w:ascii="Georgia" w:hAnsi="Georgia"/>
+          <w:sz w:val="16"/>
+          <w:szCs w:val="16"/>
+        </w:rPr>
+      </w:pPr>
+      <w:r>
+        <w:rPr>
+          <w:rFonts w:ascii="Georgia" w:hAnsi="Georgia"/>
           <w:sz w:val="16"/>
           <w:szCs w:val="16"/>
         </w:rPr>
@@ -6739,19 +6723,7 @@
           <w:sz w:val="18"/>
           <w:szCs w:val="18"/>
         </w:rPr>
-        <w:t xml:space="preserve"> . </w:t>
-      </w:r>
-      <w:r>
-        <w:rPr>
-          <w:rFonts w:ascii="Georgia" w:hAnsi="Georgia"/>
-          <w:b w:val="false"/>
-          <w:bCs w:val="false"/>
-          <w:i w:val="false"/>
-          <w:iCs/>
-          <w:sz w:val="18"/>
-          <w:szCs w:val="18"/>
-        </w:rPr>
-        <w:t>l</w:t>
+        <w:t xml:space="preserve"> . l</w:t>
       </w:r>
       <w:r>
         <w:rPr>
@@ -7730,7 +7702,7 @@
         <w:pStyle w:val="Normal"/>
         <w:widowControl/>
         <w:suppressAutoHyphens w:val="true"/>
-        <w:overflowPunct w:val="true"/>
+        <w:overflowPunct w:val="false"/>
         <w:bidi w:val="0"/>
         <w:spacing w:before="0" w:after="0"/>
         <w:ind w:hanging="0" w:start="0" w:end="0"/>
@@ -16839,7 +16811,10 @@
         </w:rPr>
       </w:pPr>
       <w:r>
-        <w:rPr/>
+        <w:rPr>
+          <w:b w:val="false"/>
+          <w:bCs w:val="false"/>
+        </w:rPr>
       </w:r>
     </w:p>
     <w:p>
@@ -17434,27 +17409,6 @@
           <w:szCs w:val="12"/>
         </w:rPr>
         <w:t>fn write_to_string(&amp;self, exp: Tag, esc: bool) → String</w:t>
-      </w:r>
-    </w:p>
-    <w:p>
-      <w:pPr>
-        <w:pStyle w:val="Normal"/>
-        <w:rPr>
-          <w:rFonts w:ascii="Georgia" w:hAnsi="Georgia"/>
-          <w:b/>
-          <w:bCs/>
-          <w:sz w:val="16"/>
-          <w:szCs w:val="16"/>
-        </w:rPr>
-      </w:pPr>
-      <w:r>
-        <w:rPr>
-          <w:rFonts w:ascii="Georgia" w:hAnsi="Georgia"/>
-          <w:b/>
-          <w:bCs/>
-          <w:sz w:val="16"/>
-          <w:szCs w:val="16"/>
-        </w:rPr>
       </w:r>
     </w:p>
     <w:p>
@@ -20503,7 +20457,7 @@
     <w:pPr>
       <w:widowControl/>
       <w:suppressAutoHyphens w:val="true"/>
-      <w:overflowPunct w:val="true"/>
+      <w:overflowPunct w:val="false"/>
       <w:bidi w:val="0"/>
       <w:spacing w:before="0" w:after="0"/>
       <w:jc w:val="start"/>

</xml_diff>

<commit_message>
#740 - remove async stuff until I can figure it out
</commit_message>
<xml_diff>
--- a/doc/refcards/mu-ref.docx
+++ b/doc/refcards/mu-ref.docx
@@ -2,6 +2,90 @@
 <file path=word/document.xml><?xml version="1.0" encoding="utf-8"?>
 <w:document xmlns:o="urn:schemas-microsoft-com:office:office" xmlns:r="http://schemas.openxmlformats.org/officeDocument/2006/relationships" xmlns:v="urn:schemas-microsoft-com:vml" xmlns:w="http://schemas.openxmlformats.org/wordprocessingml/2006/main" xmlns:w10="urn:schemas-microsoft-com:office:word" xmlns:wp="http://schemas.openxmlformats.org/drawingml/2006/wordprocessingDrawing" xmlns:wps="http://schemas.microsoft.com/office/word/2010/wordprocessingShape" xmlns:wpg="http://schemas.microsoft.com/office/word/2010/wordprocessingGroup" xmlns:mc="http://schemas.openxmlformats.org/markup-compatibility/2006" xmlns:wp14="http://schemas.microsoft.com/office/word/2010/wordprocessingDrawing" xmlns:w14="http://schemas.microsoft.com/office/word/2010/wordml" xmlns:w15="http://schemas.microsoft.com/office/word/2012/wordml" mc:Ignorable="w14 wp14 w15">
   <w:body>
+    <w:p>
+      <w:pPr>
+        <w:pStyle w:val="Normal"/>
+        <w:rPr>
+          <w:rFonts w:ascii="Georgia" w:hAnsi="Georgia"/>
+          <w:b w:val="false"/>
+          <w:bCs w:val="false"/>
+          <w:i w:val="false"/>
+          <w:i w:val="false"/>
+          <w:iCs w:val="false"/>
+          <w:sz w:val="16"/>
+          <w:szCs w:val="16"/>
+          <w:u w:val="double"/>
+        </w:rPr>
+      </w:pPr>
+      <w:r>
+        <w:rPr>
+          <w:rFonts w:ascii="Georgia" w:hAnsi="Georgia"/>
+          <w:b w:val="false"/>
+          <w:bCs w:val="false"/>
+          <w:i w:val="false"/>
+          <w:iCs w:val="false"/>
+          <w:sz w:val="16"/>
+          <w:szCs w:val="16"/>
+          <w:u w:val="double"/>
+        </w:rPr>
+      </w:r>
+    </w:p>
+    <w:p>
+      <w:pPr>
+        <w:pStyle w:val="Normal"/>
+        <w:rPr>
+          <w:rFonts w:ascii="Georgia" w:hAnsi="Georgia"/>
+          <w:b w:val="false"/>
+          <w:bCs w:val="false"/>
+          <w:i w:val="false"/>
+          <w:i w:val="false"/>
+          <w:iCs w:val="false"/>
+          <w:sz w:val="16"/>
+          <w:szCs w:val="16"/>
+          <w:u w:val="double"/>
+        </w:rPr>
+      </w:pPr>
+      <w:r>
+        <w:rPr>
+          <w:rFonts w:ascii="Georgia" w:hAnsi="Georgia"/>
+          <w:b w:val="false"/>
+          <w:bCs w:val="false"/>
+          <w:i w:val="false"/>
+          <w:iCs w:val="false"/>
+          <w:sz w:val="16"/>
+          <w:szCs w:val="16"/>
+          <w:u w:val="double"/>
+        </w:rPr>
+      </w:r>
+    </w:p>
+    <w:p>
+      <w:pPr>
+        <w:pStyle w:val="Normal"/>
+        <w:rPr>
+          <w:rFonts w:ascii="Georgia" w:hAnsi="Georgia"/>
+          <w:b w:val="false"/>
+          <w:bCs w:val="false"/>
+          <w:i w:val="false"/>
+          <w:i w:val="false"/>
+          <w:iCs w:val="false"/>
+          <w:sz w:val="16"/>
+          <w:szCs w:val="16"/>
+          <w:u w:val="double"/>
+        </w:rPr>
+      </w:pPr>
+      <w:r>
+        <w:rPr>
+          <w:rFonts w:ascii="Georgia" w:hAnsi="Georgia"/>
+          <w:b w:val="false"/>
+          <w:bCs w:val="false"/>
+          <w:i w:val="false"/>
+          <w:iCs w:val="false"/>
+          <w:sz w:val="16"/>
+          <w:szCs w:val="16"/>
+          <w:u w:val="double"/>
+        </w:rPr>
+      </w:r>
+    </w:p>
     <w:p>
       <w:pPr>
         <w:pStyle w:val="Normal"/>
@@ -66,7 +150,7 @@
           <w:tab w:val="left" w:pos="4110" w:leader="none"/>
         </w:tabs>
         <w:suppressAutoHyphens w:val="true"/>
-        <w:overflowPunct w:val="false"/>
+        <w:overflowPunct w:val="true"/>
         <w:bidi w:val="0"/>
         <w:spacing w:before="0" w:after="0"/>
         <w:ind w:hanging="0" w:start="0" w:end="0"/>
@@ -2780,14 +2864,15 @@
           <w:lang w:val="en-US" w:eastAsia="zh-CN" w:bidi="hi-IN"/>
         </w:rPr>
         <w:t>list</w:t>
+        <w:tab/>
       </w:r>
       <w:r>
         <w:rPr>
           <w:rFonts w:eastAsia="Songti SC" w:cs="Arial Unicode MS" w:ascii="Georgia" w:hAnsi="Georgia"/>
           <w:b w:val="false"/>
           <w:bCs w:val="false"/>
-          <w:i/>
-          <w:iCs/>
+          <w:i w:val="false"/>
+          <w:iCs w:val="false"/>
           <w:color w:val="auto"/>
           <w:kern w:val="2"/>
           <w:sz w:val="14"/>
@@ -2795,15 +2880,15 @@
           <w:u w:val="none"/>
           <w:lang w:val="en-US" w:eastAsia="zh-CN" w:bidi="hi-IN"/>
         </w:rPr>
-        <w:tab/>
+        <w:t>core</w:t>
       </w:r>
       <w:r>
         <w:rPr>
           <w:rFonts w:eastAsia="Songti SC" w:cs="Arial Unicode MS" w:ascii="Georgia" w:hAnsi="Georgia"/>
           <w:b w:val="false"/>
           <w:bCs w:val="false"/>
-          <w:i w:val="false"/>
-          <w:iCs w:val="false"/>
+          <w:i/>
+          <w:iCs/>
           <w:color w:val="auto"/>
           <w:kern w:val="2"/>
           <w:sz w:val="14"/>
@@ -2811,15 +2896,15 @@
           <w:u w:val="none"/>
           <w:lang w:val="en-US" w:eastAsia="zh-CN" w:bidi="hi-IN"/>
         </w:rPr>
-        <w:t>core</w:t>
+        <w:t xml:space="preserve"> </w:t>
       </w:r>
       <w:r>
         <w:rPr>
           <w:rFonts w:eastAsia="Songti SC" w:cs="Arial Unicode MS" w:ascii="Georgia" w:hAnsi="Georgia"/>
           <w:b w:val="false"/>
           <w:bCs w:val="false"/>
-          <w:i/>
-          <w:iCs/>
+          <w:i w:val="false"/>
+          <w:iCs w:val="false"/>
           <w:color w:val="auto"/>
           <w:kern w:val="2"/>
           <w:sz w:val="14"/>
@@ -2827,218 +2912,212 @@
           <w:u w:val="none"/>
           <w:lang w:val="en-US" w:eastAsia="zh-CN" w:bidi="hi-IN"/>
         </w:rPr>
-        <w:t xml:space="preserve"> </w:t>
-      </w:r>
-      <w:r>
-        <w:rPr>
-          <w:rFonts w:eastAsia="Songti SC" w:cs="Arial Unicode MS" w:ascii="Georgia" w:hAnsi="Georgia"/>
-          <w:b w:val="false"/>
-          <w:bCs w:val="false"/>
-          <w:i w:val="false"/>
-          <w:iCs w:val="false"/>
-          <w:color w:val="auto"/>
-          <w:kern w:val="2"/>
+        <w:t>state</w:t>
+      </w:r>
+    </w:p>
+    <w:p>
+      <w:pPr>
+        <w:pStyle w:val="Normal"/>
+        <w:rPr>
+          <w:rFonts w:ascii="Georgia" w:hAnsi="Georgia"/>
+          <w:sz w:val="16"/>
+          <w:szCs w:val="16"/>
+        </w:rPr>
+      </w:pPr>
+      <w:r>
+        <w:rPr>
+          <w:rFonts w:ascii="Georgia" w:hAnsi="Georgia"/>
+          <w:b/>
+          <w:bCs/>
+          <w:sz w:val="16"/>
+          <w:szCs w:val="16"/>
+        </w:rPr>
+        <w:t xml:space="preserve"> </w:t>
+      </w:r>
+      <w:r>
+        <w:rPr>
+          <w:rFonts w:ascii="Georgia" w:hAnsi="Georgia"/>
+          <w:b/>
+          <w:bCs/>
           <w:sz w:val="14"/>
           <w:szCs w:val="14"/>
-          <w:u w:val="none"/>
-          <w:lang w:val="en-US" w:eastAsia="zh-CN" w:bidi="hi-IN"/>
-        </w:rPr>
-        <w:t>state</w:t>
-      </w:r>
-    </w:p>
-    <w:p>
-      <w:pPr>
-        <w:pStyle w:val="Normal"/>
-        <w:rPr>
-          <w:rFonts w:ascii="Georgia" w:hAnsi="Georgia"/>
-          <w:sz w:val="16"/>
-          <w:szCs w:val="16"/>
-        </w:rPr>
-      </w:pPr>
-      <w:r>
-        <w:rPr>
-          <w:rFonts w:ascii="Georgia" w:hAnsi="Georgia"/>
-          <w:b/>
-          <w:bCs/>
-          <w:sz w:val="16"/>
-          <w:szCs w:val="16"/>
-        </w:rPr>
-        <w:t xml:space="preserve"> </w:t>
-      </w:r>
-      <w:r>
-        <w:rPr>
-          <w:rFonts w:ascii="Georgia" w:hAnsi="Georgia"/>
-          <w:b/>
-          <w:bCs/>
+        </w:rPr>
+        <w:t>cpu-time</w:t>
+      </w:r>
+      <w:r>
+        <w:rPr>
+          <w:rFonts w:ascii="Georgia" w:hAnsi="Georgia"/>
           <w:sz w:val="14"/>
           <w:szCs w:val="14"/>
         </w:rPr>
-        <w:t>cpu-time</w:t>
-      </w:r>
-      <w:r>
-        <w:rPr>
-          <w:rFonts w:ascii="Georgia" w:hAnsi="Georgia"/>
+        <w:tab/>
+        <w:tab/>
+      </w:r>
+      <w:r>
+        <w:rPr>
+          <w:rFonts w:ascii="Georgia" w:hAnsi="Georgia"/>
+          <w:b/>
+          <w:bCs/>
           <w:sz w:val="14"/>
           <w:szCs w:val="14"/>
         </w:rPr>
-        <w:tab/>
-        <w:tab/>
-      </w:r>
-      <w:r>
-        <w:rPr>
-          <w:rFonts w:ascii="Georgia" w:hAnsi="Georgia"/>
-          <w:b/>
-          <w:bCs/>
+        <w:t>process-time</w:t>
+      </w:r>
+      <w:r>
+        <w:rPr>
+          <w:rFonts w:ascii="Georgia" w:hAnsi="Georgia"/>
           <w:sz w:val="14"/>
           <w:szCs w:val="14"/>
         </w:rPr>
-        <w:t>process-time</w:t>
-      </w:r>
-      <w:r>
-        <w:rPr>
-          <w:rFonts w:ascii="Georgia" w:hAnsi="Georgia"/>
+        <w:t xml:space="preserve">, </w:t>
+      </w:r>
+      <w:r>
+        <w:rPr>
+          <w:rFonts w:ascii="Georgia" w:hAnsi="Georgia"/>
+          <w:b/>
+          <w:bCs/>
           <w:sz w:val="14"/>
           <w:szCs w:val="14"/>
         </w:rPr>
-        <w:t xml:space="preserve">, </w:t>
-      </w:r>
-      <w:r>
-        <w:rPr>
-          <w:rFonts w:ascii="Georgia" w:hAnsi="Georgia"/>
-          <w:b/>
-          <w:bCs/>
+        <w:t>time-units-per-sec</w:t>
+      </w:r>
+    </w:p>
+    <w:p>
+      <w:pPr>
+        <w:pStyle w:val="Normal"/>
+        <w:rPr>
           <w:sz w:val="14"/>
           <w:szCs w:val="14"/>
         </w:rPr>
-        <w:t>time-units-per-sec</w:t>
-      </w:r>
-    </w:p>
-    <w:p>
-      <w:pPr>
-        <w:pStyle w:val="Normal"/>
-        <w:rPr>
+      </w:pPr>
+      <w:r>
+        <w:rPr>
+          <w:rFonts w:ascii="Georgia" w:hAnsi="Georgia"/>
+          <w:b w:val="false"/>
+          <w:bCs w:val="false"/>
           <w:sz w:val="14"/>
           <w:szCs w:val="14"/>
         </w:rPr>
-      </w:pPr>
-      <w:r>
-        <w:rPr>
-          <w:rFonts w:ascii="Georgia" w:hAnsi="Georgia"/>
-          <w:b w:val="false"/>
-          <w:bCs w:val="false"/>
+        <w:t xml:space="preserve"> </w:t>
+      </w:r>
+      <w:r>
+        <w:rPr>
+          <w:rFonts w:ascii="Georgia" w:hAnsi="Georgia"/>
+          <w:b/>
+          <w:bCs/>
           <w:sz w:val="14"/>
           <w:szCs w:val="14"/>
         </w:rPr>
-        <w:t xml:space="preserve"> </w:t>
-      </w:r>
-      <w:r>
-        <w:rPr>
-          <w:rFonts w:ascii="Georgia" w:hAnsi="Georgia"/>
-          <w:b/>
-          <w:bCs/>
+        <w:t>nix</w:t>
+        <w:tab/>
+        <w:tab/>
+        <w:t>uname</w:t>
+      </w:r>
+    </w:p>
+    <w:p>
+      <w:pPr>
+        <w:pStyle w:val="Normal"/>
+        <w:rPr>
           <w:sz w:val="14"/>
           <w:szCs w:val="14"/>
         </w:rPr>
-        <w:t>nix</w:t>
-        <w:tab/>
-        <w:tab/>
-        <w:t>uname</w:t>
-      </w:r>
-    </w:p>
-    <w:p>
-      <w:pPr>
-        <w:pStyle w:val="Normal"/>
-        <w:rPr>
+      </w:pPr>
+      <w:r>
+        <w:rPr>
+          <w:rFonts w:ascii="Georgia" w:hAnsi="Georgia"/>
           <w:sz w:val="14"/>
           <w:szCs w:val="14"/>
         </w:rPr>
-      </w:pPr>
-      <w:r>
-        <w:rPr>
-          <w:rFonts w:ascii="Georgia" w:hAnsi="Georgia"/>
+        <w:t xml:space="preserve"> </w:t>
+      </w:r>
+      <w:r>
+        <w:rPr>
+          <w:rFonts w:ascii="Georgia" w:hAnsi="Georgia"/>
+          <w:b/>
+          <w:bCs/>
           <w:sz w:val="14"/>
           <w:szCs w:val="14"/>
         </w:rPr>
-        <w:t xml:space="preserve"> </w:t>
-      </w:r>
-      <w:r>
-        <w:rPr>
-          <w:rFonts w:ascii="Georgia" w:hAnsi="Georgia"/>
-          <w:b/>
-          <w:bCs/>
+        <w:t>std</w:t>
+        <w:tab/>
+        <w:tab/>
+        <w:t>command</w:t>
+      </w:r>
+      <w:r>
+        <w:rPr>
+          <w:rFonts w:ascii="Georgia" w:hAnsi="Georgia"/>
           <w:sz w:val="14"/>
           <w:szCs w:val="14"/>
         </w:rPr>
-        <w:t>std</w:t>
-        <w:tab/>
-        <w:tab/>
-        <w:t>command</w:t>
-      </w:r>
-      <w:r>
-        <w:rPr>
-          <w:rFonts w:ascii="Georgia" w:hAnsi="Georgia"/>
+        <w:t xml:space="preserve">, </w:t>
+      </w:r>
+      <w:r>
+        <w:rPr>
+          <w:rFonts w:ascii="Georgia" w:hAnsi="Georgia"/>
+          <w:b/>
+          <w:bCs/>
           <w:sz w:val="14"/>
           <w:szCs w:val="14"/>
         </w:rPr>
-        <w:t xml:space="preserve">, </w:t>
-      </w:r>
-      <w:r>
-        <w:rPr>
-          <w:rFonts w:ascii="Georgia" w:hAnsi="Georgia"/>
-          <w:b/>
-          <w:bCs/>
+        <w:t>exit</w:t>
+      </w:r>
+    </w:p>
+    <w:p>
+      <w:pPr>
+        <w:pStyle w:val="Normal"/>
+        <w:rPr>
           <w:sz w:val="14"/>
           <w:szCs w:val="14"/>
         </w:rPr>
-        <w:t>exit</w:t>
-      </w:r>
-    </w:p>
-    <w:p>
-      <w:pPr>
-        <w:pStyle w:val="Normal"/>
-        <w:rPr>
+      </w:pPr>
+      <w:r>
+        <w:rPr>
+          <w:rFonts w:ascii="Georgia" w:hAnsi="Georgia"/>
           <w:sz w:val="14"/>
           <w:szCs w:val="14"/>
         </w:rPr>
-      </w:pPr>
-      <w:r>
-        <w:rPr>
-          <w:rFonts w:ascii="Georgia" w:hAnsi="Georgia"/>
+        <w:t xml:space="preserve"> </w:t>
+      </w:r>
+      <w:r>
+        <w:rPr>
+          <w:rFonts w:ascii="Georgia" w:hAnsi="Georgia"/>
+          <w:b/>
+          <w:bCs/>
           <w:sz w:val="14"/>
           <w:szCs w:val="14"/>
         </w:rPr>
-        <w:t xml:space="preserve"> </w:t>
-      </w:r>
-      <w:r>
-        <w:rPr>
-          <w:rFonts w:ascii="Georgia" w:hAnsi="Georgia"/>
-          <w:b/>
-          <w:bCs/>
+        <w:t>sysinfo</w:t>
+        <w:tab/>
+        <w:tab/>
+        <w:t>sysinfo</w:t>
+      </w:r>
+      <w:r>
+        <w:rPr>
+          <w:rFonts w:ascii="Georgia" w:hAnsi="Georgia"/>
           <w:sz w:val="14"/>
           <w:szCs w:val="14"/>
         </w:rPr>
-        <w:t>sysinfo</w:t>
-        <w:tab/>
-        <w:tab/>
-        <w:t>sysinfo</w:t>
-      </w:r>
-      <w:r>
-        <w:rPr>
-          <w:rFonts w:ascii="Georgia" w:hAnsi="Georgia"/>
+        <w:t xml:space="preserve"> (disabled on macOS)</w:t>
+      </w:r>
+    </w:p>
+    <w:p>
+      <w:pPr>
+        <w:pStyle w:val="Normal"/>
+        <w:rPr>
           <w:sz w:val="14"/>
           <w:szCs w:val="14"/>
         </w:rPr>
-        <w:t xml:space="preserve"> (disabled on macOS)</w:t>
-      </w:r>
-    </w:p>
-    <w:p>
-      <w:pPr>
-        <w:pStyle w:val="Normal"/>
-        <w:rPr>
+      </w:pPr>
+      <w:r>
+        <w:rPr>
+          <w:rFonts w:ascii="Georgia" w:hAnsi="Georgia"/>
+          <w:b/>
+          <w:bCs/>
           <w:sz w:val="14"/>
           <w:szCs w:val="14"/>
         </w:rPr>
-      </w:pPr>
+        <w:t xml:space="preserve"> </w:t>
+      </w:r>
       <w:r>
         <w:rPr>
           <w:rFonts w:ascii="Georgia" w:hAnsi="Georgia"/>
@@ -3047,30 +3126,32 @@
           <w:sz w:val="14"/>
           <w:szCs w:val="14"/>
         </w:rPr>
-        <w:t xml:space="preserve"> </w:t>
-      </w:r>
-      <w:r>
-        <w:rPr>
-          <w:rFonts w:ascii="Georgia" w:hAnsi="Georgia"/>
-          <w:b/>
-          <w:bCs/>
+        <w:t>prof</w:t>
+        <w:tab/>
+        <w:tab/>
+        <w:t>prof-control</w:t>
+      </w:r>
+    </w:p>
+    <w:p>
+      <w:pPr>
+        <w:pStyle w:val="Normal"/>
+        <w:rPr>
           <w:sz w:val="14"/>
           <w:szCs w:val="14"/>
         </w:rPr>
-        <w:t>prof</w:t>
-        <w:tab/>
-        <w:tab/>
-        <w:t>prof-control</w:t>
-      </w:r>
-    </w:p>
-    <w:p>
-      <w:pPr>
-        <w:pStyle w:val="Normal"/>
-        <w:rPr>
+      </w:pPr>
+      <w:r>
+        <w:rPr>
+          <w:rFonts w:ascii="Georgia" w:hAnsi="Georgia"/>
+          <w:b/>
+          <w:bCs/>
+          <w:i w:val="false"/>
+          <w:iCs w:val="false"/>
           <w:sz w:val="14"/>
           <w:szCs w:val="14"/>
         </w:rPr>
-      </w:pPr>
+        <w:t xml:space="preserve"> </w:t>
+      </w:r>
       <w:r>
         <w:rPr>
           <w:rFonts w:ascii="Georgia" w:hAnsi="Georgia"/>
@@ -3081,32 +3162,88 @@
           <w:sz w:val="14"/>
           <w:szCs w:val="14"/>
         </w:rPr>
-        <w:t xml:space="preserve"> </w:t>
-      </w:r>
-      <w:r>
-        <w:rPr>
-          <w:rFonts w:ascii="Georgia" w:hAnsi="Georgia"/>
-          <w:b/>
-          <w:bCs/>
+        <w:t>semispace</w:t>
+        <w:tab/>
+      </w:r>
+      <w:r>
+        <w:rPr>
+          <w:rFonts w:ascii="Georgia" w:hAnsi="Georgia"/>
+          <w:b w:val="false"/>
+          <w:bCs w:val="false"/>
           <w:i w:val="false"/>
           <w:iCs w:val="false"/>
           <w:sz w:val="14"/>
           <w:szCs w:val="14"/>
         </w:rPr>
-        <w:t>semispace</w:t>
-        <w:tab/>
-      </w:r>
-      <w:r>
-        <w:rPr>
-          <w:rFonts w:ascii="Georgia" w:hAnsi="Georgia"/>
-          <w:b w:val="false"/>
-          <w:bCs w:val="false"/>
-          <w:i w:val="false"/>
-          <w:iCs w:val="false"/>
-          <w:sz w:val="14"/>
-          <w:szCs w:val="14"/>
-        </w:rPr>
         <w:t>use semispace heap</w:t>
+      </w:r>
+    </w:p>
+    <w:p>
+      <w:pPr>
+        <w:pStyle w:val="Normal"/>
+        <w:rPr>
+          <w:rFonts w:ascii="Georgia" w:hAnsi="Georgia"/>
+          <w:sz w:val="16"/>
+          <w:szCs w:val="16"/>
+        </w:rPr>
+      </w:pPr>
+      <w:r>
+        <w:rPr>
+          <w:rFonts w:ascii="Georgia" w:hAnsi="Georgia"/>
+          <w:sz w:val="16"/>
+          <w:szCs w:val="16"/>
+        </w:rPr>
+      </w:r>
+    </w:p>
+    <w:p>
+      <w:pPr>
+        <w:pStyle w:val="Normal"/>
+        <w:rPr>
+          <w:rFonts w:ascii="Georgia" w:hAnsi="Georgia"/>
+          <w:sz w:val="16"/>
+          <w:szCs w:val="16"/>
+        </w:rPr>
+      </w:pPr>
+      <w:r>
+        <w:rPr>
+          <w:rFonts w:ascii="Georgia" w:hAnsi="Georgia"/>
+          <w:sz w:val="16"/>
+          <w:szCs w:val="16"/>
+        </w:rPr>
+      </w:r>
+    </w:p>
+    <w:p>
+      <w:pPr>
+        <w:pStyle w:val="Normal"/>
+        <w:rPr>
+          <w:rFonts w:ascii="Georgia" w:hAnsi="Georgia"/>
+          <w:sz w:val="16"/>
+          <w:szCs w:val="16"/>
+        </w:rPr>
+      </w:pPr>
+      <w:r>
+        <w:rPr>
+          <w:rFonts w:ascii="Georgia" w:hAnsi="Georgia"/>
+          <w:sz w:val="16"/>
+          <w:szCs w:val="16"/>
+        </w:rPr>
+      </w:r>
+    </w:p>
+    <w:p>
+      <w:pPr>
+        <w:pStyle w:val="Normal"/>
+        <w:rPr>
+          <w:rFonts w:ascii="Georgia" w:hAnsi="Georgia"/>
+          <w:sz w:val="16"/>
+          <w:szCs w:val="16"/>
+        </w:rPr>
+      </w:pPr>
+      <w:r>
+        <w:rPr>
+          <w:rFonts w:ascii="Georgia" w:hAnsi="Georgia"/>
+          <w:sz w:val="16"/>
+          <w:szCs w:val="16"/>
+        </w:rPr>
       </w:r>
     </w:p>
     <w:p>
@@ -3146,35 +3283,587 @@
           <w:szCs w:val="20"/>
           <w:shd w:fill="333333" w:val="clear"/>
         </w:rPr>
-        <w:t xml:space="preserve"> </w:t>
-      </w:r>
-      <w:r>
-        <w:rPr>
-          <w:rFonts w:ascii="Georgia" w:hAnsi="Georgia"/>
-          <w:b w:val="false"/>
-          <w:bCs/>
-          <w:i w:val="false"/>
+        <w:t xml:space="preserve">                            </w:t>
+      </w:r>
+      <w:r>
+        <w:rPr>
+          <w:rFonts w:ascii="Georgia" w:hAnsi="Georgia"/>
+          <w:b/>
+          <w:bCs/>
+          <w:i/>
           <w:iCs/>
           <w:sz w:val="20"/>
           <w:szCs w:val="20"/>
-          <w:u w:val="none"/>
           <w:shd w:fill="333333" w:val="clear"/>
         </w:rPr>
-        <w:t xml:space="preserve">                            </w:t>
-      </w:r>
-      <w:r>
-        <w:rPr>
-          <w:rFonts w:ascii="Georgia" w:hAnsi="Georgia"/>
-          <w:b/>
-          <w:bCs/>
-          <w:i/>
+        <w:t>Special</w:t>
+      </w:r>
+      <w:r>
+        <w:rPr>
+          <w:rFonts w:ascii="Georgia" w:hAnsi="Georgia"/>
+          <w:b w:val="false"/>
+          <w:bCs/>
+          <w:i w:val="false"/>
           <w:iCs/>
           <w:sz w:val="20"/>
           <w:szCs w:val="20"/>
-          <w:u w:val="none"/>
           <w:shd w:fill="333333" w:val="clear"/>
         </w:rPr>
-        <w:t xml:space="preserve">Reader/Printer                          </w:t>
+        <w:t xml:space="preserve"> </w:t>
+      </w:r>
+      <w:r>
+        <w:rPr>
+          <w:rFonts w:ascii="Georgia" w:hAnsi="Georgia"/>
+          <w:b/>
+          <w:bCs/>
+          <w:i/>
+          <w:iCs/>
+          <w:sz w:val="20"/>
+          <w:szCs w:val="20"/>
+          <w:shd w:fill="333333" w:val="clear"/>
+        </w:rPr>
+        <w:t xml:space="preserve">Forms                           </w:t>
+      </w:r>
+      <w:r>
+        <w:rPr>
+          <w:rFonts w:ascii="Georgia" w:hAnsi="Georgia"/>
+          <w:b/>
+          <w:bCs/>
+          <w:i/>
+          <w:iCs/>
+          <w:color w:val="000000"/>
+          <w:sz w:val="20"/>
+          <w:szCs w:val="20"/>
+          <w:shd w:fill="333333" w:val="clear"/>
+        </w:rPr>
+        <w:t>s</w:t>
+      </w:r>
+    </w:p>
+    <w:p>
+      <w:pPr>
+        <w:pStyle w:val="Normal"/>
+        <w:rPr>
+          <w:sz w:val="16"/>
+          <w:szCs w:val="16"/>
+        </w:rPr>
+      </w:pPr>
+      <w:r>
+        <w:rPr>
+          <w:sz w:val="16"/>
+          <w:szCs w:val="16"/>
+        </w:rPr>
+      </w:r>
+    </w:p>
+    <w:p>
+      <w:pPr>
+        <w:pStyle w:val="Normal"/>
+        <w:rPr>
+          <w:sz w:val="18"/>
+          <w:szCs w:val="18"/>
+        </w:rPr>
+      </w:pPr>
+      <w:r>
+        <w:rPr>
+          <w:rFonts w:ascii="Georgia" w:hAnsi="Georgia"/>
+          <w:b/>
+          <w:bCs/>
+          <w:sz w:val="18"/>
+          <w:szCs w:val="18"/>
+        </w:rPr>
+        <w:t xml:space="preserve"> </w:t>
+      </w:r>
+      <w:r>
+        <w:rPr>
+          <w:rFonts w:ascii="Georgia" w:hAnsi="Georgia"/>
+          <w:b/>
+          <w:bCs/>
+          <w:sz w:val="18"/>
+          <w:szCs w:val="18"/>
+        </w:rPr>
+        <w:t>:lambda</w:t>
+      </w:r>
+      <w:r>
+        <w:rPr>
+          <w:rFonts w:ascii="Georgia" w:hAnsi="Georgia"/>
+          <w:b w:val="false"/>
+          <w:bCs w:val="false"/>
+          <w:i w:val="false"/>
+          <w:iCs/>
+          <w:sz w:val="18"/>
+          <w:szCs w:val="18"/>
+        </w:rPr>
+        <w:t xml:space="preserve"> </w:t>
+      </w:r>
+      <w:r>
+        <w:rPr>
+          <w:rFonts w:ascii="Georgia" w:hAnsi="Georgia"/>
+          <w:b w:val="false"/>
+          <w:bCs w:val="false"/>
+          <w:i/>
+          <w:iCs/>
+          <w:sz w:val="18"/>
+          <w:szCs w:val="18"/>
+        </w:rPr>
+        <w:t>list</w:t>
+      </w:r>
+      <w:r>
+        <w:rPr>
+          <w:rFonts w:ascii="Georgia" w:hAnsi="Georgia"/>
+          <w:b w:val="false"/>
+          <w:bCs w:val="false"/>
+          <w:i w:val="false"/>
+          <w:iCs/>
+          <w:sz w:val="18"/>
+          <w:szCs w:val="18"/>
+        </w:rPr>
+        <w:t xml:space="preserve"> . l</w:t>
+      </w:r>
+      <w:r>
+        <w:rPr>
+          <w:rFonts w:ascii="Georgia" w:hAnsi="Georgia"/>
+          <w:b w:val="false"/>
+          <w:bCs w:val="false"/>
+          <w:i/>
+          <w:iCs/>
+          <w:sz w:val="18"/>
+          <w:szCs w:val="18"/>
+        </w:rPr>
+        <w:t>ist’</w:t>
+      </w:r>
+      <w:r>
+        <w:rPr>
+          <w:rFonts w:ascii="Georgia" w:hAnsi="Georgia"/>
+          <w:b w:val="false"/>
+          <w:bCs w:val="false"/>
+          <w:i w:val="false"/>
+          <w:iCs w:val="false"/>
+          <w:sz w:val="18"/>
+          <w:szCs w:val="18"/>
+        </w:rPr>
+        <w:tab/>
+      </w:r>
+      <w:r>
+        <w:rPr>
+          <w:rFonts w:ascii="Georgia" w:hAnsi="Georgia"/>
+          <w:i/>
+          <w:iCs/>
+          <w:sz w:val="18"/>
+          <w:szCs w:val="18"/>
+        </w:rPr>
+        <w:t>function</w:t>
+        <w:tab/>
+      </w:r>
+      <w:r>
+        <w:rPr>
+          <w:rFonts w:ascii="Georgia" w:hAnsi="Georgia"/>
+          <w:i w:val="false"/>
+          <w:iCs w:val="false"/>
+          <w:sz w:val="18"/>
+          <w:szCs w:val="18"/>
+        </w:rPr>
+        <w:t xml:space="preserve">anonymous </w:t>
+      </w:r>
+      <w:r>
+        <w:rPr>
+          <w:rFonts w:ascii="Georgia" w:hAnsi="Georgia"/>
+          <w:i/>
+          <w:iCs/>
+          <w:sz w:val="18"/>
+          <w:szCs w:val="18"/>
+        </w:rPr>
+        <w:t>function</w:t>
+      </w:r>
+    </w:p>
+    <w:p>
+      <w:pPr>
+        <w:pStyle w:val="Normal"/>
+        <w:rPr>
+          <w:sz w:val="18"/>
+          <w:szCs w:val="18"/>
+        </w:rPr>
+      </w:pPr>
+      <w:r>
+        <w:rPr>
+          <w:rFonts w:ascii="Georgia" w:hAnsi="Georgia"/>
+          <w:b/>
+          <w:bCs/>
+          <w:i/>
+          <w:iCs/>
+          <w:sz w:val="18"/>
+          <w:szCs w:val="18"/>
+        </w:rPr>
+        <w:t xml:space="preserve"> </w:t>
+      </w:r>
+      <w:r>
+        <w:rPr>
+          <w:rFonts w:ascii="Georgia" w:hAnsi="Georgia"/>
+          <w:b/>
+          <w:bCs/>
+          <w:i/>
+          <w:iCs/>
+          <w:sz w:val="18"/>
+          <w:szCs w:val="18"/>
+        </w:rPr>
+        <w:t>:</w:t>
+      </w:r>
+      <w:r>
+        <w:rPr>
+          <w:rFonts w:ascii="Georgia" w:hAnsi="Georgia"/>
+          <w:b/>
+          <w:bCs/>
+          <w:i w:val="false"/>
+          <w:iCs w:val="false"/>
+          <w:sz w:val="18"/>
+          <w:szCs w:val="18"/>
+        </w:rPr>
+        <w:t>quote</w:t>
+      </w:r>
+      <w:r>
+        <w:rPr>
+          <w:rFonts w:ascii="Georgia" w:hAnsi="Georgia"/>
+          <w:b w:val="false"/>
+          <w:i w:val="false"/>
+          <w:iCs/>
+          <w:sz w:val="18"/>
+          <w:szCs w:val="18"/>
+        </w:rPr>
+        <w:t xml:space="preserve"> </w:t>
+      </w:r>
+      <w:r>
+        <w:rPr>
+          <w:rFonts w:ascii="Georgia" w:hAnsi="Georgia"/>
+          <w:b w:val="false"/>
+          <w:i/>
+          <w:iCs/>
+          <w:sz w:val="18"/>
+          <w:szCs w:val="18"/>
+        </w:rPr>
+        <w:t>form</w:t>
+      </w:r>
+      <w:r>
+        <w:rPr>
+          <w:rFonts w:ascii="Georgia" w:hAnsi="Georgia"/>
+          <w:b w:val="false"/>
+          <w:i w:val="false"/>
+          <w:iCs w:val="false"/>
+          <w:sz w:val="18"/>
+          <w:szCs w:val="18"/>
+        </w:rPr>
+        <w:tab/>
+        <w:tab/>
+      </w:r>
+      <w:r>
+        <w:rPr>
+          <w:rFonts w:ascii="Georgia" w:hAnsi="Georgia"/>
+          <w:b w:val="false"/>
+          <w:i/>
+          <w:iCs/>
+          <w:sz w:val="18"/>
+          <w:szCs w:val="18"/>
+        </w:rPr>
+        <w:t>list</w:t>
+      </w:r>
+      <w:r>
+        <w:rPr>
+          <w:rFonts w:ascii="Georgia" w:hAnsi="Georgia"/>
+          <w:b w:val="false"/>
+          <w:i w:val="false"/>
+          <w:iCs w:val="false"/>
+          <w:sz w:val="18"/>
+          <w:szCs w:val="18"/>
+        </w:rPr>
+        <w:tab/>
+      </w:r>
+      <w:r>
+        <w:rPr>
+          <w:rFonts w:ascii="Georgia" w:hAnsi="Georgia"/>
+          <w:i w:val="false"/>
+          <w:iCs w:val="false"/>
+          <w:sz w:val="18"/>
+          <w:szCs w:val="18"/>
+        </w:rPr>
+        <w:t>quoted</w:t>
+      </w:r>
+      <w:r>
+        <w:rPr>
+          <w:rFonts w:ascii="Georgia" w:hAnsi="Georgia"/>
+          <w:b w:val="false"/>
+          <w:i w:val="false"/>
+          <w:iCs w:val="false"/>
+          <w:sz w:val="18"/>
+          <w:szCs w:val="18"/>
+        </w:rPr>
+        <w:t xml:space="preserve"> </w:t>
+      </w:r>
+      <w:r>
+        <w:rPr>
+          <w:rFonts w:ascii="Georgia" w:hAnsi="Georgia"/>
+          <w:i w:val="false"/>
+          <w:iCs w:val="false"/>
+          <w:sz w:val="18"/>
+          <w:szCs w:val="18"/>
+        </w:rPr>
+        <w:t>form</w:t>
+      </w:r>
+    </w:p>
+    <w:p>
+      <w:pPr>
+        <w:pStyle w:val="Normal"/>
+        <w:ind w:hanging="0" w:start="0" w:end="0"/>
+        <w:rPr>
+          <w:sz w:val="18"/>
+          <w:szCs w:val="18"/>
+        </w:rPr>
+      </w:pPr>
+      <w:r>
+        <w:rPr>
+          <w:b/>
+          <w:bCs/>
+          <w:i/>
+          <w:iCs/>
+          <w:caps w:val="false"/>
+          <w:smallCaps w:val="false"/>
+          <w:color w:val="24292E"/>
+          <w:spacing w:val="0"/>
+        </w:rPr>
+        <w:t xml:space="preserve"> </w:t>
+      </w:r>
+      <w:r>
+        <w:rPr>
+          <w:rFonts w:ascii="Georgia" w:hAnsi="Georgia"/>
+          <w:b/>
+          <w:bCs/>
+          <w:i/>
+          <w:iCs/>
+          <w:caps w:val="false"/>
+          <w:smallCaps w:val="false"/>
+          <w:color w:val="24292E"/>
+          <w:spacing w:val="0"/>
+          <w:sz w:val="18"/>
+          <w:szCs w:val="18"/>
+        </w:rPr>
+        <w:t>:</w:t>
+      </w:r>
+      <w:r>
+        <w:rPr>
+          <w:rFonts w:ascii="Georgia" w:hAnsi="Georgia"/>
+          <w:b/>
+          <w:bCs/>
+          <w:i w:val="false"/>
+          <w:iCs w:val="false"/>
+          <w:caps w:val="false"/>
+          <w:smallCaps w:val="false"/>
+          <w:color w:val="24292E"/>
+          <w:spacing w:val="0"/>
+          <w:sz w:val="18"/>
+          <w:szCs w:val="18"/>
+        </w:rPr>
+        <w:t>if</w:t>
+      </w:r>
+      <w:r>
+        <w:rPr>
+          <w:rFonts w:ascii="Georgia" w:hAnsi="Georgia"/>
+          <w:b w:val="false"/>
+          <w:i w:val="false"/>
+          <w:iCs/>
+          <w:caps w:val="false"/>
+          <w:smallCaps w:val="false"/>
+          <w:color w:val="24292E"/>
+          <w:spacing w:val="0"/>
+          <w:sz w:val="18"/>
+          <w:szCs w:val="18"/>
+        </w:rPr>
+        <w:t xml:space="preserve"> </w:t>
+      </w:r>
+      <w:r>
+        <w:rPr>
+          <w:rFonts w:ascii="Georgia" w:hAnsi="Georgia"/>
+          <w:b w:val="false"/>
+          <w:i/>
+          <w:iCs/>
+          <w:caps w:val="false"/>
+          <w:smallCaps w:val="false"/>
+          <w:color w:val="24292E"/>
+          <w:spacing w:val="0"/>
+          <w:sz w:val="18"/>
+          <w:szCs w:val="18"/>
+        </w:rPr>
+        <w:t>form</w:t>
+      </w:r>
+      <w:r>
+        <w:rPr>
+          <w:rFonts w:ascii="Georgia" w:hAnsi="Georgia"/>
+          <w:b w:val="false"/>
+          <w:i w:val="false"/>
+          <w:iCs/>
+          <w:caps w:val="false"/>
+          <w:smallCaps w:val="false"/>
+          <w:color w:val="24292E"/>
+          <w:spacing w:val="0"/>
+          <w:sz w:val="18"/>
+          <w:szCs w:val="18"/>
+        </w:rPr>
+        <w:t xml:space="preserve"> </w:t>
+      </w:r>
+      <w:r>
+        <w:rPr>
+          <w:rFonts w:ascii="Georgia" w:hAnsi="Georgia"/>
+          <w:b w:val="false"/>
+          <w:i/>
+          <w:iCs/>
+          <w:caps w:val="false"/>
+          <w:smallCaps w:val="false"/>
+          <w:color w:val="24292E"/>
+          <w:spacing w:val="0"/>
+          <w:sz w:val="18"/>
+          <w:szCs w:val="18"/>
+        </w:rPr>
+        <w:t>T</w:t>
+      </w:r>
+      <w:r>
+        <w:rPr>
+          <w:rFonts w:ascii="Georgia" w:hAnsi="Georgia"/>
+          <w:b w:val="false"/>
+          <w:bCs w:val="false"/>
+          <w:i/>
+          <w:iCs/>
+          <w:caps w:val="false"/>
+          <w:smallCaps w:val="false"/>
+          <w:color w:val="24292E"/>
+          <w:spacing w:val="0"/>
+          <w:sz w:val="18"/>
+          <w:szCs w:val="18"/>
+        </w:rPr>
+        <w:t xml:space="preserve"> T’</w:t>
+      </w:r>
+      <w:r>
+        <w:rPr>
+          <w:rFonts w:ascii="Georgia" w:hAnsi="Georgia"/>
+          <w:b/>
+          <w:bCs/>
+          <w:i w:val="false"/>
+          <w:iCs w:val="false"/>
+          <w:caps w:val="false"/>
+          <w:smallCaps w:val="false"/>
+          <w:color w:val="24292E"/>
+          <w:spacing w:val="0"/>
+          <w:sz w:val="18"/>
+          <w:szCs w:val="18"/>
+        </w:rPr>
+        <w:tab/>
+        <w:tab/>
+      </w:r>
+      <w:r>
+        <w:rPr>
+          <w:rFonts w:ascii="Georgia" w:hAnsi="Georgia"/>
+          <w:b w:val="false"/>
+          <w:i/>
+          <w:iCs/>
+          <w:caps w:val="false"/>
+          <w:smallCaps w:val="false"/>
+          <w:color w:val="24292E"/>
+          <w:spacing w:val="0"/>
+          <w:sz w:val="18"/>
+          <w:szCs w:val="18"/>
+        </w:rPr>
+        <w:t>T</w:t>
+      </w:r>
+      <w:r>
+        <w:rPr>
+          <w:b w:val="false"/>
+          <w:i/>
+          <w:iCs/>
+          <w:caps w:val="false"/>
+          <w:smallCaps w:val="false"/>
+          <w:color w:val="24292E"/>
+          <w:spacing w:val="0"/>
+          <w:sz w:val="18"/>
+          <w:szCs w:val="18"/>
+        </w:rPr>
+        <w:tab/>
+      </w:r>
+      <w:r>
+        <w:rPr>
+          <w:rFonts w:ascii="Georgia" w:hAnsi="Georgia"/>
+          <w:b w:val="false"/>
+          <w:i w:val="false"/>
+          <w:iCs w:val="false"/>
+          <w:caps w:val="false"/>
+          <w:smallCaps w:val="false"/>
+          <w:color w:val="24292E"/>
+          <w:spacing w:val="0"/>
+          <w:sz w:val="18"/>
+          <w:szCs w:val="18"/>
+        </w:rPr>
+        <w:t>conditional</w:t>
+      </w:r>
+    </w:p>
+    <w:p>
+      <w:pPr>
+        <w:pStyle w:val="Normal"/>
+        <w:rPr>
+          <w:rFonts w:ascii="Georgia" w:hAnsi="Georgia"/>
+          <w:sz w:val="16"/>
+          <w:szCs w:val="16"/>
+        </w:rPr>
+      </w:pPr>
+      <w:r>
+        <w:rPr>
+          <w:rFonts w:ascii="Georgia" w:hAnsi="Georgia"/>
+          <w:sz w:val="16"/>
+          <w:szCs w:val="16"/>
+        </w:rPr>
+      </w:r>
+    </w:p>
+    <w:p>
+      <w:pPr>
+        <w:pStyle w:val="Normal"/>
+        <w:rPr>
+          <w:rFonts w:ascii="Georgia" w:hAnsi="Georgia"/>
+          <w:sz w:val="20"/>
+          <w:szCs w:val="20"/>
+        </w:rPr>
+      </w:pPr>
+      <w:r>
+        <w:rPr>
+          <w:rFonts w:ascii="Georgia" w:hAnsi="Georgia"/>
+          <w:b w:val="false"/>
+          <w:bCs/>
+          <w:i w:val="false"/>
+          <w:iCs/>
+          <w:sz w:val="20"/>
+          <w:szCs w:val="20"/>
+          <w:shd w:fill="333333" w:val="clear"/>
+        </w:rPr>
+        <w:t xml:space="preserve"> </w:t>
+      </w:r>
+      <w:r>
+        <w:rPr>
+          <w:rFonts w:ascii="Georgia" w:hAnsi="Georgia"/>
+          <w:b w:val="false"/>
+          <w:bCs/>
+          <w:i w:val="false"/>
+          <w:iCs/>
+          <w:sz w:val="20"/>
+          <w:szCs w:val="20"/>
+          <w:u w:val="none"/>
+          <w:shd w:fill="333333" w:val="clear"/>
+        </w:rPr>
+        <w:t xml:space="preserve">                            </w:t>
+      </w:r>
+      <w:r>
+        <w:rPr>
+          <w:rFonts w:ascii="Georgia" w:hAnsi="Georgia"/>
+          <w:b/>
+          <w:bCs/>
+          <w:i/>
+          <w:iCs/>
+          <w:sz w:val="20"/>
+          <w:szCs w:val="20"/>
+          <w:u w:val="none"/>
+          <w:shd w:fill="333333" w:val="clear"/>
+        </w:rPr>
+        <w:t xml:space="preserve">Reader/Printer                       </w:t>
       </w:r>
       <w:r>
         <w:rPr>
@@ -3553,23 +4242,6 @@
         <w:pStyle w:val="Normal"/>
         <w:rPr>
           <w:rFonts w:ascii="Georgia" w:hAnsi="Georgia"/>
-          <w:sz w:val="16"/>
-          <w:szCs w:val="16"/>
-        </w:rPr>
-      </w:pPr>
-      <w:r>
-        <w:rPr>
-          <w:rFonts w:ascii="Georgia" w:hAnsi="Georgia"/>
-          <w:sz w:val="16"/>
-          <w:szCs w:val="16"/>
-        </w:rPr>
-      </w:r>
-    </w:p>
-    <w:p>
-      <w:pPr>
-        <w:pStyle w:val="Normal"/>
-        <w:rPr>
-          <w:rFonts w:ascii="Georgia" w:hAnsi="Georgia"/>
           <w:sz w:val="20"/>
           <w:szCs w:val="20"/>
         </w:rPr>
@@ -3600,7 +4272,7 @@
           <w:u w:val="none"/>
           <w:shd w:fill="333333" w:val="clear"/>
         </w:rPr>
-        <w:t xml:space="preserve">Core                                            </w:t>
+        <w:t xml:space="preserve">Core                                             </w:t>
       </w:r>
       <w:r>
         <w:rPr>
@@ -5937,6 +6609,69 @@
         <w:pStyle w:val="Normal"/>
         <w:rPr>
           <w:rFonts w:ascii="Georgia" w:hAnsi="Georgia"/>
+          <w:sz w:val="16"/>
+          <w:szCs w:val="16"/>
+        </w:rPr>
+      </w:pPr>
+      <w:r>
+        <w:rPr>
+          <w:rFonts w:ascii="Georgia" w:hAnsi="Georgia"/>
+          <w:sz w:val="16"/>
+          <w:szCs w:val="16"/>
+        </w:rPr>
+      </w:r>
+    </w:p>
+    <w:p>
+      <w:pPr>
+        <w:pStyle w:val="Normal"/>
+        <w:rPr>
+          <w:b/>
+          <w:bCs/>
+        </w:rPr>
+      </w:pPr>
+      <w:r>
+        <w:rPr/>
+      </w:r>
+    </w:p>
+    <w:p>
+      <w:pPr>
+        <w:pStyle w:val="Normal"/>
+        <w:rPr>
+          <w:rFonts w:ascii="Georgia" w:hAnsi="Georgia"/>
+          <w:sz w:val="16"/>
+          <w:szCs w:val="16"/>
+        </w:rPr>
+      </w:pPr>
+      <w:r>
+        <w:rPr>
+          <w:rFonts w:ascii="Georgia" w:hAnsi="Georgia"/>
+          <w:sz w:val="16"/>
+          <w:szCs w:val="16"/>
+        </w:rPr>
+      </w:r>
+    </w:p>
+    <w:p>
+      <w:pPr>
+        <w:pStyle w:val="Normal"/>
+        <w:rPr>
+          <w:rFonts w:ascii="Georgia" w:hAnsi="Georgia"/>
+          <w:sz w:val="16"/>
+          <w:szCs w:val="16"/>
+        </w:rPr>
+      </w:pPr>
+      <w:r>
+        <w:rPr>
+          <w:rFonts w:ascii="Georgia" w:hAnsi="Georgia"/>
+          <w:sz w:val="16"/>
+          <w:szCs w:val="16"/>
+        </w:rPr>
+      </w:r>
+    </w:p>
+    <w:p>
+      <w:pPr>
+        <w:pStyle w:val="Normal"/>
+        <w:rPr>
+          <w:rFonts w:ascii="Georgia" w:hAnsi="Georgia"/>
           <w:b/>
           <w:bCs/>
           <w:sz w:val="16"/>
@@ -5987,7 +6722,7 @@
           <w:u w:val="none"/>
           <w:shd w:fill="333333" w:val="clear"/>
         </w:rPr>
-        <w:t xml:space="preserve">Symbols                                     </w:t>
+        <w:t xml:space="preserve">Symbols                                          </w:t>
       </w:r>
       <w:r>
         <w:rPr>
@@ -6540,1158 +7275,13 @@
     <w:p>
       <w:pPr>
         <w:pStyle w:val="Normal"/>
-        <w:ind w:hanging="0" w:start="0" w:end="0"/>
-        <w:rPr>
-          <w:rFonts w:ascii="Georgia" w:hAnsi="Georgia"/>
-          <w:b w:val="false"/>
-          <w:i w:val="false"/>
-          <w:i w:val="false"/>
-          <w:iCs w:val="false"/>
-          <w:caps w:val="false"/>
-          <w:smallCaps w:val="false"/>
-          <w:color w:val="24292E"/>
-          <w:spacing w:val="0"/>
-          <w:sz w:val="16"/>
-          <w:szCs w:val="16"/>
-        </w:rPr>
-      </w:pPr>
-      <w:r>
-        <w:rPr>
-          <w:rFonts w:ascii="Georgia" w:hAnsi="Georgia"/>
-          <w:b w:val="false"/>
-          <w:i w:val="false"/>
-          <w:iCs w:val="false"/>
-          <w:caps w:val="false"/>
-          <w:smallCaps w:val="false"/>
-          <w:color w:val="24292E"/>
-          <w:spacing w:val="0"/>
-          <w:sz w:val="16"/>
-          <w:szCs w:val="16"/>
-        </w:rPr>
-      </w:r>
-    </w:p>
-    <w:p>
-      <w:pPr>
-        <w:pStyle w:val="Normal"/>
-        <w:rPr>
-          <w:rFonts w:ascii="Georgia" w:hAnsi="Georgia"/>
-          <w:sz w:val="20"/>
-          <w:szCs w:val="20"/>
-        </w:rPr>
-      </w:pPr>
-      <w:r>
-        <w:rPr>
-          <w:rFonts w:ascii="Georgia" w:hAnsi="Georgia"/>
-          <w:b w:val="false"/>
-          <w:bCs/>
-          <w:i w:val="false"/>
-          <w:iCs/>
-          <w:sz w:val="20"/>
-          <w:szCs w:val="20"/>
-          <w:shd w:fill="333333" w:val="clear"/>
-        </w:rPr>
-        <w:t xml:space="preserve">                             </w:t>
-      </w:r>
-      <w:r>
-        <w:rPr>
-          <w:rFonts w:ascii="Georgia" w:hAnsi="Georgia"/>
-          <w:b/>
-          <w:bCs/>
-          <w:i/>
-          <w:iCs/>
-          <w:sz w:val="20"/>
-          <w:szCs w:val="20"/>
-          <w:shd w:fill="333333" w:val="clear"/>
-        </w:rPr>
-        <w:t>Special</w:t>
-      </w:r>
-      <w:r>
-        <w:rPr>
-          <w:rFonts w:ascii="Georgia" w:hAnsi="Georgia"/>
-          <w:b w:val="false"/>
-          <w:bCs/>
-          <w:i w:val="false"/>
-          <w:iCs/>
-          <w:sz w:val="20"/>
-          <w:szCs w:val="20"/>
-          <w:shd w:fill="333333" w:val="clear"/>
-        </w:rPr>
-        <w:t xml:space="preserve"> </w:t>
-      </w:r>
-      <w:r>
-        <w:rPr>
-          <w:rFonts w:ascii="Georgia" w:hAnsi="Georgia"/>
-          <w:b/>
-          <w:bCs/>
-          <w:i/>
-          <w:iCs/>
-          <w:sz w:val="20"/>
-          <w:szCs w:val="20"/>
-          <w:shd w:fill="333333" w:val="clear"/>
-        </w:rPr>
-        <w:t xml:space="preserve">Forms                         </w:t>
-      </w:r>
-      <w:r>
-        <w:rPr>
-          <w:rFonts w:ascii="Georgia" w:hAnsi="Georgia"/>
-          <w:b/>
-          <w:bCs/>
-          <w:i/>
-          <w:iCs/>
-          <w:color w:val="000000"/>
-          <w:sz w:val="20"/>
-          <w:szCs w:val="20"/>
-          <w:shd w:fill="333333" w:val="clear"/>
-        </w:rPr>
-        <w:t>s</w:t>
-      </w:r>
-    </w:p>
-    <w:p>
-      <w:pPr>
-        <w:pStyle w:val="Normal"/>
-        <w:rPr>
-          <w:sz w:val="16"/>
-          <w:szCs w:val="16"/>
-        </w:rPr>
-      </w:pPr>
-      <w:r>
-        <w:rPr>
-          <w:sz w:val="16"/>
-          <w:szCs w:val="16"/>
-        </w:rPr>
-      </w:r>
-    </w:p>
-    <w:p>
-      <w:pPr>
-        <w:pStyle w:val="Normal"/>
-        <w:rPr>
-          <w:sz w:val="18"/>
-          <w:szCs w:val="18"/>
-        </w:rPr>
-      </w:pPr>
-      <w:r>
-        <w:rPr>
-          <w:rFonts w:ascii="Georgia" w:hAnsi="Georgia"/>
-          <w:b/>
-          <w:bCs/>
-          <w:sz w:val="18"/>
-          <w:szCs w:val="18"/>
-        </w:rPr>
-        <w:t xml:space="preserve"> </w:t>
-      </w:r>
-      <w:r>
-        <w:rPr>
-          <w:rFonts w:ascii="Georgia" w:hAnsi="Georgia"/>
-          <w:b/>
-          <w:bCs/>
-          <w:sz w:val="18"/>
-          <w:szCs w:val="18"/>
-        </w:rPr>
-        <w:t>:lambda</w:t>
-      </w:r>
-      <w:r>
-        <w:rPr>
-          <w:rFonts w:ascii="Georgia" w:hAnsi="Georgia"/>
-          <w:b w:val="false"/>
-          <w:bCs w:val="false"/>
-          <w:i w:val="false"/>
-          <w:iCs/>
-          <w:sz w:val="18"/>
-          <w:szCs w:val="18"/>
-        </w:rPr>
-        <w:t xml:space="preserve"> </w:t>
-      </w:r>
-      <w:r>
-        <w:rPr>
-          <w:rFonts w:ascii="Georgia" w:hAnsi="Georgia"/>
-          <w:b w:val="false"/>
-          <w:bCs w:val="false"/>
-          <w:i/>
-          <w:iCs/>
-          <w:sz w:val="18"/>
-          <w:szCs w:val="18"/>
-        </w:rPr>
-        <w:t>list</w:t>
-      </w:r>
-      <w:r>
-        <w:rPr>
-          <w:rFonts w:ascii="Georgia" w:hAnsi="Georgia"/>
-          <w:b w:val="false"/>
-          <w:bCs w:val="false"/>
-          <w:i w:val="false"/>
-          <w:iCs/>
-          <w:sz w:val="18"/>
-          <w:szCs w:val="18"/>
-        </w:rPr>
-        <w:t xml:space="preserve"> . l</w:t>
-      </w:r>
-      <w:r>
-        <w:rPr>
-          <w:rFonts w:ascii="Georgia" w:hAnsi="Georgia"/>
-          <w:b w:val="false"/>
-          <w:bCs w:val="false"/>
-          <w:i/>
-          <w:iCs/>
-          <w:sz w:val="18"/>
-          <w:szCs w:val="18"/>
-        </w:rPr>
-        <w:t>ist’</w:t>
-      </w:r>
-      <w:r>
-        <w:rPr>
-          <w:rFonts w:ascii="Georgia" w:hAnsi="Georgia"/>
-          <w:b w:val="false"/>
-          <w:bCs w:val="false"/>
-          <w:i w:val="false"/>
-          <w:iCs w:val="false"/>
-          <w:sz w:val="18"/>
-          <w:szCs w:val="18"/>
-        </w:rPr>
-        <w:tab/>
-      </w:r>
-      <w:r>
-        <w:rPr>
-          <w:rFonts w:ascii="Georgia" w:hAnsi="Georgia"/>
-          <w:i/>
-          <w:iCs/>
-          <w:sz w:val="18"/>
-          <w:szCs w:val="18"/>
-        </w:rPr>
-        <w:t>function</w:t>
-        <w:tab/>
-      </w:r>
-      <w:r>
-        <w:rPr>
-          <w:rFonts w:ascii="Georgia" w:hAnsi="Georgia"/>
-          <w:i w:val="false"/>
-          <w:iCs w:val="false"/>
-          <w:sz w:val="18"/>
-          <w:szCs w:val="18"/>
-        </w:rPr>
-        <w:t xml:space="preserve">anonymous </w:t>
-      </w:r>
-      <w:r>
-        <w:rPr>
-          <w:rFonts w:ascii="Georgia" w:hAnsi="Georgia"/>
-          <w:i/>
-          <w:iCs/>
-          <w:sz w:val="18"/>
-          <w:szCs w:val="18"/>
-        </w:rPr>
-        <w:t>function</w:t>
-      </w:r>
-    </w:p>
-    <w:p>
-      <w:pPr>
-        <w:pStyle w:val="Normal"/>
-        <w:rPr>
-          <w:sz w:val="18"/>
-          <w:szCs w:val="18"/>
-        </w:rPr>
-      </w:pPr>
-      <w:r>
-        <w:rPr>
-          <w:rFonts w:ascii="Georgia" w:hAnsi="Georgia"/>
-          <w:b/>
-          <w:bCs/>
-          <w:i/>
-          <w:iCs/>
-          <w:sz w:val="18"/>
-          <w:szCs w:val="18"/>
-        </w:rPr>
-        <w:t xml:space="preserve"> </w:t>
-      </w:r>
-      <w:r>
-        <w:rPr>
-          <w:rFonts w:ascii="Georgia" w:hAnsi="Georgia"/>
-          <w:b/>
-          <w:bCs/>
-          <w:i/>
-          <w:iCs/>
-          <w:sz w:val="18"/>
-          <w:szCs w:val="18"/>
-        </w:rPr>
-        <w:t>:</w:t>
-      </w:r>
-      <w:r>
-        <w:rPr>
-          <w:rFonts w:ascii="Georgia" w:hAnsi="Georgia"/>
-          <w:b/>
-          <w:bCs/>
-          <w:i w:val="false"/>
-          <w:iCs w:val="false"/>
-          <w:sz w:val="18"/>
-          <w:szCs w:val="18"/>
-        </w:rPr>
-        <w:t>quote</w:t>
-      </w:r>
-      <w:r>
-        <w:rPr>
-          <w:rFonts w:ascii="Georgia" w:hAnsi="Georgia"/>
-          <w:b w:val="false"/>
-          <w:i w:val="false"/>
-          <w:iCs/>
-          <w:sz w:val="18"/>
-          <w:szCs w:val="18"/>
-        </w:rPr>
-        <w:t xml:space="preserve"> </w:t>
-      </w:r>
-      <w:r>
-        <w:rPr>
-          <w:rFonts w:ascii="Georgia" w:hAnsi="Georgia"/>
-          <w:b w:val="false"/>
-          <w:i/>
-          <w:iCs/>
-          <w:sz w:val="18"/>
-          <w:szCs w:val="18"/>
-        </w:rPr>
-        <w:t>form</w:t>
-      </w:r>
-      <w:r>
-        <w:rPr>
-          <w:rFonts w:ascii="Georgia" w:hAnsi="Georgia"/>
-          <w:b w:val="false"/>
-          <w:i w:val="false"/>
-          <w:iCs w:val="false"/>
-          <w:sz w:val="18"/>
-          <w:szCs w:val="18"/>
-        </w:rPr>
-        <w:tab/>
-        <w:tab/>
-      </w:r>
-      <w:r>
-        <w:rPr>
-          <w:rFonts w:ascii="Georgia" w:hAnsi="Georgia"/>
-          <w:b w:val="false"/>
-          <w:i/>
-          <w:iCs/>
-          <w:sz w:val="18"/>
-          <w:szCs w:val="18"/>
-        </w:rPr>
-        <w:t>list</w:t>
-      </w:r>
-      <w:r>
-        <w:rPr>
-          <w:rFonts w:ascii="Georgia" w:hAnsi="Georgia"/>
-          <w:b w:val="false"/>
-          <w:i w:val="false"/>
-          <w:iCs w:val="false"/>
-          <w:sz w:val="18"/>
-          <w:szCs w:val="18"/>
-        </w:rPr>
-        <w:tab/>
-      </w:r>
-      <w:r>
-        <w:rPr>
-          <w:rFonts w:ascii="Georgia" w:hAnsi="Georgia"/>
-          <w:i w:val="false"/>
-          <w:iCs w:val="false"/>
-          <w:sz w:val="18"/>
-          <w:szCs w:val="18"/>
-        </w:rPr>
-        <w:t>quoted</w:t>
-      </w:r>
-      <w:r>
-        <w:rPr>
-          <w:rFonts w:ascii="Georgia" w:hAnsi="Georgia"/>
-          <w:b w:val="false"/>
-          <w:i w:val="false"/>
-          <w:iCs w:val="false"/>
-          <w:sz w:val="18"/>
-          <w:szCs w:val="18"/>
-        </w:rPr>
-        <w:t xml:space="preserve"> </w:t>
-      </w:r>
-      <w:r>
-        <w:rPr>
-          <w:rFonts w:ascii="Georgia" w:hAnsi="Georgia"/>
-          <w:i w:val="false"/>
-          <w:iCs w:val="false"/>
-          <w:sz w:val="18"/>
-          <w:szCs w:val="18"/>
-        </w:rPr>
-        <w:t>form</w:t>
-      </w:r>
-    </w:p>
-    <w:p>
-      <w:pPr>
-        <w:pStyle w:val="Normal"/>
-        <w:ind w:hanging="0" w:start="0" w:end="0"/>
-        <w:rPr>
-          <w:sz w:val="18"/>
-          <w:szCs w:val="18"/>
-        </w:rPr>
-      </w:pPr>
-      <w:r>
-        <w:rPr>
-          <w:rFonts w:ascii="Georgia" w:hAnsi="Georgia"/>
-          <w:b/>
-          <w:bCs/>
-          <w:i/>
-          <w:iCs/>
-          <w:caps w:val="false"/>
-          <w:smallCaps w:val="false"/>
-          <w:color w:val="24292E"/>
-          <w:spacing w:val="0"/>
-        </w:rPr>
-        <w:t xml:space="preserve"> </w:t>
-      </w:r>
-      <w:r>
-        <w:rPr>
-          <w:rFonts w:ascii="Georgia" w:hAnsi="Georgia"/>
-          <w:b/>
-          <w:bCs/>
-          <w:i/>
-          <w:iCs/>
-          <w:caps w:val="false"/>
-          <w:smallCaps w:val="false"/>
-          <w:color w:val="24292E"/>
-          <w:spacing w:val="0"/>
-          <w:sz w:val="18"/>
-          <w:szCs w:val="18"/>
-        </w:rPr>
-        <w:t>:</w:t>
-      </w:r>
-      <w:r>
-        <w:rPr>
-          <w:rFonts w:ascii="Georgia" w:hAnsi="Georgia"/>
-          <w:b/>
-          <w:bCs/>
-          <w:i w:val="false"/>
-          <w:iCs w:val="false"/>
-          <w:caps w:val="false"/>
-          <w:smallCaps w:val="false"/>
-          <w:color w:val="24292E"/>
-          <w:spacing w:val="0"/>
-          <w:sz w:val="18"/>
-          <w:szCs w:val="18"/>
-        </w:rPr>
-        <w:t>if</w:t>
-      </w:r>
-      <w:r>
-        <w:rPr>
-          <w:rFonts w:ascii="Georgia" w:hAnsi="Georgia"/>
-          <w:b w:val="false"/>
-          <w:i w:val="false"/>
-          <w:iCs/>
-          <w:caps w:val="false"/>
-          <w:smallCaps w:val="false"/>
-          <w:color w:val="24292E"/>
-          <w:spacing w:val="0"/>
-          <w:sz w:val="18"/>
-          <w:szCs w:val="18"/>
-        </w:rPr>
-        <w:t xml:space="preserve"> </w:t>
-      </w:r>
-      <w:r>
-        <w:rPr>
-          <w:rFonts w:ascii="Georgia" w:hAnsi="Georgia"/>
-          <w:b w:val="false"/>
-          <w:i/>
-          <w:iCs/>
-          <w:caps w:val="false"/>
-          <w:smallCaps w:val="false"/>
-          <w:color w:val="24292E"/>
-          <w:spacing w:val="0"/>
-          <w:sz w:val="18"/>
-          <w:szCs w:val="18"/>
-        </w:rPr>
-        <w:t>form</w:t>
-      </w:r>
-      <w:r>
-        <w:rPr>
-          <w:rFonts w:ascii="Georgia" w:hAnsi="Georgia"/>
-          <w:b w:val="false"/>
-          <w:i w:val="false"/>
-          <w:iCs/>
-          <w:caps w:val="false"/>
-          <w:smallCaps w:val="false"/>
-          <w:color w:val="24292E"/>
-          <w:spacing w:val="0"/>
-          <w:sz w:val="18"/>
-          <w:szCs w:val="18"/>
-        </w:rPr>
-        <w:t xml:space="preserve"> </w:t>
-      </w:r>
-      <w:r>
-        <w:rPr>
-          <w:rFonts w:ascii="Georgia" w:hAnsi="Georgia"/>
-          <w:b w:val="false"/>
-          <w:i/>
-          <w:iCs/>
-          <w:caps w:val="false"/>
-          <w:smallCaps w:val="false"/>
-          <w:color w:val="24292E"/>
-          <w:spacing w:val="0"/>
-          <w:sz w:val="18"/>
-          <w:szCs w:val="18"/>
-        </w:rPr>
-        <w:t>T</w:t>
-      </w:r>
-      <w:r>
-        <w:rPr>
-          <w:rFonts w:ascii="Georgia" w:hAnsi="Georgia"/>
-          <w:b w:val="false"/>
-          <w:bCs w:val="false"/>
-          <w:i/>
-          <w:iCs/>
-          <w:caps w:val="false"/>
-          <w:smallCaps w:val="false"/>
-          <w:color w:val="24292E"/>
-          <w:spacing w:val="0"/>
-          <w:sz w:val="18"/>
-          <w:szCs w:val="18"/>
-        </w:rPr>
-        <w:t xml:space="preserve"> T’</w:t>
-      </w:r>
-      <w:r>
-        <w:rPr>
-          <w:rFonts w:ascii="Georgia" w:hAnsi="Georgia"/>
-          <w:b/>
-          <w:bCs/>
-          <w:i w:val="false"/>
-          <w:iCs w:val="false"/>
-          <w:caps w:val="false"/>
-          <w:smallCaps w:val="false"/>
-          <w:color w:val="24292E"/>
-          <w:spacing w:val="0"/>
-          <w:sz w:val="18"/>
-          <w:szCs w:val="18"/>
-        </w:rPr>
-        <w:tab/>
-        <w:tab/>
-      </w:r>
-      <w:r>
-        <w:rPr>
-          <w:rFonts w:ascii="Georgia" w:hAnsi="Georgia"/>
-          <w:b w:val="false"/>
-          <w:i/>
-          <w:iCs/>
-          <w:caps w:val="false"/>
-          <w:smallCaps w:val="false"/>
-          <w:color w:val="24292E"/>
-          <w:spacing w:val="0"/>
-          <w:sz w:val="18"/>
-          <w:szCs w:val="18"/>
-        </w:rPr>
-        <w:t>T</w:t>
-        <w:tab/>
-      </w:r>
-      <w:r>
-        <w:rPr>
-          <w:rFonts w:ascii="Georgia" w:hAnsi="Georgia"/>
-          <w:b w:val="false"/>
-          <w:i w:val="false"/>
-          <w:iCs w:val="false"/>
-          <w:caps w:val="false"/>
-          <w:smallCaps w:val="false"/>
-          <w:color w:val="24292E"/>
-          <w:spacing w:val="0"/>
-          <w:sz w:val="18"/>
-          <w:szCs w:val="18"/>
-        </w:rPr>
-        <w:t>conditional</w:t>
-      </w:r>
-      <w:r>
-        <w:rPr>
-          <w:rFonts w:ascii="Georgia" w:hAnsi="Georgia"/>
-          <w:b w:val="false"/>
-          <w:i w:val="false"/>
-          <w:iCs w:val="false"/>
-          <w:caps w:val="false"/>
-          <w:smallCaps w:val="false"/>
-          <w:color w:val="24292E"/>
-          <w:spacing w:val="0"/>
-        </w:rPr>
-        <w:t xml:space="preserve"> </w:t>
-      </w:r>
-    </w:p>
-    <w:p>
-      <w:pPr>
-        <w:pStyle w:val="Normal"/>
-        <w:rPr>
-          <w:rFonts w:ascii="Georgia" w:hAnsi="Georgia"/>
-          <w:sz w:val="20"/>
-          <w:szCs w:val="20"/>
-        </w:rPr>
-      </w:pPr>
-      <w:r>
-        <w:rPr>
-          <w:rFonts w:ascii="Georgia" w:hAnsi="Georgia"/>
-          <w:b/>
-          <w:bCs/>
-          <w:i/>
-          <w:iCs/>
-          <w:sz w:val="20"/>
-          <w:szCs w:val="20"/>
-          <w:u w:val="none"/>
-          <w:shd w:fill="333333" w:val="clear"/>
-        </w:rPr>
-        <w:t xml:space="preserve">                            </w:t>
-      </w:r>
-      <w:r>
-        <w:rPr>
-          <w:rFonts w:ascii="Georgia" w:hAnsi="Georgia"/>
-          <w:b/>
-          <w:bCs/>
-          <w:i/>
-          <w:iCs/>
-          <w:sz w:val="20"/>
-          <w:szCs w:val="20"/>
-          <w:u w:val="none"/>
-          <w:shd w:fill="333333" w:val="clear"/>
-        </w:rPr>
-        <w:t xml:space="preserve">Futures                                           </w:t>
-      </w:r>
-      <w:r>
-        <w:rPr>
-          <w:rFonts w:ascii="Georgia" w:hAnsi="Georgia"/>
-          <w:b/>
-          <w:bCs/>
-          <w:i/>
-          <w:iCs/>
-          <w:color w:val="000000"/>
-          <w:sz w:val="20"/>
-          <w:szCs w:val="20"/>
-          <w:u w:val="none"/>
-          <w:shd w:fill="333333" w:val="clear"/>
-        </w:rPr>
-        <w:t>s</w:t>
-      </w:r>
-      <w:r>
-        <w:rPr>
-          <w:rFonts w:ascii="Georgia" w:hAnsi="Georgia"/>
-          <w:b/>
-          <w:bCs/>
-          <w:i/>
-          <w:iCs/>
-          <w:sz w:val="20"/>
-          <w:szCs w:val="20"/>
-          <w:u w:val="none"/>
-          <w:shd w:fill="000000" w:val="clear"/>
-        </w:rPr>
-        <w:t xml:space="preserve">                 </w:t>
-      </w:r>
-      <w:r>
-        <w:rPr>
-          <w:rFonts w:ascii="Georgia" w:hAnsi="Georgia"/>
-          <w:b/>
-          <w:bCs/>
-          <w:i/>
-          <w:iCs/>
-          <w:color w:val="000000"/>
-          <w:sz w:val="20"/>
-          <w:szCs w:val="20"/>
-          <w:u w:val="none"/>
-          <w:shd w:fill="000000" w:val="clear"/>
-        </w:rPr>
-        <w:t xml:space="preserve"> </w:t>
-      </w:r>
-      <w:r>
-        <w:rPr>
-          <w:rFonts w:ascii="Georgia" w:hAnsi="Georgia"/>
-          <w:b/>
-          <w:bCs/>
-          <w:i/>
-          <w:iCs/>
-          <w:sz w:val="20"/>
-          <w:szCs w:val="20"/>
-          <w:u w:val="none"/>
-          <w:shd w:fill="000000" w:val="clear"/>
-        </w:rPr>
-        <w:t xml:space="preserve"> </w:t>
-      </w:r>
-    </w:p>
-    <w:p>
-      <w:pPr>
-        <w:pStyle w:val="Normal"/>
-        <w:rPr>
-          <w:sz w:val="16"/>
-          <w:szCs w:val="16"/>
-        </w:rPr>
-      </w:pPr>
-      <w:r>
-        <w:rPr>
-          <w:sz w:val="16"/>
-          <w:szCs w:val="16"/>
-        </w:rPr>
-      </w:r>
-    </w:p>
-    <w:p>
-      <w:pPr>
-        <w:pStyle w:val="Normal"/>
-        <w:rPr>
-          <w:sz w:val="18"/>
-          <w:szCs w:val="18"/>
-        </w:rPr>
-      </w:pPr>
-      <w:r>
-        <w:rPr>
-          <w:rFonts w:ascii="Georgia" w:hAnsi="Georgia"/>
-          <w:b/>
-          <w:bCs/>
-          <w:i w:val="false"/>
-          <w:iCs w:val="false"/>
-          <w:sz w:val="18"/>
-          <w:szCs w:val="18"/>
-          <w:u w:val="none"/>
-        </w:rPr>
-        <w:t xml:space="preserve"> </w:t>
-      </w:r>
-      <w:r>
-        <w:rPr>
-          <w:rFonts w:ascii="Georgia" w:hAnsi="Georgia"/>
-          <w:b/>
-          <w:bCs/>
-          <w:i w:val="false"/>
-          <w:iCs w:val="false"/>
-          <w:sz w:val="18"/>
-          <w:szCs w:val="18"/>
-          <w:u w:val="none"/>
-        </w:rPr>
-        <w:t>defer</w:t>
-      </w:r>
-      <w:r>
-        <w:rPr>
-          <w:rFonts w:ascii="Andale Mono" w:hAnsi="Andale Mono"/>
-          <w:b w:val="false"/>
-          <w:bCs w:val="false"/>
-          <w:i/>
-          <w:iCs/>
-          <w:sz w:val="16"/>
-          <w:szCs w:val="16"/>
-          <w:u w:val="none"/>
-        </w:rPr>
-        <w:t xml:space="preserve"> </w:t>
-      </w:r>
-      <w:r>
-        <w:rPr>
-          <w:rFonts w:ascii="Georgia" w:hAnsi="Georgia"/>
-          <w:b w:val="false"/>
-          <w:bCs w:val="false"/>
-          <w:i/>
-          <w:iCs/>
-          <w:sz w:val="18"/>
-          <w:szCs w:val="18"/>
-          <w:u w:val="none"/>
-        </w:rPr>
-        <w:t>fn</w:t>
-      </w:r>
-      <w:r>
-        <w:rPr>
-          <w:rFonts w:ascii="Andale Mono" w:hAnsi="Andale Mono"/>
-          <w:b w:val="false"/>
-          <w:bCs w:val="false"/>
-          <w:i/>
-          <w:iCs/>
-          <w:sz w:val="16"/>
-          <w:szCs w:val="16"/>
-          <w:u w:val="none"/>
-        </w:rPr>
-        <w:t>l</w:t>
-      </w:r>
-      <w:r>
-        <w:rPr>
-          <w:rFonts w:ascii="Georgia" w:hAnsi="Georgia"/>
-          <w:b w:val="false"/>
-          <w:bCs w:val="false"/>
-          <w:i/>
-          <w:iCs/>
-          <w:sz w:val="18"/>
-          <w:szCs w:val="18"/>
-          <w:u w:val="none"/>
-        </w:rPr>
-        <w:t>ist</w:t>
-      </w:r>
-      <w:r>
-        <w:rPr>
-          <w:rFonts w:ascii="Georgia" w:hAnsi="Georgia"/>
-          <w:b w:val="false"/>
-          <w:bCs w:val="false"/>
-          <w:i w:val="false"/>
-          <w:iCs/>
-          <w:sz w:val="18"/>
-          <w:szCs w:val="18"/>
-          <w:u w:val="none"/>
-        </w:rPr>
-        <w:tab/>
-        <w:tab/>
-      </w:r>
-      <w:r>
-        <w:rPr>
-          <w:rFonts w:ascii="Georgia" w:hAnsi="Georgia"/>
-          <w:b w:val="false"/>
-          <w:bCs w:val="false"/>
-          <w:i/>
-          <w:iCs/>
-          <w:sz w:val="18"/>
-          <w:szCs w:val="18"/>
-          <w:u w:val="none"/>
-        </w:rPr>
-        <w:t>struct</w:t>
-      </w:r>
-      <w:r>
-        <w:rPr>
-          <w:rFonts w:ascii="Georgia" w:hAnsi="Georgia"/>
-          <w:b w:val="false"/>
-          <w:bCs w:val="false"/>
-          <w:i w:val="false"/>
-          <w:iCs/>
-          <w:sz w:val="18"/>
-          <w:szCs w:val="18"/>
-          <w:u w:val="none"/>
-        </w:rPr>
-        <w:tab/>
-        <w:t>future application</w:t>
-      </w:r>
-    </w:p>
-    <w:p>
-      <w:pPr>
-        <w:pStyle w:val="Normal"/>
-        <w:rPr>
-          <w:sz w:val="18"/>
-          <w:szCs w:val="18"/>
-        </w:rPr>
-      </w:pPr>
-      <w:r>
-        <w:rPr>
-          <w:rFonts w:ascii="Georgia" w:hAnsi="Georgia"/>
-          <w:b/>
-          <w:bCs/>
-          <w:i w:val="false"/>
-          <w:iCs w:val="false"/>
-          <w:sz w:val="18"/>
-          <w:szCs w:val="18"/>
-          <w:u w:val="none"/>
-        </w:rPr>
-        <w:t xml:space="preserve"> </w:t>
-      </w:r>
-      <w:r>
-        <w:rPr>
-          <w:rFonts w:ascii="Georgia" w:hAnsi="Georgia"/>
-          <w:b/>
-          <w:bCs/>
-          <w:i w:val="false"/>
-          <w:iCs w:val="false"/>
-          <w:sz w:val="18"/>
-          <w:szCs w:val="18"/>
-          <w:u w:val="none"/>
-        </w:rPr>
-        <w:t xml:space="preserve">detach </w:t>
-      </w:r>
-      <w:r>
-        <w:rPr>
-          <w:rFonts w:ascii="Georgia" w:hAnsi="Georgia"/>
-          <w:b w:val="false"/>
-          <w:bCs w:val="false"/>
-          <w:i/>
-          <w:iCs/>
-          <w:sz w:val="18"/>
-          <w:szCs w:val="18"/>
-          <w:u w:val="none"/>
-        </w:rPr>
-        <w:t>fn</w:t>
-      </w:r>
-      <w:r>
-        <w:rPr>
-          <w:rFonts w:ascii="Andale Mono" w:hAnsi="Andale Mono"/>
-          <w:b w:val="false"/>
-          <w:bCs w:val="false"/>
-          <w:i/>
-          <w:iCs/>
-          <w:sz w:val="16"/>
-          <w:szCs w:val="16"/>
-          <w:u w:val="none"/>
-        </w:rPr>
-        <w:t>l</w:t>
-      </w:r>
-      <w:r>
-        <w:rPr>
-          <w:rFonts w:ascii="Georgia" w:hAnsi="Georgia"/>
-          <w:b w:val="false"/>
-          <w:bCs w:val="false"/>
-          <w:i/>
-          <w:iCs/>
-          <w:sz w:val="18"/>
-          <w:szCs w:val="18"/>
-          <w:u w:val="none"/>
-        </w:rPr>
-        <w:t>ist</w:t>
-      </w:r>
-      <w:r>
-        <w:rPr>
-          <w:rFonts w:ascii="Georgia" w:hAnsi="Georgia"/>
-          <w:b w:val="false"/>
-          <w:bCs w:val="false"/>
-          <w:i w:val="false"/>
-          <w:iCs/>
-          <w:sz w:val="18"/>
-          <w:szCs w:val="18"/>
-          <w:u w:val="none"/>
-        </w:rPr>
-        <w:tab/>
-        <w:tab/>
-      </w:r>
-      <w:r>
-        <w:rPr>
-          <w:rFonts w:ascii="Georgia" w:hAnsi="Georgia"/>
-          <w:b w:val="false"/>
-          <w:bCs w:val="false"/>
-          <w:i/>
-          <w:iCs/>
-          <w:sz w:val="18"/>
-          <w:szCs w:val="18"/>
-          <w:u w:val="none"/>
-        </w:rPr>
-        <w:t>struct</w:t>
-      </w:r>
-      <w:r>
-        <w:rPr>
-          <w:rFonts w:ascii="Georgia" w:hAnsi="Georgia"/>
-          <w:b w:val="false"/>
-          <w:bCs w:val="false"/>
-          <w:i w:val="false"/>
-          <w:iCs/>
-          <w:sz w:val="18"/>
-          <w:szCs w:val="18"/>
-          <w:u w:val="none"/>
-        </w:rPr>
-        <w:tab/>
-        <w:t xml:space="preserve">future application </w:t>
-      </w:r>
-    </w:p>
-    <w:p>
-      <w:pPr>
-        <w:pStyle w:val="Normal"/>
-        <w:rPr>
-          <w:sz w:val="16"/>
-          <w:szCs w:val="16"/>
-        </w:rPr>
-      </w:pPr>
-      <w:r>
-        <w:rPr>
-          <w:sz w:val="16"/>
-          <w:szCs w:val="16"/>
-        </w:rPr>
-      </w:r>
-    </w:p>
-    <w:p>
-      <w:pPr>
-        <w:pStyle w:val="Normal"/>
-        <w:rPr>
-          <w:sz w:val="18"/>
-          <w:szCs w:val="18"/>
-        </w:rPr>
-      </w:pPr>
-      <w:r>
-        <w:rPr>
-          <w:rFonts w:ascii="Georgia" w:hAnsi="Georgia"/>
-          <w:b/>
-          <w:bCs/>
-          <w:sz w:val="18"/>
-          <w:szCs w:val="18"/>
-        </w:rPr>
-        <w:t xml:space="preserve"> </w:t>
-      </w:r>
-      <w:r>
-        <w:rPr>
-          <w:rFonts w:ascii="Georgia" w:hAnsi="Georgia"/>
-          <w:b/>
-          <w:bCs/>
-          <w:sz w:val="18"/>
-          <w:szCs w:val="18"/>
-        </w:rPr>
-        <w:t>force</w:t>
-      </w:r>
-      <w:r>
-        <w:rPr>
-          <w:rFonts w:ascii="Georgia" w:hAnsi="Georgia"/>
-          <w:b w:val="false"/>
-          <w:i w:val="false"/>
-          <w:sz w:val="18"/>
-          <w:szCs w:val="18"/>
-        </w:rPr>
-        <w:t xml:space="preserve"> </w:t>
-      </w:r>
-      <w:r>
-        <w:rPr>
-          <w:rFonts w:ascii="Georgia" w:hAnsi="Georgia"/>
-          <w:b w:val="false"/>
-          <w:i/>
-          <w:iCs/>
-          <w:sz w:val="18"/>
-          <w:szCs w:val="18"/>
-        </w:rPr>
-        <w:t>struct</w:t>
-      </w:r>
-      <w:r>
-        <w:rPr>
-          <w:rFonts w:ascii="Georgia" w:hAnsi="Georgia"/>
-          <w:b w:val="false"/>
-          <w:i w:val="false"/>
-          <w:iCs w:val="false"/>
-          <w:sz w:val="18"/>
-          <w:szCs w:val="18"/>
-        </w:rPr>
-        <w:tab/>
-        <w:tab/>
-      </w:r>
-      <w:r>
-        <w:rPr>
-          <w:rFonts w:ascii="Georgia" w:hAnsi="Georgia"/>
-          <w:b w:val="false"/>
-          <w:bCs w:val="false"/>
-          <w:i/>
-          <w:iCs/>
-          <w:sz w:val="18"/>
-          <w:szCs w:val="18"/>
-          <w:u w:val="none"/>
-        </w:rPr>
-        <w:t>T</w:t>
-      </w:r>
-      <w:r>
-        <w:rPr>
-          <w:rFonts w:ascii="Georgia" w:hAnsi="Georgia"/>
-          <w:b w:val="false"/>
-          <w:bCs w:val="false"/>
-          <w:i w:val="false"/>
-          <w:iCs/>
-          <w:sz w:val="18"/>
-          <w:szCs w:val="18"/>
-          <w:u w:val="none"/>
-        </w:rPr>
-        <w:tab/>
-        <w:t>force</w:t>
-      </w:r>
-      <w:r>
-        <w:rPr>
-          <w:rFonts w:ascii="Georgia" w:hAnsi="Georgia"/>
-          <w:b w:val="false"/>
-          <w:bCs w:val="false"/>
-          <w:i w:val="false"/>
-          <w:iCs w:val="false"/>
-          <w:sz w:val="18"/>
-          <w:szCs w:val="18"/>
-          <w:u w:val="none"/>
-        </w:rPr>
-        <w:t xml:space="preserve"> completion</w:t>
-      </w:r>
-    </w:p>
-    <w:p>
-      <w:pPr>
-        <w:pStyle w:val="Normal"/>
-        <w:rPr>
-          <w:sz w:val="18"/>
-          <w:szCs w:val="18"/>
-        </w:rPr>
-      </w:pPr>
-      <w:r>
-        <w:rPr>
-          <w:rFonts w:ascii="Georgia" w:hAnsi="Georgia"/>
-          <w:b/>
-          <w:bCs/>
-          <w:sz w:val="18"/>
-          <w:szCs w:val="18"/>
-        </w:rPr>
-        <w:t xml:space="preserve"> </w:t>
-      </w:r>
-      <w:r>
-        <w:rPr>
-          <w:rFonts w:ascii="Georgia" w:hAnsi="Georgia"/>
-          <w:b/>
-          <w:bCs/>
-          <w:sz w:val="18"/>
-          <w:szCs w:val="18"/>
-        </w:rPr>
-        <w:t>poll</w:t>
-      </w:r>
-      <w:r>
-        <w:rPr>
-          <w:rFonts w:ascii="Georgia" w:hAnsi="Georgia"/>
-          <w:b w:val="false"/>
-          <w:i w:val="false"/>
-          <w:iCs/>
-          <w:sz w:val="18"/>
-          <w:szCs w:val="18"/>
-        </w:rPr>
-        <w:t xml:space="preserve"> </w:t>
-      </w:r>
-      <w:r>
-        <w:rPr>
-          <w:rFonts w:ascii="Georgia" w:hAnsi="Georgia"/>
-          <w:b w:val="false"/>
-          <w:i/>
-          <w:iCs/>
-          <w:sz w:val="18"/>
-          <w:szCs w:val="18"/>
-        </w:rPr>
-        <w:t>struct</w:t>
-      </w:r>
-      <w:r>
-        <w:rPr>
-          <w:rFonts w:ascii="Georgia" w:hAnsi="Georgia"/>
-          <w:b w:val="false"/>
-          <w:bCs w:val="false"/>
-          <w:i w:val="false"/>
-          <w:iCs/>
-          <w:sz w:val="18"/>
-          <w:szCs w:val="18"/>
-        </w:rPr>
-        <w:tab/>
-        <w:tab/>
-      </w:r>
-      <w:r>
-        <w:rPr>
-          <w:rFonts w:ascii="Georgia" w:hAnsi="Georgia"/>
-          <w:b w:val="false"/>
-          <w:bCs w:val="false"/>
-          <w:i/>
-          <w:iCs/>
-          <w:sz w:val="18"/>
-          <w:szCs w:val="18"/>
-          <w:u w:val="none"/>
-        </w:rPr>
-        <w:t>bool</w:t>
-      </w:r>
-      <w:r>
-        <w:rPr>
-          <w:rFonts w:ascii="Georgia" w:hAnsi="Georgia"/>
-          <w:b w:val="false"/>
-          <w:bCs w:val="false"/>
-          <w:i w:val="false"/>
-          <w:iCs/>
-          <w:sz w:val="18"/>
-          <w:szCs w:val="18"/>
-          <w:u w:val="none"/>
-        </w:rPr>
-        <w:tab/>
-      </w:r>
-      <w:r>
-        <w:rPr>
-          <w:rFonts w:ascii="Georgia" w:hAnsi="Georgia"/>
-          <w:b w:val="false"/>
-          <w:bCs w:val="false"/>
-          <w:i w:val="false"/>
-          <w:iCs w:val="false"/>
-          <w:sz w:val="18"/>
-          <w:szCs w:val="18"/>
-          <w:u w:val="none"/>
-        </w:rPr>
-        <w:t>poll completion</w:t>
-      </w:r>
-    </w:p>
-    <w:p>
-      <w:pPr>
-        <w:pStyle w:val="Normal"/>
-        <w:rPr>
-          <w:rFonts w:ascii="Georgia" w:hAnsi="Georgia"/>
-          <w:sz w:val="16"/>
-          <w:szCs w:val="16"/>
-        </w:rPr>
-      </w:pPr>
-      <w:r>
-        <w:rPr>
-          <w:rFonts w:ascii="Georgia" w:hAnsi="Georgia"/>
+        <w:rPr>
+          <w:sz w:val="16"/>
+          <w:szCs w:val="16"/>
+        </w:rPr>
+      </w:pPr>
+      <w:r>
+        <w:rPr>
           <w:sz w:val="16"/>
           <w:szCs w:val="16"/>
         </w:rPr>
@@ -7702,7 +7292,7 @@
         <w:pStyle w:val="Normal"/>
         <w:widowControl/>
         <w:suppressAutoHyphens w:val="true"/>
-        <w:overflowPunct w:val="false"/>
+        <w:overflowPunct w:val="true"/>
         <w:bidi w:val="0"/>
         <w:spacing w:before="0" w:after="0"/>
         <w:ind w:hanging="0" w:start="0" w:end="0"/>
@@ -11522,49 +11112,49 @@
         <w:pStyle w:val="Normal"/>
         <w:rPr>
           <w:rFonts w:ascii="Georgia" w:hAnsi="Georgia"/>
-          <w:sz w:val="20"/>
-          <w:szCs w:val="20"/>
-        </w:rPr>
-      </w:pPr>
-      <w:r>
-        <w:rPr>
-          <w:rFonts w:ascii="Georgia" w:hAnsi="Georgia"/>
-          <w:sz w:val="20"/>
-          <w:szCs w:val="20"/>
-        </w:rPr>
-      </w:r>
-    </w:p>
-    <w:p>
-      <w:pPr>
-        <w:pStyle w:val="Normal"/>
-        <w:rPr>
-          <w:rFonts w:ascii="Georgia" w:hAnsi="Georgia"/>
-          <w:sz w:val="20"/>
-          <w:szCs w:val="20"/>
-        </w:rPr>
-      </w:pPr>
-      <w:r>
-        <w:rPr>
-          <w:rFonts w:ascii="Georgia" w:hAnsi="Georgia"/>
-          <w:sz w:val="20"/>
-          <w:szCs w:val="20"/>
-        </w:rPr>
-      </w:r>
-    </w:p>
-    <w:p>
-      <w:pPr>
-        <w:pStyle w:val="Normal"/>
-        <w:rPr>
-          <w:rFonts w:ascii="Georgia" w:hAnsi="Georgia"/>
-          <w:sz w:val="20"/>
-          <w:szCs w:val="20"/>
-        </w:rPr>
-      </w:pPr>
-      <w:r>
-        <w:rPr>
-          <w:rFonts w:ascii="Georgia" w:hAnsi="Georgia"/>
-          <w:sz w:val="20"/>
-          <w:szCs w:val="20"/>
+          <w:sz w:val="16"/>
+          <w:szCs w:val="16"/>
+        </w:rPr>
+      </w:pPr>
+      <w:r>
+        <w:rPr>
+          <w:rFonts w:ascii="Georgia" w:hAnsi="Georgia"/>
+          <w:sz w:val="16"/>
+          <w:szCs w:val="16"/>
+        </w:rPr>
+      </w:r>
+    </w:p>
+    <w:p>
+      <w:pPr>
+        <w:pStyle w:val="Normal"/>
+        <w:rPr>
+          <w:rFonts w:ascii="Georgia" w:hAnsi="Georgia"/>
+          <w:sz w:val="16"/>
+          <w:szCs w:val="16"/>
+        </w:rPr>
+      </w:pPr>
+      <w:r>
+        <w:rPr>
+          <w:rFonts w:ascii="Georgia" w:hAnsi="Georgia"/>
+          <w:sz w:val="16"/>
+          <w:szCs w:val="16"/>
+        </w:rPr>
+      </w:r>
+    </w:p>
+    <w:p>
+      <w:pPr>
+        <w:pStyle w:val="Normal"/>
+        <w:rPr>
+          <w:rFonts w:ascii="Georgia" w:hAnsi="Georgia"/>
+          <w:sz w:val="16"/>
+          <w:szCs w:val="16"/>
+        </w:rPr>
+      </w:pPr>
+      <w:r>
+        <w:rPr>
+          <w:rFonts w:ascii="Georgia" w:hAnsi="Georgia"/>
+          <w:sz w:val="16"/>
+          <w:szCs w:val="16"/>
         </w:rPr>
       </w:r>
     </w:p>
@@ -20457,7 +20047,7 @@
     <w:pPr>
       <w:widowControl/>
       <w:suppressAutoHyphens w:val="true"/>
-      <w:overflowPunct w:val="false"/>
+      <w:overflowPunct w:val="true"/>
       <w:bidi w:val="0"/>
       <w:spacing w:before="0" w:after="0"/>
       <w:jc w:val="start"/>

</xml_diff>

<commit_message>
#737 - mu: rethink repr
</commit_message>
<xml_diff>
--- a/doc/refcards/mu-ref.docx
+++ b/doc/refcards/mu-ref.docx
@@ -150,7 +150,7 @@
           <w:tab w:val="left" w:pos="4110" w:leader="none"/>
         </w:tabs>
         <w:suppressAutoHyphens w:val="true"/>
-        <w:overflowPunct w:val="true"/>
+        <w:overflowPunct w:val="false"/>
         <w:bidi w:val="0"/>
         <w:spacing w:before="0" w:after="0"/>
         <w:ind w:hanging="0" w:start="0" w:end="0"/>
@@ -5381,31 +5381,141 @@
           <w:sz w:val="18"/>
           <w:szCs w:val="18"/>
         </w:rPr>
-        <w:t xml:space="preserve"> </w:t>
-      </w:r>
-      <w:r>
-        <w:rPr>
-          <w:rFonts w:ascii="Andale Mono" w:hAnsi="Andale Mono"/>
-          <w:b w:val="false"/>
-          <w:bCs w:val="false"/>
-          <w:i/>
-          <w:iCs/>
-          <w:sz w:val="16"/>
-          <w:szCs w:val="16"/>
-        </w:rPr>
-        <w:t>type</w:t>
-      </w:r>
-      <w:r>
-        <w:rPr>
-          <w:rFonts w:ascii="Andale Mono" w:hAnsi="Andale Mono"/>
-          <w:b w:val="false"/>
-          <w:bCs w:val="false"/>
-          <w:i w:val="false"/>
-          <w:iCs w:val="false"/>
-          <w:sz w:val="16"/>
-          <w:szCs w:val="16"/>
-        </w:rPr>
-        <w:t xml:space="preserve"> </w:t>
+        <w:t xml:space="preserve"> T</w:t>
+      </w:r>
+      <w:r>
+        <w:rPr>
+          <w:rFonts w:ascii="Georgia" w:hAnsi="Georgia"/>
+          <w:b w:val="false"/>
+          <w:bCs w:val="false"/>
+          <w:i w:val="false"/>
+          <w:iCs w:val="false"/>
+          <w:sz w:val="18"/>
+          <w:szCs w:val="18"/>
+        </w:rPr>
+        <w:tab/>
+        <w:tab/>
+        <w:tab/>
+      </w:r>
+      <w:r>
+        <w:rPr>
+          <w:rFonts w:ascii="Georgia" w:hAnsi="Georgia"/>
+          <w:b w:val="false"/>
+          <w:bCs w:val="false"/>
+          <w:i/>
+          <w:iCs/>
+          <w:sz w:val="18"/>
+          <w:szCs w:val="18"/>
+        </w:rPr>
+        <w:t>vector</w:t>
+      </w:r>
+      <w:r>
+        <w:rPr>
+          <w:rFonts w:ascii="Georgia" w:hAnsi="Georgia"/>
+          <w:b w:val="false"/>
+          <w:bCs w:val="false"/>
+          <w:i w:val="false"/>
+          <w:iCs w:val="false"/>
+          <w:sz w:val="18"/>
+          <w:szCs w:val="18"/>
+        </w:rPr>
+        <w:tab/>
+        <w:t>tag representation</w:t>
+      </w:r>
+    </w:p>
+    <w:p>
+      <w:pPr>
+        <w:pStyle w:val="Normal"/>
+        <w:rPr>
+          <w:rFonts w:ascii="Georgia" w:hAnsi="Georgia"/>
+          <w:sz w:val="18"/>
+          <w:szCs w:val="18"/>
+        </w:rPr>
+      </w:pPr>
+      <w:r>
+        <w:rPr>
+          <w:rFonts w:ascii="Georgia" w:hAnsi="Georgia"/>
+          <w:b/>
+          <w:bCs/>
+          <w:i w:val="false"/>
+          <w:iCs w:val="false"/>
+          <w:sz w:val="18"/>
+          <w:szCs w:val="18"/>
+        </w:rPr>
+        <w:t xml:space="preserve"> </w:t>
+      </w:r>
+      <w:r>
+        <w:rPr>
+          <w:rFonts w:ascii="Georgia" w:hAnsi="Georgia"/>
+          <w:b/>
+          <w:bCs/>
+          <w:i w:val="false"/>
+          <w:iCs w:val="false"/>
+          <w:sz w:val="18"/>
+          <w:szCs w:val="18"/>
+        </w:rPr>
+        <w:t>un</w:t>
+      </w:r>
+      <w:r>
+        <w:rPr>
+          <w:rFonts w:ascii="Georgia" w:hAnsi="Georgia"/>
+          <w:b/>
+          <w:bCs/>
+          <w:i w:val="false"/>
+          <w:iCs w:val="false"/>
+          <w:sz w:val="18"/>
+          <w:szCs w:val="18"/>
+        </w:rPr>
+        <w:t>repr</w:t>
+      </w:r>
+      <w:r>
+        <w:rPr>
+          <w:rFonts w:ascii="Georgia" w:hAnsi="Georgia"/>
+          <w:b w:val="false"/>
+          <w:bCs w:val="false"/>
+          <w:i w:val="false"/>
+          <w:iCs/>
+          <w:sz w:val="18"/>
+          <w:szCs w:val="18"/>
+        </w:rPr>
+        <w:t xml:space="preserve"> </w:t>
+      </w:r>
+      <w:r>
+        <w:rPr>
+          <w:rFonts w:ascii="Georgia" w:hAnsi="Georgia"/>
+          <w:b w:val="false"/>
+          <w:bCs w:val="false"/>
+          <w:i/>
+          <w:iCs/>
+          <w:sz w:val="18"/>
+          <w:szCs w:val="18"/>
+        </w:rPr>
+        <w:t xml:space="preserve"> </w:t>
+      </w:r>
+      <w:r>
+        <w:rPr>
+          <w:rFonts w:ascii="Georgia" w:hAnsi="Georgia"/>
+          <w:b w:val="false"/>
+          <w:bCs w:val="false"/>
+          <w:i/>
+          <w:iCs/>
+          <w:sz w:val="18"/>
+          <w:szCs w:val="18"/>
+        </w:rPr>
+        <w:t>vector</w:t>
+        <w:tab/>
+      </w:r>
+      <w:r>
+        <w:rPr>
+          <w:rFonts w:ascii="Georgia" w:hAnsi="Georgia"/>
+          <w:b w:val="false"/>
+          <w:bCs w:val="false"/>
+          <w:i w:val="false"/>
+          <w:iCs w:val="false"/>
+          <w:sz w:val="18"/>
+          <w:szCs w:val="18"/>
+        </w:rPr>
+        <w:tab/>
       </w:r>
       <w:r>
         <w:rPr>
@@ -5430,31 +5540,6 @@
           <w:szCs w:val="18"/>
         </w:rPr>
         <w:tab/>
-        <w:tab/>
-      </w:r>
-      <w:r>
-        <w:rPr>
-          <w:rFonts w:ascii="Georgia" w:hAnsi="Georgia"/>
-          <w:b w:val="false"/>
-          <w:bCs w:val="false"/>
-          <w:i/>
-          <w:iCs/>
-          <w:sz w:val="18"/>
-          <w:szCs w:val="18"/>
-        </w:rPr>
-        <w:t>T</w:t>
-      </w:r>
-      <w:r>
-        <w:rPr>
-          <w:rFonts w:ascii="Georgia" w:hAnsi="Georgia"/>
-          <w:b w:val="false"/>
-          <w:bCs w:val="false"/>
-          <w:i w:val="false"/>
-          <w:iCs w:val="false"/>
-          <w:sz w:val="18"/>
-          <w:szCs w:val="18"/>
-        </w:rPr>
-        <w:tab/>
         <w:t>tag representation</w:t>
       </w:r>
     </w:p>
@@ -5462,16 +5547,18 @@
       <w:pPr>
         <w:pStyle w:val="Normal"/>
         <w:rPr>
-          <w:rFonts w:ascii="Georgia" w:hAnsi="Georgia"/>
-          <w:sz w:val="16"/>
-          <w:szCs w:val="16"/>
-        </w:rPr>
-      </w:pPr>
-      <w:r>
-        <w:rPr>
-          <w:rFonts w:ascii="Georgia" w:hAnsi="Georgia"/>
-          <w:sz w:val="16"/>
-          <w:szCs w:val="16"/>
+          <w:b w:val="false"/>
+          <w:bCs w:val="false"/>
+          <w:i w:val="false"/>
+          <w:i w:val="false"/>
+          <w:iCs w:val="false"/>
+        </w:rPr>
+      </w:pPr>
+      <w:r>
+        <w:rPr>
+          <w:rFonts w:ascii="Georgia" w:hAnsi="Georgia"/>
+          <w:sz w:val="18"/>
+          <w:szCs w:val="18"/>
         </w:rPr>
       </w:r>
     </w:p>
@@ -5498,110 +5585,12 @@
       </w:r>
       <w:r>
         <w:rPr>
-          <w:rFonts w:ascii="Andale Mono" w:hAnsi="Andale Mono"/>
-          <w:i/>
-          <w:iCs/>
-          <w:sz w:val="16"/>
-          <w:szCs w:val="16"/>
-        </w:rPr>
-        <w:t>type</w:t>
-      </w:r>
-      <w:r>
-        <w:rPr>
-          <w:rFonts w:ascii="Georgia" w:hAnsi="Georgia"/>
-          <w:b w:val="false"/>
-          <w:i w:val="false"/>
-          <w:iCs w:val="false"/>
-          <w:sz w:val="18"/>
-          <w:szCs w:val="18"/>
-        </w:rPr>
-        <w:t xml:space="preserve">       </w:t>
-      </w:r>
-      <w:r>
-        <w:rPr>
-          <w:rFonts w:ascii="Andale Mono" w:hAnsi="Andale Mono"/>
-          <w:b w:val="false"/>
-          <w:bCs w:val="false"/>
-          <w:i w:val="false"/>
-          <w:iCs w:val="false"/>
-          <w:sz w:val="16"/>
-          <w:szCs w:val="16"/>
-        </w:rPr>
-        <w:t>:t :vector</w:t>
-      </w:r>
-    </w:p>
-    <w:p>
-      <w:pPr>
-        <w:pStyle w:val="Normal"/>
-        <w:rPr>
-          <w:rFonts w:ascii="Georgia" w:hAnsi="Georgia"/>
-          <w:sz w:val="16"/>
-          <w:szCs w:val="16"/>
-        </w:rPr>
-      </w:pPr>
-      <w:r>
-        <w:rPr>
-          <w:rFonts w:ascii="Georgia" w:hAnsi="Georgia"/>
-          <w:sz w:val="16"/>
-          <w:szCs w:val="16"/>
-        </w:rPr>
-      </w:r>
-    </w:p>
-    <w:p>
-      <w:pPr>
-        <w:pStyle w:val="Normal"/>
-        <w:rPr>
-          <w:sz w:val="18"/>
-          <w:szCs w:val="18"/>
-        </w:rPr>
-      </w:pPr>
-      <w:r>
-        <w:rPr>
-          <w:rFonts w:ascii="Georgia" w:hAnsi="Georgia"/>
-          <w:b w:val="false"/>
-          <w:bCs w:val="false"/>
-          <w:i w:val="false"/>
-          <w:iCs w:val="false"/>
-          <w:sz w:val="18"/>
-          <w:szCs w:val="18"/>
-        </w:rPr>
-        <w:tab/>
-        <w:tab/>
-        <w:t xml:space="preserve">if </w:t>
-      </w:r>
-      <w:r>
-        <w:rPr>
-          <w:rFonts w:ascii="Andale Mono" w:hAnsi="Andale Mono"/>
-          <w:b w:val="false"/>
-          <w:bCs w:val="false"/>
-          <w:i w:val="false"/>
-          <w:iCs w:val="false"/>
-          <w:sz w:val="16"/>
-          <w:szCs w:val="16"/>
-        </w:rPr>
-        <w:t>type</w:t>
-      </w:r>
-      <w:r>
-        <w:rPr>
-          <w:rFonts w:ascii="Georgia" w:hAnsi="Georgia"/>
-          <w:b w:val="false"/>
-          <w:bCs w:val="false"/>
-          <w:i w:val="false"/>
-          <w:iCs w:val="false"/>
-          <w:sz w:val="18"/>
-          <w:szCs w:val="18"/>
-        </w:rPr>
-        <w:t xml:space="preserve"> is :</w:t>
-      </w:r>
-      <w:r>
-        <w:rPr>
-          <w:rFonts w:ascii="Andale Mono" w:hAnsi="Andale Mono"/>
-          <w:b w:val="false"/>
-          <w:bCs w:val="false"/>
-          <w:i w:val="false"/>
-          <w:iCs w:val="false"/>
-          <w:sz w:val="16"/>
-          <w:szCs w:val="16"/>
+          <w:rFonts w:ascii="Georgia" w:hAnsi="Georgia"/>
+          <w:b w:val="false"/>
+          <w:i/>
+          <w:iCs/>
+          <w:sz w:val="18"/>
+          <w:szCs w:val="18"/>
         </w:rPr>
         <w:t>vector</w:t>
       </w:r>
@@ -5615,57 +5604,115 @@
           <w:sz w:val="18"/>
           <w:szCs w:val="18"/>
         </w:rPr>
-        <w:t xml:space="preserve">, return 8 byte </w:t>
-      </w:r>
-    </w:p>
-    <w:p>
-      <w:pPr>
-        <w:pStyle w:val="Normal"/>
-        <w:rPr>
-          <w:sz w:val="18"/>
-          <w:szCs w:val="18"/>
-        </w:rPr>
-      </w:pPr>
-      <w:r>
-        <w:rPr>
-          <w:rFonts w:ascii="Georgia" w:hAnsi="Georgia"/>
-          <w:b w:val="false"/>
-          <w:bCs w:val="false"/>
-          <w:i w:val="false"/>
-          <w:iCs w:val="false"/>
-          <w:sz w:val="18"/>
-          <w:szCs w:val="18"/>
-        </w:rPr>
-        <w:tab/>
-        <w:tab/>
-        <w:t>byte vector of argument tag bits,</w:t>
-      </w:r>
-    </w:p>
-    <w:p>
-      <w:pPr>
-        <w:pStyle w:val="Normal"/>
-        <w:rPr>
-          <w:sz w:val="18"/>
-          <w:szCs w:val="18"/>
-        </w:rPr>
-      </w:pPr>
-      <w:r>
-        <w:rPr>
-          <w:rFonts w:ascii="Georgia" w:hAnsi="Georgia"/>
-          <w:b w:val="false"/>
-          <w:bCs w:val="false"/>
-          <w:i w:val="false"/>
-          <w:iCs w:val="false"/>
-          <w:sz w:val="18"/>
-          <w:szCs w:val="18"/>
-        </w:rPr>
-        <w:tab/>
-        <w:tab/>
-        <w:t xml:space="preserve">otherwise convert argument byte </w:t>
-        <w:tab/>
-        <w:tab/>
-        <w:tab/>
-        <w:t>vector to tag.</w:t>
+        <w:t xml:space="preserve"> </w:t>
+      </w:r>
+      <w:r>
+        <w:rPr>
+          <w:rFonts w:ascii="Georgia" w:hAnsi="Georgia"/>
+          <w:b w:val="false"/>
+          <w:bCs w:val="false"/>
+          <w:i w:val="false"/>
+          <w:iCs w:val="false"/>
+          <w:sz w:val="18"/>
+          <w:szCs w:val="18"/>
+        </w:rPr>
+        <w:t xml:space="preserve">is an </w:t>
+      </w:r>
+      <w:r>
+        <w:rPr>
+          <w:rFonts w:ascii="Georgia" w:hAnsi="Georgia"/>
+          <w:b w:val="false"/>
+          <w:bCs w:val="false"/>
+          <w:i w:val="false"/>
+          <w:iCs w:val="false"/>
+          <w:sz w:val="18"/>
+          <w:szCs w:val="18"/>
+        </w:rPr>
+        <w:t xml:space="preserve">8 </w:t>
+      </w:r>
+      <w:r>
+        <w:rPr>
+          <w:rFonts w:ascii="Georgia" w:hAnsi="Georgia"/>
+          <w:b w:val="false"/>
+          <w:bCs w:val="false"/>
+          <w:i w:val="false"/>
+          <w:iCs w:val="false"/>
+          <w:sz w:val="18"/>
+          <w:szCs w:val="18"/>
+        </w:rPr>
+        <w:t>element :b</w:t>
+      </w:r>
+      <w:r>
+        <w:rPr>
+          <w:rFonts w:ascii="Andale Mono" w:hAnsi="Andale Mono"/>
+          <w:b w:val="false"/>
+          <w:bCs w:val="false"/>
+          <w:i w:val="false"/>
+          <w:iCs w:val="false"/>
+          <w:sz w:val="18"/>
+          <w:szCs w:val="18"/>
+        </w:rPr>
+        <w:t>yte</w:t>
+      </w:r>
+      <w:r>
+        <w:rPr>
+          <w:rFonts w:ascii="Georgia" w:hAnsi="Georgia"/>
+          <w:b w:val="false"/>
+          <w:bCs w:val="false"/>
+          <w:i w:val="false"/>
+          <w:iCs w:val="false"/>
+          <w:sz w:val="18"/>
+          <w:szCs w:val="18"/>
+        </w:rPr>
+        <w:t xml:space="preserve"> vector</w:t>
+      </w:r>
+    </w:p>
+    <w:p>
+      <w:pPr>
+        <w:pStyle w:val="Normal"/>
+        <w:ind w:hanging="0" w:start="0" w:end="0"/>
+        <w:rPr>
+          <w:sz w:val="18"/>
+          <w:szCs w:val="18"/>
+        </w:rPr>
+      </w:pPr>
+      <w:r>
+        <w:rPr>
+          <w:rFonts w:ascii="Georgia" w:hAnsi="Georgia"/>
+          <w:b w:val="false"/>
+          <w:bCs w:val="false"/>
+          <w:i w:val="false"/>
+          <w:iCs w:val="false"/>
+          <w:sz w:val="18"/>
+          <w:szCs w:val="18"/>
+        </w:rPr>
+        <w:tab/>
+        <w:tab/>
+        <w:t xml:space="preserve">of </w:t>
+      </w:r>
+      <w:r>
+        <w:rPr>
+          <w:rFonts w:ascii="Georgia" w:hAnsi="Georgia"/>
+          <w:b w:val="false"/>
+          <w:bCs w:val="false"/>
+          <w:i w:val="false"/>
+          <w:iCs w:val="false"/>
+          <w:sz w:val="18"/>
+          <w:szCs w:val="18"/>
+        </w:rPr>
+        <w:t xml:space="preserve">little-endian </w:t>
+      </w:r>
+      <w:r>
+        <w:rPr>
+          <w:rFonts w:ascii="Georgia" w:hAnsi="Georgia"/>
+          <w:b w:val="false"/>
+          <w:bCs w:val="false"/>
+          <w:i w:val="false"/>
+          <w:iCs w:val="false"/>
+          <w:sz w:val="18"/>
+          <w:szCs w:val="18"/>
+        </w:rPr>
+        <w:t>argument tag bits.</w:t>
       </w:r>
     </w:p>
     <w:p>
@@ -6630,50 +6677,85 @@
         </w:rPr>
       </w:pPr>
       <w:r>
-        <w:rPr/>
-      </w:r>
-    </w:p>
-    <w:p>
-      <w:pPr>
-        <w:pStyle w:val="Normal"/>
-        <w:rPr>
-          <w:rFonts w:ascii="Georgia" w:hAnsi="Georgia"/>
-          <w:sz w:val="16"/>
-          <w:szCs w:val="16"/>
-        </w:rPr>
-      </w:pPr>
-      <w:r>
-        <w:rPr>
-          <w:rFonts w:ascii="Georgia" w:hAnsi="Georgia"/>
-          <w:sz w:val="16"/>
-          <w:szCs w:val="16"/>
-        </w:rPr>
-      </w:r>
-    </w:p>
-    <w:p>
-      <w:pPr>
-        <w:pStyle w:val="Normal"/>
-        <w:rPr>
-          <w:rFonts w:ascii="Georgia" w:hAnsi="Georgia"/>
-          <w:sz w:val="16"/>
-          <w:szCs w:val="16"/>
-        </w:rPr>
-      </w:pPr>
-      <w:r>
-        <w:rPr>
-          <w:rFonts w:ascii="Georgia" w:hAnsi="Georgia"/>
-          <w:sz w:val="16"/>
-          <w:szCs w:val="16"/>
-        </w:rPr>
-      </w:r>
-    </w:p>
-    <w:p>
-      <w:pPr>
-        <w:pStyle w:val="Normal"/>
-        <w:rPr>
-          <w:rFonts w:ascii="Georgia" w:hAnsi="Georgia"/>
-          <w:b/>
-          <w:bCs/>
+        <w:rPr>
+          <w:b/>
+          <w:bCs/>
+        </w:rPr>
+      </w:r>
+    </w:p>
+    <w:p>
+      <w:pPr>
+        <w:pStyle w:val="Normal"/>
+        <w:rPr>
+          <w:rFonts w:ascii="Georgia" w:hAnsi="Georgia"/>
+          <w:sz w:val="16"/>
+          <w:szCs w:val="16"/>
+        </w:rPr>
+      </w:pPr>
+      <w:r>
+        <w:rPr>
+          <w:rFonts w:ascii="Georgia" w:hAnsi="Georgia"/>
+          <w:sz w:val="16"/>
+          <w:szCs w:val="16"/>
+        </w:rPr>
+      </w:r>
+    </w:p>
+    <w:p>
+      <w:pPr>
+        <w:pStyle w:val="Normal"/>
+        <w:rPr>
+          <w:rFonts w:ascii="Georgia" w:hAnsi="Georgia"/>
+          <w:sz w:val="16"/>
+          <w:szCs w:val="16"/>
+        </w:rPr>
+      </w:pPr>
+      <w:r>
+        <w:rPr>
+          <w:rFonts w:ascii="Georgia" w:hAnsi="Georgia"/>
+          <w:sz w:val="16"/>
+          <w:szCs w:val="16"/>
+        </w:rPr>
+      </w:r>
+    </w:p>
+    <w:p>
+      <w:pPr>
+        <w:pStyle w:val="Normal"/>
+        <w:rPr>
+          <w:rFonts w:ascii="Georgia" w:hAnsi="Georgia"/>
+          <w:sz w:val="16"/>
+          <w:szCs w:val="16"/>
+        </w:rPr>
+      </w:pPr>
+      <w:r>
+        <w:rPr>
+          <w:rFonts w:ascii="Georgia" w:hAnsi="Georgia"/>
+          <w:sz w:val="16"/>
+          <w:szCs w:val="16"/>
+        </w:rPr>
+      </w:r>
+    </w:p>
+    <w:p>
+      <w:pPr>
+        <w:pStyle w:val="Normal"/>
+        <w:rPr>
+          <w:rFonts w:ascii="Georgia" w:hAnsi="Georgia"/>
+          <w:sz w:val="16"/>
+          <w:szCs w:val="16"/>
+        </w:rPr>
+      </w:pPr>
+      <w:r>
+        <w:rPr>
+          <w:rFonts w:ascii="Georgia" w:hAnsi="Georgia"/>
+          <w:sz w:val="16"/>
+          <w:szCs w:val="16"/>
+        </w:rPr>
+      </w:r>
+    </w:p>
+    <w:p>
+      <w:pPr>
+        <w:pStyle w:val="Normal"/>
+        <w:rPr>
+          <w:rFonts w:ascii="Georgia" w:hAnsi="Georgia"/>
           <w:sz w:val="16"/>
           <w:szCs w:val="16"/>
         </w:rPr>
@@ -7292,7 +7374,7 @@
         <w:pStyle w:val="Normal"/>
         <w:widowControl/>
         <w:suppressAutoHyphens w:val="true"/>
-        <w:overflowPunct w:val="true"/>
+        <w:overflowPunct w:val="false"/>
         <w:bidi w:val="0"/>
         <w:spacing w:before="0" w:after="0"/>
         <w:ind w:hanging="0" w:start="0" w:end="0"/>
@@ -20047,7 +20129,7 @@
     <w:pPr>
       <w:widowControl/>
       <w:suppressAutoHyphens w:val="true"/>
-      <w:overflowPunct w:val="true"/>
+      <w:overflowPunct w:val="false"/>
       <w:bidi w:val="0"/>
       <w:spacing w:before="0" w:after="0"/>
       <w:jc w:val="start"/>
@@ -20062,7 +20144,7 @@
     </w:rPr>
   </w:style>
   <w:style w:type="paragraph" w:styleId="Heading1">
-    <w:name w:val="Heading 1"/>
+    <w:name w:val="heading 1"/>
     <w:basedOn w:val="Heading"/>
     <w:next w:val="BodyText"/>
     <w:qFormat/>
@@ -20125,7 +20207,7 @@
     </w:rPr>
   </w:style>
   <w:style w:type="paragraph" w:styleId="Caption">
-    <w:name w:val="Caption"/>
+    <w:name w:val="caption"/>
     <w:basedOn w:val="Normal"/>
     <w:qFormat/>
     <w:pPr>
@@ -20206,7 +20288,7 @@
     <w:rPr/>
   </w:style>
   <w:style w:type="paragraph" w:styleId="Header">
-    <w:name w:val="Header"/>
+    <w:name w:val="header"/>
     <w:basedOn w:val="HeaderandFooter"/>
     <w:pPr>
       <w:suppressLineNumbers/>

</xml_diff>

<commit_message>
#749 - mu: clean up for 0.2.3 release
</commit_message>
<xml_diff>
--- a/doc/refcards/mu-ref.docx
+++ b/doc/refcards/mu-ref.docx
@@ -40,103 +40,19 @@
           <w:i w:val="false"/>
           <w:i w:val="false"/>
           <w:iCs w:val="false"/>
-          <w:sz w:val="16"/>
-          <w:szCs w:val="16"/>
-          <w:u w:val="double"/>
-        </w:rPr>
-      </w:pPr>
-      <w:r>
-        <w:rPr>
-          <w:rFonts w:ascii="Georgia" w:hAnsi="Georgia"/>
-          <w:b w:val="false"/>
-          <w:bCs w:val="false"/>
-          <w:i w:val="false"/>
-          <w:iCs w:val="false"/>
-          <w:sz w:val="16"/>
-          <w:szCs w:val="16"/>
-          <w:u w:val="double"/>
-        </w:rPr>
-      </w:r>
-    </w:p>
-    <w:p>
-      <w:pPr>
-        <w:pStyle w:val="Normal"/>
-        <w:rPr>
-          <w:rFonts w:ascii="Georgia" w:hAnsi="Georgia"/>
-          <w:b w:val="false"/>
-          <w:bCs w:val="false"/>
-          <w:i w:val="false"/>
-          <w:i w:val="false"/>
-          <w:iCs w:val="false"/>
-          <w:sz w:val="16"/>
-          <w:szCs w:val="16"/>
-          <w:u w:val="double"/>
-        </w:rPr>
-      </w:pPr>
-      <w:r>
-        <w:rPr>
-          <w:rFonts w:ascii="Georgia" w:hAnsi="Georgia"/>
-          <w:b w:val="false"/>
-          <w:bCs w:val="false"/>
-          <w:i w:val="false"/>
-          <w:iCs w:val="false"/>
-          <w:sz w:val="16"/>
-          <w:szCs w:val="16"/>
-          <w:u w:val="double"/>
-        </w:rPr>
-      </w:r>
-    </w:p>
-    <w:p>
-      <w:pPr>
-        <w:pStyle w:val="Normal"/>
-        <w:rPr>
-          <w:rFonts w:ascii="Georgia" w:hAnsi="Georgia"/>
-          <w:b w:val="false"/>
-          <w:bCs w:val="false"/>
-          <w:i w:val="false"/>
-          <w:i w:val="false"/>
-          <w:iCs w:val="false"/>
-          <w:sz w:val="16"/>
-          <w:szCs w:val="16"/>
-          <w:u w:val="double"/>
-        </w:rPr>
-      </w:pPr>
-      <w:r>
-        <w:rPr>
-          <w:rFonts w:ascii="Georgia" w:hAnsi="Georgia"/>
-          <w:b w:val="false"/>
-          <w:bCs w:val="false"/>
-          <w:i w:val="false"/>
-          <w:iCs w:val="false"/>
-          <w:sz w:val="16"/>
-          <w:szCs w:val="16"/>
-          <w:u w:val="double"/>
-        </w:rPr>
-      </w:r>
-    </w:p>
-    <w:p>
-      <w:pPr>
-        <w:pStyle w:val="Normal"/>
-        <w:rPr>
-          <w:rFonts w:ascii="Georgia" w:hAnsi="Georgia"/>
-          <w:b w:val="false"/>
-          <w:bCs w:val="false"/>
-          <w:i w:val="false"/>
-          <w:i w:val="false"/>
-          <w:iCs w:val="false"/>
-          <w:sz w:val="16"/>
-          <w:szCs w:val="16"/>
-        </w:rPr>
-      </w:pPr>
-      <w:r>
-        <w:rPr>
-          <w:rFonts w:ascii="Georgia" w:hAnsi="Georgia"/>
-          <w:b w:val="false"/>
-          <w:bCs w:val="false"/>
-          <w:i w:val="false"/>
-          <w:iCs w:val="false"/>
-          <w:sz w:val="16"/>
-          <w:szCs w:val="16"/>
+          <w:sz w:val="24"/>
+          <w:szCs w:val="24"/>
+        </w:rPr>
+      </w:pPr>
+      <w:r>
+        <w:rPr>
+          <w:rFonts w:ascii="Georgia" w:hAnsi="Georgia"/>
+          <w:b w:val="false"/>
+          <w:bCs w:val="false"/>
+          <w:i w:val="false"/>
+          <w:iCs w:val="false"/>
+          <w:sz w:val="24"/>
+          <w:szCs w:val="24"/>
         </w:rPr>
       </w:r>
     </w:p>
@@ -150,7 +66,7 @@
           <w:tab w:val="left" w:pos="4110" w:leader="none"/>
         </w:tabs>
         <w:suppressAutoHyphens w:val="true"/>
-        <w:overflowPunct w:val="false"/>
+        <w:overflowPunct w:val="true"/>
         <w:bidi w:val="0"/>
         <w:spacing w:before="0" w:after="0"/>
         <w:ind w:hanging="0" w:start="0" w:end="0"/>
@@ -3268,6 +3184,40 @@
         <w:pStyle w:val="Normal"/>
         <w:rPr>
           <w:rFonts w:ascii="Georgia" w:hAnsi="Georgia"/>
+          <w:sz w:val="16"/>
+          <w:szCs w:val="16"/>
+        </w:rPr>
+      </w:pPr>
+      <w:r>
+        <w:rPr>
+          <w:rFonts w:ascii="Georgia" w:hAnsi="Georgia"/>
+          <w:sz w:val="16"/>
+          <w:szCs w:val="16"/>
+        </w:rPr>
+      </w:r>
+    </w:p>
+    <w:p>
+      <w:pPr>
+        <w:pStyle w:val="Normal"/>
+        <w:rPr>
+          <w:rFonts w:ascii="Georgia" w:hAnsi="Georgia"/>
+          <w:sz w:val="16"/>
+          <w:szCs w:val="16"/>
+        </w:rPr>
+      </w:pPr>
+      <w:r>
+        <w:rPr>
+          <w:rFonts w:ascii="Georgia" w:hAnsi="Georgia"/>
+          <w:sz w:val="16"/>
+          <w:szCs w:val="16"/>
+        </w:rPr>
+      </w:r>
+    </w:p>
+    <w:p>
+      <w:pPr>
+        <w:pStyle w:val="Normal"/>
+        <w:rPr>
+          <w:rFonts w:ascii="Georgia" w:hAnsi="Georgia"/>
           <w:sz w:val="20"/>
           <w:szCs w:val="20"/>
         </w:rPr>
@@ -5454,112 +5404,158 @@
           <w:sz w:val="18"/>
           <w:szCs w:val="18"/>
         </w:rPr>
-        <w:t>un</w:t>
-      </w:r>
-      <w:r>
-        <w:rPr>
-          <w:rFonts w:ascii="Georgia" w:hAnsi="Georgia"/>
-          <w:b/>
-          <w:bCs/>
-          <w:i w:val="false"/>
-          <w:iCs w:val="false"/>
-          <w:sz w:val="18"/>
-          <w:szCs w:val="18"/>
-        </w:rPr>
-        <w:t>repr</w:t>
-      </w:r>
-      <w:r>
-        <w:rPr>
-          <w:rFonts w:ascii="Georgia" w:hAnsi="Georgia"/>
-          <w:b w:val="false"/>
-          <w:bCs w:val="false"/>
-          <w:i w:val="false"/>
-          <w:iCs/>
-          <w:sz w:val="18"/>
-          <w:szCs w:val="18"/>
-        </w:rPr>
-        <w:t xml:space="preserve"> </w:t>
-      </w:r>
-      <w:r>
-        <w:rPr>
-          <w:rFonts w:ascii="Georgia" w:hAnsi="Georgia"/>
-          <w:b w:val="false"/>
-          <w:bCs w:val="false"/>
-          <w:i/>
-          <w:iCs/>
-          <w:sz w:val="18"/>
-          <w:szCs w:val="18"/>
-        </w:rPr>
-        <w:t xml:space="preserve"> </w:t>
-      </w:r>
-      <w:r>
-        <w:rPr>
-          <w:rFonts w:ascii="Georgia" w:hAnsi="Georgia"/>
-          <w:b w:val="false"/>
-          <w:bCs w:val="false"/>
+        <w:t>unrepr</w:t>
+      </w:r>
+      <w:r>
+        <w:rPr>
+          <w:rFonts w:ascii="Georgia" w:hAnsi="Georgia"/>
+          <w:b w:val="false"/>
+          <w:bCs w:val="false"/>
+          <w:i w:val="false"/>
+          <w:iCs/>
+          <w:sz w:val="18"/>
+          <w:szCs w:val="18"/>
+        </w:rPr>
+        <w:t xml:space="preserve"> </w:t>
+      </w:r>
+      <w:r>
+        <w:rPr>
+          <w:rFonts w:ascii="Georgia" w:hAnsi="Georgia"/>
+          <w:b w:val="false"/>
+          <w:bCs w:val="false"/>
+          <w:i/>
+          <w:iCs/>
+          <w:sz w:val="18"/>
+          <w:szCs w:val="18"/>
+        </w:rPr>
+        <w:t xml:space="preserve"> vector</w:t>
+        <w:tab/>
+      </w:r>
+      <w:r>
+        <w:rPr>
+          <w:rFonts w:ascii="Georgia" w:hAnsi="Georgia"/>
+          <w:b w:val="false"/>
+          <w:bCs w:val="false"/>
+          <w:i w:val="false"/>
+          <w:iCs w:val="false"/>
+          <w:sz w:val="18"/>
+          <w:szCs w:val="18"/>
+        </w:rPr>
+        <w:tab/>
+      </w:r>
+      <w:r>
+        <w:rPr>
+          <w:rFonts w:ascii="Georgia" w:hAnsi="Georgia"/>
+          <w:b w:val="false"/>
+          <w:bCs w:val="false"/>
+          <w:i/>
+          <w:iCs/>
+          <w:sz w:val="18"/>
+          <w:szCs w:val="18"/>
+        </w:rPr>
+        <w:t>T</w:t>
+      </w:r>
+      <w:r>
+        <w:rPr>
+          <w:rFonts w:ascii="Georgia" w:hAnsi="Georgia"/>
+          <w:b w:val="false"/>
+          <w:bCs w:val="false"/>
+          <w:i w:val="false"/>
+          <w:iCs w:val="false"/>
+          <w:sz w:val="18"/>
+          <w:szCs w:val="18"/>
+        </w:rPr>
+        <w:tab/>
+        <w:t>tag representation</w:t>
+      </w:r>
+    </w:p>
+    <w:p>
+      <w:pPr>
+        <w:pStyle w:val="Normal"/>
+        <w:rPr>
+          <w:b w:val="false"/>
+          <w:bCs w:val="false"/>
+          <w:i w:val="false"/>
+          <w:i w:val="false"/>
+          <w:iCs w:val="false"/>
+        </w:rPr>
+      </w:pPr>
+      <w:r>
+        <w:rPr>
+          <w:b w:val="false"/>
+          <w:bCs w:val="false"/>
+          <w:i w:val="false"/>
+          <w:iCs w:val="false"/>
+        </w:rPr>
+      </w:r>
+    </w:p>
+    <w:p>
+      <w:pPr>
+        <w:pStyle w:val="Normal"/>
+        <w:ind w:hanging="0" w:start="0" w:end="0"/>
+        <w:rPr>
+          <w:sz w:val="18"/>
+          <w:szCs w:val="18"/>
+        </w:rPr>
+      </w:pPr>
+      <w:r>
+        <w:rPr>
+          <w:rFonts w:ascii="Georgia" w:hAnsi="Georgia"/>
+          <w:b w:val="false"/>
+          <w:i w:val="false"/>
+          <w:iCs w:val="false"/>
+          <w:sz w:val="18"/>
+          <w:szCs w:val="18"/>
+        </w:rPr>
+        <w:tab/>
+        <w:tab/>
+      </w:r>
+      <w:r>
+        <w:rPr>
+          <w:rFonts w:ascii="Georgia" w:hAnsi="Georgia"/>
+          <w:b w:val="false"/>
           <w:i/>
           <w:iCs/>
           <w:sz w:val="18"/>
           <w:szCs w:val="18"/>
         </w:rPr>
         <w:t>vector</w:t>
-        <w:tab/>
-      </w:r>
-      <w:r>
-        <w:rPr>
-          <w:rFonts w:ascii="Georgia" w:hAnsi="Georgia"/>
-          <w:b w:val="false"/>
-          <w:bCs w:val="false"/>
-          <w:i w:val="false"/>
-          <w:iCs w:val="false"/>
-          <w:sz w:val="18"/>
-          <w:szCs w:val="18"/>
-        </w:rPr>
-        <w:tab/>
-      </w:r>
-      <w:r>
-        <w:rPr>
-          <w:rFonts w:ascii="Georgia" w:hAnsi="Georgia"/>
-          <w:b w:val="false"/>
-          <w:bCs w:val="false"/>
-          <w:i/>
-          <w:iCs/>
-          <w:sz w:val="18"/>
-          <w:szCs w:val="18"/>
-        </w:rPr>
-        <w:t>T</w:t>
-      </w:r>
-      <w:r>
-        <w:rPr>
-          <w:rFonts w:ascii="Georgia" w:hAnsi="Georgia"/>
-          <w:b w:val="false"/>
-          <w:bCs w:val="false"/>
-          <w:i w:val="false"/>
-          <w:iCs w:val="false"/>
-          <w:sz w:val="18"/>
-          <w:szCs w:val="18"/>
-        </w:rPr>
-        <w:tab/>
-        <w:t>tag representation</w:t>
-      </w:r>
-    </w:p>
-    <w:p>
-      <w:pPr>
-        <w:pStyle w:val="Normal"/>
-        <w:rPr>
-          <w:b w:val="false"/>
-          <w:bCs w:val="false"/>
-          <w:i w:val="false"/>
-          <w:i w:val="false"/>
-          <w:iCs w:val="false"/>
-        </w:rPr>
-      </w:pPr>
-      <w:r>
-        <w:rPr>
-          <w:rFonts w:ascii="Georgia" w:hAnsi="Georgia"/>
-          <w:sz w:val="18"/>
-          <w:szCs w:val="18"/>
-        </w:rPr>
+      </w:r>
+      <w:r>
+        <w:rPr>
+          <w:rFonts w:ascii="Georgia" w:hAnsi="Georgia"/>
+          <w:b w:val="false"/>
+          <w:bCs w:val="false"/>
+          <w:i w:val="false"/>
+          <w:iCs w:val="false"/>
+          <w:sz w:val="18"/>
+          <w:szCs w:val="18"/>
+        </w:rPr>
+        <w:t xml:space="preserve"> is an 8 element :b</w:t>
+      </w:r>
+      <w:r>
+        <w:rPr>
+          <w:rFonts w:ascii="Andale Mono" w:hAnsi="Andale Mono"/>
+          <w:b w:val="false"/>
+          <w:bCs w:val="false"/>
+          <w:i w:val="false"/>
+          <w:iCs w:val="false"/>
+          <w:sz w:val="18"/>
+          <w:szCs w:val="18"/>
+        </w:rPr>
+        <w:t>yte</w:t>
+      </w:r>
+      <w:r>
+        <w:rPr>
+          <w:rFonts w:ascii="Georgia" w:hAnsi="Georgia"/>
+          <w:b w:val="false"/>
+          <w:bCs w:val="false"/>
+          <w:i w:val="false"/>
+          <w:iCs w:val="false"/>
+          <w:sz w:val="18"/>
+          <w:szCs w:val="18"/>
+        </w:rPr>
+        <w:t xml:space="preserve"> vector</w:t>
       </w:r>
     </w:p>
     <w:p>
@@ -5575,144 +5571,15 @@
         <w:rPr>
           <w:rFonts w:ascii="Georgia" w:hAnsi="Georgia"/>
           <w:b w:val="false"/>
-          <w:i w:val="false"/>
-          <w:iCs w:val="false"/>
-          <w:sz w:val="18"/>
-          <w:szCs w:val="18"/>
-        </w:rPr>
-        <w:tab/>
-        <w:tab/>
-      </w:r>
-      <w:r>
-        <w:rPr>
-          <w:rFonts w:ascii="Georgia" w:hAnsi="Georgia"/>
-          <w:b w:val="false"/>
-          <w:i/>
-          <w:iCs/>
-          <w:sz w:val="18"/>
-          <w:szCs w:val="18"/>
-        </w:rPr>
-        <w:t>vector</w:t>
-      </w:r>
-      <w:r>
-        <w:rPr>
-          <w:rFonts w:ascii="Georgia" w:hAnsi="Georgia"/>
-          <w:b w:val="false"/>
-          <w:bCs w:val="false"/>
-          <w:i w:val="false"/>
-          <w:iCs w:val="false"/>
-          <w:sz w:val="18"/>
-          <w:szCs w:val="18"/>
-        </w:rPr>
-        <w:t xml:space="preserve"> </w:t>
-      </w:r>
-      <w:r>
-        <w:rPr>
-          <w:rFonts w:ascii="Georgia" w:hAnsi="Georgia"/>
-          <w:b w:val="false"/>
-          <w:bCs w:val="false"/>
-          <w:i w:val="false"/>
-          <w:iCs w:val="false"/>
-          <w:sz w:val="18"/>
-          <w:szCs w:val="18"/>
-        </w:rPr>
-        <w:t xml:space="preserve">is an </w:t>
-      </w:r>
-      <w:r>
-        <w:rPr>
-          <w:rFonts w:ascii="Georgia" w:hAnsi="Georgia"/>
-          <w:b w:val="false"/>
-          <w:bCs w:val="false"/>
-          <w:i w:val="false"/>
-          <w:iCs w:val="false"/>
-          <w:sz w:val="18"/>
-          <w:szCs w:val="18"/>
-        </w:rPr>
-        <w:t xml:space="preserve">8 </w:t>
-      </w:r>
-      <w:r>
-        <w:rPr>
-          <w:rFonts w:ascii="Georgia" w:hAnsi="Georgia"/>
-          <w:b w:val="false"/>
-          <w:bCs w:val="false"/>
-          <w:i w:val="false"/>
-          <w:iCs w:val="false"/>
-          <w:sz w:val="18"/>
-          <w:szCs w:val="18"/>
-        </w:rPr>
-        <w:t>element :b</w:t>
-      </w:r>
-      <w:r>
-        <w:rPr>
-          <w:rFonts w:ascii="Andale Mono" w:hAnsi="Andale Mono"/>
-          <w:b w:val="false"/>
-          <w:bCs w:val="false"/>
-          <w:i w:val="false"/>
-          <w:iCs w:val="false"/>
-          <w:sz w:val="18"/>
-          <w:szCs w:val="18"/>
-        </w:rPr>
-        <w:t>yte</w:t>
-      </w:r>
-      <w:r>
-        <w:rPr>
-          <w:rFonts w:ascii="Georgia" w:hAnsi="Georgia"/>
-          <w:b w:val="false"/>
-          <w:bCs w:val="false"/>
-          <w:i w:val="false"/>
-          <w:iCs w:val="false"/>
-          <w:sz w:val="18"/>
-          <w:szCs w:val="18"/>
-        </w:rPr>
-        <w:t xml:space="preserve"> vector</w:t>
-      </w:r>
-    </w:p>
-    <w:p>
-      <w:pPr>
-        <w:pStyle w:val="Normal"/>
-        <w:ind w:hanging="0" w:start="0" w:end="0"/>
-        <w:rPr>
-          <w:sz w:val="18"/>
-          <w:szCs w:val="18"/>
-        </w:rPr>
-      </w:pPr>
-      <w:r>
-        <w:rPr>
-          <w:rFonts w:ascii="Georgia" w:hAnsi="Georgia"/>
-          <w:b w:val="false"/>
-          <w:bCs w:val="false"/>
-          <w:i w:val="false"/>
-          <w:iCs w:val="false"/>
-          <w:sz w:val="18"/>
-          <w:szCs w:val="18"/>
-        </w:rPr>
-        <w:tab/>
-        <w:tab/>
-        <w:t xml:space="preserve">of </w:t>
-      </w:r>
-      <w:r>
-        <w:rPr>
-          <w:rFonts w:ascii="Georgia" w:hAnsi="Georgia"/>
-          <w:b w:val="false"/>
-          <w:bCs w:val="false"/>
-          <w:i w:val="false"/>
-          <w:iCs w:val="false"/>
-          <w:sz w:val="18"/>
-          <w:szCs w:val="18"/>
-        </w:rPr>
-        <w:t xml:space="preserve">little-endian </w:t>
-      </w:r>
-      <w:r>
-        <w:rPr>
-          <w:rFonts w:ascii="Georgia" w:hAnsi="Georgia"/>
-          <w:b w:val="false"/>
-          <w:bCs w:val="false"/>
-          <w:i w:val="false"/>
-          <w:iCs w:val="false"/>
-          <w:sz w:val="18"/>
-          <w:szCs w:val="18"/>
-        </w:rPr>
-        <w:t>argument tag bits.</w:t>
+          <w:bCs w:val="false"/>
+          <w:i w:val="false"/>
+          <w:iCs w:val="false"/>
+          <w:sz w:val="18"/>
+          <w:szCs w:val="18"/>
+        </w:rPr>
+        <w:tab/>
+        <w:tab/>
+        <w:t>of little-endian argument tag bits.</w:t>
       </w:r>
     </w:p>
     <w:p>
@@ -6763,8 +6630,6 @@
       <w:r>
         <w:rPr>
           <w:rFonts w:ascii="Georgia" w:hAnsi="Georgia"/>
-          <w:b/>
-          <w:bCs/>
           <w:sz w:val="16"/>
           <w:szCs w:val="16"/>
         </w:rPr>
@@ -7374,7 +7239,7 @@
         <w:pStyle w:val="Normal"/>
         <w:widowControl/>
         <w:suppressAutoHyphens w:val="true"/>
-        <w:overflowPunct w:val="false"/>
+        <w:overflowPunct w:val="true"/>
         <w:bidi w:val="0"/>
         <w:spacing w:before="0" w:after="0"/>
         <w:ind w:hanging="0" w:start="0" w:end="0"/>
@@ -20129,7 +19994,7 @@
     <w:pPr>
       <w:widowControl/>
       <w:suppressAutoHyphens w:val="true"/>
-      <w:overflowPunct w:val="false"/>
+      <w:overflowPunct w:val="true"/>
       <w:bidi w:val="0"/>
       <w:spacing w:before="0" w:after="0"/>
       <w:jc w:val="start"/>
@@ -20144,7 +20009,7 @@
     </w:rPr>
   </w:style>
   <w:style w:type="paragraph" w:styleId="Heading1">
-    <w:name w:val="heading 1"/>
+    <w:name w:val="Heading 1"/>
     <w:basedOn w:val="Heading"/>
     <w:next w:val="BodyText"/>
     <w:qFormat/>
@@ -20207,7 +20072,7 @@
     </w:rPr>
   </w:style>
   <w:style w:type="paragraph" w:styleId="Caption">
-    <w:name w:val="caption"/>
+    <w:name w:val="Caption"/>
     <w:basedOn w:val="Normal"/>
     <w:qFormat/>
     <w:pPr>
@@ -20288,7 +20153,7 @@
     <w:rPr/>
   </w:style>
   <w:style w:type="paragraph" w:styleId="Header">
-    <w:name w:val="header"/>
+    <w:name w:val="Header"/>
     <w:basedOn w:val="HeaderandFooter"/>
     <w:pPr>
       <w:suppressLineNumbers/>

</xml_diff>

<commit_message>
#760 - test: add memory usage stats
</commit_message>
<xml_diff>
--- a/doc/refcards/mu-ref.docx
+++ b/doc/refcards/mu-ref.docx
@@ -66,7 +66,7 @@
           <w:tab w:val="left" w:pos="4110" w:leader="none"/>
         </w:tabs>
         <w:suppressAutoHyphens w:val="true"/>
-        <w:overflowPunct w:val="true"/>
+        <w:overflowPunct w:val="false"/>
         <w:bidi w:val="0"/>
         <w:spacing w:before="0" w:after="0"/>
         <w:ind w:hanging="0" w:start="0" w:end="0"/>
@@ -2180,7 +2180,56 @@
           <w:sz w:val="12"/>
           <w:szCs w:val="12"/>
         </w:rPr>
-        <w:t>default = [ “cpu-time”, “image”, “std”, “nix”, "sysinfo" ]</w:t>
+        <w:t>default = [ “cpu-time”, “env”, “</w:t>
+      </w:r>
+      <w:r>
+        <w:rPr>
+          <w:rFonts w:ascii="Andale Mono" w:hAnsi="Andale Mono"/>
+          <w:b/>
+          <w:bCs/>
+          <w:sz w:val="12"/>
+          <w:szCs w:val="12"/>
+        </w:rPr>
+        <w:t>procinfo”,</w:t>
+      </w:r>
+    </w:p>
+    <w:p>
+      <w:pPr>
+        <w:pStyle w:val="Normal"/>
+        <w:rPr>
+          <w:b/>
+          <w:bCs/>
+        </w:rPr>
+      </w:pPr>
+      <w:r>
+        <w:rPr>
+          <w:rFonts w:ascii="Andale Mono" w:hAnsi="Andale Mono"/>
+          <w:b/>
+          <w:bCs/>
+          <w:sz w:val="12"/>
+          <w:szCs w:val="12"/>
+        </w:rPr>
+        <w:t xml:space="preserve">             </w:t>
+      </w:r>
+      <w:r>
+        <w:rPr>
+          <w:rFonts w:ascii="Andale Mono" w:hAnsi="Andale Mono"/>
+          <w:b/>
+          <w:bCs/>
+          <w:sz w:val="12"/>
+          <w:szCs w:val="12"/>
+        </w:rPr>
+        <w:t>“</w:t>
+      </w:r>
+      <w:r>
+        <w:rPr>
+          <w:rFonts w:ascii="Andale Mono" w:hAnsi="Andale Mono"/>
+          <w:b/>
+          <w:bCs/>
+          <w:sz w:val="12"/>
+          <w:szCs w:val="12"/>
+        </w:rPr>
+        <w:t>std”, “nix”, "sysinfo" ]</w:t>
       </w:r>
     </w:p>
     <w:p>
@@ -2231,7 +2280,7 @@
           <w:sz w:val="14"/>
           <w:szCs w:val="14"/>
         </w:rPr>
-        <w:t>image</w:t>
+        <w:t>env</w:t>
       </w:r>
       <w:r>
         <w:rPr>
@@ -2835,39 +2884,19 @@
       <w:pPr>
         <w:pStyle w:val="Normal"/>
         <w:rPr>
-          <w:rFonts w:ascii="Georgia" w:hAnsi="Georgia"/>
-          <w:sz w:val="16"/>
-          <w:szCs w:val="16"/>
-        </w:rPr>
-      </w:pPr>
-      <w:r>
-        <w:rPr>
-          <w:rFonts w:ascii="Georgia" w:hAnsi="Georgia"/>
-          <w:b/>
-          <w:bCs/>
-          <w:sz w:val="16"/>
-          <w:szCs w:val="16"/>
-        </w:rPr>
-        <w:t xml:space="preserve"> </w:t>
-      </w:r>
-      <w:r>
-        <w:rPr>
-          <w:rFonts w:ascii="Georgia" w:hAnsi="Georgia"/>
-          <w:b/>
-          <w:bCs/>
           <w:sz w:val="14"/>
           <w:szCs w:val="14"/>
         </w:rPr>
-        <w:t>cpu-time</w:t>
-      </w:r>
-      <w:r>
-        <w:rPr>
-          <w:rFonts w:ascii="Georgia" w:hAnsi="Georgia"/>
+      </w:pPr>
+      <w:r>
+        <w:rPr>
+          <w:rFonts w:ascii="Georgia" w:hAnsi="Georgia"/>
+          <w:b w:val="false"/>
+          <w:bCs w:val="false"/>
           <w:sz w:val="14"/>
           <w:szCs w:val="14"/>
         </w:rPr>
-        <w:tab/>
-        <w:tab/>
+        <w:t xml:space="preserve"> </w:t>
       </w:r>
       <w:r>
         <w:rPr>
@@ -2877,44 +2906,48 @@
           <w:sz w:val="14"/>
           <w:szCs w:val="14"/>
         </w:rPr>
-        <w:t>process-time</w:t>
-      </w:r>
-      <w:r>
-        <w:rPr>
-          <w:rFonts w:ascii="Georgia" w:hAnsi="Georgia"/>
+        <w:t>nix</w:t>
+        <w:tab/>
+        <w:tab/>
+        <w:t>uname</w:t>
+      </w:r>
+    </w:p>
+    <w:p>
+      <w:pPr>
+        <w:pStyle w:val="Normal"/>
+        <w:rPr>
           <w:sz w:val="14"/>
           <w:szCs w:val="14"/>
         </w:rPr>
-        <w:t xml:space="preserve">, </w:t>
-      </w:r>
-      <w:r>
-        <w:rPr>
-          <w:rFonts w:ascii="Georgia" w:hAnsi="Georgia"/>
-          <w:b/>
-          <w:bCs/>
+      </w:pPr>
+      <w:r>
+        <w:rPr>
+          <w:rFonts w:ascii="Georgia" w:hAnsi="Georgia"/>
           <w:sz w:val="14"/>
           <w:szCs w:val="14"/>
         </w:rPr>
-        <w:t>time-units-per-sec</w:t>
-      </w:r>
-    </w:p>
-    <w:p>
-      <w:pPr>
-        <w:pStyle w:val="Normal"/>
-        <w:rPr>
+        <w:t xml:space="preserve"> </w:t>
+      </w:r>
+      <w:r>
+        <w:rPr>
+          <w:rFonts w:ascii="Georgia" w:hAnsi="Georgia"/>
+          <w:b/>
+          <w:bCs/>
           <w:sz w:val="14"/>
           <w:szCs w:val="14"/>
         </w:rPr>
-      </w:pPr>
-      <w:r>
-        <w:rPr>
-          <w:rFonts w:ascii="Georgia" w:hAnsi="Georgia"/>
-          <w:b w:val="false"/>
-          <w:bCs w:val="false"/>
+        <w:t>std</w:t>
+        <w:tab/>
+        <w:tab/>
+        <w:t>command</w:t>
+      </w:r>
+      <w:r>
+        <w:rPr>
+          <w:rFonts w:ascii="Georgia" w:hAnsi="Georgia"/>
           <w:sz w:val="14"/>
           <w:szCs w:val="14"/>
         </w:rPr>
-        <w:t xml:space="preserve"> </w:t>
+        <w:t xml:space="preserve">, </w:t>
       </w:r>
       <w:r>
         <w:rPr>
@@ -2924,10 +2957,7 @@
           <w:sz w:val="14"/>
           <w:szCs w:val="14"/>
         </w:rPr>
-        <w:t>nix</w:t>
-        <w:tab/>
-        <w:tab/>
-        <w:t>uname</w:t>
+        <w:t>exit</w:t>
       </w:r>
     </w:p>
     <w:p>
@@ -2954,10 +2984,10 @@
           <w:sz w:val="14"/>
           <w:szCs w:val="14"/>
         </w:rPr>
-        <w:t>std</w:t>
-        <w:tab/>
-        <w:tab/>
-        <w:t>command</w:t>
+        <w:t>sysinfo</w:t>
+        <w:tab/>
+        <w:tab/>
+        <w:t>sysinfo</w:t>
       </w:r>
       <w:r>
         <w:rPr>
@@ -2965,55 +2995,63 @@
           <w:sz w:val="14"/>
           <w:szCs w:val="14"/>
         </w:rPr>
-        <w:t xml:space="preserve">, </w:t>
-      </w:r>
-      <w:r>
-        <w:rPr>
-          <w:rFonts w:ascii="Georgia" w:hAnsi="Georgia"/>
-          <w:b/>
-          <w:bCs/>
+        <w:t xml:space="preserve"> (disabled on macOS)</w:t>
+      </w:r>
+    </w:p>
+    <w:p>
+      <w:pPr>
+        <w:pStyle w:val="Normal"/>
+        <w:rPr>
           <w:sz w:val="14"/>
           <w:szCs w:val="14"/>
         </w:rPr>
-        <w:t>exit</w:t>
-      </w:r>
-    </w:p>
-    <w:p>
-      <w:pPr>
-        <w:pStyle w:val="Normal"/>
-        <w:rPr>
+      </w:pPr>
+      <w:r>
+        <w:rPr>
+          <w:rFonts w:ascii="Georgia" w:hAnsi="Georgia"/>
           <w:sz w:val="14"/>
           <w:szCs w:val="14"/>
         </w:rPr>
-      </w:pPr>
-      <w:r>
-        <w:rPr>
-          <w:rFonts w:ascii="Georgia" w:hAnsi="Georgia"/>
+        <w:t xml:space="preserve"> </w:t>
+      </w:r>
+      <w:r>
+        <w:rPr>
+          <w:rFonts w:ascii="Georgia" w:hAnsi="Georgia"/>
+          <w:b/>
+          <w:bCs/>
           <w:sz w:val="14"/>
           <w:szCs w:val="14"/>
         </w:rPr>
-        <w:t xml:space="preserve"> </w:t>
-      </w:r>
-      <w:r>
-        <w:rPr>
-          <w:rFonts w:ascii="Georgia" w:hAnsi="Georgia"/>
-          <w:b/>
-          <w:bCs/>
+        <w:t>procinfo</w:t>
+        <w:tab/>
+        <w:tab/>
+        <w:t>process-mem</w:t>
+        <w:tab/>
+      </w:r>
+      <w:r>
+        <w:rPr>
+          <w:rFonts w:ascii="Georgia" w:hAnsi="Georgia"/>
+          <w:b w:val="false"/>
+          <w:bCs w:val="false"/>
+          <w:i/>
+          <w:iCs/>
           <w:sz w:val="14"/>
           <w:szCs w:val="14"/>
         </w:rPr>
-        <w:t>sysinfo</w:t>
-        <w:tab/>
-        <w:tab/>
-        <w:t>sysinfo</w:t>
-      </w:r>
-      <w:r>
-        <w:rPr>
-          <w:rFonts w:ascii="Georgia" w:hAnsi="Georgia"/>
+        <w:t>fixnum</w:t>
+        <w:tab/>
+      </w:r>
+      <w:r>
+        <w:rPr>
+          <w:rFonts w:ascii="Georgia" w:hAnsi="Georgia"/>
+          <w:b w:val="false"/>
+          <w:bCs w:val="false"/>
+          <w:i w:val="false"/>
+          <w:iCs w:val="false"/>
           <w:sz w:val="14"/>
           <w:szCs w:val="14"/>
         </w:rPr>
-        <w:t xml:space="preserve"> (disabled on macOS)</w:t>
+        <w:t>virtual memory</w:t>
       </w:r>
     </w:p>
     <w:p>
@@ -3027,122 +3065,178 @@
       <w:r>
         <w:rPr>
           <w:rFonts w:ascii="Georgia" w:hAnsi="Georgia"/>
-          <w:b/>
-          <w:bCs/>
+          <w:b w:val="false"/>
+          <w:bCs w:val="false"/>
+          <w:i w:val="false"/>
+          <w:iCs w:val="false"/>
           <w:sz w:val="14"/>
           <w:szCs w:val="14"/>
         </w:rPr>
-        <w:t xml:space="preserve"> </w:t>
-      </w:r>
-      <w:r>
-        <w:rPr>
-          <w:rFonts w:ascii="Georgia" w:hAnsi="Georgia"/>
-          <w:b/>
-          <w:bCs/>
+        <w:tab/>
+        <w:tab/>
+        <w:tab/>
+        <w:tab/>
+        <w:tab/>
+        <w:t>in bytes</w:t>
+      </w:r>
+    </w:p>
+    <w:p>
+      <w:pPr>
+        <w:pStyle w:val="Normal"/>
+        <w:rPr>
           <w:sz w:val="14"/>
           <w:szCs w:val="14"/>
         </w:rPr>
-        <w:t>prof</w:t>
-        <w:tab/>
-        <w:tab/>
-        <w:t>prof-control</w:t>
-      </w:r>
-    </w:p>
-    <w:p>
-      <w:pPr>
-        <w:pStyle w:val="Normal"/>
-        <w:rPr>
+      </w:pPr>
+      <w:r>
+        <w:rPr>
+          <w:rFonts w:ascii="Georgia" w:hAnsi="Georgia"/>
+          <w:b/>
+          <w:bCs/>
           <w:sz w:val="14"/>
           <w:szCs w:val="14"/>
         </w:rPr>
-      </w:pPr>
-      <w:r>
-        <w:rPr>
-          <w:rFonts w:ascii="Georgia" w:hAnsi="Georgia"/>
-          <w:b/>
-          <w:bCs/>
-          <w:i w:val="false"/>
-          <w:iCs w:val="false"/>
+        <w:tab/>
+        <w:tab/>
+        <w:t>process-time</w:t>
+        <w:tab/>
+      </w:r>
+      <w:r>
+        <w:rPr>
+          <w:rFonts w:ascii="Georgia" w:hAnsi="Georgia"/>
+          <w:b w:val="false"/>
+          <w:bCs w:val="false"/>
+          <w:i/>
+          <w:iCs/>
           <w:sz w:val="14"/>
           <w:szCs w:val="14"/>
         </w:rPr>
-        <w:t xml:space="preserve"> </w:t>
-      </w:r>
-      <w:r>
-        <w:rPr>
-          <w:rFonts w:ascii="Georgia" w:hAnsi="Georgia"/>
-          <w:b/>
-          <w:bCs/>
+        <w:t>fixnum</w:t>
+        <w:tab/>
+      </w:r>
+      <w:r>
+        <w:rPr>
+          <w:rFonts w:ascii="Georgia" w:hAnsi="Georgia"/>
+          <w:b w:val="false"/>
+          <w:bCs w:val="false"/>
           <w:i w:val="false"/>
           <w:iCs w:val="false"/>
           <w:sz w:val="14"/>
           <w:szCs w:val="14"/>
         </w:rPr>
-        <w:t>semispace</w:t>
-        <w:tab/>
-      </w:r>
-      <w:r>
-        <w:rPr>
-          <w:rFonts w:ascii="Georgia" w:hAnsi="Georgia"/>
-          <w:b w:val="false"/>
-          <w:bCs w:val="false"/>
-          <w:i w:val="false"/>
-          <w:iCs w:val="false"/>
+        <w:t>microseconds</w:t>
+      </w:r>
+    </w:p>
+    <w:p>
+      <w:pPr>
+        <w:pStyle w:val="Normal"/>
+        <w:rPr>
           <w:sz w:val="14"/>
           <w:szCs w:val="14"/>
         </w:rPr>
+      </w:pPr>
+      <w:r>
+        <w:rPr>
+          <w:rFonts w:ascii="Georgia" w:hAnsi="Georgia"/>
+          <w:b/>
+          <w:bCs/>
+          <w:sz w:val="14"/>
+          <w:szCs w:val="14"/>
+        </w:rPr>
+        <w:tab/>
+        <w:tab/>
+        <w:t>time-units-per-sec</w:t>
+        <w:tab/>
+      </w:r>
+      <w:r>
+        <w:rPr>
+          <w:rFonts w:ascii="Georgia" w:hAnsi="Georgia"/>
+          <w:b w:val="false"/>
+          <w:bCs w:val="false"/>
+          <w:i/>
+          <w:iCs/>
+          <w:sz w:val="14"/>
+          <w:szCs w:val="14"/>
+        </w:rPr>
+        <w:t>fixnum</w:t>
+      </w:r>
+    </w:p>
+    <w:p>
+      <w:pPr>
+        <w:pStyle w:val="Normal"/>
+        <w:rPr>
+          <w:sz w:val="14"/>
+          <w:szCs w:val="14"/>
+        </w:rPr>
+      </w:pPr>
+      <w:r>
+        <w:rPr>
+          <w:rFonts w:ascii="Georgia" w:hAnsi="Georgia"/>
+          <w:b/>
+          <w:bCs/>
+          <w:sz w:val="14"/>
+          <w:szCs w:val="14"/>
+        </w:rPr>
+        <w:t xml:space="preserve"> </w:t>
+      </w:r>
+      <w:r>
+        <w:rPr>
+          <w:rFonts w:ascii="Georgia" w:hAnsi="Georgia"/>
+          <w:b/>
+          <w:bCs/>
+          <w:sz w:val="14"/>
+          <w:szCs w:val="14"/>
+        </w:rPr>
+        <w:t>prof</w:t>
+        <w:tab/>
+        <w:tab/>
+        <w:t>prof-control</w:t>
+      </w:r>
+    </w:p>
+    <w:p>
+      <w:pPr>
+        <w:pStyle w:val="Normal"/>
+        <w:rPr>
+          <w:sz w:val="14"/>
+          <w:szCs w:val="14"/>
+        </w:rPr>
+      </w:pPr>
+      <w:r>
+        <w:rPr>
+          <w:rFonts w:ascii="Georgia" w:hAnsi="Georgia"/>
+          <w:b/>
+          <w:bCs/>
+          <w:i w:val="false"/>
+          <w:iCs w:val="false"/>
+          <w:sz w:val="14"/>
+          <w:szCs w:val="14"/>
+        </w:rPr>
+        <w:t xml:space="preserve"> </w:t>
+      </w:r>
+      <w:r>
+        <w:rPr>
+          <w:rFonts w:ascii="Georgia" w:hAnsi="Georgia"/>
+          <w:b/>
+          <w:bCs/>
+          <w:i w:val="false"/>
+          <w:iCs w:val="false"/>
+          <w:sz w:val="14"/>
+          <w:szCs w:val="14"/>
+        </w:rPr>
+        <w:t>semispace</w:t>
+        <w:tab/>
+      </w:r>
+      <w:r>
+        <w:rPr>
+          <w:rFonts w:ascii="Georgia" w:hAnsi="Georgia"/>
+          <w:b w:val="false"/>
+          <w:bCs w:val="false"/>
+          <w:i w:val="false"/>
+          <w:iCs w:val="false"/>
+          <w:sz w:val="14"/>
+          <w:szCs w:val="14"/>
+        </w:rPr>
         <w:t>use semispace heap</w:t>
-      </w:r>
-    </w:p>
-    <w:p>
-      <w:pPr>
-        <w:pStyle w:val="Normal"/>
-        <w:rPr>
-          <w:rFonts w:ascii="Georgia" w:hAnsi="Georgia"/>
-          <w:sz w:val="16"/>
-          <w:szCs w:val="16"/>
-        </w:rPr>
-      </w:pPr>
-      <w:r>
-        <w:rPr>
-          <w:rFonts w:ascii="Georgia" w:hAnsi="Georgia"/>
-          <w:sz w:val="16"/>
-          <w:szCs w:val="16"/>
-        </w:rPr>
-      </w:r>
-    </w:p>
-    <w:p>
-      <w:pPr>
-        <w:pStyle w:val="Normal"/>
-        <w:rPr>
-          <w:rFonts w:ascii="Georgia" w:hAnsi="Georgia"/>
-          <w:sz w:val="16"/>
-          <w:szCs w:val="16"/>
-        </w:rPr>
-      </w:pPr>
-      <w:r>
-        <w:rPr>
-          <w:rFonts w:ascii="Georgia" w:hAnsi="Georgia"/>
-          <w:sz w:val="16"/>
-          <w:szCs w:val="16"/>
-        </w:rPr>
-      </w:r>
-    </w:p>
-    <w:p>
-      <w:pPr>
-        <w:pStyle w:val="Normal"/>
-        <w:rPr>
-          <w:rFonts w:ascii="Georgia" w:hAnsi="Georgia"/>
-          <w:sz w:val="16"/>
-          <w:szCs w:val="16"/>
-        </w:rPr>
-      </w:pPr>
-      <w:r>
-        <w:rPr>
-          <w:rFonts w:ascii="Georgia" w:hAnsi="Georgia"/>
-          <w:sz w:val="16"/>
-          <w:szCs w:val="16"/>
-        </w:rPr>
       </w:r>
     </w:p>
     <w:p>
@@ -5473,19 +5567,25 @@
       <w:pPr>
         <w:pStyle w:val="Normal"/>
         <w:rPr>
-          <w:b w:val="false"/>
-          <w:bCs w:val="false"/>
-          <w:i w:val="false"/>
-          <w:i w:val="false"/>
-          <w:iCs w:val="false"/>
-        </w:rPr>
-      </w:pPr>
-      <w:r>
-        <w:rPr>
-          <w:b w:val="false"/>
-          <w:bCs w:val="false"/>
-          <w:i w:val="false"/>
-          <w:iCs w:val="false"/>
+          <w:rFonts w:ascii="Georgia" w:hAnsi="Georgia"/>
+          <w:b w:val="false"/>
+          <w:bCs w:val="false"/>
+          <w:i w:val="false"/>
+          <w:i w:val="false"/>
+          <w:iCs w:val="false"/>
+          <w:sz w:val="16"/>
+          <w:szCs w:val="16"/>
+        </w:rPr>
+      </w:pPr>
+      <w:r>
+        <w:rPr>
+          <w:rFonts w:ascii="Georgia" w:hAnsi="Georgia"/>
+          <w:b w:val="false"/>
+          <w:bCs w:val="false"/>
+          <w:i w:val="false"/>
+          <w:iCs w:val="false"/>
+          <w:sz w:val="16"/>
+          <w:szCs w:val="16"/>
         </w:rPr>
       </w:r>
     </w:p>
@@ -7239,7 +7339,7 @@
         <w:pStyle w:val="Normal"/>
         <w:widowControl/>
         <w:suppressAutoHyphens w:val="true"/>
-        <w:overflowPunct w:val="true"/>
+        <w:overflowPunct w:val="false"/>
         <w:bidi w:val="0"/>
         <w:spacing w:before="0" w:after="0"/>
         <w:ind w:hanging="0" w:start="0" w:end="0"/>
@@ -16096,102 +16196,125 @@
           <w:i/>
           <w:i/>
           <w:iCs/>
+          <w:sz w:val="16"/>
+          <w:szCs w:val="16"/>
+        </w:rPr>
+      </w:pPr>
+      <w:r>
+        <w:rPr>
+          <w:rFonts w:ascii="Andale Mono" w:hAnsi="Andale Mono"/>
+          <w:b w:val="false"/>
+          <w:bCs w:val="false"/>
+          <w:i/>
+          <w:iCs/>
+          <w:sz w:val="16"/>
+          <w:szCs w:val="16"/>
+        </w:rPr>
+      </w:r>
+    </w:p>
+    <w:p>
+      <w:pPr>
+        <w:pStyle w:val="Normal"/>
+        <w:rPr>
+          <w:b w:val="false"/>
+          <w:bCs w:val="false"/>
+        </w:rPr>
+      </w:pPr>
+      <w:r>
+        <w:rPr>
+          <w:rFonts w:ascii="Andale Mono" w:hAnsi="Andale Mono"/>
+          <w:b w:val="false"/>
+          <w:bCs w:val="false"/>
+          <w:i w:val="false"/>
+          <w:iCs w:val="false"/>
           <w:sz w:val="12"/>
           <w:szCs w:val="12"/>
         </w:rPr>
-      </w:pPr>
-      <w:r>
-        <w:rPr>
-          <w:rFonts w:ascii="Andale Mono" w:hAnsi="Andale Mono"/>
-          <w:b w:val="false"/>
-          <w:bCs w:val="false"/>
-          <w:i/>
-          <w:iCs/>
+        <w:t>use mu::{ Condition, Config, Env, Exception, Result, Tag };</w:t>
+      </w:r>
+    </w:p>
+    <w:p>
+      <w:pPr>
+        <w:pStyle w:val="Normal"/>
+        <w:rPr>
+          <w:rFonts w:ascii="Georgia" w:hAnsi="Georgia"/>
+          <w:b w:val="false"/>
+          <w:bCs w:val="false"/>
           <w:sz w:val="12"/>
           <w:szCs w:val="12"/>
         </w:rPr>
-      </w:r>
-    </w:p>
-    <w:p>
-      <w:pPr>
-        <w:pStyle w:val="Normal"/>
-        <w:rPr>
-          <w:b w:val="false"/>
-          <w:bCs w:val="false"/>
-        </w:rPr>
-      </w:pPr>
-      <w:r>
-        <w:rPr>
-          <w:rFonts w:ascii="Andale Mono" w:hAnsi="Andale Mono"/>
-          <w:b w:val="false"/>
-          <w:bCs w:val="false"/>
-          <w:i w:val="false"/>
-          <w:iCs w:val="false"/>
+      </w:pPr>
+      <w:r>
+        <w:rPr>
+          <w:rFonts w:ascii="Georgia" w:hAnsi="Georgia"/>
+          <w:b w:val="false"/>
+          <w:bCs w:val="false"/>
           <w:sz w:val="12"/>
           <w:szCs w:val="12"/>
         </w:rPr>
-        <w:t>use mu::{</w:t>
-      </w:r>
-    </w:p>
-    <w:p>
-      <w:pPr>
-        <w:pStyle w:val="Normal"/>
-        <w:rPr>
-          <w:b w:val="false"/>
-          <w:bCs w:val="false"/>
-        </w:rPr>
-      </w:pPr>
-      <w:r>
-        <w:rPr>
-          <w:rFonts w:ascii="Andale Mono" w:hAnsi="Andale Mono"/>
-          <w:b w:val="false"/>
-          <w:bCs w:val="false"/>
-          <w:i w:val="false"/>
-          <w:iCs w:val="false"/>
+      </w:r>
+    </w:p>
+    <w:p>
+      <w:pPr>
+        <w:pStyle w:val="Normal"/>
+        <w:rPr>
+          <w:b w:val="false"/>
+          <w:bCs w:val="false"/>
+        </w:rPr>
+      </w:pPr>
+      <w:r>
+        <w:rPr>
+          <w:rFonts w:ascii="Andale Mono" w:hAnsi="Andale Mono"/>
+          <w:b w:val="false"/>
+          <w:bCs w:val="false"/>
+          <w:i/>
+          <w:iCs/>
           <w:sz w:val="12"/>
           <w:szCs w:val="12"/>
         </w:rPr>
-        <w:t xml:space="preserve">    </w:t>
-      </w:r>
-      <w:r>
-        <w:rPr>
-          <w:rFonts w:ascii="Andale Mono" w:hAnsi="Andale Mono"/>
-          <w:b w:val="false"/>
-          <w:bCs w:val="false"/>
-          <w:i w:val="false"/>
-          <w:iCs w:val="false"/>
+        <w:t>config string format: “npages:N, gcmode:GCMODE, page_size:N”</w:t>
+      </w:r>
+    </w:p>
+    <w:p>
+      <w:pPr>
+        <w:pStyle w:val="Normal"/>
+        <w:rPr>
+          <w:b w:val="false"/>
+          <w:bCs w:val="false"/>
+        </w:rPr>
+      </w:pPr>
+      <w:r>
+        <w:rPr>
+          <w:rFonts w:ascii="Andale Mono" w:hAnsi="Andale Mono"/>
+          <w:b w:val="false"/>
+          <w:bCs w:val="false"/>
+          <w:i/>
+          <w:iCs/>
           <w:sz w:val="12"/>
           <w:szCs w:val="12"/>
         </w:rPr>
-        <w:t>Condition, Config, Env, Exception, Result, Tag</w:t>
-      </w:r>
-    </w:p>
-    <w:p>
-      <w:pPr>
-        <w:pStyle w:val="Normal"/>
-        <w:rPr>
-          <w:b w:val="false"/>
-          <w:bCs w:val="false"/>
-        </w:rPr>
-      </w:pPr>
-      <w:r>
-        <w:rPr>
-          <w:rFonts w:ascii="Andale Mono" w:hAnsi="Andale Mono"/>
-          <w:b w:val="false"/>
-          <w:bCs w:val="false"/>
-          <w:i w:val="false"/>
-          <w:iCs w:val="false"/>
+        <w:t xml:space="preserve">       </w:t>
+      </w:r>
+      <w:r>
+        <w:rPr>
+          <w:rFonts w:ascii="Andale Mono" w:hAnsi="Andale Mono"/>
+          <w:b w:val="false"/>
+          <w:bCs w:val="false"/>
+          <w:i/>
+          <w:iCs/>
           <w:sz w:val="12"/>
           <w:szCs w:val="12"/>
         </w:rPr>
-        <w:t>};</w:t>
-      </w:r>
-    </w:p>
-    <w:p>
-      <w:pPr>
-        <w:pStyle w:val="Normal"/>
-        <w:rPr>
-          <w:rFonts w:ascii="Georgia" w:hAnsi="Georgia"/>
+        <w:tab/>
+        <w:tab/>
+        <w:t xml:space="preserve">   GCMODE – { none, auto, demand } </w:t>
+      </w:r>
+    </w:p>
+    <w:p>
+      <w:pPr>
+        <w:pStyle w:val="Normal"/>
+        <w:rPr>
+          <w:rFonts w:ascii="Andale Mono" w:hAnsi="Andale Mono"/>
           <w:b w:val="false"/>
           <w:bCs w:val="false"/>
           <w:sz w:val="12"/>
@@ -16200,7 +16323,7 @@
       </w:pPr>
       <w:r>
         <w:rPr>
-          <w:rFonts w:ascii="Georgia" w:hAnsi="Georgia"/>
+          <w:rFonts w:ascii="Andale Mono" w:hAnsi="Andale Mono"/>
           <w:b w:val="false"/>
           <w:bCs w:val="false"/>
           <w:sz w:val="12"/>
@@ -16221,68 +16344,93 @@
           <w:rFonts w:ascii="Andale Mono" w:hAnsi="Andale Mono"/>
           <w:b w:val="false"/>
           <w:bCs w:val="false"/>
-          <w:i/>
-          <w:iCs/>
+          <w:i w:val="false"/>
+          <w:iCs w:val="false"/>
           <w:sz w:val="12"/>
           <w:szCs w:val="12"/>
         </w:rPr>
-        <w:t>config string format: “npages:N, gcmode:GCMODE, page_size:N”</w:t>
-      </w:r>
-    </w:p>
-    <w:p>
-      <w:pPr>
-        <w:pStyle w:val="Normal"/>
-        <w:rPr>
-          <w:b w:val="false"/>
-          <w:bCs w:val="false"/>
-        </w:rPr>
-      </w:pPr>
-      <w:r>
-        <w:rPr>
-          <w:rFonts w:ascii="Andale Mono" w:hAnsi="Andale Mono"/>
-          <w:b w:val="false"/>
-          <w:bCs w:val="false"/>
-          <w:i/>
-          <w:iCs/>
+        <w:t>impl Env {</w:t>
+      </w:r>
+    </w:p>
+    <w:p>
+      <w:pPr>
+        <w:pStyle w:val="Normal"/>
+        <w:rPr>
+          <w:b w:val="false"/>
+          <w:bCs w:val="false"/>
+        </w:rPr>
+      </w:pPr>
+      <w:r>
+        <w:rPr>
+          <w:rFonts w:ascii="Andale Mono" w:hAnsi="Andale Mono"/>
+          <w:b w:val="false"/>
+          <w:bCs w:val="false"/>
+          <w:i w:val="false"/>
+          <w:iCs w:val="false"/>
           <w:sz w:val="12"/>
           <w:szCs w:val="12"/>
         </w:rPr>
-        <w:t xml:space="preserve">       </w:t>
-      </w:r>
-      <w:r>
-        <w:rPr>
-          <w:rFonts w:ascii="Andale Mono" w:hAnsi="Andale Mono"/>
-          <w:b w:val="false"/>
-          <w:bCs w:val="false"/>
-          <w:i/>
-          <w:iCs/>
+        <w:t xml:space="preserve">  </w:t>
+      </w:r>
+      <w:r>
+        <w:rPr>
+          <w:rFonts w:ascii="Andale Mono" w:hAnsi="Andale Mono"/>
+          <w:b w:val="false"/>
+          <w:bCs w:val="false"/>
+          <w:i w:val="false"/>
+          <w:iCs w:val="false"/>
           <w:sz w:val="12"/>
           <w:szCs w:val="12"/>
         </w:rPr>
-        <w:tab/>
-        <w:tab/>
-        <w:t xml:space="preserve">   GCMODE – { none, auto, demand } </w:t>
-      </w:r>
-    </w:p>
-    <w:p>
-      <w:pPr>
-        <w:pStyle w:val="Normal"/>
-        <w:rPr>
-          <w:rFonts w:ascii="Andale Mono" w:hAnsi="Andale Mono"/>
-          <w:b w:val="false"/>
-          <w:bCs w:val="false"/>
+        <w:t>const VERSION: &amp;str</w:t>
+      </w:r>
+    </w:p>
+    <w:p>
+      <w:pPr>
+        <w:pStyle w:val="Normal"/>
+        <w:rPr>
+          <w:b w:val="false"/>
+          <w:bCs w:val="false"/>
+        </w:rPr>
+      </w:pPr>
+      <w:r>
+        <w:rPr>
+          <w:b w:val="false"/>
+          <w:bCs w:val="false"/>
+        </w:rPr>
+      </w:r>
+    </w:p>
+    <w:p>
+      <w:pPr>
+        <w:pStyle w:val="Normal"/>
+        <w:rPr>
+          <w:b w:val="false"/>
+          <w:bCs w:val="false"/>
+        </w:rPr>
+      </w:pPr>
+      <w:r>
+        <w:rPr>
+          <w:rFonts w:ascii="Andale Mono" w:hAnsi="Andale Mono"/>
+          <w:b w:val="false"/>
+          <w:bCs w:val="false"/>
+          <w:i w:val="false"/>
+          <w:iCs w:val="false"/>
           <w:sz w:val="12"/>
           <w:szCs w:val="12"/>
         </w:rPr>
-      </w:pPr>
-      <w:r>
-        <w:rPr>
-          <w:rFonts w:ascii="Andale Mono" w:hAnsi="Andale Mono"/>
-          <w:b w:val="false"/>
-          <w:bCs w:val="false"/>
+        <w:t xml:space="preserve">  </w:t>
+      </w:r>
+      <w:r>
+        <w:rPr>
+          <w:rFonts w:ascii="Andale Mono" w:hAnsi="Andale Mono"/>
+          <w:b w:val="false"/>
+          <w:bCs w:val="false"/>
+          <w:i w:val="false"/>
+          <w:iCs w:val="false"/>
           <w:sz w:val="12"/>
           <w:szCs w:val="12"/>
         </w:rPr>
+        <w:t>fn config(config: Option&lt;String&gt;) → Option&lt;Config&gt;</w:t>
       </w:r>
     </w:p>
     <w:p>
@@ -16303,17 +16451,8 @@
           <w:sz w:val="12"/>
           <w:szCs w:val="12"/>
         </w:rPr>
-        <w:t>impl Env {</w:t>
-      </w:r>
-    </w:p>
-    <w:p>
-      <w:pPr>
-        <w:pStyle w:val="Normal"/>
-        <w:rPr>
-          <w:b w:val="false"/>
-          <w:bCs w:val="false"/>
-        </w:rPr>
-      </w:pPr>
+        <w:t xml:space="preserve">  </w:t>
+      </w:r>
       <w:r>
         <w:rPr>
           <w:rFonts w:ascii="Andale Mono" w:hAnsi="Andale Mono"/>
@@ -16324,8 +16463,17 @@
           <w:sz w:val="12"/>
           <w:szCs w:val="12"/>
         </w:rPr>
-        <w:t xml:space="preserve">  </w:t>
-      </w:r>
+        <w:t>fn new(config: &amp;Config, Option&lt;(Vec&lt;u8&gt;, Vec&lt;u8&gt;)&gt; → Env</w:t>
+      </w:r>
+    </w:p>
+    <w:p>
+      <w:pPr>
+        <w:pStyle w:val="Normal"/>
+        <w:rPr>
+          <w:b w:val="false"/>
+          <w:bCs w:val="false"/>
+        </w:rPr>
+      </w:pPr>
       <w:r>
         <w:rPr>
           <w:rFonts w:ascii="Andale Mono" w:hAnsi="Andale Mono"/>
@@ -16336,32 +16484,8 @@
           <w:sz w:val="12"/>
           <w:szCs w:val="12"/>
         </w:rPr>
-        <w:t>const VERSION: &amp;str</w:t>
-      </w:r>
-    </w:p>
-    <w:p>
-      <w:pPr>
-        <w:pStyle w:val="Normal"/>
-        <w:rPr>
-          <w:b w:val="false"/>
-          <w:bCs w:val="false"/>
-        </w:rPr>
-      </w:pPr>
-      <w:r>
-        <w:rPr>
-          <w:b w:val="false"/>
-          <w:bCs w:val="false"/>
-        </w:rPr>
-      </w:r>
-    </w:p>
-    <w:p>
-      <w:pPr>
-        <w:pStyle w:val="Normal"/>
-        <w:rPr>
-          <w:b w:val="false"/>
-          <w:bCs w:val="false"/>
-        </w:rPr>
-      </w:pPr>
+        <w:t xml:space="preserve">  </w:t>
+      </w:r>
       <w:r>
         <w:rPr>
           <w:rFonts w:ascii="Andale Mono" w:hAnsi="Andale Mono"/>
@@ -16372,8 +16496,17 @@
           <w:sz w:val="12"/>
           <w:szCs w:val="12"/>
         </w:rPr>
-        <w:t xml:space="preserve">  </w:t>
-      </w:r>
+        <w:t>fn apply(&amp;self, func: Tag, args: Tag) → Result&lt;Tag&gt;</w:t>
+      </w:r>
+    </w:p>
+    <w:p>
+      <w:pPr>
+        <w:pStyle w:val="Normal"/>
+        <w:rPr>
+          <w:b w:val="false"/>
+          <w:bCs w:val="false"/>
+        </w:rPr>
+      </w:pPr>
       <w:r>
         <w:rPr>
           <w:rFonts w:ascii="Andale Mono" w:hAnsi="Andale Mono"/>
@@ -16384,17 +16517,8 @@
           <w:sz w:val="12"/>
           <w:szCs w:val="12"/>
         </w:rPr>
-        <w:t>fn config(config: Option&lt;String&gt;) → Option&lt;Config&gt;</w:t>
-      </w:r>
-    </w:p>
-    <w:p>
-      <w:pPr>
-        <w:pStyle w:val="Normal"/>
-        <w:rPr>
-          <w:b w:val="false"/>
-          <w:bCs w:val="false"/>
-        </w:rPr>
-      </w:pPr>
+        <w:t xml:space="preserve">  </w:t>
+      </w:r>
       <w:r>
         <w:rPr>
           <w:rFonts w:ascii="Andale Mono" w:hAnsi="Andale Mono"/>
@@ -16405,8 +16529,17 @@
           <w:sz w:val="12"/>
           <w:szCs w:val="12"/>
         </w:rPr>
-        <w:t xml:space="preserve">  </w:t>
-      </w:r>
+        <w:t>fn compile(&amp;self, form: Tag) → Result&lt;Tag&gt;</w:t>
+      </w:r>
+    </w:p>
+    <w:p>
+      <w:pPr>
+        <w:pStyle w:val="Normal"/>
+        <w:rPr>
+          <w:b w:val="false"/>
+          <w:bCs w:val="false"/>
+        </w:rPr>
+      </w:pPr>
       <w:r>
         <w:rPr>
           <w:rFonts w:ascii="Andale Mono" w:hAnsi="Andale Mono"/>
@@ -16417,17 +16550,8 @@
           <w:sz w:val="12"/>
           <w:szCs w:val="12"/>
         </w:rPr>
-        <w:t>fn new(config: &amp;Config, Option&lt;(Vec&lt;u8&gt;, Vec&lt;u8&gt;)&gt; → Env</w:t>
-      </w:r>
-    </w:p>
-    <w:p>
-      <w:pPr>
-        <w:pStyle w:val="Normal"/>
-        <w:rPr>
-          <w:b w:val="false"/>
-          <w:bCs w:val="false"/>
-        </w:rPr>
-      </w:pPr>
+        <w:t xml:space="preserve">  </w:t>
+      </w:r>
       <w:r>
         <w:rPr>
           <w:rFonts w:ascii="Andale Mono" w:hAnsi="Andale Mono"/>
@@ -16438,8 +16562,17 @@
           <w:sz w:val="12"/>
           <w:szCs w:val="12"/>
         </w:rPr>
-        <w:t xml:space="preserve">  </w:t>
-      </w:r>
+        <w:t>fn eq(&amp;self, func: Tag, args: Tag) → bool;</w:t>
+      </w:r>
+    </w:p>
+    <w:p>
+      <w:pPr>
+        <w:pStyle w:val="Normal"/>
+        <w:rPr>
+          <w:b w:val="false"/>
+          <w:bCs w:val="false"/>
+        </w:rPr>
+      </w:pPr>
       <w:r>
         <w:rPr>
           <w:rFonts w:ascii="Andale Mono" w:hAnsi="Andale Mono"/>
@@ -16450,17 +16583,8 @@
           <w:sz w:val="12"/>
           <w:szCs w:val="12"/>
         </w:rPr>
-        <w:t>fn apply(&amp;self, func: Tag, args: Tag) → Result&lt;Tag&gt;</w:t>
-      </w:r>
-    </w:p>
-    <w:p>
-      <w:pPr>
-        <w:pStyle w:val="Normal"/>
-        <w:rPr>
-          <w:b w:val="false"/>
-          <w:bCs w:val="false"/>
-        </w:rPr>
-      </w:pPr>
+        <w:t xml:space="preserve">  </w:t>
+      </w:r>
       <w:r>
         <w:rPr>
           <w:rFonts w:ascii="Andale Mono" w:hAnsi="Andale Mono"/>
@@ -16471,8 +16595,17 @@
           <w:sz w:val="12"/>
           <w:szCs w:val="12"/>
         </w:rPr>
-        <w:t xml:space="preserve">  </w:t>
-      </w:r>
+        <w:t>fn exception_string(&amp;self, ex: Exception) → String</w:t>
+      </w:r>
+    </w:p>
+    <w:p>
+      <w:pPr>
+        <w:pStyle w:val="Normal"/>
+        <w:rPr>
+          <w:b w:val="false"/>
+          <w:bCs w:val="false"/>
+        </w:rPr>
+      </w:pPr>
       <w:r>
         <w:rPr>
           <w:rFonts w:ascii="Andale Mono" w:hAnsi="Andale Mono"/>
@@ -16483,17 +16616,8 @@
           <w:sz w:val="12"/>
           <w:szCs w:val="12"/>
         </w:rPr>
-        <w:t>fn compile(&amp;self, form: Tag) → Result&lt;Tag&gt;</w:t>
-      </w:r>
-    </w:p>
-    <w:p>
-      <w:pPr>
-        <w:pStyle w:val="Normal"/>
-        <w:rPr>
-          <w:b w:val="false"/>
-          <w:bCs w:val="false"/>
-        </w:rPr>
-      </w:pPr>
+        <w:t xml:space="preserve">  </w:t>
+      </w:r>
       <w:r>
         <w:rPr>
           <w:rFonts w:ascii="Andale Mono" w:hAnsi="Andale Mono"/>
@@ -16504,8 +16628,17 @@
           <w:sz w:val="12"/>
           <w:szCs w:val="12"/>
         </w:rPr>
-        <w:t xml:space="preserve">  </w:t>
-      </w:r>
+        <w:t>fn eval(&amp;self, exp: Tag) → Result&lt;Tag&gt;</w:t>
+      </w:r>
+    </w:p>
+    <w:p>
+      <w:pPr>
+        <w:pStyle w:val="Normal"/>
+        <w:rPr>
+          <w:b w:val="false"/>
+          <w:bCs w:val="false"/>
+        </w:rPr>
+      </w:pPr>
       <w:r>
         <w:rPr>
           <w:rFonts w:ascii="Andale Mono" w:hAnsi="Andale Mono"/>
@@ -16516,17 +16649,8 @@
           <w:sz w:val="12"/>
           <w:szCs w:val="12"/>
         </w:rPr>
-        <w:t>fn eq(&amp;self, func: Tag, args: Tag) → bool;</w:t>
-      </w:r>
-    </w:p>
-    <w:p>
-      <w:pPr>
-        <w:pStyle w:val="Normal"/>
-        <w:rPr>
-          <w:b w:val="false"/>
-          <w:bCs w:val="false"/>
-        </w:rPr>
-      </w:pPr>
+        <w:t xml:space="preserve">  </w:t>
+      </w:r>
       <w:r>
         <w:rPr>
           <w:rFonts w:ascii="Andale Mono" w:hAnsi="Andale Mono"/>
@@ -16537,8 +16661,17 @@
           <w:sz w:val="12"/>
           <w:szCs w:val="12"/>
         </w:rPr>
-        <w:t xml:space="preserve">  </w:t>
-      </w:r>
+        <w:t>fn eval_str(&amp;self, exp: &amp;str) → Result&lt;Tag&gt;</w:t>
+      </w:r>
+    </w:p>
+    <w:p>
+      <w:pPr>
+        <w:pStyle w:val="Normal"/>
+        <w:rPr>
+          <w:b w:val="false"/>
+          <w:bCs w:val="false"/>
+        </w:rPr>
+      </w:pPr>
       <w:r>
         <w:rPr>
           <w:rFonts w:ascii="Andale Mono" w:hAnsi="Andale Mono"/>
@@ -16549,17 +16682,8 @@
           <w:sz w:val="12"/>
           <w:szCs w:val="12"/>
         </w:rPr>
-        <w:t>fn exception_string(&amp;self, ex: Exception) → String</w:t>
-      </w:r>
-    </w:p>
-    <w:p>
-      <w:pPr>
-        <w:pStyle w:val="Normal"/>
-        <w:rPr>
-          <w:b w:val="false"/>
-          <w:bCs w:val="false"/>
-        </w:rPr>
-      </w:pPr>
+        <w:t xml:space="preserve">  </w:t>
+      </w:r>
       <w:r>
         <w:rPr>
           <w:rFonts w:ascii="Andale Mono" w:hAnsi="Andale Mono"/>
@@ -16570,8 +16694,17 @@
           <w:sz w:val="12"/>
           <w:szCs w:val="12"/>
         </w:rPr>
-        <w:t xml:space="preserve">  </w:t>
-      </w:r>
+        <w:t>fn load(&amp;self, file_path: &amp;str) → Result&lt;bool&gt;</w:t>
+      </w:r>
+    </w:p>
+    <w:p>
+      <w:pPr>
+        <w:pStyle w:val="Normal"/>
+        <w:rPr>
+          <w:b w:val="false"/>
+          <w:bCs w:val="false"/>
+        </w:rPr>
+      </w:pPr>
       <w:r>
         <w:rPr>
           <w:rFonts w:ascii="Andale Mono" w:hAnsi="Andale Mono"/>
@@ -16582,17 +16715,8 @@
           <w:sz w:val="12"/>
           <w:szCs w:val="12"/>
         </w:rPr>
-        <w:t>fn eval(&amp;self, exp: Tag) → Result&lt;Tag&gt;</w:t>
-      </w:r>
-    </w:p>
-    <w:p>
-      <w:pPr>
-        <w:pStyle w:val="Normal"/>
-        <w:rPr>
-          <w:b w:val="false"/>
-          <w:bCs w:val="false"/>
-        </w:rPr>
-      </w:pPr>
+        <w:t xml:space="preserve">  </w:t>
+      </w:r>
       <w:r>
         <w:rPr>
           <w:rFonts w:ascii="Andale Mono" w:hAnsi="Andale Mono"/>
@@ -16603,8 +16727,17 @@
           <w:sz w:val="12"/>
           <w:szCs w:val="12"/>
         </w:rPr>
-        <w:t xml:space="preserve">  </w:t>
-      </w:r>
+        <w:t>fn read(&amp;self, st: Tag, eofp: bool, eof: Tag) → Result&lt;Tag&gt;</w:t>
+      </w:r>
+    </w:p>
+    <w:p>
+      <w:pPr>
+        <w:pStyle w:val="Normal"/>
+        <w:rPr>
+          <w:b w:val="false"/>
+          <w:bCs w:val="false"/>
+        </w:rPr>
+      </w:pPr>
       <w:r>
         <w:rPr>
           <w:rFonts w:ascii="Andale Mono" w:hAnsi="Andale Mono"/>
@@ -16615,17 +16748,8 @@
           <w:sz w:val="12"/>
           <w:szCs w:val="12"/>
         </w:rPr>
-        <w:t>fn eval_str(&amp;self, exp: &amp;str) → Result&lt;Tag&gt;</w:t>
-      </w:r>
-    </w:p>
-    <w:p>
-      <w:pPr>
-        <w:pStyle w:val="Normal"/>
-        <w:rPr>
-          <w:b w:val="false"/>
-          <w:bCs w:val="false"/>
-        </w:rPr>
-      </w:pPr>
+        <w:t xml:space="preserve">  </w:t>
+      </w:r>
       <w:r>
         <w:rPr>
           <w:rFonts w:ascii="Andale Mono" w:hAnsi="Andale Mono"/>
@@ -16636,8 +16760,17 @@
           <w:sz w:val="12"/>
           <w:szCs w:val="12"/>
         </w:rPr>
-        <w:t xml:space="preserve">  </w:t>
-      </w:r>
+        <w:t>fn read_str(&amp;self, str: &amp;str) → Result&lt;Tag&gt;</w:t>
+      </w:r>
+    </w:p>
+    <w:p>
+      <w:pPr>
+        <w:pStyle w:val="Normal"/>
+        <w:rPr>
+          <w:b w:val="false"/>
+          <w:bCs w:val="false"/>
+        </w:rPr>
+      </w:pPr>
       <w:r>
         <w:rPr>
           <w:rFonts w:ascii="Andale Mono" w:hAnsi="Andale Mono"/>
@@ -16648,17 +16781,8 @@
           <w:sz w:val="12"/>
           <w:szCs w:val="12"/>
         </w:rPr>
-        <w:t>fn load(&amp;self, file_path: &amp;str) → Result&lt;bool&gt;</w:t>
-      </w:r>
-    </w:p>
-    <w:p>
-      <w:pPr>
-        <w:pStyle w:val="Normal"/>
-        <w:rPr>
-          <w:b w:val="false"/>
-          <w:bCs w:val="false"/>
-        </w:rPr>
-      </w:pPr>
+        <w:t xml:space="preserve">  </w:t>
+      </w:r>
       <w:r>
         <w:rPr>
           <w:rFonts w:ascii="Andale Mono" w:hAnsi="Andale Mono"/>
@@ -16669,8 +16793,17 @@
           <w:sz w:val="12"/>
           <w:szCs w:val="12"/>
         </w:rPr>
-        <w:t xml:space="preserve">  </w:t>
-      </w:r>
+        <w:t>fn image(&amp;self) → Result&lt;(Vec&lt;u8&gt;, Vec&lt;u8&gt;)&gt;</w:t>
+      </w:r>
+    </w:p>
+    <w:p>
+      <w:pPr>
+        <w:pStyle w:val="Normal"/>
+        <w:rPr>
+          <w:b w:val="false"/>
+          <w:bCs w:val="false"/>
+        </w:rPr>
+      </w:pPr>
       <w:r>
         <w:rPr>
           <w:rFonts w:ascii="Andale Mono" w:hAnsi="Andale Mono"/>
@@ -16681,17 +16814,8 @@
           <w:sz w:val="12"/>
           <w:szCs w:val="12"/>
         </w:rPr>
-        <w:t>fn read(&amp;self, st: Tag, eofp: bool, eof: Tag) → Result&lt;Tag&gt;</w:t>
-      </w:r>
-    </w:p>
-    <w:p>
-      <w:pPr>
-        <w:pStyle w:val="Normal"/>
-        <w:rPr>
-          <w:b w:val="false"/>
-          <w:bCs w:val="false"/>
-        </w:rPr>
-      </w:pPr>
+        <w:t xml:space="preserve">  </w:t>
+      </w:r>
       <w:r>
         <w:rPr>
           <w:rFonts w:ascii="Andale Mono" w:hAnsi="Andale Mono"/>
@@ -16702,8 +16826,17 @@
           <w:sz w:val="12"/>
           <w:szCs w:val="12"/>
         </w:rPr>
-        <w:t xml:space="preserve">  </w:t>
-      </w:r>
+        <w:t xml:space="preserve">fn err_out(&amp;self) → Tag  </w:t>
+      </w:r>
+    </w:p>
+    <w:p>
+      <w:pPr>
+        <w:pStyle w:val="Normal"/>
+        <w:rPr>
+          <w:b w:val="false"/>
+          <w:bCs w:val="false"/>
+        </w:rPr>
+      </w:pPr>
       <w:r>
         <w:rPr>
           <w:rFonts w:ascii="Andale Mono" w:hAnsi="Andale Mono"/>
@@ -16714,17 +16847,8 @@
           <w:sz w:val="12"/>
           <w:szCs w:val="12"/>
         </w:rPr>
-        <w:t>fn read_str(&amp;self, str: &amp;str) → Result&lt;Tag&gt;</w:t>
-      </w:r>
-    </w:p>
-    <w:p>
-      <w:pPr>
-        <w:pStyle w:val="Normal"/>
-        <w:rPr>
-          <w:b w:val="false"/>
-          <w:bCs w:val="false"/>
-        </w:rPr>
-      </w:pPr>
+        <w:t xml:space="preserve">  </w:t>
+      </w:r>
       <w:r>
         <w:rPr>
           <w:rFonts w:ascii="Andale Mono" w:hAnsi="Andale Mono"/>
@@ -16735,8 +16859,17 @@
           <w:sz w:val="12"/>
           <w:szCs w:val="12"/>
         </w:rPr>
-        <w:t xml:space="preserve">  </w:t>
-      </w:r>
+        <w:t>fn std_in(&amp;self) → Tag</w:t>
+      </w:r>
+    </w:p>
+    <w:p>
+      <w:pPr>
+        <w:pStyle w:val="Normal"/>
+        <w:rPr>
+          <w:b w:val="false"/>
+          <w:bCs w:val="false"/>
+        </w:rPr>
+      </w:pPr>
       <w:r>
         <w:rPr>
           <w:rFonts w:ascii="Andale Mono" w:hAnsi="Andale Mono"/>
@@ -16747,17 +16880,8 @@
           <w:sz w:val="12"/>
           <w:szCs w:val="12"/>
         </w:rPr>
-        <w:t>fn image(&amp;self) → Result&lt;(Vec&lt;u8&gt;, Vec&lt;u8&gt;)&gt;</w:t>
-      </w:r>
-    </w:p>
-    <w:p>
-      <w:pPr>
-        <w:pStyle w:val="Normal"/>
-        <w:rPr>
-          <w:b w:val="false"/>
-          <w:bCs w:val="false"/>
-        </w:rPr>
-      </w:pPr>
+        <w:t xml:space="preserve">  </w:t>
+      </w:r>
       <w:r>
         <w:rPr>
           <w:rFonts w:ascii="Andale Mono" w:hAnsi="Andale Mono"/>
@@ -16768,8 +16892,17 @@
           <w:sz w:val="12"/>
           <w:szCs w:val="12"/>
         </w:rPr>
-        <w:t xml:space="preserve">  </w:t>
-      </w:r>
+        <w:t>fn std_out(&amp;self) → Tag</w:t>
+      </w:r>
+    </w:p>
+    <w:p>
+      <w:pPr>
+        <w:pStyle w:val="Normal"/>
+        <w:rPr>
+          <w:b w:val="false"/>
+          <w:bCs w:val="false"/>
+        </w:rPr>
+      </w:pPr>
       <w:r>
         <w:rPr>
           <w:rFonts w:ascii="Andale Mono" w:hAnsi="Andale Mono"/>
@@ -16780,17 +16913,8 @@
           <w:sz w:val="12"/>
           <w:szCs w:val="12"/>
         </w:rPr>
-        <w:t xml:space="preserve">fn err_out(&amp;self) → Tag  </w:t>
-      </w:r>
-    </w:p>
-    <w:p>
-      <w:pPr>
-        <w:pStyle w:val="Normal"/>
-        <w:rPr>
-          <w:b w:val="false"/>
-          <w:bCs w:val="false"/>
-        </w:rPr>
-      </w:pPr>
+        <w:t xml:space="preserve">  </w:t>
+      </w:r>
       <w:r>
         <w:rPr>
           <w:rFonts w:ascii="Andale Mono" w:hAnsi="Andale Mono"/>
@@ -16801,8 +16925,17 @@
           <w:sz w:val="12"/>
           <w:szCs w:val="12"/>
         </w:rPr>
-        <w:t xml:space="preserve">  </w:t>
-      </w:r>
+        <w:t>fn write(&amp;self, exp: Tag, esc: bool, st: Tag) → Result&lt;()&gt;</w:t>
+      </w:r>
+    </w:p>
+    <w:p>
+      <w:pPr>
+        <w:pStyle w:val="Normal"/>
+        <w:rPr>
+          <w:b w:val="false"/>
+          <w:bCs w:val="false"/>
+        </w:rPr>
+      </w:pPr>
       <w:r>
         <w:rPr>
           <w:rFonts w:ascii="Andale Mono" w:hAnsi="Andale Mono"/>
@@ -16813,17 +16946,8 @@
           <w:sz w:val="12"/>
           <w:szCs w:val="12"/>
         </w:rPr>
-        <w:t>fn std_in(&amp;self) → Tag</w:t>
-      </w:r>
-    </w:p>
-    <w:p>
-      <w:pPr>
-        <w:pStyle w:val="Normal"/>
-        <w:rPr>
-          <w:b w:val="false"/>
-          <w:bCs w:val="false"/>
-        </w:rPr>
-      </w:pPr>
+        <w:t xml:space="preserve">  </w:t>
+      </w:r>
       <w:r>
         <w:rPr>
           <w:rFonts w:ascii="Andale Mono" w:hAnsi="Andale Mono"/>
@@ -16834,8 +16958,17 @@
           <w:sz w:val="12"/>
           <w:szCs w:val="12"/>
         </w:rPr>
-        <w:t xml:space="preserve">  </w:t>
-      </w:r>
+        <w:t>fn write_str(&amp;self, str: &amp;str, st: Tag) → Result&lt;()&gt;</w:t>
+      </w:r>
+    </w:p>
+    <w:p>
+      <w:pPr>
+        <w:pStyle w:val="Normal"/>
+        <w:rPr>
+          <w:b/>
+          <w:bCs/>
+        </w:rPr>
+      </w:pPr>
       <w:r>
         <w:rPr>
           <w:rFonts w:ascii="Andale Mono" w:hAnsi="Andale Mono"/>
@@ -16846,17 +16979,8 @@
           <w:sz w:val="12"/>
           <w:szCs w:val="12"/>
         </w:rPr>
-        <w:t>fn std_out(&amp;self) → Tag</w:t>
-      </w:r>
-    </w:p>
-    <w:p>
-      <w:pPr>
-        <w:pStyle w:val="Normal"/>
-        <w:rPr>
-          <w:b w:val="false"/>
-          <w:bCs w:val="false"/>
-        </w:rPr>
-      </w:pPr>
+        <w:t xml:space="preserve">  </w:t>
+      </w:r>
       <w:r>
         <w:rPr>
           <w:rFonts w:ascii="Andale Mono" w:hAnsi="Andale Mono"/>
@@ -16867,85 +16991,28 @@
           <w:sz w:val="12"/>
           <w:szCs w:val="12"/>
         </w:rPr>
-        <w:t xml:space="preserve">  </w:t>
-      </w:r>
-      <w:r>
-        <w:rPr>
-          <w:rFonts w:ascii="Andale Mono" w:hAnsi="Andale Mono"/>
-          <w:b w:val="false"/>
-          <w:bCs w:val="false"/>
-          <w:i w:val="false"/>
-          <w:iCs w:val="false"/>
-          <w:sz w:val="12"/>
-          <w:szCs w:val="12"/>
-        </w:rPr>
-        <w:t>fn write(&amp;self, exp: Tag, esc: bool, st: Tag) → Result&lt;()&gt;</w:t>
-      </w:r>
-    </w:p>
-    <w:p>
-      <w:pPr>
-        <w:pStyle w:val="Normal"/>
-        <w:rPr>
-          <w:b w:val="false"/>
-          <w:bCs w:val="false"/>
-        </w:rPr>
-      </w:pPr>
-      <w:r>
-        <w:rPr>
-          <w:rFonts w:ascii="Andale Mono" w:hAnsi="Andale Mono"/>
-          <w:b w:val="false"/>
-          <w:bCs w:val="false"/>
-          <w:i w:val="false"/>
-          <w:iCs w:val="false"/>
-          <w:sz w:val="12"/>
-          <w:szCs w:val="12"/>
-        </w:rPr>
-        <w:t xml:space="preserve">  </w:t>
-      </w:r>
-      <w:r>
-        <w:rPr>
-          <w:rFonts w:ascii="Andale Mono" w:hAnsi="Andale Mono"/>
-          <w:b w:val="false"/>
-          <w:bCs w:val="false"/>
-          <w:i w:val="false"/>
-          <w:iCs w:val="false"/>
-          <w:sz w:val="12"/>
-          <w:szCs w:val="12"/>
-        </w:rPr>
-        <w:t>fn write_str(&amp;self, str: &amp;str, st: Tag) → Result&lt;()&gt;</w:t>
-      </w:r>
-    </w:p>
-    <w:p>
-      <w:pPr>
-        <w:pStyle w:val="Normal"/>
-        <w:rPr>
-          <w:b/>
-          <w:bCs/>
-        </w:rPr>
-      </w:pPr>
-      <w:r>
-        <w:rPr>
-          <w:rFonts w:ascii="Andale Mono" w:hAnsi="Andale Mono"/>
-          <w:b w:val="false"/>
-          <w:bCs w:val="false"/>
-          <w:i w:val="false"/>
-          <w:iCs w:val="false"/>
-          <w:sz w:val="12"/>
-          <w:szCs w:val="12"/>
-        </w:rPr>
-        <w:t xml:space="preserve">  </w:t>
-      </w:r>
-      <w:r>
-        <w:rPr>
-          <w:rFonts w:ascii="Andale Mono" w:hAnsi="Andale Mono"/>
-          <w:b w:val="false"/>
-          <w:bCs w:val="false"/>
-          <w:i w:val="false"/>
-          <w:iCs w:val="false"/>
-          <w:sz w:val="12"/>
-          <w:szCs w:val="12"/>
-        </w:rPr>
         <w:t>fn write_to_string(&amp;self, exp: Tag, esc: bool) → String</w:t>
+      </w:r>
+    </w:p>
+    <w:p>
+      <w:pPr>
+        <w:pStyle w:val="Normal"/>
+        <w:rPr>
+          <w:rFonts w:ascii="Georgia" w:hAnsi="Georgia"/>
+          <w:b/>
+          <w:bCs/>
+          <w:sz w:val="16"/>
+          <w:szCs w:val="16"/>
+        </w:rPr>
+      </w:pPr>
+      <w:r>
+        <w:rPr>
+          <w:rFonts w:ascii="Georgia" w:hAnsi="Georgia"/>
+          <w:b/>
+          <w:bCs/>
+          <w:sz w:val="16"/>
+          <w:szCs w:val="16"/>
+        </w:rPr>
       </w:r>
     </w:p>
     <w:p>
@@ -19994,7 +20061,7 @@
     <w:pPr>
       <w:widowControl/>
       <w:suppressAutoHyphens w:val="true"/>
-      <w:overflowPunct w:val="true"/>
+      <w:overflowPunct w:val="false"/>
       <w:bidi w:val="0"/>
       <w:spacing w:before="0" w:after="0"/>
       <w:jc w:val="start"/>

</xml_diff>

<commit_message>
#756 - mu: make heap type a configuration option
</commit_message>
<xml_diff>
--- a/doc/refcards/mu-ref.docx
+++ b/doc/refcards/mu-ref.docx
@@ -66,7 +66,7 @@
           <w:tab w:val="left" w:pos="4110" w:leader="none"/>
         </w:tabs>
         <w:suppressAutoHyphens w:val="true"/>
-        <w:overflowPunct w:val="false"/>
+        <w:overflowPunct w:val="true"/>
         <w:bidi w:val="0"/>
         <w:spacing w:before="0" w:after="0"/>
         <w:ind w:hanging="0" w:start="0" w:end="0"/>
@@ -102,7 +102,7 @@
           <w:u w:val="none"/>
           <w:shd w:fill="333333" w:val="clear"/>
         </w:rPr>
-        <w:t>Mu Library</w:t>
+        <w:t>Mu Runtime</w:t>
       </w:r>
       <w:r>
         <w:rPr>
@@ -303,31 +303,31 @@
           <w:sz w:val="16"/>
           <w:szCs w:val="16"/>
         </w:rPr>
-        <w:t xml:space="preserve"> </w:t>
-      </w:r>
-      <w:r>
-        <w:rPr>
-          <w:rFonts w:ascii="Georgia" w:hAnsi="Georgia"/>
-          <w:b/>
-          <w:bCs/>
-          <w:i w:val="false"/>
-          <w:iCs w:val="false"/>
-          <w:sz w:val="16"/>
-          <w:szCs w:val="16"/>
-        </w:rPr>
-        <w:t xml:space="preserve">namespace, version </w:t>
-      </w:r>
-      <w:r>
-        <w:rPr>
-          <w:rFonts w:ascii="Georgia" w:hAnsi="Georgia"/>
-          <w:b/>
-          <w:bCs/>
-          <w:i/>
-          <w:iCs/>
-          <w:sz w:val="16"/>
-          <w:szCs w:val="16"/>
-        </w:rPr>
-        <w:t>0.2.3</w:t>
+        <w:t xml:space="preserve"> namespace</w:t>
+      </w:r>
+      <w:r>
+        <w:rPr>
+          <w:rFonts w:ascii="Georgia" w:hAnsi="Georgia"/>
+          <w:b/>
+          <w:bCs/>
+          <w:i w:val="false"/>
+          <w:iCs w:val="false"/>
+          <w:sz w:val="16"/>
+          <w:szCs w:val="16"/>
+        </w:rPr>
+        <w:t xml:space="preserve">, version </w:t>
+      </w:r>
+      <w:r>
+        <w:rPr>
+          <w:rFonts w:ascii="Georgia" w:hAnsi="Georgia"/>
+          <w:b/>
+          <w:bCs/>
+          <w:i/>
+          <w:iCs/>
+          <w:sz w:val="16"/>
+          <w:szCs w:val="16"/>
+        </w:rPr>
+        <w:t>0.2.4</w:t>
       </w:r>
     </w:p>
     <w:p>
@@ -392,7 +392,7 @@
           <w:u w:val="none"/>
           <w:shd w:fill="333333" w:val="clear"/>
         </w:rPr>
-        <w:t xml:space="preserve">type keywords and aliases            </w:t>
+        <w:t xml:space="preserve">type keywords and aliases               </w:t>
       </w:r>
       <w:r>
         <w:rPr>
@@ -2180,8 +2180,17 @@
           <w:sz w:val="12"/>
           <w:szCs w:val="12"/>
         </w:rPr>
-        <w:t>default = [ “cpu-time”, “env”, “</w:t>
-      </w:r>
+        <w:t>default = [ “cpu-time”, “env”, “procinfo”,</w:t>
+      </w:r>
+    </w:p>
+    <w:p>
+      <w:pPr>
+        <w:pStyle w:val="Normal"/>
+        <w:rPr>
+          <w:b/>
+          <w:bCs/>
+        </w:rPr>
+      </w:pPr>
       <w:r>
         <w:rPr>
           <w:rFonts w:ascii="Andale Mono" w:hAnsi="Andale Mono"/>
@@ -2190,36 +2199,7 @@
           <w:sz w:val="12"/>
           <w:szCs w:val="12"/>
         </w:rPr>
-        <w:t>procinfo”,</w:t>
-      </w:r>
-    </w:p>
-    <w:p>
-      <w:pPr>
-        <w:pStyle w:val="Normal"/>
-        <w:rPr>
-          <w:b/>
-          <w:bCs/>
-        </w:rPr>
-      </w:pPr>
-      <w:r>
-        <w:rPr>
-          <w:rFonts w:ascii="Andale Mono" w:hAnsi="Andale Mono"/>
-          <w:b/>
-          <w:bCs/>
-          <w:sz w:val="12"/>
-          <w:szCs w:val="12"/>
-        </w:rPr>
-        <w:t xml:space="preserve">             </w:t>
-      </w:r>
-      <w:r>
-        <w:rPr>
-          <w:rFonts w:ascii="Andale Mono" w:hAnsi="Andale Mono"/>
-          <w:b/>
-          <w:bCs/>
-          <w:sz w:val="12"/>
-          <w:szCs w:val="12"/>
-        </w:rPr>
-        <w:t>“</w:t>
+        <w:t xml:space="preserve">             “</w:t>
       </w:r>
       <w:r>
         <w:rPr>
@@ -4373,7 +4353,8 @@
           <w:u w:val="none"/>
           <w:lang w:val="en-US" w:eastAsia="zh-CN" w:bidi="hi-IN"/>
         </w:rPr>
-        <w:t>*mu/null*</w:t>
+        <w:t>*null/*</w:t>
+        <w:tab/>
         <w:tab/>
         <w:tab/>
       </w:r>
@@ -7182,7 +7163,7 @@
           <w:szCs w:val="18"/>
           <w:u w:val="none"/>
         </w:rPr>
-        <w:t>key</w:t>
+        <w:t>ns</w:t>
         <w:tab/>
         <w:t>namespace</w:t>
       </w:r>
@@ -7339,7 +7320,7 @@
         <w:pStyle w:val="Normal"/>
         <w:widowControl/>
         <w:suppressAutoHyphens w:val="true"/>
-        <w:overflowPunct w:val="false"/>
+        <w:overflowPunct w:val="true"/>
         <w:bidi w:val="0"/>
         <w:spacing w:before="0" w:after="0"/>
         <w:ind w:hanging="0" w:start="0" w:end="0"/>
@@ -9639,19 +9620,161 @@
           <w:szCs w:val="18"/>
           <w:u w:val="none"/>
         </w:rPr>
+        <w:t>T</w:t>
+        <w:tab/>
+      </w:r>
+      <w:r>
+        <w:rPr>
+          <w:rFonts w:ascii="Georgia" w:hAnsi="Georgia"/>
+          <w:i w:val="false"/>
+          <w:iCs w:val="false"/>
+          <w:sz w:val="18"/>
+          <w:szCs w:val="18"/>
+          <w:u w:val="none"/>
+        </w:rPr>
+        <w:t>head</w:t>
+      </w:r>
+      <w:r>
+        <w:rPr>
+          <w:rFonts w:ascii="Georgia" w:hAnsi="Georgia"/>
+          <w:b w:val="false"/>
+          <w:i w:val="false"/>
+          <w:iCs w:val="false"/>
+          <w:sz w:val="18"/>
+          <w:szCs w:val="18"/>
+          <w:u w:val="none"/>
+        </w:rPr>
+        <w:t xml:space="preserve"> </w:t>
+      </w:r>
+      <w:r>
+        <w:rPr>
+          <w:rFonts w:ascii="Georgia" w:hAnsi="Georgia"/>
+          <w:i w:val="false"/>
+          <w:iCs w:val="false"/>
+          <w:sz w:val="18"/>
+          <w:szCs w:val="18"/>
+          <w:u w:val="none"/>
+        </w:rPr>
+        <w:t>of</w:t>
+      </w:r>
+      <w:r>
+        <w:rPr>
+          <w:rFonts w:ascii="Georgia" w:hAnsi="Georgia"/>
+          <w:b w:val="false"/>
+          <w:i w:val="false"/>
+          <w:iCs w:val="false"/>
+          <w:sz w:val="18"/>
+          <w:szCs w:val="18"/>
+          <w:u w:val="none"/>
+        </w:rPr>
+        <w:t xml:space="preserve"> </w:t>
+      </w:r>
+      <w:r>
+        <w:rPr>
+          <w:rFonts w:ascii="Georgia" w:hAnsi="Georgia"/>
+          <w:i/>
+          <w:iCs/>
+          <w:sz w:val="18"/>
+          <w:szCs w:val="18"/>
+          <w:u w:val="none"/>
+        </w:rPr>
         <w:t>list</w:t>
-        <w:tab/>
-      </w:r>
-      <w:r>
-        <w:rPr>
-          <w:rFonts w:ascii="Georgia" w:hAnsi="Georgia"/>
-          <w:i w:val="false"/>
-          <w:iCs w:val="false"/>
-          <w:sz w:val="18"/>
-          <w:szCs w:val="18"/>
-          <w:u w:val="none"/>
-        </w:rPr>
-        <w:t>head</w:t>
+      </w:r>
+    </w:p>
+    <w:p>
+      <w:pPr>
+        <w:pStyle w:val="Normal"/>
+        <w:rPr>
+          <w:sz w:val="18"/>
+          <w:szCs w:val="18"/>
+        </w:rPr>
+      </w:pPr>
+      <w:r>
+        <w:rPr>
+          <w:rFonts w:ascii="Georgia" w:hAnsi="Georgia"/>
+          <w:b/>
+          <w:bCs/>
+          <w:i w:val="false"/>
+          <w:iCs w:val="false"/>
+          <w:sz w:val="18"/>
+          <w:szCs w:val="18"/>
+          <w:u w:val="none"/>
+        </w:rPr>
+        <w:t xml:space="preserve"> </w:t>
+      </w:r>
+      <w:r>
+        <w:rPr>
+          <w:rFonts w:ascii="Georgia" w:hAnsi="Georgia"/>
+          <w:b/>
+          <w:bCs/>
+          <w:i w:val="false"/>
+          <w:iCs w:val="false"/>
+          <w:sz w:val="18"/>
+          <w:szCs w:val="18"/>
+          <w:u w:val="none"/>
+        </w:rPr>
+        <w:t>cdr</w:t>
+      </w:r>
+      <w:r>
+        <w:rPr>
+          <w:rFonts w:ascii="Georgia" w:hAnsi="Georgia"/>
+          <w:b w:val="false"/>
+          <w:i w:val="false"/>
+          <w:iCs w:val="false"/>
+          <w:sz w:val="18"/>
+          <w:szCs w:val="18"/>
+          <w:u w:val="none"/>
+        </w:rPr>
+        <w:t xml:space="preserve"> </w:t>
+      </w:r>
+      <w:r>
+        <w:rPr>
+          <w:rFonts w:ascii="Georgia" w:hAnsi="Georgia"/>
+          <w:i/>
+          <w:iCs/>
+          <w:sz w:val="18"/>
+          <w:szCs w:val="18"/>
+          <w:u w:val="none"/>
+        </w:rPr>
+        <w:t>list</w:t>
+      </w:r>
+      <w:r>
+        <w:rPr>
+          <w:rFonts w:ascii="Georgia" w:hAnsi="Georgia"/>
+          <w:b w:val="false"/>
+          <w:i w:val="false"/>
+          <w:iCs w:val="false"/>
+          <w:sz w:val="18"/>
+          <w:szCs w:val="18"/>
+          <w:u w:val="none"/>
+        </w:rPr>
+        <w:tab/>
+        <w:tab/>
+        <w:tab/>
+      </w:r>
+      <w:r>
+        <w:rPr>
+          <w:rFonts w:ascii="Georgia" w:hAnsi="Georgia"/>
+          <w:b w:val="false"/>
+          <w:i/>
+          <w:iCs/>
+          <w:sz w:val="18"/>
+          <w:szCs w:val="18"/>
+          <w:u w:val="none"/>
+        </w:rPr>
+        <w:t>T</w:t>
+        <w:tab/>
+      </w:r>
+      <w:r>
+        <w:rPr>
+          <w:rFonts w:ascii="Georgia" w:hAnsi="Georgia"/>
+          <w:i w:val="false"/>
+          <w:iCs w:val="false"/>
+          <w:sz w:val="18"/>
+          <w:szCs w:val="18"/>
+          <w:u w:val="none"/>
+        </w:rPr>
+        <w:t>tail</w:t>
       </w:r>
       <w:r>
         <w:rPr>
@@ -9713,63 +9836,33 @@
           <w:rFonts w:ascii="Georgia" w:hAnsi="Georgia"/>
           <w:b/>
           <w:bCs/>
-          <w:i w:val="false"/>
-          <w:iCs w:val="false"/>
-          <w:sz w:val="18"/>
-          <w:szCs w:val="18"/>
-          <w:u w:val="none"/>
-        </w:rPr>
-        <w:t xml:space="preserve"> </w:t>
-      </w:r>
-      <w:r>
-        <w:rPr>
-          <w:rFonts w:ascii="Georgia" w:hAnsi="Georgia"/>
-          <w:b/>
-          <w:bCs/>
-          <w:i w:val="false"/>
-          <w:iCs w:val="false"/>
-          <w:sz w:val="18"/>
-          <w:szCs w:val="18"/>
-          <w:u w:val="none"/>
-        </w:rPr>
-        <w:t>cdr</w:t>
-      </w:r>
-      <w:r>
-        <w:rPr>
-          <w:rFonts w:ascii="Georgia" w:hAnsi="Georgia"/>
-          <w:b w:val="false"/>
-          <w:i w:val="false"/>
-          <w:iCs w:val="false"/>
-          <w:sz w:val="18"/>
-          <w:szCs w:val="18"/>
-          <w:u w:val="none"/>
-        </w:rPr>
-        <w:t xml:space="preserve"> </w:t>
-      </w:r>
-      <w:r>
-        <w:rPr>
-          <w:rFonts w:ascii="Georgia" w:hAnsi="Georgia"/>
-          <w:i/>
-          <w:iCs/>
-          <w:sz w:val="18"/>
-          <w:szCs w:val="18"/>
-          <w:u w:val="none"/>
-        </w:rPr>
-        <w:t>list</w:t>
-      </w:r>
-      <w:r>
-        <w:rPr>
-          <w:rFonts w:ascii="Georgia" w:hAnsi="Georgia"/>
-          <w:b w:val="false"/>
-          <w:i w:val="false"/>
-          <w:iCs w:val="false"/>
-          <w:sz w:val="18"/>
-          <w:szCs w:val="18"/>
-          <w:u w:val="none"/>
-        </w:rPr>
-        <w:tab/>
-        <w:tab/>
-        <w:tab/>
+          <w:sz w:val="18"/>
+          <w:szCs w:val="18"/>
+          <w:u w:val="none"/>
+        </w:rPr>
+        <w:t xml:space="preserve"> </w:t>
+      </w:r>
+      <w:r>
+        <w:rPr>
+          <w:rFonts w:ascii="Georgia" w:hAnsi="Georgia"/>
+          <w:b/>
+          <w:bCs/>
+          <w:sz w:val="18"/>
+          <w:szCs w:val="18"/>
+          <w:u w:val="none"/>
+        </w:rPr>
+        <w:t>cons</w:t>
+      </w:r>
+      <w:r>
+        <w:rPr>
+          <w:rFonts w:ascii="Georgia" w:hAnsi="Georgia"/>
+          <w:b w:val="false"/>
+          <w:i w:val="false"/>
+          <w:sz w:val="18"/>
+          <w:szCs w:val="18"/>
+          <w:u w:val="none"/>
+        </w:rPr>
+        <w:t xml:space="preserve"> </w:t>
       </w:r>
       <w:r>
         <w:rPr>
@@ -9782,106 +9875,65 @@
           <w:u w:val="none"/>
         </w:rPr>
         <w:t>T</w:t>
-        <w:tab/>
-      </w:r>
-      <w:r>
-        <w:rPr>
-          <w:rFonts w:ascii="Georgia" w:hAnsi="Georgia"/>
-          <w:i w:val="false"/>
-          <w:iCs w:val="false"/>
-          <w:sz w:val="18"/>
-          <w:szCs w:val="18"/>
-          <w:u w:val="none"/>
-        </w:rPr>
-        <w:t>tail</w:t>
-      </w:r>
-      <w:r>
-        <w:rPr>
-          <w:rFonts w:ascii="Georgia" w:hAnsi="Georgia"/>
-          <w:b w:val="false"/>
-          <w:i w:val="false"/>
-          <w:iCs w:val="false"/>
-          <w:sz w:val="18"/>
-          <w:szCs w:val="18"/>
-          <w:u w:val="none"/>
-        </w:rPr>
-        <w:t xml:space="preserve"> </w:t>
-      </w:r>
-      <w:r>
-        <w:rPr>
-          <w:rFonts w:ascii="Georgia" w:hAnsi="Georgia"/>
-          <w:i w:val="false"/>
-          <w:iCs w:val="false"/>
-          <w:sz w:val="18"/>
-          <w:szCs w:val="18"/>
-          <w:u w:val="none"/>
-        </w:rPr>
-        <w:t>of</w:t>
-      </w:r>
-      <w:r>
-        <w:rPr>
-          <w:rFonts w:ascii="Georgia" w:hAnsi="Georgia"/>
-          <w:b w:val="false"/>
-          <w:i w:val="false"/>
-          <w:iCs w:val="false"/>
-          <w:sz w:val="18"/>
-          <w:szCs w:val="18"/>
-          <w:u w:val="none"/>
-        </w:rPr>
-        <w:t xml:space="preserve"> </w:t>
-      </w:r>
-      <w:r>
-        <w:rPr>
-          <w:rFonts w:ascii="Georgia" w:hAnsi="Georgia"/>
-          <w:i/>
-          <w:iCs/>
-          <w:sz w:val="18"/>
-          <w:szCs w:val="18"/>
-          <w:u w:val="none"/>
-        </w:rPr>
-        <w:t>list</w:t>
-      </w:r>
-    </w:p>
-    <w:p>
-      <w:pPr>
-        <w:pStyle w:val="Normal"/>
-        <w:rPr>
-          <w:sz w:val="18"/>
-          <w:szCs w:val="18"/>
-        </w:rPr>
-      </w:pPr>
-      <w:r>
-        <w:rPr>
-          <w:rFonts w:ascii="Georgia" w:hAnsi="Georgia"/>
-          <w:b/>
-          <w:bCs/>
-          <w:sz w:val="18"/>
-          <w:szCs w:val="18"/>
-          <w:u w:val="none"/>
-        </w:rPr>
-        <w:t xml:space="preserve"> </w:t>
-      </w:r>
-      <w:r>
-        <w:rPr>
-          <w:rFonts w:ascii="Georgia" w:hAnsi="Georgia"/>
-          <w:b/>
-          <w:bCs/>
+      </w:r>
+      <w:r>
+        <w:rPr>
+          <w:rFonts w:ascii="Georgia" w:hAnsi="Georgia"/>
+          <w:b w:val="false"/>
+          <w:i w:val="false"/>
+          <w:sz w:val="18"/>
+          <w:szCs w:val="18"/>
+          <w:u w:val="none"/>
+        </w:rPr>
+        <w:t xml:space="preserve"> </w:t>
+      </w:r>
+      <w:r>
+        <w:rPr>
+          <w:rFonts w:ascii="Georgia" w:hAnsi="Georgia"/>
+          <w:b w:val="false"/>
+          <w:i/>
+          <w:iCs/>
+          <w:sz w:val="18"/>
+          <w:szCs w:val="18"/>
+          <w:u w:val="none"/>
+        </w:rPr>
+        <w:t>T’</w:t>
+      </w:r>
+      <w:r>
+        <w:rPr>
+          <w:rFonts w:ascii="Georgia" w:hAnsi="Georgia"/>
+          <w:b w:val="false"/>
+          <w:i w:val="false"/>
+          <w:sz w:val="18"/>
+          <w:szCs w:val="18"/>
+          <w:u w:val="none"/>
+        </w:rPr>
+        <w:tab/>
+        <w:tab/>
+      </w:r>
+      <w:r>
+        <w:rPr>
+          <w:rFonts w:ascii="Georgia" w:hAnsi="Georgia"/>
+          <w:i/>
+          <w:iCs/>
           <w:sz w:val="18"/>
           <w:szCs w:val="18"/>
           <w:u w:val="none"/>
         </w:rPr>
         <w:t>cons</w:t>
-      </w:r>
-      <w:r>
-        <w:rPr>
-          <w:rFonts w:ascii="Georgia" w:hAnsi="Georgia"/>
-          <w:b w:val="false"/>
-          <w:i w:val="false"/>
-          <w:sz w:val="18"/>
-          <w:szCs w:val="18"/>
-          <w:u w:val="none"/>
-        </w:rPr>
-        <w:t xml:space="preserve"> </w:t>
+        <w:tab/>
+      </w:r>
+      <w:r>
+        <w:rPr>
+          <w:rFonts w:ascii="Georgia" w:hAnsi="Georgia"/>
+          <w:b w:val="false"/>
+          <w:i w:val="false"/>
+          <w:iCs w:val="false"/>
+          <w:sz w:val="18"/>
+          <w:szCs w:val="18"/>
+          <w:u w:val="none"/>
+        </w:rPr>
+        <w:t>(</w:t>
       </w:r>
       <w:r>
         <w:rPr>
@@ -9900,77 +9952,6 @@
           <w:rFonts w:ascii="Georgia" w:hAnsi="Georgia"/>
           <w:b w:val="false"/>
           <w:i w:val="false"/>
-          <w:sz w:val="18"/>
-          <w:szCs w:val="18"/>
-          <w:u w:val="none"/>
-        </w:rPr>
-        <w:t xml:space="preserve"> </w:t>
-      </w:r>
-      <w:r>
-        <w:rPr>
-          <w:rFonts w:ascii="Georgia" w:hAnsi="Georgia"/>
-          <w:b w:val="false"/>
-          <w:i/>
-          <w:iCs/>
-          <w:sz w:val="18"/>
-          <w:szCs w:val="18"/>
-          <w:u w:val="none"/>
-        </w:rPr>
-        <w:t>T’</w:t>
-      </w:r>
-      <w:r>
-        <w:rPr>
-          <w:rFonts w:ascii="Georgia" w:hAnsi="Georgia"/>
-          <w:b w:val="false"/>
-          <w:i w:val="false"/>
-          <w:sz w:val="18"/>
-          <w:szCs w:val="18"/>
-          <w:u w:val="none"/>
-        </w:rPr>
-        <w:tab/>
-        <w:tab/>
-      </w:r>
-      <w:r>
-        <w:rPr>
-          <w:rFonts w:ascii="Georgia" w:hAnsi="Georgia"/>
-          <w:i/>
-          <w:iCs/>
-          <w:sz w:val="18"/>
-          <w:szCs w:val="18"/>
-          <w:u w:val="none"/>
-        </w:rPr>
-        <w:t>cons</w:t>
-        <w:tab/>
-      </w:r>
-      <w:r>
-        <w:rPr>
-          <w:rFonts w:ascii="Georgia" w:hAnsi="Georgia"/>
-          <w:b w:val="false"/>
-          <w:i w:val="false"/>
-          <w:iCs w:val="false"/>
-          <w:sz w:val="18"/>
-          <w:szCs w:val="18"/>
-          <w:u w:val="none"/>
-        </w:rPr>
-        <w:t>(</w:t>
-      </w:r>
-      <w:r>
-        <w:rPr>
-          <w:rFonts w:ascii="Georgia" w:hAnsi="Georgia"/>
-          <w:b w:val="false"/>
-          <w:i/>
-          <w:iCs/>
-          <w:sz w:val="18"/>
-          <w:szCs w:val="18"/>
-          <w:u w:val="none"/>
-        </w:rPr>
-        <w:t>form</w:t>
-      </w:r>
-      <w:r>
-        <w:rPr>
-          <w:rFonts w:ascii="Georgia" w:hAnsi="Georgia"/>
-          <w:b w:val="false"/>
-          <w:i w:val="false"/>
           <w:iCs w:val="false"/>
           <w:sz w:val="18"/>
           <w:szCs w:val="18"/>
@@ -9988,7 +9969,7 @@
           <w:szCs w:val="18"/>
           <w:u w:val="none"/>
         </w:rPr>
-        <w:t>form</w:t>
+        <w:t>T</w:t>
       </w:r>
       <w:r>
         <w:rPr>
@@ -13419,7 +13400,7 @@
           <w:sz w:val="18"/>
           <w:szCs w:val="18"/>
         </w:rPr>
-        <w:t xml:space="preserve"> char stream   char</w:t>
+        <w:t xml:space="preserve"> char stream  char</w:t>
         <w:tab/>
       </w:r>
       <w:r>
@@ -15316,7 +15297,7 @@
           <w:sz w:val="16"/>
           <w:szCs w:val="16"/>
         </w:rPr>
-        <w:t>:range   :read    :exit    :sigint  :stream</w:t>
+        <w:t>:range   :read    :exit    :signal  :stream</w:t>
       </w:r>
     </w:p>
     <w:p>
@@ -15374,7 +15355,17 @@
           <w:sz w:val="16"/>
           <w:szCs w:val="16"/>
         </w:rPr>
-        <w:t>:write</w:t>
+        <w:t xml:space="preserve">:write   </w:t>
+      </w:r>
+      <w:r>
+        <w:rPr>
+          <w:rFonts w:ascii="Andale Mono" w:hAnsi="Andale Mono"/>
+          <w:b w:val="false"/>
+          <w:bCs w:val="false"/>
+          <w:sz w:val="18"/>
+          <w:szCs w:val="18"/>
+        </w:rPr>
+        <w:t>:storage</w:t>
       </w:r>
     </w:p>
     <w:p>
@@ -16272,7 +16263,7 @@
           <w:sz w:val="12"/>
           <w:szCs w:val="12"/>
         </w:rPr>
-        <w:t>config string format: “npages:N, gcmode:GCMODE, page_size:N”</w:t>
+        <w:t xml:space="preserve">config string format: </w:t>
       </w:r>
     </w:p>
     <w:p>
@@ -16293,7 +16284,7 @@
           <w:sz w:val="12"/>
           <w:szCs w:val="12"/>
         </w:rPr>
-        <w:t xml:space="preserve">       </w:t>
+        <w:t xml:space="preserve">  “</w:t>
       </w:r>
       <w:r>
         <w:rPr>
@@ -16305,9 +16296,7 @@
           <w:sz w:val="12"/>
           <w:szCs w:val="12"/>
         </w:rPr>
-        <w:tab/>
-        <w:tab/>
-        <w:t xml:space="preserve">   GCMODE – { none, auto, demand } </w:t>
+        <w:t>npages:N, gcmode:GCMODE, page_size:N, heap:HEAPTYPE”</w:t>
       </w:r>
     </w:p>
     <w:p>
@@ -16344,181 +16333,136 @@
           <w:rFonts w:ascii="Andale Mono" w:hAnsi="Andale Mono"/>
           <w:b w:val="false"/>
           <w:bCs w:val="false"/>
-          <w:i w:val="false"/>
-          <w:iCs w:val="false"/>
+          <w:i/>
+          <w:iCs/>
           <w:sz w:val="12"/>
           <w:szCs w:val="12"/>
         </w:rPr>
-        <w:t>impl Env {</w:t>
-      </w:r>
-    </w:p>
-    <w:p>
-      <w:pPr>
-        <w:pStyle w:val="Normal"/>
-        <w:rPr>
-          <w:b w:val="false"/>
-          <w:bCs w:val="false"/>
-        </w:rPr>
-      </w:pPr>
-      <w:r>
-        <w:rPr>
-          <w:rFonts w:ascii="Andale Mono" w:hAnsi="Andale Mono"/>
-          <w:b w:val="false"/>
-          <w:bCs w:val="false"/>
-          <w:i w:val="false"/>
-          <w:iCs w:val="false"/>
+        <w:t xml:space="preserve">     </w:t>
+      </w:r>
+      <w:r>
+        <w:rPr>
+          <w:rFonts w:ascii="Andale Mono" w:hAnsi="Andale Mono"/>
+          <w:b w:val="false"/>
+          <w:bCs w:val="false"/>
+          <w:i/>
+          <w:iCs/>
           <w:sz w:val="12"/>
           <w:szCs w:val="12"/>
         </w:rPr>
-        <w:t xml:space="preserve">  </w:t>
-      </w:r>
-      <w:r>
-        <w:rPr>
-          <w:rFonts w:ascii="Andale Mono" w:hAnsi="Andale Mono"/>
-          <w:b w:val="false"/>
-          <w:bCs w:val="false"/>
-          <w:i w:val="false"/>
-          <w:iCs w:val="false"/>
+        <w:t>HEAPTYPE - { sem</w:t>
+      </w:r>
+      <w:r>
+        <w:rPr>
+          <w:rFonts w:ascii="Andale Mono" w:hAnsi="Andale Mono"/>
+          <w:b w:val="false"/>
+          <w:bCs w:val="false"/>
+          <w:i/>
+          <w:iCs/>
           <w:sz w:val="12"/>
           <w:szCs w:val="12"/>
         </w:rPr>
-        <w:t>const VERSION: &amp;str</w:t>
-      </w:r>
-    </w:p>
-    <w:p>
-      <w:pPr>
-        <w:pStyle w:val="Normal"/>
-        <w:rPr>
-          <w:b w:val="false"/>
-          <w:bCs w:val="false"/>
-        </w:rPr>
-      </w:pPr>
-      <w:r>
-        <w:rPr>
-          <w:b w:val="false"/>
-          <w:bCs w:val="false"/>
-        </w:rPr>
-      </w:r>
-    </w:p>
-    <w:p>
-      <w:pPr>
-        <w:pStyle w:val="Normal"/>
-        <w:rPr>
-          <w:b w:val="false"/>
-          <w:bCs w:val="false"/>
-        </w:rPr>
-      </w:pPr>
-      <w:r>
-        <w:rPr>
-          <w:rFonts w:ascii="Andale Mono" w:hAnsi="Andale Mono"/>
-          <w:b w:val="false"/>
-          <w:bCs w:val="false"/>
-          <w:i w:val="false"/>
-          <w:iCs w:val="false"/>
+        <w:t>is</w:t>
+      </w:r>
+      <w:r>
+        <w:rPr>
+          <w:rFonts w:ascii="Andale Mono" w:hAnsi="Andale Mono"/>
+          <w:b w:val="false"/>
+          <w:bCs w:val="false"/>
+          <w:i/>
+          <w:iCs/>
           <w:sz w:val="12"/>
           <w:szCs w:val="12"/>
         </w:rPr>
-        <w:t xml:space="preserve">  </w:t>
-      </w:r>
-      <w:r>
-        <w:rPr>
-          <w:rFonts w:ascii="Andale Mono" w:hAnsi="Andale Mono"/>
-          <w:b w:val="false"/>
-          <w:bCs w:val="false"/>
-          <w:i w:val="false"/>
-          <w:iCs w:val="false"/>
+        <w:t>p</w:t>
+      </w:r>
+      <w:r>
+        <w:rPr>
+          <w:rFonts w:ascii="Andale Mono" w:hAnsi="Andale Mono"/>
+          <w:b w:val="false"/>
+          <w:bCs w:val="false"/>
+          <w:i/>
+          <w:iCs/>
           <w:sz w:val="12"/>
           <w:szCs w:val="12"/>
         </w:rPr>
-        <w:t>fn config(config: Option&lt;String&gt;) → Option&lt;Config&gt;</w:t>
-      </w:r>
-    </w:p>
-    <w:p>
-      <w:pPr>
-        <w:pStyle w:val="Normal"/>
-        <w:rPr>
-          <w:b w:val="false"/>
-          <w:bCs w:val="false"/>
-        </w:rPr>
-      </w:pPr>
-      <w:r>
-        <w:rPr>
-          <w:rFonts w:ascii="Andale Mono" w:hAnsi="Andale Mono"/>
-          <w:b w:val="false"/>
-          <w:bCs w:val="false"/>
-          <w:i w:val="false"/>
-          <w:iCs w:val="false"/>
+        <w:t>a</w:t>
+      </w:r>
+      <w:r>
+        <w:rPr>
+          <w:rFonts w:ascii="Andale Mono" w:hAnsi="Andale Mono"/>
+          <w:b w:val="false"/>
+          <w:bCs w:val="false"/>
+          <w:i/>
+          <w:iCs/>
           <w:sz w:val="12"/>
           <w:szCs w:val="12"/>
         </w:rPr>
-        <w:t xml:space="preserve">  </w:t>
-      </w:r>
-      <w:r>
-        <w:rPr>
-          <w:rFonts w:ascii="Andale Mono" w:hAnsi="Andale Mono"/>
-          <w:b w:val="false"/>
-          <w:bCs w:val="false"/>
-          <w:i w:val="false"/>
-          <w:iCs w:val="false"/>
+        <w:t>ce, bump }  needs semispace feature</w:t>
+      </w:r>
+    </w:p>
+    <w:p>
+      <w:pPr>
+        <w:pStyle w:val="Normal"/>
+        <w:rPr>
+          <w:b w:val="false"/>
+          <w:bCs w:val="false"/>
+        </w:rPr>
+      </w:pPr>
+      <w:r>
+        <w:rPr>
+          <w:rFonts w:ascii="Andale Mono" w:hAnsi="Andale Mono"/>
+          <w:b w:val="false"/>
+          <w:bCs w:val="false"/>
+          <w:i/>
+          <w:iCs/>
           <w:sz w:val="12"/>
           <w:szCs w:val="12"/>
         </w:rPr>
-        <w:t>fn new(config: &amp;Config, Option&lt;(Vec&lt;u8&gt;, Vec&lt;u8&gt;)&gt; → Env</w:t>
-      </w:r>
-    </w:p>
-    <w:p>
-      <w:pPr>
-        <w:pStyle w:val="Normal"/>
-        <w:rPr>
-          <w:b w:val="false"/>
-          <w:bCs w:val="false"/>
-        </w:rPr>
-      </w:pPr>
-      <w:r>
-        <w:rPr>
-          <w:rFonts w:ascii="Andale Mono" w:hAnsi="Andale Mono"/>
-          <w:b w:val="false"/>
-          <w:bCs w:val="false"/>
-          <w:i w:val="false"/>
-          <w:iCs w:val="false"/>
+        <w:t xml:space="preserve">     </w:t>
+      </w:r>
+      <w:r>
+        <w:rPr>
+          <w:rFonts w:ascii="Andale Mono" w:hAnsi="Andale Mono"/>
+          <w:b w:val="false"/>
+          <w:bCs w:val="false"/>
+          <w:i/>
+          <w:iCs/>
           <w:sz w:val="12"/>
           <w:szCs w:val="12"/>
         </w:rPr>
-        <w:t xml:space="preserve">  </w:t>
-      </w:r>
-      <w:r>
-        <w:rPr>
-          <w:rFonts w:ascii="Andale Mono" w:hAnsi="Andale Mono"/>
-          <w:b w:val="false"/>
-          <w:bCs w:val="false"/>
-          <w:i w:val="false"/>
-          <w:iCs w:val="false"/>
+        <w:t xml:space="preserve">GCMODE   – { none, auto, demand } </w:t>
+      </w:r>
+    </w:p>
+    <w:p>
+      <w:pPr>
+        <w:pStyle w:val="Normal"/>
+        <w:rPr>
+          <w:rFonts w:ascii="Andale Mono" w:hAnsi="Andale Mono"/>
+          <w:b w:val="false"/>
+          <w:bCs w:val="false"/>
           <w:sz w:val="12"/>
           <w:szCs w:val="12"/>
         </w:rPr>
-        <w:t>fn apply(&amp;self, func: Tag, args: Tag) → Result&lt;Tag&gt;</w:t>
-      </w:r>
-    </w:p>
-    <w:p>
-      <w:pPr>
-        <w:pStyle w:val="Normal"/>
-        <w:rPr>
-          <w:b w:val="false"/>
-          <w:bCs w:val="false"/>
-        </w:rPr>
-      </w:pPr>
-      <w:r>
-        <w:rPr>
-          <w:rFonts w:ascii="Andale Mono" w:hAnsi="Andale Mono"/>
-          <w:b w:val="false"/>
-          <w:bCs w:val="false"/>
-          <w:i w:val="false"/>
-          <w:iCs w:val="false"/>
+      </w:pPr>
+      <w:r>
+        <w:rPr>
+          <w:rFonts w:ascii="Andale Mono" w:hAnsi="Andale Mono"/>
+          <w:b w:val="false"/>
+          <w:bCs w:val="false"/>
           <w:sz w:val="12"/>
           <w:szCs w:val="12"/>
         </w:rPr>
-        <w:t xml:space="preserve">  </w:t>
-      </w:r>
+      </w:r>
+    </w:p>
+    <w:p>
+      <w:pPr>
+        <w:pStyle w:val="Normal"/>
+        <w:rPr>
+          <w:b w:val="false"/>
+          <w:bCs w:val="false"/>
+        </w:rPr>
+      </w:pPr>
       <w:r>
         <w:rPr>
           <w:rFonts w:ascii="Andale Mono" w:hAnsi="Andale Mono"/>
@@ -16529,7 +16473,7 @@
           <w:sz w:val="12"/>
           <w:szCs w:val="12"/>
         </w:rPr>
-        <w:t>fn compile(&amp;self, form: Tag) → Result&lt;Tag&gt;</w:t>
+        <w:t>impl Env {</w:t>
       </w:r>
     </w:p>
     <w:p>
@@ -16562,40 +16506,28 @@
           <w:sz w:val="12"/>
           <w:szCs w:val="12"/>
         </w:rPr>
-        <w:t>fn eq(&amp;self, func: Tag, args: Tag) → bool;</w:t>
-      </w:r>
-    </w:p>
-    <w:p>
-      <w:pPr>
-        <w:pStyle w:val="Normal"/>
-        <w:rPr>
-          <w:b w:val="false"/>
-          <w:bCs w:val="false"/>
-        </w:rPr>
-      </w:pPr>
-      <w:r>
-        <w:rPr>
-          <w:rFonts w:ascii="Andale Mono" w:hAnsi="Andale Mono"/>
-          <w:b w:val="false"/>
-          <w:bCs w:val="false"/>
-          <w:i w:val="false"/>
-          <w:iCs w:val="false"/>
+        <w:t>const VERSION: &amp;str</w:t>
+      </w:r>
+    </w:p>
+    <w:p>
+      <w:pPr>
+        <w:pStyle w:val="Normal"/>
+        <w:rPr>
+          <w:rFonts w:ascii="Andale Mono" w:hAnsi="Andale Mono"/>
+          <w:b w:val="false"/>
+          <w:bCs w:val="false"/>
           <w:sz w:val="12"/>
           <w:szCs w:val="12"/>
         </w:rPr>
-        <w:t xml:space="preserve">  </w:t>
-      </w:r>
-      <w:r>
-        <w:rPr>
-          <w:rFonts w:ascii="Andale Mono" w:hAnsi="Andale Mono"/>
-          <w:b w:val="false"/>
-          <w:bCs w:val="false"/>
-          <w:i w:val="false"/>
-          <w:iCs w:val="false"/>
+      </w:pPr>
+      <w:r>
+        <w:rPr>
+          <w:rFonts w:ascii="Andale Mono" w:hAnsi="Andale Mono"/>
+          <w:b w:val="false"/>
+          <w:bCs w:val="false"/>
           <w:sz w:val="12"/>
           <w:szCs w:val="12"/>
         </w:rPr>
-        <w:t>fn exception_string(&amp;self, ex: Exception) → String</w:t>
       </w:r>
     </w:p>
     <w:p>
@@ -16628,7 +16560,7 @@
           <w:sz w:val="12"/>
           <w:szCs w:val="12"/>
         </w:rPr>
-        <w:t>fn eval(&amp;self, exp: Tag) → Result&lt;Tag&gt;</w:t>
+        <w:t>fn config(config: Option&lt;String&gt;) → Option&lt;Config&gt;</w:t>
       </w:r>
     </w:p>
     <w:p>
@@ -16661,7 +16593,7 @@
           <w:sz w:val="12"/>
           <w:szCs w:val="12"/>
         </w:rPr>
-        <w:t>fn eval_str(&amp;self, exp: &amp;str) → Result&lt;Tag&gt;</w:t>
+        <w:t>fn new(config: &amp;Config, Option&lt;(Vec&lt;u8&gt;, Vec&lt;u8&gt;)&gt; → Env</w:t>
       </w:r>
     </w:p>
     <w:p>
@@ -16694,7 +16626,7 @@
           <w:sz w:val="12"/>
           <w:szCs w:val="12"/>
         </w:rPr>
-        <w:t>fn load(&amp;self, file_path: &amp;str) → Result&lt;bool&gt;</w:t>
+        <w:t>fn apply(&amp;self, func: Tag, args: Tag) → Result&lt;Tag&gt;</w:t>
       </w:r>
     </w:p>
     <w:p>
@@ -16727,7 +16659,7 @@
           <w:sz w:val="12"/>
           <w:szCs w:val="12"/>
         </w:rPr>
-        <w:t>fn read(&amp;self, st: Tag, eofp: bool, eof: Tag) → Result&lt;Tag&gt;</w:t>
+        <w:t>fn compile(&amp;self, form: Tag) → Result&lt;Tag&gt;</w:t>
       </w:r>
     </w:p>
     <w:p>
@@ -16760,7 +16692,7 @@
           <w:sz w:val="12"/>
           <w:szCs w:val="12"/>
         </w:rPr>
-        <w:t>fn read_str(&amp;self, str: &amp;str) → Result&lt;Tag&gt;</w:t>
+        <w:t>fn eq(&amp;self, func: Tag, args: Tag) → bool;</w:t>
       </w:r>
     </w:p>
     <w:p>
@@ -16793,7 +16725,7 @@
           <w:sz w:val="12"/>
           <w:szCs w:val="12"/>
         </w:rPr>
-        <w:t>fn image(&amp;self) → Result&lt;(Vec&lt;u8&gt;, Vec&lt;u8&gt;)&gt;</w:t>
+        <w:t>fn exception_string(&amp;self, ex: Exception) → String</w:t>
       </w:r>
     </w:p>
     <w:p>
@@ -16826,7 +16758,7 @@
           <w:sz w:val="12"/>
           <w:szCs w:val="12"/>
         </w:rPr>
-        <w:t xml:space="preserve">fn err_out(&amp;self) → Tag  </w:t>
+        <w:t>fn eval(&amp;self, exp: Tag) → Result&lt;Tag&gt;</w:t>
       </w:r>
     </w:p>
     <w:p>
@@ -16859,7 +16791,7 @@
           <w:sz w:val="12"/>
           <w:szCs w:val="12"/>
         </w:rPr>
-        <w:t>fn std_in(&amp;self) → Tag</w:t>
+        <w:t>fn eval_str(&amp;self, exp: &amp;str) → Result&lt;Tag&gt;</w:t>
       </w:r>
     </w:p>
     <w:p>
@@ -16892,7 +16824,7 @@
           <w:sz w:val="12"/>
           <w:szCs w:val="12"/>
         </w:rPr>
-        <w:t>fn std_out(&amp;self) → Tag</w:t>
+        <w:t>fn load(&amp;self, file_path: &amp;str) → Result&lt;bool&gt;</w:t>
       </w:r>
     </w:p>
     <w:p>
@@ -16925,7 +16857,7 @@
           <w:sz w:val="12"/>
           <w:szCs w:val="12"/>
         </w:rPr>
-        <w:t>fn write(&amp;self, exp: Tag, esc: bool, st: Tag) → Result&lt;()&gt;</w:t>
+        <w:t>fn read(&amp;self, st: Tag, eofp: bool, eof: Tag) → Result&lt;Tag&gt;</w:t>
       </w:r>
     </w:p>
     <w:p>
@@ -16958,15 +16890,15 @@
           <w:sz w:val="12"/>
           <w:szCs w:val="12"/>
         </w:rPr>
-        <w:t>fn write_str(&amp;self, str: &amp;str, st: Tag) → Result&lt;()&gt;</w:t>
-      </w:r>
-    </w:p>
-    <w:p>
-      <w:pPr>
-        <w:pStyle w:val="Normal"/>
-        <w:rPr>
-          <w:b/>
-          <w:bCs/>
+        <w:t>fn read_str(&amp;self, str: &amp;str) → Result&lt;Tag&gt;</w:t>
+      </w:r>
+    </w:p>
+    <w:p>
+      <w:pPr>
+        <w:pStyle w:val="Normal"/>
+        <w:rPr>
+          <w:b w:val="false"/>
+          <w:bCs w:val="false"/>
         </w:rPr>
       </w:pPr>
       <w:r>
@@ -16991,6 +16923,204 @@
           <w:sz w:val="12"/>
           <w:szCs w:val="12"/>
         </w:rPr>
+        <w:t>fn image(&amp;self) → Result&lt;(Vec&lt;u8&gt;, Vec&lt;u8&gt;)&gt;</w:t>
+      </w:r>
+    </w:p>
+    <w:p>
+      <w:pPr>
+        <w:pStyle w:val="Normal"/>
+        <w:rPr>
+          <w:b w:val="false"/>
+          <w:bCs w:val="false"/>
+        </w:rPr>
+      </w:pPr>
+      <w:r>
+        <w:rPr>
+          <w:rFonts w:ascii="Andale Mono" w:hAnsi="Andale Mono"/>
+          <w:b w:val="false"/>
+          <w:bCs w:val="false"/>
+          <w:i w:val="false"/>
+          <w:iCs w:val="false"/>
+          <w:sz w:val="12"/>
+          <w:szCs w:val="12"/>
+        </w:rPr>
+        <w:t xml:space="preserve">  </w:t>
+      </w:r>
+      <w:r>
+        <w:rPr>
+          <w:rFonts w:ascii="Andale Mono" w:hAnsi="Andale Mono"/>
+          <w:b w:val="false"/>
+          <w:bCs w:val="false"/>
+          <w:i w:val="false"/>
+          <w:iCs w:val="false"/>
+          <w:sz w:val="12"/>
+          <w:szCs w:val="12"/>
+        </w:rPr>
+        <w:t xml:space="preserve">fn err_out(&amp;self) → Tag  </w:t>
+      </w:r>
+    </w:p>
+    <w:p>
+      <w:pPr>
+        <w:pStyle w:val="Normal"/>
+        <w:rPr>
+          <w:b w:val="false"/>
+          <w:bCs w:val="false"/>
+        </w:rPr>
+      </w:pPr>
+      <w:r>
+        <w:rPr>
+          <w:rFonts w:ascii="Andale Mono" w:hAnsi="Andale Mono"/>
+          <w:b w:val="false"/>
+          <w:bCs w:val="false"/>
+          <w:i w:val="false"/>
+          <w:iCs w:val="false"/>
+          <w:sz w:val="12"/>
+          <w:szCs w:val="12"/>
+        </w:rPr>
+        <w:t xml:space="preserve">  </w:t>
+      </w:r>
+      <w:r>
+        <w:rPr>
+          <w:rFonts w:ascii="Andale Mono" w:hAnsi="Andale Mono"/>
+          <w:b w:val="false"/>
+          <w:bCs w:val="false"/>
+          <w:i w:val="false"/>
+          <w:iCs w:val="false"/>
+          <w:sz w:val="12"/>
+          <w:szCs w:val="12"/>
+        </w:rPr>
+        <w:t>fn std_in(&amp;self) → Tag</w:t>
+      </w:r>
+    </w:p>
+    <w:p>
+      <w:pPr>
+        <w:pStyle w:val="Normal"/>
+        <w:rPr>
+          <w:b w:val="false"/>
+          <w:bCs w:val="false"/>
+        </w:rPr>
+      </w:pPr>
+      <w:r>
+        <w:rPr>
+          <w:rFonts w:ascii="Andale Mono" w:hAnsi="Andale Mono"/>
+          <w:b w:val="false"/>
+          <w:bCs w:val="false"/>
+          <w:i w:val="false"/>
+          <w:iCs w:val="false"/>
+          <w:sz w:val="12"/>
+          <w:szCs w:val="12"/>
+        </w:rPr>
+        <w:t xml:space="preserve">  </w:t>
+      </w:r>
+      <w:r>
+        <w:rPr>
+          <w:rFonts w:ascii="Andale Mono" w:hAnsi="Andale Mono"/>
+          <w:b w:val="false"/>
+          <w:bCs w:val="false"/>
+          <w:i w:val="false"/>
+          <w:iCs w:val="false"/>
+          <w:sz w:val="12"/>
+          <w:szCs w:val="12"/>
+        </w:rPr>
+        <w:t>fn std_out(&amp;self) → Tag</w:t>
+      </w:r>
+    </w:p>
+    <w:p>
+      <w:pPr>
+        <w:pStyle w:val="Normal"/>
+        <w:rPr>
+          <w:b w:val="false"/>
+          <w:bCs w:val="false"/>
+        </w:rPr>
+      </w:pPr>
+      <w:r>
+        <w:rPr>
+          <w:rFonts w:ascii="Andale Mono" w:hAnsi="Andale Mono"/>
+          <w:b w:val="false"/>
+          <w:bCs w:val="false"/>
+          <w:i w:val="false"/>
+          <w:iCs w:val="false"/>
+          <w:sz w:val="12"/>
+          <w:szCs w:val="12"/>
+        </w:rPr>
+        <w:t xml:space="preserve">  </w:t>
+      </w:r>
+      <w:r>
+        <w:rPr>
+          <w:rFonts w:ascii="Andale Mono" w:hAnsi="Andale Mono"/>
+          <w:b w:val="false"/>
+          <w:bCs w:val="false"/>
+          <w:i w:val="false"/>
+          <w:iCs w:val="false"/>
+          <w:sz w:val="12"/>
+          <w:szCs w:val="12"/>
+        </w:rPr>
+        <w:t>fn write(&amp;self, exp: Tag, esc: bool, st: Tag) → Result&lt;()&gt;</w:t>
+      </w:r>
+    </w:p>
+    <w:p>
+      <w:pPr>
+        <w:pStyle w:val="Normal"/>
+        <w:rPr>
+          <w:b w:val="false"/>
+          <w:bCs w:val="false"/>
+        </w:rPr>
+      </w:pPr>
+      <w:r>
+        <w:rPr>
+          <w:rFonts w:ascii="Andale Mono" w:hAnsi="Andale Mono"/>
+          <w:b w:val="false"/>
+          <w:bCs w:val="false"/>
+          <w:i w:val="false"/>
+          <w:iCs w:val="false"/>
+          <w:sz w:val="12"/>
+          <w:szCs w:val="12"/>
+        </w:rPr>
+        <w:t xml:space="preserve">  </w:t>
+      </w:r>
+      <w:r>
+        <w:rPr>
+          <w:rFonts w:ascii="Andale Mono" w:hAnsi="Andale Mono"/>
+          <w:b w:val="false"/>
+          <w:bCs w:val="false"/>
+          <w:i w:val="false"/>
+          <w:iCs w:val="false"/>
+          <w:sz w:val="12"/>
+          <w:szCs w:val="12"/>
+        </w:rPr>
+        <w:t>fn write_str(&amp;self, str: &amp;str, st: Tag) → Result&lt;()&gt;</w:t>
+      </w:r>
+    </w:p>
+    <w:p>
+      <w:pPr>
+        <w:pStyle w:val="Normal"/>
+        <w:rPr>
+          <w:b/>
+          <w:bCs/>
+        </w:rPr>
+      </w:pPr>
+      <w:r>
+        <w:rPr>
+          <w:rFonts w:ascii="Andale Mono" w:hAnsi="Andale Mono"/>
+          <w:b w:val="false"/>
+          <w:bCs w:val="false"/>
+          <w:i w:val="false"/>
+          <w:iCs w:val="false"/>
+          <w:sz w:val="12"/>
+          <w:szCs w:val="12"/>
+        </w:rPr>
+        <w:t xml:space="preserve">  </w:t>
+      </w:r>
+      <w:r>
+        <w:rPr>
+          <w:rFonts w:ascii="Andale Mono" w:hAnsi="Andale Mono"/>
+          <w:b w:val="false"/>
+          <w:bCs w:val="false"/>
+          <w:i w:val="false"/>
+          <w:iCs w:val="false"/>
+          <w:sz w:val="12"/>
+          <w:szCs w:val="12"/>
+        </w:rPr>
         <w:t>fn write_to_string(&amp;self, exp: Tag, esc: bool) → String</w:t>
       </w:r>
     </w:p>
@@ -16998,41 +17128,14 @@
       <w:pPr>
         <w:pStyle w:val="Normal"/>
         <w:rPr>
-          <w:rFonts w:ascii="Georgia" w:hAnsi="Georgia"/>
-          <w:b/>
-          <w:bCs/>
-          <w:sz w:val="16"/>
-          <w:szCs w:val="16"/>
-        </w:rPr>
-      </w:pPr>
-      <w:r>
-        <w:rPr>
-          <w:rFonts w:ascii="Georgia" w:hAnsi="Georgia"/>
-          <w:b/>
-          <w:bCs/>
-          <w:sz w:val="16"/>
-          <w:szCs w:val="16"/>
-        </w:rPr>
-      </w:r>
-    </w:p>
-    <w:p>
-      <w:pPr>
-        <w:pStyle w:val="Normal"/>
-        <w:rPr>
-          <w:rFonts w:ascii="Georgia" w:hAnsi="Georgia"/>
-          <w:b/>
-          <w:bCs/>
-          <w:sz w:val="16"/>
-          <w:szCs w:val="16"/>
-        </w:rPr>
-      </w:pPr>
-      <w:r>
-        <w:rPr>
-          <w:rFonts w:ascii="Georgia" w:hAnsi="Georgia"/>
-          <w:b/>
-          <w:bCs/>
-          <w:sz w:val="16"/>
-          <w:szCs w:val="16"/>
+          <w:b/>
+          <w:bCs/>
+        </w:rPr>
+      </w:pPr>
+      <w:r>
+        <w:rPr>
+          <w:b/>
+          <w:bCs/>
         </w:rPr>
       </w:r>
     </w:p>
@@ -19617,7 +19720,9 @@
           <w:u w:val="none"/>
           <w:lang w:val="en-US" w:eastAsia="zh-CN" w:bidi="hi-IN"/>
         </w:rPr>
-        <w:t>c: [name:value,…]</w:t>
+        <w:t>c: name:value,…</w:t>
+        <w:tab/>
+        <w:t>runtime configuration</w:t>
       </w:r>
     </w:p>
     <w:p>
@@ -19660,7 +19765,10 @@
           <w:u w:val="none"/>
           <w:lang w:val="en-US" w:eastAsia="zh-CN" w:bidi="hi-IN"/>
         </w:rPr>
-        <w:t>e: eval [form] and print result</w:t>
+        <w:t>e: form</w:t>
+        <w:tab/>
+        <w:tab/>
+        <w:t>eval and print result</w:t>
       </w:r>
     </w:p>
     <w:p>
@@ -19703,7 +19811,12 @@
           <w:u w:val="none"/>
           <w:lang w:val="en-US" w:eastAsia="zh-CN" w:bidi="hi-IN"/>
         </w:rPr>
-        <w:t>l: load [path]</w:t>
+        <w:t>l: path</w:t>
+        <w:tab/>
+        <w:tab/>
+        <w:t>load from path</w:t>
+        <w:tab/>
+        <w:tab/>
       </w:r>
     </w:p>
     <w:p>
@@ -19746,7 +19859,10 @@
           <w:u w:val="none"/>
           <w:lang w:val="en-US" w:eastAsia="zh-CN" w:bidi="hi-IN"/>
         </w:rPr>
-        <w:t>q: eval [form] quietly</w:t>
+        <w:t>q: form</w:t>
+        <w:tab/>
+        <w:tab/>
+        <w:t>eval quietly</w:t>
       </w:r>
     </w:p>
     <w:p>
@@ -20061,7 +20177,7 @@
     <w:pPr>
       <w:widowControl/>
       <w:suppressAutoHyphens w:val="true"/>
-      <w:overflowPunct w:val="false"/>
+      <w:overflowPunct w:val="true"/>
       <w:bidi w:val="0"/>
       <w:spacing w:before="0" w:after="0"/>
       <w:jc w:val="start"/>
@@ -20076,7 +20192,7 @@
     </w:rPr>
   </w:style>
   <w:style w:type="paragraph" w:styleId="Heading1">
-    <w:name w:val="Heading 1"/>
+    <w:name w:val="heading 1"/>
     <w:basedOn w:val="Heading"/>
     <w:next w:val="BodyText"/>
     <w:qFormat/>
@@ -20139,7 +20255,7 @@
     </w:rPr>
   </w:style>
   <w:style w:type="paragraph" w:styleId="Caption">
-    <w:name w:val="Caption"/>
+    <w:name w:val="caption"/>
     <w:basedOn w:val="Normal"/>
     <w:qFormat/>
     <w:pPr>
@@ -20220,7 +20336,7 @@
     <w:rPr/>
   </w:style>
   <w:style w:type="paragraph" w:styleId="Header">
-    <w:name w:val="Header"/>
+    <w:name w:val="header"/>
     <w:basedOn w:val="HeaderandFooter"/>
     <w:pPr>
       <w:suppressLineNumbers/>

</xml_diff>

<commit_message>
#764 - mu: env feature revise heap interfaces
</commit_message>
<xml_diff>
--- a/doc/refcards/mu-ref.docx
+++ b/doc/refcards/mu-ref.docx
@@ -66,7 +66,7 @@
           <w:tab w:val="left" w:pos="4110" w:leader="none"/>
         </w:tabs>
         <w:suppressAutoHyphens w:val="true"/>
-        <w:overflowPunct w:val="true"/>
+        <w:overflowPunct w:val="false"/>
         <w:bidi w:val="0"/>
         <w:spacing w:before="0" w:after="0"/>
         <w:ind w:hanging="0" w:start="0" w:end="0"/>
@@ -2180,36 +2180,7 @@
           <w:sz w:val="12"/>
           <w:szCs w:val="12"/>
         </w:rPr>
-        <w:t>default = [ “cpu-time”, “env”, “procinfo”,</w:t>
-      </w:r>
-    </w:p>
-    <w:p>
-      <w:pPr>
-        <w:pStyle w:val="Normal"/>
-        <w:rPr>
-          <w:b/>
-          <w:bCs/>
-        </w:rPr>
-      </w:pPr>
-      <w:r>
-        <w:rPr>
-          <w:rFonts w:ascii="Andale Mono" w:hAnsi="Andale Mono"/>
-          <w:b/>
-          <w:bCs/>
-          <w:sz w:val="12"/>
-          <w:szCs w:val="12"/>
-        </w:rPr>
-        <w:t xml:space="preserve">             “</w:t>
-      </w:r>
-      <w:r>
-        <w:rPr>
-          <w:rFonts w:ascii="Andale Mono" w:hAnsi="Andale Mono"/>
-          <w:b/>
-          <w:bCs/>
-          <w:sz w:val="12"/>
-          <w:szCs w:val="12"/>
-        </w:rPr>
-        <w:t>std”, “nix”, "sysinfo" ]</w:t>
+        <w:t>default = [ “env”, “procinfo”, “std”, “nix”, "sysinfo" ]</w:t>
       </w:r>
     </w:p>
     <w:p>
@@ -2293,17 +2264,15 @@
           <w:u w:val="none"/>
           <w:lang w:val="en-US" w:eastAsia="zh-CN" w:bidi="hi-IN"/>
         </w:rPr>
-        <w:t>heap-stat</w:t>
-        <w:tab/>
-        <w:tab/>
+        <w:t>heap-</w:t>
       </w:r>
       <w:r>
         <w:rPr>
           <w:rFonts w:eastAsia="Songti SC" w:cs="Arial Unicode MS" w:ascii="Georgia" w:hAnsi="Georgia"/>
-          <w:b w:val="false"/>
-          <w:bCs w:val="false"/>
-          <w:i/>
-          <w:iCs/>
+          <w:b/>
+          <w:bCs/>
+          <w:i w:val="false"/>
+          <w:iCs w:val="false"/>
           <w:color w:val="auto"/>
           <w:kern w:val="2"/>
           <w:sz w:val="14"/>
@@ -2311,14 +2280,13 @@
           <w:u w:val="none"/>
           <w:lang w:val="en-US" w:eastAsia="zh-CN" w:bidi="hi-IN"/>
         </w:rPr>
-        <w:t>vector</w:t>
-        <w:tab/>
+        <w:t>room</w:t>
       </w:r>
       <w:r>
         <w:rPr>
           <w:rFonts w:eastAsia="Songti SC" w:cs="Arial Unicode MS" w:ascii="Georgia" w:hAnsi="Georgia"/>
-          <w:b w:val="false"/>
-          <w:bCs w:val="false"/>
+          <w:b/>
+          <w:bCs/>
           <w:i w:val="false"/>
           <w:iCs w:val="false"/>
           <w:color w:val="auto"/>
@@ -2328,31 +2296,15 @@
           <w:u w:val="none"/>
           <w:lang w:val="en-US" w:eastAsia="zh-CN" w:bidi="hi-IN"/>
         </w:rPr>
-        <w:t>allocations</w:t>
-      </w:r>
-      <w:r>
-        <w:rPr>
-          <w:sz w:val="14"/>
-          <w:szCs w:val="14"/>
-        </w:rPr>
-        <w:tab/>
-      </w:r>
-    </w:p>
-    <w:p>
-      <w:pPr>
-        <w:pStyle w:val="Normal"/>
-        <w:rPr>
-          <w:sz w:val="14"/>
-          <w:szCs w:val="14"/>
-        </w:rPr>
-      </w:pPr>
-      <w:r>
-        <w:rPr>
-          <w:rFonts w:eastAsia="Songti SC" w:cs="Arial Unicode MS" w:ascii="Courier New" w:hAnsi="Courier New"/>
-          <w:b/>
-          <w:bCs/>
-          <w:i w:val="false"/>
-          <w:iCs w:val="false"/>
+        <w:tab/>
+      </w:r>
+      <w:r>
+        <w:rPr>
+          <w:rFonts w:eastAsia="Songti SC" w:cs="Arial Unicode MS" w:ascii="Georgia" w:hAnsi="Georgia"/>
+          <w:b w:val="false"/>
+          <w:bCs w:val="false"/>
+          <w:i/>
+          <w:iCs/>
           <w:color w:val="auto"/>
           <w:kern w:val="2"/>
           <w:sz w:val="14"/>
@@ -2360,13 +2312,12 @@
           <w:u w:val="none"/>
           <w:lang w:val="en-US" w:eastAsia="zh-CN" w:bidi="hi-IN"/>
         </w:rPr>
-        <w:tab/>
-        <w:tab/>
-        <w:t xml:space="preserve">    </w:t>
-      </w:r>
-      <w:r>
-        <w:rPr>
-          <w:rFonts w:eastAsia="Songti SC" w:cs="Arial Unicode MS" w:ascii="Andale Mono" w:hAnsi="Andale Mono"/>
+        <w:t>vector</w:t>
+        <w:tab/>
+      </w:r>
+      <w:r>
+        <w:rPr>
+          <w:rFonts w:eastAsia="Songti SC" w:cs="Arial Unicode MS" w:ascii="Georgia" w:hAnsi="Georgia"/>
           <w:b w:val="false"/>
           <w:bCs w:val="false"/>
           <w:i w:val="false"/>
@@ -2378,15 +2329,31 @@
           <w:u w:val="none"/>
           <w:lang w:val="en-US" w:eastAsia="zh-CN" w:bidi="hi-IN"/>
         </w:rPr>
-        <w:t>#(:t :</w:t>
-      </w:r>
-      <w:r>
-        <w:rPr>
-          <w:rFonts w:eastAsia="Songti SC" w:cs="Arial Unicode MS" w:ascii="Andale Mono" w:hAnsi="Andale Mono"/>
-          <w:b w:val="false"/>
-          <w:bCs w:val="false"/>
-          <w:i/>
-          <w:iCs/>
+        <w:t>allocations</w:t>
+      </w:r>
+      <w:r>
+        <w:rPr>
+          <w:sz w:val="14"/>
+          <w:szCs w:val="14"/>
+        </w:rPr>
+        <w:tab/>
+      </w:r>
+    </w:p>
+    <w:p>
+      <w:pPr>
+        <w:pStyle w:val="Normal"/>
+        <w:rPr>
+          <w:sz w:val="14"/>
+          <w:szCs w:val="14"/>
+        </w:rPr>
+      </w:pPr>
+      <w:r>
+        <w:rPr>
+          <w:rFonts w:eastAsia="Songti SC" w:cs="Arial Unicode MS" w:ascii="Courier New" w:hAnsi="Courier New"/>
+          <w:b/>
+          <w:bCs/>
+          <w:i w:val="false"/>
+          <w:iCs w:val="false"/>
           <w:color w:val="auto"/>
           <w:kern w:val="2"/>
           <w:sz w:val="14"/>
@@ -2394,7 +2361,9 @@
           <w:u w:val="none"/>
           <w:lang w:val="en-US" w:eastAsia="zh-CN" w:bidi="hi-IN"/>
         </w:rPr>
-        <w:t>type</w:t>
+        <w:tab/>
+        <w:tab/>
+        <w:t xml:space="preserve">    </w:t>
       </w:r>
       <w:r>
         <w:rPr>
@@ -2410,7 +2379,7 @@
           <w:u w:val="none"/>
           <w:lang w:val="en-US" w:eastAsia="zh-CN" w:bidi="hi-IN"/>
         </w:rPr>
-        <w:t xml:space="preserve"> </w:t>
+        <w:t>#(:t :</w:t>
       </w:r>
       <w:r>
         <w:rPr>
@@ -2426,7 +2395,7 @@
           <w:u w:val="none"/>
           <w:lang w:val="en-US" w:eastAsia="zh-CN" w:bidi="hi-IN"/>
         </w:rPr>
-        <w:t>size</w:t>
+        <w:t>type</w:t>
       </w:r>
       <w:r>
         <w:rPr>
@@ -2458,7 +2427,7 @@
           <w:u w:val="none"/>
           <w:lang w:val="en-US" w:eastAsia="zh-CN" w:bidi="hi-IN"/>
         </w:rPr>
-        <w:t>total</w:t>
+        <w:t>size</w:t>
       </w:r>
       <w:r>
         <w:rPr>
@@ -2490,7 +2459,7 @@
           <w:u w:val="none"/>
           <w:lang w:val="en-US" w:eastAsia="zh-CN" w:bidi="hi-IN"/>
         </w:rPr>
-        <w:t>free ...</w:t>
+        <w:t>total</w:t>
       </w:r>
       <w:r>
         <w:rPr>
@@ -2506,24 +2475,15 @@
           <w:u w:val="none"/>
           <w:lang w:val="en-US" w:eastAsia="zh-CN" w:bidi="hi-IN"/>
         </w:rPr>
-        <w:t>)</w:t>
-      </w:r>
-    </w:p>
-    <w:p>
-      <w:pPr>
-        <w:pStyle w:val="Normal"/>
-        <w:rPr>
-          <w:sz w:val="14"/>
-          <w:szCs w:val="14"/>
-        </w:rPr>
-      </w:pPr>
-      <w:r>
-        <w:rPr>
-          <w:rFonts w:eastAsia="Songti SC" w:cs="Arial Unicode MS" w:ascii="Georgia" w:hAnsi="Georgia"/>
-          <w:b/>
-          <w:bCs/>
-          <w:i w:val="false"/>
-          <w:iCs w:val="false"/>
+        <w:t xml:space="preserve"> </w:t>
+      </w:r>
+      <w:r>
+        <w:rPr>
+          <w:rFonts w:eastAsia="Songti SC" w:cs="Arial Unicode MS" w:ascii="Andale Mono" w:hAnsi="Andale Mono"/>
+          <w:b w:val="false"/>
+          <w:bCs w:val="false"/>
+          <w:i/>
+          <w:iCs/>
           <w:color w:val="auto"/>
           <w:kern w:val="2"/>
           <w:sz w:val="14"/>
@@ -2531,13 +2491,13 @@
           <w:u w:val="none"/>
           <w:lang w:val="en-US" w:eastAsia="zh-CN" w:bidi="hi-IN"/>
         </w:rPr>
-        <w:t xml:space="preserve"> </w:t>
-      </w:r>
-      <w:r>
-        <w:rPr>
-          <w:rFonts w:eastAsia="Songti SC" w:cs="Arial Unicode MS" w:ascii="Georgia" w:hAnsi="Georgia"/>
-          <w:b/>
-          <w:bCs/>
+        <w:t>free …</w:t>
+      </w:r>
+      <w:r>
+        <w:rPr>
+          <w:rFonts w:eastAsia="Songti SC" w:cs="Arial Unicode MS" w:ascii="Andale Mono" w:hAnsi="Andale Mono"/>
+          <w:b w:val="false"/>
+          <w:bCs w:val="false"/>
           <w:i w:val="false"/>
           <w:iCs w:val="false"/>
           <w:color w:val="auto"/>
@@ -2547,17 +2507,24 @@
           <w:u w:val="none"/>
           <w:lang w:val="en-US" w:eastAsia="zh-CN" w:bidi="hi-IN"/>
         </w:rPr>
-        <w:tab/>
-        <w:tab/>
-        <w:t xml:space="preserve">heap-size </w:t>
-      </w:r>
+        <w:t>)</w:t>
+      </w:r>
+    </w:p>
+    <w:p>
+      <w:pPr>
+        <w:pStyle w:val="Normal"/>
+        <w:rPr>
+          <w:sz w:val="14"/>
+          <w:szCs w:val="14"/>
+        </w:rPr>
+      </w:pPr>
       <w:r>
         <w:rPr>
           <w:rFonts w:eastAsia="Songti SC" w:cs="Arial Unicode MS" w:ascii="Georgia" w:hAnsi="Georgia"/>
-          <w:b w:val="false"/>
-          <w:bCs w:val="false"/>
-          <w:i/>
-          <w:iCs/>
+          <w:b/>
+          <w:bCs/>
+          <w:i w:val="false"/>
+          <w:iCs w:val="false"/>
           <w:color w:val="auto"/>
           <w:kern w:val="2"/>
           <w:sz w:val="14"/>
@@ -2565,7 +2532,7 @@
           <w:u w:val="none"/>
           <w:lang w:val="en-US" w:eastAsia="zh-CN" w:bidi="hi-IN"/>
         </w:rPr>
-        <w:t>keyword</w:t>
+        <w:t xml:space="preserve"> </w:t>
       </w:r>
       <w:r>
         <w:rPr>
@@ -2582,15 +2549,16 @@
           <w:lang w:val="en-US" w:eastAsia="zh-CN" w:bidi="hi-IN"/>
         </w:rPr>
         <w:tab/>
-        <w:t xml:space="preserve"> </w:t>
+        <w:tab/>
+        <w:t>heap-</w:t>
       </w:r>
       <w:r>
         <w:rPr>
           <w:rFonts w:eastAsia="Songti SC" w:cs="Arial Unicode MS" w:ascii="Georgia" w:hAnsi="Georgia"/>
-          <w:b w:val="false"/>
-          <w:bCs w:val="false"/>
-          <w:i/>
-          <w:iCs/>
+          <w:b/>
+          <w:bCs/>
+          <w:i w:val="false"/>
+          <w:iCs w:val="false"/>
           <w:color w:val="auto"/>
           <w:kern w:val="2"/>
           <w:sz w:val="14"/>
@@ -2598,14 +2566,13 @@
           <w:u w:val="none"/>
           <w:lang w:val="en-US" w:eastAsia="zh-CN" w:bidi="hi-IN"/>
         </w:rPr>
-        <w:t>fixnum</w:t>
-        <w:tab/>
+        <w:t>info</w:t>
       </w:r>
       <w:r>
         <w:rPr>
           <w:rFonts w:eastAsia="Songti SC" w:cs="Arial Unicode MS" w:ascii="Georgia" w:hAnsi="Georgia"/>
-          <w:b w:val="false"/>
-          <w:bCs w:val="false"/>
+          <w:b/>
+          <w:bCs/>
           <w:i w:val="false"/>
           <w:iCs w:val="false"/>
           <w:color w:val="auto"/>
@@ -2615,21 +2582,17 @@
           <w:u w:val="none"/>
           <w:lang w:val="en-US" w:eastAsia="zh-CN" w:bidi="hi-IN"/>
         </w:rPr>
-        <w:t>occupancy</w:t>
-      </w:r>
-    </w:p>
-    <w:p>
-      <w:pPr>
-        <w:pStyle w:val="Normal"/>
-        <w:rPr/>
-      </w:pPr>
+        <w:tab/>
+        <w:tab/>
+        <w:t xml:space="preserve"> </w:t>
+      </w:r>
       <w:r>
         <w:rPr>
           <w:rFonts w:eastAsia="Songti SC" w:cs="Arial Unicode MS" w:ascii="Georgia" w:hAnsi="Georgia"/>
           <w:b w:val="false"/>
           <w:bCs w:val="false"/>
-          <w:i w:val="false"/>
-          <w:iCs w:val="false"/>
+          <w:i/>
+          <w:iCs/>
           <w:color w:val="auto"/>
           <w:kern w:val="2"/>
           <w:sz w:val="14"/>
@@ -2637,16 +2600,15 @@
           <w:u w:val="none"/>
           <w:lang w:val="en-US" w:eastAsia="zh-CN" w:bidi="hi-IN"/>
         </w:rPr>
-        <w:tab/>
-        <w:tab/>
+        <w:t>list</w:t>
       </w:r>
       <w:r>
         <w:rPr>
           <w:rFonts w:eastAsia="Songti SC" w:cs="Arial Unicode MS" w:ascii="Georgia" w:hAnsi="Georgia"/>
-          <w:b/>
-          <w:bCs/>
-          <w:i w:val="false"/>
-          <w:iCs w:val="false"/>
+          <w:b w:val="false"/>
+          <w:bCs w:val="false"/>
+          <w:i/>
+          <w:iCs/>
           <w:color w:val="auto"/>
           <w:kern w:val="2"/>
           <w:sz w:val="14"/>
@@ -2654,7 +2616,7 @@
           <w:u w:val="none"/>
           <w:lang w:val="en-US" w:eastAsia="zh-CN" w:bidi="hi-IN"/>
         </w:rPr>
-        <w:t>env</w:t>
+        <w:tab/>
       </w:r>
       <w:r>
         <w:rPr>
@@ -2670,16 +2632,24 @@
           <w:u w:val="none"/>
           <w:lang w:val="en-US" w:eastAsia="zh-CN" w:bidi="hi-IN"/>
         </w:rPr>
-        <w:tab/>
-        <w:tab/>
-      </w:r>
-      <w:r>
-        <w:rPr>
-          <w:rFonts w:eastAsia="Songti SC" w:cs="Arial Unicode MS" w:ascii="Georgia" w:hAnsi="Georgia"/>
-          <w:b w:val="false"/>
-          <w:bCs w:val="false"/>
-          <w:i/>
-          <w:iCs/>
+        <w:t>heap info</w:t>
+      </w:r>
+    </w:p>
+    <w:p>
+      <w:pPr>
+        <w:pStyle w:val="Normal"/>
+        <w:rPr>
+          <w:sz w:val="14"/>
+          <w:szCs w:val="14"/>
+        </w:rPr>
+      </w:pPr>
+      <w:r>
+        <w:rPr>
+          <w:rFonts w:eastAsia="Songti SC" w:cs="Arial Unicode MS" w:ascii="Andale Mono" w:hAnsi="Andale Mono"/>
+          <w:b w:val="false"/>
+          <w:bCs w:val="false"/>
+          <w:i w:val="false"/>
+          <w:iCs w:val="false"/>
           <w:color w:val="auto"/>
           <w:kern w:val="2"/>
           <w:sz w:val="14"/>
@@ -2687,16 +2657,17 @@
           <w:u w:val="none"/>
           <w:lang w:val="en-US" w:eastAsia="zh-CN" w:bidi="hi-IN"/>
         </w:rPr>
-        <w:t>list</w:t>
-        <w:tab/>
-      </w:r>
-      <w:r>
-        <w:rPr>
-          <w:rFonts w:eastAsia="Songti SC" w:cs="Arial Unicode MS" w:ascii="Georgia" w:hAnsi="Georgia"/>
-          <w:b w:val="false"/>
-          <w:bCs w:val="false"/>
-          <w:i w:val="false"/>
-          <w:iCs w:val="false"/>
+        <w:tab/>
+        <w:tab/>
+        <w:t xml:space="preserve">    (</w:t>
+      </w:r>
+      <w:r>
+        <w:rPr>
+          <w:rFonts w:eastAsia="Songti SC" w:cs="Arial Unicode MS" w:ascii="Andale Mono" w:hAnsi="Andale Mono"/>
+          <w:b w:val="false"/>
+          <w:bCs w:val="false"/>
+          <w:i/>
+          <w:iCs/>
           <w:color w:val="auto"/>
           <w:kern w:val="2"/>
           <w:sz w:val="14"/>
@@ -2704,15 +2675,15 @@
           <w:u w:val="none"/>
           <w:lang w:val="en-US" w:eastAsia="zh-CN" w:bidi="hi-IN"/>
         </w:rPr>
-        <w:t>env</w:t>
-      </w:r>
-      <w:r>
-        <w:rPr>
-          <w:rFonts w:eastAsia="Songti SC" w:cs="Arial Unicode MS" w:ascii="Georgia" w:hAnsi="Georgia"/>
-          <w:b w:val="false"/>
-          <w:bCs w:val="false"/>
-          <w:i/>
-          <w:iCs/>
+        <w:t>type</w:t>
+      </w:r>
+      <w:r>
+        <w:rPr>
+          <w:rFonts w:eastAsia="Songti SC" w:cs="Arial Unicode MS" w:ascii="Andale Mono" w:hAnsi="Andale Mono"/>
+          <w:b w:val="false"/>
+          <w:bCs w:val="false"/>
+          <w:i w:val="false"/>
+          <w:iCs w:val="false"/>
           <w:color w:val="auto"/>
           <w:kern w:val="2"/>
           <w:sz w:val="14"/>
@@ -2724,11 +2695,11 @@
       </w:r>
       <w:r>
         <w:rPr>
-          <w:rFonts w:eastAsia="Songti SC" w:cs="Arial Unicode MS" w:ascii="Georgia" w:hAnsi="Georgia"/>
-          <w:b w:val="false"/>
-          <w:bCs w:val="false"/>
-          <w:i w:val="false"/>
-          <w:iCs w:val="false"/>
+          <w:rFonts w:eastAsia="Songti SC" w:cs="Arial Unicode MS" w:ascii="Andale Mono" w:hAnsi="Andale Mono"/>
+          <w:b w:val="false"/>
+          <w:bCs w:val="false"/>
+          <w:i/>
+          <w:iCs/>
           <w:color w:val="auto"/>
           <w:kern w:val="2"/>
           <w:sz w:val="14"/>
@@ -2736,17 +2707,11 @@
           <w:u w:val="none"/>
           <w:lang w:val="en-US" w:eastAsia="zh-CN" w:bidi="hi-IN"/>
         </w:rPr>
-        <w:t>state</w:t>
-      </w:r>
-    </w:p>
-    <w:p>
-      <w:pPr>
-        <w:pStyle w:val="Normal"/>
-        <w:rPr/>
-      </w:pPr>
-      <w:r>
-        <w:rPr>
-          <w:rFonts w:eastAsia="Songti SC" w:cs="Arial Unicode MS" w:ascii="Georgia" w:hAnsi="Georgia"/>
+        <w:t>page-size</w:t>
+      </w:r>
+      <w:r>
+        <w:rPr>
+          <w:rFonts w:eastAsia="Songti SC" w:cs="Arial Unicode MS" w:ascii="Andale Mono" w:hAnsi="Andale Mono"/>
           <w:b w:val="false"/>
           <w:bCs w:val="false"/>
           <w:i w:val="false"/>
@@ -2758,16 +2723,15 @@
           <w:u w:val="none"/>
           <w:lang w:val="en-US" w:eastAsia="zh-CN" w:bidi="hi-IN"/>
         </w:rPr>
-        <w:tab/>
-        <w:tab/>
-      </w:r>
-      <w:r>
-        <w:rPr>
-          <w:rFonts w:eastAsia="Songti SC" w:cs="Arial Unicode MS" w:ascii="Georgia" w:hAnsi="Georgia"/>
-          <w:b/>
-          <w:bCs/>
-          <w:i w:val="false"/>
-          <w:iCs w:val="false"/>
+        <w:t xml:space="preserve"> </w:t>
+      </w:r>
+      <w:r>
+        <w:rPr>
+          <w:rFonts w:eastAsia="Songti SC" w:cs="Arial Unicode MS" w:ascii="Andale Mono" w:hAnsi="Andale Mono"/>
+          <w:b w:val="false"/>
+          <w:bCs w:val="false"/>
+          <w:i/>
+          <w:iCs/>
           <w:color w:val="auto"/>
           <w:kern w:val="2"/>
           <w:sz w:val="14"/>
@@ -2775,11 +2739,11 @@
           <w:u w:val="none"/>
           <w:lang w:val="en-US" w:eastAsia="zh-CN" w:bidi="hi-IN"/>
         </w:rPr>
-        <w:t>core</w:t>
-      </w:r>
-      <w:r>
-        <w:rPr>
-          <w:rFonts w:eastAsia="Songti SC" w:cs="Arial Unicode MS" w:ascii="Georgia" w:hAnsi="Georgia"/>
+        <w:t>npages</w:t>
+      </w:r>
+      <w:r>
+        <w:rPr>
+          <w:rFonts w:eastAsia="Songti SC" w:cs="Arial Unicode MS" w:ascii="Andale Mono" w:hAnsi="Andale Mono"/>
           <w:b w:val="false"/>
           <w:bCs w:val="false"/>
           <w:i w:val="false"/>
@@ -2791,16 +2755,24 @@
           <w:u w:val="none"/>
           <w:lang w:val="en-US" w:eastAsia="zh-CN" w:bidi="hi-IN"/>
         </w:rPr>
-        <w:tab/>
-        <w:tab/>
-      </w:r>
+        <w:t>)</w:t>
+      </w:r>
+    </w:p>
+    <w:p>
+      <w:pPr>
+        <w:pStyle w:val="Normal"/>
+        <w:rPr>
+          <w:sz w:val="14"/>
+          <w:szCs w:val="14"/>
+        </w:rPr>
+      </w:pPr>
       <w:r>
         <w:rPr>
           <w:rFonts w:eastAsia="Songti SC" w:cs="Arial Unicode MS" w:ascii="Georgia" w:hAnsi="Georgia"/>
-          <w:b w:val="false"/>
-          <w:bCs w:val="false"/>
-          <w:i/>
-          <w:iCs/>
+          <w:b/>
+          <w:bCs/>
+          <w:i w:val="false"/>
+          <w:iCs w:val="false"/>
           <w:color w:val="auto"/>
           <w:kern w:val="2"/>
           <w:sz w:val="14"/>
@@ -2808,14 +2780,13 @@
           <w:u w:val="none"/>
           <w:lang w:val="en-US" w:eastAsia="zh-CN" w:bidi="hi-IN"/>
         </w:rPr>
-        <w:t>list</w:t>
-        <w:tab/>
+        <w:t xml:space="preserve"> </w:t>
       </w:r>
       <w:r>
         <w:rPr>
           <w:rFonts w:eastAsia="Songti SC" w:cs="Arial Unicode MS" w:ascii="Georgia" w:hAnsi="Georgia"/>
-          <w:b w:val="false"/>
-          <w:bCs w:val="false"/>
+          <w:b/>
+          <w:bCs/>
           <w:i w:val="false"/>
           <w:iCs w:val="false"/>
           <w:color w:val="auto"/>
@@ -2825,7 +2796,9 @@
           <w:u w:val="none"/>
           <w:lang w:val="en-US" w:eastAsia="zh-CN" w:bidi="hi-IN"/>
         </w:rPr>
-        <w:t>core</w:t>
+        <w:tab/>
+        <w:tab/>
+        <w:t xml:space="preserve">heap-size </w:t>
       </w:r>
       <w:r>
         <w:rPr>
@@ -2841,13 +2814,13 @@
           <w:u w:val="none"/>
           <w:lang w:val="en-US" w:eastAsia="zh-CN" w:bidi="hi-IN"/>
         </w:rPr>
-        <w:t xml:space="preserve"> </w:t>
+        <w:t>keyword</w:t>
       </w:r>
       <w:r>
         <w:rPr>
           <w:rFonts w:eastAsia="Songti SC" w:cs="Arial Unicode MS" w:ascii="Georgia" w:hAnsi="Georgia"/>
-          <w:b w:val="false"/>
-          <w:bCs w:val="false"/>
+          <w:b/>
+          <w:bCs/>
           <w:i w:val="false"/>
           <w:iCs w:val="false"/>
           <w:color w:val="auto"/>
@@ -2857,307 +2830,432 @@
           <w:u w:val="none"/>
           <w:lang w:val="en-US" w:eastAsia="zh-CN" w:bidi="hi-IN"/>
         </w:rPr>
-        <w:t>state</w:t>
-      </w:r>
-    </w:p>
-    <w:p>
-      <w:pPr>
-        <w:pStyle w:val="Normal"/>
-        <w:rPr>
+        <w:tab/>
+        <w:t xml:space="preserve"> </w:t>
+      </w:r>
+      <w:r>
+        <w:rPr>
+          <w:rFonts w:eastAsia="Songti SC" w:cs="Arial Unicode MS" w:ascii="Georgia" w:hAnsi="Georgia"/>
+          <w:b w:val="false"/>
+          <w:bCs w:val="false"/>
+          <w:i/>
+          <w:iCs/>
+          <w:color w:val="auto"/>
+          <w:kern w:val="2"/>
           <w:sz w:val="14"/>
           <w:szCs w:val="14"/>
-        </w:rPr>
-      </w:pPr>
-      <w:r>
-        <w:rPr>
-          <w:rFonts w:ascii="Georgia" w:hAnsi="Georgia"/>
-          <w:b w:val="false"/>
-          <w:bCs w:val="false"/>
+          <w:u w:val="none"/>
+          <w:lang w:val="en-US" w:eastAsia="zh-CN" w:bidi="hi-IN"/>
+        </w:rPr>
+        <w:t>fixnum</w:t>
+        <w:tab/>
+      </w:r>
+      <w:r>
+        <w:rPr>
+          <w:rFonts w:eastAsia="Songti SC" w:cs="Arial Unicode MS" w:ascii="Georgia" w:hAnsi="Georgia"/>
+          <w:b w:val="false"/>
+          <w:bCs w:val="false"/>
+          <w:i w:val="false"/>
+          <w:iCs w:val="false"/>
+          <w:color w:val="auto"/>
+          <w:kern w:val="2"/>
           <w:sz w:val="14"/>
           <w:szCs w:val="14"/>
-        </w:rPr>
-        <w:t xml:space="preserve"> </w:t>
-      </w:r>
-      <w:r>
-        <w:rPr>
-          <w:rFonts w:ascii="Georgia" w:hAnsi="Georgia"/>
-          <w:b/>
-          <w:bCs/>
+          <w:u w:val="none"/>
+          <w:lang w:val="en-US" w:eastAsia="zh-CN" w:bidi="hi-IN"/>
+        </w:rPr>
+        <w:t>type size</w:t>
+      </w:r>
+    </w:p>
+    <w:p>
+      <w:pPr>
+        <w:pStyle w:val="Normal"/>
+        <w:rPr>
           <w:sz w:val="14"/>
           <w:szCs w:val="14"/>
         </w:rPr>
-        <w:t>nix</w:t>
-        <w:tab/>
-        <w:tab/>
-        <w:t>uname</w:t>
-      </w:r>
-    </w:p>
-    <w:p>
-      <w:pPr>
-        <w:pStyle w:val="Normal"/>
-        <w:rPr>
+      </w:pPr>
+      <w:r>
+        <w:rPr>
+          <w:rFonts w:eastAsia="Songti SC" w:cs="Arial Unicode MS" w:ascii="Georgia" w:hAnsi="Georgia"/>
+          <w:b/>
+          <w:bCs/>
+          <w:i w:val="false"/>
+          <w:iCs w:val="false"/>
+          <w:color w:val="auto"/>
+          <w:kern w:val="2"/>
           <w:sz w:val="14"/>
           <w:szCs w:val="14"/>
-        </w:rPr>
-      </w:pPr>
-      <w:r>
-        <w:rPr>
-          <w:rFonts w:ascii="Georgia" w:hAnsi="Georgia"/>
+          <w:u w:val="none"/>
+          <w:lang w:val="en-US" w:eastAsia="zh-CN" w:bidi="hi-IN"/>
+        </w:rPr>
+        <w:t xml:space="preserve"> </w:t>
+      </w:r>
+      <w:r>
+        <w:rPr>
+          <w:rFonts w:eastAsia="Songti SC" w:cs="Arial Unicode MS" w:ascii="Georgia" w:hAnsi="Georgia"/>
+          <w:b/>
+          <w:bCs/>
+          <w:i w:val="false"/>
+          <w:iCs w:val="false"/>
+          <w:color w:val="auto"/>
+          <w:kern w:val="2"/>
           <w:sz w:val="14"/>
           <w:szCs w:val="14"/>
-        </w:rPr>
-        <w:t xml:space="preserve"> </w:t>
-      </w:r>
-      <w:r>
-        <w:rPr>
-          <w:rFonts w:ascii="Georgia" w:hAnsi="Georgia"/>
-          <w:b/>
-          <w:bCs/>
+          <w:u w:val="none"/>
+          <w:lang w:val="en-US" w:eastAsia="zh-CN" w:bidi="hi-IN"/>
+        </w:rPr>
+        <w:tab/>
+        <w:tab/>
+        <w:t>heap-free</w:t>
+        <w:tab/>
+        <w:tab/>
+        <w:t xml:space="preserve"> </w:t>
+      </w:r>
+      <w:r>
+        <w:rPr>
+          <w:rFonts w:eastAsia="Songti SC" w:cs="Arial Unicode MS" w:ascii="Georgia" w:hAnsi="Georgia"/>
+          <w:b w:val="false"/>
+          <w:bCs w:val="false"/>
+          <w:i/>
+          <w:iCs/>
+          <w:color w:val="auto"/>
+          <w:kern w:val="2"/>
           <w:sz w:val="14"/>
           <w:szCs w:val="14"/>
-        </w:rPr>
-        <w:t>std</w:t>
-        <w:tab/>
-        <w:tab/>
-        <w:t>command</w:t>
-      </w:r>
-      <w:r>
-        <w:rPr>
-          <w:rFonts w:ascii="Georgia" w:hAnsi="Georgia"/>
+          <w:u w:val="none"/>
+          <w:lang w:val="en-US" w:eastAsia="zh-CN" w:bidi="hi-IN"/>
+        </w:rPr>
+        <w:t>fixnum</w:t>
+        <w:tab/>
+      </w:r>
+      <w:r>
+        <w:rPr>
+          <w:rFonts w:eastAsia="Songti SC" w:cs="Arial Unicode MS" w:ascii="Georgia" w:hAnsi="Georgia"/>
+          <w:b w:val="false"/>
+          <w:bCs w:val="false"/>
+          <w:i w:val="false"/>
+          <w:iCs w:val="false"/>
+          <w:color w:val="auto"/>
+          <w:kern w:val="2"/>
           <w:sz w:val="14"/>
           <w:szCs w:val="14"/>
-        </w:rPr>
-        <w:t xml:space="preserve">, </w:t>
-      </w:r>
-      <w:r>
-        <w:rPr>
-          <w:rFonts w:ascii="Georgia" w:hAnsi="Georgia"/>
-          <w:b/>
-          <w:bCs/>
+          <w:u w:val="none"/>
+          <w:lang w:val="en-US" w:eastAsia="zh-CN" w:bidi="hi-IN"/>
+        </w:rPr>
+        <w:t>bytes free</w:t>
+      </w:r>
+    </w:p>
+    <w:p>
+      <w:pPr>
+        <w:pStyle w:val="Normal"/>
+        <w:rPr/>
+      </w:pPr>
+      <w:r>
+        <w:rPr>
+          <w:rFonts w:eastAsia="Songti SC" w:cs="Arial Unicode MS" w:ascii="Georgia" w:hAnsi="Georgia"/>
+          <w:b w:val="false"/>
+          <w:bCs w:val="false"/>
+          <w:i w:val="false"/>
+          <w:iCs w:val="false"/>
+          <w:color w:val="auto"/>
+          <w:kern w:val="2"/>
           <w:sz w:val="14"/>
           <w:szCs w:val="14"/>
-        </w:rPr>
-        <w:t>exit</w:t>
-      </w:r>
-    </w:p>
-    <w:p>
-      <w:pPr>
-        <w:pStyle w:val="Normal"/>
-        <w:rPr>
+          <w:u w:val="none"/>
+          <w:lang w:val="en-US" w:eastAsia="zh-CN" w:bidi="hi-IN"/>
+        </w:rPr>
+        <w:tab/>
+        <w:tab/>
+      </w:r>
+      <w:r>
+        <w:rPr>
+          <w:rFonts w:eastAsia="Songti SC" w:cs="Arial Unicode MS" w:ascii="Georgia" w:hAnsi="Georgia"/>
+          <w:b/>
+          <w:bCs/>
+          <w:i w:val="false"/>
+          <w:iCs w:val="false"/>
+          <w:color w:val="auto"/>
+          <w:kern w:val="2"/>
           <w:sz w:val="14"/>
           <w:szCs w:val="14"/>
-        </w:rPr>
-      </w:pPr>
-      <w:r>
-        <w:rPr>
-          <w:rFonts w:ascii="Georgia" w:hAnsi="Georgia"/>
+          <w:u w:val="none"/>
+          <w:lang w:val="en-US" w:eastAsia="zh-CN" w:bidi="hi-IN"/>
+        </w:rPr>
+        <w:t>env</w:t>
+      </w:r>
+      <w:r>
+        <w:rPr>
+          <w:rFonts w:eastAsia="Songti SC" w:cs="Arial Unicode MS" w:ascii="Georgia" w:hAnsi="Georgia"/>
+          <w:b w:val="false"/>
+          <w:bCs w:val="false"/>
+          <w:i w:val="false"/>
+          <w:iCs w:val="false"/>
+          <w:color w:val="auto"/>
+          <w:kern w:val="2"/>
           <w:sz w:val="14"/>
           <w:szCs w:val="14"/>
-        </w:rPr>
-        <w:t xml:space="preserve"> </w:t>
-      </w:r>
-      <w:r>
-        <w:rPr>
-          <w:rFonts w:ascii="Georgia" w:hAnsi="Georgia"/>
-          <w:b/>
-          <w:bCs/>
+          <w:u w:val="none"/>
+          <w:lang w:val="en-US" w:eastAsia="zh-CN" w:bidi="hi-IN"/>
+        </w:rPr>
+        <w:tab/>
+        <w:tab/>
+      </w:r>
+      <w:r>
+        <w:rPr>
+          <w:rFonts w:eastAsia="Songti SC" w:cs="Arial Unicode MS" w:ascii="Georgia" w:hAnsi="Georgia"/>
+          <w:b w:val="false"/>
+          <w:bCs w:val="false"/>
+          <w:i/>
+          <w:iCs/>
+          <w:color w:val="auto"/>
+          <w:kern w:val="2"/>
           <w:sz w:val="14"/>
           <w:szCs w:val="14"/>
-        </w:rPr>
-        <w:t>sysinfo</w:t>
-        <w:tab/>
-        <w:tab/>
-        <w:t>sysinfo</w:t>
-      </w:r>
-      <w:r>
-        <w:rPr>
-          <w:rFonts w:ascii="Georgia" w:hAnsi="Georgia"/>
+          <w:u w:val="none"/>
+          <w:lang w:val="en-US" w:eastAsia="zh-CN" w:bidi="hi-IN"/>
+        </w:rPr>
+        <w:t>list</w:t>
+        <w:tab/>
+      </w:r>
+      <w:r>
+        <w:rPr>
+          <w:rFonts w:eastAsia="Songti SC" w:cs="Arial Unicode MS" w:ascii="Georgia" w:hAnsi="Georgia"/>
+          <w:b w:val="false"/>
+          <w:bCs w:val="false"/>
+          <w:i w:val="false"/>
+          <w:iCs w:val="false"/>
+          <w:color w:val="auto"/>
+          <w:kern w:val="2"/>
           <w:sz w:val="14"/>
           <w:szCs w:val="14"/>
-        </w:rPr>
-        <w:t xml:space="preserve"> (disabled on macOS)</w:t>
-      </w:r>
-    </w:p>
-    <w:p>
-      <w:pPr>
-        <w:pStyle w:val="Normal"/>
-        <w:rPr>
+          <w:u w:val="none"/>
+          <w:lang w:val="en-US" w:eastAsia="zh-CN" w:bidi="hi-IN"/>
+        </w:rPr>
+        <w:t>env</w:t>
+      </w:r>
+      <w:r>
+        <w:rPr>
+          <w:rFonts w:eastAsia="Songti SC" w:cs="Arial Unicode MS" w:ascii="Georgia" w:hAnsi="Georgia"/>
+          <w:b w:val="false"/>
+          <w:bCs w:val="false"/>
+          <w:i/>
+          <w:iCs/>
+          <w:color w:val="auto"/>
+          <w:kern w:val="2"/>
           <w:sz w:val="14"/>
           <w:szCs w:val="14"/>
-        </w:rPr>
-      </w:pPr>
-      <w:r>
-        <w:rPr>
-          <w:rFonts w:ascii="Georgia" w:hAnsi="Georgia"/>
+          <w:u w:val="none"/>
+          <w:lang w:val="en-US" w:eastAsia="zh-CN" w:bidi="hi-IN"/>
+        </w:rPr>
+        <w:t xml:space="preserve"> </w:t>
+      </w:r>
+      <w:r>
+        <w:rPr>
+          <w:rFonts w:eastAsia="Songti SC" w:cs="Arial Unicode MS" w:ascii="Georgia" w:hAnsi="Georgia"/>
+          <w:b w:val="false"/>
+          <w:bCs w:val="false"/>
+          <w:i w:val="false"/>
+          <w:iCs w:val="false"/>
+          <w:color w:val="auto"/>
+          <w:kern w:val="2"/>
           <w:sz w:val="14"/>
           <w:szCs w:val="14"/>
-        </w:rPr>
-        <w:t xml:space="preserve"> </w:t>
-      </w:r>
-      <w:r>
-        <w:rPr>
-          <w:rFonts w:ascii="Georgia" w:hAnsi="Georgia"/>
-          <w:b/>
-          <w:bCs/>
+          <w:u w:val="none"/>
+          <w:lang w:val="en-US" w:eastAsia="zh-CN" w:bidi="hi-IN"/>
+        </w:rPr>
+        <w:t>state</w:t>
+      </w:r>
+    </w:p>
+    <w:p>
+      <w:pPr>
+        <w:pStyle w:val="Normal"/>
+        <w:rPr/>
+      </w:pPr>
+      <w:r>
+        <w:rPr>
+          <w:rFonts w:eastAsia="Songti SC" w:cs="Arial Unicode MS" w:ascii="Georgia" w:hAnsi="Georgia"/>
+          <w:b w:val="false"/>
+          <w:bCs w:val="false"/>
+          <w:i w:val="false"/>
+          <w:iCs w:val="false"/>
+          <w:color w:val="auto"/>
+          <w:kern w:val="2"/>
           <w:sz w:val="14"/>
           <w:szCs w:val="14"/>
-        </w:rPr>
-        <w:t>procinfo</w:t>
-        <w:tab/>
-        <w:tab/>
-        <w:t>process-mem</w:t>
-        <w:tab/>
-      </w:r>
-      <w:r>
-        <w:rPr>
-          <w:rFonts w:ascii="Georgia" w:hAnsi="Georgia"/>
-          <w:b w:val="false"/>
-          <w:bCs w:val="false"/>
-          <w:i/>
-          <w:iCs/>
+          <w:u w:val="none"/>
+          <w:lang w:val="en-US" w:eastAsia="zh-CN" w:bidi="hi-IN"/>
+        </w:rPr>
+        <w:tab/>
+        <w:tab/>
+      </w:r>
+      <w:r>
+        <w:rPr>
+          <w:rFonts w:eastAsia="Songti SC" w:cs="Arial Unicode MS" w:ascii="Georgia" w:hAnsi="Georgia"/>
+          <w:b/>
+          <w:bCs/>
+          <w:i w:val="false"/>
+          <w:iCs w:val="false"/>
+          <w:color w:val="auto"/>
+          <w:kern w:val="2"/>
           <w:sz w:val="14"/>
           <w:szCs w:val="14"/>
-        </w:rPr>
-        <w:t>fixnum</w:t>
-        <w:tab/>
-      </w:r>
-      <w:r>
-        <w:rPr>
-          <w:rFonts w:ascii="Georgia" w:hAnsi="Georgia"/>
-          <w:b w:val="false"/>
-          <w:bCs w:val="false"/>
-          <w:i w:val="false"/>
-          <w:iCs w:val="false"/>
+          <w:u w:val="none"/>
+          <w:lang w:val="en-US" w:eastAsia="zh-CN" w:bidi="hi-IN"/>
+        </w:rPr>
+        <w:t>core</w:t>
+      </w:r>
+      <w:r>
+        <w:rPr>
+          <w:rFonts w:eastAsia="Songti SC" w:cs="Arial Unicode MS" w:ascii="Georgia" w:hAnsi="Georgia"/>
+          <w:b w:val="false"/>
+          <w:bCs w:val="false"/>
+          <w:i w:val="false"/>
+          <w:iCs w:val="false"/>
+          <w:color w:val="auto"/>
+          <w:kern w:val="2"/>
           <w:sz w:val="14"/>
           <w:szCs w:val="14"/>
-        </w:rPr>
-        <w:t>virtual memory</w:t>
-      </w:r>
-    </w:p>
-    <w:p>
-      <w:pPr>
-        <w:pStyle w:val="Normal"/>
-        <w:rPr>
+          <w:u w:val="none"/>
+          <w:lang w:val="en-US" w:eastAsia="zh-CN" w:bidi="hi-IN"/>
+        </w:rPr>
+        <w:tab/>
+        <w:tab/>
+      </w:r>
+      <w:r>
+        <w:rPr>
+          <w:rFonts w:eastAsia="Songti SC" w:cs="Arial Unicode MS" w:ascii="Georgia" w:hAnsi="Georgia"/>
+          <w:b w:val="false"/>
+          <w:bCs w:val="false"/>
+          <w:i/>
+          <w:iCs/>
+          <w:color w:val="auto"/>
+          <w:kern w:val="2"/>
           <w:sz w:val="14"/>
           <w:szCs w:val="14"/>
-        </w:rPr>
-      </w:pPr>
-      <w:r>
-        <w:rPr>
-          <w:rFonts w:ascii="Georgia" w:hAnsi="Georgia"/>
-          <w:b w:val="false"/>
-          <w:bCs w:val="false"/>
-          <w:i w:val="false"/>
-          <w:iCs w:val="false"/>
+          <w:u w:val="none"/>
+          <w:lang w:val="en-US" w:eastAsia="zh-CN" w:bidi="hi-IN"/>
+        </w:rPr>
+        <w:t>list</w:t>
+        <w:tab/>
+      </w:r>
+      <w:r>
+        <w:rPr>
+          <w:rFonts w:eastAsia="Songti SC" w:cs="Arial Unicode MS" w:ascii="Georgia" w:hAnsi="Georgia"/>
+          <w:b w:val="false"/>
+          <w:bCs w:val="false"/>
+          <w:i w:val="false"/>
+          <w:iCs w:val="false"/>
+          <w:color w:val="auto"/>
+          <w:kern w:val="2"/>
           <w:sz w:val="14"/>
           <w:szCs w:val="14"/>
-        </w:rPr>
-        <w:tab/>
-        <w:tab/>
-        <w:tab/>
-        <w:tab/>
-        <w:tab/>
-        <w:t>in bytes</w:t>
-      </w:r>
-    </w:p>
-    <w:p>
-      <w:pPr>
-        <w:pStyle w:val="Normal"/>
-        <w:rPr>
+          <w:u w:val="none"/>
+          <w:lang w:val="en-US" w:eastAsia="zh-CN" w:bidi="hi-IN"/>
+        </w:rPr>
+        <w:t>core</w:t>
+      </w:r>
+      <w:r>
+        <w:rPr>
+          <w:rFonts w:eastAsia="Songti SC" w:cs="Arial Unicode MS" w:ascii="Georgia" w:hAnsi="Georgia"/>
+          <w:b w:val="false"/>
+          <w:bCs w:val="false"/>
+          <w:i/>
+          <w:iCs/>
+          <w:color w:val="auto"/>
+          <w:kern w:val="2"/>
           <w:sz w:val="14"/>
           <w:szCs w:val="14"/>
-        </w:rPr>
-      </w:pPr>
-      <w:r>
-        <w:rPr>
-          <w:rFonts w:ascii="Georgia" w:hAnsi="Georgia"/>
-          <w:b/>
-          <w:bCs/>
+          <w:u w:val="none"/>
+          <w:lang w:val="en-US" w:eastAsia="zh-CN" w:bidi="hi-IN"/>
+        </w:rPr>
+        <w:t xml:space="preserve"> </w:t>
+      </w:r>
+      <w:r>
+        <w:rPr>
+          <w:rFonts w:eastAsia="Songti SC" w:cs="Arial Unicode MS" w:ascii="Georgia" w:hAnsi="Georgia"/>
+          <w:b w:val="false"/>
+          <w:bCs w:val="false"/>
+          <w:i w:val="false"/>
+          <w:iCs w:val="false"/>
+          <w:color w:val="auto"/>
+          <w:kern w:val="2"/>
           <w:sz w:val="14"/>
           <w:szCs w:val="14"/>
-        </w:rPr>
-        <w:tab/>
-        <w:tab/>
-        <w:t>process-time</w:t>
-        <w:tab/>
-      </w:r>
-      <w:r>
-        <w:rPr>
-          <w:rFonts w:ascii="Georgia" w:hAnsi="Georgia"/>
-          <w:b w:val="false"/>
-          <w:bCs w:val="false"/>
-          <w:i/>
-          <w:iCs/>
+          <w:u w:val="none"/>
+          <w:lang w:val="en-US" w:eastAsia="zh-CN" w:bidi="hi-IN"/>
+        </w:rPr>
+        <w:t>state</w:t>
+      </w:r>
+    </w:p>
+    <w:p>
+      <w:pPr>
+        <w:pStyle w:val="Normal"/>
+        <w:rPr>
           <w:sz w:val="14"/>
           <w:szCs w:val="14"/>
         </w:rPr>
-        <w:t>fixnum</w:t>
-        <w:tab/>
-      </w:r>
-      <w:r>
-        <w:rPr>
-          <w:rFonts w:ascii="Georgia" w:hAnsi="Georgia"/>
-          <w:b w:val="false"/>
-          <w:bCs w:val="false"/>
-          <w:i w:val="false"/>
-          <w:iCs w:val="false"/>
+      </w:pPr>
+      <w:r>
+        <w:rPr>
+          <w:rFonts w:ascii="Georgia" w:hAnsi="Georgia"/>
+          <w:b w:val="false"/>
+          <w:bCs w:val="false"/>
           <w:sz w:val="14"/>
           <w:szCs w:val="14"/>
         </w:rPr>
-        <w:t>microseconds</w:t>
-      </w:r>
-    </w:p>
-    <w:p>
-      <w:pPr>
-        <w:pStyle w:val="Normal"/>
-        <w:rPr>
+        <w:t xml:space="preserve"> </w:t>
+      </w:r>
+      <w:r>
+        <w:rPr>
+          <w:rFonts w:ascii="Georgia" w:hAnsi="Georgia"/>
+          <w:b/>
+          <w:bCs/>
           <w:sz w:val="14"/>
           <w:szCs w:val="14"/>
         </w:rPr>
-      </w:pPr>
-      <w:r>
-        <w:rPr>
-          <w:rFonts w:ascii="Georgia" w:hAnsi="Georgia"/>
-          <w:b/>
-          <w:bCs/>
+        <w:t>nix</w:t>
+        <w:tab/>
+        <w:tab/>
+        <w:t>uname</w:t>
+      </w:r>
+    </w:p>
+    <w:p>
+      <w:pPr>
+        <w:pStyle w:val="Normal"/>
+        <w:rPr>
           <w:sz w:val="14"/>
           <w:szCs w:val="14"/>
         </w:rPr>
-        <w:tab/>
-        <w:tab/>
-        <w:t>time-units-per-sec</w:t>
-        <w:tab/>
-      </w:r>
-      <w:r>
-        <w:rPr>
-          <w:rFonts w:ascii="Georgia" w:hAnsi="Georgia"/>
-          <w:b w:val="false"/>
-          <w:bCs w:val="false"/>
-          <w:i/>
-          <w:iCs/>
+      </w:pPr>
+      <w:r>
+        <w:rPr>
+          <w:rFonts w:ascii="Georgia" w:hAnsi="Georgia"/>
           <w:sz w:val="14"/>
           <w:szCs w:val="14"/>
         </w:rPr>
-        <w:t>fixnum</w:t>
-      </w:r>
-    </w:p>
-    <w:p>
-      <w:pPr>
-        <w:pStyle w:val="Normal"/>
-        <w:rPr>
+        <w:t xml:space="preserve"> </w:t>
+      </w:r>
+      <w:r>
+        <w:rPr>
+          <w:rFonts w:ascii="Georgia" w:hAnsi="Georgia"/>
+          <w:b/>
+          <w:bCs/>
           <w:sz w:val="14"/>
           <w:szCs w:val="14"/>
         </w:rPr>
-      </w:pPr>
-      <w:r>
-        <w:rPr>
-          <w:rFonts w:ascii="Georgia" w:hAnsi="Georgia"/>
-          <w:b/>
-          <w:bCs/>
+        <w:t>std</w:t>
+        <w:tab/>
+        <w:tab/>
+        <w:t>command</w:t>
+      </w:r>
+      <w:r>
+        <w:rPr>
+          <w:rFonts w:ascii="Georgia" w:hAnsi="Georgia"/>
           <w:sz w:val="14"/>
           <w:szCs w:val="14"/>
         </w:rPr>
-        <w:t xml:space="preserve"> </w:t>
+        <w:t xml:space="preserve">, </w:t>
       </w:r>
       <w:r>
         <w:rPr>
@@ -3167,10 +3265,7 @@
           <w:sz w:val="14"/>
           <w:szCs w:val="14"/>
         </w:rPr>
-        <w:t>prof</w:t>
-        <w:tab/>
-        <w:tab/>
-        <w:t>prof-control</w:t>
+        <w:t>exit</w:t>
       </w:r>
     </w:p>
     <w:p>
@@ -3184,10 +3279,6 @@
       <w:r>
         <w:rPr>
           <w:rFonts w:ascii="Georgia" w:hAnsi="Georgia"/>
-          <w:b/>
-          <w:bCs/>
-          <w:i w:val="false"/>
-          <w:iCs w:val="false"/>
           <w:sz w:val="14"/>
           <w:szCs w:val="14"/>
         </w:rPr>
@@ -3198,76 +3289,388 @@
           <w:rFonts w:ascii="Georgia" w:hAnsi="Georgia"/>
           <w:b/>
           <w:bCs/>
-          <w:i w:val="false"/>
-          <w:iCs w:val="false"/>
           <w:sz w:val="14"/>
           <w:szCs w:val="14"/>
         </w:rPr>
-        <w:t>semispace</w:t>
-        <w:tab/>
-      </w:r>
-      <w:r>
-        <w:rPr>
-          <w:rFonts w:ascii="Georgia" w:hAnsi="Georgia"/>
-          <w:b w:val="false"/>
-          <w:bCs w:val="false"/>
-          <w:i w:val="false"/>
-          <w:iCs w:val="false"/>
+        <w:t>sysinfo</w:t>
+        <w:tab/>
+        <w:tab/>
+        <w:t>sysinfo</w:t>
+      </w:r>
+      <w:r>
+        <w:rPr>
+          <w:rFonts w:ascii="Georgia" w:hAnsi="Georgia"/>
           <w:sz w:val="14"/>
           <w:szCs w:val="14"/>
         </w:rPr>
-        <w:t>use semispace heap</w:t>
-      </w:r>
-    </w:p>
-    <w:p>
-      <w:pPr>
-        <w:pStyle w:val="Normal"/>
-        <w:rPr>
-          <w:rFonts w:ascii="Georgia" w:hAnsi="Georgia"/>
-          <w:sz w:val="16"/>
-          <w:szCs w:val="16"/>
-        </w:rPr>
-      </w:pPr>
-      <w:r>
-        <w:rPr>
-          <w:rFonts w:ascii="Georgia" w:hAnsi="Georgia"/>
-          <w:sz w:val="16"/>
-          <w:szCs w:val="16"/>
-        </w:rPr>
-      </w:r>
-    </w:p>
-    <w:p>
-      <w:pPr>
-        <w:pStyle w:val="Normal"/>
-        <w:rPr>
-          <w:rFonts w:ascii="Georgia" w:hAnsi="Georgia"/>
-          <w:sz w:val="16"/>
-          <w:szCs w:val="16"/>
-        </w:rPr>
-      </w:pPr>
-      <w:r>
-        <w:rPr>
-          <w:rFonts w:ascii="Georgia" w:hAnsi="Georgia"/>
-          <w:sz w:val="16"/>
-          <w:szCs w:val="16"/>
-        </w:rPr>
-      </w:r>
-    </w:p>
-    <w:p>
-      <w:pPr>
-        <w:pStyle w:val="Normal"/>
-        <w:rPr>
-          <w:rFonts w:ascii="Georgia" w:hAnsi="Georgia"/>
-          <w:sz w:val="16"/>
-          <w:szCs w:val="16"/>
-        </w:rPr>
-      </w:pPr>
-      <w:r>
-        <w:rPr>
-          <w:rFonts w:ascii="Georgia" w:hAnsi="Georgia"/>
-          <w:sz w:val="16"/>
-          <w:szCs w:val="16"/>
-        </w:rPr>
+        <w:t xml:space="preserve"> (disabled on macOS)</w:t>
+      </w:r>
+    </w:p>
+    <w:p>
+      <w:pPr>
+        <w:pStyle w:val="Normal"/>
+        <w:rPr>
+          <w:sz w:val="14"/>
+          <w:szCs w:val="14"/>
+        </w:rPr>
+      </w:pPr>
+      <w:r>
+        <w:rPr>
+          <w:rFonts w:ascii="Georgia" w:hAnsi="Georgia"/>
+          <w:sz w:val="14"/>
+          <w:szCs w:val="14"/>
+        </w:rPr>
+        <w:t xml:space="preserve"> </w:t>
+      </w:r>
+      <w:r>
+        <w:rPr>
+          <w:rFonts w:ascii="Georgia" w:hAnsi="Georgia"/>
+          <w:b/>
+          <w:bCs/>
+          <w:sz w:val="14"/>
+          <w:szCs w:val="14"/>
+        </w:rPr>
+        <w:t>procinfo</w:t>
+        <w:tab/>
+        <w:tab/>
+        <w:t>process-mem-</w:t>
+      </w:r>
+      <w:r>
+        <w:rPr>
+          <w:rFonts w:ascii="Georgia" w:hAnsi="Georgia"/>
+          <w:b/>
+          <w:bCs/>
+          <w:sz w:val="14"/>
+          <w:szCs w:val="14"/>
+        </w:rPr>
+        <w:t>virt</w:t>
+      </w:r>
+      <w:r>
+        <w:rPr>
+          <w:rFonts w:ascii="Georgia" w:hAnsi="Georgia"/>
+          <w:b/>
+          <w:bCs/>
+          <w:sz w:val="14"/>
+          <w:szCs w:val="14"/>
+        </w:rPr>
+        <w:tab/>
+      </w:r>
+      <w:r>
+        <w:rPr>
+          <w:rFonts w:ascii="Georgia" w:hAnsi="Georgia"/>
+          <w:b w:val="false"/>
+          <w:bCs w:val="false"/>
+          <w:i/>
+          <w:iCs/>
+          <w:sz w:val="14"/>
+          <w:szCs w:val="14"/>
+        </w:rPr>
+        <w:t>fixnum</w:t>
+        <w:tab/>
+      </w:r>
+      <w:r>
+        <w:rPr>
+          <w:rFonts w:ascii="Georgia" w:hAnsi="Georgia"/>
+          <w:b w:val="false"/>
+          <w:bCs w:val="false"/>
+          <w:i w:val="false"/>
+          <w:iCs w:val="false"/>
+          <w:sz w:val="14"/>
+          <w:szCs w:val="14"/>
+        </w:rPr>
+        <w:t>virtual memory</w:t>
+      </w:r>
+    </w:p>
+    <w:p>
+      <w:pPr>
+        <w:pStyle w:val="Normal"/>
+        <w:rPr>
+          <w:sz w:val="14"/>
+          <w:szCs w:val="14"/>
+        </w:rPr>
+      </w:pPr>
+      <w:r>
+        <w:rPr>
+          <w:rFonts w:ascii="Georgia" w:hAnsi="Georgia"/>
+          <w:b w:val="false"/>
+          <w:bCs w:val="false"/>
+          <w:i w:val="false"/>
+          <w:iCs w:val="false"/>
+          <w:sz w:val="14"/>
+          <w:szCs w:val="14"/>
+        </w:rPr>
+        <w:tab/>
+        <w:tab/>
+        <w:tab/>
+        <w:tab/>
+        <w:tab/>
+        <w:t>in bytes</w:t>
+      </w:r>
+    </w:p>
+    <w:p>
+      <w:pPr>
+        <w:pStyle w:val="Normal"/>
+        <w:rPr>
+          <w:sz w:val="14"/>
+          <w:szCs w:val="14"/>
+        </w:rPr>
+      </w:pPr>
+      <w:r>
+        <w:rPr>
+          <w:rFonts w:ascii="Georgia" w:hAnsi="Georgia"/>
+          <w:b/>
+          <w:bCs/>
+          <w:sz w:val="14"/>
+          <w:szCs w:val="14"/>
+        </w:rPr>
+        <w:tab/>
+        <w:tab/>
+        <w:t>process-mem-</w:t>
+      </w:r>
+      <w:r>
+        <w:rPr>
+          <w:rFonts w:ascii="Georgia" w:hAnsi="Georgia"/>
+          <w:b/>
+          <w:bCs/>
+          <w:sz w:val="14"/>
+          <w:szCs w:val="14"/>
+        </w:rPr>
+        <w:t>res</w:t>
+      </w:r>
+      <w:r>
+        <w:rPr>
+          <w:rFonts w:ascii="Georgia" w:hAnsi="Georgia"/>
+          <w:b/>
+          <w:bCs/>
+          <w:sz w:val="14"/>
+          <w:szCs w:val="14"/>
+        </w:rPr>
+        <w:tab/>
+      </w:r>
+      <w:r>
+        <w:rPr>
+          <w:rFonts w:ascii="Georgia" w:hAnsi="Georgia"/>
+          <w:b w:val="false"/>
+          <w:bCs w:val="false"/>
+          <w:i/>
+          <w:iCs/>
+          <w:sz w:val="14"/>
+          <w:szCs w:val="14"/>
+        </w:rPr>
+        <w:t>fixnum</w:t>
+        <w:tab/>
+      </w:r>
+      <w:r>
+        <w:rPr>
+          <w:rFonts w:ascii="Georgia" w:hAnsi="Georgia"/>
+          <w:b w:val="false"/>
+          <w:bCs w:val="false"/>
+          <w:i w:val="false"/>
+          <w:iCs w:val="false"/>
+          <w:sz w:val="14"/>
+          <w:szCs w:val="14"/>
+        </w:rPr>
+        <w:t>reserve</w:t>
+      </w:r>
+    </w:p>
+    <w:p>
+      <w:pPr>
+        <w:pStyle w:val="Normal"/>
+        <w:rPr>
+          <w:sz w:val="14"/>
+          <w:szCs w:val="14"/>
+        </w:rPr>
+      </w:pPr>
+      <w:r>
+        <w:rPr>
+          <w:rFonts w:ascii="Georgia" w:hAnsi="Georgia"/>
+          <w:b w:val="false"/>
+          <w:bCs w:val="false"/>
+          <w:i w:val="false"/>
+          <w:iCs w:val="false"/>
+          <w:sz w:val="14"/>
+          <w:szCs w:val="14"/>
+        </w:rPr>
+        <w:tab/>
+        <w:tab/>
+        <w:tab/>
+        <w:tab/>
+        <w:tab/>
+        <w:t>in bytes</w:t>
+      </w:r>
+    </w:p>
+    <w:p>
+      <w:pPr>
+        <w:pStyle w:val="Normal"/>
+        <w:rPr>
+          <w:sz w:val="14"/>
+          <w:szCs w:val="14"/>
+        </w:rPr>
+      </w:pPr>
+      <w:r>
+        <w:rPr>
+          <w:rFonts w:ascii="Georgia" w:hAnsi="Georgia"/>
+          <w:b/>
+          <w:bCs/>
+          <w:sz w:val="14"/>
+          <w:szCs w:val="14"/>
+        </w:rPr>
+        <w:tab/>
+        <w:tab/>
+        <w:t>process-time</w:t>
+        <w:tab/>
+      </w:r>
+      <w:r>
+        <w:rPr>
+          <w:rFonts w:ascii="Georgia" w:hAnsi="Georgia"/>
+          <w:b w:val="false"/>
+          <w:bCs w:val="false"/>
+          <w:i/>
+          <w:iCs/>
+          <w:sz w:val="14"/>
+          <w:szCs w:val="14"/>
+        </w:rPr>
+        <w:t>fixnum</w:t>
+        <w:tab/>
+      </w:r>
+      <w:r>
+        <w:rPr>
+          <w:rFonts w:ascii="Georgia" w:hAnsi="Georgia"/>
+          <w:b w:val="false"/>
+          <w:bCs w:val="false"/>
+          <w:i w:val="false"/>
+          <w:iCs w:val="false"/>
+          <w:sz w:val="14"/>
+          <w:szCs w:val="14"/>
+        </w:rPr>
+        <w:t>microseconds</w:t>
+      </w:r>
+    </w:p>
+    <w:p>
+      <w:pPr>
+        <w:pStyle w:val="Normal"/>
+        <w:rPr>
+          <w:sz w:val="14"/>
+          <w:szCs w:val="14"/>
+        </w:rPr>
+      </w:pPr>
+      <w:r>
+        <w:rPr>
+          <w:rFonts w:ascii="Georgia" w:hAnsi="Georgia"/>
+          <w:b/>
+          <w:bCs/>
+          <w:sz w:val="14"/>
+          <w:szCs w:val="14"/>
+        </w:rPr>
+        <w:tab/>
+        <w:tab/>
+        <w:t>time-units-per-sec</w:t>
+        <w:tab/>
+      </w:r>
+      <w:r>
+        <w:rPr>
+          <w:rFonts w:ascii="Georgia" w:hAnsi="Georgia"/>
+          <w:b w:val="false"/>
+          <w:bCs w:val="false"/>
+          <w:i/>
+          <w:iCs/>
+          <w:sz w:val="14"/>
+          <w:szCs w:val="14"/>
+        </w:rPr>
+        <w:t>fixnum</w:t>
+      </w:r>
+    </w:p>
+    <w:p>
+      <w:pPr>
+        <w:pStyle w:val="Normal"/>
+        <w:rPr>
+          <w:sz w:val="14"/>
+          <w:szCs w:val="14"/>
+        </w:rPr>
+      </w:pPr>
+      <w:r>
+        <w:rPr>
+          <w:rFonts w:ascii="Georgia" w:hAnsi="Georgia"/>
+          <w:b/>
+          <w:bCs/>
+          <w:sz w:val="14"/>
+          <w:szCs w:val="14"/>
+        </w:rPr>
+        <w:t xml:space="preserve"> </w:t>
+      </w:r>
+      <w:r>
+        <w:rPr>
+          <w:rFonts w:ascii="Georgia" w:hAnsi="Georgia"/>
+          <w:b/>
+          <w:bCs/>
+          <w:sz w:val="14"/>
+          <w:szCs w:val="14"/>
+        </w:rPr>
+        <w:t>prof</w:t>
+        <w:tab/>
+        <w:tab/>
+        <w:t>prof-control</w:t>
+        <w:tab/>
+        <w:tab/>
+      </w:r>
+      <w:r>
+        <w:rPr>
+          <w:rFonts w:ascii="Georgia" w:hAnsi="Georgia"/>
+          <w:b w:val="false"/>
+          <w:bCs w:val="false"/>
+          <w:sz w:val="14"/>
+          <w:szCs w:val="14"/>
+        </w:rPr>
+        <w:t>enable</w:t>
+      </w:r>
+    </w:p>
+    <w:p>
+      <w:pPr>
+        <w:pStyle w:val="Normal"/>
+        <w:rPr>
+          <w:sz w:val="14"/>
+          <w:szCs w:val="14"/>
+        </w:rPr>
+      </w:pPr>
+      <w:r>
+        <w:rPr>
+          <w:rFonts w:ascii="Georgia" w:hAnsi="Georgia"/>
+          <w:b/>
+          <w:bCs/>
+          <w:i w:val="false"/>
+          <w:iCs w:val="false"/>
+          <w:sz w:val="14"/>
+          <w:szCs w:val="14"/>
+        </w:rPr>
+        <w:t xml:space="preserve"> </w:t>
+      </w:r>
+      <w:r>
+        <w:rPr>
+          <w:rFonts w:ascii="Georgia" w:hAnsi="Georgia"/>
+          <w:b/>
+          <w:bCs/>
+          <w:i w:val="false"/>
+          <w:iCs w:val="false"/>
+          <w:sz w:val="14"/>
+          <w:szCs w:val="14"/>
+        </w:rPr>
+        <w:t>semispace</w:t>
+        <w:tab/>
+        <w:tab/>
+        <w:tab/>
+        <w:tab/>
+      </w:r>
+      <w:r>
+        <w:rPr>
+          <w:rFonts w:ascii="Georgia" w:hAnsi="Georgia"/>
+          <w:b w:val="false"/>
+          <w:bCs w:val="false"/>
+          <w:i w:val="false"/>
+          <w:iCs w:val="false"/>
+          <w:sz w:val="14"/>
+          <w:szCs w:val="14"/>
+        </w:rPr>
+        <w:t>semispace heap</w:t>
       </w:r>
     </w:p>
     <w:p>
@@ -7320,7 +7723,7 @@
         <w:pStyle w:val="Normal"/>
         <w:widowControl/>
         <w:suppressAutoHyphens w:val="true"/>
-        <w:overflowPunct w:val="true"/>
+        <w:overflowPunct w:val="false"/>
         <w:bidi w:val="0"/>
         <w:spacing w:before="0" w:after="0"/>
         <w:ind w:hanging="0" w:start="0" w:end="0"/>
@@ -16350,55 +16753,7 @@
           <w:sz w:val="12"/>
           <w:szCs w:val="12"/>
         </w:rPr>
-        <w:t>HEAPTYPE - { sem</w:t>
-      </w:r>
-      <w:r>
-        <w:rPr>
-          <w:rFonts w:ascii="Andale Mono" w:hAnsi="Andale Mono"/>
-          <w:b w:val="false"/>
-          <w:bCs w:val="false"/>
-          <w:i/>
-          <w:iCs/>
-          <w:sz w:val="12"/>
-          <w:szCs w:val="12"/>
-        </w:rPr>
-        <w:t>is</w:t>
-      </w:r>
-      <w:r>
-        <w:rPr>
-          <w:rFonts w:ascii="Andale Mono" w:hAnsi="Andale Mono"/>
-          <w:b w:val="false"/>
-          <w:bCs w:val="false"/>
-          <w:i/>
-          <w:iCs/>
-          <w:sz w:val="12"/>
-          <w:szCs w:val="12"/>
-        </w:rPr>
-        <w:t>p</w:t>
-      </w:r>
-      <w:r>
-        <w:rPr>
-          <w:rFonts w:ascii="Andale Mono" w:hAnsi="Andale Mono"/>
-          <w:b w:val="false"/>
-          <w:bCs w:val="false"/>
-          <w:i/>
-          <w:iCs/>
-          <w:sz w:val="12"/>
-          <w:szCs w:val="12"/>
-        </w:rPr>
-        <w:t>a</w:t>
-      </w:r>
-      <w:r>
-        <w:rPr>
-          <w:rFonts w:ascii="Andale Mono" w:hAnsi="Andale Mono"/>
-          <w:b w:val="false"/>
-          <w:bCs w:val="false"/>
-          <w:i/>
-          <w:iCs/>
-          <w:sz w:val="12"/>
-          <w:szCs w:val="12"/>
-        </w:rPr>
-        <w:t>ce, bump }  needs semispace feature</w:t>
+        <w:t>HEAPTYPE - { semispace, bump }  needs semispace feature</w:t>
       </w:r>
     </w:p>
     <w:p>
@@ -20177,7 +20532,7 @@
     <w:pPr>
       <w:widowControl/>
       <w:suppressAutoHyphens w:val="true"/>
-      <w:overflowPunct w:val="true"/>
+      <w:overflowPunct w:val="false"/>
       <w:bidi w:val="0"/>
       <w:spacing w:before="0" w:after="0"/>
       <w:jc w:val="start"/>
@@ -20192,7 +20547,7 @@
     </w:rPr>
   </w:style>
   <w:style w:type="paragraph" w:styleId="Heading1">
-    <w:name w:val="heading 1"/>
+    <w:name w:val="Heading 1"/>
     <w:basedOn w:val="Heading"/>
     <w:next w:val="BodyText"/>
     <w:qFormat/>
@@ -20255,7 +20610,7 @@
     </w:rPr>
   </w:style>
   <w:style w:type="paragraph" w:styleId="Caption">
-    <w:name w:val="caption"/>
+    <w:name w:val="Caption"/>
     <w:basedOn w:val="Normal"/>
     <w:qFormat/>
     <w:pPr>
@@ -20336,7 +20691,7 @@
     <w:rPr/>
   </w:style>
   <w:style w:type="paragraph" w:styleId="Header">
-    <w:name w:val="header"/>
+    <w:name w:val="Header"/>
     <w:basedOn w:val="HeaderandFooter"/>
     <w:pPr>
       <w:suppressLineNumbers/>

</xml_diff>

<commit_message>
#779 - mu: rename mu runtime crate
</commit_message>
<xml_diff>
--- a/doc/refcards/mu-ref.docx
+++ b/doc/refcards/mu-ref.docx
@@ -3758,31 +3758,7 @@
           <w:sz w:val="12"/>
           <w:szCs w:val="12"/>
         </w:rPr>
-        <w:t>npages:N, gc-mode:GCMODE, page-size:N, heap-</w:t>
-      </w:r>
-      <w:r>
-        <w:rPr>
-          <w:rFonts w:ascii="Andale Mono" w:hAnsi="Andale Mono"/>
-          <w:b w:val="false"/>
-          <w:bCs w:val="false"/>
-          <w:i/>
-          <w:iCs/>
-          <w:sz w:val="12"/>
-          <w:szCs w:val="12"/>
-        </w:rPr>
-        <w:t>type</w:t>
-      </w:r>
-      <w:r>
-        <w:rPr>
-          <w:rFonts w:ascii="Andale Mono" w:hAnsi="Andale Mono"/>
-          <w:b w:val="false"/>
-          <w:bCs w:val="false"/>
-          <w:i/>
-          <w:iCs/>
-          <w:sz w:val="12"/>
-          <w:szCs w:val="12"/>
-        </w:rPr>
-        <w:t>:HEAPTYPE”</w:t>
+        <w:t>npages:N, gc-mode:GCMODE, page-size:N, heap-type:HEAPTYPE”</w:t>
       </w:r>
     </w:p>
     <w:p>
@@ -14926,6 +14902,23 @@
         <w:pStyle w:val="Normal"/>
         <w:rPr>
           <w:rFonts w:ascii="Georgia" w:hAnsi="Georgia"/>
+          <w:sz w:val="16"/>
+          <w:szCs w:val="16"/>
+        </w:rPr>
+      </w:pPr>
+      <w:r>
+        <w:rPr>
+          <w:rFonts w:ascii="Georgia" w:hAnsi="Georgia"/>
+          <w:sz w:val="16"/>
+          <w:szCs w:val="16"/>
+        </w:rPr>
+      </w:r>
+    </w:p>
+    <w:p>
+      <w:pPr>
+        <w:pStyle w:val="Normal"/>
+        <w:rPr>
+          <w:rFonts w:ascii="Georgia" w:hAnsi="Georgia"/>
           <w:sz w:val="20"/>
           <w:szCs w:val="20"/>
         </w:rPr>
@@ -16528,7 +16521,7 @@
       <w:pPr>
         <w:pStyle w:val="Normal"/>
         <w:rPr>
-          <w:rFonts w:ascii="Andale Mono" w:hAnsi="Andale Mono"/>
+          <w:rFonts w:ascii="Georgia" w:hAnsi="Georgia"/>
           <w:b w:val="false"/>
           <w:bCs w:val="false"/>
           <w:i/>
@@ -16540,7 +16533,7 @@
       </w:pPr>
       <w:r>
         <w:rPr>
-          <w:rFonts w:ascii="Andale Mono" w:hAnsi="Andale Mono"/>
+          <w:rFonts w:ascii="Georgia" w:hAnsi="Georgia"/>
           <w:b w:val="false"/>
           <w:bCs w:val="false"/>
           <w:i/>
@@ -16589,7 +16582,31 @@
           <w:sz w:val="12"/>
           <w:szCs w:val="12"/>
         </w:rPr>
-        <w:t>mu = {</w:t>
+        <w:t>mu</w:t>
+      </w:r>
+      <w:r>
+        <w:rPr>
+          <w:rFonts w:ascii="Andale Mono" w:hAnsi="Andale Mono"/>
+          <w:b w:val="false"/>
+          <w:bCs w:val="false"/>
+          <w:i/>
+          <w:iCs/>
+          <w:sz w:val="12"/>
+          <w:szCs w:val="12"/>
+        </w:rPr>
+        <w:t>_runtime</w:t>
+      </w:r>
+      <w:r>
+        <w:rPr>
+          <w:rFonts w:ascii="Andale Mono" w:hAnsi="Andale Mono"/>
+          <w:b w:val="false"/>
+          <w:bCs w:val="false"/>
+          <w:i/>
+          <w:iCs/>
+          <w:sz w:val="12"/>
+          <w:szCs w:val="12"/>
+        </w:rPr>
+        <w:t xml:space="preserve"> = {</w:t>
       </w:r>
     </w:p>
     <w:p>
@@ -16707,47 +16724,71 @@
       <w:pPr>
         <w:pStyle w:val="Normal"/>
         <w:rPr>
-          <w:rFonts w:ascii="Andale Mono" w:hAnsi="Andale Mono"/>
-          <w:b w:val="false"/>
-          <w:bCs w:val="false"/>
-          <w:i/>
-          <w:i/>
-          <w:iCs/>
-          <w:sz w:val="16"/>
-          <w:szCs w:val="16"/>
-        </w:rPr>
-      </w:pPr>
-      <w:r>
-        <w:rPr>
-          <w:rFonts w:ascii="Andale Mono" w:hAnsi="Andale Mono"/>
-          <w:b w:val="false"/>
-          <w:bCs w:val="false"/>
-          <w:i/>
-          <w:iCs/>
-          <w:sz w:val="16"/>
-          <w:szCs w:val="16"/>
-        </w:rPr>
-      </w:r>
-    </w:p>
-    <w:p>
-      <w:pPr>
-        <w:pStyle w:val="Normal"/>
-        <w:rPr>
-          <w:b w:val="false"/>
-          <w:bCs w:val="false"/>
-        </w:rPr>
-      </w:pPr>
-      <w:r>
-        <w:rPr>
-          <w:rFonts w:ascii="Andale Mono" w:hAnsi="Andale Mono"/>
-          <w:b w:val="false"/>
-          <w:bCs w:val="false"/>
-          <w:i w:val="false"/>
-          <w:iCs w:val="false"/>
+          <w:rFonts w:ascii="Georgia" w:hAnsi="Georgia"/>
+          <w:b w:val="false"/>
+          <w:bCs w:val="false"/>
+          <w:i/>
+          <w:i/>
+          <w:iCs/>
           <w:sz w:val="12"/>
           <w:szCs w:val="12"/>
         </w:rPr>
-        <w:t>use mu::{ Condition, Config, Env, Exception, Result, Tag };</w:t>
+      </w:pPr>
+      <w:r>
+        <w:rPr>
+          <w:rFonts w:ascii="Georgia" w:hAnsi="Georgia"/>
+          <w:b w:val="false"/>
+          <w:bCs w:val="false"/>
+          <w:i/>
+          <w:iCs/>
+          <w:sz w:val="12"/>
+          <w:szCs w:val="12"/>
+        </w:rPr>
+      </w:r>
+    </w:p>
+    <w:p>
+      <w:pPr>
+        <w:pStyle w:val="Normal"/>
+        <w:rPr>
+          <w:b w:val="false"/>
+          <w:bCs w:val="false"/>
+        </w:rPr>
+      </w:pPr>
+      <w:r>
+        <w:rPr>
+          <w:rFonts w:ascii="Andale Mono" w:hAnsi="Andale Mono"/>
+          <w:b w:val="false"/>
+          <w:bCs w:val="false"/>
+          <w:i w:val="false"/>
+          <w:iCs w:val="false"/>
+          <w:sz w:val="12"/>
+          <w:szCs w:val="12"/>
+        </w:rPr>
+        <w:t>use mu</w:t>
+      </w:r>
+      <w:r>
+        <w:rPr>
+          <w:rFonts w:ascii="Andale Mono" w:hAnsi="Andale Mono"/>
+          <w:b w:val="false"/>
+          <w:bCs w:val="false"/>
+          <w:i w:val="false"/>
+          <w:iCs w:val="false"/>
+          <w:sz w:val="12"/>
+          <w:szCs w:val="12"/>
+        </w:rPr>
+        <w:t>_runtime</w:t>
+      </w:r>
+      <w:r>
+        <w:rPr>
+          <w:rFonts w:ascii="Andale Mono" w:hAnsi="Andale Mono"/>
+          <w:b w:val="false"/>
+          <w:bCs w:val="false"/>
+          <w:i w:val="false"/>
+          <w:iCs w:val="false"/>
+          <w:sz w:val="12"/>
+          <w:szCs w:val="12"/>
+        </w:rPr>
+        <w:t>::{ Condition, Config, Env, Exception, Result, Tag };</w:t>
       </w:r>
     </w:p>
     <w:p>
@@ -20598,7 +20639,7 @@
     </w:rPr>
   </w:style>
   <w:style w:type="paragraph" w:styleId="Heading1">
-    <w:name w:val="heading 1"/>
+    <w:name w:val="Heading 1"/>
     <w:basedOn w:val="Heading"/>
     <w:next w:val="BodyText"/>
     <w:qFormat/>
@@ -20661,7 +20702,7 @@
     </w:rPr>
   </w:style>
   <w:style w:type="paragraph" w:styleId="Caption">
-    <w:name w:val="caption"/>
+    <w:name w:val="Caption"/>
     <w:basedOn w:val="Normal"/>
     <w:qFormat/>
     <w:pPr>
@@ -20742,7 +20783,7 @@
     <w:rPr/>
   </w:style>
   <w:style w:type="paragraph" w:styleId="Header">
-    <w:name w:val="header"/>
+    <w:name w:val="Header"/>
     <w:basedOn w:val="HeaderandFooter"/>
     <w:pPr>
       <w:suppressLineNumbers/>

</xml_diff>

<commit_message>
#789 - fasl: improve fasl
</commit_message>
<xml_diff>
--- a/doc/refcards/mu-ref.docx
+++ b/doc/refcards/mu-ref.docx
@@ -1,6 +1,6 @@
 
 <file path=word/document.xml><?xml version="1.0" encoding="utf-8"?>
-<w:document xmlns:o="urn:schemas-microsoft-com:office:office" xmlns:r="http://schemas.openxmlformats.org/officeDocument/2006/relationships" xmlns:v="urn:schemas-microsoft-com:vml" xmlns:w="http://schemas.openxmlformats.org/wordprocessingml/2006/main" xmlns:w10="urn:schemas-microsoft-com:office:word" xmlns:wp="http://schemas.openxmlformats.org/drawingml/2006/wordprocessingDrawing" xmlns:wps="http://schemas.microsoft.com/office/word/2010/wordprocessingShape" xmlns:wpg="http://schemas.microsoft.com/office/word/2010/wordprocessingGroup" xmlns:mc="http://schemas.openxmlformats.org/markup-compatibility/2006" xmlns:wp14="http://schemas.microsoft.com/office/word/2010/wordprocessingDrawing" xmlns:w14="http://schemas.microsoft.com/office/word/2010/wordml" xmlns:w15="http://schemas.microsoft.com/office/word/2012/wordml" mc:Ignorable="w14 wp14 w15">
+<w:document xmlns:o="urn:schemas-microsoft-com:office:office" xmlns:r="http://schemas.openxmlformats.org/officeDocument/2006/relationships" xmlns:v="urn:schemas-microsoft-com:vml" xmlns:w="http://schemas.openxmlformats.org/wordprocessingml/2006/main" xmlns:w10="urn:schemas-microsoft-com:office:word" xmlns:wp="http://schemas.openxmlformats.org/drawingml/2006/wordprocessingDrawing" xmlns:pic="http://schemas.openxmlformats.org/drawingml/2006/picture" xmlns:wps="http://schemas.microsoft.com/office/word/2010/wordprocessingShape" xmlns:wpg="http://schemas.microsoft.com/office/word/2010/wordprocessingGroup" xmlns:mc="http://schemas.openxmlformats.org/markup-compatibility/2006" xmlns:wp14="http://schemas.microsoft.com/office/word/2010/wordprocessingDrawing" xmlns:w14="http://schemas.microsoft.com/office/word/2010/wordml" xmlns:w15="http://schemas.microsoft.com/office/word/2012/wordml" mc:Ignorable="w14 wp14 w15">
   <w:body>
     <w:p>
       <w:pPr>
@@ -94,7 +94,7 @@
           <w:tab w:val="left" w:pos="4110" w:leader="none"/>
         </w:tabs>
         <w:suppressAutoHyphens w:val="true"/>
-        <w:overflowPunct w:val="true"/>
+        <w:overflowPunct w:val="false"/>
         <w:bidi w:val="0"/>
         <w:spacing w:before="0" w:after="0"/>
         <w:ind w:hanging="0" w:start="0" w:end="0"/>
@@ -7816,7 +7816,7 @@
         <w:pStyle w:val="Normal"/>
         <w:widowControl/>
         <w:suppressAutoHyphens w:val="true"/>
-        <w:overflowPunct w:val="true"/>
+        <w:overflowPunct w:val="false"/>
         <w:bidi w:val="0"/>
         <w:spacing w:before="0" w:after="0"/>
         <w:ind w:hanging="0" w:start="0" w:end="0"/>
@@ -15835,7 +15835,29 @@
           <w:sz w:val="16"/>
           <w:szCs w:val="16"/>
         </w:rPr>
-        <w:t>:syntax  :syscall :type    :unbound :under</w:t>
+        <w:t>:syntax  :syscall :type    :</w:t>
+      </w:r>
+      <w:r>
+        <w:rPr>
+          <w:rFonts w:ascii="Andale Mono" w:hAnsi="Andale Mono"/>
+          <w:b w:val="false"/>
+          <w:bCs w:val="false"/>
+          <w:i/>
+          <w:iCs/>
+          <w:sz w:val="16"/>
+          <w:szCs w:val="16"/>
+        </w:rPr>
+        <w:t>unbound</w:t>
+      </w:r>
+      <w:r>
+        <w:rPr>
+          <w:rFonts w:ascii="Andale Mono" w:hAnsi="Andale Mono"/>
+          <w:b w:val="false"/>
+          <w:bCs w:val="false"/>
+          <w:sz w:val="16"/>
+          <w:szCs w:val="16"/>
+        </w:rPr>
+        <w:t xml:space="preserve"> :under</w:t>
       </w:r>
     </w:p>
     <w:p>
@@ -16582,31 +16604,7 @@
           <w:sz w:val="12"/>
           <w:szCs w:val="12"/>
         </w:rPr>
-        <w:t>mu</w:t>
-      </w:r>
-      <w:r>
-        <w:rPr>
-          <w:rFonts w:ascii="Andale Mono" w:hAnsi="Andale Mono"/>
-          <w:b w:val="false"/>
-          <w:bCs w:val="false"/>
-          <w:i/>
-          <w:iCs/>
-          <w:sz w:val="12"/>
-          <w:szCs w:val="12"/>
-        </w:rPr>
-        <w:t>_runtime</w:t>
-      </w:r>
-      <w:r>
-        <w:rPr>
-          <w:rFonts w:ascii="Andale Mono" w:hAnsi="Andale Mono"/>
-          <w:b w:val="false"/>
-          <w:bCs w:val="false"/>
-          <w:i/>
-          <w:iCs/>
-          <w:sz w:val="12"/>
-          <w:szCs w:val="12"/>
-        </w:rPr>
-        <w:t xml:space="preserve"> = {</w:t>
+        <w:t>mu_runtime = {</w:t>
       </w:r>
     </w:p>
     <w:p>
@@ -16764,31 +16762,7 @@
           <w:sz w:val="12"/>
           <w:szCs w:val="12"/>
         </w:rPr>
-        <w:t>use mu</w:t>
-      </w:r>
-      <w:r>
-        <w:rPr>
-          <w:rFonts w:ascii="Andale Mono" w:hAnsi="Andale Mono"/>
-          <w:b w:val="false"/>
-          <w:bCs w:val="false"/>
-          <w:i w:val="false"/>
-          <w:iCs w:val="false"/>
-          <w:sz w:val="12"/>
-          <w:szCs w:val="12"/>
-        </w:rPr>
-        <w:t>_runtime</w:t>
-      </w:r>
-      <w:r>
-        <w:rPr>
-          <w:rFonts w:ascii="Andale Mono" w:hAnsi="Andale Mono"/>
-          <w:b w:val="false"/>
-          <w:bCs w:val="false"/>
-          <w:i w:val="false"/>
-          <w:iCs w:val="false"/>
-          <w:sz w:val="12"/>
-          <w:szCs w:val="12"/>
-        </w:rPr>
-        <w:t>::{ Condition, Config, Env, Exception, Result, Tag };</w:t>
+        <w:t>use mu_runtime::{ Condition, Config, Env, Exception, Result, Tag };</w:t>
       </w:r>
     </w:p>
     <w:p>
@@ -18871,7 +18845,7 @@
       </w:r>
       <w:r>
         <w:rPr>
-          <w:rFonts w:ascii="Andale Mono" w:hAnsi="Andale Mono"/>
+          <w:rFonts w:ascii="Georgia" w:hAnsi="Georgia"/>
           <w:b w:val="false"/>
           <w:bCs w:val="false"/>
           <w:i w:val="false"/>
@@ -18880,16 +18854,14 @@
           <w:smallCaps w:val="false"/>
           <w:color w:val="24292E"/>
           <w:spacing w:val="0"/>
-          <w:sz w:val="16"/>
-          <w:szCs w:val="16"/>
+          <w:sz w:val="18"/>
+          <w:szCs w:val="18"/>
         </w:rPr>
         <w:t>#x...</w:t>
-        <w:tab/>
-        <w:tab/>
-      </w:r>
-      <w:r>
-        <w:rPr>
-          <w:rFonts w:ascii="Georgia" w:hAnsi="Georgia"/>
+      </w:r>
+      <w:r>
+        <w:rPr>
+          <w:rFonts w:ascii="Andale Mono" w:hAnsi="Andale Mono"/>
           <w:b w:val="false"/>
           <w:bCs w:val="false"/>
           <w:i w:val="false"/>
@@ -18901,15 +18873,16 @@
           <w:sz w:val="16"/>
           <w:szCs w:val="16"/>
         </w:rPr>
-        <w:t xml:space="preserve">hexadecimal </w:t>
-      </w:r>
-      <w:r>
-        <w:rPr>
-          <w:rFonts w:ascii="Georgia" w:hAnsi="Georgia"/>
-          <w:b w:val="false"/>
-          <w:bCs w:val="false"/>
-          <w:i/>
-          <w:iCs/>
+        <w:tab/>
+        <w:tab/>
+      </w:r>
+      <w:r>
+        <w:rPr>
+          <w:rFonts w:ascii="Georgia" w:hAnsi="Georgia"/>
+          <w:b w:val="false"/>
+          <w:bCs w:val="false"/>
+          <w:i w:val="false"/>
+          <w:iCs w:val="false"/>
           <w:caps w:val="false"/>
           <w:smallCaps w:val="false"/>
           <w:color w:val="24292E"/>
@@ -18917,25 +18890,15 @@
           <w:sz w:val="16"/>
           <w:szCs w:val="16"/>
         </w:rPr>
-        <w:t>fixnum</w:t>
-      </w:r>
-    </w:p>
-    <w:p>
-      <w:pPr>
-        <w:pStyle w:val="Normal"/>
-        <w:ind w:hanging="0" w:start="0"/>
-        <w:rPr>
-          <w:b w:val="false"/>
-          <w:bCs w:val="false"/>
-        </w:rPr>
-      </w:pPr>
-      <w:r>
-        <w:rPr>
-          <w:rFonts w:ascii="Andale Mono" w:hAnsi="Andale Mono"/>
-          <w:b w:val="false"/>
-          <w:bCs w:val="false"/>
-          <w:i w:val="false"/>
-          <w:iCs w:val="false"/>
+        <w:t xml:space="preserve">hexadecimal </w:t>
+      </w:r>
+      <w:r>
+        <w:rPr>
+          <w:rFonts w:ascii="Georgia" w:hAnsi="Georgia"/>
+          <w:b w:val="false"/>
+          <w:bCs w:val="false"/>
+          <w:i/>
+          <w:iCs/>
           <w:caps w:val="false"/>
           <w:smallCaps w:val="false"/>
           <w:color w:val="24292E"/>
@@ -18943,8 +18906,18 @@
           <w:sz w:val="16"/>
           <w:szCs w:val="16"/>
         </w:rPr>
-        <w:t xml:space="preserve"> </w:t>
-      </w:r>
+        <w:t>fixnum</w:t>
+      </w:r>
+    </w:p>
+    <w:p>
+      <w:pPr>
+        <w:pStyle w:val="Normal"/>
+        <w:ind w:hanging="0" w:start="0"/>
+        <w:rPr>
+          <w:b w:val="false"/>
+          <w:bCs w:val="false"/>
+        </w:rPr>
+      </w:pPr>
       <w:r>
         <w:rPr>
           <w:rFonts w:ascii="Andale Mono" w:hAnsi="Andale Mono"/>
@@ -18959,13 +18932,11 @@
           <w:sz w:val="16"/>
           <w:szCs w:val="16"/>
         </w:rPr>
-        <w:t>#.</w:t>
-        <w:tab/>
-        <w:tab/>
-      </w:r>
-      <w:r>
-        <w:rPr>
-          <w:rFonts w:ascii="Georgia" w:hAnsi="Georgia"/>
+        <w:t xml:space="preserve"> </w:t>
+      </w:r>
+      <w:r>
+        <w:rPr>
+          <w:rFonts w:ascii="Andale Mono" w:hAnsi="Andale Mono"/>
           <w:b w:val="false"/>
           <w:bCs w:val="false"/>
           <w:i w:val="false"/>
@@ -18977,21 +18948,13 @@
           <w:sz w:val="16"/>
           <w:szCs w:val="16"/>
         </w:rPr>
-        <w:t>read-time eval</w:t>
-      </w:r>
-    </w:p>
-    <w:p>
-      <w:pPr>
-        <w:pStyle w:val="Normal"/>
-        <w:ind w:hanging="0" w:start="0"/>
-        <w:rPr>
-          <w:b w:val="false"/>
-          <w:bCs w:val="false"/>
-        </w:rPr>
-      </w:pPr>
-      <w:r>
-        <w:rPr>
-          <w:rFonts w:ascii="Andale Mono" w:hAnsi="Andale Mono"/>
+        <w:t>#.</w:t>
+        <w:tab/>
+        <w:tab/>
+      </w:r>
+      <w:r>
+        <w:rPr>
+          <w:rFonts w:ascii="Georgia" w:hAnsi="Georgia"/>
           <w:b w:val="false"/>
           <w:bCs w:val="false"/>
           <w:i w:val="false"/>
@@ -19003,8 +18966,18 @@
           <w:sz w:val="16"/>
           <w:szCs w:val="16"/>
         </w:rPr>
-        <w:t xml:space="preserve"> </w:t>
-      </w:r>
+        <w:t>read-time eval</w:t>
+      </w:r>
+    </w:p>
+    <w:p>
+      <w:pPr>
+        <w:pStyle w:val="Normal"/>
+        <w:ind w:hanging="0" w:start="0"/>
+        <w:rPr>
+          <w:b w:val="false"/>
+          <w:bCs w:val="false"/>
+        </w:rPr>
+      </w:pPr>
       <w:r>
         <w:rPr>
           <w:rFonts w:ascii="Andale Mono" w:hAnsi="Andale Mono"/>
@@ -19019,17 +18992,15 @@
           <w:sz w:val="16"/>
           <w:szCs w:val="16"/>
         </w:rPr>
-        <w:t>#\.</w:t>
-        <w:tab/>
-        <w:tab/>
-      </w:r>
-      <w:r>
-        <w:rPr>
-          <w:rFonts w:ascii="Georgia" w:hAnsi="Georgia"/>
-          <w:b w:val="false"/>
-          <w:bCs w:val="false"/>
-          <w:i/>
-          <w:iCs/>
+        <w:t xml:space="preserve"> </w:t>
+      </w:r>
+      <w:r>
+        <w:rPr>
+          <w:rFonts w:ascii="Andale Mono" w:hAnsi="Andale Mono"/>
+          <w:b w:val="false"/>
+          <w:bCs w:val="false"/>
+          <w:i w:val="false"/>
+          <w:iCs w:val="false"/>
           <w:caps w:val="false"/>
           <w:smallCaps w:val="false"/>
           <w:color w:val="24292E"/>
@@ -19037,25 +19008,17 @@
           <w:sz w:val="16"/>
           <w:szCs w:val="16"/>
         </w:rPr>
-        <w:t>char</w:t>
-      </w:r>
-    </w:p>
-    <w:p>
-      <w:pPr>
-        <w:pStyle w:val="Normal"/>
-        <w:ind w:hanging="0" w:start="0"/>
-        <w:rPr>
-          <w:b w:val="false"/>
-          <w:bCs w:val="false"/>
-        </w:rPr>
-      </w:pPr>
-      <w:r>
-        <w:rPr>
-          <w:rFonts w:ascii="Andale Mono" w:hAnsi="Andale Mono"/>
-          <w:b w:val="false"/>
-          <w:bCs w:val="false"/>
-          <w:i w:val="false"/>
-          <w:iCs w:val="false"/>
+        <w:t>#\.</w:t>
+        <w:tab/>
+        <w:tab/>
+      </w:r>
+      <w:r>
+        <w:rPr>
+          <w:rFonts w:ascii="Georgia" w:hAnsi="Georgia"/>
+          <w:b w:val="false"/>
+          <w:bCs w:val="false"/>
+          <w:i/>
+          <w:iCs/>
           <w:caps w:val="false"/>
           <w:smallCaps w:val="false"/>
           <w:color w:val="24292E"/>
@@ -19063,8 +19026,18 @@
           <w:sz w:val="16"/>
           <w:szCs w:val="16"/>
         </w:rPr>
-        <w:t xml:space="preserve"> </w:t>
-      </w:r>
+        <w:t>char</w:t>
+      </w:r>
+    </w:p>
+    <w:p>
+      <w:pPr>
+        <w:pStyle w:val="Normal"/>
+        <w:ind w:hanging="0" w:start="0"/>
+        <w:rPr>
+          <w:b w:val="false"/>
+          <w:bCs w:val="false"/>
+        </w:rPr>
+      </w:pPr>
       <w:r>
         <w:rPr>
           <w:rFonts w:ascii="Andale Mono" w:hAnsi="Andale Mono"/>
@@ -19079,16 +19052,15 @@
           <w:sz w:val="16"/>
           <w:szCs w:val="16"/>
         </w:rPr>
-        <w:t>#(:type …)</w:t>
-        <w:tab/>
-      </w:r>
-      <w:r>
-        <w:rPr>
-          <w:rFonts w:ascii="Georgia" w:hAnsi="Georgia"/>
-          <w:b w:val="false"/>
-          <w:bCs w:val="false"/>
-          <w:i/>
-          <w:iCs/>
+        <w:t xml:space="preserve"> </w:t>
+      </w:r>
+      <w:r>
+        <w:rPr>
+          <w:rFonts w:ascii="Andale Mono" w:hAnsi="Andale Mono"/>
+          <w:b w:val="false"/>
+          <w:bCs w:val="false"/>
+          <w:i w:val="false"/>
+          <w:iCs w:val="false"/>
           <w:caps w:val="false"/>
           <w:smallCaps w:val="false"/>
           <w:color w:val="24292E"/>
@@ -19096,25 +19068,16 @@
           <w:sz w:val="16"/>
           <w:szCs w:val="16"/>
         </w:rPr>
-        <w:t>vector</w:t>
-      </w:r>
-    </w:p>
-    <w:p>
-      <w:pPr>
-        <w:pStyle w:val="Normal"/>
-        <w:ind w:hanging="0" w:start="0"/>
-        <w:rPr>
-          <w:b w:val="false"/>
-          <w:bCs w:val="false"/>
-        </w:rPr>
-      </w:pPr>
-      <w:r>
-        <w:rPr>
-          <w:rFonts w:ascii="Andale Mono" w:hAnsi="Andale Mono"/>
-          <w:b w:val="false"/>
-          <w:bCs w:val="false"/>
-          <w:i w:val="false"/>
-          <w:iCs w:val="false"/>
+        <w:t>#(:type …)</w:t>
+        <w:tab/>
+      </w:r>
+      <w:r>
+        <w:rPr>
+          <w:rFonts w:ascii="Georgia" w:hAnsi="Georgia"/>
+          <w:b w:val="false"/>
+          <w:bCs w:val="false"/>
+          <w:i/>
+          <w:iCs/>
           <w:caps w:val="false"/>
           <w:smallCaps w:val="false"/>
           <w:color w:val="24292E"/>
@@ -19122,8 +19085,18 @@
           <w:sz w:val="16"/>
           <w:szCs w:val="16"/>
         </w:rPr>
-        <w:t xml:space="preserve"> </w:t>
-      </w:r>
+        <w:t>vector</w:t>
+      </w:r>
+    </w:p>
+    <w:p>
+      <w:pPr>
+        <w:pStyle w:val="Normal"/>
+        <w:ind w:hanging="0" w:start="0"/>
+        <w:rPr>
+          <w:b w:val="false"/>
+          <w:bCs w:val="false"/>
+        </w:rPr>
+      </w:pPr>
       <w:r>
         <w:rPr>
           <w:rFonts w:ascii="Andale Mono" w:hAnsi="Andale Mono"/>
@@ -19138,16 +19111,15 @@
           <w:sz w:val="16"/>
           <w:szCs w:val="16"/>
         </w:rPr>
-        <w:t>#s(:type …)</w:t>
-        <w:tab/>
-      </w:r>
-      <w:r>
-        <w:rPr>
-          <w:rFonts w:ascii="Georgia" w:hAnsi="Georgia"/>
-          <w:b w:val="false"/>
-          <w:bCs w:val="false"/>
-          <w:i/>
-          <w:iCs/>
+        <w:t xml:space="preserve"> </w:t>
+      </w:r>
+      <w:r>
+        <w:rPr>
+          <w:rFonts w:ascii="Andale Mono" w:hAnsi="Andale Mono"/>
+          <w:b w:val="false"/>
+          <w:bCs w:val="false"/>
+          <w:i w:val="false"/>
+          <w:iCs w:val="false"/>
           <w:caps w:val="false"/>
           <w:smallCaps w:val="false"/>
           <w:color w:val="24292E"/>
@@ -19155,25 +19127,16 @@
           <w:sz w:val="16"/>
           <w:szCs w:val="16"/>
         </w:rPr>
-        <w:t>struct</w:t>
-      </w:r>
-    </w:p>
-    <w:p>
-      <w:pPr>
-        <w:pStyle w:val="Normal"/>
-        <w:ind w:hanging="0" w:start="0"/>
-        <w:rPr>
-          <w:b w:val="false"/>
-          <w:bCs w:val="false"/>
-        </w:rPr>
-      </w:pPr>
-      <w:r>
-        <w:rPr>
-          <w:rFonts w:ascii="Andale Mono" w:hAnsi="Andale Mono"/>
-          <w:b w:val="false"/>
-          <w:bCs w:val="false"/>
-          <w:i w:val="false"/>
-          <w:iCs w:val="false"/>
+        <w:t>#s(:type …)</w:t>
+        <w:tab/>
+      </w:r>
+      <w:r>
+        <w:rPr>
+          <w:rFonts w:ascii="Georgia" w:hAnsi="Georgia"/>
+          <w:b w:val="false"/>
+          <w:bCs w:val="false"/>
+          <w:i/>
+          <w:iCs/>
           <w:caps w:val="false"/>
           <w:smallCaps w:val="false"/>
           <w:color w:val="24292E"/>
@@ -19181,8 +19144,18 @@
           <w:sz w:val="16"/>
           <w:szCs w:val="16"/>
         </w:rPr>
-        <w:t xml:space="preserve"> </w:t>
-      </w:r>
+        <w:t>struct</w:t>
+      </w:r>
+    </w:p>
+    <w:p>
+      <w:pPr>
+        <w:pStyle w:val="Normal"/>
+        <w:ind w:hanging="0" w:start="0"/>
+        <w:rPr>
+          <w:b w:val="false"/>
+          <w:bCs w:val="false"/>
+        </w:rPr>
+      </w:pPr>
       <w:r>
         <w:rPr>
           <w:rFonts w:ascii="Andale Mono" w:hAnsi="Andale Mono"/>
@@ -19197,15 +19170,15 @@
           <w:sz w:val="16"/>
           <w:szCs w:val="16"/>
         </w:rPr>
-        <w:t>#:symbol</w:t>
-      </w:r>
-      <w:r>
-        <w:rPr>
-          <w:rFonts w:ascii="Andale Mono" w:hAnsi="Andale Mono"/>
-          <w:b w:val="false"/>
-          <w:bCs w:val="false"/>
-          <w:i w:val="false"/>
-          <w:iCs/>
+        <w:t xml:space="preserve"> </w:t>
+      </w:r>
+      <w:r>
+        <w:rPr>
+          <w:rFonts w:ascii="Andale Mono" w:hAnsi="Andale Mono"/>
+          <w:b w:val="false"/>
+          <w:bCs w:val="false"/>
+          <w:i w:val="false"/>
+          <w:iCs w:val="false"/>
           <w:caps w:val="false"/>
           <w:smallCaps w:val="false"/>
           <w:color w:val="24292E"/>
@@ -19213,15 +19186,15 @@
           <w:sz w:val="16"/>
           <w:szCs w:val="16"/>
         </w:rPr>
-        <w:tab/>
-      </w:r>
-      <w:r>
-        <w:rPr>
-          <w:rFonts w:ascii="Georgia" w:hAnsi="Georgia"/>
-          <w:b w:val="false"/>
-          <w:bCs w:val="false"/>
-          <w:i w:val="false"/>
-          <w:iCs w:val="false"/>
+        <w:t>#:symbol</w:t>
+      </w:r>
+      <w:r>
+        <w:rPr>
+          <w:rFonts w:ascii="Andale Mono" w:hAnsi="Andale Mono"/>
+          <w:b w:val="false"/>
+          <w:bCs w:val="false"/>
+          <w:i w:val="false"/>
+          <w:iCs/>
           <w:caps w:val="false"/>
           <w:smallCaps w:val="false"/>
           <w:color w:val="24292E"/>
@@ -19229,15 +19202,15 @@
           <w:sz w:val="16"/>
           <w:szCs w:val="16"/>
         </w:rPr>
-        <w:t>uninterned</w:t>
-      </w:r>
-      <w:r>
-        <w:rPr>
-          <w:rFonts w:ascii="Georgia" w:hAnsi="Georgia"/>
-          <w:b w:val="false"/>
-          <w:bCs w:val="false"/>
-          <w:i w:val="false"/>
-          <w:iCs/>
+        <w:tab/>
+      </w:r>
+      <w:r>
+        <w:rPr>
+          <w:rFonts w:ascii="Georgia" w:hAnsi="Georgia"/>
+          <w:b w:val="false"/>
+          <w:bCs w:val="false"/>
+          <w:i w:val="false"/>
+          <w:iCs w:val="false"/>
           <w:caps w:val="false"/>
           <w:smallCaps w:val="false"/>
           <w:color w:val="24292E"/>
@@ -19245,14 +19218,14 @@
           <w:sz w:val="16"/>
           <w:szCs w:val="16"/>
         </w:rPr>
-        <w:t xml:space="preserve"> </w:t>
-      </w:r>
-      <w:r>
-        <w:rPr>
-          <w:rFonts w:ascii="Georgia" w:hAnsi="Georgia"/>
-          <w:b w:val="false"/>
-          <w:bCs w:val="false"/>
-          <w:i/>
+        <w:t>uninterned</w:t>
+      </w:r>
+      <w:r>
+        <w:rPr>
+          <w:rFonts w:ascii="Georgia" w:hAnsi="Georgia"/>
+          <w:b w:val="false"/>
+          <w:bCs w:val="false"/>
+          <w:i w:val="false"/>
           <w:iCs/>
           <w:caps w:val="false"/>
           <w:smallCaps w:val="false"/>
@@ -19261,7 +19234,125 @@
           <w:sz w:val="16"/>
           <w:szCs w:val="16"/>
         </w:rPr>
+        <w:t xml:space="preserve"> </w:t>
+      </w:r>
+      <w:r>
+        <w:rPr>
+          <w:rFonts w:ascii="Georgia" w:hAnsi="Georgia"/>
+          <w:b w:val="false"/>
+          <w:bCs w:val="false"/>
+          <w:i/>
+          <w:iCs/>
+          <w:caps w:val="false"/>
+          <w:smallCaps w:val="false"/>
+          <w:color w:val="24292E"/>
+          <w:spacing w:val="0"/>
+          <w:sz w:val="16"/>
+          <w:szCs w:val="16"/>
+        </w:rPr>
         <w:t>symbol</w:t>
+      </w:r>
+    </w:p>
+    <w:p>
+      <w:pPr>
+        <w:pStyle w:val="Normal"/>
+        <w:ind w:hanging="0" w:start="0"/>
+        <w:rPr>
+          <w:rFonts w:ascii="Andale Mono" w:hAnsi="Andale Mono"/>
+          <w:b w:val="false"/>
+          <w:bCs w:val="false"/>
+          <w:i/>
+          <w:i/>
+          <w:iCs/>
+          <w:caps w:val="false"/>
+          <w:smallCaps w:val="false"/>
+          <w:color w:val="24292E"/>
+          <w:spacing w:val="0"/>
+          <w:sz w:val="16"/>
+          <w:szCs w:val="16"/>
+        </w:rPr>
+      </w:pPr>
+      <w:r>
+        <w:rPr>
+          <w:rFonts w:ascii="Andale Mono" w:hAnsi="Andale Mono"/>
+          <w:b w:val="false"/>
+          <w:bCs w:val="false"/>
+          <w:i/>
+          <w:iCs/>
+          <w:caps w:val="false"/>
+          <w:smallCaps w:val="false"/>
+          <w:color w:val="24292E"/>
+          <w:spacing w:val="0"/>
+          <w:sz w:val="16"/>
+          <w:szCs w:val="16"/>
+        </w:rPr>
+        <w:t xml:space="preserve"> </w:t>
+      </w:r>
+      <w:r>
+        <w:rPr>
+          <w:rFonts w:ascii="Georgia" w:hAnsi="Georgia"/>
+          <w:b w:val="false"/>
+          <w:bCs w:val="false"/>
+          <w:i w:val="false"/>
+          <w:iCs w:val="false"/>
+          <w:caps w:val="false"/>
+          <w:smallCaps w:val="false"/>
+          <w:color w:val="24292E"/>
+          <w:spacing w:val="0"/>
+          <w:sz w:val="18"/>
+          <w:szCs w:val="18"/>
+        </w:rPr>
+        <w:t>#!…</w:t>
+        <w:tab/>
+        <w:tab/>
+      </w:r>
+      <w:r>
+        <w:rPr>
+          <w:rFonts w:ascii="Georgia" w:hAnsi="Georgia"/>
+          <w:b w:val="false"/>
+          <w:bCs w:val="false"/>
+          <w:i w:val="false"/>
+          <w:iCs w:val="false"/>
+          <w:caps w:val="false"/>
+          <w:smallCaps w:val="false"/>
+          <w:color w:val="24292E"/>
+          <w:spacing w:val="0"/>
+          <w:sz w:val="16"/>
+          <w:szCs w:val="16"/>
+        </w:rPr>
+        <w:t>tag</w:t>
+      </w:r>
+      <w:r>
+        <w:rPr>
+          <w:rFonts w:ascii="Georgia" w:hAnsi="Georgia"/>
+          <w:b w:val="false"/>
+          <w:bCs w:val="false"/>
+          <w:i w:val="false"/>
+          <w:iCs w:val="false"/>
+          <w:caps w:val="false"/>
+          <w:smallCaps w:val="false"/>
+          <w:color w:val="24292E"/>
+          <w:spacing w:val="0"/>
+          <w:sz w:val="18"/>
+          <w:szCs w:val="18"/>
+        </w:rPr>
+        <w:t xml:space="preserve"> </w:t>
+      </w:r>
+      <w:r>
+        <w:rPr>
+          <w:rFonts w:ascii="Georgia" w:hAnsi="Georgia"/>
+          <w:b w:val="false"/>
+          <w:bCs w:val="false"/>
+          <w:i w:val="false"/>
+          <w:iCs w:val="false"/>
+          <w:caps w:val="false"/>
+          <w:smallCaps w:val="false"/>
+          <w:color w:val="24292E"/>
+          <w:spacing w:val="0"/>
+          <w:sz w:val="16"/>
+          <w:szCs w:val="16"/>
+        </w:rPr>
+        <w:t>repr</w:t>
       </w:r>
     </w:p>
     <w:p>
@@ -20624,7 +20715,7 @@
     <w:pPr>
       <w:widowControl/>
       <w:suppressAutoHyphens w:val="true"/>
-      <w:overflowPunct w:val="true"/>
+      <w:overflowPunct w:val="false"/>
       <w:bidi w:val="0"/>
       <w:spacing w:before="0" w:after="0"/>
       <w:jc w:val="start"/>
@@ -20639,7 +20730,7 @@
     </w:rPr>
   </w:style>
   <w:style w:type="paragraph" w:styleId="Heading1">
-    <w:name w:val="Heading 1"/>
+    <w:name w:val="heading 1"/>
     <w:basedOn w:val="Heading"/>
     <w:next w:val="BodyText"/>
     <w:qFormat/>
@@ -20702,7 +20793,7 @@
     </w:rPr>
   </w:style>
   <w:style w:type="paragraph" w:styleId="Caption">
-    <w:name w:val="Caption"/>
+    <w:name w:val="caption"/>
     <w:basedOn w:val="Normal"/>
     <w:qFormat/>
     <w:pPr>
@@ -20783,7 +20874,7 @@
     <w:rPr/>
   </w:style>
   <w:style w:type="paragraph" w:styleId="Header">
-    <w:name w:val="Header"/>
+    <w:name w:val="header"/>
     <w:basedOn w:val="HeaderandFooter"/>
     <w:pPr>
       <w:suppressLineNumbers/>

</xml_diff>

<commit_message>
#796 - mu: ditch #! reader
</commit_message>
<xml_diff>
--- a/doc/refcards/mu-ref.docx
+++ b/doc/refcards/mu-ref.docx
@@ -94,7 +94,7 @@
           <w:tab w:val="left" w:pos="4110" w:leader="none"/>
         </w:tabs>
         <w:suppressAutoHyphens w:val="true"/>
-        <w:overflowPunct w:val="false"/>
+        <w:overflowPunct w:val="true"/>
         <w:bidi w:val="0"/>
         <w:spacing w:before="0" w:after="0"/>
         <w:ind w:hanging="0" w:start="0" w:end="0"/>
@@ -7816,7 +7816,7 @@
         <w:pStyle w:val="Normal"/>
         <w:widowControl/>
         <w:suppressAutoHyphens w:val="true"/>
-        <w:overflowPunct w:val="false"/>
+        <w:overflowPunct w:val="true"/>
         <w:bidi w:val="0"/>
         <w:spacing w:before="0" w:after="0"/>
         <w:ind w:hanging="0" w:start="0" w:end="0"/>
@@ -17857,17 +17857,17 @@
           <w:rFonts w:ascii="Georgia" w:hAnsi="Georgia"/>
           <w:b w:val="false"/>
           <w:bCs w:val="false"/>
-          <w:sz w:val="16"/>
-          <w:szCs w:val="16"/>
-        </w:rPr>
-      </w:pPr>
-      <w:r>
-        <w:rPr>
-          <w:rFonts w:ascii="Georgia" w:hAnsi="Georgia"/>
-          <w:b w:val="false"/>
-          <w:bCs w:val="false"/>
-          <w:sz w:val="16"/>
-          <w:szCs w:val="16"/>
+          <w:sz w:val="12"/>
+          <w:szCs w:val="12"/>
+        </w:rPr>
+      </w:pPr>
+      <w:r>
+        <w:rPr>
+          <w:rFonts w:ascii="Georgia" w:hAnsi="Georgia"/>
+          <w:b w:val="false"/>
+          <w:bCs w:val="false"/>
+          <w:sz w:val="12"/>
+          <w:szCs w:val="12"/>
         </w:rPr>
       </w:r>
     </w:p>
@@ -18318,17 +18318,17 @@
           <w:rFonts w:ascii="Andale Mono" w:hAnsi="Andale Mono"/>
           <w:b w:val="false"/>
           <w:bCs w:val="false"/>
-          <w:sz w:val="16"/>
-          <w:szCs w:val="16"/>
-        </w:rPr>
-      </w:pPr>
-      <w:r>
-        <w:rPr>
-          <w:rFonts w:ascii="Andale Mono" w:hAnsi="Andale Mono"/>
-          <w:b w:val="false"/>
-          <w:bCs w:val="false"/>
-          <w:sz w:val="16"/>
-          <w:szCs w:val="16"/>
+          <w:sz w:val="12"/>
+          <w:szCs w:val="12"/>
+        </w:rPr>
+      </w:pPr>
+      <w:r>
+        <w:rPr>
+          <w:rFonts w:ascii="Andale Mono" w:hAnsi="Andale Mono"/>
+          <w:b w:val="false"/>
+          <w:bCs w:val="false"/>
+          <w:sz w:val="12"/>
+          <w:szCs w:val="12"/>
         </w:rPr>
       </w:r>
     </w:p>
@@ -18749,17 +18749,17 @@
           <w:rFonts w:ascii="Georgia" w:hAnsi="Georgia"/>
           <w:b w:val="false"/>
           <w:bCs w:val="false"/>
-          <w:sz w:val="16"/>
-          <w:szCs w:val="16"/>
-        </w:rPr>
-      </w:pPr>
-      <w:r>
-        <w:rPr>
-          <w:rFonts w:ascii="Georgia" w:hAnsi="Georgia"/>
-          <w:b w:val="false"/>
-          <w:bCs w:val="false"/>
-          <w:sz w:val="16"/>
-          <w:szCs w:val="16"/>
+          <w:sz w:val="12"/>
+          <w:szCs w:val="12"/>
+        </w:rPr>
+      </w:pPr>
+      <w:r>
+        <w:rPr>
+          <w:rFonts w:ascii="Georgia" w:hAnsi="Georgia"/>
+          <w:b w:val="false"/>
+          <w:bCs w:val="false"/>
+          <w:sz w:val="12"/>
+          <w:szCs w:val="12"/>
         </w:rPr>
       </w:r>
     </w:p>
@@ -19258,12 +19258,39 @@
         <w:pStyle w:val="Normal"/>
         <w:ind w:hanging="0" w:start="0"/>
         <w:rPr>
-          <w:rFonts w:ascii="Andale Mono" w:hAnsi="Andale Mono"/>
-          <w:b w:val="false"/>
-          <w:bCs w:val="false"/>
-          <w:i/>
-          <w:i/>
-          <w:iCs/>
+          <w:rFonts w:ascii="Georgia" w:hAnsi="Georgia"/>
+          <w:b w:val="false"/>
+          <w:bCs w:val="false"/>
+          <w:sz w:val="12"/>
+          <w:szCs w:val="12"/>
+        </w:rPr>
+      </w:pPr>
+      <w:r>
+        <w:rPr>
+          <w:rFonts w:ascii="Georgia" w:hAnsi="Georgia"/>
+          <w:b w:val="false"/>
+          <w:bCs w:val="false"/>
+          <w:sz w:val="12"/>
+          <w:szCs w:val="12"/>
+        </w:rPr>
+      </w:r>
+    </w:p>
+    <w:p>
+      <w:pPr>
+        <w:pStyle w:val="Normal"/>
+        <w:ind w:hanging="0" w:start="0"/>
+        <w:rPr>
+          <w:b w:val="false"/>
+          <w:bCs w:val="false"/>
+        </w:rPr>
+      </w:pPr>
+      <w:r>
+        <w:rPr>
+          <w:rFonts w:ascii="Andale Mono" w:hAnsi="Andale Mono"/>
+          <w:b w:val="false"/>
+          <w:bCs w:val="false"/>
+          <w:i w:val="false"/>
+          <w:iCs w:val="false"/>
           <w:caps w:val="false"/>
           <w:smallCaps w:val="false"/>
           <w:color w:val="24292E"/>
@@ -19271,14 +19298,15 @@
           <w:sz w:val="16"/>
           <w:szCs w:val="16"/>
         </w:rPr>
-      </w:pPr>
-      <w:r>
-        <w:rPr>
-          <w:rFonts w:ascii="Andale Mono" w:hAnsi="Andale Mono"/>
-          <w:b w:val="false"/>
-          <w:bCs w:val="false"/>
-          <w:i/>
-          <w:iCs/>
+        <w:t xml:space="preserve"> “</w:t>
+      </w:r>
+      <w:r>
+        <w:rPr>
+          <w:rFonts w:ascii="Andale Mono" w:hAnsi="Andale Mono"/>
+          <w:b w:val="false"/>
+          <w:bCs w:val="false"/>
+          <w:i w:val="false"/>
+          <w:iCs w:val="false"/>
           <w:caps w:val="false"/>
           <w:smallCaps w:val="false"/>
           <w:color w:val="24292E"/>
@@ -19286,7 +19314,9 @@
           <w:sz w:val="16"/>
           <w:szCs w:val="16"/>
         </w:rPr>
-        <w:t xml:space="preserve"> </w:t>
+        <w:t>`,;</w:t>
+        <w:tab/>
+        <w:tab/>
       </w:r>
       <w:r>
         <w:rPr>
@@ -19299,16 +19329,24 @@
           <w:smallCaps w:val="false"/>
           <w:color w:val="24292E"/>
           <w:spacing w:val="0"/>
-          <w:sz w:val="18"/>
-          <w:szCs w:val="18"/>
-        </w:rPr>
-        <w:t>#!…</w:t>
-        <w:tab/>
-        <w:tab/>
-      </w:r>
-      <w:r>
-        <w:rPr>
-          <w:rFonts w:ascii="Georgia" w:hAnsi="Georgia"/>
+          <w:sz w:val="16"/>
+          <w:szCs w:val="16"/>
+        </w:rPr>
+        <w:t>terminating macro char</w:t>
+      </w:r>
+    </w:p>
+    <w:p>
+      <w:pPr>
+        <w:pStyle w:val="Normal"/>
+        <w:ind w:hanging="0" w:start="0"/>
+        <w:rPr>
+          <w:b w:val="false"/>
+          <w:bCs w:val="false"/>
+        </w:rPr>
+      </w:pPr>
+      <w:r>
+        <w:rPr>
+          <w:rFonts w:ascii="Andale Mono" w:hAnsi="Andale Mono"/>
           <w:b w:val="false"/>
           <w:bCs w:val="false"/>
           <w:i w:val="false"/>
@@ -19320,11 +19358,11 @@
           <w:sz w:val="16"/>
           <w:szCs w:val="16"/>
         </w:rPr>
-        <w:t>tag</w:t>
-      </w:r>
-      <w:r>
-        <w:rPr>
-          <w:rFonts w:ascii="Georgia" w:hAnsi="Georgia"/>
+        <w:t xml:space="preserve"> </w:t>
+      </w:r>
+      <w:r>
+        <w:rPr>
+          <w:rFonts w:ascii="Andale Mono" w:hAnsi="Andale Mono"/>
           <w:b w:val="false"/>
           <w:bCs w:val="false"/>
           <w:i w:val="false"/>
@@ -19333,10 +19371,12 @@
           <w:smallCaps w:val="false"/>
           <w:color w:val="24292E"/>
           <w:spacing w:val="0"/>
-          <w:sz w:val="18"/>
-          <w:szCs w:val="18"/>
-        </w:rPr>
-        <w:t xml:space="preserve"> </w:t>
+          <w:sz w:val="16"/>
+          <w:szCs w:val="16"/>
+        </w:rPr>
+        <w:t>#</w:t>
+        <w:tab/>
+        <w:tab/>
       </w:r>
       <w:r>
         <w:rPr>
@@ -19352,7 +19392,7 @@
           <w:sz w:val="16"/>
           <w:szCs w:val="16"/>
         </w:rPr>
-        <w:t>repr</w:t>
+        <w:t>non-terminating macro char</w:t>
       </w:r>
     </w:p>
     <w:p>
@@ -19363,48 +19403,20 @@
           <w:rFonts w:ascii="Georgia" w:hAnsi="Georgia"/>
           <w:b w:val="false"/>
           <w:bCs w:val="false"/>
-          <w:sz w:val="16"/>
-          <w:szCs w:val="16"/>
-        </w:rPr>
-      </w:pPr>
-      <w:r>
-        <w:rPr>
-          <w:rFonts w:ascii="Georgia" w:hAnsi="Georgia"/>
-          <w:b w:val="false"/>
-          <w:bCs w:val="false"/>
-          <w:sz w:val="16"/>
-          <w:szCs w:val="16"/>
-        </w:rPr>
-      </w:r>
-    </w:p>
-    <w:p>
-      <w:pPr>
-        <w:pStyle w:val="Normal"/>
-        <w:ind w:hanging="0" w:start="0"/>
-        <w:rPr>
-          <w:b w:val="false"/>
-          <w:bCs w:val="false"/>
-        </w:rPr>
-      </w:pPr>
-      <w:r>
-        <w:rPr>
-          <w:rFonts w:ascii="Andale Mono" w:hAnsi="Andale Mono"/>
-          <w:b w:val="false"/>
-          <w:bCs w:val="false"/>
+          <w:i w:val="false"/>
           <w:i w:val="false"/>
           <w:iCs w:val="false"/>
           <w:caps w:val="false"/>
           <w:smallCaps w:val="false"/>
           <w:color w:val="24292E"/>
           <w:spacing w:val="0"/>
-          <w:sz w:val="16"/>
-          <w:szCs w:val="16"/>
-        </w:rPr>
-        <w:t xml:space="preserve"> “</w:t>
-      </w:r>
-      <w:r>
-        <w:rPr>
-          <w:rFonts w:ascii="Andale Mono" w:hAnsi="Andale Mono"/>
+          <w:sz w:val="12"/>
+          <w:szCs w:val="12"/>
+        </w:rPr>
+      </w:pPr>
+      <w:r>
+        <w:rPr>
+          <w:rFonts w:ascii="Georgia" w:hAnsi="Georgia"/>
           <w:b w:val="false"/>
           <w:bCs w:val="false"/>
           <w:i w:val="false"/>
@@ -19413,16 +19425,23 @@
           <w:smallCaps w:val="false"/>
           <w:color w:val="24292E"/>
           <w:spacing w:val="0"/>
-          <w:sz w:val="16"/>
-          <w:szCs w:val="16"/>
-        </w:rPr>
-        <w:t>`,;</w:t>
-        <w:tab/>
-        <w:tab/>
-      </w:r>
-      <w:r>
-        <w:rPr>
-          <w:rFonts w:ascii="Georgia" w:hAnsi="Georgia"/>
+          <w:sz w:val="12"/>
+          <w:szCs w:val="12"/>
+        </w:rPr>
+      </w:r>
+    </w:p>
+    <w:p>
+      <w:pPr>
+        <w:pStyle w:val="Normal"/>
+        <w:ind w:hanging="0" w:start="0"/>
+        <w:rPr>
+          <w:b w:val="false"/>
+          <w:bCs w:val="false"/>
+        </w:rPr>
+      </w:pPr>
+      <w:r>
+        <w:rPr>
+          <w:rFonts w:ascii="Andale Mono" w:hAnsi="Andale Mono"/>
           <w:b w:val="false"/>
           <w:bCs w:val="false"/>
           <w:i w:val="false"/>
@@ -19434,18 +19453,8 @@
           <w:sz w:val="16"/>
           <w:szCs w:val="16"/>
         </w:rPr>
-        <w:t>terminating macro char</w:t>
-      </w:r>
-    </w:p>
-    <w:p>
-      <w:pPr>
-        <w:pStyle w:val="Normal"/>
-        <w:ind w:hanging="0" w:start="0"/>
-        <w:rPr>
-          <w:b w:val="false"/>
-          <w:bCs w:val="false"/>
-        </w:rPr>
-      </w:pPr>
+        <w:t xml:space="preserve"> </w:t>
+      </w:r>
       <w:r>
         <w:rPr>
           <w:rFonts w:ascii="Andale Mono" w:hAnsi="Andale Mono"/>
@@ -19460,11 +19469,12 @@
           <w:sz w:val="16"/>
           <w:szCs w:val="16"/>
         </w:rPr>
-        <w:t xml:space="preserve"> </w:t>
-      </w:r>
-      <w:r>
-        <w:rPr>
-          <w:rFonts w:ascii="Andale Mono" w:hAnsi="Andale Mono"/>
+        <w:t>!$%&amp;*+-.</w:t>
+        <w:tab/>
+      </w:r>
+      <w:r>
+        <w:rPr>
+          <w:rFonts w:ascii="Georgia" w:hAnsi="Georgia"/>
           <w:b w:val="false"/>
           <w:bCs w:val="false"/>
           <w:i w:val="false"/>
@@ -19476,13 +19486,21 @@
           <w:sz w:val="16"/>
           <w:szCs w:val="16"/>
         </w:rPr>
-        <w:t>#</w:t>
-        <w:tab/>
-        <w:tab/>
-      </w:r>
-      <w:r>
-        <w:rPr>
-          <w:rFonts w:ascii="Georgia" w:hAnsi="Georgia"/>
+        <w:t>symbol constituents</w:t>
+      </w:r>
+    </w:p>
+    <w:p>
+      <w:pPr>
+        <w:pStyle w:val="Normal"/>
+        <w:ind w:hanging="0" w:start="0"/>
+        <w:rPr>
+          <w:b w:val="false"/>
+          <w:bCs w:val="false"/>
+        </w:rPr>
+      </w:pPr>
+      <w:r>
+        <w:rPr>
+          <w:rFonts w:ascii="Andale Mono" w:hAnsi="Andale Mono"/>
           <w:b w:val="false"/>
           <w:bCs w:val="false"/>
           <w:i w:val="false"/>
@@ -19494,18 +19512,13 @@
           <w:sz w:val="16"/>
           <w:szCs w:val="16"/>
         </w:rPr>
-        <w:t>non-terminating macro char</w:t>
-      </w:r>
-    </w:p>
-    <w:p>
-      <w:pPr>
-        <w:pStyle w:val="Normal"/>
-        <w:ind w:hanging="0" w:start="0"/>
-        <w:rPr>
-          <w:rFonts w:ascii="Georgia" w:hAnsi="Georgia"/>
-          <w:b w:val="false"/>
-          <w:bCs w:val="false"/>
-          <w:i w:val="false"/>
+        <w:t xml:space="preserve"> </w:t>
+      </w:r>
+      <w:r>
+        <w:rPr>
+          <w:rFonts w:ascii="Andale Mono" w:hAnsi="Andale Mono"/>
+          <w:b w:val="false"/>
+          <w:bCs w:val="false"/>
           <w:i w:val="false"/>
           <w:iCs w:val="false"/>
           <w:caps w:val="false"/>
@@ -19515,10 +19528,21 @@
           <w:sz w:val="16"/>
           <w:szCs w:val="16"/>
         </w:rPr>
-      </w:pPr>
-      <w:r>
-        <w:rPr>
-          <w:rFonts w:ascii="Georgia" w:hAnsi="Georgia"/>
+        <w:t>&lt;&gt;=?@[]|</w:t>
+      </w:r>
+    </w:p>
+    <w:p>
+      <w:pPr>
+        <w:pStyle w:val="Normal"/>
+        <w:ind w:hanging="0" w:start="0"/>
+        <w:rPr>
+          <w:b w:val="false"/>
+          <w:bCs w:val="false"/>
+        </w:rPr>
+      </w:pPr>
+      <w:r>
+        <w:rPr>
+          <w:rFonts w:ascii="Andale Mono" w:hAnsi="Andale Mono"/>
           <w:b w:val="false"/>
           <w:bCs w:val="false"/>
           <w:i w:val="false"/>
@@ -19530,17 +19554,8 @@
           <w:sz w:val="16"/>
           <w:szCs w:val="16"/>
         </w:rPr>
-      </w:r>
-    </w:p>
-    <w:p>
-      <w:pPr>
-        <w:pStyle w:val="Normal"/>
-        <w:ind w:hanging="0" w:start="0"/>
-        <w:rPr>
-          <w:b w:val="false"/>
-          <w:bCs w:val="false"/>
-        </w:rPr>
-      </w:pPr>
+        <w:t xml:space="preserve"> </w:t>
+      </w:r>
       <w:r>
         <w:rPr>
           <w:rFonts w:ascii="Andale Mono" w:hAnsi="Andale Mono"/>
@@ -19555,8 +19570,18 @@
           <w:sz w:val="16"/>
           <w:szCs w:val="16"/>
         </w:rPr>
-        <w:t xml:space="preserve"> </w:t>
-      </w:r>
+        <w:t>:^_{}~/</w:t>
+      </w:r>
+    </w:p>
+    <w:p>
+      <w:pPr>
+        <w:pStyle w:val="Normal"/>
+        <w:ind w:hanging="0" w:start="0"/>
+        <w:rPr>
+          <w:b w:val="false"/>
+          <w:bCs w:val="false"/>
+        </w:rPr>
+      </w:pPr>
       <w:r>
         <w:rPr>
           <w:rFonts w:ascii="Andale Mono" w:hAnsi="Andale Mono"/>
@@ -19571,12 +19596,11 @@
           <w:sz w:val="16"/>
           <w:szCs w:val="16"/>
         </w:rPr>
-        <w:t>!$%&amp;*+-.</w:t>
-        <w:tab/>
-      </w:r>
-      <w:r>
-        <w:rPr>
-          <w:rFonts w:ascii="Georgia" w:hAnsi="Georgia"/>
+        <w:t xml:space="preserve"> </w:t>
+      </w:r>
+      <w:r>
+        <w:rPr>
+          <w:rFonts w:ascii="Andale Mono" w:hAnsi="Andale Mono"/>
           <w:b w:val="false"/>
           <w:bCs w:val="false"/>
           <w:i w:val="false"/>
@@ -19588,7 +19612,7 @@
           <w:sz w:val="16"/>
           <w:szCs w:val="16"/>
         </w:rPr>
-        <w:t>symbol constituents</w:t>
+        <w:t>A..Za..z</w:t>
       </w:r>
     </w:p>
     <w:p>
@@ -19630,7 +19654,7 @@
           <w:sz w:val="16"/>
           <w:szCs w:val="16"/>
         </w:rPr>
-        <w:t>&lt;&gt;=?@[]|</w:t>
+        <w:t xml:space="preserve">0..9      </w:t>
       </w:r>
     </w:p>
     <w:p>
@@ -19638,29 +19662,23 @@
         <w:pStyle w:val="Normal"/>
         <w:ind w:hanging="0" w:start="0"/>
         <w:rPr>
-          <w:b w:val="false"/>
-          <w:bCs w:val="false"/>
-        </w:rPr>
-      </w:pPr>
-      <w:r>
-        <w:rPr>
-          <w:rFonts w:ascii="Andale Mono" w:hAnsi="Andale Mono"/>
-          <w:b w:val="false"/>
-          <w:bCs w:val="false"/>
+          <w:rFonts w:ascii="Georgia" w:hAnsi="Georgia"/>
+          <w:b w:val="false"/>
+          <w:bCs w:val="false"/>
+          <w:i w:val="false"/>
           <w:i w:val="false"/>
           <w:iCs w:val="false"/>
           <w:caps w:val="false"/>
           <w:smallCaps w:val="false"/>
           <w:color w:val="24292E"/>
           <w:spacing w:val="0"/>
-          <w:sz w:val="16"/>
-          <w:szCs w:val="16"/>
-        </w:rPr>
-        <w:t xml:space="preserve"> </w:t>
-      </w:r>
-      <w:r>
-        <w:rPr>
-          <w:rFonts w:ascii="Andale Mono" w:hAnsi="Andale Mono"/>
+          <w:sz w:val="12"/>
+          <w:szCs w:val="12"/>
+        </w:rPr>
+      </w:pPr>
+      <w:r>
+        <w:rPr>
+          <w:rFonts w:ascii="Georgia" w:hAnsi="Georgia"/>
           <w:b w:val="false"/>
           <w:bCs w:val="false"/>
           <w:i w:val="false"/>
@@ -19669,10 +19687,9 @@
           <w:smallCaps w:val="false"/>
           <w:color w:val="24292E"/>
           <w:spacing w:val="0"/>
-          <w:sz w:val="16"/>
-          <w:szCs w:val="16"/>
-        </w:rPr>
-        <w:t>:^_{}~/</w:t>
+          <w:sz w:val="12"/>
+          <w:szCs w:val="12"/>
+        </w:rPr>
       </w:r>
     </w:p>
     <w:p>
@@ -19714,21 +19731,12 @@
           <w:sz w:val="16"/>
           <w:szCs w:val="16"/>
         </w:rPr>
-        <w:t>A..Za..z</w:t>
-      </w:r>
-    </w:p>
-    <w:p>
-      <w:pPr>
-        <w:pStyle w:val="Normal"/>
-        <w:ind w:hanging="0" w:start="0"/>
-        <w:rPr>
-          <w:b w:val="false"/>
-          <w:bCs w:val="false"/>
-        </w:rPr>
-      </w:pPr>
-      <w:r>
-        <w:rPr>
-          <w:rFonts w:ascii="Andale Mono" w:hAnsi="Andale Mono"/>
+        <w:t>0x09 #\tab</w:t>
+        <w:tab/>
+      </w:r>
+      <w:r>
+        <w:rPr>
+          <w:rFonts w:ascii="Georgia" w:hAnsi="Georgia"/>
           <w:b w:val="false"/>
           <w:bCs w:val="false"/>
           <w:i w:val="false"/>
@@ -19740,8 +19748,18 @@
           <w:sz w:val="16"/>
           <w:szCs w:val="16"/>
         </w:rPr>
-        <w:t xml:space="preserve"> </w:t>
-      </w:r>
+        <w:t>whitespace</w:t>
+      </w:r>
+    </w:p>
+    <w:p>
+      <w:pPr>
+        <w:pStyle w:val="Normal"/>
+        <w:ind w:hanging="0" w:start="0"/>
+        <w:rPr>
+          <w:b w:val="false"/>
+          <w:bCs w:val="false"/>
+        </w:rPr>
+      </w:pPr>
       <w:r>
         <w:rPr>
           <w:rFonts w:ascii="Andale Mono" w:hAnsi="Andale Mono"/>
@@ -19756,18 +19774,13 @@
           <w:sz w:val="16"/>
           <w:szCs w:val="16"/>
         </w:rPr>
-        <w:t xml:space="preserve">0..9      </w:t>
-      </w:r>
-    </w:p>
-    <w:p>
-      <w:pPr>
-        <w:pStyle w:val="Normal"/>
-        <w:ind w:hanging="0" w:start="0"/>
-        <w:rPr>
-          <w:rFonts w:ascii="Georgia" w:hAnsi="Georgia"/>
-          <w:b w:val="false"/>
-          <w:bCs w:val="false"/>
-          <w:i w:val="false"/>
+        <w:t xml:space="preserve"> </w:t>
+      </w:r>
+      <w:r>
+        <w:rPr>
+          <w:rFonts w:ascii="Andale Mono" w:hAnsi="Andale Mono"/>
+          <w:b w:val="false"/>
+          <w:bCs w:val="false"/>
           <w:i w:val="false"/>
           <w:iCs w:val="false"/>
           <w:caps w:val="false"/>
@@ -19777,10 +19790,21 @@
           <w:sz w:val="16"/>
           <w:szCs w:val="16"/>
         </w:rPr>
-      </w:pPr>
-      <w:r>
-        <w:rPr>
-          <w:rFonts w:ascii="Georgia" w:hAnsi="Georgia"/>
+        <w:t xml:space="preserve">0x0a #\linefeed </w:t>
+      </w:r>
+    </w:p>
+    <w:p>
+      <w:pPr>
+        <w:pStyle w:val="Normal"/>
+        <w:ind w:hanging="0" w:start="0"/>
+        <w:rPr>
+          <w:b w:val="false"/>
+          <w:bCs w:val="false"/>
+        </w:rPr>
+      </w:pPr>
+      <w:r>
+        <w:rPr>
+          <w:rFonts w:ascii="Andale Mono" w:hAnsi="Andale Mono"/>
           <w:b w:val="false"/>
           <w:bCs w:val="false"/>
           <w:i w:val="false"/>
@@ -19792,17 +19816,8 @@
           <w:sz w:val="16"/>
           <w:szCs w:val="16"/>
         </w:rPr>
-      </w:r>
-    </w:p>
-    <w:p>
-      <w:pPr>
-        <w:pStyle w:val="Normal"/>
-        <w:ind w:hanging="0" w:start="0"/>
-        <w:rPr>
-          <w:b w:val="false"/>
-          <w:bCs w:val="false"/>
-        </w:rPr>
-      </w:pPr>
+        <w:t xml:space="preserve"> </w:t>
+      </w:r>
       <w:r>
         <w:rPr>
           <w:rFonts w:ascii="Andale Mono" w:hAnsi="Andale Mono"/>
@@ -19817,8 +19832,18 @@
           <w:sz w:val="16"/>
           <w:szCs w:val="16"/>
         </w:rPr>
-        <w:t xml:space="preserve"> </w:t>
-      </w:r>
+        <w:t xml:space="preserve">0x0c #\page                </w:t>
+      </w:r>
+    </w:p>
+    <w:p>
+      <w:pPr>
+        <w:pStyle w:val="Normal"/>
+        <w:ind w:hanging="0" w:start="0"/>
+        <w:rPr>
+          <w:b w:val="false"/>
+          <w:bCs w:val="false"/>
+        </w:rPr>
+      </w:pPr>
       <w:r>
         <w:rPr>
           <w:rFonts w:ascii="Andale Mono" w:hAnsi="Andale Mono"/>
@@ -19833,12 +19858,11 @@
           <w:sz w:val="16"/>
           <w:szCs w:val="16"/>
         </w:rPr>
-        <w:t>0x09 #\tab</w:t>
-        <w:tab/>
-      </w:r>
-      <w:r>
-        <w:rPr>
-          <w:rFonts w:ascii="Georgia" w:hAnsi="Georgia"/>
+        <w:t xml:space="preserve"> </w:t>
+      </w:r>
+      <w:r>
+        <w:rPr>
+          <w:rFonts w:ascii="Andale Mono" w:hAnsi="Andale Mono"/>
           <w:b w:val="false"/>
           <w:bCs w:val="false"/>
           <w:i w:val="false"/>
@@ -19850,7 +19874,7 @@
           <w:sz w:val="16"/>
           <w:szCs w:val="16"/>
         </w:rPr>
-        <w:t>whitespace</w:t>
+        <w:t xml:space="preserve">0x0d #\return            </w:t>
       </w:r>
     </w:p>
     <w:p>
@@ -19892,132 +19916,6 @@
           <w:sz w:val="16"/>
           <w:szCs w:val="16"/>
         </w:rPr>
-        <w:t xml:space="preserve">0x0a #\linefeed </w:t>
-      </w:r>
-    </w:p>
-    <w:p>
-      <w:pPr>
-        <w:pStyle w:val="Normal"/>
-        <w:ind w:hanging="0" w:start="0"/>
-        <w:rPr>
-          <w:b w:val="false"/>
-          <w:bCs w:val="false"/>
-        </w:rPr>
-      </w:pPr>
-      <w:r>
-        <w:rPr>
-          <w:rFonts w:ascii="Andale Mono" w:hAnsi="Andale Mono"/>
-          <w:b w:val="false"/>
-          <w:bCs w:val="false"/>
-          <w:i w:val="false"/>
-          <w:iCs w:val="false"/>
-          <w:caps w:val="false"/>
-          <w:smallCaps w:val="false"/>
-          <w:color w:val="24292E"/>
-          <w:spacing w:val="0"/>
-          <w:sz w:val="16"/>
-          <w:szCs w:val="16"/>
-        </w:rPr>
-        <w:t xml:space="preserve"> </w:t>
-      </w:r>
-      <w:r>
-        <w:rPr>
-          <w:rFonts w:ascii="Andale Mono" w:hAnsi="Andale Mono"/>
-          <w:b w:val="false"/>
-          <w:bCs w:val="false"/>
-          <w:i w:val="false"/>
-          <w:iCs w:val="false"/>
-          <w:caps w:val="false"/>
-          <w:smallCaps w:val="false"/>
-          <w:color w:val="24292E"/>
-          <w:spacing w:val="0"/>
-          <w:sz w:val="16"/>
-          <w:szCs w:val="16"/>
-        </w:rPr>
-        <w:t xml:space="preserve">0x0c #\page                </w:t>
-      </w:r>
-    </w:p>
-    <w:p>
-      <w:pPr>
-        <w:pStyle w:val="Normal"/>
-        <w:ind w:hanging="0" w:start="0"/>
-        <w:rPr>
-          <w:b w:val="false"/>
-          <w:bCs w:val="false"/>
-        </w:rPr>
-      </w:pPr>
-      <w:r>
-        <w:rPr>
-          <w:rFonts w:ascii="Andale Mono" w:hAnsi="Andale Mono"/>
-          <w:b w:val="false"/>
-          <w:bCs w:val="false"/>
-          <w:i w:val="false"/>
-          <w:iCs w:val="false"/>
-          <w:caps w:val="false"/>
-          <w:smallCaps w:val="false"/>
-          <w:color w:val="24292E"/>
-          <w:spacing w:val="0"/>
-          <w:sz w:val="16"/>
-          <w:szCs w:val="16"/>
-        </w:rPr>
-        <w:t xml:space="preserve"> </w:t>
-      </w:r>
-      <w:r>
-        <w:rPr>
-          <w:rFonts w:ascii="Andale Mono" w:hAnsi="Andale Mono"/>
-          <w:b w:val="false"/>
-          <w:bCs w:val="false"/>
-          <w:i w:val="false"/>
-          <w:iCs w:val="false"/>
-          <w:caps w:val="false"/>
-          <w:smallCaps w:val="false"/>
-          <w:color w:val="24292E"/>
-          <w:spacing w:val="0"/>
-          <w:sz w:val="16"/>
-          <w:szCs w:val="16"/>
-        </w:rPr>
-        <w:t xml:space="preserve">0x0d #\return            </w:t>
-      </w:r>
-    </w:p>
-    <w:p>
-      <w:pPr>
-        <w:pStyle w:val="Normal"/>
-        <w:ind w:hanging="0" w:start="0"/>
-        <w:rPr>
-          <w:b w:val="false"/>
-          <w:bCs w:val="false"/>
-        </w:rPr>
-      </w:pPr>
-      <w:r>
-        <w:rPr>
-          <w:rFonts w:ascii="Andale Mono" w:hAnsi="Andale Mono"/>
-          <w:b w:val="false"/>
-          <w:bCs w:val="false"/>
-          <w:i w:val="false"/>
-          <w:iCs w:val="false"/>
-          <w:caps w:val="false"/>
-          <w:smallCaps w:val="false"/>
-          <w:color w:val="24292E"/>
-          <w:spacing w:val="0"/>
-          <w:sz w:val="16"/>
-          <w:szCs w:val="16"/>
-        </w:rPr>
-        <w:t xml:space="preserve"> </w:t>
-      </w:r>
-      <w:r>
-        <w:rPr>
-          <w:rFonts w:ascii="Andale Mono" w:hAnsi="Andale Mono"/>
-          <w:b w:val="false"/>
-          <w:bCs w:val="false"/>
-          <w:i w:val="false"/>
-          <w:iCs w:val="false"/>
-          <w:caps w:val="false"/>
-          <w:smallCaps w:val="false"/>
-          <w:color w:val="24292E"/>
-          <w:spacing w:val="0"/>
-          <w:sz w:val="16"/>
-          <w:szCs w:val="16"/>
-        </w:rPr>
         <w:t xml:space="preserve">0x20 #\space </w:t>
       </w:r>
     </w:p>
@@ -20028,17 +19926,17 @@
           <w:rFonts w:ascii="Georgia" w:hAnsi="Georgia"/>
           <w:b w:val="false"/>
           <w:bCs w:val="false"/>
-          <w:sz w:val="16"/>
-          <w:szCs w:val="16"/>
-        </w:rPr>
-      </w:pPr>
-      <w:r>
-        <w:rPr>
-          <w:rFonts w:ascii="Georgia" w:hAnsi="Georgia"/>
-          <w:b w:val="false"/>
-          <w:bCs w:val="false"/>
-          <w:sz w:val="16"/>
-          <w:szCs w:val="16"/>
+          <w:sz w:val="12"/>
+          <w:szCs w:val="12"/>
+        </w:rPr>
+      </w:pPr>
+      <w:r>
+        <w:rPr>
+          <w:rFonts w:ascii="Georgia" w:hAnsi="Georgia"/>
+          <w:b w:val="false"/>
+          <w:bCs w:val="false"/>
+          <w:sz w:val="12"/>
+          <w:szCs w:val="12"/>
         </w:rPr>
       </w:r>
     </w:p>
@@ -20715,7 +20613,7 @@
     <w:pPr>
       <w:widowControl/>
       <w:suppressAutoHyphens w:val="true"/>
-      <w:overflowPunct w:val="false"/>
+      <w:overflowPunct w:val="true"/>
       <w:bidi w:val="0"/>
       <w:spacing w:before="0" w:after="0"/>
       <w:jc w:val="start"/>

</xml_diff>

<commit_message>
#800 - docs: document bit vector type
</commit_message>
<xml_diff>
--- a/doc/refcards/mu-ref.docx
+++ b/doc/refcards/mu-ref.docx
@@ -94,7 +94,7 @@
           <w:tab w:val="left" w:pos="4110" w:leader="none"/>
         </w:tabs>
         <w:suppressAutoHyphens w:val="true"/>
-        <w:overflowPunct w:val="true"/>
+        <w:overflowPunct w:val="false"/>
         <w:bidi w:val="0"/>
         <w:spacing w:before="0" w:after="0"/>
         <w:ind w:hanging="0" w:start="0" w:end="0"/>
@@ -485,15 +485,15 @@
         <w:pStyle w:val="Normal"/>
         <w:rPr>
           <w:rFonts w:ascii="Georgia" w:hAnsi="Georgia"/>
-          <w:sz w:val="16"/>
-          <w:szCs w:val="16"/>
-        </w:rPr>
-      </w:pPr>
-      <w:r>
-        <w:rPr>
-          <w:rFonts w:ascii="Georgia" w:hAnsi="Georgia"/>
-          <w:sz w:val="16"/>
-          <w:szCs w:val="16"/>
+          <w:sz w:val="12"/>
+          <w:szCs w:val="12"/>
+        </w:rPr>
+      </w:pPr>
+      <w:r>
+        <w:rPr>
+          <w:rFonts w:ascii="Georgia" w:hAnsi="Georgia"/>
+          <w:sz w:val="12"/>
+          <w:szCs w:val="12"/>
         </w:rPr>
       </w:r>
     </w:p>
@@ -791,15 +791,15 @@
         <w:ind w:hanging="0" w:start="0" w:end="0"/>
         <w:rPr>
           <w:rFonts w:ascii="Georgia" w:hAnsi="Georgia"/>
-          <w:sz w:val="16"/>
-          <w:szCs w:val="16"/>
-        </w:rPr>
-      </w:pPr>
-      <w:r>
-        <w:rPr>
-          <w:rFonts w:ascii="Georgia" w:hAnsi="Georgia"/>
-          <w:sz w:val="16"/>
-          <w:szCs w:val="16"/>
+          <w:sz w:val="12"/>
+          <w:szCs w:val="12"/>
+        </w:rPr>
+      </w:pPr>
+      <w:r>
+        <w:rPr>
+          <w:rFonts w:ascii="Georgia" w:hAnsi="Georgia"/>
+          <w:sz w:val="12"/>
+          <w:szCs w:val="12"/>
         </w:rPr>
       </w:r>
     </w:p>
@@ -1919,7 +1919,19 @@
           <w:sz w:val="20"/>
           <w:szCs w:val="20"/>
         </w:rPr>
-        <w:t>, str</w:t>
+        <w:t xml:space="preserve">, </w:t>
+      </w:r>
+      <w:r>
+        <w:rPr>
+          <w:rFonts w:ascii="Georgia" w:hAnsi="Georgia"/>
+          <w:b w:val="false"/>
+          <w:bCs w:val="false"/>
+          <w:i/>
+          <w:iCs/>
+          <w:sz w:val="18"/>
+          <w:szCs w:val="18"/>
+        </w:rPr>
+        <w:t>str</w:t>
       </w:r>
     </w:p>
     <w:p>
@@ -1944,22 +1956,11 @@
         </w:rPr>
         <w:tab/>
         <w:tab/>
-      </w:r>
-      <w:r>
-        <w:rPr>
-          <w:rFonts w:ascii="Andale Mono" w:hAnsi="Andale Mono"/>
-          <w:b w:val="false"/>
-          <w:bCs w:val="false"/>
-          <w:i w:val="false"/>
-          <w:iCs w:val="false"/>
-          <w:sz w:val="16"/>
-          <w:szCs w:val="16"/>
-        </w:rPr>
-        <w:t>:char</w:t>
-      </w:r>
-      <w:r>
-        <w:rPr>
-          <w:rFonts w:ascii="Georgia" w:hAnsi="Georgia"/>
+        <w:tab/>
+      </w:r>
+      <w:r>
+        <w:rPr>
+          <w:rFonts w:ascii="Andale Mono" w:hAnsi="Andale Mono"/>
           <w:b w:val="false"/>
           <w:bCs/>
           <w:i w:val="false"/>
@@ -1967,19 +1968,79 @@
           <w:sz w:val="16"/>
           <w:szCs w:val="20"/>
         </w:rPr>
-        <w:t xml:space="preserve"> </w:t>
-      </w:r>
-      <w:r>
-        <w:rPr>
-          <w:rFonts w:ascii="Andale Mono" w:hAnsi="Andale Mono"/>
-          <w:b w:val="false"/>
-          <w:bCs w:val="false"/>
-          <w:i w:val="false"/>
-          <w:iCs w:val="false"/>
-          <w:sz w:val="16"/>
-          <w:szCs w:val="16"/>
-        </w:rPr>
-        <w:t>:t :byte :fixnum :float</w:t>
+        <w:t>:</w:t>
+      </w:r>
+      <w:r>
+        <w:rPr>
+          <w:rFonts w:ascii="Andale Mono" w:hAnsi="Andale Mono"/>
+          <w:b w:val="false"/>
+          <w:bCs/>
+          <w:i w:val="false"/>
+          <w:iCs w:val="false"/>
+          <w:sz w:val="16"/>
+          <w:szCs w:val="20"/>
+        </w:rPr>
+        <w:t>b</w:t>
+      </w:r>
+      <w:r>
+        <w:rPr>
+          <w:rFonts w:ascii="Andale Mono" w:hAnsi="Andale Mono"/>
+          <w:b w:val="false"/>
+          <w:bCs/>
+          <w:i w:val="false"/>
+          <w:iCs w:val="false"/>
+          <w:sz w:val="16"/>
+          <w:szCs w:val="20"/>
+        </w:rPr>
+        <w:t xml:space="preserve">it </w:t>
+      </w:r>
+      <w:r>
+        <w:rPr>
+          <w:rFonts w:ascii="Georgia" w:hAnsi="Georgia"/>
+          <w:b w:val="false"/>
+          <w:bCs/>
+          <w:i w:val="false"/>
+          <w:iCs w:val="false"/>
+          <w:sz w:val="16"/>
+          <w:szCs w:val="20"/>
+        </w:rPr>
+        <w:t>:</w:t>
+      </w:r>
+      <w:r>
+        <w:rPr>
+          <w:rFonts w:ascii="Andale Mono" w:hAnsi="Andale Mono"/>
+          <w:b w:val="false"/>
+          <w:bCs w:val="false"/>
+          <w:i w:val="false"/>
+          <w:iCs w:val="false"/>
+          <w:sz w:val="16"/>
+          <w:szCs w:val="16"/>
+        </w:rPr>
+        <w:t>char</w:t>
+      </w:r>
+      <w:r>
+        <w:rPr>
+          <w:rFonts w:ascii="Georgia" w:hAnsi="Georgia"/>
+          <w:b w:val="false"/>
+          <w:bCs/>
+          <w:i w:val="false"/>
+          <w:iCs w:val="false"/>
+          <w:sz w:val="16"/>
+          <w:szCs w:val="20"/>
+        </w:rPr>
+        <w:t xml:space="preserve"> </w:t>
+      </w:r>
+      <w:r>
+        <w:rPr>
+          <w:rFonts w:ascii="Andale Mono" w:hAnsi="Andale Mono"/>
+          <w:b w:val="false"/>
+          <w:bCs w:val="false"/>
+          <w:i w:val="false"/>
+          <w:iCs w:val="false"/>
+          <w:sz w:val="16"/>
+          <w:szCs w:val="16"/>
+        </w:rPr>
+        <w:t>:t</w:t>
       </w:r>
     </w:p>
     <w:p>
@@ -1994,9 +2055,35 @@
       </w:pPr>
       <w:r>
         <w:rPr>
-          <w:rFonts w:ascii="Georgia" w:hAnsi="Georgia"/>
-          <w:sz w:val="20"/>
-          <w:szCs w:val="20"/>
+          <w:rFonts w:ascii="Andale Mono" w:hAnsi="Andale Mono"/>
+          <w:b w:val="false"/>
+          <w:bCs w:val="false"/>
+          <w:i w:val="false"/>
+          <w:iCs w:val="false"/>
+          <w:sz w:val="16"/>
+          <w:szCs w:val="16"/>
+        </w:rPr>
+        <w:tab/>
+        <w:tab/>
+        <w:tab/>
+        <w:t>:byte :fixnum :float</w:t>
+      </w:r>
+    </w:p>
+    <w:p>
+      <w:pPr>
+        <w:pStyle w:val="Normal"/>
+        <w:ind w:hanging="0" w:start="0" w:end="0"/>
+        <w:rPr>
+          <w:rFonts w:ascii="Georgia" w:hAnsi="Georgia"/>
+          <w:sz w:val="12"/>
+          <w:szCs w:val="12"/>
+        </w:rPr>
+      </w:pPr>
+      <w:r>
+        <w:rPr>
+          <w:rFonts w:ascii="Georgia" w:hAnsi="Georgia"/>
+          <w:sz w:val="12"/>
+          <w:szCs w:val="12"/>
         </w:rPr>
       </w:r>
     </w:p>
@@ -7816,7 +7903,7 @@
         <w:pStyle w:val="Normal"/>
         <w:widowControl/>
         <w:suppressAutoHyphens w:val="true"/>
-        <w:overflowPunct w:val="true"/>
+        <w:overflowPunct w:val="false"/>
         <w:bidi w:val="0"/>
         <w:spacing w:before="0" w:after="0"/>
         <w:ind w:hanging="0" w:start="0" w:end="0"/>
@@ -20613,7 +20700,7 @@
     <w:pPr>
       <w:widowControl/>
       <w:suppressAutoHyphens w:val="true"/>
-      <w:overflowPunct w:val="true"/>
+      <w:overflowPunct w:val="false"/>
       <w:bidi w:val="0"/>
       <w:spacing w:before="0" w:after="0"/>
       <w:jc w:val="start"/>

</xml_diff>

<commit_message>
#833 - mu: 0.2.5 release
</commit_message>
<xml_diff>
--- a/doc/refcards/mu-ref.docx
+++ b/doc/refcards/mu-ref.docx
@@ -1,6 +1,6 @@
 
 <file path=word/document.xml><?xml version="1.0" encoding="utf-8"?>
-<w:document xmlns:o="urn:schemas-microsoft-com:office:office" xmlns:r="http://schemas.openxmlformats.org/officeDocument/2006/relationships" xmlns:v="urn:schemas-microsoft-com:vml" xmlns:w="http://schemas.openxmlformats.org/wordprocessingml/2006/main" xmlns:w10="urn:schemas-microsoft-com:office:word" xmlns:wp="http://schemas.openxmlformats.org/drawingml/2006/wordprocessingDrawing" xmlns:pic="http://schemas.openxmlformats.org/drawingml/2006/picture" xmlns:wps="http://schemas.microsoft.com/office/word/2010/wordprocessingShape" xmlns:wpg="http://schemas.microsoft.com/office/word/2010/wordprocessingGroup" xmlns:mc="http://schemas.openxmlformats.org/markup-compatibility/2006" xmlns:wp14="http://schemas.microsoft.com/office/word/2010/wordprocessingDrawing" xmlns:w14="http://schemas.microsoft.com/office/word/2010/wordml" xmlns:w15="http://schemas.microsoft.com/office/word/2012/wordml" mc:Ignorable="w14 wp14 w15">
+<w:document xmlns:o="urn:schemas-microsoft-com:office:office" xmlns:r="http://schemas.openxmlformats.org/officeDocument/2006/relationships" xmlns:v="urn:schemas-microsoft-com:vml" xmlns:w="http://schemas.openxmlformats.org/wordprocessingml/2006/main" xmlns:w10="urn:schemas-microsoft-com:office:word" xmlns:wp="http://schemas.openxmlformats.org/drawingml/2006/wordprocessingDrawing" xmlns:wps="http://schemas.microsoft.com/office/word/2010/wordprocessingShape" xmlns:wpg="http://schemas.microsoft.com/office/word/2010/wordprocessingGroup" xmlns:mc="http://schemas.openxmlformats.org/markup-compatibility/2006" xmlns:wp14="http://schemas.microsoft.com/office/word/2010/wordprocessingDrawing" xmlns:w14="http://schemas.microsoft.com/office/word/2010/wordml" xmlns:w15="http://schemas.microsoft.com/office/word/2012/wordml" mc:Ignorable="w14 wp14 w15">
   <w:body>
     <w:p>
       <w:pPr>
@@ -94,7 +94,7 @@
           <w:tab w:val="left" w:pos="4110" w:leader="none"/>
         </w:tabs>
         <w:suppressAutoHyphens w:val="true"/>
-        <w:overflowPunct w:val="false"/>
+        <w:overflowPunct w:val="true"/>
         <w:bidi w:val="0"/>
         <w:spacing w:before="0" w:after="0"/>
         <w:ind w:hanging="0" w:start="0" w:end="0"/>
@@ -355,7 +355,19 @@
           <w:sz w:val="16"/>
           <w:szCs w:val="16"/>
         </w:rPr>
-        <w:t>0.2.4</w:t>
+        <w:t>0.2.</w:t>
+      </w:r>
+      <w:r>
+        <w:rPr>
+          <w:rFonts w:ascii="Georgia" w:hAnsi="Georgia"/>
+          <w:b/>
+          <w:bCs/>
+          <w:i/>
+          <w:iCs/>
+          <w:sz w:val="16"/>
+          <w:szCs w:val="16"/>
+        </w:rPr>
+        <w:t>5</w:t>
       </w:r>
     </w:p>
     <w:p>
@@ -1968,31 +1980,7 @@
           <w:sz w:val="16"/>
           <w:szCs w:val="20"/>
         </w:rPr>
-        <w:t>:</w:t>
-      </w:r>
-      <w:r>
-        <w:rPr>
-          <w:rFonts w:ascii="Andale Mono" w:hAnsi="Andale Mono"/>
-          <w:b w:val="false"/>
-          <w:bCs/>
-          <w:i w:val="false"/>
-          <w:iCs w:val="false"/>
-          <w:sz w:val="16"/>
-          <w:szCs w:val="20"/>
-        </w:rPr>
-        <w:t>b</w:t>
-      </w:r>
-      <w:r>
-        <w:rPr>
-          <w:rFonts w:ascii="Andale Mono" w:hAnsi="Andale Mono"/>
-          <w:b w:val="false"/>
-          <w:bCs/>
-          <w:i w:val="false"/>
-          <w:iCs w:val="false"/>
-          <w:sz w:val="16"/>
-          <w:szCs w:val="20"/>
-        </w:rPr>
-        <w:t xml:space="preserve">it </w:t>
+        <w:t xml:space="preserve">:bit </w:t>
       </w:r>
       <w:r>
         <w:rPr>
@@ -7903,7 +7891,7 @@
         <w:pStyle w:val="Normal"/>
         <w:widowControl/>
         <w:suppressAutoHyphens w:val="true"/>
-        <w:overflowPunct w:val="false"/>
+        <w:overflowPunct w:val="true"/>
         <w:bidi w:val="0"/>
         <w:spacing w:before="0" w:after="0"/>
         <w:ind w:hanging="0" w:start="0" w:end="0"/>
@@ -20700,7 +20688,7 @@
     <w:pPr>
       <w:widowControl/>
       <w:suppressAutoHyphens w:val="true"/>
-      <w:overflowPunct w:val="false"/>
+      <w:overflowPunct w:val="true"/>
       <w:bidi w:val="0"/>
       <w:spacing w:before="0" w:after="0"/>
       <w:jc w:val="start"/>
@@ -20715,7 +20703,7 @@
     </w:rPr>
   </w:style>
   <w:style w:type="paragraph" w:styleId="Heading1">
-    <w:name w:val="heading 1"/>
+    <w:name w:val="Heading 1"/>
     <w:basedOn w:val="Heading"/>
     <w:next w:val="BodyText"/>
     <w:qFormat/>
@@ -20778,7 +20766,7 @@
     </w:rPr>
   </w:style>
   <w:style w:type="paragraph" w:styleId="Caption">
-    <w:name w:val="caption"/>
+    <w:name w:val="Caption"/>
     <w:basedOn w:val="Normal"/>
     <w:qFormat/>
     <w:pPr>
@@ -20859,7 +20847,7 @@
     <w:rPr/>
   </w:style>
   <w:style w:type="paragraph" w:styleId="Header">
-    <w:name w:val="header"/>
+    <w:name w:val="Header"/>
     <w:basedOn w:val="HeaderandFooter"/>
     <w:pPr>
       <w:suppressLineNumbers/>

</xml_diff>

<commit_message>
#848 - mu: release 0.2.6
</commit_message>
<xml_diff>
--- a/doc/refcards/mu-ref.docx
+++ b/doc/refcards/mu-ref.docx
@@ -1,6 +1,6 @@
 
 <file path=word/document.xml><?xml version="1.0" encoding="utf-8"?>
-<w:document xmlns:o="urn:schemas-microsoft-com:office:office" xmlns:r="http://schemas.openxmlformats.org/officeDocument/2006/relationships" xmlns:v="urn:schemas-microsoft-com:vml" xmlns:w="http://schemas.openxmlformats.org/wordprocessingml/2006/main" xmlns:w10="urn:schemas-microsoft-com:office:word" xmlns:wp="http://schemas.openxmlformats.org/drawingml/2006/wordprocessingDrawing" xmlns:wps="http://schemas.microsoft.com/office/word/2010/wordprocessingShape" xmlns:wpg="http://schemas.microsoft.com/office/word/2010/wordprocessingGroup" xmlns:mc="http://schemas.openxmlformats.org/markup-compatibility/2006" xmlns:wp14="http://schemas.microsoft.com/office/word/2010/wordprocessingDrawing" xmlns:w14="http://schemas.microsoft.com/office/word/2010/wordml" xmlns:w15="http://schemas.microsoft.com/office/word/2012/wordml" mc:Ignorable="w14 wp14 w15">
+<w:document xmlns:o="urn:schemas-microsoft-com:office:office" xmlns:r="http://schemas.openxmlformats.org/officeDocument/2006/relationships" xmlns:v="urn:schemas-microsoft-com:vml" xmlns:w="http://schemas.openxmlformats.org/wordprocessingml/2006/main" xmlns:w10="urn:schemas-microsoft-com:office:word" xmlns:wp="http://schemas.openxmlformats.org/drawingml/2006/wordprocessingDrawing" xmlns:pic="http://schemas.openxmlformats.org/drawingml/2006/picture" xmlns:wps="http://schemas.microsoft.com/office/word/2010/wordprocessingShape" xmlns:wpg="http://schemas.microsoft.com/office/word/2010/wordprocessingGroup" xmlns:mc="http://schemas.openxmlformats.org/markup-compatibility/2006" xmlns:wp14="http://schemas.microsoft.com/office/word/2010/wordprocessingDrawing" xmlns:w14="http://schemas.microsoft.com/office/word/2010/wordml" xmlns:w15="http://schemas.microsoft.com/office/word/2012/wordml" mc:Ignorable="w14 wp14 w15">
   <w:body>
     <w:p>
       <w:pPr>
@@ -94,7 +94,7 @@
           <w:tab w:val="left" w:pos="4110" w:leader="none"/>
         </w:tabs>
         <w:suppressAutoHyphens w:val="true"/>
-        <w:overflowPunct w:val="true"/>
+        <w:overflowPunct w:val="false"/>
         <w:bidi w:val="0"/>
         <w:spacing w:before="0" w:after="0"/>
         <w:ind w:hanging="0" w:start="0" w:end="0"/>
@@ -367,7 +367,7 @@
           <w:sz w:val="16"/>
           <w:szCs w:val="16"/>
         </w:rPr>
-        <w:t>5</w:t>
+        <w:t>6</w:t>
       </w:r>
     </w:p>
     <w:p>
@@ -7891,7 +7891,7 @@
         <w:pStyle w:val="Normal"/>
         <w:widowControl/>
         <w:suppressAutoHyphens w:val="true"/>
-        <w:overflowPunct w:val="true"/>
+        <w:overflowPunct w:val="false"/>
         <w:bidi w:val="0"/>
         <w:spacing w:before="0" w:after="0"/>
         <w:ind w:hanging="0" w:start="0" w:end="0"/>
@@ -20688,7 +20688,7 @@
     <w:pPr>
       <w:widowControl/>
       <w:suppressAutoHyphens w:val="true"/>
-      <w:overflowPunct w:val="true"/>
+      <w:overflowPunct w:val="false"/>
       <w:bidi w:val="0"/>
       <w:spacing w:before="0" w:after="0"/>
       <w:jc w:val="start"/>
@@ -20703,7 +20703,7 @@
     </w:rPr>
   </w:style>
   <w:style w:type="paragraph" w:styleId="Heading1">
-    <w:name w:val="Heading 1"/>
+    <w:name w:val="heading 1"/>
     <w:basedOn w:val="Heading"/>
     <w:next w:val="BodyText"/>
     <w:qFormat/>
@@ -20766,7 +20766,7 @@
     </w:rPr>
   </w:style>
   <w:style w:type="paragraph" w:styleId="Caption">
-    <w:name w:val="Caption"/>
+    <w:name w:val="caption"/>
     <w:basedOn w:val="Normal"/>
     <w:qFormat/>
     <w:pPr>
@@ -20847,7 +20847,7 @@
     <w:rPr/>
   </w:style>
   <w:style w:type="paragraph" w:styleId="Header">
-    <w:name w:val="Header"/>
+    <w:name w:val="header"/>
     <w:basedOn w:val="HeaderandFooter"/>
     <w:pPr>
       <w:suppressLineNumbers/>

</xml_diff>

<commit_message>
#850 - runtime: rethink API
</commit_message>
<xml_diff>
--- a/doc/refcards/mu-ref.docx
+++ b/doc/refcards/mu-ref.docx
@@ -94,7 +94,7 @@
           <w:tab w:val="left" w:pos="4110" w:leader="none"/>
         </w:tabs>
         <w:suppressAutoHyphens w:val="true"/>
-        <w:overflowPunct w:val="false"/>
+        <w:overflowPunct w:val="true"/>
         <w:bidi w:val="0"/>
         <w:spacing w:before="0" w:after="0"/>
         <w:ind w:hanging="0" w:start="0" w:end="0"/>
@@ -367,7 +367,7 @@
           <w:sz w:val="16"/>
           <w:szCs w:val="16"/>
         </w:rPr>
-        <w:t>6</w:t>
+        <w:t>7</w:t>
       </w:r>
     </w:p>
     <w:p>
@@ -7891,7 +7891,7 @@
         <w:pStyle w:val="Normal"/>
         <w:widowControl/>
         <w:suppressAutoHyphens w:val="true"/>
-        <w:overflowPunct w:val="false"/>
+        <w:overflowPunct w:val="true"/>
         <w:bidi w:val="0"/>
         <w:spacing w:before="0" w:after="0"/>
         <w:ind w:hanging="0" w:start="0" w:end="0"/>
@@ -16837,38 +16837,32 @@
           <w:sz w:val="12"/>
           <w:szCs w:val="12"/>
         </w:rPr>
-        <w:t>use mu_runtime::{ Condition, Config, Env, Exception, Result, Tag };</w:t>
-      </w:r>
-    </w:p>
-    <w:p>
-      <w:pPr>
-        <w:pStyle w:val="Normal"/>
-        <w:rPr>
-          <w:rFonts w:ascii="Georgia" w:hAnsi="Georgia"/>
-          <w:b w:val="false"/>
-          <w:bCs w:val="false"/>
+        <w:t xml:space="preserve">use mu_runtime::{ Condition, Config, Env, Exception, </w:t>
+      </w:r>
+      <w:r>
+        <w:rPr>
+          <w:rFonts w:ascii="Andale Mono" w:hAnsi="Andale Mono"/>
+          <w:b w:val="false"/>
+          <w:bCs w:val="false"/>
+          <w:i w:val="false"/>
+          <w:iCs w:val="false"/>
           <w:sz w:val="12"/>
           <w:szCs w:val="12"/>
         </w:rPr>
-      </w:pPr>
-      <w:r>
-        <w:rPr>
-          <w:rFonts w:ascii="Georgia" w:hAnsi="Georgia"/>
-          <w:b w:val="false"/>
-          <w:bCs w:val="false"/>
+        <w:t>M</w:t>
+      </w:r>
+      <w:r>
+        <w:rPr>
+          <w:rFonts w:ascii="Andale Mono" w:hAnsi="Andale Mono"/>
+          <w:b w:val="false"/>
+          <w:bCs w:val="false"/>
+          <w:i w:val="false"/>
+          <w:iCs w:val="false"/>
           <w:sz w:val="12"/>
           <w:szCs w:val="12"/>
         </w:rPr>
-      </w:r>
-    </w:p>
-    <w:p>
-      <w:pPr>
-        <w:pStyle w:val="Normal"/>
-        <w:rPr>
-          <w:b w:val="false"/>
-          <w:bCs w:val="false"/>
-        </w:rPr>
-      </w:pPr>
+        <w:t xml:space="preserve">u, </w:t>
+      </w:r>
       <w:r>
         <w:rPr>
           <w:rFonts w:ascii="Andale Mono" w:hAnsi="Andale Mono"/>
@@ -16879,71 +16873,62 @@
           <w:sz w:val="12"/>
           <w:szCs w:val="12"/>
         </w:rPr>
-        <w:t>impl Env {</w:t>
-      </w:r>
-    </w:p>
-    <w:p>
-      <w:pPr>
-        <w:pStyle w:val="Normal"/>
-        <w:rPr>
-          <w:b w:val="false"/>
-          <w:bCs w:val="false"/>
-        </w:rPr>
-      </w:pPr>
-      <w:r>
-        <w:rPr>
-          <w:rFonts w:ascii="Andale Mono" w:hAnsi="Andale Mono"/>
-          <w:b w:val="false"/>
-          <w:bCs w:val="false"/>
-          <w:i w:val="false"/>
-          <w:iCs w:val="false"/>
+        <w:t>Result, Tag };</w:t>
+      </w:r>
+    </w:p>
+    <w:p>
+      <w:pPr>
+        <w:pStyle w:val="Normal"/>
+        <w:rPr>
+          <w:rFonts w:ascii="Georgia" w:hAnsi="Georgia"/>
+          <w:b w:val="false"/>
+          <w:bCs w:val="false"/>
           <w:sz w:val="12"/>
           <w:szCs w:val="12"/>
         </w:rPr>
-        <w:t xml:space="preserve">  </w:t>
-      </w:r>
-      <w:r>
-        <w:rPr>
-          <w:rFonts w:ascii="Andale Mono" w:hAnsi="Andale Mono"/>
-          <w:b w:val="false"/>
-          <w:bCs w:val="false"/>
-          <w:i w:val="false"/>
-          <w:iCs w:val="false"/>
+      </w:pPr>
+      <w:r>
+        <w:rPr>
+          <w:rFonts w:ascii="Georgia" w:hAnsi="Georgia"/>
+          <w:b w:val="false"/>
+          <w:bCs w:val="false"/>
           <w:sz w:val="12"/>
           <w:szCs w:val="12"/>
         </w:rPr>
-        <w:t>const VERSION: &amp;str</w:t>
-      </w:r>
-    </w:p>
-    <w:p>
-      <w:pPr>
-        <w:pStyle w:val="Normal"/>
-        <w:rPr>
-          <w:rFonts w:ascii="Andale Mono" w:hAnsi="Andale Mono"/>
-          <w:b w:val="false"/>
-          <w:bCs w:val="false"/>
+      </w:r>
+    </w:p>
+    <w:p>
+      <w:pPr>
+        <w:pStyle w:val="Normal"/>
+        <w:rPr>
+          <w:b w:val="false"/>
+          <w:bCs w:val="false"/>
+        </w:rPr>
+      </w:pPr>
+      <w:r>
+        <w:rPr>
+          <w:rFonts w:ascii="Andale Mono" w:hAnsi="Andale Mono"/>
+          <w:b w:val="false"/>
+          <w:bCs w:val="false"/>
+          <w:i w:val="false"/>
+          <w:iCs w:val="false"/>
           <w:sz w:val="12"/>
           <w:szCs w:val="12"/>
         </w:rPr>
-      </w:pPr>
-      <w:r>
-        <w:rPr>
-          <w:rFonts w:ascii="Andale Mono" w:hAnsi="Andale Mono"/>
-          <w:b w:val="false"/>
-          <w:bCs w:val="false"/>
+        <w:t xml:space="preserve">impl </w:t>
+      </w:r>
+      <w:r>
+        <w:rPr>
+          <w:rFonts w:ascii="Andale Mono" w:hAnsi="Andale Mono"/>
+          <w:b w:val="false"/>
+          <w:bCs w:val="false"/>
+          <w:i w:val="false"/>
+          <w:iCs w:val="false"/>
           <w:sz w:val="12"/>
           <w:szCs w:val="12"/>
         </w:rPr>
-      </w:r>
-    </w:p>
-    <w:p>
-      <w:pPr>
-        <w:pStyle w:val="Normal"/>
-        <w:rPr>
-          <w:b w:val="false"/>
-          <w:bCs w:val="false"/>
-        </w:rPr>
-      </w:pPr>
+        <w:t>M</w:t>
+      </w:r>
       <w:r>
         <w:rPr>
           <w:rFonts w:ascii="Andale Mono" w:hAnsi="Andale Mono"/>
@@ -16954,7 +16939,7 @@
           <w:sz w:val="12"/>
           <w:szCs w:val="12"/>
         </w:rPr>
-        <w:t xml:space="preserve">  </w:t>
+        <w:t>u</w:t>
       </w:r>
       <w:r>
         <w:rPr>
@@ -16966,7 +16951,7 @@
           <w:sz w:val="12"/>
           <w:szCs w:val="12"/>
         </w:rPr>
-        <w:t>fn config(config: Option&lt;String&gt;) → Option&lt;Config&gt;</w:t>
+        <w:t xml:space="preserve"> {</w:t>
       </w:r>
     </w:p>
     <w:p>
@@ -16999,40 +16984,28 @@
           <w:sz w:val="12"/>
           <w:szCs w:val="12"/>
         </w:rPr>
-        <w:t>fn new(config: &amp;Config, Option&lt;(Vec&lt;u8&gt;, Vec&lt;u8&gt;)&gt; → Env</w:t>
-      </w:r>
-    </w:p>
-    <w:p>
-      <w:pPr>
-        <w:pStyle w:val="Normal"/>
-        <w:rPr>
-          <w:b w:val="false"/>
-          <w:bCs w:val="false"/>
-        </w:rPr>
-      </w:pPr>
-      <w:r>
-        <w:rPr>
-          <w:rFonts w:ascii="Andale Mono" w:hAnsi="Andale Mono"/>
-          <w:b w:val="false"/>
-          <w:bCs w:val="false"/>
-          <w:i w:val="false"/>
-          <w:iCs w:val="false"/>
+        <w:t>const VERSION: &amp;str</w:t>
+      </w:r>
+    </w:p>
+    <w:p>
+      <w:pPr>
+        <w:pStyle w:val="Normal"/>
+        <w:rPr>
+          <w:rFonts w:ascii="Andale Mono" w:hAnsi="Andale Mono"/>
+          <w:b w:val="false"/>
+          <w:bCs w:val="false"/>
           <w:sz w:val="12"/>
           <w:szCs w:val="12"/>
         </w:rPr>
-        <w:t xml:space="preserve">  </w:t>
-      </w:r>
-      <w:r>
-        <w:rPr>
-          <w:rFonts w:ascii="Andale Mono" w:hAnsi="Andale Mono"/>
-          <w:b w:val="false"/>
-          <w:bCs w:val="false"/>
-          <w:i w:val="false"/>
-          <w:iCs w:val="false"/>
+      </w:pPr>
+      <w:r>
+        <w:rPr>
+          <w:rFonts w:ascii="Andale Mono" w:hAnsi="Andale Mono"/>
+          <w:b w:val="false"/>
+          <w:bCs w:val="false"/>
           <w:sz w:val="12"/>
           <w:szCs w:val="12"/>
         </w:rPr>
-        <w:t>fn apply(&amp;self, func: Tag, args: Tag) → Result&lt;Tag&gt;</w:t>
       </w:r>
     </w:p>
     <w:p>
@@ -17065,17 +17038,8 @@
           <w:sz w:val="12"/>
           <w:szCs w:val="12"/>
         </w:rPr>
-        <w:t>fn compile(&amp;self, form: Tag) → Result&lt;Tag&gt;</w:t>
-      </w:r>
-    </w:p>
-    <w:p>
-      <w:pPr>
-        <w:pStyle w:val="Normal"/>
-        <w:rPr>
-          <w:b w:val="false"/>
-          <w:bCs w:val="false"/>
-        </w:rPr>
-      </w:pPr>
+        <w:t>fn config(</w:t>
+      </w:r>
       <w:r>
         <w:rPr>
           <w:rFonts w:ascii="Andale Mono" w:hAnsi="Andale Mono"/>
@@ -17086,7 +17050,7 @@
           <w:sz w:val="12"/>
           <w:szCs w:val="12"/>
         </w:rPr>
-        <w:t xml:space="preserve">  </w:t>
+        <w:t>_</w:t>
       </w:r>
       <w:r>
         <w:rPr>
@@ -17098,7 +17062,7 @@
           <w:sz w:val="12"/>
           <w:szCs w:val="12"/>
         </w:rPr>
-        <w:t>fn eq(&amp;self, func: Tag, args: Tag) → bool;</w:t>
+        <w:t>: Option&lt;String&gt;) → Option&lt;Config&gt;</w:t>
       </w:r>
     </w:p>
     <w:p>
@@ -17131,17 +17095,8 @@
           <w:sz w:val="12"/>
           <w:szCs w:val="12"/>
         </w:rPr>
-        <w:t>fn exception_string(&amp;self, ex: Exception) → String</w:t>
-      </w:r>
-    </w:p>
-    <w:p>
-      <w:pPr>
-        <w:pStyle w:val="Normal"/>
-        <w:rPr>
-          <w:b w:val="false"/>
-          <w:bCs w:val="false"/>
-        </w:rPr>
-      </w:pPr>
+        <w:t xml:space="preserve">fn </w:t>
+      </w:r>
       <w:r>
         <w:rPr>
           <w:rFonts w:ascii="Andale Mono" w:hAnsi="Andale Mono"/>
@@ -17152,7 +17107,7 @@
           <w:sz w:val="12"/>
           <w:szCs w:val="12"/>
         </w:rPr>
-        <w:t xml:space="preserve">  </w:t>
+        <w:t>m</w:t>
       </w:r>
       <w:r>
         <w:rPr>
@@ -17164,17 +17119,8 @@
           <w:sz w:val="12"/>
           <w:szCs w:val="12"/>
         </w:rPr>
-        <w:t>fn eval(&amp;self, exp: Tag) → Result&lt;Tag&gt;</w:t>
-      </w:r>
-    </w:p>
-    <w:p>
-      <w:pPr>
-        <w:pStyle w:val="Normal"/>
-        <w:rPr>
-          <w:b w:val="false"/>
-          <w:bCs w:val="false"/>
-        </w:rPr>
-      </w:pPr>
+        <w:t>a</w:t>
+      </w:r>
       <w:r>
         <w:rPr>
           <w:rFonts w:ascii="Andale Mono" w:hAnsi="Andale Mono"/>
@@ -17185,7 +17131,7 @@
           <w:sz w:val="12"/>
           <w:szCs w:val="12"/>
         </w:rPr>
-        <w:t xml:space="preserve">  </w:t>
+        <w:t>ke_env(_</w:t>
       </w:r>
       <w:r>
         <w:rPr>
@@ -17197,17 +17143,8 @@
           <w:sz w:val="12"/>
           <w:szCs w:val="12"/>
         </w:rPr>
-        <w:t>fn eval_str(&amp;self, exp: &amp;str) → Result&lt;Tag&gt;</w:t>
-      </w:r>
-    </w:p>
-    <w:p>
-      <w:pPr>
-        <w:pStyle w:val="Normal"/>
-        <w:rPr>
-          <w:b w:val="false"/>
-          <w:bCs w:val="false"/>
-        </w:rPr>
-      </w:pPr>
+        <w:t>: &amp;Config</w:t>
+      </w:r>
       <w:r>
         <w:rPr>
           <w:rFonts w:ascii="Andale Mono" w:hAnsi="Andale Mono"/>
@@ -17218,7 +17155,7 @@
           <w:sz w:val="12"/>
           <w:szCs w:val="12"/>
         </w:rPr>
-        <w:t xml:space="preserve">  </w:t>
+        <w:t>)</w:t>
       </w:r>
       <w:r>
         <w:rPr>
@@ -17230,7 +17167,7 @@
           <w:sz w:val="12"/>
           <w:szCs w:val="12"/>
         </w:rPr>
-        <w:t>fn load(&amp;self, file_path: &amp;str) → Result&lt;bool&gt;</w:t>
+        <w:t xml:space="preserve"> → Env</w:t>
       </w:r>
     </w:p>
     <w:p>
@@ -17263,17 +17200,8 @@
           <w:sz w:val="12"/>
           <w:szCs w:val="12"/>
         </w:rPr>
-        <w:t>fn read(&amp;self, st: Tag, eofp: bool, eof: Tag) → Result&lt;Tag&gt;</w:t>
-      </w:r>
-    </w:p>
-    <w:p>
-      <w:pPr>
-        <w:pStyle w:val="Normal"/>
-        <w:rPr>
-          <w:b w:val="false"/>
-          <w:bCs w:val="false"/>
-        </w:rPr>
-      </w:pPr>
+        <w:t>fn apply(</w:t>
+      </w:r>
       <w:r>
         <w:rPr>
           <w:rFonts w:ascii="Andale Mono" w:hAnsi="Andale Mono"/>
@@ -17284,7 +17212,7 @@
           <w:sz w:val="12"/>
           <w:szCs w:val="12"/>
         </w:rPr>
-        <w:t xml:space="preserve">  </w:t>
+        <w:t xml:space="preserve">_: </w:t>
       </w:r>
       <w:r>
         <w:rPr>
@@ -17296,17 +17224,8 @@
           <w:sz w:val="12"/>
           <w:szCs w:val="12"/>
         </w:rPr>
-        <w:t>fn read_str(&amp;self, str: &amp;str) → Result&lt;Tag&gt;</w:t>
-      </w:r>
-    </w:p>
-    <w:p>
-      <w:pPr>
-        <w:pStyle w:val="Normal"/>
-        <w:rPr>
-          <w:b w:val="false"/>
-          <w:bCs w:val="false"/>
-        </w:rPr>
-      </w:pPr>
+        <w:t>&amp;</w:t>
+      </w:r>
       <w:r>
         <w:rPr>
           <w:rFonts w:ascii="Andale Mono" w:hAnsi="Andale Mono"/>
@@ -17317,7 +17236,7 @@
           <w:sz w:val="12"/>
           <w:szCs w:val="12"/>
         </w:rPr>
-        <w:t xml:space="preserve">  </w:t>
+        <w:t>E</w:t>
       </w:r>
       <w:r>
         <w:rPr>
@@ -17329,17 +17248,8 @@
           <w:sz w:val="12"/>
           <w:szCs w:val="12"/>
         </w:rPr>
-        <w:t>fn image(&amp;self) → Result&lt;(Vec&lt;u8&gt;, Vec&lt;u8&gt;)&gt;</w:t>
-      </w:r>
-    </w:p>
-    <w:p>
-      <w:pPr>
-        <w:pStyle w:val="Normal"/>
-        <w:rPr>
-          <w:b w:val="false"/>
-          <w:bCs w:val="false"/>
-        </w:rPr>
-      </w:pPr>
+        <w:t>n</w:t>
+      </w:r>
       <w:r>
         <w:rPr>
           <w:rFonts w:ascii="Andale Mono" w:hAnsi="Andale Mono"/>
@@ -17350,7 +17260,7 @@
           <w:sz w:val="12"/>
           <w:szCs w:val="12"/>
         </w:rPr>
-        <w:t xml:space="preserve">  </w:t>
+        <w:t>v</w:t>
       </w:r>
       <w:r>
         <w:rPr>
@@ -17362,17 +17272,8 @@
           <w:sz w:val="12"/>
           <w:szCs w:val="12"/>
         </w:rPr>
-        <w:t xml:space="preserve">fn err_out(&amp;self) → Tag  </w:t>
-      </w:r>
-    </w:p>
-    <w:p>
-      <w:pPr>
-        <w:pStyle w:val="Normal"/>
-        <w:rPr>
-          <w:b w:val="false"/>
-          <w:bCs w:val="false"/>
-        </w:rPr>
-      </w:pPr>
+        <w:t xml:space="preserve">, </w:t>
+      </w:r>
       <w:r>
         <w:rPr>
           <w:rFonts w:ascii="Andale Mono" w:hAnsi="Andale Mono"/>
@@ -17383,7 +17284,7 @@
           <w:sz w:val="12"/>
           <w:szCs w:val="12"/>
         </w:rPr>
-        <w:t xml:space="preserve">  </w:t>
+        <w:t>_</w:t>
       </w:r>
       <w:r>
         <w:rPr>
@@ -17395,17 +17296,8 @@
           <w:sz w:val="12"/>
           <w:szCs w:val="12"/>
         </w:rPr>
-        <w:t>fn std_in(&amp;self) → Tag</w:t>
-      </w:r>
-    </w:p>
-    <w:p>
-      <w:pPr>
-        <w:pStyle w:val="Normal"/>
-        <w:rPr>
-          <w:b w:val="false"/>
-          <w:bCs w:val="false"/>
-        </w:rPr>
-      </w:pPr>
+        <w:t xml:space="preserve">: Tag, </w:t>
+      </w:r>
       <w:r>
         <w:rPr>
           <w:rFonts w:ascii="Andale Mono" w:hAnsi="Andale Mono"/>
@@ -17416,7 +17308,7 @@
           <w:sz w:val="12"/>
           <w:szCs w:val="12"/>
         </w:rPr>
-        <w:t xml:space="preserve">  </w:t>
+        <w:t>_</w:t>
       </w:r>
       <w:r>
         <w:rPr>
@@ -17428,7 +17320,7 @@
           <w:sz w:val="12"/>
           <w:szCs w:val="12"/>
         </w:rPr>
-        <w:t>fn std_out(&amp;self) → Tag</w:t>
+        <w:t>: Tag) → Result&lt;Tag&gt;</w:t>
       </w:r>
     </w:p>
     <w:p>
@@ -17461,17 +17353,8 @@
           <w:sz w:val="12"/>
           <w:szCs w:val="12"/>
         </w:rPr>
-        <w:t>fn write(&amp;self, exp: Tag, esc: bool, st: Tag) → Result&lt;()&gt;</w:t>
-      </w:r>
-    </w:p>
-    <w:p>
-      <w:pPr>
-        <w:pStyle w:val="Normal"/>
-        <w:rPr>
-          <w:b w:val="false"/>
-          <w:bCs w:val="false"/>
-        </w:rPr>
-      </w:pPr>
+        <w:t>fn compile(</w:t>
+      </w:r>
       <w:r>
         <w:rPr>
           <w:rFonts w:ascii="Andale Mono" w:hAnsi="Andale Mono"/>
@@ -17482,7 +17365,7 @@
           <w:sz w:val="12"/>
           <w:szCs w:val="12"/>
         </w:rPr>
-        <w:t xml:space="preserve">  </w:t>
+        <w:t xml:space="preserve">_: </w:t>
       </w:r>
       <w:r>
         <w:rPr>
@@ -17494,17 +17377,8 @@
           <w:sz w:val="12"/>
           <w:szCs w:val="12"/>
         </w:rPr>
-        <w:t>fn write_str(&amp;self, str: &amp;str, st: Tag) → Result&lt;()&gt;</w:t>
-      </w:r>
-    </w:p>
-    <w:p>
-      <w:pPr>
-        <w:pStyle w:val="Normal"/>
-        <w:rPr>
-          <w:b/>
-          <w:bCs/>
-        </w:rPr>
-      </w:pPr>
+        <w:t>&amp;</w:t>
+      </w:r>
       <w:r>
         <w:rPr>
           <w:rFonts w:ascii="Andale Mono" w:hAnsi="Andale Mono"/>
@@ -17515,7 +17389,7 @@
           <w:sz w:val="12"/>
           <w:szCs w:val="12"/>
         </w:rPr>
-        <w:t xml:space="preserve">  </w:t>
+        <w:t>E</w:t>
       </w:r>
       <w:r>
         <w:rPr>
@@ -17527,28 +17401,1702 @@
           <w:sz w:val="12"/>
           <w:szCs w:val="12"/>
         </w:rPr>
-        <w:t>fn write_to_string(&amp;self, exp: Tag, esc: bool) → String</w:t>
-      </w:r>
-    </w:p>
-    <w:p>
-      <w:pPr>
-        <w:pStyle w:val="Normal"/>
-        <w:rPr>
-          <w:rFonts w:ascii="Georgia" w:hAnsi="Georgia"/>
-          <w:b/>
-          <w:bCs/>
-          <w:sz w:val="16"/>
-          <w:szCs w:val="16"/>
-        </w:rPr>
-      </w:pPr>
-      <w:r>
-        <w:rPr>
-          <w:rFonts w:ascii="Georgia" w:hAnsi="Georgia"/>
-          <w:b/>
-          <w:bCs/>
-          <w:sz w:val="16"/>
-          <w:szCs w:val="16"/>
-        </w:rPr>
+        <w:t>n</w:t>
+      </w:r>
+      <w:r>
+        <w:rPr>
+          <w:rFonts w:ascii="Andale Mono" w:hAnsi="Andale Mono"/>
+          <w:b w:val="false"/>
+          <w:bCs w:val="false"/>
+          <w:i w:val="false"/>
+          <w:iCs w:val="false"/>
+          <w:sz w:val="12"/>
+          <w:szCs w:val="12"/>
+        </w:rPr>
+        <w:t>v</w:t>
+      </w:r>
+      <w:r>
+        <w:rPr>
+          <w:rFonts w:ascii="Andale Mono" w:hAnsi="Andale Mono"/>
+          <w:b w:val="false"/>
+          <w:bCs w:val="false"/>
+          <w:i w:val="false"/>
+          <w:iCs w:val="false"/>
+          <w:sz w:val="12"/>
+          <w:szCs w:val="12"/>
+        </w:rPr>
+        <w:t xml:space="preserve">, </w:t>
+      </w:r>
+      <w:r>
+        <w:rPr>
+          <w:rFonts w:ascii="Andale Mono" w:hAnsi="Andale Mono"/>
+          <w:b w:val="false"/>
+          <w:bCs w:val="false"/>
+          <w:i w:val="false"/>
+          <w:iCs w:val="false"/>
+          <w:sz w:val="12"/>
+          <w:szCs w:val="12"/>
+        </w:rPr>
+        <w:t>_</w:t>
+      </w:r>
+      <w:r>
+        <w:rPr>
+          <w:rFonts w:ascii="Andale Mono" w:hAnsi="Andale Mono"/>
+          <w:b w:val="false"/>
+          <w:bCs w:val="false"/>
+          <w:i w:val="false"/>
+          <w:iCs w:val="false"/>
+          <w:sz w:val="12"/>
+          <w:szCs w:val="12"/>
+        </w:rPr>
+        <w:t>: Tag) → Result&lt;Tag&gt;</w:t>
+      </w:r>
+    </w:p>
+    <w:p>
+      <w:pPr>
+        <w:pStyle w:val="Normal"/>
+        <w:rPr>
+          <w:b w:val="false"/>
+          <w:bCs w:val="false"/>
+        </w:rPr>
+      </w:pPr>
+      <w:r>
+        <w:rPr>
+          <w:rFonts w:ascii="Andale Mono" w:hAnsi="Andale Mono"/>
+          <w:b w:val="false"/>
+          <w:bCs w:val="false"/>
+          <w:i w:val="false"/>
+          <w:iCs w:val="false"/>
+          <w:sz w:val="12"/>
+          <w:szCs w:val="12"/>
+        </w:rPr>
+        <w:t xml:space="preserve">  </w:t>
+      </w:r>
+      <w:r>
+        <w:rPr>
+          <w:rFonts w:ascii="Andale Mono" w:hAnsi="Andale Mono"/>
+          <w:b w:val="false"/>
+          <w:bCs w:val="false"/>
+          <w:i w:val="false"/>
+          <w:iCs w:val="false"/>
+          <w:sz w:val="12"/>
+          <w:szCs w:val="12"/>
+        </w:rPr>
+        <w:t>fn eq(</w:t>
+      </w:r>
+      <w:r>
+        <w:rPr>
+          <w:rFonts w:ascii="Andale Mono" w:hAnsi="Andale Mono"/>
+          <w:b w:val="false"/>
+          <w:bCs w:val="false"/>
+          <w:i w:val="false"/>
+          <w:iCs w:val="false"/>
+          <w:sz w:val="12"/>
+          <w:szCs w:val="12"/>
+        </w:rPr>
+        <w:t>_</w:t>
+      </w:r>
+      <w:r>
+        <w:rPr>
+          <w:rFonts w:ascii="Andale Mono" w:hAnsi="Andale Mono"/>
+          <w:b w:val="false"/>
+          <w:bCs w:val="false"/>
+          <w:i w:val="false"/>
+          <w:iCs w:val="false"/>
+          <w:sz w:val="12"/>
+          <w:szCs w:val="12"/>
+        </w:rPr>
+        <w:t xml:space="preserve">: Tag, </w:t>
+      </w:r>
+      <w:r>
+        <w:rPr>
+          <w:rFonts w:ascii="Andale Mono" w:hAnsi="Andale Mono"/>
+          <w:b w:val="false"/>
+          <w:bCs w:val="false"/>
+          <w:i w:val="false"/>
+          <w:iCs w:val="false"/>
+          <w:sz w:val="12"/>
+          <w:szCs w:val="12"/>
+        </w:rPr>
+        <w:t>_</w:t>
+      </w:r>
+      <w:r>
+        <w:rPr>
+          <w:rFonts w:ascii="Andale Mono" w:hAnsi="Andale Mono"/>
+          <w:b w:val="false"/>
+          <w:bCs w:val="false"/>
+          <w:i w:val="false"/>
+          <w:iCs w:val="false"/>
+          <w:sz w:val="12"/>
+          <w:szCs w:val="12"/>
+        </w:rPr>
+        <w:t>: Tag) → bool;</w:t>
+      </w:r>
+    </w:p>
+    <w:p>
+      <w:pPr>
+        <w:pStyle w:val="Normal"/>
+        <w:rPr>
+          <w:b w:val="false"/>
+          <w:bCs w:val="false"/>
+        </w:rPr>
+      </w:pPr>
+      <w:r>
+        <w:rPr>
+          <w:rFonts w:ascii="Andale Mono" w:hAnsi="Andale Mono"/>
+          <w:b w:val="false"/>
+          <w:bCs w:val="false"/>
+          <w:i w:val="false"/>
+          <w:iCs w:val="false"/>
+          <w:sz w:val="12"/>
+          <w:szCs w:val="12"/>
+        </w:rPr>
+        <w:t xml:space="preserve">  </w:t>
+      </w:r>
+      <w:r>
+        <w:rPr>
+          <w:rFonts w:ascii="Andale Mono" w:hAnsi="Andale Mono"/>
+          <w:b w:val="false"/>
+          <w:bCs w:val="false"/>
+          <w:i w:val="false"/>
+          <w:iCs w:val="false"/>
+          <w:sz w:val="12"/>
+          <w:szCs w:val="12"/>
+        </w:rPr>
+        <w:t>fn exception_string(</w:t>
+      </w:r>
+      <w:r>
+        <w:rPr>
+          <w:rFonts w:ascii="Andale Mono" w:hAnsi="Andale Mono"/>
+          <w:b w:val="false"/>
+          <w:bCs w:val="false"/>
+          <w:i w:val="false"/>
+          <w:iCs w:val="false"/>
+          <w:sz w:val="12"/>
+          <w:szCs w:val="12"/>
+        </w:rPr>
+        <w:t xml:space="preserve">_: </w:t>
+      </w:r>
+      <w:r>
+        <w:rPr>
+          <w:rFonts w:ascii="Andale Mono" w:hAnsi="Andale Mono"/>
+          <w:b w:val="false"/>
+          <w:bCs w:val="false"/>
+          <w:i w:val="false"/>
+          <w:iCs w:val="false"/>
+          <w:sz w:val="12"/>
+          <w:szCs w:val="12"/>
+        </w:rPr>
+        <w:t>&amp;</w:t>
+      </w:r>
+      <w:r>
+        <w:rPr>
+          <w:rFonts w:ascii="Andale Mono" w:hAnsi="Andale Mono"/>
+          <w:b w:val="false"/>
+          <w:bCs w:val="false"/>
+          <w:i w:val="false"/>
+          <w:iCs w:val="false"/>
+          <w:sz w:val="12"/>
+          <w:szCs w:val="12"/>
+        </w:rPr>
+        <w:t>E</w:t>
+      </w:r>
+      <w:r>
+        <w:rPr>
+          <w:rFonts w:ascii="Andale Mono" w:hAnsi="Andale Mono"/>
+          <w:b w:val="false"/>
+          <w:bCs w:val="false"/>
+          <w:i w:val="false"/>
+          <w:iCs w:val="false"/>
+          <w:sz w:val="12"/>
+          <w:szCs w:val="12"/>
+        </w:rPr>
+        <w:t>n</w:t>
+      </w:r>
+      <w:r>
+        <w:rPr>
+          <w:rFonts w:ascii="Andale Mono" w:hAnsi="Andale Mono"/>
+          <w:b w:val="false"/>
+          <w:bCs w:val="false"/>
+          <w:i w:val="false"/>
+          <w:iCs w:val="false"/>
+          <w:sz w:val="12"/>
+          <w:szCs w:val="12"/>
+        </w:rPr>
+        <w:t>v</w:t>
+      </w:r>
+      <w:r>
+        <w:rPr>
+          <w:rFonts w:ascii="Andale Mono" w:hAnsi="Andale Mono"/>
+          <w:b w:val="false"/>
+          <w:bCs w:val="false"/>
+          <w:i w:val="false"/>
+          <w:iCs w:val="false"/>
+          <w:sz w:val="12"/>
+          <w:szCs w:val="12"/>
+        </w:rPr>
+        <w:t xml:space="preserve">, </w:t>
+      </w:r>
+      <w:r>
+        <w:rPr>
+          <w:rFonts w:ascii="Andale Mono" w:hAnsi="Andale Mono"/>
+          <w:b w:val="false"/>
+          <w:bCs w:val="false"/>
+          <w:i w:val="false"/>
+          <w:iCs w:val="false"/>
+          <w:sz w:val="12"/>
+          <w:szCs w:val="12"/>
+        </w:rPr>
+        <w:t>_</w:t>
+      </w:r>
+      <w:r>
+        <w:rPr>
+          <w:rFonts w:ascii="Andale Mono" w:hAnsi="Andale Mono"/>
+          <w:b w:val="false"/>
+          <w:bCs w:val="false"/>
+          <w:i w:val="false"/>
+          <w:iCs w:val="false"/>
+          <w:sz w:val="12"/>
+          <w:szCs w:val="12"/>
+        </w:rPr>
+        <w:t>: Exception) → String</w:t>
+      </w:r>
+    </w:p>
+    <w:p>
+      <w:pPr>
+        <w:pStyle w:val="Normal"/>
+        <w:rPr>
+          <w:b w:val="false"/>
+          <w:bCs w:val="false"/>
+        </w:rPr>
+      </w:pPr>
+      <w:r>
+        <w:rPr>
+          <w:rFonts w:ascii="Andale Mono" w:hAnsi="Andale Mono"/>
+          <w:b w:val="false"/>
+          <w:bCs w:val="false"/>
+          <w:i w:val="false"/>
+          <w:iCs w:val="false"/>
+          <w:sz w:val="12"/>
+          <w:szCs w:val="12"/>
+        </w:rPr>
+        <w:t xml:space="preserve">  </w:t>
+      </w:r>
+      <w:r>
+        <w:rPr>
+          <w:rFonts w:ascii="Andale Mono" w:hAnsi="Andale Mono"/>
+          <w:b w:val="false"/>
+          <w:bCs w:val="false"/>
+          <w:i w:val="false"/>
+          <w:iCs w:val="false"/>
+          <w:sz w:val="12"/>
+          <w:szCs w:val="12"/>
+        </w:rPr>
+        <w:t>fn eval(</w:t>
+      </w:r>
+      <w:r>
+        <w:rPr>
+          <w:rFonts w:ascii="Andale Mono" w:hAnsi="Andale Mono"/>
+          <w:b w:val="false"/>
+          <w:bCs w:val="false"/>
+          <w:i w:val="false"/>
+          <w:iCs w:val="false"/>
+          <w:sz w:val="12"/>
+          <w:szCs w:val="12"/>
+        </w:rPr>
+        <w:t xml:space="preserve">_: </w:t>
+      </w:r>
+      <w:r>
+        <w:rPr>
+          <w:rFonts w:ascii="Andale Mono" w:hAnsi="Andale Mono"/>
+          <w:b w:val="false"/>
+          <w:bCs w:val="false"/>
+          <w:i w:val="false"/>
+          <w:iCs w:val="false"/>
+          <w:sz w:val="12"/>
+          <w:szCs w:val="12"/>
+        </w:rPr>
+        <w:t>&amp;</w:t>
+      </w:r>
+      <w:r>
+        <w:rPr>
+          <w:rFonts w:ascii="Andale Mono" w:hAnsi="Andale Mono"/>
+          <w:b w:val="false"/>
+          <w:bCs w:val="false"/>
+          <w:i w:val="false"/>
+          <w:iCs w:val="false"/>
+          <w:sz w:val="12"/>
+          <w:szCs w:val="12"/>
+        </w:rPr>
+        <w:t>E</w:t>
+      </w:r>
+      <w:r>
+        <w:rPr>
+          <w:rFonts w:ascii="Andale Mono" w:hAnsi="Andale Mono"/>
+          <w:b w:val="false"/>
+          <w:bCs w:val="false"/>
+          <w:i w:val="false"/>
+          <w:iCs w:val="false"/>
+          <w:sz w:val="12"/>
+          <w:szCs w:val="12"/>
+        </w:rPr>
+        <w:t>n</w:t>
+      </w:r>
+      <w:r>
+        <w:rPr>
+          <w:rFonts w:ascii="Andale Mono" w:hAnsi="Andale Mono"/>
+          <w:b w:val="false"/>
+          <w:bCs w:val="false"/>
+          <w:i w:val="false"/>
+          <w:iCs w:val="false"/>
+          <w:sz w:val="12"/>
+          <w:szCs w:val="12"/>
+        </w:rPr>
+        <w:t>v</w:t>
+      </w:r>
+      <w:r>
+        <w:rPr>
+          <w:rFonts w:ascii="Andale Mono" w:hAnsi="Andale Mono"/>
+          <w:b w:val="false"/>
+          <w:bCs w:val="false"/>
+          <w:i w:val="false"/>
+          <w:iCs w:val="false"/>
+          <w:sz w:val="12"/>
+          <w:szCs w:val="12"/>
+        </w:rPr>
+        <w:t xml:space="preserve">, </w:t>
+      </w:r>
+      <w:r>
+        <w:rPr>
+          <w:rFonts w:ascii="Andale Mono" w:hAnsi="Andale Mono"/>
+          <w:b w:val="false"/>
+          <w:bCs w:val="false"/>
+          <w:i w:val="false"/>
+          <w:iCs w:val="false"/>
+          <w:sz w:val="12"/>
+          <w:szCs w:val="12"/>
+        </w:rPr>
+        <w:t>_</w:t>
+      </w:r>
+      <w:r>
+        <w:rPr>
+          <w:rFonts w:ascii="Andale Mono" w:hAnsi="Andale Mono"/>
+          <w:b w:val="false"/>
+          <w:bCs w:val="false"/>
+          <w:i w:val="false"/>
+          <w:iCs w:val="false"/>
+          <w:sz w:val="12"/>
+          <w:szCs w:val="12"/>
+        </w:rPr>
+        <w:t>: Tag) → R</w:t>
+      </w:r>
+      <w:r>
+        <w:rPr>
+          <w:rFonts w:ascii="Andale Mono" w:hAnsi="Andale Mono"/>
+          <w:b w:val="false"/>
+          <w:bCs w:val="false"/>
+          <w:i w:val="false"/>
+          <w:iCs w:val="false"/>
+          <w:sz w:val="12"/>
+          <w:szCs w:val="12"/>
+        </w:rPr>
+        <w:t>e</w:t>
+      </w:r>
+      <w:r>
+        <w:rPr>
+          <w:rFonts w:ascii="Andale Mono" w:hAnsi="Andale Mono"/>
+          <w:b w:val="false"/>
+          <w:bCs w:val="false"/>
+          <w:i w:val="false"/>
+          <w:iCs w:val="false"/>
+          <w:sz w:val="12"/>
+          <w:szCs w:val="12"/>
+        </w:rPr>
+        <w:t>s</w:t>
+      </w:r>
+      <w:r>
+        <w:rPr>
+          <w:rFonts w:ascii="Andale Mono" w:hAnsi="Andale Mono"/>
+          <w:b w:val="false"/>
+          <w:bCs w:val="false"/>
+          <w:i w:val="false"/>
+          <w:iCs w:val="false"/>
+          <w:sz w:val="12"/>
+          <w:szCs w:val="12"/>
+        </w:rPr>
+        <w:t>ult&lt;Tag&gt;</w:t>
+      </w:r>
+    </w:p>
+    <w:p>
+      <w:pPr>
+        <w:pStyle w:val="Normal"/>
+        <w:rPr>
+          <w:b w:val="false"/>
+          <w:bCs w:val="false"/>
+        </w:rPr>
+      </w:pPr>
+      <w:r>
+        <w:rPr>
+          <w:rFonts w:ascii="Andale Mono" w:hAnsi="Andale Mono"/>
+          <w:b w:val="false"/>
+          <w:bCs w:val="false"/>
+          <w:i w:val="false"/>
+          <w:iCs w:val="false"/>
+          <w:sz w:val="12"/>
+          <w:szCs w:val="12"/>
+        </w:rPr>
+        <w:t xml:space="preserve">  </w:t>
+      </w:r>
+      <w:r>
+        <w:rPr>
+          <w:rFonts w:ascii="Andale Mono" w:hAnsi="Andale Mono"/>
+          <w:b w:val="false"/>
+          <w:bCs w:val="false"/>
+          <w:i w:val="false"/>
+          <w:iCs w:val="false"/>
+          <w:sz w:val="12"/>
+          <w:szCs w:val="12"/>
+        </w:rPr>
+        <w:t>fn eval_str(</w:t>
+      </w:r>
+      <w:r>
+        <w:rPr>
+          <w:rFonts w:ascii="Andale Mono" w:hAnsi="Andale Mono"/>
+          <w:b w:val="false"/>
+          <w:bCs w:val="false"/>
+          <w:i w:val="false"/>
+          <w:iCs w:val="false"/>
+          <w:sz w:val="12"/>
+          <w:szCs w:val="12"/>
+        </w:rPr>
+        <w:t xml:space="preserve">_: </w:t>
+      </w:r>
+      <w:r>
+        <w:rPr>
+          <w:rFonts w:ascii="Andale Mono" w:hAnsi="Andale Mono"/>
+          <w:b w:val="false"/>
+          <w:bCs w:val="false"/>
+          <w:i w:val="false"/>
+          <w:iCs w:val="false"/>
+          <w:sz w:val="12"/>
+          <w:szCs w:val="12"/>
+        </w:rPr>
+        <w:t>&amp;</w:t>
+      </w:r>
+      <w:r>
+        <w:rPr>
+          <w:rFonts w:ascii="Andale Mono" w:hAnsi="Andale Mono"/>
+          <w:b w:val="false"/>
+          <w:bCs w:val="false"/>
+          <w:i w:val="false"/>
+          <w:iCs w:val="false"/>
+          <w:sz w:val="12"/>
+          <w:szCs w:val="12"/>
+        </w:rPr>
+        <w:t>E</w:t>
+      </w:r>
+      <w:r>
+        <w:rPr>
+          <w:rFonts w:ascii="Andale Mono" w:hAnsi="Andale Mono"/>
+          <w:b w:val="false"/>
+          <w:bCs w:val="false"/>
+          <w:i w:val="false"/>
+          <w:iCs w:val="false"/>
+          <w:sz w:val="12"/>
+          <w:szCs w:val="12"/>
+        </w:rPr>
+        <w:t>n</w:t>
+      </w:r>
+      <w:r>
+        <w:rPr>
+          <w:rFonts w:ascii="Andale Mono" w:hAnsi="Andale Mono"/>
+          <w:b w:val="false"/>
+          <w:bCs w:val="false"/>
+          <w:i w:val="false"/>
+          <w:iCs w:val="false"/>
+          <w:sz w:val="12"/>
+          <w:szCs w:val="12"/>
+        </w:rPr>
+        <w:t>v</w:t>
+      </w:r>
+      <w:r>
+        <w:rPr>
+          <w:rFonts w:ascii="Andale Mono" w:hAnsi="Andale Mono"/>
+          <w:b w:val="false"/>
+          <w:bCs w:val="false"/>
+          <w:i w:val="false"/>
+          <w:iCs w:val="false"/>
+          <w:sz w:val="12"/>
+          <w:szCs w:val="12"/>
+        </w:rPr>
+        <w:t xml:space="preserve">, </w:t>
+      </w:r>
+      <w:r>
+        <w:rPr>
+          <w:rFonts w:ascii="Andale Mono" w:hAnsi="Andale Mono"/>
+          <w:b w:val="false"/>
+          <w:bCs w:val="false"/>
+          <w:i w:val="false"/>
+          <w:iCs w:val="false"/>
+          <w:sz w:val="12"/>
+          <w:szCs w:val="12"/>
+        </w:rPr>
+        <w:t>_</w:t>
+      </w:r>
+      <w:r>
+        <w:rPr>
+          <w:rFonts w:ascii="Andale Mono" w:hAnsi="Andale Mono"/>
+          <w:b w:val="false"/>
+          <w:bCs w:val="false"/>
+          <w:i w:val="false"/>
+          <w:iCs w:val="false"/>
+          <w:sz w:val="12"/>
+          <w:szCs w:val="12"/>
+        </w:rPr>
+        <w:t>: &amp;str) → Result&lt;Tag&gt;</w:t>
+      </w:r>
+    </w:p>
+    <w:p>
+      <w:pPr>
+        <w:pStyle w:val="Normal"/>
+        <w:rPr>
+          <w:b w:val="false"/>
+          <w:bCs w:val="false"/>
+        </w:rPr>
+      </w:pPr>
+      <w:r>
+        <w:rPr>
+          <w:rFonts w:ascii="Andale Mono" w:hAnsi="Andale Mono"/>
+          <w:b w:val="false"/>
+          <w:bCs w:val="false"/>
+          <w:i w:val="false"/>
+          <w:iCs w:val="false"/>
+          <w:sz w:val="12"/>
+          <w:szCs w:val="12"/>
+        </w:rPr>
+        <w:t xml:space="preserve">  </w:t>
+      </w:r>
+      <w:r>
+        <w:rPr>
+          <w:rFonts w:ascii="Andale Mono" w:hAnsi="Andale Mono"/>
+          <w:b w:val="false"/>
+          <w:bCs w:val="false"/>
+          <w:i w:val="false"/>
+          <w:iCs w:val="false"/>
+          <w:sz w:val="12"/>
+          <w:szCs w:val="12"/>
+        </w:rPr>
+        <w:t>fn load(</w:t>
+      </w:r>
+      <w:r>
+        <w:rPr>
+          <w:rFonts w:ascii="Andale Mono" w:hAnsi="Andale Mono"/>
+          <w:b w:val="false"/>
+          <w:bCs w:val="false"/>
+          <w:i w:val="false"/>
+          <w:iCs w:val="false"/>
+          <w:sz w:val="12"/>
+          <w:szCs w:val="12"/>
+        </w:rPr>
+        <w:t xml:space="preserve">_: </w:t>
+      </w:r>
+      <w:r>
+        <w:rPr>
+          <w:rFonts w:ascii="Andale Mono" w:hAnsi="Andale Mono"/>
+          <w:b w:val="false"/>
+          <w:bCs w:val="false"/>
+          <w:i w:val="false"/>
+          <w:iCs w:val="false"/>
+          <w:sz w:val="12"/>
+          <w:szCs w:val="12"/>
+        </w:rPr>
+        <w:t>&amp;</w:t>
+      </w:r>
+      <w:r>
+        <w:rPr>
+          <w:rFonts w:ascii="Andale Mono" w:hAnsi="Andale Mono"/>
+          <w:b w:val="false"/>
+          <w:bCs w:val="false"/>
+          <w:i w:val="false"/>
+          <w:iCs w:val="false"/>
+          <w:sz w:val="12"/>
+          <w:szCs w:val="12"/>
+        </w:rPr>
+        <w:t>E</w:t>
+      </w:r>
+      <w:r>
+        <w:rPr>
+          <w:rFonts w:ascii="Andale Mono" w:hAnsi="Andale Mono"/>
+          <w:b w:val="false"/>
+          <w:bCs w:val="false"/>
+          <w:i w:val="false"/>
+          <w:iCs w:val="false"/>
+          <w:sz w:val="12"/>
+          <w:szCs w:val="12"/>
+        </w:rPr>
+        <w:t>n</w:t>
+      </w:r>
+      <w:r>
+        <w:rPr>
+          <w:rFonts w:ascii="Andale Mono" w:hAnsi="Andale Mono"/>
+          <w:b w:val="false"/>
+          <w:bCs w:val="false"/>
+          <w:i w:val="false"/>
+          <w:iCs w:val="false"/>
+          <w:sz w:val="12"/>
+          <w:szCs w:val="12"/>
+        </w:rPr>
+        <w:t>v</w:t>
+      </w:r>
+      <w:r>
+        <w:rPr>
+          <w:rFonts w:ascii="Andale Mono" w:hAnsi="Andale Mono"/>
+          <w:b w:val="false"/>
+          <w:bCs w:val="false"/>
+          <w:i w:val="false"/>
+          <w:iCs w:val="false"/>
+          <w:sz w:val="12"/>
+          <w:szCs w:val="12"/>
+        </w:rPr>
+        <w:t xml:space="preserve">, </w:t>
+      </w:r>
+      <w:r>
+        <w:rPr>
+          <w:rFonts w:ascii="Andale Mono" w:hAnsi="Andale Mono"/>
+          <w:b w:val="false"/>
+          <w:bCs w:val="false"/>
+          <w:i w:val="false"/>
+          <w:iCs w:val="false"/>
+          <w:sz w:val="12"/>
+          <w:szCs w:val="12"/>
+        </w:rPr>
+        <w:t>_</w:t>
+      </w:r>
+      <w:r>
+        <w:rPr>
+          <w:rFonts w:ascii="Andale Mono" w:hAnsi="Andale Mono"/>
+          <w:b w:val="false"/>
+          <w:bCs w:val="false"/>
+          <w:i w:val="false"/>
+          <w:iCs w:val="false"/>
+          <w:sz w:val="12"/>
+          <w:szCs w:val="12"/>
+        </w:rPr>
+        <w:t>: &amp;str) → Result&lt;bool&gt;</w:t>
+      </w:r>
+    </w:p>
+    <w:p>
+      <w:pPr>
+        <w:pStyle w:val="Normal"/>
+        <w:rPr>
+          <w:b w:val="false"/>
+          <w:bCs w:val="false"/>
+        </w:rPr>
+      </w:pPr>
+      <w:r>
+        <w:rPr>
+          <w:rFonts w:ascii="Andale Mono" w:hAnsi="Andale Mono"/>
+          <w:b w:val="false"/>
+          <w:bCs w:val="false"/>
+          <w:i w:val="false"/>
+          <w:iCs w:val="false"/>
+          <w:sz w:val="12"/>
+          <w:szCs w:val="12"/>
+        </w:rPr>
+        <w:t xml:space="preserve">  </w:t>
+      </w:r>
+      <w:r>
+        <w:rPr>
+          <w:rFonts w:ascii="Andale Mono" w:hAnsi="Andale Mono"/>
+          <w:b w:val="false"/>
+          <w:bCs w:val="false"/>
+          <w:i w:val="false"/>
+          <w:iCs w:val="false"/>
+          <w:sz w:val="12"/>
+          <w:szCs w:val="12"/>
+        </w:rPr>
+        <w:t>fn read(</w:t>
+      </w:r>
+      <w:r>
+        <w:rPr>
+          <w:rFonts w:ascii="Andale Mono" w:hAnsi="Andale Mono"/>
+          <w:b w:val="false"/>
+          <w:bCs w:val="false"/>
+          <w:i w:val="false"/>
+          <w:iCs w:val="false"/>
+          <w:sz w:val="12"/>
+          <w:szCs w:val="12"/>
+        </w:rPr>
+        <w:t xml:space="preserve">_: </w:t>
+      </w:r>
+      <w:r>
+        <w:rPr>
+          <w:rFonts w:ascii="Andale Mono" w:hAnsi="Andale Mono"/>
+          <w:b w:val="false"/>
+          <w:bCs w:val="false"/>
+          <w:i w:val="false"/>
+          <w:iCs w:val="false"/>
+          <w:sz w:val="12"/>
+          <w:szCs w:val="12"/>
+        </w:rPr>
+        <w:t>&amp;</w:t>
+      </w:r>
+      <w:r>
+        <w:rPr>
+          <w:rFonts w:ascii="Andale Mono" w:hAnsi="Andale Mono"/>
+          <w:b w:val="false"/>
+          <w:bCs w:val="false"/>
+          <w:i w:val="false"/>
+          <w:iCs w:val="false"/>
+          <w:sz w:val="12"/>
+          <w:szCs w:val="12"/>
+        </w:rPr>
+        <w:t>E</w:t>
+      </w:r>
+      <w:r>
+        <w:rPr>
+          <w:rFonts w:ascii="Andale Mono" w:hAnsi="Andale Mono"/>
+          <w:b w:val="false"/>
+          <w:bCs w:val="false"/>
+          <w:i w:val="false"/>
+          <w:iCs w:val="false"/>
+          <w:sz w:val="12"/>
+          <w:szCs w:val="12"/>
+        </w:rPr>
+        <w:t>n</w:t>
+      </w:r>
+      <w:r>
+        <w:rPr>
+          <w:rFonts w:ascii="Andale Mono" w:hAnsi="Andale Mono"/>
+          <w:b w:val="false"/>
+          <w:bCs w:val="false"/>
+          <w:i w:val="false"/>
+          <w:iCs w:val="false"/>
+          <w:sz w:val="12"/>
+          <w:szCs w:val="12"/>
+        </w:rPr>
+        <w:t>v</w:t>
+      </w:r>
+      <w:r>
+        <w:rPr>
+          <w:rFonts w:ascii="Andale Mono" w:hAnsi="Andale Mono"/>
+          <w:b w:val="false"/>
+          <w:bCs w:val="false"/>
+          <w:i w:val="false"/>
+          <w:iCs w:val="false"/>
+          <w:sz w:val="12"/>
+          <w:szCs w:val="12"/>
+        </w:rPr>
+        <w:t xml:space="preserve">, </w:t>
+      </w:r>
+      <w:r>
+        <w:rPr>
+          <w:rFonts w:ascii="Andale Mono" w:hAnsi="Andale Mono"/>
+          <w:b w:val="false"/>
+          <w:bCs w:val="false"/>
+          <w:i w:val="false"/>
+          <w:iCs w:val="false"/>
+          <w:sz w:val="12"/>
+          <w:szCs w:val="12"/>
+        </w:rPr>
+        <w:t>_</w:t>
+      </w:r>
+      <w:r>
+        <w:rPr>
+          <w:rFonts w:ascii="Andale Mono" w:hAnsi="Andale Mono"/>
+          <w:b w:val="false"/>
+          <w:bCs w:val="false"/>
+          <w:i w:val="false"/>
+          <w:iCs w:val="false"/>
+          <w:sz w:val="12"/>
+          <w:szCs w:val="12"/>
+        </w:rPr>
+        <w:t xml:space="preserve">: Tag, </w:t>
+      </w:r>
+      <w:r>
+        <w:rPr>
+          <w:rFonts w:ascii="Andale Mono" w:hAnsi="Andale Mono"/>
+          <w:b w:val="false"/>
+          <w:bCs w:val="false"/>
+          <w:i w:val="false"/>
+          <w:iCs w:val="false"/>
+          <w:sz w:val="12"/>
+          <w:szCs w:val="12"/>
+        </w:rPr>
+        <w:t>_</w:t>
+      </w:r>
+      <w:r>
+        <w:rPr>
+          <w:rFonts w:ascii="Andale Mono" w:hAnsi="Andale Mono"/>
+          <w:b w:val="false"/>
+          <w:bCs w:val="false"/>
+          <w:i w:val="false"/>
+          <w:iCs w:val="false"/>
+          <w:sz w:val="12"/>
+          <w:szCs w:val="12"/>
+        </w:rPr>
+        <w:t xml:space="preserve">: bool, </w:t>
+      </w:r>
+      <w:r>
+        <w:rPr>
+          <w:rFonts w:ascii="Andale Mono" w:hAnsi="Andale Mono"/>
+          <w:b w:val="false"/>
+          <w:bCs w:val="false"/>
+          <w:i w:val="false"/>
+          <w:iCs w:val="false"/>
+          <w:sz w:val="12"/>
+          <w:szCs w:val="12"/>
+        </w:rPr>
+        <w:t>_</w:t>
+      </w:r>
+      <w:r>
+        <w:rPr>
+          <w:rFonts w:ascii="Andale Mono" w:hAnsi="Andale Mono"/>
+          <w:b w:val="false"/>
+          <w:bCs w:val="false"/>
+          <w:i w:val="false"/>
+          <w:iCs w:val="false"/>
+          <w:sz w:val="12"/>
+          <w:szCs w:val="12"/>
+        </w:rPr>
+        <w:t>: Tag) → Result&lt;Tag&gt;</w:t>
+      </w:r>
+    </w:p>
+    <w:p>
+      <w:pPr>
+        <w:pStyle w:val="Normal"/>
+        <w:rPr>
+          <w:b w:val="false"/>
+          <w:bCs w:val="false"/>
+        </w:rPr>
+      </w:pPr>
+      <w:r>
+        <w:rPr>
+          <w:rFonts w:ascii="Andale Mono" w:hAnsi="Andale Mono"/>
+          <w:b w:val="false"/>
+          <w:bCs w:val="false"/>
+          <w:i w:val="false"/>
+          <w:iCs w:val="false"/>
+          <w:sz w:val="12"/>
+          <w:szCs w:val="12"/>
+        </w:rPr>
+        <w:t xml:space="preserve">  </w:t>
+      </w:r>
+      <w:r>
+        <w:rPr>
+          <w:rFonts w:ascii="Andale Mono" w:hAnsi="Andale Mono"/>
+          <w:b w:val="false"/>
+          <w:bCs w:val="false"/>
+          <w:i w:val="false"/>
+          <w:iCs w:val="false"/>
+          <w:sz w:val="12"/>
+          <w:szCs w:val="12"/>
+        </w:rPr>
+        <w:t>fn read_str(</w:t>
+      </w:r>
+      <w:r>
+        <w:rPr>
+          <w:rFonts w:ascii="Andale Mono" w:hAnsi="Andale Mono"/>
+          <w:b w:val="false"/>
+          <w:bCs w:val="false"/>
+          <w:i w:val="false"/>
+          <w:iCs w:val="false"/>
+          <w:sz w:val="12"/>
+          <w:szCs w:val="12"/>
+        </w:rPr>
+        <w:t xml:space="preserve">_: </w:t>
+      </w:r>
+      <w:r>
+        <w:rPr>
+          <w:rFonts w:ascii="Andale Mono" w:hAnsi="Andale Mono"/>
+          <w:b w:val="false"/>
+          <w:bCs w:val="false"/>
+          <w:i w:val="false"/>
+          <w:iCs w:val="false"/>
+          <w:sz w:val="12"/>
+          <w:szCs w:val="12"/>
+        </w:rPr>
+        <w:t>&amp;</w:t>
+      </w:r>
+      <w:r>
+        <w:rPr>
+          <w:rFonts w:ascii="Andale Mono" w:hAnsi="Andale Mono"/>
+          <w:b w:val="false"/>
+          <w:bCs w:val="false"/>
+          <w:i w:val="false"/>
+          <w:iCs w:val="false"/>
+          <w:sz w:val="12"/>
+          <w:szCs w:val="12"/>
+        </w:rPr>
+        <w:t>E</w:t>
+      </w:r>
+      <w:r>
+        <w:rPr>
+          <w:rFonts w:ascii="Andale Mono" w:hAnsi="Andale Mono"/>
+          <w:b w:val="false"/>
+          <w:bCs w:val="false"/>
+          <w:i w:val="false"/>
+          <w:iCs w:val="false"/>
+          <w:sz w:val="12"/>
+          <w:szCs w:val="12"/>
+        </w:rPr>
+        <w:t>n</w:t>
+      </w:r>
+      <w:r>
+        <w:rPr>
+          <w:rFonts w:ascii="Andale Mono" w:hAnsi="Andale Mono"/>
+          <w:b w:val="false"/>
+          <w:bCs w:val="false"/>
+          <w:i w:val="false"/>
+          <w:iCs w:val="false"/>
+          <w:sz w:val="12"/>
+          <w:szCs w:val="12"/>
+        </w:rPr>
+        <w:t>v</w:t>
+      </w:r>
+      <w:r>
+        <w:rPr>
+          <w:rFonts w:ascii="Andale Mono" w:hAnsi="Andale Mono"/>
+          <w:b w:val="false"/>
+          <w:bCs w:val="false"/>
+          <w:i w:val="false"/>
+          <w:iCs w:val="false"/>
+          <w:sz w:val="12"/>
+          <w:szCs w:val="12"/>
+        </w:rPr>
+        <w:t xml:space="preserve">, </w:t>
+      </w:r>
+      <w:r>
+        <w:rPr>
+          <w:rFonts w:ascii="Andale Mono" w:hAnsi="Andale Mono"/>
+          <w:b w:val="false"/>
+          <w:bCs w:val="false"/>
+          <w:i w:val="false"/>
+          <w:iCs w:val="false"/>
+          <w:sz w:val="12"/>
+          <w:szCs w:val="12"/>
+        </w:rPr>
+        <w:t>_</w:t>
+      </w:r>
+      <w:r>
+        <w:rPr>
+          <w:rFonts w:ascii="Andale Mono" w:hAnsi="Andale Mono"/>
+          <w:b w:val="false"/>
+          <w:bCs w:val="false"/>
+          <w:i w:val="false"/>
+          <w:iCs w:val="false"/>
+          <w:sz w:val="12"/>
+          <w:szCs w:val="12"/>
+        </w:rPr>
+        <w:t>: &amp;str) → Result&lt;Tag&gt;</w:t>
+      </w:r>
+    </w:p>
+    <w:p>
+      <w:pPr>
+        <w:pStyle w:val="Normal"/>
+        <w:rPr>
+          <w:b w:val="false"/>
+          <w:bCs w:val="false"/>
+        </w:rPr>
+      </w:pPr>
+      <w:r>
+        <w:rPr>
+          <w:rFonts w:ascii="Andale Mono" w:hAnsi="Andale Mono"/>
+          <w:b w:val="false"/>
+          <w:bCs w:val="false"/>
+          <w:i w:val="false"/>
+          <w:iCs w:val="false"/>
+          <w:sz w:val="12"/>
+          <w:szCs w:val="12"/>
+        </w:rPr>
+        <w:t xml:space="preserve">  </w:t>
+      </w:r>
+      <w:r>
+        <w:rPr>
+          <w:rFonts w:ascii="Andale Mono" w:hAnsi="Andale Mono"/>
+          <w:b w:val="false"/>
+          <w:bCs w:val="false"/>
+          <w:i w:val="false"/>
+          <w:iCs w:val="false"/>
+          <w:sz w:val="12"/>
+          <w:szCs w:val="12"/>
+        </w:rPr>
+        <w:t>fn image(</w:t>
+      </w:r>
+      <w:r>
+        <w:rPr>
+          <w:rFonts w:ascii="Andale Mono" w:hAnsi="Andale Mono"/>
+          <w:b w:val="false"/>
+          <w:bCs w:val="false"/>
+          <w:i w:val="false"/>
+          <w:iCs w:val="false"/>
+          <w:sz w:val="12"/>
+          <w:szCs w:val="12"/>
+        </w:rPr>
+        <w:t xml:space="preserve">_: </w:t>
+      </w:r>
+      <w:r>
+        <w:rPr>
+          <w:rFonts w:ascii="Andale Mono" w:hAnsi="Andale Mono"/>
+          <w:b w:val="false"/>
+          <w:bCs w:val="false"/>
+          <w:i w:val="false"/>
+          <w:iCs w:val="false"/>
+          <w:sz w:val="12"/>
+          <w:szCs w:val="12"/>
+        </w:rPr>
+        <w:t>&amp;</w:t>
+      </w:r>
+      <w:r>
+        <w:rPr>
+          <w:rFonts w:ascii="Andale Mono" w:hAnsi="Andale Mono"/>
+          <w:b w:val="false"/>
+          <w:bCs w:val="false"/>
+          <w:i w:val="false"/>
+          <w:iCs w:val="false"/>
+          <w:sz w:val="12"/>
+          <w:szCs w:val="12"/>
+        </w:rPr>
+        <w:t>E</w:t>
+      </w:r>
+      <w:r>
+        <w:rPr>
+          <w:rFonts w:ascii="Andale Mono" w:hAnsi="Andale Mono"/>
+          <w:b w:val="false"/>
+          <w:bCs w:val="false"/>
+          <w:i w:val="false"/>
+          <w:iCs w:val="false"/>
+          <w:sz w:val="12"/>
+          <w:szCs w:val="12"/>
+        </w:rPr>
+        <w:t>n</w:t>
+      </w:r>
+      <w:r>
+        <w:rPr>
+          <w:rFonts w:ascii="Andale Mono" w:hAnsi="Andale Mono"/>
+          <w:b w:val="false"/>
+          <w:bCs w:val="false"/>
+          <w:i w:val="false"/>
+          <w:iCs w:val="false"/>
+          <w:sz w:val="12"/>
+          <w:szCs w:val="12"/>
+        </w:rPr>
+        <w:t>v</w:t>
+      </w:r>
+      <w:r>
+        <w:rPr>
+          <w:rFonts w:ascii="Andale Mono" w:hAnsi="Andale Mono"/>
+          <w:b w:val="false"/>
+          <w:bCs w:val="false"/>
+          <w:i w:val="false"/>
+          <w:iCs w:val="false"/>
+          <w:sz w:val="12"/>
+          <w:szCs w:val="12"/>
+        </w:rPr>
+        <w:t>) → Result&lt;(Vec&lt;u8&gt;, Vec&lt;u8&gt;)&gt;</w:t>
+      </w:r>
+    </w:p>
+    <w:p>
+      <w:pPr>
+        <w:pStyle w:val="Normal"/>
+        <w:rPr>
+          <w:b w:val="false"/>
+          <w:bCs w:val="false"/>
+        </w:rPr>
+      </w:pPr>
+      <w:r>
+        <w:rPr>
+          <w:rFonts w:ascii="Andale Mono" w:hAnsi="Andale Mono"/>
+          <w:b w:val="false"/>
+          <w:bCs w:val="false"/>
+          <w:i w:val="false"/>
+          <w:iCs w:val="false"/>
+          <w:sz w:val="12"/>
+          <w:szCs w:val="12"/>
+        </w:rPr>
+        <w:t xml:space="preserve">  </w:t>
+      </w:r>
+      <w:r>
+        <w:rPr>
+          <w:rFonts w:ascii="Andale Mono" w:hAnsi="Andale Mono"/>
+          <w:b w:val="false"/>
+          <w:bCs w:val="false"/>
+          <w:i w:val="false"/>
+          <w:iCs w:val="false"/>
+          <w:sz w:val="12"/>
+          <w:szCs w:val="12"/>
+        </w:rPr>
+        <w:t xml:space="preserve">fn err_out() → Tag  </w:t>
+      </w:r>
+    </w:p>
+    <w:p>
+      <w:pPr>
+        <w:pStyle w:val="Normal"/>
+        <w:rPr>
+          <w:b w:val="false"/>
+          <w:bCs w:val="false"/>
+        </w:rPr>
+      </w:pPr>
+      <w:r>
+        <w:rPr>
+          <w:rFonts w:ascii="Andale Mono" w:hAnsi="Andale Mono"/>
+          <w:b w:val="false"/>
+          <w:bCs w:val="false"/>
+          <w:i w:val="false"/>
+          <w:iCs w:val="false"/>
+          <w:sz w:val="12"/>
+          <w:szCs w:val="12"/>
+        </w:rPr>
+        <w:t xml:space="preserve">  </w:t>
+      </w:r>
+      <w:r>
+        <w:rPr>
+          <w:rFonts w:ascii="Andale Mono" w:hAnsi="Andale Mono"/>
+          <w:b w:val="false"/>
+          <w:bCs w:val="false"/>
+          <w:i w:val="false"/>
+          <w:iCs w:val="false"/>
+          <w:sz w:val="12"/>
+          <w:szCs w:val="12"/>
+        </w:rPr>
+        <w:t>fn std_in() → Tag</w:t>
+      </w:r>
+    </w:p>
+    <w:p>
+      <w:pPr>
+        <w:pStyle w:val="Normal"/>
+        <w:rPr>
+          <w:b w:val="false"/>
+          <w:bCs w:val="false"/>
+        </w:rPr>
+      </w:pPr>
+      <w:r>
+        <w:rPr>
+          <w:rFonts w:ascii="Andale Mono" w:hAnsi="Andale Mono"/>
+          <w:b w:val="false"/>
+          <w:bCs w:val="false"/>
+          <w:i w:val="false"/>
+          <w:iCs w:val="false"/>
+          <w:sz w:val="12"/>
+          <w:szCs w:val="12"/>
+        </w:rPr>
+        <w:t xml:space="preserve">  </w:t>
+      </w:r>
+      <w:r>
+        <w:rPr>
+          <w:rFonts w:ascii="Andale Mono" w:hAnsi="Andale Mono"/>
+          <w:b w:val="false"/>
+          <w:bCs w:val="false"/>
+          <w:i w:val="false"/>
+          <w:iCs w:val="false"/>
+          <w:sz w:val="12"/>
+          <w:szCs w:val="12"/>
+        </w:rPr>
+        <w:t>fn std_out() → Tag</w:t>
+      </w:r>
+    </w:p>
+    <w:p>
+      <w:pPr>
+        <w:pStyle w:val="Normal"/>
+        <w:rPr>
+          <w:b w:val="false"/>
+          <w:bCs w:val="false"/>
+        </w:rPr>
+      </w:pPr>
+      <w:r>
+        <w:rPr>
+          <w:rFonts w:ascii="Andale Mono" w:hAnsi="Andale Mono"/>
+          <w:b w:val="false"/>
+          <w:bCs w:val="false"/>
+          <w:i w:val="false"/>
+          <w:iCs w:val="false"/>
+          <w:sz w:val="12"/>
+          <w:szCs w:val="12"/>
+        </w:rPr>
+        <w:t xml:space="preserve">  </w:t>
+      </w:r>
+      <w:r>
+        <w:rPr>
+          <w:rFonts w:ascii="Andale Mono" w:hAnsi="Andale Mono"/>
+          <w:b w:val="false"/>
+          <w:bCs w:val="false"/>
+          <w:i w:val="false"/>
+          <w:iCs w:val="false"/>
+          <w:sz w:val="12"/>
+          <w:szCs w:val="12"/>
+        </w:rPr>
+        <w:t>fn write(</w:t>
+      </w:r>
+      <w:r>
+        <w:rPr>
+          <w:rFonts w:ascii="Andale Mono" w:hAnsi="Andale Mono"/>
+          <w:b w:val="false"/>
+          <w:bCs w:val="false"/>
+          <w:i w:val="false"/>
+          <w:iCs w:val="false"/>
+          <w:sz w:val="12"/>
+          <w:szCs w:val="12"/>
+        </w:rPr>
+        <w:t xml:space="preserve">_: </w:t>
+      </w:r>
+      <w:r>
+        <w:rPr>
+          <w:rFonts w:ascii="Andale Mono" w:hAnsi="Andale Mono"/>
+          <w:b w:val="false"/>
+          <w:bCs w:val="false"/>
+          <w:i w:val="false"/>
+          <w:iCs w:val="false"/>
+          <w:sz w:val="12"/>
+          <w:szCs w:val="12"/>
+        </w:rPr>
+        <w:t>&amp;</w:t>
+      </w:r>
+      <w:r>
+        <w:rPr>
+          <w:rFonts w:ascii="Andale Mono" w:hAnsi="Andale Mono"/>
+          <w:b w:val="false"/>
+          <w:bCs w:val="false"/>
+          <w:i w:val="false"/>
+          <w:iCs w:val="false"/>
+          <w:sz w:val="12"/>
+          <w:szCs w:val="12"/>
+        </w:rPr>
+        <w:t>E</w:t>
+      </w:r>
+      <w:r>
+        <w:rPr>
+          <w:rFonts w:ascii="Andale Mono" w:hAnsi="Andale Mono"/>
+          <w:b w:val="false"/>
+          <w:bCs w:val="false"/>
+          <w:i w:val="false"/>
+          <w:iCs w:val="false"/>
+          <w:sz w:val="12"/>
+          <w:szCs w:val="12"/>
+        </w:rPr>
+        <w:t>n</w:t>
+      </w:r>
+      <w:r>
+        <w:rPr>
+          <w:rFonts w:ascii="Andale Mono" w:hAnsi="Andale Mono"/>
+          <w:b w:val="false"/>
+          <w:bCs w:val="false"/>
+          <w:i w:val="false"/>
+          <w:iCs w:val="false"/>
+          <w:sz w:val="12"/>
+          <w:szCs w:val="12"/>
+        </w:rPr>
+        <w:t>v</w:t>
+      </w:r>
+      <w:r>
+        <w:rPr>
+          <w:rFonts w:ascii="Andale Mono" w:hAnsi="Andale Mono"/>
+          <w:b w:val="false"/>
+          <w:bCs w:val="false"/>
+          <w:i w:val="false"/>
+          <w:iCs w:val="false"/>
+          <w:sz w:val="12"/>
+          <w:szCs w:val="12"/>
+        </w:rPr>
+        <w:t xml:space="preserve">, </w:t>
+      </w:r>
+      <w:r>
+        <w:rPr>
+          <w:rFonts w:ascii="Andale Mono" w:hAnsi="Andale Mono"/>
+          <w:b w:val="false"/>
+          <w:bCs w:val="false"/>
+          <w:i w:val="false"/>
+          <w:iCs w:val="false"/>
+          <w:sz w:val="12"/>
+          <w:szCs w:val="12"/>
+        </w:rPr>
+        <w:t>_</w:t>
+      </w:r>
+      <w:r>
+        <w:rPr>
+          <w:rFonts w:ascii="Andale Mono" w:hAnsi="Andale Mono"/>
+          <w:b w:val="false"/>
+          <w:bCs w:val="false"/>
+          <w:i w:val="false"/>
+          <w:iCs w:val="false"/>
+          <w:sz w:val="12"/>
+          <w:szCs w:val="12"/>
+        </w:rPr>
+        <w:t xml:space="preserve">: Tag, </w:t>
+      </w:r>
+      <w:r>
+        <w:rPr>
+          <w:rFonts w:ascii="Andale Mono" w:hAnsi="Andale Mono"/>
+          <w:b w:val="false"/>
+          <w:bCs w:val="false"/>
+          <w:i w:val="false"/>
+          <w:iCs w:val="false"/>
+          <w:sz w:val="12"/>
+          <w:szCs w:val="12"/>
+        </w:rPr>
+        <w:t>_</w:t>
+      </w:r>
+      <w:r>
+        <w:rPr>
+          <w:rFonts w:ascii="Andale Mono" w:hAnsi="Andale Mono"/>
+          <w:b w:val="false"/>
+          <w:bCs w:val="false"/>
+          <w:i w:val="false"/>
+          <w:iCs w:val="false"/>
+          <w:sz w:val="12"/>
+          <w:szCs w:val="12"/>
+        </w:rPr>
+        <w:t xml:space="preserve">: bool, </w:t>
+      </w:r>
+      <w:r>
+        <w:rPr>
+          <w:rFonts w:ascii="Andale Mono" w:hAnsi="Andale Mono"/>
+          <w:b w:val="false"/>
+          <w:bCs w:val="false"/>
+          <w:i w:val="false"/>
+          <w:iCs w:val="false"/>
+          <w:sz w:val="12"/>
+          <w:szCs w:val="12"/>
+        </w:rPr>
+        <w:t>_</w:t>
+      </w:r>
+      <w:r>
+        <w:rPr>
+          <w:rFonts w:ascii="Andale Mono" w:hAnsi="Andale Mono"/>
+          <w:b w:val="false"/>
+          <w:bCs w:val="false"/>
+          <w:i w:val="false"/>
+          <w:iCs w:val="false"/>
+          <w:sz w:val="12"/>
+          <w:szCs w:val="12"/>
+        </w:rPr>
+        <w:t>: Tag) → Result&lt;()&gt;</w:t>
+      </w:r>
+    </w:p>
+    <w:p>
+      <w:pPr>
+        <w:pStyle w:val="Normal"/>
+        <w:rPr>
+          <w:b w:val="false"/>
+          <w:bCs w:val="false"/>
+        </w:rPr>
+      </w:pPr>
+      <w:r>
+        <w:rPr>
+          <w:rFonts w:ascii="Andale Mono" w:hAnsi="Andale Mono"/>
+          <w:b w:val="false"/>
+          <w:bCs w:val="false"/>
+          <w:i w:val="false"/>
+          <w:iCs w:val="false"/>
+          <w:sz w:val="12"/>
+          <w:szCs w:val="12"/>
+        </w:rPr>
+        <w:t xml:space="preserve">  </w:t>
+      </w:r>
+      <w:r>
+        <w:rPr>
+          <w:rFonts w:ascii="Andale Mono" w:hAnsi="Andale Mono"/>
+          <w:b w:val="false"/>
+          <w:bCs w:val="false"/>
+          <w:i w:val="false"/>
+          <w:iCs w:val="false"/>
+          <w:sz w:val="12"/>
+          <w:szCs w:val="12"/>
+        </w:rPr>
+        <w:t>fn write_str(</w:t>
+      </w:r>
+      <w:r>
+        <w:rPr>
+          <w:rFonts w:ascii="Andale Mono" w:hAnsi="Andale Mono"/>
+          <w:b w:val="false"/>
+          <w:bCs w:val="false"/>
+          <w:i w:val="false"/>
+          <w:iCs w:val="false"/>
+          <w:sz w:val="12"/>
+          <w:szCs w:val="12"/>
+        </w:rPr>
+        <w:t xml:space="preserve">_: </w:t>
+      </w:r>
+      <w:r>
+        <w:rPr>
+          <w:rFonts w:ascii="Andale Mono" w:hAnsi="Andale Mono"/>
+          <w:b w:val="false"/>
+          <w:bCs w:val="false"/>
+          <w:i w:val="false"/>
+          <w:iCs w:val="false"/>
+          <w:sz w:val="12"/>
+          <w:szCs w:val="12"/>
+        </w:rPr>
+        <w:t>&amp;</w:t>
+      </w:r>
+      <w:r>
+        <w:rPr>
+          <w:rFonts w:ascii="Andale Mono" w:hAnsi="Andale Mono"/>
+          <w:b w:val="false"/>
+          <w:bCs w:val="false"/>
+          <w:i w:val="false"/>
+          <w:iCs w:val="false"/>
+          <w:sz w:val="12"/>
+          <w:szCs w:val="12"/>
+        </w:rPr>
+        <w:t>E</w:t>
+      </w:r>
+      <w:r>
+        <w:rPr>
+          <w:rFonts w:ascii="Andale Mono" w:hAnsi="Andale Mono"/>
+          <w:b w:val="false"/>
+          <w:bCs w:val="false"/>
+          <w:i w:val="false"/>
+          <w:iCs w:val="false"/>
+          <w:sz w:val="12"/>
+          <w:szCs w:val="12"/>
+        </w:rPr>
+        <w:t>n</w:t>
+      </w:r>
+      <w:r>
+        <w:rPr>
+          <w:rFonts w:ascii="Andale Mono" w:hAnsi="Andale Mono"/>
+          <w:b w:val="false"/>
+          <w:bCs w:val="false"/>
+          <w:i w:val="false"/>
+          <w:iCs w:val="false"/>
+          <w:sz w:val="12"/>
+          <w:szCs w:val="12"/>
+        </w:rPr>
+        <w:t>v</w:t>
+      </w:r>
+      <w:r>
+        <w:rPr>
+          <w:rFonts w:ascii="Andale Mono" w:hAnsi="Andale Mono"/>
+          <w:b w:val="false"/>
+          <w:bCs w:val="false"/>
+          <w:i w:val="false"/>
+          <w:iCs w:val="false"/>
+          <w:sz w:val="12"/>
+          <w:szCs w:val="12"/>
+        </w:rPr>
+        <w:t xml:space="preserve">, </w:t>
+      </w:r>
+      <w:r>
+        <w:rPr>
+          <w:rFonts w:ascii="Andale Mono" w:hAnsi="Andale Mono"/>
+          <w:b w:val="false"/>
+          <w:bCs w:val="false"/>
+          <w:i w:val="false"/>
+          <w:iCs w:val="false"/>
+          <w:sz w:val="12"/>
+          <w:szCs w:val="12"/>
+        </w:rPr>
+        <w:t>_</w:t>
+      </w:r>
+      <w:r>
+        <w:rPr>
+          <w:rFonts w:ascii="Andale Mono" w:hAnsi="Andale Mono"/>
+          <w:b w:val="false"/>
+          <w:bCs w:val="false"/>
+          <w:i w:val="false"/>
+          <w:iCs w:val="false"/>
+          <w:sz w:val="12"/>
+          <w:szCs w:val="12"/>
+        </w:rPr>
+        <w:t xml:space="preserve">: &amp;str, </w:t>
+      </w:r>
+      <w:r>
+        <w:rPr>
+          <w:rFonts w:ascii="Andale Mono" w:hAnsi="Andale Mono"/>
+          <w:b w:val="false"/>
+          <w:bCs w:val="false"/>
+          <w:i w:val="false"/>
+          <w:iCs w:val="false"/>
+          <w:sz w:val="12"/>
+          <w:szCs w:val="12"/>
+        </w:rPr>
+        <w:t>_</w:t>
+      </w:r>
+      <w:r>
+        <w:rPr>
+          <w:rFonts w:ascii="Andale Mono" w:hAnsi="Andale Mono"/>
+          <w:b w:val="false"/>
+          <w:bCs w:val="false"/>
+          <w:i w:val="false"/>
+          <w:iCs w:val="false"/>
+          <w:sz w:val="12"/>
+          <w:szCs w:val="12"/>
+        </w:rPr>
+        <w:t>: Tag) → Result&lt;()&gt;</w:t>
+      </w:r>
+    </w:p>
+    <w:p>
+      <w:pPr>
+        <w:pStyle w:val="Normal"/>
+        <w:rPr>
+          <w:b/>
+          <w:bCs/>
+        </w:rPr>
+      </w:pPr>
+      <w:r>
+        <w:rPr>
+          <w:rFonts w:ascii="Andale Mono" w:hAnsi="Andale Mono"/>
+          <w:b w:val="false"/>
+          <w:bCs w:val="false"/>
+          <w:i w:val="false"/>
+          <w:iCs w:val="false"/>
+          <w:sz w:val="12"/>
+          <w:szCs w:val="12"/>
+        </w:rPr>
+        <w:t xml:space="preserve">  </w:t>
+      </w:r>
+      <w:r>
+        <w:rPr>
+          <w:rFonts w:ascii="Andale Mono" w:hAnsi="Andale Mono"/>
+          <w:b w:val="false"/>
+          <w:bCs w:val="false"/>
+          <w:i w:val="false"/>
+          <w:iCs w:val="false"/>
+          <w:sz w:val="12"/>
+          <w:szCs w:val="12"/>
+        </w:rPr>
+        <w:t>fn write_to_string(</w:t>
+      </w:r>
+      <w:r>
+        <w:rPr>
+          <w:rFonts w:ascii="Andale Mono" w:hAnsi="Andale Mono"/>
+          <w:b w:val="false"/>
+          <w:bCs w:val="false"/>
+          <w:i w:val="false"/>
+          <w:iCs w:val="false"/>
+          <w:sz w:val="12"/>
+          <w:szCs w:val="12"/>
+        </w:rPr>
+        <w:t xml:space="preserve">_: </w:t>
+      </w:r>
+      <w:r>
+        <w:rPr>
+          <w:rFonts w:ascii="Andale Mono" w:hAnsi="Andale Mono"/>
+          <w:b w:val="false"/>
+          <w:bCs w:val="false"/>
+          <w:i w:val="false"/>
+          <w:iCs w:val="false"/>
+          <w:sz w:val="12"/>
+          <w:szCs w:val="12"/>
+        </w:rPr>
+        <w:t>&amp;</w:t>
+      </w:r>
+      <w:r>
+        <w:rPr>
+          <w:rFonts w:ascii="Andale Mono" w:hAnsi="Andale Mono"/>
+          <w:b w:val="false"/>
+          <w:bCs w:val="false"/>
+          <w:i w:val="false"/>
+          <w:iCs w:val="false"/>
+          <w:sz w:val="12"/>
+          <w:szCs w:val="12"/>
+        </w:rPr>
+        <w:t>E</w:t>
+      </w:r>
+      <w:r>
+        <w:rPr>
+          <w:rFonts w:ascii="Andale Mono" w:hAnsi="Andale Mono"/>
+          <w:b w:val="false"/>
+          <w:bCs w:val="false"/>
+          <w:i w:val="false"/>
+          <w:iCs w:val="false"/>
+          <w:sz w:val="12"/>
+          <w:szCs w:val="12"/>
+        </w:rPr>
+        <w:t>n</w:t>
+      </w:r>
+      <w:r>
+        <w:rPr>
+          <w:rFonts w:ascii="Andale Mono" w:hAnsi="Andale Mono"/>
+          <w:b w:val="false"/>
+          <w:bCs w:val="false"/>
+          <w:i w:val="false"/>
+          <w:iCs w:val="false"/>
+          <w:sz w:val="12"/>
+          <w:szCs w:val="12"/>
+        </w:rPr>
+        <w:t>v</w:t>
+      </w:r>
+      <w:r>
+        <w:rPr>
+          <w:rFonts w:ascii="Andale Mono" w:hAnsi="Andale Mono"/>
+          <w:b w:val="false"/>
+          <w:bCs w:val="false"/>
+          <w:i w:val="false"/>
+          <w:iCs w:val="false"/>
+          <w:sz w:val="12"/>
+          <w:szCs w:val="12"/>
+        </w:rPr>
+        <w:t xml:space="preserve">, </w:t>
+      </w:r>
+      <w:r>
+        <w:rPr>
+          <w:rFonts w:ascii="Andale Mono" w:hAnsi="Andale Mono"/>
+          <w:b w:val="false"/>
+          <w:bCs w:val="false"/>
+          <w:i w:val="false"/>
+          <w:iCs w:val="false"/>
+          <w:sz w:val="12"/>
+          <w:szCs w:val="12"/>
+        </w:rPr>
+        <w:t>_</w:t>
+      </w:r>
+      <w:r>
+        <w:rPr>
+          <w:rFonts w:ascii="Andale Mono" w:hAnsi="Andale Mono"/>
+          <w:b w:val="false"/>
+          <w:bCs w:val="false"/>
+          <w:i w:val="false"/>
+          <w:iCs w:val="false"/>
+          <w:sz w:val="12"/>
+          <w:szCs w:val="12"/>
+        </w:rPr>
+        <w:t xml:space="preserve">: Tag, </w:t>
+      </w:r>
+      <w:r>
+        <w:rPr>
+          <w:rFonts w:ascii="Andale Mono" w:hAnsi="Andale Mono"/>
+          <w:b w:val="false"/>
+          <w:bCs w:val="false"/>
+          <w:i w:val="false"/>
+          <w:iCs w:val="false"/>
+          <w:sz w:val="12"/>
+          <w:szCs w:val="12"/>
+        </w:rPr>
+        <w:t>_</w:t>
+      </w:r>
+      <w:r>
+        <w:rPr>
+          <w:rFonts w:ascii="Andale Mono" w:hAnsi="Andale Mono"/>
+          <w:b w:val="false"/>
+          <w:bCs w:val="false"/>
+          <w:i w:val="false"/>
+          <w:iCs w:val="false"/>
+          <w:sz w:val="12"/>
+          <w:szCs w:val="12"/>
+        </w:rPr>
+        <w:t>: bool) → String</w:t>
+      </w:r>
+    </w:p>
+    <w:p>
+      <w:pPr>
+        <w:pStyle w:val="Normal"/>
+        <w:rPr>
+          <w:b/>
+          <w:bCs/>
+        </w:rPr>
+      </w:pPr>
+      <w:r>
+        <w:rPr>
+          <w:rFonts w:ascii="Andale Mono" w:hAnsi="Andale Mono"/>
+          <w:b w:val="false"/>
+          <w:bCs w:val="false"/>
+          <w:i w:val="false"/>
+          <w:iCs w:val="false"/>
+          <w:sz w:val="12"/>
+          <w:szCs w:val="12"/>
+        </w:rPr>
+        <w:t>}</w:t>
       </w:r>
     </w:p>
     <w:p>
@@ -20688,7 +22236,7 @@
     <w:pPr>
       <w:widowControl/>
       <w:suppressAutoHyphens w:val="true"/>
-      <w:overflowPunct w:val="false"/>
+      <w:overflowPunct w:val="true"/>
       <w:bidi w:val="0"/>
       <w:spacing w:before="0" w:after="0"/>
       <w:jc w:val="start"/>

</xml_diff>

<commit_message>
#857 - runtime: image infrastructure
</commit_message>
<xml_diff>
--- a/doc/refcards/mu-ref.docx
+++ b/doc/refcards/mu-ref.docx
@@ -1,6 +1,6 @@
 
 <file path=word/document.xml><?xml version="1.0" encoding="utf-8"?>
-<w:document xmlns:o="urn:schemas-microsoft-com:office:office" xmlns:r="http://schemas.openxmlformats.org/officeDocument/2006/relationships" xmlns:v="urn:schemas-microsoft-com:vml" xmlns:w="http://schemas.openxmlformats.org/wordprocessingml/2006/main" xmlns:w10="urn:schemas-microsoft-com:office:word" xmlns:wp="http://schemas.openxmlformats.org/drawingml/2006/wordprocessingDrawing" xmlns:pic="http://schemas.openxmlformats.org/drawingml/2006/picture" xmlns:wps="http://schemas.microsoft.com/office/word/2010/wordprocessingShape" xmlns:wpg="http://schemas.microsoft.com/office/word/2010/wordprocessingGroup" xmlns:mc="http://schemas.openxmlformats.org/markup-compatibility/2006" xmlns:wp14="http://schemas.microsoft.com/office/word/2010/wordprocessingDrawing" xmlns:w14="http://schemas.microsoft.com/office/word/2010/wordml" xmlns:w15="http://schemas.microsoft.com/office/word/2012/wordml" mc:Ignorable="w14 wp14 w15">
+<w:document xmlns:o="urn:schemas-microsoft-com:office:office" xmlns:r="http://schemas.openxmlformats.org/officeDocument/2006/relationships" xmlns:v="urn:schemas-microsoft-com:vml" xmlns:w="http://schemas.openxmlformats.org/wordprocessingml/2006/main" xmlns:w10="urn:schemas-microsoft-com:office:word" xmlns:wp="http://schemas.openxmlformats.org/drawingml/2006/wordprocessingDrawing" xmlns:wps="http://schemas.microsoft.com/office/word/2010/wordprocessingShape" xmlns:wpg="http://schemas.microsoft.com/office/word/2010/wordprocessingGroup" xmlns:mc="http://schemas.openxmlformats.org/markup-compatibility/2006" xmlns:wp14="http://schemas.microsoft.com/office/word/2010/wordprocessingDrawing" xmlns:w14="http://schemas.microsoft.com/office/word/2010/wordml" xmlns:w15="http://schemas.microsoft.com/office/word/2012/wordml" mc:Ignorable="w14 wp14 w15">
   <w:body>
     <w:p>
       <w:pPr>
@@ -355,19 +355,7 @@
           <w:sz w:val="16"/>
           <w:szCs w:val="16"/>
         </w:rPr>
-        <w:t>0.2.</w:t>
-      </w:r>
-      <w:r>
-        <w:rPr>
-          <w:rFonts w:ascii="Georgia" w:hAnsi="Georgia"/>
-          <w:b/>
-          <w:bCs/>
-          <w:i/>
-          <w:iCs/>
-          <w:sz w:val="16"/>
-          <w:szCs w:val="16"/>
-        </w:rPr>
-        <w:t>7</w:t>
+        <w:t>0.2.8</w:t>
       </w:r>
     </w:p>
     <w:p>
@@ -16679,7 +16667,7 @@
           <w:sz w:val="12"/>
           <w:szCs w:val="12"/>
         </w:rPr>
-        <w:t>mu_runtime = {</w:t>
+        <w:t>mu= {</w:t>
       </w:r>
     </w:p>
     <w:p>
@@ -16728,6 +16716,7 @@
       </w:hyperlink>
       <w:r>
         <w:rPr>
+          <w:rStyle w:val="Hyperlink"/>
           <w:rFonts w:ascii="Andale Mono" w:hAnsi="Andale Mono"/>
           <w:b w:val="false"/>
           <w:bCs w:val="false"/>
@@ -16736,17 +16725,8 @@
           <w:sz w:val="12"/>
           <w:szCs w:val="12"/>
         </w:rPr>
-        <w:t>”,</w:t>
-      </w:r>
-    </w:p>
-    <w:p>
-      <w:pPr>
-        <w:pStyle w:val="Normal"/>
-        <w:rPr>
-          <w:b w:val="false"/>
-          <w:bCs w:val="false"/>
-        </w:rPr>
-      </w:pPr>
+        <w:t>”</w:t>
+      </w:r>
       <w:r>
         <w:rPr>
           <w:rFonts w:ascii="Andale Mono" w:hAnsi="Andale Mono"/>
@@ -16757,8 +16737,17 @@
           <w:sz w:val="12"/>
           <w:szCs w:val="12"/>
         </w:rPr>
-        <w:t xml:space="preserve">   </w:t>
-      </w:r>
+        <w:t>,</w:t>
+      </w:r>
+    </w:p>
+    <w:p>
+      <w:pPr>
+        <w:pStyle w:val="Normal"/>
+        <w:rPr>
+          <w:b w:val="false"/>
+          <w:bCs w:val="false"/>
+        </w:rPr>
+      </w:pPr>
       <w:r>
         <w:rPr>
           <w:rFonts w:ascii="Andale Mono" w:hAnsi="Andale Mono"/>
@@ -16769,17 +16758,8 @@
           <w:sz w:val="12"/>
           <w:szCs w:val="12"/>
         </w:rPr>
-        <w:t>branch=main</w:t>
-      </w:r>
-    </w:p>
-    <w:p>
-      <w:pPr>
-        <w:pStyle w:val="Normal"/>
-        <w:rPr>
-          <w:b w:val="false"/>
-          <w:bCs w:val="false"/>
-        </w:rPr>
-      </w:pPr>
+        <w:t xml:space="preserve">   </w:t>
+      </w:r>
       <w:r>
         <w:rPr>
           <w:rFonts w:ascii="Andale Mono" w:hAnsi="Andale Mono"/>
@@ -16790,55 +16770,64 @@
           <w:sz w:val="12"/>
           <w:szCs w:val="12"/>
         </w:rPr>
-        <w:t>}</w:t>
-      </w:r>
-    </w:p>
-    <w:p>
-      <w:pPr>
-        <w:pStyle w:val="Normal"/>
-        <w:rPr>
-          <w:rFonts w:ascii="Georgia" w:hAnsi="Georgia"/>
-          <w:b w:val="false"/>
-          <w:bCs w:val="false"/>
-          <w:i/>
+        <w:t>branch = “main”</w:t>
+      </w:r>
+    </w:p>
+    <w:p>
+      <w:pPr>
+        <w:pStyle w:val="Normal"/>
+        <w:rPr>
+          <w:b w:val="false"/>
+          <w:bCs w:val="false"/>
+        </w:rPr>
+      </w:pPr>
+      <w:r>
+        <w:rPr>
+          <w:rFonts w:ascii="Andale Mono" w:hAnsi="Andale Mono"/>
+          <w:b w:val="false"/>
+          <w:bCs w:val="false"/>
           <w:i/>
           <w:iCs/>
           <w:sz w:val="12"/>
           <w:szCs w:val="12"/>
         </w:rPr>
-      </w:pPr>
-      <w:r>
-        <w:rPr>
-          <w:rFonts w:ascii="Georgia" w:hAnsi="Georgia"/>
-          <w:b w:val="false"/>
-          <w:bCs w:val="false"/>
+        <w:t>}</w:t>
+      </w:r>
+    </w:p>
+    <w:p>
+      <w:pPr>
+        <w:pStyle w:val="Normal"/>
+        <w:rPr>
+          <w:rFonts w:ascii="Georgia" w:hAnsi="Georgia"/>
+          <w:b w:val="false"/>
+          <w:bCs w:val="false"/>
+          <w:i/>
           <w:i/>
           <w:iCs/>
           <w:sz w:val="12"/>
           <w:szCs w:val="12"/>
         </w:rPr>
-      </w:r>
-    </w:p>
-    <w:p>
-      <w:pPr>
-        <w:pStyle w:val="Normal"/>
-        <w:rPr>
-          <w:b w:val="false"/>
-          <w:bCs w:val="false"/>
-        </w:rPr>
-      </w:pPr>
-      <w:r>
-        <w:rPr>
-          <w:rFonts w:ascii="Andale Mono" w:hAnsi="Andale Mono"/>
-          <w:b w:val="false"/>
-          <w:bCs w:val="false"/>
-          <w:i w:val="false"/>
-          <w:iCs w:val="false"/>
+      </w:pPr>
+      <w:r>
+        <w:rPr>
+          <w:rFonts w:ascii="Georgia" w:hAnsi="Georgia"/>
+          <w:b w:val="false"/>
+          <w:bCs w:val="false"/>
+          <w:i/>
+          <w:iCs/>
           <w:sz w:val="12"/>
           <w:szCs w:val="12"/>
         </w:rPr>
-        <w:t xml:space="preserve">use mu_runtime::{ Condition, Config, Env, Exception, </w:t>
-      </w:r>
+      </w:r>
+    </w:p>
+    <w:p>
+      <w:pPr>
+        <w:pStyle w:val="Normal"/>
+        <w:rPr>
+          <w:b w:val="false"/>
+          <w:bCs w:val="false"/>
+        </w:rPr>
+      </w:pPr>
       <w:r>
         <w:rPr>
           <w:rFonts w:ascii="Andale Mono" w:hAnsi="Andale Mono"/>
@@ -16849,62 +16838,71 @@
           <w:sz w:val="12"/>
           <w:szCs w:val="12"/>
         </w:rPr>
-        <w:t>M</w:t>
-      </w:r>
-      <w:r>
-        <w:rPr>
-          <w:rFonts w:ascii="Andale Mono" w:hAnsi="Andale Mono"/>
-          <w:b w:val="false"/>
-          <w:bCs w:val="false"/>
-          <w:i w:val="false"/>
-          <w:iCs w:val="false"/>
+        <w:t>use mu::{ Condition, Config, Env, Exception, Core, Mu, Result, Tag };</w:t>
+      </w:r>
+    </w:p>
+    <w:p>
+      <w:pPr>
+        <w:pStyle w:val="Normal"/>
+        <w:rPr>
+          <w:rFonts w:ascii="Georgia" w:hAnsi="Georgia"/>
+          <w:b w:val="false"/>
+          <w:bCs w:val="false"/>
           <w:sz w:val="12"/>
           <w:szCs w:val="12"/>
         </w:rPr>
-        <w:t xml:space="preserve">u, </w:t>
-      </w:r>
-      <w:r>
-        <w:rPr>
-          <w:rFonts w:ascii="Andale Mono" w:hAnsi="Andale Mono"/>
-          <w:b w:val="false"/>
-          <w:bCs w:val="false"/>
-          <w:i w:val="false"/>
-          <w:iCs w:val="false"/>
+      </w:pPr>
+      <w:r>
+        <w:rPr>
+          <w:rFonts w:ascii="Georgia" w:hAnsi="Georgia"/>
+          <w:b w:val="false"/>
+          <w:bCs w:val="false"/>
           <w:sz w:val="12"/>
           <w:szCs w:val="12"/>
         </w:rPr>
-        <w:t>Result, Tag };</w:t>
-      </w:r>
-    </w:p>
-    <w:p>
-      <w:pPr>
-        <w:pStyle w:val="Normal"/>
-        <w:rPr>
-          <w:rFonts w:ascii="Georgia" w:hAnsi="Georgia"/>
-          <w:b w:val="false"/>
-          <w:bCs w:val="false"/>
+      </w:r>
+    </w:p>
+    <w:p>
+      <w:pPr>
+        <w:pStyle w:val="Normal"/>
+        <w:rPr>
+          <w:b w:val="false"/>
+          <w:bCs w:val="false"/>
+        </w:rPr>
+      </w:pPr>
+      <w:r>
+        <w:rPr>
+          <w:rFonts w:ascii="Andale Mono" w:hAnsi="Andale Mono"/>
+          <w:b w:val="false"/>
+          <w:bCs w:val="false"/>
+          <w:i w:val="false"/>
+          <w:iCs w:val="false"/>
           <w:sz w:val="12"/>
           <w:szCs w:val="12"/>
         </w:rPr>
-      </w:pPr>
-      <w:r>
-        <w:rPr>
-          <w:rFonts w:ascii="Georgia" w:hAnsi="Georgia"/>
-          <w:b w:val="false"/>
-          <w:bCs w:val="false"/>
+        <w:t>impl Mu {</w:t>
+      </w:r>
+    </w:p>
+    <w:p>
+      <w:pPr>
+        <w:pStyle w:val="Normal"/>
+        <w:rPr>
+          <w:b w:val="false"/>
+          <w:bCs w:val="false"/>
+        </w:rPr>
+      </w:pPr>
+      <w:r>
+        <w:rPr>
+          <w:rFonts w:ascii="Andale Mono" w:hAnsi="Andale Mono"/>
+          <w:b w:val="false"/>
+          <w:bCs w:val="false"/>
+          <w:i w:val="false"/>
+          <w:iCs w:val="false"/>
           <w:sz w:val="12"/>
           <w:szCs w:val="12"/>
         </w:rPr>
-      </w:r>
-    </w:p>
-    <w:p>
-      <w:pPr>
-        <w:pStyle w:val="Normal"/>
-        <w:rPr>
-          <w:b w:val="false"/>
-          <w:bCs w:val="false"/>
-        </w:rPr>
-      </w:pPr>
+        <w:t xml:space="preserve">  </w:t>
+      </w:r>
       <w:r>
         <w:rPr>
           <w:rFonts w:ascii="Andale Mono" w:hAnsi="Andale Mono"/>
@@ -16915,32 +16913,38 @@
           <w:sz w:val="12"/>
           <w:szCs w:val="12"/>
         </w:rPr>
-        <w:t xml:space="preserve">impl </w:t>
-      </w:r>
-      <w:r>
-        <w:rPr>
-          <w:rFonts w:ascii="Andale Mono" w:hAnsi="Andale Mono"/>
-          <w:b w:val="false"/>
-          <w:bCs w:val="false"/>
-          <w:i w:val="false"/>
-          <w:iCs w:val="false"/>
+        <w:t>const VERSION: &amp;str</w:t>
+      </w:r>
+    </w:p>
+    <w:p>
+      <w:pPr>
+        <w:pStyle w:val="Normal"/>
+        <w:rPr>
+          <w:rFonts w:ascii="Andale Mono" w:hAnsi="Andale Mono"/>
+          <w:b w:val="false"/>
+          <w:bCs w:val="false"/>
           <w:sz w:val="12"/>
           <w:szCs w:val="12"/>
         </w:rPr>
-        <w:t>M</w:t>
-      </w:r>
-      <w:r>
-        <w:rPr>
-          <w:rFonts w:ascii="Andale Mono" w:hAnsi="Andale Mono"/>
-          <w:b w:val="false"/>
-          <w:bCs w:val="false"/>
-          <w:i w:val="false"/>
-          <w:iCs w:val="false"/>
+      </w:pPr>
+      <w:r>
+        <w:rPr>
+          <w:rFonts w:ascii="Andale Mono" w:hAnsi="Andale Mono"/>
+          <w:b w:val="false"/>
+          <w:bCs w:val="false"/>
           <w:sz w:val="12"/>
           <w:szCs w:val="12"/>
         </w:rPr>
-        <w:t>u</w:t>
-      </w:r>
+      </w:r>
+    </w:p>
+    <w:p>
+      <w:pPr>
+        <w:pStyle w:val="Normal"/>
+        <w:rPr>
+          <w:b w:val="false"/>
+          <w:bCs w:val="false"/>
+        </w:rPr>
+      </w:pPr>
       <w:r>
         <w:rPr>
           <w:rFonts w:ascii="Andale Mono" w:hAnsi="Andale Mono"/>
@@ -16951,17 +16955,8 @@
           <w:sz w:val="12"/>
           <w:szCs w:val="12"/>
         </w:rPr>
-        <w:t xml:space="preserve"> {</w:t>
-      </w:r>
-    </w:p>
-    <w:p>
-      <w:pPr>
-        <w:pStyle w:val="Normal"/>
-        <w:rPr>
-          <w:b w:val="false"/>
-          <w:bCs w:val="false"/>
-        </w:rPr>
-      </w:pPr>
+        <w:t xml:space="preserve">  </w:t>
+      </w:r>
       <w:r>
         <w:rPr>
           <w:rFonts w:ascii="Andale Mono" w:hAnsi="Andale Mono"/>
@@ -16972,8 +16967,17 @@
           <w:sz w:val="12"/>
           <w:szCs w:val="12"/>
         </w:rPr>
-        <w:t xml:space="preserve">  </w:t>
-      </w:r>
+        <w:t>fn config(_: Option&lt;String&gt;) → Option&lt;Config&gt;</w:t>
+      </w:r>
+    </w:p>
+    <w:p>
+      <w:pPr>
+        <w:pStyle w:val="Normal"/>
+        <w:rPr>
+          <w:b w:val="false"/>
+          <w:bCs w:val="false"/>
+        </w:rPr>
+      </w:pPr>
       <w:r>
         <w:rPr>
           <w:rFonts w:ascii="Andale Mono" w:hAnsi="Andale Mono"/>
@@ -16984,38 +16988,41 @@
           <w:sz w:val="12"/>
           <w:szCs w:val="12"/>
         </w:rPr>
-        <w:t>const VERSION: &amp;str</w:t>
-      </w:r>
-    </w:p>
-    <w:p>
-      <w:pPr>
-        <w:pStyle w:val="Normal"/>
-        <w:rPr>
-          <w:rFonts w:ascii="Andale Mono" w:hAnsi="Andale Mono"/>
-          <w:b w:val="false"/>
-          <w:bCs w:val="false"/>
+        <w:t xml:space="preserve">  </w:t>
+      </w:r>
+      <w:r>
+        <w:rPr>
+          <w:rFonts w:ascii="Andale Mono" w:hAnsi="Andale Mono"/>
+          <w:b w:val="false"/>
+          <w:bCs w:val="false"/>
+          <w:i w:val="false"/>
+          <w:iCs w:val="false"/>
           <w:sz w:val="12"/>
           <w:szCs w:val="12"/>
         </w:rPr>
-      </w:pPr>
-      <w:r>
-        <w:rPr>
-          <w:rFonts w:ascii="Andale Mono" w:hAnsi="Andale Mono"/>
-          <w:b w:val="false"/>
-          <w:bCs w:val="false"/>
+        <w:t>fn make_env(_: &amp;Config) → Env</w:t>
+      </w:r>
+    </w:p>
+    <w:p>
+      <w:pPr>
+        <w:pStyle w:val="Normal"/>
+        <w:rPr>
+          <w:b w:val="false"/>
+          <w:bCs w:val="false"/>
+        </w:rPr>
+      </w:pPr>
+      <w:r>
+        <w:rPr>
+          <w:rFonts w:ascii="Andale Mono" w:hAnsi="Andale Mono"/>
+          <w:b w:val="false"/>
+          <w:bCs w:val="false"/>
+          <w:i w:val="false"/>
+          <w:iCs w:val="false"/>
           <w:sz w:val="12"/>
           <w:szCs w:val="12"/>
         </w:rPr>
-      </w:r>
-    </w:p>
-    <w:p>
-      <w:pPr>
-        <w:pStyle w:val="Normal"/>
-        <w:rPr>
-          <w:b w:val="false"/>
-          <w:bCs w:val="false"/>
-        </w:rPr>
-      </w:pPr>
+        <w:t xml:space="preserve">  </w:t>
+      </w:r>
       <w:r>
         <w:rPr>
           <w:rFonts w:ascii="Andale Mono" w:hAnsi="Andale Mono"/>
@@ -17026,8 +17033,17 @@
           <w:sz w:val="12"/>
           <w:szCs w:val="12"/>
         </w:rPr>
-        <w:t xml:space="preserve">  </w:t>
-      </w:r>
+        <w:t>fn apply(_: &amp;Env, _: Tag, _: Tag) → Result&lt;Tag&gt;</w:t>
+      </w:r>
+    </w:p>
+    <w:p>
+      <w:pPr>
+        <w:pStyle w:val="Normal"/>
+        <w:rPr>
+          <w:b w:val="false"/>
+          <w:bCs w:val="false"/>
+        </w:rPr>
+      </w:pPr>
       <w:r>
         <w:rPr>
           <w:rFonts w:ascii="Andale Mono" w:hAnsi="Andale Mono"/>
@@ -17038,7 +17054,7 @@
           <w:sz w:val="12"/>
           <w:szCs w:val="12"/>
         </w:rPr>
-        <w:t>fn config(</w:t>
+        <w:t xml:space="preserve">  </w:t>
       </w:r>
       <w:r>
         <w:rPr>
@@ -17050,8 +17066,17 @@
           <w:sz w:val="12"/>
           <w:szCs w:val="12"/>
         </w:rPr>
-        <w:t>_</w:t>
-      </w:r>
+        <w:t>fn compile(_: &amp;Env, _: Tag) → Result&lt;Tag&gt;</w:t>
+      </w:r>
+    </w:p>
+    <w:p>
+      <w:pPr>
+        <w:pStyle w:val="Normal"/>
+        <w:rPr>
+          <w:b w:val="false"/>
+          <w:bCs w:val="false"/>
+        </w:rPr>
+      </w:pPr>
       <w:r>
         <w:rPr>
           <w:rFonts w:ascii="Andale Mono" w:hAnsi="Andale Mono"/>
@@ -17062,17 +17087,8 @@
           <w:sz w:val="12"/>
           <w:szCs w:val="12"/>
         </w:rPr>
-        <w:t>: Option&lt;String&gt;) → Option&lt;Config&gt;</w:t>
-      </w:r>
-    </w:p>
-    <w:p>
-      <w:pPr>
-        <w:pStyle w:val="Normal"/>
-        <w:rPr>
-          <w:b w:val="false"/>
-          <w:bCs w:val="false"/>
-        </w:rPr>
-      </w:pPr>
+        <w:t xml:space="preserve">  </w:t>
+      </w:r>
       <w:r>
         <w:rPr>
           <w:rFonts w:ascii="Andale Mono" w:hAnsi="Andale Mono"/>
@@ -17083,8 +17099,17 @@
           <w:sz w:val="12"/>
           <w:szCs w:val="12"/>
         </w:rPr>
-        <w:t xml:space="preserve">  </w:t>
-      </w:r>
+        <w:t>fn eq(_: Tag, _: Tag) → bool;</w:t>
+      </w:r>
+    </w:p>
+    <w:p>
+      <w:pPr>
+        <w:pStyle w:val="Normal"/>
+        <w:rPr>
+          <w:b w:val="false"/>
+          <w:bCs w:val="false"/>
+        </w:rPr>
+      </w:pPr>
       <w:r>
         <w:rPr>
           <w:rFonts w:ascii="Andale Mono" w:hAnsi="Andale Mono"/>
@@ -17095,7 +17120,7 @@
           <w:sz w:val="12"/>
           <w:szCs w:val="12"/>
         </w:rPr>
-        <w:t xml:space="preserve">fn </w:t>
+        <w:t xml:space="preserve">  </w:t>
       </w:r>
       <w:r>
         <w:rPr>
@@ -17107,8 +17132,17 @@
           <w:sz w:val="12"/>
           <w:szCs w:val="12"/>
         </w:rPr>
-        <w:t>m</w:t>
-      </w:r>
+        <w:t>fn exception_string(_: &amp;Env, _: Exception) → String</w:t>
+      </w:r>
+    </w:p>
+    <w:p>
+      <w:pPr>
+        <w:pStyle w:val="Normal"/>
+        <w:rPr>
+          <w:b w:val="false"/>
+          <w:bCs w:val="false"/>
+        </w:rPr>
+      </w:pPr>
       <w:r>
         <w:rPr>
           <w:rFonts w:ascii="Andale Mono" w:hAnsi="Andale Mono"/>
@@ -17119,7 +17153,7 @@
           <w:sz w:val="12"/>
           <w:szCs w:val="12"/>
         </w:rPr>
-        <w:t>a</w:t>
+        <w:t xml:space="preserve">  </w:t>
       </w:r>
       <w:r>
         <w:rPr>
@@ -17131,8 +17165,17 @@
           <w:sz w:val="12"/>
           <w:szCs w:val="12"/>
         </w:rPr>
-        <w:t>ke_env(_</w:t>
-      </w:r>
+        <w:t>fn eval(_: &amp;Env, _: Tag) → Result&lt;Tag&gt;</w:t>
+      </w:r>
+    </w:p>
+    <w:p>
+      <w:pPr>
+        <w:pStyle w:val="Normal"/>
+        <w:rPr>
+          <w:b w:val="false"/>
+          <w:bCs w:val="false"/>
+        </w:rPr>
+      </w:pPr>
       <w:r>
         <w:rPr>
           <w:rFonts w:ascii="Andale Mono" w:hAnsi="Andale Mono"/>
@@ -17143,7 +17186,7 @@
           <w:sz w:val="12"/>
           <w:szCs w:val="12"/>
         </w:rPr>
-        <w:t>: &amp;Config</w:t>
+        <w:t xml:space="preserve">  </w:t>
       </w:r>
       <w:r>
         <w:rPr>
@@ -17155,8 +17198,17 @@
           <w:sz w:val="12"/>
           <w:szCs w:val="12"/>
         </w:rPr>
-        <w:t>)</w:t>
-      </w:r>
+        <w:t>fn eval_str(_: &amp;Env, _: &amp;str) → Result&lt;Tag&gt;</w:t>
+      </w:r>
+    </w:p>
+    <w:p>
+      <w:pPr>
+        <w:pStyle w:val="Normal"/>
+        <w:rPr>
+          <w:b w:val="false"/>
+          <w:bCs w:val="false"/>
+        </w:rPr>
+      </w:pPr>
       <w:r>
         <w:rPr>
           <w:rFonts w:ascii="Andale Mono" w:hAnsi="Andale Mono"/>
@@ -17167,17 +17219,8 @@
           <w:sz w:val="12"/>
           <w:szCs w:val="12"/>
         </w:rPr>
-        <w:t xml:space="preserve"> → Env</w:t>
-      </w:r>
-    </w:p>
-    <w:p>
-      <w:pPr>
-        <w:pStyle w:val="Normal"/>
-        <w:rPr>
-          <w:b w:val="false"/>
-          <w:bCs w:val="false"/>
-        </w:rPr>
-      </w:pPr>
+        <w:t xml:space="preserve">  </w:t>
+      </w:r>
       <w:r>
         <w:rPr>
           <w:rFonts w:ascii="Andale Mono" w:hAnsi="Andale Mono"/>
@@ -17188,8 +17231,17 @@
           <w:sz w:val="12"/>
           <w:szCs w:val="12"/>
         </w:rPr>
-        <w:t xml:space="preserve">  </w:t>
-      </w:r>
+        <w:t>fn load(_: &amp;Env, _: &amp;str) → Result&lt;bool&gt;</w:t>
+      </w:r>
+    </w:p>
+    <w:p>
+      <w:pPr>
+        <w:pStyle w:val="Normal"/>
+        <w:rPr>
+          <w:b w:val="false"/>
+          <w:bCs w:val="false"/>
+        </w:rPr>
+      </w:pPr>
       <w:r>
         <w:rPr>
           <w:rFonts w:ascii="Andale Mono" w:hAnsi="Andale Mono"/>
@@ -17200,7 +17252,7 @@
           <w:sz w:val="12"/>
           <w:szCs w:val="12"/>
         </w:rPr>
-        <w:t>fn apply(</w:t>
+        <w:t xml:space="preserve">  </w:t>
       </w:r>
       <w:r>
         <w:rPr>
@@ -17212,8 +17264,17 @@
           <w:sz w:val="12"/>
           <w:szCs w:val="12"/>
         </w:rPr>
-        <w:t xml:space="preserve">_: </w:t>
-      </w:r>
+        <w:t>fn read(_: &amp;Env, _: Tag, _: bool, _: Tag) → Result&lt;Tag&gt;</w:t>
+      </w:r>
+    </w:p>
+    <w:p>
+      <w:pPr>
+        <w:pStyle w:val="Normal"/>
+        <w:rPr>
+          <w:b w:val="false"/>
+          <w:bCs w:val="false"/>
+        </w:rPr>
+      </w:pPr>
       <w:r>
         <w:rPr>
           <w:rFonts w:ascii="Andale Mono" w:hAnsi="Andale Mono"/>
@@ -17224,7 +17285,7 @@
           <w:sz w:val="12"/>
           <w:szCs w:val="12"/>
         </w:rPr>
-        <w:t>&amp;</w:t>
+        <w:t xml:space="preserve">  </w:t>
       </w:r>
       <w:r>
         <w:rPr>
@@ -17236,8 +17297,17 @@
           <w:sz w:val="12"/>
           <w:szCs w:val="12"/>
         </w:rPr>
-        <w:t>E</w:t>
-      </w:r>
+        <w:t>fn read_str(_: &amp;Env, _: &amp;str) → Result&lt;Tag&gt;</w:t>
+      </w:r>
+    </w:p>
+    <w:p>
+      <w:pPr>
+        <w:pStyle w:val="Normal"/>
+        <w:rPr>
+          <w:b w:val="false"/>
+          <w:bCs w:val="false"/>
+        </w:rPr>
+      </w:pPr>
       <w:r>
         <w:rPr>
           <w:rFonts w:ascii="Andale Mono" w:hAnsi="Andale Mono"/>
@@ -17248,7 +17318,7 @@
           <w:sz w:val="12"/>
           <w:szCs w:val="12"/>
         </w:rPr>
-        <w:t>n</w:t>
+        <w:t xml:space="preserve">  </w:t>
       </w:r>
       <w:r>
         <w:rPr>
@@ -17260,7 +17330,7 @@
           <w:sz w:val="12"/>
           <w:szCs w:val="12"/>
         </w:rPr>
-        <w:t>v</w:t>
+        <w:t xml:space="preserve">fn </w:t>
       </w:r>
       <w:r>
         <w:rPr>
@@ -17272,7 +17342,7 @@
           <w:sz w:val="12"/>
           <w:szCs w:val="12"/>
         </w:rPr>
-        <w:t xml:space="preserve">, </w:t>
+        <w:t>core</w:t>
       </w:r>
       <w:r>
         <w:rPr>
@@ -17284,7 +17354,7 @@
           <w:sz w:val="12"/>
           <w:szCs w:val="12"/>
         </w:rPr>
-        <w:t>_</w:t>
+        <w:t xml:space="preserve">() → </w:t>
       </w:r>
       <w:r>
         <w:rPr>
@@ -17296,8 +17366,17 @@
           <w:sz w:val="12"/>
           <w:szCs w:val="12"/>
         </w:rPr>
-        <w:t xml:space="preserve">: Tag, </w:t>
-      </w:r>
+        <w:t>&amp;Core</w:t>
+      </w:r>
+    </w:p>
+    <w:p>
+      <w:pPr>
+        <w:pStyle w:val="Normal"/>
+        <w:rPr>
+          <w:b w:val="false"/>
+          <w:bCs w:val="false"/>
+        </w:rPr>
+      </w:pPr>
       <w:r>
         <w:rPr>
           <w:rFonts w:ascii="Andale Mono" w:hAnsi="Andale Mono"/>
@@ -17308,7 +17387,7 @@
           <w:sz w:val="12"/>
           <w:szCs w:val="12"/>
         </w:rPr>
-        <w:t>_</w:t>
+        <w:t xml:space="preserve">  </w:t>
       </w:r>
       <w:r>
         <w:rPr>
@@ -17320,7 +17399,7 @@
           <w:sz w:val="12"/>
           <w:szCs w:val="12"/>
         </w:rPr>
-        <w:t>: Tag) → Result&lt;Tag&gt;</w:t>
+        <w:t xml:space="preserve">fn err_out() → Tag  </w:t>
       </w:r>
     </w:p>
     <w:p>
@@ -17353,8 +17432,17 @@
           <w:sz w:val="12"/>
           <w:szCs w:val="12"/>
         </w:rPr>
-        <w:t>fn compile(</w:t>
-      </w:r>
+        <w:t>fn std_in() → Tag</w:t>
+      </w:r>
+    </w:p>
+    <w:p>
+      <w:pPr>
+        <w:pStyle w:val="Normal"/>
+        <w:rPr>
+          <w:b w:val="false"/>
+          <w:bCs w:val="false"/>
+        </w:rPr>
+      </w:pPr>
       <w:r>
         <w:rPr>
           <w:rFonts w:ascii="Andale Mono" w:hAnsi="Andale Mono"/>
@@ -17365,7 +17453,7 @@
           <w:sz w:val="12"/>
           <w:szCs w:val="12"/>
         </w:rPr>
-        <w:t xml:space="preserve">_: </w:t>
+        <w:t xml:space="preserve">  </w:t>
       </w:r>
       <w:r>
         <w:rPr>
@@ -17377,8 +17465,17 @@
           <w:sz w:val="12"/>
           <w:szCs w:val="12"/>
         </w:rPr>
-        <w:t>&amp;</w:t>
-      </w:r>
+        <w:t>fn std_out() → Tag</w:t>
+      </w:r>
+    </w:p>
+    <w:p>
+      <w:pPr>
+        <w:pStyle w:val="Normal"/>
+        <w:rPr>
+          <w:b w:val="false"/>
+          <w:bCs w:val="false"/>
+        </w:rPr>
+      </w:pPr>
       <w:r>
         <w:rPr>
           <w:rFonts w:ascii="Andale Mono" w:hAnsi="Andale Mono"/>
@@ -17389,7 +17486,7 @@
           <w:sz w:val="12"/>
           <w:szCs w:val="12"/>
         </w:rPr>
-        <w:t>E</w:t>
+        <w:t xml:space="preserve">  </w:t>
       </w:r>
       <w:r>
         <w:rPr>
@@ -17401,8 +17498,17 @@
           <w:sz w:val="12"/>
           <w:szCs w:val="12"/>
         </w:rPr>
-        <w:t>n</w:t>
-      </w:r>
+        <w:t>fn write(_: &amp;Env, _: Tag, _: bool, _: Tag) → Result&lt;()&gt;</w:t>
+      </w:r>
+    </w:p>
+    <w:p>
+      <w:pPr>
+        <w:pStyle w:val="Normal"/>
+        <w:rPr>
+          <w:b w:val="false"/>
+          <w:bCs w:val="false"/>
+        </w:rPr>
+      </w:pPr>
       <w:r>
         <w:rPr>
           <w:rFonts w:ascii="Andale Mono" w:hAnsi="Andale Mono"/>
@@ -17413,7 +17519,7 @@
           <w:sz w:val="12"/>
           <w:szCs w:val="12"/>
         </w:rPr>
-        <w:t>v</w:t>
+        <w:t xml:space="preserve">  </w:t>
       </w:r>
       <w:r>
         <w:rPr>
@@ -17425,8 +17531,17 @@
           <w:sz w:val="12"/>
           <w:szCs w:val="12"/>
         </w:rPr>
-        <w:t xml:space="preserve">, </w:t>
-      </w:r>
+        <w:t>fn write_str(_: &amp;Env, _: &amp;str, _: Tag) → Result&lt;()&gt;</w:t>
+      </w:r>
+    </w:p>
+    <w:p>
+      <w:pPr>
+        <w:pStyle w:val="Normal"/>
+        <w:rPr>
+          <w:b/>
+          <w:bCs/>
+        </w:rPr>
+      </w:pPr>
       <w:r>
         <w:rPr>
           <w:rFonts w:ascii="Andale Mono" w:hAnsi="Andale Mono"/>
@@ -17437,7 +17552,7 @@
           <w:sz w:val="12"/>
           <w:szCs w:val="12"/>
         </w:rPr>
-        <w:t>_</w:t>
+        <w:t xml:space="preserve">  </w:t>
       </w:r>
       <w:r>
         <w:rPr>
@@ -17449,1633 +17564,7 @@
           <w:sz w:val="12"/>
           <w:szCs w:val="12"/>
         </w:rPr>
-        <w:t>: Tag) → Result&lt;Tag&gt;</w:t>
-      </w:r>
-    </w:p>
-    <w:p>
-      <w:pPr>
-        <w:pStyle w:val="Normal"/>
-        <w:rPr>
-          <w:b w:val="false"/>
-          <w:bCs w:val="false"/>
-        </w:rPr>
-      </w:pPr>
-      <w:r>
-        <w:rPr>
-          <w:rFonts w:ascii="Andale Mono" w:hAnsi="Andale Mono"/>
-          <w:b w:val="false"/>
-          <w:bCs w:val="false"/>
-          <w:i w:val="false"/>
-          <w:iCs w:val="false"/>
-          <w:sz w:val="12"/>
-          <w:szCs w:val="12"/>
-        </w:rPr>
-        <w:t xml:space="preserve">  </w:t>
-      </w:r>
-      <w:r>
-        <w:rPr>
-          <w:rFonts w:ascii="Andale Mono" w:hAnsi="Andale Mono"/>
-          <w:b w:val="false"/>
-          <w:bCs w:val="false"/>
-          <w:i w:val="false"/>
-          <w:iCs w:val="false"/>
-          <w:sz w:val="12"/>
-          <w:szCs w:val="12"/>
-        </w:rPr>
-        <w:t>fn eq(</w:t>
-      </w:r>
-      <w:r>
-        <w:rPr>
-          <w:rFonts w:ascii="Andale Mono" w:hAnsi="Andale Mono"/>
-          <w:b w:val="false"/>
-          <w:bCs w:val="false"/>
-          <w:i w:val="false"/>
-          <w:iCs w:val="false"/>
-          <w:sz w:val="12"/>
-          <w:szCs w:val="12"/>
-        </w:rPr>
-        <w:t>_</w:t>
-      </w:r>
-      <w:r>
-        <w:rPr>
-          <w:rFonts w:ascii="Andale Mono" w:hAnsi="Andale Mono"/>
-          <w:b w:val="false"/>
-          <w:bCs w:val="false"/>
-          <w:i w:val="false"/>
-          <w:iCs w:val="false"/>
-          <w:sz w:val="12"/>
-          <w:szCs w:val="12"/>
-        </w:rPr>
-        <w:t xml:space="preserve">: Tag, </w:t>
-      </w:r>
-      <w:r>
-        <w:rPr>
-          <w:rFonts w:ascii="Andale Mono" w:hAnsi="Andale Mono"/>
-          <w:b w:val="false"/>
-          <w:bCs w:val="false"/>
-          <w:i w:val="false"/>
-          <w:iCs w:val="false"/>
-          <w:sz w:val="12"/>
-          <w:szCs w:val="12"/>
-        </w:rPr>
-        <w:t>_</w:t>
-      </w:r>
-      <w:r>
-        <w:rPr>
-          <w:rFonts w:ascii="Andale Mono" w:hAnsi="Andale Mono"/>
-          <w:b w:val="false"/>
-          <w:bCs w:val="false"/>
-          <w:i w:val="false"/>
-          <w:iCs w:val="false"/>
-          <w:sz w:val="12"/>
-          <w:szCs w:val="12"/>
-        </w:rPr>
-        <w:t>: Tag) → bool;</w:t>
-      </w:r>
-    </w:p>
-    <w:p>
-      <w:pPr>
-        <w:pStyle w:val="Normal"/>
-        <w:rPr>
-          <w:b w:val="false"/>
-          <w:bCs w:val="false"/>
-        </w:rPr>
-      </w:pPr>
-      <w:r>
-        <w:rPr>
-          <w:rFonts w:ascii="Andale Mono" w:hAnsi="Andale Mono"/>
-          <w:b w:val="false"/>
-          <w:bCs w:val="false"/>
-          <w:i w:val="false"/>
-          <w:iCs w:val="false"/>
-          <w:sz w:val="12"/>
-          <w:szCs w:val="12"/>
-        </w:rPr>
-        <w:t xml:space="preserve">  </w:t>
-      </w:r>
-      <w:r>
-        <w:rPr>
-          <w:rFonts w:ascii="Andale Mono" w:hAnsi="Andale Mono"/>
-          <w:b w:val="false"/>
-          <w:bCs w:val="false"/>
-          <w:i w:val="false"/>
-          <w:iCs w:val="false"/>
-          <w:sz w:val="12"/>
-          <w:szCs w:val="12"/>
-        </w:rPr>
-        <w:t>fn exception_string(</w:t>
-      </w:r>
-      <w:r>
-        <w:rPr>
-          <w:rFonts w:ascii="Andale Mono" w:hAnsi="Andale Mono"/>
-          <w:b w:val="false"/>
-          <w:bCs w:val="false"/>
-          <w:i w:val="false"/>
-          <w:iCs w:val="false"/>
-          <w:sz w:val="12"/>
-          <w:szCs w:val="12"/>
-        </w:rPr>
-        <w:t xml:space="preserve">_: </w:t>
-      </w:r>
-      <w:r>
-        <w:rPr>
-          <w:rFonts w:ascii="Andale Mono" w:hAnsi="Andale Mono"/>
-          <w:b w:val="false"/>
-          <w:bCs w:val="false"/>
-          <w:i w:val="false"/>
-          <w:iCs w:val="false"/>
-          <w:sz w:val="12"/>
-          <w:szCs w:val="12"/>
-        </w:rPr>
-        <w:t>&amp;</w:t>
-      </w:r>
-      <w:r>
-        <w:rPr>
-          <w:rFonts w:ascii="Andale Mono" w:hAnsi="Andale Mono"/>
-          <w:b w:val="false"/>
-          <w:bCs w:val="false"/>
-          <w:i w:val="false"/>
-          <w:iCs w:val="false"/>
-          <w:sz w:val="12"/>
-          <w:szCs w:val="12"/>
-        </w:rPr>
-        <w:t>E</w:t>
-      </w:r>
-      <w:r>
-        <w:rPr>
-          <w:rFonts w:ascii="Andale Mono" w:hAnsi="Andale Mono"/>
-          <w:b w:val="false"/>
-          <w:bCs w:val="false"/>
-          <w:i w:val="false"/>
-          <w:iCs w:val="false"/>
-          <w:sz w:val="12"/>
-          <w:szCs w:val="12"/>
-        </w:rPr>
-        <w:t>n</w:t>
-      </w:r>
-      <w:r>
-        <w:rPr>
-          <w:rFonts w:ascii="Andale Mono" w:hAnsi="Andale Mono"/>
-          <w:b w:val="false"/>
-          <w:bCs w:val="false"/>
-          <w:i w:val="false"/>
-          <w:iCs w:val="false"/>
-          <w:sz w:val="12"/>
-          <w:szCs w:val="12"/>
-        </w:rPr>
-        <w:t>v</w:t>
-      </w:r>
-      <w:r>
-        <w:rPr>
-          <w:rFonts w:ascii="Andale Mono" w:hAnsi="Andale Mono"/>
-          <w:b w:val="false"/>
-          <w:bCs w:val="false"/>
-          <w:i w:val="false"/>
-          <w:iCs w:val="false"/>
-          <w:sz w:val="12"/>
-          <w:szCs w:val="12"/>
-        </w:rPr>
-        <w:t xml:space="preserve">, </w:t>
-      </w:r>
-      <w:r>
-        <w:rPr>
-          <w:rFonts w:ascii="Andale Mono" w:hAnsi="Andale Mono"/>
-          <w:b w:val="false"/>
-          <w:bCs w:val="false"/>
-          <w:i w:val="false"/>
-          <w:iCs w:val="false"/>
-          <w:sz w:val="12"/>
-          <w:szCs w:val="12"/>
-        </w:rPr>
-        <w:t>_</w:t>
-      </w:r>
-      <w:r>
-        <w:rPr>
-          <w:rFonts w:ascii="Andale Mono" w:hAnsi="Andale Mono"/>
-          <w:b w:val="false"/>
-          <w:bCs w:val="false"/>
-          <w:i w:val="false"/>
-          <w:iCs w:val="false"/>
-          <w:sz w:val="12"/>
-          <w:szCs w:val="12"/>
-        </w:rPr>
-        <w:t>: Exception) → String</w:t>
-      </w:r>
-    </w:p>
-    <w:p>
-      <w:pPr>
-        <w:pStyle w:val="Normal"/>
-        <w:rPr>
-          <w:b w:val="false"/>
-          <w:bCs w:val="false"/>
-        </w:rPr>
-      </w:pPr>
-      <w:r>
-        <w:rPr>
-          <w:rFonts w:ascii="Andale Mono" w:hAnsi="Andale Mono"/>
-          <w:b w:val="false"/>
-          <w:bCs w:val="false"/>
-          <w:i w:val="false"/>
-          <w:iCs w:val="false"/>
-          <w:sz w:val="12"/>
-          <w:szCs w:val="12"/>
-        </w:rPr>
-        <w:t xml:space="preserve">  </w:t>
-      </w:r>
-      <w:r>
-        <w:rPr>
-          <w:rFonts w:ascii="Andale Mono" w:hAnsi="Andale Mono"/>
-          <w:b w:val="false"/>
-          <w:bCs w:val="false"/>
-          <w:i w:val="false"/>
-          <w:iCs w:val="false"/>
-          <w:sz w:val="12"/>
-          <w:szCs w:val="12"/>
-        </w:rPr>
-        <w:t>fn eval(</w:t>
-      </w:r>
-      <w:r>
-        <w:rPr>
-          <w:rFonts w:ascii="Andale Mono" w:hAnsi="Andale Mono"/>
-          <w:b w:val="false"/>
-          <w:bCs w:val="false"/>
-          <w:i w:val="false"/>
-          <w:iCs w:val="false"/>
-          <w:sz w:val="12"/>
-          <w:szCs w:val="12"/>
-        </w:rPr>
-        <w:t xml:space="preserve">_: </w:t>
-      </w:r>
-      <w:r>
-        <w:rPr>
-          <w:rFonts w:ascii="Andale Mono" w:hAnsi="Andale Mono"/>
-          <w:b w:val="false"/>
-          <w:bCs w:val="false"/>
-          <w:i w:val="false"/>
-          <w:iCs w:val="false"/>
-          <w:sz w:val="12"/>
-          <w:szCs w:val="12"/>
-        </w:rPr>
-        <w:t>&amp;</w:t>
-      </w:r>
-      <w:r>
-        <w:rPr>
-          <w:rFonts w:ascii="Andale Mono" w:hAnsi="Andale Mono"/>
-          <w:b w:val="false"/>
-          <w:bCs w:val="false"/>
-          <w:i w:val="false"/>
-          <w:iCs w:val="false"/>
-          <w:sz w:val="12"/>
-          <w:szCs w:val="12"/>
-        </w:rPr>
-        <w:t>E</w:t>
-      </w:r>
-      <w:r>
-        <w:rPr>
-          <w:rFonts w:ascii="Andale Mono" w:hAnsi="Andale Mono"/>
-          <w:b w:val="false"/>
-          <w:bCs w:val="false"/>
-          <w:i w:val="false"/>
-          <w:iCs w:val="false"/>
-          <w:sz w:val="12"/>
-          <w:szCs w:val="12"/>
-        </w:rPr>
-        <w:t>n</w:t>
-      </w:r>
-      <w:r>
-        <w:rPr>
-          <w:rFonts w:ascii="Andale Mono" w:hAnsi="Andale Mono"/>
-          <w:b w:val="false"/>
-          <w:bCs w:val="false"/>
-          <w:i w:val="false"/>
-          <w:iCs w:val="false"/>
-          <w:sz w:val="12"/>
-          <w:szCs w:val="12"/>
-        </w:rPr>
-        <w:t>v</w:t>
-      </w:r>
-      <w:r>
-        <w:rPr>
-          <w:rFonts w:ascii="Andale Mono" w:hAnsi="Andale Mono"/>
-          <w:b w:val="false"/>
-          <w:bCs w:val="false"/>
-          <w:i w:val="false"/>
-          <w:iCs w:val="false"/>
-          <w:sz w:val="12"/>
-          <w:szCs w:val="12"/>
-        </w:rPr>
-        <w:t xml:space="preserve">, </w:t>
-      </w:r>
-      <w:r>
-        <w:rPr>
-          <w:rFonts w:ascii="Andale Mono" w:hAnsi="Andale Mono"/>
-          <w:b w:val="false"/>
-          <w:bCs w:val="false"/>
-          <w:i w:val="false"/>
-          <w:iCs w:val="false"/>
-          <w:sz w:val="12"/>
-          <w:szCs w:val="12"/>
-        </w:rPr>
-        <w:t>_</w:t>
-      </w:r>
-      <w:r>
-        <w:rPr>
-          <w:rFonts w:ascii="Andale Mono" w:hAnsi="Andale Mono"/>
-          <w:b w:val="false"/>
-          <w:bCs w:val="false"/>
-          <w:i w:val="false"/>
-          <w:iCs w:val="false"/>
-          <w:sz w:val="12"/>
-          <w:szCs w:val="12"/>
-        </w:rPr>
-        <w:t>: Tag) → R</w:t>
-      </w:r>
-      <w:r>
-        <w:rPr>
-          <w:rFonts w:ascii="Andale Mono" w:hAnsi="Andale Mono"/>
-          <w:b w:val="false"/>
-          <w:bCs w:val="false"/>
-          <w:i w:val="false"/>
-          <w:iCs w:val="false"/>
-          <w:sz w:val="12"/>
-          <w:szCs w:val="12"/>
-        </w:rPr>
-        <w:t>e</w:t>
-      </w:r>
-      <w:r>
-        <w:rPr>
-          <w:rFonts w:ascii="Andale Mono" w:hAnsi="Andale Mono"/>
-          <w:b w:val="false"/>
-          <w:bCs w:val="false"/>
-          <w:i w:val="false"/>
-          <w:iCs w:val="false"/>
-          <w:sz w:val="12"/>
-          <w:szCs w:val="12"/>
-        </w:rPr>
-        <w:t>s</w:t>
-      </w:r>
-      <w:r>
-        <w:rPr>
-          <w:rFonts w:ascii="Andale Mono" w:hAnsi="Andale Mono"/>
-          <w:b w:val="false"/>
-          <w:bCs w:val="false"/>
-          <w:i w:val="false"/>
-          <w:iCs w:val="false"/>
-          <w:sz w:val="12"/>
-          <w:szCs w:val="12"/>
-        </w:rPr>
-        <w:t>ult&lt;Tag&gt;</w:t>
-      </w:r>
-    </w:p>
-    <w:p>
-      <w:pPr>
-        <w:pStyle w:val="Normal"/>
-        <w:rPr>
-          <w:b w:val="false"/>
-          <w:bCs w:val="false"/>
-        </w:rPr>
-      </w:pPr>
-      <w:r>
-        <w:rPr>
-          <w:rFonts w:ascii="Andale Mono" w:hAnsi="Andale Mono"/>
-          <w:b w:val="false"/>
-          <w:bCs w:val="false"/>
-          <w:i w:val="false"/>
-          <w:iCs w:val="false"/>
-          <w:sz w:val="12"/>
-          <w:szCs w:val="12"/>
-        </w:rPr>
-        <w:t xml:space="preserve">  </w:t>
-      </w:r>
-      <w:r>
-        <w:rPr>
-          <w:rFonts w:ascii="Andale Mono" w:hAnsi="Andale Mono"/>
-          <w:b w:val="false"/>
-          <w:bCs w:val="false"/>
-          <w:i w:val="false"/>
-          <w:iCs w:val="false"/>
-          <w:sz w:val="12"/>
-          <w:szCs w:val="12"/>
-        </w:rPr>
-        <w:t>fn eval_str(</w:t>
-      </w:r>
-      <w:r>
-        <w:rPr>
-          <w:rFonts w:ascii="Andale Mono" w:hAnsi="Andale Mono"/>
-          <w:b w:val="false"/>
-          <w:bCs w:val="false"/>
-          <w:i w:val="false"/>
-          <w:iCs w:val="false"/>
-          <w:sz w:val="12"/>
-          <w:szCs w:val="12"/>
-        </w:rPr>
-        <w:t xml:space="preserve">_: </w:t>
-      </w:r>
-      <w:r>
-        <w:rPr>
-          <w:rFonts w:ascii="Andale Mono" w:hAnsi="Andale Mono"/>
-          <w:b w:val="false"/>
-          <w:bCs w:val="false"/>
-          <w:i w:val="false"/>
-          <w:iCs w:val="false"/>
-          <w:sz w:val="12"/>
-          <w:szCs w:val="12"/>
-        </w:rPr>
-        <w:t>&amp;</w:t>
-      </w:r>
-      <w:r>
-        <w:rPr>
-          <w:rFonts w:ascii="Andale Mono" w:hAnsi="Andale Mono"/>
-          <w:b w:val="false"/>
-          <w:bCs w:val="false"/>
-          <w:i w:val="false"/>
-          <w:iCs w:val="false"/>
-          <w:sz w:val="12"/>
-          <w:szCs w:val="12"/>
-        </w:rPr>
-        <w:t>E</w:t>
-      </w:r>
-      <w:r>
-        <w:rPr>
-          <w:rFonts w:ascii="Andale Mono" w:hAnsi="Andale Mono"/>
-          <w:b w:val="false"/>
-          <w:bCs w:val="false"/>
-          <w:i w:val="false"/>
-          <w:iCs w:val="false"/>
-          <w:sz w:val="12"/>
-          <w:szCs w:val="12"/>
-        </w:rPr>
-        <w:t>n</w:t>
-      </w:r>
-      <w:r>
-        <w:rPr>
-          <w:rFonts w:ascii="Andale Mono" w:hAnsi="Andale Mono"/>
-          <w:b w:val="false"/>
-          <w:bCs w:val="false"/>
-          <w:i w:val="false"/>
-          <w:iCs w:val="false"/>
-          <w:sz w:val="12"/>
-          <w:szCs w:val="12"/>
-        </w:rPr>
-        <w:t>v</w:t>
-      </w:r>
-      <w:r>
-        <w:rPr>
-          <w:rFonts w:ascii="Andale Mono" w:hAnsi="Andale Mono"/>
-          <w:b w:val="false"/>
-          <w:bCs w:val="false"/>
-          <w:i w:val="false"/>
-          <w:iCs w:val="false"/>
-          <w:sz w:val="12"/>
-          <w:szCs w:val="12"/>
-        </w:rPr>
-        <w:t xml:space="preserve">, </w:t>
-      </w:r>
-      <w:r>
-        <w:rPr>
-          <w:rFonts w:ascii="Andale Mono" w:hAnsi="Andale Mono"/>
-          <w:b w:val="false"/>
-          <w:bCs w:val="false"/>
-          <w:i w:val="false"/>
-          <w:iCs w:val="false"/>
-          <w:sz w:val="12"/>
-          <w:szCs w:val="12"/>
-        </w:rPr>
-        <w:t>_</w:t>
-      </w:r>
-      <w:r>
-        <w:rPr>
-          <w:rFonts w:ascii="Andale Mono" w:hAnsi="Andale Mono"/>
-          <w:b w:val="false"/>
-          <w:bCs w:val="false"/>
-          <w:i w:val="false"/>
-          <w:iCs w:val="false"/>
-          <w:sz w:val="12"/>
-          <w:szCs w:val="12"/>
-        </w:rPr>
-        <w:t>: &amp;str) → Result&lt;Tag&gt;</w:t>
-      </w:r>
-    </w:p>
-    <w:p>
-      <w:pPr>
-        <w:pStyle w:val="Normal"/>
-        <w:rPr>
-          <w:b w:val="false"/>
-          <w:bCs w:val="false"/>
-        </w:rPr>
-      </w:pPr>
-      <w:r>
-        <w:rPr>
-          <w:rFonts w:ascii="Andale Mono" w:hAnsi="Andale Mono"/>
-          <w:b w:val="false"/>
-          <w:bCs w:val="false"/>
-          <w:i w:val="false"/>
-          <w:iCs w:val="false"/>
-          <w:sz w:val="12"/>
-          <w:szCs w:val="12"/>
-        </w:rPr>
-        <w:t xml:space="preserve">  </w:t>
-      </w:r>
-      <w:r>
-        <w:rPr>
-          <w:rFonts w:ascii="Andale Mono" w:hAnsi="Andale Mono"/>
-          <w:b w:val="false"/>
-          <w:bCs w:val="false"/>
-          <w:i w:val="false"/>
-          <w:iCs w:val="false"/>
-          <w:sz w:val="12"/>
-          <w:szCs w:val="12"/>
-        </w:rPr>
-        <w:t>fn load(</w:t>
-      </w:r>
-      <w:r>
-        <w:rPr>
-          <w:rFonts w:ascii="Andale Mono" w:hAnsi="Andale Mono"/>
-          <w:b w:val="false"/>
-          <w:bCs w:val="false"/>
-          <w:i w:val="false"/>
-          <w:iCs w:val="false"/>
-          <w:sz w:val="12"/>
-          <w:szCs w:val="12"/>
-        </w:rPr>
-        <w:t xml:space="preserve">_: </w:t>
-      </w:r>
-      <w:r>
-        <w:rPr>
-          <w:rFonts w:ascii="Andale Mono" w:hAnsi="Andale Mono"/>
-          <w:b w:val="false"/>
-          <w:bCs w:val="false"/>
-          <w:i w:val="false"/>
-          <w:iCs w:val="false"/>
-          <w:sz w:val="12"/>
-          <w:szCs w:val="12"/>
-        </w:rPr>
-        <w:t>&amp;</w:t>
-      </w:r>
-      <w:r>
-        <w:rPr>
-          <w:rFonts w:ascii="Andale Mono" w:hAnsi="Andale Mono"/>
-          <w:b w:val="false"/>
-          <w:bCs w:val="false"/>
-          <w:i w:val="false"/>
-          <w:iCs w:val="false"/>
-          <w:sz w:val="12"/>
-          <w:szCs w:val="12"/>
-        </w:rPr>
-        <w:t>E</w:t>
-      </w:r>
-      <w:r>
-        <w:rPr>
-          <w:rFonts w:ascii="Andale Mono" w:hAnsi="Andale Mono"/>
-          <w:b w:val="false"/>
-          <w:bCs w:val="false"/>
-          <w:i w:val="false"/>
-          <w:iCs w:val="false"/>
-          <w:sz w:val="12"/>
-          <w:szCs w:val="12"/>
-        </w:rPr>
-        <w:t>n</w:t>
-      </w:r>
-      <w:r>
-        <w:rPr>
-          <w:rFonts w:ascii="Andale Mono" w:hAnsi="Andale Mono"/>
-          <w:b w:val="false"/>
-          <w:bCs w:val="false"/>
-          <w:i w:val="false"/>
-          <w:iCs w:val="false"/>
-          <w:sz w:val="12"/>
-          <w:szCs w:val="12"/>
-        </w:rPr>
-        <w:t>v</w:t>
-      </w:r>
-      <w:r>
-        <w:rPr>
-          <w:rFonts w:ascii="Andale Mono" w:hAnsi="Andale Mono"/>
-          <w:b w:val="false"/>
-          <w:bCs w:val="false"/>
-          <w:i w:val="false"/>
-          <w:iCs w:val="false"/>
-          <w:sz w:val="12"/>
-          <w:szCs w:val="12"/>
-        </w:rPr>
-        <w:t xml:space="preserve">, </w:t>
-      </w:r>
-      <w:r>
-        <w:rPr>
-          <w:rFonts w:ascii="Andale Mono" w:hAnsi="Andale Mono"/>
-          <w:b w:val="false"/>
-          <w:bCs w:val="false"/>
-          <w:i w:val="false"/>
-          <w:iCs w:val="false"/>
-          <w:sz w:val="12"/>
-          <w:szCs w:val="12"/>
-        </w:rPr>
-        <w:t>_</w:t>
-      </w:r>
-      <w:r>
-        <w:rPr>
-          <w:rFonts w:ascii="Andale Mono" w:hAnsi="Andale Mono"/>
-          <w:b w:val="false"/>
-          <w:bCs w:val="false"/>
-          <w:i w:val="false"/>
-          <w:iCs w:val="false"/>
-          <w:sz w:val="12"/>
-          <w:szCs w:val="12"/>
-        </w:rPr>
-        <w:t>: &amp;str) → Result&lt;bool&gt;</w:t>
-      </w:r>
-    </w:p>
-    <w:p>
-      <w:pPr>
-        <w:pStyle w:val="Normal"/>
-        <w:rPr>
-          <w:b w:val="false"/>
-          <w:bCs w:val="false"/>
-        </w:rPr>
-      </w:pPr>
-      <w:r>
-        <w:rPr>
-          <w:rFonts w:ascii="Andale Mono" w:hAnsi="Andale Mono"/>
-          <w:b w:val="false"/>
-          <w:bCs w:val="false"/>
-          <w:i w:val="false"/>
-          <w:iCs w:val="false"/>
-          <w:sz w:val="12"/>
-          <w:szCs w:val="12"/>
-        </w:rPr>
-        <w:t xml:space="preserve">  </w:t>
-      </w:r>
-      <w:r>
-        <w:rPr>
-          <w:rFonts w:ascii="Andale Mono" w:hAnsi="Andale Mono"/>
-          <w:b w:val="false"/>
-          <w:bCs w:val="false"/>
-          <w:i w:val="false"/>
-          <w:iCs w:val="false"/>
-          <w:sz w:val="12"/>
-          <w:szCs w:val="12"/>
-        </w:rPr>
-        <w:t>fn read(</w:t>
-      </w:r>
-      <w:r>
-        <w:rPr>
-          <w:rFonts w:ascii="Andale Mono" w:hAnsi="Andale Mono"/>
-          <w:b w:val="false"/>
-          <w:bCs w:val="false"/>
-          <w:i w:val="false"/>
-          <w:iCs w:val="false"/>
-          <w:sz w:val="12"/>
-          <w:szCs w:val="12"/>
-        </w:rPr>
-        <w:t xml:space="preserve">_: </w:t>
-      </w:r>
-      <w:r>
-        <w:rPr>
-          <w:rFonts w:ascii="Andale Mono" w:hAnsi="Andale Mono"/>
-          <w:b w:val="false"/>
-          <w:bCs w:val="false"/>
-          <w:i w:val="false"/>
-          <w:iCs w:val="false"/>
-          <w:sz w:val="12"/>
-          <w:szCs w:val="12"/>
-        </w:rPr>
-        <w:t>&amp;</w:t>
-      </w:r>
-      <w:r>
-        <w:rPr>
-          <w:rFonts w:ascii="Andale Mono" w:hAnsi="Andale Mono"/>
-          <w:b w:val="false"/>
-          <w:bCs w:val="false"/>
-          <w:i w:val="false"/>
-          <w:iCs w:val="false"/>
-          <w:sz w:val="12"/>
-          <w:szCs w:val="12"/>
-        </w:rPr>
-        <w:t>E</w:t>
-      </w:r>
-      <w:r>
-        <w:rPr>
-          <w:rFonts w:ascii="Andale Mono" w:hAnsi="Andale Mono"/>
-          <w:b w:val="false"/>
-          <w:bCs w:val="false"/>
-          <w:i w:val="false"/>
-          <w:iCs w:val="false"/>
-          <w:sz w:val="12"/>
-          <w:szCs w:val="12"/>
-        </w:rPr>
-        <w:t>n</w:t>
-      </w:r>
-      <w:r>
-        <w:rPr>
-          <w:rFonts w:ascii="Andale Mono" w:hAnsi="Andale Mono"/>
-          <w:b w:val="false"/>
-          <w:bCs w:val="false"/>
-          <w:i w:val="false"/>
-          <w:iCs w:val="false"/>
-          <w:sz w:val="12"/>
-          <w:szCs w:val="12"/>
-        </w:rPr>
-        <w:t>v</w:t>
-      </w:r>
-      <w:r>
-        <w:rPr>
-          <w:rFonts w:ascii="Andale Mono" w:hAnsi="Andale Mono"/>
-          <w:b w:val="false"/>
-          <w:bCs w:val="false"/>
-          <w:i w:val="false"/>
-          <w:iCs w:val="false"/>
-          <w:sz w:val="12"/>
-          <w:szCs w:val="12"/>
-        </w:rPr>
-        <w:t xml:space="preserve">, </w:t>
-      </w:r>
-      <w:r>
-        <w:rPr>
-          <w:rFonts w:ascii="Andale Mono" w:hAnsi="Andale Mono"/>
-          <w:b w:val="false"/>
-          <w:bCs w:val="false"/>
-          <w:i w:val="false"/>
-          <w:iCs w:val="false"/>
-          <w:sz w:val="12"/>
-          <w:szCs w:val="12"/>
-        </w:rPr>
-        <w:t>_</w:t>
-      </w:r>
-      <w:r>
-        <w:rPr>
-          <w:rFonts w:ascii="Andale Mono" w:hAnsi="Andale Mono"/>
-          <w:b w:val="false"/>
-          <w:bCs w:val="false"/>
-          <w:i w:val="false"/>
-          <w:iCs w:val="false"/>
-          <w:sz w:val="12"/>
-          <w:szCs w:val="12"/>
-        </w:rPr>
-        <w:t xml:space="preserve">: Tag, </w:t>
-      </w:r>
-      <w:r>
-        <w:rPr>
-          <w:rFonts w:ascii="Andale Mono" w:hAnsi="Andale Mono"/>
-          <w:b w:val="false"/>
-          <w:bCs w:val="false"/>
-          <w:i w:val="false"/>
-          <w:iCs w:val="false"/>
-          <w:sz w:val="12"/>
-          <w:szCs w:val="12"/>
-        </w:rPr>
-        <w:t>_</w:t>
-      </w:r>
-      <w:r>
-        <w:rPr>
-          <w:rFonts w:ascii="Andale Mono" w:hAnsi="Andale Mono"/>
-          <w:b w:val="false"/>
-          <w:bCs w:val="false"/>
-          <w:i w:val="false"/>
-          <w:iCs w:val="false"/>
-          <w:sz w:val="12"/>
-          <w:szCs w:val="12"/>
-        </w:rPr>
-        <w:t xml:space="preserve">: bool, </w:t>
-      </w:r>
-      <w:r>
-        <w:rPr>
-          <w:rFonts w:ascii="Andale Mono" w:hAnsi="Andale Mono"/>
-          <w:b w:val="false"/>
-          <w:bCs w:val="false"/>
-          <w:i w:val="false"/>
-          <w:iCs w:val="false"/>
-          <w:sz w:val="12"/>
-          <w:szCs w:val="12"/>
-        </w:rPr>
-        <w:t>_</w:t>
-      </w:r>
-      <w:r>
-        <w:rPr>
-          <w:rFonts w:ascii="Andale Mono" w:hAnsi="Andale Mono"/>
-          <w:b w:val="false"/>
-          <w:bCs w:val="false"/>
-          <w:i w:val="false"/>
-          <w:iCs w:val="false"/>
-          <w:sz w:val="12"/>
-          <w:szCs w:val="12"/>
-        </w:rPr>
-        <w:t>: Tag) → Result&lt;Tag&gt;</w:t>
-      </w:r>
-    </w:p>
-    <w:p>
-      <w:pPr>
-        <w:pStyle w:val="Normal"/>
-        <w:rPr>
-          <w:b w:val="false"/>
-          <w:bCs w:val="false"/>
-        </w:rPr>
-      </w:pPr>
-      <w:r>
-        <w:rPr>
-          <w:rFonts w:ascii="Andale Mono" w:hAnsi="Andale Mono"/>
-          <w:b w:val="false"/>
-          <w:bCs w:val="false"/>
-          <w:i w:val="false"/>
-          <w:iCs w:val="false"/>
-          <w:sz w:val="12"/>
-          <w:szCs w:val="12"/>
-        </w:rPr>
-        <w:t xml:space="preserve">  </w:t>
-      </w:r>
-      <w:r>
-        <w:rPr>
-          <w:rFonts w:ascii="Andale Mono" w:hAnsi="Andale Mono"/>
-          <w:b w:val="false"/>
-          <w:bCs w:val="false"/>
-          <w:i w:val="false"/>
-          <w:iCs w:val="false"/>
-          <w:sz w:val="12"/>
-          <w:szCs w:val="12"/>
-        </w:rPr>
-        <w:t>fn read_str(</w:t>
-      </w:r>
-      <w:r>
-        <w:rPr>
-          <w:rFonts w:ascii="Andale Mono" w:hAnsi="Andale Mono"/>
-          <w:b w:val="false"/>
-          <w:bCs w:val="false"/>
-          <w:i w:val="false"/>
-          <w:iCs w:val="false"/>
-          <w:sz w:val="12"/>
-          <w:szCs w:val="12"/>
-        </w:rPr>
-        <w:t xml:space="preserve">_: </w:t>
-      </w:r>
-      <w:r>
-        <w:rPr>
-          <w:rFonts w:ascii="Andale Mono" w:hAnsi="Andale Mono"/>
-          <w:b w:val="false"/>
-          <w:bCs w:val="false"/>
-          <w:i w:val="false"/>
-          <w:iCs w:val="false"/>
-          <w:sz w:val="12"/>
-          <w:szCs w:val="12"/>
-        </w:rPr>
-        <w:t>&amp;</w:t>
-      </w:r>
-      <w:r>
-        <w:rPr>
-          <w:rFonts w:ascii="Andale Mono" w:hAnsi="Andale Mono"/>
-          <w:b w:val="false"/>
-          <w:bCs w:val="false"/>
-          <w:i w:val="false"/>
-          <w:iCs w:val="false"/>
-          <w:sz w:val="12"/>
-          <w:szCs w:val="12"/>
-        </w:rPr>
-        <w:t>E</w:t>
-      </w:r>
-      <w:r>
-        <w:rPr>
-          <w:rFonts w:ascii="Andale Mono" w:hAnsi="Andale Mono"/>
-          <w:b w:val="false"/>
-          <w:bCs w:val="false"/>
-          <w:i w:val="false"/>
-          <w:iCs w:val="false"/>
-          <w:sz w:val="12"/>
-          <w:szCs w:val="12"/>
-        </w:rPr>
-        <w:t>n</w:t>
-      </w:r>
-      <w:r>
-        <w:rPr>
-          <w:rFonts w:ascii="Andale Mono" w:hAnsi="Andale Mono"/>
-          <w:b w:val="false"/>
-          <w:bCs w:val="false"/>
-          <w:i w:val="false"/>
-          <w:iCs w:val="false"/>
-          <w:sz w:val="12"/>
-          <w:szCs w:val="12"/>
-        </w:rPr>
-        <w:t>v</w:t>
-      </w:r>
-      <w:r>
-        <w:rPr>
-          <w:rFonts w:ascii="Andale Mono" w:hAnsi="Andale Mono"/>
-          <w:b w:val="false"/>
-          <w:bCs w:val="false"/>
-          <w:i w:val="false"/>
-          <w:iCs w:val="false"/>
-          <w:sz w:val="12"/>
-          <w:szCs w:val="12"/>
-        </w:rPr>
-        <w:t xml:space="preserve">, </w:t>
-      </w:r>
-      <w:r>
-        <w:rPr>
-          <w:rFonts w:ascii="Andale Mono" w:hAnsi="Andale Mono"/>
-          <w:b w:val="false"/>
-          <w:bCs w:val="false"/>
-          <w:i w:val="false"/>
-          <w:iCs w:val="false"/>
-          <w:sz w:val="12"/>
-          <w:szCs w:val="12"/>
-        </w:rPr>
-        <w:t>_</w:t>
-      </w:r>
-      <w:r>
-        <w:rPr>
-          <w:rFonts w:ascii="Andale Mono" w:hAnsi="Andale Mono"/>
-          <w:b w:val="false"/>
-          <w:bCs w:val="false"/>
-          <w:i w:val="false"/>
-          <w:iCs w:val="false"/>
-          <w:sz w:val="12"/>
-          <w:szCs w:val="12"/>
-        </w:rPr>
-        <w:t>: &amp;str) → Result&lt;Tag&gt;</w:t>
-      </w:r>
-    </w:p>
-    <w:p>
-      <w:pPr>
-        <w:pStyle w:val="Normal"/>
-        <w:rPr>
-          <w:b w:val="false"/>
-          <w:bCs w:val="false"/>
-        </w:rPr>
-      </w:pPr>
-      <w:r>
-        <w:rPr>
-          <w:rFonts w:ascii="Andale Mono" w:hAnsi="Andale Mono"/>
-          <w:b w:val="false"/>
-          <w:bCs w:val="false"/>
-          <w:i w:val="false"/>
-          <w:iCs w:val="false"/>
-          <w:sz w:val="12"/>
-          <w:szCs w:val="12"/>
-        </w:rPr>
-        <w:t xml:space="preserve">  </w:t>
-      </w:r>
-      <w:r>
-        <w:rPr>
-          <w:rFonts w:ascii="Andale Mono" w:hAnsi="Andale Mono"/>
-          <w:b w:val="false"/>
-          <w:bCs w:val="false"/>
-          <w:i w:val="false"/>
-          <w:iCs w:val="false"/>
-          <w:sz w:val="12"/>
-          <w:szCs w:val="12"/>
-        </w:rPr>
-        <w:t>fn image(</w:t>
-      </w:r>
-      <w:r>
-        <w:rPr>
-          <w:rFonts w:ascii="Andale Mono" w:hAnsi="Andale Mono"/>
-          <w:b w:val="false"/>
-          <w:bCs w:val="false"/>
-          <w:i w:val="false"/>
-          <w:iCs w:val="false"/>
-          <w:sz w:val="12"/>
-          <w:szCs w:val="12"/>
-        </w:rPr>
-        <w:t xml:space="preserve">_: </w:t>
-      </w:r>
-      <w:r>
-        <w:rPr>
-          <w:rFonts w:ascii="Andale Mono" w:hAnsi="Andale Mono"/>
-          <w:b w:val="false"/>
-          <w:bCs w:val="false"/>
-          <w:i w:val="false"/>
-          <w:iCs w:val="false"/>
-          <w:sz w:val="12"/>
-          <w:szCs w:val="12"/>
-        </w:rPr>
-        <w:t>&amp;</w:t>
-      </w:r>
-      <w:r>
-        <w:rPr>
-          <w:rFonts w:ascii="Andale Mono" w:hAnsi="Andale Mono"/>
-          <w:b w:val="false"/>
-          <w:bCs w:val="false"/>
-          <w:i w:val="false"/>
-          <w:iCs w:val="false"/>
-          <w:sz w:val="12"/>
-          <w:szCs w:val="12"/>
-        </w:rPr>
-        <w:t>E</w:t>
-      </w:r>
-      <w:r>
-        <w:rPr>
-          <w:rFonts w:ascii="Andale Mono" w:hAnsi="Andale Mono"/>
-          <w:b w:val="false"/>
-          <w:bCs w:val="false"/>
-          <w:i w:val="false"/>
-          <w:iCs w:val="false"/>
-          <w:sz w:val="12"/>
-          <w:szCs w:val="12"/>
-        </w:rPr>
-        <w:t>n</w:t>
-      </w:r>
-      <w:r>
-        <w:rPr>
-          <w:rFonts w:ascii="Andale Mono" w:hAnsi="Andale Mono"/>
-          <w:b w:val="false"/>
-          <w:bCs w:val="false"/>
-          <w:i w:val="false"/>
-          <w:iCs w:val="false"/>
-          <w:sz w:val="12"/>
-          <w:szCs w:val="12"/>
-        </w:rPr>
-        <w:t>v</w:t>
-      </w:r>
-      <w:r>
-        <w:rPr>
-          <w:rFonts w:ascii="Andale Mono" w:hAnsi="Andale Mono"/>
-          <w:b w:val="false"/>
-          <w:bCs w:val="false"/>
-          <w:i w:val="false"/>
-          <w:iCs w:val="false"/>
-          <w:sz w:val="12"/>
-          <w:szCs w:val="12"/>
-        </w:rPr>
-        <w:t>) → Result&lt;(Vec&lt;u8&gt;, Vec&lt;u8&gt;)&gt;</w:t>
-      </w:r>
-    </w:p>
-    <w:p>
-      <w:pPr>
-        <w:pStyle w:val="Normal"/>
-        <w:rPr>
-          <w:b w:val="false"/>
-          <w:bCs w:val="false"/>
-        </w:rPr>
-      </w:pPr>
-      <w:r>
-        <w:rPr>
-          <w:rFonts w:ascii="Andale Mono" w:hAnsi="Andale Mono"/>
-          <w:b w:val="false"/>
-          <w:bCs w:val="false"/>
-          <w:i w:val="false"/>
-          <w:iCs w:val="false"/>
-          <w:sz w:val="12"/>
-          <w:szCs w:val="12"/>
-        </w:rPr>
-        <w:t xml:space="preserve">  </w:t>
-      </w:r>
-      <w:r>
-        <w:rPr>
-          <w:rFonts w:ascii="Andale Mono" w:hAnsi="Andale Mono"/>
-          <w:b w:val="false"/>
-          <w:bCs w:val="false"/>
-          <w:i w:val="false"/>
-          <w:iCs w:val="false"/>
-          <w:sz w:val="12"/>
-          <w:szCs w:val="12"/>
-        </w:rPr>
-        <w:t xml:space="preserve">fn err_out() → Tag  </w:t>
-      </w:r>
-    </w:p>
-    <w:p>
-      <w:pPr>
-        <w:pStyle w:val="Normal"/>
-        <w:rPr>
-          <w:b w:val="false"/>
-          <w:bCs w:val="false"/>
-        </w:rPr>
-      </w:pPr>
-      <w:r>
-        <w:rPr>
-          <w:rFonts w:ascii="Andale Mono" w:hAnsi="Andale Mono"/>
-          <w:b w:val="false"/>
-          <w:bCs w:val="false"/>
-          <w:i w:val="false"/>
-          <w:iCs w:val="false"/>
-          <w:sz w:val="12"/>
-          <w:szCs w:val="12"/>
-        </w:rPr>
-        <w:t xml:space="preserve">  </w:t>
-      </w:r>
-      <w:r>
-        <w:rPr>
-          <w:rFonts w:ascii="Andale Mono" w:hAnsi="Andale Mono"/>
-          <w:b w:val="false"/>
-          <w:bCs w:val="false"/>
-          <w:i w:val="false"/>
-          <w:iCs w:val="false"/>
-          <w:sz w:val="12"/>
-          <w:szCs w:val="12"/>
-        </w:rPr>
-        <w:t>fn std_in() → Tag</w:t>
-      </w:r>
-    </w:p>
-    <w:p>
-      <w:pPr>
-        <w:pStyle w:val="Normal"/>
-        <w:rPr>
-          <w:b w:val="false"/>
-          <w:bCs w:val="false"/>
-        </w:rPr>
-      </w:pPr>
-      <w:r>
-        <w:rPr>
-          <w:rFonts w:ascii="Andale Mono" w:hAnsi="Andale Mono"/>
-          <w:b w:val="false"/>
-          <w:bCs w:val="false"/>
-          <w:i w:val="false"/>
-          <w:iCs w:val="false"/>
-          <w:sz w:val="12"/>
-          <w:szCs w:val="12"/>
-        </w:rPr>
-        <w:t xml:space="preserve">  </w:t>
-      </w:r>
-      <w:r>
-        <w:rPr>
-          <w:rFonts w:ascii="Andale Mono" w:hAnsi="Andale Mono"/>
-          <w:b w:val="false"/>
-          <w:bCs w:val="false"/>
-          <w:i w:val="false"/>
-          <w:iCs w:val="false"/>
-          <w:sz w:val="12"/>
-          <w:szCs w:val="12"/>
-        </w:rPr>
-        <w:t>fn std_out() → Tag</w:t>
-      </w:r>
-    </w:p>
-    <w:p>
-      <w:pPr>
-        <w:pStyle w:val="Normal"/>
-        <w:rPr>
-          <w:b w:val="false"/>
-          <w:bCs w:val="false"/>
-        </w:rPr>
-      </w:pPr>
-      <w:r>
-        <w:rPr>
-          <w:rFonts w:ascii="Andale Mono" w:hAnsi="Andale Mono"/>
-          <w:b w:val="false"/>
-          <w:bCs w:val="false"/>
-          <w:i w:val="false"/>
-          <w:iCs w:val="false"/>
-          <w:sz w:val="12"/>
-          <w:szCs w:val="12"/>
-        </w:rPr>
-        <w:t xml:space="preserve">  </w:t>
-      </w:r>
-      <w:r>
-        <w:rPr>
-          <w:rFonts w:ascii="Andale Mono" w:hAnsi="Andale Mono"/>
-          <w:b w:val="false"/>
-          <w:bCs w:val="false"/>
-          <w:i w:val="false"/>
-          <w:iCs w:val="false"/>
-          <w:sz w:val="12"/>
-          <w:szCs w:val="12"/>
-        </w:rPr>
-        <w:t>fn write(</w:t>
-      </w:r>
-      <w:r>
-        <w:rPr>
-          <w:rFonts w:ascii="Andale Mono" w:hAnsi="Andale Mono"/>
-          <w:b w:val="false"/>
-          <w:bCs w:val="false"/>
-          <w:i w:val="false"/>
-          <w:iCs w:val="false"/>
-          <w:sz w:val="12"/>
-          <w:szCs w:val="12"/>
-        </w:rPr>
-        <w:t xml:space="preserve">_: </w:t>
-      </w:r>
-      <w:r>
-        <w:rPr>
-          <w:rFonts w:ascii="Andale Mono" w:hAnsi="Andale Mono"/>
-          <w:b w:val="false"/>
-          <w:bCs w:val="false"/>
-          <w:i w:val="false"/>
-          <w:iCs w:val="false"/>
-          <w:sz w:val="12"/>
-          <w:szCs w:val="12"/>
-        </w:rPr>
-        <w:t>&amp;</w:t>
-      </w:r>
-      <w:r>
-        <w:rPr>
-          <w:rFonts w:ascii="Andale Mono" w:hAnsi="Andale Mono"/>
-          <w:b w:val="false"/>
-          <w:bCs w:val="false"/>
-          <w:i w:val="false"/>
-          <w:iCs w:val="false"/>
-          <w:sz w:val="12"/>
-          <w:szCs w:val="12"/>
-        </w:rPr>
-        <w:t>E</w:t>
-      </w:r>
-      <w:r>
-        <w:rPr>
-          <w:rFonts w:ascii="Andale Mono" w:hAnsi="Andale Mono"/>
-          <w:b w:val="false"/>
-          <w:bCs w:val="false"/>
-          <w:i w:val="false"/>
-          <w:iCs w:val="false"/>
-          <w:sz w:val="12"/>
-          <w:szCs w:val="12"/>
-        </w:rPr>
-        <w:t>n</w:t>
-      </w:r>
-      <w:r>
-        <w:rPr>
-          <w:rFonts w:ascii="Andale Mono" w:hAnsi="Andale Mono"/>
-          <w:b w:val="false"/>
-          <w:bCs w:val="false"/>
-          <w:i w:val="false"/>
-          <w:iCs w:val="false"/>
-          <w:sz w:val="12"/>
-          <w:szCs w:val="12"/>
-        </w:rPr>
-        <w:t>v</w:t>
-      </w:r>
-      <w:r>
-        <w:rPr>
-          <w:rFonts w:ascii="Andale Mono" w:hAnsi="Andale Mono"/>
-          <w:b w:val="false"/>
-          <w:bCs w:val="false"/>
-          <w:i w:val="false"/>
-          <w:iCs w:val="false"/>
-          <w:sz w:val="12"/>
-          <w:szCs w:val="12"/>
-        </w:rPr>
-        <w:t xml:space="preserve">, </w:t>
-      </w:r>
-      <w:r>
-        <w:rPr>
-          <w:rFonts w:ascii="Andale Mono" w:hAnsi="Andale Mono"/>
-          <w:b w:val="false"/>
-          <w:bCs w:val="false"/>
-          <w:i w:val="false"/>
-          <w:iCs w:val="false"/>
-          <w:sz w:val="12"/>
-          <w:szCs w:val="12"/>
-        </w:rPr>
-        <w:t>_</w:t>
-      </w:r>
-      <w:r>
-        <w:rPr>
-          <w:rFonts w:ascii="Andale Mono" w:hAnsi="Andale Mono"/>
-          <w:b w:val="false"/>
-          <w:bCs w:val="false"/>
-          <w:i w:val="false"/>
-          <w:iCs w:val="false"/>
-          <w:sz w:val="12"/>
-          <w:szCs w:val="12"/>
-        </w:rPr>
-        <w:t xml:space="preserve">: Tag, </w:t>
-      </w:r>
-      <w:r>
-        <w:rPr>
-          <w:rFonts w:ascii="Andale Mono" w:hAnsi="Andale Mono"/>
-          <w:b w:val="false"/>
-          <w:bCs w:val="false"/>
-          <w:i w:val="false"/>
-          <w:iCs w:val="false"/>
-          <w:sz w:val="12"/>
-          <w:szCs w:val="12"/>
-        </w:rPr>
-        <w:t>_</w:t>
-      </w:r>
-      <w:r>
-        <w:rPr>
-          <w:rFonts w:ascii="Andale Mono" w:hAnsi="Andale Mono"/>
-          <w:b w:val="false"/>
-          <w:bCs w:val="false"/>
-          <w:i w:val="false"/>
-          <w:iCs w:val="false"/>
-          <w:sz w:val="12"/>
-          <w:szCs w:val="12"/>
-        </w:rPr>
-        <w:t xml:space="preserve">: bool, </w:t>
-      </w:r>
-      <w:r>
-        <w:rPr>
-          <w:rFonts w:ascii="Andale Mono" w:hAnsi="Andale Mono"/>
-          <w:b w:val="false"/>
-          <w:bCs w:val="false"/>
-          <w:i w:val="false"/>
-          <w:iCs w:val="false"/>
-          <w:sz w:val="12"/>
-          <w:szCs w:val="12"/>
-        </w:rPr>
-        <w:t>_</w:t>
-      </w:r>
-      <w:r>
-        <w:rPr>
-          <w:rFonts w:ascii="Andale Mono" w:hAnsi="Andale Mono"/>
-          <w:b w:val="false"/>
-          <w:bCs w:val="false"/>
-          <w:i w:val="false"/>
-          <w:iCs w:val="false"/>
-          <w:sz w:val="12"/>
-          <w:szCs w:val="12"/>
-        </w:rPr>
-        <w:t>: Tag) → Result&lt;()&gt;</w:t>
-      </w:r>
-    </w:p>
-    <w:p>
-      <w:pPr>
-        <w:pStyle w:val="Normal"/>
-        <w:rPr>
-          <w:b w:val="false"/>
-          <w:bCs w:val="false"/>
-        </w:rPr>
-      </w:pPr>
-      <w:r>
-        <w:rPr>
-          <w:rFonts w:ascii="Andale Mono" w:hAnsi="Andale Mono"/>
-          <w:b w:val="false"/>
-          <w:bCs w:val="false"/>
-          <w:i w:val="false"/>
-          <w:iCs w:val="false"/>
-          <w:sz w:val="12"/>
-          <w:szCs w:val="12"/>
-        </w:rPr>
-        <w:t xml:space="preserve">  </w:t>
-      </w:r>
-      <w:r>
-        <w:rPr>
-          <w:rFonts w:ascii="Andale Mono" w:hAnsi="Andale Mono"/>
-          <w:b w:val="false"/>
-          <w:bCs w:val="false"/>
-          <w:i w:val="false"/>
-          <w:iCs w:val="false"/>
-          <w:sz w:val="12"/>
-          <w:szCs w:val="12"/>
-        </w:rPr>
-        <w:t>fn write_str(</w:t>
-      </w:r>
-      <w:r>
-        <w:rPr>
-          <w:rFonts w:ascii="Andale Mono" w:hAnsi="Andale Mono"/>
-          <w:b w:val="false"/>
-          <w:bCs w:val="false"/>
-          <w:i w:val="false"/>
-          <w:iCs w:val="false"/>
-          <w:sz w:val="12"/>
-          <w:szCs w:val="12"/>
-        </w:rPr>
-        <w:t xml:space="preserve">_: </w:t>
-      </w:r>
-      <w:r>
-        <w:rPr>
-          <w:rFonts w:ascii="Andale Mono" w:hAnsi="Andale Mono"/>
-          <w:b w:val="false"/>
-          <w:bCs w:val="false"/>
-          <w:i w:val="false"/>
-          <w:iCs w:val="false"/>
-          <w:sz w:val="12"/>
-          <w:szCs w:val="12"/>
-        </w:rPr>
-        <w:t>&amp;</w:t>
-      </w:r>
-      <w:r>
-        <w:rPr>
-          <w:rFonts w:ascii="Andale Mono" w:hAnsi="Andale Mono"/>
-          <w:b w:val="false"/>
-          <w:bCs w:val="false"/>
-          <w:i w:val="false"/>
-          <w:iCs w:val="false"/>
-          <w:sz w:val="12"/>
-          <w:szCs w:val="12"/>
-        </w:rPr>
-        <w:t>E</w:t>
-      </w:r>
-      <w:r>
-        <w:rPr>
-          <w:rFonts w:ascii="Andale Mono" w:hAnsi="Andale Mono"/>
-          <w:b w:val="false"/>
-          <w:bCs w:val="false"/>
-          <w:i w:val="false"/>
-          <w:iCs w:val="false"/>
-          <w:sz w:val="12"/>
-          <w:szCs w:val="12"/>
-        </w:rPr>
-        <w:t>n</w:t>
-      </w:r>
-      <w:r>
-        <w:rPr>
-          <w:rFonts w:ascii="Andale Mono" w:hAnsi="Andale Mono"/>
-          <w:b w:val="false"/>
-          <w:bCs w:val="false"/>
-          <w:i w:val="false"/>
-          <w:iCs w:val="false"/>
-          <w:sz w:val="12"/>
-          <w:szCs w:val="12"/>
-        </w:rPr>
-        <w:t>v</w:t>
-      </w:r>
-      <w:r>
-        <w:rPr>
-          <w:rFonts w:ascii="Andale Mono" w:hAnsi="Andale Mono"/>
-          <w:b w:val="false"/>
-          <w:bCs w:val="false"/>
-          <w:i w:val="false"/>
-          <w:iCs w:val="false"/>
-          <w:sz w:val="12"/>
-          <w:szCs w:val="12"/>
-        </w:rPr>
-        <w:t xml:space="preserve">, </w:t>
-      </w:r>
-      <w:r>
-        <w:rPr>
-          <w:rFonts w:ascii="Andale Mono" w:hAnsi="Andale Mono"/>
-          <w:b w:val="false"/>
-          <w:bCs w:val="false"/>
-          <w:i w:val="false"/>
-          <w:iCs w:val="false"/>
-          <w:sz w:val="12"/>
-          <w:szCs w:val="12"/>
-        </w:rPr>
-        <w:t>_</w:t>
-      </w:r>
-      <w:r>
-        <w:rPr>
-          <w:rFonts w:ascii="Andale Mono" w:hAnsi="Andale Mono"/>
-          <w:b w:val="false"/>
-          <w:bCs w:val="false"/>
-          <w:i w:val="false"/>
-          <w:iCs w:val="false"/>
-          <w:sz w:val="12"/>
-          <w:szCs w:val="12"/>
-        </w:rPr>
-        <w:t xml:space="preserve">: &amp;str, </w:t>
-      </w:r>
-      <w:r>
-        <w:rPr>
-          <w:rFonts w:ascii="Andale Mono" w:hAnsi="Andale Mono"/>
-          <w:b w:val="false"/>
-          <w:bCs w:val="false"/>
-          <w:i w:val="false"/>
-          <w:iCs w:val="false"/>
-          <w:sz w:val="12"/>
-          <w:szCs w:val="12"/>
-        </w:rPr>
-        <w:t>_</w:t>
-      </w:r>
-      <w:r>
-        <w:rPr>
-          <w:rFonts w:ascii="Andale Mono" w:hAnsi="Andale Mono"/>
-          <w:b w:val="false"/>
-          <w:bCs w:val="false"/>
-          <w:i w:val="false"/>
-          <w:iCs w:val="false"/>
-          <w:sz w:val="12"/>
-          <w:szCs w:val="12"/>
-        </w:rPr>
-        <w:t>: Tag) → Result&lt;()&gt;</w:t>
-      </w:r>
-    </w:p>
-    <w:p>
-      <w:pPr>
-        <w:pStyle w:val="Normal"/>
-        <w:rPr>
-          <w:b/>
-          <w:bCs/>
-        </w:rPr>
-      </w:pPr>
-      <w:r>
-        <w:rPr>
-          <w:rFonts w:ascii="Andale Mono" w:hAnsi="Andale Mono"/>
-          <w:b w:val="false"/>
-          <w:bCs w:val="false"/>
-          <w:i w:val="false"/>
-          <w:iCs w:val="false"/>
-          <w:sz w:val="12"/>
-          <w:szCs w:val="12"/>
-        </w:rPr>
-        <w:t xml:space="preserve">  </w:t>
-      </w:r>
-      <w:r>
-        <w:rPr>
-          <w:rFonts w:ascii="Andale Mono" w:hAnsi="Andale Mono"/>
-          <w:b w:val="false"/>
-          <w:bCs w:val="false"/>
-          <w:i w:val="false"/>
-          <w:iCs w:val="false"/>
-          <w:sz w:val="12"/>
-          <w:szCs w:val="12"/>
-        </w:rPr>
-        <w:t>fn write_to_string(</w:t>
-      </w:r>
-      <w:r>
-        <w:rPr>
-          <w:rFonts w:ascii="Andale Mono" w:hAnsi="Andale Mono"/>
-          <w:b w:val="false"/>
-          <w:bCs w:val="false"/>
-          <w:i w:val="false"/>
-          <w:iCs w:val="false"/>
-          <w:sz w:val="12"/>
-          <w:szCs w:val="12"/>
-        </w:rPr>
-        <w:t xml:space="preserve">_: </w:t>
-      </w:r>
-      <w:r>
-        <w:rPr>
-          <w:rFonts w:ascii="Andale Mono" w:hAnsi="Andale Mono"/>
-          <w:b w:val="false"/>
-          <w:bCs w:val="false"/>
-          <w:i w:val="false"/>
-          <w:iCs w:val="false"/>
-          <w:sz w:val="12"/>
-          <w:szCs w:val="12"/>
-        </w:rPr>
-        <w:t>&amp;</w:t>
-      </w:r>
-      <w:r>
-        <w:rPr>
-          <w:rFonts w:ascii="Andale Mono" w:hAnsi="Andale Mono"/>
-          <w:b w:val="false"/>
-          <w:bCs w:val="false"/>
-          <w:i w:val="false"/>
-          <w:iCs w:val="false"/>
-          <w:sz w:val="12"/>
-          <w:szCs w:val="12"/>
-        </w:rPr>
-        <w:t>E</w:t>
-      </w:r>
-      <w:r>
-        <w:rPr>
-          <w:rFonts w:ascii="Andale Mono" w:hAnsi="Andale Mono"/>
-          <w:b w:val="false"/>
-          <w:bCs w:val="false"/>
-          <w:i w:val="false"/>
-          <w:iCs w:val="false"/>
-          <w:sz w:val="12"/>
-          <w:szCs w:val="12"/>
-        </w:rPr>
-        <w:t>n</w:t>
-      </w:r>
-      <w:r>
-        <w:rPr>
-          <w:rFonts w:ascii="Andale Mono" w:hAnsi="Andale Mono"/>
-          <w:b w:val="false"/>
-          <w:bCs w:val="false"/>
-          <w:i w:val="false"/>
-          <w:iCs w:val="false"/>
-          <w:sz w:val="12"/>
-          <w:szCs w:val="12"/>
-        </w:rPr>
-        <w:t>v</w:t>
-      </w:r>
-      <w:r>
-        <w:rPr>
-          <w:rFonts w:ascii="Andale Mono" w:hAnsi="Andale Mono"/>
-          <w:b w:val="false"/>
-          <w:bCs w:val="false"/>
-          <w:i w:val="false"/>
-          <w:iCs w:val="false"/>
-          <w:sz w:val="12"/>
-          <w:szCs w:val="12"/>
-        </w:rPr>
-        <w:t xml:space="preserve">, </w:t>
-      </w:r>
-      <w:r>
-        <w:rPr>
-          <w:rFonts w:ascii="Andale Mono" w:hAnsi="Andale Mono"/>
-          <w:b w:val="false"/>
-          <w:bCs w:val="false"/>
-          <w:i w:val="false"/>
-          <w:iCs w:val="false"/>
-          <w:sz w:val="12"/>
-          <w:szCs w:val="12"/>
-        </w:rPr>
-        <w:t>_</w:t>
-      </w:r>
-      <w:r>
-        <w:rPr>
-          <w:rFonts w:ascii="Andale Mono" w:hAnsi="Andale Mono"/>
-          <w:b w:val="false"/>
-          <w:bCs w:val="false"/>
-          <w:i w:val="false"/>
-          <w:iCs w:val="false"/>
-          <w:sz w:val="12"/>
-          <w:szCs w:val="12"/>
-        </w:rPr>
-        <w:t xml:space="preserve">: Tag, </w:t>
-      </w:r>
-      <w:r>
-        <w:rPr>
-          <w:rFonts w:ascii="Andale Mono" w:hAnsi="Andale Mono"/>
-          <w:b w:val="false"/>
-          <w:bCs w:val="false"/>
-          <w:i w:val="false"/>
-          <w:iCs w:val="false"/>
-          <w:sz w:val="12"/>
-          <w:szCs w:val="12"/>
-        </w:rPr>
-        <w:t>_</w:t>
-      </w:r>
-      <w:r>
-        <w:rPr>
-          <w:rFonts w:ascii="Andale Mono" w:hAnsi="Andale Mono"/>
-          <w:b w:val="false"/>
-          <w:bCs w:val="false"/>
-          <w:i w:val="false"/>
-          <w:iCs w:val="false"/>
-          <w:sz w:val="12"/>
-          <w:szCs w:val="12"/>
-        </w:rPr>
-        <w:t>: bool) → String</w:t>
+        <w:t>fn write_to_string(_: &amp;Env, _: Tag, _: bool) → String</w:t>
       </w:r>
     </w:p>
     <w:p>
@@ -22251,7 +20740,7 @@
     </w:rPr>
   </w:style>
   <w:style w:type="paragraph" w:styleId="Heading1">
-    <w:name w:val="heading 1"/>
+    <w:name w:val="Heading 1"/>
     <w:basedOn w:val="Heading"/>
     <w:next w:val="BodyText"/>
     <w:qFormat/>
@@ -22314,7 +20803,7 @@
     </w:rPr>
   </w:style>
   <w:style w:type="paragraph" w:styleId="Caption">
-    <w:name w:val="caption"/>
+    <w:name w:val="Caption"/>
     <w:basedOn w:val="Normal"/>
     <w:qFormat/>
     <w:pPr>
@@ -22395,7 +20884,7 @@
     <w:rPr/>
   </w:style>
   <w:style w:type="paragraph" w:styleId="Header">
-    <w:name w:val="header"/>
+    <w:name w:val="Header"/>
     <w:basedOn w:val="HeaderandFooter"/>
     <w:pPr>
       <w:suppressLineNumbers/>

</xml_diff>

<commit_message>
#860 - runtime: async infrastructure
</commit_message>
<xml_diff>
--- a/doc/refcards/mu-ref.docx
+++ b/doc/refcards/mu-ref.docx
@@ -94,7 +94,7 @@
           <w:tab w:val="left" w:pos="4110" w:leader="none"/>
         </w:tabs>
         <w:suppressAutoHyphens w:val="true"/>
-        <w:overflowPunct w:val="true"/>
+        <w:overflowPunct w:val="false"/>
         <w:bidi w:val="0"/>
         <w:spacing w:before="0" w:after="0"/>
         <w:ind w:hanging="0" w:start="0" w:end="0"/>
@@ -319,31 +319,19 @@
           <w:sz w:val="16"/>
           <w:szCs w:val="22"/>
         </w:rPr>
-        <w:t>mu</w:t>
-      </w:r>
-      <w:r>
-        <w:rPr>
-          <w:rFonts w:ascii="Georgia" w:hAnsi="Georgia"/>
-          <w:b/>
-          <w:bCs/>
-          <w:i/>
-          <w:iCs/>
-          <w:sz w:val="16"/>
-          <w:szCs w:val="16"/>
-        </w:rPr>
-        <w:t xml:space="preserve"> namespace</w:t>
-      </w:r>
-      <w:r>
-        <w:rPr>
-          <w:rFonts w:ascii="Georgia" w:hAnsi="Georgia"/>
-          <w:b/>
-          <w:bCs/>
-          <w:i w:val="false"/>
-          <w:iCs w:val="false"/>
-          <w:sz w:val="16"/>
-          <w:szCs w:val="16"/>
-        </w:rPr>
-        <w:t xml:space="preserve">, version </w:t>
+        <w:tab/>
+      </w:r>
+      <w:r>
+        <w:rPr>
+          <w:rFonts w:ascii="Georgia" w:hAnsi="Georgia"/>
+          <w:b/>
+          <w:bCs/>
+          <w:i w:val="false"/>
+          <w:iCs w:val="false"/>
+          <w:sz w:val="16"/>
+          <w:szCs w:val="16"/>
+        </w:rPr>
+        <w:t xml:space="preserve">version </w:t>
       </w:r>
       <w:r>
         <w:rPr>
@@ -2271,7 +2259,27 @@
           <w:sz w:val="12"/>
           <w:szCs w:val="12"/>
         </w:rPr>
-        <w:t>default = [ “env”, “procinfo”, “std”, “nix”, "sysinfo" ]</w:t>
+        <w:t>default = [ “env”, “procinfo”, “std”, “</w:t>
+      </w:r>
+      <w:r>
+        <w:rPr>
+          <w:rFonts w:ascii="Andale Mono" w:hAnsi="Andale Mono"/>
+          <w:b/>
+          <w:bCs/>
+          <w:sz w:val="12"/>
+          <w:szCs w:val="12"/>
+        </w:rPr>
+        <w:t xml:space="preserve">timer”, </w:t>
+      </w:r>
+      <w:r>
+        <w:rPr>
+          <w:rFonts w:ascii="Andale Mono" w:hAnsi="Andale Mono"/>
+          <w:b/>
+          <w:bCs/>
+          <w:sz w:val="12"/>
+          <w:szCs w:val="12"/>
+        </w:rPr>
+        <w:t>“nix”, "sysinfo" ]</w:t>
       </w:r>
     </w:p>
     <w:p>
@@ -3387,76 +3395,76 @@
       <w:r>
         <w:rPr>
           <w:rFonts w:ascii="Georgia" w:hAnsi="Georgia"/>
-          <w:b w:val="false"/>
-          <w:bCs w:val="false"/>
-          <w:i w:val="false"/>
-          <w:iCs w:val="false"/>
+          <w:b/>
+          <w:bCs/>
           <w:sz w:val="14"/>
           <w:szCs w:val="14"/>
         </w:rPr>
         <w:tab/>
         <w:tab/>
-        <w:tab/>
-        <w:tab/>
-        <w:tab/>
-        <w:t>in bytes</w:t>
-      </w:r>
-    </w:p>
-    <w:p>
-      <w:pPr>
-        <w:pStyle w:val="Normal"/>
-        <w:rPr>
+        <w:t>process-mem-res</w:t>
+        <w:tab/>
+      </w:r>
+      <w:r>
+        <w:rPr>
+          <w:rFonts w:ascii="Georgia" w:hAnsi="Georgia"/>
+          <w:b w:val="false"/>
+          <w:bCs w:val="false"/>
+          <w:i/>
+          <w:iCs/>
           <w:sz w:val="14"/>
           <w:szCs w:val="14"/>
         </w:rPr>
-      </w:pPr>
-      <w:r>
-        <w:rPr>
-          <w:rFonts w:ascii="Georgia" w:hAnsi="Georgia"/>
-          <w:b/>
-          <w:bCs/>
+        <w:t>fixnum</w:t>
+        <w:tab/>
+      </w:r>
+      <w:r>
+        <w:rPr>
+          <w:rFonts w:ascii="Georgia" w:hAnsi="Georgia"/>
+          <w:b w:val="false"/>
+          <w:bCs w:val="false"/>
+          <w:i w:val="false"/>
+          <w:iCs w:val="false"/>
           <w:sz w:val="14"/>
           <w:szCs w:val="14"/>
         </w:rPr>
-        <w:tab/>
-        <w:tab/>
-        <w:t>process-mem-res</w:t>
-        <w:tab/>
-      </w:r>
-      <w:r>
-        <w:rPr>
-          <w:rFonts w:ascii="Georgia" w:hAnsi="Georgia"/>
-          <w:b w:val="false"/>
-          <w:bCs w:val="false"/>
-          <w:i/>
-          <w:iCs/>
+        <w:t>reserve</w:t>
+      </w:r>
+    </w:p>
+    <w:p>
+      <w:pPr>
+        <w:pStyle w:val="Normal"/>
+        <w:rPr>
           <w:sz w:val="14"/>
           <w:szCs w:val="14"/>
         </w:rPr>
-        <w:t>fixnum</w:t>
-        <w:tab/>
-      </w:r>
-      <w:r>
-        <w:rPr>
-          <w:rFonts w:ascii="Georgia" w:hAnsi="Georgia"/>
-          <w:b w:val="false"/>
-          <w:bCs w:val="false"/>
-          <w:i w:val="false"/>
-          <w:iCs w:val="false"/>
+      </w:pPr>
+      <w:r>
+        <w:rPr>
+          <w:rFonts w:ascii="Georgia" w:hAnsi="Georgia"/>
+          <w:b/>
+          <w:bCs/>
           <w:sz w:val="14"/>
           <w:szCs w:val="14"/>
         </w:rPr>
-        <w:t>reserve</w:t>
-      </w:r>
-    </w:p>
-    <w:p>
-      <w:pPr>
-        <w:pStyle w:val="Normal"/>
-        <w:rPr>
+        <w:tab/>
+        <w:tab/>
+        <w:t>process-time</w:t>
+        <w:tab/>
+      </w:r>
+      <w:r>
+        <w:rPr>
+          <w:rFonts w:ascii="Georgia" w:hAnsi="Georgia"/>
+          <w:b w:val="false"/>
+          <w:bCs w:val="false"/>
+          <w:i/>
+          <w:iCs/>
           <w:sz w:val="14"/>
           <w:szCs w:val="14"/>
         </w:rPr>
-      </w:pPr>
+        <w:t>fixnum</w:t>
+        <w:tab/>
+      </w:r>
       <w:r>
         <w:rPr>
           <w:rFonts w:ascii="Georgia" w:hAnsi="Georgia"/>
@@ -3467,12 +3475,7 @@
           <w:sz w:val="14"/>
           <w:szCs w:val="14"/>
         </w:rPr>
-        <w:tab/>
-        <w:tab/>
-        <w:tab/>
-        <w:tab/>
-        <w:tab/>
-        <w:t>in bytes</w:t>
+        <w:t>microseconds</w:t>
       </w:r>
     </w:p>
     <w:p>
@@ -3493,7 +3496,7 @@
         </w:rPr>
         <w:tab/>
         <w:tab/>
-        <w:t>process-time</w:t>
+        <w:t>time-units-per-sec</w:t>
         <w:tab/>
       </w:r>
       <w:r>
@@ -3507,29 +3510,26 @@
           <w:szCs w:val="14"/>
         </w:rPr>
         <w:t>fixnum</w:t>
-        <w:tab/>
-      </w:r>
-      <w:r>
-        <w:rPr>
-          <w:rFonts w:ascii="Georgia" w:hAnsi="Georgia"/>
-          <w:b w:val="false"/>
-          <w:bCs w:val="false"/>
-          <w:i w:val="false"/>
-          <w:iCs w:val="false"/>
+      </w:r>
+    </w:p>
+    <w:p>
+      <w:pPr>
+        <w:pStyle w:val="Normal"/>
+        <w:rPr>
           <w:sz w:val="14"/>
           <w:szCs w:val="14"/>
         </w:rPr>
-        <w:t>microseconds</w:t>
-      </w:r>
-    </w:p>
-    <w:p>
-      <w:pPr>
-        <w:pStyle w:val="Normal"/>
-        <w:rPr>
+      </w:pPr>
+      <w:r>
+        <w:rPr>
+          <w:rFonts w:ascii="Georgia" w:hAnsi="Georgia"/>
+          <w:b/>
+          <w:bCs/>
           <w:sz w:val="14"/>
           <w:szCs w:val="14"/>
         </w:rPr>
-      </w:pPr>
+        <w:t xml:space="preserve"> </w:t>
+      </w:r>
       <w:r>
         <w:rPr>
           <w:rFonts w:ascii="Georgia" w:hAnsi="Georgia"/>
@@ -3538,22 +3538,22 @@
           <w:sz w:val="14"/>
           <w:szCs w:val="14"/>
         </w:rPr>
-        <w:tab/>
-        <w:tab/>
-        <w:t>time-units-per-sec</w:t>
-        <w:tab/>
-      </w:r>
-      <w:r>
-        <w:rPr>
-          <w:rFonts w:ascii="Georgia" w:hAnsi="Georgia"/>
-          <w:b w:val="false"/>
-          <w:bCs w:val="false"/>
-          <w:i/>
-          <w:iCs/>
+        <w:t>prof</w:t>
+        <w:tab/>
+        <w:tab/>
+        <w:t>prof-control</w:t>
+        <w:tab/>
+        <w:tab/>
+      </w:r>
+      <w:r>
+        <w:rPr>
+          <w:rFonts w:ascii="Georgia" w:hAnsi="Georgia"/>
+          <w:b w:val="false"/>
+          <w:bCs w:val="false"/>
           <w:sz w:val="14"/>
           <w:szCs w:val="14"/>
         </w:rPr>
-        <w:t>fixnum</w:t>
+        <w:t>enable</w:t>
       </w:r>
     </w:p>
     <w:p>
@@ -3569,6 +3569,8 @@
           <w:rFonts w:ascii="Georgia" w:hAnsi="Georgia"/>
           <w:b/>
           <w:bCs/>
+          <w:i w:val="false"/>
+          <w:iCs w:val="false"/>
           <w:sz w:val="14"/>
           <w:szCs w:val="14"/>
         </w:rPr>
@@ -3579,35 +3581,38 @@
           <w:rFonts w:ascii="Georgia" w:hAnsi="Georgia"/>
           <w:b/>
           <w:bCs/>
+          <w:i w:val="false"/>
+          <w:iCs w:val="false"/>
           <w:sz w:val="14"/>
           <w:szCs w:val="14"/>
         </w:rPr>
-        <w:t>prof</w:t>
-        <w:tab/>
-        <w:tab/>
-        <w:t>prof-control</w:t>
-        <w:tab/>
-        <w:tab/>
-      </w:r>
-      <w:r>
-        <w:rPr>
-          <w:rFonts w:ascii="Georgia" w:hAnsi="Georgia"/>
-          <w:b w:val="false"/>
-          <w:bCs w:val="false"/>
+        <w:t>timer</w:t>
+      </w:r>
+      <w:r>
+        <w:rPr>
+          <w:rFonts w:ascii="Georgia" w:hAnsi="Georgia"/>
+          <w:b/>
+          <w:bCs/>
+          <w:i w:val="false"/>
+          <w:iCs w:val="false"/>
           <w:sz w:val="14"/>
           <w:szCs w:val="14"/>
         </w:rPr>
-        <w:t>enable</w:t>
-      </w:r>
-    </w:p>
-    <w:p>
-      <w:pPr>
-        <w:pStyle w:val="Normal"/>
-        <w:rPr>
+        <w:tab/>
+        <w:tab/>
+      </w:r>
+      <w:r>
+        <w:rPr>
+          <w:rFonts w:ascii="Georgia" w:hAnsi="Georgia"/>
+          <w:b/>
+          <w:bCs/>
+          <w:i w:val="false"/>
+          <w:iCs w:val="false"/>
           <w:sz w:val="14"/>
           <w:szCs w:val="14"/>
         </w:rPr>
-      </w:pPr>
+        <w:t>delay</w:t>
+      </w:r>
       <w:r>
         <w:rPr>
           <w:rFonts w:ascii="Georgia" w:hAnsi="Georgia"/>
@@ -3618,22 +3623,20 @@
           <w:sz w:val="14"/>
           <w:szCs w:val="14"/>
         </w:rPr>
-        <w:t xml:space="preserve"> </w:t>
-      </w:r>
-      <w:r>
-        <w:rPr>
-          <w:rFonts w:ascii="Georgia" w:hAnsi="Georgia"/>
-          <w:b/>
-          <w:bCs/>
-          <w:i w:val="false"/>
-          <w:iCs w:val="false"/>
+        <w:tab/>
+        <w:tab/>
+      </w:r>
+      <w:r>
+        <w:rPr>
+          <w:rFonts w:ascii="Georgia" w:hAnsi="Georgia"/>
+          <w:b w:val="false"/>
+          <w:bCs w:val="false"/>
+          <w:i/>
+          <w:iCs/>
           <w:sz w:val="14"/>
           <w:szCs w:val="14"/>
         </w:rPr>
-        <w:t>semispace</w:t>
-        <w:tab/>
-        <w:tab/>
-        <w:tab/>
+        <w:t>fixnum</w:t>
         <w:tab/>
       </w:r>
       <w:r>
@@ -3646,7 +3649,7 @@
           <w:sz w:val="14"/>
           <w:szCs w:val="14"/>
         </w:rPr>
-        <w:t>semispace heap</w:t>
+        <w:t>microseonds</w:t>
       </w:r>
       <w:r>
         <w:rPr>
@@ -7879,7 +7882,7 @@
         <w:pStyle w:val="Normal"/>
         <w:widowControl/>
         <w:suppressAutoHyphens w:val="true"/>
-        <w:overflowPunct w:val="true"/>
+        <w:overflowPunct w:val="false"/>
         <w:bidi w:val="0"/>
         <w:spacing w:before="0" w:after="0"/>
         <w:ind w:hanging="0" w:start="0" w:end="0"/>
@@ -17330,43 +17333,7 @@
           <w:sz w:val="12"/>
           <w:szCs w:val="12"/>
         </w:rPr>
-        <w:t xml:space="preserve">fn </w:t>
-      </w:r>
-      <w:r>
-        <w:rPr>
-          <w:rFonts w:ascii="Andale Mono" w:hAnsi="Andale Mono"/>
-          <w:b w:val="false"/>
-          <w:bCs w:val="false"/>
-          <w:i w:val="false"/>
-          <w:iCs w:val="false"/>
-          <w:sz w:val="12"/>
-          <w:szCs w:val="12"/>
-        </w:rPr>
-        <w:t>core</w:t>
-      </w:r>
-      <w:r>
-        <w:rPr>
-          <w:rFonts w:ascii="Andale Mono" w:hAnsi="Andale Mono"/>
-          <w:b w:val="false"/>
-          <w:bCs w:val="false"/>
-          <w:i w:val="false"/>
-          <w:iCs w:val="false"/>
-          <w:sz w:val="12"/>
-          <w:szCs w:val="12"/>
-        </w:rPr>
-        <w:t xml:space="preserve">() → </w:t>
-      </w:r>
-      <w:r>
-        <w:rPr>
-          <w:rFonts w:ascii="Andale Mono" w:hAnsi="Andale Mono"/>
-          <w:b w:val="false"/>
-          <w:bCs w:val="false"/>
-          <w:i w:val="false"/>
-          <w:iCs w:val="false"/>
-          <w:sz w:val="12"/>
-          <w:szCs w:val="12"/>
-        </w:rPr>
-        <w:t>&amp;Core</w:t>
+        <w:t>fn core() → &amp;Core</w:t>
       </w:r>
     </w:p>
     <w:p>
@@ -20725,7 +20692,7 @@
     <w:pPr>
       <w:widowControl/>
       <w:suppressAutoHyphens w:val="true"/>
-      <w:overflowPunct w:val="true"/>
+      <w:overflowPunct w:val="false"/>
       <w:bidi w:val="0"/>
       <w:spacing w:before="0" w:after="0"/>
       <w:jc w:val="start"/>

</xml_diff>

<commit_message>
#868 - runtime: add env feature
</commit_message>
<xml_diff>
--- a/doc/refcards/mu-ref.docx
+++ b/doc/refcards/mu-ref.docx
@@ -94,7 +94,7 @@
           <w:tab w:val="left" w:pos="4110" w:leader="none"/>
         </w:tabs>
         <w:suppressAutoHyphens w:val="true"/>
-        <w:overflowPunct w:val="false"/>
+        <w:overflowPunct w:val="true"/>
         <w:bidi w:val="0"/>
         <w:spacing w:before="0" w:after="0"/>
         <w:ind w:hanging="0" w:start="0" w:end="0"/>
@@ -116,7 +116,7 @@
           <w:u w:val="none"/>
           <w:shd w:fill="333333" w:val="clear"/>
         </w:rPr>
-        <w:t xml:space="preserve">             </w:t>
+        <w:t xml:space="preserve">               </w:t>
       </w:r>
       <w:r>
         <w:rPr>
@@ -158,7 +158,7 @@
           <w:u w:val="none"/>
           <w:shd w:fill="333333" w:val="clear"/>
         </w:rPr>
-        <w:t xml:space="preserve">Reference            </w:t>
+        <w:t xml:space="preserve">Reference         </w:t>
       </w:r>
       <w:r>
         <w:rPr>
@@ -357,7 +357,7 @@
           <w:sz w:val="16"/>
           <w:szCs w:val="16"/>
         </w:rPr>
-        <w:t>0.2.8</w:t>
+        <w:t>0.2.9</w:t>
       </w:r>
     </w:p>
     <w:p>
@@ -2502,17 +2502,6 @@
           <w:szCs w:val="14"/>
         </w:rPr>
         <w:t>microseonds</w:t>
-      </w:r>
-      <w:r>
-        <w:rPr>
-          <w:i/>
-          <w:iCs/>
-          <w:color w:val="FFFFFF"/>
-          <w:sz w:val="20"/>
-          <w:szCs w:val="20"/>
-          <w:shd w:fill="333333" w:val="clear"/>
-        </w:rPr>
-        <w:t xml:space="preserve"> </w:t>
       </w:r>
     </w:p>
     <w:p>
@@ -4273,6 +4262,124 @@
       </w:pPr>
       <w:r>
         <w:rPr>
+          <w:b/>
+          <w:bCs/>
+        </w:rPr>
+        <w:t xml:space="preserve"> </w:t>
+      </w:r>
+      <w:r>
+        <w:rPr>
+          <w:rFonts w:ascii="Georgia" w:hAnsi="Georgia"/>
+          <w:b/>
+          <w:bCs/>
+          <w:sz w:val="18"/>
+          <w:szCs w:val="18"/>
+        </w:rPr>
+        <w:t>:alambda</w:t>
+      </w:r>
+      <w:r>
+        <w:rPr>
+          <w:rFonts w:ascii="Georgia" w:hAnsi="Georgia"/>
+          <w:b w:val="false"/>
+          <w:bCs w:val="false"/>
+          <w:i w:val="false"/>
+          <w:sz w:val="18"/>
+          <w:szCs w:val="18"/>
+        </w:rPr>
+        <w:t xml:space="preserve"> </w:t>
+      </w:r>
+      <w:r>
+        <w:rPr>
+          <w:rFonts w:ascii="Georgia" w:hAnsi="Georgia"/>
+          <w:b w:val="false"/>
+          <w:bCs w:val="false"/>
+          <w:sz w:val="18"/>
+          <w:szCs w:val="18"/>
+        </w:rPr>
+        <w:t>list</w:t>
+      </w:r>
+      <w:r>
+        <w:rPr>
+          <w:rFonts w:ascii="Georgia" w:hAnsi="Georgia"/>
+          <w:b w:val="false"/>
+          <w:bCs w:val="false"/>
+          <w:i w:val="false"/>
+          <w:sz w:val="18"/>
+          <w:szCs w:val="18"/>
+        </w:rPr>
+        <w:t xml:space="preserve"> . l</w:t>
+      </w:r>
+      <w:r>
+        <w:rPr>
+          <w:rFonts w:ascii="Georgia" w:hAnsi="Georgia"/>
+          <w:b w:val="false"/>
+          <w:bCs w:val="false"/>
+          <w:sz w:val="18"/>
+          <w:szCs w:val="18"/>
+        </w:rPr>
+        <w:t>ist’</w:t>
+      </w:r>
+      <w:r>
+        <w:rPr>
+          <w:rFonts w:ascii="Georgia" w:hAnsi="Georgia"/>
+          <w:b w:val="false"/>
+          <w:bCs w:val="false"/>
+          <w:i w:val="false"/>
+          <w:iCs w:val="false"/>
+          <w:sz w:val="18"/>
+          <w:szCs w:val="18"/>
+        </w:rPr>
+        <w:tab/>
+      </w:r>
+      <w:r>
+        <w:rPr>
+          <w:rFonts w:ascii="Georgia" w:hAnsi="Georgia"/>
+          <w:i/>
+          <w:iCs/>
+          <w:sz w:val="18"/>
+          <w:szCs w:val="18"/>
+        </w:rPr>
+        <w:t>function</w:t>
+      </w:r>
+      <w:r>
+        <w:rPr>
+          <w:rFonts w:ascii="Georgia" w:hAnsi="Georgia"/>
+          <w:sz w:val="18"/>
+          <w:szCs w:val="18"/>
+        </w:rPr>
+        <w:tab/>
+      </w:r>
+      <w:r>
+        <w:rPr>
+          <w:rFonts w:ascii="Georgia" w:hAnsi="Georgia"/>
+          <w:i w:val="false"/>
+          <w:iCs w:val="false"/>
+          <w:sz w:val="18"/>
+          <w:szCs w:val="18"/>
+        </w:rPr>
+        <w:t xml:space="preserve">anonymous </w:t>
+      </w:r>
+      <w:r>
+        <w:rPr>
+          <w:rFonts w:ascii="Georgia" w:hAnsi="Georgia"/>
+          <w:i/>
+          <w:iCs/>
+          <w:sz w:val="18"/>
+          <w:szCs w:val="18"/>
+        </w:rPr>
+        <w:t>function</w:t>
+      </w:r>
+    </w:p>
+    <w:p>
+      <w:pPr>
+        <w:pStyle w:val="Normal"/>
+        <w:rPr>
+          <w:sz w:val="18"/>
+          <w:szCs w:val="18"/>
+        </w:rPr>
+      </w:pPr>
+      <w:r>
+        <w:rPr>
           <w:rFonts w:ascii="Georgia" w:hAnsi="Georgia"/>
           <w:b/>
           <w:bCs/>
@@ -5053,6 +5160,27 @@
       <w:pPr>
         <w:pStyle w:val="Normal"/>
         <w:rPr>
+          <w:rFonts w:ascii="Georgia" w:hAnsi="Georgia"/>
+          <w:b/>
+          <w:bCs/>
+          <w:sz w:val="16"/>
+          <w:szCs w:val="16"/>
+        </w:rPr>
+      </w:pPr>
+      <w:r>
+        <w:rPr>
+          <w:rFonts w:ascii="Georgia" w:hAnsi="Georgia"/>
+          <w:b/>
+          <w:bCs/>
+          <w:sz w:val="16"/>
+          <w:szCs w:val="16"/>
+        </w:rPr>
+      </w:r>
+    </w:p>
+    <w:p>
+      <w:pPr>
+        <w:pStyle w:val="Normal"/>
+        <w:rPr>
           <w:sz w:val="18"/>
           <w:szCs w:val="18"/>
         </w:rPr>
@@ -5237,18 +5365,315 @@
       </w:pPr>
       <w:r>
         <w:rPr>
-          <w:rFonts w:ascii="Georgia" w:hAnsi="Georgia"/>
-          <w:b/>
-          <w:bCs/>
-          <w:i w:val="false"/>
-          <w:iCs w:val="false"/>
-          <w:sz w:val="18"/>
-          <w:szCs w:val="18"/>
+          <w:rFonts w:eastAsia="Songti SC" w:cs="Arial Unicode MS" w:ascii="Georgia" w:hAnsi="Georgia"/>
+          <w:b/>
+          <w:bCs/>
+          <w:color w:val="auto"/>
+          <w:kern w:val="2"/>
+          <w:sz w:val="18"/>
+          <w:szCs w:val="18"/>
+          <w:lang w:val="en-US" w:eastAsia="zh-CN" w:bidi="hi-IN"/>
         </w:rPr>
         <w:t xml:space="preserve">   </w:t>
       </w:r>
       <w:r>
         <w:rPr>
+          <w:rFonts w:eastAsia="Songti SC" w:cs="Arial Unicode MS" w:ascii="Georgia" w:hAnsi="Georgia"/>
+          <w:b/>
+          <w:bCs/>
+          <w:color w:val="auto"/>
+          <w:kern w:val="2"/>
+          <w:sz w:val="18"/>
+          <w:szCs w:val="18"/>
+          <w:lang w:val="en-US" w:eastAsia="zh-CN" w:bidi="hi-IN"/>
+        </w:rPr>
+        <w:t>compile</w:t>
+      </w:r>
+      <w:r>
+        <w:rPr>
+          <w:rFonts w:ascii="Georgia" w:hAnsi="Georgia"/>
+          <w:b w:val="false"/>
+          <w:bCs/>
+          <w:i w:val="false"/>
+          <w:iCs/>
+          <w:sz w:val="18"/>
+          <w:szCs w:val="18"/>
+        </w:rPr>
+        <w:t xml:space="preserve"> </w:t>
+      </w:r>
+      <w:r>
+        <w:rPr>
+          <w:rFonts w:ascii="Georgia" w:hAnsi="Georgia"/>
+          <w:b w:val="false"/>
+          <w:bCs/>
+          <w:i/>
+          <w:iCs/>
+          <w:sz w:val="18"/>
+          <w:szCs w:val="18"/>
+        </w:rPr>
+        <w:t>form</w:t>
+      </w:r>
+      <w:r>
+        <w:rPr>
+          <w:rFonts w:ascii="Georgia" w:hAnsi="Georgia"/>
+          <w:b w:val="false"/>
+          <w:bCs/>
+          <w:i w:val="false"/>
+          <w:iCs/>
+          <w:sz w:val="18"/>
+          <w:szCs w:val="18"/>
+        </w:rPr>
+        <w:tab/>
+        <w:tab/>
+      </w:r>
+      <w:r>
+        <w:rPr>
+          <w:rFonts w:ascii="Georgia" w:hAnsi="Georgia"/>
+          <w:b w:val="false"/>
+          <w:bCs w:val="false"/>
+          <w:i/>
+          <w:iCs/>
+          <w:sz w:val="18"/>
+          <w:szCs w:val="18"/>
+        </w:rPr>
+        <w:t>T</w:t>
+      </w:r>
+      <w:r>
+        <w:rPr>
+          <w:rFonts w:ascii="Georgia" w:hAnsi="Georgia"/>
+          <w:b/>
+          <w:bCs/>
+          <w:i/>
+          <w:iCs/>
+          <w:sz w:val="18"/>
+          <w:szCs w:val="18"/>
+        </w:rPr>
+        <w:tab/>
+      </w:r>
+      <w:r>
+        <w:rPr>
+          <w:rFonts w:ascii="Georgia" w:hAnsi="Georgia"/>
+          <w:b w:val="false"/>
+          <w:bCs w:val="false"/>
+          <w:i/>
+          <w:iCs/>
+          <w:sz w:val="18"/>
+          <w:szCs w:val="18"/>
+        </w:rPr>
+        <w:t xml:space="preserve">mu </w:t>
+      </w:r>
+      <w:r>
+        <w:rPr>
+          <w:rFonts w:ascii="Georgia" w:hAnsi="Georgia"/>
+          <w:b w:val="false"/>
+          <w:bCs w:val="false"/>
+          <w:i w:val="false"/>
+          <w:iCs w:val="false"/>
+          <w:sz w:val="18"/>
+          <w:szCs w:val="18"/>
+        </w:rPr>
+        <w:t xml:space="preserve">form </w:t>
+      </w:r>
+      <w:r>
+        <w:rPr>
+          <w:rFonts w:eastAsia="Songti SC" w:cs="Arial Unicode MS" w:ascii="Georgia" w:hAnsi="Georgia"/>
+          <w:b w:val="false"/>
+          <w:bCs w:val="false"/>
+          <w:i w:val="false"/>
+          <w:iCs w:val="false"/>
+          <w:color w:val="auto"/>
+          <w:kern w:val="2"/>
+          <w:sz w:val="18"/>
+          <w:szCs w:val="18"/>
+          <w:lang w:val="en-US" w:eastAsia="zh-CN" w:bidi="hi-IN"/>
+        </w:rPr>
+        <w:t>compiler</w:t>
+      </w:r>
+    </w:p>
+    <w:p>
+      <w:pPr>
+        <w:pStyle w:val="Normal"/>
+        <w:rPr>
+          <w:sz w:val="18"/>
+          <w:szCs w:val="18"/>
+        </w:rPr>
+      </w:pPr>
+      <w:r>
+        <w:rPr>
+          <w:rFonts w:ascii="Georgia" w:hAnsi="Georgia"/>
+          <w:b/>
+          <w:bCs/>
+          <w:sz w:val="18"/>
+          <w:szCs w:val="18"/>
+        </w:rPr>
+        <w:t xml:space="preserve">   </w:t>
+      </w:r>
+      <w:r>
+        <w:rPr>
+          <w:rFonts w:ascii="Georgia" w:hAnsi="Georgia"/>
+          <w:b/>
+          <w:bCs/>
+          <w:sz w:val="18"/>
+          <w:szCs w:val="18"/>
+        </w:rPr>
+        <w:t>eq</w:t>
+      </w:r>
+      <w:r>
+        <w:rPr>
+          <w:rFonts w:ascii="Georgia" w:hAnsi="Georgia"/>
+          <w:b w:val="false"/>
+          <w:bCs/>
+          <w:i w:val="false"/>
+          <w:sz w:val="18"/>
+          <w:szCs w:val="18"/>
+        </w:rPr>
+        <w:t xml:space="preserve"> </w:t>
+      </w:r>
+      <w:r>
+        <w:rPr>
+          <w:rFonts w:ascii="Georgia" w:hAnsi="Georgia"/>
+          <w:b w:val="false"/>
+          <w:bCs w:val="false"/>
+          <w:i/>
+          <w:iCs/>
+          <w:sz w:val="18"/>
+          <w:szCs w:val="18"/>
+        </w:rPr>
+        <w:t xml:space="preserve">T </w:t>
+      </w:r>
+      <w:r>
+        <w:rPr>
+          <w:rFonts w:ascii="Georgia" w:hAnsi="Georgia"/>
+          <w:b w:val="false"/>
+          <w:bCs w:val="false"/>
+          <w:i w:val="false"/>
+          <w:iCs/>
+          <w:sz w:val="18"/>
+          <w:szCs w:val="18"/>
+        </w:rPr>
+        <w:t xml:space="preserve"> </w:t>
+      </w:r>
+      <w:r>
+        <w:rPr>
+          <w:rFonts w:ascii="Georgia" w:hAnsi="Georgia"/>
+          <w:b w:val="false"/>
+          <w:bCs w:val="false"/>
+          <w:i/>
+          <w:iCs/>
+          <w:sz w:val="18"/>
+          <w:szCs w:val="18"/>
+        </w:rPr>
+        <w:t>T’</w:t>
+        <w:tab/>
+        <w:tab/>
+      </w:r>
+      <w:r>
+        <w:rPr>
+          <w:rFonts w:eastAsia="Songti SC" w:cs="Arial Unicode MS" w:ascii="Georgia" w:hAnsi="Georgia"/>
+          <w:b w:val="false"/>
+          <w:bCs w:val="false"/>
+          <w:i/>
+          <w:iCs/>
+          <w:color w:val="auto"/>
+          <w:kern w:val="2"/>
+          <w:sz w:val="18"/>
+          <w:szCs w:val="18"/>
+          <w:u w:val="none"/>
+          <w:lang w:val="en-US" w:eastAsia="zh-CN" w:bidi="hi-IN"/>
+        </w:rPr>
+        <w:t>bool</w:t>
+      </w:r>
+      <w:r>
+        <w:rPr>
+          <w:rFonts w:eastAsia="Songti SC" w:cs="Arial Unicode MS" w:ascii="Georgia" w:hAnsi="Georgia"/>
+          <w:b/>
+          <w:bCs/>
+          <w:i/>
+          <w:iCs/>
+          <w:color w:val="auto"/>
+          <w:kern w:val="2"/>
+          <w:sz w:val="18"/>
+          <w:szCs w:val="18"/>
+          <w:u w:val="none"/>
+          <w:lang w:val="en-US" w:eastAsia="zh-CN" w:bidi="hi-IN"/>
+        </w:rPr>
+        <w:tab/>
+      </w:r>
+      <w:r>
+        <w:rPr>
+          <w:rFonts w:eastAsia="Songti SC" w:cs="Arial Unicode MS" w:ascii="Georgia" w:hAnsi="Georgia"/>
+          <w:b w:val="false"/>
+          <w:bCs w:val="false"/>
+          <w:i/>
+          <w:iCs/>
+          <w:color w:val="auto"/>
+          <w:kern w:val="2"/>
+          <w:sz w:val="18"/>
+          <w:szCs w:val="18"/>
+          <w:u w:val="none"/>
+          <w:lang w:val="en-US" w:eastAsia="zh-CN" w:bidi="hi-IN"/>
+        </w:rPr>
+        <w:t>T</w:t>
+      </w:r>
+      <w:r>
+        <w:rPr>
+          <w:rFonts w:ascii="Georgia" w:hAnsi="Georgia"/>
+          <w:b w:val="false"/>
+          <w:bCs w:val="false"/>
+          <w:i w:val="false"/>
+          <w:iCs w:val="false"/>
+          <w:sz w:val="18"/>
+          <w:szCs w:val="18"/>
+        </w:rPr>
+        <w:t xml:space="preserve"> and </w:t>
+      </w:r>
+      <w:r>
+        <w:rPr>
+          <w:rFonts w:ascii="Georgia" w:hAnsi="Georgia"/>
+          <w:b w:val="false"/>
+          <w:bCs w:val="false"/>
+          <w:i/>
+          <w:iCs/>
+          <w:sz w:val="18"/>
+          <w:szCs w:val="18"/>
+        </w:rPr>
+        <w:t>T’</w:t>
+      </w:r>
+      <w:r>
+        <w:rPr>
+          <w:rFonts w:ascii="Georgia" w:hAnsi="Georgia"/>
+          <w:b w:val="false"/>
+          <w:bCs w:val="false"/>
+          <w:i w:val="false"/>
+          <w:iCs w:val="false"/>
+          <w:sz w:val="18"/>
+          <w:szCs w:val="18"/>
+        </w:rPr>
+        <w:t xml:space="preserve"> identical?</w:t>
+      </w:r>
+    </w:p>
+    <w:p>
+      <w:pPr>
+        <w:pStyle w:val="Normal"/>
+        <w:rPr>
+          <w:sz w:val="18"/>
+          <w:szCs w:val="18"/>
+        </w:rPr>
+      </w:pPr>
+      <w:r>
+        <w:rPr>
+          <w:rFonts w:ascii="Georgia" w:hAnsi="Georgia"/>
+          <w:b/>
+          <w:bCs/>
+          <w:i w:val="false"/>
+          <w:iCs w:val="false"/>
+          <w:sz w:val="18"/>
+          <w:szCs w:val="18"/>
+        </w:rPr>
+        <w:t xml:space="preserve">   </w:t>
+      </w:r>
+      <w:r>
+        <w:rPr>
           <w:rFonts w:ascii="Georgia" w:hAnsi="Georgia"/>
           <w:b/>
           <w:bCs/>
@@ -5368,6 +5793,8 @@
           <w:rFonts w:ascii="Georgia" w:hAnsi="Georgia"/>
           <w:b/>
           <w:bCs/>
+          <w:i w:val="false"/>
+          <w:iCs w:val="false"/>
           <w:sz w:val="18"/>
           <w:szCs w:val="18"/>
         </w:rPr>
@@ -5378,105 +5805,34 @@
           <w:rFonts w:ascii="Georgia" w:hAnsi="Georgia"/>
           <w:b/>
           <w:bCs/>
-          <w:sz w:val="18"/>
-          <w:szCs w:val="18"/>
-        </w:rPr>
-        <w:t>eq</w:t>
-      </w:r>
-      <w:r>
-        <w:rPr>
-          <w:rFonts w:ascii="Georgia" w:hAnsi="Georgia"/>
-          <w:b w:val="false"/>
-          <w:bCs/>
-          <w:i w:val="false"/>
-          <w:sz w:val="18"/>
-          <w:szCs w:val="18"/>
-        </w:rPr>
-        <w:t xml:space="preserve"> </w:t>
-      </w:r>
-      <w:r>
-        <w:rPr>
-          <w:rFonts w:ascii="Georgia" w:hAnsi="Georgia"/>
-          <w:b w:val="false"/>
-          <w:bCs w:val="false"/>
-          <w:i/>
-          <w:iCs/>
-          <w:sz w:val="18"/>
-          <w:szCs w:val="18"/>
-        </w:rPr>
-        <w:t xml:space="preserve">T </w:t>
-      </w:r>
-      <w:r>
-        <w:rPr>
-          <w:rFonts w:ascii="Georgia" w:hAnsi="Georgia"/>
-          <w:b w:val="false"/>
-          <w:bCs w:val="false"/>
-          <w:i w:val="false"/>
-          <w:iCs/>
-          <w:sz w:val="18"/>
-          <w:szCs w:val="18"/>
-        </w:rPr>
-        <w:t xml:space="preserve"> </w:t>
-      </w:r>
-      <w:r>
-        <w:rPr>
-          <w:rFonts w:ascii="Georgia" w:hAnsi="Georgia"/>
-          <w:b w:val="false"/>
-          <w:bCs w:val="false"/>
-          <w:i/>
-          <w:iCs/>
-          <w:sz w:val="18"/>
-          <w:szCs w:val="18"/>
-        </w:rPr>
-        <w:t>T’</w:t>
-        <w:tab/>
-        <w:tab/>
-      </w:r>
-      <w:r>
-        <w:rPr>
-          <w:rFonts w:eastAsia="Songti SC" w:cs="Arial Unicode MS" w:ascii="Georgia" w:hAnsi="Georgia"/>
-          <w:b w:val="false"/>
-          <w:bCs w:val="false"/>
-          <w:i/>
-          <w:iCs/>
-          <w:color w:val="auto"/>
-          <w:kern w:val="2"/>
-          <w:sz w:val="18"/>
-          <w:szCs w:val="18"/>
-          <w:u w:val="none"/>
-          <w:lang w:val="en-US" w:eastAsia="zh-CN" w:bidi="hi-IN"/>
-        </w:rPr>
-        <w:t>bool</w:t>
-      </w:r>
-      <w:r>
-        <w:rPr>
-          <w:rFonts w:eastAsia="Songti SC" w:cs="Arial Unicode MS" w:ascii="Georgia" w:hAnsi="Georgia"/>
-          <w:b/>
-          <w:bCs/>
-          <w:i/>
-          <w:iCs/>
-          <w:color w:val="auto"/>
-          <w:kern w:val="2"/>
-          <w:sz w:val="18"/>
-          <w:szCs w:val="18"/>
-          <w:u w:val="none"/>
-          <w:lang w:val="en-US" w:eastAsia="zh-CN" w:bidi="hi-IN"/>
-        </w:rPr>
-        <w:tab/>
-      </w:r>
-      <w:r>
-        <w:rPr>
-          <w:rFonts w:eastAsia="Songti SC" w:cs="Arial Unicode MS" w:ascii="Georgia" w:hAnsi="Georgia"/>
-          <w:b w:val="false"/>
-          <w:bCs w:val="false"/>
-          <w:i/>
-          <w:iCs/>
-          <w:color w:val="auto"/>
-          <w:kern w:val="2"/>
-          <w:sz w:val="18"/>
-          <w:szCs w:val="18"/>
-          <w:u w:val="none"/>
-          <w:lang w:val="en-US" w:eastAsia="zh-CN" w:bidi="hi-IN"/>
+          <w:i w:val="false"/>
+          <w:iCs w:val="false"/>
+          <w:sz w:val="18"/>
+          <w:szCs w:val="18"/>
+        </w:rPr>
+        <w:t>type-of</w:t>
+      </w:r>
+      <w:r>
+        <w:rPr>
+          <w:rFonts w:ascii="Georgia" w:hAnsi="Georgia"/>
+          <w:b w:val="false"/>
+          <w:bCs w:val="false"/>
+          <w:i w:val="false"/>
+          <w:iCs w:val="false"/>
+          <w:sz w:val="18"/>
+          <w:szCs w:val="18"/>
+        </w:rPr>
+        <w:t xml:space="preserve"> </w:t>
+      </w:r>
+      <w:r>
+        <w:rPr>
+          <w:rFonts w:ascii="Georgia" w:hAnsi="Georgia"/>
+          <w:b w:val="false"/>
+          <w:bCs w:val="false"/>
+          <w:i/>
+          <w:iCs/>
+          <w:sz w:val="18"/>
+          <w:szCs w:val="18"/>
         </w:rPr>
         <w:t>T</w:t>
       </w:r>
@@ -5490,31 +5846,33 @@
           <w:sz w:val="18"/>
           <w:szCs w:val="18"/>
         </w:rPr>
-        <w:t xml:space="preserve"> and </w:t>
-      </w:r>
-      <w:r>
-        <w:rPr>
-          <w:rFonts w:ascii="Georgia" w:hAnsi="Georgia"/>
-          <w:b w:val="false"/>
-          <w:bCs w:val="false"/>
-          <w:i/>
-          <w:iCs/>
-          <w:sz w:val="18"/>
-          <w:szCs w:val="18"/>
-        </w:rPr>
-        <w:t>T’</w:t>
-      </w:r>
-      <w:r>
-        <w:rPr>
-          <w:rFonts w:ascii="Georgia" w:hAnsi="Georgia"/>
-          <w:b w:val="false"/>
-          <w:bCs w:val="false"/>
-          <w:i w:val="false"/>
-          <w:iCs w:val="false"/>
-          <w:sz w:val="18"/>
-          <w:szCs w:val="18"/>
-        </w:rPr>
-        <w:t xml:space="preserve"> identical?</w:t>
+        <w:tab/>
+        <w:tab/>
+      </w:r>
+      <w:r>
+        <w:rPr>
+          <w:rFonts w:ascii="Georgia" w:hAnsi="Georgia"/>
+          <w:b w:val="false"/>
+          <w:bCs w:val="false"/>
+          <w:i/>
+          <w:iCs/>
+          <w:sz w:val="18"/>
+          <w:szCs w:val="18"/>
+        </w:rPr>
+        <w:t>key</w:t>
+        <w:tab/>
+      </w:r>
+      <w:r>
+        <w:rPr>
+          <w:rFonts w:ascii="Georgia" w:hAnsi="Georgia"/>
+          <w:b w:val="false"/>
+          <w:bCs w:val="false"/>
+          <w:i w:val="false"/>
+          <w:iCs w:val="false"/>
+          <w:sz w:val="18"/>
+          <w:szCs w:val="18"/>
+        </w:rPr>
+        <w:t>type keyword</w:t>
       </w:r>
     </w:p>
     <w:p>
@@ -5547,19 +5905,261 @@
           <w:sz w:val="18"/>
           <w:szCs w:val="18"/>
         </w:rPr>
-        <w:t>type-of</w:t>
-      </w:r>
-      <w:r>
-        <w:rPr>
-          <w:rFonts w:ascii="Georgia" w:hAnsi="Georgia"/>
-          <w:b w:val="false"/>
-          <w:bCs w:val="false"/>
-          <w:i w:val="false"/>
-          <w:iCs w:val="false"/>
-          <w:sz w:val="18"/>
-          <w:szCs w:val="18"/>
-        </w:rPr>
-        <w:t xml:space="preserve"> </w:t>
+        <w:t>view</w:t>
+      </w:r>
+      <w:r>
+        <w:rPr>
+          <w:rFonts w:ascii="Georgia" w:hAnsi="Georgia"/>
+          <w:b w:val="false"/>
+          <w:bCs w:val="false"/>
+          <w:i w:val="false"/>
+          <w:iCs/>
+          <w:sz w:val="18"/>
+          <w:szCs w:val="18"/>
+        </w:rPr>
+        <w:t xml:space="preserve"> </w:t>
+      </w:r>
+      <w:r>
+        <w:rPr>
+          <w:rFonts w:ascii="Georgia" w:hAnsi="Georgia"/>
+          <w:b w:val="false"/>
+          <w:bCs w:val="false"/>
+          <w:i/>
+          <w:iCs/>
+          <w:sz w:val="18"/>
+          <w:szCs w:val="18"/>
+        </w:rPr>
+        <w:t>form</w:t>
+      </w:r>
+      <w:r>
+        <w:rPr>
+          <w:rFonts w:ascii="Georgia" w:hAnsi="Georgia"/>
+          <w:b w:val="false"/>
+          <w:bCs w:val="false"/>
+          <w:i w:val="false"/>
+          <w:iCs w:val="false"/>
+          <w:sz w:val="18"/>
+          <w:szCs w:val="18"/>
+        </w:rPr>
+        <w:tab/>
+        <w:tab/>
+      </w:r>
+      <w:r>
+        <w:rPr>
+          <w:rFonts w:ascii="Georgia" w:hAnsi="Georgia"/>
+          <w:b w:val="false"/>
+          <w:bCs w:val="false"/>
+          <w:i/>
+          <w:iCs/>
+          <w:sz w:val="18"/>
+          <w:szCs w:val="18"/>
+        </w:rPr>
+        <w:t>vector</w:t>
+        <w:tab/>
+      </w:r>
+      <w:r>
+        <w:rPr>
+          <w:rFonts w:ascii="Georgia" w:hAnsi="Georgia"/>
+          <w:b w:val="false"/>
+          <w:bCs w:val="false"/>
+          <w:i w:val="false"/>
+          <w:iCs w:val="false"/>
+          <w:sz w:val="18"/>
+          <w:szCs w:val="18"/>
+        </w:rPr>
+        <w:t>vector of object</w:t>
+      </w:r>
+    </w:p>
+    <w:p>
+      <w:pPr>
+        <w:pStyle w:val="Normal"/>
+        <w:rPr>
+          <w:rFonts w:ascii="Georgia" w:hAnsi="Georgia"/>
+          <w:b w:val="false"/>
+          <w:bCs w:val="false"/>
+          <w:i w:val="false"/>
+          <w:i w:val="false"/>
+          <w:iCs w:val="false"/>
+          <w:sz w:val="16"/>
+          <w:szCs w:val="16"/>
+        </w:rPr>
+      </w:pPr>
+      <w:r>
+        <w:rPr>
+          <w:rFonts w:ascii="Georgia" w:hAnsi="Georgia"/>
+          <w:b w:val="false"/>
+          <w:bCs w:val="false"/>
+          <w:i w:val="false"/>
+          <w:iCs w:val="false"/>
+          <w:sz w:val="16"/>
+          <w:szCs w:val="16"/>
+        </w:rPr>
+      </w:r>
+    </w:p>
+    <w:p>
+      <w:pPr>
+        <w:pStyle w:val="Normal"/>
+        <w:rPr>
+          <w:sz w:val="18"/>
+          <w:szCs w:val="18"/>
+        </w:rPr>
+      </w:pPr>
+      <w:r>
+        <w:rPr>
+          <w:rFonts w:ascii="Georgia" w:hAnsi="Georgia"/>
+          <w:b/>
+          <w:bCs/>
+          <w:i w:val="false"/>
+          <w:iCs w:val="false"/>
+          <w:sz w:val="18"/>
+          <w:szCs w:val="18"/>
+        </w:rPr>
+        <w:t xml:space="preserve">   </w:t>
+      </w:r>
+      <w:r>
+        <w:rPr>
+          <w:rFonts w:ascii="Georgia" w:hAnsi="Georgia"/>
+          <w:b/>
+          <w:bCs/>
+          <w:i w:val="false"/>
+          <w:iCs w:val="false"/>
+          <w:sz w:val="18"/>
+          <w:szCs w:val="18"/>
+        </w:rPr>
+        <w:t>repr</w:t>
+      </w:r>
+      <w:r>
+        <w:rPr>
+          <w:rFonts w:ascii="Georgia" w:hAnsi="Georgia"/>
+          <w:b w:val="false"/>
+          <w:bCs w:val="false"/>
+          <w:i w:val="false"/>
+          <w:iCs/>
+          <w:sz w:val="18"/>
+          <w:szCs w:val="18"/>
+        </w:rPr>
+        <w:t xml:space="preserve"> </w:t>
+      </w:r>
+      <w:r>
+        <w:rPr>
+          <w:rFonts w:ascii="Georgia" w:hAnsi="Georgia"/>
+          <w:b w:val="false"/>
+          <w:bCs w:val="false"/>
+          <w:i/>
+          <w:iCs/>
+          <w:sz w:val="18"/>
+          <w:szCs w:val="18"/>
+        </w:rPr>
+        <w:t xml:space="preserve"> T</w:t>
+      </w:r>
+      <w:r>
+        <w:rPr>
+          <w:rFonts w:ascii="Georgia" w:hAnsi="Georgia"/>
+          <w:b w:val="false"/>
+          <w:bCs w:val="false"/>
+          <w:i w:val="false"/>
+          <w:iCs w:val="false"/>
+          <w:sz w:val="18"/>
+          <w:szCs w:val="18"/>
+        </w:rPr>
+        <w:tab/>
+        <w:tab/>
+      </w:r>
+      <w:r>
+        <w:rPr>
+          <w:rFonts w:ascii="Georgia" w:hAnsi="Georgia"/>
+          <w:b w:val="false"/>
+          <w:bCs w:val="false"/>
+          <w:i/>
+          <w:iCs/>
+          <w:sz w:val="18"/>
+          <w:szCs w:val="18"/>
+        </w:rPr>
+        <w:t>vector</w:t>
+      </w:r>
+      <w:r>
+        <w:rPr>
+          <w:rFonts w:ascii="Georgia" w:hAnsi="Georgia"/>
+          <w:b w:val="false"/>
+          <w:bCs w:val="false"/>
+          <w:i w:val="false"/>
+          <w:iCs w:val="false"/>
+          <w:sz w:val="18"/>
+          <w:szCs w:val="18"/>
+        </w:rPr>
+        <w:tab/>
+        <w:t>tag representation</w:t>
+      </w:r>
+    </w:p>
+    <w:p>
+      <w:pPr>
+        <w:pStyle w:val="Normal"/>
+        <w:rPr>
+          <w:rFonts w:ascii="Georgia" w:hAnsi="Georgia"/>
+          <w:sz w:val="18"/>
+          <w:szCs w:val="18"/>
+        </w:rPr>
+      </w:pPr>
+      <w:r>
+        <w:rPr>
+          <w:rFonts w:ascii="Georgia" w:hAnsi="Georgia"/>
+          <w:b/>
+          <w:bCs/>
+          <w:i w:val="false"/>
+          <w:iCs w:val="false"/>
+          <w:sz w:val="18"/>
+          <w:szCs w:val="18"/>
+        </w:rPr>
+        <w:t xml:space="preserve">   </w:t>
+      </w:r>
+      <w:r>
+        <w:rPr>
+          <w:rFonts w:ascii="Georgia" w:hAnsi="Georgia"/>
+          <w:b/>
+          <w:bCs/>
+          <w:i w:val="false"/>
+          <w:iCs w:val="false"/>
+          <w:sz w:val="18"/>
+          <w:szCs w:val="18"/>
+        </w:rPr>
+        <w:t>unrepr</w:t>
+      </w:r>
+      <w:r>
+        <w:rPr>
+          <w:rFonts w:ascii="Georgia" w:hAnsi="Georgia"/>
+          <w:b w:val="false"/>
+          <w:bCs w:val="false"/>
+          <w:i w:val="false"/>
+          <w:iCs/>
+          <w:sz w:val="18"/>
+          <w:szCs w:val="18"/>
+        </w:rPr>
+        <w:t xml:space="preserve"> </w:t>
+      </w:r>
+      <w:r>
+        <w:rPr>
+          <w:rFonts w:ascii="Georgia" w:hAnsi="Georgia"/>
+          <w:b w:val="false"/>
+          <w:bCs w:val="false"/>
+          <w:i/>
+          <w:iCs/>
+          <w:sz w:val="18"/>
+          <w:szCs w:val="18"/>
+        </w:rPr>
+        <w:t xml:space="preserve"> vector</w:t>
+        <w:tab/>
+      </w:r>
+      <w:r>
+        <w:rPr>
+          <w:rFonts w:ascii="Georgia" w:hAnsi="Georgia"/>
+          <w:b w:val="false"/>
+          <w:bCs w:val="false"/>
+          <w:i w:val="false"/>
+          <w:iCs w:val="false"/>
+          <w:sz w:val="18"/>
+          <w:szCs w:val="18"/>
+        </w:rPr>
+        <w:tab/>
       </w:r>
       <w:r>
         <w:rPr>
@@ -5584,628 +6184,102 @@
           <w:szCs w:val="18"/>
         </w:rPr>
         <w:tab/>
-        <w:tab/>
-      </w:r>
-      <w:r>
-        <w:rPr>
-          <w:rFonts w:ascii="Georgia" w:hAnsi="Georgia"/>
-          <w:b w:val="false"/>
-          <w:bCs w:val="false"/>
-          <w:i/>
-          <w:iCs/>
-          <w:sz w:val="18"/>
-          <w:szCs w:val="18"/>
-        </w:rPr>
-        <w:t>key</w:t>
-        <w:tab/>
-      </w:r>
-      <w:r>
-        <w:rPr>
-          <w:rFonts w:ascii="Georgia" w:hAnsi="Georgia"/>
-          <w:b w:val="false"/>
-          <w:bCs w:val="false"/>
-          <w:i w:val="false"/>
-          <w:iCs w:val="false"/>
-          <w:sz w:val="18"/>
-          <w:szCs w:val="18"/>
-        </w:rPr>
-        <w:t>type keyword</w:t>
-      </w:r>
-    </w:p>
-    <w:p>
-      <w:pPr>
-        <w:pStyle w:val="Normal"/>
-        <w:rPr>
-          <w:sz w:val="18"/>
-          <w:szCs w:val="18"/>
-        </w:rPr>
-      </w:pPr>
-      <w:r>
-        <w:rPr>
-          <w:rFonts w:eastAsia="Songti SC" w:cs="Arial Unicode MS" w:ascii="Georgia" w:hAnsi="Georgia"/>
-          <w:b/>
-          <w:bCs/>
-          <w:color w:val="auto"/>
-          <w:kern w:val="2"/>
-          <w:sz w:val="18"/>
-          <w:szCs w:val="18"/>
-          <w:lang w:val="en-US" w:eastAsia="zh-CN" w:bidi="hi-IN"/>
-        </w:rPr>
-        <w:t xml:space="preserve">   </w:t>
-      </w:r>
-      <w:r>
-        <w:rPr>
-          <w:rFonts w:eastAsia="Songti SC" w:cs="Arial Unicode MS" w:ascii="Georgia" w:hAnsi="Georgia"/>
-          <w:b/>
-          <w:bCs/>
-          <w:color w:val="auto"/>
-          <w:kern w:val="2"/>
-          <w:sz w:val="18"/>
-          <w:szCs w:val="18"/>
-          <w:lang w:val="en-US" w:eastAsia="zh-CN" w:bidi="hi-IN"/>
-        </w:rPr>
-        <w:t>compile</w:t>
-      </w:r>
-      <w:r>
-        <w:rPr>
-          <w:rFonts w:ascii="Georgia" w:hAnsi="Georgia"/>
-          <w:b w:val="false"/>
-          <w:bCs/>
-          <w:i w:val="false"/>
-          <w:iCs/>
-          <w:sz w:val="18"/>
-          <w:szCs w:val="18"/>
-        </w:rPr>
-        <w:t xml:space="preserve"> </w:t>
-      </w:r>
-      <w:r>
-        <w:rPr>
-          <w:rFonts w:ascii="Georgia" w:hAnsi="Georgia"/>
-          <w:b w:val="false"/>
-          <w:bCs/>
-          <w:i/>
-          <w:iCs/>
-          <w:sz w:val="18"/>
-          <w:szCs w:val="18"/>
-        </w:rPr>
-        <w:t>form</w:t>
-      </w:r>
-      <w:r>
-        <w:rPr>
-          <w:rFonts w:ascii="Georgia" w:hAnsi="Georgia"/>
-          <w:b w:val="false"/>
-          <w:bCs/>
-          <w:i w:val="false"/>
-          <w:iCs/>
-          <w:sz w:val="18"/>
-          <w:szCs w:val="18"/>
-        </w:rPr>
-        <w:tab/>
-        <w:tab/>
-      </w:r>
-      <w:r>
-        <w:rPr>
-          <w:rFonts w:ascii="Georgia" w:hAnsi="Georgia"/>
-          <w:b w:val="false"/>
-          <w:bCs w:val="false"/>
-          <w:i/>
-          <w:iCs/>
-          <w:sz w:val="18"/>
-          <w:szCs w:val="18"/>
-        </w:rPr>
-        <w:t>T</w:t>
-      </w:r>
-      <w:r>
-        <w:rPr>
-          <w:rFonts w:ascii="Georgia" w:hAnsi="Georgia"/>
-          <w:b/>
-          <w:bCs/>
-          <w:i/>
-          <w:iCs/>
-          <w:sz w:val="18"/>
-          <w:szCs w:val="18"/>
-        </w:rPr>
-        <w:tab/>
-      </w:r>
-      <w:r>
-        <w:rPr>
-          <w:rFonts w:ascii="Georgia" w:hAnsi="Georgia"/>
-          <w:b w:val="false"/>
-          <w:bCs w:val="false"/>
-          <w:i/>
-          <w:iCs/>
-          <w:sz w:val="18"/>
-          <w:szCs w:val="18"/>
-        </w:rPr>
-        <w:t xml:space="preserve">mu </w:t>
-      </w:r>
-      <w:r>
-        <w:rPr>
-          <w:rFonts w:ascii="Georgia" w:hAnsi="Georgia"/>
-          <w:b w:val="false"/>
-          <w:bCs w:val="false"/>
-          <w:i w:val="false"/>
-          <w:iCs w:val="false"/>
-          <w:sz w:val="18"/>
-          <w:szCs w:val="18"/>
-        </w:rPr>
-        <w:t xml:space="preserve">form </w:t>
-      </w:r>
-      <w:r>
-        <w:rPr>
-          <w:rFonts w:eastAsia="Songti SC" w:cs="Arial Unicode MS" w:ascii="Georgia" w:hAnsi="Georgia"/>
-          <w:b w:val="false"/>
-          <w:bCs w:val="false"/>
-          <w:i w:val="false"/>
-          <w:iCs w:val="false"/>
-          <w:color w:val="auto"/>
-          <w:kern w:val="2"/>
-          <w:sz w:val="18"/>
-          <w:szCs w:val="18"/>
-          <w:lang w:val="en-US" w:eastAsia="zh-CN" w:bidi="hi-IN"/>
-        </w:rPr>
-        <w:t>compiler</w:t>
-      </w:r>
-    </w:p>
-    <w:p>
-      <w:pPr>
-        <w:pStyle w:val="Normal"/>
-        <w:rPr>
-          <w:sz w:val="18"/>
-          <w:szCs w:val="18"/>
-        </w:rPr>
-      </w:pPr>
-      <w:r>
-        <w:rPr>
-          <w:rFonts w:ascii="Georgia" w:hAnsi="Georgia"/>
-          <w:b/>
-          <w:bCs/>
-          <w:i w:val="false"/>
-          <w:iCs w:val="false"/>
-          <w:sz w:val="18"/>
-          <w:szCs w:val="18"/>
-        </w:rPr>
-        <w:t xml:space="preserve">   </w:t>
-      </w:r>
-      <w:r>
-        <w:rPr>
-          <w:rFonts w:ascii="Georgia" w:hAnsi="Georgia"/>
-          <w:b/>
-          <w:bCs/>
-          <w:i w:val="false"/>
-          <w:iCs w:val="false"/>
-          <w:sz w:val="18"/>
-          <w:szCs w:val="18"/>
-        </w:rPr>
-        <w:t>view</w:t>
-      </w:r>
-      <w:r>
-        <w:rPr>
-          <w:rFonts w:ascii="Georgia" w:hAnsi="Georgia"/>
-          <w:b w:val="false"/>
-          <w:bCs w:val="false"/>
-          <w:i w:val="false"/>
-          <w:iCs/>
-          <w:sz w:val="18"/>
-          <w:szCs w:val="18"/>
-        </w:rPr>
-        <w:t xml:space="preserve"> </w:t>
-      </w:r>
-      <w:r>
-        <w:rPr>
-          <w:rFonts w:ascii="Georgia" w:hAnsi="Georgia"/>
-          <w:b w:val="false"/>
-          <w:bCs w:val="false"/>
-          <w:i/>
-          <w:iCs/>
-          <w:sz w:val="18"/>
-          <w:szCs w:val="18"/>
-        </w:rPr>
-        <w:t>form</w:t>
-      </w:r>
-      <w:r>
-        <w:rPr>
-          <w:rFonts w:ascii="Georgia" w:hAnsi="Georgia"/>
-          <w:b w:val="false"/>
-          <w:bCs w:val="false"/>
-          <w:i w:val="false"/>
-          <w:iCs w:val="false"/>
-          <w:sz w:val="18"/>
-          <w:szCs w:val="18"/>
-        </w:rPr>
-        <w:tab/>
-        <w:tab/>
-      </w:r>
-      <w:r>
-        <w:rPr>
-          <w:rFonts w:ascii="Georgia" w:hAnsi="Georgia"/>
-          <w:b w:val="false"/>
-          <w:bCs w:val="false"/>
+        <w:t>tag representation</w:t>
+      </w:r>
+    </w:p>
+    <w:p>
+      <w:pPr>
+        <w:pStyle w:val="Normal"/>
+        <w:rPr>
+          <w:rFonts w:ascii="Georgia" w:hAnsi="Georgia"/>
+          <w:b w:val="false"/>
+          <w:bCs w:val="false"/>
+          <w:i w:val="false"/>
+          <w:i w:val="false"/>
+          <w:iCs w:val="false"/>
+          <w:sz w:val="16"/>
+          <w:szCs w:val="16"/>
+        </w:rPr>
+      </w:pPr>
+      <w:r>
+        <w:rPr>
+          <w:rFonts w:ascii="Georgia" w:hAnsi="Georgia"/>
+          <w:b w:val="false"/>
+          <w:bCs w:val="false"/>
+          <w:i w:val="false"/>
+          <w:iCs w:val="false"/>
+          <w:sz w:val="16"/>
+          <w:szCs w:val="16"/>
+        </w:rPr>
+      </w:r>
+    </w:p>
+    <w:p>
+      <w:pPr>
+        <w:pStyle w:val="Normal"/>
+        <w:ind w:hanging="0" w:start="0" w:end="0"/>
+        <w:rPr>
+          <w:sz w:val="18"/>
+          <w:szCs w:val="18"/>
+        </w:rPr>
+      </w:pPr>
+      <w:r>
+        <w:rPr>
+          <w:rFonts w:ascii="Georgia" w:hAnsi="Georgia"/>
+          <w:b w:val="false"/>
+          <w:i w:val="false"/>
+          <w:iCs w:val="false"/>
+          <w:sz w:val="18"/>
+          <w:szCs w:val="18"/>
+        </w:rPr>
+        <w:tab/>
+        <w:tab/>
+      </w:r>
+      <w:r>
+        <w:rPr>
+          <w:rFonts w:ascii="Georgia" w:hAnsi="Georgia"/>
+          <w:b w:val="false"/>
           <w:i/>
           <w:iCs/>
           <w:sz w:val="18"/>
           <w:szCs w:val="18"/>
         </w:rPr>
         <w:t>vector</w:t>
-        <w:tab/>
-      </w:r>
-      <w:r>
-        <w:rPr>
-          <w:rFonts w:ascii="Georgia" w:hAnsi="Georgia"/>
-          <w:b w:val="false"/>
-          <w:bCs w:val="false"/>
-          <w:i w:val="false"/>
-          <w:iCs w:val="false"/>
-          <w:sz w:val="18"/>
-          <w:szCs w:val="18"/>
-        </w:rPr>
-        <w:t>vector of object</w:t>
-      </w:r>
-    </w:p>
-    <w:p>
-      <w:pPr>
-        <w:pStyle w:val="Normal"/>
-        <w:rPr>
-          <w:rFonts w:ascii="Georgia" w:hAnsi="Georgia"/>
-          <w:b/>
-          <w:bCs/>
-          <w:sz w:val="16"/>
-          <w:szCs w:val="16"/>
-        </w:rPr>
-      </w:pPr>
-      <w:r>
-        <w:rPr>
-          <w:rFonts w:ascii="Georgia" w:hAnsi="Georgia"/>
-          <w:b/>
-          <w:bCs/>
-          <w:sz w:val="16"/>
-          <w:szCs w:val="16"/>
-        </w:rPr>
-      </w:r>
-    </w:p>
-    <w:p>
-      <w:pPr>
-        <w:pStyle w:val="Normal"/>
-        <w:rPr>
-          <w:sz w:val="18"/>
-          <w:szCs w:val="18"/>
-        </w:rPr>
-      </w:pPr>
-      <w:r>
-        <w:rPr>
-          <w:rFonts w:ascii="Georgia" w:hAnsi="Georgia"/>
-          <w:b/>
-          <w:bCs/>
-          <w:i w:val="false"/>
-          <w:iCs w:val="false"/>
-          <w:sz w:val="18"/>
-          <w:szCs w:val="18"/>
-        </w:rPr>
-        <w:t xml:space="preserve">   </w:t>
-      </w:r>
-      <w:r>
-        <w:rPr>
-          <w:rFonts w:ascii="Georgia" w:hAnsi="Georgia"/>
-          <w:b/>
-          <w:bCs/>
-          <w:i w:val="false"/>
-          <w:iCs w:val="false"/>
-          <w:sz w:val="18"/>
-          <w:szCs w:val="18"/>
-        </w:rPr>
-        <w:t>%if</w:t>
-      </w:r>
-      <w:r>
-        <w:rPr>
-          <w:rFonts w:ascii="Georgia" w:hAnsi="Georgia"/>
-          <w:b w:val="false"/>
-          <w:bCs w:val="false"/>
-          <w:i w:val="false"/>
-          <w:iCs w:val="false"/>
-          <w:sz w:val="18"/>
-          <w:szCs w:val="18"/>
-        </w:rPr>
-        <w:t xml:space="preserve"> </w:t>
-      </w:r>
-      <w:r>
-        <w:rPr>
-          <w:rFonts w:ascii="Georgia" w:hAnsi="Georgia"/>
-          <w:b w:val="false"/>
-          <w:bCs w:val="false"/>
-          <w:i/>
-          <w:iCs/>
-          <w:sz w:val="18"/>
-          <w:szCs w:val="18"/>
-        </w:rPr>
-        <w:t>fn fn’ fn’’</w:t>
-      </w:r>
-      <w:r>
-        <w:rPr>
-          <w:rFonts w:ascii="Georgia" w:hAnsi="Georgia"/>
-          <w:b w:val="false"/>
-          <w:bCs w:val="false"/>
-          <w:i w:val="false"/>
-          <w:iCs w:val="false"/>
-          <w:sz w:val="18"/>
-          <w:szCs w:val="18"/>
-        </w:rPr>
-        <w:tab/>
-        <w:tab/>
-      </w:r>
-      <w:r>
-        <w:rPr>
-          <w:rFonts w:ascii="Georgia" w:hAnsi="Georgia"/>
-          <w:b w:val="false"/>
-          <w:bCs w:val="false"/>
-          <w:i/>
-          <w:iCs/>
-          <w:sz w:val="18"/>
-          <w:szCs w:val="18"/>
-        </w:rPr>
-        <w:t>bool</w:t>
-        <w:tab/>
-      </w:r>
-      <w:r>
-        <w:rPr>
-          <w:rFonts w:ascii="Georgia" w:hAnsi="Georgia"/>
-          <w:b/>
-          <w:bCs/>
-          <w:i w:val="false"/>
-          <w:iCs w:val="false"/>
-          <w:sz w:val="18"/>
-          <w:szCs w:val="18"/>
-        </w:rPr>
-        <w:t xml:space="preserve">:if </w:t>
-      </w:r>
-      <w:r>
-        <w:rPr>
-          <w:rFonts w:ascii="Georgia" w:hAnsi="Georgia"/>
-          <w:b w:val="false"/>
-          <w:bCs w:val="false"/>
-          <w:i w:val="false"/>
-          <w:iCs w:val="false"/>
-          <w:sz w:val="18"/>
-          <w:szCs w:val="18"/>
-        </w:rPr>
-        <w:t>implementation</w:t>
-      </w:r>
-    </w:p>
-    <w:p>
-      <w:pPr>
-        <w:pStyle w:val="Normal"/>
-        <w:rPr>
-          <w:rFonts w:ascii="Georgia" w:hAnsi="Georgia"/>
-          <w:b/>
-          <w:bCs/>
-          <w:sz w:val="16"/>
-          <w:szCs w:val="16"/>
-        </w:rPr>
-      </w:pPr>
-      <w:r>
-        <w:rPr>
-          <w:rFonts w:ascii="Georgia" w:hAnsi="Georgia"/>
-          <w:b/>
-          <w:bCs/>
-          <w:sz w:val="16"/>
-          <w:szCs w:val="16"/>
-        </w:rPr>
-      </w:r>
-    </w:p>
-    <w:p>
-      <w:pPr>
-        <w:pStyle w:val="Normal"/>
-        <w:rPr>
-          <w:sz w:val="18"/>
-          <w:szCs w:val="18"/>
-        </w:rPr>
-      </w:pPr>
-      <w:r>
-        <w:rPr>
-          <w:rFonts w:ascii="Georgia" w:hAnsi="Georgia"/>
-          <w:b/>
-          <w:bCs/>
-          <w:i w:val="false"/>
-          <w:iCs w:val="false"/>
-          <w:sz w:val="18"/>
-          <w:szCs w:val="18"/>
-        </w:rPr>
-        <w:t xml:space="preserve">   </w:t>
-      </w:r>
-      <w:r>
-        <w:rPr>
-          <w:rFonts w:ascii="Georgia" w:hAnsi="Georgia"/>
-          <w:b/>
-          <w:bCs/>
-          <w:i w:val="false"/>
-          <w:iCs w:val="false"/>
-          <w:sz w:val="18"/>
-          <w:szCs w:val="18"/>
-        </w:rPr>
-        <w:t>repr</w:t>
-      </w:r>
-      <w:r>
-        <w:rPr>
-          <w:rFonts w:ascii="Georgia" w:hAnsi="Georgia"/>
-          <w:b w:val="false"/>
-          <w:bCs w:val="false"/>
-          <w:i w:val="false"/>
-          <w:iCs/>
-          <w:sz w:val="18"/>
-          <w:szCs w:val="18"/>
-        </w:rPr>
-        <w:t xml:space="preserve"> </w:t>
-      </w:r>
-      <w:r>
-        <w:rPr>
-          <w:rFonts w:ascii="Georgia" w:hAnsi="Georgia"/>
-          <w:b w:val="false"/>
-          <w:bCs w:val="false"/>
-          <w:i/>
-          <w:iCs/>
-          <w:sz w:val="18"/>
-          <w:szCs w:val="18"/>
-        </w:rPr>
-        <w:t xml:space="preserve"> T</w:t>
-      </w:r>
-      <w:r>
-        <w:rPr>
-          <w:rFonts w:ascii="Georgia" w:hAnsi="Georgia"/>
-          <w:b w:val="false"/>
-          <w:bCs w:val="false"/>
-          <w:i w:val="false"/>
-          <w:iCs w:val="false"/>
-          <w:sz w:val="18"/>
-          <w:szCs w:val="18"/>
-        </w:rPr>
-        <w:tab/>
-        <w:tab/>
-      </w:r>
-      <w:r>
-        <w:rPr>
-          <w:rFonts w:ascii="Georgia" w:hAnsi="Georgia"/>
-          <w:b w:val="false"/>
-          <w:bCs w:val="false"/>
-          <w:i/>
-          <w:iCs/>
-          <w:sz w:val="18"/>
-          <w:szCs w:val="18"/>
-        </w:rPr>
-        <w:t>vector</w:t>
-      </w:r>
-      <w:r>
-        <w:rPr>
-          <w:rFonts w:ascii="Georgia" w:hAnsi="Georgia"/>
-          <w:b w:val="false"/>
-          <w:bCs w:val="false"/>
-          <w:i w:val="false"/>
-          <w:iCs w:val="false"/>
-          <w:sz w:val="18"/>
-          <w:szCs w:val="18"/>
-        </w:rPr>
-        <w:tab/>
-        <w:t>tag representation</w:t>
-      </w:r>
-    </w:p>
-    <w:p>
-      <w:pPr>
-        <w:pStyle w:val="Normal"/>
-        <w:rPr>
-          <w:rFonts w:ascii="Georgia" w:hAnsi="Georgia"/>
-          <w:sz w:val="18"/>
-          <w:szCs w:val="18"/>
-        </w:rPr>
-      </w:pPr>
-      <w:r>
-        <w:rPr>
-          <w:rFonts w:ascii="Georgia" w:hAnsi="Georgia"/>
-          <w:b/>
-          <w:bCs/>
-          <w:i w:val="false"/>
-          <w:iCs w:val="false"/>
-          <w:sz w:val="18"/>
-          <w:szCs w:val="18"/>
-        </w:rPr>
-        <w:t xml:space="preserve">   </w:t>
-      </w:r>
-      <w:r>
-        <w:rPr>
-          <w:rFonts w:ascii="Georgia" w:hAnsi="Georgia"/>
-          <w:b/>
-          <w:bCs/>
-          <w:i w:val="false"/>
-          <w:iCs w:val="false"/>
-          <w:sz w:val="18"/>
-          <w:szCs w:val="18"/>
-        </w:rPr>
-        <w:t>unrepr</w:t>
-      </w:r>
-      <w:r>
-        <w:rPr>
-          <w:rFonts w:ascii="Georgia" w:hAnsi="Georgia"/>
-          <w:b w:val="false"/>
-          <w:bCs w:val="false"/>
-          <w:i w:val="false"/>
-          <w:iCs/>
-          <w:sz w:val="18"/>
-          <w:szCs w:val="18"/>
-        </w:rPr>
-        <w:t xml:space="preserve"> </w:t>
-      </w:r>
-      <w:r>
-        <w:rPr>
-          <w:rFonts w:ascii="Georgia" w:hAnsi="Georgia"/>
-          <w:b w:val="false"/>
-          <w:bCs w:val="false"/>
-          <w:i/>
-          <w:iCs/>
+      </w:r>
+      <w:r>
+        <w:rPr>
+          <w:rFonts w:ascii="Georgia" w:hAnsi="Georgia"/>
+          <w:b w:val="false"/>
+          <w:bCs w:val="false"/>
+          <w:i w:val="false"/>
+          <w:iCs w:val="false"/>
+          <w:sz w:val="18"/>
+          <w:szCs w:val="18"/>
+        </w:rPr>
+        <w:t xml:space="preserve"> is an 8 element :b</w:t>
+      </w:r>
+      <w:r>
+        <w:rPr>
+          <w:rFonts w:ascii="Andale Mono" w:hAnsi="Andale Mono"/>
+          <w:b w:val="false"/>
+          <w:bCs w:val="false"/>
+          <w:i w:val="false"/>
+          <w:iCs w:val="false"/>
+          <w:sz w:val="18"/>
+          <w:szCs w:val="18"/>
+        </w:rPr>
+        <w:t>yte</w:t>
+      </w:r>
+      <w:r>
+        <w:rPr>
+          <w:rFonts w:ascii="Georgia" w:hAnsi="Georgia"/>
+          <w:b w:val="false"/>
+          <w:bCs w:val="false"/>
+          <w:i w:val="false"/>
+          <w:iCs w:val="false"/>
           <w:sz w:val="18"/>
           <w:szCs w:val="18"/>
         </w:rPr>
         <w:t xml:space="preserve"> vector</w:t>
-        <w:tab/>
-      </w:r>
-      <w:r>
-        <w:rPr>
-          <w:rFonts w:ascii="Georgia" w:hAnsi="Georgia"/>
-          <w:b w:val="false"/>
-          <w:bCs w:val="false"/>
-          <w:i w:val="false"/>
-          <w:iCs w:val="false"/>
-          <w:sz w:val="18"/>
-          <w:szCs w:val="18"/>
-        </w:rPr>
-        <w:tab/>
-      </w:r>
-      <w:r>
-        <w:rPr>
-          <w:rFonts w:ascii="Georgia" w:hAnsi="Georgia"/>
-          <w:b w:val="false"/>
-          <w:bCs w:val="false"/>
-          <w:i/>
-          <w:iCs/>
-          <w:sz w:val="18"/>
-          <w:szCs w:val="18"/>
-        </w:rPr>
-        <w:t>T</w:t>
-      </w:r>
-      <w:r>
-        <w:rPr>
-          <w:rFonts w:ascii="Georgia" w:hAnsi="Georgia"/>
-          <w:b w:val="false"/>
-          <w:bCs w:val="false"/>
-          <w:i w:val="false"/>
-          <w:iCs w:val="false"/>
-          <w:sz w:val="18"/>
-          <w:szCs w:val="18"/>
-        </w:rPr>
-        <w:tab/>
-        <w:t>tag representation</w:t>
-      </w:r>
-    </w:p>
-    <w:p>
-      <w:pPr>
-        <w:pStyle w:val="Normal"/>
-        <w:rPr>
-          <w:rFonts w:ascii="Georgia" w:hAnsi="Georgia"/>
-          <w:b w:val="false"/>
-          <w:bCs w:val="false"/>
-          <w:i w:val="false"/>
-          <w:i w:val="false"/>
-          <w:iCs w:val="false"/>
-          <w:sz w:val="16"/>
-          <w:szCs w:val="16"/>
-        </w:rPr>
-      </w:pPr>
-      <w:r>
-        <w:rPr>
-          <w:rFonts w:ascii="Georgia" w:hAnsi="Georgia"/>
-          <w:b w:val="false"/>
-          <w:bCs w:val="false"/>
-          <w:i w:val="false"/>
-          <w:iCs w:val="false"/>
-          <w:sz w:val="16"/>
-          <w:szCs w:val="16"/>
-        </w:rPr>
       </w:r>
     </w:p>
     <w:p>
@@ -6221,75 +6295,6 @@
         <w:rPr>
           <w:rFonts w:ascii="Georgia" w:hAnsi="Georgia"/>
           <w:b w:val="false"/>
-          <w:i w:val="false"/>
-          <w:iCs w:val="false"/>
-          <w:sz w:val="18"/>
-          <w:szCs w:val="18"/>
-        </w:rPr>
-        <w:tab/>
-        <w:tab/>
-      </w:r>
-      <w:r>
-        <w:rPr>
-          <w:rFonts w:ascii="Georgia" w:hAnsi="Georgia"/>
-          <w:b w:val="false"/>
-          <w:i/>
-          <w:iCs/>
-          <w:sz w:val="18"/>
-          <w:szCs w:val="18"/>
-        </w:rPr>
-        <w:t>vector</w:t>
-      </w:r>
-      <w:r>
-        <w:rPr>
-          <w:rFonts w:ascii="Georgia" w:hAnsi="Georgia"/>
-          <w:b w:val="false"/>
-          <w:bCs w:val="false"/>
-          <w:i w:val="false"/>
-          <w:iCs w:val="false"/>
-          <w:sz w:val="18"/>
-          <w:szCs w:val="18"/>
-        </w:rPr>
-        <w:t xml:space="preserve"> is an 8 element :b</w:t>
-      </w:r>
-      <w:r>
-        <w:rPr>
-          <w:rFonts w:ascii="Andale Mono" w:hAnsi="Andale Mono"/>
-          <w:b w:val="false"/>
-          <w:bCs w:val="false"/>
-          <w:i w:val="false"/>
-          <w:iCs w:val="false"/>
-          <w:sz w:val="18"/>
-          <w:szCs w:val="18"/>
-        </w:rPr>
-        <w:t>yte</w:t>
-      </w:r>
-      <w:r>
-        <w:rPr>
-          <w:rFonts w:ascii="Georgia" w:hAnsi="Georgia"/>
-          <w:b w:val="false"/>
-          <w:bCs w:val="false"/>
-          <w:i w:val="false"/>
-          <w:iCs w:val="false"/>
-          <w:sz w:val="18"/>
-          <w:szCs w:val="18"/>
-        </w:rPr>
-        <w:t xml:space="preserve"> vector</w:t>
-      </w:r>
-    </w:p>
-    <w:p>
-      <w:pPr>
-        <w:pStyle w:val="Normal"/>
-        <w:ind w:hanging="0" w:start="0" w:end="0"/>
-        <w:rPr>
-          <w:sz w:val="18"/>
-          <w:szCs w:val="18"/>
-        </w:rPr>
-      </w:pPr>
-      <w:r>
-        <w:rPr>
-          <w:rFonts w:ascii="Georgia" w:hAnsi="Georgia"/>
-          <w:b w:val="false"/>
           <w:bCs w:val="false"/>
           <w:i w:val="false"/>
           <w:iCs w:val="false"/>
@@ -6305,12 +6310,14 @@
       <w:pPr>
         <w:pStyle w:val="Normal"/>
         <w:rPr>
-          <w:sz w:val="16"/>
-          <w:szCs w:val="16"/>
-        </w:rPr>
-      </w:pPr>
-      <w:r>
-        <w:rPr>
+          <w:rFonts w:ascii="Georgia" w:hAnsi="Georgia"/>
+          <w:sz w:val="16"/>
+          <w:szCs w:val="16"/>
+        </w:rPr>
+      </w:pPr>
+      <w:r>
+        <w:rPr>
+          <w:rFonts w:ascii="Georgia" w:hAnsi="Georgia"/>
           <w:sz w:val="16"/>
           <w:szCs w:val="16"/>
         </w:rPr>
@@ -7275,7 +7282,7 @@
           <w:u w:val="none"/>
           <w:shd w:fill="333333" w:val="clear"/>
         </w:rPr>
-        <w:t xml:space="preserve">                             </w:t>
+        <w:t xml:space="preserve">                            </w:t>
       </w:r>
       <w:r>
         <w:rPr>
@@ -7858,7 +7865,7 @@
         <w:pStyle w:val="Normal"/>
         <w:widowControl/>
         <w:suppressAutoHyphens w:val="true"/>
-        <w:overflowPunct w:val="false"/>
+        <w:overflowPunct w:val="true"/>
         <w:bidi w:val="0"/>
         <w:spacing w:before="0" w:after="0"/>
         <w:ind w:hanging="0" w:start="0" w:end="0"/>
@@ -7983,6 +7990,8 @@
           <w:rFonts w:ascii="Georgia" w:hAnsi="Georgia"/>
           <w:b/>
           <w:bCs/>
+          <w:i w:val="false"/>
+          <w:iCs w:val="false"/>
           <w:sz w:val="18"/>
           <w:szCs w:val="18"/>
         </w:rPr>
@@ -7993,6 +8002,948 @@
           <w:rFonts w:ascii="Georgia" w:hAnsi="Georgia"/>
           <w:b/>
           <w:bCs/>
+          <w:i w:val="false"/>
+          <w:iCs w:val="false"/>
+          <w:sz w:val="18"/>
+          <w:szCs w:val="18"/>
+        </w:rPr>
+        <w:t>add</w:t>
+      </w:r>
+      <w:r>
+        <w:rPr>
+          <w:rFonts w:ascii="Georgia" w:hAnsi="Georgia"/>
+          <w:b w:val="false"/>
+          <w:bCs/>
+          <w:i w:val="false"/>
+          <w:iCs/>
+          <w:sz w:val="18"/>
+          <w:szCs w:val="18"/>
+        </w:rPr>
+        <w:t xml:space="preserve"> </w:t>
+      </w:r>
+      <w:r>
+        <w:rPr>
+          <w:rFonts w:ascii="Georgia" w:hAnsi="Georgia"/>
+          <w:b w:val="false"/>
+          <w:bCs w:val="false"/>
+          <w:i/>
+          <w:iCs/>
+          <w:sz w:val="18"/>
+          <w:szCs w:val="18"/>
+        </w:rPr>
+        <w:t>fix</w:t>
+      </w:r>
+      <w:r>
+        <w:rPr>
+          <w:rFonts w:ascii="Georgia" w:hAnsi="Georgia"/>
+          <w:b w:val="false"/>
+          <w:bCs w:val="false"/>
+          <w:i w:val="false"/>
+          <w:iCs/>
+          <w:sz w:val="18"/>
+          <w:szCs w:val="18"/>
+        </w:rPr>
+        <w:t xml:space="preserve"> </w:t>
+      </w:r>
+      <w:r>
+        <w:rPr>
+          <w:rFonts w:ascii="Georgia" w:hAnsi="Georgia"/>
+          <w:b w:val="false"/>
+          <w:bCs w:val="false"/>
+          <w:i/>
+          <w:iCs/>
+          <w:sz w:val="18"/>
+          <w:szCs w:val="18"/>
+        </w:rPr>
+        <w:t>fix’</w:t>
+      </w:r>
+      <w:r>
+        <w:rPr>
+          <w:rFonts w:ascii="Georgia" w:hAnsi="Georgia"/>
+          <w:b w:val="false"/>
+          <w:i w:val="false"/>
+          <w:iCs w:val="false"/>
+          <w:sz w:val="18"/>
+          <w:szCs w:val="18"/>
+        </w:rPr>
+        <w:t xml:space="preserve"> </w:t>
+        <w:tab/>
+        <w:tab/>
+      </w:r>
+      <w:r>
+        <w:rPr>
+          <w:rFonts w:ascii="Georgia" w:hAnsi="Georgia"/>
+          <w:b w:val="false"/>
+          <w:bCs w:val="false"/>
+          <w:i/>
+          <w:iCs/>
+          <w:sz w:val="18"/>
+          <w:szCs w:val="18"/>
+        </w:rPr>
+        <w:t>fixnum</w:t>
+      </w:r>
+      <w:r>
+        <w:rPr>
+          <w:rFonts w:ascii="Georgia" w:hAnsi="Georgia"/>
+          <w:b/>
+          <w:bCs/>
+          <w:i/>
+          <w:iCs/>
+          <w:sz w:val="18"/>
+          <w:szCs w:val="18"/>
+        </w:rPr>
+        <w:tab/>
+      </w:r>
+      <w:r>
+        <w:rPr>
+          <w:rFonts w:ascii="Georgia" w:hAnsi="Georgia"/>
+          <w:i w:val="false"/>
+          <w:iCs w:val="false"/>
+          <w:sz w:val="18"/>
+          <w:szCs w:val="18"/>
+        </w:rPr>
+        <w:t>sum</w:t>
+      </w:r>
+    </w:p>
+    <w:p>
+      <w:pPr>
+        <w:pStyle w:val="Normal"/>
+        <w:rPr>
+          <w:sz w:val="18"/>
+          <w:szCs w:val="18"/>
+        </w:rPr>
+      </w:pPr>
+      <w:r>
+        <w:rPr>
+          <w:rFonts w:ascii="Georgia" w:hAnsi="Georgia"/>
+          <w:b/>
+          <w:bCs/>
+          <w:i w:val="false"/>
+          <w:iCs w:val="false"/>
+          <w:sz w:val="18"/>
+          <w:szCs w:val="18"/>
+        </w:rPr>
+        <w:t xml:space="preserve">  </w:t>
+      </w:r>
+      <w:r>
+        <w:rPr>
+          <w:rFonts w:ascii="Georgia" w:hAnsi="Georgia"/>
+          <w:b/>
+          <w:bCs/>
+          <w:i w:val="false"/>
+          <w:iCs w:val="false"/>
+          <w:sz w:val="18"/>
+          <w:szCs w:val="18"/>
+        </w:rPr>
+        <w:t>ash</w:t>
+      </w:r>
+      <w:r>
+        <w:rPr>
+          <w:rFonts w:ascii="Georgia" w:hAnsi="Georgia"/>
+          <w:b w:val="false"/>
+          <w:bCs/>
+          <w:i w:val="false"/>
+          <w:iCs/>
+          <w:sz w:val="18"/>
+          <w:szCs w:val="18"/>
+        </w:rPr>
+        <w:t xml:space="preserve"> </w:t>
+      </w:r>
+      <w:r>
+        <w:rPr>
+          <w:rFonts w:ascii="Georgia" w:hAnsi="Georgia"/>
+          <w:b w:val="false"/>
+          <w:bCs w:val="false"/>
+          <w:i/>
+          <w:iCs/>
+          <w:sz w:val="18"/>
+          <w:szCs w:val="18"/>
+        </w:rPr>
+        <w:t>fix</w:t>
+      </w:r>
+      <w:r>
+        <w:rPr>
+          <w:rFonts w:ascii="Georgia" w:hAnsi="Georgia"/>
+          <w:b w:val="false"/>
+          <w:bCs w:val="false"/>
+          <w:i w:val="false"/>
+          <w:iCs/>
+          <w:sz w:val="18"/>
+          <w:szCs w:val="18"/>
+        </w:rPr>
+        <w:t xml:space="preserve"> </w:t>
+      </w:r>
+      <w:r>
+        <w:rPr>
+          <w:rFonts w:ascii="Georgia" w:hAnsi="Georgia"/>
+          <w:b w:val="false"/>
+          <w:bCs w:val="false"/>
+          <w:i/>
+          <w:iCs/>
+          <w:sz w:val="18"/>
+          <w:szCs w:val="18"/>
+        </w:rPr>
+        <w:t>fix’</w:t>
+      </w:r>
+      <w:r>
+        <w:rPr>
+          <w:rFonts w:ascii="Georgia" w:hAnsi="Georgia"/>
+          <w:b w:val="false"/>
+          <w:bCs w:val="false"/>
+          <w:i w:val="false"/>
+          <w:iCs w:val="false"/>
+          <w:sz w:val="18"/>
+          <w:szCs w:val="18"/>
+        </w:rPr>
+        <w:t xml:space="preserve"> </w:t>
+        <w:tab/>
+        <w:tab/>
+      </w:r>
+      <w:r>
+        <w:rPr>
+          <w:rFonts w:ascii="Georgia" w:hAnsi="Georgia"/>
+          <w:b w:val="false"/>
+          <w:bCs w:val="false"/>
+          <w:i/>
+          <w:iCs/>
+          <w:sz w:val="18"/>
+          <w:szCs w:val="18"/>
+        </w:rPr>
+        <w:t>fixnum</w:t>
+      </w:r>
+      <w:r>
+        <w:rPr>
+          <w:rFonts w:ascii="Georgia" w:hAnsi="Georgia"/>
+          <w:b/>
+          <w:bCs/>
+          <w:i/>
+          <w:iCs/>
+          <w:sz w:val="18"/>
+          <w:szCs w:val="18"/>
+        </w:rPr>
+        <w:tab/>
+      </w:r>
+      <w:r>
+        <w:rPr>
+          <w:rFonts w:ascii="Georgia" w:hAnsi="Georgia"/>
+          <w:b w:val="false"/>
+          <w:bCs w:val="false"/>
+          <w:i w:val="false"/>
+          <w:iCs w:val="false"/>
+          <w:sz w:val="18"/>
+          <w:szCs w:val="18"/>
+        </w:rPr>
+        <w:t>arithmetic shift</w:t>
+      </w:r>
+    </w:p>
+    <w:p>
+      <w:pPr>
+        <w:pStyle w:val="Normal"/>
+        <w:rPr>
+          <w:sz w:val="18"/>
+          <w:szCs w:val="18"/>
+        </w:rPr>
+      </w:pPr>
+      <w:r>
+        <w:rPr>
+          <w:rFonts w:ascii="Georgia" w:hAnsi="Georgia"/>
+          <w:b/>
+          <w:bCs/>
+          <w:i w:val="false"/>
+          <w:iCs w:val="false"/>
+          <w:sz w:val="18"/>
+          <w:szCs w:val="18"/>
+        </w:rPr>
+        <w:t xml:space="preserve">  </w:t>
+      </w:r>
+      <w:r>
+        <w:rPr>
+          <w:rFonts w:ascii="Georgia" w:hAnsi="Georgia"/>
+          <w:b/>
+          <w:bCs/>
+          <w:i w:val="false"/>
+          <w:iCs w:val="false"/>
+          <w:sz w:val="18"/>
+          <w:szCs w:val="18"/>
+        </w:rPr>
+        <w:t>div</w:t>
+      </w:r>
+      <w:r>
+        <w:rPr>
+          <w:rFonts w:ascii="Georgia" w:hAnsi="Georgia"/>
+          <w:b w:val="false"/>
+          <w:bCs/>
+          <w:i w:val="false"/>
+          <w:iCs/>
+          <w:sz w:val="18"/>
+          <w:szCs w:val="18"/>
+        </w:rPr>
+        <w:t xml:space="preserve"> </w:t>
+      </w:r>
+      <w:r>
+        <w:rPr>
+          <w:rFonts w:ascii="Georgia" w:hAnsi="Georgia"/>
+          <w:b w:val="false"/>
+          <w:bCs w:val="false"/>
+          <w:i/>
+          <w:iCs/>
+          <w:sz w:val="18"/>
+          <w:szCs w:val="18"/>
+        </w:rPr>
+        <w:t>fix</w:t>
+      </w:r>
+      <w:r>
+        <w:rPr>
+          <w:rFonts w:ascii="Georgia" w:hAnsi="Georgia"/>
+          <w:b w:val="false"/>
+          <w:i w:val="false"/>
+          <w:iCs w:val="false"/>
+          <w:sz w:val="18"/>
+          <w:szCs w:val="18"/>
+        </w:rPr>
+        <w:t xml:space="preserve"> </w:t>
+      </w:r>
+      <w:r>
+        <w:rPr>
+          <w:rFonts w:ascii="Georgia" w:hAnsi="Georgia"/>
+          <w:i/>
+          <w:iCs/>
+          <w:sz w:val="18"/>
+          <w:szCs w:val="18"/>
+        </w:rPr>
+        <w:t>fix</w:t>
+      </w:r>
+      <w:r>
+        <w:rPr>
+          <w:rFonts w:ascii="Georgia" w:hAnsi="Georgia"/>
+          <w:b w:val="false"/>
+          <w:i w:val="false"/>
+          <w:iCs w:val="false"/>
+          <w:sz w:val="18"/>
+          <w:szCs w:val="18"/>
+        </w:rPr>
+        <w:t>’</w:t>
+        <w:tab/>
+        <w:tab/>
+      </w:r>
+      <w:r>
+        <w:rPr>
+          <w:rFonts w:ascii="Georgia" w:hAnsi="Georgia"/>
+          <w:b w:val="false"/>
+          <w:bCs w:val="false"/>
+          <w:i/>
+          <w:iCs/>
+          <w:sz w:val="18"/>
+          <w:szCs w:val="18"/>
+        </w:rPr>
+        <w:t>fixnum</w:t>
+      </w:r>
+      <w:r>
+        <w:rPr>
+          <w:rFonts w:ascii="Georgia" w:hAnsi="Georgia"/>
+          <w:b/>
+          <w:bCs/>
+          <w:i/>
+          <w:iCs/>
+          <w:sz w:val="18"/>
+          <w:szCs w:val="18"/>
+        </w:rPr>
+        <w:tab/>
+      </w:r>
+      <w:r>
+        <w:rPr>
+          <w:rFonts w:ascii="Georgia" w:hAnsi="Georgia"/>
+          <w:b w:val="false"/>
+          <w:bCs w:val="false"/>
+          <w:i w:val="false"/>
+          <w:iCs w:val="false"/>
+          <w:sz w:val="18"/>
+          <w:szCs w:val="18"/>
+        </w:rPr>
+        <w:t>quotient</w:t>
+      </w:r>
+    </w:p>
+    <w:p>
+      <w:pPr>
+        <w:pStyle w:val="Normal"/>
+        <w:rPr>
+          <w:sz w:val="18"/>
+          <w:szCs w:val="18"/>
+        </w:rPr>
+      </w:pPr>
+      <w:r>
+        <w:rPr>
+          <w:rFonts w:ascii="Georgia" w:hAnsi="Georgia"/>
+          <w:b/>
+          <w:bCs/>
+          <w:i w:val="false"/>
+          <w:iCs w:val="false"/>
+          <w:sz w:val="18"/>
+          <w:szCs w:val="18"/>
+        </w:rPr>
+        <w:t xml:space="preserve">  </w:t>
+      </w:r>
+      <w:r>
+        <w:rPr>
+          <w:rFonts w:ascii="Georgia" w:hAnsi="Georgia"/>
+          <w:b/>
+          <w:bCs/>
+          <w:i w:val="false"/>
+          <w:iCs w:val="false"/>
+          <w:sz w:val="18"/>
+          <w:szCs w:val="18"/>
+        </w:rPr>
+        <w:t>less-than</w:t>
+      </w:r>
+      <w:r>
+        <w:rPr>
+          <w:rFonts w:ascii="Georgia" w:hAnsi="Georgia"/>
+          <w:b w:val="false"/>
+          <w:bCs/>
+          <w:i w:val="false"/>
+          <w:iCs/>
+          <w:sz w:val="18"/>
+          <w:szCs w:val="18"/>
+        </w:rPr>
+        <w:t xml:space="preserve"> </w:t>
+      </w:r>
+      <w:r>
+        <w:rPr>
+          <w:rFonts w:ascii="Georgia" w:hAnsi="Georgia"/>
+          <w:b w:val="false"/>
+          <w:bCs w:val="false"/>
+          <w:i/>
+          <w:iCs/>
+          <w:sz w:val="18"/>
+          <w:szCs w:val="18"/>
+        </w:rPr>
+        <w:t>fix</w:t>
+      </w:r>
+      <w:r>
+        <w:rPr>
+          <w:rFonts w:ascii="Georgia" w:hAnsi="Georgia"/>
+          <w:b w:val="false"/>
+          <w:bCs w:val="false"/>
+          <w:i w:val="false"/>
+          <w:iCs/>
+          <w:sz w:val="18"/>
+          <w:szCs w:val="18"/>
+        </w:rPr>
+        <w:t xml:space="preserve"> </w:t>
+      </w:r>
+      <w:r>
+        <w:rPr>
+          <w:rFonts w:ascii="Georgia" w:hAnsi="Georgia"/>
+          <w:b w:val="false"/>
+          <w:bCs w:val="false"/>
+          <w:i/>
+          <w:iCs/>
+          <w:sz w:val="18"/>
+          <w:szCs w:val="18"/>
+        </w:rPr>
+        <w:t>fix’</w:t>
+      </w:r>
+      <w:r>
+        <w:rPr>
+          <w:rFonts w:ascii="Georgia" w:hAnsi="Georgia"/>
+          <w:b w:val="false"/>
+          <w:bCs w:val="false"/>
+          <w:i w:val="false"/>
+          <w:iCs w:val="false"/>
+          <w:sz w:val="18"/>
+          <w:szCs w:val="18"/>
+        </w:rPr>
+        <w:tab/>
+      </w:r>
+      <w:r>
+        <w:rPr>
+          <w:rFonts w:ascii="Georgia" w:hAnsi="Georgia"/>
+          <w:b w:val="false"/>
+          <w:bCs w:val="false"/>
+          <w:i/>
+          <w:iCs/>
+          <w:sz w:val="18"/>
+          <w:szCs w:val="18"/>
+        </w:rPr>
+        <w:t>bool</w:t>
+        <w:tab/>
+      </w:r>
+      <w:r>
+        <w:rPr>
+          <w:rFonts w:ascii="Georgia" w:hAnsi="Georgia"/>
+          <w:i/>
+          <w:iCs/>
+          <w:sz w:val="18"/>
+          <w:szCs w:val="18"/>
+        </w:rPr>
+        <w:t>fix</w:t>
+      </w:r>
+      <w:r>
+        <w:rPr>
+          <w:rFonts w:ascii="Georgia" w:hAnsi="Georgia"/>
+          <w:b w:val="false"/>
+          <w:i w:val="false"/>
+          <w:iCs w:val="false"/>
+          <w:sz w:val="18"/>
+          <w:szCs w:val="18"/>
+        </w:rPr>
+        <w:t xml:space="preserve"> &lt; </w:t>
+      </w:r>
+      <w:r>
+        <w:rPr>
+          <w:rFonts w:ascii="Georgia" w:hAnsi="Georgia"/>
+          <w:i/>
+          <w:iCs/>
+          <w:sz w:val="18"/>
+          <w:szCs w:val="18"/>
+        </w:rPr>
+        <w:t>fix’?</w:t>
+      </w:r>
+    </w:p>
+    <w:p>
+      <w:pPr>
+        <w:pStyle w:val="Normal"/>
+        <w:rPr>
+          <w:sz w:val="18"/>
+          <w:szCs w:val="18"/>
+        </w:rPr>
+      </w:pPr>
+      <w:r>
+        <w:rPr>
+          <w:rFonts w:ascii="Georgia" w:hAnsi="Georgia"/>
+          <w:b/>
+          <w:bCs/>
+          <w:i w:val="false"/>
+          <w:iCs w:val="false"/>
+          <w:sz w:val="18"/>
+          <w:szCs w:val="18"/>
+        </w:rPr>
+        <w:t xml:space="preserve">  </w:t>
+      </w:r>
+      <w:r>
+        <w:rPr>
+          <w:rFonts w:ascii="Georgia" w:hAnsi="Georgia"/>
+          <w:b/>
+          <w:bCs/>
+          <w:i w:val="false"/>
+          <w:iCs w:val="false"/>
+          <w:sz w:val="18"/>
+          <w:szCs w:val="18"/>
+        </w:rPr>
+        <w:t>logand</w:t>
+      </w:r>
+      <w:r>
+        <w:rPr>
+          <w:rFonts w:ascii="Georgia" w:hAnsi="Georgia"/>
+          <w:b w:val="false"/>
+          <w:bCs/>
+          <w:i w:val="false"/>
+          <w:iCs/>
+          <w:sz w:val="18"/>
+          <w:szCs w:val="18"/>
+        </w:rPr>
+        <w:t xml:space="preserve"> </w:t>
+      </w:r>
+      <w:r>
+        <w:rPr>
+          <w:rFonts w:ascii="Georgia" w:hAnsi="Georgia"/>
+          <w:b w:val="false"/>
+          <w:bCs w:val="false"/>
+          <w:i/>
+          <w:iCs/>
+          <w:sz w:val="18"/>
+          <w:szCs w:val="18"/>
+        </w:rPr>
+        <w:t>fix</w:t>
+      </w:r>
+      <w:r>
+        <w:rPr>
+          <w:rFonts w:ascii="Georgia" w:hAnsi="Georgia"/>
+          <w:b w:val="false"/>
+          <w:bCs w:val="false"/>
+          <w:i w:val="false"/>
+          <w:iCs/>
+          <w:sz w:val="18"/>
+          <w:szCs w:val="18"/>
+        </w:rPr>
+        <w:t xml:space="preserve"> </w:t>
+      </w:r>
+      <w:r>
+        <w:rPr>
+          <w:rFonts w:ascii="Georgia" w:hAnsi="Georgia"/>
+          <w:b w:val="false"/>
+          <w:bCs w:val="false"/>
+          <w:i/>
+          <w:iCs/>
+          <w:sz w:val="18"/>
+          <w:szCs w:val="18"/>
+        </w:rPr>
+        <w:t>fix’</w:t>
+      </w:r>
+      <w:r>
+        <w:rPr>
+          <w:rFonts w:ascii="Georgia" w:hAnsi="Georgia"/>
+          <w:b w:val="false"/>
+          <w:i w:val="false"/>
+          <w:iCs w:val="false"/>
+          <w:sz w:val="18"/>
+          <w:szCs w:val="18"/>
+        </w:rPr>
+        <w:t xml:space="preserve"> </w:t>
+        <w:tab/>
+        <w:tab/>
+      </w:r>
+      <w:r>
+        <w:rPr>
+          <w:rFonts w:ascii="Georgia" w:hAnsi="Georgia"/>
+          <w:b w:val="false"/>
+          <w:bCs w:val="false"/>
+          <w:i/>
+          <w:iCs/>
+          <w:sz w:val="18"/>
+          <w:szCs w:val="18"/>
+        </w:rPr>
+        <w:t>fixnum</w:t>
+      </w:r>
+      <w:r>
+        <w:rPr>
+          <w:rFonts w:ascii="Georgia" w:hAnsi="Georgia"/>
+          <w:b/>
+          <w:bCs/>
+          <w:i/>
+          <w:iCs/>
+          <w:sz w:val="18"/>
+          <w:szCs w:val="18"/>
+        </w:rPr>
+        <w:tab/>
+      </w:r>
+      <w:r>
+        <w:rPr>
+          <w:rFonts w:ascii="Georgia" w:hAnsi="Georgia"/>
+          <w:i w:val="false"/>
+          <w:iCs w:val="false"/>
+          <w:sz w:val="18"/>
+          <w:szCs w:val="18"/>
+        </w:rPr>
+        <w:t>bitwise</w:t>
+      </w:r>
+      <w:r>
+        <w:rPr>
+          <w:rFonts w:ascii="Georgia" w:hAnsi="Georgia"/>
+          <w:b w:val="false"/>
+          <w:i w:val="false"/>
+          <w:iCs w:val="false"/>
+          <w:sz w:val="18"/>
+          <w:szCs w:val="18"/>
+        </w:rPr>
+        <w:t xml:space="preserve"> </w:t>
+      </w:r>
+      <w:r>
+        <w:rPr>
+          <w:rFonts w:ascii="Georgia" w:hAnsi="Georgia"/>
+          <w:i w:val="false"/>
+          <w:iCs w:val="false"/>
+          <w:sz w:val="18"/>
+          <w:szCs w:val="18"/>
+        </w:rPr>
+        <w:t>and</w:t>
+      </w:r>
+    </w:p>
+    <w:p>
+      <w:pPr>
+        <w:pStyle w:val="Normal"/>
+        <w:rPr>
+          <w:sz w:val="18"/>
+          <w:szCs w:val="18"/>
+        </w:rPr>
+      </w:pPr>
+      <w:r>
+        <w:rPr>
+          <w:rFonts w:ascii="Georgia" w:hAnsi="Georgia"/>
+          <w:b/>
+          <w:bCs/>
+          <w:i w:val="false"/>
+          <w:iCs w:val="false"/>
+          <w:sz w:val="18"/>
+          <w:szCs w:val="18"/>
+        </w:rPr>
+        <w:t xml:space="preserve">  </w:t>
+      </w:r>
+      <w:r>
+        <w:rPr>
+          <w:rFonts w:ascii="Georgia" w:hAnsi="Georgia"/>
+          <w:b/>
+          <w:bCs/>
+          <w:i w:val="false"/>
+          <w:iCs w:val="false"/>
+          <w:sz w:val="18"/>
+          <w:szCs w:val="18"/>
+        </w:rPr>
+        <w:t>lognot</w:t>
+      </w:r>
+      <w:r>
+        <w:rPr>
+          <w:rFonts w:ascii="Georgia" w:hAnsi="Georgia"/>
+          <w:b w:val="false"/>
+          <w:bCs/>
+          <w:i w:val="false"/>
+          <w:iCs w:val="false"/>
+          <w:sz w:val="18"/>
+          <w:szCs w:val="18"/>
+        </w:rPr>
+        <w:t xml:space="preserve"> </w:t>
+      </w:r>
+      <w:r>
+        <w:rPr>
+          <w:rFonts w:ascii="Georgia" w:hAnsi="Georgia"/>
+          <w:b w:val="false"/>
+          <w:bCs w:val="false"/>
+          <w:i/>
+          <w:iCs/>
+          <w:sz w:val="18"/>
+          <w:szCs w:val="18"/>
+        </w:rPr>
+        <w:t>fix</w:t>
+      </w:r>
+      <w:r>
+        <w:rPr>
+          <w:rFonts w:ascii="Georgia" w:hAnsi="Georgia"/>
+          <w:b w:val="false"/>
+          <w:bCs w:val="false"/>
+          <w:i w:val="false"/>
+          <w:iCs w:val="false"/>
+          <w:sz w:val="18"/>
+          <w:szCs w:val="18"/>
+        </w:rPr>
+        <w:tab/>
+        <w:tab/>
+      </w:r>
+      <w:r>
+        <w:rPr>
+          <w:rFonts w:ascii="Georgia" w:hAnsi="Georgia"/>
+          <w:b w:val="false"/>
+          <w:bCs w:val="false"/>
+          <w:i/>
+          <w:iCs/>
+          <w:sz w:val="18"/>
+          <w:szCs w:val="18"/>
+        </w:rPr>
+        <w:t>fixnum</w:t>
+      </w:r>
+      <w:r>
+        <w:rPr>
+          <w:rFonts w:ascii="Georgia" w:hAnsi="Georgia"/>
+          <w:b/>
+          <w:bCs/>
+          <w:i/>
+          <w:iCs/>
+          <w:sz w:val="18"/>
+          <w:szCs w:val="18"/>
+        </w:rPr>
+        <w:tab/>
+      </w:r>
+      <w:r>
+        <w:rPr>
+          <w:rFonts w:ascii="Georgia" w:hAnsi="Georgia"/>
+          <w:i w:val="false"/>
+          <w:iCs w:val="false"/>
+          <w:sz w:val="18"/>
+          <w:szCs w:val="18"/>
+        </w:rPr>
+        <w:t>bitwise</w:t>
+      </w:r>
+      <w:r>
+        <w:rPr>
+          <w:rFonts w:ascii="Georgia" w:hAnsi="Georgia"/>
+          <w:b w:val="false"/>
+          <w:i w:val="false"/>
+          <w:iCs w:val="false"/>
+          <w:sz w:val="18"/>
+          <w:szCs w:val="18"/>
+        </w:rPr>
+        <w:t xml:space="preserve"> complement</w:t>
+      </w:r>
+    </w:p>
+    <w:p>
+      <w:pPr>
+        <w:pStyle w:val="Normal"/>
+        <w:rPr>
+          <w:sz w:val="18"/>
+          <w:szCs w:val="18"/>
+        </w:rPr>
+      </w:pPr>
+      <w:r>
+        <w:rPr>
+          <w:rFonts w:ascii="Georgia" w:hAnsi="Georgia"/>
+          <w:b/>
+          <w:bCs/>
+          <w:i w:val="false"/>
+          <w:iCs w:val="false"/>
+          <w:sz w:val="18"/>
+          <w:szCs w:val="18"/>
+        </w:rPr>
+        <w:t xml:space="preserve">  </w:t>
+      </w:r>
+      <w:r>
+        <w:rPr>
+          <w:rFonts w:ascii="Georgia" w:hAnsi="Georgia"/>
+          <w:b/>
+          <w:bCs/>
+          <w:i w:val="false"/>
+          <w:iCs w:val="false"/>
+          <w:sz w:val="18"/>
+          <w:szCs w:val="18"/>
+        </w:rPr>
+        <w:t>logor</w:t>
+      </w:r>
+      <w:r>
+        <w:rPr>
+          <w:rFonts w:ascii="Georgia" w:hAnsi="Georgia"/>
+          <w:b w:val="false"/>
+          <w:bCs/>
+          <w:i w:val="false"/>
+          <w:sz w:val="18"/>
+          <w:szCs w:val="18"/>
+        </w:rPr>
+        <w:t xml:space="preserve"> </w:t>
+      </w:r>
+      <w:r>
+        <w:rPr>
+          <w:rFonts w:ascii="Georgia" w:hAnsi="Georgia"/>
+          <w:b w:val="false"/>
+          <w:bCs w:val="false"/>
+          <w:i/>
+          <w:iCs/>
+          <w:sz w:val="18"/>
+          <w:szCs w:val="18"/>
+        </w:rPr>
+        <w:t>fix</w:t>
+      </w:r>
+      <w:r>
+        <w:rPr>
+          <w:rFonts w:ascii="Georgia" w:hAnsi="Georgia"/>
+          <w:b w:val="false"/>
+          <w:bCs w:val="false"/>
+          <w:i w:val="false"/>
+          <w:sz w:val="18"/>
+          <w:szCs w:val="18"/>
+        </w:rPr>
+        <w:t xml:space="preserve"> </w:t>
+      </w:r>
+      <w:r>
+        <w:rPr>
+          <w:rFonts w:ascii="Georgia" w:hAnsi="Georgia"/>
+          <w:b w:val="false"/>
+          <w:bCs w:val="false"/>
+          <w:i/>
+          <w:iCs/>
+          <w:sz w:val="18"/>
+          <w:szCs w:val="18"/>
+        </w:rPr>
+        <w:t>fix</w:t>
+      </w:r>
+      <w:r>
+        <w:rPr>
+          <w:rFonts w:ascii="Georgia" w:hAnsi="Georgia"/>
+          <w:b w:val="false"/>
+          <w:bCs w:val="false"/>
+          <w:sz w:val="18"/>
+          <w:szCs w:val="18"/>
+        </w:rPr>
+        <w:t>’</w:t>
+      </w:r>
+      <w:r>
+        <w:rPr>
+          <w:rFonts w:ascii="Georgia" w:hAnsi="Georgia"/>
+          <w:b w:val="false"/>
+          <w:bCs w:val="false"/>
+          <w:i w:val="false"/>
+          <w:iCs w:val="false"/>
+          <w:sz w:val="18"/>
+          <w:szCs w:val="18"/>
+        </w:rPr>
+        <w:tab/>
+        <w:tab/>
+      </w:r>
+      <w:r>
+        <w:rPr>
+          <w:rFonts w:ascii="Georgia" w:hAnsi="Georgia"/>
+          <w:b w:val="false"/>
+          <w:bCs w:val="false"/>
+          <w:i/>
+          <w:iCs/>
+          <w:sz w:val="18"/>
+          <w:szCs w:val="18"/>
+        </w:rPr>
+        <w:t>fixnum</w:t>
+      </w:r>
+      <w:r>
+        <w:rPr>
+          <w:rFonts w:ascii="Georgia" w:hAnsi="Georgia"/>
+          <w:b/>
+          <w:bCs/>
+          <w:i/>
+          <w:iCs/>
+          <w:sz w:val="18"/>
+          <w:szCs w:val="18"/>
+        </w:rPr>
+        <w:tab/>
+      </w:r>
+      <w:r>
+        <w:rPr>
+          <w:rFonts w:ascii="Georgia" w:hAnsi="Georgia"/>
+          <w:i w:val="false"/>
+          <w:iCs w:val="false"/>
+          <w:sz w:val="18"/>
+          <w:szCs w:val="18"/>
+        </w:rPr>
+        <w:t>bitwise</w:t>
+      </w:r>
+      <w:r>
+        <w:rPr>
+          <w:rFonts w:ascii="Georgia" w:hAnsi="Georgia"/>
+          <w:b w:val="false"/>
+          <w:i w:val="false"/>
+          <w:iCs w:val="false"/>
+          <w:sz w:val="18"/>
+          <w:szCs w:val="18"/>
+        </w:rPr>
+        <w:t xml:space="preserve"> </w:t>
+      </w:r>
+      <w:r>
+        <w:rPr>
+          <w:rFonts w:ascii="Georgia" w:hAnsi="Georgia"/>
+          <w:i w:val="false"/>
+          <w:iCs w:val="false"/>
+          <w:sz w:val="18"/>
+          <w:szCs w:val="18"/>
+        </w:rPr>
+        <w:t>or</w:t>
+      </w:r>
+    </w:p>
+    <w:p>
+      <w:pPr>
+        <w:pStyle w:val="Normal"/>
+        <w:rPr>
+          <w:sz w:val="18"/>
+          <w:szCs w:val="18"/>
+        </w:rPr>
+      </w:pPr>
+      <w:r>
+        <w:rPr>
+          <w:rFonts w:ascii="Georgia" w:hAnsi="Georgia"/>
+          <w:b/>
+          <w:bCs/>
+          <w:sz w:val="18"/>
+          <w:szCs w:val="18"/>
+        </w:rPr>
+        <w:t xml:space="preserve">  </w:t>
+      </w:r>
+      <w:r>
+        <w:rPr>
+          <w:rFonts w:ascii="Georgia" w:hAnsi="Georgia"/>
+          <w:b/>
+          <w:bCs/>
           <w:sz w:val="18"/>
           <w:szCs w:val="18"/>
         </w:rPr>
@@ -8124,7 +9075,7 @@
           <w:sz w:val="18"/>
           <w:szCs w:val="18"/>
         </w:rPr>
-        <w:t>add</w:t>
+        <w:t>sub</w:t>
       </w:r>
       <w:r>
         <w:rPr>
@@ -8219,951 +9170,7 @@
           <w:sz w:val="18"/>
           <w:szCs w:val="18"/>
         </w:rPr>
-        <w:t>sum</w:t>
-      </w:r>
-    </w:p>
-    <w:p>
-      <w:pPr>
-        <w:pStyle w:val="Normal"/>
-        <w:rPr>
-          <w:sz w:val="18"/>
-          <w:szCs w:val="18"/>
-        </w:rPr>
-      </w:pPr>
-      <w:r>
-        <w:rPr>
-          <w:rFonts w:ascii="Georgia" w:hAnsi="Georgia"/>
-          <w:b/>
-          <w:bCs/>
-          <w:i w:val="false"/>
-          <w:iCs w:val="false"/>
-          <w:sz w:val="18"/>
-          <w:szCs w:val="18"/>
-        </w:rPr>
-        <w:t xml:space="preserve">  </w:t>
-      </w:r>
-      <w:r>
-        <w:rPr>
-          <w:rFonts w:ascii="Georgia" w:hAnsi="Georgia"/>
-          <w:b/>
-          <w:bCs/>
-          <w:i w:val="false"/>
-          <w:iCs w:val="false"/>
-          <w:sz w:val="18"/>
-          <w:szCs w:val="18"/>
-        </w:rPr>
-        <w:t>sub</w:t>
-      </w:r>
-      <w:r>
-        <w:rPr>
-          <w:rFonts w:ascii="Georgia" w:hAnsi="Georgia"/>
-          <w:b w:val="false"/>
-          <w:bCs/>
-          <w:i w:val="false"/>
-          <w:iCs/>
-          <w:sz w:val="18"/>
-          <w:szCs w:val="18"/>
-        </w:rPr>
-        <w:t xml:space="preserve"> </w:t>
-      </w:r>
-      <w:r>
-        <w:rPr>
-          <w:rFonts w:ascii="Georgia" w:hAnsi="Georgia"/>
-          <w:b w:val="false"/>
-          <w:bCs w:val="false"/>
-          <w:i/>
-          <w:iCs/>
-          <w:sz w:val="18"/>
-          <w:szCs w:val="18"/>
-        </w:rPr>
-        <w:t>fix</w:t>
-      </w:r>
-      <w:r>
-        <w:rPr>
-          <w:rFonts w:ascii="Georgia" w:hAnsi="Georgia"/>
-          <w:b w:val="false"/>
-          <w:bCs w:val="false"/>
-          <w:i w:val="false"/>
-          <w:iCs/>
-          <w:sz w:val="18"/>
-          <w:szCs w:val="18"/>
-        </w:rPr>
-        <w:t xml:space="preserve"> </w:t>
-      </w:r>
-      <w:r>
-        <w:rPr>
-          <w:rFonts w:ascii="Georgia" w:hAnsi="Georgia"/>
-          <w:b w:val="false"/>
-          <w:bCs w:val="false"/>
-          <w:i/>
-          <w:iCs/>
-          <w:sz w:val="18"/>
-          <w:szCs w:val="18"/>
-        </w:rPr>
-        <w:t>fix’</w:t>
-      </w:r>
-      <w:r>
-        <w:rPr>
-          <w:rFonts w:ascii="Georgia" w:hAnsi="Georgia"/>
-          <w:b w:val="false"/>
-          <w:i w:val="false"/>
-          <w:iCs w:val="false"/>
-          <w:sz w:val="18"/>
-          <w:szCs w:val="18"/>
-        </w:rPr>
-        <w:t xml:space="preserve"> </w:t>
-        <w:tab/>
-        <w:tab/>
-      </w:r>
-      <w:r>
-        <w:rPr>
-          <w:rFonts w:ascii="Georgia" w:hAnsi="Georgia"/>
-          <w:b w:val="false"/>
-          <w:bCs w:val="false"/>
-          <w:i/>
-          <w:iCs/>
-          <w:sz w:val="18"/>
-          <w:szCs w:val="18"/>
-        </w:rPr>
-        <w:t>fixnum</w:t>
-      </w:r>
-      <w:r>
-        <w:rPr>
-          <w:rFonts w:ascii="Georgia" w:hAnsi="Georgia"/>
-          <w:b/>
-          <w:bCs/>
-          <w:i/>
-          <w:iCs/>
-          <w:sz w:val="18"/>
-          <w:szCs w:val="18"/>
-        </w:rPr>
-        <w:tab/>
-      </w:r>
-      <w:r>
-        <w:rPr>
-          <w:rFonts w:ascii="Georgia" w:hAnsi="Georgia"/>
-          <w:i w:val="false"/>
-          <w:iCs w:val="false"/>
-          <w:sz w:val="18"/>
-          <w:szCs w:val="18"/>
-        </w:rPr>
         <w:t>difference</w:t>
-      </w:r>
-    </w:p>
-    <w:p>
-      <w:pPr>
-        <w:pStyle w:val="Normal"/>
-        <w:rPr>
-          <w:sz w:val="18"/>
-          <w:szCs w:val="18"/>
-        </w:rPr>
-      </w:pPr>
-      <w:r>
-        <w:rPr>
-          <w:rFonts w:ascii="Georgia" w:hAnsi="Georgia"/>
-          <w:b/>
-          <w:bCs/>
-          <w:i w:val="false"/>
-          <w:iCs w:val="false"/>
-          <w:sz w:val="18"/>
-          <w:szCs w:val="18"/>
-        </w:rPr>
-        <w:t xml:space="preserve">  </w:t>
-      </w:r>
-      <w:r>
-        <w:rPr>
-          <w:rFonts w:ascii="Georgia" w:hAnsi="Georgia"/>
-          <w:b/>
-          <w:bCs/>
-          <w:i w:val="false"/>
-          <w:iCs w:val="false"/>
-          <w:sz w:val="18"/>
-          <w:szCs w:val="18"/>
-        </w:rPr>
-        <w:t>less-than</w:t>
-      </w:r>
-      <w:r>
-        <w:rPr>
-          <w:rFonts w:ascii="Georgia" w:hAnsi="Georgia"/>
-          <w:b w:val="false"/>
-          <w:bCs/>
-          <w:i w:val="false"/>
-          <w:iCs/>
-          <w:sz w:val="18"/>
-          <w:szCs w:val="18"/>
-        </w:rPr>
-        <w:t xml:space="preserve"> </w:t>
-      </w:r>
-      <w:r>
-        <w:rPr>
-          <w:rFonts w:ascii="Georgia" w:hAnsi="Georgia"/>
-          <w:b w:val="false"/>
-          <w:bCs w:val="false"/>
-          <w:i/>
-          <w:iCs/>
-          <w:sz w:val="18"/>
-          <w:szCs w:val="18"/>
-        </w:rPr>
-        <w:t>fix</w:t>
-      </w:r>
-      <w:r>
-        <w:rPr>
-          <w:rFonts w:ascii="Georgia" w:hAnsi="Georgia"/>
-          <w:b w:val="false"/>
-          <w:bCs w:val="false"/>
-          <w:i w:val="false"/>
-          <w:iCs/>
-          <w:sz w:val="18"/>
-          <w:szCs w:val="18"/>
-        </w:rPr>
-        <w:t xml:space="preserve"> </w:t>
-      </w:r>
-      <w:r>
-        <w:rPr>
-          <w:rFonts w:ascii="Georgia" w:hAnsi="Georgia"/>
-          <w:b w:val="false"/>
-          <w:bCs w:val="false"/>
-          <w:i/>
-          <w:iCs/>
-          <w:sz w:val="18"/>
-          <w:szCs w:val="18"/>
-        </w:rPr>
-        <w:t>fix’</w:t>
-      </w:r>
-      <w:r>
-        <w:rPr>
-          <w:rFonts w:ascii="Georgia" w:hAnsi="Georgia"/>
-          <w:b w:val="false"/>
-          <w:bCs w:val="false"/>
-          <w:i w:val="false"/>
-          <w:iCs w:val="false"/>
-          <w:sz w:val="18"/>
-          <w:szCs w:val="18"/>
-        </w:rPr>
-        <w:tab/>
-      </w:r>
-      <w:r>
-        <w:rPr>
-          <w:rFonts w:ascii="Georgia" w:hAnsi="Georgia"/>
-          <w:b w:val="false"/>
-          <w:bCs w:val="false"/>
-          <w:i/>
-          <w:iCs/>
-          <w:sz w:val="18"/>
-          <w:szCs w:val="18"/>
-        </w:rPr>
-        <w:t>bool</w:t>
-        <w:tab/>
-      </w:r>
-      <w:r>
-        <w:rPr>
-          <w:rFonts w:ascii="Georgia" w:hAnsi="Georgia"/>
-          <w:i/>
-          <w:iCs/>
-          <w:sz w:val="18"/>
-          <w:szCs w:val="18"/>
-        </w:rPr>
-        <w:t>fix</w:t>
-      </w:r>
-      <w:r>
-        <w:rPr>
-          <w:rFonts w:ascii="Georgia" w:hAnsi="Georgia"/>
-          <w:b w:val="false"/>
-          <w:i w:val="false"/>
-          <w:iCs w:val="false"/>
-          <w:sz w:val="18"/>
-          <w:szCs w:val="18"/>
-        </w:rPr>
-        <w:t xml:space="preserve"> &lt; </w:t>
-      </w:r>
-      <w:r>
-        <w:rPr>
-          <w:rFonts w:ascii="Georgia" w:hAnsi="Georgia"/>
-          <w:i/>
-          <w:iCs/>
-          <w:sz w:val="18"/>
-          <w:szCs w:val="18"/>
-        </w:rPr>
-        <w:t>fix’?</w:t>
-      </w:r>
-    </w:p>
-    <w:p>
-      <w:pPr>
-        <w:pStyle w:val="Normal"/>
-        <w:rPr>
-          <w:sz w:val="18"/>
-          <w:szCs w:val="18"/>
-        </w:rPr>
-      </w:pPr>
-      <w:r>
-        <w:rPr>
-          <w:rFonts w:ascii="Georgia" w:hAnsi="Georgia"/>
-          <w:b/>
-          <w:bCs/>
-          <w:i w:val="false"/>
-          <w:iCs w:val="false"/>
-          <w:sz w:val="18"/>
-          <w:szCs w:val="18"/>
-        </w:rPr>
-        <w:t xml:space="preserve">  </w:t>
-      </w:r>
-      <w:r>
-        <w:rPr>
-          <w:rFonts w:ascii="Georgia" w:hAnsi="Georgia"/>
-          <w:b/>
-          <w:bCs/>
-          <w:i w:val="false"/>
-          <w:iCs w:val="false"/>
-          <w:sz w:val="18"/>
-          <w:szCs w:val="18"/>
-        </w:rPr>
-        <w:t>div</w:t>
-      </w:r>
-      <w:r>
-        <w:rPr>
-          <w:rFonts w:ascii="Georgia" w:hAnsi="Georgia"/>
-          <w:b w:val="false"/>
-          <w:bCs/>
-          <w:i w:val="false"/>
-          <w:iCs/>
-          <w:sz w:val="18"/>
-          <w:szCs w:val="18"/>
-        </w:rPr>
-        <w:t xml:space="preserve"> </w:t>
-      </w:r>
-      <w:r>
-        <w:rPr>
-          <w:rFonts w:ascii="Georgia" w:hAnsi="Georgia"/>
-          <w:b w:val="false"/>
-          <w:bCs w:val="false"/>
-          <w:i/>
-          <w:iCs/>
-          <w:sz w:val="18"/>
-          <w:szCs w:val="18"/>
-        </w:rPr>
-        <w:t>fix</w:t>
-      </w:r>
-      <w:r>
-        <w:rPr>
-          <w:rFonts w:ascii="Georgia" w:hAnsi="Georgia"/>
-          <w:b w:val="false"/>
-          <w:i w:val="false"/>
-          <w:iCs w:val="false"/>
-          <w:sz w:val="18"/>
-          <w:szCs w:val="18"/>
-        </w:rPr>
-        <w:t xml:space="preserve"> </w:t>
-      </w:r>
-      <w:r>
-        <w:rPr>
-          <w:rFonts w:ascii="Georgia" w:hAnsi="Georgia"/>
-          <w:i/>
-          <w:iCs/>
-          <w:sz w:val="18"/>
-          <w:szCs w:val="18"/>
-        </w:rPr>
-        <w:t>fix</w:t>
-      </w:r>
-      <w:r>
-        <w:rPr>
-          <w:rFonts w:ascii="Georgia" w:hAnsi="Georgia"/>
-          <w:b w:val="false"/>
-          <w:i w:val="false"/>
-          <w:iCs w:val="false"/>
-          <w:sz w:val="18"/>
-          <w:szCs w:val="18"/>
-        </w:rPr>
-        <w:t>’</w:t>
-        <w:tab/>
-        <w:tab/>
-      </w:r>
-      <w:r>
-        <w:rPr>
-          <w:rFonts w:ascii="Georgia" w:hAnsi="Georgia"/>
-          <w:b w:val="false"/>
-          <w:bCs w:val="false"/>
-          <w:i/>
-          <w:iCs/>
-          <w:sz w:val="18"/>
-          <w:szCs w:val="18"/>
-        </w:rPr>
-        <w:t>fixnum</w:t>
-      </w:r>
-      <w:r>
-        <w:rPr>
-          <w:rFonts w:ascii="Georgia" w:hAnsi="Georgia"/>
-          <w:b/>
-          <w:bCs/>
-          <w:i/>
-          <w:iCs/>
-          <w:sz w:val="18"/>
-          <w:szCs w:val="18"/>
-        </w:rPr>
-        <w:tab/>
-      </w:r>
-      <w:r>
-        <w:rPr>
-          <w:rFonts w:ascii="Georgia" w:hAnsi="Georgia"/>
-          <w:b w:val="false"/>
-          <w:bCs w:val="false"/>
-          <w:i w:val="false"/>
-          <w:iCs w:val="false"/>
-          <w:sz w:val="18"/>
-          <w:szCs w:val="18"/>
-        </w:rPr>
-        <w:t>quotient</w:t>
-      </w:r>
-    </w:p>
-    <w:p>
-      <w:pPr>
-        <w:pStyle w:val="Normal"/>
-        <w:rPr>
-          <w:sz w:val="18"/>
-          <w:szCs w:val="18"/>
-        </w:rPr>
-      </w:pPr>
-      <w:r>
-        <w:rPr>
-          <w:rFonts w:ascii="Georgia" w:hAnsi="Georgia"/>
-          <w:b/>
-          <w:bCs/>
-          <w:i w:val="false"/>
-          <w:iCs w:val="false"/>
-          <w:sz w:val="18"/>
-          <w:szCs w:val="18"/>
-        </w:rPr>
-        <w:t xml:space="preserve">  </w:t>
-      </w:r>
-      <w:r>
-        <w:rPr>
-          <w:rFonts w:ascii="Georgia" w:hAnsi="Georgia"/>
-          <w:b/>
-          <w:bCs/>
-          <w:i w:val="false"/>
-          <w:iCs w:val="false"/>
-          <w:sz w:val="18"/>
-          <w:szCs w:val="18"/>
-        </w:rPr>
-        <w:t>ash</w:t>
-      </w:r>
-      <w:r>
-        <w:rPr>
-          <w:rFonts w:ascii="Georgia" w:hAnsi="Georgia"/>
-          <w:b w:val="false"/>
-          <w:bCs/>
-          <w:i w:val="false"/>
-          <w:iCs/>
-          <w:sz w:val="18"/>
-          <w:szCs w:val="18"/>
-        </w:rPr>
-        <w:t xml:space="preserve"> </w:t>
-      </w:r>
-      <w:r>
-        <w:rPr>
-          <w:rFonts w:ascii="Georgia" w:hAnsi="Georgia"/>
-          <w:b w:val="false"/>
-          <w:bCs w:val="false"/>
-          <w:i/>
-          <w:iCs/>
-          <w:sz w:val="18"/>
-          <w:szCs w:val="18"/>
-        </w:rPr>
-        <w:t>fix</w:t>
-      </w:r>
-      <w:r>
-        <w:rPr>
-          <w:rFonts w:ascii="Georgia" w:hAnsi="Georgia"/>
-          <w:b w:val="false"/>
-          <w:bCs w:val="false"/>
-          <w:i w:val="false"/>
-          <w:iCs/>
-          <w:sz w:val="18"/>
-          <w:szCs w:val="18"/>
-        </w:rPr>
-        <w:t xml:space="preserve"> </w:t>
-      </w:r>
-      <w:r>
-        <w:rPr>
-          <w:rFonts w:ascii="Georgia" w:hAnsi="Georgia"/>
-          <w:b w:val="false"/>
-          <w:bCs w:val="false"/>
-          <w:i/>
-          <w:iCs/>
-          <w:sz w:val="18"/>
-          <w:szCs w:val="18"/>
-        </w:rPr>
-        <w:t>fix’</w:t>
-      </w:r>
-      <w:r>
-        <w:rPr>
-          <w:rFonts w:ascii="Georgia" w:hAnsi="Georgia"/>
-          <w:b w:val="false"/>
-          <w:bCs w:val="false"/>
-          <w:i w:val="false"/>
-          <w:iCs w:val="false"/>
-          <w:sz w:val="18"/>
-          <w:szCs w:val="18"/>
-        </w:rPr>
-        <w:t xml:space="preserve"> </w:t>
-        <w:tab/>
-        <w:tab/>
-      </w:r>
-      <w:r>
-        <w:rPr>
-          <w:rFonts w:ascii="Georgia" w:hAnsi="Georgia"/>
-          <w:b w:val="false"/>
-          <w:bCs w:val="false"/>
-          <w:i/>
-          <w:iCs/>
-          <w:sz w:val="18"/>
-          <w:szCs w:val="18"/>
-        </w:rPr>
-        <w:t>fixnum</w:t>
-      </w:r>
-      <w:r>
-        <w:rPr>
-          <w:rFonts w:ascii="Georgia" w:hAnsi="Georgia"/>
-          <w:b/>
-          <w:bCs/>
-          <w:i/>
-          <w:iCs/>
-          <w:sz w:val="18"/>
-          <w:szCs w:val="18"/>
-        </w:rPr>
-        <w:tab/>
-      </w:r>
-      <w:r>
-        <w:rPr>
-          <w:rFonts w:ascii="Georgia" w:hAnsi="Georgia"/>
-          <w:b w:val="false"/>
-          <w:bCs w:val="false"/>
-          <w:i w:val="false"/>
-          <w:iCs w:val="false"/>
-          <w:sz w:val="18"/>
-          <w:szCs w:val="18"/>
-        </w:rPr>
-        <w:t>arithmetic shift</w:t>
-      </w:r>
-    </w:p>
-    <w:p>
-      <w:pPr>
-        <w:pStyle w:val="Normal"/>
-        <w:rPr>
-          <w:sz w:val="18"/>
-          <w:szCs w:val="18"/>
-        </w:rPr>
-      </w:pPr>
-      <w:r>
-        <w:rPr>
-          <w:rFonts w:ascii="Georgia" w:hAnsi="Georgia"/>
-          <w:b/>
-          <w:bCs/>
-          <w:i w:val="false"/>
-          <w:iCs w:val="false"/>
-          <w:sz w:val="18"/>
-          <w:szCs w:val="18"/>
-        </w:rPr>
-        <w:t xml:space="preserve">  </w:t>
-      </w:r>
-      <w:r>
-        <w:rPr>
-          <w:rFonts w:ascii="Georgia" w:hAnsi="Georgia"/>
-          <w:b/>
-          <w:bCs/>
-          <w:i w:val="false"/>
-          <w:iCs w:val="false"/>
-          <w:sz w:val="18"/>
-          <w:szCs w:val="18"/>
-        </w:rPr>
-        <w:t>logand</w:t>
-      </w:r>
-      <w:r>
-        <w:rPr>
-          <w:rFonts w:ascii="Georgia" w:hAnsi="Georgia"/>
-          <w:b w:val="false"/>
-          <w:bCs/>
-          <w:i w:val="false"/>
-          <w:iCs/>
-          <w:sz w:val="18"/>
-          <w:szCs w:val="18"/>
-        </w:rPr>
-        <w:t xml:space="preserve"> </w:t>
-      </w:r>
-      <w:r>
-        <w:rPr>
-          <w:rFonts w:ascii="Georgia" w:hAnsi="Georgia"/>
-          <w:b w:val="false"/>
-          <w:bCs w:val="false"/>
-          <w:i/>
-          <w:iCs/>
-          <w:sz w:val="18"/>
-          <w:szCs w:val="18"/>
-        </w:rPr>
-        <w:t>fix</w:t>
-      </w:r>
-      <w:r>
-        <w:rPr>
-          <w:rFonts w:ascii="Georgia" w:hAnsi="Georgia"/>
-          <w:b w:val="false"/>
-          <w:bCs w:val="false"/>
-          <w:i w:val="false"/>
-          <w:iCs/>
-          <w:sz w:val="18"/>
-          <w:szCs w:val="18"/>
-        </w:rPr>
-        <w:t xml:space="preserve"> </w:t>
-      </w:r>
-      <w:r>
-        <w:rPr>
-          <w:rFonts w:ascii="Georgia" w:hAnsi="Georgia"/>
-          <w:b w:val="false"/>
-          <w:bCs w:val="false"/>
-          <w:i/>
-          <w:iCs/>
-          <w:sz w:val="18"/>
-          <w:szCs w:val="18"/>
-        </w:rPr>
-        <w:t>fix’</w:t>
-      </w:r>
-      <w:r>
-        <w:rPr>
-          <w:rFonts w:ascii="Georgia" w:hAnsi="Georgia"/>
-          <w:b w:val="false"/>
-          <w:i w:val="false"/>
-          <w:iCs w:val="false"/>
-          <w:sz w:val="18"/>
-          <w:szCs w:val="18"/>
-        </w:rPr>
-        <w:t xml:space="preserve"> </w:t>
-        <w:tab/>
-        <w:tab/>
-      </w:r>
-      <w:r>
-        <w:rPr>
-          <w:rFonts w:ascii="Georgia" w:hAnsi="Georgia"/>
-          <w:b w:val="false"/>
-          <w:bCs w:val="false"/>
-          <w:i/>
-          <w:iCs/>
-          <w:sz w:val="18"/>
-          <w:szCs w:val="18"/>
-        </w:rPr>
-        <w:t>fixnum</w:t>
-      </w:r>
-      <w:r>
-        <w:rPr>
-          <w:rFonts w:ascii="Georgia" w:hAnsi="Georgia"/>
-          <w:b/>
-          <w:bCs/>
-          <w:i/>
-          <w:iCs/>
-          <w:sz w:val="18"/>
-          <w:szCs w:val="18"/>
-        </w:rPr>
-        <w:tab/>
-      </w:r>
-      <w:r>
-        <w:rPr>
-          <w:rFonts w:ascii="Georgia" w:hAnsi="Georgia"/>
-          <w:i w:val="false"/>
-          <w:iCs w:val="false"/>
-          <w:sz w:val="18"/>
-          <w:szCs w:val="18"/>
-        </w:rPr>
-        <w:t>bitwise</w:t>
-      </w:r>
-      <w:r>
-        <w:rPr>
-          <w:rFonts w:ascii="Georgia" w:hAnsi="Georgia"/>
-          <w:b w:val="false"/>
-          <w:i w:val="false"/>
-          <w:iCs w:val="false"/>
-          <w:sz w:val="18"/>
-          <w:szCs w:val="18"/>
-        </w:rPr>
-        <w:t xml:space="preserve"> </w:t>
-      </w:r>
-      <w:r>
-        <w:rPr>
-          <w:rFonts w:ascii="Georgia" w:hAnsi="Georgia"/>
-          <w:i w:val="false"/>
-          <w:iCs w:val="false"/>
-          <w:sz w:val="18"/>
-          <w:szCs w:val="18"/>
-        </w:rPr>
-        <w:t>and</w:t>
-      </w:r>
-    </w:p>
-    <w:p>
-      <w:pPr>
-        <w:pStyle w:val="Normal"/>
-        <w:rPr>
-          <w:sz w:val="18"/>
-          <w:szCs w:val="18"/>
-        </w:rPr>
-      </w:pPr>
-      <w:r>
-        <w:rPr>
-          <w:rFonts w:ascii="Georgia" w:hAnsi="Georgia"/>
-          <w:b/>
-          <w:bCs/>
-          <w:i w:val="false"/>
-          <w:iCs w:val="false"/>
-          <w:sz w:val="18"/>
-          <w:szCs w:val="18"/>
-        </w:rPr>
-        <w:t xml:space="preserve">  </w:t>
-      </w:r>
-      <w:r>
-        <w:rPr>
-          <w:rFonts w:ascii="Georgia" w:hAnsi="Georgia"/>
-          <w:b/>
-          <w:bCs/>
-          <w:i w:val="false"/>
-          <w:iCs w:val="false"/>
-          <w:sz w:val="18"/>
-          <w:szCs w:val="18"/>
-        </w:rPr>
-        <w:t>logor</w:t>
-      </w:r>
-      <w:r>
-        <w:rPr>
-          <w:rFonts w:ascii="Georgia" w:hAnsi="Georgia"/>
-          <w:b w:val="false"/>
-          <w:bCs/>
-          <w:i w:val="false"/>
-          <w:sz w:val="18"/>
-          <w:szCs w:val="18"/>
-        </w:rPr>
-        <w:t xml:space="preserve"> </w:t>
-      </w:r>
-      <w:r>
-        <w:rPr>
-          <w:rFonts w:ascii="Georgia" w:hAnsi="Georgia"/>
-          <w:b w:val="false"/>
-          <w:bCs w:val="false"/>
-          <w:i/>
-          <w:iCs/>
-          <w:sz w:val="18"/>
-          <w:szCs w:val="18"/>
-        </w:rPr>
-        <w:t>fix</w:t>
-      </w:r>
-      <w:r>
-        <w:rPr>
-          <w:rFonts w:ascii="Georgia" w:hAnsi="Georgia"/>
-          <w:b w:val="false"/>
-          <w:bCs w:val="false"/>
-          <w:i w:val="false"/>
-          <w:sz w:val="18"/>
-          <w:szCs w:val="18"/>
-        </w:rPr>
-        <w:t xml:space="preserve"> </w:t>
-      </w:r>
-      <w:r>
-        <w:rPr>
-          <w:rFonts w:ascii="Georgia" w:hAnsi="Georgia"/>
-          <w:b w:val="false"/>
-          <w:bCs w:val="false"/>
-          <w:i/>
-          <w:iCs/>
-          <w:sz w:val="18"/>
-          <w:szCs w:val="18"/>
-        </w:rPr>
-        <w:t>fix</w:t>
-      </w:r>
-      <w:r>
-        <w:rPr>
-          <w:rFonts w:ascii="Georgia" w:hAnsi="Georgia"/>
-          <w:b w:val="false"/>
-          <w:bCs w:val="false"/>
-          <w:sz w:val="18"/>
-          <w:szCs w:val="18"/>
-        </w:rPr>
-        <w:t>’</w:t>
-      </w:r>
-      <w:r>
-        <w:rPr>
-          <w:rFonts w:ascii="Georgia" w:hAnsi="Georgia"/>
-          <w:b w:val="false"/>
-          <w:bCs w:val="false"/>
-          <w:i w:val="false"/>
-          <w:iCs w:val="false"/>
-          <w:sz w:val="18"/>
-          <w:szCs w:val="18"/>
-        </w:rPr>
-        <w:tab/>
-        <w:tab/>
-      </w:r>
-      <w:r>
-        <w:rPr>
-          <w:rFonts w:ascii="Georgia" w:hAnsi="Georgia"/>
-          <w:b w:val="false"/>
-          <w:bCs w:val="false"/>
-          <w:i/>
-          <w:iCs/>
-          <w:sz w:val="18"/>
-          <w:szCs w:val="18"/>
-        </w:rPr>
-        <w:t>fixnum</w:t>
-      </w:r>
-      <w:r>
-        <w:rPr>
-          <w:rFonts w:ascii="Georgia" w:hAnsi="Georgia"/>
-          <w:b/>
-          <w:bCs/>
-          <w:i/>
-          <w:iCs/>
-          <w:sz w:val="18"/>
-          <w:szCs w:val="18"/>
-        </w:rPr>
-        <w:tab/>
-      </w:r>
-      <w:r>
-        <w:rPr>
-          <w:rFonts w:ascii="Georgia" w:hAnsi="Georgia"/>
-          <w:i w:val="false"/>
-          <w:iCs w:val="false"/>
-          <w:sz w:val="18"/>
-          <w:szCs w:val="18"/>
-        </w:rPr>
-        <w:t>bitwise</w:t>
-      </w:r>
-      <w:r>
-        <w:rPr>
-          <w:rFonts w:ascii="Georgia" w:hAnsi="Georgia"/>
-          <w:b w:val="false"/>
-          <w:i w:val="false"/>
-          <w:iCs w:val="false"/>
-          <w:sz w:val="18"/>
-          <w:szCs w:val="18"/>
-        </w:rPr>
-        <w:t xml:space="preserve"> </w:t>
-      </w:r>
-      <w:r>
-        <w:rPr>
-          <w:rFonts w:ascii="Georgia" w:hAnsi="Georgia"/>
-          <w:i w:val="false"/>
-          <w:iCs w:val="false"/>
-          <w:sz w:val="18"/>
-          <w:szCs w:val="18"/>
-        </w:rPr>
-        <w:t>or</w:t>
-      </w:r>
-    </w:p>
-    <w:p>
-      <w:pPr>
-        <w:pStyle w:val="Normal"/>
-        <w:rPr>
-          <w:sz w:val="18"/>
-          <w:szCs w:val="18"/>
-        </w:rPr>
-      </w:pPr>
-      <w:r>
-        <w:rPr>
-          <w:rFonts w:ascii="Georgia" w:hAnsi="Georgia"/>
-          <w:b/>
-          <w:bCs/>
-          <w:i w:val="false"/>
-          <w:iCs w:val="false"/>
-          <w:sz w:val="18"/>
-          <w:szCs w:val="18"/>
-        </w:rPr>
-        <w:t xml:space="preserve">  </w:t>
-      </w:r>
-      <w:r>
-        <w:rPr>
-          <w:rFonts w:ascii="Georgia" w:hAnsi="Georgia"/>
-          <w:b/>
-          <w:bCs/>
-          <w:i w:val="false"/>
-          <w:iCs w:val="false"/>
-          <w:sz w:val="18"/>
-          <w:szCs w:val="18"/>
-        </w:rPr>
-        <w:t>lognot</w:t>
-      </w:r>
-      <w:r>
-        <w:rPr>
-          <w:rFonts w:ascii="Georgia" w:hAnsi="Georgia"/>
-          <w:b w:val="false"/>
-          <w:bCs/>
-          <w:i w:val="false"/>
-          <w:iCs w:val="false"/>
-          <w:sz w:val="18"/>
-          <w:szCs w:val="18"/>
-        </w:rPr>
-        <w:t xml:space="preserve"> </w:t>
-      </w:r>
-      <w:r>
-        <w:rPr>
-          <w:rFonts w:ascii="Georgia" w:hAnsi="Georgia"/>
-          <w:b w:val="false"/>
-          <w:bCs w:val="false"/>
-          <w:i/>
-          <w:iCs/>
-          <w:sz w:val="18"/>
-          <w:szCs w:val="18"/>
-        </w:rPr>
-        <w:t>fix</w:t>
-      </w:r>
-      <w:r>
-        <w:rPr>
-          <w:rFonts w:ascii="Georgia" w:hAnsi="Georgia"/>
-          <w:b w:val="false"/>
-          <w:bCs w:val="false"/>
-          <w:i w:val="false"/>
-          <w:iCs w:val="false"/>
-          <w:sz w:val="18"/>
-          <w:szCs w:val="18"/>
-        </w:rPr>
-        <w:tab/>
-        <w:tab/>
-      </w:r>
-      <w:r>
-        <w:rPr>
-          <w:rFonts w:ascii="Georgia" w:hAnsi="Georgia"/>
-          <w:b w:val="false"/>
-          <w:bCs w:val="false"/>
-          <w:i/>
-          <w:iCs/>
-          <w:sz w:val="18"/>
-          <w:szCs w:val="18"/>
-        </w:rPr>
-        <w:t>fixnum</w:t>
-      </w:r>
-      <w:r>
-        <w:rPr>
-          <w:rFonts w:ascii="Georgia" w:hAnsi="Georgia"/>
-          <w:b/>
-          <w:bCs/>
-          <w:i/>
-          <w:iCs/>
-          <w:sz w:val="18"/>
-          <w:szCs w:val="18"/>
-        </w:rPr>
-        <w:tab/>
-      </w:r>
-      <w:r>
-        <w:rPr>
-          <w:rFonts w:ascii="Georgia" w:hAnsi="Georgia"/>
-          <w:i w:val="false"/>
-          <w:iCs w:val="false"/>
-          <w:sz w:val="18"/>
-          <w:szCs w:val="18"/>
-        </w:rPr>
-        <w:t>bitwise</w:t>
-      </w:r>
-      <w:r>
-        <w:rPr>
-          <w:rFonts w:ascii="Georgia" w:hAnsi="Georgia"/>
-          <w:b w:val="false"/>
-          <w:i w:val="false"/>
-          <w:iCs w:val="false"/>
-          <w:sz w:val="18"/>
-          <w:szCs w:val="18"/>
-        </w:rPr>
-        <w:t xml:space="preserve"> complement</w:t>
       </w:r>
     </w:p>
     <w:p>
@@ -9280,6 +9287,397 @@
       <w:pPr>
         <w:pStyle w:val="Normal"/>
         <w:rPr>
+          <w:sz w:val="18"/>
+          <w:szCs w:val="18"/>
+        </w:rPr>
+      </w:pPr>
+      <w:r>
+        <w:rPr>
+          <w:rFonts w:ascii="Georgia" w:hAnsi="Georgia"/>
+          <w:b/>
+          <w:bCs/>
+          <w:i w:val="false"/>
+          <w:iCs w:val="false"/>
+          <w:sz w:val="18"/>
+          <w:szCs w:val="18"/>
+        </w:rPr>
+        <w:t xml:space="preserve">  </w:t>
+      </w:r>
+      <w:r>
+        <w:rPr>
+          <w:rFonts w:ascii="Georgia" w:hAnsi="Georgia"/>
+          <w:b/>
+          <w:bCs/>
+          <w:i w:val="false"/>
+          <w:iCs w:val="false"/>
+          <w:sz w:val="18"/>
+          <w:szCs w:val="18"/>
+        </w:rPr>
+        <w:t>fadd</w:t>
+      </w:r>
+      <w:r>
+        <w:rPr>
+          <w:rFonts w:ascii="Georgia" w:hAnsi="Georgia"/>
+          <w:b w:val="false"/>
+          <w:bCs/>
+          <w:i w:val="false"/>
+          <w:iCs/>
+          <w:sz w:val="18"/>
+          <w:szCs w:val="18"/>
+        </w:rPr>
+        <w:t xml:space="preserve"> </w:t>
+      </w:r>
+      <w:r>
+        <w:rPr>
+          <w:rFonts w:ascii="Georgia" w:hAnsi="Georgia"/>
+          <w:b w:val="false"/>
+          <w:bCs w:val="false"/>
+          <w:i/>
+          <w:iCs/>
+          <w:sz w:val="18"/>
+          <w:szCs w:val="18"/>
+        </w:rPr>
+        <w:t>fl</w:t>
+      </w:r>
+      <w:r>
+        <w:rPr>
+          <w:rFonts w:ascii="Georgia" w:hAnsi="Georgia"/>
+          <w:b w:val="false"/>
+          <w:bCs w:val="false"/>
+          <w:i w:val="false"/>
+          <w:iCs/>
+          <w:sz w:val="18"/>
+          <w:szCs w:val="18"/>
+        </w:rPr>
+        <w:t xml:space="preserve"> </w:t>
+      </w:r>
+      <w:r>
+        <w:rPr>
+          <w:rFonts w:ascii="Georgia" w:hAnsi="Georgia"/>
+          <w:b w:val="false"/>
+          <w:bCs w:val="false"/>
+          <w:i/>
+          <w:iCs/>
+          <w:sz w:val="18"/>
+          <w:szCs w:val="18"/>
+        </w:rPr>
+        <w:t>fl’</w:t>
+      </w:r>
+      <w:r>
+        <w:rPr>
+          <w:rFonts w:ascii="Georgia" w:hAnsi="Georgia"/>
+          <w:b w:val="false"/>
+          <w:i w:val="false"/>
+          <w:iCs w:val="false"/>
+          <w:sz w:val="18"/>
+          <w:szCs w:val="18"/>
+        </w:rPr>
+        <w:t xml:space="preserve">   </w:t>
+        <w:tab/>
+        <w:tab/>
+      </w:r>
+      <w:r>
+        <w:rPr>
+          <w:rFonts w:ascii="Georgia" w:hAnsi="Georgia"/>
+          <w:b w:val="false"/>
+          <w:i/>
+          <w:iCs/>
+          <w:sz w:val="18"/>
+          <w:szCs w:val="18"/>
+        </w:rPr>
+        <w:t>float</w:t>
+        <w:tab/>
+      </w:r>
+      <w:r>
+        <w:rPr>
+          <w:rFonts w:ascii="Georgia" w:hAnsi="Georgia"/>
+          <w:i w:val="false"/>
+          <w:iCs w:val="false"/>
+          <w:sz w:val="18"/>
+          <w:szCs w:val="18"/>
+        </w:rPr>
+        <w:t>sum</w:t>
+      </w:r>
+    </w:p>
+    <w:p>
+      <w:pPr>
+        <w:pStyle w:val="Normal"/>
+        <w:rPr>
+          <w:sz w:val="18"/>
+          <w:szCs w:val="18"/>
+        </w:rPr>
+      </w:pPr>
+      <w:r>
+        <w:rPr>
+          <w:rFonts w:ascii="Georgia" w:hAnsi="Georgia"/>
+          <w:b/>
+          <w:bCs/>
+          <w:i/>
+          <w:iCs/>
+          <w:sz w:val="18"/>
+          <w:szCs w:val="18"/>
+        </w:rPr>
+        <w:t xml:space="preserve">  </w:t>
+      </w:r>
+      <w:r>
+        <w:rPr>
+          <w:rFonts w:ascii="Georgia" w:hAnsi="Georgia"/>
+          <w:b/>
+          <w:bCs/>
+          <w:i w:val="false"/>
+          <w:iCs w:val="false"/>
+          <w:sz w:val="18"/>
+          <w:szCs w:val="18"/>
+        </w:rPr>
+        <w:t>fdiv</w:t>
+      </w:r>
+      <w:r>
+        <w:rPr>
+          <w:rFonts w:ascii="Georgia" w:hAnsi="Georgia"/>
+          <w:b w:val="false"/>
+          <w:bCs/>
+          <w:i w:val="false"/>
+          <w:iCs/>
+          <w:sz w:val="18"/>
+          <w:szCs w:val="18"/>
+        </w:rPr>
+        <w:t xml:space="preserve"> </w:t>
+      </w:r>
+      <w:r>
+        <w:rPr>
+          <w:rFonts w:ascii="Georgia" w:hAnsi="Georgia"/>
+          <w:b w:val="false"/>
+          <w:bCs w:val="false"/>
+          <w:i/>
+          <w:iCs/>
+          <w:sz w:val="18"/>
+          <w:szCs w:val="18"/>
+        </w:rPr>
+        <w:t>fl</w:t>
+      </w:r>
+      <w:r>
+        <w:rPr>
+          <w:rFonts w:ascii="Georgia" w:hAnsi="Georgia"/>
+          <w:b w:val="false"/>
+          <w:bCs w:val="false"/>
+          <w:i w:val="false"/>
+          <w:iCs/>
+          <w:sz w:val="18"/>
+          <w:szCs w:val="18"/>
+        </w:rPr>
+        <w:t xml:space="preserve"> </w:t>
+      </w:r>
+      <w:r>
+        <w:rPr>
+          <w:rFonts w:ascii="Georgia" w:hAnsi="Georgia"/>
+          <w:b w:val="false"/>
+          <w:bCs w:val="false"/>
+          <w:i/>
+          <w:iCs/>
+          <w:sz w:val="18"/>
+          <w:szCs w:val="18"/>
+        </w:rPr>
+        <w:t>fl’</w:t>
+      </w:r>
+      <w:r>
+        <w:rPr>
+          <w:rFonts w:ascii="Georgia" w:hAnsi="Georgia"/>
+          <w:b w:val="false"/>
+          <w:i w:val="false"/>
+          <w:iCs w:val="false"/>
+          <w:sz w:val="18"/>
+          <w:szCs w:val="18"/>
+        </w:rPr>
+        <w:t xml:space="preserve"> </w:t>
+        <w:tab/>
+        <w:tab/>
+      </w:r>
+      <w:r>
+        <w:rPr>
+          <w:rFonts w:ascii="Georgia" w:hAnsi="Georgia"/>
+          <w:b w:val="false"/>
+          <w:i/>
+          <w:iCs/>
+          <w:sz w:val="18"/>
+          <w:szCs w:val="18"/>
+        </w:rPr>
+        <w:t>float</w:t>
+        <w:tab/>
+      </w:r>
+      <w:r>
+        <w:rPr>
+          <w:rFonts w:ascii="Georgia" w:hAnsi="Georgia"/>
+          <w:b w:val="false"/>
+          <w:i w:val="false"/>
+          <w:iCs w:val="false"/>
+          <w:sz w:val="18"/>
+          <w:szCs w:val="18"/>
+        </w:rPr>
+        <w:t>quotient</w:t>
+      </w:r>
+    </w:p>
+    <w:p>
+      <w:pPr>
+        <w:pStyle w:val="Normal"/>
+        <w:rPr>
+          <w:sz w:val="18"/>
+          <w:szCs w:val="18"/>
+        </w:rPr>
+      </w:pPr>
+      <w:r>
+        <w:rPr>
+          <w:rFonts w:ascii="Georgia" w:hAnsi="Georgia"/>
+          <w:b/>
+          <w:bCs/>
+          <w:i w:val="false"/>
+          <w:iCs w:val="false"/>
+          <w:sz w:val="18"/>
+          <w:szCs w:val="18"/>
+        </w:rPr>
+        <w:t xml:space="preserve">  </w:t>
+      </w:r>
+      <w:r>
+        <w:rPr>
+          <w:rFonts w:ascii="Georgia" w:hAnsi="Georgia"/>
+          <w:b/>
+          <w:bCs/>
+          <w:i w:val="false"/>
+          <w:iCs w:val="false"/>
+          <w:sz w:val="18"/>
+          <w:szCs w:val="18"/>
+        </w:rPr>
+        <w:t>fless-than</w:t>
+      </w:r>
+      <w:r>
+        <w:rPr>
+          <w:rFonts w:ascii="Georgia" w:hAnsi="Georgia"/>
+          <w:b w:val="false"/>
+          <w:bCs/>
+          <w:i w:val="false"/>
+          <w:iCs/>
+          <w:sz w:val="18"/>
+          <w:szCs w:val="18"/>
+        </w:rPr>
+        <w:t xml:space="preserve"> </w:t>
+      </w:r>
+      <w:r>
+        <w:rPr>
+          <w:rFonts w:ascii="Georgia" w:hAnsi="Georgia"/>
+          <w:b w:val="false"/>
+          <w:bCs w:val="false"/>
+          <w:i/>
+          <w:iCs/>
+          <w:sz w:val="18"/>
+          <w:szCs w:val="18"/>
+        </w:rPr>
+        <w:t>fl</w:t>
+      </w:r>
+      <w:r>
+        <w:rPr>
+          <w:rFonts w:ascii="Georgia" w:hAnsi="Georgia"/>
+          <w:b w:val="false"/>
+          <w:bCs w:val="false"/>
+          <w:i w:val="false"/>
+          <w:iCs/>
+          <w:sz w:val="18"/>
+          <w:szCs w:val="18"/>
+        </w:rPr>
+        <w:t xml:space="preserve"> </w:t>
+      </w:r>
+      <w:r>
+        <w:rPr>
+          <w:rFonts w:ascii="Georgia" w:hAnsi="Georgia"/>
+          <w:b w:val="false"/>
+          <w:bCs w:val="false"/>
+          <w:i/>
+          <w:iCs/>
+          <w:sz w:val="18"/>
+          <w:szCs w:val="18"/>
+        </w:rPr>
+        <w:t>fl’</w:t>
+      </w:r>
+      <w:r>
+        <w:rPr>
+          <w:rFonts w:ascii="Georgia" w:hAnsi="Georgia"/>
+          <w:b w:val="false"/>
+          <w:i w:val="false"/>
+          <w:iCs w:val="false"/>
+          <w:sz w:val="18"/>
+          <w:szCs w:val="18"/>
+        </w:rPr>
+        <w:t xml:space="preserve"> </w:t>
+        <w:tab/>
+        <w:tab/>
+      </w:r>
+      <w:r>
+        <w:rPr>
+          <w:rFonts w:ascii="Georgia" w:hAnsi="Georgia"/>
+          <w:b w:val="false"/>
+          <w:i/>
+          <w:iCs/>
+          <w:sz w:val="18"/>
+          <w:szCs w:val="18"/>
+        </w:rPr>
+        <w:t>bool</w:t>
+        <w:tab/>
+      </w:r>
+      <w:r>
+        <w:rPr>
+          <w:rFonts w:ascii="Georgia" w:hAnsi="Georgia"/>
+          <w:i/>
+          <w:iCs/>
+          <w:sz w:val="18"/>
+          <w:szCs w:val="18"/>
+        </w:rPr>
+        <w:t>fl</w:t>
+      </w:r>
+      <w:r>
+        <w:rPr>
+          <w:rFonts w:ascii="Georgia" w:hAnsi="Georgia"/>
+          <w:b w:val="false"/>
+          <w:i w:val="false"/>
+          <w:iCs w:val="false"/>
+          <w:sz w:val="18"/>
+          <w:szCs w:val="18"/>
+        </w:rPr>
+        <w:t xml:space="preserve"> </w:t>
+      </w:r>
+      <w:r>
+        <w:rPr>
+          <w:rFonts w:ascii="Georgia" w:hAnsi="Georgia"/>
+          <w:i w:val="false"/>
+          <w:iCs w:val="false"/>
+          <w:sz w:val="18"/>
+          <w:szCs w:val="18"/>
+        </w:rPr>
+        <w:t>&lt;</w:t>
+      </w:r>
+      <w:r>
+        <w:rPr>
+          <w:rFonts w:ascii="Georgia" w:hAnsi="Georgia"/>
+          <w:b w:val="false"/>
+          <w:i w:val="false"/>
+          <w:iCs w:val="false"/>
+          <w:sz w:val="18"/>
+          <w:szCs w:val="18"/>
+        </w:rPr>
+        <w:t xml:space="preserve"> </w:t>
+      </w:r>
+      <w:r>
+        <w:rPr>
+          <w:rFonts w:ascii="Georgia" w:hAnsi="Georgia"/>
+          <w:i/>
+          <w:iCs/>
+          <w:sz w:val="18"/>
+          <w:szCs w:val="18"/>
+        </w:rPr>
+        <w:t>fl’?</w:t>
+      </w:r>
+    </w:p>
+    <w:p>
+      <w:pPr>
+        <w:pStyle w:val="Normal"/>
+        <w:rPr>
           <w:rFonts w:ascii="Georgia" w:hAnsi="Georgia"/>
           <w:sz w:val="20"/>
           <w:szCs w:val="20"/>
@@ -9430,76 +9828,50 @@
         </w:rPr>
         <w:t xml:space="preserve">  </w:t>
       </w:r>
-      <w:r>
-        <w:rPr>
-          <w:rFonts w:ascii="Georgia" w:hAnsi="Georgia"/>
-          <w:b/>
-          <w:bCs/>
-          <w:i w:val="false"/>
-          <w:iCs w:val="false"/>
-          <w:sz w:val="18"/>
-          <w:szCs w:val="18"/>
-        </w:rPr>
-        <w:t>fadd</w:t>
-      </w:r>
-      <w:r>
-        <w:rPr>
-          <w:rFonts w:ascii="Georgia" w:hAnsi="Georgia"/>
-          <w:b w:val="false"/>
-          <w:bCs/>
-          <w:i w:val="false"/>
-          <w:iCs/>
-          <w:sz w:val="18"/>
-          <w:szCs w:val="18"/>
-        </w:rPr>
-        <w:t xml:space="preserve"> </w:t>
-      </w:r>
-      <w:r>
-        <w:rPr>
-          <w:rFonts w:ascii="Georgia" w:hAnsi="Georgia"/>
-          <w:b w:val="false"/>
-          <w:bCs w:val="false"/>
-          <w:i/>
-          <w:iCs/>
-          <w:sz w:val="18"/>
-          <w:szCs w:val="18"/>
-        </w:rPr>
-        <w:t>fl</w:t>
-      </w:r>
-      <w:r>
-        <w:rPr>
-          <w:rFonts w:ascii="Georgia" w:hAnsi="Georgia"/>
-          <w:b w:val="false"/>
-          <w:bCs w:val="false"/>
-          <w:i w:val="false"/>
-          <w:iCs/>
-          <w:sz w:val="18"/>
-          <w:szCs w:val="18"/>
-        </w:rPr>
-        <w:t xml:space="preserve"> </w:t>
-      </w:r>
-      <w:r>
-        <w:rPr>
-          <w:rFonts w:ascii="Georgia" w:hAnsi="Georgia"/>
-          <w:b w:val="false"/>
-          <w:bCs w:val="false"/>
-          <w:i/>
-          <w:iCs/>
-          <w:sz w:val="18"/>
-          <w:szCs w:val="18"/>
-        </w:rPr>
-        <w:t>fl’</w:t>
-      </w:r>
-      <w:r>
-        <w:rPr>
-          <w:rFonts w:ascii="Georgia" w:hAnsi="Georgia"/>
-          <w:b w:val="false"/>
-          <w:i w:val="false"/>
-          <w:iCs w:val="false"/>
-          <w:sz w:val="18"/>
-          <w:szCs w:val="18"/>
-        </w:rPr>
-        <w:t xml:space="preserve">   </w:t>
+      <w:bookmarkStart w:id="0" w:name="__DdeLink__1057_224144652"/>
+      <w:r>
+        <w:rPr>
+          <w:rFonts w:ascii="Georgia" w:hAnsi="Georgia"/>
+          <w:b/>
+          <w:bCs/>
+          <w:i w:val="false"/>
+          <w:iCs w:val="false"/>
+          <w:sz w:val="18"/>
+          <w:szCs w:val="18"/>
+        </w:rPr>
+        <w:t>fsub</w:t>
+      </w:r>
+      <w:r>
+        <w:rPr>
+          <w:rFonts w:ascii="Georgia" w:hAnsi="Georgia"/>
+          <w:b w:val="false"/>
+          <w:i w:val="false"/>
+          <w:iCs w:val="false"/>
+          <w:sz w:val="18"/>
+          <w:szCs w:val="18"/>
+        </w:rPr>
+        <w:t xml:space="preserve">  </w:t>
+      </w:r>
+      <w:r>
+        <w:rPr>
+          <w:rFonts w:ascii="Georgia" w:hAnsi="Georgia"/>
+          <w:b w:val="false"/>
+          <w:i/>
+          <w:iCs/>
+          <w:sz w:val="18"/>
+          <w:szCs w:val="18"/>
+        </w:rPr>
+        <w:t>fl fl’</w:t>
+      </w:r>
+      <w:r>
+        <w:rPr>
+          <w:rFonts w:ascii="Georgia" w:hAnsi="Georgia"/>
+          <w:b w:val="false"/>
+          <w:i w:val="false"/>
+          <w:iCs w:val="false"/>
+          <w:sz w:val="18"/>
+          <w:szCs w:val="18"/>
+        </w:rPr>
         <w:tab/>
         <w:tab/>
       </w:r>
@@ -9523,374 +9895,9 @@
           <w:sz w:val="18"/>
           <w:szCs w:val="18"/>
         </w:rPr>
-        <w:t>sum</w:t>
-      </w:r>
-    </w:p>
-    <w:p>
-      <w:pPr>
-        <w:pStyle w:val="Normal"/>
-        <w:rPr>
-          <w:sz w:val="18"/>
-          <w:szCs w:val="18"/>
-        </w:rPr>
-      </w:pPr>
-      <w:r>
-        <w:rPr>
-          <w:rFonts w:ascii="Georgia" w:hAnsi="Georgia"/>
-          <w:b/>
-          <w:bCs/>
-          <w:i w:val="false"/>
-          <w:iCs w:val="false"/>
-          <w:sz w:val="18"/>
-          <w:szCs w:val="18"/>
-        </w:rPr>
-        <w:t xml:space="preserve">  </w:t>
-      </w:r>
-      <w:bookmarkStart w:id="0" w:name="__DdeLink__1057_224144652"/>
-      <w:r>
-        <w:rPr>
-          <w:rFonts w:ascii="Georgia" w:hAnsi="Georgia"/>
-          <w:b/>
-          <w:bCs/>
-          <w:i w:val="false"/>
-          <w:iCs w:val="false"/>
-          <w:sz w:val="18"/>
-          <w:szCs w:val="18"/>
-        </w:rPr>
-        <w:t>fsub</w:t>
-      </w:r>
-      <w:r>
-        <w:rPr>
-          <w:rFonts w:ascii="Georgia" w:hAnsi="Georgia"/>
-          <w:b w:val="false"/>
-          <w:i w:val="false"/>
-          <w:iCs w:val="false"/>
-          <w:sz w:val="18"/>
-          <w:szCs w:val="18"/>
-        </w:rPr>
-        <w:t xml:space="preserve">  </w:t>
-      </w:r>
-      <w:r>
-        <w:rPr>
-          <w:rFonts w:ascii="Georgia" w:hAnsi="Georgia"/>
-          <w:b w:val="false"/>
-          <w:i/>
-          <w:iCs/>
-          <w:sz w:val="18"/>
-          <w:szCs w:val="18"/>
-        </w:rPr>
-        <w:t>fl fl’</w:t>
-      </w:r>
-      <w:r>
-        <w:rPr>
-          <w:rFonts w:ascii="Georgia" w:hAnsi="Georgia"/>
-          <w:b w:val="false"/>
-          <w:i w:val="false"/>
-          <w:iCs w:val="false"/>
-          <w:sz w:val="18"/>
-          <w:szCs w:val="18"/>
-        </w:rPr>
-        <w:tab/>
-        <w:tab/>
-      </w:r>
-      <w:r>
-        <w:rPr>
-          <w:rFonts w:ascii="Georgia" w:hAnsi="Georgia"/>
-          <w:b w:val="false"/>
-          <w:i/>
-          <w:iCs/>
-          <w:sz w:val="18"/>
-          <w:szCs w:val="18"/>
-        </w:rPr>
-        <w:t>float</w:t>
-        <w:tab/>
-      </w:r>
-      <w:r>
-        <w:rPr>
-          <w:rFonts w:ascii="Georgia" w:hAnsi="Georgia"/>
-          <w:i w:val="false"/>
-          <w:iCs w:val="false"/>
-          <w:sz w:val="18"/>
-          <w:szCs w:val="18"/>
-        </w:rPr>
         <w:t>difference</w:t>
       </w:r>
       <w:bookmarkEnd w:id="0"/>
-    </w:p>
-    <w:p>
-      <w:pPr>
-        <w:pStyle w:val="Normal"/>
-        <w:rPr>
-          <w:sz w:val="18"/>
-          <w:szCs w:val="18"/>
-        </w:rPr>
-      </w:pPr>
-      <w:r>
-        <w:rPr>
-          <w:rFonts w:ascii="Georgia" w:hAnsi="Georgia"/>
-          <w:b/>
-          <w:bCs/>
-          <w:i w:val="false"/>
-          <w:iCs w:val="false"/>
-          <w:sz w:val="18"/>
-          <w:szCs w:val="18"/>
-        </w:rPr>
-        <w:t xml:space="preserve">  </w:t>
-      </w:r>
-      <w:r>
-        <w:rPr>
-          <w:rFonts w:ascii="Georgia" w:hAnsi="Georgia"/>
-          <w:b/>
-          <w:bCs/>
-          <w:i w:val="false"/>
-          <w:iCs w:val="false"/>
-          <w:sz w:val="18"/>
-          <w:szCs w:val="18"/>
-        </w:rPr>
-        <w:t>fless-than</w:t>
-      </w:r>
-      <w:r>
-        <w:rPr>
-          <w:rFonts w:ascii="Georgia" w:hAnsi="Georgia"/>
-          <w:b w:val="false"/>
-          <w:bCs/>
-          <w:i w:val="false"/>
-          <w:iCs/>
-          <w:sz w:val="18"/>
-          <w:szCs w:val="18"/>
-        </w:rPr>
-        <w:t xml:space="preserve"> </w:t>
-      </w:r>
-      <w:r>
-        <w:rPr>
-          <w:rFonts w:ascii="Georgia" w:hAnsi="Georgia"/>
-          <w:b w:val="false"/>
-          <w:bCs w:val="false"/>
-          <w:i/>
-          <w:iCs/>
-          <w:sz w:val="18"/>
-          <w:szCs w:val="18"/>
-        </w:rPr>
-        <w:t>fl</w:t>
-      </w:r>
-      <w:r>
-        <w:rPr>
-          <w:rFonts w:ascii="Georgia" w:hAnsi="Georgia"/>
-          <w:b w:val="false"/>
-          <w:bCs w:val="false"/>
-          <w:i w:val="false"/>
-          <w:iCs/>
-          <w:sz w:val="18"/>
-          <w:szCs w:val="18"/>
-        </w:rPr>
-        <w:t xml:space="preserve"> </w:t>
-      </w:r>
-      <w:r>
-        <w:rPr>
-          <w:rFonts w:ascii="Georgia" w:hAnsi="Georgia"/>
-          <w:b w:val="false"/>
-          <w:bCs w:val="false"/>
-          <w:i/>
-          <w:iCs/>
-          <w:sz w:val="18"/>
-          <w:szCs w:val="18"/>
-        </w:rPr>
-        <w:t>fl’</w:t>
-      </w:r>
-      <w:r>
-        <w:rPr>
-          <w:rFonts w:ascii="Georgia" w:hAnsi="Georgia"/>
-          <w:b w:val="false"/>
-          <w:i w:val="false"/>
-          <w:iCs w:val="false"/>
-          <w:sz w:val="18"/>
-          <w:szCs w:val="18"/>
-        </w:rPr>
-        <w:t xml:space="preserve"> </w:t>
-        <w:tab/>
-        <w:tab/>
-      </w:r>
-      <w:r>
-        <w:rPr>
-          <w:rFonts w:ascii="Georgia" w:hAnsi="Georgia"/>
-          <w:b w:val="false"/>
-          <w:i/>
-          <w:iCs/>
-          <w:sz w:val="18"/>
-          <w:szCs w:val="18"/>
-        </w:rPr>
-        <w:t>bool</w:t>
-        <w:tab/>
-      </w:r>
-      <w:r>
-        <w:rPr>
-          <w:rFonts w:ascii="Georgia" w:hAnsi="Georgia"/>
-          <w:i/>
-          <w:iCs/>
-          <w:sz w:val="18"/>
-          <w:szCs w:val="18"/>
-        </w:rPr>
-        <w:t>fl</w:t>
-      </w:r>
-      <w:r>
-        <w:rPr>
-          <w:rFonts w:ascii="Georgia" w:hAnsi="Georgia"/>
-          <w:b w:val="false"/>
-          <w:i w:val="false"/>
-          <w:iCs w:val="false"/>
-          <w:sz w:val="18"/>
-          <w:szCs w:val="18"/>
-        </w:rPr>
-        <w:t xml:space="preserve"> </w:t>
-      </w:r>
-      <w:r>
-        <w:rPr>
-          <w:rFonts w:ascii="Georgia" w:hAnsi="Georgia"/>
-          <w:i w:val="false"/>
-          <w:iCs w:val="false"/>
-          <w:sz w:val="18"/>
-          <w:szCs w:val="18"/>
-        </w:rPr>
-        <w:t>&lt;</w:t>
-      </w:r>
-      <w:r>
-        <w:rPr>
-          <w:rFonts w:ascii="Georgia" w:hAnsi="Georgia"/>
-          <w:b w:val="false"/>
-          <w:i w:val="false"/>
-          <w:iCs w:val="false"/>
-          <w:sz w:val="18"/>
-          <w:szCs w:val="18"/>
-        </w:rPr>
-        <w:t xml:space="preserve"> </w:t>
-      </w:r>
-      <w:r>
-        <w:rPr>
-          <w:rFonts w:ascii="Georgia" w:hAnsi="Georgia"/>
-          <w:i/>
-          <w:iCs/>
-          <w:sz w:val="18"/>
-          <w:szCs w:val="18"/>
-        </w:rPr>
-        <w:t>fl’?</w:t>
-      </w:r>
-    </w:p>
-    <w:p>
-      <w:pPr>
-        <w:pStyle w:val="Normal"/>
-        <w:rPr>
-          <w:sz w:val="18"/>
-          <w:szCs w:val="18"/>
-        </w:rPr>
-      </w:pPr>
-      <w:r>
-        <w:rPr>
-          <w:rFonts w:ascii="Georgia" w:hAnsi="Georgia"/>
-          <w:b/>
-          <w:bCs/>
-          <w:i/>
-          <w:iCs/>
-          <w:sz w:val="18"/>
-          <w:szCs w:val="18"/>
-        </w:rPr>
-        <w:t xml:space="preserve">  </w:t>
-      </w:r>
-      <w:r>
-        <w:rPr>
-          <w:rFonts w:ascii="Georgia" w:hAnsi="Georgia"/>
-          <w:b/>
-          <w:bCs/>
-          <w:i w:val="false"/>
-          <w:iCs w:val="false"/>
-          <w:sz w:val="18"/>
-          <w:szCs w:val="18"/>
-        </w:rPr>
-        <w:t>fdiv</w:t>
-      </w:r>
-      <w:r>
-        <w:rPr>
-          <w:rFonts w:ascii="Georgia" w:hAnsi="Georgia"/>
-          <w:b w:val="false"/>
-          <w:bCs/>
-          <w:i w:val="false"/>
-          <w:iCs/>
-          <w:sz w:val="18"/>
-          <w:szCs w:val="18"/>
-        </w:rPr>
-        <w:t xml:space="preserve"> </w:t>
-      </w:r>
-      <w:r>
-        <w:rPr>
-          <w:rFonts w:ascii="Georgia" w:hAnsi="Georgia"/>
-          <w:b w:val="false"/>
-          <w:bCs w:val="false"/>
-          <w:i/>
-          <w:iCs/>
-          <w:sz w:val="18"/>
-          <w:szCs w:val="18"/>
-        </w:rPr>
-        <w:t>fl</w:t>
-      </w:r>
-      <w:r>
-        <w:rPr>
-          <w:rFonts w:ascii="Georgia" w:hAnsi="Georgia"/>
-          <w:b w:val="false"/>
-          <w:bCs w:val="false"/>
-          <w:i w:val="false"/>
-          <w:iCs/>
-          <w:sz w:val="18"/>
-          <w:szCs w:val="18"/>
-        </w:rPr>
-        <w:t xml:space="preserve"> </w:t>
-      </w:r>
-      <w:r>
-        <w:rPr>
-          <w:rFonts w:ascii="Georgia" w:hAnsi="Georgia"/>
-          <w:b w:val="false"/>
-          <w:bCs w:val="false"/>
-          <w:i/>
-          <w:iCs/>
-          <w:sz w:val="18"/>
-          <w:szCs w:val="18"/>
-        </w:rPr>
-        <w:t>fl’</w:t>
-      </w:r>
-      <w:r>
-        <w:rPr>
-          <w:rFonts w:ascii="Georgia" w:hAnsi="Georgia"/>
-          <w:b w:val="false"/>
-          <w:i w:val="false"/>
-          <w:iCs w:val="false"/>
-          <w:sz w:val="18"/>
-          <w:szCs w:val="18"/>
-        </w:rPr>
-        <w:t xml:space="preserve"> </w:t>
-        <w:tab/>
-        <w:tab/>
-      </w:r>
-      <w:r>
-        <w:rPr>
-          <w:rFonts w:ascii="Georgia" w:hAnsi="Georgia"/>
-          <w:b w:val="false"/>
-          <w:i/>
-          <w:iCs/>
-          <w:sz w:val="18"/>
-          <w:szCs w:val="18"/>
-        </w:rPr>
-        <w:t>float</w:t>
-        <w:tab/>
-      </w:r>
-      <w:r>
-        <w:rPr>
-          <w:rFonts w:ascii="Georgia" w:hAnsi="Georgia"/>
-          <w:b w:val="false"/>
-          <w:i w:val="false"/>
-          <w:iCs w:val="false"/>
-          <w:sz w:val="18"/>
-          <w:szCs w:val="18"/>
-        </w:rPr>
-        <w:t>quotient</w:t>
-      </w:r>
     </w:p>
     <w:p>
       <w:pPr>
@@ -10986,14 +10993,27 @@
       <w:pPr>
         <w:pStyle w:val="Normal"/>
         <w:rPr>
-          <w:sz w:val="16"/>
-          <w:szCs w:val="16"/>
-        </w:rPr>
-      </w:pPr>
-      <w:r>
-        <w:rPr>
-          <w:sz w:val="16"/>
-          <w:szCs w:val="16"/>
+          <w:rFonts w:ascii="Georgia" w:hAnsi="Georgia"/>
+          <w:b w:val="false"/>
+          <w:bCs w:val="false"/>
+          <w:i/>
+          <w:i/>
+          <w:iCs/>
+          <w:sz w:val="16"/>
+          <w:szCs w:val="16"/>
+          <w:u w:val="none"/>
+        </w:rPr>
+      </w:pPr>
+      <w:r>
+        <w:rPr>
+          <w:rFonts w:ascii="Georgia" w:hAnsi="Georgia"/>
+          <w:b w:val="false"/>
+          <w:bCs w:val="false"/>
+          <w:i/>
+          <w:iCs/>
+          <w:sz w:val="16"/>
+          <w:szCs w:val="16"/>
+          <w:u w:val="none"/>
         </w:rPr>
       </w:r>
     </w:p>
@@ -16922,7 +16942,7 @@
           <w:sz w:val="12"/>
           <w:szCs w:val="12"/>
         </w:rPr>
-        <w:t>fn config(_: Option&lt;String&gt;) → Option&lt;Config&gt;</w:t>
+        <w:t>fn apply(_: &amp;Env, _: Tag, _: Tag) → Result&lt;Tag&gt;</w:t>
       </w:r>
     </w:p>
     <w:p>
@@ -16955,7 +16975,7 @@
           <w:sz w:val="12"/>
           <w:szCs w:val="12"/>
         </w:rPr>
-        <w:t>fn make_env(_: &amp;Config) → Env</w:t>
+        <w:t>fn compile(_: &amp;Env, _: Tag) → Result&lt;Tag&gt;</w:t>
       </w:r>
     </w:p>
     <w:p>
@@ -16988,7 +17008,7 @@
           <w:sz w:val="12"/>
           <w:szCs w:val="12"/>
         </w:rPr>
-        <w:t>fn apply(_: &amp;Env, _: Tag, _: Tag) → Result&lt;Tag&gt;</w:t>
+        <w:t>fn config(_: Option&lt;String&gt;) → Option&lt;Config&gt;</w:t>
       </w:r>
     </w:p>
     <w:p>
@@ -17021,7 +17041,7 @@
           <w:sz w:val="12"/>
           <w:szCs w:val="12"/>
         </w:rPr>
-        <w:t>fn compile(_: &amp;Env, _: Tag) → Result&lt;Tag&gt;</w:t>
+        <w:t>fn core() → &amp;Core</w:t>
       </w:r>
     </w:p>
     <w:p>
@@ -17087,7 +17107,7 @@
           <w:sz w:val="12"/>
           <w:szCs w:val="12"/>
         </w:rPr>
-        <w:t>fn exception_string(_: &amp;Env, _: Exception) → String</w:t>
+        <w:t xml:space="preserve">fn err_out() → Tag  </w:t>
       </w:r>
     </w:p>
     <w:p>
@@ -17120,7 +17140,7 @@
           <w:sz w:val="12"/>
           <w:szCs w:val="12"/>
         </w:rPr>
-        <w:t>fn eval(_: &amp;Env, _: Tag) → Result&lt;Tag&gt;</w:t>
+        <w:t>fn eval_str(_: &amp;Env, _: &amp;str) → Result&lt;Tag&gt;</w:t>
       </w:r>
     </w:p>
     <w:p>
@@ -17153,7 +17173,7 @@
           <w:sz w:val="12"/>
           <w:szCs w:val="12"/>
         </w:rPr>
-        <w:t>fn eval_str(_: &amp;Env, _: &amp;str) → Result&lt;Tag&gt;</w:t>
+        <w:t>fn eval(_: &amp;Env, _: Tag) → Result&lt;Tag&gt;</w:t>
       </w:r>
     </w:p>
     <w:p>
@@ -17186,7 +17206,7 @@
           <w:sz w:val="12"/>
           <w:szCs w:val="12"/>
         </w:rPr>
-        <w:t>fn load(_: &amp;Env, _: &amp;str) → Result&lt;bool&gt;</w:t>
+        <w:t>fn exception_string(_: &amp;Env, _: Exception) → String</w:t>
       </w:r>
     </w:p>
     <w:p>
@@ -17219,7 +17239,7 @@
           <w:sz w:val="12"/>
           <w:szCs w:val="12"/>
         </w:rPr>
-        <w:t>fn read(_: &amp;Env, _: Tag, _: bool, _: Tag) → Result&lt;Tag&gt;</w:t>
+        <w:t>fn load(_: &amp;Env, _: &amp;str) → Result&lt;bool&gt;</w:t>
       </w:r>
     </w:p>
     <w:p>
@@ -17252,7 +17272,7 @@
           <w:sz w:val="12"/>
           <w:szCs w:val="12"/>
         </w:rPr>
-        <w:t>fn read_str(_: &amp;Env, _: &amp;str) → Result&lt;Tag&gt;</w:t>
+        <w:t>fn make_env(_: &amp;Config) → Env</w:t>
       </w:r>
     </w:p>
     <w:p>
@@ -17285,7 +17305,7 @@
           <w:sz w:val="12"/>
           <w:szCs w:val="12"/>
         </w:rPr>
-        <w:t>fn core() → &amp;Core</w:t>
+        <w:t>fn read_str(_: &amp;Env, _: &amp;str) → Result&lt;Tag&gt;</w:t>
       </w:r>
     </w:p>
     <w:p>
@@ -17318,7 +17338,7 @@
           <w:sz w:val="12"/>
           <w:szCs w:val="12"/>
         </w:rPr>
-        <w:t xml:space="preserve">fn err_out() → Tag  </w:t>
+        <w:t>fn read(_: &amp;Env, _: Tag, _: bool, _: Tag) → Result&lt;Tag&gt;</w:t>
       </w:r>
     </w:p>
     <w:p>
@@ -17417,15 +17437,15 @@
           <w:sz w:val="12"/>
           <w:szCs w:val="12"/>
         </w:rPr>
-        <w:t>fn write(_: &amp;Env, _: Tag, _: bool, _: Tag) → Result&lt;()&gt;</w:t>
-      </w:r>
-    </w:p>
-    <w:p>
-      <w:pPr>
-        <w:pStyle w:val="Normal"/>
-        <w:rPr>
-          <w:b w:val="false"/>
-          <w:bCs w:val="false"/>
+        <w:t>fn write_str(_: &amp;Env, _: &amp;str, _: Tag) → Result&lt;()&gt;</w:t>
+      </w:r>
+    </w:p>
+    <w:p>
+      <w:pPr>
+        <w:pStyle w:val="Normal"/>
+        <w:rPr>
+          <w:b/>
+          <w:bCs/>
         </w:rPr>
       </w:pPr>
       <w:r>
@@ -17450,15 +17470,15 @@
           <w:sz w:val="12"/>
           <w:szCs w:val="12"/>
         </w:rPr>
-        <w:t>fn write_str(_: &amp;Env, _: &amp;str, _: Tag) → Result&lt;()&gt;</w:t>
-      </w:r>
-    </w:p>
-    <w:p>
-      <w:pPr>
-        <w:pStyle w:val="Normal"/>
-        <w:rPr>
-          <w:b/>
-          <w:bCs/>
+        <w:t>fn write_to_string(_: &amp;Env, _: Tag, _: bool) → String</w:t>
+      </w:r>
+    </w:p>
+    <w:p>
+      <w:pPr>
+        <w:pStyle w:val="Normal"/>
+        <w:rPr>
+          <w:b w:val="false"/>
+          <w:bCs w:val="false"/>
         </w:rPr>
       </w:pPr>
       <w:r>
@@ -17483,7 +17503,7 @@
           <w:sz w:val="12"/>
           <w:szCs w:val="12"/>
         </w:rPr>
-        <w:t>fn write_to_string(_: &amp;Env, _: Tag, _: bool) → String</w:t>
+        <w:t>fn write(_: &amp;Env, _: Tag, _: bool, _: Tag) → Result&lt;()&gt;</w:t>
       </w:r>
     </w:p>
     <w:p>
@@ -20624,7 +20644,7 @@
     <w:pPr>
       <w:widowControl/>
       <w:suppressAutoHyphens w:val="true"/>
-      <w:overflowPunct w:val="false"/>
+      <w:overflowPunct w:val="true"/>
       <w:bidi w:val="0"/>
       <w:spacing w:before="0" w:after="0"/>
       <w:jc w:val="start"/>

</xml_diff>

<commit_message>
#870 - runtime: remove mu:namespace-map
</commit_message>
<xml_diff>
--- a/doc/refcards/mu-ref.docx
+++ b/doc/refcards/mu-ref.docx
@@ -94,7 +94,7 @@
           <w:tab w:val="left" w:pos="4110" w:leader="none"/>
         </w:tabs>
         <w:suppressAutoHyphens w:val="true"/>
-        <w:overflowPunct w:val="true"/>
+        <w:overflowPunct w:val="false"/>
         <w:bidi w:val="0"/>
         <w:spacing w:before="0" w:after="0"/>
         <w:ind w:hanging="0" w:start="0" w:end="0"/>
@@ -7865,7 +7865,7 @@
         <w:pStyle w:val="Normal"/>
         <w:widowControl/>
         <w:suppressAutoHyphens w:val="true"/>
-        <w:overflowPunct w:val="true"/>
+        <w:overflowPunct w:val="false"/>
         <w:bidi w:val="0"/>
         <w:spacing w:before="0" w:after="0"/>
         <w:ind w:hanging="0" w:start="0" w:end="0"/>
@@ -14303,155 +14303,403 @@
           <w:sz w:val="18"/>
           <w:szCs w:val="18"/>
         </w:rPr>
-        <w:t>namespace-map</w:t>
-      </w:r>
-      <w:r>
-        <w:rPr>
-          <w:rFonts w:ascii="Georgia" w:hAnsi="Georgia"/>
-          <w:b w:val="false"/>
-          <w:i w:val="false"/>
-          <w:iCs w:val="false"/>
-          <w:sz w:val="18"/>
-          <w:szCs w:val="18"/>
-        </w:rPr>
-        <w:tab/>
-      </w:r>
-      <w:r>
-        <w:rPr>
-          <w:rFonts w:ascii="Georgia" w:hAnsi="Georgia"/>
-          <w:b w:val="false"/>
-          <w:i/>
-          <w:iCs/>
-          <w:sz w:val="18"/>
-          <w:szCs w:val="18"/>
-        </w:rPr>
-        <w:t>list</w:t>
-        <w:tab/>
-      </w:r>
-      <w:r>
-        <w:rPr>
-          <w:rFonts w:ascii="Georgia" w:hAnsi="Georgia"/>
-          <w:b w:val="false"/>
-          <w:i w:val="false"/>
-          <w:iCs w:val="false"/>
-          <w:sz w:val="18"/>
-          <w:szCs w:val="18"/>
-        </w:rPr>
-        <w:t xml:space="preserve">list of mapped </w:t>
-        <w:tab/>
-        <w:tab/>
-        <w:tab/>
-        <w:tab/>
-        <w:tab/>
-      </w:r>
-      <w:r>
-        <w:rPr>
-          <w:rFonts w:ascii="Georgia" w:hAnsi="Georgia"/>
-          <w:b w:val="false"/>
-          <w:i/>
-          <w:iCs/>
-          <w:sz w:val="18"/>
-          <w:szCs w:val="18"/>
-        </w:rPr>
-        <w:t>namespaces</w:t>
-      </w:r>
-    </w:p>
-    <w:p>
-      <w:pPr>
-        <w:pStyle w:val="Normal"/>
-        <w:rPr>
-          <w:sz w:val="18"/>
-          <w:szCs w:val="18"/>
-        </w:rPr>
-      </w:pPr>
-      <w:r>
-        <w:rPr>
-          <w:rFonts w:ascii="Georgia" w:hAnsi="Georgia"/>
-          <w:b/>
-          <w:bCs/>
-          <w:i w:val="false"/>
-          <w:iCs w:val="false"/>
-          <w:sz w:val="18"/>
-          <w:szCs w:val="18"/>
+        <w:t xml:space="preserve">namespace-name </w:t>
+      </w:r>
+      <w:r>
+        <w:rPr>
+          <w:rFonts w:ascii="Georgia" w:hAnsi="Georgia"/>
+          <w:b w:val="false"/>
+          <w:bCs w:val="false"/>
+          <w:i/>
+          <w:iCs/>
+          <w:sz w:val="18"/>
+          <w:szCs w:val="18"/>
+        </w:rPr>
+        <w:t>ns</w:t>
+      </w:r>
+      <w:r>
+        <w:rPr>
+          <w:rFonts w:ascii="Georgia" w:hAnsi="Georgia"/>
+          <w:b w:val="false"/>
+          <w:i w:val="false"/>
+          <w:iCs w:val="false"/>
+          <w:sz w:val="18"/>
+          <w:szCs w:val="18"/>
+        </w:rPr>
+        <w:tab/>
+      </w:r>
+      <w:r>
+        <w:rPr>
+          <w:rFonts w:ascii="Georgia" w:hAnsi="Georgia"/>
+          <w:b w:val="false"/>
+          <w:i/>
+          <w:iCs/>
+          <w:sz w:val="18"/>
+          <w:szCs w:val="18"/>
+        </w:rPr>
+        <w:t>string</w:t>
+        <w:tab/>
+        <w:t>namespace</w:t>
+      </w:r>
+      <w:r>
+        <w:rPr>
+          <w:rFonts w:ascii="Georgia" w:hAnsi="Georgia"/>
+          <w:b w:val="false"/>
+          <w:i w:val="false"/>
+          <w:iCs w:val="false"/>
+          <w:sz w:val="18"/>
+          <w:szCs w:val="18"/>
+        </w:rPr>
+        <w:t xml:space="preserve"> name</w:t>
+      </w:r>
+    </w:p>
+    <w:p>
+      <w:pPr>
+        <w:pStyle w:val="Normal"/>
+        <w:ind w:hanging="0" w:start="0" w:end="0"/>
+        <w:rPr>
+          <w:sz w:val="18"/>
+          <w:szCs w:val="18"/>
+        </w:rPr>
+      </w:pPr>
+      <w:r>
+        <w:rPr>
+          <w:rFonts w:eastAsia="Songti SC" w:cs="Arial Unicode MS" w:ascii="Georgia" w:hAnsi="Georgia"/>
+          <w:b/>
+          <w:bCs/>
+          <w:i w:val="false"/>
+          <w:iCs w:val="false"/>
+          <w:color w:val="auto"/>
+          <w:kern w:val="2"/>
+          <w:sz w:val="18"/>
+          <w:szCs w:val="18"/>
+          <w:u w:val="none"/>
+          <w:lang w:val="en-US" w:eastAsia="zh-CN" w:bidi="hi-IN"/>
         </w:rPr>
         <w:t xml:space="preserve">   </w:t>
       </w:r>
       <w:r>
         <w:rPr>
-          <w:rFonts w:ascii="Georgia" w:hAnsi="Georgia"/>
-          <w:b/>
-          <w:bCs/>
-          <w:i w:val="false"/>
-          <w:iCs w:val="false"/>
-          <w:sz w:val="18"/>
-          <w:szCs w:val="18"/>
-        </w:rPr>
-        <w:t xml:space="preserve">namespace-name </w:t>
-      </w:r>
-      <w:r>
-        <w:rPr>
-          <w:rFonts w:ascii="Georgia" w:hAnsi="Georgia"/>
-          <w:b w:val="false"/>
-          <w:bCs w:val="false"/>
-          <w:i/>
-          <w:iCs/>
-          <w:sz w:val="18"/>
-          <w:szCs w:val="18"/>
+          <w:rFonts w:eastAsia="Songti SC" w:cs="Arial Unicode MS" w:ascii="Georgia" w:hAnsi="Georgia"/>
+          <w:b/>
+          <w:bCs/>
+          <w:i w:val="false"/>
+          <w:iCs w:val="false"/>
+          <w:color w:val="auto"/>
+          <w:kern w:val="2"/>
+          <w:sz w:val="18"/>
+          <w:szCs w:val="18"/>
+          <w:u w:val="none"/>
+          <w:lang w:val="en-US" w:eastAsia="zh-CN" w:bidi="hi-IN"/>
+        </w:rPr>
+        <w:t xml:space="preserve">intern </w:t>
+      </w:r>
+      <w:r>
+        <w:rPr>
+          <w:rFonts w:eastAsia="Songti SC" w:cs="Arial Unicode MS" w:ascii="Georgia" w:hAnsi="Georgia"/>
+          <w:b w:val="false"/>
+          <w:bCs w:val="false"/>
+          <w:i/>
+          <w:iCs/>
+          <w:color w:val="auto"/>
+          <w:kern w:val="2"/>
+          <w:sz w:val="18"/>
+          <w:szCs w:val="18"/>
+          <w:u w:val="none"/>
+          <w:lang w:val="en-US" w:eastAsia="zh-CN" w:bidi="hi-IN"/>
+        </w:rPr>
+        <w:t>ns str value</w:t>
+        <w:tab/>
+        <w:t>symbol</w:t>
+        <w:tab/>
+      </w:r>
+      <w:r>
+        <w:rPr>
+          <w:rFonts w:eastAsia="Songti SC" w:cs="Arial Unicode MS" w:ascii="Georgia" w:hAnsi="Georgia"/>
+          <w:b w:val="false"/>
+          <w:bCs w:val="false"/>
+          <w:i w:val="false"/>
+          <w:iCs w:val="false"/>
+          <w:color w:val="auto"/>
+          <w:kern w:val="2"/>
+          <w:sz w:val="18"/>
+          <w:szCs w:val="18"/>
+          <w:u w:val="none"/>
+          <w:lang w:val="en-US" w:eastAsia="zh-CN" w:bidi="hi-IN"/>
+        </w:rPr>
+        <w:t>intern bound symbol</w:t>
+      </w:r>
+    </w:p>
+    <w:p>
+      <w:pPr>
+        <w:pStyle w:val="Normal"/>
+        <w:rPr>
+          <w:sz w:val="18"/>
+          <w:szCs w:val="18"/>
+        </w:rPr>
+      </w:pPr>
+      <w:r>
+        <w:rPr>
+          <w:rFonts w:eastAsia="Songti SC" w:cs="Arial Unicode MS" w:ascii="Georgia" w:hAnsi="Georgia"/>
+          <w:b/>
+          <w:bCs/>
+          <w:i w:val="false"/>
+          <w:iCs w:val="false"/>
+          <w:color w:val="auto"/>
+          <w:kern w:val="2"/>
+          <w:sz w:val="18"/>
+          <w:szCs w:val="18"/>
+          <w:u w:val="none"/>
+          <w:lang w:val="en-US" w:eastAsia="zh-CN" w:bidi="hi-IN"/>
+        </w:rPr>
+        <w:t xml:space="preserve">   </w:t>
+      </w:r>
+      <w:r>
+        <w:rPr>
+          <w:rFonts w:eastAsia="Songti SC" w:cs="Arial Unicode MS" w:ascii="Georgia" w:hAnsi="Georgia"/>
+          <w:b/>
+          <w:bCs/>
+          <w:i w:val="false"/>
+          <w:iCs w:val="false"/>
+          <w:color w:val="auto"/>
+          <w:kern w:val="2"/>
+          <w:sz w:val="18"/>
+          <w:szCs w:val="18"/>
+          <w:u w:val="none"/>
+          <w:lang w:val="en-US" w:eastAsia="zh-CN" w:bidi="hi-IN"/>
+        </w:rPr>
+        <w:t xml:space="preserve">find-namespace </w:t>
+      </w:r>
+      <w:r>
+        <w:rPr>
+          <w:rFonts w:eastAsia="Songti SC" w:cs="Arial Unicode MS" w:ascii="Georgia" w:hAnsi="Georgia"/>
+          <w:b w:val="false"/>
+          <w:bCs w:val="false"/>
+          <w:i/>
+          <w:iCs/>
+          <w:color w:val="auto"/>
+          <w:kern w:val="2"/>
+          <w:sz w:val="18"/>
+          <w:szCs w:val="18"/>
+          <w:u w:val="none"/>
+          <w:lang w:val="en-US" w:eastAsia="zh-CN" w:bidi="hi-IN"/>
+        </w:rPr>
+        <w:t>str</w:t>
+      </w:r>
+      <w:r>
+        <w:rPr>
+          <w:rFonts w:eastAsia="Songti SC" w:cs="Arial Unicode MS" w:ascii="Georgia" w:hAnsi="Georgia"/>
+          <w:b w:val="false"/>
+          <w:bCs w:val="false"/>
+          <w:i w:val="false"/>
+          <w:iCs w:val="false"/>
+          <w:color w:val="auto"/>
+          <w:kern w:val="2"/>
+          <w:sz w:val="18"/>
+          <w:szCs w:val="18"/>
+          <w:u w:val="none"/>
+          <w:lang w:val="en-US" w:eastAsia="zh-CN" w:bidi="hi-IN"/>
+        </w:rPr>
+        <w:t xml:space="preserve">    </w:t>
+        <w:tab/>
+      </w:r>
+      <w:r>
+        <w:rPr>
+          <w:rFonts w:eastAsia="Songti SC" w:cs="Arial Unicode MS" w:ascii="Georgia" w:hAnsi="Georgia"/>
+          <w:b w:val="false"/>
+          <w:bCs w:val="false"/>
+          <w:i/>
+          <w:iCs/>
+          <w:color w:val="auto"/>
+          <w:kern w:val="2"/>
+          <w:sz w:val="18"/>
+          <w:szCs w:val="18"/>
+          <w:u w:val="none"/>
+          <w:lang w:val="en-US" w:eastAsia="zh-CN" w:bidi="hi-IN"/>
         </w:rPr>
         <w:t>ns</w:t>
-      </w:r>
-      <w:r>
-        <w:rPr>
-          <w:rFonts w:ascii="Georgia" w:hAnsi="Georgia"/>
-          <w:b w:val="false"/>
-          <w:i w:val="false"/>
-          <w:iCs w:val="false"/>
-          <w:sz w:val="18"/>
-          <w:szCs w:val="18"/>
-        </w:rPr>
-        <w:tab/>
-      </w:r>
-      <w:r>
-        <w:rPr>
-          <w:rFonts w:ascii="Georgia" w:hAnsi="Georgia"/>
-          <w:b w:val="false"/>
-          <w:i/>
-          <w:iCs/>
-          <w:sz w:val="18"/>
-          <w:szCs w:val="18"/>
+        <w:tab/>
+      </w:r>
+      <w:r>
+        <w:rPr>
+          <w:rFonts w:eastAsia="Songti SC" w:cs="Arial Unicode MS" w:ascii="Georgia" w:hAnsi="Georgia"/>
+          <w:b w:val="false"/>
+          <w:bCs w:val="false"/>
+          <w:i w:val="false"/>
+          <w:iCs w:val="false"/>
+          <w:color w:val="auto"/>
+          <w:kern w:val="2"/>
+          <w:sz w:val="18"/>
+          <w:szCs w:val="18"/>
+          <w:u w:val="none"/>
+          <w:lang w:val="en-US" w:eastAsia="zh-CN" w:bidi="hi-IN"/>
+        </w:rPr>
+        <w:t xml:space="preserve">map </w:t>
+      </w:r>
+      <w:r>
+        <w:rPr>
+          <w:rFonts w:eastAsia="Songti SC" w:cs="Arial Unicode MS" w:ascii="Georgia" w:hAnsi="Georgia"/>
+          <w:b w:val="false"/>
+          <w:bCs w:val="false"/>
+          <w:i/>
+          <w:iCs/>
+          <w:color w:val="auto"/>
+          <w:kern w:val="2"/>
+          <w:sz w:val="18"/>
+          <w:szCs w:val="18"/>
+          <w:u w:val="none"/>
+          <w:lang w:val="en-US" w:eastAsia="zh-CN" w:bidi="hi-IN"/>
         </w:rPr>
         <w:t>string</w:t>
-        <w:tab/>
+      </w:r>
+      <w:r>
+        <w:rPr>
+          <w:rFonts w:eastAsia="Songti SC" w:cs="Arial Unicode MS" w:ascii="Georgia" w:hAnsi="Georgia"/>
+          <w:b w:val="false"/>
+          <w:bCs w:val="false"/>
+          <w:i w:val="false"/>
+          <w:iCs/>
+          <w:color w:val="auto"/>
+          <w:kern w:val="2"/>
+          <w:sz w:val="18"/>
+          <w:szCs w:val="18"/>
+          <w:u w:val="none"/>
+          <w:lang w:val="en-US" w:eastAsia="zh-CN" w:bidi="hi-IN"/>
+        </w:rPr>
+        <w:t xml:space="preserve"> </w:t>
+      </w:r>
+      <w:r>
+        <w:rPr>
+          <w:rFonts w:eastAsia="Songti SC" w:cs="Arial Unicode MS" w:ascii="Georgia" w:hAnsi="Georgia"/>
+          <w:b w:val="false"/>
+          <w:bCs w:val="false"/>
+          <w:i w:val="false"/>
+          <w:iCs w:val="false"/>
+          <w:color w:val="auto"/>
+          <w:kern w:val="2"/>
+          <w:sz w:val="18"/>
+          <w:szCs w:val="18"/>
+          <w:u w:val="none"/>
+          <w:lang w:val="en-US" w:eastAsia="zh-CN" w:bidi="hi-IN"/>
+        </w:rPr>
+        <w:t xml:space="preserve">to </w:t>
+        <w:tab/>
+        <w:tab/>
+        <w:tab/>
+        <w:tab/>
+        <w:tab/>
+      </w:r>
+      <w:r>
+        <w:rPr>
+          <w:rFonts w:eastAsia="Songti SC" w:cs="Arial Unicode MS" w:ascii="Georgia" w:hAnsi="Georgia"/>
+          <w:b w:val="false"/>
+          <w:bCs w:val="false"/>
+          <w:i/>
+          <w:iCs/>
+          <w:color w:val="auto"/>
+          <w:kern w:val="2"/>
+          <w:sz w:val="18"/>
+          <w:szCs w:val="18"/>
+          <w:u w:val="none"/>
+          <w:lang w:val="en-US" w:eastAsia="zh-CN" w:bidi="hi-IN"/>
+        </w:rPr>
         <w:t>namespace</w:t>
       </w:r>
-      <w:r>
-        <w:rPr>
-          <w:rFonts w:ascii="Georgia" w:hAnsi="Georgia"/>
-          <w:b w:val="false"/>
-          <w:i w:val="false"/>
-          <w:iCs w:val="false"/>
-          <w:sz w:val="18"/>
-          <w:szCs w:val="18"/>
-        </w:rPr>
-        <w:t xml:space="preserve"> name</w:t>
-      </w:r>
-    </w:p>
-    <w:p>
-      <w:pPr>
-        <w:pStyle w:val="Normal"/>
-        <w:ind w:hanging="0" w:start="0" w:end="0"/>
-        <w:rPr>
-          <w:sz w:val="18"/>
-          <w:szCs w:val="18"/>
-        </w:rPr>
-      </w:pPr>
+    </w:p>
+    <w:p>
+      <w:pPr>
+        <w:pStyle w:val="Normal"/>
+        <w:rPr>
+          <w:sz w:val="18"/>
+          <w:szCs w:val="18"/>
+        </w:rPr>
+      </w:pPr>
+      <w:r>
+        <w:rPr>
+          <w:rFonts w:ascii="Georgia" w:hAnsi="Georgia"/>
+          <w:b/>
+          <w:bCs/>
+          <w:i w:val="false"/>
+          <w:iCs w:val="false"/>
+          <w:sz w:val="18"/>
+          <w:szCs w:val="18"/>
+        </w:rPr>
+        <w:t xml:space="preserve">   </w:t>
+      </w:r>
+      <w:r>
+        <w:rPr>
+          <w:rFonts w:ascii="Georgia" w:hAnsi="Georgia"/>
+          <w:b/>
+          <w:bCs/>
+          <w:i w:val="false"/>
+          <w:iCs w:val="false"/>
+          <w:sz w:val="18"/>
+          <w:szCs w:val="18"/>
+        </w:rPr>
+        <w:t>find</w:t>
+      </w:r>
+      <w:r>
+        <w:rPr>
+          <w:rFonts w:ascii="Georgia" w:hAnsi="Georgia"/>
+          <w:b w:val="false"/>
+          <w:i w:val="false"/>
+          <w:iCs/>
+          <w:sz w:val="18"/>
+          <w:szCs w:val="18"/>
+        </w:rPr>
+        <w:t xml:space="preserve"> </w:t>
+      </w:r>
+      <w:r>
+        <w:rPr>
+          <w:rFonts w:ascii="Georgia" w:hAnsi="Georgia"/>
+          <w:b w:val="false"/>
+          <w:i/>
+          <w:iCs/>
+          <w:sz w:val="18"/>
+          <w:szCs w:val="18"/>
+        </w:rPr>
+        <w:t>ns</w:t>
+      </w:r>
+      <w:r>
+        <w:rPr>
+          <w:rFonts w:ascii="Georgia" w:hAnsi="Georgia"/>
+          <w:b w:val="false"/>
+          <w:i w:val="false"/>
+          <w:iCs/>
+          <w:sz w:val="18"/>
+          <w:szCs w:val="18"/>
+        </w:rPr>
+        <w:t xml:space="preserve"> </w:t>
+      </w:r>
+      <w:r>
+        <w:rPr>
+          <w:rFonts w:ascii="Georgia" w:hAnsi="Georgia"/>
+          <w:i/>
+          <w:iCs/>
+          <w:sz w:val="18"/>
+          <w:szCs w:val="18"/>
+        </w:rPr>
+        <w:t>string</w:t>
+      </w:r>
+      <w:r>
+        <w:rPr>
+          <w:rFonts w:ascii="Georgia" w:hAnsi="Georgia"/>
+          <w:b w:val="false"/>
+          <w:i w:val="false"/>
+          <w:iCs w:val="false"/>
+          <w:sz w:val="18"/>
+          <w:szCs w:val="18"/>
+        </w:rPr>
+        <w:t xml:space="preserve">    </w:t>
+        <w:tab/>
+      </w:r>
       <w:r>
         <w:rPr>
           <w:rFonts w:eastAsia="Songti SC" w:cs="Arial Unicode MS" w:ascii="Georgia" w:hAnsi="Georgia"/>
-          <w:b/>
-          <w:bCs/>
-          <w:i w:val="false"/>
-          <w:iCs w:val="false"/>
+          <w:b w:val="false"/>
+          <w:bCs w:val="false"/>
+          <w:i/>
+          <w:iCs/>
           <w:color w:val="auto"/>
           <w:kern w:val="2"/>
           <w:sz w:val="18"/>
@@ -14459,442 +14707,111 @@
           <w:u w:val="none"/>
           <w:lang w:val="en-US" w:eastAsia="zh-CN" w:bidi="hi-IN"/>
         </w:rPr>
+        <w:t>symbol</w:t>
+        <w:tab/>
+      </w:r>
+      <w:r>
+        <w:rPr>
+          <w:rFonts w:ascii="Georgia" w:hAnsi="Georgia"/>
+          <w:i w:val="false"/>
+          <w:iCs w:val="false"/>
+          <w:sz w:val="18"/>
+          <w:szCs w:val="18"/>
+        </w:rPr>
+        <w:t>map</w:t>
+      </w:r>
+      <w:r>
+        <w:rPr>
+          <w:rFonts w:ascii="Georgia" w:hAnsi="Georgia"/>
+          <w:b w:val="false"/>
+          <w:i w:val="false"/>
+          <w:iCs w:val="false"/>
+          <w:sz w:val="18"/>
+          <w:szCs w:val="18"/>
+        </w:rPr>
+        <w:t xml:space="preserve"> </w:t>
+      </w:r>
+      <w:r>
+        <w:rPr>
+          <w:rFonts w:ascii="Georgia" w:hAnsi="Georgia"/>
+          <w:b w:val="false"/>
+          <w:i/>
+          <w:iCs/>
+          <w:sz w:val="18"/>
+          <w:szCs w:val="18"/>
+        </w:rPr>
+        <w:t>string</w:t>
+      </w:r>
+      <w:r>
+        <w:rPr>
+          <w:rFonts w:ascii="Georgia" w:hAnsi="Georgia"/>
+          <w:b w:val="false"/>
+          <w:i w:val="false"/>
+          <w:iCs/>
+          <w:sz w:val="18"/>
+          <w:szCs w:val="18"/>
+        </w:rPr>
+        <w:t xml:space="preserve"> </w:t>
+      </w:r>
+      <w:r>
+        <w:rPr>
+          <w:rFonts w:ascii="Georgia" w:hAnsi="Georgia"/>
+          <w:i w:val="false"/>
+          <w:iCs w:val="false"/>
+          <w:sz w:val="18"/>
+          <w:szCs w:val="18"/>
+        </w:rPr>
+        <w:t>to</w:t>
+      </w:r>
+      <w:r>
+        <w:rPr>
+          <w:rFonts w:ascii="Georgia" w:hAnsi="Georgia"/>
+          <w:b w:val="false"/>
+          <w:i w:val="false"/>
+          <w:iCs w:val="false"/>
+          <w:sz w:val="18"/>
+          <w:szCs w:val="18"/>
+        </w:rPr>
+        <w:t xml:space="preserve"> </w:t>
+        <w:tab/>
+        <w:tab/>
+        <w:tab/>
+        <w:tab/>
+        <w:tab/>
+      </w:r>
+      <w:r>
+        <w:rPr>
+          <w:rFonts w:ascii="Georgia" w:hAnsi="Georgia"/>
+          <w:i/>
+          <w:iCs/>
+          <w:sz w:val="18"/>
+          <w:szCs w:val="18"/>
+        </w:rPr>
+        <w:t>symbol</w:t>
+      </w:r>
+    </w:p>
+    <w:p>
+      <w:pPr>
+        <w:pStyle w:val="Normal"/>
+        <w:rPr>
+          <w:sz w:val="18"/>
+          <w:szCs w:val="18"/>
+        </w:rPr>
+      </w:pPr>
+      <w:r>
+        <w:rPr>
+          <w:rFonts w:ascii="Georgia" w:hAnsi="Georgia"/>
+          <w:b/>
+          <w:bCs/>
+          <w:i w:val="false"/>
+          <w:iCs w:val="false"/>
+          <w:sz w:val="18"/>
+          <w:szCs w:val="18"/>
+        </w:rPr>
         <w:t xml:space="preserve">   </w:t>
       </w:r>
       <w:r>
         <w:rPr>
-          <w:rFonts w:eastAsia="Songti SC" w:cs="Arial Unicode MS" w:ascii="Georgia" w:hAnsi="Georgia"/>
-          <w:b/>
-          <w:bCs/>
-          <w:i w:val="false"/>
-          <w:iCs w:val="false"/>
-          <w:color w:val="auto"/>
-          <w:kern w:val="2"/>
-          <w:sz w:val="18"/>
-          <w:szCs w:val="18"/>
-          <w:u w:val="none"/>
-          <w:lang w:val="en-US" w:eastAsia="zh-CN" w:bidi="hi-IN"/>
-        </w:rPr>
-        <w:t xml:space="preserve">intern </w:t>
-      </w:r>
-      <w:r>
-        <w:rPr>
-          <w:rFonts w:eastAsia="Songti SC" w:cs="Arial Unicode MS" w:ascii="Georgia" w:hAnsi="Georgia"/>
-          <w:b w:val="false"/>
-          <w:bCs w:val="false"/>
-          <w:i/>
-          <w:iCs/>
-          <w:color w:val="auto"/>
-          <w:kern w:val="2"/>
-          <w:sz w:val="18"/>
-          <w:szCs w:val="18"/>
-          <w:u w:val="none"/>
-          <w:lang w:val="en-US" w:eastAsia="zh-CN" w:bidi="hi-IN"/>
-        </w:rPr>
-        <w:t>ns str value</w:t>
-        <w:tab/>
-        <w:t>symbol</w:t>
-        <w:tab/>
-      </w:r>
-      <w:r>
-        <w:rPr>
-          <w:rFonts w:eastAsia="Songti SC" w:cs="Arial Unicode MS" w:ascii="Georgia" w:hAnsi="Georgia"/>
-          <w:b w:val="false"/>
-          <w:bCs w:val="false"/>
-          <w:i w:val="false"/>
-          <w:iCs w:val="false"/>
-          <w:color w:val="auto"/>
-          <w:kern w:val="2"/>
-          <w:sz w:val="18"/>
-          <w:szCs w:val="18"/>
-          <w:u w:val="none"/>
-          <w:lang w:val="en-US" w:eastAsia="zh-CN" w:bidi="hi-IN"/>
-        </w:rPr>
-        <w:t>intern bound symbol</w:t>
-      </w:r>
-    </w:p>
-    <w:p>
-      <w:pPr>
-        <w:pStyle w:val="Normal"/>
-        <w:rPr>
-          <w:sz w:val="18"/>
-          <w:szCs w:val="18"/>
-        </w:rPr>
-      </w:pPr>
-      <w:r>
-        <w:rPr>
-          <w:rFonts w:eastAsia="Songti SC" w:cs="Arial Unicode MS" w:ascii="Georgia" w:hAnsi="Georgia"/>
-          <w:b/>
-          <w:bCs/>
-          <w:i w:val="false"/>
-          <w:iCs w:val="false"/>
-          <w:color w:val="auto"/>
-          <w:kern w:val="2"/>
-          <w:sz w:val="18"/>
-          <w:szCs w:val="18"/>
-          <w:u w:val="none"/>
-          <w:lang w:val="en-US" w:eastAsia="zh-CN" w:bidi="hi-IN"/>
-        </w:rPr>
-        <w:t xml:space="preserve">   </w:t>
-      </w:r>
-      <w:r>
-        <w:rPr>
-          <w:rFonts w:eastAsia="Songti SC" w:cs="Arial Unicode MS" w:ascii="Georgia" w:hAnsi="Georgia"/>
-          <w:b/>
-          <w:bCs/>
-          <w:i w:val="false"/>
-          <w:iCs w:val="false"/>
-          <w:color w:val="auto"/>
-          <w:kern w:val="2"/>
-          <w:sz w:val="18"/>
-          <w:szCs w:val="18"/>
-          <w:u w:val="none"/>
-          <w:lang w:val="en-US" w:eastAsia="zh-CN" w:bidi="hi-IN"/>
-        </w:rPr>
-        <w:t xml:space="preserve">find-namespace </w:t>
-      </w:r>
-      <w:r>
-        <w:rPr>
-          <w:rFonts w:eastAsia="Songti SC" w:cs="Arial Unicode MS" w:ascii="Georgia" w:hAnsi="Georgia"/>
-          <w:b w:val="false"/>
-          <w:bCs w:val="false"/>
-          <w:i/>
-          <w:iCs/>
-          <w:color w:val="auto"/>
-          <w:kern w:val="2"/>
-          <w:sz w:val="18"/>
-          <w:szCs w:val="18"/>
-          <w:u w:val="none"/>
-          <w:lang w:val="en-US" w:eastAsia="zh-CN" w:bidi="hi-IN"/>
-        </w:rPr>
-        <w:t>str</w:t>
-      </w:r>
-      <w:r>
-        <w:rPr>
-          <w:rFonts w:eastAsia="Songti SC" w:cs="Arial Unicode MS" w:ascii="Georgia" w:hAnsi="Georgia"/>
-          <w:b w:val="false"/>
-          <w:bCs w:val="false"/>
-          <w:i w:val="false"/>
-          <w:iCs w:val="false"/>
-          <w:color w:val="auto"/>
-          <w:kern w:val="2"/>
-          <w:sz w:val="18"/>
-          <w:szCs w:val="18"/>
-          <w:u w:val="none"/>
-          <w:lang w:val="en-US" w:eastAsia="zh-CN" w:bidi="hi-IN"/>
-        </w:rPr>
-        <w:t xml:space="preserve">    </w:t>
-        <w:tab/>
-      </w:r>
-      <w:r>
-        <w:rPr>
-          <w:rFonts w:eastAsia="Songti SC" w:cs="Arial Unicode MS" w:ascii="Georgia" w:hAnsi="Georgia"/>
-          <w:b w:val="false"/>
-          <w:bCs w:val="false"/>
-          <w:i/>
-          <w:iCs/>
-          <w:color w:val="auto"/>
-          <w:kern w:val="2"/>
-          <w:sz w:val="18"/>
-          <w:szCs w:val="18"/>
-          <w:u w:val="none"/>
-          <w:lang w:val="en-US" w:eastAsia="zh-CN" w:bidi="hi-IN"/>
-        </w:rPr>
-        <w:t>ns</w:t>
-        <w:tab/>
-      </w:r>
-      <w:r>
-        <w:rPr>
-          <w:rFonts w:eastAsia="Songti SC" w:cs="Arial Unicode MS" w:ascii="Georgia" w:hAnsi="Georgia"/>
-          <w:b w:val="false"/>
-          <w:bCs w:val="false"/>
-          <w:i w:val="false"/>
-          <w:iCs w:val="false"/>
-          <w:color w:val="auto"/>
-          <w:kern w:val="2"/>
-          <w:sz w:val="18"/>
-          <w:szCs w:val="18"/>
-          <w:u w:val="none"/>
-          <w:lang w:val="en-US" w:eastAsia="zh-CN" w:bidi="hi-IN"/>
-        </w:rPr>
-        <w:t xml:space="preserve">map </w:t>
-      </w:r>
-      <w:r>
-        <w:rPr>
-          <w:rFonts w:eastAsia="Songti SC" w:cs="Arial Unicode MS" w:ascii="Georgia" w:hAnsi="Georgia"/>
-          <w:b w:val="false"/>
-          <w:bCs w:val="false"/>
-          <w:i/>
-          <w:iCs/>
-          <w:color w:val="auto"/>
-          <w:kern w:val="2"/>
-          <w:sz w:val="18"/>
-          <w:szCs w:val="18"/>
-          <w:u w:val="none"/>
-          <w:lang w:val="en-US" w:eastAsia="zh-CN" w:bidi="hi-IN"/>
-        </w:rPr>
-        <w:t>string</w:t>
-      </w:r>
-      <w:r>
-        <w:rPr>
-          <w:rFonts w:eastAsia="Songti SC" w:cs="Arial Unicode MS" w:ascii="Georgia" w:hAnsi="Georgia"/>
-          <w:b w:val="false"/>
-          <w:bCs w:val="false"/>
-          <w:i w:val="false"/>
-          <w:iCs/>
-          <w:color w:val="auto"/>
-          <w:kern w:val="2"/>
-          <w:sz w:val="18"/>
-          <w:szCs w:val="18"/>
-          <w:u w:val="none"/>
-          <w:lang w:val="en-US" w:eastAsia="zh-CN" w:bidi="hi-IN"/>
-        </w:rPr>
-        <w:t xml:space="preserve"> </w:t>
-      </w:r>
-      <w:r>
-        <w:rPr>
-          <w:rFonts w:eastAsia="Songti SC" w:cs="Arial Unicode MS" w:ascii="Georgia" w:hAnsi="Georgia"/>
-          <w:b w:val="false"/>
-          <w:bCs w:val="false"/>
-          <w:i w:val="false"/>
-          <w:iCs w:val="false"/>
-          <w:color w:val="auto"/>
-          <w:kern w:val="2"/>
-          <w:sz w:val="18"/>
-          <w:szCs w:val="18"/>
-          <w:u w:val="none"/>
-          <w:lang w:val="en-US" w:eastAsia="zh-CN" w:bidi="hi-IN"/>
-        </w:rPr>
-        <w:t xml:space="preserve">to </w:t>
-        <w:tab/>
-        <w:tab/>
-        <w:tab/>
-        <w:tab/>
-        <w:tab/>
-      </w:r>
-      <w:r>
-        <w:rPr>
-          <w:rFonts w:eastAsia="Songti SC" w:cs="Arial Unicode MS" w:ascii="Georgia" w:hAnsi="Georgia"/>
-          <w:b w:val="false"/>
-          <w:bCs w:val="false"/>
-          <w:i/>
-          <w:iCs/>
-          <w:color w:val="auto"/>
-          <w:kern w:val="2"/>
-          <w:sz w:val="18"/>
-          <w:szCs w:val="18"/>
-          <w:u w:val="none"/>
-          <w:lang w:val="en-US" w:eastAsia="zh-CN" w:bidi="hi-IN"/>
-        </w:rPr>
-        <w:t>namespace</w:t>
-      </w:r>
-    </w:p>
-    <w:p>
-      <w:pPr>
-        <w:pStyle w:val="Normal"/>
-        <w:rPr>
-          <w:sz w:val="18"/>
-          <w:szCs w:val="18"/>
-        </w:rPr>
-      </w:pPr>
-      <w:r>
-        <w:rPr>
-          <w:rFonts w:ascii="Georgia" w:hAnsi="Georgia"/>
-          <w:b/>
-          <w:bCs/>
-          <w:i w:val="false"/>
-          <w:iCs w:val="false"/>
-          <w:sz w:val="18"/>
-          <w:szCs w:val="18"/>
-        </w:rPr>
-        <w:t xml:space="preserve">   </w:t>
-      </w:r>
-      <w:r>
-        <w:rPr>
-          <w:rFonts w:ascii="Georgia" w:hAnsi="Georgia"/>
-          <w:b/>
-          <w:bCs/>
-          <w:i w:val="false"/>
-          <w:iCs w:val="false"/>
-          <w:sz w:val="18"/>
-          <w:szCs w:val="18"/>
-        </w:rPr>
-        <w:t>find</w:t>
-      </w:r>
-      <w:r>
-        <w:rPr>
-          <w:rFonts w:ascii="Georgia" w:hAnsi="Georgia"/>
-          <w:b w:val="false"/>
-          <w:i w:val="false"/>
-          <w:iCs/>
-          <w:sz w:val="18"/>
-          <w:szCs w:val="18"/>
-        </w:rPr>
-        <w:t xml:space="preserve"> </w:t>
-      </w:r>
-      <w:r>
-        <w:rPr>
-          <w:rFonts w:ascii="Georgia" w:hAnsi="Georgia"/>
-          <w:b w:val="false"/>
-          <w:i/>
-          <w:iCs/>
-          <w:sz w:val="18"/>
-          <w:szCs w:val="18"/>
-        </w:rPr>
-        <w:t>ns</w:t>
-      </w:r>
-      <w:r>
-        <w:rPr>
-          <w:rFonts w:ascii="Georgia" w:hAnsi="Georgia"/>
-          <w:b w:val="false"/>
-          <w:i w:val="false"/>
-          <w:iCs/>
-          <w:sz w:val="18"/>
-          <w:szCs w:val="18"/>
-        </w:rPr>
-        <w:t xml:space="preserve"> </w:t>
-      </w:r>
-      <w:r>
-        <w:rPr>
-          <w:rFonts w:ascii="Georgia" w:hAnsi="Georgia"/>
-          <w:i/>
-          <w:iCs/>
-          <w:sz w:val="18"/>
-          <w:szCs w:val="18"/>
-        </w:rPr>
-        <w:t>string</w:t>
-      </w:r>
-      <w:r>
-        <w:rPr>
-          <w:rFonts w:ascii="Georgia" w:hAnsi="Georgia"/>
-          <w:b w:val="false"/>
-          <w:i w:val="false"/>
-          <w:iCs w:val="false"/>
-          <w:sz w:val="18"/>
-          <w:szCs w:val="18"/>
-        </w:rPr>
-        <w:t xml:space="preserve">    </w:t>
-        <w:tab/>
-      </w:r>
-      <w:r>
-        <w:rPr>
-          <w:rFonts w:eastAsia="Songti SC" w:cs="Arial Unicode MS" w:ascii="Georgia" w:hAnsi="Georgia"/>
-          <w:b w:val="false"/>
-          <w:bCs w:val="false"/>
-          <w:i/>
-          <w:iCs/>
-          <w:color w:val="auto"/>
-          <w:kern w:val="2"/>
-          <w:sz w:val="18"/>
-          <w:szCs w:val="18"/>
-          <w:u w:val="none"/>
-          <w:lang w:val="en-US" w:eastAsia="zh-CN" w:bidi="hi-IN"/>
-        </w:rPr>
-        <w:t>symbol</w:t>
-        <w:tab/>
-      </w:r>
-      <w:r>
-        <w:rPr>
-          <w:rFonts w:ascii="Georgia" w:hAnsi="Georgia"/>
-          <w:i w:val="false"/>
-          <w:iCs w:val="false"/>
-          <w:sz w:val="18"/>
-          <w:szCs w:val="18"/>
-        </w:rPr>
-        <w:t>map</w:t>
-      </w:r>
-      <w:r>
-        <w:rPr>
-          <w:rFonts w:ascii="Georgia" w:hAnsi="Georgia"/>
-          <w:b w:val="false"/>
-          <w:i w:val="false"/>
-          <w:iCs w:val="false"/>
-          <w:sz w:val="18"/>
-          <w:szCs w:val="18"/>
-        </w:rPr>
-        <w:t xml:space="preserve"> </w:t>
-      </w:r>
-      <w:r>
-        <w:rPr>
-          <w:rFonts w:ascii="Georgia" w:hAnsi="Georgia"/>
-          <w:b w:val="false"/>
-          <w:i/>
-          <w:iCs/>
-          <w:sz w:val="18"/>
-          <w:szCs w:val="18"/>
-        </w:rPr>
-        <w:t>string</w:t>
-      </w:r>
-      <w:r>
-        <w:rPr>
-          <w:rFonts w:ascii="Georgia" w:hAnsi="Georgia"/>
-          <w:b w:val="false"/>
-          <w:i w:val="false"/>
-          <w:iCs/>
-          <w:sz w:val="18"/>
-          <w:szCs w:val="18"/>
-        </w:rPr>
-        <w:t xml:space="preserve"> </w:t>
-      </w:r>
-      <w:r>
-        <w:rPr>
-          <w:rFonts w:ascii="Georgia" w:hAnsi="Georgia"/>
-          <w:i w:val="false"/>
-          <w:iCs w:val="false"/>
-          <w:sz w:val="18"/>
-          <w:szCs w:val="18"/>
-        </w:rPr>
-        <w:t>to</w:t>
-      </w:r>
-      <w:r>
-        <w:rPr>
-          <w:rFonts w:ascii="Georgia" w:hAnsi="Georgia"/>
-          <w:b w:val="false"/>
-          <w:i w:val="false"/>
-          <w:iCs w:val="false"/>
-          <w:sz w:val="18"/>
-          <w:szCs w:val="18"/>
-        </w:rPr>
-        <w:t xml:space="preserve"> </w:t>
-        <w:tab/>
-        <w:tab/>
-        <w:tab/>
-        <w:tab/>
-        <w:tab/>
-      </w:r>
-      <w:r>
-        <w:rPr>
-          <w:rFonts w:ascii="Georgia" w:hAnsi="Georgia"/>
-          <w:i/>
-          <w:iCs/>
-          <w:sz w:val="18"/>
-          <w:szCs w:val="18"/>
-        </w:rPr>
-        <w:t>symbol</w:t>
-      </w:r>
-    </w:p>
-    <w:p>
-      <w:pPr>
-        <w:pStyle w:val="Normal"/>
-        <w:rPr>
-          <w:sz w:val="18"/>
-          <w:szCs w:val="18"/>
-        </w:rPr>
-      </w:pPr>
-      <w:r>
-        <w:rPr>
-          <w:rFonts w:ascii="Georgia" w:hAnsi="Georgia"/>
-          <w:b/>
-          <w:bCs/>
-          <w:i w:val="false"/>
-          <w:iCs w:val="false"/>
-          <w:sz w:val="18"/>
-          <w:szCs w:val="18"/>
-        </w:rPr>
-        <w:t xml:space="preserve">   </w:t>
-      </w:r>
-      <w:r>
-        <w:rPr>
           <w:rFonts w:ascii="Georgia" w:hAnsi="Georgia"/>
           <w:b/>
           <w:bCs/>
@@ -14936,16 +14853,59 @@
       <w:pPr>
         <w:pStyle w:val="Normal"/>
         <w:rPr>
-          <w:rFonts w:ascii="Georgia" w:hAnsi="Georgia"/>
-          <w:sz w:val="16"/>
-          <w:szCs w:val="16"/>
-        </w:rPr>
-      </w:pPr>
-      <w:r>
-        <w:rPr>
-          <w:rFonts w:ascii="Georgia" w:hAnsi="Georgia"/>
-          <w:sz w:val="16"/>
-          <w:szCs w:val="16"/>
+          <w:sz w:val="18"/>
+          <w:szCs w:val="18"/>
+        </w:rPr>
+      </w:pPr>
+      <w:r>
+        <w:rPr>
+          <w:rFonts w:ascii="Georgia" w:hAnsi="Georgia"/>
+          <w:b w:val="false"/>
+          <w:bCs w:val="false"/>
+          <w:i/>
+          <w:iCs/>
+          <w:sz w:val="18"/>
+          <w:szCs w:val="18"/>
+        </w:rPr>
+      </w:r>
+    </w:p>
+    <w:p>
+      <w:pPr>
+        <w:pStyle w:val="Normal"/>
+        <w:rPr>
+          <w:sz w:val="18"/>
+          <w:szCs w:val="18"/>
+        </w:rPr>
+      </w:pPr>
+      <w:r>
+        <w:rPr>
+          <w:rFonts w:ascii="Georgia" w:hAnsi="Georgia"/>
+          <w:b w:val="false"/>
+          <w:bCs w:val="false"/>
+          <w:i/>
+          <w:iCs/>
+          <w:sz w:val="18"/>
+          <w:szCs w:val="18"/>
+        </w:rPr>
+      </w:r>
+    </w:p>
+    <w:p>
+      <w:pPr>
+        <w:pStyle w:val="Normal"/>
+        <w:rPr>
+          <w:sz w:val="18"/>
+          <w:szCs w:val="18"/>
+        </w:rPr>
+      </w:pPr>
+      <w:r>
+        <w:rPr>
+          <w:rFonts w:ascii="Georgia" w:hAnsi="Georgia"/>
+          <w:b w:val="false"/>
+          <w:bCs w:val="false"/>
+          <w:i/>
+          <w:iCs/>
+          <w:sz w:val="18"/>
+          <w:szCs w:val="18"/>
         </w:rPr>
       </w:r>
     </w:p>
@@ -17510,21 +17470,21 @@
       <w:pPr>
         <w:pStyle w:val="Normal"/>
         <w:rPr>
-          <w:b/>
-          <w:bCs/>
-        </w:rPr>
-      </w:pPr>
-      <w:r>
-        <w:rPr>
-          <w:rFonts w:ascii="Andale Mono" w:hAnsi="Andale Mono"/>
-          <w:b w:val="false"/>
-          <w:bCs w:val="false"/>
-          <w:i w:val="false"/>
-          <w:iCs w:val="false"/>
-          <w:sz w:val="12"/>
-          <w:szCs w:val="12"/>
-        </w:rPr>
-        <w:t>}</w:t>
+          <w:rFonts w:ascii="Georgia" w:hAnsi="Georgia"/>
+          <w:b/>
+          <w:bCs/>
+          <w:sz w:val="16"/>
+          <w:szCs w:val="16"/>
+        </w:rPr>
+      </w:pPr>
+      <w:r>
+        <w:rPr>
+          <w:rFonts w:ascii="Georgia" w:hAnsi="Georgia"/>
+          <w:b/>
+          <w:bCs/>
+          <w:sz w:val="16"/>
+          <w:szCs w:val="16"/>
+        </w:rPr>
       </w:r>
     </w:p>
     <w:p>
@@ -20644,7 +20604,7 @@
     <w:pPr>
       <w:widowControl/>
       <w:suppressAutoHyphens w:val="true"/>
-      <w:overflowPunct w:val="true"/>
+      <w:overflowPunct w:val="false"/>
       <w:bidi w:val="0"/>
       <w:spacing w:before="0" w:after="0"/>
       <w:jc w:val="start"/>

</xml_diff>

<commit_message>
#873 - runtime: restrict to dev directory
</commit_message>
<xml_diff>
--- a/doc/refcards/mu-ref.docx
+++ b/doc/refcards/mu-ref.docx
@@ -28,6 +28,62 @@
           <w:szCs w:val="16"/>
           <w:u w:val="double"/>
         </w:rPr>
+        <mc:AlternateContent>
+          <mc:Choice Requires="wps">
+            <w:drawing>
+              <wp:anchor behindDoc="0" distT="635" distB="635" distL="635" distR="635" simplePos="0" locked="0" layoutInCell="1" allowOverlap="1" relativeHeight="2">
+                <wp:simplePos x="0" y="0"/>
+                <wp:positionH relativeFrom="column">
+                  <wp:posOffset>2820670</wp:posOffset>
+                </wp:positionH>
+                <wp:positionV relativeFrom="paragraph">
+                  <wp:posOffset>-11430</wp:posOffset>
+                </wp:positionV>
+                <wp:extent cx="12700" cy="6350000"/>
+                <wp:effectExtent l="635" t="635" r="635" b="635"/>
+                <wp:wrapNone/>
+                <wp:docPr id="1" name="Line 1"/>
+                <a:graphic xmlns:a="http://schemas.openxmlformats.org/drawingml/2006/main">
+                  <a:graphicData uri="http://schemas.microsoft.com/office/word/2010/wordprocessingShape">
+                    <wps:wsp>
+                      <wps:cNvSpPr/>
+                      <wps:spPr>
+                        <a:xfrm>
+                          <a:off x="0" y="0"/>
+                          <a:ext cx="12600" cy="6350040"/>
+                        </a:xfrm>
+                        <a:prstGeom prst="line">
+                          <a:avLst/>
+                        </a:prstGeom>
+                        <a:ln w="0">
+                          <a:solidFill>
+                            <a:srgbClr val="000000"/>
+                          </a:solidFill>
+                        </a:ln>
+                      </wps:spPr>
+                      <wps:style>
+                        <a:lnRef idx="0"/>
+                        <a:fillRef idx="0"/>
+                        <a:effectRef idx="0"/>
+                        <a:fontRef idx="minor"/>
+                      </wps:style>
+                      <wps:bodyPr/>
+                    </wps:wsp>
+                  </a:graphicData>
+                </a:graphic>
+              </wp:anchor>
+            </w:drawing>
+          </mc:Choice>
+          <mc:Fallback>
+            <w:pict>
+              <v:line id="shape_0" from="222.1pt,-0.9pt" to="223.05pt,499.05pt" ID="Line 1" stroked="t" o:allowincell="f" style="position:absolute">
+                <v:stroke color="black" joinstyle="round" endcap="flat"/>
+                <v:fill o:detectmouseclick="t" on="false"/>
+                <w10:wrap type="none"/>
+              </v:line>
+            </w:pict>
+          </mc:Fallback>
+        </mc:AlternateContent>
       </w:r>
     </w:p>
     <w:p>
@@ -94,7 +150,7 @@
           <w:tab w:val="left" w:pos="4110" w:leader="none"/>
         </w:tabs>
         <w:suppressAutoHyphens w:val="true"/>
-        <w:overflowPunct w:val="false"/>
+        <w:overflowPunct w:val="true"/>
         <w:bidi w:val="0"/>
         <w:spacing w:before="0" w:after="0"/>
         <w:ind w:hanging="0" w:start="0" w:end="0"/>
@@ -1121,7 +1177,7 @@
           <w:sz w:val="18"/>
           <w:szCs w:val="18"/>
         </w:rPr>
-        <w:t xml:space="preserve">integer </w:t>
+        <w:t xml:space="preserve">int </w:t>
       </w:r>
     </w:p>
     <w:p>
@@ -2273,7 +2329,27 @@
           <w:sz w:val="12"/>
           <w:szCs w:val="12"/>
         </w:rPr>
-        <w:t>default = [ “env”, “mu”, “std”, “nix”, "sysinfo" ]</w:t>
+        <w:t>default = [ “env”, “mu”, “std”, “</w:t>
+      </w:r>
+      <w:r>
+        <w:rPr>
+          <w:rFonts w:ascii="Andale Mono" w:hAnsi="Andale Mono"/>
+          <w:b/>
+          <w:bCs/>
+          <w:sz w:val="12"/>
+          <w:szCs w:val="12"/>
+        </w:rPr>
+        <w:t xml:space="preserve">prof”, </w:t>
+      </w:r>
+      <w:r>
+        <w:rPr>
+          <w:rFonts w:ascii="Andale Mono" w:hAnsi="Andale Mono"/>
+          <w:b/>
+          <w:bCs/>
+          <w:sz w:val="12"/>
+          <w:szCs w:val="12"/>
+        </w:rPr>
+        <w:t>“nix”, "sysinfo" ]</w:t>
       </w:r>
     </w:p>
     <w:p>
@@ -2326,7 +2402,7 @@
           <w:sz w:val="14"/>
           <w:szCs w:val="14"/>
         </w:rPr>
-        <w:t>%mu</w:t>
+        <w:t>%mu%</w:t>
       </w:r>
       <w:r>
         <w:rPr>
@@ -2556,7 +2632,7 @@
           <w:sz w:val="14"/>
           <w:szCs w:val="14"/>
         </w:rPr>
-        <w:t>virtual memory</w:t>
+        <w:t>vmem</w:t>
       </w:r>
     </w:p>
     <w:p>
@@ -2729,7 +2805,7 @@
           <w:sz w:val="14"/>
           <w:szCs w:val="14"/>
         </w:rPr>
-        <w:t>%env</w:t>
+        <w:t>%env%</w:t>
       </w:r>
       <w:r>
         <w:rPr>
@@ -3524,7 +3600,7 @@
           <w:sz w:val="14"/>
           <w:szCs w:val="14"/>
         </w:rPr>
-        <w:t>nix</w:t>
+        <w:t>nix%</w:t>
         <w:tab/>
         <w:tab/>
         <w:t>uname</w:t>
@@ -3562,7 +3638,7 @@
           <w:sz w:val="14"/>
           <w:szCs w:val="14"/>
         </w:rPr>
-        <w:t>std</w:t>
+        <w:t>std%</w:t>
         <w:tab/>
         <w:tab/>
         <w:t>command</w:t>
@@ -3618,7 +3694,7 @@
           <w:sz w:val="14"/>
           <w:szCs w:val="14"/>
         </w:rPr>
-        <w:t>sysinfo</w:t>
+        <w:t>sysinfo%</w:t>
         <w:tab/>
         <w:t>sysinfo</w:t>
       </w:r>
@@ -3671,7 +3747,7 @@
           <w:sz w:val="14"/>
           <w:szCs w:val="14"/>
         </w:rPr>
-        <w:t>prof</w:t>
+        <w:t>prof%</w:t>
         <w:tab/>
         <w:tab/>
         <w:t>prof-control</w:t>
@@ -3732,6 +3808,64 @@
           <w:szCs w:val="14"/>
         </w:rPr>
       </w:pPr>
+      <w:r>
+        <mc:AlternateContent>
+          <mc:Choice Requires="wps">
+            <w:drawing>
+              <wp:anchor behindDoc="0" distT="635" distB="635" distL="635" distR="635" simplePos="0" locked="0" layoutInCell="1" allowOverlap="1" relativeHeight="3">
+                <wp:simplePos x="0" y="0"/>
+                <wp:positionH relativeFrom="column">
+                  <wp:posOffset>2837180</wp:posOffset>
+                </wp:positionH>
+                <wp:positionV relativeFrom="paragraph">
+                  <wp:posOffset>7620</wp:posOffset>
+                </wp:positionV>
+                <wp:extent cx="0" cy="6324600"/>
+                <wp:effectExtent l="635" t="635" r="635" b="635"/>
+                <wp:wrapNone/>
+                <wp:docPr id="2" name="Line 2"/>
+                <a:graphic xmlns:a="http://schemas.openxmlformats.org/drawingml/2006/main">
+                  <a:graphicData uri="http://schemas.microsoft.com/office/word/2010/wordprocessingShape">
+                    <wps:wsp>
+                      <wps:cNvSpPr/>
+                      <wps:spPr>
+                        <a:xfrm>
+                          <a:off x="0" y="0"/>
+                          <a:ext cx="0" cy="6324480"/>
+                        </a:xfrm>
+                        <a:prstGeom prst="line">
+                          <a:avLst/>
+                        </a:prstGeom>
+                        <a:ln w="0">
+                          <a:solidFill>
+                            <a:srgbClr val="000000"/>
+                          </a:solidFill>
+                        </a:ln>
+                      </wps:spPr>
+                      <wps:style>
+                        <a:lnRef idx="0"/>
+                        <a:fillRef idx="0"/>
+                        <a:effectRef idx="0"/>
+                        <a:fontRef idx="minor"/>
+                      </wps:style>
+                      <wps:bodyPr/>
+                    </wps:wsp>
+                  </a:graphicData>
+                </a:graphic>
+              </wp:anchor>
+            </w:drawing>
+          </mc:Choice>
+          <mc:Fallback>
+            <w:pict>
+              <v:line id="shape_0" from="223.4pt,0.6pt" to="223.4pt,498.55pt" ID="Line 2" stroked="t" o:allowincell="f" style="position:absolute">
+                <v:stroke color="black" joinstyle="round" endcap="flat"/>
+                <v:fill o:detectmouseclick="t" on="false"/>
+                <w10:wrap type="none"/>
+              </v:line>
+            </w:pict>
+          </mc:Fallback>
+        </mc:AlternateContent>
+      </w:r>
       <w:r>
         <w:rPr>
           <w:rFonts w:eastAsia="Songti SC" w:cs="Arial Unicode MS" w:ascii="Georgia" w:hAnsi="Georgia"/>
@@ -4098,7 +4232,7 @@
           <w:szCs w:val="20"/>
           <w:shd w:fill="333333" w:val="clear"/>
         </w:rPr>
-        <w:t xml:space="preserve">Forms                           </w:t>
+        <w:t xml:space="preserve">Forms                             </w:t>
       </w:r>
       <w:r>
         <w:rPr>
@@ -4249,98 +4383,98 @@
           <w:sz w:val="18"/>
           <w:szCs w:val="18"/>
         </w:rPr>
+        <w:t>fn</w:t>
+      </w:r>
+    </w:p>
+    <w:p>
+      <w:pPr>
+        <w:pStyle w:val="Normal"/>
+        <w:rPr>
+          <w:sz w:val="18"/>
+          <w:szCs w:val="18"/>
+        </w:rPr>
+      </w:pPr>
+      <w:r>
+        <w:rPr>
+          <w:b/>
+          <w:bCs/>
+        </w:rPr>
+        <w:t xml:space="preserve"> </w:t>
+      </w:r>
+      <w:r>
+        <w:rPr>
+          <w:rFonts w:ascii="Georgia" w:hAnsi="Georgia"/>
+          <w:b/>
+          <w:bCs/>
+          <w:sz w:val="18"/>
+          <w:szCs w:val="18"/>
+        </w:rPr>
+        <w:t>:alambda</w:t>
+      </w:r>
+      <w:r>
+        <w:rPr>
+          <w:rFonts w:ascii="Georgia" w:hAnsi="Georgia"/>
+          <w:b w:val="false"/>
+          <w:bCs w:val="false"/>
+          <w:i w:val="false"/>
+          <w:sz w:val="18"/>
+          <w:szCs w:val="18"/>
+        </w:rPr>
+        <w:t xml:space="preserve"> </w:t>
+      </w:r>
+      <w:r>
+        <w:rPr>
+          <w:rFonts w:ascii="Georgia" w:hAnsi="Georgia"/>
+          <w:b w:val="false"/>
+          <w:bCs w:val="false"/>
+          <w:sz w:val="18"/>
+          <w:szCs w:val="18"/>
+        </w:rPr>
+        <w:t>list</w:t>
+      </w:r>
+      <w:r>
+        <w:rPr>
+          <w:rFonts w:ascii="Georgia" w:hAnsi="Georgia"/>
+          <w:b w:val="false"/>
+          <w:bCs w:val="false"/>
+          <w:i w:val="false"/>
+          <w:sz w:val="18"/>
+          <w:szCs w:val="18"/>
+        </w:rPr>
+        <w:t xml:space="preserve"> . l</w:t>
+      </w:r>
+      <w:r>
+        <w:rPr>
+          <w:rFonts w:ascii="Georgia" w:hAnsi="Georgia"/>
+          <w:b w:val="false"/>
+          <w:bCs w:val="false"/>
+          <w:sz w:val="18"/>
+          <w:szCs w:val="18"/>
+        </w:rPr>
+        <w:t>ist’</w:t>
+      </w:r>
+      <w:r>
+        <w:rPr>
+          <w:rFonts w:ascii="Georgia" w:hAnsi="Georgia"/>
+          <w:b w:val="false"/>
+          <w:bCs w:val="false"/>
+          <w:i w:val="false"/>
+          <w:iCs w:val="false"/>
+          <w:sz w:val="18"/>
+          <w:szCs w:val="18"/>
+        </w:rPr>
+        <w:tab/>
+      </w:r>
+      <w:r>
+        <w:rPr>
+          <w:rFonts w:ascii="Georgia" w:hAnsi="Georgia"/>
+          <w:i/>
+          <w:iCs/>
+          <w:sz w:val="18"/>
+          <w:szCs w:val="18"/>
+        </w:rPr>
         <w:t>function</w:t>
       </w:r>
-    </w:p>
-    <w:p>
-      <w:pPr>
-        <w:pStyle w:val="Normal"/>
-        <w:rPr>
-          <w:sz w:val="18"/>
-          <w:szCs w:val="18"/>
-        </w:rPr>
-      </w:pPr>
-      <w:r>
-        <w:rPr>
-          <w:b/>
-          <w:bCs/>
-        </w:rPr>
-        <w:t xml:space="preserve"> </w:t>
-      </w:r>
-      <w:r>
-        <w:rPr>
-          <w:rFonts w:ascii="Georgia" w:hAnsi="Georgia"/>
-          <w:b/>
-          <w:bCs/>
-          <w:sz w:val="18"/>
-          <w:szCs w:val="18"/>
-        </w:rPr>
-        <w:t>:alambda</w:t>
-      </w:r>
-      <w:r>
-        <w:rPr>
-          <w:rFonts w:ascii="Georgia" w:hAnsi="Georgia"/>
-          <w:b w:val="false"/>
-          <w:bCs w:val="false"/>
-          <w:i w:val="false"/>
-          <w:sz w:val="18"/>
-          <w:szCs w:val="18"/>
-        </w:rPr>
-        <w:t xml:space="preserve"> </w:t>
-      </w:r>
-      <w:r>
-        <w:rPr>
-          <w:rFonts w:ascii="Georgia" w:hAnsi="Georgia"/>
-          <w:b w:val="false"/>
-          <w:bCs w:val="false"/>
-          <w:sz w:val="18"/>
-          <w:szCs w:val="18"/>
-        </w:rPr>
-        <w:t>list</w:t>
-      </w:r>
-      <w:r>
-        <w:rPr>
-          <w:rFonts w:ascii="Georgia" w:hAnsi="Georgia"/>
-          <w:b w:val="false"/>
-          <w:bCs w:val="false"/>
-          <w:i w:val="false"/>
-          <w:sz w:val="18"/>
-          <w:szCs w:val="18"/>
-        </w:rPr>
-        <w:t xml:space="preserve"> . l</w:t>
-      </w:r>
-      <w:r>
-        <w:rPr>
-          <w:rFonts w:ascii="Georgia" w:hAnsi="Georgia"/>
-          <w:b w:val="false"/>
-          <w:bCs w:val="false"/>
-          <w:sz w:val="18"/>
-          <w:szCs w:val="18"/>
-        </w:rPr>
-        <w:t>ist’</w:t>
-      </w:r>
-      <w:r>
-        <w:rPr>
-          <w:rFonts w:ascii="Georgia" w:hAnsi="Georgia"/>
-          <w:b w:val="false"/>
-          <w:bCs w:val="false"/>
-          <w:i w:val="false"/>
-          <w:iCs w:val="false"/>
-          <w:sz w:val="18"/>
-          <w:szCs w:val="18"/>
-        </w:rPr>
-        <w:tab/>
-      </w:r>
-      <w:r>
-        <w:rPr>
-          <w:rFonts w:ascii="Georgia" w:hAnsi="Georgia"/>
-          <w:i/>
-          <w:iCs/>
-          <w:sz w:val="18"/>
-          <w:szCs w:val="18"/>
-        </w:rPr>
-        <w:t>function</w:t>
-      </w:r>
       <w:r>
         <w:rPr>
           <w:rFonts w:ascii="Georgia" w:hAnsi="Georgia"/>
@@ -4367,7 +4501,7 @@
           <w:sz w:val="18"/>
           <w:szCs w:val="18"/>
         </w:rPr>
-        <w:t>function</w:t>
+        <w:t>fn</w:t>
       </w:r>
     </w:p>
     <w:p>
@@ -4672,7 +4806,7 @@
           <w:u w:val="none"/>
           <w:shd w:fill="333333" w:val="clear"/>
         </w:rPr>
-        <w:t xml:space="preserve">Reader/Printer                       </w:t>
+        <w:t xml:space="preserve">Reader/Printer                         </w:t>
       </w:r>
       <w:r>
         <w:rPr>
@@ -4875,7 +5009,19 @@
           <w:sz w:val="18"/>
           <w:szCs w:val="18"/>
         </w:rPr>
-        <w:t>read stream object</w:t>
+        <w:t xml:space="preserve">read </w:t>
+      </w:r>
+      <w:r>
+        <w:rPr>
+          <w:rFonts w:ascii="Georgia" w:hAnsi="Georgia"/>
+          <w:b w:val="false"/>
+          <w:bCs w:val="false"/>
+          <w:i/>
+          <w:iCs/>
+          <w:sz w:val="18"/>
+          <w:szCs w:val="18"/>
+        </w:rPr>
+        <w:t>stream</w:t>
       </w:r>
       <w:r>
         <w:rPr>
@@ -4990,7 +5136,7 @@
           <w:sz w:val="18"/>
           <w:szCs w:val="18"/>
         </w:rPr>
-        <w:t>write escaped object</w:t>
+        <w:t>write with escape</w:t>
       </w:r>
     </w:p>
     <w:p>
@@ -5045,7 +5191,7 @@
           <w:u w:val="none"/>
           <w:shd w:fill="333333" w:val="clear"/>
         </w:rPr>
-        <w:t xml:space="preserve">Core                                             </w:t>
+        <w:t xml:space="preserve">Core                                               </w:t>
       </w:r>
       <w:r>
         <w:rPr>
@@ -6580,7 +6726,7 @@
           <w:shd w:fill="333333" w:val="clear"/>
           <w:lang w:val="en-US" w:eastAsia="zh-CN" w:bidi="hi-IN"/>
         </w:rPr>
-        <w:t xml:space="preserve">Frames                                      </w:t>
+        <w:t xml:space="preserve">Frames                                        </w:t>
       </w:r>
       <w:r>
         <w:rPr>
@@ -6934,7 +7080,7 @@
       <w:pPr>
         <w:pStyle w:val="Normal"/>
         <w:rPr>
-          <w:color w:val="FFFFFF"/>
+          <w:color w:val="auto"/>
         </w:rPr>
       </w:pPr>
       <w:r>
@@ -6946,7 +7092,7 @@
           <w:iCs w:val="false"/>
           <w:caps w:val="false"/>
           <w:smallCaps w:val="false"/>
-          <w:color w:val="FFFFFF"/>
+          <w:color w:val="auto"/>
           <w:spacing w:val="0"/>
           <w:sz w:val="18"/>
           <w:szCs w:val="18"/>
@@ -6963,7 +7109,7 @@
           <w:iCs/>
           <w:caps w:val="false"/>
           <w:smallCaps w:val="false"/>
-          <w:color w:val="FFFFFF"/>
+          <w:color w:val="auto"/>
           <w:spacing w:val="0"/>
           <w:sz w:val="18"/>
           <w:szCs w:val="18"/>
@@ -6979,7 +7125,7 @@
           <w:iCs w:val="false"/>
           <w:caps w:val="false"/>
           <w:smallCaps w:val="false"/>
-          <w:color w:val="FFFFFF"/>
+          <w:color w:val="auto"/>
           <w:spacing w:val="0"/>
           <w:sz w:val="18"/>
           <w:szCs w:val="18"/>
@@ -6995,7 +7141,7 @@
           <w:iCs w:val="false"/>
           <w:caps w:val="false"/>
           <w:smallCaps w:val="false"/>
-          <w:color w:val="FFFFFF"/>
+          <w:color w:val="auto"/>
           <w:spacing w:val="0"/>
           <w:sz w:val="18"/>
           <w:szCs w:val="18"/>
@@ -7011,7 +7157,7 @@
           <w:iCs w:val="false"/>
           <w:caps w:val="false"/>
           <w:smallCaps w:val="false"/>
-          <w:color w:val="FFFFFF"/>
+          <w:color w:val="auto"/>
           <w:spacing w:val="0"/>
           <w:sz w:val="16"/>
           <w:szCs w:val="16"/>
@@ -7027,7 +7173,7 @@
           <w:iCs/>
           <w:caps w:val="false"/>
           <w:smallCaps w:val="false"/>
-          <w:color w:val="FFFFFF"/>
+          <w:color w:val="auto"/>
           <w:spacing w:val="0"/>
           <w:sz w:val="16"/>
           <w:szCs w:val="16"/>
@@ -7043,7 +7189,7 @@
           <w:iCs w:val="false"/>
           <w:caps w:val="false"/>
           <w:smallCaps w:val="false"/>
-          <w:color w:val="FFFFFF"/>
+          <w:color w:val="auto"/>
           <w:spacing w:val="0"/>
           <w:sz w:val="16"/>
           <w:szCs w:val="16"/>
@@ -7059,7 +7205,7 @@
           <w:iCs/>
           <w:caps w:val="false"/>
           <w:smallCaps w:val="false"/>
-          <w:color w:val="FFFFFF"/>
+          <w:color w:val="auto"/>
           <w:spacing w:val="0"/>
           <w:sz w:val="16"/>
           <w:szCs w:val="16"/>
@@ -7075,7 +7221,7 @@
           <w:iCs w:val="false"/>
           <w:caps w:val="false"/>
           <w:smallCaps w:val="false"/>
-          <w:color w:val="FFFFFF"/>
+          <w:color w:val="auto"/>
           <w:spacing w:val="0"/>
           <w:sz w:val="16"/>
           <w:szCs w:val="16"/>
@@ -7091,7 +7237,7 @@
           <w:iCs w:val="false"/>
           <w:caps w:val="false"/>
           <w:smallCaps w:val="false"/>
-          <w:color w:val="FFFFFF"/>
+          <w:color w:val="auto"/>
           <w:spacing w:val="0"/>
           <w:sz w:val="18"/>
           <w:szCs w:val="18"/>
@@ -7359,6 +7505,7 @@
           <w:bCs/>
           <w:i w:val="false"/>
           <w:iCs w:val="false"/>
+          <w:color w:val="auto"/>
           <w:sz w:val="18"/>
           <w:szCs w:val="18"/>
           <w:u w:val="none"/>
@@ -7529,47 +7676,47 @@
         </w:rPr>
         <w:t>string</w:t>
         <w:tab/>
+        <w:t>sym</w:t>
+        <w:tab/>
+      </w:r>
+      <w:r>
+        <w:rPr>
+          <w:rFonts w:ascii="Georgia" w:hAnsi="Georgia"/>
+          <w:b w:val="false"/>
+          <w:bCs w:val="false"/>
+          <w:i w:val="false"/>
+          <w:iCs w:val="false"/>
+          <w:sz w:val="18"/>
+          <w:szCs w:val="18"/>
+          <w:u w:val="none"/>
+        </w:rPr>
+        <w:t>uninterned</w:t>
+      </w:r>
+      <w:r>
+        <w:rPr>
+          <w:rFonts w:ascii="Georgia" w:hAnsi="Georgia"/>
+          <w:b w:val="false"/>
+          <w:bCs w:val="false"/>
+          <w:i w:val="false"/>
+          <w:iCs/>
+          <w:sz w:val="18"/>
+          <w:szCs w:val="18"/>
+          <w:u w:val="none"/>
+        </w:rPr>
+        <w:t xml:space="preserve"> </w:t>
+      </w:r>
+      <w:r>
+        <w:rPr>
+          <w:rFonts w:ascii="Georgia" w:hAnsi="Georgia"/>
+          <w:b w:val="false"/>
+          <w:bCs w:val="false"/>
+          <w:i/>
+          <w:iCs/>
+          <w:sz w:val="18"/>
+          <w:szCs w:val="18"/>
+          <w:u w:val="none"/>
+        </w:rPr>
         <w:t>symbol</w:t>
-        <w:tab/>
-      </w:r>
-      <w:r>
-        <w:rPr>
-          <w:rFonts w:ascii="Georgia" w:hAnsi="Georgia"/>
-          <w:b w:val="false"/>
-          <w:bCs w:val="false"/>
-          <w:i w:val="false"/>
-          <w:iCs w:val="false"/>
-          <w:sz w:val="18"/>
-          <w:szCs w:val="18"/>
-          <w:u w:val="none"/>
-        </w:rPr>
-        <w:t>uninterned</w:t>
-      </w:r>
-      <w:r>
-        <w:rPr>
-          <w:rFonts w:ascii="Georgia" w:hAnsi="Georgia"/>
-          <w:b w:val="false"/>
-          <w:bCs w:val="false"/>
-          <w:i w:val="false"/>
-          <w:iCs/>
-          <w:sz w:val="18"/>
-          <w:szCs w:val="18"/>
-          <w:u w:val="none"/>
-        </w:rPr>
-        <w:t xml:space="preserve"> </w:t>
-      </w:r>
-      <w:r>
-        <w:rPr>
-          <w:rFonts w:ascii="Georgia" w:hAnsi="Georgia"/>
-          <w:b w:val="false"/>
-          <w:bCs w:val="false"/>
-          <w:i/>
-          <w:iCs/>
-          <w:sz w:val="18"/>
-          <w:szCs w:val="18"/>
-          <w:u w:val="none"/>
-        </w:rPr>
-        <w:t>symbol</w:t>
       </w:r>
     </w:p>
     <w:p>
@@ -7577,8 +7724,9 @@
         <w:pStyle w:val="Normal"/>
         <w:ind w:hanging="0" w:start="0" w:end="0"/>
         <w:rPr>
-          <w:sz w:val="18"/>
-          <w:szCs w:val="18"/>
+          <w:color w:val="auto"/>
+          <w:highlight w:val="none"/>
+          <w:shd w:fill="auto" w:val="clear"/>
         </w:rPr>
       </w:pPr>
       <w:r>
@@ -7590,11 +7738,12 @@
           <w:iCs w:val="false"/>
           <w:caps w:val="false"/>
           <w:smallCaps w:val="false"/>
-          <w:color w:val="24292E"/>
+          <w:color w:val="000000"/>
           <w:spacing w:val="0"/>
           <w:sz w:val="18"/>
           <w:szCs w:val="18"/>
           <w:u w:val="none"/>
+          <w:shd w:fill="auto" w:val="clear"/>
         </w:rPr>
         <w:t xml:space="preserve">  </w:t>
       </w:r>
@@ -7607,11 +7756,12 @@
           <w:iCs w:val="false"/>
           <w:caps w:val="false"/>
           <w:smallCaps w:val="false"/>
-          <w:color w:val="FFFFFF"/>
+          <w:color w:val="000000"/>
           <w:spacing w:val="0"/>
           <w:sz w:val="18"/>
           <w:szCs w:val="18"/>
           <w:u w:val="none"/>
+          <w:shd w:fill="auto" w:val="clear"/>
         </w:rPr>
         <w:t>symbol-namespace</w:t>
       </w:r>
@@ -7624,11 +7774,12 @@
           <w:iCs/>
           <w:caps w:val="false"/>
           <w:smallCaps w:val="false"/>
-          <w:color w:val="FFFFFF"/>
+          <w:color w:val="000000"/>
           <w:spacing w:val="0"/>
           <w:sz w:val="18"/>
           <w:szCs w:val="18"/>
           <w:u w:val="none"/>
+          <w:shd w:fill="auto" w:val="clear"/>
         </w:rPr>
         <w:t xml:space="preserve"> </w:t>
       </w:r>
@@ -7641,13 +7792,14 @@
           <w:iCs/>
           <w:caps w:val="false"/>
           <w:smallCaps w:val="false"/>
-          <w:color w:val="FFFFFF"/>
+          <w:color w:val="000000"/>
           <w:spacing w:val="0"/>
           <w:sz w:val="18"/>
           <w:szCs w:val="18"/>
           <w:u w:val="none"/>
-        </w:rPr>
-        <w:t>symbol</w:t>
+          <w:shd w:fill="auto" w:val="clear"/>
+        </w:rPr>
+        <w:t>sym</w:t>
       </w:r>
     </w:p>
     <w:p>
@@ -7655,7 +7807,9 @@
         <w:pStyle w:val="Normal"/>
         <w:ind w:hanging="0" w:start="0" w:end="0"/>
         <w:rPr>
-          <w:color w:val="FFFFFF"/>
+          <w:color w:val="auto"/>
+          <w:highlight w:val="none"/>
+          <w:shd w:fill="auto" w:val="clear"/>
         </w:rPr>
       </w:pPr>
       <w:r>
@@ -7667,11 +7821,12 @@
           <w:iCs/>
           <w:caps w:val="false"/>
           <w:smallCaps w:val="false"/>
-          <w:color w:val="FFFFFF"/>
+          <w:color w:val="000000"/>
           <w:spacing w:val="0"/>
           <w:sz w:val="18"/>
           <w:szCs w:val="18"/>
           <w:u w:val="none"/>
+          <w:shd w:fill="auto" w:val="clear"/>
         </w:rPr>
         <w:tab/>
         <w:tab/>
@@ -7685,11 +7840,12 @@
           <w:iCs/>
           <w:caps w:val="false"/>
           <w:smallCaps w:val="false"/>
-          <w:color w:val="FFFFFF"/>
+          <w:color w:val="000000"/>
           <w:spacing w:val="0"/>
           <w:sz w:val="18"/>
           <w:szCs w:val="18"/>
           <w:u w:val="none"/>
+          <w:shd w:fill="auto" w:val="clear"/>
         </w:rPr>
         <w:tab/>
       </w:r>
@@ -7702,11 +7858,12 @@
           <w:iCs/>
           <w:caps w:val="false"/>
           <w:smallCaps w:val="false"/>
-          <w:color w:val="FFFFFF"/>
+          <w:color w:val="000000"/>
           <w:spacing w:val="0"/>
           <w:sz w:val="18"/>
           <w:szCs w:val="18"/>
           <w:u w:val="none"/>
+          <w:shd w:fill="auto" w:val="clear"/>
         </w:rPr>
         <w:t>ns</w:t>
         <w:tab/>
@@ -7848,16 +8005,10 @@
     <w:p>
       <w:pPr>
         <w:pStyle w:val="Normal"/>
-        <w:rPr>
-          <w:sz w:val="16"/>
-          <w:szCs w:val="16"/>
-        </w:rPr>
-      </w:pPr>
-      <w:r>
-        <w:rPr>
-          <w:sz w:val="16"/>
-          <w:szCs w:val="16"/>
-        </w:rPr>
+        <w:rPr/>
+      </w:pPr>
+      <w:r>
+        <w:rPr/>
       </w:r>
     </w:p>
     <w:p>
@@ -7865,7 +8016,7 @@
         <w:pStyle w:val="Normal"/>
         <w:widowControl/>
         <w:suppressAutoHyphens w:val="true"/>
-        <w:overflowPunct w:val="false"/>
+        <w:overflowPunct w:val="true"/>
         <w:bidi w:val="0"/>
         <w:spacing w:before="0" w:after="0"/>
         <w:ind w:hanging="0" w:start="0" w:end="0"/>
@@ -7902,7 +8053,7 @@
           <w:u w:val="none"/>
           <w:shd w:fill="333333" w:val="clear"/>
         </w:rPr>
-        <w:t xml:space="preserve">Fixnums                                        </w:t>
+        <w:t xml:space="preserve">Fixnums                                       </w:t>
       </w:r>
       <w:r>
         <w:rPr>
@@ -9244,7 +9395,7 @@
           <w:u w:val="none"/>
           <w:shd w:fill="333333" w:val="clear"/>
         </w:rPr>
-        <w:t xml:space="preserve">Floats                                               </w:t>
+        <w:t xml:space="preserve">Floats                                              </w:t>
       </w:r>
       <w:r>
         <w:rPr>
@@ -11052,7 +11203,7 @@
           <w:u w:val="none"/>
           <w:shd w:fill="333333" w:val="clear"/>
         </w:rPr>
-        <w:t xml:space="preserve">Vectors                                         </w:t>
+        <w:t xml:space="preserve">Vectors                                           </w:t>
       </w:r>
       <w:r>
         <w:rPr>
@@ -11741,6 +11892,62 @@
           <w:sz w:val="16"/>
           <w:szCs w:val="16"/>
         </w:rPr>
+        <mc:AlternateContent>
+          <mc:Choice Requires="wps">
+            <w:drawing>
+              <wp:anchor behindDoc="0" distT="635" distB="635" distL="635" distR="635" simplePos="0" locked="0" layoutInCell="1" allowOverlap="1" relativeHeight="4">
+                <wp:simplePos x="0" y="0"/>
+                <wp:positionH relativeFrom="column">
+                  <wp:posOffset>2795270</wp:posOffset>
+                </wp:positionH>
+                <wp:positionV relativeFrom="paragraph">
+                  <wp:posOffset>-1270</wp:posOffset>
+                </wp:positionV>
+                <wp:extent cx="0" cy="6305550"/>
+                <wp:effectExtent l="635" t="635" r="635" b="635"/>
+                <wp:wrapNone/>
+                <wp:docPr id="3" name="Line 3"/>
+                <a:graphic xmlns:a="http://schemas.openxmlformats.org/drawingml/2006/main">
+                  <a:graphicData uri="http://schemas.microsoft.com/office/word/2010/wordprocessingShape">
+                    <wps:wsp>
+                      <wps:cNvSpPr/>
+                      <wps:spPr>
+                        <a:xfrm>
+                          <a:off x="0" y="0"/>
+                          <a:ext cx="0" cy="6305400"/>
+                        </a:xfrm>
+                        <a:prstGeom prst="line">
+                          <a:avLst/>
+                        </a:prstGeom>
+                        <a:ln w="0">
+                          <a:solidFill>
+                            <a:srgbClr val="000000"/>
+                          </a:solidFill>
+                        </a:ln>
+                      </wps:spPr>
+                      <wps:style>
+                        <a:lnRef idx="0"/>
+                        <a:fillRef idx="0"/>
+                        <a:effectRef idx="0"/>
+                        <a:fontRef idx="minor"/>
+                      </wps:style>
+                      <wps:bodyPr/>
+                    </wps:wsp>
+                  </a:graphicData>
+                </a:graphic>
+              </wp:anchor>
+            </w:drawing>
+          </mc:Choice>
+          <mc:Fallback>
+            <w:pict>
+              <v:line id="shape_0" from="220.1pt,-0.1pt" to="220.1pt,496.35pt" ID="Line 3" stroked="t" o:allowincell="f" style="position:absolute">
+                <v:stroke color="black" joinstyle="round" endcap="flat"/>
+                <v:fill o:detectmouseclick="t" on="false"/>
+                <w10:wrap type="none"/>
+              </v:line>
+            </w:pict>
+          </mc:Fallback>
+        </mc:AlternateContent>
       </w:r>
     </w:p>
     <w:p>
@@ -11792,7 +11999,7 @@
           <w:u w:val="none"/>
           <w:shd w:fill="333333" w:val="clear"/>
         </w:rPr>
-        <w:t xml:space="preserve">Streams                                  </w:t>
+        <w:t xml:space="preserve">Streams                                     </w:t>
       </w:r>
       <w:r>
         <w:rPr>
@@ -12059,7 +12266,7 @@
           <w:sz w:val="18"/>
           <w:szCs w:val="18"/>
         </w:rPr>
-        <w:t xml:space="preserve">std output </w:t>
+        <w:t xml:space="preserve">std out </w:t>
       </w:r>
       <w:r>
         <w:rPr>
@@ -12910,7 +13117,7 @@
           <w:sz w:val="18"/>
           <w:szCs w:val="18"/>
         </w:rPr>
-        <w:t xml:space="preserve">flush output </w:t>
+        <w:t xml:space="preserve">flush </w:t>
       </w:r>
       <w:r>
         <w:rPr>
@@ -13877,42 +14084,6 @@
         </w:rPr>
         <w:t>byte</w:t>
       </w:r>
-      <w:r>
-        <w:rPr>
-          <w:rFonts w:ascii="Georgia" w:hAnsi="Georgia"/>
-          <w:b w:val="false"/>
-          <w:bCs w:val="false"/>
-          <w:i w:val="false"/>
-          <w:iCs w:val="false"/>
-          <w:sz w:val="18"/>
-          <w:szCs w:val="18"/>
-        </w:rPr>
-        <w:t xml:space="preserve"> to</w:t>
-      </w:r>
-      <w:r>
-        <w:rPr>
-          <w:rFonts w:ascii="Georgia" w:hAnsi="Georgia"/>
-          <w:b w:val="false"/>
-          <w:bCs w:val="false"/>
-          <w:i w:val="false"/>
-          <w:iCs/>
-          <w:sz w:val="18"/>
-          <w:szCs w:val="18"/>
-        </w:rPr>
-        <w:t xml:space="preserve"> </w:t>
-      </w:r>
-      <w:r>
-        <w:rPr>
-          <w:rFonts w:ascii="Georgia" w:hAnsi="Georgia"/>
-          <w:b w:val="false"/>
-          <w:bCs w:val="false"/>
-          <w:i/>
-          <w:iCs/>
-          <w:sz w:val="18"/>
-          <w:szCs w:val="18"/>
-        </w:rPr>
-        <w:t>stream</w:t>
-      </w:r>
     </w:p>
     <w:p>
       <w:pPr>
@@ -14005,31 +14176,7 @@
           <w:sz w:val="18"/>
           <w:szCs w:val="18"/>
         </w:rPr>
-        <w:t>byte</w:t>
-      </w:r>
-      <w:r>
-        <w:rPr>
-          <w:rFonts w:ascii="Georgia" w:hAnsi="Georgia"/>
-          <w:b w:val="false"/>
-          <w:bCs w:val="false"/>
-          <w:i w:val="false"/>
-          <w:iCs w:val="false"/>
-          <w:sz w:val="18"/>
-          <w:szCs w:val="18"/>
-        </w:rPr>
-        <w:t xml:space="preserve"> to </w:t>
-      </w:r>
-      <w:r>
-        <w:rPr>
-          <w:rFonts w:ascii="Georgia" w:hAnsi="Georgia"/>
-          <w:b w:val="false"/>
-          <w:bCs w:val="false"/>
-          <w:i/>
-          <w:iCs/>
-          <w:sz w:val="18"/>
-          <w:szCs w:val="18"/>
-        </w:rPr>
-        <w:t>stream</w:t>
+        <w:t>char</w:t>
       </w:r>
     </w:p>
     <w:p>
@@ -14427,7 +14574,7 @@
           <w:u w:val="none"/>
           <w:lang w:val="en-US" w:eastAsia="zh-CN" w:bidi="hi-IN"/>
         </w:rPr>
-        <w:t>intern bound symbol</w:t>
+        <w:t>intern symbol</w:t>
       </w:r>
     </w:p>
     <w:p>
@@ -14846,76 +14993,57 @@
         </w:rPr>
         <w:t>ns list</w:t>
         <w:tab/>
-        <w:t>namespace symbols</w:t>
-      </w:r>
-    </w:p>
-    <w:p>
-      <w:pPr>
-        <w:pStyle w:val="Normal"/>
-        <w:rPr>
-          <w:sz w:val="18"/>
-          <w:szCs w:val="18"/>
-        </w:rPr>
-      </w:pPr>
-      <w:r>
-        <w:rPr>
-          <w:rFonts w:ascii="Georgia" w:hAnsi="Georgia"/>
-          <w:b w:val="false"/>
-          <w:bCs w:val="false"/>
-          <w:i/>
-          <w:iCs/>
-          <w:sz w:val="18"/>
-          <w:szCs w:val="18"/>
-        </w:rPr>
-      </w:r>
-    </w:p>
-    <w:p>
-      <w:pPr>
-        <w:pStyle w:val="Normal"/>
-        <w:rPr>
-          <w:sz w:val="18"/>
-          <w:szCs w:val="18"/>
-        </w:rPr>
-      </w:pPr>
-      <w:r>
-        <w:rPr>
-          <w:rFonts w:ascii="Georgia" w:hAnsi="Georgia"/>
-          <w:b w:val="false"/>
-          <w:bCs w:val="false"/>
-          <w:i/>
-          <w:iCs/>
-          <w:sz w:val="18"/>
-          <w:szCs w:val="18"/>
-        </w:rPr>
-      </w:r>
-    </w:p>
-    <w:p>
-      <w:pPr>
-        <w:pStyle w:val="Normal"/>
-        <w:rPr>
-          <w:sz w:val="18"/>
-          <w:szCs w:val="18"/>
-        </w:rPr>
-      </w:pPr>
-      <w:r>
-        <w:rPr>
-          <w:rFonts w:ascii="Georgia" w:hAnsi="Georgia"/>
-          <w:b w:val="false"/>
-          <w:bCs w:val="false"/>
-          <w:i/>
-          <w:iCs/>
-          <w:sz w:val="18"/>
-          <w:szCs w:val="18"/>
-        </w:rPr>
-      </w:r>
-    </w:p>
-    <w:p>
-      <w:pPr>
-        <w:pStyle w:val="Normal"/>
-        <w:rPr>
-          <w:rFonts w:ascii="Georgia" w:hAnsi="Georgia"/>
-          <w:sz w:val="16"/>
-          <w:szCs w:val="16"/>
+        <w:t xml:space="preserve">symbol </w:t>
+      </w:r>
+      <w:r>
+        <w:rPr>
+          <w:rFonts w:ascii="Georgia" w:hAnsi="Georgia"/>
+          <w:b w:val="false"/>
+          <w:bCs w:val="false"/>
+          <w:i w:val="false"/>
+          <w:iCs w:val="false"/>
+          <w:sz w:val="18"/>
+          <w:szCs w:val="18"/>
+        </w:rPr>
+        <w:t>list</w:t>
+      </w:r>
+    </w:p>
+    <w:p>
+      <w:pPr>
+        <w:pStyle w:val="Normal"/>
+        <w:rPr>
+          <w:sz w:val="18"/>
+          <w:szCs w:val="18"/>
+        </w:rPr>
+      </w:pPr>
+      <w:r>
+        <w:rPr>
+          <w:sz w:val="18"/>
+          <w:szCs w:val="18"/>
+        </w:rPr>
+      </w:r>
+    </w:p>
+    <w:p>
+      <w:pPr>
+        <w:pStyle w:val="Normal"/>
+        <w:rPr>
+          <w:sz w:val="18"/>
+          <w:szCs w:val="18"/>
+        </w:rPr>
+      </w:pPr>
+      <w:r>
+        <w:rPr>
+          <w:sz w:val="18"/>
+          <w:szCs w:val="18"/>
+        </w:rPr>
+      </w:r>
+    </w:p>
+    <w:p>
+      <w:pPr>
+        <w:pStyle w:val="Normal"/>
+        <w:rPr>
+          <w:sz w:val="18"/>
+          <w:szCs w:val="18"/>
         </w:rPr>
       </w:pPr>
       <w:r>
@@ -14935,6 +15063,64 @@
           <w:szCs w:val="20"/>
         </w:rPr>
       </w:pPr>
+      <w:r>
+        <mc:AlternateContent>
+          <mc:Choice Requires="wps">
+            <w:drawing>
+              <wp:anchor behindDoc="0" distT="635" distB="635" distL="635" distR="635" simplePos="0" locked="0" layoutInCell="1" allowOverlap="1" relativeHeight="5">
+                <wp:simplePos x="0" y="0"/>
+                <wp:positionH relativeFrom="column">
+                  <wp:posOffset>2780030</wp:posOffset>
+                </wp:positionH>
+                <wp:positionV relativeFrom="paragraph">
+                  <wp:posOffset>5080</wp:posOffset>
+                </wp:positionV>
+                <wp:extent cx="50800" cy="6305550"/>
+                <wp:effectExtent l="635" t="635" r="635" b="635"/>
+                <wp:wrapNone/>
+                <wp:docPr id="4" name="Vertical line 2"/>
+                <a:graphic xmlns:a="http://schemas.openxmlformats.org/drawingml/2006/main">
+                  <a:graphicData uri="http://schemas.microsoft.com/office/word/2010/wordprocessingShape">
+                    <wps:wsp>
+                      <wps:cNvSpPr/>
+                      <wps:spPr>
+                        <a:xfrm flipH="1">
+                          <a:off x="0" y="0"/>
+                          <a:ext cx="50760" cy="6305400"/>
+                        </a:xfrm>
+                        <a:prstGeom prst="line">
+                          <a:avLst/>
+                        </a:prstGeom>
+                        <a:ln w="0">
+                          <a:solidFill>
+                            <a:srgbClr val="000000"/>
+                          </a:solidFill>
+                        </a:ln>
+                      </wps:spPr>
+                      <wps:style>
+                        <a:lnRef idx="0"/>
+                        <a:fillRef idx="0"/>
+                        <a:effectRef idx="0"/>
+                        <a:fontRef idx="minor"/>
+                      </wps:style>
+                      <wps:bodyPr/>
+                    </wps:wsp>
+                  </a:graphicData>
+                </a:graphic>
+              </wp:anchor>
+            </w:drawing>
+          </mc:Choice>
+          <mc:Fallback>
+            <w:pict>
+              <v:line id="shape_0" from="218.9pt,0.4pt" to="222.85pt,496.85pt" ID="Vertical line 2" stroked="t" o:allowincell="f" style="position:absolute;flip:x">
+                <v:stroke color="black" joinstyle="round" endcap="flat"/>
+                <v:fill o:detectmouseclick="t" on="false"/>
+                <w10:wrap type="none"/>
+              </v:line>
+            </w:pict>
+          </mc:Fallback>
+        </mc:AlternateContent>
+      </w:r>
       <w:r>
         <w:rPr>
           <w:b/>
@@ -16461,7 +16647,7 @@
           <w:u w:val="none"/>
           <w:shd w:fill="333333" w:val="clear"/>
         </w:rPr>
-        <w:t xml:space="preserve">API                  </w:t>
+        <w:t xml:space="preserve">API                 </w:t>
       </w:r>
       <w:r>
         <w:rPr>
@@ -16672,7 +16858,7 @@
           <w:sz w:val="12"/>
           <w:szCs w:val="12"/>
         </w:rPr>
-        <w:t>””</w:t>
+        <w:t>”</w:t>
       </w:r>
     </w:p>
     <w:p>
@@ -16773,7 +16959,40 @@
           <w:sz w:val="12"/>
           <w:szCs w:val="12"/>
         </w:rPr>
-        <w:t>use mu::{ Condition, Config, Env, Exception, Core, Mu, Result, Tag };</w:t>
+        <w:t xml:space="preserve">use mu::{ Condition, Config, Env, Exception, </w:t>
+      </w:r>
+    </w:p>
+    <w:p>
+      <w:pPr>
+        <w:pStyle w:val="Normal"/>
+        <w:rPr>
+          <w:b w:val="false"/>
+          <w:bCs w:val="false"/>
+        </w:rPr>
+      </w:pPr>
+      <w:r>
+        <w:rPr>
+          <w:rFonts w:ascii="Andale Mono" w:hAnsi="Andale Mono"/>
+          <w:b w:val="false"/>
+          <w:bCs w:val="false"/>
+          <w:i w:val="false"/>
+          <w:iCs w:val="false"/>
+          <w:sz w:val="12"/>
+          <w:szCs w:val="12"/>
+        </w:rPr>
+        <w:t xml:space="preserve">          </w:t>
+      </w:r>
+      <w:r>
+        <w:rPr>
+          <w:rFonts w:ascii="Andale Mono" w:hAnsi="Andale Mono"/>
+          <w:b w:val="false"/>
+          <w:bCs w:val="false"/>
+          <w:i w:val="false"/>
+          <w:iCs w:val="false"/>
+          <w:sz w:val="12"/>
+          <w:szCs w:val="12"/>
+        </w:rPr>
+        <w:t>Core, Mu, Result, Tag };</w:t>
       </w:r>
     </w:p>
     <w:p>
@@ -17784,6 +18003,7 @@
         <w:t>;</w:t>
         <w:tab/>
         <w:tab/>
+        <w:tab/>
       </w:r>
       <w:r>
         <w:rPr>
@@ -17842,6 +18062,7 @@
         </w:rPr>
         <w:t>#|...|#</w:t>
         <w:tab/>
+        <w:tab/>
       </w:r>
       <w:r>
         <w:rPr>
@@ -17940,6 +18161,7 @@
         </w:rPr>
         <w:tab/>
         <w:tab/>
+        <w:tab/>
       </w:r>
       <w:r>
         <w:rPr>
@@ -18030,6 +18252,7 @@
         </w:rPr>
         <w:tab/>
         <w:tab/>
+        <w:tab/>
       </w:r>
       <w:r>
         <w:rPr>
@@ -18120,6 +18343,7 @@
         </w:rPr>
         <w:tab/>
         <w:tab/>
+        <w:tab/>
       </w:r>
       <w:r>
         <w:rPr>
@@ -18210,6 +18434,7 @@
         </w:rPr>
         <w:tab/>
         <w:tab/>
+        <w:tab/>
       </w:r>
       <w:r>
         <w:rPr>
@@ -18300,6 +18525,7 @@
         </w:rPr>
         <w:tab/>
         <w:tab/>
+        <w:tab/>
       </w:r>
       <w:r>
         <w:rPr>
@@ -18383,6 +18609,7 @@
         <w:t>(…)</w:t>
         <w:tab/>
         <w:tab/>
+        <w:tab/>
       </w:r>
       <w:r>
         <w:rPr>
@@ -18457,6 +18684,7 @@
         </w:rPr>
         <w:t xml:space="preserve">()           </w:t>
         <w:tab/>
+        <w:tab/>
       </w:r>
       <w:r>
         <w:rPr>
@@ -18595,6 +18823,7 @@
         </w:rPr>
         <w:t xml:space="preserve"> .)</w:t>
         <w:tab/>
+        <w:tab/>
       </w:r>
       <w:r>
         <w:rPr>
@@ -18669,6 +18898,7 @@
         </w:rPr>
         <w:tab/>
         <w:tab/>
+        <w:tab/>
       </w:r>
       <w:r>
         <w:rPr>
@@ -18684,24 +18914,15 @@
           <w:sz w:val="16"/>
           <w:szCs w:val="16"/>
         </w:rPr>
-        <w:t>string, char vector</w:t>
-      </w:r>
-    </w:p>
-    <w:p>
-      <w:pPr>
-        <w:pStyle w:val="Normal"/>
-        <w:ind w:hanging="0" w:start="0"/>
-        <w:rPr>
-          <w:color w:val="auto"/>
-        </w:rPr>
-      </w:pPr>
-      <w:r>
-        <w:rPr>
-          <w:rFonts w:ascii="Andale Mono" w:hAnsi="Andale Mono"/>
-          <w:b w:val="false"/>
-          <w:bCs w:val="false"/>
-          <w:i/>
-          <w:iCs/>
+        <w:t xml:space="preserve">string, char </w:t>
+      </w:r>
+      <w:r>
+        <w:rPr>
+          <w:rFonts w:ascii="Georgia" w:hAnsi="Georgia"/>
+          <w:b w:val="false"/>
+          <w:bCs w:val="false"/>
+          <w:i w:val="false"/>
+          <w:iCs w:val="false"/>
           <w:caps w:val="false"/>
           <w:smallCaps w:val="false"/>
           <w:color w:val="auto"/>
@@ -18709,8 +18930,17 @@
           <w:sz w:val="16"/>
           <w:szCs w:val="16"/>
         </w:rPr>
-        <w:t xml:space="preserve"> </w:t>
-      </w:r>
+        <w:t>vector</w:t>
+      </w:r>
+    </w:p>
+    <w:p>
+      <w:pPr>
+        <w:pStyle w:val="Normal"/>
+        <w:ind w:hanging="0" w:start="0"/>
+        <w:rPr>
+          <w:color w:val="auto"/>
+        </w:rPr>
+      </w:pPr>
       <w:r>
         <w:rPr>
           <w:rFonts w:ascii="Andale Mono" w:hAnsi="Andale Mono"/>
@@ -18725,7 +18955,24 @@
           <w:sz w:val="16"/>
           <w:szCs w:val="16"/>
         </w:rPr>
+        <w:t xml:space="preserve"> </w:t>
+      </w:r>
+      <w:r>
+        <w:rPr>
+          <w:rFonts w:ascii="Andale Mono" w:hAnsi="Andale Mono"/>
+          <w:b w:val="false"/>
+          <w:bCs w:val="false"/>
+          <w:i/>
+          <w:iCs/>
+          <w:caps w:val="false"/>
+          <w:smallCaps w:val="false"/>
+          <w:color w:val="auto"/>
+          <w:spacing w:val="0"/>
+          <w:sz w:val="16"/>
+          <w:szCs w:val="16"/>
+        </w:rPr>
         <w:t>\</w:t>
+        <w:tab/>
         <w:tab/>
         <w:tab/>
       </w:r>
@@ -18804,7 +19051,8 @@
           <w:sz w:val="20"/>
           <w:szCs w:val="20"/>
         </w:rPr>
-        <w:t>#*...</w:t>
+        <w:t>#*</w:t>
+        <w:tab/>
         <w:tab/>
         <w:tab/>
       </w:r>
@@ -18861,7 +19109,7 @@
           <w:sz w:val="18"/>
           <w:szCs w:val="18"/>
         </w:rPr>
-        <w:t>#x...</w:t>
+        <w:t>#x</w:t>
       </w:r>
       <w:r>
         <w:rPr>
@@ -18879,6 +19127,7 @@
         </w:rPr>
         <w:tab/>
         <w:tab/>
+        <w:tab/>
       </w:r>
       <w:r>
         <w:rPr>
@@ -18954,6 +19203,7 @@
         <w:t>#.</w:t>
         <w:tab/>
         <w:tab/>
+        <w:tab/>
       </w:r>
       <w:r>
         <w:rPr>
@@ -19010,7 +19260,8 @@
           <w:sz w:val="16"/>
           <w:szCs w:val="16"/>
         </w:rPr>
-        <w:t>#\.</w:t>
+        <w:t>#\</w:t>
+        <w:tab/>
         <w:tab/>
         <w:tab/>
       </w:r>
@@ -19071,6 +19322,7 @@
         </w:rPr>
         <w:t>#(:type …)</w:t>
         <w:tab/>
+        <w:tab/>
       </w:r>
       <w:r>
         <w:rPr>
@@ -19129,6 +19381,7 @@
         </w:rPr>
         <w:t>#s(:type …)</w:t>
         <w:tab/>
+        <w:tab/>
       </w:r>
       <w:r>
         <w:rPr>
@@ -19185,7 +19438,8 @@
           <w:sz w:val="16"/>
           <w:szCs w:val="16"/>
         </w:rPr>
-        <w:t>#:symbol</w:t>
+        <w:t>#:</w:t>
+        <w:tab/>
       </w:r>
       <w:r>
         <w:rPr>
@@ -19202,6 +19456,7 @@
           <w:szCs w:val="16"/>
         </w:rPr>
         <w:tab/>
+        <w:tab/>
       </w:r>
       <w:r>
         <w:rPr>
@@ -19317,6 +19572,7 @@
         <w:t>`,;</w:t>
         <w:tab/>
         <w:tab/>
+        <w:tab/>
       </w:r>
       <w:r>
         <w:rPr>
@@ -19374,6 +19630,7 @@
           <w:szCs w:val="16"/>
         </w:rPr>
         <w:t>#</w:t>
+        <w:tab/>
         <w:tab/>
         <w:tab/>
       </w:r>
@@ -19469,6 +19726,7 @@
         </w:rPr>
         <w:t>!$%&amp;*+-.</w:t>
         <w:tab/>
+        <w:tab/>
       </w:r>
       <w:r>
         <w:rPr>
@@ -19484,7 +19742,7 @@
           <w:sz w:val="16"/>
           <w:szCs w:val="16"/>
         </w:rPr>
-        <w:t>symbol constituents</w:t>
+        <w:t>symbol constituent</w:t>
       </w:r>
     </w:p>
     <w:p>
@@ -19648,7 +19906,7 @@
           <w:sz w:val="16"/>
           <w:szCs w:val="16"/>
         </w:rPr>
-        <w:t xml:space="preserve">0..9      </w:t>
+        <w:t>0..9</w:t>
       </w:r>
     </w:p>
     <w:p>
@@ -19691,14 +19949,10 @@
         <w:pStyle w:val="Normal"/>
         <w:ind w:hanging="0" w:start="0"/>
         <w:rPr>
-          <w:color w:val="auto"/>
-        </w:rPr>
-      </w:pPr>
-      <w:r>
-        <w:rPr>
-          <w:rFonts w:ascii="Andale Mono" w:hAnsi="Andale Mono"/>
-          <w:b w:val="false"/>
-          <w:bCs w:val="false"/>
+          <w:rFonts w:ascii="Georgia" w:hAnsi="Georgia"/>
+          <w:b w:val="false"/>
+          <w:bCs w:val="false"/>
+          <w:i w:val="false"/>
           <w:i w:val="false"/>
           <w:iCs w:val="false"/>
           <w:caps w:val="false"/>
@@ -19708,11 +19962,10 @@
           <w:sz w:val="16"/>
           <w:szCs w:val="16"/>
         </w:rPr>
-        <w:t xml:space="preserve"> </w:t>
-      </w:r>
-      <w:r>
-        <w:rPr>
-          <w:rFonts w:ascii="Andale Mono" w:hAnsi="Andale Mono"/>
+      </w:pPr>
+      <w:r>
+        <w:rPr>
+          <w:rFonts w:ascii="Georgia" w:hAnsi="Georgia"/>
           <w:b w:val="false"/>
           <w:bCs w:val="false"/>
           <w:i w:val="false"/>
@@ -19721,10 +19974,11 @@
           <w:smallCaps w:val="false"/>
           <w:color w:val="auto"/>
           <w:spacing w:val="0"/>
-          <w:sz w:val="16"/>
-          <w:szCs w:val="16"/>
-        </w:rPr>
-        <w:t>0x09 #\tab</w:t>
+          <w:sz w:val="12"/>
+          <w:szCs w:val="12"/>
+        </w:rPr>
+        <w:tab/>
+        <w:tab/>
         <w:tab/>
       </w:r>
       <w:r>
@@ -19741,7 +19995,48 @@
           <w:sz w:val="16"/>
           <w:szCs w:val="16"/>
         </w:rPr>
-        <w:t>whitespace</w:t>
+        <w:t>character designators</w:t>
+      </w:r>
+    </w:p>
+    <w:p>
+      <w:pPr>
+        <w:pStyle w:val="Normal"/>
+        <w:ind w:hanging="0" w:start="0"/>
+        <w:rPr>
+          <w:color w:val="auto"/>
+        </w:rPr>
+      </w:pPr>
+      <w:r>
+        <w:rPr>
+          <w:rFonts w:ascii="Andale Mono" w:hAnsi="Andale Mono"/>
+          <w:b w:val="false"/>
+          <w:bCs w:val="false"/>
+          <w:i w:val="false"/>
+          <w:iCs w:val="false"/>
+          <w:caps w:val="false"/>
+          <w:smallCaps w:val="false"/>
+          <w:color w:val="auto"/>
+          <w:spacing w:val="0"/>
+          <w:sz w:val="16"/>
+          <w:szCs w:val="16"/>
+        </w:rPr>
+        <w:t xml:space="preserve"> </w:t>
+      </w:r>
+      <w:r>
+        <w:rPr>
+          <w:rFonts w:ascii="Andale Mono" w:hAnsi="Andale Mono"/>
+          <w:b w:val="false"/>
+          <w:bCs w:val="false"/>
+          <w:i w:val="false"/>
+          <w:iCs w:val="false"/>
+          <w:caps w:val="false"/>
+          <w:smallCaps w:val="false"/>
+          <w:color w:val="auto"/>
+          <w:spacing w:val="0"/>
+          <w:sz w:val="16"/>
+          <w:szCs w:val="16"/>
+        </w:rPr>
+        <w:t>0x09 #\tab</w:t>
       </w:r>
     </w:p>
     <w:p>
@@ -19966,7 +20261,7 @@
           <w:u w:val="none"/>
           <w:shd w:fill="333333" w:val="clear"/>
         </w:rPr>
-        <w:t xml:space="preserve">mu-sys                                </w:t>
+        <w:t xml:space="preserve">mu-sys                                 </w:t>
       </w:r>
       <w:r>
         <w:rPr>
@@ -20604,7 +20899,7 @@
     <w:pPr>
       <w:widowControl/>
       <w:suppressAutoHyphens w:val="true"/>
-      <w:overflowPunct w:val="false"/>
+      <w:overflowPunct w:val="true"/>
       <w:bidi w:val="0"/>
       <w:spacing w:before="0" w:after="0"/>
       <w:jc w:val="start"/>

</xml_diff>

<commit_message>
#877 - runtime: feature namespace hierarchy
</commit_message>
<xml_diff>
--- a/doc/refcards/mu-ref.docx
+++ b/doc/refcards/mu-ref.docx
@@ -150,7 +150,7 @@
           <w:tab w:val="left" w:pos="4110" w:leader="none"/>
         </w:tabs>
         <w:suppressAutoHyphens w:val="true"/>
-        <w:overflowPunct w:val="true"/>
+        <w:overflowPunct w:val="false"/>
         <w:bidi w:val="0"/>
         <w:spacing w:before="0" w:after="0"/>
         <w:ind w:hanging="0" w:start="0" w:end="0"/>
@@ -172,15 +172,16 @@
           <w:u w:val="none"/>
           <w:shd w:fill="333333" w:val="clear"/>
         </w:rPr>
-        <w:t xml:space="preserve">               </w:t>
-      </w:r>
-      <w:r>
-        <w:rPr>
-          <w:rFonts w:ascii="Georgia" w:hAnsi="Georgia"/>
-          <w:b/>
-          <w:bCs/>
-          <w:i/>
-          <w:iCs/>
+        <w:t xml:space="preserve">   </w:t>
+      </w:r>
+      <w:r>
+        <w:rPr>
+          <w:rFonts w:ascii="Georgia" w:hAnsi="Georgia"/>
+          <w:b/>
+          <w:bCs/>
+          <w:i/>
+          <w:iCs/>
+          <w:color w:val="FFFFFF"/>
           <w:sz w:val="32"/>
           <w:szCs w:val="32"/>
           <w:u w:val="none"/>
@@ -195,6 +196,7 @@
           <w:bCs/>
           <w:i w:val="false"/>
           <w:iCs/>
+          <w:color w:val="FFFFFF"/>
           <w:sz w:val="32"/>
           <w:szCs w:val="32"/>
           <w:u w:val="none"/>
@@ -209,12 +211,43 @@
           <w:bCs/>
           <w:i/>
           <w:iCs/>
+          <w:color w:val="FFFFFF"/>
           <w:sz w:val="32"/>
           <w:szCs w:val="32"/>
           <w:u w:val="none"/>
           <w:shd w:fill="333333" w:val="clear"/>
         </w:rPr>
-        <w:t xml:space="preserve">Reference         </w:t>
+        <w:t>Runtime</w:t>
+      </w:r>
+      <w:r>
+        <w:rPr>
+          <w:rFonts w:ascii="Georgia" w:hAnsi="Georgia"/>
+          <w:b w:val="false"/>
+          <w:bCs/>
+          <w:i w:val="false"/>
+          <w:iCs/>
+          <w:color w:val="FFFFFF"/>
+          <w:sz w:val="32"/>
+          <w:szCs w:val="32"/>
+          <w:u w:val="none"/>
+          <w:shd w:fill="333333" w:val="clear"/>
+        </w:rPr>
+        <w:t xml:space="preserve"> </w:t>
+      </w:r>
+      <w:r>
+        <w:rPr>
+          <w:rFonts w:ascii="Georgia" w:hAnsi="Georgia"/>
+          <w:b/>
+          <w:bCs/>
+          <w:i/>
+          <w:iCs/>
+          <w:color w:val="FFFFFF"/>
+          <w:sz w:val="32"/>
+          <w:szCs w:val="32"/>
+          <w:u w:val="none"/>
+          <w:shd w:fill="333333" w:val="clear"/>
+        </w:rPr>
+        <w:t xml:space="preserve">Reference  </w:t>
       </w:r>
       <w:r>
         <w:rPr>
@@ -238,12 +271,27 @@
           <w:bCs/>
           <w:i/>
           <w:iCs/>
+          <w:color w:val="FFFFFF"/>
           <w:sz w:val="32"/>
           <w:szCs w:val="32"/>
           <w:u w:val="none"/>
           <w:shd w:fill="333333" w:val="clear"/>
         </w:rPr>
-        <w:t xml:space="preserve">   </w:t>
+        <w:t xml:space="preserve"> </w:t>
+      </w:r>
+      <w:r>
+        <w:rPr>
+          <w:rFonts w:ascii="Georgia" w:hAnsi="Georgia"/>
+          <w:b/>
+          <w:bCs/>
+          <w:i/>
+          <w:iCs/>
+          <w:sz w:val="32"/>
+          <w:szCs w:val="32"/>
+          <w:u w:val="none"/>
+          <w:shd w:fill="333333" w:val="clear"/>
+        </w:rPr>
+        <w:t xml:space="preserve">            </w:t>
       </w:r>
       <w:r>
         <w:rPr>
@@ -473,12 +521,27 @@
           <w:bCs/>
           <w:i/>
           <w:iCs/>
+          <w:color w:val="FFFFFF"/>
           <w:sz w:val="20"/>
           <w:szCs w:val="20"/>
           <w:u w:val="none"/>
           <w:shd w:fill="333333" w:val="clear"/>
         </w:rPr>
-        <w:t xml:space="preserve">type keywords and aliases               </w:t>
+        <w:t>type keywords and aliases</w:t>
+      </w:r>
+      <w:r>
+        <w:rPr>
+          <w:rFonts w:ascii="Georgia" w:hAnsi="Georgia"/>
+          <w:b/>
+          <w:bCs/>
+          <w:i/>
+          <w:iCs/>
+          <w:sz w:val="20"/>
+          <w:szCs w:val="20"/>
+          <w:u w:val="none"/>
+          <w:shd w:fill="333333" w:val="clear"/>
+        </w:rPr>
+        <w:t xml:space="preserve">               </w:t>
       </w:r>
       <w:r>
         <w:rPr>
@@ -2151,12 +2214,27 @@
           <w:bCs/>
           <w:i/>
           <w:iCs/>
+          <w:color w:val="FFFFFF"/>
           <w:sz w:val="24"/>
           <w:szCs w:val="24"/>
           <w:u w:val="none"/>
           <w:shd w:fill="333333" w:val="clear"/>
         </w:rPr>
-        <w:t xml:space="preserve">Features     </w:t>
+        <w:t>Features</w:t>
+      </w:r>
+      <w:r>
+        <w:rPr>
+          <w:rFonts w:ascii="Georgia" w:hAnsi="Georgia"/>
+          <w:b/>
+          <w:bCs/>
+          <w:i/>
+          <w:iCs/>
+          <w:sz w:val="24"/>
+          <w:szCs w:val="24"/>
+          <w:u w:val="none"/>
+          <w:shd w:fill="333333" w:val="clear"/>
+        </w:rPr>
+        <w:t xml:space="preserve">     </w:t>
       </w:r>
       <w:r>
         <w:rPr>
@@ -2329,27 +2407,7 @@
           <w:sz w:val="12"/>
           <w:szCs w:val="12"/>
         </w:rPr>
-        <w:t>default = [ “env”, “mu”, “std”, “</w:t>
-      </w:r>
-      <w:r>
-        <w:rPr>
-          <w:rFonts w:ascii="Andale Mono" w:hAnsi="Andale Mono"/>
-          <w:b/>
-          <w:bCs/>
-          <w:sz w:val="12"/>
-          <w:szCs w:val="12"/>
-        </w:rPr>
-        <w:t xml:space="preserve">prof”, </w:t>
-      </w:r>
-      <w:r>
-        <w:rPr>
-          <w:rFonts w:ascii="Andale Mono" w:hAnsi="Andale Mono"/>
-          <w:b/>
-          <w:bCs/>
-          <w:sz w:val="12"/>
-          <w:szCs w:val="12"/>
-        </w:rPr>
-        <w:t>“nix”, "sysinfo" ]</w:t>
+        <w:t>default = [ “env”, “mu”, “std”, “prof”, “nix”, "sysinfo" ]</w:t>
       </w:r>
     </w:p>
     <w:p>
@@ -2402,7 +2460,7 @@
           <w:sz w:val="14"/>
           <w:szCs w:val="14"/>
         </w:rPr>
-        <w:t>%mu%</w:t>
+        <w:t>mu/core</w:t>
       </w:r>
       <w:r>
         <w:rPr>
@@ -2805,7 +2863,7 @@
           <w:sz w:val="14"/>
           <w:szCs w:val="14"/>
         </w:rPr>
-        <w:t>%env%</w:t>
+        <w:t>mu/env</w:t>
       </w:r>
       <w:r>
         <w:rPr>
@@ -3585,42 +3643,47 @@
       <w:r>
         <w:rPr>
           <w:rFonts w:ascii="Georgia" w:hAnsi="Georgia"/>
-          <w:b w:val="false"/>
-          <w:bCs w:val="false"/>
+          <w:b/>
+          <w:bCs/>
           <w:sz w:val="14"/>
           <w:szCs w:val="14"/>
         </w:rPr>
-        <w:t>%</w:t>
-      </w:r>
-      <w:r>
-        <w:rPr>
-          <w:rFonts w:ascii="Georgia" w:hAnsi="Georgia"/>
-          <w:b/>
-          <w:bCs/>
+        <w:t>mu/nix</w:t>
+        <w:tab/>
+        <w:tab/>
+        <w:t>uname</w:t>
+      </w:r>
+    </w:p>
+    <w:p>
+      <w:pPr>
+        <w:pStyle w:val="Normal"/>
+        <w:rPr>
           <w:sz w:val="14"/>
           <w:szCs w:val="14"/>
         </w:rPr>
-        <w:t>nix%</w:t>
-        <w:tab/>
-        <w:tab/>
-        <w:t>uname</w:t>
-      </w:r>
-    </w:p>
-    <w:p>
-      <w:pPr>
-        <w:pStyle w:val="Normal"/>
-        <w:rPr>
+      </w:pPr>
+      <w:r>
+        <w:rPr>
+          <w:rFonts w:ascii="Georgia" w:hAnsi="Georgia"/>
+          <w:b/>
+          <w:bCs/>
           <w:sz w:val="14"/>
           <w:szCs w:val="14"/>
         </w:rPr>
-      </w:pPr>
-      <w:r>
-        <w:rPr>
-          <w:rFonts w:ascii="Georgia" w:hAnsi="Georgia"/>
+        <w:t xml:space="preserve">   </w:t>
+      </w:r>
+      <w:r>
+        <w:rPr>
+          <w:rFonts w:ascii="Georgia" w:hAnsi="Georgia"/>
+          <w:b/>
+          <w:bCs/>
           <w:sz w:val="14"/>
           <w:szCs w:val="14"/>
         </w:rPr>
-        <w:t xml:space="preserve">   </w:t>
+        <w:t>mu/std</w:t>
+        <w:tab/>
+        <w:tab/>
+        <w:t>command</w:t>
       </w:r>
       <w:r>
         <w:rPr>
@@ -3628,7 +3691,7 @@
           <w:sz w:val="14"/>
           <w:szCs w:val="14"/>
         </w:rPr>
-        <w:t>%</w:t>
+        <w:t xml:space="preserve">, </w:t>
       </w:r>
       <w:r>
         <w:rPr>
@@ -3638,19 +3701,17 @@
           <w:sz w:val="14"/>
           <w:szCs w:val="14"/>
         </w:rPr>
-        <w:t>std%</w:t>
-        <w:tab/>
-        <w:tab/>
-        <w:t>command</w:t>
-      </w:r>
-      <w:r>
-        <w:rPr>
-          <w:rFonts w:ascii="Georgia" w:hAnsi="Georgia"/>
+        <w:t>exit</w:t>
+      </w:r>
+    </w:p>
+    <w:p>
+      <w:pPr>
+        <w:pStyle w:val="Normal"/>
+        <w:rPr>
           <w:sz w:val="14"/>
           <w:szCs w:val="14"/>
         </w:rPr>
-        <w:t xml:space="preserve">, </w:t>
-      </w:r>
+      </w:pPr>
       <w:r>
         <w:rPr>
           <w:rFonts w:ascii="Georgia" w:hAnsi="Georgia"/>
@@ -3659,96 +3720,83 @@
           <w:sz w:val="14"/>
           <w:szCs w:val="14"/>
         </w:rPr>
-        <w:t>exit</w:t>
-      </w:r>
-    </w:p>
-    <w:p>
-      <w:pPr>
-        <w:pStyle w:val="Normal"/>
-        <w:rPr>
+        <w:t xml:space="preserve">   </w:t>
+      </w:r>
+      <w:r>
+        <w:rPr>
+          <w:rFonts w:ascii="Georgia" w:hAnsi="Georgia"/>
+          <w:b/>
+          <w:bCs/>
           <w:sz w:val="14"/>
           <w:szCs w:val="14"/>
         </w:rPr>
-      </w:pPr>
+        <w:t>mu/sysinfo</w:t>
+        <w:tab/>
+        <w:t>sysinfo</w:t>
+      </w:r>
       <w:r>
         <w:rPr>
           <w:rFonts w:ascii="Georgia" w:hAnsi="Georgia"/>
           <w:sz w:val="14"/>
           <w:szCs w:val="14"/>
         </w:rPr>
-        <w:t xml:space="preserve">   </w:t>
-      </w:r>
-      <w:r>
-        <w:rPr>
-          <w:rFonts w:ascii="Georgia" w:hAnsi="Georgia"/>
+        <w:t xml:space="preserve"> (disabled on macOS)</w:t>
+      </w:r>
+    </w:p>
+    <w:p>
+      <w:pPr>
+        <w:pStyle w:val="Normal"/>
+        <w:rPr>
           <w:sz w:val="14"/>
           <w:szCs w:val="14"/>
         </w:rPr>
-        <w:t>%</w:t>
-      </w:r>
-      <w:r>
-        <w:rPr>
-          <w:rFonts w:ascii="Georgia" w:hAnsi="Georgia"/>
-          <w:b/>
-          <w:bCs/>
+      </w:pPr>
+      <w:r>
+        <w:rPr>
+          <w:rFonts w:ascii="Georgia" w:hAnsi="Georgia"/>
+          <w:b/>
+          <w:bCs/>
+          <w:i/>
+          <w:iCs/>
           <w:sz w:val="14"/>
           <w:szCs w:val="14"/>
         </w:rPr>
-        <w:t>sysinfo%</w:t>
-        <w:tab/>
-        <w:t>sysinfo</w:t>
-      </w:r>
-      <w:r>
-        <w:rPr>
-          <w:rFonts w:ascii="Georgia" w:hAnsi="Georgia"/>
+        <w:t xml:space="preserve">   </w:t>
+      </w:r>
+      <w:r>
+        <w:rPr>
+          <w:rFonts w:ascii="Georgia" w:hAnsi="Georgia"/>
+          <w:b/>
+          <w:bCs/>
+          <w:i w:val="false"/>
+          <w:iCs w:val="false"/>
           <w:sz w:val="14"/>
           <w:szCs w:val="14"/>
-        </w:rPr>
-        <w:t xml:space="preserve"> (disabled on macOS)</w:t>
-      </w:r>
-    </w:p>
-    <w:p>
-      <w:pPr>
-        <w:pStyle w:val="Normal"/>
-        <w:rPr>
+          <w:u w:val="none"/>
+        </w:rPr>
+        <w:t>mu</w:t>
+      </w:r>
+      <w:r>
+        <w:rPr>
+          <w:rFonts w:ascii="Georgia" w:hAnsi="Georgia"/>
+          <w:b/>
+          <w:bCs/>
+          <w:i/>
+          <w:iCs/>
           <w:sz w:val="14"/>
           <w:szCs w:val="14"/>
         </w:rPr>
-      </w:pPr>
-      <w:r>
-        <w:rPr>
-          <w:rFonts w:ascii="Georgia" w:hAnsi="Georgia"/>
-          <w:b w:val="false"/>
-          <w:bCs w:val="false"/>
-          <w:i/>
-          <w:iCs/>
+        <w:t>/</w:t>
+      </w:r>
+      <w:r>
+        <w:rPr>
+          <w:rFonts w:ascii="Georgia" w:hAnsi="Georgia"/>
+          <w:b/>
+          <w:bCs/>
           <w:sz w:val="14"/>
           <w:szCs w:val="14"/>
         </w:rPr>
-        <w:t xml:space="preserve">   </w:t>
-      </w:r>
-      <w:r>
-        <w:rPr>
-          <w:rFonts w:ascii="Georgia" w:hAnsi="Georgia"/>
-          <w:b w:val="false"/>
-          <w:bCs w:val="false"/>
-          <w:i/>
-          <w:iCs/>
-          <w:sz w:val="14"/>
-          <w:szCs w:val="14"/>
-        </w:rPr>
-        <w:t>%</w:t>
-      </w:r>
-      <w:r>
-        <w:rPr>
-          <w:rFonts w:ascii="Georgia" w:hAnsi="Georgia"/>
-          <w:b/>
-          <w:bCs/>
-          <w:sz w:val="14"/>
-          <w:szCs w:val="14"/>
-        </w:rPr>
-        <w:t>prof%</w:t>
-        <w:tab/>
+        <w:t>prof</w:t>
         <w:tab/>
         <w:t>prof-control</w:t>
         <w:tab/>
@@ -3903,11 +3951,25 @@
           <w:bCs/>
           <w:i/>
           <w:iCs/>
+          <w:color w:val="FFFFFF"/>
           <w:sz w:val="20"/>
           <w:szCs w:val="20"/>
           <w:shd w:fill="333333" w:val="clear"/>
         </w:rPr>
-        <w:t xml:space="preserve">configuration  API                    </w:t>
+        <w:t>configuration  API</w:t>
+      </w:r>
+      <w:r>
+        <w:rPr>
+          <w:rFonts w:ascii="Georgia" w:hAnsi="Georgia"/>
+          <w:b/>
+          <w:bCs/>
+          <w:i/>
+          <w:iCs/>
+          <w:sz w:val="20"/>
+          <w:szCs w:val="20"/>
+          <w:shd w:fill="333333" w:val="clear"/>
+        </w:rPr>
+        <w:t xml:space="preserve">                    </w:t>
       </w:r>
       <w:r>
         <w:rPr>
@@ -4202,6 +4264,7 @@
           <w:bCs/>
           <w:i/>
           <w:iCs/>
+          <w:color w:val="FFFFFF"/>
           <w:sz w:val="20"/>
           <w:szCs w:val="20"/>
           <w:shd w:fill="333333" w:val="clear"/>
@@ -4215,6 +4278,7 @@
           <w:bCs/>
           <w:i w:val="false"/>
           <w:iCs/>
+          <w:color w:val="FFFFFF"/>
           <w:sz w:val="20"/>
           <w:szCs w:val="20"/>
           <w:shd w:fill="333333" w:val="clear"/>
@@ -4228,11 +4292,25 @@
           <w:bCs/>
           <w:i/>
           <w:iCs/>
+          <w:color w:val="FFFFFF"/>
           <w:sz w:val="20"/>
           <w:szCs w:val="20"/>
           <w:shd w:fill="333333" w:val="clear"/>
         </w:rPr>
-        <w:t xml:space="preserve">Forms                             </w:t>
+        <w:t>Form</w:t>
+      </w:r>
+      <w:r>
+        <w:rPr>
+          <w:rFonts w:ascii="Georgia" w:hAnsi="Georgia"/>
+          <w:b/>
+          <w:bCs/>
+          <w:i/>
+          <w:iCs/>
+          <w:sz w:val="20"/>
+          <w:szCs w:val="20"/>
+          <w:shd w:fill="333333" w:val="clear"/>
+        </w:rPr>
+        <w:t xml:space="preserve">s                             </w:t>
       </w:r>
       <w:r>
         <w:rPr>
@@ -4728,31 +4806,29 @@
       <w:pPr>
         <w:pStyle w:val="Normal"/>
         <w:rPr>
-          <w:rFonts w:ascii="Georgia" w:hAnsi="Georgia"/>
-          <w:b/>
-          <w:bCs/>
-          <w:i w:val="false"/>
-          <w:i w:val="false"/>
-          <w:iCs w:val="false"/>
-          <w:caps w:val="false"/>
-          <w:smallCaps w:val="false"/>
-          <w:color w:val="24292E"/>
-          <w:spacing w:val="0"/>
-          <w:sz w:val="16"/>
-          <w:szCs w:val="16"/>
-        </w:rPr>
-      </w:pPr>
-      <w:r>
-        <w:rPr>
-          <w:rFonts w:ascii="Georgia" w:hAnsi="Georgia"/>
-          <w:b/>
-          <w:bCs/>
-          <w:i w:val="false"/>
-          <w:iCs w:val="false"/>
-          <w:caps w:val="false"/>
-          <w:smallCaps w:val="false"/>
-          <w:color w:val="24292E"/>
-          <w:spacing w:val="0"/>
+          <w:sz w:val="16"/>
+          <w:szCs w:val="16"/>
+        </w:rPr>
+      </w:pPr>
+      <w:r>
+        <w:rPr>
+          <w:sz w:val="16"/>
+          <w:szCs w:val="16"/>
+        </w:rPr>
+      </w:r>
+    </w:p>
+    <w:p>
+      <w:pPr>
+        <w:pStyle w:val="Normal"/>
+        <w:rPr>
+          <w:rFonts w:ascii="Georgia" w:hAnsi="Georgia"/>
+          <w:sz w:val="16"/>
+          <w:szCs w:val="16"/>
+        </w:rPr>
+      </w:pPr>
+      <w:r>
+        <w:rPr>
+          <w:rFonts w:ascii="Georgia" w:hAnsi="Georgia"/>
           <w:sz w:val="16"/>
           <w:szCs w:val="16"/>
         </w:rPr>
@@ -4776,23 +4852,25 @@
           <w:iCs/>
           <w:sz w:val="20"/>
           <w:szCs w:val="20"/>
+          <w:u w:val="none"/>
           <w:shd w:fill="333333" w:val="clear"/>
         </w:rPr>
-        <w:t xml:space="preserve"> </w:t>
-      </w:r>
-      <w:r>
-        <w:rPr>
-          <w:rFonts w:ascii="Georgia" w:hAnsi="Georgia"/>
-          <w:b w:val="false"/>
-          <w:bCs/>
-          <w:i w:val="false"/>
-          <w:iCs/>
+        <w:t xml:space="preserve">                             </w:t>
+      </w:r>
+      <w:r>
+        <w:rPr>
+          <w:rFonts w:ascii="Georgia" w:hAnsi="Georgia"/>
+          <w:b/>
+          <w:bCs/>
+          <w:i/>
+          <w:iCs/>
+          <w:color w:val="FFFFFF"/>
           <w:sz w:val="20"/>
           <w:szCs w:val="20"/>
           <w:u w:val="none"/>
           <w:shd w:fill="333333" w:val="clear"/>
         </w:rPr>
-        <w:t xml:space="preserve">                            </w:t>
+        <w:t>Core</w:t>
       </w:r>
       <w:r>
         <w:rPr>
@@ -4806,392 +4884,7 @@
           <w:u w:val="none"/>
           <w:shd w:fill="333333" w:val="clear"/>
         </w:rPr>
-        <w:t xml:space="preserve">Reader/Printer                         </w:t>
-      </w:r>
-      <w:r>
-        <w:rPr>
-          <w:rFonts w:ascii="Georgia" w:hAnsi="Georgia"/>
-          <w:b/>
-          <w:bCs/>
-          <w:i/>
-          <w:iCs/>
-          <w:color w:val="000000"/>
-          <w:sz w:val="20"/>
-          <w:szCs w:val="20"/>
-          <w:u w:val="none"/>
-          <w:shd w:fill="333333" w:val="clear"/>
-        </w:rPr>
-        <w:t>s</w:t>
-      </w:r>
-      <w:r>
-        <w:rPr>
-          <w:rFonts w:ascii="Georgia" w:hAnsi="Georgia"/>
-          <w:b w:val="false"/>
-          <w:bCs/>
-          <w:i w:val="false"/>
-          <w:iCs/>
-          <w:sz w:val="20"/>
-          <w:szCs w:val="20"/>
-          <w:shd w:fill="333333" w:val="clear"/>
-        </w:rPr>
-        <w:t xml:space="preserve">          </w:t>
-      </w:r>
-    </w:p>
-    <w:p>
-      <w:pPr>
-        <w:pStyle w:val="Normal"/>
-        <w:rPr>
-          <w:rFonts w:ascii="Georgia" w:hAnsi="Georgia"/>
-          <w:b/>
-          <w:bCs/>
-          <w:sz w:val="16"/>
-          <w:szCs w:val="16"/>
-        </w:rPr>
-      </w:pPr>
-      <w:r>
-        <w:rPr>
-          <w:rFonts w:ascii="Georgia" w:hAnsi="Georgia"/>
-          <w:b/>
-          <w:bCs/>
-          <w:sz w:val="16"/>
-          <w:szCs w:val="16"/>
-        </w:rPr>
-      </w:r>
-    </w:p>
-    <w:p>
-      <w:pPr>
-        <w:pStyle w:val="Normal"/>
-        <w:rPr>
-          <w:sz w:val="18"/>
-          <w:szCs w:val="18"/>
-        </w:rPr>
-      </w:pPr>
-      <w:r>
-        <w:rPr>
-          <w:rFonts w:ascii="Georgia" w:hAnsi="Georgia"/>
-          <w:b/>
-          <w:bCs/>
-          <w:i w:val="false"/>
-          <w:iCs w:val="false"/>
-          <w:sz w:val="18"/>
-          <w:szCs w:val="18"/>
-        </w:rPr>
-        <w:t xml:space="preserve">  </w:t>
-      </w:r>
-      <w:r>
-        <w:rPr>
-          <w:rFonts w:ascii="Georgia" w:hAnsi="Georgia"/>
-          <w:b/>
-          <w:bCs/>
-          <w:i w:val="false"/>
-          <w:iCs w:val="false"/>
-          <w:sz w:val="18"/>
-          <w:szCs w:val="18"/>
-        </w:rPr>
-        <w:t>read</w:t>
-      </w:r>
-      <w:r>
-        <w:rPr>
-          <w:rFonts w:ascii="Georgia" w:hAnsi="Georgia"/>
-          <w:b w:val="false"/>
-          <w:bCs/>
-          <w:i w:val="false"/>
-          <w:iCs w:val="false"/>
-          <w:sz w:val="18"/>
-          <w:szCs w:val="18"/>
-        </w:rPr>
-        <w:t xml:space="preserve"> </w:t>
-      </w:r>
-      <w:r>
-        <w:rPr>
-          <w:rFonts w:ascii="Georgia" w:hAnsi="Georgia"/>
-          <w:b w:val="false"/>
-          <w:bCs w:val="false"/>
-          <w:i/>
-          <w:iCs/>
-          <w:sz w:val="18"/>
-          <w:szCs w:val="18"/>
-        </w:rPr>
-        <w:t>stream</w:t>
-      </w:r>
-      <w:r>
-        <w:rPr>
-          <w:rFonts w:ascii="Georgia" w:hAnsi="Georgia"/>
-          <w:b w:val="false"/>
-          <w:bCs/>
-          <w:i w:val="false"/>
-          <w:iCs w:val="false"/>
-          <w:sz w:val="18"/>
-          <w:szCs w:val="18"/>
-        </w:rPr>
-        <w:t xml:space="preserve"> </w:t>
-      </w:r>
-      <w:r>
-        <w:rPr>
-          <w:rFonts w:ascii="Georgia" w:hAnsi="Georgia"/>
-          <w:b w:val="false"/>
-          <w:bCs/>
-          <w:i/>
-          <w:iCs/>
-          <w:sz w:val="18"/>
-          <w:szCs w:val="18"/>
-        </w:rPr>
-        <w:t>bool</w:t>
-      </w:r>
-      <w:r>
-        <w:rPr>
-          <w:rFonts w:ascii="Georgia" w:hAnsi="Georgia"/>
-          <w:b w:val="false"/>
-          <w:bCs/>
-          <w:i w:val="false"/>
-          <w:iCs w:val="false"/>
-          <w:sz w:val="18"/>
-          <w:szCs w:val="18"/>
-        </w:rPr>
-        <w:t xml:space="preserve"> </w:t>
-      </w:r>
-      <w:r>
-        <w:rPr>
-          <w:rFonts w:ascii="Georgia" w:hAnsi="Georgia"/>
-          <w:b w:val="false"/>
-          <w:bCs/>
-          <w:i/>
-          <w:iCs/>
-          <w:sz w:val="18"/>
-          <w:szCs w:val="18"/>
-        </w:rPr>
-        <w:t>T</w:t>
-      </w:r>
-      <w:r>
-        <w:rPr>
-          <w:rFonts w:ascii="Georgia" w:hAnsi="Georgia"/>
-          <w:b w:val="false"/>
-          <w:bCs/>
-          <w:i w:val="false"/>
-          <w:iCs w:val="false"/>
-          <w:sz w:val="20"/>
-          <w:szCs w:val="20"/>
-        </w:rPr>
-        <w:t xml:space="preserve"> </w:t>
-        <w:tab/>
-      </w:r>
-      <w:r>
-        <w:rPr>
-          <w:rFonts w:ascii="Georgia" w:hAnsi="Georgia"/>
-          <w:b w:val="false"/>
-          <w:bCs/>
-          <w:i/>
-          <w:iCs/>
-          <w:sz w:val="18"/>
-          <w:szCs w:val="18"/>
-        </w:rPr>
-        <w:t>T</w:t>
-      </w:r>
-      <w:r>
-        <w:rPr>
-          <w:rFonts w:ascii="Georgia" w:hAnsi="Georgia"/>
-          <w:b w:val="false"/>
-          <w:bCs/>
-          <w:i w:val="false"/>
-          <w:iCs w:val="false"/>
-          <w:sz w:val="20"/>
-          <w:szCs w:val="20"/>
-        </w:rPr>
-        <w:tab/>
-      </w:r>
-      <w:r>
-        <w:rPr>
-          <w:rFonts w:ascii="Georgia" w:hAnsi="Georgia"/>
-          <w:b w:val="false"/>
-          <w:bCs w:val="false"/>
-          <w:i w:val="false"/>
-          <w:iCs w:val="false"/>
-          <w:sz w:val="18"/>
-          <w:szCs w:val="18"/>
-        </w:rPr>
-        <w:t xml:space="preserve">read </w:t>
-      </w:r>
-      <w:r>
-        <w:rPr>
-          <w:rFonts w:ascii="Georgia" w:hAnsi="Georgia"/>
-          <w:b w:val="false"/>
-          <w:bCs w:val="false"/>
-          <w:i/>
-          <w:iCs/>
-          <w:sz w:val="18"/>
-          <w:szCs w:val="18"/>
-        </w:rPr>
-        <w:t>stream</w:t>
-      </w:r>
-      <w:r>
-        <w:rPr>
-          <w:rFonts w:ascii="Georgia" w:hAnsi="Georgia"/>
-          <w:b w:val="false"/>
-          <w:bCs w:val="false"/>
-          <w:i w:val="false"/>
-          <w:iCs w:val="false"/>
-          <w:sz w:val="20"/>
-          <w:szCs w:val="20"/>
-        </w:rPr>
-        <w:t xml:space="preserve"> </w:t>
-      </w:r>
-    </w:p>
-    <w:p>
-      <w:pPr>
-        <w:pStyle w:val="Normal"/>
-        <w:rPr>
-          <w:rFonts w:ascii="Georgia" w:hAnsi="Georgia"/>
-          <w:i w:val="false"/>
-          <w:i w:val="false"/>
-          <w:iCs w:val="false"/>
-          <w:sz w:val="20"/>
-          <w:szCs w:val="20"/>
-        </w:rPr>
-      </w:pPr>
-      <w:r>
-        <w:rPr>
-          <w:rFonts w:ascii="Georgia" w:hAnsi="Georgia"/>
-          <w:b/>
-          <w:bCs/>
-          <w:i w:val="false"/>
-          <w:iCs w:val="false"/>
-          <w:sz w:val="18"/>
-          <w:szCs w:val="18"/>
-        </w:rPr>
-        <w:t xml:space="preserve">  </w:t>
-      </w:r>
-      <w:r>
-        <w:rPr>
-          <w:rFonts w:ascii="Georgia" w:hAnsi="Georgia"/>
-          <w:b/>
-          <w:bCs/>
-          <w:i w:val="false"/>
-          <w:iCs w:val="false"/>
-          <w:sz w:val="18"/>
-          <w:szCs w:val="18"/>
-        </w:rPr>
-        <w:t>write</w:t>
-      </w:r>
-      <w:r>
-        <w:rPr>
-          <w:rFonts w:ascii="Georgia" w:hAnsi="Georgia"/>
-          <w:b w:val="false"/>
-          <w:i w:val="false"/>
-          <w:sz w:val="18"/>
-          <w:szCs w:val="18"/>
-        </w:rPr>
-        <w:t xml:space="preserve"> </w:t>
-      </w:r>
-      <w:r>
-        <w:rPr>
-          <w:rFonts w:ascii="Georgia" w:hAnsi="Georgia"/>
-          <w:i/>
-          <w:iCs/>
-          <w:sz w:val="18"/>
-          <w:szCs w:val="18"/>
-        </w:rPr>
-        <w:t>T</w:t>
-      </w:r>
-      <w:r>
-        <w:rPr>
-          <w:rFonts w:ascii="Georgia" w:hAnsi="Georgia"/>
-          <w:b w:val="false"/>
-          <w:i w:val="false"/>
-          <w:iCs/>
-          <w:sz w:val="18"/>
-          <w:szCs w:val="18"/>
-        </w:rPr>
-        <w:t xml:space="preserve"> </w:t>
-      </w:r>
-      <w:r>
-        <w:rPr>
-          <w:rFonts w:ascii="Georgia" w:hAnsi="Georgia"/>
-          <w:b w:val="false"/>
-          <w:bCs w:val="false"/>
-          <w:i/>
-          <w:iCs/>
-          <w:sz w:val="18"/>
-          <w:szCs w:val="18"/>
-        </w:rPr>
-        <w:t xml:space="preserve">bool </w:t>
-      </w:r>
-      <w:r>
-        <w:rPr>
-          <w:rFonts w:ascii="Georgia" w:hAnsi="Georgia"/>
-          <w:i/>
-          <w:iCs/>
-          <w:sz w:val="18"/>
-          <w:szCs w:val="18"/>
-        </w:rPr>
-        <w:t>stream</w:t>
-        <w:tab/>
-        <w:t>T</w:t>
-        <w:tab/>
-      </w:r>
-      <w:r>
-        <w:rPr>
-          <w:rFonts w:ascii="Georgia" w:hAnsi="Georgia"/>
-          <w:i w:val="false"/>
-          <w:iCs w:val="false"/>
-          <w:sz w:val="18"/>
-          <w:szCs w:val="18"/>
-        </w:rPr>
-        <w:t>write with escape</w:t>
-      </w:r>
-    </w:p>
-    <w:p>
-      <w:pPr>
-        <w:pStyle w:val="Normal"/>
-        <w:rPr>
-          <w:rFonts w:ascii="Georgia" w:hAnsi="Georgia"/>
-          <w:sz w:val="16"/>
-          <w:szCs w:val="16"/>
-        </w:rPr>
-      </w:pPr>
-      <w:r>
-        <w:rPr>
-          <w:rFonts w:ascii="Georgia" w:hAnsi="Georgia"/>
-          <w:sz w:val="16"/>
-          <w:szCs w:val="16"/>
-        </w:rPr>
-      </w:r>
-    </w:p>
-    <w:p>
-      <w:pPr>
-        <w:pStyle w:val="Normal"/>
-        <w:rPr>
-          <w:rFonts w:ascii="Georgia" w:hAnsi="Georgia"/>
-          <w:sz w:val="20"/>
-          <w:szCs w:val="20"/>
-        </w:rPr>
-      </w:pPr>
-      <w:r>
-        <w:rPr>
-          <w:rFonts w:ascii="Georgia" w:hAnsi="Georgia"/>
-          <w:b w:val="false"/>
-          <w:bCs/>
-          <w:i w:val="false"/>
-          <w:iCs/>
-          <w:sz w:val="20"/>
-          <w:szCs w:val="20"/>
-          <w:u w:val="none"/>
-          <w:shd w:fill="333333" w:val="clear"/>
-        </w:rPr>
-        <w:t xml:space="preserve">                             </w:t>
-      </w:r>
-      <w:r>
-        <w:rPr>
-          <w:rFonts w:ascii="Georgia" w:hAnsi="Georgia"/>
-          <w:b/>
-          <w:bCs/>
-          <w:i/>
-          <w:iCs/>
-          <w:sz w:val="20"/>
-          <w:szCs w:val="20"/>
-          <w:u w:val="none"/>
-          <w:shd w:fill="333333" w:val="clear"/>
-        </w:rPr>
-        <w:t xml:space="preserve">Core                                               </w:t>
+        <w:t xml:space="preserve">                                               </w:t>
       </w:r>
       <w:r>
         <w:rPr>
@@ -7412,6 +7105,51 @@
       <w:pPr>
         <w:pStyle w:val="Normal"/>
         <w:rPr>
+          <w:b/>
+          <w:bCs/>
+        </w:rPr>
+      </w:pPr>
+      <w:r>
+        <w:rPr>
+          <w:b/>
+          <w:bCs/>
+        </w:rPr>
+      </w:r>
+    </w:p>
+    <w:p>
+      <w:pPr>
+        <w:pStyle w:val="Normal"/>
+        <w:rPr>
+          <w:b/>
+          <w:bCs/>
+        </w:rPr>
+      </w:pPr>
+      <w:r>
+        <w:rPr>
+          <w:b/>
+          <w:bCs/>
+        </w:rPr>
+      </w:r>
+    </w:p>
+    <w:p>
+      <w:pPr>
+        <w:pStyle w:val="Normal"/>
+        <w:rPr>
+          <w:b/>
+          <w:bCs/>
+        </w:rPr>
+      </w:pPr>
+      <w:r>
+        <w:rPr>
+          <w:b/>
+          <w:bCs/>
+        </w:rPr>
+      </w:r>
+    </w:p>
+    <w:p>
+      <w:pPr>
+        <w:pStyle w:val="Normal"/>
+        <w:rPr>
           <w:sz w:val="24"/>
           <w:szCs w:val="24"/>
         </w:rPr>
@@ -7437,12 +7175,27 @@
           <w:bCs/>
           <w:i/>
           <w:iCs/>
+          <w:color w:val="FFFFFF"/>
           <w:sz w:val="20"/>
           <w:szCs w:val="20"/>
           <w:u w:val="none"/>
           <w:shd w:fill="333333" w:val="clear"/>
         </w:rPr>
-        <w:t xml:space="preserve">Symbols                                          </w:t>
+        <w:t>Symbols</w:t>
+      </w:r>
+      <w:r>
+        <w:rPr>
+          <w:rFonts w:ascii="Georgia" w:hAnsi="Georgia"/>
+          <w:b/>
+          <w:bCs/>
+          <w:i/>
+          <w:iCs/>
+          <w:sz w:val="20"/>
+          <w:szCs w:val="20"/>
+          <w:u w:val="none"/>
+          <w:shd w:fill="333333" w:val="clear"/>
+        </w:rPr>
+        <w:t xml:space="preserve">                                          </w:t>
       </w:r>
       <w:r>
         <w:rPr>
@@ -8016,7 +7769,7 @@
         <w:pStyle w:val="Normal"/>
         <w:widowControl/>
         <w:suppressAutoHyphens w:val="true"/>
-        <w:overflowPunct w:val="true"/>
+        <w:overflowPunct w:val="false"/>
         <w:bidi w:val="0"/>
         <w:spacing w:before="0" w:after="0"/>
         <w:ind w:hanging="0" w:start="0" w:end="0"/>
@@ -8048,12 +7801,27 @@
           <w:bCs/>
           <w:i/>
           <w:iCs/>
+          <w:color w:val="FFFFFF"/>
           <w:sz w:val="20"/>
           <w:szCs w:val="20"/>
           <w:u w:val="none"/>
           <w:shd w:fill="333333" w:val="clear"/>
         </w:rPr>
-        <w:t xml:space="preserve">Fixnums                                       </w:t>
+        <w:t xml:space="preserve">Fixnums </w:t>
+      </w:r>
+      <w:r>
+        <w:rPr>
+          <w:rFonts w:ascii="Georgia" w:hAnsi="Georgia"/>
+          <w:b/>
+          <w:bCs/>
+          <w:i/>
+          <w:iCs/>
+          <w:sz w:val="20"/>
+          <w:szCs w:val="20"/>
+          <w:u w:val="none"/>
+          <w:shd w:fill="333333" w:val="clear"/>
+        </w:rPr>
+        <w:t xml:space="preserve">                                      </w:t>
       </w:r>
       <w:r>
         <w:rPr>
@@ -9390,12 +9158,27 @@
           <w:bCs/>
           <w:i/>
           <w:iCs/>
+          <w:color w:val="FFFFFF"/>
           <w:sz w:val="20"/>
           <w:szCs w:val="20"/>
           <w:u w:val="none"/>
           <w:shd w:fill="333333" w:val="clear"/>
         </w:rPr>
-        <w:t xml:space="preserve">Floats                                              </w:t>
+        <w:t>Floats</w:t>
+      </w:r>
+      <w:r>
+        <w:rPr>
+          <w:rFonts w:ascii="Georgia" w:hAnsi="Georgia"/>
+          <w:b/>
+          <w:bCs/>
+          <w:i/>
+          <w:iCs/>
+          <w:sz w:val="20"/>
+          <w:szCs w:val="20"/>
+          <w:u w:val="none"/>
+          <w:shd w:fill="333333" w:val="clear"/>
+        </w:rPr>
+        <w:t xml:space="preserve">                                              </w:t>
       </w:r>
       <w:r>
         <w:rPr>
@@ -10093,21 +9876,51 @@
           <w:u w:val="none"/>
           <w:shd w:fill="333333" w:val="clear"/>
         </w:rPr>
-        <w:t xml:space="preserve">                             </w:t>
-      </w:r>
-      <w:r>
-        <w:rPr>
-          <w:rFonts w:ascii="Georgia" w:hAnsi="Georgia"/>
-          <w:b/>
-          <w:bCs/>
-          <w:i/>
-          <w:iCs/>
+        <w:t xml:space="preserve">                            </w:t>
+      </w:r>
+      <w:r>
+        <w:rPr>
+          <w:rFonts w:ascii="Georgia" w:hAnsi="Georgia"/>
+          <w:b w:val="false"/>
+          <w:bCs/>
+          <w:i w:val="false"/>
+          <w:iCs/>
+          <w:color w:val="FFFFFF"/>
           <w:sz w:val="20"/>
           <w:szCs w:val="20"/>
           <w:u w:val="none"/>
           <w:shd w:fill="333333" w:val="clear"/>
         </w:rPr>
-        <w:t xml:space="preserve">Conses/Lists                                </w:t>
+        <w:t xml:space="preserve"> </w:t>
+      </w:r>
+      <w:r>
+        <w:rPr>
+          <w:rFonts w:ascii="Georgia" w:hAnsi="Georgia"/>
+          <w:b/>
+          <w:bCs/>
+          <w:i/>
+          <w:iCs/>
+          <w:color w:val="FFFFFF"/>
+          <w:sz w:val="20"/>
+          <w:szCs w:val="20"/>
+          <w:u w:val="none"/>
+          <w:shd w:fill="333333" w:val="clear"/>
+        </w:rPr>
+        <w:t>Conses/Lists</w:t>
+      </w:r>
+      <w:r>
+        <w:rPr>
+          <w:rFonts w:ascii="Georgia" w:hAnsi="Georgia"/>
+          <w:b/>
+          <w:bCs/>
+          <w:i/>
+          <w:iCs/>
+          <w:sz w:val="20"/>
+          <w:szCs w:val="20"/>
+          <w:u w:val="none"/>
+          <w:shd w:fill="333333" w:val="clear"/>
+        </w:rPr>
+        <w:t xml:space="preserve">                                </w:t>
       </w:r>
       <w:r>
         <w:rPr>
@@ -11189,21 +11002,51 @@
           <w:u w:val="none"/>
           <w:shd w:fill="333333" w:val="clear"/>
         </w:rPr>
-        <w:t xml:space="preserve">                           </w:t>
-      </w:r>
-      <w:r>
-        <w:rPr>
-          <w:rFonts w:ascii="Georgia" w:hAnsi="Georgia"/>
-          <w:b/>
-          <w:bCs/>
-          <w:i/>
-          <w:iCs/>
+        <w:t xml:space="preserve">                          </w:t>
+      </w:r>
+      <w:r>
+        <w:rPr>
+          <w:rFonts w:ascii="Georgia" w:hAnsi="Georgia"/>
+          <w:b/>
+          <w:bCs/>
+          <w:i/>
+          <w:iCs/>
+          <w:color w:val="FFFFFF"/>
           <w:sz w:val="20"/>
           <w:szCs w:val="20"/>
           <w:u w:val="none"/>
           <w:shd w:fill="333333" w:val="clear"/>
         </w:rPr>
-        <w:t xml:space="preserve">Vectors                                           </w:t>
+        <w:t xml:space="preserve"> </w:t>
+      </w:r>
+      <w:r>
+        <w:rPr>
+          <w:rFonts w:ascii="Georgia" w:hAnsi="Georgia"/>
+          <w:b/>
+          <w:bCs/>
+          <w:i/>
+          <w:iCs/>
+          <w:color w:val="FFFFFF"/>
+          <w:sz w:val="20"/>
+          <w:szCs w:val="20"/>
+          <w:u w:val="none"/>
+          <w:shd w:fill="333333" w:val="clear"/>
+        </w:rPr>
+        <w:t xml:space="preserve">Vectors </w:t>
+      </w:r>
+      <w:r>
+        <w:rPr>
+          <w:rFonts w:ascii="Georgia" w:hAnsi="Georgia"/>
+          <w:b/>
+          <w:bCs/>
+          <w:i/>
+          <w:iCs/>
+          <w:sz w:val="20"/>
+          <w:szCs w:val="20"/>
+          <w:u w:val="none"/>
+          <w:shd w:fill="333333" w:val="clear"/>
+        </w:rPr>
+        <w:t xml:space="preserve">                                          </w:t>
       </w:r>
       <w:r>
         <w:rPr>
@@ -11841,23 +11684,6 @@
           <w:szCs w:val="18"/>
         </w:rPr>
         <w:t>th element</w:t>
-      </w:r>
-    </w:p>
-    <w:p>
-      <w:pPr>
-        <w:pStyle w:val="Normal"/>
-        <w:rPr>
-          <w:rFonts w:ascii="Georgia" w:hAnsi="Georgia"/>
-          <w:sz w:val="16"/>
-          <w:szCs w:val="16"/>
-        </w:rPr>
-      </w:pPr>
-      <w:r>
-        <w:rPr>
-          <w:rFonts w:ascii="Georgia" w:hAnsi="Georgia"/>
-          <w:sz w:val="16"/>
-          <w:szCs w:val="16"/>
-        </w:rPr>
       </w:r>
     </w:p>
     <w:p>
@@ -11960,6 +11786,64 @@
         </w:rPr>
       </w:pPr>
       <w:r>
+        <mc:AlternateContent>
+          <mc:Choice Requires="wps">
+            <w:drawing>
+              <wp:anchor behindDoc="0" distT="635" distB="635" distL="635" distR="635" simplePos="0" locked="0" layoutInCell="1" allowOverlap="1" relativeHeight="6">
+                <wp:simplePos x="0" y="0"/>
+                <wp:positionH relativeFrom="column">
+                  <wp:posOffset>2795270</wp:posOffset>
+                </wp:positionH>
+                <wp:positionV relativeFrom="paragraph">
+                  <wp:posOffset>-1270</wp:posOffset>
+                </wp:positionV>
+                <wp:extent cx="0" cy="6273800"/>
+                <wp:effectExtent l="635" t="635" r="635" b="635"/>
+                <wp:wrapNone/>
+                <wp:docPr id="4" name="Line 4"/>
+                <a:graphic xmlns:a="http://schemas.openxmlformats.org/drawingml/2006/main">
+                  <a:graphicData uri="http://schemas.microsoft.com/office/word/2010/wordprocessingShape">
+                    <wps:wsp>
+                      <wps:cNvSpPr/>
+                      <wps:spPr>
+                        <a:xfrm>
+                          <a:off x="0" y="0"/>
+                          <a:ext cx="0" cy="6273720"/>
+                        </a:xfrm>
+                        <a:prstGeom prst="line">
+                          <a:avLst/>
+                        </a:prstGeom>
+                        <a:ln w="0">
+                          <a:solidFill>
+                            <a:srgbClr val="3465a4"/>
+                          </a:solidFill>
+                        </a:ln>
+                      </wps:spPr>
+                      <wps:style>
+                        <a:lnRef idx="0"/>
+                        <a:fillRef idx="0"/>
+                        <a:effectRef idx="0"/>
+                        <a:fontRef idx="minor"/>
+                      </wps:style>
+                      <wps:bodyPr/>
+                    </wps:wsp>
+                  </a:graphicData>
+                </a:graphic>
+              </wp:anchor>
+            </w:drawing>
+          </mc:Choice>
+          <mc:Fallback>
+            <w:pict>
+              <v:line id="shape_0" from="220.1pt,-0.1pt" to="220.1pt,493.85pt" ID="Line 4" stroked="t" o:allowincell="f" style="position:absolute">
+                <v:stroke color="#3465a4" joinstyle="round" endcap="flat"/>
+                <v:fill o:detectmouseclick="t" on="false"/>
+                <w10:wrap type="none"/>
+              </v:line>
+            </w:pict>
+          </mc:Fallback>
+        </mc:AlternateContent>
+      </w:r>
+      <w:r>
         <w:rPr>
           <w:rFonts w:ascii="Georgia" w:hAnsi="Georgia"/>
           <w:b/>
@@ -11994,12 +11878,27 @@
           <w:bCs/>
           <w:i/>
           <w:iCs/>
+          <w:color w:val="FFFFFF"/>
           <w:sz w:val="20"/>
           <w:szCs w:val="20"/>
           <w:u w:val="none"/>
           <w:shd w:fill="333333" w:val="clear"/>
         </w:rPr>
-        <w:t xml:space="preserve">Streams                                     </w:t>
+        <w:t xml:space="preserve">Streams </w:t>
+      </w:r>
+      <w:r>
+        <w:rPr>
+          <w:rFonts w:ascii="Georgia" w:hAnsi="Georgia"/>
+          <w:b/>
+          <w:bCs/>
+          <w:i/>
+          <w:iCs/>
+          <w:sz w:val="20"/>
+          <w:szCs w:val="20"/>
+          <w:u w:val="none"/>
+          <w:shd w:fill="333333" w:val="clear"/>
+        </w:rPr>
+        <w:t xml:space="preserve">                                    </w:t>
       </w:r>
       <w:r>
         <w:rPr>
@@ -14186,18 +14085,350 @@
           <w:rFonts w:ascii="Georgia" w:hAnsi="Georgia"/>
           <w:b w:val="false"/>
           <w:bCs w:val="false"/>
-          <w:i w:val="false"/>
-          <w:i w:val="false"/>
-          <w:iCs w:val="false"/>
-        </w:rPr>
-      </w:pPr>
-      <w:r>
-        <w:rPr>
-          <w:rFonts w:ascii="Georgia" w:hAnsi="Georgia"/>
-          <w:b w:val="false"/>
-          <w:bCs w:val="false"/>
-          <w:i w:val="false"/>
-          <w:iCs w:val="false"/>
+          <w:i/>
+          <w:i/>
+          <w:iCs/>
+          <w:sz w:val="16"/>
+          <w:szCs w:val="16"/>
+        </w:rPr>
+      </w:pPr>
+      <w:r>
+        <w:rPr>
+          <w:rFonts w:ascii="Georgia" w:hAnsi="Georgia"/>
+          <w:b w:val="false"/>
+          <w:bCs w:val="false"/>
+          <w:i/>
+          <w:iCs/>
+          <w:sz w:val="16"/>
+          <w:szCs w:val="16"/>
+        </w:rPr>
+      </w:r>
+    </w:p>
+    <w:p>
+      <w:pPr>
+        <w:pStyle w:val="Normal"/>
+        <w:rPr>
+          <w:sz w:val="18"/>
+          <w:szCs w:val="18"/>
+        </w:rPr>
+      </w:pPr>
+      <w:r>
+        <w:rPr>
+          <w:rFonts w:ascii="Georgia" w:hAnsi="Georgia"/>
+          <w:b/>
+          <w:bCs/>
+          <w:i w:val="false"/>
+          <w:iCs w:val="false"/>
+          <w:sz w:val="18"/>
+          <w:szCs w:val="18"/>
+        </w:rPr>
+        <w:t xml:space="preserve">   </w:t>
+      </w:r>
+      <w:r>
+        <w:rPr>
+          <w:rFonts w:ascii="Georgia" w:hAnsi="Georgia"/>
+          <w:b/>
+          <w:bCs/>
+          <w:i w:val="false"/>
+          <w:iCs w:val="false"/>
+          <w:sz w:val="18"/>
+          <w:szCs w:val="18"/>
+        </w:rPr>
+        <w:t>read</w:t>
+      </w:r>
+      <w:r>
+        <w:rPr>
+          <w:rFonts w:ascii="Georgia" w:hAnsi="Georgia"/>
+          <w:b w:val="false"/>
+          <w:bCs/>
+          <w:i w:val="false"/>
+          <w:iCs w:val="false"/>
+          <w:sz w:val="18"/>
+          <w:szCs w:val="18"/>
+        </w:rPr>
+        <w:t xml:space="preserve"> </w:t>
+      </w:r>
+      <w:r>
+        <w:rPr>
+          <w:rFonts w:ascii="Georgia" w:hAnsi="Georgia"/>
+          <w:b w:val="false"/>
+          <w:bCs w:val="false"/>
+          <w:i/>
+          <w:iCs/>
+          <w:sz w:val="18"/>
+          <w:szCs w:val="18"/>
+        </w:rPr>
+        <w:t>stream</w:t>
+      </w:r>
+      <w:r>
+        <w:rPr>
+          <w:rFonts w:ascii="Georgia" w:hAnsi="Georgia"/>
+          <w:b w:val="false"/>
+          <w:bCs/>
+          <w:i w:val="false"/>
+          <w:iCs w:val="false"/>
+          <w:sz w:val="18"/>
+          <w:szCs w:val="18"/>
+        </w:rPr>
+        <w:t xml:space="preserve"> </w:t>
+      </w:r>
+      <w:r>
+        <w:rPr>
+          <w:rFonts w:ascii="Georgia" w:hAnsi="Georgia"/>
+          <w:b w:val="false"/>
+          <w:bCs/>
+          <w:i/>
+          <w:iCs/>
+          <w:sz w:val="18"/>
+          <w:szCs w:val="18"/>
+        </w:rPr>
+        <w:t>bool</w:t>
+      </w:r>
+      <w:r>
+        <w:rPr>
+          <w:rFonts w:ascii="Georgia" w:hAnsi="Georgia"/>
+          <w:b w:val="false"/>
+          <w:bCs/>
+          <w:i w:val="false"/>
+          <w:iCs w:val="false"/>
+          <w:sz w:val="18"/>
+          <w:szCs w:val="18"/>
+        </w:rPr>
+        <w:t xml:space="preserve"> </w:t>
+      </w:r>
+      <w:r>
+        <w:rPr>
+          <w:rFonts w:ascii="Georgia" w:hAnsi="Georgia"/>
+          <w:b w:val="false"/>
+          <w:bCs/>
+          <w:i/>
+          <w:iCs/>
+          <w:sz w:val="18"/>
+          <w:szCs w:val="18"/>
+        </w:rPr>
+        <w:t>T</w:t>
+      </w:r>
+      <w:r>
+        <w:rPr>
+          <w:rFonts w:ascii="Georgia" w:hAnsi="Georgia"/>
+          <w:b w:val="false"/>
+          <w:bCs/>
+          <w:i w:val="false"/>
+          <w:iCs w:val="false"/>
+          <w:sz w:val="20"/>
+          <w:szCs w:val="20"/>
+        </w:rPr>
+        <w:t xml:space="preserve"> </w:t>
+        <w:tab/>
+      </w:r>
+      <w:r>
+        <w:rPr>
+          <w:rFonts w:ascii="Georgia" w:hAnsi="Georgia"/>
+          <w:b w:val="false"/>
+          <w:bCs/>
+          <w:i/>
+          <w:iCs/>
+          <w:sz w:val="18"/>
+          <w:szCs w:val="18"/>
+        </w:rPr>
+        <w:t>T</w:t>
+      </w:r>
+      <w:r>
+        <w:rPr>
+          <w:rFonts w:ascii="Georgia" w:hAnsi="Georgia"/>
+          <w:b w:val="false"/>
+          <w:bCs/>
+          <w:i w:val="false"/>
+          <w:iCs w:val="false"/>
+          <w:sz w:val="20"/>
+          <w:szCs w:val="20"/>
+        </w:rPr>
+        <w:tab/>
+      </w:r>
+      <w:r>
+        <w:rPr>
+          <w:rFonts w:ascii="Georgia" w:hAnsi="Georgia"/>
+          <w:b w:val="false"/>
+          <w:bCs w:val="false"/>
+          <w:i w:val="false"/>
+          <w:iCs w:val="false"/>
+          <w:sz w:val="18"/>
+          <w:szCs w:val="18"/>
+        </w:rPr>
+        <w:t xml:space="preserve">read </w:t>
+      </w:r>
+      <w:r>
+        <w:rPr>
+          <w:rFonts w:ascii="Georgia" w:hAnsi="Georgia"/>
+          <w:b w:val="false"/>
+          <w:bCs w:val="false"/>
+          <w:i/>
+          <w:iCs/>
+          <w:sz w:val="18"/>
+          <w:szCs w:val="18"/>
+        </w:rPr>
+        <w:t>stream</w:t>
+      </w:r>
+      <w:r>
+        <w:rPr>
+          <w:rFonts w:ascii="Georgia" w:hAnsi="Georgia"/>
+          <w:b w:val="false"/>
+          <w:bCs w:val="false"/>
+          <w:i w:val="false"/>
+          <w:iCs w:val="false"/>
+          <w:sz w:val="20"/>
+          <w:szCs w:val="20"/>
+        </w:rPr>
+        <w:t xml:space="preserve"> </w:t>
+      </w:r>
+    </w:p>
+    <w:p>
+      <w:pPr>
+        <w:pStyle w:val="Normal"/>
+        <w:rPr>
+          <w:rFonts w:ascii="Georgia" w:hAnsi="Georgia"/>
+          <w:i w:val="false"/>
+          <w:i w:val="false"/>
+          <w:iCs w:val="false"/>
+          <w:sz w:val="20"/>
+          <w:szCs w:val="20"/>
+        </w:rPr>
+      </w:pPr>
+      <w:r>
+        <w:rPr>
+          <w:b/>
+          <w:bCs/>
+          <w:i w:val="false"/>
+          <w:iCs w:val="false"/>
+        </w:rPr>
+        <w:t xml:space="preserve">  </w:t>
+      </w:r>
+      <w:r>
+        <w:rPr>
+          <w:rFonts w:ascii="Georgia" w:hAnsi="Georgia"/>
+          <w:b/>
+          <w:bCs/>
+          <w:i w:val="false"/>
+          <w:iCs w:val="false"/>
+          <w:sz w:val="18"/>
+          <w:szCs w:val="18"/>
+        </w:rPr>
+        <w:t>write</w:t>
+      </w:r>
+      <w:r>
+        <w:rPr>
+          <w:rFonts w:ascii="Georgia" w:hAnsi="Georgia"/>
+          <w:i w:val="false"/>
+          <w:sz w:val="18"/>
+          <w:szCs w:val="18"/>
+        </w:rPr>
+        <w:t xml:space="preserve"> </w:t>
+      </w:r>
+      <w:r>
+        <w:rPr>
+          <w:rFonts w:ascii="Georgia" w:hAnsi="Georgia"/>
+          <w:sz w:val="18"/>
+          <w:szCs w:val="18"/>
+        </w:rPr>
+        <w:t>T</w:t>
+      </w:r>
+      <w:r>
+        <w:rPr>
+          <w:rFonts w:ascii="Georgia" w:hAnsi="Georgia"/>
+          <w:i w:val="false"/>
+          <w:sz w:val="18"/>
+          <w:szCs w:val="18"/>
+        </w:rPr>
+        <w:t xml:space="preserve"> </w:t>
+      </w:r>
+      <w:r>
+        <w:rPr>
+          <w:rFonts w:ascii="Georgia" w:hAnsi="Georgia"/>
+          <w:i/>
+          <w:iCs/>
+          <w:sz w:val="18"/>
+          <w:szCs w:val="18"/>
+        </w:rPr>
+        <w:t>bool</w:t>
+      </w:r>
+      <w:r>
+        <w:rPr>
+          <w:rFonts w:ascii="Georgia" w:hAnsi="Georgia"/>
+          <w:sz w:val="18"/>
+          <w:szCs w:val="18"/>
+        </w:rPr>
+        <w:t xml:space="preserve"> </w:t>
+      </w:r>
+      <w:r>
+        <w:rPr>
+          <w:rFonts w:ascii="Georgia" w:hAnsi="Georgia"/>
+          <w:i/>
+          <w:iCs/>
+          <w:sz w:val="18"/>
+          <w:szCs w:val="18"/>
+        </w:rPr>
+        <w:t>stream</w:t>
+      </w:r>
+      <w:r>
+        <w:rPr>
+          <w:rFonts w:ascii="Georgia" w:hAnsi="Georgia"/>
+          <w:sz w:val="18"/>
+          <w:szCs w:val="18"/>
+        </w:rPr>
+        <w:tab/>
+      </w:r>
+      <w:r>
+        <w:rPr>
+          <w:rFonts w:ascii="Georgia" w:hAnsi="Georgia"/>
+          <w:i/>
+          <w:iCs/>
+          <w:sz w:val="18"/>
+          <w:szCs w:val="18"/>
+        </w:rPr>
+        <w:t>T</w:t>
+      </w:r>
+      <w:r>
+        <w:rPr>
+          <w:rFonts w:ascii="Georgia" w:hAnsi="Georgia"/>
+          <w:sz w:val="18"/>
+          <w:szCs w:val="18"/>
+        </w:rPr>
+        <w:tab/>
+      </w:r>
+      <w:r>
+        <w:rPr>
+          <w:rFonts w:ascii="Georgia" w:hAnsi="Georgia"/>
+          <w:i w:val="false"/>
+          <w:iCs w:val="false"/>
+          <w:sz w:val="18"/>
+          <w:szCs w:val="18"/>
+        </w:rPr>
+        <w:t>write with escape</w:t>
+      </w:r>
+    </w:p>
+    <w:p>
+      <w:pPr>
+        <w:pStyle w:val="Normal"/>
+        <w:rPr>
+          <w:rFonts w:ascii="Georgia" w:hAnsi="Georgia"/>
+          <w:b w:val="false"/>
+          <w:bCs w:val="false"/>
+          <w:i w:val="false"/>
+          <w:i w:val="false"/>
+          <w:iCs w:val="false"/>
+          <w:sz w:val="16"/>
+          <w:szCs w:val="16"/>
+        </w:rPr>
+      </w:pPr>
+      <w:r>
+        <w:rPr>
+          <w:rFonts w:ascii="Georgia" w:hAnsi="Georgia"/>
+          <w:b w:val="false"/>
+          <w:bCs w:val="false"/>
+          <w:i w:val="false"/>
+          <w:iCs w:val="false"/>
+          <w:sz w:val="16"/>
+          <w:szCs w:val="16"/>
         </w:rPr>
       </w:r>
     </w:p>
@@ -15012,38 +15243,9 @@
       <w:pPr>
         <w:pStyle w:val="Normal"/>
         <w:rPr>
-          <w:sz w:val="18"/>
-          <w:szCs w:val="18"/>
-        </w:rPr>
-      </w:pPr>
-      <w:r>
-        <w:rPr>
-          <w:sz w:val="18"/>
-          <w:szCs w:val="18"/>
-        </w:rPr>
-      </w:r>
-    </w:p>
-    <w:p>
-      <w:pPr>
-        <w:pStyle w:val="Normal"/>
-        <w:rPr>
-          <w:sz w:val="18"/>
-          <w:szCs w:val="18"/>
-        </w:rPr>
-      </w:pPr>
-      <w:r>
-        <w:rPr>
-          <w:sz w:val="18"/>
-          <w:szCs w:val="18"/>
-        </w:rPr>
-      </w:r>
-    </w:p>
-    <w:p>
-      <w:pPr>
-        <w:pStyle w:val="Normal"/>
-        <w:rPr>
-          <w:sz w:val="18"/>
-          <w:szCs w:val="18"/>
+          <w:rFonts w:ascii="Georgia" w:hAnsi="Georgia"/>
+          <w:sz w:val="16"/>
+          <w:szCs w:val="16"/>
         </w:rPr>
       </w:pPr>
       <w:r>
@@ -15075,10 +15277,10 @@
                 <wp:positionV relativeFrom="paragraph">
                   <wp:posOffset>5080</wp:posOffset>
                 </wp:positionV>
-                <wp:extent cx="50800" cy="6305550"/>
+                <wp:extent cx="50800" cy="6242050"/>
                 <wp:effectExtent l="635" t="635" r="635" b="635"/>
                 <wp:wrapNone/>
-                <wp:docPr id="4" name="Vertical line 2"/>
+                <wp:docPr id="5" name="Vertical line 2"/>
                 <a:graphic xmlns:a="http://schemas.openxmlformats.org/drawingml/2006/main">
                   <a:graphicData uri="http://schemas.microsoft.com/office/word/2010/wordprocessingShape">
                     <wps:wsp>
@@ -15086,7 +15288,7 @@
                       <wps:spPr>
                         <a:xfrm flipH="1">
                           <a:off x="0" y="0"/>
-                          <a:ext cx="50760" cy="6305400"/>
+                          <a:ext cx="50760" cy="6242040"/>
                         </a:xfrm>
                         <a:prstGeom prst="line">
                           <a:avLst/>
@@ -15112,7 +15314,7 @@
           </mc:Choice>
           <mc:Fallback>
             <w:pict>
-              <v:line id="shape_0" from="218.9pt,0.4pt" to="222.85pt,496.85pt" ID="Vertical line 2" stroked="t" o:allowincell="f" style="position:absolute;flip:x">
+              <v:line id="shape_0" from="218.9pt,0.4pt" to="222.85pt,491.85pt" ID="Vertical line 2" stroked="t" o:allowincell="f" style="position:absolute;flip:x">
                 <v:stroke color="black" joinstyle="round" endcap="flat"/>
                 <v:fill o:detectmouseclick="t" on="false"/>
                 <w10:wrap type="none"/>
@@ -15140,6 +15342,7 @@
           <w:bCs/>
           <w:i/>
           <w:iCs/>
+          <w:color w:val="FFFFFF"/>
           <w:sz w:val="20"/>
           <w:szCs w:val="20"/>
           <w:u w:val="none"/>
@@ -15153,6 +15356,7 @@
           <w:bCs/>
           <w:i/>
           <w:iCs/>
+          <w:color w:val="FFFFFF"/>
           <w:sz w:val="20"/>
           <w:szCs w:val="20"/>
           <w:u w:val="none"/>
@@ -16577,77 +16781,111 @@
           <w:u w:val="none"/>
           <w:shd w:fill="333333" w:val="clear"/>
         </w:rPr>
-        <w:t xml:space="preserve">                       </w:t>
-      </w:r>
-      <w:r>
-        <w:rPr>
-          <w:rFonts w:ascii="Georgia" w:hAnsi="Georgia"/>
-          <w:b/>
-          <w:bCs/>
-          <w:i/>
-          <w:iCs/>
+        <w:t xml:space="preserve">                      </w:t>
+      </w:r>
+      <w:r>
+        <w:rPr>
+          <w:rFonts w:ascii="Georgia" w:hAnsi="Georgia"/>
+          <w:b w:val="false"/>
+          <w:bCs/>
+          <w:i/>
+          <w:iCs/>
+          <w:color w:val="FFFFFF"/>
           <w:sz w:val="24"/>
           <w:szCs w:val="24"/>
           <w:u w:val="none"/>
           <w:shd w:fill="333333" w:val="clear"/>
         </w:rPr>
-        <w:t>mu</w:t>
-      </w:r>
-      <w:r>
-        <w:rPr>
-          <w:rFonts w:ascii="Georgia" w:hAnsi="Georgia"/>
-          <w:b w:val="false"/>
-          <w:bCs/>
-          <w:i/>
-          <w:iCs/>
+        <w:t xml:space="preserve"> </w:t>
+      </w:r>
+      <w:r>
+        <w:rPr>
+          <w:rFonts w:ascii="Georgia" w:hAnsi="Georgia"/>
+          <w:b/>
+          <w:bCs/>
+          <w:i/>
+          <w:iCs/>
+          <w:color w:val="FFFFFF"/>
           <w:sz w:val="24"/>
           <w:szCs w:val="24"/>
           <w:u w:val="none"/>
           <w:shd w:fill="333333" w:val="clear"/>
         </w:rPr>
-        <w:t xml:space="preserve"> </w:t>
-      </w:r>
-      <w:r>
-        <w:rPr>
-          <w:rFonts w:ascii="Georgia" w:hAnsi="Georgia"/>
-          <w:b/>
-          <w:bCs/>
-          <w:i/>
-          <w:iCs/>
+        <w:t>mu</w:t>
+      </w:r>
+      <w:r>
+        <w:rPr>
+          <w:rFonts w:ascii="Georgia" w:hAnsi="Georgia"/>
+          <w:b w:val="false"/>
+          <w:bCs/>
+          <w:i/>
+          <w:iCs/>
+          <w:color w:val="FFFFFF"/>
           <w:sz w:val="24"/>
           <w:szCs w:val="24"/>
           <w:u w:val="none"/>
           <w:shd w:fill="333333" w:val="clear"/>
         </w:rPr>
-        <w:t>library</w:t>
-      </w:r>
-      <w:r>
-        <w:rPr>
-          <w:rFonts w:ascii="Georgia" w:hAnsi="Georgia"/>
-          <w:b w:val="false"/>
-          <w:bCs/>
-          <w:i/>
-          <w:iCs/>
+        <w:t xml:space="preserve"> </w:t>
+      </w:r>
+      <w:r>
+        <w:rPr>
+          <w:rFonts w:ascii="Georgia" w:hAnsi="Georgia"/>
+          <w:b/>
+          <w:bCs/>
+          <w:i/>
+          <w:iCs/>
+          <w:color w:val="FFFFFF"/>
           <w:sz w:val="24"/>
           <w:szCs w:val="24"/>
           <w:u w:val="none"/>
           <w:shd w:fill="333333" w:val="clear"/>
         </w:rPr>
-        <w:t xml:space="preserve"> </w:t>
-      </w:r>
-      <w:r>
-        <w:rPr>
-          <w:rFonts w:ascii="Georgia" w:hAnsi="Georgia"/>
-          <w:b/>
-          <w:bCs/>
-          <w:i/>
-          <w:iCs/>
+        <w:t>library</w:t>
+      </w:r>
+      <w:r>
+        <w:rPr>
+          <w:rFonts w:ascii="Georgia" w:hAnsi="Georgia"/>
+          <w:b w:val="false"/>
+          <w:bCs/>
+          <w:i/>
+          <w:iCs/>
+          <w:color w:val="FFFFFF"/>
           <w:sz w:val="24"/>
           <w:szCs w:val="24"/>
           <w:u w:val="none"/>
           <w:shd w:fill="333333" w:val="clear"/>
         </w:rPr>
-        <w:t xml:space="preserve">API                 </w:t>
+        <w:t xml:space="preserve"> </w:t>
+      </w:r>
+      <w:r>
+        <w:rPr>
+          <w:rFonts w:ascii="Georgia" w:hAnsi="Georgia"/>
+          <w:b/>
+          <w:bCs/>
+          <w:i/>
+          <w:iCs/>
+          <w:color w:val="FFFFFF"/>
+          <w:sz w:val="24"/>
+          <w:szCs w:val="24"/>
+          <w:u w:val="none"/>
+          <w:shd w:fill="333333" w:val="clear"/>
+        </w:rPr>
+        <w:t xml:space="preserve">API  </w:t>
+      </w:r>
+      <w:r>
+        <w:rPr>
+          <w:rFonts w:ascii="Georgia" w:hAnsi="Georgia"/>
+          <w:b/>
+          <w:bCs/>
+          <w:i/>
+          <w:iCs/>
+          <w:sz w:val="24"/>
+          <w:szCs w:val="24"/>
+          <w:u w:val="none"/>
+          <w:shd w:fill="333333" w:val="clear"/>
+        </w:rPr>
+        <w:t xml:space="preserve">               </w:t>
       </w:r>
       <w:r>
         <w:rPr>
@@ -16818,7 +17056,7 @@
           <w:sz w:val="12"/>
           <w:szCs w:val="12"/>
         </w:rPr>
-        <w:t xml:space="preserve">   </w:t>
+        <w:t xml:space="preserve">  </w:t>
       </w:r>
       <w:r>
         <w:rPr>
@@ -16858,7 +17096,7 @@
           <w:sz w:val="12"/>
           <w:szCs w:val="12"/>
         </w:rPr>
-        <w:t>”</w:t>
+        <w:t>”,</w:t>
       </w:r>
     </w:p>
     <w:p>
@@ -16879,7 +17117,7 @@
           <w:sz w:val="12"/>
           <w:szCs w:val="12"/>
         </w:rPr>
-        <w:t xml:space="preserve">   </w:t>
+        <w:t xml:space="preserve">  </w:t>
       </w:r>
       <w:r>
         <w:rPr>
@@ -17806,6 +18044,7 @@
           <w:bCs/>
           <w:i/>
           <w:iCs/>
+          <w:color w:val="FFFFFF"/>
           <w:sz w:val="24"/>
           <w:szCs w:val="24"/>
           <w:u w:val="none"/>
@@ -17820,12 +18059,27 @@
           <w:bCs/>
           <w:i/>
           <w:iCs/>
+          <w:color w:val="FFFFFF"/>
           <w:sz w:val="24"/>
           <w:szCs w:val="24"/>
           <w:u w:val="none"/>
           <w:shd w:fill="333333" w:val="clear"/>
         </w:rPr>
-        <w:t xml:space="preserve">Reader Syntax                  </w:t>
+        <w:t xml:space="preserve">Reader Syntax </w:t>
+      </w:r>
+      <w:r>
+        <w:rPr>
+          <w:rFonts w:ascii="Georgia" w:hAnsi="Georgia"/>
+          <w:b/>
+          <w:bCs/>
+          <w:i/>
+          <w:iCs/>
+          <w:sz w:val="24"/>
+          <w:szCs w:val="24"/>
+          <w:u w:val="none"/>
+          <w:shd w:fill="333333" w:val="clear"/>
+        </w:rPr>
+        <w:t xml:space="preserve">                 </w:t>
       </w:r>
       <w:r>
         <w:rPr>
@@ -20256,12 +20510,27 @@
           <w:bCs/>
           <w:i/>
           <w:iCs/>
+          <w:color w:val="FFFFFF"/>
           <w:sz w:val="24"/>
           <w:szCs w:val="24"/>
           <w:u w:val="none"/>
           <w:shd w:fill="333333" w:val="clear"/>
         </w:rPr>
-        <w:t xml:space="preserve">mu-sys                                 </w:t>
+        <w:t xml:space="preserve">mu-sys </w:t>
+      </w:r>
+      <w:r>
+        <w:rPr>
+          <w:rFonts w:ascii="Georgia" w:hAnsi="Georgia"/>
+          <w:b/>
+          <w:bCs/>
+          <w:i/>
+          <w:iCs/>
+          <w:sz w:val="24"/>
+          <w:szCs w:val="24"/>
+          <w:u w:val="none"/>
+          <w:shd w:fill="333333" w:val="clear"/>
+        </w:rPr>
+        <w:t xml:space="preserve">                                </w:t>
       </w:r>
       <w:r>
         <w:rPr>
@@ -20899,7 +21168,7 @@
     <w:pPr>
       <w:widowControl/>
       <w:suppressAutoHyphens w:val="true"/>
-      <w:overflowPunct w:val="true"/>
+      <w:overflowPunct w:val="false"/>
       <w:bidi w:val="0"/>
       <w:spacing w:before="0" w:after="0"/>
       <w:jc w:val="start"/>

</xml_diff>

<commit_message>
#894 - runtime: revisit release versioning
</commit_message>
<xml_diff>
--- a/doc/refcards/mu-ref.docx
+++ b/doc/refcards/mu-ref.docx
@@ -1,6 +1,6 @@
 
 <file path=word/document.xml><?xml version="1.0" encoding="utf-8"?>
-<w:document xmlns:o="urn:schemas-microsoft-com:office:office" xmlns:r="http://schemas.openxmlformats.org/officeDocument/2006/relationships" xmlns:v="urn:schemas-microsoft-com:vml" xmlns:w="http://schemas.openxmlformats.org/wordprocessingml/2006/main" xmlns:w10="urn:schemas-microsoft-com:office:word" xmlns:wp="http://schemas.openxmlformats.org/drawingml/2006/wordprocessingDrawing" xmlns:pic="http://schemas.openxmlformats.org/drawingml/2006/picture" xmlns:wps="http://schemas.microsoft.com/office/word/2010/wordprocessingShape" xmlns:wpg="http://schemas.microsoft.com/office/word/2010/wordprocessingGroup" xmlns:mc="http://schemas.openxmlformats.org/markup-compatibility/2006" xmlns:wp14="http://schemas.microsoft.com/office/word/2010/wordprocessingDrawing" xmlns:w14="http://schemas.microsoft.com/office/word/2010/wordml" xmlns:w15="http://schemas.microsoft.com/office/word/2012/wordml" mc:Ignorable="w14 wp14 w15">
+<w:document xmlns:o="urn:schemas-microsoft-com:office:office" xmlns:r="http://schemas.openxmlformats.org/officeDocument/2006/relationships" xmlns:v="urn:schemas-microsoft-com:vml" xmlns:w="http://schemas.openxmlformats.org/wordprocessingml/2006/main" xmlns:w10="urn:schemas-microsoft-com:office:word" xmlns:wp="http://schemas.openxmlformats.org/drawingml/2006/wordprocessingDrawing" xmlns:wps="http://schemas.microsoft.com/office/word/2010/wordprocessingShape" xmlns:wpg="http://schemas.microsoft.com/office/word/2010/wordprocessingGroup" xmlns:mc="http://schemas.openxmlformats.org/markup-compatibility/2006" xmlns:wp14="http://schemas.microsoft.com/office/word/2010/wordprocessingDrawing" xmlns:w14="http://schemas.microsoft.com/office/word/2010/wordml" xmlns:w15="http://schemas.microsoft.com/office/word/2012/wordml" mc:Ignorable="w14 wp14 w15">
   <w:body>
     <w:p>
       <w:pPr>
@@ -94,7 +94,7 @@
           <w:tab w:val="left" w:pos="4110" w:leader="none"/>
         </w:tabs>
         <w:suppressAutoHyphens w:val="true"/>
-        <w:overflowPunct w:val="true"/>
+        <w:overflowPunct w:val="false"/>
         <w:bidi w:val="0"/>
         <w:spacing w:before="0" w:after="0"/>
         <w:ind w:hanging="0" w:start="0" w:end="0"/>
@@ -7143,7 +7143,7 @@
           <w:u w:val="none"/>
           <w:shd w:fill="333333" w:val="clear"/>
         </w:rPr>
-        <w:t xml:space="preserve">                                            </w:t>
+        <w:t xml:space="preserve">                                           </w:t>
       </w:r>
       <w:r>
         <w:rPr>
@@ -7730,7 +7730,7 @@
         <w:pStyle w:val="Normal"/>
         <w:widowControl/>
         <w:suppressAutoHyphens w:val="true"/>
-        <w:overflowPunct w:val="true"/>
+        <w:overflowPunct w:val="false"/>
         <w:bidi w:val="0"/>
         <w:spacing w:before="0" w:after="0"/>
         <w:ind w:hanging="0" w:start="0" w:end="0"/>
@@ -11837,8 +11837,8 @@
                         <w:txbxContent>
                           <w:p>
                             <w:pPr>
-                              <w:pStyle w:val="FrameContentsuser"/>
-                              <w:overflowPunct w:val="false"/>
+                              <w:pStyle w:val="FrameContents"/>
+                              <w:overflowPunct w:val="true"/>
                               <w:jc w:val="start"/>
                               <w:rPr>
                                 <w:color w:val="000000"/>
@@ -11872,8 +11872,8 @@
                   <w:txbxContent>
                     <w:p>
                       <w:pPr>
-                        <w:pStyle w:val="FrameContentsuser"/>
-                        <w:overflowPunct w:val="false"/>
+                        <w:pStyle w:val="FrameContents"/>
+                        <w:overflowPunct w:val="true"/>
                         <w:jc w:val="start"/>
                         <w:rPr>
                           <w:color w:val="000000"/>
@@ -11936,21 +11936,67 @@
           <w:u w:val="none"/>
           <w:shd w:fill="333333" w:val="clear"/>
         </w:rPr>
-        <w:t xml:space="preserve">streams </w:t>
-      </w:r>
-      <w:r>
-        <w:rPr>
-          <w:rFonts w:ascii="Georgia" w:hAnsi="Georgia"/>
-          <w:b/>
-          <w:bCs/>
-          <w:i/>
-          <w:iCs/>
+        <w:t>stream</w:t>
+      </w:r>
+      <w:r>
+        <w:rPr>
+          <w:rFonts w:ascii="Georgia" w:hAnsi="Georgia"/>
+          <w:b/>
+          <w:bCs/>
+          <w:i/>
+          <w:iCs/>
+          <w:color w:val="FFFFFF"/>
           <w:sz w:val="20"/>
           <w:szCs w:val="20"/>
           <w:u w:val="none"/>
           <w:shd w:fill="333333" w:val="clear"/>
         </w:rPr>
-        <w:t xml:space="preserve">                                          .</w:t>
+        <w:t xml:space="preserve">s                                           </w:t>
+      </w:r>
+      <w:r>
+        <w:rPr>
+          <w:rFonts w:ascii="Georgia" w:hAnsi="Georgia"/>
+          <w:b/>
+          <w:bCs/>
+          <w:i/>
+          <w:iCs/>
+          <w:color w:val="FFFFFF"/>
+          <w:sz w:val="20"/>
+          <w:szCs w:val="20"/>
+          <w:u w:val="none"/>
+          <w:shd w:fill="auto" w:val="clear"/>
+        </w:rPr>
+        <w:t>.</w:t>
+      </w:r>
+      <w:r>
+        <w:rPr>
+          <w:rFonts w:ascii="Georgia" w:hAnsi="Georgia"/>
+          <w:b/>
+          <w:bCs/>
+          <w:i/>
+          <w:iCs/>
+          <w:color w:val="000000"/>
+          <w:sz w:val="20"/>
+          <w:szCs w:val="20"/>
+          <w:u w:val="none"/>
+          <w:shd w:fill="333333" w:val="clear"/>
+        </w:rPr>
+        <w:t xml:space="preserve"> </w:t>
+      </w:r>
+      <w:r>
+        <w:rPr>
+          <w:rFonts w:ascii="Georgia" w:hAnsi="Georgia"/>
+          <w:b/>
+          <w:bCs/>
+          <w:i/>
+          <w:iCs/>
+          <w:color w:val="000000"/>
+          <w:sz w:val="20"/>
+          <w:szCs w:val="20"/>
+          <w:u w:val="none"/>
+          <w:shd w:fill="333333" w:val="clear"/>
+        </w:rPr>
+        <w:t xml:space="preserve">                                          </w:t>
       </w:r>
     </w:p>
     <w:p>
@@ -18408,21 +18454,22 @@
           <w:u w:val="none"/>
           <w:shd w:fill="333333" w:val="clear"/>
         </w:rPr>
-        <w:t xml:space="preserve">Reader Syntax </w:t>
-      </w:r>
-      <w:r>
-        <w:rPr>
-          <w:rFonts w:ascii="Georgia" w:hAnsi="Georgia"/>
-          <w:b/>
-          <w:bCs/>
-          <w:i/>
-          <w:iCs/>
+        <w:t>Reader Synta</w:t>
+      </w:r>
+      <w:r>
+        <w:rPr>
+          <w:rFonts w:ascii="Georgia" w:hAnsi="Georgia"/>
+          <w:b/>
+          <w:bCs/>
+          <w:i/>
+          <w:iCs/>
+          <w:color w:val="FFFFFF"/>
           <w:sz w:val="24"/>
           <w:szCs w:val="24"/>
           <w:u w:val="none"/>
           <w:shd w:fill="333333" w:val="clear"/>
         </w:rPr>
-        <w:t xml:space="preserve">                  .</w:t>
+        <w:t xml:space="preserve">x                </w:t>
       </w:r>
       <w:r>
         <w:rPr>
@@ -18436,6 +18483,41 @@
           <w:szCs w:val="24"/>
           <w:u w:val="none"/>
           <w:shd w:fill="333333" w:val="clear"/>
+        </w:rPr>
+        <w:t xml:space="preserve">   .</w:t>
+      </w:r>
+      <w:r>
+        <w:rPr>
+          <w:rFonts w:ascii="Georgia" w:hAnsi="Georgia"/>
+          <w:b/>
+          <w:bCs/>
+          <w:i/>
+          <w:iCs/>
+          <w:color w:val="FFFFFF"/>
+          <w:sz w:val="24"/>
+          <w:szCs w:val="24"/>
+          <w:u w:val="none"/>
+          <w:shd w:fill="333333" w:val="clear"/>
+        </w:rPr>
+        <w:t xml:space="preserve"> </w:t>
+      </w:r>
+      <w:r>
+        <w:rPr>
+          <w:rFonts w:ascii="Georgia" w:hAnsi="Georgia"/>
+          <w:b/>
+          <w:bCs/>
+          <w:i/>
+          <w:iCs/>
+          <w:sz w:val="24"/>
+          <w:szCs w:val="24"/>
+          <w:u w:val="none"/>
+          <w:shd w:fill="333333" w:val="clear"/>
+        </w:rPr>
+        <w:t xml:space="preserve">                 </w:t>
+      </w:r>
+      <w:r>
+        <w:rPr>
+          <w:color w:val="000000"/>
         </w:rPr>
         <w:t xml:space="preserve"> </w:t>
       </w:r>
@@ -21511,7 +21593,7 @@
     <w:pPr>
       <w:widowControl/>
       <w:suppressAutoHyphens w:val="true"/>
-      <w:overflowPunct w:val="true"/>
+      <w:overflowPunct w:val="false"/>
       <w:bidi w:val="0"/>
       <w:spacing w:before="0" w:after="0"/>
       <w:jc w:val="start"/>
@@ -21526,7 +21608,7 @@
     </w:rPr>
   </w:style>
   <w:style w:type="paragraph" w:styleId="Heading1">
-    <w:name w:val="heading 1"/>
+    <w:name w:val="Heading 1"/>
     <w:basedOn w:val="Heading"/>
     <w:next w:val="BodyText"/>
     <w:qFormat/>
@@ -21589,7 +21671,7 @@
     </w:rPr>
   </w:style>
   <w:style w:type="paragraph" w:styleId="Caption">
-    <w:name w:val="caption"/>
+    <w:name w:val="Caption"/>
     <w:basedOn w:val="Normal"/>
     <w:qFormat/>
     <w:pPr>
@@ -21670,18 +21752,11 @@
     <w:rPr/>
   </w:style>
   <w:style w:type="paragraph" w:styleId="Header">
-    <w:name w:val="header"/>
+    <w:name w:val="Header"/>
     <w:basedOn w:val="HeaderandFooter"/>
     <w:pPr>
       <w:suppressLineNumbers/>
     </w:pPr>
-    <w:rPr/>
-  </w:style>
-  <w:style w:type="paragraph" w:styleId="FrameContentsuser">
-    <w:name w:val="Frame Contents (user)"/>
-    <w:basedOn w:val="Normal"/>
-    <w:qFormat/>
-    <w:pPr/>
     <w:rPr/>
   </w:style>
   <w:style w:type="paragraph" w:styleId="FrameContents">

</xml_diff>

<commit_message>
#896 - runtime: make debug feature useful
</commit_message>
<xml_diff>
--- a/doc/refcards/mu-ref.docx
+++ b/doc/refcards/mu-ref.docx
@@ -12,76 +12,76 @@
           <w:i w:val="false"/>
           <w:i w:val="false"/>
           <w:iCs w:val="false"/>
-          <w:sz w:val="16"/>
-          <w:szCs w:val="16"/>
-          <w:u w:val="double"/>
-        </w:rPr>
-      </w:pPr>
-      <w:r>
-        <w:rPr>
-          <w:rFonts w:ascii="Georgia" w:hAnsi="Georgia"/>
-          <w:b w:val="false"/>
-          <w:bCs w:val="false"/>
-          <w:i w:val="false"/>
-          <w:iCs w:val="false"/>
-          <w:sz w:val="16"/>
-          <w:szCs w:val="16"/>
-          <w:u w:val="double"/>
-        </w:rPr>
-      </w:r>
-    </w:p>
-    <w:p>
-      <w:pPr>
-        <w:pStyle w:val="Normal"/>
-        <w:rPr>
-          <w:rFonts w:ascii="Georgia" w:hAnsi="Georgia"/>
-          <w:b w:val="false"/>
-          <w:bCs w:val="false"/>
-          <w:i w:val="false"/>
-          <w:i w:val="false"/>
-          <w:iCs w:val="false"/>
-          <w:sz w:val="16"/>
-          <w:szCs w:val="16"/>
-          <w:u w:val="double"/>
-        </w:rPr>
-      </w:pPr>
-      <w:r>
-        <w:rPr>
-          <w:rFonts w:ascii="Georgia" w:hAnsi="Georgia"/>
-          <w:b w:val="false"/>
-          <w:bCs w:val="false"/>
-          <w:i w:val="false"/>
-          <w:iCs w:val="false"/>
-          <w:sz w:val="16"/>
-          <w:szCs w:val="16"/>
-          <w:u w:val="double"/>
-        </w:rPr>
-      </w:r>
-    </w:p>
-    <w:p>
-      <w:pPr>
-        <w:pStyle w:val="Normal"/>
-        <w:rPr>
-          <w:rFonts w:ascii="Georgia" w:hAnsi="Georgia"/>
-          <w:b w:val="false"/>
-          <w:bCs w:val="false"/>
-          <w:i w:val="false"/>
-          <w:i w:val="false"/>
-          <w:iCs w:val="false"/>
-          <w:sz w:val="24"/>
-          <w:szCs w:val="24"/>
-        </w:rPr>
-      </w:pPr>
-      <w:r>
-        <w:rPr>
-          <w:rFonts w:ascii="Georgia" w:hAnsi="Georgia"/>
-          <w:b w:val="false"/>
-          <w:bCs w:val="false"/>
-          <w:i w:val="false"/>
-          <w:iCs w:val="false"/>
-          <w:sz w:val="24"/>
-          <w:szCs w:val="24"/>
-        </w:rPr>
+          <w:sz w:val="48"/>
+          <w:szCs w:val="48"/>
+        </w:rPr>
+      </w:pPr>
+      <w:r>
+        <w:rPr>
+          <w:rFonts w:ascii="Georgia" w:hAnsi="Georgia"/>
+          <w:b w:val="false"/>
+          <w:bCs w:val="false"/>
+          <w:i w:val="false"/>
+          <w:iCs w:val="false"/>
+          <w:sz w:val="48"/>
+          <w:szCs w:val="48"/>
+        </w:rPr>
+        <mc:AlternateContent>
+          <mc:Choice Requires="wps">
+            <w:drawing>
+              <wp:anchor behindDoc="0" distT="635" distB="635" distL="635" distR="635" simplePos="0" locked="0" layoutInCell="1" allowOverlap="1" relativeHeight="6">
+                <wp:simplePos x="0" y="0"/>
+                <wp:positionH relativeFrom="column">
+                  <wp:posOffset>2842260</wp:posOffset>
+                </wp:positionH>
+                <wp:positionV relativeFrom="paragraph">
+                  <wp:posOffset>-24130</wp:posOffset>
+                </wp:positionV>
+                <wp:extent cx="34925" cy="6343650"/>
+                <wp:effectExtent l="635" t="635" r="635" b="635"/>
+                <wp:wrapNone/>
+                <wp:docPr id="1" name="Line 3"/>
+                <a:graphic xmlns:a="http://schemas.openxmlformats.org/drawingml/2006/main">
+                  <a:graphicData uri="http://schemas.microsoft.com/office/word/2010/wordprocessingShape">
+                    <wps:wsp>
+                      <wps:cNvSpPr/>
+                      <wps:spPr>
+                        <a:xfrm>
+                          <a:off x="0" y="0"/>
+                          <a:ext cx="34920" cy="6343560"/>
+                        </a:xfrm>
+                        <a:prstGeom prst="line">
+                          <a:avLst/>
+                        </a:prstGeom>
+                        <a:ln w="0">
+                          <a:solidFill>
+                            <a:srgbClr val="000000"/>
+                          </a:solidFill>
+                        </a:ln>
+                      </wps:spPr>
+                      <wps:style>
+                        <a:lnRef idx="0"/>
+                        <a:fillRef idx="0"/>
+                        <a:effectRef idx="0"/>
+                        <a:fontRef idx="minor"/>
+                      </wps:style>
+                      <wps:bodyPr/>
+                    </wps:wsp>
+                  </a:graphicData>
+                </a:graphic>
+              </wp:anchor>
+            </w:drawing>
+          </mc:Choice>
+          <mc:Fallback>
+            <w:pict>
+              <v:line id="shape_0" from="223.8pt,-1.9pt" to="226.5pt,497.55pt" ID="Line 3" stroked="t" o:allowincell="f" style="position:absolute">
+                <v:stroke color="black" joinstyle="round" endcap="flat"/>
+                <v:fill o:detectmouseclick="t" on="false"/>
+                <w10:wrap type="none"/>
+              </v:line>
+            </w:pict>
+          </mc:Fallback>
+        </mc:AlternateContent>
       </w:r>
     </w:p>
     <w:p>
@@ -94,7 +94,7 @@
           <w:tab w:val="left" w:pos="4110" w:leader="none"/>
         </w:tabs>
         <w:suppressAutoHyphens w:val="true"/>
-        <w:overflowPunct w:val="false"/>
+        <w:overflowPunct w:val="true"/>
         <w:bidi w:val="0"/>
         <w:spacing w:before="0" w:after="0"/>
         <w:ind w:hanging="0" w:start="0" w:end="0"/>
@@ -405,7 +405,19 @@
           <w:sz w:val="16"/>
           <w:szCs w:val="16"/>
         </w:rPr>
-        <w:t>0.2.9</w:t>
+        <w:t>0.2.</w:t>
+      </w:r>
+      <w:r>
+        <w:rPr>
+          <w:rFonts w:ascii="Georgia" w:hAnsi="Georgia"/>
+          <w:b/>
+          <w:bCs/>
+          <w:i/>
+          <w:iCs/>
+          <w:sz w:val="16"/>
+          <w:szCs w:val="16"/>
+        </w:rPr>
+        <w:t>10</w:t>
       </w:r>
     </w:p>
     <w:p>
@@ -2012,25 +2024,25 @@
         <w:pStyle w:val="Normal"/>
         <w:ind w:hanging="0" w:start="0" w:end="0"/>
         <w:rPr>
-          <w:rFonts w:ascii="Andale Mono" w:hAnsi="Andale Mono"/>
-          <w:b w:val="false"/>
-          <w:bCs w:val="false"/>
-          <w:i w:val="false"/>
-          <w:i w:val="false"/>
-          <w:iCs w:val="false"/>
-          <w:sz w:val="16"/>
-          <w:szCs w:val="16"/>
-        </w:rPr>
-      </w:pPr>
-      <w:r>
-        <w:rPr>
-          <w:rFonts w:ascii="Andale Mono" w:hAnsi="Andale Mono"/>
-          <w:b w:val="false"/>
-          <w:bCs w:val="false"/>
-          <w:i w:val="false"/>
-          <w:iCs w:val="false"/>
-          <w:sz w:val="16"/>
-          <w:szCs w:val="16"/>
+          <w:rFonts w:ascii="Georgia" w:hAnsi="Georgia"/>
+          <w:b w:val="false"/>
+          <w:bCs w:val="false"/>
+          <w:i w:val="false"/>
+          <w:i w:val="false"/>
+          <w:iCs w:val="false"/>
+          <w:sz w:val="12"/>
+          <w:szCs w:val="12"/>
+        </w:rPr>
+      </w:pPr>
+      <w:r>
+        <w:rPr>
+          <w:rFonts w:ascii="Georgia" w:hAnsi="Georgia"/>
+          <w:b w:val="false"/>
+          <w:bCs w:val="false"/>
+          <w:i w:val="false"/>
+          <w:iCs w:val="false"/>
+          <w:sz w:val="12"/>
+          <w:szCs w:val="12"/>
         </w:rPr>
       </w:r>
     </w:p>
@@ -2192,19 +2204,19 @@
           <w:i/>
           <w:i/>
           <w:iCs/>
-          <w:sz w:val="16"/>
-          <w:szCs w:val="16"/>
-        </w:rPr>
-      </w:pPr>
-      <w:r>
-        <w:rPr>
-          <w:rFonts w:ascii="Georgia" w:hAnsi="Georgia"/>
-          <w:b w:val="false"/>
-          <w:bCs w:val="false"/>
-          <w:i/>
-          <w:iCs/>
-          <w:sz w:val="16"/>
-          <w:szCs w:val="16"/>
+          <w:sz w:val="12"/>
+          <w:szCs w:val="12"/>
+        </w:rPr>
+      </w:pPr>
+      <w:r>
+        <w:rPr>
+          <w:rFonts w:ascii="Georgia" w:hAnsi="Georgia"/>
+          <w:b w:val="false"/>
+          <w:bCs w:val="false"/>
+          <w:i/>
+          <w:iCs/>
+          <w:sz w:val="12"/>
+          <w:szCs w:val="12"/>
         </w:rPr>
       </w:r>
     </w:p>
@@ -2257,17 +2269,17 @@
           <w:rFonts w:ascii="Georgia" w:hAnsi="Georgia"/>
           <w:b/>
           <w:bCs/>
-          <w:sz w:val="16"/>
-          <w:szCs w:val="16"/>
-        </w:rPr>
-      </w:pPr>
-      <w:r>
-        <w:rPr>
-          <w:rFonts w:ascii="Georgia" w:hAnsi="Georgia"/>
-          <w:b/>
-          <w:bCs/>
-          <w:sz w:val="16"/>
-          <w:szCs w:val="16"/>
+          <w:sz w:val="12"/>
+          <w:szCs w:val="12"/>
+        </w:rPr>
+      </w:pPr>
+      <w:r>
+        <w:rPr>
+          <w:rFonts w:ascii="Georgia" w:hAnsi="Georgia"/>
+          <w:b/>
+          <w:bCs/>
+          <w:sz w:val="12"/>
+          <w:szCs w:val="12"/>
         </w:rPr>
       </w:r>
     </w:p>
@@ -3380,58 +3392,193 @@
     <w:p>
       <w:pPr>
         <w:pStyle w:val="Normal"/>
-        <w:rPr/>
-      </w:pPr>
-      <w:r>
-        <w:rPr>
-          <w:rFonts w:ascii="Georgia" w:hAnsi="Georgia"/>
-          <w:b w:val="false"/>
-          <w:bCs w:val="false"/>
+        <w:rPr>
+          <w:sz w:val="16"/>
+          <w:szCs w:val="16"/>
+        </w:rPr>
+      </w:pPr>
+      <w:r>
+        <w:rPr>
+          <w:rFonts w:ascii="Georgia" w:hAnsi="Georgia"/>
+          <w:b/>
+          <w:bCs/>
+          <w:i w:val="false"/>
+          <w:iCs w:val="false"/>
+          <w:sz w:val="16"/>
+          <w:szCs w:val="16"/>
+        </w:rPr>
+        <w:t xml:space="preserve">   </w:t>
+      </w:r>
+      <w:r>
+        <w:rPr>
+          <w:rFonts w:ascii="Georgia" w:hAnsi="Georgia"/>
+          <w:b/>
+          <w:bCs/>
+          <w:i w:val="false"/>
+          <w:iCs w:val="false"/>
+          <w:sz w:val="16"/>
+          <w:szCs w:val="16"/>
+        </w:rPr>
+        <w:tab/>
+        <w:tab/>
+      </w:r>
+      <w:r>
+        <w:rPr>
+          <w:rFonts w:ascii="Georgia" w:hAnsi="Georgia"/>
+          <w:b/>
+          <w:bCs/>
+          <w:i/>
+          <w:iCs/>
           <w:sz w:val="14"/>
           <w:szCs w:val="14"/>
         </w:rPr>
-        <w:t xml:space="preserve">   </w:t>
-      </w:r>
-      <w:r>
-        <w:rPr>
-          <w:rFonts w:ascii="Georgia" w:hAnsi="Georgia"/>
-          <w:b/>
-          <w:bCs/>
+        <w:t>ns-symbols</w:t>
+      </w:r>
+      <w:r>
+        <w:rPr>
+          <w:rFonts w:ascii="Georgia" w:hAnsi="Georgia"/>
+          <w:b w:val="false"/>
+          <w:bCs w:val="false"/>
+          <w:i w:val="false"/>
+          <w:iCs w:val="false"/>
+          <w:sz w:val="16"/>
+          <w:szCs w:val="16"/>
+        </w:rPr>
+        <w:t xml:space="preserve"> </w:t>
+      </w:r>
+      <w:r>
+        <w:rPr>
+          <w:rFonts w:ascii="Georgia" w:hAnsi="Georgia"/>
+          <w:b w:val="false"/>
+          <w:bCs w:val="false"/>
+          <w:i/>
+          <w:iCs/>
+          <w:sz w:val="16"/>
+          <w:szCs w:val="16"/>
+        </w:rPr>
+        <w:t>ns|</w:t>
+      </w:r>
+      <w:r>
+        <w:rPr>
+          <w:rFonts w:ascii="Andale Mono" w:hAnsi="Andale Mono"/>
+          <w:b w:val="false"/>
+          <w:bCs w:val="false"/>
+          <w:i w:val="false"/>
+          <w:iCs w:val="false"/>
+          <w:sz w:val="16"/>
+          <w:szCs w:val="16"/>
+        </w:rPr>
+        <w:t>:nil</w:t>
+      </w:r>
+    </w:p>
+    <w:p>
+      <w:pPr>
+        <w:pStyle w:val="Normal"/>
+        <w:rPr>
+          <w:sz w:val="16"/>
+          <w:szCs w:val="16"/>
+        </w:rPr>
+      </w:pPr>
+      <w:r>
+        <w:rPr>
+          <w:rFonts w:eastAsia="Songti SC" w:cs="Arial Unicode MS" w:ascii="Georgia" w:hAnsi="Georgia"/>
+          <w:b w:val="false"/>
+          <w:bCs w:val="false"/>
+          <w:i/>
+          <w:iCs/>
+          <w:color w:val="auto"/>
+          <w:kern w:val="2"/>
+          <w:sz w:val="12"/>
+          <w:szCs w:val="12"/>
+          <w:u w:val="none"/>
+          <w:lang w:val="en-US" w:eastAsia="zh-CN" w:bidi="hi-IN"/>
+        </w:rPr>
+        <w:tab/>
+        <w:tab/>
+        <w:tab/>
+        <w:t xml:space="preserve"> </w:t>
+        <w:tab/>
+      </w:r>
+      <w:r>
+        <w:rPr>
+          <w:rFonts w:eastAsia="Songti SC" w:cs="Arial Unicode MS" w:ascii="Georgia" w:hAnsi="Georgia"/>
+          <w:b w:val="false"/>
+          <w:bCs w:val="false"/>
+          <w:i/>
+          <w:iCs/>
+          <w:color w:val="auto"/>
+          <w:kern w:val="2"/>
+          <w:sz w:val="16"/>
+          <w:szCs w:val="16"/>
+          <w:u w:val="none"/>
+          <w:lang w:val="en-US" w:eastAsia="zh-CN" w:bidi="hi-IN"/>
+        </w:rPr>
+        <w:t>list</w:t>
+        <w:tab/>
+        <w:t xml:space="preserve">symbol </w:t>
+      </w:r>
+      <w:r>
+        <w:rPr>
+          <w:rFonts w:eastAsia="Songti SC" w:cs="Arial Unicode MS" w:ascii="Georgia" w:hAnsi="Georgia"/>
+          <w:b w:val="false"/>
+          <w:bCs w:val="false"/>
+          <w:i w:val="false"/>
+          <w:iCs w:val="false"/>
+          <w:color w:val="auto"/>
+          <w:kern w:val="2"/>
+          <w:sz w:val="16"/>
+          <w:szCs w:val="16"/>
+          <w:u w:val="none"/>
+          <w:lang w:val="en-US" w:eastAsia="zh-CN" w:bidi="hi-IN"/>
+        </w:rPr>
+        <w:t>list</w:t>
+      </w:r>
+    </w:p>
+    <w:p>
+      <w:pPr>
+        <w:pStyle w:val="Normal"/>
+        <w:rPr/>
+      </w:pPr>
+      <w:r>
+        <w:rPr>
+          <w:rFonts w:ascii="Georgia" w:hAnsi="Georgia"/>
+          <w:b w:val="false"/>
+          <w:bCs w:val="false"/>
           <w:sz w:val="14"/>
           <w:szCs w:val="14"/>
         </w:rPr>
-        <w:t>mu/nix</w:t>
-        <w:tab/>
-        <w:tab/>
-      </w:r>
-      <w:r>
-        <w:rPr>
-          <w:rFonts w:ascii="Georgia" w:hAnsi="Georgia"/>
-          <w:b/>
-          <w:bCs/>
-          <w:i/>
-          <w:iCs/>
+        <w:t xml:space="preserve">   </w:t>
+      </w:r>
+      <w:r>
+        <w:rPr>
+          <w:rFonts w:ascii="Georgia" w:hAnsi="Georgia"/>
+          <w:b/>
+          <w:bCs/>
           <w:sz w:val="14"/>
           <w:szCs w:val="14"/>
         </w:rPr>
-        <w:t>uname</w:t>
-      </w:r>
-    </w:p>
-    <w:p>
-      <w:pPr>
-        <w:pStyle w:val="Normal"/>
-        <w:rPr/>
-      </w:pPr>
-      <w:r>
-        <w:rPr>
-          <w:rFonts w:ascii="Georgia" w:hAnsi="Georgia"/>
-          <w:b/>
-          <w:bCs/>
+        <w:t>mu/nix</w:t>
+        <w:tab/>
+        <w:tab/>
+      </w:r>
+      <w:r>
+        <w:rPr>
+          <w:rFonts w:ascii="Georgia" w:hAnsi="Georgia"/>
+          <w:b/>
+          <w:bCs/>
+          <w:i/>
+          <w:iCs/>
           <w:sz w:val="14"/>
           <w:szCs w:val="14"/>
         </w:rPr>
-        <w:t xml:space="preserve">   </w:t>
-      </w:r>
+        <w:t>uname</w:t>
+      </w:r>
+    </w:p>
+    <w:p>
+      <w:pPr>
+        <w:pStyle w:val="Normal"/>
+        <w:rPr/>
+      </w:pPr>
       <w:r>
         <w:rPr>
           <w:rFonts w:ascii="Georgia" w:hAnsi="Georgia"/>
@@ -3440,60 +3587,60 @@
           <w:sz w:val="14"/>
           <w:szCs w:val="14"/>
         </w:rPr>
-        <w:t>mu/std</w:t>
-        <w:tab/>
-        <w:tab/>
-      </w:r>
-      <w:r>
-        <w:rPr>
-          <w:rFonts w:ascii="Georgia" w:hAnsi="Georgia"/>
-          <w:b/>
-          <w:bCs/>
-          <w:i/>
-          <w:iCs/>
+        <w:t xml:space="preserve">   </w:t>
+      </w:r>
+      <w:r>
+        <w:rPr>
+          <w:rFonts w:ascii="Georgia" w:hAnsi="Georgia"/>
+          <w:b/>
+          <w:bCs/>
           <w:sz w:val="14"/>
           <w:szCs w:val="14"/>
         </w:rPr>
-        <w:t>command</w:t>
-      </w:r>
-      <w:r>
-        <w:rPr>
-          <w:rFonts w:ascii="Georgia" w:hAnsi="Georgia"/>
+        <w:t>mu/std</w:t>
+        <w:tab/>
+        <w:tab/>
+      </w:r>
+      <w:r>
+        <w:rPr>
+          <w:rFonts w:ascii="Georgia" w:hAnsi="Georgia"/>
+          <w:b/>
+          <w:bCs/>
           <w:i/>
           <w:iCs/>
           <w:sz w:val="14"/>
           <w:szCs w:val="14"/>
         </w:rPr>
-        <w:t xml:space="preserve">, </w:t>
-      </w:r>
-      <w:r>
-        <w:rPr>
-          <w:rFonts w:ascii="Georgia" w:hAnsi="Georgia"/>
-          <w:b/>
-          <w:bCs/>
+        <w:t>command</w:t>
+      </w:r>
+      <w:r>
+        <w:rPr>
+          <w:rFonts w:ascii="Georgia" w:hAnsi="Georgia"/>
           <w:i/>
           <w:iCs/>
           <w:sz w:val="14"/>
           <w:szCs w:val="14"/>
         </w:rPr>
-        <w:t>exit</w:t>
-      </w:r>
-    </w:p>
-    <w:p>
-      <w:pPr>
-        <w:pStyle w:val="Normal"/>
-        <w:rPr/>
-      </w:pPr>
-      <w:r>
-        <w:rPr>
-          <w:rFonts w:ascii="Georgia" w:hAnsi="Georgia"/>
-          <w:b/>
-          <w:bCs/>
+        <w:t xml:space="preserve">, </w:t>
+      </w:r>
+      <w:r>
+        <w:rPr>
+          <w:rFonts w:ascii="Georgia" w:hAnsi="Georgia"/>
+          <w:b/>
+          <w:bCs/>
+          <w:i/>
+          <w:iCs/>
           <w:sz w:val="14"/>
           <w:szCs w:val="14"/>
         </w:rPr>
-        <w:t xml:space="preserve">   </w:t>
-      </w:r>
+        <w:t>exit</w:t>
+      </w:r>
+    </w:p>
+    <w:p>
+      <w:pPr>
+        <w:pStyle w:val="Normal"/>
+        <w:rPr/>
+      </w:pPr>
       <w:r>
         <w:rPr>
           <w:rFonts w:ascii="Georgia" w:hAnsi="Georgia"/>
@@ -3502,169 +3649,206 @@
           <w:sz w:val="14"/>
           <w:szCs w:val="14"/>
         </w:rPr>
-        <w:t>mu/sysinfo</w:t>
-        <w:tab/>
-      </w:r>
-      <w:r>
-        <w:rPr>
-          <w:rFonts w:ascii="Georgia" w:hAnsi="Georgia"/>
-          <w:b/>
-          <w:bCs/>
-          <w:i/>
-          <w:iCs/>
+        <w:t xml:space="preserve">   </w:t>
+      </w:r>
+      <w:r>
+        <w:rPr>
+          <w:rFonts w:ascii="Georgia" w:hAnsi="Georgia"/>
+          <w:b/>
+          <w:bCs/>
           <w:sz w:val="14"/>
           <w:szCs w:val="14"/>
         </w:rPr>
-        <w:t>sysinfo</w:t>
-      </w:r>
-      <w:r>
-        <w:rPr>
-          <w:rFonts w:ascii="Georgia" w:hAnsi="Georgia"/>
+        <w:t>mu/sysinfo</w:t>
+        <w:tab/>
+      </w:r>
+      <w:r>
+        <w:rPr>
+          <w:rFonts w:ascii="Georgia" w:hAnsi="Georgia"/>
+          <w:b/>
+          <w:bCs/>
+          <w:i/>
+          <w:iCs/>
           <w:sz w:val="14"/>
           <w:szCs w:val="14"/>
         </w:rPr>
-        <w:t xml:space="preserve"> (disabled on macOS)</w:t>
-      </w:r>
-    </w:p>
-    <w:p>
-      <w:pPr>
-        <w:pStyle w:val="Normal"/>
-        <w:rPr/>
-      </w:pPr>
-      <w:r>
-        <w:rPr>
-          <w:rFonts w:ascii="Georgia" w:hAnsi="Georgia"/>
-          <w:b/>
-          <w:bCs/>
-          <w:i/>
-          <w:iCs/>
+        <w:t>sysinfo</w:t>
+      </w:r>
+      <w:r>
+        <w:rPr>
+          <w:rFonts w:ascii="Georgia" w:hAnsi="Georgia"/>
           <w:sz w:val="14"/>
           <w:szCs w:val="14"/>
         </w:rPr>
-        <w:t xml:space="preserve">   </w:t>
-      </w:r>
-      <w:r>
-        <w:rPr>
-          <w:rFonts w:ascii="Georgia" w:hAnsi="Georgia"/>
-          <w:b/>
-          <w:bCs/>
+        <w:t xml:space="preserve"> (disabled on macOS)</w:t>
+      </w:r>
+    </w:p>
+    <w:p>
+      <w:pPr>
+        <w:pStyle w:val="Normal"/>
+        <w:rPr/>
+      </w:pPr>
+      <w:r>
+        <w:rPr>
+          <w:rFonts w:ascii="Georgia" w:hAnsi="Georgia"/>
+          <w:b/>
+          <w:bCs/>
+          <w:i/>
+          <w:iCs/>
           <w:sz w:val="14"/>
           <w:szCs w:val="14"/>
-          <w:u w:val="none"/>
-        </w:rPr>
-        <w:t>mu</w:t>
-      </w:r>
-      <w:r>
-        <w:rPr>
-          <w:rFonts w:ascii="Georgia" w:hAnsi="Georgia"/>
-          <w:b/>
-          <w:bCs/>
-          <w:i/>
-          <w:iCs/>
+        </w:rPr>
+        <w:t xml:space="preserve">   </w:t>
+      </w:r>
+      <w:r>
+        <w:rPr>
+          <w:rFonts w:ascii="Georgia" w:hAnsi="Georgia"/>
+          <w:b/>
+          <w:bCs/>
           <w:sz w:val="14"/>
           <w:szCs w:val="14"/>
-        </w:rPr>
-        <w:t>/</w:t>
-      </w:r>
-      <w:r>
-        <w:rPr>
-          <w:rFonts w:ascii="Georgia" w:hAnsi="Georgia"/>
-          <w:b/>
-          <w:bCs/>
+          <w:u w:val="none"/>
+        </w:rPr>
+        <w:t>mu</w:t>
+      </w:r>
+      <w:r>
+        <w:rPr>
+          <w:rFonts w:ascii="Georgia" w:hAnsi="Georgia"/>
+          <w:b/>
+          <w:bCs/>
+          <w:i/>
+          <w:iCs/>
           <w:sz w:val="14"/>
           <w:szCs w:val="14"/>
         </w:rPr>
-        <w:t>prof</w:t>
-        <w:tab/>
-      </w:r>
-      <w:r>
-        <w:rPr>
-          <w:rFonts w:ascii="Georgia" w:hAnsi="Georgia"/>
-          <w:b/>
-          <w:bCs/>
-          <w:i/>
-          <w:iCs/>
+        <w:t>/</w:t>
+      </w:r>
+      <w:r>
+        <w:rPr>
+          <w:rFonts w:ascii="Georgia" w:hAnsi="Georgia"/>
+          <w:b/>
+          <w:bCs/>
           <w:sz w:val="14"/>
           <w:szCs w:val="14"/>
         </w:rPr>
-        <w:t xml:space="preserve">prof-control </w:t>
-      </w:r>
-      <w:r>
-        <w:rPr>
-          <w:rFonts w:ascii="Georgia" w:hAnsi="Georgia"/>
-          <w:b w:val="false"/>
-          <w:bCs w:val="false"/>
+        <w:t>prof</w:t>
+        <w:tab/>
+      </w:r>
+      <w:r>
+        <w:rPr>
+          <w:rFonts w:ascii="Georgia" w:hAnsi="Georgia"/>
+          <w:b/>
+          <w:bCs/>
           <w:i/>
           <w:iCs/>
           <w:sz w:val="14"/>
           <w:szCs w:val="14"/>
         </w:rPr>
-        <w:t>key</w:t>
-        <w:tab/>
-        <w:t>key | vec</w:t>
-        <w:tab/>
-      </w:r>
-      <w:r>
-        <w:rPr>
-          <w:rFonts w:ascii="Andale Mono" w:hAnsi="Andale Mono"/>
-          <w:b w:val="false"/>
-          <w:bCs w:val="false"/>
-          <w:i w:val="false"/>
-          <w:iCs w:val="false"/>
-          <w:sz w:val="12"/>
-          <w:szCs w:val="12"/>
-        </w:rPr>
-        <w:t>:on|:off|:get</w:t>
-      </w:r>
-    </w:p>
-    <w:p>
-      <w:pPr>
-        <w:pStyle w:val="Normal"/>
-        <w:rPr>
-          <w:rFonts w:ascii="Georgia" w:hAnsi="Georgia"/>
+        <w:t xml:space="preserve">prof-control </w:t>
+      </w:r>
+      <w:r>
+        <w:rPr>
+          <w:rFonts w:ascii="Georgia" w:hAnsi="Georgia"/>
+          <w:b w:val="false"/>
+          <w:bCs w:val="false"/>
+          <w:i/>
+          <w:iCs/>
           <w:sz w:val="14"/>
           <w:szCs w:val="14"/>
         </w:rPr>
-      </w:pPr>
-      <w:r>
-        <w:rPr>
-          <w:rFonts w:ascii="Georgia" w:hAnsi="Georgia"/>
-          <w:sz w:val="14"/>
-          <w:szCs w:val="14"/>
-        </w:rPr>
-      </w:r>
-    </w:p>
-    <w:p>
-      <w:pPr>
-        <w:pStyle w:val="Normal"/>
-        <w:rPr>
-          <w:rFonts w:ascii="Georgia" w:hAnsi="Georgia"/>
-          <w:sz w:val="14"/>
-          <w:szCs w:val="14"/>
-        </w:rPr>
-      </w:pPr>
-      <w:r>
-        <w:rPr>
-          <w:rFonts w:ascii="Georgia" w:hAnsi="Georgia"/>
-          <w:sz w:val="14"/>
-          <w:szCs w:val="14"/>
-        </w:rPr>
-      </w:r>
-    </w:p>
-    <w:p>
-      <w:pPr>
-        <w:pStyle w:val="Normal"/>
-        <w:rPr>
-          <w:rFonts w:ascii="Georgia" w:hAnsi="Georgia"/>
-          <w:sz w:val="14"/>
-          <w:szCs w:val="14"/>
-        </w:rPr>
-      </w:pPr>
-      <w:r>
-        <w:rPr>
-          <w:rFonts w:ascii="Georgia" w:hAnsi="Georgia"/>
-          <w:sz w:val="14"/>
-          <w:szCs w:val="14"/>
+        <w:t>key</w:t>
+        <w:tab/>
+        <w:t>key | vec</w:t>
+        <w:tab/>
+      </w:r>
+      <w:r>
+        <w:rPr>
+          <w:rFonts w:ascii="Andale Mono" w:hAnsi="Andale Mono"/>
+          <w:b w:val="false"/>
+          <w:bCs w:val="false"/>
+          <w:i w:val="false"/>
+          <w:iCs w:val="false"/>
+          <w:sz w:val="12"/>
+          <w:szCs w:val="12"/>
+        </w:rPr>
+        <w:t>:on|:off|:get</w:t>
+      </w:r>
+    </w:p>
+    <w:p>
+      <w:pPr>
+        <w:pStyle w:val="Normal"/>
+        <w:rPr>
+          <w:rFonts w:ascii="Andale Mono" w:hAnsi="Andale Mono"/>
+          <w:b w:val="false"/>
+          <w:bCs w:val="false"/>
+          <w:i w:val="false"/>
+          <w:i w:val="false"/>
+          <w:iCs w:val="false"/>
+          <w:sz w:val="12"/>
+          <w:szCs w:val="12"/>
+        </w:rPr>
+      </w:pPr>
+      <w:r>
+        <w:rPr>
+          <w:rFonts w:ascii="Andale Mono" w:hAnsi="Andale Mono"/>
+          <w:b w:val="false"/>
+          <w:bCs w:val="false"/>
+          <w:i w:val="false"/>
+          <w:iCs w:val="false"/>
+          <w:sz w:val="12"/>
+          <w:szCs w:val="12"/>
+        </w:rPr>
+      </w:r>
+    </w:p>
+    <w:p>
+      <w:pPr>
+        <w:pStyle w:val="Normal"/>
+        <w:rPr>
+          <w:rFonts w:ascii="Georgia" w:hAnsi="Georgia"/>
+          <w:b w:val="false"/>
+          <w:bCs w:val="false"/>
+          <w:i w:val="false"/>
+          <w:i w:val="false"/>
+          <w:iCs w:val="false"/>
+          <w:sz w:val="12"/>
+          <w:szCs w:val="12"/>
+        </w:rPr>
+      </w:pPr>
+      <w:r>
+        <w:rPr>
+          <w:rFonts w:ascii="Georgia" w:hAnsi="Georgia"/>
+          <w:b w:val="false"/>
+          <w:bCs w:val="false"/>
+          <w:i w:val="false"/>
+          <w:iCs w:val="false"/>
+          <w:sz w:val="12"/>
+          <w:szCs w:val="12"/>
+        </w:rPr>
+      </w:r>
+    </w:p>
+    <w:p>
+      <w:pPr>
+        <w:pStyle w:val="Normal"/>
+        <w:rPr>
+          <w:rFonts w:ascii="Georgia" w:hAnsi="Georgia"/>
+          <w:b w:val="false"/>
+          <w:bCs w:val="false"/>
+          <w:i w:val="false"/>
+          <w:i w:val="false"/>
+          <w:iCs w:val="false"/>
+          <w:sz w:val="12"/>
+          <w:szCs w:val="12"/>
+        </w:rPr>
+      </w:pPr>
+      <w:r>
+        <w:rPr>
+          <w:rFonts w:ascii="Georgia" w:hAnsi="Georgia"/>
+          <w:b w:val="false"/>
+          <w:bCs w:val="false"/>
+          <w:i w:val="false"/>
+          <w:iCs w:val="false"/>
+          <w:sz w:val="12"/>
+          <w:szCs w:val="12"/>
         </w:rPr>
       </w:r>
     </w:p>
@@ -3688,7 +3872,7 @@
                 <wp:extent cx="635" cy="6292850"/>
                 <wp:effectExtent l="635" t="635" r="635" b="635"/>
                 <wp:wrapNone/>
-                <wp:docPr id="1" name="Line 2"/>
+                <wp:docPr id="2" name="Line 2"/>
                 <a:graphic xmlns:a="http://schemas.openxmlformats.org/drawingml/2006/main">
                   <a:graphicData uri="http://schemas.microsoft.com/office/word/2010/wordprocessingShape">
                     <wps:wsp>
@@ -3730,62 +3914,6 @@
             </w:pict>
           </mc:Fallback>
         </mc:AlternateContent>
-        <mc:AlternateContent>
-          <mc:Choice Requires="wps">
-            <w:drawing>
-              <wp:anchor behindDoc="0" distT="635" distB="635" distL="635" distR="635" simplePos="0" locked="0" layoutInCell="1" allowOverlap="1" relativeHeight="6">
-                <wp:simplePos x="0" y="0"/>
-                <wp:positionH relativeFrom="column">
-                  <wp:posOffset>4445</wp:posOffset>
-                </wp:positionH>
-                <wp:positionV relativeFrom="paragraph">
-                  <wp:posOffset>-5080</wp:posOffset>
-                </wp:positionV>
-                <wp:extent cx="8890" cy="6324600"/>
-                <wp:effectExtent l="635" t="635" r="635" b="635"/>
-                <wp:wrapNone/>
-                <wp:docPr id="2" name="Line 3"/>
-                <a:graphic xmlns:a="http://schemas.openxmlformats.org/drawingml/2006/main">
-                  <a:graphicData uri="http://schemas.microsoft.com/office/word/2010/wordprocessingShape">
-                    <wps:wsp>
-                      <wps:cNvSpPr/>
-                      <wps:spPr>
-                        <a:xfrm>
-                          <a:off x="0" y="0"/>
-                          <a:ext cx="9000" cy="6324480"/>
-                        </a:xfrm>
-                        <a:prstGeom prst="line">
-                          <a:avLst/>
-                        </a:prstGeom>
-                        <a:ln w="0">
-                          <a:solidFill>
-                            <a:srgbClr val="000000"/>
-                          </a:solidFill>
-                        </a:ln>
-                      </wps:spPr>
-                      <wps:style>
-                        <a:lnRef idx="0"/>
-                        <a:fillRef idx="0"/>
-                        <a:effectRef idx="0"/>
-                        <a:fontRef idx="minor"/>
-                      </wps:style>
-                      <wps:bodyPr/>
-                    </wps:wsp>
-                  </a:graphicData>
-                </a:graphic>
-              </wp:anchor>
-            </w:drawing>
-          </mc:Choice>
-          <mc:Fallback>
-            <w:pict>
-              <v:line id="shape_0" from="0.35pt,-0.4pt" to="1pt,497.55pt" ID="Line 3" stroked="t" o:allowincell="f" style="position:absolute">
-                <v:stroke color="black" joinstyle="round" endcap="flat"/>
-                <v:fill o:detectmouseclick="t" on="false"/>
-                <w10:wrap type="none"/>
-              </v:line>
-            </w:pict>
-          </mc:Fallback>
-        </mc:AlternateContent>
       </w:r>
       <w:r>
         <w:rPr>
@@ -3866,17 +3994,17 @@
           <w:rFonts w:ascii="Georgia" w:hAnsi="Georgia"/>
           <w:b w:val="false"/>
           <w:bCs w:val="false"/>
-          <w:sz w:val="16"/>
-          <w:szCs w:val="16"/>
-        </w:rPr>
-      </w:pPr>
-      <w:r>
-        <w:rPr>
-          <w:rFonts w:ascii="Georgia" w:hAnsi="Georgia"/>
-          <w:b w:val="false"/>
-          <w:bCs w:val="false"/>
-          <w:sz w:val="16"/>
-          <w:szCs w:val="16"/>
+          <w:sz w:val="12"/>
+          <w:szCs w:val="12"/>
+        </w:rPr>
+      </w:pPr>
+      <w:r>
+        <w:rPr>
+          <w:rFonts w:ascii="Georgia" w:hAnsi="Georgia"/>
+          <w:b w:val="false"/>
+          <w:bCs w:val="false"/>
+          <w:sz w:val="12"/>
+          <w:szCs w:val="12"/>
         </w:rPr>
       </w:r>
     </w:p>
@@ -3917,17 +4045,17 @@
           <w:rFonts w:ascii="Georgia" w:hAnsi="Georgia"/>
           <w:b w:val="false"/>
           <w:bCs w:val="false"/>
-          <w:sz w:val="16"/>
-          <w:szCs w:val="16"/>
-        </w:rPr>
-      </w:pPr>
-      <w:r>
-        <w:rPr>
-          <w:rFonts w:ascii="Georgia" w:hAnsi="Georgia"/>
-          <w:b w:val="false"/>
-          <w:bCs w:val="false"/>
-          <w:sz w:val="16"/>
-          <w:szCs w:val="16"/>
+          <w:sz w:val="12"/>
+          <w:szCs w:val="12"/>
+        </w:rPr>
+      </w:pPr>
+      <w:r>
+        <w:rPr>
+          <w:rFonts w:ascii="Georgia" w:hAnsi="Georgia"/>
+          <w:b w:val="false"/>
+          <w:bCs w:val="false"/>
+          <w:sz w:val="12"/>
+          <w:szCs w:val="12"/>
         </w:rPr>
       </w:r>
     </w:p>
@@ -3968,17 +4096,17 @@
           <w:rFonts w:ascii="Georgia" w:hAnsi="Georgia"/>
           <w:b w:val="false"/>
           <w:bCs w:val="false"/>
-          <w:sz w:val="16"/>
-          <w:szCs w:val="16"/>
-        </w:rPr>
-      </w:pPr>
-      <w:r>
-        <w:rPr>
-          <w:rFonts w:ascii="Georgia" w:hAnsi="Georgia"/>
-          <w:b w:val="false"/>
-          <w:bCs w:val="false"/>
-          <w:sz w:val="16"/>
-          <w:szCs w:val="16"/>
+          <w:sz w:val="12"/>
+          <w:szCs w:val="12"/>
+        </w:rPr>
+      </w:pPr>
+      <w:r>
+        <w:rPr>
+          <w:rFonts w:ascii="Georgia" w:hAnsi="Georgia"/>
+          <w:b w:val="false"/>
+          <w:bCs w:val="false"/>
+          <w:sz w:val="12"/>
+          <w:szCs w:val="12"/>
         </w:rPr>
       </w:r>
     </w:p>
@@ -4081,8 +4209,8 @@
           <w:i/>
           <w:iCs/>
           <w:color w:val="000000"/>
-          <w:sz w:val="16"/>
-          <w:szCs w:val="16"/>
+          <w:sz w:val="12"/>
+          <w:szCs w:val="12"/>
           <w:shd w:fill="333333" w:val="clear"/>
         </w:rPr>
       </w:pPr>
@@ -4094,8 +4222,8 @@
           <w:i/>
           <w:iCs/>
           <w:color w:val="000000"/>
-          <w:sz w:val="16"/>
-          <w:szCs w:val="16"/>
+          <w:sz w:val="12"/>
+          <w:szCs w:val="12"/>
           <w:shd w:fill="333333" w:val="clear"/>
         </w:rPr>
       </w:r>
@@ -4207,15 +4335,15 @@
         <w:pStyle w:val="Normal"/>
         <w:rPr>
           <w:rFonts w:ascii="Georgia" w:hAnsi="Georgia"/>
-          <w:sz w:val="16"/>
-          <w:szCs w:val="16"/>
-        </w:rPr>
-      </w:pPr>
-      <w:r>
-        <w:rPr>
-          <w:rFonts w:ascii="Georgia" w:hAnsi="Georgia"/>
-          <w:sz w:val="16"/>
-          <w:szCs w:val="16"/>
+          <w:sz w:val="12"/>
+          <w:szCs w:val="12"/>
+        </w:rPr>
+      </w:pPr>
+      <w:r>
+        <w:rPr>
+          <w:rFonts w:ascii="Georgia" w:hAnsi="Georgia"/>
+          <w:sz w:val="12"/>
+          <w:szCs w:val="12"/>
         </w:rPr>
       </w:r>
     </w:p>
@@ -4297,7 +4425,6 @@
         </w:rPr>
         <w:t>list’</w:t>
         <w:tab/>
-        <w:tab/>
       </w:r>
       <w:r>
         <w:rPr>
@@ -4664,15 +4791,15 @@
         <w:pStyle w:val="Normal"/>
         <w:rPr>
           <w:rFonts w:ascii="Georgia" w:hAnsi="Georgia"/>
-          <w:sz w:val="16"/>
-          <w:szCs w:val="16"/>
-        </w:rPr>
-      </w:pPr>
-      <w:r>
-        <w:rPr>
-          <w:rFonts w:ascii="Georgia" w:hAnsi="Georgia"/>
-          <w:sz w:val="16"/>
-          <w:szCs w:val="16"/>
+          <w:sz w:val="12"/>
+          <w:szCs w:val="12"/>
+        </w:rPr>
+      </w:pPr>
+      <w:r>
+        <w:rPr>
+          <w:rFonts w:ascii="Georgia" w:hAnsi="Georgia"/>
+          <w:sz w:val="12"/>
+          <w:szCs w:val="12"/>
         </w:rPr>
       </w:r>
     </w:p>
@@ -4781,17 +4908,17 @@
           <w:rFonts w:ascii="Georgia" w:hAnsi="Georgia"/>
           <w:b/>
           <w:bCs/>
-          <w:sz w:val="16"/>
-          <w:szCs w:val="16"/>
-        </w:rPr>
-      </w:pPr>
-      <w:r>
-        <w:rPr>
-          <w:rFonts w:ascii="Georgia" w:hAnsi="Georgia"/>
-          <w:b/>
-          <w:bCs/>
-          <w:sz w:val="16"/>
-          <w:szCs w:val="16"/>
+          <w:sz w:val="12"/>
+          <w:szCs w:val="12"/>
+        </w:rPr>
+      </w:pPr>
+      <w:r>
+        <w:rPr>
+          <w:rFonts w:ascii="Georgia" w:hAnsi="Georgia"/>
+          <w:b/>
+          <w:bCs/>
+          <w:sz w:val="12"/>
+          <w:szCs w:val="12"/>
         </w:rPr>
       </w:r>
     </w:p>
@@ -5603,19 +5730,19 @@
           <w:i w:val="false"/>
           <w:i w:val="false"/>
           <w:iCs w:val="false"/>
-          <w:sz w:val="16"/>
-          <w:szCs w:val="16"/>
-        </w:rPr>
-      </w:pPr>
-      <w:r>
-        <w:rPr>
-          <w:rFonts w:ascii="Georgia" w:hAnsi="Georgia"/>
-          <w:b w:val="false"/>
-          <w:bCs w:val="false"/>
-          <w:i w:val="false"/>
-          <w:iCs w:val="false"/>
-          <w:sz w:val="16"/>
-          <w:szCs w:val="16"/>
+          <w:sz w:val="12"/>
+          <w:szCs w:val="12"/>
+        </w:rPr>
+      </w:pPr>
+      <w:r>
+        <w:rPr>
+          <w:rFonts w:ascii="Georgia" w:hAnsi="Georgia"/>
+          <w:b w:val="false"/>
+          <w:bCs w:val="false"/>
+          <w:i w:val="false"/>
+          <w:iCs w:val="false"/>
+          <w:sz w:val="12"/>
+          <w:szCs w:val="12"/>
         </w:rPr>
       </w:r>
     </w:p>
@@ -5820,19 +5947,19 @@
           <w:i w:val="false"/>
           <w:i w:val="false"/>
           <w:iCs w:val="false"/>
-          <w:sz w:val="16"/>
-          <w:szCs w:val="16"/>
-        </w:rPr>
-      </w:pPr>
-      <w:r>
-        <w:rPr>
-          <w:rFonts w:ascii="Georgia" w:hAnsi="Georgia"/>
-          <w:b w:val="false"/>
-          <w:bCs w:val="false"/>
-          <w:i w:val="false"/>
-          <w:iCs w:val="false"/>
-          <w:sz w:val="16"/>
-          <w:szCs w:val="16"/>
+          <w:sz w:val="12"/>
+          <w:szCs w:val="12"/>
+        </w:rPr>
+      </w:pPr>
+      <w:r>
+        <w:rPr>
+          <w:rFonts w:ascii="Georgia" w:hAnsi="Georgia"/>
+          <w:b w:val="false"/>
+          <w:bCs w:val="false"/>
+          <w:i w:val="false"/>
+          <w:iCs w:val="false"/>
+          <w:sz w:val="12"/>
+          <w:szCs w:val="12"/>
         </w:rPr>
       </w:r>
     </w:p>
@@ -5934,15 +6061,15 @@
         <w:pStyle w:val="Normal"/>
         <w:rPr>
           <w:rFonts w:ascii="Georgia" w:hAnsi="Georgia"/>
-          <w:sz w:val="16"/>
-          <w:szCs w:val="16"/>
-        </w:rPr>
-      </w:pPr>
-      <w:r>
-        <w:rPr>
-          <w:rFonts w:ascii="Georgia" w:hAnsi="Georgia"/>
-          <w:sz w:val="16"/>
-          <w:szCs w:val="16"/>
+          <w:sz w:val="12"/>
+          <w:szCs w:val="12"/>
+        </w:rPr>
+      </w:pPr>
+      <w:r>
+        <w:rPr>
+          <w:rFonts w:ascii="Georgia" w:hAnsi="Georgia"/>
+          <w:sz w:val="12"/>
+          <w:szCs w:val="12"/>
         </w:rPr>
       </w:r>
     </w:p>
@@ -6166,15 +6293,15 @@
         <w:pStyle w:val="Normal"/>
         <w:rPr>
           <w:rFonts w:ascii="Georgia" w:hAnsi="Georgia"/>
-          <w:sz w:val="16"/>
-          <w:szCs w:val="16"/>
-        </w:rPr>
-      </w:pPr>
-      <w:r>
-        <w:rPr>
-          <w:rFonts w:ascii="Georgia" w:hAnsi="Georgia"/>
-          <w:sz w:val="16"/>
-          <w:szCs w:val="16"/>
+          <w:sz w:val="12"/>
+          <w:szCs w:val="12"/>
+        </w:rPr>
+      </w:pPr>
+      <w:r>
+        <w:rPr>
+          <w:rFonts w:ascii="Georgia" w:hAnsi="Georgia"/>
+          <w:sz w:val="12"/>
+          <w:szCs w:val="12"/>
         </w:rPr>
       </w:r>
     </w:p>
@@ -6243,15 +6370,15 @@
         <w:pStyle w:val="Normal"/>
         <w:rPr>
           <w:rFonts w:ascii="Georgia" w:hAnsi="Georgia"/>
-          <w:sz w:val="16"/>
-          <w:szCs w:val="16"/>
-        </w:rPr>
-      </w:pPr>
-      <w:r>
-        <w:rPr>
-          <w:rFonts w:ascii="Georgia" w:hAnsi="Georgia"/>
-          <w:sz w:val="16"/>
-          <w:szCs w:val="16"/>
+          <w:sz w:val="12"/>
+          <w:szCs w:val="12"/>
+        </w:rPr>
+      </w:pPr>
+      <w:r>
+        <w:rPr>
+          <w:rFonts w:ascii="Georgia" w:hAnsi="Georgia"/>
+          <w:sz w:val="12"/>
+          <w:szCs w:val="12"/>
         </w:rPr>
       </w:r>
     </w:p>
@@ -6410,35 +6537,17 @@
       <w:pPr>
         <w:pStyle w:val="Normal"/>
         <w:rPr>
-          <w:rFonts w:ascii="Andale Mono" w:hAnsi="Andale Mono"/>
-          <w:b w:val="false"/>
-          <w:bCs w:val="false"/>
-          <w:i w:val="false"/>
-          <w:i w:val="false"/>
-          <w:iCs w:val="false"/>
-          <w:caps w:val="false"/>
-          <w:smallCaps w:val="false"/>
-          <w:color w:val="auto"/>
-          <w:spacing w:val="0"/>
-          <w:sz w:val="16"/>
-          <w:szCs w:val="16"/>
-        </w:rPr>
-      </w:pPr>
-      <w:r>
-        <w:rPr>
-          <w:rFonts w:ascii="Andale Mono" w:hAnsi="Andale Mono"/>
-          <w:b w:val="false"/>
-          <w:bCs w:val="false"/>
-          <w:i w:val="false"/>
-          <w:iCs w:val="false"/>
-          <w:caps w:val="false"/>
-          <w:smallCaps w:val="false"/>
-          <w:color w:val="auto"/>
-          <w:spacing w:val="0"/>
-          <w:sz w:val="16"/>
-          <w:szCs w:val="16"/>
-        </w:rPr>
-        <w:t xml:space="preserve"> </w:t>
+          <w:rFonts w:ascii="Georgia" w:hAnsi="Georgia"/>
+          <w:sz w:val="12"/>
+          <w:szCs w:val="12"/>
+        </w:rPr>
+      </w:pPr>
+      <w:r>
+        <w:rPr>
+          <w:rFonts w:ascii="Georgia" w:hAnsi="Georgia"/>
+          <w:sz w:val="12"/>
+          <w:szCs w:val="12"/>
+        </w:rPr>
       </w:r>
     </w:p>
     <w:p>
@@ -6926,174 +7035,371 @@
         <w:rPr>
           <w:b/>
           <w:bCs/>
-        </w:rPr>
-      </w:pPr>
-      <w:r>
-        <w:rPr>
-          <w:b/>
-          <w:bCs/>
-        </w:rPr>
-      </w:r>
-    </w:p>
-    <w:p>
-      <w:pPr>
-        <w:pStyle w:val="Normal"/>
-        <w:rPr>
-          <w:b/>
-          <w:bCs/>
-        </w:rPr>
-      </w:pPr>
-      <w:r>
-        <w:rPr>
-          <w:b/>
-          <w:bCs/>
-        </w:rPr>
-      </w:r>
-    </w:p>
-    <w:p>
-      <w:pPr>
-        <w:pStyle w:val="Normal"/>
-        <w:rPr>
-          <w:rFonts w:ascii="Georgia" w:hAnsi="Georgia"/>
-          <w:b/>
-          <w:bCs/>
-          <w:sz w:val="16"/>
-          <w:szCs w:val="16"/>
-        </w:rPr>
-      </w:pPr>
-      <w:r>
-        <w:rPr>
-          <w:rFonts w:ascii="Georgia" w:hAnsi="Georgia"/>
-          <w:b/>
-          <w:bCs/>
-          <w:sz w:val="16"/>
-          <w:szCs w:val="16"/>
-        </w:rPr>
-      </w:r>
-    </w:p>
-    <w:p>
-      <w:pPr>
-        <w:pStyle w:val="Normal"/>
-        <w:rPr>
-          <w:rFonts w:ascii="Georgia" w:hAnsi="Georgia"/>
-          <w:b/>
-          <w:bCs/>
-          <w:sz w:val="16"/>
-          <w:szCs w:val="16"/>
-        </w:rPr>
-      </w:pPr>
-      <w:r>
-        <w:rPr>
-          <w:rFonts w:ascii="Georgia" w:hAnsi="Georgia"/>
-          <w:b/>
-          <w:bCs/>
-          <w:sz w:val="16"/>
-          <w:szCs w:val="16"/>
-        </w:rPr>
-      </w:r>
-    </w:p>
-    <w:p>
-      <w:pPr>
-        <w:pStyle w:val="Normal"/>
-        <w:rPr>
-          <w:rFonts w:ascii="Georgia" w:hAnsi="Georgia"/>
-          <w:b/>
-          <w:bCs/>
-          <w:sz w:val="16"/>
-          <w:szCs w:val="16"/>
-        </w:rPr>
-      </w:pPr>
-      <w:r>
-        <w:rPr>
-          <w:rFonts w:ascii="Georgia" w:hAnsi="Georgia"/>
-          <w:b/>
-          <w:bCs/>
-          <w:sz w:val="16"/>
-          <w:szCs w:val="16"/>
-        </w:rPr>
-      </w:r>
-    </w:p>
-    <w:p>
-      <w:pPr>
-        <w:pStyle w:val="Normal"/>
-        <w:rPr>
-          <w:rFonts w:ascii="Georgia" w:hAnsi="Georgia"/>
-          <w:b/>
-          <w:bCs/>
-          <w:sz w:val="16"/>
-          <w:szCs w:val="16"/>
-        </w:rPr>
-      </w:pPr>
-      <w:r>
-        <w:rPr>
-          <w:rFonts w:ascii="Georgia" w:hAnsi="Georgia"/>
-          <w:b/>
-          <w:bCs/>
-          <w:sz w:val="16"/>
-          <w:szCs w:val="16"/>
-        </w:rPr>
-      </w:r>
-    </w:p>
-    <w:p>
-      <w:pPr>
-        <w:pStyle w:val="Normal"/>
-        <w:rPr>
-          <w:rFonts w:ascii="Georgia" w:hAnsi="Georgia"/>
-          <w:b/>
-          <w:bCs/>
-          <w:sz w:val="16"/>
-          <w:szCs w:val="16"/>
-        </w:rPr>
-      </w:pPr>
-      <w:r>
-        <w:rPr>
-          <w:rFonts w:ascii="Georgia" w:hAnsi="Georgia"/>
-          <w:b/>
-          <w:bCs/>
-          <w:sz w:val="16"/>
-          <w:szCs w:val="16"/>
-        </w:rPr>
-      </w:r>
-    </w:p>
-    <w:p>
-      <w:pPr>
-        <w:pStyle w:val="Normal"/>
-        <w:rPr>
-          <w:rFonts w:ascii="Georgia" w:hAnsi="Georgia"/>
-          <w:b/>
-          <w:bCs/>
-          <w:sz w:val="16"/>
-          <w:szCs w:val="16"/>
-        </w:rPr>
-      </w:pPr>
-      <w:r>
-        <w:rPr>
-          <w:rFonts w:ascii="Georgia" w:hAnsi="Georgia"/>
-          <w:b/>
-          <w:bCs/>
-          <w:sz w:val="16"/>
-          <w:szCs w:val="16"/>
-        </w:rPr>
-      </w:r>
-    </w:p>
-    <w:p>
-      <w:pPr>
-        <w:pStyle w:val="Normal"/>
-        <w:rPr>
-          <w:rFonts w:ascii="Georgia" w:hAnsi="Georgia"/>
-          <w:b/>
-          <w:bCs/>
-          <w:sz w:val="16"/>
-          <w:szCs w:val="16"/>
-        </w:rPr>
-      </w:pPr>
-      <w:r>
-        <w:rPr>
-          <w:rFonts w:ascii="Georgia" w:hAnsi="Georgia"/>
-          <w:b/>
-          <w:bCs/>
-          <w:sz w:val="16"/>
-          <w:szCs w:val="16"/>
+          <w:sz w:val="12"/>
+          <w:szCs w:val="12"/>
+        </w:rPr>
+      </w:pPr>
+      <w:r>
+        <w:rPr>
+          <w:b/>
+          <w:bCs/>
+          <w:sz w:val="12"/>
+          <w:szCs w:val="12"/>
+        </w:rPr>
+      </w:r>
+    </w:p>
+    <w:p>
+      <w:pPr>
+        <w:pStyle w:val="Normal"/>
+        <w:rPr>
+          <w:b/>
+          <w:bCs/>
+          <w:sz w:val="12"/>
+          <w:szCs w:val="12"/>
+        </w:rPr>
+      </w:pPr>
+      <w:r>
+        <w:rPr>
+          <w:b/>
+          <w:bCs/>
+          <w:sz w:val="12"/>
+          <w:szCs w:val="12"/>
+        </w:rPr>
+      </w:r>
+    </w:p>
+    <w:p>
+      <w:pPr>
+        <w:pStyle w:val="Normal"/>
+        <w:rPr>
+          <w:rFonts w:ascii="Georgia" w:hAnsi="Georgia"/>
+          <w:b/>
+          <w:bCs/>
+          <w:sz w:val="12"/>
+          <w:szCs w:val="12"/>
+        </w:rPr>
+      </w:pPr>
+      <w:r>
+        <w:rPr>
+          <w:rFonts w:ascii="Georgia" w:hAnsi="Georgia"/>
+          <w:b/>
+          <w:bCs/>
+          <w:sz w:val="12"/>
+          <w:szCs w:val="12"/>
+        </w:rPr>
+      </w:r>
+    </w:p>
+    <w:p>
+      <w:pPr>
+        <w:pStyle w:val="Normal"/>
+        <w:rPr>
+          <w:rFonts w:ascii="Georgia" w:hAnsi="Georgia"/>
+          <w:b/>
+          <w:bCs/>
+          <w:sz w:val="12"/>
+          <w:szCs w:val="12"/>
+        </w:rPr>
+      </w:pPr>
+      <w:r>
+        <w:rPr>
+          <w:rFonts w:ascii="Georgia" w:hAnsi="Georgia"/>
+          <w:b/>
+          <w:bCs/>
+          <w:sz w:val="12"/>
+          <w:szCs w:val="12"/>
+        </w:rPr>
+      </w:r>
+    </w:p>
+    <w:p>
+      <w:pPr>
+        <w:pStyle w:val="Normal"/>
+        <w:rPr>
+          <w:rFonts w:ascii="Georgia" w:hAnsi="Georgia"/>
+          <w:b/>
+          <w:bCs/>
+          <w:sz w:val="12"/>
+          <w:szCs w:val="12"/>
+        </w:rPr>
+      </w:pPr>
+      <w:r>
+        <w:rPr>
+          <w:rFonts w:ascii="Georgia" w:hAnsi="Georgia"/>
+          <w:b/>
+          <w:bCs/>
+          <w:sz w:val="12"/>
+          <w:szCs w:val="12"/>
+        </w:rPr>
+      </w:r>
+    </w:p>
+    <w:p>
+      <w:pPr>
+        <w:pStyle w:val="Normal"/>
+        <w:rPr>
+          <w:rFonts w:ascii="Georgia" w:hAnsi="Georgia"/>
+          <w:b/>
+          <w:bCs/>
+          <w:sz w:val="12"/>
+          <w:szCs w:val="12"/>
+        </w:rPr>
+      </w:pPr>
+      <w:r>
+        <w:rPr>
+          <w:rFonts w:ascii="Georgia" w:hAnsi="Georgia"/>
+          <w:b/>
+          <w:bCs/>
+          <w:sz w:val="12"/>
+          <w:szCs w:val="12"/>
+        </w:rPr>
+      </w:r>
+    </w:p>
+    <w:p>
+      <w:pPr>
+        <w:pStyle w:val="Normal"/>
+        <w:rPr>
+          <w:rFonts w:ascii="Georgia" w:hAnsi="Georgia"/>
+          <w:b/>
+          <w:bCs/>
+          <w:sz w:val="12"/>
+          <w:szCs w:val="12"/>
+        </w:rPr>
+      </w:pPr>
+      <w:r>
+        <w:rPr>
+          <w:rFonts w:ascii="Georgia" w:hAnsi="Georgia"/>
+          <w:b/>
+          <w:bCs/>
+          <w:sz w:val="12"/>
+          <w:szCs w:val="12"/>
+        </w:rPr>
+      </w:r>
+    </w:p>
+    <w:p>
+      <w:pPr>
+        <w:pStyle w:val="Normal"/>
+        <w:rPr>
+          <w:rFonts w:ascii="Georgia" w:hAnsi="Georgia"/>
+          <w:b/>
+          <w:bCs/>
+          <w:sz w:val="12"/>
+          <w:szCs w:val="12"/>
+        </w:rPr>
+      </w:pPr>
+      <w:r>
+        <w:rPr>
+          <w:rFonts w:ascii="Georgia" w:hAnsi="Georgia"/>
+          <w:b/>
+          <w:bCs/>
+          <w:sz w:val="12"/>
+          <w:szCs w:val="12"/>
+        </w:rPr>
+      </w:r>
+    </w:p>
+    <w:p>
+      <w:pPr>
+        <w:pStyle w:val="Normal"/>
+        <w:rPr>
+          <w:rFonts w:ascii="Georgia" w:hAnsi="Georgia"/>
+          <w:b/>
+          <w:bCs/>
+          <w:sz w:val="12"/>
+          <w:szCs w:val="12"/>
+        </w:rPr>
+      </w:pPr>
+      <w:r>
+        <w:rPr>
+          <w:rFonts w:ascii="Georgia" w:hAnsi="Georgia"/>
+          <w:b/>
+          <w:bCs/>
+          <w:sz w:val="12"/>
+          <w:szCs w:val="12"/>
+        </w:rPr>
+      </w:r>
+    </w:p>
+    <w:p>
+      <w:pPr>
+        <w:pStyle w:val="Normal"/>
+        <w:rPr>
+          <w:rFonts w:ascii="Georgia" w:hAnsi="Georgia"/>
+          <w:b/>
+          <w:bCs/>
+          <w:sz w:val="12"/>
+          <w:szCs w:val="12"/>
+        </w:rPr>
+      </w:pPr>
+      <w:r>
+        <w:rPr>
+          <w:rFonts w:ascii="Georgia" w:hAnsi="Georgia"/>
+          <w:b/>
+          <w:bCs/>
+          <w:sz w:val="12"/>
+          <w:szCs w:val="12"/>
+        </w:rPr>
+      </w:r>
+    </w:p>
+    <w:p>
+      <w:pPr>
+        <w:pStyle w:val="Normal"/>
+        <w:rPr>
+          <w:rFonts w:ascii="Georgia" w:hAnsi="Georgia"/>
+          <w:b/>
+          <w:bCs/>
+          <w:sz w:val="12"/>
+          <w:szCs w:val="12"/>
+        </w:rPr>
+      </w:pPr>
+      <w:r>
+        <w:rPr>
+          <w:rFonts w:ascii="Georgia" w:hAnsi="Georgia"/>
+          <w:b/>
+          <w:bCs/>
+          <w:sz w:val="12"/>
+          <w:szCs w:val="12"/>
+        </w:rPr>
+      </w:r>
+    </w:p>
+    <w:p>
+      <w:pPr>
+        <w:pStyle w:val="Normal"/>
+        <w:rPr>
+          <w:rFonts w:ascii="Georgia" w:hAnsi="Georgia"/>
+          <w:b/>
+          <w:bCs/>
+          <w:sz w:val="12"/>
+          <w:szCs w:val="12"/>
+        </w:rPr>
+      </w:pPr>
+      <w:r>
+        <w:rPr>
+          <w:rFonts w:ascii="Georgia" w:hAnsi="Georgia"/>
+          <w:b/>
+          <w:bCs/>
+          <w:sz w:val="12"/>
+          <w:szCs w:val="12"/>
+        </w:rPr>
+      </w:r>
+    </w:p>
+    <w:p>
+      <w:pPr>
+        <w:pStyle w:val="Normal"/>
+        <w:rPr>
+          <w:rFonts w:ascii="Georgia" w:hAnsi="Georgia"/>
+          <w:b/>
+          <w:bCs/>
+          <w:sz w:val="12"/>
+          <w:szCs w:val="12"/>
+        </w:rPr>
+      </w:pPr>
+      <w:r>
+        <w:rPr>
+          <w:rFonts w:ascii="Georgia" w:hAnsi="Georgia"/>
+          <w:b/>
+          <w:bCs/>
+          <w:sz w:val="12"/>
+          <w:szCs w:val="12"/>
+        </w:rPr>
+      </w:r>
+    </w:p>
+    <w:p>
+      <w:pPr>
+        <w:pStyle w:val="Normal"/>
+        <w:rPr>
+          <w:rFonts w:ascii="Georgia" w:hAnsi="Georgia"/>
+          <w:b/>
+          <w:bCs/>
+          <w:sz w:val="12"/>
+          <w:szCs w:val="12"/>
+        </w:rPr>
+      </w:pPr>
+      <w:r>
+        <w:rPr>
+          <w:rFonts w:ascii="Georgia" w:hAnsi="Georgia"/>
+          <w:b/>
+          <w:bCs/>
+          <w:sz w:val="12"/>
+          <w:szCs w:val="12"/>
+        </w:rPr>
+      </w:r>
+    </w:p>
+    <w:p>
+      <w:pPr>
+        <w:pStyle w:val="Normal"/>
+        <w:rPr>
+          <w:rFonts w:ascii="Georgia" w:hAnsi="Georgia"/>
+          <w:b/>
+          <w:bCs/>
+          <w:sz w:val="12"/>
+          <w:szCs w:val="12"/>
+        </w:rPr>
+      </w:pPr>
+      <w:r>
+        <w:rPr>
+          <w:rFonts w:ascii="Georgia" w:hAnsi="Georgia"/>
+          <w:b/>
+          <w:bCs/>
+          <w:sz w:val="12"/>
+          <w:szCs w:val="12"/>
+        </w:rPr>
+      </w:r>
+    </w:p>
+    <w:p>
+      <w:pPr>
+        <w:pStyle w:val="Normal"/>
+        <w:rPr>
+          <w:rFonts w:ascii="Georgia" w:hAnsi="Georgia"/>
+          <w:b/>
+          <w:bCs/>
+          <w:sz w:val="12"/>
+          <w:szCs w:val="12"/>
+        </w:rPr>
+      </w:pPr>
+      <w:r>
+        <w:rPr>
+          <w:rFonts w:ascii="Georgia" w:hAnsi="Georgia"/>
+          <w:b/>
+          <w:bCs/>
+          <w:sz w:val="12"/>
+          <w:szCs w:val="12"/>
+        </w:rPr>
+      </w:r>
+    </w:p>
+    <w:p>
+      <w:pPr>
+        <w:pStyle w:val="Normal"/>
+        <w:rPr>
+          <w:rFonts w:ascii="Georgia" w:hAnsi="Georgia"/>
+          <w:b/>
+          <w:bCs/>
+          <w:sz w:val="12"/>
+          <w:szCs w:val="12"/>
+        </w:rPr>
+      </w:pPr>
+      <w:r>
+        <w:rPr>
+          <w:rFonts w:ascii="Georgia" w:hAnsi="Georgia"/>
+          <w:b/>
+          <w:bCs/>
+          <w:sz w:val="12"/>
+          <w:szCs w:val="12"/>
+        </w:rPr>
+      </w:r>
+    </w:p>
+    <w:p>
+      <w:pPr>
+        <w:pStyle w:val="Normal"/>
+        <w:rPr>
+          <w:rFonts w:ascii="Georgia" w:hAnsi="Georgia"/>
+          <w:b/>
+          <w:bCs/>
+          <w:sz w:val="12"/>
+          <w:szCs w:val="12"/>
+        </w:rPr>
+      </w:pPr>
+      <w:r>
+        <w:rPr>
+          <w:rFonts w:ascii="Georgia" w:hAnsi="Georgia"/>
+          <w:b/>
+          <w:bCs/>
+          <w:sz w:val="12"/>
+          <w:szCs w:val="12"/>
         </w:rPr>
       </w:r>
     </w:p>
@@ -7166,15 +7472,15 @@
         <w:pStyle w:val="Normal"/>
         <w:rPr>
           <w:rFonts w:ascii="Georgia" w:hAnsi="Georgia"/>
-          <w:sz w:val="16"/>
-          <w:szCs w:val="16"/>
-        </w:rPr>
-      </w:pPr>
-      <w:r>
-        <w:rPr>
-          <w:rFonts w:ascii="Georgia" w:hAnsi="Georgia"/>
-          <w:sz w:val="16"/>
-          <w:szCs w:val="16"/>
+          <w:sz w:val="12"/>
+          <w:szCs w:val="12"/>
+        </w:rPr>
+      </w:pPr>
+      <w:r>
+        <w:rPr>
+          <w:rFonts w:ascii="Georgia" w:hAnsi="Georgia"/>
+          <w:sz w:val="12"/>
+          <w:szCs w:val="12"/>
         </w:rPr>
       </w:r>
     </w:p>
@@ -7713,15 +8019,15 @@
         <w:pStyle w:val="Normal"/>
         <w:rPr>
           <w:rFonts w:ascii="Georgia" w:hAnsi="Georgia"/>
-          <w:sz w:val="16"/>
-          <w:szCs w:val="16"/>
-        </w:rPr>
-      </w:pPr>
-      <w:r>
-        <w:rPr>
-          <w:rFonts w:ascii="Georgia" w:hAnsi="Georgia"/>
-          <w:sz w:val="16"/>
-          <w:szCs w:val="16"/>
+          <w:sz w:val="12"/>
+          <w:szCs w:val="12"/>
+        </w:rPr>
+      </w:pPr>
+      <w:r>
+        <w:rPr>
+          <w:rFonts w:ascii="Georgia" w:hAnsi="Georgia"/>
+          <w:sz w:val="12"/>
+          <w:szCs w:val="12"/>
         </w:rPr>
       </w:r>
     </w:p>
@@ -7730,7 +8036,7 @@
         <w:pStyle w:val="Normal"/>
         <w:widowControl/>
         <w:suppressAutoHyphens w:val="true"/>
-        <w:overflowPunct w:val="false"/>
+        <w:overflowPunct w:val="true"/>
         <w:bidi w:val="0"/>
         <w:spacing w:before="0" w:after="0"/>
         <w:ind w:hanging="0" w:start="0" w:end="0"/>
@@ -7835,20 +8141,20 @@
           <w:i/>
           <w:i/>
           <w:iCs/>
-          <w:sz w:val="16"/>
-          <w:szCs w:val="16"/>
-          <w:u w:val="none"/>
-        </w:rPr>
-      </w:pPr>
-      <w:r>
-        <w:rPr>
-          <w:rFonts w:ascii="Georgia" w:hAnsi="Georgia"/>
-          <w:b/>
-          <w:bCs/>
-          <w:i/>
-          <w:iCs/>
-          <w:sz w:val="16"/>
-          <w:szCs w:val="16"/>
+          <w:sz w:val="12"/>
+          <w:szCs w:val="12"/>
+          <w:u w:val="none"/>
+        </w:rPr>
+      </w:pPr>
+      <w:r>
+        <w:rPr>
+          <w:rFonts w:ascii="Georgia" w:hAnsi="Georgia"/>
+          <w:b/>
+          <w:bCs/>
+          <w:i/>
+          <w:iCs/>
+          <w:sz w:val="12"/>
+          <w:szCs w:val="12"/>
           <w:u w:val="none"/>
         </w:rPr>
       </w:r>
@@ -9059,17 +9365,17 @@
           <w:i/>
           <w:i/>
           <w:iCs/>
-          <w:sz w:val="16"/>
-          <w:szCs w:val="16"/>
-        </w:rPr>
-      </w:pPr>
-      <w:r>
-        <w:rPr>
-          <w:rFonts w:ascii="Georgia" w:hAnsi="Georgia"/>
-          <w:i/>
-          <w:iCs/>
-          <w:sz w:val="16"/>
-          <w:szCs w:val="16"/>
+          <w:sz w:val="12"/>
+          <w:szCs w:val="12"/>
+        </w:rPr>
+      </w:pPr>
+      <w:r>
+        <w:rPr>
+          <w:rFonts w:ascii="Georgia" w:hAnsi="Georgia"/>
+          <w:i/>
+          <w:iCs/>
+          <w:sz w:val="12"/>
+          <w:szCs w:val="12"/>
         </w:rPr>
       </w:r>
     </w:p>
@@ -9158,17 +9464,17 @@
           <w:rFonts w:ascii="Georgia" w:hAnsi="Georgia"/>
           <w:b/>
           <w:bCs/>
-          <w:sz w:val="16"/>
-          <w:szCs w:val="16"/>
-        </w:rPr>
-      </w:pPr>
-      <w:r>
-        <w:rPr>
-          <w:rFonts w:ascii="Georgia" w:hAnsi="Georgia"/>
-          <w:b/>
-          <w:bCs/>
-          <w:sz w:val="16"/>
-          <w:szCs w:val="16"/>
+          <w:sz w:val="12"/>
+          <w:szCs w:val="12"/>
+        </w:rPr>
+      </w:pPr>
+      <w:r>
+        <w:rPr>
+          <w:rFonts w:ascii="Georgia" w:hAnsi="Georgia"/>
+          <w:b/>
+          <w:bCs/>
+          <w:sz w:val="12"/>
+          <w:szCs w:val="12"/>
         </w:rPr>
       </w:r>
     </w:p>
@@ -9787,17 +10093,17 @@
           <w:i/>
           <w:i/>
           <w:iCs/>
-          <w:sz w:val="16"/>
-          <w:szCs w:val="16"/>
-        </w:rPr>
-      </w:pPr>
-      <w:r>
-        <w:rPr>
-          <w:rFonts w:ascii="Georgia" w:hAnsi="Georgia"/>
-          <w:i/>
-          <w:iCs/>
-          <w:sz w:val="16"/>
-          <w:szCs w:val="16"/>
+          <w:sz w:val="12"/>
+          <w:szCs w:val="12"/>
+        </w:rPr>
+      </w:pPr>
+      <w:r>
+        <w:rPr>
+          <w:rFonts w:ascii="Georgia" w:hAnsi="Georgia"/>
+          <w:i/>
+          <w:iCs/>
+          <w:sz w:val="12"/>
+          <w:szCs w:val="12"/>
         </w:rPr>
       </w:r>
     </w:p>
@@ -9885,15 +10191,15 @@
         <w:pStyle w:val="Normal"/>
         <w:rPr>
           <w:rFonts w:ascii="Georgia" w:hAnsi="Georgia"/>
-          <w:sz w:val="16"/>
-          <w:szCs w:val="16"/>
-        </w:rPr>
-      </w:pPr>
-      <w:r>
-        <w:rPr>
-          <w:rFonts w:ascii="Georgia" w:hAnsi="Georgia"/>
-          <w:sz w:val="16"/>
-          <w:szCs w:val="16"/>
+          <w:sz w:val="12"/>
+          <w:szCs w:val="12"/>
+        </w:rPr>
+      </w:pPr>
+      <w:r>
+        <w:rPr>
+          <w:rFonts w:ascii="Georgia" w:hAnsi="Georgia"/>
+          <w:sz w:val="12"/>
+          <w:szCs w:val="12"/>
         </w:rPr>
       </w:r>
     </w:p>
@@ -10915,20 +11221,20 @@
           <w:i/>
           <w:i/>
           <w:iCs/>
-          <w:sz w:val="16"/>
-          <w:szCs w:val="16"/>
-          <w:u w:val="none"/>
-        </w:rPr>
-      </w:pPr>
-      <w:r>
-        <w:rPr>
-          <w:rFonts w:ascii="Georgia" w:hAnsi="Georgia"/>
-          <w:b w:val="false"/>
-          <w:bCs w:val="false"/>
-          <w:i/>
-          <w:iCs/>
-          <w:sz w:val="16"/>
-          <w:szCs w:val="16"/>
+          <w:sz w:val="12"/>
+          <w:szCs w:val="12"/>
+          <w:u w:val="none"/>
+        </w:rPr>
+      </w:pPr>
+      <w:r>
+        <w:rPr>
+          <w:rFonts w:ascii="Georgia" w:hAnsi="Georgia"/>
+          <w:b w:val="false"/>
+          <w:bCs w:val="false"/>
+          <w:i/>
+          <w:iCs/>
+          <w:sz w:val="12"/>
+          <w:szCs w:val="12"/>
           <w:u w:val="none"/>
         </w:rPr>
       </w:r>
@@ -11060,15 +11366,15 @@
         <w:pStyle w:val="Normal"/>
         <w:rPr>
           <w:rFonts w:ascii="Georgia" w:hAnsi="Georgia"/>
-          <w:sz w:val="16"/>
-          <w:szCs w:val="16"/>
-        </w:rPr>
-      </w:pPr>
-      <w:r>
-        <w:rPr>
-          <w:rFonts w:ascii="Georgia" w:hAnsi="Georgia"/>
-          <w:sz w:val="16"/>
-          <w:szCs w:val="16"/>
+          <w:sz w:val="12"/>
+          <w:szCs w:val="12"/>
+        </w:rPr>
+      </w:pPr>
+      <w:r>
+        <w:rPr>
+          <w:rFonts w:ascii="Georgia" w:hAnsi="Georgia"/>
+          <w:sz w:val="12"/>
+          <w:szCs w:val="12"/>
         </w:rPr>
       </w:r>
     </w:p>
@@ -11240,15 +11546,27 @@
           <w:bCs w:val="false"/>
           <w:i w:val="false"/>
           <w:iCs w:val="false"/>
-          <w:sz w:val="16"/>
-          <w:szCs w:val="16"/>
-          <w:u w:val="none"/>
-        </w:rPr>
-        <w:tab/>
-        <w:tab/>
-        <w:tab/>
-        <w:t xml:space="preserve"> </w:t>
-        <w:tab/>
+          <w:sz w:val="12"/>
+          <w:szCs w:val="12"/>
+          <w:u w:val="none"/>
+        </w:rPr>
+        <w:tab/>
+        <w:tab/>
+        <w:tab/>
+        <w:t xml:space="preserve"> </w:t>
+        <w:tab/>
+      </w:r>
+      <w:r>
+        <w:rPr>
+          <w:rFonts w:ascii="Georgia" w:hAnsi="Georgia"/>
+          <w:b w:val="false"/>
+          <w:bCs w:val="false"/>
+          <w:i w:val="false"/>
+          <w:iCs w:val="false"/>
+          <w:sz w:val="16"/>
+          <w:szCs w:val="16"/>
+          <w:u w:val="none"/>
+        </w:rPr>
         <w:t>from list</w:t>
       </w:r>
     </w:p>
@@ -11656,117 +11974,202 @@
         <w:pStyle w:val="Normal"/>
         <w:rPr>
           <w:rFonts w:ascii="Georgia" w:hAnsi="Georgia"/>
-          <w:sz w:val="16"/>
-          <w:szCs w:val="16"/>
-        </w:rPr>
-      </w:pPr>
-      <w:r>
-        <w:rPr>
-          <w:rFonts w:ascii="Georgia" w:hAnsi="Georgia"/>
-          <w:sz w:val="16"/>
-          <w:szCs w:val="16"/>
-        </w:rPr>
-      </w:r>
-    </w:p>
-    <w:p>
-      <w:pPr>
-        <w:pStyle w:val="Normal"/>
-        <w:rPr>
-          <w:rFonts w:ascii="Georgia" w:hAnsi="Georgia"/>
-          <w:sz w:val="16"/>
-          <w:szCs w:val="16"/>
-        </w:rPr>
-      </w:pPr>
-      <w:r>
-        <w:rPr>
-          <w:rFonts w:ascii="Georgia" w:hAnsi="Georgia"/>
-          <w:sz w:val="16"/>
-          <w:szCs w:val="16"/>
-        </w:rPr>
-      </w:r>
-    </w:p>
-    <w:p>
-      <w:pPr>
-        <w:pStyle w:val="Normal"/>
-        <w:rPr>
-          <w:rFonts w:ascii="Georgia" w:hAnsi="Georgia"/>
-          <w:sz w:val="16"/>
-          <w:szCs w:val="16"/>
-        </w:rPr>
-      </w:pPr>
-      <w:r>
-        <w:rPr>
-          <w:rFonts w:ascii="Georgia" w:hAnsi="Georgia"/>
-          <w:sz w:val="16"/>
-          <w:szCs w:val="16"/>
-        </w:rPr>
-      </w:r>
-    </w:p>
-    <w:p>
-      <w:pPr>
-        <w:pStyle w:val="Normal"/>
-        <w:rPr>
-          <w:rFonts w:ascii="Georgia" w:hAnsi="Georgia"/>
-          <w:sz w:val="16"/>
-          <w:szCs w:val="16"/>
-        </w:rPr>
-      </w:pPr>
-      <w:r>
-        <w:rPr>
-          <w:rFonts w:ascii="Georgia" w:hAnsi="Georgia"/>
-          <w:sz w:val="16"/>
-          <w:szCs w:val="16"/>
-        </w:rPr>
-      </w:r>
-    </w:p>
-    <w:p>
-      <w:pPr>
-        <w:pStyle w:val="Normal"/>
-        <w:rPr>
-          <w:rFonts w:ascii="Georgia" w:hAnsi="Georgia"/>
-          <w:sz w:val="16"/>
-          <w:szCs w:val="16"/>
-        </w:rPr>
-      </w:pPr>
-      <w:r>
-        <w:rPr>
-          <w:rFonts w:ascii="Georgia" w:hAnsi="Georgia"/>
-          <w:sz w:val="16"/>
-          <w:szCs w:val="16"/>
-        </w:rPr>
-      </w:r>
-    </w:p>
-    <w:p>
-      <w:pPr>
-        <w:pStyle w:val="Normal"/>
-        <w:rPr>
-          <w:rFonts w:ascii="Georgia" w:hAnsi="Georgia"/>
-          <w:sz w:val="16"/>
-          <w:szCs w:val="16"/>
-        </w:rPr>
-      </w:pPr>
-      <w:r>
-        <w:rPr>
-          <w:rFonts w:ascii="Georgia" w:hAnsi="Georgia"/>
-          <w:sz w:val="16"/>
-          <w:szCs w:val="16"/>
-        </w:rPr>
-      </w:r>
-    </w:p>
-    <w:p>
-      <w:pPr>
-        <w:pStyle w:val="Normal"/>
-        <w:rPr>
-          <w:rFonts w:ascii="Georgia" w:hAnsi="Georgia"/>
-          <w:sz w:val="16"/>
-          <w:szCs w:val="16"/>
-        </w:rPr>
-      </w:pPr>
-      <w:r>
-        <w:rPr>
-          <w:rFonts w:ascii="Georgia" w:hAnsi="Georgia"/>
-          <w:sz w:val="16"/>
-          <w:szCs w:val="16"/>
+          <w:sz w:val="12"/>
+          <w:szCs w:val="12"/>
+        </w:rPr>
+      </w:pPr>
+      <w:r>
+        <w:rPr>
+          <w:rFonts w:ascii="Georgia" w:hAnsi="Georgia"/>
+          <w:sz w:val="12"/>
+          <w:szCs w:val="12"/>
+        </w:rPr>
+      </w:r>
+    </w:p>
+    <w:p>
+      <w:pPr>
+        <w:pStyle w:val="Normal"/>
+        <w:rPr>
+          <w:rFonts w:ascii="Georgia" w:hAnsi="Georgia"/>
+          <w:sz w:val="12"/>
+          <w:szCs w:val="12"/>
+        </w:rPr>
+      </w:pPr>
+      <w:r>
+        <w:rPr>
+          <w:rFonts w:ascii="Georgia" w:hAnsi="Georgia"/>
+          <w:sz w:val="12"/>
+          <w:szCs w:val="12"/>
+        </w:rPr>
+      </w:r>
+    </w:p>
+    <w:p>
+      <w:pPr>
+        <w:pStyle w:val="Normal"/>
+        <w:rPr>
+          <w:rFonts w:ascii="Georgia" w:hAnsi="Georgia"/>
+          <w:sz w:val="12"/>
+          <w:szCs w:val="12"/>
+        </w:rPr>
+      </w:pPr>
+      <w:r>
+        <w:rPr>
+          <w:rFonts w:ascii="Georgia" w:hAnsi="Georgia"/>
+          <w:sz w:val="12"/>
+          <w:szCs w:val="12"/>
+        </w:rPr>
+      </w:r>
+    </w:p>
+    <w:p>
+      <w:pPr>
+        <w:pStyle w:val="Normal"/>
+        <w:rPr>
+          <w:rFonts w:ascii="Georgia" w:hAnsi="Georgia"/>
+          <w:sz w:val="12"/>
+          <w:szCs w:val="12"/>
+        </w:rPr>
+      </w:pPr>
+      <w:r>
+        <w:rPr>
+          <w:rFonts w:ascii="Georgia" w:hAnsi="Georgia"/>
+          <w:sz w:val="12"/>
+          <w:szCs w:val="12"/>
+        </w:rPr>
+      </w:r>
+    </w:p>
+    <w:p>
+      <w:pPr>
+        <w:pStyle w:val="Normal"/>
+        <w:rPr>
+          <w:rFonts w:ascii="Georgia" w:hAnsi="Georgia"/>
+          <w:sz w:val="12"/>
+          <w:szCs w:val="12"/>
+        </w:rPr>
+      </w:pPr>
+      <w:r>
+        <w:rPr>
+          <w:rFonts w:ascii="Georgia" w:hAnsi="Georgia"/>
+          <w:sz w:val="12"/>
+          <w:szCs w:val="12"/>
+        </w:rPr>
+      </w:r>
+    </w:p>
+    <w:p>
+      <w:pPr>
+        <w:pStyle w:val="Normal"/>
+        <w:rPr>
+          <w:rFonts w:ascii="Georgia" w:hAnsi="Georgia"/>
+          <w:sz w:val="12"/>
+          <w:szCs w:val="12"/>
+        </w:rPr>
+      </w:pPr>
+      <w:r>
+        <w:rPr>
+          <w:rFonts w:ascii="Georgia" w:hAnsi="Georgia"/>
+          <w:sz w:val="12"/>
+          <w:szCs w:val="12"/>
+        </w:rPr>
+      </w:r>
+    </w:p>
+    <w:p>
+      <w:pPr>
+        <w:pStyle w:val="Normal"/>
+        <w:rPr>
+          <w:rFonts w:ascii="Georgia" w:hAnsi="Georgia"/>
+          <w:sz w:val="12"/>
+          <w:szCs w:val="12"/>
+        </w:rPr>
+      </w:pPr>
+      <w:r>
+        <w:rPr>
+          <w:rFonts w:ascii="Georgia" w:hAnsi="Georgia"/>
+          <w:sz w:val="12"/>
+          <w:szCs w:val="12"/>
+        </w:rPr>
+      </w:r>
+    </w:p>
+    <w:p>
+      <w:pPr>
+        <w:pStyle w:val="Normal"/>
+        <w:rPr>
+          <w:rFonts w:ascii="Georgia" w:hAnsi="Georgia"/>
+          <w:sz w:val="12"/>
+          <w:szCs w:val="12"/>
+        </w:rPr>
+      </w:pPr>
+      <w:r>
+        <w:rPr>
+          <w:rFonts w:ascii="Georgia" w:hAnsi="Georgia"/>
+          <w:sz w:val="12"/>
+          <w:szCs w:val="12"/>
+        </w:rPr>
+      </w:r>
+    </w:p>
+    <w:p>
+      <w:pPr>
+        <w:pStyle w:val="Normal"/>
+        <w:rPr>
+          <w:rFonts w:ascii="Georgia" w:hAnsi="Georgia"/>
+          <w:sz w:val="12"/>
+          <w:szCs w:val="12"/>
+        </w:rPr>
+      </w:pPr>
+      <w:r>
+        <w:rPr>
+          <w:rFonts w:ascii="Georgia" w:hAnsi="Georgia"/>
+          <w:sz w:val="12"/>
+          <w:szCs w:val="12"/>
+        </w:rPr>
+      </w:r>
+    </w:p>
+    <w:p>
+      <w:pPr>
+        <w:pStyle w:val="Normal"/>
+        <w:rPr>
+          <w:rFonts w:ascii="Georgia" w:hAnsi="Georgia"/>
+          <w:sz w:val="12"/>
+          <w:szCs w:val="12"/>
+        </w:rPr>
+      </w:pPr>
+      <w:r>
+        <w:rPr>
+          <w:rFonts w:ascii="Georgia" w:hAnsi="Georgia"/>
+          <w:sz w:val="12"/>
+          <w:szCs w:val="12"/>
+        </w:rPr>
+      </w:r>
+    </w:p>
+    <w:p>
+      <w:pPr>
+        <w:pStyle w:val="Normal"/>
+        <w:rPr>
+          <w:rFonts w:ascii="Georgia" w:hAnsi="Georgia"/>
+          <w:sz w:val="12"/>
+          <w:szCs w:val="12"/>
+        </w:rPr>
+      </w:pPr>
+      <w:r>
+        <w:rPr>
+          <w:rFonts w:ascii="Georgia" w:hAnsi="Georgia"/>
+          <w:sz w:val="12"/>
+          <w:szCs w:val="12"/>
+        </w:rPr>
+      </w:r>
+    </w:p>
+    <w:p>
+      <w:pPr>
+        <w:pStyle w:val="Normal"/>
+        <w:rPr>
+          <w:rFonts w:ascii="Georgia" w:hAnsi="Georgia"/>
+          <w:sz w:val="12"/>
+          <w:szCs w:val="12"/>
+        </w:rPr>
+      </w:pPr>
+      <w:r>
+        <w:rPr>
+          <w:rFonts w:ascii="Georgia" w:hAnsi="Georgia"/>
+          <w:sz w:val="12"/>
+          <w:szCs w:val="12"/>
         </w:rPr>
       </w:r>
     </w:p>
@@ -11800,12 +12203,12 @@
               <wp:anchor behindDoc="0" distT="635" distB="635" distL="635" distR="635" simplePos="0" locked="0" layoutInCell="1" allowOverlap="1" relativeHeight="2">
                 <wp:simplePos x="0" y="0"/>
                 <wp:positionH relativeFrom="column">
-                  <wp:posOffset>2863850</wp:posOffset>
+                  <wp:posOffset>2854960</wp:posOffset>
                 </wp:positionH>
                 <wp:positionV relativeFrom="paragraph">
-                  <wp:posOffset>24130</wp:posOffset>
+                  <wp:posOffset>-20320</wp:posOffset>
                 </wp:positionV>
-                <wp:extent cx="635" cy="6247765"/>
+                <wp:extent cx="8890" cy="6292215"/>
                 <wp:effectExtent l="635" t="635" r="635" b="635"/>
                 <wp:wrapNone/>
                 <wp:docPr id="3" name="Line 4"/>
@@ -11814,9 +12217,9 @@
                     <wps:wsp>
                       <wps:cNvSpPr/>
                       <wps:spPr>
-                        <a:xfrm flipH="1">
+                        <a:xfrm>
                           <a:off x="0" y="0"/>
-                          <a:ext cx="720" cy="6247800"/>
+                          <a:ext cx="9000" cy="6292080"/>
                         </a:xfrm>
                         <a:prstGeom prst="line">
                           <a:avLst/>
@@ -11838,7 +12241,7 @@
                           <w:p>
                             <w:pPr>
                               <w:pStyle w:val="FrameContents"/>
-                              <w:overflowPunct w:val="true"/>
+                              <w:overflowPunct w:val="false"/>
                               <w:jc w:val="start"/>
                               <w:rPr>
                                 <w:color w:val="000000"/>
@@ -11865,7 +12268,7 @@
           </mc:Choice>
           <mc:Fallback>
             <w:pict>
-              <v:line id="shape_0" from="225.5pt,1.9pt" to="225.5pt,493.8pt" ID="Line 4" stroked="t" o:allowincell="f" style="position:absolute;flip:x">
+              <v:line id="shape_0" from="224.8pt,-1.6pt" to="225.45pt,493.8pt" ID="Line 4" stroked="t" o:allowincell="f" style="position:absolute">
                 <v:stroke color="black" joinstyle="round" endcap="flat"/>
                 <v:fill o:detectmouseclick="t" on="false"/>
                 <v:textbox>
@@ -11873,7 +12276,7 @@
                     <w:p>
                       <w:pPr>
                         <w:pStyle w:val="FrameContents"/>
-                        <w:overflowPunct w:val="true"/>
+                        <w:overflowPunct w:val="false"/>
                         <w:jc w:val="start"/>
                         <w:rPr>
                           <w:color w:val="000000"/>
@@ -11936,7 +12339,7 @@
           <w:u w:val="none"/>
           <w:shd w:fill="333333" w:val="clear"/>
         </w:rPr>
-        <w:t>stream</w:t>
+        <w:t xml:space="preserve">streams                                           </w:t>
       </w:r>
       <w:r>
         <w:rPr>
@@ -11949,21 +12352,6 @@
           <w:sz w:val="20"/>
           <w:szCs w:val="20"/>
           <w:u w:val="none"/>
-          <w:shd w:fill="333333" w:val="clear"/>
-        </w:rPr>
-        <w:t xml:space="preserve">s                                           </w:t>
-      </w:r>
-      <w:r>
-        <w:rPr>
-          <w:rFonts w:ascii="Georgia" w:hAnsi="Georgia"/>
-          <w:b/>
-          <w:bCs/>
-          <w:i/>
-          <w:iCs/>
-          <w:color w:val="FFFFFF"/>
-          <w:sz w:val="20"/>
-          <w:szCs w:val="20"/>
-          <w:u w:val="none"/>
           <w:shd w:fill="auto" w:val="clear"/>
         </w:rPr>
         <w:t>.</w:t>
@@ -11981,47 +12369,32 @@
           <w:u w:val="none"/>
           <w:shd w:fill="333333" w:val="clear"/>
         </w:rPr>
-        <w:t xml:space="preserve"> </w:t>
-      </w:r>
-      <w:r>
-        <w:rPr>
-          <w:rFonts w:ascii="Georgia" w:hAnsi="Georgia"/>
-          <w:b/>
-          <w:bCs/>
-          <w:i/>
-          <w:iCs/>
-          <w:color w:val="000000"/>
-          <w:sz w:val="20"/>
-          <w:szCs w:val="20"/>
-          <w:u w:val="none"/>
-          <w:shd w:fill="333333" w:val="clear"/>
-        </w:rPr>
-        <w:t xml:space="preserve">                                          </w:t>
-      </w:r>
-    </w:p>
-    <w:p>
-      <w:pPr>
-        <w:pStyle w:val="Normal"/>
-        <w:rPr>
-          <w:rFonts w:ascii="Georgia" w:hAnsi="Georgia"/>
-          <w:b/>
-          <w:bCs/>
-          <w:i w:val="false"/>
-          <w:i w:val="false"/>
-          <w:iCs w:val="false"/>
-          <w:sz w:val="16"/>
-          <w:szCs w:val="16"/>
-        </w:rPr>
-      </w:pPr>
-      <w:r>
-        <w:rPr>
-          <w:rFonts w:ascii="Georgia" w:hAnsi="Georgia"/>
-          <w:b/>
-          <w:bCs/>
-          <w:i w:val="false"/>
-          <w:iCs w:val="false"/>
-          <w:sz w:val="16"/>
-          <w:szCs w:val="16"/>
+        <w:t xml:space="preserve">                                           </w:t>
+      </w:r>
+    </w:p>
+    <w:p>
+      <w:pPr>
+        <w:pStyle w:val="Normal"/>
+        <w:rPr>
+          <w:rFonts w:ascii="Georgia" w:hAnsi="Georgia"/>
+          <w:b/>
+          <w:bCs/>
+          <w:i w:val="false"/>
+          <w:i w:val="false"/>
+          <w:iCs w:val="false"/>
+          <w:sz w:val="12"/>
+          <w:szCs w:val="12"/>
+        </w:rPr>
+      </w:pPr>
+      <w:r>
+        <w:rPr>
+          <w:rFonts w:ascii="Georgia" w:hAnsi="Georgia"/>
+          <w:b/>
+          <w:bCs/>
+          <w:i w:val="false"/>
+          <w:iCs w:val="false"/>
+          <w:sz w:val="12"/>
+          <w:szCs w:val="12"/>
         </w:rPr>
       </w:r>
     </w:p>
@@ -12117,7 +12490,7 @@
           <w:sz w:val="16"/>
           <w:szCs w:val="16"/>
         </w:rPr>
-        <w:t xml:space="preserve"> stre</w:t>
+        <w:t xml:space="preserve"> str</w:t>
       </w:r>
       <w:bookmarkEnd w:id="2"/>
       <w:r>
@@ -12130,7 +12503,7 @@
           <w:sz w:val="16"/>
           <w:szCs w:val="16"/>
         </w:rPr>
-        <w:t>am</w:t>
+        <w:t>eam</w:t>
       </w:r>
     </w:p>
     <w:p>
@@ -12308,19 +12681,19 @@
           <w:i/>
           <w:i/>
           <w:iCs/>
-          <w:sz w:val="16"/>
-          <w:szCs w:val="16"/>
-        </w:rPr>
-      </w:pPr>
-      <w:r>
-        <w:rPr>
-          <w:rFonts w:ascii="Georgia" w:hAnsi="Georgia"/>
-          <w:b w:val="false"/>
-          <w:bCs w:val="false"/>
-          <w:i/>
-          <w:iCs/>
-          <w:sz w:val="16"/>
-          <w:szCs w:val="16"/>
+          <w:sz w:val="12"/>
+          <w:szCs w:val="12"/>
+        </w:rPr>
+      </w:pPr>
+      <w:r>
+        <w:rPr>
+          <w:rFonts w:ascii="Georgia" w:hAnsi="Georgia"/>
+          <w:b w:val="false"/>
+          <w:bCs w:val="false"/>
+          <w:i/>
+          <w:iCs/>
+          <w:sz w:val="12"/>
+          <w:szCs w:val="12"/>
         </w:rPr>
       </w:r>
     </w:p>
@@ -12502,19 +12875,19 @@
           <w:i/>
           <w:i/>
           <w:iCs/>
-          <w:sz w:val="16"/>
-          <w:szCs w:val="16"/>
-        </w:rPr>
-      </w:pPr>
-      <w:r>
-        <w:rPr>
-          <w:rFonts w:ascii="Georgia" w:hAnsi="Georgia"/>
-          <w:b w:val="false"/>
-          <w:bCs w:val="false"/>
-          <w:i/>
-          <w:iCs/>
-          <w:sz w:val="16"/>
-          <w:szCs w:val="16"/>
+          <w:sz w:val="12"/>
+          <w:szCs w:val="12"/>
+        </w:rPr>
+      </w:pPr>
+      <w:r>
+        <w:rPr>
+          <w:rFonts w:ascii="Georgia" w:hAnsi="Georgia"/>
+          <w:b w:val="false"/>
+          <w:bCs w:val="false"/>
+          <w:i/>
+          <w:iCs/>
+          <w:sz w:val="12"/>
+          <w:szCs w:val="12"/>
         </w:rPr>
       </w:r>
     </w:p>
@@ -12654,19 +13027,19 @@
           <w:i w:val="false"/>
           <w:i w:val="false"/>
           <w:iCs w:val="false"/>
-          <w:sz w:val="16"/>
-          <w:szCs w:val="16"/>
-        </w:rPr>
-      </w:pPr>
-      <w:r>
-        <w:rPr>
-          <w:rFonts w:ascii="Georgia" w:hAnsi="Georgia"/>
-          <w:b/>
-          <w:bCs/>
-          <w:i w:val="false"/>
-          <w:iCs w:val="false"/>
-          <w:sz w:val="16"/>
-          <w:szCs w:val="16"/>
+          <w:sz w:val="12"/>
+          <w:szCs w:val="12"/>
+        </w:rPr>
+      </w:pPr>
+      <w:r>
+        <w:rPr>
+          <w:rFonts w:ascii="Georgia" w:hAnsi="Georgia"/>
+          <w:b/>
+          <w:bCs/>
+          <w:i w:val="false"/>
+          <w:iCs w:val="false"/>
+          <w:sz w:val="12"/>
+          <w:szCs w:val="12"/>
         </w:rPr>
       </w:r>
     </w:p>
@@ -14367,19 +14740,19 @@
           <w:i w:val="false"/>
           <w:i w:val="false"/>
           <w:iCs w:val="false"/>
-          <w:sz w:val="16"/>
-          <w:szCs w:val="16"/>
-        </w:rPr>
-      </w:pPr>
-      <w:r>
-        <w:rPr>
-          <w:rFonts w:ascii="Georgia" w:hAnsi="Georgia"/>
-          <w:b w:val="false"/>
-          <w:bCs w:val="false"/>
-          <w:i w:val="false"/>
-          <w:iCs w:val="false"/>
-          <w:sz w:val="16"/>
-          <w:szCs w:val="16"/>
+          <w:sz w:val="12"/>
+          <w:szCs w:val="12"/>
+        </w:rPr>
+      </w:pPr>
+      <w:r>
+        <w:rPr>
+          <w:rFonts w:ascii="Georgia" w:hAnsi="Georgia"/>
+          <w:b w:val="false"/>
+          <w:bCs w:val="false"/>
+          <w:i w:val="false"/>
+          <w:iCs w:val="false"/>
+          <w:sz w:val="12"/>
+          <w:szCs w:val="12"/>
         </w:rPr>
       </w:r>
     </w:p>
@@ -14496,15 +14869,15 @@
         <w:pStyle w:val="Normal"/>
         <w:rPr>
           <w:rFonts w:ascii="Georgia" w:hAnsi="Georgia"/>
-          <w:sz w:val="16"/>
-          <w:szCs w:val="16"/>
-        </w:rPr>
-      </w:pPr>
-      <w:r>
-        <w:rPr>
-          <w:rFonts w:ascii="Georgia" w:hAnsi="Georgia"/>
-          <w:sz w:val="16"/>
-          <w:szCs w:val="16"/>
+          <w:sz w:val="12"/>
+          <w:szCs w:val="12"/>
+        </w:rPr>
+      </w:pPr>
+      <w:r>
+        <w:rPr>
+          <w:rFonts w:ascii="Georgia" w:hAnsi="Georgia"/>
+          <w:sz w:val="12"/>
+          <w:szCs w:val="12"/>
         </w:rPr>
       </w:r>
     </w:p>
@@ -14549,15 +14922,15 @@
         <w:pStyle w:val="Normal"/>
         <w:rPr>
           <w:rFonts w:ascii="Georgia" w:hAnsi="Georgia"/>
-          <w:sz w:val="16"/>
-          <w:szCs w:val="16"/>
-        </w:rPr>
-      </w:pPr>
-      <w:r>
-        <w:rPr>
-          <w:rFonts w:ascii="Georgia" w:hAnsi="Georgia"/>
-          <w:sz w:val="16"/>
-          <w:szCs w:val="16"/>
+          <w:sz w:val="12"/>
+          <w:szCs w:val="12"/>
+        </w:rPr>
+      </w:pPr>
+      <w:r>
+        <w:rPr>
+          <w:rFonts w:ascii="Georgia" w:hAnsi="Georgia"/>
+          <w:sz w:val="12"/>
+          <w:szCs w:val="12"/>
         </w:rPr>
       </w:r>
     </w:p>
@@ -14965,13 +15338,20 @@
       <w:r>
         <w:rPr>
           <w:rFonts w:ascii="Georgia" w:hAnsi="Georgia"/>
-          <w:sz w:val="16"/>
-          <w:szCs w:val="16"/>
-        </w:rPr>
-        <w:tab/>
-        <w:tab/>
-        <w:tab/>
-        <w:tab/>
+          <w:sz w:val="12"/>
+          <w:szCs w:val="12"/>
+        </w:rPr>
+        <w:tab/>
+        <w:tab/>
+        <w:tab/>
+        <w:tab/>
+      </w:r>
+      <w:r>
+        <w:rPr>
+          <w:rFonts w:ascii="Georgia" w:hAnsi="Georgia"/>
+          <w:sz w:val="16"/>
+          <w:szCs w:val="16"/>
+        </w:rPr>
         <w:t xml:space="preserve">in </w:t>
       </w:r>
       <w:r>
@@ -15390,210 +15770,248 @@
       <w:pPr>
         <w:pStyle w:val="Normal"/>
         <w:rPr>
-          <w:sz w:val="16"/>
-          <w:szCs w:val="16"/>
-        </w:rPr>
-      </w:pPr>
-      <w:r>
-        <w:rPr>
-          <w:rFonts w:ascii="Georgia" w:hAnsi="Georgia"/>
-          <w:b/>
-          <w:bCs/>
-          <w:i w:val="false"/>
-          <w:iCs w:val="false"/>
-          <w:sz w:val="16"/>
-          <w:szCs w:val="16"/>
-        </w:rPr>
-        <w:t xml:space="preserve">   </w:t>
-      </w:r>
-      <w:r>
-        <w:rPr>
-          <w:rFonts w:ascii="Georgia" w:hAnsi="Georgia"/>
-          <w:b/>
-          <w:bCs/>
-          <w:i/>
-          <w:iCs/>
-          <w:sz w:val="16"/>
-          <w:szCs w:val="16"/>
-        </w:rPr>
-        <w:t>namespace-symbols</w:t>
-      </w:r>
-      <w:r>
-        <w:rPr>
-          <w:rFonts w:ascii="Georgia" w:hAnsi="Georgia"/>
-          <w:b w:val="false"/>
-          <w:bCs w:val="false"/>
-          <w:i w:val="false"/>
-          <w:iCs w:val="false"/>
-          <w:sz w:val="16"/>
-          <w:szCs w:val="16"/>
-        </w:rPr>
-        <w:t xml:space="preserve"> </w:t>
-      </w:r>
-      <w:r>
-        <w:rPr>
-          <w:rFonts w:ascii="Georgia" w:hAnsi="Georgia"/>
-          <w:b w:val="false"/>
-          <w:bCs w:val="false"/>
-          <w:i/>
-          <w:iCs/>
-          <w:sz w:val="16"/>
-          <w:szCs w:val="16"/>
-        </w:rPr>
-        <w:t>ns|</w:t>
-      </w:r>
-      <w:r>
-        <w:rPr>
-          <w:rFonts w:ascii="Andale Mono" w:hAnsi="Andale Mono"/>
-          <w:b w:val="false"/>
-          <w:bCs w:val="false"/>
-          <w:i w:val="false"/>
-          <w:iCs w:val="false"/>
-          <w:sz w:val="16"/>
-          <w:szCs w:val="16"/>
-        </w:rPr>
-        <w:t>:nil</w:t>
-      </w:r>
-    </w:p>
-    <w:p>
-      <w:pPr>
-        <w:pStyle w:val="Normal"/>
-        <w:rPr>
-          <w:sz w:val="16"/>
-          <w:szCs w:val="16"/>
-        </w:rPr>
-      </w:pPr>
-      <w:r>
-        <w:rPr>
-          <w:rFonts w:ascii="Georgia" w:hAnsi="Georgia"/>
-          <w:b w:val="false"/>
-          <w:bCs w:val="false"/>
-          <w:i/>
-          <w:iCs/>
-          <w:sz w:val="16"/>
-          <w:szCs w:val="16"/>
-        </w:rPr>
-        <w:tab/>
-        <w:tab/>
-        <w:tab/>
-        <w:t xml:space="preserve"> list</w:t>
-        <w:tab/>
-        <w:t xml:space="preserve">symbol </w:t>
-      </w:r>
-      <w:r>
-        <w:rPr>
-          <w:rFonts w:ascii="Georgia" w:hAnsi="Georgia"/>
-          <w:b w:val="false"/>
-          <w:bCs w:val="false"/>
-          <w:i w:val="false"/>
-          <w:iCs w:val="false"/>
-          <w:sz w:val="16"/>
-          <w:szCs w:val="16"/>
-        </w:rPr>
-        <w:t>list</w:t>
-      </w:r>
-    </w:p>
-    <w:p>
-      <w:pPr>
-        <w:pStyle w:val="Normal"/>
-        <w:rPr>
-          <w:rFonts w:ascii="Georgia" w:hAnsi="Georgia"/>
-          <w:b w:val="false"/>
-          <w:bCs w:val="false"/>
-          <w:i w:val="false"/>
-          <w:i w:val="false"/>
-          <w:iCs w:val="false"/>
-          <w:sz w:val="16"/>
-          <w:szCs w:val="16"/>
-        </w:rPr>
-      </w:pPr>
-      <w:r>
-        <w:rPr>
-          <w:rFonts w:ascii="Georgia" w:hAnsi="Georgia"/>
-          <w:b w:val="false"/>
-          <w:bCs w:val="false"/>
-          <w:i w:val="false"/>
-          <w:iCs w:val="false"/>
-          <w:sz w:val="16"/>
-          <w:szCs w:val="16"/>
-        </w:rPr>
-      </w:r>
-    </w:p>
-    <w:p>
-      <w:pPr>
-        <w:pStyle w:val="Normal"/>
-        <w:rPr>
-          <w:rFonts w:ascii="Georgia" w:hAnsi="Georgia"/>
-          <w:b w:val="false"/>
-          <w:bCs w:val="false"/>
-          <w:i w:val="false"/>
-          <w:i w:val="false"/>
-          <w:iCs w:val="false"/>
-          <w:sz w:val="16"/>
-          <w:szCs w:val="16"/>
-        </w:rPr>
-      </w:pPr>
-      <w:r>
-        <w:rPr>
-          <w:rFonts w:ascii="Georgia" w:hAnsi="Georgia"/>
-          <w:b w:val="false"/>
-          <w:bCs w:val="false"/>
-          <w:i w:val="false"/>
-          <w:iCs w:val="false"/>
-          <w:sz w:val="16"/>
-          <w:szCs w:val="16"/>
-        </w:rPr>
-      </w:r>
-    </w:p>
-    <w:p>
-      <w:pPr>
-        <w:pStyle w:val="Normal"/>
-        <w:rPr>
-          <w:rFonts w:ascii="Georgia" w:hAnsi="Georgia"/>
-          <w:b w:val="false"/>
-          <w:bCs w:val="false"/>
-          <w:i w:val="false"/>
-          <w:i w:val="false"/>
-          <w:iCs w:val="false"/>
-          <w:sz w:val="16"/>
-          <w:szCs w:val="16"/>
-        </w:rPr>
-      </w:pPr>
-      <w:r>
-        <w:rPr>
-          <w:rFonts w:ascii="Georgia" w:hAnsi="Georgia"/>
-          <w:b w:val="false"/>
-          <w:bCs w:val="false"/>
-          <w:i w:val="false"/>
-          <w:iCs w:val="false"/>
-          <w:sz w:val="16"/>
-          <w:szCs w:val="16"/>
-        </w:rPr>
-      </w:r>
-    </w:p>
-    <w:p>
-      <w:pPr>
-        <w:pStyle w:val="Normal"/>
-        <w:rPr>
-          <w:rFonts w:ascii="Georgia" w:hAnsi="Georgia"/>
-          <w:b w:val="false"/>
-          <w:bCs w:val="false"/>
-          <w:i w:val="false"/>
-          <w:i w:val="false"/>
-          <w:iCs w:val="false"/>
-          <w:sz w:val="16"/>
-          <w:szCs w:val="16"/>
-        </w:rPr>
-      </w:pPr>
-      <w:r>
-        <w:rPr>
-          <w:rFonts w:ascii="Georgia" w:hAnsi="Georgia"/>
-          <w:b w:val="false"/>
-          <w:bCs w:val="false"/>
-          <w:i w:val="false"/>
-          <w:iCs w:val="false"/>
-          <w:sz w:val="16"/>
-          <w:szCs w:val="16"/>
+          <w:sz w:val="12"/>
+          <w:szCs w:val="12"/>
+        </w:rPr>
+      </w:pPr>
+      <w:r>
+        <w:rPr>
+          <w:sz w:val="12"/>
+          <w:szCs w:val="12"/>
+        </w:rPr>
+      </w:r>
+    </w:p>
+    <w:p>
+      <w:pPr>
+        <w:pStyle w:val="Normal"/>
+        <w:rPr>
+          <w:rFonts w:ascii="Georgia" w:hAnsi="Georgia"/>
+          <w:b w:val="false"/>
+          <w:bCs w:val="false"/>
+          <w:i w:val="false"/>
+          <w:i w:val="false"/>
+          <w:iCs w:val="false"/>
+          <w:sz w:val="12"/>
+          <w:szCs w:val="12"/>
+        </w:rPr>
+      </w:pPr>
+      <w:r>
+        <w:rPr>
+          <w:rFonts w:ascii="Georgia" w:hAnsi="Georgia"/>
+          <w:b w:val="false"/>
+          <w:bCs w:val="false"/>
+          <w:i w:val="false"/>
+          <w:iCs w:val="false"/>
+          <w:sz w:val="12"/>
+          <w:szCs w:val="12"/>
+        </w:rPr>
+      </w:r>
+    </w:p>
+    <w:p>
+      <w:pPr>
+        <w:pStyle w:val="Normal"/>
+        <w:rPr>
+          <w:rFonts w:ascii="Georgia" w:hAnsi="Georgia"/>
+          <w:b w:val="false"/>
+          <w:bCs w:val="false"/>
+          <w:i w:val="false"/>
+          <w:i w:val="false"/>
+          <w:iCs w:val="false"/>
+          <w:sz w:val="12"/>
+          <w:szCs w:val="12"/>
+        </w:rPr>
+      </w:pPr>
+      <w:r>
+        <w:rPr>
+          <w:rFonts w:ascii="Georgia" w:hAnsi="Georgia"/>
+          <w:b w:val="false"/>
+          <w:bCs w:val="false"/>
+          <w:i w:val="false"/>
+          <w:iCs w:val="false"/>
+          <w:sz w:val="12"/>
+          <w:szCs w:val="12"/>
+        </w:rPr>
+      </w:r>
+    </w:p>
+    <w:p>
+      <w:pPr>
+        <w:pStyle w:val="Normal"/>
+        <w:rPr>
+          <w:rFonts w:ascii="Georgia" w:hAnsi="Georgia"/>
+          <w:b w:val="false"/>
+          <w:bCs w:val="false"/>
+          <w:i w:val="false"/>
+          <w:i w:val="false"/>
+          <w:iCs w:val="false"/>
+          <w:sz w:val="12"/>
+          <w:szCs w:val="12"/>
+        </w:rPr>
+      </w:pPr>
+      <w:r>
+        <w:rPr>
+          <w:rFonts w:ascii="Georgia" w:hAnsi="Georgia"/>
+          <w:b w:val="false"/>
+          <w:bCs w:val="false"/>
+          <w:i w:val="false"/>
+          <w:iCs w:val="false"/>
+          <w:sz w:val="12"/>
+          <w:szCs w:val="12"/>
+        </w:rPr>
+      </w:r>
+    </w:p>
+    <w:p>
+      <w:pPr>
+        <w:pStyle w:val="Normal"/>
+        <w:rPr>
+          <w:rFonts w:ascii="Georgia" w:hAnsi="Georgia"/>
+          <w:b w:val="false"/>
+          <w:bCs w:val="false"/>
+          <w:i w:val="false"/>
+          <w:i w:val="false"/>
+          <w:iCs w:val="false"/>
+          <w:sz w:val="12"/>
+          <w:szCs w:val="12"/>
+        </w:rPr>
+      </w:pPr>
+      <w:r>
+        <w:rPr>
+          <w:rFonts w:ascii="Georgia" w:hAnsi="Georgia"/>
+          <w:b w:val="false"/>
+          <w:bCs w:val="false"/>
+          <w:i w:val="false"/>
+          <w:iCs w:val="false"/>
+          <w:sz w:val="12"/>
+          <w:szCs w:val="12"/>
+        </w:rPr>
+      </w:r>
+    </w:p>
+    <w:p>
+      <w:pPr>
+        <w:pStyle w:val="Normal"/>
+        <w:rPr>
+          <w:rFonts w:ascii="Georgia" w:hAnsi="Georgia"/>
+          <w:b w:val="false"/>
+          <w:bCs w:val="false"/>
+          <w:i w:val="false"/>
+          <w:i w:val="false"/>
+          <w:iCs w:val="false"/>
+          <w:sz w:val="12"/>
+          <w:szCs w:val="12"/>
+        </w:rPr>
+      </w:pPr>
+      <w:r>
+        <w:rPr>
+          <w:rFonts w:ascii="Georgia" w:hAnsi="Georgia"/>
+          <w:b w:val="false"/>
+          <w:bCs w:val="false"/>
+          <w:i w:val="false"/>
+          <w:iCs w:val="false"/>
+          <w:sz w:val="12"/>
+          <w:szCs w:val="12"/>
+        </w:rPr>
+      </w:r>
+    </w:p>
+    <w:p>
+      <w:pPr>
+        <w:pStyle w:val="Normal"/>
+        <w:rPr>
+          <w:rFonts w:ascii="Georgia" w:hAnsi="Georgia"/>
+          <w:b w:val="false"/>
+          <w:bCs w:val="false"/>
+          <w:i w:val="false"/>
+          <w:i w:val="false"/>
+          <w:iCs w:val="false"/>
+          <w:sz w:val="12"/>
+          <w:szCs w:val="12"/>
+        </w:rPr>
+      </w:pPr>
+      <w:r>
+        <w:rPr>
+          <w:rFonts w:ascii="Georgia" w:hAnsi="Georgia"/>
+          <w:b w:val="false"/>
+          <w:bCs w:val="false"/>
+          <w:i w:val="false"/>
+          <w:iCs w:val="false"/>
+          <w:sz w:val="12"/>
+          <w:szCs w:val="12"/>
+        </w:rPr>
+      </w:r>
+    </w:p>
+    <w:p>
+      <w:pPr>
+        <w:pStyle w:val="Normal"/>
+        <w:rPr>
+          <w:rFonts w:ascii="Georgia" w:hAnsi="Georgia"/>
+          <w:b w:val="false"/>
+          <w:bCs w:val="false"/>
+          <w:i w:val="false"/>
+          <w:i w:val="false"/>
+          <w:iCs w:val="false"/>
+          <w:sz w:val="12"/>
+          <w:szCs w:val="12"/>
+        </w:rPr>
+      </w:pPr>
+      <w:r>
+        <w:rPr>
+          <w:rFonts w:ascii="Georgia" w:hAnsi="Georgia"/>
+          <w:b w:val="false"/>
+          <w:bCs w:val="false"/>
+          <w:i w:val="false"/>
+          <w:iCs w:val="false"/>
+          <w:sz w:val="12"/>
+          <w:szCs w:val="12"/>
+        </w:rPr>
+      </w:r>
+    </w:p>
+    <w:p>
+      <w:pPr>
+        <w:pStyle w:val="Normal"/>
+        <w:rPr>
+          <w:rFonts w:ascii="Georgia" w:hAnsi="Georgia"/>
+          <w:b w:val="false"/>
+          <w:bCs w:val="false"/>
+          <w:i w:val="false"/>
+          <w:i w:val="false"/>
+          <w:iCs w:val="false"/>
+          <w:sz w:val="12"/>
+          <w:szCs w:val="12"/>
+        </w:rPr>
+      </w:pPr>
+      <w:r>
+        <w:rPr>
+          <w:rFonts w:ascii="Georgia" w:hAnsi="Georgia"/>
+          <w:b w:val="false"/>
+          <w:bCs w:val="false"/>
+          <w:i w:val="false"/>
+          <w:iCs w:val="false"/>
+          <w:sz w:val="12"/>
+          <w:szCs w:val="12"/>
+        </w:rPr>
+      </w:r>
+    </w:p>
+    <w:p>
+      <w:pPr>
+        <w:pStyle w:val="Normal"/>
+        <w:rPr>
+          <w:rFonts w:ascii="Georgia" w:hAnsi="Georgia"/>
+          <w:b w:val="false"/>
+          <w:bCs w:val="false"/>
+          <w:i w:val="false"/>
+          <w:i w:val="false"/>
+          <w:iCs w:val="false"/>
+          <w:sz w:val="12"/>
+          <w:szCs w:val="12"/>
+        </w:rPr>
+      </w:pPr>
+      <w:r>
+        <w:rPr>
+          <w:rFonts w:ascii="Georgia" w:hAnsi="Georgia"/>
+          <w:b w:val="false"/>
+          <w:bCs w:val="false"/>
+          <w:i w:val="false"/>
+          <w:iCs w:val="false"/>
+          <w:sz w:val="12"/>
+          <w:szCs w:val="12"/>
         </w:rPr>
       </w:r>
     </w:p>
@@ -15607,95 +16025,6 @@
         </w:rPr>
       </w:pPr>
       <w:r>
-        <w:rPr>
-          <w:rFonts w:ascii="Georgia" w:hAnsi="Georgia"/>
-          <w:b/>
-          <w:bCs/>
-          <w:i w:val="false"/>
-          <w:iCs/>
-          <w:sz w:val="20"/>
-          <w:szCs w:val="20"/>
-          <w:shd w:fill="333333" w:val="clear"/>
-        </w:rPr>
-        <w:t xml:space="preserve">                             </w:t>
-      </w:r>
-      <w:r>
-        <w:rPr>
-          <w:rFonts w:ascii="Georgia" w:hAnsi="Georgia"/>
-          <w:b/>
-          <w:bCs/>
-          <w:i/>
-          <w:iCs/>
-          <w:color w:val="FFFFFF"/>
-          <w:sz w:val="20"/>
-          <w:szCs w:val="20"/>
-          <w:shd w:fill="333333" w:val="clear"/>
-        </w:rPr>
-        <w:t>e</w:t>
-      </w:r>
-      <w:r>
-        <w:rPr>
-          <w:rFonts w:ascii="Georgia" w:hAnsi="Georgia"/>
-          <w:b/>
-          <w:bCs/>
-          <w:i/>
-          <w:iCs/>
-          <w:color w:val="FFFFFF"/>
-          <w:sz w:val="20"/>
-          <w:szCs w:val="20"/>
-          <w:u w:val="none"/>
-          <w:shd w:fill="333333" w:val="clear"/>
-        </w:rPr>
-        <w:t xml:space="preserve">xceptions </w:t>
-      </w:r>
-      <w:r>
-        <w:rPr>
-          <w:rFonts w:ascii="Georgia" w:hAnsi="Georgia"/>
-          <w:b/>
-          <w:bCs/>
-          <w:i/>
-          <w:iCs/>
-          <w:sz w:val="20"/>
-          <w:szCs w:val="20"/>
-          <w:shd w:fill="333333" w:val="clear"/>
-        </w:rPr>
-        <w:t xml:space="preserve">                                    </w:t>
-      </w:r>
-      <w:r>
-        <w:rPr>
-          <w:rFonts w:ascii="Georgia" w:hAnsi="Georgia"/>
-          <w:b/>
-          <w:bCs/>
-          <w:i/>
-          <w:iCs/>
-          <w:color w:val="000000"/>
-          <w:sz w:val="20"/>
-          <w:szCs w:val="20"/>
-          <w:shd w:fill="333333" w:val="clear"/>
-        </w:rPr>
-        <w:t>.</w:t>
-      </w:r>
-    </w:p>
-    <w:p>
-      <w:pPr>
-        <w:pStyle w:val="Normal"/>
-        <w:rPr>
-          <w:rFonts w:ascii="Georgia" w:hAnsi="Georgia"/>
-          <w:i/>
-          <w:i/>
-          <w:iCs/>
-          <w:sz w:val="16"/>
-          <w:szCs w:val="16"/>
-        </w:rPr>
-      </w:pPr>
-      <w:r>
-        <w:rPr>
-          <w:rFonts w:ascii="Georgia" w:hAnsi="Georgia"/>
-          <w:i/>
-          <w:iCs/>
-          <w:sz w:val="16"/>
-          <w:szCs w:val="16"/>
-        </w:rPr>
         <mc:AlternateContent>
           <mc:Choice Requires="wps">
             <w:drawing>
@@ -15707,7 +16036,7 @@
                 <wp:positionV relativeFrom="paragraph">
                   <wp:posOffset>11430</wp:posOffset>
                 </wp:positionV>
-                <wp:extent cx="0" cy="6129655"/>
+                <wp:extent cx="0" cy="6273800"/>
                 <wp:effectExtent l="635" t="635" r="635" b="635"/>
                 <wp:wrapNone/>
                 <wp:docPr id="4" name="Vertical line 1"/>
@@ -15718,7 +16047,7 @@
                       <wps:spPr>
                         <a:xfrm>
                           <a:off x="0" y="0"/>
-                          <a:ext cx="0" cy="6129720"/>
+                          <a:ext cx="0" cy="6273720"/>
                         </a:xfrm>
                         <a:prstGeom prst="line">
                           <a:avLst/>
@@ -15744,7 +16073,7 @@
           </mc:Choice>
           <mc:Fallback>
             <w:pict>
-              <v:line id="shape_0" from="225.85pt,0.9pt" to="225.85pt,483.5pt" ID="Vertical line 1" stroked="t" o:allowincell="f" style="position:absolute">
+              <v:line id="shape_0" from="225.85pt,0.9pt" to="225.85pt,494.85pt" ID="Vertical line 1" stroked="t" o:allowincell="f" style="position:absolute">
                 <v:stroke color="black" joinstyle="round" endcap="flat"/>
                 <v:fill o:detectmouseclick="t" on="false"/>
                 <w10:wrap type="none"/>
@@ -15753,6 +16082,97 @@
           </mc:Fallback>
         </mc:AlternateContent>
       </w:r>
+      <w:r>
+        <w:rPr>
+          <w:rFonts w:ascii="Georgia" w:hAnsi="Georgia"/>
+          <w:b/>
+          <w:bCs/>
+          <w:i w:val="false"/>
+          <w:iCs/>
+          <w:sz w:val="20"/>
+          <w:szCs w:val="20"/>
+          <w:shd w:fill="333333" w:val="clear"/>
+        </w:rPr>
+        <w:t xml:space="preserve">                             </w:t>
+      </w:r>
+      <w:r>
+        <w:rPr>
+          <w:rFonts w:ascii="Georgia" w:hAnsi="Georgia"/>
+          <w:b/>
+          <w:bCs/>
+          <w:i/>
+          <w:iCs/>
+          <w:color w:val="FFFFFF"/>
+          <w:sz w:val="20"/>
+          <w:szCs w:val="20"/>
+          <w:shd w:fill="333333" w:val="clear"/>
+        </w:rPr>
+        <w:t>e</w:t>
+      </w:r>
+      <w:r>
+        <w:rPr>
+          <w:rFonts w:ascii="Georgia" w:hAnsi="Georgia"/>
+          <w:b/>
+          <w:bCs/>
+          <w:i/>
+          <w:iCs/>
+          <w:color w:val="FFFFFF"/>
+          <w:sz w:val="20"/>
+          <w:szCs w:val="20"/>
+          <w:u w:val="none"/>
+          <w:shd w:fill="333333" w:val="clear"/>
+        </w:rPr>
+        <w:t xml:space="preserve">xceptions </w:t>
+      </w:r>
+      <w:r>
+        <w:rPr>
+          <w:rFonts w:ascii="Georgia" w:hAnsi="Georgia"/>
+          <w:b/>
+          <w:bCs/>
+          <w:i/>
+          <w:iCs/>
+          <w:sz w:val="20"/>
+          <w:szCs w:val="20"/>
+          <w:shd w:fill="333333" w:val="clear"/>
+        </w:rPr>
+        <w:t xml:space="preserve">                                    </w:t>
+      </w:r>
+      <w:r>
+        <w:rPr>
+          <w:rFonts w:ascii="Georgia" w:hAnsi="Georgia"/>
+          <w:b/>
+          <w:bCs/>
+          <w:i/>
+          <w:iCs/>
+          <w:color w:val="000000"/>
+          <w:sz w:val="20"/>
+          <w:szCs w:val="20"/>
+          <w:shd w:fill="333333" w:val="clear"/>
+        </w:rPr>
+        <w:t>.</w:t>
+      </w:r>
+    </w:p>
+    <w:p>
+      <w:pPr>
+        <w:pStyle w:val="Normal"/>
+        <w:rPr>
+          <w:rFonts w:ascii="Georgia" w:hAnsi="Georgia"/>
+          <w:i/>
+          <w:i/>
+          <w:iCs/>
+          <w:sz w:val="12"/>
+          <w:szCs w:val="12"/>
+        </w:rPr>
+      </w:pPr>
+      <w:r>
+        <w:rPr>
+          <w:rFonts w:ascii="Georgia" w:hAnsi="Georgia"/>
+          <w:i/>
+          <w:iCs/>
+          <w:sz w:val="12"/>
+          <w:szCs w:val="12"/>
+        </w:rPr>
+      </w:r>
     </w:p>
     <w:p>
       <w:pPr>
@@ -16191,17 +16611,17 @@
           <w:i/>
           <w:i/>
           <w:iCs/>
-          <w:sz w:val="16"/>
-          <w:szCs w:val="16"/>
-        </w:rPr>
-      </w:pPr>
-      <w:r>
-        <w:rPr>
-          <w:rFonts w:ascii="Georgia" w:hAnsi="Georgia"/>
-          <w:i/>
-          <w:iCs/>
-          <w:sz w:val="16"/>
-          <w:szCs w:val="16"/>
+          <w:sz w:val="12"/>
+          <w:szCs w:val="12"/>
+        </w:rPr>
+      </w:pPr>
+      <w:r>
+        <w:rPr>
+          <w:rFonts w:ascii="Georgia" w:hAnsi="Georgia"/>
+          <w:i/>
+          <w:iCs/>
+          <w:sz w:val="12"/>
+          <w:szCs w:val="12"/>
         </w:rPr>
       </w:r>
     </w:p>
@@ -16403,15 +16823,15 @@
         <w:pStyle w:val="Normal"/>
         <w:rPr>
           <w:rFonts w:ascii="Georgia" w:hAnsi="Georgia"/>
-          <w:sz w:val="16"/>
-          <w:szCs w:val="16"/>
-        </w:rPr>
-      </w:pPr>
-      <w:r>
-        <w:rPr>
-          <w:rFonts w:ascii="Georgia" w:hAnsi="Georgia"/>
-          <w:sz w:val="16"/>
-          <w:szCs w:val="16"/>
+          <w:sz w:val="12"/>
+          <w:szCs w:val="12"/>
+        </w:rPr>
+      </w:pPr>
+      <w:r>
+        <w:rPr>
+          <w:rFonts w:ascii="Georgia" w:hAnsi="Georgia"/>
+          <w:sz w:val="12"/>
+          <w:szCs w:val="12"/>
         </w:rPr>
       </w:r>
     </w:p>
@@ -16589,17 +17009,17 @@
           <w:rFonts w:ascii="Georgia" w:hAnsi="Georgia"/>
           <w:b w:val="false"/>
           <w:bCs w:val="false"/>
-          <w:sz w:val="16"/>
-          <w:szCs w:val="16"/>
-        </w:rPr>
-      </w:pPr>
-      <w:r>
-        <w:rPr>
-          <w:rFonts w:ascii="Georgia" w:hAnsi="Georgia"/>
-          <w:b w:val="false"/>
-          <w:bCs w:val="false"/>
-          <w:sz w:val="16"/>
-          <w:szCs w:val="16"/>
+          <w:sz w:val="12"/>
+          <w:szCs w:val="12"/>
+        </w:rPr>
+      </w:pPr>
+      <w:r>
+        <w:rPr>
+          <w:rFonts w:ascii="Georgia" w:hAnsi="Georgia"/>
+          <w:b w:val="false"/>
+          <w:bCs w:val="false"/>
+          <w:sz w:val="12"/>
+          <w:szCs w:val="12"/>
         </w:rPr>
       </w:r>
     </w:p>
@@ -16669,15 +17089,15 @@
         <w:pStyle w:val="Normal"/>
         <w:rPr>
           <w:rFonts w:ascii="Georgia" w:hAnsi="Georgia"/>
-          <w:sz w:val="16"/>
-          <w:szCs w:val="16"/>
-        </w:rPr>
-      </w:pPr>
-      <w:r>
-        <w:rPr>
-          <w:rFonts w:ascii="Georgia" w:hAnsi="Georgia"/>
-          <w:sz w:val="16"/>
-          <w:szCs w:val="16"/>
+          <w:sz w:val="12"/>
+          <w:szCs w:val="12"/>
+        </w:rPr>
+      </w:pPr>
+      <w:r>
+        <w:rPr>
+          <w:rFonts w:ascii="Georgia" w:hAnsi="Georgia"/>
+          <w:sz w:val="12"/>
+          <w:szCs w:val="12"/>
         </w:rPr>
       </w:r>
     </w:p>
@@ -17024,15 +17444,15 @@
         <w:pStyle w:val="Normal"/>
         <w:rPr>
           <w:rFonts w:ascii="Georgia" w:hAnsi="Georgia"/>
-          <w:sz w:val="16"/>
-          <w:szCs w:val="16"/>
-        </w:rPr>
-      </w:pPr>
-      <w:r>
-        <w:rPr>
-          <w:rFonts w:ascii="Georgia" w:hAnsi="Georgia"/>
-          <w:sz w:val="16"/>
-          <w:szCs w:val="16"/>
+          <w:sz w:val="12"/>
+          <w:szCs w:val="12"/>
+        </w:rPr>
+      </w:pPr>
+      <w:r>
+        <w:rPr>
+          <w:rFonts w:ascii="Georgia" w:hAnsi="Georgia"/>
+          <w:sz w:val="12"/>
+          <w:szCs w:val="12"/>
         </w:rPr>
       </w:r>
     </w:p>
@@ -18277,143 +18697,248 @@
           <w:rFonts w:ascii="Georgia" w:hAnsi="Georgia"/>
           <w:b/>
           <w:bCs/>
-          <w:sz w:val="16"/>
-          <w:szCs w:val="16"/>
-        </w:rPr>
-      </w:pPr>
-      <w:r>
-        <w:rPr>
-          <w:rFonts w:ascii="Georgia" w:hAnsi="Georgia"/>
-          <w:b/>
-          <w:bCs/>
-          <w:sz w:val="16"/>
-          <w:szCs w:val="16"/>
-        </w:rPr>
-      </w:r>
-    </w:p>
-    <w:p>
-      <w:pPr>
-        <w:pStyle w:val="Normal"/>
-        <w:rPr>
-          <w:rFonts w:ascii="Georgia" w:hAnsi="Georgia"/>
-          <w:b/>
-          <w:bCs/>
-          <w:sz w:val="16"/>
-          <w:szCs w:val="16"/>
-        </w:rPr>
-      </w:pPr>
-      <w:r>
-        <w:rPr>
-          <w:rFonts w:ascii="Georgia" w:hAnsi="Georgia"/>
-          <w:b/>
-          <w:bCs/>
-          <w:sz w:val="16"/>
-          <w:szCs w:val="16"/>
-        </w:rPr>
-      </w:r>
-    </w:p>
-    <w:p>
-      <w:pPr>
-        <w:pStyle w:val="Normal"/>
-        <w:rPr>
-          <w:rFonts w:ascii="Georgia" w:hAnsi="Georgia"/>
-          <w:b/>
-          <w:bCs/>
-          <w:sz w:val="16"/>
-          <w:szCs w:val="16"/>
-        </w:rPr>
-      </w:pPr>
-      <w:r>
-        <w:rPr>
-          <w:rFonts w:ascii="Georgia" w:hAnsi="Georgia"/>
-          <w:b/>
-          <w:bCs/>
-          <w:sz w:val="16"/>
-          <w:szCs w:val="16"/>
-        </w:rPr>
-      </w:r>
-    </w:p>
-    <w:p>
-      <w:pPr>
-        <w:pStyle w:val="Normal"/>
-        <w:rPr>
-          <w:rFonts w:ascii="Georgia" w:hAnsi="Georgia"/>
-          <w:b/>
-          <w:bCs/>
-          <w:sz w:val="16"/>
-          <w:szCs w:val="16"/>
-        </w:rPr>
-      </w:pPr>
-      <w:r>
-        <w:rPr>
-          <w:rFonts w:ascii="Georgia" w:hAnsi="Georgia"/>
-          <w:b/>
-          <w:bCs/>
-          <w:sz w:val="16"/>
-          <w:szCs w:val="16"/>
-        </w:rPr>
-      </w:r>
-    </w:p>
-    <w:p>
-      <w:pPr>
-        <w:pStyle w:val="Normal"/>
-        <w:rPr>
-          <w:rFonts w:ascii="Georgia" w:hAnsi="Georgia"/>
-          <w:b/>
-          <w:bCs/>
-          <w:sz w:val="16"/>
-          <w:szCs w:val="16"/>
-        </w:rPr>
-      </w:pPr>
-      <w:r>
-        <w:rPr>
-          <w:rFonts w:ascii="Georgia" w:hAnsi="Georgia"/>
-          <w:b/>
-          <w:bCs/>
-          <w:sz w:val="16"/>
-          <w:szCs w:val="16"/>
-        </w:rPr>
-      </w:r>
-    </w:p>
-    <w:p>
-      <w:pPr>
-        <w:pStyle w:val="Normal"/>
-        <w:rPr>
-          <w:rFonts w:ascii="Georgia" w:hAnsi="Georgia"/>
-          <w:b/>
-          <w:bCs/>
-          <w:sz w:val="16"/>
-          <w:szCs w:val="16"/>
-        </w:rPr>
-      </w:pPr>
-      <w:r>
-        <w:rPr>
-          <w:rFonts w:ascii="Georgia" w:hAnsi="Georgia"/>
-          <w:b/>
-          <w:bCs/>
-          <w:sz w:val="16"/>
-          <w:szCs w:val="16"/>
-        </w:rPr>
-      </w:r>
-    </w:p>
-    <w:p>
-      <w:pPr>
-        <w:pStyle w:val="Normal"/>
-        <w:rPr>
-          <w:rFonts w:ascii="Georgia" w:hAnsi="Georgia"/>
-          <w:b/>
-          <w:bCs/>
-          <w:sz w:val="16"/>
-          <w:szCs w:val="16"/>
-        </w:rPr>
-      </w:pPr>
-      <w:r>
-        <w:rPr>
-          <w:rFonts w:ascii="Georgia" w:hAnsi="Georgia"/>
-          <w:b/>
-          <w:bCs/>
-          <w:sz w:val="16"/>
-          <w:szCs w:val="16"/>
+          <w:sz w:val="12"/>
+          <w:szCs w:val="12"/>
+        </w:rPr>
+      </w:pPr>
+      <w:r>
+        <w:rPr>
+          <w:rFonts w:ascii="Georgia" w:hAnsi="Georgia"/>
+          <w:b/>
+          <w:bCs/>
+          <w:sz w:val="12"/>
+          <w:szCs w:val="12"/>
+        </w:rPr>
+      </w:r>
+    </w:p>
+    <w:p>
+      <w:pPr>
+        <w:pStyle w:val="Normal"/>
+        <w:rPr>
+          <w:rFonts w:ascii="Georgia" w:hAnsi="Georgia"/>
+          <w:b/>
+          <w:bCs/>
+          <w:sz w:val="12"/>
+          <w:szCs w:val="12"/>
+        </w:rPr>
+      </w:pPr>
+      <w:r>
+        <w:rPr>
+          <w:rFonts w:ascii="Georgia" w:hAnsi="Georgia"/>
+          <w:b/>
+          <w:bCs/>
+          <w:sz w:val="12"/>
+          <w:szCs w:val="12"/>
+        </w:rPr>
+      </w:r>
+    </w:p>
+    <w:p>
+      <w:pPr>
+        <w:pStyle w:val="Normal"/>
+        <w:rPr>
+          <w:rFonts w:ascii="Georgia" w:hAnsi="Georgia"/>
+          <w:b/>
+          <w:bCs/>
+          <w:sz w:val="12"/>
+          <w:szCs w:val="12"/>
+        </w:rPr>
+      </w:pPr>
+      <w:r>
+        <w:rPr>
+          <w:rFonts w:ascii="Georgia" w:hAnsi="Georgia"/>
+          <w:b/>
+          <w:bCs/>
+          <w:sz w:val="12"/>
+          <w:szCs w:val="12"/>
+        </w:rPr>
+      </w:r>
+    </w:p>
+    <w:p>
+      <w:pPr>
+        <w:pStyle w:val="Normal"/>
+        <w:rPr>
+          <w:rFonts w:ascii="Georgia" w:hAnsi="Georgia"/>
+          <w:b/>
+          <w:bCs/>
+          <w:sz w:val="12"/>
+          <w:szCs w:val="12"/>
+        </w:rPr>
+      </w:pPr>
+      <w:r>
+        <w:rPr>
+          <w:rFonts w:ascii="Georgia" w:hAnsi="Georgia"/>
+          <w:b/>
+          <w:bCs/>
+          <w:sz w:val="12"/>
+          <w:szCs w:val="12"/>
+        </w:rPr>
+      </w:r>
+    </w:p>
+    <w:p>
+      <w:pPr>
+        <w:pStyle w:val="Normal"/>
+        <w:rPr>
+          <w:rFonts w:ascii="Georgia" w:hAnsi="Georgia"/>
+          <w:b/>
+          <w:bCs/>
+          <w:sz w:val="12"/>
+          <w:szCs w:val="12"/>
+        </w:rPr>
+      </w:pPr>
+      <w:r>
+        <w:rPr>
+          <w:rFonts w:ascii="Georgia" w:hAnsi="Georgia"/>
+          <w:b/>
+          <w:bCs/>
+          <w:sz w:val="12"/>
+          <w:szCs w:val="12"/>
+        </w:rPr>
+      </w:r>
+    </w:p>
+    <w:p>
+      <w:pPr>
+        <w:pStyle w:val="Normal"/>
+        <w:rPr>
+          <w:rFonts w:ascii="Georgia" w:hAnsi="Georgia"/>
+          <w:b/>
+          <w:bCs/>
+          <w:sz w:val="12"/>
+          <w:szCs w:val="12"/>
+        </w:rPr>
+      </w:pPr>
+      <w:r>
+        <w:rPr>
+          <w:rFonts w:ascii="Georgia" w:hAnsi="Georgia"/>
+          <w:b/>
+          <w:bCs/>
+          <w:sz w:val="12"/>
+          <w:szCs w:val="12"/>
+        </w:rPr>
+      </w:r>
+    </w:p>
+    <w:p>
+      <w:pPr>
+        <w:pStyle w:val="Normal"/>
+        <w:rPr>
+          <w:rFonts w:ascii="Georgia" w:hAnsi="Georgia"/>
+          <w:b/>
+          <w:bCs/>
+          <w:sz w:val="12"/>
+          <w:szCs w:val="12"/>
+        </w:rPr>
+      </w:pPr>
+      <w:r>
+        <w:rPr>
+          <w:rFonts w:ascii="Georgia" w:hAnsi="Georgia"/>
+          <w:b/>
+          <w:bCs/>
+          <w:sz w:val="12"/>
+          <w:szCs w:val="12"/>
+        </w:rPr>
+      </w:r>
+    </w:p>
+    <w:p>
+      <w:pPr>
+        <w:pStyle w:val="Normal"/>
+        <w:rPr>
+          <w:rFonts w:ascii="Georgia" w:hAnsi="Georgia"/>
+          <w:b/>
+          <w:bCs/>
+          <w:sz w:val="12"/>
+          <w:szCs w:val="12"/>
+        </w:rPr>
+      </w:pPr>
+      <w:r>
+        <w:rPr>
+          <w:rFonts w:ascii="Georgia" w:hAnsi="Georgia"/>
+          <w:b/>
+          <w:bCs/>
+          <w:sz w:val="12"/>
+          <w:szCs w:val="12"/>
+        </w:rPr>
+      </w:r>
+    </w:p>
+    <w:p>
+      <w:pPr>
+        <w:pStyle w:val="Normal"/>
+        <w:rPr>
+          <w:rFonts w:ascii="Georgia" w:hAnsi="Georgia"/>
+          <w:b/>
+          <w:bCs/>
+          <w:sz w:val="12"/>
+          <w:szCs w:val="12"/>
+        </w:rPr>
+      </w:pPr>
+      <w:r>
+        <w:rPr>
+          <w:rFonts w:ascii="Georgia" w:hAnsi="Georgia"/>
+          <w:b/>
+          <w:bCs/>
+          <w:sz w:val="12"/>
+          <w:szCs w:val="12"/>
+        </w:rPr>
+      </w:r>
+    </w:p>
+    <w:p>
+      <w:pPr>
+        <w:pStyle w:val="Normal"/>
+        <w:rPr>
+          <w:rFonts w:ascii="Georgia" w:hAnsi="Georgia"/>
+          <w:b/>
+          <w:bCs/>
+          <w:sz w:val="12"/>
+          <w:szCs w:val="12"/>
+        </w:rPr>
+      </w:pPr>
+      <w:r>
+        <w:rPr>
+          <w:rFonts w:ascii="Georgia" w:hAnsi="Georgia"/>
+          <w:b/>
+          <w:bCs/>
+          <w:sz w:val="12"/>
+          <w:szCs w:val="12"/>
+        </w:rPr>
+      </w:r>
+    </w:p>
+    <w:p>
+      <w:pPr>
+        <w:pStyle w:val="Normal"/>
+        <w:rPr>
+          <w:rFonts w:ascii="Georgia" w:hAnsi="Georgia"/>
+          <w:b/>
+          <w:bCs/>
+          <w:sz w:val="12"/>
+          <w:szCs w:val="12"/>
+        </w:rPr>
+      </w:pPr>
+      <w:r>
+        <w:rPr>
+          <w:rFonts w:ascii="Georgia" w:hAnsi="Georgia"/>
+          <w:b/>
+          <w:bCs/>
+          <w:sz w:val="12"/>
+          <w:szCs w:val="12"/>
+        </w:rPr>
+      </w:r>
+    </w:p>
+    <w:p>
+      <w:pPr>
+        <w:pStyle w:val="Normal"/>
+        <w:rPr>
+          <w:rFonts w:ascii="Georgia" w:hAnsi="Georgia"/>
+          <w:b/>
+          <w:bCs/>
+          <w:sz w:val="12"/>
+          <w:szCs w:val="12"/>
+        </w:rPr>
+      </w:pPr>
+      <w:r>
+        <w:rPr>
+          <w:rFonts w:ascii="Georgia" w:hAnsi="Georgia"/>
+          <w:b/>
+          <w:bCs/>
+          <w:sz w:val="12"/>
+          <w:szCs w:val="12"/>
         </w:rPr>
       </w:r>
     </w:p>
@@ -18454,22 +18979,7 @@
           <w:u w:val="none"/>
           <w:shd w:fill="333333" w:val="clear"/>
         </w:rPr>
-        <w:t>Reader Synta</w:t>
-      </w:r>
-      <w:r>
-        <w:rPr>
-          <w:rFonts w:ascii="Georgia" w:hAnsi="Georgia"/>
-          <w:b/>
-          <w:bCs/>
-          <w:i/>
-          <w:iCs/>
-          <w:color w:val="FFFFFF"/>
-          <w:sz w:val="24"/>
-          <w:szCs w:val="24"/>
-          <w:u w:val="none"/>
-          <w:shd w:fill="333333" w:val="clear"/>
-        </w:rPr>
-        <w:t xml:space="preserve">x                </w:t>
+        <w:t xml:space="preserve">Reader Syntax                </w:t>
       </w:r>
       <w:r>
         <w:rPr>
@@ -21593,7 +22103,7 @@
     <w:pPr>
       <w:widowControl/>
       <w:suppressAutoHyphens w:val="true"/>
-      <w:overflowPunct w:val="false"/>
+      <w:overflowPunct w:val="true"/>
       <w:bidi w:val="0"/>
       <w:spacing w:before="0" w:after="0"/>
       <w:jc w:val="start"/>

</xml_diff>

<commit_message>
#900 - runtime: function type images
</commit_message>
<xml_diff>
--- a/doc/refcards/mu-ref.docx
+++ b/doc/refcards/mu-ref.docx
@@ -29,7 +29,7 @@
         <mc:AlternateContent>
           <mc:Choice Requires="wps">
             <w:drawing>
-              <wp:anchor behindDoc="0" distT="635" distB="635" distL="635" distR="635" simplePos="0" locked="0" layoutInCell="1" allowOverlap="1" relativeHeight="6">
+              <wp:anchor behindDoc="0" distT="635" distB="635" distL="154305" distR="635" simplePos="0" locked="0" layoutInCell="1" allowOverlap="1" relativeHeight="6">
                 <wp:simplePos x="0" y="0"/>
                 <wp:positionH relativeFrom="column">
                   <wp:posOffset>2842260</wp:posOffset>
@@ -65,7 +65,30 @@
                         <a:effectRef idx="0"/>
                         <a:fontRef idx="minor"/>
                       </wps:style>
-                      <wps:bodyPr/>
+                      <wps:txbx>
+                        <w:txbxContent>
+                          <w:p>
+                            <w:pPr>
+                              <w:pStyle w:val="FrameContents"/>
+                              <w:overflowPunct w:val="true"/>
+                              <w:jc w:val="start"/>
+                              <w:rPr>
+                                <w:color w:val="000000"/>
+                              </w:rPr>
+                            </w:pPr>
+                            <w:r>
+                              <w:rPr>
+                                <w:color w:val="000000"/>
+                                <w:sz w:val="36"/>
+                              </w:rPr>
+                              <w:t>.</w:t>
+                            </w:r>
+                          </w:p>
+                        </w:txbxContent>
+                      </wps:txbx>
+                      <wps:bodyPr lIns="90000" rIns="90000" tIns="45000" bIns="45000" anchor="t" anchorCtr="1">
+                        <a:noAutofit/>
+                      </wps:bodyPr>
                     </wps:wsp>
                   </a:graphicData>
                 </a:graphic>
@@ -77,6 +100,27 @@
               <v:line id="shape_0" from="223.8pt,-1.9pt" to="226.5pt,497.55pt" ID="Line 3" stroked="t" o:allowincell="f" style="position:absolute">
                 <v:stroke color="black" joinstyle="round" endcap="flat"/>
                 <v:fill o:detectmouseclick="t" on="false"/>
+                <v:textbox>
+                  <w:txbxContent>
+                    <w:p>
+                      <w:pPr>
+                        <w:pStyle w:val="FrameContents"/>
+                        <w:overflowPunct w:val="true"/>
+                        <w:jc w:val="start"/>
+                        <w:rPr>
+                          <w:color w:val="000000"/>
+                        </w:rPr>
+                      </w:pPr>
+                      <w:r>
+                        <w:rPr>
+                          <w:color w:val="000000"/>
+                          <w:sz w:val="36"/>
+                        </w:rPr>
+                        <w:t>.</w:t>
+                      </w:r>
+                    </w:p>
+                  </w:txbxContent>
+                </v:textbox>
                 <w10:wrap type="none"/>
               </v:line>
             </w:pict>
@@ -94,7 +138,7 @@
           <w:tab w:val="left" w:pos="4110" w:leader="none"/>
         </w:tabs>
         <w:suppressAutoHyphens w:val="true"/>
-        <w:overflowPunct w:val="true"/>
+        <w:overflowPunct w:val="false"/>
         <w:bidi w:val="0"/>
         <w:spacing w:before="0" w:after="0"/>
         <w:ind w:hanging="0" w:start="0" w:end="0"/>
@@ -405,19 +449,7 @@
           <w:sz w:val="16"/>
           <w:szCs w:val="16"/>
         </w:rPr>
-        <w:t>0.2.</w:t>
-      </w:r>
-      <w:r>
-        <w:rPr>
-          <w:rFonts w:ascii="Georgia" w:hAnsi="Georgia"/>
-          <w:b/>
-          <w:bCs/>
-          <w:i/>
-          <w:iCs/>
-          <w:sz w:val="16"/>
-          <w:szCs w:val="16"/>
-        </w:rPr>
-        <w:t>10</w:t>
+        <w:t>0.2.10</w:t>
       </w:r>
     </w:p>
     <w:p>
@@ -2739,6 +2771,151 @@
     <w:p>
       <w:pPr>
         <w:pStyle w:val="Normal"/>
+        <w:rPr>
+          <w:sz w:val="16"/>
+          <w:szCs w:val="16"/>
+        </w:rPr>
+      </w:pPr>
+      <w:r>
+        <w:rPr>
+          <w:rFonts w:ascii="Georgia" w:hAnsi="Georgia"/>
+          <w:b/>
+          <w:bCs/>
+          <w:i w:val="false"/>
+          <w:iCs w:val="false"/>
+          <w:sz w:val="16"/>
+          <w:szCs w:val="16"/>
+        </w:rPr>
+        <w:t xml:space="preserve">   </w:t>
+      </w:r>
+      <w:r>
+        <w:rPr>
+          <w:rFonts w:ascii="Georgia" w:hAnsi="Georgia"/>
+          <w:b/>
+          <w:bCs/>
+          <w:i w:val="false"/>
+          <w:iCs w:val="false"/>
+          <w:sz w:val="16"/>
+          <w:szCs w:val="16"/>
+        </w:rPr>
+        <w:tab/>
+        <w:tab/>
+      </w:r>
+      <w:r>
+        <w:rPr>
+          <w:rFonts w:ascii="Georgia" w:hAnsi="Georgia"/>
+          <w:b/>
+          <w:bCs/>
+          <w:i/>
+          <w:iCs/>
+          <w:sz w:val="14"/>
+          <w:szCs w:val="14"/>
+        </w:rPr>
+        <w:t>ns-symbols</w:t>
+      </w:r>
+      <w:r>
+        <w:rPr>
+          <w:rFonts w:ascii="Georgia" w:hAnsi="Georgia"/>
+          <w:b w:val="false"/>
+          <w:bCs w:val="false"/>
+          <w:i w:val="false"/>
+          <w:iCs w:val="false"/>
+          <w:sz w:val="16"/>
+          <w:szCs w:val="16"/>
+        </w:rPr>
+        <w:t xml:space="preserve"> </w:t>
+      </w:r>
+      <w:r>
+        <w:rPr>
+          <w:rFonts w:ascii="Georgia" w:hAnsi="Georgia"/>
+          <w:b w:val="false"/>
+          <w:bCs w:val="false"/>
+          <w:i/>
+          <w:iCs/>
+          <w:sz w:val="16"/>
+          <w:szCs w:val="16"/>
+        </w:rPr>
+        <w:t>ns|</w:t>
+      </w:r>
+      <w:r>
+        <w:rPr>
+          <w:rFonts w:ascii="Andale Mono" w:hAnsi="Andale Mono"/>
+          <w:b w:val="false"/>
+          <w:bCs w:val="false"/>
+          <w:i w:val="false"/>
+          <w:iCs w:val="false"/>
+          <w:sz w:val="16"/>
+          <w:szCs w:val="16"/>
+        </w:rPr>
+        <w:t>:nil</w:t>
+      </w:r>
+    </w:p>
+    <w:p>
+      <w:pPr>
+        <w:pStyle w:val="Normal"/>
+        <w:rPr>
+          <w:sz w:val="16"/>
+          <w:szCs w:val="16"/>
+        </w:rPr>
+      </w:pPr>
+      <w:r>
+        <w:rPr>
+          <w:rFonts w:eastAsia="Songti SC" w:cs="Arial Unicode MS" w:ascii="Georgia" w:hAnsi="Georgia"/>
+          <w:b w:val="false"/>
+          <w:bCs w:val="false"/>
+          <w:i/>
+          <w:iCs/>
+          <w:color w:val="auto"/>
+          <w:kern w:val="2"/>
+          <w:sz w:val="12"/>
+          <w:szCs w:val="12"/>
+          <w:u w:val="none"/>
+          <w:lang w:val="en-US" w:eastAsia="zh-CN" w:bidi="hi-IN"/>
+        </w:rPr>
+        <w:tab/>
+        <w:tab/>
+        <w:tab/>
+        <w:t xml:space="preserve"> </w:t>
+        <w:tab/>
+      </w:r>
+      <w:r>
+        <w:rPr>
+          <w:rFonts w:eastAsia="Songti SC" w:cs="Arial Unicode MS" w:ascii="Georgia" w:hAnsi="Georgia"/>
+          <w:b w:val="false"/>
+          <w:bCs w:val="false"/>
+          <w:i/>
+          <w:iCs/>
+          <w:color w:val="auto"/>
+          <w:kern w:val="2"/>
+          <w:sz w:val="16"/>
+          <w:szCs w:val="16"/>
+          <w:u w:val="none"/>
+          <w:lang w:val="en-US" w:eastAsia="zh-CN" w:bidi="hi-IN"/>
+        </w:rPr>
+        <w:t>list</w:t>
+        <w:tab/>
+        <w:t xml:space="preserve">symbol </w:t>
+      </w:r>
+      <w:r>
+        <w:rPr>
+          <w:rFonts w:eastAsia="Songti SC" w:cs="Arial Unicode MS" w:ascii="Georgia" w:hAnsi="Georgia"/>
+          <w:b w:val="false"/>
+          <w:bCs w:val="false"/>
+          <w:i w:val="false"/>
+          <w:iCs w:val="false"/>
+          <w:color w:val="auto"/>
+          <w:kern w:val="2"/>
+          <w:sz w:val="16"/>
+          <w:szCs w:val="16"/>
+          <w:u w:val="none"/>
+          <w:lang w:val="en-US" w:eastAsia="zh-CN" w:bidi="hi-IN"/>
+        </w:rPr>
+        <w:t>list</w:t>
+      </w:r>
+    </w:p>
+    <w:p>
+      <w:pPr>
+        <w:pStyle w:val="Normal"/>
         <w:rPr/>
       </w:pPr>
       <w:r>
@@ -2796,7 +2973,7 @@
           <w:u w:val="none"/>
           <w:lang w:val="en-US" w:eastAsia="zh-CN" w:bidi="hi-IN"/>
         </w:rPr>
-        <w:t>heap-room</w:t>
+        <w:t>heap-info</w:t>
       </w:r>
       <w:r>
         <w:rPr>
@@ -2813,6 +2990,7 @@
           <w:lang w:val="en-US" w:eastAsia="zh-CN" w:bidi="hi-IN"/>
         </w:rPr>
         <w:tab/>
+        <w:tab/>
       </w:r>
       <w:r>
         <w:rPr>
@@ -2828,7 +3006,7 @@
           <w:u w:val="none"/>
           <w:lang w:val="en-US" w:eastAsia="zh-CN" w:bidi="hi-IN"/>
         </w:rPr>
-        <w:t>vector</w:t>
+        <w:t>()</w:t>
         <w:tab/>
       </w:r>
       <w:r>
@@ -2845,26 +3023,13 @@
           <w:u w:val="none"/>
           <w:lang w:val="en-US" w:eastAsia="zh-CN" w:bidi="hi-IN"/>
         </w:rPr>
-        <w:t>allocations</w:t>
-      </w:r>
-      <w:r>
-        <w:rPr>
-          <w:sz w:val="14"/>
-          <w:szCs w:val="14"/>
-        </w:rPr>
-        <w:tab/>
-      </w:r>
-    </w:p>
-    <w:p>
-      <w:pPr>
-        <w:pStyle w:val="Normal"/>
-        <w:rPr/>
-      </w:pPr>
-      <w:r>
-        <w:rPr>
-          <w:rFonts w:eastAsia="Songti SC" w:cs="Arial Unicode MS" w:ascii="Courier New" w:hAnsi="Courier New"/>
-          <w:b/>
-          <w:bCs/>
+        <w:t xml:space="preserve">heap info </w:t>
+      </w:r>
+      <w:r>
+        <w:rPr>
+          <w:rFonts w:eastAsia="Songti SC" w:cs="Arial Unicode MS" w:ascii="Georgia" w:hAnsi="Georgia"/>
+          <w:b w:val="false"/>
+          <w:bCs w:val="false"/>
           <w:i w:val="false"/>
           <w:iCs w:val="false"/>
           <w:color w:val="auto"/>
@@ -2874,16 +3039,21 @@
           <w:u w:val="none"/>
           <w:lang w:val="en-US" w:eastAsia="zh-CN" w:bidi="hi-IN"/>
         </w:rPr>
-        <w:tab/>
-        <w:tab/>
-      </w:r>
-      <w:r>
-        <w:rPr>
-          <w:rFonts w:eastAsia="Songti SC" w:cs="Arial Unicode MS" w:ascii="Courier New" w:hAnsi="Courier New"/>
-          <w:b/>
-          <w:bCs/>
-          <w:i/>
-          <w:iCs/>
+        <w:t>to</w:t>
+      </w:r>
+    </w:p>
+    <w:p>
+      <w:pPr>
+        <w:pStyle w:val="Normal"/>
+        <w:rPr/>
+      </w:pPr>
+      <w:r>
+        <w:rPr>
+          <w:rFonts w:eastAsia="Songti SC" w:cs="Arial Unicode MS" w:ascii="Georgia" w:hAnsi="Georgia"/>
+          <w:b w:val="false"/>
+          <w:bCs w:val="false"/>
+          <w:i w:val="false"/>
+          <w:iCs w:val="false"/>
           <w:color w:val="auto"/>
           <w:kern w:val="2"/>
           <w:sz w:val="14"/>
@@ -2891,8 +3061,19 @@
           <w:u w:val="none"/>
           <w:lang w:val="en-US" w:eastAsia="zh-CN" w:bidi="hi-IN"/>
         </w:rPr>
-        <w:t xml:space="preserve">    </w:t>
-      </w:r>
+        <w:tab/>
+        <w:tab/>
+        <w:tab/>
+        <w:tab/>
+        <w:tab/>
+        <w:t>stdout</w:t>
+      </w:r>
+    </w:p>
+    <w:p>
+      <w:pPr>
+        <w:pStyle w:val="Normal"/>
+        <w:rPr/>
+      </w:pPr>
       <w:r>
         <w:rPr>
           <w:rFonts w:eastAsia="Songti SC" w:cs="Arial Unicode MS" w:ascii="Andale Mono" w:hAnsi="Andale Mono"/>
@@ -2907,14 +3088,9 @@
           <w:u w:val="none"/>
           <w:lang w:val="en-US" w:eastAsia="zh-CN" w:bidi="hi-IN"/>
         </w:rPr>
-        <w:t>#(:t :type size total free …)</w:t>
-      </w:r>
-    </w:p>
-    <w:p>
-      <w:pPr>
-        <w:pStyle w:val="Normal"/>
-        <w:rPr/>
-      </w:pPr>
+        <w:tab/>
+        <w:tab/>
+      </w:r>
       <w:r>
         <w:rPr>
           <w:rFonts w:eastAsia="Songti SC" w:cs="Arial Unicode MS" w:ascii="Georgia" w:hAnsi="Georgia"/>
@@ -2929,15 +3105,15 @@
           <w:u w:val="none"/>
           <w:lang w:val="en-US" w:eastAsia="zh-CN" w:bidi="hi-IN"/>
         </w:rPr>
-        <w:t xml:space="preserve"> </w:t>
+        <w:t>heap-room</w:t>
       </w:r>
       <w:r>
         <w:rPr>
           <w:rFonts w:eastAsia="Songti SC" w:cs="Arial Unicode MS" w:ascii="Georgia" w:hAnsi="Georgia"/>
           <w:b/>
           <w:bCs/>
-          <w:i/>
-          <w:iCs/>
+          <w:i w:val="false"/>
+          <w:iCs w:val="false"/>
           <w:color w:val="auto"/>
           <w:kern w:val="2"/>
           <w:sz w:val="14"/>
@@ -2946,16 +3122,14 @@
           <w:lang w:val="en-US" w:eastAsia="zh-CN" w:bidi="hi-IN"/>
         </w:rPr>
         <w:tab/>
-        <w:tab/>
-        <w:t>heap-info</w:t>
       </w:r>
       <w:r>
         <w:rPr>
           <w:rFonts w:eastAsia="Songti SC" w:cs="Arial Unicode MS" w:ascii="Georgia" w:hAnsi="Georgia"/>
-          <w:b/>
-          <w:bCs/>
-          <w:i w:val="false"/>
-          <w:iCs w:val="false"/>
+          <w:b w:val="false"/>
+          <w:bCs w:val="false"/>
+          <w:i/>
+          <w:iCs/>
           <w:color w:val="auto"/>
           <w:kern w:val="2"/>
           <w:sz w:val="14"/>
@@ -2963,17 +3137,16 @@
           <w:u w:val="none"/>
           <w:lang w:val="en-US" w:eastAsia="zh-CN" w:bidi="hi-IN"/>
         </w:rPr>
-        <w:tab/>
-        <w:tab/>
-        <w:t xml:space="preserve"> </w:t>
+        <w:t>vector</w:t>
+        <w:tab/>
       </w:r>
       <w:r>
         <w:rPr>
           <w:rFonts w:eastAsia="Songti SC" w:cs="Arial Unicode MS" w:ascii="Georgia" w:hAnsi="Georgia"/>
           <w:b w:val="false"/>
           <w:bCs w:val="false"/>
-          <w:i/>
-          <w:iCs/>
+          <w:i w:val="false"/>
+          <w:iCs w:val="false"/>
           <w:color w:val="auto"/>
           <w:kern w:val="2"/>
           <w:sz w:val="14"/>
@@ -2981,16 +3154,15 @@
           <w:u w:val="none"/>
           <w:lang w:val="en-US" w:eastAsia="zh-CN" w:bidi="hi-IN"/>
         </w:rPr>
-        <w:t>list</w:t>
-        <w:tab/>
-      </w:r>
-      <w:r>
-        <w:rPr>
-          <w:rFonts w:eastAsia="Songti SC" w:cs="Arial Unicode MS" w:ascii="Georgia" w:hAnsi="Georgia"/>
-          <w:b w:val="false"/>
-          <w:bCs w:val="false"/>
-          <w:i w:val="false"/>
-          <w:iCs w:val="false"/>
+        <w:t>allocations</w:t>
+      </w:r>
+      <w:r>
+        <w:rPr>
+          <w:rFonts w:eastAsia="Songti SC" w:cs="Arial Unicode MS" w:ascii="Andale Mono" w:hAnsi="Andale Mono"/>
+          <w:b w:val="false"/>
+          <w:bCs w:val="false"/>
+          <w:i/>
+          <w:iCs/>
           <w:color w:val="auto"/>
           <w:kern w:val="2"/>
           <w:sz w:val="14"/>
@@ -2998,7 +3170,7 @@
           <w:u w:val="none"/>
           <w:lang w:val="en-US" w:eastAsia="zh-CN" w:bidi="hi-IN"/>
         </w:rPr>
-        <w:t>heap info</w:t>
+        <w:tab/>
       </w:r>
     </w:p>
     <w:p>
@@ -3008,9 +3180,9 @@
       </w:pPr>
       <w:r>
         <w:rPr>
-          <w:rFonts w:eastAsia="Songti SC" w:cs="Arial Unicode MS" w:ascii="Andale Mono" w:hAnsi="Andale Mono"/>
-          <w:b w:val="false"/>
-          <w:bCs w:val="false"/>
+          <w:rFonts w:eastAsia="Songti SC" w:cs="Arial Unicode MS" w:ascii="Courier New" w:hAnsi="Courier New"/>
+          <w:b/>
+          <w:bCs/>
           <w:i w:val="false"/>
           <w:iCs w:val="false"/>
           <w:color w:val="auto"/>
@@ -3025,9 +3197,9 @@
       </w:r>
       <w:r>
         <w:rPr>
-          <w:rFonts w:eastAsia="Songti SC" w:cs="Arial Unicode MS" w:ascii="Andale Mono" w:hAnsi="Andale Mono"/>
-          <w:b w:val="false"/>
-          <w:bCs w:val="false"/>
+          <w:rFonts w:eastAsia="Songti SC" w:cs="Arial Unicode MS" w:ascii="Courier New" w:hAnsi="Courier New"/>
+          <w:b/>
+          <w:bCs/>
           <w:i/>
           <w:iCs/>
           <w:color w:val="auto"/>
@@ -3037,19 +3209,13 @@
           <w:u w:val="none"/>
           <w:lang w:val="en-US" w:eastAsia="zh-CN" w:bidi="hi-IN"/>
         </w:rPr>
-        <w:t xml:space="preserve">    (type page-size npages)</w:t>
-      </w:r>
-    </w:p>
-    <w:p>
-      <w:pPr>
-        <w:pStyle w:val="Normal"/>
-        <w:rPr/>
-      </w:pPr>
-      <w:r>
-        <w:rPr>
-          <w:rFonts w:eastAsia="Songti SC" w:cs="Arial Unicode MS" w:ascii="Georgia" w:hAnsi="Georgia"/>
-          <w:b/>
-          <w:bCs/>
+        <w:t xml:space="preserve">    </w:t>
+      </w:r>
+      <w:r>
+        <w:rPr>
+          <w:rFonts w:eastAsia="Songti SC" w:cs="Arial Unicode MS" w:ascii="Andale Mono" w:hAnsi="Andale Mono"/>
+          <w:b w:val="false"/>
+          <w:bCs w:val="false"/>
           <w:i/>
           <w:iCs/>
           <w:color w:val="auto"/>
@@ -3059,8 +3225,14 @@
           <w:u w:val="none"/>
           <w:lang w:val="en-US" w:eastAsia="zh-CN" w:bidi="hi-IN"/>
         </w:rPr>
-        <w:t xml:space="preserve"> </w:t>
-      </w:r>
+        <w:t>#(:t size total free …)</w:t>
+      </w:r>
+    </w:p>
+    <w:p>
+      <w:pPr>
+        <w:pStyle w:val="Normal"/>
+        <w:rPr/>
+      </w:pPr>
       <w:r>
         <w:rPr>
           <w:rFonts w:eastAsia="Songti SC" w:cs="Arial Unicode MS" w:ascii="Georgia" w:hAnsi="Georgia"/>
@@ -3075,17 +3247,15 @@
           <w:u w:val="none"/>
           <w:lang w:val="en-US" w:eastAsia="zh-CN" w:bidi="hi-IN"/>
         </w:rPr>
-        <w:tab/>
-        <w:tab/>
-        <w:t>heap-size</w:t>
+        <w:t xml:space="preserve"> </w:t>
       </w:r>
       <w:r>
         <w:rPr>
           <w:rFonts w:eastAsia="Songti SC" w:cs="Arial Unicode MS" w:ascii="Georgia" w:hAnsi="Georgia"/>
           <w:b/>
           <w:bCs/>
-          <w:i w:val="false"/>
-          <w:iCs w:val="false"/>
+          <w:i/>
+          <w:iCs/>
           <w:color w:val="auto"/>
           <w:kern w:val="2"/>
           <w:sz w:val="14"/>
@@ -3093,15 +3263,17 @@
           <w:u w:val="none"/>
           <w:lang w:val="en-US" w:eastAsia="zh-CN" w:bidi="hi-IN"/>
         </w:rPr>
-        <w:t xml:space="preserve"> </w:t>
+        <w:tab/>
+        <w:tab/>
+        <w:t>heap-size</w:t>
       </w:r>
       <w:r>
         <w:rPr>
           <w:rFonts w:eastAsia="Songti SC" w:cs="Arial Unicode MS" w:ascii="Georgia" w:hAnsi="Georgia"/>
-          <w:b w:val="false"/>
-          <w:bCs w:val="false"/>
-          <w:i/>
-          <w:iCs/>
+          <w:b/>
+          <w:bCs/>
+          <w:i w:val="false"/>
+          <w:iCs w:val="false"/>
           <w:color w:val="auto"/>
           <w:kern w:val="2"/>
           <w:sz w:val="14"/>
@@ -3109,15 +3281,15 @@
           <w:u w:val="none"/>
           <w:lang w:val="en-US" w:eastAsia="zh-CN" w:bidi="hi-IN"/>
         </w:rPr>
-        <w:t>keyword</w:t>
+        <w:t xml:space="preserve"> </w:t>
       </w:r>
       <w:r>
         <w:rPr>
           <w:rFonts w:eastAsia="Songti SC" w:cs="Arial Unicode MS" w:ascii="Georgia" w:hAnsi="Georgia"/>
-          <w:b/>
-          <w:bCs/>
-          <w:i w:val="false"/>
-          <w:iCs w:val="false"/>
+          <w:b w:val="false"/>
+          <w:bCs w:val="false"/>
+          <w:i/>
+          <w:iCs/>
           <w:color w:val="auto"/>
           <w:kern w:val="2"/>
           <w:sz w:val="14"/>
@@ -3125,16 +3297,15 @@
           <w:u w:val="none"/>
           <w:lang w:val="en-US" w:eastAsia="zh-CN" w:bidi="hi-IN"/>
         </w:rPr>
-        <w:tab/>
-        <w:t xml:space="preserve"> </w:t>
+        <w:t>keyword</w:t>
       </w:r>
       <w:r>
         <w:rPr>
           <w:rFonts w:eastAsia="Songti SC" w:cs="Arial Unicode MS" w:ascii="Georgia" w:hAnsi="Georgia"/>
-          <w:b w:val="false"/>
-          <w:bCs w:val="false"/>
-          <w:i/>
-          <w:iCs/>
+          <w:b/>
+          <w:bCs/>
+          <w:i w:val="false"/>
+          <w:iCs w:val="false"/>
           <w:color w:val="auto"/>
           <w:kern w:val="2"/>
           <w:sz w:val="14"/>
@@ -3142,16 +3313,16 @@
           <w:u w:val="none"/>
           <w:lang w:val="en-US" w:eastAsia="zh-CN" w:bidi="hi-IN"/>
         </w:rPr>
-        <w:t>fixnum</w:t>
-        <w:tab/>
+        <w:tab/>
+        <w:t xml:space="preserve"> </w:t>
       </w:r>
       <w:r>
         <w:rPr>
           <w:rFonts w:eastAsia="Songti SC" w:cs="Arial Unicode MS" w:ascii="Georgia" w:hAnsi="Georgia"/>
           <w:b w:val="false"/>
           <w:bCs w:val="false"/>
-          <w:i w:val="false"/>
-          <w:iCs w:val="false"/>
+          <w:i/>
+          <w:iCs/>
           <w:color w:val="auto"/>
           <w:kern w:val="2"/>
           <w:sz w:val="14"/>
@@ -3159,19 +3330,14 @@
           <w:u w:val="none"/>
           <w:lang w:val="en-US" w:eastAsia="zh-CN" w:bidi="hi-IN"/>
         </w:rPr>
-        <w:t>type size</w:t>
-      </w:r>
-    </w:p>
-    <w:p>
-      <w:pPr>
-        <w:pStyle w:val="Normal"/>
-        <w:rPr/>
-      </w:pPr>
+        <w:t>fixnum</w:t>
+        <w:tab/>
+      </w:r>
       <w:r>
         <w:rPr>
           <w:rFonts w:eastAsia="Songti SC" w:cs="Arial Unicode MS" w:ascii="Georgia" w:hAnsi="Georgia"/>
-          <w:b/>
-          <w:bCs/>
+          <w:b w:val="false"/>
+          <w:bCs w:val="false"/>
           <w:i w:val="false"/>
           <w:iCs w:val="false"/>
           <w:color w:val="auto"/>
@@ -3181,15 +3347,21 @@
           <w:u w:val="none"/>
           <w:lang w:val="en-US" w:eastAsia="zh-CN" w:bidi="hi-IN"/>
         </w:rPr>
-        <w:t xml:space="preserve"> </w:t>
-      </w:r>
-      <w:r>
-        <w:rPr>
-          <w:rFonts w:eastAsia="Songti SC" w:cs="Arial Unicode MS" w:ascii="Georgia" w:hAnsi="Georgia"/>
-          <w:b/>
-          <w:bCs/>
-          <w:i w:val="false"/>
-          <w:iCs w:val="false"/>
+        <w:t>type size</w:t>
+      </w:r>
+    </w:p>
+    <w:p>
+      <w:pPr>
+        <w:pStyle w:val="Normal"/>
+        <w:rPr/>
+      </w:pPr>
+      <w:r>
+        <w:rPr>
+          <w:rFonts w:eastAsia="Songti SC" w:cs="Arial Unicode MS" w:ascii="Andale Mono" w:hAnsi="Andale Mono"/>
+          <w:b w:val="false"/>
+          <w:bCs w:val="false"/>
+          <w:i/>
+          <w:iCs/>
           <w:color w:val="auto"/>
           <w:kern w:val="2"/>
           <w:sz w:val="14"/>
@@ -3214,7 +3386,7 @@
           <w:u w:val="none"/>
           <w:lang w:val="en-US" w:eastAsia="zh-CN" w:bidi="hi-IN"/>
         </w:rPr>
-        <w:t>heap-free</w:t>
+        <w:t>dynamic-room</w:t>
       </w:r>
       <w:r>
         <w:rPr>
@@ -3231,8 +3403,6 @@
           <w:lang w:val="en-US" w:eastAsia="zh-CN" w:bidi="hi-IN"/>
         </w:rPr>
         <w:tab/>
-        <w:tab/>
-        <w:t xml:space="preserve"> </w:t>
       </w:r>
       <w:r>
         <w:rPr>
@@ -3248,7 +3418,7 @@
           <w:u w:val="none"/>
           <w:lang w:val="en-US" w:eastAsia="zh-CN" w:bidi="hi-IN"/>
         </w:rPr>
-        <w:t>fixnum</w:t>
+        <w:t>vector</w:t>
         <w:tab/>
       </w:r>
       <w:r>
@@ -3265,7 +3435,7 @@
           <w:u w:val="none"/>
           <w:lang w:val="en-US" w:eastAsia="zh-CN" w:bidi="hi-IN"/>
         </w:rPr>
-        <w:t>bytes free</w:t>
+        <w:t>allocations</w:t>
       </w:r>
     </w:p>
     <w:p>
@@ -3275,9 +3445,9 @@
       </w:pPr>
       <w:r>
         <w:rPr>
-          <w:rFonts w:eastAsia="Songti SC" w:cs="Arial Unicode MS" w:ascii="Georgia" w:hAnsi="Georgia"/>
-          <w:b w:val="false"/>
-          <w:bCs w:val="false"/>
+          <w:rFonts w:eastAsia="Songti SC" w:cs="Arial Unicode MS" w:ascii="Courier New" w:hAnsi="Courier New"/>
+          <w:b/>
+          <w:bCs/>
           <w:i w:val="false"/>
           <w:iCs w:val="false"/>
           <w:color w:val="auto"/>
@@ -3292,7 +3462,7 @@
       </w:r>
       <w:r>
         <w:rPr>
-          <w:rFonts w:eastAsia="Songti SC" w:cs="Arial Unicode MS" w:ascii="Georgia" w:hAnsi="Georgia"/>
+          <w:rFonts w:eastAsia="Songti SC" w:cs="Arial Unicode MS" w:ascii="Courier New" w:hAnsi="Courier New"/>
           <w:b/>
           <w:bCs/>
           <w:i/>
@@ -3304,15 +3474,15 @@
           <w:u w:val="none"/>
           <w:lang w:val="en-US" w:eastAsia="zh-CN" w:bidi="hi-IN"/>
         </w:rPr>
-        <w:t>env</w:t>
-      </w:r>
-      <w:r>
-        <w:rPr>
-          <w:rFonts w:eastAsia="Songti SC" w:cs="Arial Unicode MS" w:ascii="Georgia" w:hAnsi="Georgia"/>
-          <w:b w:val="false"/>
-          <w:bCs w:val="false"/>
-          <w:i w:val="false"/>
-          <w:iCs w:val="false"/>
+        <w:t xml:space="preserve">    </w:t>
+      </w:r>
+      <w:r>
+        <w:rPr>
+          <w:rFonts w:eastAsia="Songti SC" w:cs="Arial Unicode MS" w:ascii="Andale Mono" w:hAnsi="Andale Mono"/>
+          <w:b w:val="false"/>
+          <w:bCs w:val="false"/>
+          <w:i/>
+          <w:iCs/>
           <w:color w:val="auto"/>
           <w:kern w:val="2"/>
           <w:sz w:val="14"/>
@@ -3320,16 +3490,34 @@
           <w:u w:val="none"/>
           <w:lang w:val="en-US" w:eastAsia="zh-CN" w:bidi="hi-IN"/>
         </w:rPr>
-        <w:tab/>
-        <w:tab/>
-      </w:r>
+        <w:t>#(:t size total …)</w:t>
+      </w:r>
+    </w:p>
+    <w:p>
+      <w:pPr>
+        <w:pStyle w:val="Normal"/>
+        <w:rPr>
+          <w:rFonts w:ascii="Georgia" w:hAnsi="Georgia" w:eastAsia="Songti SC" w:cs="Arial Unicode MS"/>
+          <w:b w:val="false"/>
+          <w:bCs w:val="false"/>
+          <w:i w:val="false"/>
+          <w:i w:val="false"/>
+          <w:iCs w:val="false"/>
+          <w:color w:val="auto"/>
+          <w:kern w:val="2"/>
+          <w:sz w:val="16"/>
+          <w:szCs w:val="16"/>
+          <w:u w:val="none"/>
+          <w:lang w:val="en-US" w:eastAsia="zh-CN" w:bidi="hi-IN"/>
+        </w:rPr>
+      </w:pPr>
       <w:r>
         <w:rPr>
           <w:rFonts w:eastAsia="Songti SC" w:cs="Arial Unicode MS" w:ascii="Georgia" w:hAnsi="Georgia"/>
           <w:b w:val="false"/>
           <w:bCs w:val="false"/>
-          <w:i/>
-          <w:iCs/>
+          <w:i w:val="false"/>
+          <w:iCs w:val="false"/>
           <w:color w:val="auto"/>
           <w:kern w:val="2"/>
           <w:sz w:val="14"/>
@@ -3337,16 +3525,16 @@
           <w:u w:val="none"/>
           <w:lang w:val="en-US" w:eastAsia="zh-CN" w:bidi="hi-IN"/>
         </w:rPr>
-        <w:t>list</w:t>
+        <w:tab/>
         <w:tab/>
       </w:r>
       <w:r>
         <w:rPr>
           <w:rFonts w:eastAsia="Songti SC" w:cs="Arial Unicode MS" w:ascii="Georgia" w:hAnsi="Georgia"/>
-          <w:b w:val="false"/>
-          <w:bCs w:val="false"/>
-          <w:i w:val="false"/>
-          <w:iCs w:val="false"/>
+          <w:b/>
+          <w:bCs/>
+          <w:i/>
+          <w:iCs/>
           <w:color w:val="auto"/>
           <w:kern w:val="2"/>
           <w:sz w:val="14"/>
@@ -3361,8 +3549,8 @@
           <w:rFonts w:eastAsia="Songti SC" w:cs="Arial Unicode MS" w:ascii="Georgia" w:hAnsi="Georgia"/>
           <w:b w:val="false"/>
           <w:bCs w:val="false"/>
-          <w:i/>
-          <w:iCs/>
+          <w:i w:val="false"/>
+          <w:iCs w:val="false"/>
           <w:color w:val="auto"/>
           <w:kern w:val="2"/>
           <w:sz w:val="14"/>
@@ -3370,15 +3558,16 @@
           <w:u w:val="none"/>
           <w:lang w:val="en-US" w:eastAsia="zh-CN" w:bidi="hi-IN"/>
         </w:rPr>
-        <w:t xml:space="preserve"> </w:t>
+        <w:tab/>
+        <w:tab/>
       </w:r>
       <w:r>
         <w:rPr>
           <w:rFonts w:eastAsia="Songti SC" w:cs="Arial Unicode MS" w:ascii="Georgia" w:hAnsi="Georgia"/>
           <w:b w:val="false"/>
           <w:bCs w:val="false"/>
-          <w:i w:val="false"/>
-          <w:iCs w:val="false"/>
+          <w:i/>
+          <w:iCs/>
           <w:color w:val="auto"/>
           <w:kern w:val="2"/>
           <w:sz w:val="14"/>
@@ -3386,99 +3575,25 @@
           <w:u w:val="none"/>
           <w:lang w:val="en-US" w:eastAsia="zh-CN" w:bidi="hi-IN"/>
         </w:rPr>
-        <w:t>state</w:t>
-      </w:r>
-    </w:p>
-    <w:p>
-      <w:pPr>
-        <w:pStyle w:val="Normal"/>
-        <w:rPr>
-          <w:sz w:val="16"/>
-          <w:szCs w:val="16"/>
-        </w:rPr>
-      </w:pPr>
-      <w:r>
-        <w:rPr>
-          <w:rFonts w:ascii="Georgia" w:hAnsi="Georgia"/>
-          <w:b/>
-          <w:bCs/>
-          <w:i w:val="false"/>
-          <w:iCs w:val="false"/>
-          <w:sz w:val="16"/>
-          <w:szCs w:val="16"/>
-        </w:rPr>
-        <w:t xml:space="preserve">   </w:t>
-      </w:r>
-      <w:r>
-        <w:rPr>
-          <w:rFonts w:ascii="Georgia" w:hAnsi="Georgia"/>
-          <w:b/>
-          <w:bCs/>
-          <w:i w:val="false"/>
-          <w:iCs w:val="false"/>
-          <w:sz w:val="16"/>
-          <w:szCs w:val="16"/>
-        </w:rPr>
-        <w:tab/>
-        <w:tab/>
-      </w:r>
-      <w:r>
-        <w:rPr>
-          <w:rFonts w:ascii="Georgia" w:hAnsi="Georgia"/>
-          <w:b/>
-          <w:bCs/>
-          <w:i/>
-          <w:iCs/>
+        <w:t>list</w:t>
+        <w:tab/>
+      </w:r>
+      <w:r>
+        <w:rPr>
+          <w:rFonts w:eastAsia="Songti SC" w:cs="Arial Unicode MS" w:ascii="Georgia" w:hAnsi="Georgia"/>
+          <w:b w:val="false"/>
+          <w:bCs w:val="false"/>
+          <w:i w:val="false"/>
+          <w:iCs w:val="false"/>
+          <w:color w:val="auto"/>
+          <w:kern w:val="2"/>
           <w:sz w:val="14"/>
           <w:szCs w:val="14"/>
-        </w:rPr>
-        <w:t>ns-symbols</w:t>
-      </w:r>
-      <w:r>
-        <w:rPr>
-          <w:rFonts w:ascii="Georgia" w:hAnsi="Georgia"/>
-          <w:b w:val="false"/>
-          <w:bCs w:val="false"/>
-          <w:i w:val="false"/>
-          <w:iCs w:val="false"/>
-          <w:sz w:val="16"/>
-          <w:szCs w:val="16"/>
-        </w:rPr>
-        <w:t xml:space="preserve"> </w:t>
-      </w:r>
-      <w:r>
-        <w:rPr>
-          <w:rFonts w:ascii="Georgia" w:hAnsi="Georgia"/>
-          <w:b w:val="false"/>
-          <w:bCs w:val="false"/>
-          <w:i/>
-          <w:iCs/>
-          <w:sz w:val="16"/>
-          <w:szCs w:val="16"/>
-        </w:rPr>
-        <w:t>ns|</w:t>
-      </w:r>
-      <w:r>
-        <w:rPr>
-          <w:rFonts w:ascii="Andale Mono" w:hAnsi="Andale Mono"/>
-          <w:b w:val="false"/>
-          <w:bCs w:val="false"/>
-          <w:i w:val="false"/>
-          <w:iCs w:val="false"/>
-          <w:sz w:val="16"/>
-          <w:szCs w:val="16"/>
-        </w:rPr>
-        <w:t>:nil</w:t>
-      </w:r>
-    </w:p>
-    <w:p>
-      <w:pPr>
-        <w:pStyle w:val="Normal"/>
-        <w:rPr>
-          <w:sz w:val="16"/>
-          <w:szCs w:val="16"/>
-        </w:rPr>
-      </w:pPr>
+          <w:u w:val="none"/>
+          <w:lang w:val="en-US" w:eastAsia="zh-CN" w:bidi="hi-IN"/>
+        </w:rPr>
+        <w:t>env</w:t>
+      </w:r>
       <w:r>
         <w:rPr>
           <w:rFonts w:eastAsia="Songti SC" w:cs="Arial Unicode MS" w:ascii="Georgia" w:hAnsi="Georgia"/>
@@ -3488,97 +3603,45 @@
           <w:iCs/>
           <w:color w:val="auto"/>
           <w:kern w:val="2"/>
-          <w:sz w:val="12"/>
-          <w:szCs w:val="12"/>
-          <w:u w:val="none"/>
-          <w:lang w:val="en-US" w:eastAsia="zh-CN" w:bidi="hi-IN"/>
-        </w:rPr>
-        <w:tab/>
-        <w:tab/>
-        <w:tab/>
-        <w:t xml:space="preserve"> </w:t>
-        <w:tab/>
-      </w:r>
-      <w:r>
-        <w:rPr>
-          <w:rFonts w:eastAsia="Songti SC" w:cs="Arial Unicode MS" w:ascii="Georgia" w:hAnsi="Georgia"/>
-          <w:b w:val="false"/>
-          <w:bCs w:val="false"/>
-          <w:i/>
-          <w:iCs/>
-          <w:color w:val="auto"/>
-          <w:kern w:val="2"/>
-          <w:sz w:val="16"/>
-          <w:szCs w:val="16"/>
-          <w:u w:val="none"/>
-          <w:lang w:val="en-US" w:eastAsia="zh-CN" w:bidi="hi-IN"/>
-        </w:rPr>
-        <w:t>list</w:t>
-        <w:tab/>
-        <w:t xml:space="preserve">symbol </w:t>
-      </w:r>
-      <w:r>
-        <w:rPr>
-          <w:rFonts w:eastAsia="Songti SC" w:cs="Arial Unicode MS" w:ascii="Georgia" w:hAnsi="Georgia"/>
-          <w:b w:val="false"/>
-          <w:bCs w:val="false"/>
-          <w:i w:val="false"/>
-          <w:iCs w:val="false"/>
-          <w:color w:val="auto"/>
-          <w:kern w:val="2"/>
-          <w:sz w:val="16"/>
-          <w:szCs w:val="16"/>
-          <w:u w:val="none"/>
-          <w:lang w:val="en-US" w:eastAsia="zh-CN" w:bidi="hi-IN"/>
-        </w:rPr>
-        <w:t>list</w:t>
-      </w:r>
-    </w:p>
-    <w:p>
-      <w:pPr>
-        <w:pStyle w:val="Normal"/>
-        <w:rPr/>
-      </w:pPr>
-      <w:r>
-        <w:rPr>
-          <w:rFonts w:ascii="Georgia" w:hAnsi="Georgia"/>
-          <w:b w:val="false"/>
-          <w:bCs w:val="false"/>
           <w:sz w:val="14"/>
           <w:szCs w:val="14"/>
-        </w:rPr>
-        <w:t xml:space="preserve">   </w:t>
-      </w:r>
-      <w:r>
-        <w:rPr>
-          <w:rFonts w:ascii="Georgia" w:hAnsi="Georgia"/>
-          <w:b/>
-          <w:bCs/>
+          <w:u w:val="none"/>
+          <w:lang w:val="en-US" w:eastAsia="zh-CN" w:bidi="hi-IN"/>
+        </w:rPr>
+        <w:t xml:space="preserve"> </w:t>
+      </w:r>
+      <w:r>
+        <w:rPr>
+          <w:rFonts w:eastAsia="Songti SC" w:cs="Arial Unicode MS" w:ascii="Georgia" w:hAnsi="Georgia"/>
+          <w:b w:val="false"/>
+          <w:bCs w:val="false"/>
+          <w:i w:val="false"/>
+          <w:iCs w:val="false"/>
+          <w:color w:val="auto"/>
+          <w:kern w:val="2"/>
           <w:sz w:val="14"/>
           <w:szCs w:val="14"/>
-        </w:rPr>
-        <w:t>mu/nix</w:t>
-        <w:tab/>
-        <w:tab/>
-      </w:r>
-      <w:r>
-        <w:rPr>
-          <w:rFonts w:ascii="Georgia" w:hAnsi="Georgia"/>
-          <w:b/>
-          <w:bCs/>
-          <w:i/>
-          <w:iCs/>
+          <w:u w:val="none"/>
+          <w:lang w:val="en-US" w:eastAsia="zh-CN" w:bidi="hi-IN"/>
+        </w:rPr>
+        <w:t>state</w:t>
+      </w:r>
+    </w:p>
+    <w:p>
+      <w:pPr>
+        <w:pStyle w:val="Normal"/>
+        <w:rPr/>
+      </w:pPr>
+      <w:r>
+        <w:rPr>
+          <w:rFonts w:ascii="Georgia" w:hAnsi="Georgia"/>
+          <w:b w:val="false"/>
+          <w:bCs w:val="false"/>
           <w:sz w:val="14"/>
           <w:szCs w:val="14"/>
         </w:rPr>
-        <w:t>uname</w:t>
-      </w:r>
-    </w:p>
-    <w:p>
-      <w:pPr>
-        <w:pStyle w:val="Normal"/>
-        <w:rPr/>
-      </w:pPr>
+        <w:t xml:space="preserve">   </w:t>
+      </w:r>
       <w:r>
         <w:rPr>
           <w:rFonts w:ascii="Georgia" w:hAnsi="Georgia"/>
@@ -3587,41 +3650,49 @@
           <w:sz w:val="14"/>
           <w:szCs w:val="14"/>
         </w:rPr>
-        <w:t xml:space="preserve">   </w:t>
-      </w:r>
-      <w:r>
-        <w:rPr>
-          <w:rFonts w:ascii="Georgia" w:hAnsi="Georgia"/>
-          <w:b/>
-          <w:bCs/>
+        <w:t>mu/nix</w:t>
+        <w:tab/>
+        <w:tab/>
+      </w:r>
+      <w:r>
+        <w:rPr>
+          <w:rFonts w:ascii="Georgia" w:hAnsi="Georgia"/>
+          <w:b/>
+          <w:bCs/>
+          <w:i/>
+          <w:iCs/>
           <w:sz w:val="14"/>
           <w:szCs w:val="14"/>
         </w:rPr>
-        <w:t>mu/std</w:t>
-        <w:tab/>
-        <w:tab/>
-      </w:r>
-      <w:r>
-        <w:rPr>
-          <w:rFonts w:ascii="Georgia" w:hAnsi="Georgia"/>
-          <w:b/>
-          <w:bCs/>
-          <w:i/>
-          <w:iCs/>
+        <w:t>uname</w:t>
+      </w:r>
+    </w:p>
+    <w:p>
+      <w:pPr>
+        <w:pStyle w:val="Normal"/>
+        <w:rPr/>
+      </w:pPr>
+      <w:r>
+        <w:rPr>
+          <w:rFonts w:ascii="Georgia" w:hAnsi="Georgia"/>
+          <w:b/>
+          <w:bCs/>
           <w:sz w:val="14"/>
           <w:szCs w:val="14"/>
         </w:rPr>
-        <w:t>command</w:t>
-      </w:r>
-      <w:r>
-        <w:rPr>
-          <w:rFonts w:ascii="Georgia" w:hAnsi="Georgia"/>
-          <w:i/>
-          <w:iCs/>
+        <w:t xml:space="preserve">   </w:t>
+      </w:r>
+      <w:r>
+        <w:rPr>
+          <w:rFonts w:ascii="Georgia" w:hAnsi="Georgia"/>
+          <w:b/>
+          <w:bCs/>
           <w:sz w:val="14"/>
           <w:szCs w:val="14"/>
         </w:rPr>
-        <w:t xml:space="preserve">, </w:t>
+        <w:t>mu/std</w:t>
+        <w:tab/>
+        <w:tab/>
       </w:r>
       <w:r>
         <w:rPr>
@@ -3633,61 +3704,57 @@
           <w:sz w:val="14"/>
           <w:szCs w:val="14"/>
         </w:rPr>
-        <w:t>exit</w:t>
-      </w:r>
-    </w:p>
-    <w:p>
-      <w:pPr>
-        <w:pStyle w:val="Normal"/>
-        <w:rPr/>
-      </w:pPr>
-      <w:r>
-        <w:rPr>
-          <w:rFonts w:ascii="Georgia" w:hAnsi="Georgia"/>
-          <w:b/>
-          <w:bCs/>
+        <w:t>command</w:t>
+      </w:r>
+      <w:r>
+        <w:rPr>
+          <w:rFonts w:ascii="Georgia" w:hAnsi="Georgia"/>
+          <w:i/>
+          <w:iCs/>
           <w:sz w:val="14"/>
           <w:szCs w:val="14"/>
         </w:rPr>
-        <w:t xml:space="preserve">   </w:t>
-      </w:r>
-      <w:r>
-        <w:rPr>
-          <w:rFonts w:ascii="Georgia" w:hAnsi="Georgia"/>
-          <w:b/>
-          <w:bCs/>
+        <w:t xml:space="preserve">, </w:t>
+      </w:r>
+      <w:r>
+        <w:rPr>
+          <w:rFonts w:ascii="Georgia" w:hAnsi="Georgia"/>
+          <w:b/>
+          <w:bCs/>
+          <w:i/>
+          <w:iCs/>
           <w:sz w:val="14"/>
           <w:szCs w:val="14"/>
         </w:rPr>
-        <w:t>mu/sysinfo</w:t>
-        <w:tab/>
-      </w:r>
-      <w:r>
-        <w:rPr>
-          <w:rFonts w:ascii="Georgia" w:hAnsi="Georgia"/>
-          <w:b/>
-          <w:bCs/>
-          <w:i/>
-          <w:iCs/>
+        <w:t>exit</w:t>
+      </w:r>
+    </w:p>
+    <w:p>
+      <w:pPr>
+        <w:pStyle w:val="Normal"/>
+        <w:rPr/>
+      </w:pPr>
+      <w:r>
+        <w:rPr>
+          <w:rFonts w:ascii="Georgia" w:hAnsi="Georgia"/>
+          <w:b/>
+          <w:bCs/>
           <w:sz w:val="14"/>
           <w:szCs w:val="14"/>
         </w:rPr>
-        <w:t>sysinfo</w:t>
-      </w:r>
-      <w:r>
-        <w:rPr>
-          <w:rFonts w:ascii="Georgia" w:hAnsi="Georgia"/>
+        <w:t xml:space="preserve">   </w:t>
+      </w:r>
+      <w:r>
+        <w:rPr>
+          <w:rFonts w:ascii="Georgia" w:hAnsi="Georgia"/>
+          <w:b/>
+          <w:bCs/>
           <w:sz w:val="14"/>
           <w:szCs w:val="14"/>
         </w:rPr>
-        <w:t xml:space="preserve"> (disabled on macOS)</w:t>
-      </w:r>
-    </w:p>
-    <w:p>
-      <w:pPr>
-        <w:pStyle w:val="Normal"/>
-        <w:rPr/>
-      </w:pPr>
+        <w:t>mu/sysinfo</w:t>
+        <w:tab/>
+      </w:r>
       <w:r>
         <w:rPr>
           <w:rFonts w:ascii="Georgia" w:hAnsi="Georgia"/>
@@ -3698,19 +3765,22 @@
           <w:sz w:val="14"/>
           <w:szCs w:val="14"/>
         </w:rPr>
-        <w:t xml:space="preserve">   </w:t>
-      </w:r>
-      <w:r>
-        <w:rPr>
-          <w:rFonts w:ascii="Georgia" w:hAnsi="Georgia"/>
-          <w:b/>
-          <w:bCs/>
+        <w:t>sysinfo</w:t>
+      </w:r>
+      <w:r>
+        <w:rPr>
+          <w:rFonts w:ascii="Georgia" w:hAnsi="Georgia"/>
           <w:sz w:val="14"/>
           <w:szCs w:val="14"/>
-          <w:u w:val="none"/>
-        </w:rPr>
-        <w:t>mu</w:t>
-      </w:r>
+        </w:rPr>
+        <w:t xml:space="preserve"> (disabled on macOS)</w:t>
+      </w:r>
+    </w:p>
+    <w:p>
+      <w:pPr>
+        <w:pStyle w:val="Normal"/>
+        <w:rPr/>
+      </w:pPr>
       <w:r>
         <w:rPr>
           <w:rFonts w:ascii="Georgia" w:hAnsi="Georgia"/>
@@ -3721,7 +3791,7 @@
           <w:sz w:val="14"/>
           <w:szCs w:val="14"/>
         </w:rPr>
-        <w:t>/</w:t>
+        <w:t xml:space="preserve">   </w:t>
       </w:r>
       <w:r>
         <w:rPr>
@@ -3730,9 +3800,9 @@
           <w:bCs/>
           <w:sz w:val="14"/>
           <w:szCs w:val="14"/>
-        </w:rPr>
-        <w:t>prof</w:t>
-        <w:tab/>
+          <w:u w:val="none"/>
+        </w:rPr>
+        <w:t>mu</w:t>
       </w:r>
       <w:r>
         <w:rPr>
@@ -3744,18 +3814,41 @@
           <w:sz w:val="14"/>
           <w:szCs w:val="14"/>
         </w:rPr>
-        <w:t xml:space="preserve">prof-control </w:t>
-      </w:r>
-      <w:r>
-        <w:rPr>
-          <w:rFonts w:ascii="Georgia" w:hAnsi="Georgia"/>
-          <w:b w:val="false"/>
-          <w:bCs w:val="false"/>
-          <w:i/>
-          <w:iCs/>
+        <w:t>/</w:t>
+      </w:r>
+      <w:r>
+        <w:rPr>
+          <w:rFonts w:ascii="Georgia" w:hAnsi="Georgia"/>
+          <w:b/>
+          <w:bCs/>
           <w:sz w:val="14"/>
           <w:szCs w:val="14"/>
         </w:rPr>
+        <w:t>prof</w:t>
+        <w:tab/>
+      </w:r>
+      <w:r>
+        <w:rPr>
+          <w:rFonts w:ascii="Georgia" w:hAnsi="Georgia"/>
+          <w:b/>
+          <w:bCs/>
+          <w:i/>
+          <w:iCs/>
+          <w:sz w:val="14"/>
+          <w:szCs w:val="14"/>
+        </w:rPr>
+        <w:t xml:space="preserve">prof-control </w:t>
+      </w:r>
+      <w:r>
+        <w:rPr>
+          <w:rFonts w:ascii="Georgia" w:hAnsi="Georgia"/>
+          <w:b w:val="false"/>
+          <w:bCs w:val="false"/>
+          <w:i/>
+          <w:iCs/>
+          <w:sz w:val="14"/>
+          <w:szCs w:val="14"/>
+        </w:rPr>
         <w:t>key</w:t>
         <w:tab/>
         <w:t>key | vec</w:t>
@@ -3804,45 +3897,19 @@
       <w:pPr>
         <w:pStyle w:val="Normal"/>
         <w:rPr>
-          <w:rFonts w:ascii="Georgia" w:hAnsi="Georgia"/>
-          <w:b w:val="false"/>
-          <w:bCs w:val="false"/>
-          <w:i w:val="false"/>
-          <w:i w:val="false"/>
-          <w:iCs w:val="false"/>
-          <w:sz w:val="12"/>
-          <w:szCs w:val="12"/>
-        </w:rPr>
-      </w:pPr>
-      <w:r>
-        <w:rPr>
-          <w:rFonts w:ascii="Georgia" w:hAnsi="Georgia"/>
-          <w:b w:val="false"/>
-          <w:bCs w:val="false"/>
-          <w:i w:val="false"/>
-          <w:iCs w:val="false"/>
-          <w:sz w:val="12"/>
-          <w:szCs w:val="12"/>
-        </w:rPr>
-      </w:r>
-    </w:p>
-    <w:p>
-      <w:pPr>
-        <w:pStyle w:val="Normal"/>
-        <w:rPr>
-          <w:rFonts w:ascii="Georgia" w:hAnsi="Georgia"/>
-          <w:b w:val="false"/>
-          <w:bCs w:val="false"/>
-          <w:i w:val="false"/>
-          <w:i w:val="false"/>
-          <w:iCs w:val="false"/>
-          <w:sz w:val="12"/>
-          <w:szCs w:val="12"/>
-        </w:rPr>
-      </w:pPr>
-      <w:r>
-        <w:rPr>
-          <w:rFonts w:ascii="Georgia" w:hAnsi="Georgia"/>
+          <w:rFonts w:ascii="Andale Mono" w:hAnsi="Andale Mono"/>
+          <w:b w:val="false"/>
+          <w:bCs w:val="false"/>
+          <w:i w:val="false"/>
+          <w:i w:val="false"/>
+          <w:iCs w:val="false"/>
+          <w:sz w:val="12"/>
+          <w:szCs w:val="12"/>
+        </w:rPr>
+      </w:pPr>
+      <w:r>
+        <w:rPr>
+          <w:rFonts w:ascii="Andale Mono" w:hAnsi="Andale Mono"/>
           <w:b w:val="false"/>
           <w:bCs w:val="false"/>
           <w:i w:val="false"/>
@@ -6292,93 +6359,127 @@
       <w:pPr>
         <w:pStyle w:val="Normal"/>
         <w:rPr>
-          <w:rFonts w:ascii="Georgia" w:hAnsi="Georgia"/>
-          <w:sz w:val="12"/>
-          <w:szCs w:val="12"/>
-        </w:rPr>
-      </w:pPr>
-      <w:r>
-        <w:rPr>
-          <w:rFonts w:ascii="Georgia" w:hAnsi="Georgia"/>
-          <w:sz w:val="12"/>
-          <w:szCs w:val="12"/>
-        </w:rPr>
-      </w:r>
-    </w:p>
-    <w:p>
-      <w:pPr>
-        <w:pStyle w:val="Normal"/>
-        <w:rPr>
+          <w:sz w:val="16"/>
+          <w:szCs w:val="16"/>
+        </w:rPr>
+      </w:pPr>
+      <w:r>
+        <w:rPr>
+          <w:sz w:val="16"/>
+          <w:szCs w:val="16"/>
+        </w:rPr>
+      </w:r>
+    </w:p>
+    <w:p>
+      <w:pPr>
+        <w:pStyle w:val="Normal"/>
+        <w:rPr>
+          <w:sz w:val="16"/>
+          <w:szCs w:val="16"/>
+        </w:rPr>
+      </w:pPr>
+      <w:r>
+        <w:rPr>
+          <w:rFonts w:eastAsia="Songti SC" w:cs="Arial Unicode MS" w:ascii="Georgia" w:hAnsi="Georgia"/>
+          <w:b w:val="false"/>
+          <w:bCs w:val="false"/>
+          <w:i w:val="false"/>
+          <w:iCs w:val="false"/>
+          <w:color w:val="auto"/>
+          <w:kern w:val="2"/>
+          <w:sz w:val="16"/>
+          <w:szCs w:val="16"/>
+          <w:u w:val="none"/>
+          <w:lang w:val="en-US" w:eastAsia="zh-CN" w:bidi="hi-IN"/>
+        </w:rPr>
+        <w:t xml:space="preserve"> </w:t>
+      </w:r>
+      <w:r>
+        <w:rPr>
+          <w:rFonts w:ascii="Georgia" w:hAnsi="Georgia"/>
+          <w:b w:val="false"/>
+          <w:bCs/>
+          <w:i w:val="false"/>
+          <w:iCs/>
           <w:sz w:val="20"/>
           <w:szCs w:val="20"/>
-        </w:rPr>
-      </w:pPr>
-      <w:r>
-        <w:rPr>
-          <w:rFonts w:eastAsia="Songti SC" w:cs="Arial Unicode MS" w:ascii="Georgia" w:hAnsi="Georgia"/>
-          <w:b/>
-          <w:bCs/>
-          <w:i/>
-          <w:iCs/>
-          <w:color w:val="FFFFFF"/>
-          <w:kern w:val="2"/>
+          <w:u w:val="none"/>
+          <w:shd w:fill="333333" w:val="clear"/>
+        </w:rPr>
+        <w:t xml:space="preserve">                           </w:t>
+      </w:r>
+      <w:r>
+        <w:rPr>
+          <w:rFonts w:ascii="Georgia" w:hAnsi="Georgia"/>
+          <w:b/>
+          <w:bCs/>
+          <w:i/>
+          <w:iCs/>
+          <w:color w:val="EEEEEE"/>
           <w:sz w:val="20"/>
           <w:szCs w:val="20"/>
           <w:u w:val="none"/>
           <w:shd w:fill="333333" w:val="clear"/>
-          <w:lang w:val="en-US" w:eastAsia="zh-CN" w:bidi="hi-IN"/>
-        </w:rPr>
-        <w:t xml:space="preserve">                           </w:t>
-      </w:r>
-      <w:r>
-        <w:rPr>
-          <w:rFonts w:eastAsia="Songti SC" w:cs="Arial Unicode MS" w:ascii="Georgia" w:hAnsi="Georgia"/>
+        </w:rPr>
+        <w:t xml:space="preserve">frames </w:t>
+      </w:r>
+      <w:r>
+        <w:rPr>
+          <w:rFonts w:ascii="Georgia" w:hAnsi="Georgia"/>
           <w:b/>
           <w:bCs/>
           <w:i/>
           <w:iCs/>
           <w:color w:val="FFFFFF"/>
-          <w:kern w:val="2"/>
           <w:sz w:val="20"/>
           <w:szCs w:val="20"/>
           <w:u w:val="none"/>
           <w:shd w:fill="333333" w:val="clear"/>
-          <w:lang w:val="en-US" w:eastAsia="zh-CN" w:bidi="hi-IN"/>
-        </w:rPr>
-        <w:t xml:space="preserve">frames                                            </w:t>
-      </w:r>
-      <w:r>
-        <w:rPr>
-          <w:rFonts w:eastAsia="Songti SC" w:cs="Arial Unicode MS" w:ascii="Georgia" w:hAnsi="Georgia"/>
+        </w:rPr>
+        <w:t xml:space="preserve">                                             </w:t>
+      </w:r>
+      <w:r>
+        <w:rPr>
+          <w:rFonts w:ascii="Georgia" w:hAnsi="Georgia"/>
           <w:b/>
           <w:bCs/>
           <w:i/>
           <w:iCs/>
           <w:color w:val="000000"/>
-          <w:kern w:val="2"/>
           <w:sz w:val="20"/>
           <w:szCs w:val="20"/>
           <w:u w:val="none"/>
           <w:shd w:fill="333333" w:val="clear"/>
-          <w:lang w:val="en-US" w:eastAsia="zh-CN" w:bidi="hi-IN"/>
-        </w:rPr>
-        <w:t xml:space="preserve"> I</w:t>
-      </w:r>
-    </w:p>
-    <w:p>
-      <w:pPr>
-        <w:pStyle w:val="Normal"/>
-        <w:rPr>
-          <w:rFonts w:ascii="Georgia" w:hAnsi="Georgia"/>
-          <w:sz w:val="12"/>
-          <w:szCs w:val="12"/>
-        </w:rPr>
-      </w:pPr>
-      <w:r>
-        <w:rPr>
-          <w:rFonts w:ascii="Georgia" w:hAnsi="Georgia"/>
-          <w:sz w:val="12"/>
-          <w:szCs w:val="12"/>
+        </w:rPr>
+        <w:t>.</w:t>
+      </w:r>
+      <w:r>
+        <w:rPr>
+          <w:rFonts w:ascii="Georgia" w:hAnsi="Georgia"/>
+          <w:b/>
+          <w:bCs/>
+          <w:i/>
+          <w:iCs/>
+          <w:sz w:val="20"/>
+          <w:szCs w:val="20"/>
+          <w:u w:val="none"/>
+          <w:shd w:fill="333333" w:val="clear"/>
+        </w:rPr>
+        <w:t xml:space="preserve">                                                    </w:t>
+      </w:r>
+    </w:p>
+    <w:p>
+      <w:pPr>
+        <w:pStyle w:val="Normal"/>
+        <w:rPr>
+          <w:sz w:val="16"/>
+          <w:szCs w:val="16"/>
+        </w:rPr>
+      </w:pPr>
+      <w:r>
+        <w:rPr>
+          <w:sz w:val="16"/>
+          <w:szCs w:val="16"/>
         </w:rPr>
       </w:r>
     </w:p>
@@ -8036,7 +8137,7 @@
         <w:pStyle w:val="Normal"/>
         <w:widowControl/>
         <w:suppressAutoHyphens w:val="true"/>
-        <w:overflowPunct w:val="true"/>
+        <w:overflowPunct w:val="false"/>
         <w:bidi w:val="0"/>
         <w:spacing w:before="0" w:after="0"/>
         <w:ind w:hanging="0" w:start="0" w:end="0"/>
@@ -12241,7 +12342,7 @@
                           <w:p>
                             <w:pPr>
                               <w:pStyle w:val="FrameContents"/>
-                              <w:overflowPunct w:val="false"/>
+                              <w:overflowPunct w:val="true"/>
                               <w:jc w:val="start"/>
                               <w:rPr>
                                 <w:color w:val="000000"/>
@@ -12276,7 +12377,7 @@
                     <w:p>
                       <w:pPr>
                         <w:pStyle w:val="FrameContents"/>
-                        <w:overflowPunct w:val="false"/>
+                        <w:overflowPunct w:val="true"/>
                         <w:jc w:val="start"/>
                         <w:rPr>
                           <w:color w:val="000000"/>
@@ -22103,7 +22204,7 @@
     <w:pPr>
       <w:widowControl/>
       <w:suppressAutoHyphens w:val="true"/>
-      <w:overflowPunct w:val="true"/>
+      <w:overflowPunct w:val="false"/>
       <w:bidi w:val="0"/>
       <w:spacing w:before="0" w:after="0"/>
       <w:jc w:val="start"/>

</xml_diff>

<commit_message>
#904 - runtime: type images
</commit_message>
<xml_diff>
--- a/doc/refcards/mu-ref.docx
+++ b/doc/refcards/mu-ref.docx
@@ -26,106 +26,6 @@
           <w:sz w:val="48"/>
           <w:szCs w:val="48"/>
         </w:rPr>
-        <mc:AlternateContent>
-          <mc:Choice Requires="wps">
-            <w:drawing>
-              <wp:anchor behindDoc="0" distT="635" distB="635" distL="154305" distR="635" simplePos="0" locked="0" layoutInCell="1" allowOverlap="1" relativeHeight="6">
-                <wp:simplePos x="0" y="0"/>
-                <wp:positionH relativeFrom="column">
-                  <wp:posOffset>2842260</wp:posOffset>
-                </wp:positionH>
-                <wp:positionV relativeFrom="paragraph">
-                  <wp:posOffset>-24130</wp:posOffset>
-                </wp:positionV>
-                <wp:extent cx="34925" cy="6343650"/>
-                <wp:effectExtent l="635" t="635" r="635" b="635"/>
-                <wp:wrapNone/>
-                <wp:docPr id="1" name="Line 3"/>
-                <a:graphic xmlns:a="http://schemas.openxmlformats.org/drawingml/2006/main">
-                  <a:graphicData uri="http://schemas.microsoft.com/office/word/2010/wordprocessingShape">
-                    <wps:wsp>
-                      <wps:cNvSpPr/>
-                      <wps:spPr>
-                        <a:xfrm>
-                          <a:off x="0" y="0"/>
-                          <a:ext cx="34920" cy="6343560"/>
-                        </a:xfrm>
-                        <a:prstGeom prst="line">
-                          <a:avLst/>
-                        </a:prstGeom>
-                        <a:ln w="0">
-                          <a:solidFill>
-                            <a:srgbClr val="000000"/>
-                          </a:solidFill>
-                        </a:ln>
-                      </wps:spPr>
-                      <wps:style>
-                        <a:lnRef idx="0"/>
-                        <a:fillRef idx="0"/>
-                        <a:effectRef idx="0"/>
-                        <a:fontRef idx="minor"/>
-                      </wps:style>
-                      <wps:txbx>
-                        <w:txbxContent>
-                          <w:p>
-                            <w:pPr>
-                              <w:pStyle w:val="FrameContents"/>
-                              <w:overflowPunct w:val="true"/>
-                              <w:jc w:val="start"/>
-                              <w:rPr>
-                                <w:color w:val="000000"/>
-                              </w:rPr>
-                            </w:pPr>
-                            <w:r>
-                              <w:rPr>
-                                <w:color w:val="000000"/>
-                                <w:sz w:val="36"/>
-                              </w:rPr>
-                              <w:t>.</w:t>
-                            </w:r>
-                          </w:p>
-                        </w:txbxContent>
-                      </wps:txbx>
-                      <wps:bodyPr lIns="90000" rIns="90000" tIns="45000" bIns="45000" anchor="t" anchorCtr="1">
-                        <a:noAutofit/>
-                      </wps:bodyPr>
-                    </wps:wsp>
-                  </a:graphicData>
-                </a:graphic>
-              </wp:anchor>
-            </w:drawing>
-          </mc:Choice>
-          <mc:Fallback>
-            <w:pict>
-              <v:line id="shape_0" from="223.8pt,-1.9pt" to="226.5pt,497.55pt" ID="Line 3" stroked="t" o:allowincell="f" style="position:absolute">
-                <v:stroke color="black" joinstyle="round" endcap="flat"/>
-                <v:fill o:detectmouseclick="t" on="false"/>
-                <v:textbox>
-                  <w:txbxContent>
-                    <w:p>
-                      <w:pPr>
-                        <w:pStyle w:val="FrameContents"/>
-                        <w:overflowPunct w:val="true"/>
-                        <w:jc w:val="start"/>
-                        <w:rPr>
-                          <w:color w:val="000000"/>
-                        </w:rPr>
-                      </w:pPr>
-                      <w:r>
-                        <w:rPr>
-                          <w:color w:val="000000"/>
-                          <w:sz w:val="36"/>
-                        </w:rPr>
-                        <w:t>.</w:t>
-                      </w:r>
-                    </w:p>
-                  </w:txbxContent>
-                </v:textbox>
-                <w10:wrap type="none"/>
-              </v:line>
-            </w:pict>
-          </mc:Fallback>
-        </mc:AlternateContent>
       </w:r>
     </w:p>
     <w:p>
@@ -2916,6 +2816,21 @@
     <w:p>
       <w:pPr>
         <w:pStyle w:val="Normal"/>
+        <w:rPr>
+          <w:sz w:val="12"/>
+          <w:szCs w:val="12"/>
+        </w:rPr>
+      </w:pPr>
+      <w:r>
+        <w:rPr>
+          <w:sz w:val="12"/>
+          <w:szCs w:val="12"/>
+        </w:rPr>
+      </w:r>
+    </w:p>
+    <w:p>
+      <w:pPr>
+        <w:pStyle w:val="Normal"/>
         <w:rPr/>
       </w:pPr>
       <w:r>
@@ -2945,27 +2860,10 @@
       <w:r>
         <w:rPr>
           <w:rFonts w:eastAsia="Songti SC" w:cs="Arial Unicode MS" w:ascii="Georgia" w:hAnsi="Georgia"/>
-          <w:b/>
-          <w:bCs/>
-          <w:i w:val="false"/>
-          <w:iCs w:val="false"/>
-          <w:color w:val="auto"/>
-          <w:kern w:val="2"/>
-          <w:sz w:val="16"/>
-          <w:szCs w:val="16"/>
-          <w:u w:val="none"/>
-          <w:lang w:val="en-US" w:eastAsia="zh-CN" w:bidi="hi-IN"/>
-        </w:rPr>
-        <w:tab/>
-        <w:tab/>
-      </w:r>
-      <w:r>
-        <w:rPr>
-          <w:rFonts w:eastAsia="Songti SC" w:cs="Arial Unicode MS" w:ascii="Georgia" w:hAnsi="Georgia"/>
-          <w:b/>
-          <w:bCs/>
-          <w:i/>
-          <w:iCs/>
+          <w:b w:val="false"/>
+          <w:bCs w:val="false"/>
+          <w:i w:val="false"/>
+          <w:iCs w:val="false"/>
           <w:color w:val="auto"/>
           <w:kern w:val="2"/>
           <w:sz w:val="14"/>
@@ -2973,15 +2871,16 @@
           <w:u w:val="none"/>
           <w:lang w:val="en-US" w:eastAsia="zh-CN" w:bidi="hi-IN"/>
         </w:rPr>
-        <w:t>heap-info</w:t>
+        <w:tab/>
+        <w:tab/>
       </w:r>
       <w:r>
         <w:rPr>
           <w:rFonts w:eastAsia="Songti SC" w:cs="Arial Unicode MS" w:ascii="Georgia" w:hAnsi="Georgia"/>
           <w:b/>
           <w:bCs/>
-          <w:i w:val="false"/>
-          <w:iCs w:val="false"/>
+          <w:i/>
+          <w:iCs/>
           <w:color w:val="auto"/>
           <w:kern w:val="2"/>
           <w:sz w:val="14"/>
@@ -2989,16 +2888,15 @@
           <w:u w:val="none"/>
           <w:lang w:val="en-US" w:eastAsia="zh-CN" w:bidi="hi-IN"/>
         </w:rPr>
-        <w:tab/>
-        <w:tab/>
+        <w:t>env</w:t>
       </w:r>
       <w:r>
         <w:rPr>
           <w:rFonts w:eastAsia="Songti SC" w:cs="Arial Unicode MS" w:ascii="Georgia" w:hAnsi="Georgia"/>
           <w:b w:val="false"/>
           <w:bCs w:val="false"/>
-          <w:i/>
-          <w:iCs/>
+          <w:i w:val="false"/>
+          <w:iCs w:val="false"/>
           <w:color w:val="auto"/>
           <w:kern w:val="2"/>
           <w:sz w:val="14"/>
@@ -3006,7 +2904,7 @@
           <w:u w:val="none"/>
           <w:lang w:val="en-US" w:eastAsia="zh-CN" w:bidi="hi-IN"/>
         </w:rPr>
-        <w:t>()</w:t>
+        <w:tab/>
         <w:tab/>
       </w:r>
       <w:r>
@@ -3014,8 +2912,8 @@
           <w:rFonts w:eastAsia="Songti SC" w:cs="Arial Unicode MS" w:ascii="Georgia" w:hAnsi="Georgia"/>
           <w:b w:val="false"/>
           <w:bCs w:val="false"/>
-          <w:i w:val="false"/>
-          <w:iCs w:val="false"/>
+          <w:i/>
+          <w:iCs/>
           <w:color w:val="auto"/>
           <w:kern w:val="2"/>
           <w:sz w:val="14"/>
@@ -3023,7 +2921,8 @@
           <w:u w:val="none"/>
           <w:lang w:val="en-US" w:eastAsia="zh-CN" w:bidi="hi-IN"/>
         </w:rPr>
-        <w:t xml:space="preserve">heap info </w:t>
+        <w:t>list</w:t>
+        <w:tab/>
       </w:r>
       <w:r>
         <w:rPr>
@@ -3039,21 +2938,15 @@
           <w:u w:val="none"/>
           <w:lang w:val="en-US" w:eastAsia="zh-CN" w:bidi="hi-IN"/>
         </w:rPr>
-        <w:t>to</w:t>
-      </w:r>
-    </w:p>
-    <w:p>
-      <w:pPr>
-        <w:pStyle w:val="Normal"/>
-        <w:rPr/>
-      </w:pPr>
+        <w:t>env</w:t>
+      </w:r>
       <w:r>
         <w:rPr>
           <w:rFonts w:eastAsia="Songti SC" w:cs="Arial Unicode MS" w:ascii="Georgia" w:hAnsi="Georgia"/>
           <w:b w:val="false"/>
           <w:bCs w:val="false"/>
-          <w:i w:val="false"/>
-          <w:iCs w:val="false"/>
+          <w:i/>
+          <w:iCs/>
           <w:color w:val="auto"/>
           <w:kern w:val="2"/>
           <w:sz w:val="14"/>
@@ -3061,26 +2954,15 @@
           <w:u w:val="none"/>
           <w:lang w:val="en-US" w:eastAsia="zh-CN" w:bidi="hi-IN"/>
         </w:rPr>
-        <w:tab/>
-        <w:tab/>
-        <w:tab/>
-        <w:tab/>
-        <w:tab/>
-        <w:t>stdout</w:t>
-      </w:r>
-    </w:p>
-    <w:p>
-      <w:pPr>
-        <w:pStyle w:val="Normal"/>
-        <w:rPr/>
-      </w:pPr>
-      <w:r>
-        <w:rPr>
-          <w:rFonts w:eastAsia="Songti SC" w:cs="Arial Unicode MS" w:ascii="Andale Mono" w:hAnsi="Andale Mono"/>
-          <w:b w:val="false"/>
-          <w:bCs w:val="false"/>
-          <w:i/>
-          <w:iCs/>
+        <w:t xml:space="preserve"> </w:t>
+      </w:r>
+      <w:r>
+        <w:rPr>
+          <w:rFonts w:eastAsia="Songti SC" w:cs="Arial Unicode MS" w:ascii="Georgia" w:hAnsi="Georgia"/>
+          <w:b w:val="false"/>
+          <w:bCs w:val="false"/>
+          <w:i w:val="false"/>
+          <w:iCs w:val="false"/>
           <w:color w:val="auto"/>
           <w:kern w:val="2"/>
           <w:sz w:val="14"/>
@@ -3088,6 +2970,28 @@
           <w:u w:val="none"/>
           <w:lang w:val="en-US" w:eastAsia="zh-CN" w:bidi="hi-IN"/>
         </w:rPr>
+        <w:t>state</w:t>
+      </w:r>
+    </w:p>
+    <w:p>
+      <w:pPr>
+        <w:pStyle w:val="Normal"/>
+        <w:rPr/>
+      </w:pPr>
+      <w:r>
+        <w:rPr>
+          <w:rFonts w:eastAsia="Songti SC" w:cs="Arial Unicode MS" w:ascii="Georgia" w:hAnsi="Georgia"/>
+          <w:b/>
+          <w:bCs/>
+          <w:i w:val="false"/>
+          <w:iCs w:val="false"/>
+          <w:color w:val="auto"/>
+          <w:kern w:val="2"/>
+          <w:sz w:val="16"/>
+          <w:szCs w:val="16"/>
+          <w:u w:val="none"/>
+          <w:lang w:val="en-US" w:eastAsia="zh-CN" w:bidi="hi-IN"/>
+        </w:rPr>
         <w:tab/>
         <w:tab/>
       </w:r>
@@ -3105,7 +3009,7 @@
           <w:u w:val="none"/>
           <w:lang w:val="en-US" w:eastAsia="zh-CN" w:bidi="hi-IN"/>
         </w:rPr>
-        <w:t>heap-room</w:t>
+        <w:t>heap-info</w:t>
       </w:r>
       <w:r>
         <w:rPr>
@@ -3122,6 +3026,7 @@
           <w:lang w:val="en-US" w:eastAsia="zh-CN" w:bidi="hi-IN"/>
         </w:rPr>
         <w:tab/>
+        <w:tab/>
       </w:r>
       <w:r>
         <w:rPr>
@@ -3137,7 +3042,7 @@
           <w:u w:val="none"/>
           <w:lang w:val="en-US" w:eastAsia="zh-CN" w:bidi="hi-IN"/>
         </w:rPr>
-        <w:t>vector</w:t>
+        <w:t>()</w:t>
         <w:tab/>
       </w:r>
       <w:r>
@@ -3154,15 +3059,21 @@
           <w:u w:val="none"/>
           <w:lang w:val="en-US" w:eastAsia="zh-CN" w:bidi="hi-IN"/>
         </w:rPr>
-        <w:t>allocations</w:t>
-      </w:r>
-      <w:r>
-        <w:rPr>
-          <w:rFonts w:eastAsia="Songti SC" w:cs="Arial Unicode MS" w:ascii="Andale Mono" w:hAnsi="Andale Mono"/>
-          <w:b w:val="false"/>
-          <w:bCs w:val="false"/>
-          <w:i/>
-          <w:iCs/>
+        <w:t>heap info to</w:t>
+      </w:r>
+    </w:p>
+    <w:p>
+      <w:pPr>
+        <w:pStyle w:val="Normal"/>
+        <w:rPr/>
+      </w:pPr>
+      <w:r>
+        <w:rPr>
+          <w:rFonts w:eastAsia="Songti SC" w:cs="Arial Unicode MS" w:ascii="Georgia" w:hAnsi="Georgia"/>
+          <w:b w:val="false"/>
+          <w:bCs w:val="false"/>
+          <w:i w:val="false"/>
+          <w:iCs w:val="false"/>
           <w:color w:val="auto"/>
           <w:kern w:val="2"/>
           <w:sz w:val="14"/>
@@ -3171,6 +3082,11 @@
           <w:lang w:val="en-US" w:eastAsia="zh-CN" w:bidi="hi-IN"/>
         </w:rPr>
         <w:tab/>
+        <w:tab/>
+        <w:tab/>
+        <w:tab/>
+        <w:tab/>
+        <w:t>stdout</w:t>
       </w:r>
     </w:p>
     <w:p>
@@ -3180,11 +3096,11 @@
       </w:pPr>
       <w:r>
         <w:rPr>
-          <w:rFonts w:eastAsia="Songti SC" w:cs="Arial Unicode MS" w:ascii="Courier New" w:hAnsi="Courier New"/>
-          <w:b/>
-          <w:bCs/>
-          <w:i w:val="false"/>
-          <w:iCs w:val="false"/>
+          <w:rFonts w:eastAsia="Songti SC" w:cs="Arial Unicode MS" w:ascii="Andale Mono" w:hAnsi="Andale Mono"/>
+          <w:b w:val="false"/>
+          <w:bCs w:val="false"/>
+          <w:i/>
+          <w:iCs/>
           <w:color w:val="auto"/>
           <w:kern w:val="2"/>
           <w:sz w:val="14"/>
@@ -3197,7 +3113,7 @@
       </w:r>
       <w:r>
         <w:rPr>
-          <w:rFonts w:eastAsia="Songti SC" w:cs="Arial Unicode MS" w:ascii="Courier New" w:hAnsi="Courier New"/>
+          <w:rFonts w:eastAsia="Songti SC" w:cs="Arial Unicode MS" w:ascii="Georgia" w:hAnsi="Georgia"/>
           <w:b/>
           <w:bCs/>
           <w:i/>
@@ -3209,15 +3125,15 @@
           <w:u w:val="none"/>
           <w:lang w:val="en-US" w:eastAsia="zh-CN" w:bidi="hi-IN"/>
         </w:rPr>
-        <w:t xml:space="preserve">    </w:t>
-      </w:r>
-      <w:r>
-        <w:rPr>
-          <w:rFonts w:eastAsia="Songti SC" w:cs="Arial Unicode MS" w:ascii="Andale Mono" w:hAnsi="Andale Mono"/>
-          <w:b w:val="false"/>
-          <w:bCs w:val="false"/>
-          <w:i/>
-          <w:iCs/>
+        <w:t>heap-room</w:t>
+      </w:r>
+      <w:r>
+        <w:rPr>
+          <w:rFonts w:eastAsia="Songti SC" w:cs="Arial Unicode MS" w:ascii="Georgia" w:hAnsi="Georgia"/>
+          <w:b/>
+          <w:bCs/>
+          <w:i w:val="false"/>
+          <w:iCs w:val="false"/>
           <w:color w:val="auto"/>
           <w:kern w:val="2"/>
           <w:sz w:val="14"/>
@@ -3225,19 +3141,13 @@
           <w:u w:val="none"/>
           <w:lang w:val="en-US" w:eastAsia="zh-CN" w:bidi="hi-IN"/>
         </w:rPr>
-        <w:t>#(:t size total free …)</w:t>
-      </w:r>
-    </w:p>
-    <w:p>
-      <w:pPr>
-        <w:pStyle w:val="Normal"/>
-        <w:rPr/>
-      </w:pPr>
+        <w:tab/>
+      </w:r>
       <w:r>
         <w:rPr>
           <w:rFonts w:eastAsia="Songti SC" w:cs="Arial Unicode MS" w:ascii="Georgia" w:hAnsi="Georgia"/>
-          <w:b/>
-          <w:bCs/>
+          <w:b w:val="false"/>
+          <w:bCs w:val="false"/>
           <w:i/>
           <w:iCs/>
           <w:color w:val="auto"/>
@@ -3247,15 +3157,16 @@
           <w:u w:val="none"/>
           <w:lang w:val="en-US" w:eastAsia="zh-CN" w:bidi="hi-IN"/>
         </w:rPr>
-        <w:t xml:space="preserve"> </w:t>
+        <w:t>vector</w:t>
+        <w:tab/>
       </w:r>
       <w:r>
         <w:rPr>
           <w:rFonts w:eastAsia="Songti SC" w:cs="Arial Unicode MS" w:ascii="Georgia" w:hAnsi="Georgia"/>
-          <w:b/>
-          <w:bCs/>
-          <w:i/>
-          <w:iCs/>
+          <w:b w:val="false"/>
+          <w:bCs w:val="false"/>
+          <w:i w:val="false"/>
+          <w:iCs w:val="false"/>
           <w:color w:val="auto"/>
           <w:kern w:val="2"/>
           <w:sz w:val="14"/>
@@ -3263,17 +3174,15 @@
           <w:u w:val="none"/>
           <w:lang w:val="en-US" w:eastAsia="zh-CN" w:bidi="hi-IN"/>
         </w:rPr>
-        <w:tab/>
-        <w:tab/>
-        <w:t>heap-size</w:t>
-      </w:r>
-      <w:r>
-        <w:rPr>
-          <w:rFonts w:eastAsia="Songti SC" w:cs="Arial Unicode MS" w:ascii="Georgia" w:hAnsi="Georgia"/>
-          <w:b/>
-          <w:bCs/>
-          <w:i w:val="false"/>
-          <w:iCs w:val="false"/>
+        <w:t>allocations</w:t>
+      </w:r>
+      <w:r>
+        <w:rPr>
+          <w:rFonts w:eastAsia="Songti SC" w:cs="Arial Unicode MS" w:ascii="Andale Mono" w:hAnsi="Andale Mono"/>
+          <w:b w:val="false"/>
+          <w:bCs w:val="false"/>
+          <w:i/>
+          <w:iCs/>
           <w:color w:val="auto"/>
           <w:kern w:val="2"/>
           <w:sz w:val="14"/>
@@ -3281,15 +3190,21 @@
           <w:u w:val="none"/>
           <w:lang w:val="en-US" w:eastAsia="zh-CN" w:bidi="hi-IN"/>
         </w:rPr>
-        <w:t xml:space="preserve"> </w:t>
-      </w:r>
-      <w:r>
-        <w:rPr>
-          <w:rFonts w:eastAsia="Songti SC" w:cs="Arial Unicode MS" w:ascii="Georgia" w:hAnsi="Georgia"/>
-          <w:b w:val="false"/>
-          <w:bCs w:val="false"/>
-          <w:i/>
-          <w:iCs/>
+        <w:tab/>
+      </w:r>
+    </w:p>
+    <w:p>
+      <w:pPr>
+        <w:pStyle w:val="Normal"/>
+        <w:rPr/>
+      </w:pPr>
+      <w:r>
+        <w:rPr>
+          <w:rFonts w:eastAsia="Songti SC" w:cs="Arial Unicode MS" w:ascii="Courier New" w:hAnsi="Courier New"/>
+          <w:b/>
+          <w:bCs/>
+          <w:i w:val="false"/>
+          <w:iCs w:val="false"/>
           <w:color w:val="auto"/>
           <w:kern w:val="2"/>
           <w:sz w:val="14"/>
@@ -3297,15 +3212,16 @@
           <w:u w:val="none"/>
           <w:lang w:val="en-US" w:eastAsia="zh-CN" w:bidi="hi-IN"/>
         </w:rPr>
-        <w:t>keyword</w:t>
-      </w:r>
-      <w:r>
-        <w:rPr>
-          <w:rFonts w:eastAsia="Songti SC" w:cs="Arial Unicode MS" w:ascii="Georgia" w:hAnsi="Georgia"/>
-          <w:b/>
-          <w:bCs/>
-          <w:i w:val="false"/>
-          <w:iCs w:val="false"/>
+        <w:tab/>
+        <w:tab/>
+      </w:r>
+      <w:r>
+        <w:rPr>
+          <w:rFonts w:eastAsia="Songti SC" w:cs="Arial Unicode MS" w:ascii="Courier New" w:hAnsi="Courier New"/>
+          <w:b/>
+          <w:bCs/>
+          <w:i/>
+          <w:iCs/>
           <w:color w:val="auto"/>
           <w:kern w:val="2"/>
           <w:sz w:val="14"/>
@@ -3313,12 +3229,11 @@
           <w:u w:val="none"/>
           <w:lang w:val="en-US" w:eastAsia="zh-CN" w:bidi="hi-IN"/>
         </w:rPr>
-        <w:tab/>
-        <w:t xml:space="preserve"> </w:t>
-      </w:r>
-      <w:r>
-        <w:rPr>
-          <w:rFonts w:eastAsia="Songti SC" w:cs="Arial Unicode MS" w:ascii="Georgia" w:hAnsi="Georgia"/>
+        <w:t xml:space="preserve">    </w:t>
+      </w:r>
+      <w:r>
+        <w:rPr>
+          <w:rFonts w:eastAsia="Songti SC" w:cs="Arial Unicode MS" w:ascii="Andale Mono" w:hAnsi="Andale Mono"/>
           <w:b w:val="false"/>
           <w:bCs w:val="false"/>
           <w:i/>
@@ -3330,16 +3245,21 @@
           <w:u w:val="none"/>
           <w:lang w:val="en-US" w:eastAsia="zh-CN" w:bidi="hi-IN"/>
         </w:rPr>
-        <w:t>fixnum</w:t>
-        <w:tab/>
-      </w:r>
+        <w:t>#(:t size total free …)</w:t>
+      </w:r>
+    </w:p>
+    <w:p>
+      <w:pPr>
+        <w:pStyle w:val="Normal"/>
+        <w:rPr/>
+      </w:pPr>
       <w:r>
         <w:rPr>
           <w:rFonts w:eastAsia="Songti SC" w:cs="Arial Unicode MS" w:ascii="Georgia" w:hAnsi="Georgia"/>
-          <w:b w:val="false"/>
-          <w:bCs w:val="false"/>
-          <w:i w:val="false"/>
-          <w:iCs w:val="false"/>
+          <w:b/>
+          <w:bCs/>
+          <w:i/>
+          <w:iCs/>
           <w:color w:val="auto"/>
           <w:kern w:val="2"/>
           <w:sz w:val="14"/>
@@ -3347,19 +3267,13 @@
           <w:u w:val="none"/>
           <w:lang w:val="en-US" w:eastAsia="zh-CN" w:bidi="hi-IN"/>
         </w:rPr>
-        <w:t>type size</w:t>
-      </w:r>
-    </w:p>
-    <w:p>
-      <w:pPr>
-        <w:pStyle w:val="Normal"/>
-        <w:rPr/>
-      </w:pPr>
-      <w:r>
-        <w:rPr>
-          <w:rFonts w:eastAsia="Songti SC" w:cs="Arial Unicode MS" w:ascii="Andale Mono" w:hAnsi="Andale Mono"/>
-          <w:b w:val="false"/>
-          <w:bCs w:val="false"/>
+        <w:t xml:space="preserve"> </w:t>
+      </w:r>
+      <w:r>
+        <w:rPr>
+          <w:rFonts w:eastAsia="Songti SC" w:cs="Arial Unicode MS" w:ascii="Georgia" w:hAnsi="Georgia"/>
+          <w:b/>
+          <w:bCs/>
           <w:i/>
           <w:iCs/>
           <w:color w:val="auto"/>
@@ -3371,14 +3285,15 @@
         </w:rPr>
         <w:tab/>
         <w:tab/>
+        <w:t>heap-size</w:t>
       </w:r>
       <w:r>
         <w:rPr>
           <w:rFonts w:eastAsia="Songti SC" w:cs="Arial Unicode MS" w:ascii="Georgia" w:hAnsi="Georgia"/>
           <w:b/>
           <w:bCs/>
-          <w:i/>
-          <w:iCs/>
+          <w:i w:val="false"/>
+          <w:iCs w:val="false"/>
           <w:color w:val="auto"/>
           <w:kern w:val="2"/>
           <w:sz w:val="14"/>
@@ -3386,15 +3301,15 @@
           <w:u w:val="none"/>
           <w:lang w:val="en-US" w:eastAsia="zh-CN" w:bidi="hi-IN"/>
         </w:rPr>
-        <w:t>dynamic-room</w:t>
+        <w:t xml:space="preserve"> </w:t>
       </w:r>
       <w:r>
         <w:rPr>
           <w:rFonts w:eastAsia="Songti SC" w:cs="Arial Unicode MS" w:ascii="Georgia" w:hAnsi="Georgia"/>
-          <w:b/>
-          <w:bCs/>
-          <w:i w:val="false"/>
-          <w:iCs w:val="false"/>
+          <w:b w:val="false"/>
+          <w:bCs w:val="false"/>
+          <w:i/>
+          <w:iCs/>
           <w:color w:val="auto"/>
           <w:kern w:val="2"/>
           <w:sz w:val="14"/>
@@ -3402,15 +3317,15 @@
           <w:u w:val="none"/>
           <w:lang w:val="en-US" w:eastAsia="zh-CN" w:bidi="hi-IN"/>
         </w:rPr>
-        <w:tab/>
+        <w:t>keyword</w:t>
       </w:r>
       <w:r>
         <w:rPr>
           <w:rFonts w:eastAsia="Songti SC" w:cs="Arial Unicode MS" w:ascii="Georgia" w:hAnsi="Georgia"/>
-          <w:b w:val="false"/>
-          <w:bCs w:val="false"/>
-          <w:i/>
-          <w:iCs/>
+          <w:b/>
+          <w:bCs/>
+          <w:i w:val="false"/>
+          <w:iCs w:val="false"/>
           <w:color w:val="auto"/>
           <w:kern w:val="2"/>
           <w:sz w:val="14"/>
@@ -3418,16 +3333,16 @@
           <w:u w:val="none"/>
           <w:lang w:val="en-US" w:eastAsia="zh-CN" w:bidi="hi-IN"/>
         </w:rPr>
-        <w:t>vector</w:t>
-        <w:tab/>
+        <w:tab/>
+        <w:t xml:space="preserve"> </w:t>
       </w:r>
       <w:r>
         <w:rPr>
           <w:rFonts w:eastAsia="Songti SC" w:cs="Arial Unicode MS" w:ascii="Georgia" w:hAnsi="Georgia"/>
           <w:b w:val="false"/>
           <w:bCs w:val="false"/>
-          <w:i w:val="false"/>
-          <w:iCs w:val="false"/>
+          <w:i/>
+          <w:iCs/>
           <w:color w:val="auto"/>
           <w:kern w:val="2"/>
           <w:sz w:val="14"/>
@@ -3435,19 +3350,14 @@
           <w:u w:val="none"/>
           <w:lang w:val="en-US" w:eastAsia="zh-CN" w:bidi="hi-IN"/>
         </w:rPr>
-        <w:t>allocations</w:t>
-      </w:r>
-    </w:p>
-    <w:p>
-      <w:pPr>
-        <w:pStyle w:val="Normal"/>
-        <w:rPr/>
-      </w:pPr>
-      <w:r>
-        <w:rPr>
-          <w:rFonts w:eastAsia="Songti SC" w:cs="Arial Unicode MS" w:ascii="Courier New" w:hAnsi="Courier New"/>
-          <w:b/>
-          <w:bCs/>
+        <w:t>fixnum</w:t>
+        <w:tab/>
+      </w:r>
+      <w:r>
+        <w:rPr>
+          <w:rFonts w:eastAsia="Songti SC" w:cs="Arial Unicode MS" w:ascii="Georgia" w:hAnsi="Georgia"/>
+          <w:b w:val="false"/>
+          <w:bCs w:val="false"/>
           <w:i w:val="false"/>
           <w:iCs w:val="false"/>
           <w:color w:val="auto"/>
@@ -3457,14 +3367,19 @@
           <w:u w:val="none"/>
           <w:lang w:val="en-US" w:eastAsia="zh-CN" w:bidi="hi-IN"/>
         </w:rPr>
-        <w:tab/>
-        <w:tab/>
-      </w:r>
-      <w:r>
-        <w:rPr>
-          <w:rFonts w:eastAsia="Songti SC" w:cs="Arial Unicode MS" w:ascii="Courier New" w:hAnsi="Courier New"/>
-          <w:b/>
-          <w:bCs/>
+        <w:t>type size</w:t>
+      </w:r>
+    </w:p>
+    <w:p>
+      <w:pPr>
+        <w:pStyle w:val="Normal"/>
+        <w:rPr/>
+      </w:pPr>
+      <w:r>
+        <w:rPr>
+          <w:rFonts w:eastAsia="Songti SC" w:cs="Arial Unicode MS" w:ascii="Andale Mono" w:hAnsi="Andale Mono"/>
+          <w:b w:val="false"/>
+          <w:bCs w:val="false"/>
           <w:i/>
           <w:iCs/>
           <w:color w:val="auto"/>
@@ -3474,13 +3389,14 @@
           <w:u w:val="none"/>
           <w:lang w:val="en-US" w:eastAsia="zh-CN" w:bidi="hi-IN"/>
         </w:rPr>
-        <w:t xml:space="preserve">    </w:t>
-      </w:r>
-      <w:r>
-        <w:rPr>
-          <w:rFonts w:eastAsia="Songti SC" w:cs="Arial Unicode MS" w:ascii="Andale Mono" w:hAnsi="Andale Mono"/>
-          <w:b w:val="false"/>
-          <w:bCs w:val="false"/>
+        <w:tab/>
+        <w:tab/>
+      </w:r>
+      <w:r>
+        <w:rPr>
+          <w:rFonts w:eastAsia="Songti SC" w:cs="Arial Unicode MS" w:ascii="Georgia" w:hAnsi="Georgia"/>
+          <w:b/>
+          <w:bCs/>
           <w:i/>
           <w:iCs/>
           <w:color w:val="auto"/>
@@ -3490,32 +3406,13 @@
           <w:u w:val="none"/>
           <w:lang w:val="en-US" w:eastAsia="zh-CN" w:bidi="hi-IN"/>
         </w:rPr>
-        <w:t>#(:t size total …)</w:t>
-      </w:r>
-    </w:p>
-    <w:p>
-      <w:pPr>
-        <w:pStyle w:val="Normal"/>
-        <w:rPr>
-          <w:rFonts w:ascii="Georgia" w:hAnsi="Georgia" w:eastAsia="Songti SC" w:cs="Arial Unicode MS"/>
-          <w:b w:val="false"/>
-          <w:bCs w:val="false"/>
-          <w:i w:val="false"/>
-          <w:i w:val="false"/>
-          <w:iCs w:val="false"/>
-          <w:color w:val="auto"/>
-          <w:kern w:val="2"/>
-          <w:sz w:val="16"/>
-          <w:szCs w:val="16"/>
-          <w:u w:val="none"/>
-          <w:lang w:val="en-US" w:eastAsia="zh-CN" w:bidi="hi-IN"/>
-        </w:rPr>
-      </w:pPr>
+        <w:t>dynamic-room</w:t>
+      </w:r>
       <w:r>
         <w:rPr>
           <w:rFonts w:eastAsia="Songti SC" w:cs="Arial Unicode MS" w:ascii="Georgia" w:hAnsi="Georgia"/>
-          <w:b w:val="false"/>
-          <w:bCs w:val="false"/>
+          <w:b/>
+          <w:bCs/>
           <w:i w:val="false"/>
           <w:iCs w:val="false"/>
           <w:color w:val="auto"/>
@@ -3526,13 +3423,12 @@
           <w:lang w:val="en-US" w:eastAsia="zh-CN" w:bidi="hi-IN"/>
         </w:rPr>
         <w:tab/>
-        <w:tab/>
       </w:r>
       <w:r>
         <w:rPr>
           <w:rFonts w:eastAsia="Songti SC" w:cs="Arial Unicode MS" w:ascii="Georgia" w:hAnsi="Georgia"/>
-          <w:b/>
-          <w:bCs/>
+          <w:b w:val="false"/>
+          <w:bCs w:val="false"/>
           <w:i/>
           <w:iCs/>
           <w:color w:val="auto"/>
@@ -3542,7 +3438,8 @@
           <w:u w:val="none"/>
           <w:lang w:val="en-US" w:eastAsia="zh-CN" w:bidi="hi-IN"/>
         </w:rPr>
-        <w:t>env</w:t>
+        <w:t>vector</w:t>
+        <w:tab/>
       </w:r>
       <w:r>
         <w:rPr>
@@ -3558,16 +3455,21 @@
           <w:u w:val="none"/>
           <w:lang w:val="en-US" w:eastAsia="zh-CN" w:bidi="hi-IN"/>
         </w:rPr>
-        <w:tab/>
-        <w:tab/>
-      </w:r>
-      <w:r>
-        <w:rPr>
-          <w:rFonts w:eastAsia="Songti SC" w:cs="Arial Unicode MS" w:ascii="Georgia" w:hAnsi="Georgia"/>
-          <w:b w:val="false"/>
-          <w:bCs w:val="false"/>
-          <w:i/>
-          <w:iCs/>
+        <w:t>allocations</w:t>
+      </w:r>
+    </w:p>
+    <w:p>
+      <w:pPr>
+        <w:pStyle w:val="Normal"/>
+        <w:rPr/>
+      </w:pPr>
+      <w:r>
+        <w:rPr>
+          <w:rFonts w:eastAsia="Songti SC" w:cs="Arial Unicode MS" w:ascii="Courier New" w:hAnsi="Courier New"/>
+          <w:b/>
+          <w:bCs/>
+          <w:i w:val="false"/>
+          <w:iCs w:val="false"/>
           <w:color w:val="auto"/>
           <w:kern w:val="2"/>
           <w:sz w:val="14"/>
@@ -3575,16 +3477,16 @@
           <w:u w:val="none"/>
           <w:lang w:val="en-US" w:eastAsia="zh-CN" w:bidi="hi-IN"/>
         </w:rPr>
-        <w:t>list</w:t>
-        <w:tab/>
-      </w:r>
-      <w:r>
-        <w:rPr>
-          <w:rFonts w:eastAsia="Songti SC" w:cs="Arial Unicode MS" w:ascii="Georgia" w:hAnsi="Georgia"/>
-          <w:b w:val="false"/>
-          <w:bCs w:val="false"/>
-          <w:i w:val="false"/>
-          <w:iCs w:val="false"/>
+        <w:tab/>
+        <w:tab/>
+      </w:r>
+      <w:r>
+        <w:rPr>
+          <w:rFonts w:eastAsia="Songti SC" w:cs="Arial Unicode MS" w:ascii="Courier New" w:hAnsi="Courier New"/>
+          <w:b/>
+          <w:bCs/>
+          <w:i/>
+          <w:iCs/>
           <w:color w:val="auto"/>
           <w:kern w:val="2"/>
           <w:sz w:val="14"/>
@@ -3592,11 +3494,11 @@
           <w:u w:val="none"/>
           <w:lang w:val="en-US" w:eastAsia="zh-CN" w:bidi="hi-IN"/>
         </w:rPr>
-        <w:t>env</w:t>
-      </w:r>
-      <w:r>
-        <w:rPr>
-          <w:rFonts w:eastAsia="Songti SC" w:cs="Arial Unicode MS" w:ascii="Georgia" w:hAnsi="Georgia"/>
+        <w:t xml:space="preserve">    </w:t>
+      </w:r>
+      <w:r>
+        <w:rPr>
+          <w:rFonts w:eastAsia="Songti SC" w:cs="Arial Unicode MS" w:ascii="Andale Mono" w:hAnsi="Andale Mono"/>
           <w:b w:val="false"/>
           <w:bCs w:val="false"/>
           <w:i/>
@@ -3608,70 +3510,79 @@
           <w:u w:val="none"/>
           <w:lang w:val="en-US" w:eastAsia="zh-CN" w:bidi="hi-IN"/>
         </w:rPr>
-        <w:t xml:space="preserve"> </w:t>
-      </w:r>
-      <w:r>
-        <w:rPr>
-          <w:rFonts w:eastAsia="Songti SC" w:cs="Arial Unicode MS" w:ascii="Georgia" w:hAnsi="Georgia"/>
-          <w:b w:val="false"/>
-          <w:bCs w:val="false"/>
-          <w:i w:val="false"/>
-          <w:iCs w:val="false"/>
-          <w:color w:val="auto"/>
-          <w:kern w:val="2"/>
+        <w:t>#(:t size total …)</w:t>
+      </w:r>
+    </w:p>
+    <w:p>
+      <w:pPr>
+        <w:pStyle w:val="Normal"/>
+        <w:rPr>
+          <w:sz w:val="12"/>
+          <w:szCs w:val="12"/>
+        </w:rPr>
+      </w:pPr>
+      <w:r>
+        <w:rPr>
+          <w:sz w:val="12"/>
+          <w:szCs w:val="12"/>
+        </w:rPr>
+      </w:r>
+    </w:p>
+    <w:p>
+      <w:pPr>
+        <w:pStyle w:val="Normal"/>
+        <w:rPr/>
+      </w:pPr>
+      <w:r>
+        <w:rPr>
+          <w:rFonts w:ascii="Georgia" w:hAnsi="Georgia"/>
+          <w:b w:val="false"/>
+          <w:bCs w:val="false"/>
           <w:sz w:val="14"/>
           <w:szCs w:val="14"/>
-          <w:u w:val="none"/>
-          <w:lang w:val="en-US" w:eastAsia="zh-CN" w:bidi="hi-IN"/>
-        </w:rPr>
-        <w:t>state</w:t>
-      </w:r>
-    </w:p>
-    <w:p>
-      <w:pPr>
-        <w:pStyle w:val="Normal"/>
-        <w:rPr/>
-      </w:pPr>
-      <w:r>
-        <w:rPr>
-          <w:rFonts w:ascii="Georgia" w:hAnsi="Georgia"/>
-          <w:b w:val="false"/>
-          <w:bCs w:val="false"/>
+        </w:rPr>
+        <w:t xml:space="preserve">   </w:t>
+      </w:r>
+      <w:r>
+        <w:rPr>
+          <w:rFonts w:ascii="Georgia" w:hAnsi="Georgia"/>
+          <w:b/>
+          <w:bCs/>
           <w:sz w:val="14"/>
           <w:szCs w:val="14"/>
         </w:rPr>
-        <w:t xml:space="preserve">   </w:t>
-      </w:r>
-      <w:r>
-        <w:rPr>
-          <w:rFonts w:ascii="Georgia" w:hAnsi="Georgia"/>
-          <w:b/>
-          <w:bCs/>
+        <w:t>mu/nix</w:t>
+        <w:tab/>
+        <w:tab/>
+      </w:r>
+      <w:r>
+        <w:rPr>
+          <w:rFonts w:ascii="Georgia" w:hAnsi="Georgia"/>
+          <w:b/>
+          <w:bCs/>
+          <w:i/>
+          <w:iCs/>
           <w:sz w:val="14"/>
           <w:szCs w:val="14"/>
         </w:rPr>
-        <w:t>mu/nix</w:t>
-        <w:tab/>
-        <w:tab/>
-      </w:r>
-      <w:r>
-        <w:rPr>
-          <w:rFonts w:ascii="Georgia" w:hAnsi="Georgia"/>
-          <w:b/>
-          <w:bCs/>
-          <w:i/>
-          <w:iCs/>
+        <w:t>uname</w:t>
+      </w:r>
+    </w:p>
+    <w:p>
+      <w:pPr>
+        <w:pStyle w:val="Normal"/>
+        <w:rPr/>
+      </w:pPr>
+      <w:r>
+        <w:rPr>
+          <w:rFonts w:ascii="Georgia" w:hAnsi="Georgia"/>
+          <w:b/>
+          <w:bCs/>
           <w:sz w:val="14"/>
           <w:szCs w:val="14"/>
         </w:rPr>
-        <w:t>uname</w:t>
-      </w:r>
-    </w:p>
-    <w:p>
-      <w:pPr>
-        <w:pStyle w:val="Normal"/>
-        <w:rPr/>
-      </w:pPr>
+        <w:t xml:space="preserve">   </w:t>
+      </w:r>
       <w:r>
         <w:rPr>
           <w:rFonts w:ascii="Georgia" w:hAnsi="Georgia"/>
@@ -3680,60 +3591,60 @@
           <w:sz w:val="14"/>
           <w:szCs w:val="14"/>
         </w:rPr>
-        <w:t xml:space="preserve">   </w:t>
-      </w:r>
-      <w:r>
-        <w:rPr>
-          <w:rFonts w:ascii="Georgia" w:hAnsi="Georgia"/>
-          <w:b/>
-          <w:bCs/>
+        <w:t>mu/std</w:t>
+        <w:tab/>
+        <w:tab/>
+      </w:r>
+      <w:r>
+        <w:rPr>
+          <w:rFonts w:ascii="Georgia" w:hAnsi="Georgia"/>
+          <w:b/>
+          <w:bCs/>
+          <w:i/>
+          <w:iCs/>
           <w:sz w:val="14"/>
           <w:szCs w:val="14"/>
         </w:rPr>
-        <w:t>mu/std</w:t>
-        <w:tab/>
-        <w:tab/>
-      </w:r>
-      <w:r>
-        <w:rPr>
-          <w:rFonts w:ascii="Georgia" w:hAnsi="Georgia"/>
-          <w:b/>
-          <w:bCs/>
+        <w:t>command</w:t>
+      </w:r>
+      <w:r>
+        <w:rPr>
+          <w:rFonts w:ascii="Georgia" w:hAnsi="Georgia"/>
           <w:i/>
           <w:iCs/>
           <w:sz w:val="14"/>
           <w:szCs w:val="14"/>
         </w:rPr>
-        <w:t>command</w:t>
-      </w:r>
-      <w:r>
-        <w:rPr>
-          <w:rFonts w:ascii="Georgia" w:hAnsi="Georgia"/>
+        <w:t xml:space="preserve">, </w:t>
+      </w:r>
+      <w:r>
+        <w:rPr>
+          <w:rFonts w:ascii="Georgia" w:hAnsi="Georgia"/>
+          <w:b/>
+          <w:bCs/>
           <w:i/>
           <w:iCs/>
           <w:sz w:val="14"/>
           <w:szCs w:val="14"/>
         </w:rPr>
-        <w:t xml:space="preserve">, </w:t>
-      </w:r>
-      <w:r>
-        <w:rPr>
-          <w:rFonts w:ascii="Georgia" w:hAnsi="Georgia"/>
-          <w:b/>
-          <w:bCs/>
-          <w:i/>
-          <w:iCs/>
+        <w:t>exit</w:t>
+      </w:r>
+    </w:p>
+    <w:p>
+      <w:pPr>
+        <w:pStyle w:val="Normal"/>
+        <w:rPr/>
+      </w:pPr>
+      <w:r>
+        <w:rPr>
+          <w:rFonts w:ascii="Georgia" w:hAnsi="Georgia"/>
+          <w:b/>
+          <w:bCs/>
           <w:sz w:val="14"/>
           <w:szCs w:val="14"/>
         </w:rPr>
-        <w:t>exit</w:t>
-      </w:r>
-    </w:p>
-    <w:p>
-      <w:pPr>
-        <w:pStyle w:val="Normal"/>
-        <w:rPr/>
-      </w:pPr>
+        <w:t xml:space="preserve">   </w:t>
+      </w:r>
       <w:r>
         <w:rPr>
           <w:rFonts w:ascii="Georgia" w:hAnsi="Georgia"/>
@@ -3742,113 +3653,103 @@
           <w:sz w:val="14"/>
           <w:szCs w:val="14"/>
         </w:rPr>
-        <w:t xml:space="preserve">   </w:t>
-      </w:r>
-      <w:r>
-        <w:rPr>
-          <w:rFonts w:ascii="Georgia" w:hAnsi="Georgia"/>
-          <w:b/>
-          <w:bCs/>
+        <w:t>mu/sysinfo</w:t>
+        <w:tab/>
+      </w:r>
+      <w:r>
+        <w:rPr>
+          <w:rFonts w:ascii="Georgia" w:hAnsi="Georgia"/>
+          <w:b/>
+          <w:bCs/>
+          <w:i/>
+          <w:iCs/>
           <w:sz w:val="14"/>
           <w:szCs w:val="14"/>
         </w:rPr>
-        <w:t>mu/sysinfo</w:t>
-        <w:tab/>
-      </w:r>
-      <w:r>
-        <w:rPr>
-          <w:rFonts w:ascii="Georgia" w:hAnsi="Georgia"/>
-          <w:b/>
-          <w:bCs/>
-          <w:i/>
-          <w:iCs/>
+        <w:t>sysinfo</w:t>
+      </w:r>
+      <w:r>
+        <w:rPr>
+          <w:rFonts w:ascii="Georgia" w:hAnsi="Georgia"/>
           <w:sz w:val="14"/>
           <w:szCs w:val="14"/>
         </w:rPr>
-        <w:t>sysinfo</w:t>
-      </w:r>
-      <w:r>
-        <w:rPr>
-          <w:rFonts w:ascii="Georgia" w:hAnsi="Georgia"/>
+        <w:t xml:space="preserve"> (disabled on macOS)</w:t>
+      </w:r>
+    </w:p>
+    <w:p>
+      <w:pPr>
+        <w:pStyle w:val="Normal"/>
+        <w:rPr/>
+      </w:pPr>
+      <w:r>
+        <w:rPr>
+          <w:rFonts w:ascii="Georgia" w:hAnsi="Georgia"/>
+          <w:b/>
+          <w:bCs/>
+          <w:i/>
+          <w:iCs/>
           <w:sz w:val="14"/>
           <w:szCs w:val="14"/>
         </w:rPr>
-        <w:t xml:space="preserve"> (disabled on macOS)</w:t>
-      </w:r>
-    </w:p>
-    <w:p>
-      <w:pPr>
-        <w:pStyle w:val="Normal"/>
-        <w:rPr/>
-      </w:pPr>
-      <w:r>
-        <w:rPr>
-          <w:rFonts w:ascii="Georgia" w:hAnsi="Georgia"/>
-          <w:b/>
-          <w:bCs/>
-          <w:i/>
-          <w:iCs/>
+        <w:t xml:space="preserve">   </w:t>
+      </w:r>
+      <w:r>
+        <w:rPr>
+          <w:rFonts w:ascii="Georgia" w:hAnsi="Georgia"/>
+          <w:b/>
+          <w:bCs/>
           <w:sz w:val="14"/>
           <w:szCs w:val="14"/>
-        </w:rPr>
-        <w:t xml:space="preserve">   </w:t>
-      </w:r>
-      <w:r>
-        <w:rPr>
-          <w:rFonts w:ascii="Georgia" w:hAnsi="Georgia"/>
-          <w:b/>
-          <w:bCs/>
+          <w:u w:val="none"/>
+        </w:rPr>
+        <w:t>mu</w:t>
+      </w:r>
+      <w:r>
+        <w:rPr>
+          <w:rFonts w:ascii="Georgia" w:hAnsi="Georgia"/>
+          <w:b/>
+          <w:bCs/>
+          <w:i/>
+          <w:iCs/>
           <w:sz w:val="14"/>
           <w:szCs w:val="14"/>
-          <w:u w:val="none"/>
-        </w:rPr>
-        <w:t>mu</w:t>
-      </w:r>
-      <w:r>
-        <w:rPr>
-          <w:rFonts w:ascii="Georgia" w:hAnsi="Georgia"/>
-          <w:b/>
-          <w:bCs/>
-          <w:i/>
-          <w:iCs/>
+        </w:rPr>
+        <w:t>/</w:t>
+      </w:r>
+      <w:r>
+        <w:rPr>
+          <w:rFonts w:ascii="Georgia" w:hAnsi="Georgia"/>
+          <w:b/>
+          <w:bCs/>
           <w:sz w:val="14"/>
           <w:szCs w:val="14"/>
         </w:rPr>
-        <w:t>/</w:t>
-      </w:r>
-      <w:r>
-        <w:rPr>
-          <w:rFonts w:ascii="Georgia" w:hAnsi="Georgia"/>
-          <w:b/>
-          <w:bCs/>
+        <w:t>prof</w:t>
+        <w:tab/>
+      </w:r>
+      <w:r>
+        <w:rPr>
+          <w:rFonts w:ascii="Georgia" w:hAnsi="Georgia"/>
+          <w:b/>
+          <w:bCs/>
+          <w:i/>
+          <w:iCs/>
           <w:sz w:val="14"/>
           <w:szCs w:val="14"/>
         </w:rPr>
-        <w:t>prof</w:t>
-        <w:tab/>
-      </w:r>
-      <w:r>
-        <w:rPr>
-          <w:rFonts w:ascii="Georgia" w:hAnsi="Georgia"/>
-          <w:b/>
-          <w:bCs/>
+        <w:t xml:space="preserve">prof-control </w:t>
+      </w:r>
+      <w:r>
+        <w:rPr>
+          <w:rFonts w:ascii="Georgia" w:hAnsi="Georgia"/>
+          <w:b w:val="false"/>
+          <w:bCs w:val="false"/>
           <w:i/>
           <w:iCs/>
           <w:sz w:val="14"/>
           <w:szCs w:val="14"/>
         </w:rPr>
-        <w:t xml:space="preserve">prof-control </w:t>
-      </w:r>
-      <w:r>
-        <w:rPr>
-          <w:rFonts w:ascii="Georgia" w:hAnsi="Georgia"/>
-          <w:b w:val="false"/>
-          <w:bCs w:val="false"/>
-          <w:i/>
-          <w:iCs/>
-          <w:sz w:val="14"/>
-          <w:szCs w:val="14"/>
-        </w:rPr>
         <w:t>key</w:t>
         <w:tab/>
         <w:t>key | vec</w:t>
@@ -3865,58 +3766,6 @@
           <w:szCs w:val="12"/>
         </w:rPr>
         <w:t>:on|:off|:get</w:t>
-      </w:r>
-    </w:p>
-    <w:p>
-      <w:pPr>
-        <w:pStyle w:val="Normal"/>
-        <w:rPr>
-          <w:rFonts w:ascii="Andale Mono" w:hAnsi="Andale Mono"/>
-          <w:b w:val="false"/>
-          <w:bCs w:val="false"/>
-          <w:i w:val="false"/>
-          <w:i w:val="false"/>
-          <w:iCs w:val="false"/>
-          <w:sz w:val="12"/>
-          <w:szCs w:val="12"/>
-        </w:rPr>
-      </w:pPr>
-      <w:r>
-        <w:rPr>
-          <w:rFonts w:ascii="Andale Mono" w:hAnsi="Andale Mono"/>
-          <w:b w:val="false"/>
-          <w:bCs w:val="false"/>
-          <w:i w:val="false"/>
-          <w:iCs w:val="false"/>
-          <w:sz w:val="12"/>
-          <w:szCs w:val="12"/>
-        </w:rPr>
-      </w:r>
-    </w:p>
-    <w:p>
-      <w:pPr>
-        <w:pStyle w:val="Normal"/>
-        <w:rPr>
-          <w:rFonts w:ascii="Andale Mono" w:hAnsi="Andale Mono"/>
-          <w:b w:val="false"/>
-          <w:bCs w:val="false"/>
-          <w:i w:val="false"/>
-          <w:i w:val="false"/>
-          <w:iCs w:val="false"/>
-          <w:sz w:val="12"/>
-          <w:szCs w:val="12"/>
-        </w:rPr>
-      </w:pPr>
-      <w:r>
-        <w:rPr>
-          <w:rFonts w:ascii="Andale Mono" w:hAnsi="Andale Mono"/>
-          <w:b w:val="false"/>
-          <w:bCs w:val="false"/>
-          <w:i w:val="false"/>
-          <w:iCs w:val="false"/>
-          <w:sz w:val="12"/>
-          <w:szCs w:val="12"/>
-        </w:rPr>
       </w:r>
     </w:p>
     <w:p>
@@ -3939,7 +3788,7 @@
                 <wp:extent cx="635" cy="6292850"/>
                 <wp:effectExtent l="635" t="635" r="635" b="635"/>
                 <wp:wrapNone/>
-                <wp:docPr id="2" name="Line 2"/>
+                <wp:docPr id="1" name="Line 2"/>
                 <a:graphic xmlns:a="http://schemas.openxmlformats.org/drawingml/2006/main">
                   <a:graphicData uri="http://schemas.microsoft.com/office/word/2010/wordprocessingShape">
                     <wps:wsp>
@@ -4435,8 +4284,8 @@
       <w:r>
         <w:rPr>
           <w:rFonts w:ascii="Andale Mono" w:hAnsi="Andale Mono"/>
-          <w:b/>
-          <w:bCs/>
+          <w:b w:val="false"/>
+          <w:bCs w:val="false"/>
           <w:i w:val="false"/>
           <w:iCs w:val="false"/>
           <w:sz w:val="16"/>
@@ -4548,8 +4397,8 @@
       <w:r>
         <w:rPr>
           <w:rFonts w:ascii="Andale Mono" w:hAnsi="Andale Mono"/>
-          <w:b/>
-          <w:bCs/>
+          <w:b w:val="false"/>
+          <w:bCs w:val="false"/>
           <w:i w:val="false"/>
           <w:iCs w:val="false"/>
           <w:sz w:val="16"/>
@@ -4677,8 +4526,8 @@
       <w:r>
         <w:rPr>
           <w:rFonts w:ascii="Andale Mono" w:hAnsi="Andale Mono"/>
-          <w:b/>
-          <w:bCs/>
+          <w:b w:val="false"/>
+          <w:bCs w:val="false"/>
           <w:i w:val="false"/>
           <w:iCs w:val="false"/>
           <w:sz w:val="16"/>
@@ -4803,8 +4652,8 @@
       <w:r>
         <w:rPr>
           <w:rFonts w:ascii="Andale Mono" w:hAnsi="Andale Mono"/>
-          <w:b/>
-          <w:bCs/>
+          <w:b w:val="false"/>
+          <w:bCs w:val="false"/>
           <w:i w:val="false"/>
           <w:iCs w:val="false"/>
           <w:sz w:val="16"/>
@@ -11623,8 +11472,8 @@
           <w:rFonts w:ascii="Georgia" w:hAnsi="Georgia"/>
           <w:b w:val="false"/>
           <w:bCs w:val="false"/>
-          <w:i w:val="false"/>
-          <w:iCs w:val="false"/>
+          <w:i/>
+          <w:iCs/>
           <w:sz w:val="16"/>
           <w:szCs w:val="16"/>
           <w:u w:val="none"/>
@@ -12272,47 +12121,21 @@
           <w:sz w:val="12"/>
           <w:szCs w:val="12"/>
         </w:rPr>
-      </w:r>
-    </w:p>
-    <w:p>
-      <w:pPr>
-        <w:pStyle w:val="Normal"/>
-        <w:rPr>
-          <w:rFonts w:ascii="Georgia" w:hAnsi="Georgia"/>
-          <w:sz w:val="20"/>
-          <w:szCs w:val="20"/>
-        </w:rPr>
-      </w:pPr>
-      <w:r>
-        <w:rPr>
-          <w:rFonts w:ascii="Georgia" w:hAnsi="Georgia"/>
-          <w:b/>
-          <w:bCs/>
-          <w:i w:val="false"/>
-          <w:iCs/>
-          <w:sz w:val="20"/>
-          <w:szCs w:val="20"/>
-          <w:u w:val="none"/>
-          <w:shd w:fill="333333" w:val="clear"/>
-        </w:rPr>
-        <w:t xml:space="preserve">   </w:t>
-      </w:r>
-      <w:r>
         <mc:AlternateContent>
           <mc:Choice Requires="wps">
             <w:drawing>
               <wp:anchor behindDoc="0" distT="635" distB="635" distL="635" distR="635" simplePos="0" locked="0" layoutInCell="1" allowOverlap="1" relativeHeight="2">
                 <wp:simplePos x="0" y="0"/>
                 <wp:positionH relativeFrom="column">
-                  <wp:posOffset>2854960</wp:posOffset>
+                  <wp:posOffset>2846070</wp:posOffset>
                 </wp:positionH>
                 <wp:positionV relativeFrom="paragraph">
-                  <wp:posOffset>-20320</wp:posOffset>
+                  <wp:posOffset>5080</wp:posOffset>
                 </wp:positionV>
-                <wp:extent cx="8890" cy="6292215"/>
+                <wp:extent cx="17780" cy="6353175"/>
                 <wp:effectExtent l="635" t="635" r="635" b="635"/>
                 <wp:wrapNone/>
-                <wp:docPr id="3" name="Line 4"/>
+                <wp:docPr id="2" name="Line 4"/>
                 <a:graphic xmlns:a="http://schemas.openxmlformats.org/drawingml/2006/main">
                   <a:graphicData uri="http://schemas.microsoft.com/office/word/2010/wordprocessingShape">
                     <wps:wsp>
@@ -12320,7 +12143,7 @@
                       <wps:spPr>
                         <a:xfrm>
                           <a:off x="0" y="0"/>
-                          <a:ext cx="9000" cy="6292080"/>
+                          <a:ext cx="17640" cy="6353280"/>
                         </a:xfrm>
                         <a:prstGeom prst="line">
                           <a:avLst/>
@@ -12369,7 +12192,7 @@
           </mc:Choice>
           <mc:Fallback>
             <w:pict>
-              <v:line id="shape_0" from="224.8pt,-1.6pt" to="225.45pt,493.8pt" ID="Line 4" stroked="t" o:allowincell="f" style="position:absolute">
+              <v:line id="shape_0" from="224.1pt,0.4pt" to="225.45pt,500.6pt" ID="Line 4" stroked="t" o:allowincell="f" style="position:absolute">
                 <v:stroke color="black" joinstyle="round" endcap="flat"/>
                 <v:fill o:detectmouseclick="t" on="false"/>
                 <v:textbox>
@@ -12399,6 +12222,12 @@
           </mc:Fallback>
         </mc:AlternateContent>
       </w:r>
+    </w:p>
+    <w:p>
+      <w:pPr>
+        <w:pStyle w:val="HorizontalLine"/>
+        <w:rPr/>
+      </w:pPr>
       <w:r>
         <w:rPr>
           <w:rFonts w:ascii="Georgia" w:hAnsi="Georgia"/>
@@ -12411,7 +12240,7 @@
           <w:u w:val="none"/>
           <w:shd w:fill="333333" w:val="clear"/>
         </w:rPr>
-        <w:t xml:space="preserve">                </w:t>
+        <w:t xml:space="preserve">                   </w:t>
       </w:r>
       <w:r>
         <w:rPr>
@@ -12440,7 +12269,65 @@
           <w:u w:val="none"/>
           <w:shd w:fill="333333" w:val="clear"/>
         </w:rPr>
-        <w:t xml:space="preserve">streams                                           </w:t>
+        <w:t>stream</w:t>
+      </w:r>
+      <w:r>
+        <mc:AlternateContent>
+          <mc:Choice Requires="wps">
+            <w:drawing>
+              <wp:anchor behindDoc="0" distT="635" distB="635" distL="635" distR="635" simplePos="0" locked="0" layoutInCell="1" allowOverlap="1" relativeHeight="6">
+                <wp:simplePos x="0" y="0"/>
+                <wp:positionH relativeFrom="column">
+                  <wp:posOffset>2868295</wp:posOffset>
+                </wp:positionH>
+                <wp:positionV relativeFrom="paragraph">
+                  <wp:posOffset>11430</wp:posOffset>
+                </wp:positionV>
+                <wp:extent cx="0" cy="6191250"/>
+                <wp:effectExtent l="635" t="635" r="635" b="635"/>
+                <wp:wrapNone/>
+                <wp:docPr id="3" name="Vertical line 2"/>
+                <a:graphic xmlns:a="http://schemas.openxmlformats.org/drawingml/2006/main">
+                  <a:graphicData uri="http://schemas.microsoft.com/office/word/2010/wordprocessingShape">
+                    <wps:wsp>
+                      <wps:cNvSpPr/>
+                      <wps:spPr>
+                        <a:xfrm>
+                          <a:off x="0" y="0"/>
+                          <a:ext cx="0" cy="6191280"/>
+                        </a:xfrm>
+                        <a:prstGeom prst="line">
+                          <a:avLst/>
+                        </a:prstGeom>
+                        <a:ln w="0">
+                          <a:solidFill>
+                            <a:srgbClr val="000000"/>
+                          </a:solidFill>
+                        </a:ln>
+                      </wps:spPr>
+                      <wps:style>
+                        <a:lnRef idx="0"/>
+                        <a:fillRef idx="0"/>
+                        <a:effectRef idx="0"/>
+                        <a:fontRef idx="minor"/>
+                      </wps:style>
+                      <wps:bodyPr/>
+                    </wps:wsp>
+                  </a:graphicData>
+                </a:graphic>
+              </wp:anchor>
+            </w:drawing>
+          </mc:Choice>
+          <mc:Fallback>
+            <w:pict>
+              <v:line id="shape_0" from="225.85pt,0.9pt" to="225.85pt,488.35pt" ID="Vertical line 2" stroked="t" o:allowincell="f" style="position:absolute">
+                <v:stroke color="black" joinstyle="round" endcap="flat"/>
+                <v:fill o:detectmouseclick="t" on="false"/>
+                <w10:wrap type="none"/>
+              </v:line>
+            </w:pict>
+          </mc:Fallback>
+        </mc:AlternateContent>
       </w:r>
       <w:r>
         <w:rPr>
@@ -12453,9 +12340,9 @@
           <w:sz w:val="20"/>
           <w:szCs w:val="20"/>
           <w:u w:val="none"/>
-          <w:shd w:fill="auto" w:val="clear"/>
-        </w:rPr>
-        <w:t>.</w:t>
+          <w:shd w:fill="333333" w:val="clear"/>
+        </w:rPr>
+        <w:t xml:space="preserve">s                                           </w:t>
       </w:r>
       <w:r>
         <w:rPr>
@@ -12470,33 +12357,22 @@
           <w:u w:val="none"/>
           <w:shd w:fill="333333" w:val="clear"/>
         </w:rPr>
-        <w:t xml:space="preserve">                                           </w:t>
-      </w:r>
-    </w:p>
-    <w:p>
-      <w:pPr>
-        <w:pStyle w:val="Normal"/>
-        <w:rPr>
-          <w:rFonts w:ascii="Georgia" w:hAnsi="Georgia"/>
-          <w:b/>
-          <w:bCs/>
-          <w:i w:val="false"/>
-          <w:i w:val="false"/>
-          <w:iCs w:val="false"/>
-          <w:sz w:val="12"/>
-          <w:szCs w:val="12"/>
-        </w:rPr>
-      </w:pPr>
-      <w:r>
-        <w:rPr>
-          <w:rFonts w:ascii="Georgia" w:hAnsi="Georgia"/>
-          <w:b/>
-          <w:bCs/>
-          <w:i w:val="false"/>
-          <w:iCs w:val="false"/>
-          <w:sz w:val="12"/>
-          <w:szCs w:val="12"/>
-        </w:rPr>
+        <w:t>.</w:t>
+      </w:r>
+      <w:r>
+        <w:rPr>
+          <w:rFonts w:ascii="Georgia" w:hAnsi="Georgia"/>
+          <w:b/>
+          <w:bCs/>
+          <w:i/>
+          <w:iCs/>
+          <w:color w:val="FFFFFF"/>
+          <w:sz w:val="20"/>
+          <w:szCs w:val="20"/>
+          <w:u w:val="none"/>
+          <w:shd w:fill="333333" w:val="clear"/>
+        </w:rPr>
+        <w:t xml:space="preserve">    </w:t>
       </w:r>
     </w:p>
     <w:p>
@@ -15877,32 +15753,6 @@
       </w:pPr>
       <w:r>
         <w:rPr>
-          <w:sz w:val="12"/>
-          <w:szCs w:val="12"/>
-        </w:rPr>
-      </w:r>
-    </w:p>
-    <w:p>
-      <w:pPr>
-        <w:pStyle w:val="Normal"/>
-        <w:rPr>
-          <w:rFonts w:ascii="Georgia" w:hAnsi="Georgia"/>
-          <w:b w:val="false"/>
-          <w:bCs w:val="false"/>
-          <w:i w:val="false"/>
-          <w:i w:val="false"/>
-          <w:iCs w:val="false"/>
-          <w:sz w:val="12"/>
-          <w:szCs w:val="12"/>
-        </w:rPr>
-      </w:pPr>
-      <w:r>
-        <w:rPr>
-          <w:rFonts w:ascii="Georgia" w:hAnsi="Georgia"/>
-          <w:b w:val="false"/>
-          <w:bCs w:val="false"/>
-          <w:i w:val="false"/>
-          <w:iCs w:val="false"/>
           <w:sz w:val="12"/>
           <w:szCs w:val="12"/>
         </w:rPr>

</xml_diff>

<commit_message>
#904 - runtime: type images (#905)
* #904 - runtime: type images

* #904 - runtime: type images
</commit_message>
<xml_diff>
--- a/doc/refcards/mu-ref.docx
+++ b/doc/refcards/mu-ref.docx
@@ -26,106 +26,6 @@
           <w:sz w:val="48"/>
           <w:szCs w:val="48"/>
         </w:rPr>
-        <mc:AlternateContent>
-          <mc:Choice Requires="wps">
-            <w:drawing>
-              <wp:anchor behindDoc="0" distT="635" distB="635" distL="154305" distR="635" simplePos="0" locked="0" layoutInCell="1" allowOverlap="1" relativeHeight="6">
-                <wp:simplePos x="0" y="0"/>
-                <wp:positionH relativeFrom="column">
-                  <wp:posOffset>2842260</wp:posOffset>
-                </wp:positionH>
-                <wp:positionV relativeFrom="paragraph">
-                  <wp:posOffset>-24130</wp:posOffset>
-                </wp:positionV>
-                <wp:extent cx="34925" cy="6343650"/>
-                <wp:effectExtent l="635" t="635" r="635" b="635"/>
-                <wp:wrapNone/>
-                <wp:docPr id="1" name="Line 3"/>
-                <a:graphic xmlns:a="http://schemas.openxmlformats.org/drawingml/2006/main">
-                  <a:graphicData uri="http://schemas.microsoft.com/office/word/2010/wordprocessingShape">
-                    <wps:wsp>
-                      <wps:cNvSpPr/>
-                      <wps:spPr>
-                        <a:xfrm>
-                          <a:off x="0" y="0"/>
-                          <a:ext cx="34920" cy="6343560"/>
-                        </a:xfrm>
-                        <a:prstGeom prst="line">
-                          <a:avLst/>
-                        </a:prstGeom>
-                        <a:ln w="0">
-                          <a:solidFill>
-                            <a:srgbClr val="000000"/>
-                          </a:solidFill>
-                        </a:ln>
-                      </wps:spPr>
-                      <wps:style>
-                        <a:lnRef idx="0"/>
-                        <a:fillRef idx="0"/>
-                        <a:effectRef idx="0"/>
-                        <a:fontRef idx="minor"/>
-                      </wps:style>
-                      <wps:txbx>
-                        <w:txbxContent>
-                          <w:p>
-                            <w:pPr>
-                              <w:pStyle w:val="FrameContents"/>
-                              <w:overflowPunct w:val="true"/>
-                              <w:jc w:val="start"/>
-                              <w:rPr>
-                                <w:color w:val="000000"/>
-                              </w:rPr>
-                            </w:pPr>
-                            <w:r>
-                              <w:rPr>
-                                <w:color w:val="000000"/>
-                                <w:sz w:val="36"/>
-                              </w:rPr>
-                              <w:t>.</w:t>
-                            </w:r>
-                          </w:p>
-                        </w:txbxContent>
-                      </wps:txbx>
-                      <wps:bodyPr lIns="90000" rIns="90000" tIns="45000" bIns="45000" anchor="t" anchorCtr="1">
-                        <a:noAutofit/>
-                      </wps:bodyPr>
-                    </wps:wsp>
-                  </a:graphicData>
-                </a:graphic>
-              </wp:anchor>
-            </w:drawing>
-          </mc:Choice>
-          <mc:Fallback>
-            <w:pict>
-              <v:line id="shape_0" from="223.8pt,-1.9pt" to="226.5pt,497.55pt" ID="Line 3" stroked="t" o:allowincell="f" style="position:absolute">
-                <v:stroke color="black" joinstyle="round" endcap="flat"/>
-                <v:fill o:detectmouseclick="t" on="false"/>
-                <v:textbox>
-                  <w:txbxContent>
-                    <w:p>
-                      <w:pPr>
-                        <w:pStyle w:val="FrameContents"/>
-                        <w:overflowPunct w:val="true"/>
-                        <w:jc w:val="start"/>
-                        <w:rPr>
-                          <w:color w:val="000000"/>
-                        </w:rPr>
-                      </w:pPr>
-                      <w:r>
-                        <w:rPr>
-                          <w:color w:val="000000"/>
-                          <w:sz w:val="36"/>
-                        </w:rPr>
-                        <w:t>.</w:t>
-                      </w:r>
-                    </w:p>
-                  </w:txbxContent>
-                </v:textbox>
-                <w10:wrap type="none"/>
-              </v:line>
-            </w:pict>
-          </mc:Fallback>
-        </mc:AlternateContent>
       </w:r>
     </w:p>
     <w:p>
@@ -2916,6 +2816,21 @@
     <w:p>
       <w:pPr>
         <w:pStyle w:val="Normal"/>
+        <w:rPr>
+          <w:sz w:val="12"/>
+          <w:szCs w:val="12"/>
+        </w:rPr>
+      </w:pPr>
+      <w:r>
+        <w:rPr>
+          <w:sz w:val="12"/>
+          <w:szCs w:val="12"/>
+        </w:rPr>
+      </w:r>
+    </w:p>
+    <w:p>
+      <w:pPr>
+        <w:pStyle w:val="Normal"/>
         <w:rPr/>
       </w:pPr>
       <w:r>
@@ -2945,27 +2860,10 @@
       <w:r>
         <w:rPr>
           <w:rFonts w:eastAsia="Songti SC" w:cs="Arial Unicode MS" w:ascii="Georgia" w:hAnsi="Georgia"/>
-          <w:b/>
-          <w:bCs/>
-          <w:i w:val="false"/>
-          <w:iCs w:val="false"/>
-          <w:color w:val="auto"/>
-          <w:kern w:val="2"/>
-          <w:sz w:val="16"/>
-          <w:szCs w:val="16"/>
-          <w:u w:val="none"/>
-          <w:lang w:val="en-US" w:eastAsia="zh-CN" w:bidi="hi-IN"/>
-        </w:rPr>
-        <w:tab/>
-        <w:tab/>
-      </w:r>
-      <w:r>
-        <w:rPr>
-          <w:rFonts w:eastAsia="Songti SC" w:cs="Arial Unicode MS" w:ascii="Georgia" w:hAnsi="Georgia"/>
-          <w:b/>
-          <w:bCs/>
-          <w:i/>
-          <w:iCs/>
+          <w:b w:val="false"/>
+          <w:bCs w:val="false"/>
+          <w:i w:val="false"/>
+          <w:iCs w:val="false"/>
           <w:color w:val="auto"/>
           <w:kern w:val="2"/>
           <w:sz w:val="14"/>
@@ -2973,15 +2871,16 @@
           <w:u w:val="none"/>
           <w:lang w:val="en-US" w:eastAsia="zh-CN" w:bidi="hi-IN"/>
         </w:rPr>
-        <w:t>heap-info</w:t>
+        <w:tab/>
+        <w:tab/>
       </w:r>
       <w:r>
         <w:rPr>
           <w:rFonts w:eastAsia="Songti SC" w:cs="Arial Unicode MS" w:ascii="Georgia" w:hAnsi="Georgia"/>
           <w:b/>
           <w:bCs/>
-          <w:i w:val="false"/>
-          <w:iCs w:val="false"/>
+          <w:i/>
+          <w:iCs/>
           <w:color w:val="auto"/>
           <w:kern w:val="2"/>
           <w:sz w:val="14"/>
@@ -2989,16 +2888,15 @@
           <w:u w:val="none"/>
           <w:lang w:val="en-US" w:eastAsia="zh-CN" w:bidi="hi-IN"/>
         </w:rPr>
-        <w:tab/>
-        <w:tab/>
+        <w:t>env</w:t>
       </w:r>
       <w:r>
         <w:rPr>
           <w:rFonts w:eastAsia="Songti SC" w:cs="Arial Unicode MS" w:ascii="Georgia" w:hAnsi="Georgia"/>
           <w:b w:val="false"/>
           <w:bCs w:val="false"/>
-          <w:i/>
-          <w:iCs/>
+          <w:i w:val="false"/>
+          <w:iCs w:val="false"/>
           <w:color w:val="auto"/>
           <w:kern w:val="2"/>
           <w:sz w:val="14"/>
@@ -3006,7 +2904,7 @@
           <w:u w:val="none"/>
           <w:lang w:val="en-US" w:eastAsia="zh-CN" w:bidi="hi-IN"/>
         </w:rPr>
-        <w:t>()</w:t>
+        <w:tab/>
         <w:tab/>
       </w:r>
       <w:r>
@@ -3014,8 +2912,8 @@
           <w:rFonts w:eastAsia="Songti SC" w:cs="Arial Unicode MS" w:ascii="Georgia" w:hAnsi="Georgia"/>
           <w:b w:val="false"/>
           <w:bCs w:val="false"/>
-          <w:i w:val="false"/>
-          <w:iCs w:val="false"/>
+          <w:i/>
+          <w:iCs/>
           <w:color w:val="auto"/>
           <w:kern w:val="2"/>
           <w:sz w:val="14"/>
@@ -3023,7 +2921,8 @@
           <w:u w:val="none"/>
           <w:lang w:val="en-US" w:eastAsia="zh-CN" w:bidi="hi-IN"/>
         </w:rPr>
-        <w:t xml:space="preserve">heap info </w:t>
+        <w:t>list</w:t>
+        <w:tab/>
       </w:r>
       <w:r>
         <w:rPr>
@@ -3039,21 +2938,15 @@
           <w:u w:val="none"/>
           <w:lang w:val="en-US" w:eastAsia="zh-CN" w:bidi="hi-IN"/>
         </w:rPr>
-        <w:t>to</w:t>
-      </w:r>
-    </w:p>
-    <w:p>
-      <w:pPr>
-        <w:pStyle w:val="Normal"/>
-        <w:rPr/>
-      </w:pPr>
+        <w:t>env</w:t>
+      </w:r>
       <w:r>
         <w:rPr>
           <w:rFonts w:eastAsia="Songti SC" w:cs="Arial Unicode MS" w:ascii="Georgia" w:hAnsi="Georgia"/>
           <w:b w:val="false"/>
           <w:bCs w:val="false"/>
-          <w:i w:val="false"/>
-          <w:iCs w:val="false"/>
+          <w:i/>
+          <w:iCs/>
           <w:color w:val="auto"/>
           <w:kern w:val="2"/>
           <w:sz w:val="14"/>
@@ -3061,26 +2954,15 @@
           <w:u w:val="none"/>
           <w:lang w:val="en-US" w:eastAsia="zh-CN" w:bidi="hi-IN"/>
         </w:rPr>
-        <w:tab/>
-        <w:tab/>
-        <w:tab/>
-        <w:tab/>
-        <w:tab/>
-        <w:t>stdout</w:t>
-      </w:r>
-    </w:p>
-    <w:p>
-      <w:pPr>
-        <w:pStyle w:val="Normal"/>
-        <w:rPr/>
-      </w:pPr>
-      <w:r>
-        <w:rPr>
-          <w:rFonts w:eastAsia="Songti SC" w:cs="Arial Unicode MS" w:ascii="Andale Mono" w:hAnsi="Andale Mono"/>
-          <w:b w:val="false"/>
-          <w:bCs w:val="false"/>
-          <w:i/>
-          <w:iCs/>
+        <w:t xml:space="preserve"> </w:t>
+      </w:r>
+      <w:r>
+        <w:rPr>
+          <w:rFonts w:eastAsia="Songti SC" w:cs="Arial Unicode MS" w:ascii="Georgia" w:hAnsi="Georgia"/>
+          <w:b w:val="false"/>
+          <w:bCs w:val="false"/>
+          <w:i w:val="false"/>
+          <w:iCs w:val="false"/>
           <w:color w:val="auto"/>
           <w:kern w:val="2"/>
           <w:sz w:val="14"/>
@@ -3088,6 +2970,28 @@
           <w:u w:val="none"/>
           <w:lang w:val="en-US" w:eastAsia="zh-CN" w:bidi="hi-IN"/>
         </w:rPr>
+        <w:t>state</w:t>
+      </w:r>
+    </w:p>
+    <w:p>
+      <w:pPr>
+        <w:pStyle w:val="Normal"/>
+        <w:rPr/>
+      </w:pPr>
+      <w:r>
+        <w:rPr>
+          <w:rFonts w:eastAsia="Songti SC" w:cs="Arial Unicode MS" w:ascii="Georgia" w:hAnsi="Georgia"/>
+          <w:b/>
+          <w:bCs/>
+          <w:i w:val="false"/>
+          <w:iCs w:val="false"/>
+          <w:color w:val="auto"/>
+          <w:kern w:val="2"/>
+          <w:sz w:val="16"/>
+          <w:szCs w:val="16"/>
+          <w:u w:val="none"/>
+          <w:lang w:val="en-US" w:eastAsia="zh-CN" w:bidi="hi-IN"/>
+        </w:rPr>
         <w:tab/>
         <w:tab/>
       </w:r>
@@ -3105,7 +3009,7 @@
           <w:u w:val="none"/>
           <w:lang w:val="en-US" w:eastAsia="zh-CN" w:bidi="hi-IN"/>
         </w:rPr>
-        <w:t>heap-room</w:t>
+        <w:t>heap-info</w:t>
       </w:r>
       <w:r>
         <w:rPr>
@@ -3122,6 +3026,7 @@
           <w:lang w:val="en-US" w:eastAsia="zh-CN" w:bidi="hi-IN"/>
         </w:rPr>
         <w:tab/>
+        <w:tab/>
       </w:r>
       <w:r>
         <w:rPr>
@@ -3137,7 +3042,7 @@
           <w:u w:val="none"/>
           <w:lang w:val="en-US" w:eastAsia="zh-CN" w:bidi="hi-IN"/>
         </w:rPr>
-        <w:t>vector</w:t>
+        <w:t>()</w:t>
         <w:tab/>
       </w:r>
       <w:r>
@@ -3154,15 +3059,21 @@
           <w:u w:val="none"/>
           <w:lang w:val="en-US" w:eastAsia="zh-CN" w:bidi="hi-IN"/>
         </w:rPr>
-        <w:t>allocations</w:t>
-      </w:r>
-      <w:r>
-        <w:rPr>
-          <w:rFonts w:eastAsia="Songti SC" w:cs="Arial Unicode MS" w:ascii="Andale Mono" w:hAnsi="Andale Mono"/>
-          <w:b w:val="false"/>
-          <w:bCs w:val="false"/>
-          <w:i/>
-          <w:iCs/>
+        <w:t>heap info to</w:t>
+      </w:r>
+    </w:p>
+    <w:p>
+      <w:pPr>
+        <w:pStyle w:val="Normal"/>
+        <w:rPr/>
+      </w:pPr>
+      <w:r>
+        <w:rPr>
+          <w:rFonts w:eastAsia="Songti SC" w:cs="Arial Unicode MS" w:ascii="Georgia" w:hAnsi="Georgia"/>
+          <w:b w:val="false"/>
+          <w:bCs w:val="false"/>
+          <w:i w:val="false"/>
+          <w:iCs w:val="false"/>
           <w:color w:val="auto"/>
           <w:kern w:val="2"/>
           <w:sz w:val="14"/>
@@ -3171,6 +3082,11 @@
           <w:lang w:val="en-US" w:eastAsia="zh-CN" w:bidi="hi-IN"/>
         </w:rPr>
         <w:tab/>
+        <w:tab/>
+        <w:tab/>
+        <w:tab/>
+        <w:tab/>
+        <w:t>stdout</w:t>
       </w:r>
     </w:p>
     <w:p>
@@ -3180,11 +3096,11 @@
       </w:pPr>
       <w:r>
         <w:rPr>
-          <w:rFonts w:eastAsia="Songti SC" w:cs="Arial Unicode MS" w:ascii="Courier New" w:hAnsi="Courier New"/>
-          <w:b/>
-          <w:bCs/>
-          <w:i w:val="false"/>
-          <w:iCs w:val="false"/>
+          <w:rFonts w:eastAsia="Songti SC" w:cs="Arial Unicode MS" w:ascii="Andale Mono" w:hAnsi="Andale Mono"/>
+          <w:b w:val="false"/>
+          <w:bCs w:val="false"/>
+          <w:i/>
+          <w:iCs/>
           <w:color w:val="auto"/>
           <w:kern w:val="2"/>
           <w:sz w:val="14"/>
@@ -3197,7 +3113,7 @@
       </w:r>
       <w:r>
         <w:rPr>
-          <w:rFonts w:eastAsia="Songti SC" w:cs="Arial Unicode MS" w:ascii="Courier New" w:hAnsi="Courier New"/>
+          <w:rFonts w:eastAsia="Songti SC" w:cs="Arial Unicode MS" w:ascii="Georgia" w:hAnsi="Georgia"/>
           <w:b/>
           <w:bCs/>
           <w:i/>
@@ -3209,15 +3125,15 @@
           <w:u w:val="none"/>
           <w:lang w:val="en-US" w:eastAsia="zh-CN" w:bidi="hi-IN"/>
         </w:rPr>
-        <w:t xml:space="preserve">    </w:t>
-      </w:r>
-      <w:r>
-        <w:rPr>
-          <w:rFonts w:eastAsia="Songti SC" w:cs="Arial Unicode MS" w:ascii="Andale Mono" w:hAnsi="Andale Mono"/>
-          <w:b w:val="false"/>
-          <w:bCs w:val="false"/>
-          <w:i/>
-          <w:iCs/>
+        <w:t>heap-room</w:t>
+      </w:r>
+      <w:r>
+        <w:rPr>
+          <w:rFonts w:eastAsia="Songti SC" w:cs="Arial Unicode MS" w:ascii="Georgia" w:hAnsi="Georgia"/>
+          <w:b/>
+          <w:bCs/>
+          <w:i w:val="false"/>
+          <w:iCs w:val="false"/>
           <w:color w:val="auto"/>
           <w:kern w:val="2"/>
           <w:sz w:val="14"/>
@@ -3225,19 +3141,13 @@
           <w:u w:val="none"/>
           <w:lang w:val="en-US" w:eastAsia="zh-CN" w:bidi="hi-IN"/>
         </w:rPr>
-        <w:t>#(:t size total free …)</w:t>
-      </w:r>
-    </w:p>
-    <w:p>
-      <w:pPr>
-        <w:pStyle w:val="Normal"/>
-        <w:rPr/>
-      </w:pPr>
+        <w:tab/>
+      </w:r>
       <w:r>
         <w:rPr>
           <w:rFonts w:eastAsia="Songti SC" w:cs="Arial Unicode MS" w:ascii="Georgia" w:hAnsi="Georgia"/>
-          <w:b/>
-          <w:bCs/>
+          <w:b w:val="false"/>
+          <w:bCs w:val="false"/>
           <w:i/>
           <w:iCs/>
           <w:color w:val="auto"/>
@@ -3247,15 +3157,16 @@
           <w:u w:val="none"/>
           <w:lang w:val="en-US" w:eastAsia="zh-CN" w:bidi="hi-IN"/>
         </w:rPr>
-        <w:t xml:space="preserve"> </w:t>
+        <w:t>vector</w:t>
+        <w:tab/>
       </w:r>
       <w:r>
         <w:rPr>
           <w:rFonts w:eastAsia="Songti SC" w:cs="Arial Unicode MS" w:ascii="Georgia" w:hAnsi="Georgia"/>
-          <w:b/>
-          <w:bCs/>
-          <w:i/>
-          <w:iCs/>
+          <w:b w:val="false"/>
+          <w:bCs w:val="false"/>
+          <w:i w:val="false"/>
+          <w:iCs w:val="false"/>
           <w:color w:val="auto"/>
           <w:kern w:val="2"/>
           <w:sz w:val="14"/>
@@ -3263,17 +3174,15 @@
           <w:u w:val="none"/>
           <w:lang w:val="en-US" w:eastAsia="zh-CN" w:bidi="hi-IN"/>
         </w:rPr>
-        <w:tab/>
-        <w:tab/>
-        <w:t>heap-size</w:t>
-      </w:r>
-      <w:r>
-        <w:rPr>
-          <w:rFonts w:eastAsia="Songti SC" w:cs="Arial Unicode MS" w:ascii="Georgia" w:hAnsi="Georgia"/>
-          <w:b/>
-          <w:bCs/>
-          <w:i w:val="false"/>
-          <w:iCs w:val="false"/>
+        <w:t>allocations</w:t>
+      </w:r>
+      <w:r>
+        <w:rPr>
+          <w:rFonts w:eastAsia="Songti SC" w:cs="Arial Unicode MS" w:ascii="Andale Mono" w:hAnsi="Andale Mono"/>
+          <w:b w:val="false"/>
+          <w:bCs w:val="false"/>
+          <w:i/>
+          <w:iCs/>
           <w:color w:val="auto"/>
           <w:kern w:val="2"/>
           <w:sz w:val="14"/>
@@ -3281,15 +3190,21 @@
           <w:u w:val="none"/>
           <w:lang w:val="en-US" w:eastAsia="zh-CN" w:bidi="hi-IN"/>
         </w:rPr>
-        <w:t xml:space="preserve"> </w:t>
-      </w:r>
-      <w:r>
-        <w:rPr>
-          <w:rFonts w:eastAsia="Songti SC" w:cs="Arial Unicode MS" w:ascii="Georgia" w:hAnsi="Georgia"/>
-          <w:b w:val="false"/>
-          <w:bCs w:val="false"/>
-          <w:i/>
-          <w:iCs/>
+        <w:tab/>
+      </w:r>
+    </w:p>
+    <w:p>
+      <w:pPr>
+        <w:pStyle w:val="Normal"/>
+        <w:rPr/>
+      </w:pPr>
+      <w:r>
+        <w:rPr>
+          <w:rFonts w:eastAsia="Songti SC" w:cs="Arial Unicode MS" w:ascii="Courier New" w:hAnsi="Courier New"/>
+          <w:b/>
+          <w:bCs/>
+          <w:i w:val="false"/>
+          <w:iCs w:val="false"/>
           <w:color w:val="auto"/>
           <w:kern w:val="2"/>
           <w:sz w:val="14"/>
@@ -3297,15 +3212,16 @@
           <w:u w:val="none"/>
           <w:lang w:val="en-US" w:eastAsia="zh-CN" w:bidi="hi-IN"/>
         </w:rPr>
-        <w:t>keyword</w:t>
-      </w:r>
-      <w:r>
-        <w:rPr>
-          <w:rFonts w:eastAsia="Songti SC" w:cs="Arial Unicode MS" w:ascii="Georgia" w:hAnsi="Georgia"/>
-          <w:b/>
-          <w:bCs/>
-          <w:i w:val="false"/>
-          <w:iCs w:val="false"/>
+        <w:tab/>
+        <w:tab/>
+      </w:r>
+      <w:r>
+        <w:rPr>
+          <w:rFonts w:eastAsia="Songti SC" w:cs="Arial Unicode MS" w:ascii="Courier New" w:hAnsi="Courier New"/>
+          <w:b/>
+          <w:bCs/>
+          <w:i/>
+          <w:iCs/>
           <w:color w:val="auto"/>
           <w:kern w:val="2"/>
           <w:sz w:val="14"/>
@@ -3313,12 +3229,11 @@
           <w:u w:val="none"/>
           <w:lang w:val="en-US" w:eastAsia="zh-CN" w:bidi="hi-IN"/>
         </w:rPr>
-        <w:tab/>
-        <w:t xml:space="preserve"> </w:t>
-      </w:r>
-      <w:r>
-        <w:rPr>
-          <w:rFonts w:eastAsia="Songti SC" w:cs="Arial Unicode MS" w:ascii="Georgia" w:hAnsi="Georgia"/>
+        <w:t xml:space="preserve">    </w:t>
+      </w:r>
+      <w:r>
+        <w:rPr>
+          <w:rFonts w:eastAsia="Songti SC" w:cs="Arial Unicode MS" w:ascii="Andale Mono" w:hAnsi="Andale Mono"/>
           <w:b w:val="false"/>
           <w:bCs w:val="false"/>
           <w:i/>
@@ -3330,16 +3245,21 @@
           <w:u w:val="none"/>
           <w:lang w:val="en-US" w:eastAsia="zh-CN" w:bidi="hi-IN"/>
         </w:rPr>
-        <w:t>fixnum</w:t>
-        <w:tab/>
-      </w:r>
+        <w:t>#(:t size total free …)</w:t>
+      </w:r>
+    </w:p>
+    <w:p>
+      <w:pPr>
+        <w:pStyle w:val="Normal"/>
+        <w:rPr/>
+      </w:pPr>
       <w:r>
         <w:rPr>
           <w:rFonts w:eastAsia="Songti SC" w:cs="Arial Unicode MS" w:ascii="Georgia" w:hAnsi="Georgia"/>
-          <w:b w:val="false"/>
-          <w:bCs w:val="false"/>
-          <w:i w:val="false"/>
-          <w:iCs w:val="false"/>
+          <w:b/>
+          <w:bCs/>
+          <w:i/>
+          <w:iCs/>
           <w:color w:val="auto"/>
           <w:kern w:val="2"/>
           <w:sz w:val="14"/>
@@ -3347,19 +3267,13 @@
           <w:u w:val="none"/>
           <w:lang w:val="en-US" w:eastAsia="zh-CN" w:bidi="hi-IN"/>
         </w:rPr>
-        <w:t>type size</w:t>
-      </w:r>
-    </w:p>
-    <w:p>
-      <w:pPr>
-        <w:pStyle w:val="Normal"/>
-        <w:rPr/>
-      </w:pPr>
-      <w:r>
-        <w:rPr>
-          <w:rFonts w:eastAsia="Songti SC" w:cs="Arial Unicode MS" w:ascii="Andale Mono" w:hAnsi="Andale Mono"/>
-          <w:b w:val="false"/>
-          <w:bCs w:val="false"/>
+        <w:t xml:space="preserve"> </w:t>
+      </w:r>
+      <w:r>
+        <w:rPr>
+          <w:rFonts w:eastAsia="Songti SC" w:cs="Arial Unicode MS" w:ascii="Georgia" w:hAnsi="Georgia"/>
+          <w:b/>
+          <w:bCs/>
           <w:i/>
           <w:iCs/>
           <w:color w:val="auto"/>
@@ -3371,14 +3285,15 @@
         </w:rPr>
         <w:tab/>
         <w:tab/>
+        <w:t>heap-size</w:t>
       </w:r>
       <w:r>
         <w:rPr>
           <w:rFonts w:eastAsia="Songti SC" w:cs="Arial Unicode MS" w:ascii="Georgia" w:hAnsi="Georgia"/>
           <w:b/>
           <w:bCs/>
-          <w:i/>
-          <w:iCs/>
+          <w:i w:val="false"/>
+          <w:iCs w:val="false"/>
           <w:color w:val="auto"/>
           <w:kern w:val="2"/>
           <w:sz w:val="14"/>
@@ -3386,15 +3301,15 @@
           <w:u w:val="none"/>
           <w:lang w:val="en-US" w:eastAsia="zh-CN" w:bidi="hi-IN"/>
         </w:rPr>
-        <w:t>dynamic-room</w:t>
+        <w:t xml:space="preserve"> </w:t>
       </w:r>
       <w:r>
         <w:rPr>
           <w:rFonts w:eastAsia="Songti SC" w:cs="Arial Unicode MS" w:ascii="Georgia" w:hAnsi="Georgia"/>
-          <w:b/>
-          <w:bCs/>
-          <w:i w:val="false"/>
-          <w:iCs w:val="false"/>
+          <w:b w:val="false"/>
+          <w:bCs w:val="false"/>
+          <w:i/>
+          <w:iCs/>
           <w:color w:val="auto"/>
           <w:kern w:val="2"/>
           <w:sz w:val="14"/>
@@ -3402,15 +3317,15 @@
           <w:u w:val="none"/>
           <w:lang w:val="en-US" w:eastAsia="zh-CN" w:bidi="hi-IN"/>
         </w:rPr>
-        <w:tab/>
+        <w:t>keyword</w:t>
       </w:r>
       <w:r>
         <w:rPr>
           <w:rFonts w:eastAsia="Songti SC" w:cs="Arial Unicode MS" w:ascii="Georgia" w:hAnsi="Georgia"/>
-          <w:b w:val="false"/>
-          <w:bCs w:val="false"/>
-          <w:i/>
-          <w:iCs/>
+          <w:b/>
+          <w:bCs/>
+          <w:i w:val="false"/>
+          <w:iCs w:val="false"/>
           <w:color w:val="auto"/>
           <w:kern w:val="2"/>
           <w:sz w:val="14"/>
@@ -3418,16 +3333,16 @@
           <w:u w:val="none"/>
           <w:lang w:val="en-US" w:eastAsia="zh-CN" w:bidi="hi-IN"/>
         </w:rPr>
-        <w:t>vector</w:t>
-        <w:tab/>
+        <w:tab/>
+        <w:t xml:space="preserve"> </w:t>
       </w:r>
       <w:r>
         <w:rPr>
           <w:rFonts w:eastAsia="Songti SC" w:cs="Arial Unicode MS" w:ascii="Georgia" w:hAnsi="Georgia"/>
           <w:b w:val="false"/>
           <w:bCs w:val="false"/>
-          <w:i w:val="false"/>
-          <w:iCs w:val="false"/>
+          <w:i/>
+          <w:iCs/>
           <w:color w:val="auto"/>
           <w:kern w:val="2"/>
           <w:sz w:val="14"/>
@@ -3435,19 +3350,14 @@
           <w:u w:val="none"/>
           <w:lang w:val="en-US" w:eastAsia="zh-CN" w:bidi="hi-IN"/>
         </w:rPr>
-        <w:t>allocations</w:t>
-      </w:r>
-    </w:p>
-    <w:p>
-      <w:pPr>
-        <w:pStyle w:val="Normal"/>
-        <w:rPr/>
-      </w:pPr>
-      <w:r>
-        <w:rPr>
-          <w:rFonts w:eastAsia="Songti SC" w:cs="Arial Unicode MS" w:ascii="Courier New" w:hAnsi="Courier New"/>
-          <w:b/>
-          <w:bCs/>
+        <w:t>fixnum</w:t>
+        <w:tab/>
+      </w:r>
+      <w:r>
+        <w:rPr>
+          <w:rFonts w:eastAsia="Songti SC" w:cs="Arial Unicode MS" w:ascii="Georgia" w:hAnsi="Georgia"/>
+          <w:b w:val="false"/>
+          <w:bCs w:val="false"/>
           <w:i w:val="false"/>
           <w:iCs w:val="false"/>
           <w:color w:val="auto"/>
@@ -3457,14 +3367,19 @@
           <w:u w:val="none"/>
           <w:lang w:val="en-US" w:eastAsia="zh-CN" w:bidi="hi-IN"/>
         </w:rPr>
-        <w:tab/>
-        <w:tab/>
-      </w:r>
-      <w:r>
-        <w:rPr>
-          <w:rFonts w:eastAsia="Songti SC" w:cs="Arial Unicode MS" w:ascii="Courier New" w:hAnsi="Courier New"/>
-          <w:b/>
-          <w:bCs/>
+        <w:t>type size</w:t>
+      </w:r>
+    </w:p>
+    <w:p>
+      <w:pPr>
+        <w:pStyle w:val="Normal"/>
+        <w:rPr/>
+      </w:pPr>
+      <w:r>
+        <w:rPr>
+          <w:rFonts w:eastAsia="Songti SC" w:cs="Arial Unicode MS" w:ascii="Andale Mono" w:hAnsi="Andale Mono"/>
+          <w:b w:val="false"/>
+          <w:bCs w:val="false"/>
           <w:i/>
           <w:iCs/>
           <w:color w:val="auto"/>
@@ -3474,13 +3389,14 @@
           <w:u w:val="none"/>
           <w:lang w:val="en-US" w:eastAsia="zh-CN" w:bidi="hi-IN"/>
         </w:rPr>
-        <w:t xml:space="preserve">    </w:t>
-      </w:r>
-      <w:r>
-        <w:rPr>
-          <w:rFonts w:eastAsia="Songti SC" w:cs="Arial Unicode MS" w:ascii="Andale Mono" w:hAnsi="Andale Mono"/>
-          <w:b w:val="false"/>
-          <w:bCs w:val="false"/>
+        <w:tab/>
+        <w:tab/>
+      </w:r>
+      <w:r>
+        <w:rPr>
+          <w:rFonts w:eastAsia="Songti SC" w:cs="Arial Unicode MS" w:ascii="Georgia" w:hAnsi="Georgia"/>
+          <w:b/>
+          <w:bCs/>
           <w:i/>
           <w:iCs/>
           <w:color w:val="auto"/>
@@ -3490,32 +3406,13 @@
           <w:u w:val="none"/>
           <w:lang w:val="en-US" w:eastAsia="zh-CN" w:bidi="hi-IN"/>
         </w:rPr>
-        <w:t>#(:t size total …)</w:t>
-      </w:r>
-    </w:p>
-    <w:p>
-      <w:pPr>
-        <w:pStyle w:val="Normal"/>
-        <w:rPr>
-          <w:rFonts w:ascii="Georgia" w:hAnsi="Georgia" w:eastAsia="Songti SC" w:cs="Arial Unicode MS"/>
-          <w:b w:val="false"/>
-          <w:bCs w:val="false"/>
-          <w:i w:val="false"/>
-          <w:i w:val="false"/>
-          <w:iCs w:val="false"/>
-          <w:color w:val="auto"/>
-          <w:kern w:val="2"/>
-          <w:sz w:val="16"/>
-          <w:szCs w:val="16"/>
-          <w:u w:val="none"/>
-          <w:lang w:val="en-US" w:eastAsia="zh-CN" w:bidi="hi-IN"/>
-        </w:rPr>
-      </w:pPr>
+        <w:t>dynamic-room</w:t>
+      </w:r>
       <w:r>
         <w:rPr>
           <w:rFonts w:eastAsia="Songti SC" w:cs="Arial Unicode MS" w:ascii="Georgia" w:hAnsi="Georgia"/>
-          <w:b w:val="false"/>
-          <w:bCs w:val="false"/>
+          <w:b/>
+          <w:bCs/>
           <w:i w:val="false"/>
           <w:iCs w:val="false"/>
           <w:color w:val="auto"/>
@@ -3526,13 +3423,12 @@
           <w:lang w:val="en-US" w:eastAsia="zh-CN" w:bidi="hi-IN"/>
         </w:rPr>
         <w:tab/>
-        <w:tab/>
       </w:r>
       <w:r>
         <w:rPr>
           <w:rFonts w:eastAsia="Songti SC" w:cs="Arial Unicode MS" w:ascii="Georgia" w:hAnsi="Georgia"/>
-          <w:b/>
-          <w:bCs/>
+          <w:b w:val="false"/>
+          <w:bCs w:val="false"/>
           <w:i/>
           <w:iCs/>
           <w:color w:val="auto"/>
@@ -3542,7 +3438,8 @@
           <w:u w:val="none"/>
           <w:lang w:val="en-US" w:eastAsia="zh-CN" w:bidi="hi-IN"/>
         </w:rPr>
-        <w:t>env</w:t>
+        <w:t>vector</w:t>
+        <w:tab/>
       </w:r>
       <w:r>
         <w:rPr>
@@ -3558,16 +3455,21 @@
           <w:u w:val="none"/>
           <w:lang w:val="en-US" w:eastAsia="zh-CN" w:bidi="hi-IN"/>
         </w:rPr>
-        <w:tab/>
-        <w:tab/>
-      </w:r>
-      <w:r>
-        <w:rPr>
-          <w:rFonts w:eastAsia="Songti SC" w:cs="Arial Unicode MS" w:ascii="Georgia" w:hAnsi="Georgia"/>
-          <w:b w:val="false"/>
-          <w:bCs w:val="false"/>
-          <w:i/>
-          <w:iCs/>
+        <w:t>allocations</w:t>
+      </w:r>
+    </w:p>
+    <w:p>
+      <w:pPr>
+        <w:pStyle w:val="Normal"/>
+        <w:rPr/>
+      </w:pPr>
+      <w:r>
+        <w:rPr>
+          <w:rFonts w:eastAsia="Songti SC" w:cs="Arial Unicode MS" w:ascii="Courier New" w:hAnsi="Courier New"/>
+          <w:b/>
+          <w:bCs/>
+          <w:i w:val="false"/>
+          <w:iCs w:val="false"/>
           <w:color w:val="auto"/>
           <w:kern w:val="2"/>
           <w:sz w:val="14"/>
@@ -3575,16 +3477,16 @@
           <w:u w:val="none"/>
           <w:lang w:val="en-US" w:eastAsia="zh-CN" w:bidi="hi-IN"/>
         </w:rPr>
-        <w:t>list</w:t>
-        <w:tab/>
-      </w:r>
-      <w:r>
-        <w:rPr>
-          <w:rFonts w:eastAsia="Songti SC" w:cs="Arial Unicode MS" w:ascii="Georgia" w:hAnsi="Georgia"/>
-          <w:b w:val="false"/>
-          <w:bCs w:val="false"/>
-          <w:i w:val="false"/>
-          <w:iCs w:val="false"/>
+        <w:tab/>
+        <w:tab/>
+      </w:r>
+      <w:r>
+        <w:rPr>
+          <w:rFonts w:eastAsia="Songti SC" w:cs="Arial Unicode MS" w:ascii="Courier New" w:hAnsi="Courier New"/>
+          <w:b/>
+          <w:bCs/>
+          <w:i/>
+          <w:iCs/>
           <w:color w:val="auto"/>
           <w:kern w:val="2"/>
           <w:sz w:val="14"/>
@@ -3592,11 +3494,11 @@
           <w:u w:val="none"/>
           <w:lang w:val="en-US" w:eastAsia="zh-CN" w:bidi="hi-IN"/>
         </w:rPr>
-        <w:t>env</w:t>
-      </w:r>
-      <w:r>
-        <w:rPr>
-          <w:rFonts w:eastAsia="Songti SC" w:cs="Arial Unicode MS" w:ascii="Georgia" w:hAnsi="Georgia"/>
+        <w:t xml:space="preserve">    </w:t>
+      </w:r>
+      <w:r>
+        <w:rPr>
+          <w:rFonts w:eastAsia="Songti SC" w:cs="Arial Unicode MS" w:ascii="Andale Mono" w:hAnsi="Andale Mono"/>
           <w:b w:val="false"/>
           <w:bCs w:val="false"/>
           <w:i/>
@@ -3608,70 +3510,79 @@
           <w:u w:val="none"/>
           <w:lang w:val="en-US" w:eastAsia="zh-CN" w:bidi="hi-IN"/>
         </w:rPr>
-        <w:t xml:space="preserve"> </w:t>
-      </w:r>
-      <w:r>
-        <w:rPr>
-          <w:rFonts w:eastAsia="Songti SC" w:cs="Arial Unicode MS" w:ascii="Georgia" w:hAnsi="Georgia"/>
-          <w:b w:val="false"/>
-          <w:bCs w:val="false"/>
-          <w:i w:val="false"/>
-          <w:iCs w:val="false"/>
-          <w:color w:val="auto"/>
-          <w:kern w:val="2"/>
+        <w:t>#(:t size total …)</w:t>
+      </w:r>
+    </w:p>
+    <w:p>
+      <w:pPr>
+        <w:pStyle w:val="Normal"/>
+        <w:rPr>
+          <w:sz w:val="12"/>
+          <w:szCs w:val="12"/>
+        </w:rPr>
+      </w:pPr>
+      <w:r>
+        <w:rPr>
+          <w:sz w:val="12"/>
+          <w:szCs w:val="12"/>
+        </w:rPr>
+      </w:r>
+    </w:p>
+    <w:p>
+      <w:pPr>
+        <w:pStyle w:val="Normal"/>
+        <w:rPr/>
+      </w:pPr>
+      <w:r>
+        <w:rPr>
+          <w:rFonts w:ascii="Georgia" w:hAnsi="Georgia"/>
+          <w:b w:val="false"/>
+          <w:bCs w:val="false"/>
           <w:sz w:val="14"/>
           <w:szCs w:val="14"/>
-          <w:u w:val="none"/>
-          <w:lang w:val="en-US" w:eastAsia="zh-CN" w:bidi="hi-IN"/>
-        </w:rPr>
-        <w:t>state</w:t>
-      </w:r>
-    </w:p>
-    <w:p>
-      <w:pPr>
-        <w:pStyle w:val="Normal"/>
-        <w:rPr/>
-      </w:pPr>
-      <w:r>
-        <w:rPr>
-          <w:rFonts w:ascii="Georgia" w:hAnsi="Georgia"/>
-          <w:b w:val="false"/>
-          <w:bCs w:val="false"/>
+        </w:rPr>
+        <w:t xml:space="preserve">   </w:t>
+      </w:r>
+      <w:r>
+        <w:rPr>
+          <w:rFonts w:ascii="Georgia" w:hAnsi="Georgia"/>
+          <w:b/>
+          <w:bCs/>
           <w:sz w:val="14"/>
           <w:szCs w:val="14"/>
         </w:rPr>
-        <w:t xml:space="preserve">   </w:t>
-      </w:r>
-      <w:r>
-        <w:rPr>
-          <w:rFonts w:ascii="Georgia" w:hAnsi="Georgia"/>
-          <w:b/>
-          <w:bCs/>
+        <w:t>mu/nix</w:t>
+        <w:tab/>
+        <w:tab/>
+      </w:r>
+      <w:r>
+        <w:rPr>
+          <w:rFonts w:ascii="Georgia" w:hAnsi="Georgia"/>
+          <w:b/>
+          <w:bCs/>
+          <w:i/>
+          <w:iCs/>
           <w:sz w:val="14"/>
           <w:szCs w:val="14"/>
         </w:rPr>
-        <w:t>mu/nix</w:t>
-        <w:tab/>
-        <w:tab/>
-      </w:r>
-      <w:r>
-        <w:rPr>
-          <w:rFonts w:ascii="Georgia" w:hAnsi="Georgia"/>
-          <w:b/>
-          <w:bCs/>
-          <w:i/>
-          <w:iCs/>
+        <w:t>uname</w:t>
+      </w:r>
+    </w:p>
+    <w:p>
+      <w:pPr>
+        <w:pStyle w:val="Normal"/>
+        <w:rPr/>
+      </w:pPr>
+      <w:r>
+        <w:rPr>
+          <w:rFonts w:ascii="Georgia" w:hAnsi="Georgia"/>
+          <w:b/>
+          <w:bCs/>
           <w:sz w:val="14"/>
           <w:szCs w:val="14"/>
         </w:rPr>
-        <w:t>uname</w:t>
-      </w:r>
-    </w:p>
-    <w:p>
-      <w:pPr>
-        <w:pStyle w:val="Normal"/>
-        <w:rPr/>
-      </w:pPr>
+        <w:t xml:space="preserve">   </w:t>
+      </w:r>
       <w:r>
         <w:rPr>
           <w:rFonts w:ascii="Georgia" w:hAnsi="Georgia"/>
@@ -3680,60 +3591,60 @@
           <w:sz w:val="14"/>
           <w:szCs w:val="14"/>
         </w:rPr>
-        <w:t xml:space="preserve">   </w:t>
-      </w:r>
-      <w:r>
-        <w:rPr>
-          <w:rFonts w:ascii="Georgia" w:hAnsi="Georgia"/>
-          <w:b/>
-          <w:bCs/>
+        <w:t>mu/std</w:t>
+        <w:tab/>
+        <w:tab/>
+      </w:r>
+      <w:r>
+        <w:rPr>
+          <w:rFonts w:ascii="Georgia" w:hAnsi="Georgia"/>
+          <w:b/>
+          <w:bCs/>
+          <w:i/>
+          <w:iCs/>
           <w:sz w:val="14"/>
           <w:szCs w:val="14"/>
         </w:rPr>
-        <w:t>mu/std</w:t>
-        <w:tab/>
-        <w:tab/>
-      </w:r>
-      <w:r>
-        <w:rPr>
-          <w:rFonts w:ascii="Georgia" w:hAnsi="Georgia"/>
-          <w:b/>
-          <w:bCs/>
+        <w:t>command</w:t>
+      </w:r>
+      <w:r>
+        <w:rPr>
+          <w:rFonts w:ascii="Georgia" w:hAnsi="Georgia"/>
           <w:i/>
           <w:iCs/>
           <w:sz w:val="14"/>
           <w:szCs w:val="14"/>
         </w:rPr>
-        <w:t>command</w:t>
-      </w:r>
-      <w:r>
-        <w:rPr>
-          <w:rFonts w:ascii="Georgia" w:hAnsi="Georgia"/>
+        <w:t xml:space="preserve">, </w:t>
+      </w:r>
+      <w:r>
+        <w:rPr>
+          <w:rFonts w:ascii="Georgia" w:hAnsi="Georgia"/>
+          <w:b/>
+          <w:bCs/>
           <w:i/>
           <w:iCs/>
           <w:sz w:val="14"/>
           <w:szCs w:val="14"/>
         </w:rPr>
-        <w:t xml:space="preserve">, </w:t>
-      </w:r>
-      <w:r>
-        <w:rPr>
-          <w:rFonts w:ascii="Georgia" w:hAnsi="Georgia"/>
-          <w:b/>
-          <w:bCs/>
-          <w:i/>
-          <w:iCs/>
+        <w:t>exit</w:t>
+      </w:r>
+    </w:p>
+    <w:p>
+      <w:pPr>
+        <w:pStyle w:val="Normal"/>
+        <w:rPr/>
+      </w:pPr>
+      <w:r>
+        <w:rPr>
+          <w:rFonts w:ascii="Georgia" w:hAnsi="Georgia"/>
+          <w:b/>
+          <w:bCs/>
           <w:sz w:val="14"/>
           <w:szCs w:val="14"/>
         </w:rPr>
-        <w:t>exit</w:t>
-      </w:r>
-    </w:p>
-    <w:p>
-      <w:pPr>
-        <w:pStyle w:val="Normal"/>
-        <w:rPr/>
-      </w:pPr>
+        <w:t xml:space="preserve">   </w:t>
+      </w:r>
       <w:r>
         <w:rPr>
           <w:rFonts w:ascii="Georgia" w:hAnsi="Georgia"/>
@@ -3742,113 +3653,103 @@
           <w:sz w:val="14"/>
           <w:szCs w:val="14"/>
         </w:rPr>
-        <w:t xml:space="preserve">   </w:t>
-      </w:r>
-      <w:r>
-        <w:rPr>
-          <w:rFonts w:ascii="Georgia" w:hAnsi="Georgia"/>
-          <w:b/>
-          <w:bCs/>
+        <w:t>mu/sysinfo</w:t>
+        <w:tab/>
+      </w:r>
+      <w:r>
+        <w:rPr>
+          <w:rFonts w:ascii="Georgia" w:hAnsi="Georgia"/>
+          <w:b/>
+          <w:bCs/>
+          <w:i/>
+          <w:iCs/>
           <w:sz w:val="14"/>
           <w:szCs w:val="14"/>
         </w:rPr>
-        <w:t>mu/sysinfo</w:t>
-        <w:tab/>
-      </w:r>
-      <w:r>
-        <w:rPr>
-          <w:rFonts w:ascii="Georgia" w:hAnsi="Georgia"/>
-          <w:b/>
-          <w:bCs/>
-          <w:i/>
-          <w:iCs/>
+        <w:t>sysinfo</w:t>
+      </w:r>
+      <w:r>
+        <w:rPr>
+          <w:rFonts w:ascii="Georgia" w:hAnsi="Georgia"/>
           <w:sz w:val="14"/>
           <w:szCs w:val="14"/>
         </w:rPr>
-        <w:t>sysinfo</w:t>
-      </w:r>
-      <w:r>
-        <w:rPr>
-          <w:rFonts w:ascii="Georgia" w:hAnsi="Georgia"/>
+        <w:t xml:space="preserve"> (disabled on macOS)</w:t>
+      </w:r>
+    </w:p>
+    <w:p>
+      <w:pPr>
+        <w:pStyle w:val="Normal"/>
+        <w:rPr/>
+      </w:pPr>
+      <w:r>
+        <w:rPr>
+          <w:rFonts w:ascii="Georgia" w:hAnsi="Georgia"/>
+          <w:b/>
+          <w:bCs/>
+          <w:i/>
+          <w:iCs/>
           <w:sz w:val="14"/>
           <w:szCs w:val="14"/>
         </w:rPr>
-        <w:t xml:space="preserve"> (disabled on macOS)</w:t>
-      </w:r>
-    </w:p>
-    <w:p>
-      <w:pPr>
-        <w:pStyle w:val="Normal"/>
-        <w:rPr/>
-      </w:pPr>
-      <w:r>
-        <w:rPr>
-          <w:rFonts w:ascii="Georgia" w:hAnsi="Georgia"/>
-          <w:b/>
-          <w:bCs/>
-          <w:i/>
-          <w:iCs/>
+        <w:t xml:space="preserve">   </w:t>
+      </w:r>
+      <w:r>
+        <w:rPr>
+          <w:rFonts w:ascii="Georgia" w:hAnsi="Georgia"/>
+          <w:b/>
+          <w:bCs/>
           <w:sz w:val="14"/>
           <w:szCs w:val="14"/>
-        </w:rPr>
-        <w:t xml:space="preserve">   </w:t>
-      </w:r>
-      <w:r>
-        <w:rPr>
-          <w:rFonts w:ascii="Georgia" w:hAnsi="Georgia"/>
-          <w:b/>
-          <w:bCs/>
+          <w:u w:val="none"/>
+        </w:rPr>
+        <w:t>mu</w:t>
+      </w:r>
+      <w:r>
+        <w:rPr>
+          <w:rFonts w:ascii="Georgia" w:hAnsi="Georgia"/>
+          <w:b/>
+          <w:bCs/>
+          <w:i/>
+          <w:iCs/>
           <w:sz w:val="14"/>
           <w:szCs w:val="14"/>
-          <w:u w:val="none"/>
-        </w:rPr>
-        <w:t>mu</w:t>
-      </w:r>
-      <w:r>
-        <w:rPr>
-          <w:rFonts w:ascii="Georgia" w:hAnsi="Georgia"/>
-          <w:b/>
-          <w:bCs/>
-          <w:i/>
-          <w:iCs/>
+        </w:rPr>
+        <w:t>/</w:t>
+      </w:r>
+      <w:r>
+        <w:rPr>
+          <w:rFonts w:ascii="Georgia" w:hAnsi="Georgia"/>
+          <w:b/>
+          <w:bCs/>
           <w:sz w:val="14"/>
           <w:szCs w:val="14"/>
         </w:rPr>
-        <w:t>/</w:t>
-      </w:r>
-      <w:r>
-        <w:rPr>
-          <w:rFonts w:ascii="Georgia" w:hAnsi="Georgia"/>
-          <w:b/>
-          <w:bCs/>
+        <w:t>prof</w:t>
+        <w:tab/>
+      </w:r>
+      <w:r>
+        <w:rPr>
+          <w:rFonts w:ascii="Georgia" w:hAnsi="Georgia"/>
+          <w:b/>
+          <w:bCs/>
+          <w:i/>
+          <w:iCs/>
           <w:sz w:val="14"/>
           <w:szCs w:val="14"/>
         </w:rPr>
-        <w:t>prof</w:t>
-        <w:tab/>
-      </w:r>
-      <w:r>
-        <w:rPr>
-          <w:rFonts w:ascii="Georgia" w:hAnsi="Georgia"/>
-          <w:b/>
-          <w:bCs/>
+        <w:t xml:space="preserve">prof-control </w:t>
+      </w:r>
+      <w:r>
+        <w:rPr>
+          <w:rFonts w:ascii="Georgia" w:hAnsi="Georgia"/>
+          <w:b w:val="false"/>
+          <w:bCs w:val="false"/>
           <w:i/>
           <w:iCs/>
           <w:sz w:val="14"/>
           <w:szCs w:val="14"/>
         </w:rPr>
-        <w:t xml:space="preserve">prof-control </w:t>
-      </w:r>
-      <w:r>
-        <w:rPr>
-          <w:rFonts w:ascii="Georgia" w:hAnsi="Georgia"/>
-          <w:b w:val="false"/>
-          <w:bCs w:val="false"/>
-          <w:i/>
-          <w:iCs/>
-          <w:sz w:val="14"/>
-          <w:szCs w:val="14"/>
-        </w:rPr>
         <w:t>key</w:t>
         <w:tab/>
         <w:t>key | vec</w:t>
@@ -3865,58 +3766,6 @@
           <w:szCs w:val="12"/>
         </w:rPr>
         <w:t>:on|:off|:get</w:t>
-      </w:r>
-    </w:p>
-    <w:p>
-      <w:pPr>
-        <w:pStyle w:val="Normal"/>
-        <w:rPr>
-          <w:rFonts w:ascii="Andale Mono" w:hAnsi="Andale Mono"/>
-          <w:b w:val="false"/>
-          <w:bCs w:val="false"/>
-          <w:i w:val="false"/>
-          <w:i w:val="false"/>
-          <w:iCs w:val="false"/>
-          <w:sz w:val="12"/>
-          <w:szCs w:val="12"/>
-        </w:rPr>
-      </w:pPr>
-      <w:r>
-        <w:rPr>
-          <w:rFonts w:ascii="Andale Mono" w:hAnsi="Andale Mono"/>
-          <w:b w:val="false"/>
-          <w:bCs w:val="false"/>
-          <w:i w:val="false"/>
-          <w:iCs w:val="false"/>
-          <w:sz w:val="12"/>
-          <w:szCs w:val="12"/>
-        </w:rPr>
-      </w:r>
-    </w:p>
-    <w:p>
-      <w:pPr>
-        <w:pStyle w:val="Normal"/>
-        <w:rPr>
-          <w:rFonts w:ascii="Andale Mono" w:hAnsi="Andale Mono"/>
-          <w:b w:val="false"/>
-          <w:bCs w:val="false"/>
-          <w:i w:val="false"/>
-          <w:i w:val="false"/>
-          <w:iCs w:val="false"/>
-          <w:sz w:val="12"/>
-          <w:szCs w:val="12"/>
-        </w:rPr>
-      </w:pPr>
-      <w:r>
-        <w:rPr>
-          <w:rFonts w:ascii="Andale Mono" w:hAnsi="Andale Mono"/>
-          <w:b w:val="false"/>
-          <w:bCs w:val="false"/>
-          <w:i w:val="false"/>
-          <w:iCs w:val="false"/>
-          <w:sz w:val="12"/>
-          <w:szCs w:val="12"/>
-        </w:rPr>
       </w:r>
     </w:p>
     <w:p>
@@ -3939,7 +3788,7 @@
                 <wp:extent cx="635" cy="6292850"/>
                 <wp:effectExtent l="635" t="635" r="635" b="635"/>
                 <wp:wrapNone/>
-                <wp:docPr id="2" name="Line 2"/>
+                <wp:docPr id="1" name="Line 2"/>
                 <a:graphic xmlns:a="http://schemas.openxmlformats.org/drawingml/2006/main">
                   <a:graphicData uri="http://schemas.microsoft.com/office/word/2010/wordprocessingShape">
                     <wps:wsp>
@@ -4435,8 +4284,8 @@
       <w:r>
         <w:rPr>
           <w:rFonts w:ascii="Andale Mono" w:hAnsi="Andale Mono"/>
-          <w:b/>
-          <w:bCs/>
+          <w:b w:val="false"/>
+          <w:bCs w:val="false"/>
           <w:i w:val="false"/>
           <w:iCs w:val="false"/>
           <w:sz w:val="16"/>
@@ -4548,8 +4397,8 @@
       <w:r>
         <w:rPr>
           <w:rFonts w:ascii="Andale Mono" w:hAnsi="Andale Mono"/>
-          <w:b/>
-          <w:bCs/>
+          <w:b w:val="false"/>
+          <w:bCs w:val="false"/>
           <w:i w:val="false"/>
           <w:iCs w:val="false"/>
           <w:sz w:val="16"/>
@@ -4677,8 +4526,8 @@
       <w:r>
         <w:rPr>
           <w:rFonts w:ascii="Andale Mono" w:hAnsi="Andale Mono"/>
-          <w:b/>
-          <w:bCs/>
+          <w:b w:val="false"/>
+          <w:bCs w:val="false"/>
           <w:i w:val="false"/>
           <w:iCs w:val="false"/>
           <w:sz w:val="16"/>
@@ -4803,8 +4652,8 @@
       <w:r>
         <w:rPr>
           <w:rFonts w:ascii="Andale Mono" w:hAnsi="Andale Mono"/>
-          <w:b/>
-          <w:bCs/>
+          <w:b w:val="false"/>
+          <w:bCs w:val="false"/>
           <w:i w:val="false"/>
           <w:iCs w:val="false"/>
           <w:sz w:val="16"/>
@@ -11623,8 +11472,8 @@
           <w:rFonts w:ascii="Georgia" w:hAnsi="Georgia"/>
           <w:b w:val="false"/>
           <w:bCs w:val="false"/>
-          <w:i w:val="false"/>
-          <w:iCs w:val="false"/>
+          <w:i/>
+          <w:iCs/>
           <w:sz w:val="16"/>
           <w:szCs w:val="16"/>
           <w:u w:val="none"/>
@@ -12272,47 +12121,21 @@
           <w:sz w:val="12"/>
           <w:szCs w:val="12"/>
         </w:rPr>
-      </w:r>
-    </w:p>
-    <w:p>
-      <w:pPr>
-        <w:pStyle w:val="Normal"/>
-        <w:rPr>
-          <w:rFonts w:ascii="Georgia" w:hAnsi="Georgia"/>
-          <w:sz w:val="20"/>
-          <w:szCs w:val="20"/>
-        </w:rPr>
-      </w:pPr>
-      <w:r>
-        <w:rPr>
-          <w:rFonts w:ascii="Georgia" w:hAnsi="Georgia"/>
-          <w:b/>
-          <w:bCs/>
-          <w:i w:val="false"/>
-          <w:iCs/>
-          <w:sz w:val="20"/>
-          <w:szCs w:val="20"/>
-          <w:u w:val="none"/>
-          <w:shd w:fill="333333" w:val="clear"/>
-        </w:rPr>
-        <w:t xml:space="preserve">   </w:t>
-      </w:r>
-      <w:r>
         <mc:AlternateContent>
           <mc:Choice Requires="wps">
             <w:drawing>
               <wp:anchor behindDoc="0" distT="635" distB="635" distL="635" distR="635" simplePos="0" locked="0" layoutInCell="1" allowOverlap="1" relativeHeight="2">
                 <wp:simplePos x="0" y="0"/>
                 <wp:positionH relativeFrom="column">
-                  <wp:posOffset>2854960</wp:posOffset>
+                  <wp:posOffset>2846070</wp:posOffset>
                 </wp:positionH>
                 <wp:positionV relativeFrom="paragraph">
-                  <wp:posOffset>-20320</wp:posOffset>
+                  <wp:posOffset>5080</wp:posOffset>
                 </wp:positionV>
-                <wp:extent cx="8890" cy="6292215"/>
+                <wp:extent cx="17780" cy="6353175"/>
                 <wp:effectExtent l="635" t="635" r="635" b="635"/>
                 <wp:wrapNone/>
-                <wp:docPr id="3" name="Line 4"/>
+                <wp:docPr id="2" name="Line 4"/>
                 <a:graphic xmlns:a="http://schemas.openxmlformats.org/drawingml/2006/main">
                   <a:graphicData uri="http://schemas.microsoft.com/office/word/2010/wordprocessingShape">
                     <wps:wsp>
@@ -12320,7 +12143,7 @@
                       <wps:spPr>
                         <a:xfrm>
                           <a:off x="0" y="0"/>
-                          <a:ext cx="9000" cy="6292080"/>
+                          <a:ext cx="17640" cy="6353280"/>
                         </a:xfrm>
                         <a:prstGeom prst="line">
                           <a:avLst/>
@@ -12369,7 +12192,7 @@
           </mc:Choice>
           <mc:Fallback>
             <w:pict>
-              <v:line id="shape_0" from="224.8pt,-1.6pt" to="225.45pt,493.8pt" ID="Line 4" stroked="t" o:allowincell="f" style="position:absolute">
+              <v:line id="shape_0" from="224.1pt,0.4pt" to="225.45pt,500.6pt" ID="Line 4" stroked="t" o:allowincell="f" style="position:absolute">
                 <v:stroke color="black" joinstyle="round" endcap="flat"/>
                 <v:fill o:detectmouseclick="t" on="false"/>
                 <v:textbox>
@@ -12399,6 +12222,12 @@
           </mc:Fallback>
         </mc:AlternateContent>
       </w:r>
+    </w:p>
+    <w:p>
+      <w:pPr>
+        <w:pStyle w:val="HorizontalLine"/>
+        <w:rPr/>
+      </w:pPr>
       <w:r>
         <w:rPr>
           <w:rFonts w:ascii="Georgia" w:hAnsi="Georgia"/>
@@ -12411,7 +12240,7 @@
           <w:u w:val="none"/>
           <w:shd w:fill="333333" w:val="clear"/>
         </w:rPr>
-        <w:t xml:space="preserve">                </w:t>
+        <w:t xml:space="preserve">                   </w:t>
       </w:r>
       <w:r>
         <w:rPr>
@@ -12440,7 +12269,65 @@
           <w:u w:val="none"/>
           <w:shd w:fill="333333" w:val="clear"/>
         </w:rPr>
-        <w:t xml:space="preserve">streams                                           </w:t>
+        <w:t>stream</w:t>
+      </w:r>
+      <w:r>
+        <mc:AlternateContent>
+          <mc:Choice Requires="wps">
+            <w:drawing>
+              <wp:anchor behindDoc="0" distT="635" distB="635" distL="635" distR="635" simplePos="0" locked="0" layoutInCell="1" allowOverlap="1" relativeHeight="6">
+                <wp:simplePos x="0" y="0"/>
+                <wp:positionH relativeFrom="column">
+                  <wp:posOffset>2868295</wp:posOffset>
+                </wp:positionH>
+                <wp:positionV relativeFrom="paragraph">
+                  <wp:posOffset>11430</wp:posOffset>
+                </wp:positionV>
+                <wp:extent cx="0" cy="6191250"/>
+                <wp:effectExtent l="635" t="635" r="635" b="635"/>
+                <wp:wrapNone/>
+                <wp:docPr id="3" name="Vertical line 2"/>
+                <a:graphic xmlns:a="http://schemas.openxmlformats.org/drawingml/2006/main">
+                  <a:graphicData uri="http://schemas.microsoft.com/office/word/2010/wordprocessingShape">
+                    <wps:wsp>
+                      <wps:cNvSpPr/>
+                      <wps:spPr>
+                        <a:xfrm>
+                          <a:off x="0" y="0"/>
+                          <a:ext cx="0" cy="6191280"/>
+                        </a:xfrm>
+                        <a:prstGeom prst="line">
+                          <a:avLst/>
+                        </a:prstGeom>
+                        <a:ln w="0">
+                          <a:solidFill>
+                            <a:srgbClr val="000000"/>
+                          </a:solidFill>
+                        </a:ln>
+                      </wps:spPr>
+                      <wps:style>
+                        <a:lnRef idx="0"/>
+                        <a:fillRef idx="0"/>
+                        <a:effectRef idx="0"/>
+                        <a:fontRef idx="minor"/>
+                      </wps:style>
+                      <wps:bodyPr/>
+                    </wps:wsp>
+                  </a:graphicData>
+                </a:graphic>
+              </wp:anchor>
+            </w:drawing>
+          </mc:Choice>
+          <mc:Fallback>
+            <w:pict>
+              <v:line id="shape_0" from="225.85pt,0.9pt" to="225.85pt,488.35pt" ID="Vertical line 2" stroked="t" o:allowincell="f" style="position:absolute">
+                <v:stroke color="black" joinstyle="round" endcap="flat"/>
+                <v:fill o:detectmouseclick="t" on="false"/>
+                <w10:wrap type="none"/>
+              </v:line>
+            </w:pict>
+          </mc:Fallback>
+        </mc:AlternateContent>
       </w:r>
       <w:r>
         <w:rPr>
@@ -12453,9 +12340,9 @@
           <w:sz w:val="20"/>
           <w:szCs w:val="20"/>
           <w:u w:val="none"/>
-          <w:shd w:fill="auto" w:val="clear"/>
-        </w:rPr>
-        <w:t>.</w:t>
+          <w:shd w:fill="333333" w:val="clear"/>
+        </w:rPr>
+        <w:t xml:space="preserve">s                                           </w:t>
       </w:r>
       <w:r>
         <w:rPr>
@@ -12470,33 +12357,22 @@
           <w:u w:val="none"/>
           <w:shd w:fill="333333" w:val="clear"/>
         </w:rPr>
-        <w:t xml:space="preserve">                                           </w:t>
-      </w:r>
-    </w:p>
-    <w:p>
-      <w:pPr>
-        <w:pStyle w:val="Normal"/>
-        <w:rPr>
-          <w:rFonts w:ascii="Georgia" w:hAnsi="Georgia"/>
-          <w:b/>
-          <w:bCs/>
-          <w:i w:val="false"/>
-          <w:i w:val="false"/>
-          <w:iCs w:val="false"/>
-          <w:sz w:val="12"/>
-          <w:szCs w:val="12"/>
-        </w:rPr>
-      </w:pPr>
-      <w:r>
-        <w:rPr>
-          <w:rFonts w:ascii="Georgia" w:hAnsi="Georgia"/>
-          <w:b/>
-          <w:bCs/>
-          <w:i w:val="false"/>
-          <w:iCs w:val="false"/>
-          <w:sz w:val="12"/>
-          <w:szCs w:val="12"/>
-        </w:rPr>
+        <w:t>.</w:t>
+      </w:r>
+      <w:r>
+        <w:rPr>
+          <w:rFonts w:ascii="Georgia" w:hAnsi="Georgia"/>
+          <w:b/>
+          <w:bCs/>
+          <w:i/>
+          <w:iCs/>
+          <w:color w:val="FFFFFF"/>
+          <w:sz w:val="20"/>
+          <w:szCs w:val="20"/>
+          <w:u w:val="none"/>
+          <w:shd w:fill="333333" w:val="clear"/>
+        </w:rPr>
+        <w:t xml:space="preserve">    </w:t>
       </w:r>
     </w:p>
     <w:p>
@@ -15877,32 +15753,6 @@
       </w:pPr>
       <w:r>
         <w:rPr>
-          <w:sz w:val="12"/>
-          <w:szCs w:val="12"/>
-        </w:rPr>
-      </w:r>
-    </w:p>
-    <w:p>
-      <w:pPr>
-        <w:pStyle w:val="Normal"/>
-        <w:rPr>
-          <w:rFonts w:ascii="Georgia" w:hAnsi="Georgia"/>
-          <w:b w:val="false"/>
-          <w:bCs w:val="false"/>
-          <w:i w:val="false"/>
-          <w:i w:val="false"/>
-          <w:iCs w:val="false"/>
-          <w:sz w:val="12"/>
-          <w:szCs w:val="12"/>
-        </w:rPr>
-      </w:pPr>
-      <w:r>
-        <w:rPr>
-          <w:rFonts w:ascii="Georgia" w:hAnsi="Georgia"/>
-          <w:b w:val="false"/>
-          <w:bCs w:val="false"/>
-          <w:i w:val="false"/>
-          <w:iCs w:val="false"/>
           <w:sz w:val="12"/>
           <w:szCs w:val="12"/>
         </w:rPr>

</xml_diff>

<commit_message>
#906 - runtime: fix dynamic-room
</commit_message>
<xml_diff>
--- a/doc/refcards/mu-ref.docx
+++ b/doc/refcards/mu-ref.docx
@@ -26,6 +26,62 @@
           <w:sz w:val="48"/>
           <w:szCs w:val="48"/>
         </w:rPr>
+        <mc:AlternateContent>
+          <mc:Choice Requires="wps">
+            <w:drawing>
+              <wp:anchor behindDoc="0" distT="635" distB="635" distL="635" distR="635" simplePos="0" locked="0" layoutInCell="1" allowOverlap="1" relativeHeight="5">
+                <wp:simplePos x="0" y="0"/>
+                <wp:positionH relativeFrom="column">
+                  <wp:posOffset>2858770</wp:posOffset>
+                </wp:positionH>
+                <wp:positionV relativeFrom="paragraph">
+                  <wp:posOffset>-36830</wp:posOffset>
+                </wp:positionV>
+                <wp:extent cx="6985" cy="6356350"/>
+                <wp:effectExtent l="635" t="635" r="635" b="635"/>
+                <wp:wrapNone/>
+                <wp:docPr id="1" name="Line 1"/>
+                <a:graphic xmlns:a="http://schemas.openxmlformats.org/drawingml/2006/main">
+                  <a:graphicData uri="http://schemas.microsoft.com/office/word/2010/wordprocessingShape">
+                    <wps:wsp>
+                      <wps:cNvSpPr/>
+                      <wps:spPr>
+                        <a:xfrm>
+                          <a:off x="0" y="0"/>
+                          <a:ext cx="6840" cy="6356520"/>
+                        </a:xfrm>
+                        <a:prstGeom prst="line">
+                          <a:avLst/>
+                        </a:prstGeom>
+                        <a:ln w="0">
+                          <a:solidFill>
+                            <a:srgbClr val="000000"/>
+                          </a:solidFill>
+                        </a:ln>
+                      </wps:spPr>
+                      <wps:style>
+                        <a:lnRef idx="0"/>
+                        <a:fillRef idx="0"/>
+                        <a:effectRef idx="0"/>
+                        <a:fontRef idx="minor"/>
+                      </wps:style>
+                      <wps:bodyPr/>
+                    </wps:wsp>
+                  </a:graphicData>
+                </a:graphic>
+              </wp:anchor>
+            </w:drawing>
+          </mc:Choice>
+          <mc:Fallback>
+            <w:pict>
+              <v:line id="shape_0" from="225.1pt,-2.9pt" to="225.6pt,497.55pt" ID="Line 1" stroked="t" o:allowincell="f" style="position:absolute">
+                <v:stroke color="black" joinstyle="round" endcap="flat"/>
+                <v:fill o:detectmouseclick="t" on="false"/>
+                <w10:wrap type="none"/>
+              </v:line>
+            </w:pict>
+          </mc:Fallback>
+        </mc:AlternateContent>
       </w:r>
     </w:p>
     <w:p>
@@ -3777,7 +3833,7 @@
         <mc:AlternateContent>
           <mc:Choice Requires="wps">
             <w:drawing>
-              <wp:anchor behindDoc="0" distT="635" distB="635" distL="635" distR="635" simplePos="0" locked="0" layoutInCell="1" allowOverlap="1" relativeHeight="5">
+              <wp:anchor behindDoc="0" distT="635" distB="635" distL="635" distR="635" simplePos="0" locked="0" layoutInCell="1" allowOverlap="1" relativeHeight="3">
                 <wp:simplePos x="0" y="0"/>
                 <wp:positionH relativeFrom="column">
                   <wp:posOffset>2865120</wp:posOffset>
@@ -3788,7 +3844,7 @@
                 <wp:extent cx="635" cy="6292850"/>
                 <wp:effectExtent l="635" t="635" r="635" b="635"/>
                 <wp:wrapNone/>
-                <wp:docPr id="1" name="Line 2"/>
+                <wp:docPr id="2" name="Line 2"/>
                 <a:graphic xmlns:a="http://schemas.openxmlformats.org/drawingml/2006/main">
                   <a:graphicData uri="http://schemas.microsoft.com/office/word/2010/wordprocessingShape">
                     <wps:wsp>
@@ -6229,22 +6285,6 @@
       </w:pPr>
       <w:r>
         <w:rPr>
-          <w:rFonts w:eastAsia="Songti SC" w:cs="Arial Unicode MS" w:ascii="Georgia" w:hAnsi="Georgia"/>
-          <w:b w:val="false"/>
-          <w:bCs w:val="false"/>
-          <w:i w:val="false"/>
-          <w:iCs w:val="false"/>
-          <w:color w:val="auto"/>
-          <w:kern w:val="2"/>
-          <w:sz w:val="16"/>
-          <w:szCs w:val="16"/>
-          <w:u w:val="none"/>
-          <w:lang w:val="en-US" w:eastAsia="zh-CN" w:bidi="hi-IN"/>
-        </w:rPr>
-        <w:t xml:space="preserve"> </w:t>
-      </w:r>
-      <w:r>
-        <w:rPr>
           <w:rFonts w:ascii="Georgia" w:hAnsi="Georgia"/>
           <w:b w:val="false"/>
           <w:bCs/>
@@ -6285,7 +6325,7 @@
           <w:u w:val="none"/>
           <w:shd w:fill="333333" w:val="clear"/>
         </w:rPr>
-        <w:t xml:space="preserve">                                             </w:t>
+        <w:t xml:space="preserve">                                              </w:t>
       </w:r>
       <w:r>
         <w:rPr>
@@ -12121,161 +12161,61 @@
           <w:sz w:val="12"/>
           <w:szCs w:val="12"/>
         </w:rPr>
+      </w:r>
+    </w:p>
+    <w:p>
+      <w:pPr>
+        <w:pStyle w:val="HorizontalLine"/>
+        <w:rPr/>
+      </w:pPr>
+      <w:r>
+        <w:rPr>
+          <w:rFonts w:ascii="Georgia" w:hAnsi="Georgia"/>
+          <w:b/>
+          <w:bCs/>
+          <w:i w:val="false"/>
+          <w:iCs/>
+          <w:sz w:val="20"/>
+          <w:szCs w:val="20"/>
+          <w:u w:val="none"/>
+          <w:shd w:fill="333333" w:val="clear"/>
+        </w:rPr>
+        <w:t xml:space="preserve">                   </w:t>
+      </w:r>
+      <w:r>
+        <w:rPr>
+          <w:rFonts w:ascii="Georgia" w:hAnsi="Georgia"/>
+          <w:b/>
+          <w:bCs/>
+          <w:i/>
+          <w:iCs/>
+          <w:sz w:val="20"/>
+          <w:szCs w:val="20"/>
+          <w:u w:val="none"/>
+          <w:shd w:fill="333333" w:val="clear"/>
+        </w:rPr>
+        <w:t xml:space="preserve">         </w:t>
+      </w:r>
+      <w:r>
+        <w:rPr>
+          <w:rFonts w:ascii="Georgia" w:hAnsi="Georgia"/>
+          <w:b/>
+          <w:bCs/>
+          <w:i/>
+          <w:iCs/>
+          <w:color w:val="FFFFFF"/>
+          <w:sz w:val="20"/>
+          <w:szCs w:val="20"/>
+          <w:u w:val="none"/>
+          <w:shd w:fill="333333" w:val="clear"/>
+        </w:rPr>
+        <w:t>stream</w:t>
+      </w:r>
+      <w:r>
         <mc:AlternateContent>
           <mc:Choice Requires="wps">
             <w:drawing>
-              <wp:anchor behindDoc="0" distT="635" distB="635" distL="635" distR="635" simplePos="0" locked="0" layoutInCell="1" allowOverlap="1" relativeHeight="2">
-                <wp:simplePos x="0" y="0"/>
-                <wp:positionH relativeFrom="column">
-                  <wp:posOffset>2846070</wp:posOffset>
-                </wp:positionH>
-                <wp:positionV relativeFrom="paragraph">
-                  <wp:posOffset>5080</wp:posOffset>
-                </wp:positionV>
-                <wp:extent cx="17780" cy="6353175"/>
-                <wp:effectExtent l="635" t="635" r="635" b="635"/>
-                <wp:wrapNone/>
-                <wp:docPr id="2" name="Line 4"/>
-                <a:graphic xmlns:a="http://schemas.openxmlformats.org/drawingml/2006/main">
-                  <a:graphicData uri="http://schemas.microsoft.com/office/word/2010/wordprocessingShape">
-                    <wps:wsp>
-                      <wps:cNvSpPr/>
-                      <wps:spPr>
-                        <a:xfrm>
-                          <a:off x="0" y="0"/>
-                          <a:ext cx="17640" cy="6353280"/>
-                        </a:xfrm>
-                        <a:prstGeom prst="line">
-                          <a:avLst/>
-                        </a:prstGeom>
-                        <a:ln w="0">
-                          <a:solidFill>
-                            <a:srgbClr val="000000"/>
-                          </a:solidFill>
-                        </a:ln>
-                      </wps:spPr>
-                      <wps:style>
-                        <a:lnRef idx="0"/>
-                        <a:fillRef idx="0"/>
-                        <a:effectRef idx="0"/>
-                        <a:fontRef idx="minor"/>
-                      </wps:style>
-                      <wps:txbx>
-                        <w:txbxContent>
-                          <w:p>
-                            <w:pPr>
-                              <w:pStyle w:val="FrameContents"/>
-                              <w:overflowPunct w:val="true"/>
-                              <w:jc w:val="start"/>
-                              <w:rPr>
-                                <w:color w:val="000000"/>
-                              </w:rPr>
-                            </w:pPr>
-                            <w:r>
-                              <w:rPr>
-                                <w:color w:val="000000"/>
-                                <w:sz w:val="36"/>
-                              </w:rPr>
-                              <w:t xml:space="preserve">    </w:t>
-                            </w:r>
-                          </w:p>
-                        </w:txbxContent>
-                      </wps:txbx>
-                      <wps:bodyPr lIns="90000" rIns="90000" tIns="45000" bIns="45000" anchor="t" anchorCtr="1">
-                        <a:noAutofit/>
-                      </wps:bodyPr>
-                    </wps:wsp>
-                  </a:graphicData>
-                </a:graphic>
-              </wp:anchor>
-            </w:drawing>
-          </mc:Choice>
-          <mc:Fallback>
-            <w:pict>
-              <v:line id="shape_0" from="224.1pt,0.4pt" to="225.45pt,500.6pt" ID="Line 4" stroked="t" o:allowincell="f" style="position:absolute">
-                <v:stroke color="black" joinstyle="round" endcap="flat"/>
-                <v:fill o:detectmouseclick="t" on="false"/>
-                <v:textbox>
-                  <w:txbxContent>
-                    <w:p>
-                      <w:pPr>
-                        <w:pStyle w:val="FrameContents"/>
-                        <w:overflowPunct w:val="true"/>
-                        <w:jc w:val="start"/>
-                        <w:rPr>
-                          <w:color w:val="000000"/>
-                        </w:rPr>
-                      </w:pPr>
-                      <w:r>
-                        <w:rPr>
-                          <w:color w:val="000000"/>
-                          <w:sz w:val="36"/>
-                        </w:rPr>
-                        <w:t xml:space="preserve">    </w:t>
-                      </w:r>
-                    </w:p>
-                  </w:txbxContent>
-                </v:textbox>
-                <w10:wrap type="none"/>
-              </v:line>
-            </w:pict>
-          </mc:Fallback>
-        </mc:AlternateContent>
-      </w:r>
-    </w:p>
-    <w:p>
-      <w:pPr>
-        <w:pStyle w:val="HorizontalLine"/>
-        <w:rPr/>
-      </w:pPr>
-      <w:r>
-        <w:rPr>
-          <w:rFonts w:ascii="Georgia" w:hAnsi="Georgia"/>
-          <w:b/>
-          <w:bCs/>
-          <w:i w:val="false"/>
-          <w:iCs/>
-          <w:sz w:val="20"/>
-          <w:szCs w:val="20"/>
-          <w:u w:val="none"/>
-          <w:shd w:fill="333333" w:val="clear"/>
-        </w:rPr>
-        <w:t xml:space="preserve">                   </w:t>
-      </w:r>
-      <w:r>
-        <w:rPr>
-          <w:rFonts w:ascii="Georgia" w:hAnsi="Georgia"/>
-          <w:b/>
-          <w:bCs/>
-          <w:i/>
-          <w:iCs/>
-          <w:sz w:val="20"/>
-          <w:szCs w:val="20"/>
-          <w:u w:val="none"/>
-          <w:shd w:fill="333333" w:val="clear"/>
-        </w:rPr>
-        <w:t xml:space="preserve">         </w:t>
-      </w:r>
-      <w:r>
-        <w:rPr>
-          <w:rFonts w:ascii="Georgia" w:hAnsi="Georgia"/>
-          <w:b/>
-          <w:bCs/>
-          <w:i/>
-          <w:iCs/>
-          <w:color w:val="FFFFFF"/>
-          <w:sz w:val="20"/>
-          <w:szCs w:val="20"/>
-          <w:u w:val="none"/>
-          <w:shd w:fill="333333" w:val="clear"/>
-        </w:rPr>
-        <w:t>stream</w:t>
-      </w:r>
-      <w:r>
-        <mc:AlternateContent>
-          <mc:Choice Requires="wps">
-            <w:drawing>
-              <wp:anchor behindDoc="0" distT="635" distB="635" distL="635" distR="635" simplePos="0" locked="0" layoutInCell="1" allowOverlap="1" relativeHeight="6">
+              <wp:anchor behindDoc="0" distT="635" distB="635" distL="635" distR="635" simplePos="0" locked="0" layoutInCell="1" allowOverlap="1" relativeHeight="4">
                 <wp:simplePos x="0" y="0"/>
                 <wp:positionH relativeFrom="column">
                   <wp:posOffset>2868295</wp:posOffset>
@@ -12393,7 +12333,7 @@
           <w:sz w:val="16"/>
           <w:szCs w:val="16"/>
         </w:rPr>
-        <w:t xml:space="preserve">   </w:t>
+        <w:t xml:space="preserve">  </w:t>
       </w:r>
       <w:r>
         <w:rPr>
@@ -15979,7 +15919,7 @@
         <mc:AlternateContent>
           <mc:Choice Requires="wps">
             <w:drawing>
-              <wp:anchor behindDoc="0" distT="635" distB="635" distL="635" distR="635" simplePos="0" locked="0" layoutInCell="1" allowOverlap="1" relativeHeight="4">
+              <wp:anchor behindDoc="0" distT="635" distB="635" distL="635" distR="635" simplePos="0" locked="0" layoutInCell="1" allowOverlap="1" relativeHeight="2">
                 <wp:simplePos x="0" y="0"/>
                 <wp:positionH relativeFrom="column">
                   <wp:posOffset>2868295</wp:posOffset>

</xml_diff>

<commit_message>
#908 - runtime: json config
</commit_message>
<xml_diff>
--- a/doc/refcards/mu-ref.docx
+++ b/doc/refcards/mu-ref.docx
@@ -29,10 +29,10 @@
         <mc:AlternateContent>
           <mc:Choice Requires="wps">
             <w:drawing>
-              <wp:anchor behindDoc="0" distT="635" distB="635" distL="635" distR="635" simplePos="0" locked="0" layoutInCell="1" allowOverlap="1" relativeHeight="5">
+              <wp:anchor behindDoc="0" distT="635" distB="635" distL="635" distR="635" simplePos="0" locked="0" layoutInCell="1" allowOverlap="1" relativeHeight="4">
                 <wp:simplePos x="0" y="0"/>
                 <wp:positionH relativeFrom="column">
-                  <wp:posOffset>2858770</wp:posOffset>
+                  <wp:posOffset>2865755</wp:posOffset>
                 </wp:positionH>
                 <wp:positionV relativeFrom="paragraph">
                   <wp:posOffset>-36830</wp:posOffset>
@@ -74,7 +74,7 @@
           </mc:Choice>
           <mc:Fallback>
             <w:pict>
-              <v:line id="shape_0" from="225.1pt,-2.9pt" to="225.6pt,497.55pt" ID="Line 1" stroked="t" o:allowincell="f" style="position:absolute">
+              <v:line id="shape_0" from="225.65pt,-2.9pt" to="226.15pt,497.55pt" ID="Line 1" stroked="t" o:allowincell="f" style="position:absolute">
                 <v:stroke color="black" joinstyle="round" endcap="flat"/>
                 <v:fill o:detectmouseclick="t" on="false"/>
                 <w10:wrap type="none"/>
@@ -94,7 +94,7 @@
           <w:tab w:val="left" w:pos="4110" w:leader="none"/>
         </w:tabs>
         <w:suppressAutoHyphens w:val="true"/>
-        <w:overflowPunct w:val="false"/>
+        <w:overflowPunct w:val="true"/>
         <w:bidi w:val="0"/>
         <w:spacing w:before="0" w:after="0"/>
         <w:ind w:hanging="0" w:start="0" w:end="0"/>
@@ -2109,7 +2109,7 @@
           <w:u w:val="none"/>
           <w:shd w:fill="333333" w:val="clear"/>
         </w:rPr>
-        <w:t>i</w:t>
+        <w:t>.</w:t>
       </w:r>
       <w:r>
         <w:rPr>
@@ -3983,15 +3983,19 @@
     <w:p>
       <w:pPr>
         <w:pStyle w:val="Normal"/>
-        <w:rPr/>
-      </w:pPr>
-      <w:r>
-        <w:rPr>
-          <w:rFonts w:ascii="Andale Mono" w:hAnsi="Andale Mono"/>
-          <w:b w:val="false"/>
-          <w:bCs w:val="false"/>
-          <w:i/>
-          <w:iCs/>
+        <w:rPr>
+          <w:i w:val="false"/>
+          <w:i w:val="false"/>
+          <w:iCs w:val="false"/>
+        </w:rPr>
+      </w:pPr>
+      <w:r>
+        <w:rPr>
+          <w:rFonts w:ascii="Andale Mono" w:hAnsi="Andale Mono"/>
+          <w:b w:val="false"/>
+          <w:bCs w:val="false"/>
+          <w:i w:val="false"/>
+          <w:iCs w:val="false"/>
           <w:sz w:val="12"/>
           <w:szCs w:val="12"/>
         </w:rPr>
@@ -4002,172 +4006,198 @@
           <w:rFonts w:ascii="Andale Mono" w:hAnsi="Andale Mono"/>
           <w:b w:val="false"/>
           <w:bCs w:val="false"/>
-          <w:i/>
-          <w:iCs/>
-          <w:sz w:val="12"/>
-          <w:szCs w:val="12"/>
-        </w:rPr>
-        <w:t>config string format:</w:t>
-      </w:r>
-    </w:p>
-    <w:p>
-      <w:pPr>
-        <w:pStyle w:val="Normal"/>
-        <w:rPr>
-          <w:rFonts w:ascii="Georgia" w:hAnsi="Georgia"/>
-          <w:b w:val="false"/>
-          <w:bCs w:val="false"/>
-          <w:sz w:val="12"/>
-          <w:szCs w:val="12"/>
-        </w:rPr>
-      </w:pPr>
-      <w:r>
-        <w:rPr>
-          <w:rFonts w:ascii="Georgia" w:hAnsi="Georgia"/>
-          <w:b w:val="false"/>
-          <w:bCs w:val="false"/>
-          <w:sz w:val="12"/>
-          <w:szCs w:val="12"/>
-        </w:rPr>
-      </w:r>
-    </w:p>
-    <w:p>
-      <w:pPr>
-        <w:pStyle w:val="Normal"/>
-        <w:rPr/>
-      </w:pPr>
-      <w:r>
-        <w:rPr>
-          <w:rFonts w:ascii="Andale Mono" w:hAnsi="Andale Mono"/>
-          <w:b w:val="false"/>
-          <w:bCs w:val="false"/>
-          <w:i/>
-          <w:iCs/>
-          <w:sz w:val="12"/>
-          <w:szCs w:val="12"/>
-        </w:rPr>
-        <w:t xml:space="preserve">  “</w:t>
-      </w:r>
-      <w:r>
-        <w:rPr>
-          <w:rFonts w:ascii="Andale Mono" w:hAnsi="Andale Mono"/>
-          <w:b w:val="false"/>
-          <w:bCs w:val="false"/>
-          <w:i/>
-          <w:iCs/>
-          <w:sz w:val="12"/>
-          <w:szCs w:val="12"/>
-        </w:rPr>
-        <w:t>npages:N, gc-mode:GCMODE, page-size:N, heap-type:HEAPTYPE”</w:t>
-      </w:r>
-    </w:p>
-    <w:p>
-      <w:pPr>
-        <w:pStyle w:val="Normal"/>
-        <w:rPr>
-          <w:rFonts w:ascii="Georgia" w:hAnsi="Georgia"/>
-          <w:b w:val="false"/>
-          <w:bCs w:val="false"/>
-          <w:sz w:val="12"/>
-          <w:szCs w:val="12"/>
-        </w:rPr>
-      </w:pPr>
-      <w:r>
-        <w:rPr>
-          <w:rFonts w:ascii="Georgia" w:hAnsi="Georgia"/>
-          <w:b w:val="false"/>
-          <w:bCs w:val="false"/>
-          <w:sz w:val="12"/>
-          <w:szCs w:val="12"/>
-        </w:rPr>
-      </w:r>
-    </w:p>
-    <w:p>
-      <w:pPr>
-        <w:pStyle w:val="Normal"/>
-        <w:rPr/>
-      </w:pPr>
-      <w:r>
-        <w:rPr>
-          <w:rFonts w:ascii="Andale Mono" w:hAnsi="Andale Mono"/>
-          <w:b w:val="false"/>
-          <w:bCs w:val="false"/>
-          <w:sz w:val="12"/>
-          <w:szCs w:val="12"/>
-        </w:rPr>
-        <w:t xml:space="preserve">    </w:t>
-      </w:r>
-      <w:r>
-        <w:rPr>
-          <w:rFonts w:ascii="Andale Mono" w:hAnsi="Andale Mono"/>
-          <w:b w:val="false"/>
-          <w:bCs w:val="false"/>
-          <w:i/>
-          <w:iCs/>
-          <w:sz w:val="12"/>
-          <w:szCs w:val="12"/>
-        </w:rPr>
-        <w:t>N: unsigned integer</w:t>
-      </w:r>
-    </w:p>
-    <w:p>
-      <w:pPr>
-        <w:pStyle w:val="Normal"/>
-        <w:rPr/>
-      </w:pPr>
-      <w:r>
-        <w:rPr>
-          <w:rFonts w:ascii="Andale Mono" w:hAnsi="Andale Mono"/>
-          <w:b w:val="false"/>
-          <w:bCs w:val="false"/>
-          <w:i/>
-          <w:iCs/>
-          <w:sz w:val="12"/>
-          <w:szCs w:val="12"/>
-        </w:rPr>
-        <w:t xml:space="preserve">    </w:t>
-      </w:r>
-      <w:r>
-        <w:rPr>
-          <w:rFonts w:ascii="Andale Mono" w:hAnsi="Andale Mono"/>
-          <w:b w:val="false"/>
-          <w:bCs w:val="false"/>
-          <w:i/>
-          <w:iCs/>
-          <w:sz w:val="12"/>
-          <w:szCs w:val="12"/>
-        </w:rPr>
-        <w:t>GCMODE: none | auto | demand</w:t>
-      </w:r>
-    </w:p>
-    <w:p>
-      <w:pPr>
-        <w:pStyle w:val="Normal"/>
-        <w:rPr/>
-      </w:pPr>
-      <w:r>
-        <w:rPr>
-          <w:rFonts w:ascii="Andale Mono" w:hAnsi="Andale Mono"/>
-          <w:b w:val="false"/>
-          <w:bCs w:val="false"/>
-          <w:i/>
-          <w:iCs/>
-          <w:sz w:val="12"/>
-          <w:szCs w:val="12"/>
-        </w:rPr>
-        <w:t xml:space="preserve">    </w:t>
-      </w:r>
-      <w:r>
-        <w:rPr>
-          <w:rFonts w:ascii="Andale Mono" w:hAnsi="Andale Mono"/>
-          <w:b w:val="false"/>
-          <w:bCs w:val="false"/>
-          <w:i/>
-          <w:iCs/>
-          <w:sz w:val="12"/>
-          <w:szCs w:val="12"/>
-        </w:rPr>
-        <w:t>HEAPTYPE: bump</w:t>
+          <w:i w:val="false"/>
+          <w:iCs w:val="false"/>
+          <w:sz w:val="12"/>
+          <w:szCs w:val="12"/>
+        </w:rPr>
+        <w:t>JSON config string format:</w:t>
+      </w:r>
+    </w:p>
+    <w:p>
+      <w:pPr>
+        <w:pStyle w:val="Normal"/>
+        <w:rPr>
+          <w:rFonts w:ascii="Georgia" w:hAnsi="Georgia"/>
+          <w:b w:val="false"/>
+          <w:bCs w:val="false"/>
+          <w:i w:val="false"/>
+          <w:i w:val="false"/>
+          <w:iCs w:val="false"/>
+          <w:sz w:val="12"/>
+          <w:szCs w:val="12"/>
+        </w:rPr>
+      </w:pPr>
+      <w:r>
+        <w:rPr>
+          <w:rFonts w:ascii="Georgia" w:hAnsi="Georgia"/>
+          <w:b w:val="false"/>
+          <w:bCs w:val="false"/>
+          <w:i w:val="false"/>
+          <w:iCs w:val="false"/>
+          <w:sz w:val="12"/>
+          <w:szCs w:val="12"/>
+        </w:rPr>
+      </w:r>
+    </w:p>
+    <w:p>
+      <w:pPr>
+        <w:pStyle w:val="Normal"/>
+        <w:rPr>
+          <w:i w:val="false"/>
+          <w:i w:val="false"/>
+          <w:iCs w:val="false"/>
+        </w:rPr>
+      </w:pPr>
+      <w:r>
+        <w:rPr>
+          <w:rFonts w:ascii="Andale Mono" w:hAnsi="Andale Mono"/>
+          <w:b w:val="false"/>
+          <w:bCs w:val="false"/>
+          <w:i w:val="false"/>
+          <w:iCs w:val="false"/>
+          <w:sz w:val="12"/>
+          <w:szCs w:val="12"/>
+        </w:rPr>
+        <w:t xml:space="preserve">  </w:t>
+      </w:r>
+      <w:r>
+        <w:rPr>
+          <w:rFonts w:ascii="Andale Mono" w:hAnsi="Andale Mono"/>
+          <w:b w:val="false"/>
+          <w:bCs w:val="false"/>
+          <w:i w:val="false"/>
+          <w:iCs w:val="false"/>
+          <w:sz w:val="12"/>
+          <w:szCs w:val="12"/>
+        </w:rPr>
+        <w:t>{</w:t>
+      </w:r>
+    </w:p>
+    <w:p>
+      <w:pPr>
+        <w:pStyle w:val="Normal"/>
+        <w:rPr>
+          <w:i w:val="false"/>
+          <w:i w:val="false"/>
+          <w:iCs w:val="false"/>
+        </w:rPr>
+      </w:pPr>
+      <w:r>
+        <w:rPr>
+          <w:rFonts w:ascii="Andale Mono" w:hAnsi="Andale Mono"/>
+          <w:b w:val="false"/>
+          <w:bCs w:val="false"/>
+          <w:i w:val="false"/>
+          <w:iCs w:val="false"/>
+          <w:sz w:val="12"/>
+          <w:szCs w:val="12"/>
+        </w:rPr>
+        <w:t xml:space="preserve">      “</w:t>
+      </w:r>
+      <w:r>
+        <w:rPr>
+          <w:rFonts w:ascii="Andale Mono" w:hAnsi="Andale Mono"/>
+          <w:b w:val="false"/>
+          <w:bCs w:val="false"/>
+          <w:i w:val="false"/>
+          <w:iCs w:val="false"/>
+          <w:sz w:val="12"/>
+          <w:szCs w:val="12"/>
+        </w:rPr>
+        <w:t xml:space="preserve">pages”: </w:t>
+      </w:r>
+      <w:r>
+        <w:rPr>
+          <w:rFonts w:ascii="Andale Mono" w:hAnsi="Andale Mono"/>
+          <w:b w:val="false"/>
+          <w:bCs w:val="false"/>
+          <w:i/>
+          <w:iCs/>
+          <w:sz w:val="12"/>
+          <w:szCs w:val="12"/>
+        </w:rPr>
+        <w:t>N</w:t>
+      </w:r>
+      <w:r>
+        <w:rPr>
+          <w:rFonts w:ascii="Andale Mono" w:hAnsi="Andale Mono"/>
+          <w:b w:val="false"/>
+          <w:bCs w:val="false"/>
+          <w:i w:val="false"/>
+          <w:iCs w:val="false"/>
+          <w:sz w:val="12"/>
+          <w:szCs w:val="12"/>
+        </w:rPr>
+        <w:t>,</w:t>
+      </w:r>
+    </w:p>
+    <w:p>
+      <w:pPr>
+        <w:pStyle w:val="Normal"/>
+        <w:rPr>
+          <w:i w:val="false"/>
+          <w:i w:val="false"/>
+          <w:iCs w:val="false"/>
+        </w:rPr>
+      </w:pPr>
+      <w:r>
+        <w:rPr>
+          <w:rFonts w:ascii="Andale Mono" w:hAnsi="Andale Mono"/>
+          <w:b w:val="false"/>
+          <w:bCs w:val="false"/>
+          <w:i w:val="false"/>
+          <w:iCs w:val="false"/>
+          <w:sz w:val="12"/>
+          <w:szCs w:val="12"/>
+        </w:rPr>
+        <w:t xml:space="preserve">      “</w:t>
+      </w:r>
+      <w:r>
+        <w:rPr>
+          <w:rFonts w:ascii="Andale Mono" w:hAnsi="Andale Mono"/>
+          <w:b w:val="false"/>
+          <w:bCs w:val="false"/>
+          <w:i w:val="false"/>
+          <w:iCs w:val="false"/>
+          <w:sz w:val="12"/>
+          <w:szCs w:val="12"/>
+        </w:rPr>
+        <w:t>gc-mode”: “none” | “auto”,</w:t>
+      </w:r>
+    </w:p>
+    <w:p>
+      <w:pPr>
+        <w:pStyle w:val="Normal"/>
+        <w:rPr>
+          <w:i w:val="false"/>
+          <w:i w:val="false"/>
+          <w:iCs w:val="false"/>
+        </w:rPr>
+      </w:pPr>
+      <w:r>
+        <w:rPr>
+          <w:rFonts w:ascii="Andale Mono" w:hAnsi="Andale Mono"/>
+          <w:b w:val="false"/>
+          <w:bCs w:val="false"/>
+          <w:i w:val="false"/>
+          <w:iCs w:val="false"/>
+          <w:sz w:val="12"/>
+          <w:szCs w:val="12"/>
+        </w:rPr>
+        <w:t xml:space="preserve">  </w:t>
+      </w:r>
+      <w:r>
+        <w:rPr>
+          <w:rFonts w:ascii="Andale Mono" w:hAnsi="Andale Mono"/>
+          <w:b w:val="false"/>
+          <w:bCs w:val="false"/>
+          <w:i w:val="false"/>
+          <w:iCs w:val="false"/>
+          <w:sz w:val="12"/>
+          <w:szCs w:val="12"/>
+        </w:rPr>
+        <w:t>}</w:t>
       </w:r>
     </w:p>
     <w:p>
@@ -8026,7 +8056,7 @@
         <w:pStyle w:val="Normal"/>
         <w:widowControl/>
         <w:suppressAutoHyphens w:val="true"/>
-        <w:overflowPunct w:val="false"/>
+        <w:overflowPunct w:val="true"/>
         <w:bidi w:val="0"/>
         <w:spacing w:before="0" w:after="0"/>
         <w:ind w:hanging="0" w:start="0" w:end="0"/>
@@ -12165,13 +12195,16 @@
     </w:p>
     <w:p>
       <w:pPr>
-        <w:pStyle w:val="HorizontalLine"/>
-        <w:rPr/>
-      </w:pPr>
-      <w:r>
-        <w:rPr>
-          <w:rFonts w:ascii="Georgia" w:hAnsi="Georgia"/>
-          <w:b/>
+        <w:pStyle w:val="Normal"/>
+        <w:rPr>
+          <w:sz w:val="16"/>
+          <w:szCs w:val="16"/>
+        </w:rPr>
+      </w:pPr>
+      <w:r>
+        <w:rPr>
+          <w:rFonts w:ascii="Georgia" w:hAnsi="Georgia"/>
+          <w:b w:val="false"/>
           <w:bCs/>
           <w:i w:val="false"/>
           <w:iCs/>
@@ -12180,7 +12213,7 @@
           <w:u w:val="none"/>
           <w:shd w:fill="333333" w:val="clear"/>
         </w:rPr>
-        <w:t xml:space="preserve">                   </w:t>
+        <w:t xml:space="preserve">                           </w:t>
       </w:r>
       <w:r>
         <w:rPr>
@@ -12194,7 +12227,22 @@
           <w:u w:val="none"/>
           <w:shd w:fill="333333" w:val="clear"/>
         </w:rPr>
-        <w:t xml:space="preserve">         </w:t>
+        <w:t>streams</w:t>
+      </w:r>
+      <w:r>
+        <w:rPr>
+          <w:rFonts w:ascii="Georgia" w:hAnsi="Georgia"/>
+          <w:b/>
+          <w:bCs/>
+          <w:i/>
+          <w:iCs/>
+          <w:color w:val="EEEEEE"/>
+          <w:sz w:val="20"/>
+          <w:szCs w:val="20"/>
+          <w:u w:val="none"/>
+          <w:shd w:fill="333333" w:val="clear"/>
+        </w:rPr>
+        <w:t xml:space="preserve"> </w:t>
       </w:r>
       <w:r>
         <w:rPr>
@@ -12209,13 +12257,28 @@
           <w:u w:val="none"/>
           <w:shd w:fill="333333" w:val="clear"/>
         </w:rPr>
-        <w:t>stream</w:t>
+        <w:t xml:space="preserve">                                            </w:t>
+      </w:r>
+      <w:r>
+        <w:rPr>
+          <w:rFonts w:ascii="Georgia" w:hAnsi="Georgia"/>
+          <w:b/>
+          <w:bCs/>
+          <w:i/>
+          <w:iCs/>
+          <w:color w:val="000000"/>
+          <w:sz w:val="20"/>
+          <w:szCs w:val="20"/>
+          <w:u w:val="none"/>
+          <w:shd w:fill="333333" w:val="clear"/>
+        </w:rPr>
+        <w:t>.</w:t>
       </w:r>
       <w:r>
         <mc:AlternateContent>
           <mc:Choice Requires="wps">
             <w:drawing>
-              <wp:anchor behindDoc="0" distT="635" distB="635" distL="635" distR="635" simplePos="0" locked="0" layoutInCell="1" allowOverlap="1" relativeHeight="4">
+              <wp:anchor behindDoc="0" distT="635" distB="635" distL="635" distR="635" simplePos="0" locked="0" layoutInCell="1" allowOverlap="1" relativeHeight="5">
                 <wp:simplePos x="0" y="0"/>
                 <wp:positionH relativeFrom="column">
                   <wp:posOffset>2868295</wp:posOffset>
@@ -12223,7 +12286,7 @@
                 <wp:positionV relativeFrom="paragraph">
                   <wp:posOffset>11430</wp:posOffset>
                 </wp:positionV>
-                <wp:extent cx="0" cy="6191250"/>
+                <wp:extent cx="0" cy="6273800"/>
                 <wp:effectExtent l="635" t="635" r="635" b="635"/>
                 <wp:wrapNone/>
                 <wp:docPr id="3" name="Vertical line 2"/>
@@ -12234,7 +12297,7 @@
                       <wps:spPr>
                         <a:xfrm>
                           <a:off x="0" y="0"/>
-                          <a:ext cx="0" cy="6191280"/>
+                          <a:ext cx="0" cy="6273720"/>
                         </a:xfrm>
                         <a:prstGeom prst="line">
                           <a:avLst/>
@@ -12260,7 +12323,7 @@
           </mc:Choice>
           <mc:Fallback>
             <w:pict>
-              <v:line id="shape_0" from="225.85pt,0.9pt" to="225.85pt,488.35pt" ID="Vertical line 2" stroked="t" o:allowincell="f" style="position:absolute">
+              <v:line id="shape_0" from="225.85pt,0.9pt" to="225.85pt,494.85pt" ID="Vertical line 2" stroked="t" o:allowincell="f" style="position:absolute">
                 <v:stroke color="black" joinstyle="round" endcap="flat"/>
                 <v:fill o:detectmouseclick="t" on="false"/>
                 <w10:wrap type="none"/>
@@ -12276,64 +12339,48 @@
           <w:bCs/>
           <w:i/>
           <w:iCs/>
-          <w:color w:val="FFFFFF"/>
           <w:sz w:val="20"/>
           <w:szCs w:val="20"/>
           <w:u w:val="none"/>
           <w:shd w:fill="333333" w:val="clear"/>
         </w:rPr>
-        <w:t xml:space="preserve">s                                           </w:t>
-      </w:r>
-      <w:r>
-        <w:rPr>
-          <w:rFonts w:ascii="Georgia" w:hAnsi="Georgia"/>
-          <w:b/>
-          <w:bCs/>
-          <w:i/>
-          <w:iCs/>
-          <w:color w:val="000000"/>
-          <w:sz w:val="20"/>
-          <w:szCs w:val="20"/>
-          <w:u w:val="none"/>
-          <w:shd w:fill="333333" w:val="clear"/>
-        </w:rPr>
-        <w:t>.</w:t>
-      </w:r>
-      <w:r>
-        <w:rPr>
-          <w:rFonts w:ascii="Georgia" w:hAnsi="Georgia"/>
-          <w:b/>
-          <w:bCs/>
-          <w:i/>
-          <w:iCs/>
-          <w:color w:val="FFFFFF"/>
-          <w:sz w:val="20"/>
-          <w:szCs w:val="20"/>
-          <w:u w:val="none"/>
-          <w:shd w:fill="333333" w:val="clear"/>
-        </w:rPr>
-        <w:t xml:space="preserve">    </w:t>
-      </w:r>
-    </w:p>
-    <w:p>
-      <w:pPr>
-        <w:pStyle w:val="Normal"/>
-        <w:rPr>
-          <w:sz w:val="16"/>
-          <w:szCs w:val="16"/>
-        </w:rPr>
-      </w:pPr>
-      <w:r>
-        <w:rPr>
-          <w:rFonts w:ascii="Georgia" w:hAnsi="Georgia"/>
-          <w:b/>
-          <w:bCs/>
-          <w:i w:val="false"/>
-          <w:iCs w:val="false"/>
-          <w:sz w:val="16"/>
-          <w:szCs w:val="16"/>
-        </w:rPr>
-        <w:t xml:space="preserve">  </w:t>
+        <w:t xml:space="preserve">                                                    </w:t>
+      </w:r>
+    </w:p>
+    <w:p>
+      <w:pPr>
+        <w:pStyle w:val="Normal"/>
+        <w:rPr>
+          <w:sz w:val="16"/>
+          <w:szCs w:val="16"/>
+        </w:rPr>
+      </w:pPr>
+      <w:r>
+        <w:rPr>
+          <w:sz w:val="16"/>
+          <w:szCs w:val="16"/>
+        </w:rPr>
+      </w:r>
+    </w:p>
+    <w:p>
+      <w:pPr>
+        <w:pStyle w:val="Normal"/>
+        <w:rPr>
+          <w:sz w:val="16"/>
+          <w:szCs w:val="16"/>
+        </w:rPr>
+      </w:pPr>
+      <w:r>
+        <w:rPr>
+          <w:rFonts w:ascii="Georgia" w:hAnsi="Georgia"/>
+          <w:b/>
+          <w:bCs/>
+          <w:i w:val="false"/>
+          <w:iCs w:val="false"/>
+          <w:sz w:val="16"/>
+          <w:szCs w:val="16"/>
+        </w:rPr>
+        <w:t xml:space="preserve">   </w:t>
       </w:r>
       <w:r>
         <w:rPr>
@@ -15693,6 +15740,32 @@
       </w:pPr>
       <w:r>
         <w:rPr>
+          <w:sz w:val="12"/>
+          <w:szCs w:val="12"/>
+        </w:rPr>
+      </w:r>
+    </w:p>
+    <w:p>
+      <w:pPr>
+        <w:pStyle w:val="Normal"/>
+        <w:rPr>
+          <w:rFonts w:ascii="Georgia" w:hAnsi="Georgia"/>
+          <w:b w:val="false"/>
+          <w:bCs w:val="false"/>
+          <w:i w:val="false"/>
+          <w:i w:val="false"/>
+          <w:iCs w:val="false"/>
+          <w:sz w:val="12"/>
+          <w:szCs w:val="12"/>
+        </w:rPr>
+      </w:pPr>
+      <w:r>
+        <w:rPr>
+          <w:rFonts w:ascii="Georgia" w:hAnsi="Georgia"/>
+          <w:b w:val="false"/>
+          <w:bCs w:val="false"/>
+          <w:i w:val="false"/>
+          <w:iCs w:val="false"/>
           <w:sz w:val="12"/>
           <w:szCs w:val="12"/>
         </w:rPr>
@@ -21537,9 +21610,71 @@
           <w:u w:val="none"/>
           <w:lang w:val="en-US" w:eastAsia="zh-CN" w:bidi="hi-IN"/>
         </w:rPr>
-        <w:t>c: name:value,…</w:t>
-        <w:tab/>
-        <w:t>runtime configuration</w:t>
+        <w:t xml:space="preserve">c: </w:t>
+      </w:r>
+      <w:r>
+        <w:rPr>
+          <w:rFonts w:eastAsia="Songti SC" w:cs="Arial Unicode MS" w:ascii="Andale Mono" w:hAnsi="Andale Mono"/>
+          <w:b w:val="false"/>
+          <w:bCs w:val="false"/>
+          <w:i/>
+          <w:iCs/>
+          <w:color w:val="auto"/>
+          <w:kern w:val="2"/>
+          <w:sz w:val="16"/>
+          <w:szCs w:val="16"/>
+          <w:u w:val="none"/>
+          <w:lang w:val="en-US" w:eastAsia="zh-CN" w:bidi="hi-IN"/>
+        </w:rPr>
+        <w:t>json</w:t>
+      </w:r>
+      <w:r>
+        <w:rPr>
+          <w:rFonts w:eastAsia="Songti SC" w:cs="Arial Unicode MS" w:ascii="Andale Mono" w:hAnsi="Andale Mono"/>
+          <w:b w:val="false"/>
+          <w:bCs w:val="false"/>
+          <w:i w:val="false"/>
+          <w:iCs w:val="false"/>
+          <w:color w:val="auto"/>
+          <w:kern w:val="2"/>
+          <w:sz w:val="16"/>
+          <w:szCs w:val="16"/>
+          <w:u w:val="none"/>
+          <w:lang w:val="en-US" w:eastAsia="zh-CN" w:bidi="hi-IN"/>
+        </w:rPr>
+        <w:tab/>
+      </w:r>
+      <w:r>
+        <w:rPr>
+          <w:rFonts w:eastAsia="Songti SC" w:cs="Arial Unicode MS" w:ascii="Andale Mono" w:hAnsi="Andale Mono"/>
+          <w:b w:val="false"/>
+          <w:bCs w:val="false"/>
+          <w:i w:val="false"/>
+          <w:iCs w:val="false"/>
+          <w:color w:val="auto"/>
+          <w:kern w:val="2"/>
+          <w:sz w:val="16"/>
+          <w:szCs w:val="16"/>
+          <w:u w:val="none"/>
+          <w:lang w:val="en-US" w:eastAsia="zh-CN" w:bidi="hi-IN"/>
+        </w:rPr>
+        <w:t xml:space="preserve">json </w:t>
+      </w:r>
+      <w:r>
+        <w:rPr>
+          <w:rFonts w:eastAsia="Songti SC" w:cs="Arial Unicode MS" w:ascii="Andale Mono" w:hAnsi="Andale Mono"/>
+          <w:b w:val="false"/>
+          <w:bCs w:val="false"/>
+          <w:i w:val="false"/>
+          <w:iCs w:val="false"/>
+          <w:color w:val="auto"/>
+          <w:kern w:val="2"/>
+          <w:sz w:val="16"/>
+          <w:szCs w:val="16"/>
+          <w:u w:val="none"/>
+          <w:lang w:val="en-US" w:eastAsia="zh-CN" w:bidi="hi-IN"/>
+        </w:rPr>
+        <w:t>configuration</w:t>
       </w:r>
     </w:p>
     <w:p>
@@ -21584,7 +21719,6 @@
         </w:rPr>
         <w:t>e: form</w:t>
         <w:tab/>
-        <w:tab/>
         <w:t>eval and print result</w:t>
       </w:r>
     </w:p>
@@ -21630,7 +21764,6 @@
         </w:rPr>
         <w:t>l: path</w:t>
         <w:tab/>
-        <w:tab/>
         <w:t>load from path</w:t>
         <w:tab/>
         <w:tab/>
@@ -21677,7 +21810,6 @@
           <w:lang w:val="en-US" w:eastAsia="zh-CN" w:bidi="hi-IN"/>
         </w:rPr>
         <w:t>q: form</w:t>
-        <w:tab/>
         <w:tab/>
         <w:t>eval quietly</w:t>
       </w:r>
@@ -21994,7 +22126,7 @@
     <w:pPr>
       <w:widowControl/>
       <w:suppressAutoHyphens w:val="true"/>
-      <w:overflowPunct w:val="false"/>
+      <w:overflowPunct w:val="true"/>
       <w:bidi w:val="0"/>
       <w:spacing w:before="0" w:after="0"/>
       <w:jc w:val="start"/>

</xml_diff>

<commit_message>
#924 - runtime: rename feature namespaces
</commit_message>
<xml_diff>
--- a/doc/refcards/mu-ref.docx
+++ b/doc/refcards/mu-ref.docx
@@ -94,7 +94,7 @@
           <w:tab w:val="left" w:pos="4110" w:leader="none"/>
         </w:tabs>
         <w:suppressAutoHyphens w:val="true"/>
-        <w:overflowPunct w:val="true"/>
+        <w:overflowPunct w:val="false"/>
         <w:bidi w:val="0"/>
         <w:spacing w:before="0" w:after="0"/>
         <w:ind w:hanging="0" w:start="0" w:end="0"/>
@@ -5501,7 +5501,7 @@
         <w:pStyle w:val="Normal"/>
         <w:widowControl/>
         <w:suppressAutoHyphens w:val="true"/>
-        <w:overflowPunct w:val="true"/>
+        <w:overflowPunct w:val="false"/>
         <w:bidi w:val="0"/>
         <w:spacing w:before="0" w:after="0"/>
         <w:ind w:hanging="0" w:start="0" w:end="0"/>
@@ -14523,7 +14523,17 @@
           <w:sz w:val="14"/>
           <w:szCs w:val="14"/>
         </w:rPr>
-        <w:t>mu/core</w:t>
+        <w:t>feature</w:t>
+      </w:r>
+      <w:r>
+        <w:rPr>
+          <w:rFonts w:ascii="Georgia" w:hAnsi="Georgia"/>
+          <w:b/>
+          <w:bCs/>
+          <w:sz w:val="14"/>
+          <w:szCs w:val="14"/>
+        </w:rPr>
+        <w:t>/core</w:t>
       </w:r>
       <w:r>
         <w:rPr>
@@ -14540,7 +14550,6 @@
           <w:lang w:val="en-US" w:eastAsia="zh-CN" w:bidi="hi-IN"/>
         </w:rPr>
         <w:tab/>
-        <w:tab/>
       </w:r>
       <w:r>
         <w:rPr>
@@ -15140,7 +15149,19 @@
           <w:sz w:val="14"/>
           <w:szCs w:val="14"/>
         </w:rPr>
-        <w:t>mu/env</w:t>
+        <w:t>feature</w:t>
+      </w:r>
+      <w:r>
+        <w:rPr>
+          <w:rFonts w:ascii="Georgia" w:hAnsi="Georgia"/>
+          <w:b/>
+          <w:bCs/>
+          <w:i w:val="false"/>
+          <w:iCs w:val="false"/>
+          <w:sz w:val="14"/>
+          <w:szCs w:val="14"/>
+        </w:rPr>
+        <w:t>/env</w:t>
       </w:r>
       <w:r>
         <w:rPr>
@@ -15157,7 +15178,6 @@
           <w:lang w:val="en-US" w:eastAsia="zh-CN" w:bidi="hi-IN"/>
         </w:rPr>
         <w:tab/>
-        <w:tab/>
       </w:r>
       <w:r>
         <w:rPr>
@@ -15691,15 +15711,15 @@
           <w:u w:val="none"/>
           <w:lang w:val="en-US" w:eastAsia="zh-CN" w:bidi="hi-IN"/>
         </w:rPr>
-        <w:t>cache</w:t>
+        <w:t>cache-room</w:t>
       </w:r>
       <w:r>
         <w:rPr>
           <w:rFonts w:eastAsia="Songti SC" w:cs="Arial Unicode MS" w:ascii="Georgia" w:hAnsi="Georgia"/>
           <w:b/>
           <w:bCs/>
-          <w:i/>
-          <w:iCs/>
+          <w:i w:val="false"/>
+          <w:iCs w:val="false"/>
           <w:color w:val="auto"/>
           <w:kern w:val="2"/>
           <w:sz w:val="14"/>
@@ -15707,15 +15727,15 @@
           <w:u w:val="none"/>
           <w:lang w:val="en-US" w:eastAsia="zh-CN" w:bidi="hi-IN"/>
         </w:rPr>
-        <w:t>-room</w:t>
+        <w:tab/>
       </w:r>
       <w:r>
         <w:rPr>
           <w:rFonts w:eastAsia="Songti SC" w:cs="Arial Unicode MS" w:ascii="Georgia" w:hAnsi="Georgia"/>
-          <w:b/>
-          <w:bCs/>
-          <w:i w:val="false"/>
-          <w:iCs w:val="false"/>
+          <w:b w:val="false"/>
+          <w:bCs w:val="false"/>
+          <w:i/>
+          <w:iCs/>
           <w:color w:val="auto"/>
           <w:kern w:val="2"/>
           <w:sz w:val="14"/>
@@ -15723,6 +15743,7 @@
           <w:u w:val="none"/>
           <w:lang w:val="en-US" w:eastAsia="zh-CN" w:bidi="hi-IN"/>
         </w:rPr>
+        <w:t>vector</w:t>
         <w:tab/>
       </w:r>
       <w:r>
@@ -15730,8 +15751,8 @@
           <w:rFonts w:eastAsia="Songti SC" w:cs="Arial Unicode MS" w:ascii="Georgia" w:hAnsi="Georgia"/>
           <w:b w:val="false"/>
           <w:bCs w:val="false"/>
-          <w:i/>
-          <w:iCs/>
+          <w:i w:val="false"/>
+          <w:iCs w:val="false"/>
           <w:color w:val="auto"/>
           <w:kern w:val="2"/>
           <w:sz w:val="14"/>
@@ -15739,14 +15760,19 @@
           <w:u w:val="none"/>
           <w:lang w:val="en-US" w:eastAsia="zh-CN" w:bidi="hi-IN"/>
         </w:rPr>
-        <w:t>vector</w:t>
-        <w:tab/>
-      </w:r>
-      <w:r>
-        <w:rPr>
-          <w:rFonts w:eastAsia="Songti SC" w:cs="Arial Unicode MS" w:ascii="Georgia" w:hAnsi="Georgia"/>
-          <w:b w:val="false"/>
-          <w:bCs w:val="false"/>
+        <w:t>allocations</w:t>
+      </w:r>
+    </w:p>
+    <w:p>
+      <w:pPr>
+        <w:pStyle w:val="Normal"/>
+        <w:rPr/>
+      </w:pPr>
+      <w:r>
+        <w:rPr>
+          <w:rFonts w:eastAsia="Songti SC" w:cs="Arial Unicode MS" w:ascii="Courier New" w:hAnsi="Courier New"/>
+          <w:b/>
+          <w:bCs/>
           <w:i w:val="false"/>
           <w:iCs w:val="false"/>
           <w:color w:val="auto"/>
@@ -15756,21 +15782,16 @@
           <w:u w:val="none"/>
           <w:lang w:val="en-US" w:eastAsia="zh-CN" w:bidi="hi-IN"/>
         </w:rPr>
-        <w:t>allocations</w:t>
-      </w:r>
-    </w:p>
-    <w:p>
-      <w:pPr>
-        <w:pStyle w:val="Normal"/>
-        <w:rPr/>
-      </w:pPr>
+        <w:tab/>
+        <w:tab/>
+      </w:r>
       <w:r>
         <w:rPr>
           <w:rFonts w:eastAsia="Songti SC" w:cs="Arial Unicode MS" w:ascii="Courier New" w:hAnsi="Courier New"/>
           <w:b/>
           <w:bCs/>
-          <w:i w:val="false"/>
-          <w:iCs w:val="false"/>
+          <w:i/>
+          <w:iCs/>
           <w:color w:val="auto"/>
           <w:kern w:val="2"/>
           <w:sz w:val="14"/>
@@ -15778,14 +15799,13 @@
           <w:u w:val="none"/>
           <w:lang w:val="en-US" w:eastAsia="zh-CN" w:bidi="hi-IN"/>
         </w:rPr>
-        <w:tab/>
-        <w:tab/>
-      </w:r>
-      <w:r>
-        <w:rPr>
-          <w:rFonts w:eastAsia="Songti SC" w:cs="Arial Unicode MS" w:ascii="Courier New" w:hAnsi="Courier New"/>
-          <w:b/>
-          <w:bCs/>
+        <w:t xml:space="preserve">    </w:t>
+      </w:r>
+      <w:r>
+        <w:rPr>
+          <w:rFonts w:eastAsia="Songti SC" w:cs="Arial Unicode MS" w:ascii="Andale Mono" w:hAnsi="Andale Mono"/>
+          <w:b w:val="false"/>
+          <w:bCs w:val="false"/>
           <w:i/>
           <w:iCs/>
           <w:color w:val="auto"/>
@@ -15795,54 +15815,50 @@
           <w:u w:val="none"/>
           <w:lang w:val="en-US" w:eastAsia="zh-CN" w:bidi="hi-IN"/>
         </w:rPr>
-        <w:t xml:space="preserve">    </w:t>
-      </w:r>
-      <w:r>
-        <w:rPr>
-          <w:rFonts w:eastAsia="Songti SC" w:cs="Arial Unicode MS" w:ascii="Andale Mono" w:hAnsi="Andale Mono"/>
-          <w:b w:val="false"/>
-          <w:bCs w:val="false"/>
-          <w:i/>
-          <w:iCs/>
-          <w:color w:val="auto"/>
-          <w:kern w:val="2"/>
+        <w:t>#(:t size total …)</w:t>
+      </w:r>
+    </w:p>
+    <w:p>
+      <w:pPr>
+        <w:pStyle w:val="Normal"/>
+        <w:rPr>
+          <w:sz w:val="12"/>
+          <w:szCs w:val="12"/>
+        </w:rPr>
+      </w:pPr>
+      <w:r>
+        <w:rPr>
+          <w:sz w:val="12"/>
+          <w:szCs w:val="12"/>
+        </w:rPr>
+      </w:r>
+    </w:p>
+    <w:p>
+      <w:pPr>
+        <w:pStyle w:val="Normal"/>
+        <w:rPr/>
+      </w:pPr>
+      <w:r>
+        <w:rPr>
+          <w:rFonts w:ascii="Georgia" w:hAnsi="Georgia"/>
+          <w:b w:val="false"/>
+          <w:bCs w:val="false"/>
           <w:sz w:val="14"/>
           <w:szCs w:val="14"/>
-          <w:u w:val="none"/>
-          <w:lang w:val="en-US" w:eastAsia="zh-CN" w:bidi="hi-IN"/>
-        </w:rPr>
-        <w:t>#(:t size total …)</w:t>
-      </w:r>
-    </w:p>
-    <w:p>
-      <w:pPr>
-        <w:pStyle w:val="Normal"/>
-        <w:rPr>
-          <w:sz w:val="12"/>
-          <w:szCs w:val="12"/>
-        </w:rPr>
-      </w:pPr>
-      <w:r>
-        <w:rPr>
-          <w:sz w:val="12"/>
-          <w:szCs w:val="12"/>
-        </w:rPr>
-      </w:r>
-    </w:p>
-    <w:p>
-      <w:pPr>
-        <w:pStyle w:val="Normal"/>
-        <w:rPr/>
-      </w:pPr>
-      <w:r>
-        <w:rPr>
-          <w:rFonts w:ascii="Georgia" w:hAnsi="Georgia"/>
-          <w:b w:val="false"/>
-          <w:bCs w:val="false"/>
+        </w:rPr>
+        <w:t xml:space="preserve">   </w:t>
+      </w:r>
+      <w:r>
+        <w:rPr>
+          <w:rFonts w:ascii="Georgia" w:hAnsi="Georgia"/>
+          <w:b/>
+          <w:bCs/>
+          <w:i/>
+          <w:iCs/>
           <w:sz w:val="14"/>
           <w:szCs w:val="14"/>
         </w:rPr>
-        <w:t xml:space="preserve">   </w:t>
+        <w:t>feature</w:t>
       </w:r>
       <w:r>
         <w:rPr>
@@ -15852,7 +15868,7 @@
           <w:sz w:val="14"/>
           <w:szCs w:val="14"/>
         </w:rPr>
-        <w:t>mu/system</w:t>
+        <w:t>/system</w:t>
         <w:tab/>
       </w:r>
       <w:r>
@@ -16122,11 +16138,13 @@
           <w:rFonts w:ascii="Georgia" w:hAnsi="Georgia"/>
           <w:b/>
           <w:bCs/>
+          <w:i/>
+          <w:iCs/>
           <w:sz w:val="14"/>
           <w:szCs w:val="14"/>
           <w:u w:val="none"/>
         </w:rPr>
-        <w:t>mu</w:t>
+        <w:t>feature</w:t>
       </w:r>
       <w:r>
         <w:rPr>
@@ -21769,7 +21787,7 @@
     <w:pPr>
       <w:widowControl/>
       <w:suppressAutoHyphens w:val="true"/>
-      <w:overflowPunct w:val="true"/>
+      <w:overflowPunct w:val="false"/>
       <w:bidi w:val="0"/>
       <w:spacing w:before="0" w:after="0"/>
       <w:jc w:val="start"/>

</xml_diff>

<commit_message>
#924 - runtime: rename feature namespaces (#934)
* #924 - runtime: rename feature namespaces

* #924 - runtime: rename feature namespaces
</commit_message>
<xml_diff>
--- a/doc/refcards/mu-ref.docx
+++ b/doc/refcards/mu-ref.docx
@@ -94,7 +94,7 @@
           <w:tab w:val="left" w:pos="4110" w:leader="none"/>
         </w:tabs>
         <w:suppressAutoHyphens w:val="true"/>
-        <w:overflowPunct w:val="true"/>
+        <w:overflowPunct w:val="false"/>
         <w:bidi w:val="0"/>
         <w:spacing w:before="0" w:after="0"/>
         <w:ind w:hanging="0" w:start="0" w:end="0"/>
@@ -5501,7 +5501,7 @@
         <w:pStyle w:val="Normal"/>
         <w:widowControl/>
         <w:suppressAutoHyphens w:val="true"/>
-        <w:overflowPunct w:val="true"/>
+        <w:overflowPunct w:val="false"/>
         <w:bidi w:val="0"/>
         <w:spacing w:before="0" w:after="0"/>
         <w:ind w:hanging="0" w:start="0" w:end="0"/>
@@ -14523,7 +14523,17 @@
           <w:sz w:val="14"/>
           <w:szCs w:val="14"/>
         </w:rPr>
-        <w:t>mu/core</w:t>
+        <w:t>feature</w:t>
+      </w:r>
+      <w:r>
+        <w:rPr>
+          <w:rFonts w:ascii="Georgia" w:hAnsi="Georgia"/>
+          <w:b/>
+          <w:bCs/>
+          <w:sz w:val="14"/>
+          <w:szCs w:val="14"/>
+        </w:rPr>
+        <w:t>/core</w:t>
       </w:r>
       <w:r>
         <w:rPr>
@@ -14540,7 +14550,6 @@
           <w:lang w:val="en-US" w:eastAsia="zh-CN" w:bidi="hi-IN"/>
         </w:rPr>
         <w:tab/>
-        <w:tab/>
       </w:r>
       <w:r>
         <w:rPr>
@@ -15140,7 +15149,19 @@
           <w:sz w:val="14"/>
           <w:szCs w:val="14"/>
         </w:rPr>
-        <w:t>mu/env</w:t>
+        <w:t>feature</w:t>
+      </w:r>
+      <w:r>
+        <w:rPr>
+          <w:rFonts w:ascii="Georgia" w:hAnsi="Georgia"/>
+          <w:b/>
+          <w:bCs/>
+          <w:i w:val="false"/>
+          <w:iCs w:val="false"/>
+          <w:sz w:val="14"/>
+          <w:szCs w:val="14"/>
+        </w:rPr>
+        <w:t>/env</w:t>
       </w:r>
       <w:r>
         <w:rPr>
@@ -15157,7 +15178,6 @@
           <w:lang w:val="en-US" w:eastAsia="zh-CN" w:bidi="hi-IN"/>
         </w:rPr>
         <w:tab/>
-        <w:tab/>
       </w:r>
       <w:r>
         <w:rPr>
@@ -15691,15 +15711,15 @@
           <w:u w:val="none"/>
           <w:lang w:val="en-US" w:eastAsia="zh-CN" w:bidi="hi-IN"/>
         </w:rPr>
-        <w:t>cache</w:t>
+        <w:t>cache-room</w:t>
       </w:r>
       <w:r>
         <w:rPr>
           <w:rFonts w:eastAsia="Songti SC" w:cs="Arial Unicode MS" w:ascii="Georgia" w:hAnsi="Georgia"/>
           <w:b/>
           <w:bCs/>
-          <w:i/>
-          <w:iCs/>
+          <w:i w:val="false"/>
+          <w:iCs w:val="false"/>
           <w:color w:val="auto"/>
           <w:kern w:val="2"/>
           <w:sz w:val="14"/>
@@ -15707,15 +15727,15 @@
           <w:u w:val="none"/>
           <w:lang w:val="en-US" w:eastAsia="zh-CN" w:bidi="hi-IN"/>
         </w:rPr>
-        <w:t>-room</w:t>
+        <w:tab/>
       </w:r>
       <w:r>
         <w:rPr>
           <w:rFonts w:eastAsia="Songti SC" w:cs="Arial Unicode MS" w:ascii="Georgia" w:hAnsi="Georgia"/>
-          <w:b/>
-          <w:bCs/>
-          <w:i w:val="false"/>
-          <w:iCs w:val="false"/>
+          <w:b w:val="false"/>
+          <w:bCs w:val="false"/>
+          <w:i/>
+          <w:iCs/>
           <w:color w:val="auto"/>
           <w:kern w:val="2"/>
           <w:sz w:val="14"/>
@@ -15723,6 +15743,7 @@
           <w:u w:val="none"/>
           <w:lang w:val="en-US" w:eastAsia="zh-CN" w:bidi="hi-IN"/>
         </w:rPr>
+        <w:t>vector</w:t>
         <w:tab/>
       </w:r>
       <w:r>
@@ -15730,8 +15751,8 @@
           <w:rFonts w:eastAsia="Songti SC" w:cs="Arial Unicode MS" w:ascii="Georgia" w:hAnsi="Georgia"/>
           <w:b w:val="false"/>
           <w:bCs w:val="false"/>
-          <w:i/>
-          <w:iCs/>
+          <w:i w:val="false"/>
+          <w:iCs w:val="false"/>
           <w:color w:val="auto"/>
           <w:kern w:val="2"/>
           <w:sz w:val="14"/>
@@ -15739,14 +15760,19 @@
           <w:u w:val="none"/>
           <w:lang w:val="en-US" w:eastAsia="zh-CN" w:bidi="hi-IN"/>
         </w:rPr>
-        <w:t>vector</w:t>
-        <w:tab/>
-      </w:r>
-      <w:r>
-        <w:rPr>
-          <w:rFonts w:eastAsia="Songti SC" w:cs="Arial Unicode MS" w:ascii="Georgia" w:hAnsi="Georgia"/>
-          <w:b w:val="false"/>
-          <w:bCs w:val="false"/>
+        <w:t>allocations</w:t>
+      </w:r>
+    </w:p>
+    <w:p>
+      <w:pPr>
+        <w:pStyle w:val="Normal"/>
+        <w:rPr/>
+      </w:pPr>
+      <w:r>
+        <w:rPr>
+          <w:rFonts w:eastAsia="Songti SC" w:cs="Arial Unicode MS" w:ascii="Courier New" w:hAnsi="Courier New"/>
+          <w:b/>
+          <w:bCs/>
           <w:i w:val="false"/>
           <w:iCs w:val="false"/>
           <w:color w:val="auto"/>
@@ -15756,21 +15782,16 @@
           <w:u w:val="none"/>
           <w:lang w:val="en-US" w:eastAsia="zh-CN" w:bidi="hi-IN"/>
         </w:rPr>
-        <w:t>allocations</w:t>
-      </w:r>
-    </w:p>
-    <w:p>
-      <w:pPr>
-        <w:pStyle w:val="Normal"/>
-        <w:rPr/>
-      </w:pPr>
+        <w:tab/>
+        <w:tab/>
+      </w:r>
       <w:r>
         <w:rPr>
           <w:rFonts w:eastAsia="Songti SC" w:cs="Arial Unicode MS" w:ascii="Courier New" w:hAnsi="Courier New"/>
           <w:b/>
           <w:bCs/>
-          <w:i w:val="false"/>
-          <w:iCs w:val="false"/>
+          <w:i/>
+          <w:iCs/>
           <w:color w:val="auto"/>
           <w:kern w:val="2"/>
           <w:sz w:val="14"/>
@@ -15778,14 +15799,13 @@
           <w:u w:val="none"/>
           <w:lang w:val="en-US" w:eastAsia="zh-CN" w:bidi="hi-IN"/>
         </w:rPr>
-        <w:tab/>
-        <w:tab/>
-      </w:r>
-      <w:r>
-        <w:rPr>
-          <w:rFonts w:eastAsia="Songti SC" w:cs="Arial Unicode MS" w:ascii="Courier New" w:hAnsi="Courier New"/>
-          <w:b/>
-          <w:bCs/>
+        <w:t xml:space="preserve">    </w:t>
+      </w:r>
+      <w:r>
+        <w:rPr>
+          <w:rFonts w:eastAsia="Songti SC" w:cs="Arial Unicode MS" w:ascii="Andale Mono" w:hAnsi="Andale Mono"/>
+          <w:b w:val="false"/>
+          <w:bCs w:val="false"/>
           <w:i/>
           <w:iCs/>
           <w:color w:val="auto"/>
@@ -15795,54 +15815,50 @@
           <w:u w:val="none"/>
           <w:lang w:val="en-US" w:eastAsia="zh-CN" w:bidi="hi-IN"/>
         </w:rPr>
-        <w:t xml:space="preserve">    </w:t>
-      </w:r>
-      <w:r>
-        <w:rPr>
-          <w:rFonts w:eastAsia="Songti SC" w:cs="Arial Unicode MS" w:ascii="Andale Mono" w:hAnsi="Andale Mono"/>
-          <w:b w:val="false"/>
-          <w:bCs w:val="false"/>
-          <w:i/>
-          <w:iCs/>
-          <w:color w:val="auto"/>
-          <w:kern w:val="2"/>
+        <w:t>#(:t size total …)</w:t>
+      </w:r>
+    </w:p>
+    <w:p>
+      <w:pPr>
+        <w:pStyle w:val="Normal"/>
+        <w:rPr>
+          <w:sz w:val="12"/>
+          <w:szCs w:val="12"/>
+        </w:rPr>
+      </w:pPr>
+      <w:r>
+        <w:rPr>
+          <w:sz w:val="12"/>
+          <w:szCs w:val="12"/>
+        </w:rPr>
+      </w:r>
+    </w:p>
+    <w:p>
+      <w:pPr>
+        <w:pStyle w:val="Normal"/>
+        <w:rPr/>
+      </w:pPr>
+      <w:r>
+        <w:rPr>
+          <w:rFonts w:ascii="Georgia" w:hAnsi="Georgia"/>
+          <w:b w:val="false"/>
+          <w:bCs w:val="false"/>
           <w:sz w:val="14"/>
           <w:szCs w:val="14"/>
-          <w:u w:val="none"/>
-          <w:lang w:val="en-US" w:eastAsia="zh-CN" w:bidi="hi-IN"/>
-        </w:rPr>
-        <w:t>#(:t size total …)</w:t>
-      </w:r>
-    </w:p>
-    <w:p>
-      <w:pPr>
-        <w:pStyle w:val="Normal"/>
-        <w:rPr>
-          <w:sz w:val="12"/>
-          <w:szCs w:val="12"/>
-        </w:rPr>
-      </w:pPr>
-      <w:r>
-        <w:rPr>
-          <w:sz w:val="12"/>
-          <w:szCs w:val="12"/>
-        </w:rPr>
-      </w:r>
-    </w:p>
-    <w:p>
-      <w:pPr>
-        <w:pStyle w:val="Normal"/>
-        <w:rPr/>
-      </w:pPr>
-      <w:r>
-        <w:rPr>
-          <w:rFonts w:ascii="Georgia" w:hAnsi="Georgia"/>
-          <w:b w:val="false"/>
-          <w:bCs w:val="false"/>
+        </w:rPr>
+        <w:t xml:space="preserve">   </w:t>
+      </w:r>
+      <w:r>
+        <w:rPr>
+          <w:rFonts w:ascii="Georgia" w:hAnsi="Georgia"/>
+          <w:b/>
+          <w:bCs/>
+          <w:i/>
+          <w:iCs/>
           <w:sz w:val="14"/>
           <w:szCs w:val="14"/>
         </w:rPr>
-        <w:t xml:space="preserve">   </w:t>
+        <w:t>feature</w:t>
       </w:r>
       <w:r>
         <w:rPr>
@@ -15852,7 +15868,7 @@
           <w:sz w:val="14"/>
           <w:szCs w:val="14"/>
         </w:rPr>
-        <w:t>mu/system</w:t>
+        <w:t>/system</w:t>
         <w:tab/>
       </w:r>
       <w:r>
@@ -16122,11 +16138,13 @@
           <w:rFonts w:ascii="Georgia" w:hAnsi="Georgia"/>
           <w:b/>
           <w:bCs/>
+          <w:i/>
+          <w:iCs/>
           <w:sz w:val="14"/>
           <w:szCs w:val="14"/>
           <w:u w:val="none"/>
         </w:rPr>
-        <w:t>mu</w:t>
+        <w:t>feature</w:t>
       </w:r>
       <w:r>
         <w:rPr>
@@ -21769,7 +21787,7 @@
     <w:pPr>
       <w:widowControl/>
       <w:suppressAutoHyphens w:val="true"/>
-      <w:overflowPunct w:val="true"/>
+      <w:overflowPunct w:val="false"/>
       <w:bidi w:val="0"/>
       <w:spacing w:before="0" w:after="0"/>
       <w:jc w:val="start"/>

</xml_diff>

<commit_message>
#918 - runtime: ditch null namespace
</commit_message>
<xml_diff>
--- a/doc/refcards/mu-ref.docx
+++ b/doc/refcards/mu-ref.docx
@@ -413,11 +413,15 @@
         <w:pStyle w:val="Normal"/>
         <w:rPr>
           <w:rFonts w:ascii="Georgia" w:hAnsi="Georgia"/>
-        </w:rPr>
-      </w:pPr>
-      <w:r>
-        <w:rPr>
-          <w:rFonts w:ascii="Georgia" w:hAnsi="Georgia"/>
+          <w:sz w:val="24"/>
+          <w:szCs w:val="24"/>
+        </w:rPr>
+      </w:pPr>
+      <w:r>
+        <w:rPr>
+          <w:rFonts w:ascii="Georgia" w:hAnsi="Georgia"/>
+          <w:sz w:val="24"/>
+          <w:szCs w:val="24"/>
         </w:rPr>
       </w:r>
     </w:p>
@@ -903,7 +907,140 @@
           <w:u w:val="none"/>
         </w:rPr>
         <w:t>))</w:t>
-        <w:br/>
+      </w:r>
+    </w:p>
+    <w:p>
+      <w:pPr>
+        <w:pStyle w:val="Normal"/>
+        <w:ind w:hanging="0" w:start="0" w:end="0"/>
+        <w:rPr>
+          <w:sz w:val="16"/>
+          <w:szCs w:val="16"/>
+        </w:rPr>
+      </w:pPr>
+      <w:r>
+        <w:rPr>
+          <w:rFonts w:ascii="Georgia" w:hAnsi="Georgia"/>
+          <w:b w:val="false"/>
+          <w:bCs w:val="false"/>
+          <w:i w:val="false"/>
+          <w:iCs w:val="false"/>
+          <w:sz w:val="16"/>
+          <w:szCs w:val="16"/>
+          <w:u w:val="none"/>
+        </w:rPr>
+        <w:t xml:space="preserve"> </w:t>
+      </w:r>
+      <w:r>
+        <w:rPr>
+          <w:rFonts w:ascii="Georgia" w:hAnsi="Georgia"/>
+          <w:b w:val="false"/>
+          <w:bCs w:val="false"/>
+          <w:i/>
+          <w:iCs/>
+          <w:sz w:val="16"/>
+          <w:szCs w:val="16"/>
+          <w:u w:val="none"/>
+        </w:rPr>
+        <w:t>ns</w:t>
+      </w:r>
+      <w:r>
+        <w:rPr>
+          <w:rFonts w:ascii="Andale Mono" w:hAnsi="Andale Mono"/>
+          <w:b w:val="false"/>
+          <w:bCs w:val="false"/>
+          <w:i/>
+          <w:iCs/>
+          <w:sz w:val="16"/>
+          <w:szCs w:val="16"/>
+          <w:u w:val="none"/>
+        </w:rPr>
+        <w:t>-</w:t>
+      </w:r>
+      <w:r>
+        <w:rPr>
+          <w:rFonts w:ascii="Georgia" w:hAnsi="Georgia"/>
+          <w:b w:val="false"/>
+          <w:bCs w:val="false"/>
+          <w:i/>
+          <w:iCs/>
+          <w:sz w:val="16"/>
+          <w:szCs w:val="16"/>
+          <w:u w:val="none"/>
+        </w:rPr>
+        <w:t>designator</w:t>
+        <w:tab/>
+        <w:t>ns</w:t>
+      </w:r>
+      <w:r>
+        <w:rPr>
+          <w:rFonts w:ascii="Andale Mono" w:hAnsi="Andale Mono"/>
+          <w:b w:val="false"/>
+          <w:bCs w:val="false"/>
+          <w:i w:val="false"/>
+          <w:iCs w:val="false"/>
+          <w:sz w:val="16"/>
+          <w:szCs w:val="16"/>
+          <w:u w:val="none"/>
+        </w:rPr>
+        <w:t>,</w:t>
+      </w:r>
+      <w:r>
+        <w:rPr>
+          <w:rFonts w:ascii="Georgia" w:hAnsi="Georgia"/>
+          <w:b w:val="false"/>
+          <w:bCs w:val="false"/>
+          <w:i/>
+          <w:iCs/>
+          <w:sz w:val="16"/>
+          <w:szCs w:val="16"/>
+          <w:u w:val="none"/>
+        </w:rPr>
+        <w:t xml:space="preserve"> </w:t>
+      </w:r>
+      <w:r>
+        <w:rPr>
+          <w:rFonts w:ascii="Andale Mono" w:hAnsi="Andale Mono"/>
+          <w:b w:val="false"/>
+          <w:bCs w:val="false"/>
+          <w:i w:val="false"/>
+          <w:iCs w:val="false"/>
+          <w:sz w:val="16"/>
+          <w:szCs w:val="16"/>
+          <w:u w:val="none"/>
+        </w:rPr>
+        <w:t>:nil, :un</w:t>
+      </w:r>
+      <w:r>
+        <w:rPr>
+          <w:rFonts w:ascii="Andale Mono" w:hAnsi="Andale Mono"/>
+          <w:b w:val="false"/>
+          <w:bCs w:val="false"/>
+          <w:i w:val="false"/>
+          <w:iCs w:val="false"/>
+          <w:sz w:val="16"/>
+          <w:szCs w:val="16"/>
+          <w:u w:val="none"/>
+        </w:rPr>
+        <w:t>qual</w:t>
+      </w:r>
+    </w:p>
+    <w:p>
+      <w:pPr>
+        <w:pStyle w:val="Normal"/>
+        <w:ind w:hanging="0" w:start="0" w:end="0"/>
+        <w:rPr>
+          <w:rFonts w:ascii="Georgia" w:hAnsi="Georgia"/>
+          <w:sz w:val="12"/>
+          <w:szCs w:val="12"/>
+        </w:rPr>
+      </w:pPr>
+      <w:r>
+        <w:rPr>
+          <w:rFonts w:ascii="Georgia" w:hAnsi="Georgia"/>
+          <w:sz w:val="12"/>
+          <w:szCs w:val="12"/>
+        </w:rPr>
       </w:r>
     </w:p>
     <w:p>
@@ -4081,49 +4218,30 @@
     <w:p>
       <w:pPr>
         <w:pStyle w:val="Normal"/>
-        <w:rPr>
-          <w:rFonts w:ascii="Georgia" w:hAnsi="Georgia"/>
-          <w:sz w:val="12"/>
-          <w:szCs w:val="12"/>
-        </w:rPr>
-      </w:pPr>
-      <w:r>
-        <w:rPr>
-          <w:rFonts w:ascii="Georgia" w:hAnsi="Georgia"/>
-          <w:sz w:val="12"/>
-          <w:szCs w:val="12"/>
-        </w:rPr>
-      </w:r>
-    </w:p>
-    <w:p>
-      <w:pPr>
-        <w:pStyle w:val="Normal"/>
-        <w:rPr>
-          <w:rFonts w:ascii="Georgia" w:hAnsi="Georgia"/>
-          <w:sz w:val="12"/>
-          <w:szCs w:val="12"/>
-        </w:rPr>
-      </w:pPr>
-      <w:r>
-        <w:rPr>
-          <w:rFonts w:ascii="Georgia" w:hAnsi="Georgia"/>
-          <w:sz w:val="12"/>
-          <w:szCs w:val="12"/>
-        </w:rPr>
-      </w:r>
-    </w:p>
-    <w:p>
-      <w:pPr>
-        <w:pStyle w:val="Normal"/>
-        <w:rPr>
-          <w:rFonts w:ascii="Georgia" w:hAnsi="Georgia"/>
-          <w:sz w:val="12"/>
-          <w:szCs w:val="12"/>
-        </w:rPr>
-      </w:pPr>
-      <w:r>
-        <w:rPr>
-          <w:rFonts w:ascii="Georgia" w:hAnsi="Georgia"/>
+        <w:ind w:hanging="0" w:start="0" w:end="0"/>
+        <w:rPr>
+          <w:sz w:val="12"/>
+          <w:szCs w:val="12"/>
+        </w:rPr>
+      </w:pPr>
+      <w:r>
+        <w:rPr>
+          <w:sz w:val="12"/>
+          <w:szCs w:val="12"/>
+        </w:rPr>
+      </w:r>
+    </w:p>
+    <w:p>
+      <w:pPr>
+        <w:pStyle w:val="Normal"/>
+        <w:ind w:hanging="0" w:start="0" w:end="0"/>
+        <w:rPr>
+          <w:sz w:val="12"/>
+          <w:szCs w:val="12"/>
+        </w:rPr>
+      </w:pPr>
+      <w:r>
+        <w:rPr>
           <w:sz w:val="12"/>
           <w:szCs w:val="12"/>
         </w:rPr>
@@ -5336,9 +5454,38 @@
         </w:rPr>
         <w:t>sym</w:t>
         <w:tab/>
-        <w:t>ns</w:t>
-        <w:tab/>
-        <w:t>namespace</w:t>
+        <w:t>ns-designator</w:t>
+      </w:r>
+    </w:p>
+    <w:p>
+      <w:pPr>
+        <w:pStyle w:val="Normal"/>
+        <w:ind w:hanging="0" w:start="0" w:end="0"/>
+        <w:rPr>
+          <w:sz w:val="16"/>
+          <w:szCs w:val="16"/>
+        </w:rPr>
+      </w:pPr>
+      <w:r>
+        <w:rPr>
+          <w:rFonts w:ascii="Georgia" w:hAnsi="Georgia"/>
+          <w:b w:val="false"/>
+          <w:bCs w:val="false"/>
+          <w:i/>
+          <w:iCs/>
+          <w:caps w:val="false"/>
+          <w:smallCaps w:val="false"/>
+          <w:color w:val="000000"/>
+          <w:spacing w:val="0"/>
+          <w:sz w:val="16"/>
+          <w:szCs w:val="16"/>
+          <w:u w:val="none"/>
+          <w:shd w:fill="auto" w:val="clear"/>
+        </w:rPr>
+        <w:tab/>
+        <w:tab/>
+        <w:tab/>
+        <w:t>namespace designator</w:t>
       </w:r>
     </w:p>
     <w:p>
@@ -6101,6 +6248,7 @@
           <w:szCs w:val="16"/>
         </w:rPr>
         <w:tab/>
+        <w:tab/>
       </w:r>
       <w:r>
         <w:rPr>
@@ -8705,6 +8853,258 @@
     <w:p>
       <w:pPr>
         <w:pStyle w:val="Normal"/>
+        <w:rPr>
+          <w:rFonts w:ascii="Georgia" w:hAnsi="Georgia"/>
+          <w:b w:val="false"/>
+          <w:bCs w:val="false"/>
+          <w:i/>
+          <w:i/>
+          <w:iCs/>
+          <w:sz w:val="12"/>
+          <w:szCs w:val="12"/>
+          <w:u w:val="none"/>
+        </w:rPr>
+      </w:pPr>
+      <w:r>
+        <w:rPr>
+          <w:rFonts w:ascii="Georgia" w:hAnsi="Georgia"/>
+          <w:b w:val="false"/>
+          <w:bCs w:val="false"/>
+          <w:i/>
+          <w:iCs/>
+          <w:sz w:val="12"/>
+          <w:szCs w:val="12"/>
+          <w:u w:val="none"/>
+        </w:rPr>
+      </w:r>
+    </w:p>
+    <w:p>
+      <w:pPr>
+        <w:pStyle w:val="Normal"/>
+        <w:rPr>
+          <w:rFonts w:ascii="Georgia" w:hAnsi="Georgia"/>
+          <w:b w:val="false"/>
+          <w:bCs w:val="false"/>
+          <w:i/>
+          <w:i/>
+          <w:iCs/>
+          <w:sz w:val="12"/>
+          <w:szCs w:val="12"/>
+          <w:u w:val="none"/>
+        </w:rPr>
+      </w:pPr>
+      <w:r>
+        <w:rPr>
+          <w:rFonts w:ascii="Georgia" w:hAnsi="Georgia"/>
+          <w:b w:val="false"/>
+          <w:bCs w:val="false"/>
+          <w:i/>
+          <w:iCs/>
+          <w:sz w:val="12"/>
+          <w:szCs w:val="12"/>
+          <w:u w:val="none"/>
+        </w:rPr>
+      </w:r>
+    </w:p>
+    <w:p>
+      <w:pPr>
+        <w:pStyle w:val="Normal"/>
+        <w:rPr>
+          <w:rFonts w:ascii="Georgia" w:hAnsi="Georgia"/>
+          <w:b w:val="false"/>
+          <w:bCs w:val="false"/>
+          <w:i/>
+          <w:i/>
+          <w:iCs/>
+          <w:sz w:val="12"/>
+          <w:szCs w:val="12"/>
+          <w:u w:val="none"/>
+        </w:rPr>
+      </w:pPr>
+      <w:r>
+        <w:rPr>
+          <w:rFonts w:ascii="Georgia" w:hAnsi="Georgia"/>
+          <w:b w:val="false"/>
+          <w:bCs w:val="false"/>
+          <w:i/>
+          <w:iCs/>
+          <w:sz w:val="12"/>
+          <w:szCs w:val="12"/>
+          <w:u w:val="none"/>
+        </w:rPr>
+      </w:r>
+    </w:p>
+    <w:p>
+      <w:pPr>
+        <w:pStyle w:val="Normal"/>
+        <w:rPr>
+          <w:rFonts w:ascii="Georgia" w:hAnsi="Georgia"/>
+          <w:b w:val="false"/>
+          <w:bCs w:val="false"/>
+          <w:i/>
+          <w:i/>
+          <w:iCs/>
+          <w:sz w:val="12"/>
+          <w:szCs w:val="12"/>
+          <w:u w:val="none"/>
+        </w:rPr>
+      </w:pPr>
+      <w:r>
+        <w:rPr>
+          <w:rFonts w:ascii="Georgia" w:hAnsi="Georgia"/>
+          <w:b w:val="false"/>
+          <w:bCs w:val="false"/>
+          <w:i/>
+          <w:iCs/>
+          <w:sz w:val="12"/>
+          <w:szCs w:val="12"/>
+          <w:u w:val="none"/>
+        </w:rPr>
+      </w:r>
+    </w:p>
+    <w:p>
+      <w:pPr>
+        <w:pStyle w:val="Normal"/>
+        <w:rPr>
+          <w:rFonts w:ascii="Georgia" w:hAnsi="Georgia"/>
+          <w:b w:val="false"/>
+          <w:bCs w:val="false"/>
+          <w:i/>
+          <w:i/>
+          <w:iCs/>
+          <w:sz w:val="12"/>
+          <w:szCs w:val="12"/>
+          <w:u w:val="none"/>
+        </w:rPr>
+      </w:pPr>
+      <w:r>
+        <w:rPr>
+          <w:rFonts w:ascii="Georgia" w:hAnsi="Georgia"/>
+          <w:b w:val="false"/>
+          <w:bCs w:val="false"/>
+          <w:i/>
+          <w:iCs/>
+          <w:sz w:val="12"/>
+          <w:szCs w:val="12"/>
+          <w:u w:val="none"/>
+        </w:rPr>
+      </w:r>
+    </w:p>
+    <w:p>
+      <w:pPr>
+        <w:pStyle w:val="Normal"/>
+        <w:rPr>
+          <w:rFonts w:ascii="Georgia" w:hAnsi="Georgia"/>
+          <w:b w:val="false"/>
+          <w:bCs w:val="false"/>
+          <w:i/>
+          <w:i/>
+          <w:iCs/>
+          <w:sz w:val="12"/>
+          <w:szCs w:val="12"/>
+          <w:u w:val="none"/>
+        </w:rPr>
+      </w:pPr>
+      <w:r>
+        <w:rPr>
+          <w:rFonts w:ascii="Georgia" w:hAnsi="Georgia"/>
+          <w:b w:val="false"/>
+          <w:bCs w:val="false"/>
+          <w:i/>
+          <w:iCs/>
+          <w:sz w:val="12"/>
+          <w:szCs w:val="12"/>
+          <w:u w:val="none"/>
+        </w:rPr>
+      </w:r>
+    </w:p>
+    <w:p>
+      <w:pPr>
+        <w:pStyle w:val="Normal"/>
+        <w:rPr>
+          <w:rFonts w:ascii="Georgia" w:hAnsi="Georgia"/>
+          <w:b w:val="false"/>
+          <w:bCs w:val="false"/>
+          <w:i/>
+          <w:i/>
+          <w:iCs/>
+          <w:sz w:val="12"/>
+          <w:szCs w:val="12"/>
+          <w:u w:val="none"/>
+        </w:rPr>
+      </w:pPr>
+      <w:r>
+        <w:rPr>
+          <w:rFonts w:ascii="Georgia" w:hAnsi="Georgia"/>
+          <w:b w:val="false"/>
+          <w:bCs w:val="false"/>
+          <w:i/>
+          <w:iCs/>
+          <w:sz w:val="12"/>
+          <w:szCs w:val="12"/>
+          <w:u w:val="none"/>
+        </w:rPr>
+      </w:r>
+    </w:p>
+    <w:p>
+      <w:pPr>
+        <w:pStyle w:val="Normal"/>
+        <w:rPr>
+          <w:rFonts w:ascii="Georgia" w:hAnsi="Georgia"/>
+          <w:b w:val="false"/>
+          <w:bCs w:val="false"/>
+          <w:i/>
+          <w:i/>
+          <w:iCs/>
+          <w:sz w:val="12"/>
+          <w:szCs w:val="12"/>
+          <w:u w:val="none"/>
+        </w:rPr>
+      </w:pPr>
+      <w:r>
+        <w:rPr>
+          <w:rFonts w:ascii="Georgia" w:hAnsi="Georgia"/>
+          <w:b w:val="false"/>
+          <w:bCs w:val="false"/>
+          <w:i/>
+          <w:iCs/>
+          <w:sz w:val="12"/>
+          <w:szCs w:val="12"/>
+          <w:u w:val="none"/>
+        </w:rPr>
+      </w:r>
+    </w:p>
+    <w:p>
+      <w:pPr>
+        <w:pStyle w:val="Normal"/>
+        <w:rPr>
+          <w:rFonts w:ascii="Georgia" w:hAnsi="Georgia"/>
+          <w:b w:val="false"/>
+          <w:bCs w:val="false"/>
+          <w:i/>
+          <w:i/>
+          <w:iCs/>
+          <w:sz w:val="12"/>
+          <w:szCs w:val="12"/>
+          <w:u w:val="none"/>
+        </w:rPr>
+      </w:pPr>
+      <w:r>
+        <w:rPr>
+          <w:rFonts w:ascii="Georgia" w:hAnsi="Georgia"/>
+          <w:b w:val="false"/>
+          <w:bCs w:val="false"/>
+          <w:i/>
+          <w:iCs/>
+          <w:sz w:val="12"/>
+          <w:szCs w:val="12"/>
+          <w:u w:val="none"/>
+        </w:rPr>
+      </w:r>
+    </w:p>
+    <w:p>
+      <w:pPr>
+        <w:pStyle w:val="Normal"/>
         <w:rPr/>
       </w:pPr>
       <w:r>
@@ -9436,14 +9836,12 @@
       <w:pPr>
         <w:pStyle w:val="Normal"/>
         <w:rPr>
-          <w:rFonts w:ascii="Georgia" w:hAnsi="Georgia"/>
-          <w:sz w:val="12"/>
-          <w:szCs w:val="12"/>
-        </w:rPr>
-      </w:pPr>
-      <w:r>
-        <w:rPr>
-          <w:rFonts w:ascii="Georgia" w:hAnsi="Georgia"/>
+          <w:sz w:val="12"/>
+          <w:szCs w:val="12"/>
+        </w:rPr>
+      </w:pPr>
+      <w:r>
+        <w:rPr>
           <w:sz w:val="12"/>
           <w:szCs w:val="12"/>
         </w:rPr>
@@ -9589,146 +9987,583 @@
           <w:sz w:val="16"/>
           <w:szCs w:val="16"/>
         </w:rPr>
+        <w:t xml:space="preserve">      </w:t>
+      </w:r>
+      <w:r>
+        <w:rPr>
+          <w:rFonts w:ascii="Georgia" w:hAnsi="Georgia"/>
+          <w:i/>
+          <w:iCs/>
+          <w:sz w:val="16"/>
+          <w:szCs w:val="16"/>
+        </w:rPr>
+        <w:t>runtime namespaces:  mu (static)</w:t>
+      </w:r>
+      <w:r>
+        <w:rPr>
+          <w:rFonts w:ascii="Georgia" w:hAnsi="Georgia"/>
+          <w:i w:val="false"/>
+          <w:iCs w:val="false"/>
+          <w:sz w:val="16"/>
+          <w:szCs w:val="16"/>
+        </w:rPr>
+        <w:t xml:space="preserve">, </w:t>
+      </w:r>
+      <w:r>
+        <w:rPr>
+          <w:rFonts w:ascii="Georgia" w:hAnsi="Georgia"/>
+          <w:i/>
+          <w:iCs/>
+          <w:sz w:val="16"/>
+          <w:szCs w:val="16"/>
+        </w:rPr>
+        <w:t>keyword</w:t>
+      </w:r>
+    </w:p>
+    <w:p>
+      <w:pPr>
+        <w:pStyle w:val="Normal"/>
+        <w:rPr>
+          <w:sz w:val="12"/>
+          <w:szCs w:val="12"/>
+        </w:rPr>
+      </w:pPr>
+      <w:r>
+        <w:rPr>
+          <w:sz w:val="12"/>
+          <w:szCs w:val="12"/>
+        </w:rPr>
+      </w:r>
+    </w:p>
+    <w:p>
+      <w:pPr>
+        <w:pStyle w:val="Normal"/>
+        <w:rPr>
+          <w:sz w:val="16"/>
+          <w:szCs w:val="16"/>
+        </w:rPr>
+      </w:pPr>
+      <w:r>
+        <w:rPr>
+          <w:rFonts w:ascii="Georgia" w:hAnsi="Georgia"/>
+          <w:b/>
+          <w:bCs/>
+          <w:sz w:val="16"/>
+          <w:szCs w:val="16"/>
+        </w:rPr>
+        <w:t xml:space="preserve">   </w:t>
+      </w:r>
+      <w:r>
+        <w:rPr>
+          <w:rFonts w:ascii="Georgia" w:hAnsi="Georgia"/>
+          <w:b/>
+          <w:bCs/>
+          <w:i/>
+          <w:iCs/>
+          <w:sz w:val="16"/>
+          <w:szCs w:val="16"/>
+        </w:rPr>
+        <w:t>make-namespace</w:t>
+      </w:r>
+      <w:r>
+        <w:rPr>
+          <w:rFonts w:ascii="Georgia" w:hAnsi="Georgia"/>
+          <w:b/>
+          <w:bCs/>
+          <w:sz w:val="16"/>
+          <w:szCs w:val="16"/>
+        </w:rPr>
+        <w:t xml:space="preserve"> </w:t>
+      </w:r>
+      <w:r>
+        <w:rPr>
+          <w:rFonts w:ascii="Georgia" w:hAnsi="Georgia"/>
+          <w:b w:val="false"/>
+          <w:i/>
+          <w:iCs/>
+          <w:sz w:val="16"/>
+          <w:szCs w:val="16"/>
+        </w:rPr>
+        <w:t>str</w:t>
+      </w:r>
+      <w:r>
+        <w:rPr>
+          <w:rFonts w:ascii="Georgia" w:hAnsi="Georgia"/>
+          <w:b w:val="false"/>
+          <w:i w:val="false"/>
+          <w:iCs w:val="false"/>
+          <w:sz w:val="16"/>
+          <w:szCs w:val="16"/>
+        </w:rPr>
+        <w:tab/>
+      </w:r>
+      <w:r>
+        <w:rPr>
+          <w:rFonts w:ascii="Georgia" w:hAnsi="Georgia"/>
+          <w:b w:val="false"/>
+          <w:i/>
+          <w:iCs/>
+          <w:sz w:val="16"/>
+          <w:szCs w:val="16"/>
+        </w:rPr>
+        <w:t>ns</w:t>
+        <w:tab/>
+      </w:r>
+      <w:r>
+        <w:rPr>
+          <w:rFonts w:ascii="Georgia" w:hAnsi="Georgia"/>
+          <w:i w:val="false"/>
+          <w:iCs w:val="false"/>
+          <w:sz w:val="16"/>
+          <w:szCs w:val="16"/>
+        </w:rPr>
+        <w:t>make</w:t>
+      </w:r>
+      <w:r>
+        <w:rPr>
+          <w:rFonts w:ascii="Georgia" w:hAnsi="Georgia"/>
+          <w:b w:val="false"/>
+          <w:i w:val="false"/>
+          <w:iCs w:val="false"/>
+          <w:sz w:val="16"/>
+          <w:szCs w:val="16"/>
+        </w:rPr>
+        <w:t xml:space="preserve"> </w:t>
+      </w:r>
+      <w:r>
+        <w:rPr>
+          <w:rFonts w:ascii="Georgia" w:hAnsi="Georgia"/>
+          <w:i/>
+          <w:iCs/>
+          <w:sz w:val="16"/>
+          <w:szCs w:val="16"/>
+        </w:rPr>
+        <w:t>namespace</w:t>
+      </w:r>
+    </w:p>
+    <w:p>
+      <w:pPr>
+        <w:pStyle w:val="Normal"/>
+        <w:rPr>
+          <w:sz w:val="16"/>
+          <w:szCs w:val="16"/>
+        </w:rPr>
+      </w:pPr>
+      <w:r>
+        <w:rPr>
+          <w:rFonts w:ascii="Georgia" w:hAnsi="Georgia"/>
+          <w:b/>
+          <w:bCs/>
+          <w:i w:val="false"/>
+          <w:iCs w:val="false"/>
+          <w:sz w:val="16"/>
+          <w:szCs w:val="16"/>
+        </w:rPr>
+        <w:t xml:space="preserve">   </w:t>
+      </w:r>
+      <w:r>
+        <w:rPr>
+          <w:rFonts w:ascii="Georgia" w:hAnsi="Georgia"/>
+          <w:b/>
+          <w:bCs/>
+          <w:i/>
+          <w:iCs/>
+          <w:sz w:val="16"/>
+          <w:szCs w:val="16"/>
+        </w:rPr>
+        <w:t>namespace-name</w:t>
+      </w:r>
+      <w:r>
+        <w:rPr>
+          <w:rFonts w:ascii="Georgia" w:hAnsi="Georgia"/>
+          <w:b/>
+          <w:bCs/>
+          <w:i w:val="false"/>
+          <w:iCs w:val="false"/>
+          <w:sz w:val="16"/>
+          <w:szCs w:val="16"/>
+        </w:rPr>
+        <w:t xml:space="preserve"> </w:t>
+      </w:r>
+      <w:r>
+        <w:rPr>
+          <w:rFonts w:ascii="Georgia" w:hAnsi="Georgia"/>
+          <w:b w:val="false"/>
+          <w:bCs w:val="false"/>
+          <w:i/>
+          <w:iCs/>
+          <w:sz w:val="16"/>
+          <w:szCs w:val="16"/>
+        </w:rPr>
+        <w:t xml:space="preserve">ns </w:t>
+        <w:tab/>
+      </w:r>
+      <w:r>
+        <w:rPr>
+          <w:rFonts w:ascii="Georgia" w:hAnsi="Georgia"/>
+          <w:b w:val="false"/>
+          <w:i/>
+          <w:iCs/>
+          <w:sz w:val="16"/>
+          <w:szCs w:val="16"/>
+        </w:rPr>
+        <w:t>string</w:t>
+        <w:tab/>
+        <w:t>namespace</w:t>
+      </w:r>
+      <w:r>
+        <w:rPr>
+          <w:rFonts w:ascii="Georgia" w:hAnsi="Georgia"/>
+          <w:b w:val="false"/>
+          <w:i w:val="false"/>
+          <w:iCs w:val="false"/>
+          <w:sz w:val="16"/>
+          <w:szCs w:val="16"/>
+        </w:rPr>
+        <w:t xml:space="preserve"> name</w:t>
+      </w:r>
+    </w:p>
+    <w:p>
+      <w:pPr>
+        <w:pStyle w:val="Normal"/>
+        <w:ind w:hanging="0" w:start="0" w:end="0"/>
+        <w:rPr>
+          <w:sz w:val="16"/>
+          <w:szCs w:val="16"/>
+        </w:rPr>
+      </w:pPr>
+      <w:r>
+        <w:rPr>
+          <w:rFonts w:eastAsia="Songti SC" w:cs="Arial Unicode MS" w:ascii="Georgia" w:hAnsi="Georgia"/>
+          <w:b/>
+          <w:bCs/>
+          <w:i w:val="false"/>
+          <w:iCs w:val="false"/>
+          <w:color w:val="auto"/>
+          <w:kern w:val="2"/>
+          <w:sz w:val="16"/>
+          <w:szCs w:val="16"/>
+          <w:u w:val="none"/>
+          <w:lang w:val="en-US" w:eastAsia="zh-CN" w:bidi="hi-IN"/>
+        </w:rPr>
+        <w:t xml:space="preserve">   </w:t>
+      </w:r>
+      <w:r>
+        <w:rPr>
+          <w:rFonts w:eastAsia="Songti SC" w:cs="Arial Unicode MS" w:ascii="Georgia" w:hAnsi="Georgia"/>
+          <w:b/>
+          <w:bCs/>
+          <w:i/>
+          <w:iCs/>
+          <w:color w:val="auto"/>
+          <w:kern w:val="2"/>
+          <w:sz w:val="16"/>
+          <w:szCs w:val="16"/>
+          <w:u w:val="none"/>
+          <w:lang w:val="en-US" w:eastAsia="zh-CN" w:bidi="hi-IN"/>
+        </w:rPr>
+        <w:t>intern</w:t>
+      </w:r>
+      <w:r>
+        <w:rPr>
+          <w:rFonts w:eastAsia="Songti SC" w:cs="Arial Unicode MS" w:ascii="Georgia" w:hAnsi="Georgia"/>
+          <w:b w:val="false"/>
+          <w:bCs w:val="false"/>
+          <w:i w:val="false"/>
+          <w:iCs w:val="false"/>
+          <w:color w:val="auto"/>
+          <w:kern w:val="2"/>
+          <w:sz w:val="16"/>
+          <w:szCs w:val="16"/>
+          <w:u w:val="none"/>
+          <w:lang w:val="en-US" w:eastAsia="zh-CN" w:bidi="hi-IN"/>
+        </w:rPr>
+        <w:t xml:space="preserve"> </w:t>
+      </w:r>
+      <w:r>
+        <w:rPr>
+          <w:rFonts w:eastAsia="Songti SC" w:cs="Arial Unicode MS" w:ascii="Georgia" w:hAnsi="Georgia"/>
+          <w:b w:val="false"/>
+          <w:bCs w:val="false"/>
+          <w:i/>
+          <w:iCs/>
+          <w:color w:val="auto"/>
+          <w:kern w:val="2"/>
+          <w:sz w:val="16"/>
+          <w:szCs w:val="16"/>
+          <w:u w:val="none"/>
+          <w:lang w:val="en-US" w:eastAsia="zh-CN" w:bidi="hi-IN"/>
+        </w:rPr>
+        <w:t>ns str value</w:t>
+        <w:tab/>
+        <w:t>symbol</w:t>
+        <w:tab/>
+      </w:r>
+      <w:r>
+        <w:rPr>
+          <w:rFonts w:eastAsia="Songti SC" w:cs="Arial Unicode MS" w:ascii="Georgia" w:hAnsi="Georgia"/>
+          <w:b w:val="false"/>
+          <w:bCs w:val="false"/>
+          <w:i w:val="false"/>
+          <w:iCs w:val="false"/>
+          <w:color w:val="auto"/>
+          <w:kern w:val="2"/>
+          <w:sz w:val="16"/>
+          <w:szCs w:val="16"/>
+          <w:u w:val="none"/>
+          <w:lang w:val="en-US" w:eastAsia="zh-CN" w:bidi="hi-IN"/>
+        </w:rPr>
+        <w:t>intern symbol</w:t>
+      </w:r>
+    </w:p>
+    <w:p>
+      <w:pPr>
+        <w:pStyle w:val="Normal"/>
+        <w:ind w:hanging="0" w:start="0" w:end="0"/>
+        <w:rPr>
+          <w:sz w:val="16"/>
+          <w:szCs w:val="16"/>
+        </w:rPr>
+      </w:pPr>
+      <w:r>
+        <w:rPr>
+          <w:rFonts w:ascii="Georgia" w:hAnsi="Georgia"/>
+          <w:sz w:val="12"/>
+          <w:szCs w:val="12"/>
+        </w:rPr>
+        <w:tab/>
+        <w:tab/>
+        <w:tab/>
+        <w:tab/>
+      </w:r>
+      <w:r>
+        <w:rPr>
+          <w:rFonts w:ascii="Georgia" w:hAnsi="Georgia"/>
+          <w:sz w:val="16"/>
+          <w:szCs w:val="16"/>
+        </w:rPr>
+        <w:t>in non-static</w:t>
+      </w:r>
+    </w:p>
+    <w:p>
+      <w:pPr>
+        <w:pStyle w:val="Normal"/>
+        <w:ind w:hanging="0" w:start="0" w:end="0"/>
+        <w:rPr>
+          <w:sz w:val="16"/>
+          <w:szCs w:val="16"/>
+        </w:rPr>
+      </w:pPr>
+      <w:r>
+        <w:rPr>
+          <w:rFonts w:ascii="Georgia" w:hAnsi="Georgia"/>
+          <w:sz w:val="16"/>
+          <w:szCs w:val="16"/>
+        </w:rPr>
+        <w:tab/>
+        <w:tab/>
+        <w:tab/>
+        <w:tab/>
+      </w:r>
+      <w:r>
+        <w:rPr>
+          <w:rFonts w:ascii="Georgia" w:hAnsi="Georgia"/>
+          <w:i/>
+          <w:iCs/>
+          <w:sz w:val="16"/>
+          <w:szCs w:val="16"/>
+        </w:rPr>
+        <w:t>namespace</w:t>
+      </w:r>
+    </w:p>
+    <w:p>
+      <w:pPr>
+        <w:pStyle w:val="Normal"/>
+        <w:rPr>
+          <w:sz w:val="16"/>
+          <w:szCs w:val="16"/>
+        </w:rPr>
+      </w:pPr>
+      <w:r>
+        <w:rPr>
+          <w:rFonts w:eastAsia="Songti SC" w:cs="Arial Unicode MS" w:ascii="Georgia" w:hAnsi="Georgia"/>
+          <w:b/>
+          <w:bCs/>
+          <w:i w:val="false"/>
+          <w:iCs w:val="false"/>
+          <w:color w:val="auto"/>
+          <w:kern w:val="2"/>
+          <w:sz w:val="16"/>
+          <w:szCs w:val="16"/>
+          <w:u w:val="none"/>
+          <w:lang w:val="en-US" w:eastAsia="zh-CN" w:bidi="hi-IN"/>
+        </w:rPr>
+        <w:t xml:space="preserve">   </w:t>
+      </w:r>
+      <w:r>
+        <w:rPr>
+          <w:rFonts w:eastAsia="Songti SC" w:cs="Arial Unicode MS" w:ascii="Georgia" w:hAnsi="Georgia"/>
+          <w:b/>
+          <w:bCs/>
+          <w:i/>
+          <w:iCs/>
+          <w:color w:val="auto"/>
+          <w:kern w:val="2"/>
+          <w:sz w:val="16"/>
+          <w:szCs w:val="16"/>
+          <w:u w:val="none"/>
+          <w:lang w:val="en-US" w:eastAsia="zh-CN" w:bidi="hi-IN"/>
+        </w:rPr>
+        <w:t>find-namespace</w:t>
+      </w:r>
+      <w:r>
+        <w:rPr>
+          <w:rFonts w:eastAsia="Songti SC" w:cs="Arial Unicode MS" w:ascii="Georgia" w:hAnsi="Georgia"/>
+          <w:b/>
+          <w:bCs/>
+          <w:i w:val="false"/>
+          <w:iCs w:val="false"/>
+          <w:color w:val="auto"/>
+          <w:kern w:val="2"/>
+          <w:sz w:val="16"/>
+          <w:szCs w:val="16"/>
+          <w:u w:val="none"/>
+          <w:lang w:val="en-US" w:eastAsia="zh-CN" w:bidi="hi-IN"/>
+        </w:rPr>
+        <w:t xml:space="preserve"> </w:t>
+      </w:r>
+      <w:r>
+        <w:rPr>
+          <w:rFonts w:eastAsia="Songti SC" w:cs="Arial Unicode MS" w:ascii="Georgia" w:hAnsi="Georgia"/>
+          <w:b w:val="false"/>
+          <w:bCs w:val="false"/>
+          <w:i/>
+          <w:iCs/>
+          <w:color w:val="auto"/>
+          <w:kern w:val="2"/>
+          <w:sz w:val="16"/>
+          <w:szCs w:val="16"/>
+          <w:u w:val="none"/>
+          <w:lang w:val="en-US" w:eastAsia="zh-CN" w:bidi="hi-IN"/>
+        </w:rPr>
+        <w:t>str</w:t>
+      </w:r>
+      <w:r>
+        <w:rPr>
+          <w:rFonts w:eastAsia="Songti SC" w:cs="Arial Unicode MS" w:ascii="Georgia" w:hAnsi="Georgia"/>
+          <w:b w:val="false"/>
+          <w:bCs w:val="false"/>
+          <w:i w:val="false"/>
+          <w:iCs w:val="false"/>
+          <w:color w:val="auto"/>
+          <w:kern w:val="2"/>
+          <w:sz w:val="16"/>
+          <w:szCs w:val="16"/>
+          <w:u w:val="none"/>
+          <w:lang w:val="en-US" w:eastAsia="zh-CN" w:bidi="hi-IN"/>
+        </w:rPr>
         <w:t xml:space="preserve">    </w:t>
-      </w:r>
-      <w:r>
-        <w:rPr>
-          <w:rFonts w:ascii="Georgia" w:hAnsi="Georgia"/>
-          <w:sz w:val="16"/>
-          <w:szCs w:val="16"/>
-        </w:rPr>
-        <w:tab/>
-      </w:r>
-      <w:r>
-        <w:rPr>
-          <w:rFonts w:ascii="Georgia" w:hAnsi="Georgia"/>
-          <w:i/>
-          <w:iCs/>
-          <w:sz w:val="16"/>
-          <w:szCs w:val="16"/>
-        </w:rPr>
-        <w:t>defined namespaces:  mu, keyword</w:t>
-      </w:r>
-    </w:p>
-    <w:p>
-      <w:pPr>
-        <w:pStyle w:val="Normal"/>
-        <w:rPr>
-          <w:rFonts w:ascii="Georgia" w:hAnsi="Georgia"/>
-          <w:sz w:val="12"/>
-          <w:szCs w:val="12"/>
-        </w:rPr>
-      </w:pPr>
-      <w:r>
-        <w:rPr>
-          <w:rFonts w:ascii="Georgia" w:hAnsi="Georgia"/>
-          <w:sz w:val="12"/>
-          <w:szCs w:val="12"/>
-        </w:rPr>
-      </w:r>
-    </w:p>
-    <w:p>
-      <w:pPr>
-        <w:pStyle w:val="Normal"/>
-        <w:rPr>
-          <w:sz w:val="16"/>
-          <w:szCs w:val="16"/>
-        </w:rPr>
-      </w:pPr>
-      <w:r>
-        <w:rPr>
-          <w:rFonts w:ascii="Georgia" w:hAnsi="Georgia"/>
-          <w:b/>
-          <w:bCs/>
-          <w:sz w:val="16"/>
-          <w:szCs w:val="16"/>
-        </w:rPr>
-        <w:t xml:space="preserve">   </w:t>
-      </w:r>
-      <w:r>
-        <w:rPr>
-          <w:rFonts w:ascii="Georgia" w:hAnsi="Georgia"/>
-          <w:b/>
-          <w:bCs/>
-          <w:i/>
-          <w:iCs/>
-          <w:sz w:val="16"/>
-          <w:szCs w:val="16"/>
-        </w:rPr>
-        <w:t>make-namespace</w:t>
-      </w:r>
-      <w:r>
-        <w:rPr>
-          <w:rFonts w:ascii="Georgia" w:hAnsi="Georgia"/>
-          <w:b/>
-          <w:bCs/>
-          <w:sz w:val="16"/>
-          <w:szCs w:val="16"/>
-        </w:rPr>
-        <w:t xml:space="preserve"> </w:t>
-      </w:r>
-      <w:r>
-        <w:rPr>
-          <w:rFonts w:ascii="Georgia" w:hAnsi="Georgia"/>
-          <w:b w:val="false"/>
-          <w:i/>
-          <w:iCs/>
-          <w:sz w:val="16"/>
-          <w:szCs w:val="16"/>
-        </w:rPr>
-        <w:t>str</w:t>
-      </w:r>
-      <w:r>
-        <w:rPr>
-          <w:rFonts w:ascii="Georgia" w:hAnsi="Georgia"/>
-          <w:b w:val="false"/>
-          <w:i w:val="false"/>
-          <w:iCs w:val="false"/>
-          <w:sz w:val="16"/>
-          <w:szCs w:val="16"/>
-        </w:rPr>
-        <w:tab/>
-      </w:r>
-      <w:r>
-        <w:rPr>
-          <w:rFonts w:ascii="Georgia" w:hAnsi="Georgia"/>
-          <w:b w:val="false"/>
-          <w:i/>
-          <w:iCs/>
-          <w:sz w:val="16"/>
-          <w:szCs w:val="16"/>
+        <w:tab/>
+      </w:r>
+      <w:r>
+        <w:rPr>
+          <w:rFonts w:eastAsia="Songti SC" w:cs="Arial Unicode MS" w:ascii="Georgia" w:hAnsi="Georgia"/>
+          <w:b w:val="false"/>
+          <w:bCs w:val="false"/>
+          <w:i/>
+          <w:iCs/>
+          <w:color w:val="auto"/>
+          <w:kern w:val="2"/>
+          <w:sz w:val="16"/>
+          <w:szCs w:val="16"/>
+          <w:u w:val="none"/>
+          <w:lang w:val="en-US" w:eastAsia="zh-CN" w:bidi="hi-IN"/>
         </w:rPr>
         <w:t>ns</w:t>
         <w:tab/>
       </w:r>
       <w:r>
         <w:rPr>
-          <w:rFonts w:ascii="Georgia" w:hAnsi="Georgia"/>
-          <w:i w:val="false"/>
-          <w:iCs w:val="false"/>
-          <w:sz w:val="16"/>
-          <w:szCs w:val="16"/>
-        </w:rPr>
-        <w:t>make</w:t>
-      </w:r>
-      <w:r>
-        <w:rPr>
-          <w:rFonts w:ascii="Georgia" w:hAnsi="Georgia"/>
-          <w:b w:val="false"/>
-          <w:i w:val="false"/>
-          <w:iCs w:val="false"/>
-          <w:sz w:val="16"/>
-          <w:szCs w:val="16"/>
-        </w:rPr>
-        <w:t xml:space="preserve"> </w:t>
-      </w:r>
-      <w:r>
-        <w:rPr>
-          <w:rFonts w:ascii="Georgia" w:hAnsi="Georgia"/>
-          <w:i/>
-          <w:iCs/>
-          <w:sz w:val="16"/>
-          <w:szCs w:val="16"/>
+          <w:rFonts w:eastAsia="Songti SC" w:cs="Arial Unicode MS" w:ascii="Georgia" w:hAnsi="Georgia"/>
+          <w:b w:val="false"/>
+          <w:bCs w:val="false"/>
+          <w:i w:val="false"/>
+          <w:iCs w:val="false"/>
+          <w:color w:val="auto"/>
+          <w:kern w:val="2"/>
+          <w:sz w:val="16"/>
+          <w:szCs w:val="16"/>
+          <w:u w:val="none"/>
+          <w:lang w:val="en-US" w:eastAsia="zh-CN" w:bidi="hi-IN"/>
+        </w:rPr>
+        <w:t xml:space="preserve">map </w:t>
+      </w:r>
+      <w:r>
+        <w:rPr>
+          <w:rFonts w:eastAsia="Songti SC" w:cs="Arial Unicode MS" w:ascii="Georgia" w:hAnsi="Georgia"/>
+          <w:b w:val="false"/>
+          <w:bCs w:val="false"/>
+          <w:i/>
+          <w:iCs/>
+          <w:color w:val="auto"/>
+          <w:kern w:val="2"/>
+          <w:sz w:val="16"/>
+          <w:szCs w:val="16"/>
+          <w:u w:val="none"/>
+          <w:lang w:val="en-US" w:eastAsia="zh-CN" w:bidi="hi-IN"/>
+        </w:rPr>
+        <w:t>string</w:t>
+      </w:r>
+      <w:r>
+        <w:rPr>
+          <w:rFonts w:eastAsia="Songti SC" w:cs="Arial Unicode MS" w:ascii="Georgia" w:hAnsi="Georgia"/>
+          <w:b w:val="false"/>
+          <w:bCs w:val="false"/>
+          <w:i w:val="false"/>
+          <w:iCs/>
+          <w:color w:val="auto"/>
+          <w:kern w:val="2"/>
+          <w:sz w:val="16"/>
+          <w:szCs w:val="16"/>
+          <w:u w:val="none"/>
+          <w:lang w:val="en-US" w:eastAsia="zh-CN" w:bidi="hi-IN"/>
+        </w:rPr>
+        <w:t xml:space="preserve"> </w:t>
+      </w:r>
+      <w:r>
+        <w:rPr>
+          <w:rFonts w:eastAsia="Songti SC" w:cs="Arial Unicode MS" w:ascii="Georgia" w:hAnsi="Georgia"/>
+          <w:b w:val="false"/>
+          <w:bCs w:val="false"/>
+          <w:i w:val="false"/>
+          <w:iCs w:val="false"/>
+          <w:color w:val="auto"/>
+          <w:kern w:val="2"/>
+          <w:sz w:val="16"/>
+          <w:szCs w:val="16"/>
+          <w:u w:val="none"/>
+          <w:lang w:val="en-US" w:eastAsia="zh-CN" w:bidi="hi-IN"/>
+        </w:rPr>
+        <w:t xml:space="preserve">to </w:t>
+        <w:tab/>
+        <w:tab/>
+        <w:tab/>
+        <w:tab/>
+        <w:tab/>
+      </w:r>
+      <w:r>
+        <w:rPr>
+          <w:rFonts w:eastAsia="Songti SC" w:cs="Arial Unicode MS" w:ascii="Georgia" w:hAnsi="Georgia"/>
+          <w:b w:val="false"/>
+          <w:bCs w:val="false"/>
+          <w:i/>
+          <w:iCs/>
+          <w:color w:val="auto"/>
+          <w:kern w:val="2"/>
+          <w:sz w:val="16"/>
+          <w:szCs w:val="16"/>
+          <w:u w:val="none"/>
+          <w:lang w:val="en-US" w:eastAsia="zh-CN" w:bidi="hi-IN"/>
         </w:rPr>
         <w:t>namespace</w:t>
       </w:r>
@@ -9743,117 +10578,101 @@
       </w:pPr>
       <w:r>
         <w:rPr>
-          <w:rFonts w:ascii="Georgia" w:hAnsi="Georgia"/>
-          <w:b/>
-          <w:bCs/>
-          <w:i w:val="false"/>
-          <w:iCs w:val="false"/>
-          <w:sz w:val="16"/>
-          <w:szCs w:val="16"/>
-        </w:rPr>
-        <w:t xml:space="preserve">   </w:t>
-      </w:r>
-      <w:r>
-        <w:rPr>
-          <w:rFonts w:ascii="Georgia" w:hAnsi="Georgia"/>
-          <w:b/>
-          <w:bCs/>
-          <w:i/>
-          <w:iCs/>
-          <w:sz w:val="16"/>
-          <w:szCs w:val="16"/>
-        </w:rPr>
-        <w:t>namespace-name</w:t>
-      </w:r>
-      <w:r>
-        <w:rPr>
-          <w:rFonts w:ascii="Georgia" w:hAnsi="Georgia"/>
-          <w:b/>
-          <w:bCs/>
-          <w:i w:val="false"/>
-          <w:iCs w:val="false"/>
-          <w:sz w:val="16"/>
-          <w:szCs w:val="16"/>
-        </w:rPr>
-        <w:t xml:space="preserve"> </w:t>
-      </w:r>
-      <w:r>
-        <w:rPr>
-          <w:rFonts w:ascii="Georgia" w:hAnsi="Georgia"/>
-          <w:b w:val="false"/>
-          <w:bCs w:val="false"/>
-          <w:i/>
-          <w:iCs/>
-          <w:sz w:val="16"/>
-          <w:szCs w:val="16"/>
-        </w:rPr>
-        <w:t xml:space="preserve">ns </w:t>
-        <w:tab/>
-      </w:r>
-    </w:p>
-    <w:p>
-      <w:pPr>
-        <w:pStyle w:val="Normal"/>
-        <w:rPr>
-          <w:sz w:val="16"/>
-          <w:szCs w:val="16"/>
-        </w:rPr>
-      </w:pPr>
-      <w:r>
-        <w:rPr>
-          <w:rFonts w:ascii="Georgia" w:hAnsi="Georgia"/>
-          <w:b w:val="false"/>
-          <w:bCs w:val="false"/>
-          <w:i/>
-          <w:iCs/>
-          <w:sz w:val="16"/>
-          <w:szCs w:val="16"/>
-        </w:rPr>
-        <w:tab/>
-        <w:tab/>
-        <w:tab/>
-      </w:r>
-      <w:r>
-        <w:rPr>
-          <w:rFonts w:ascii="Georgia" w:hAnsi="Georgia"/>
-          <w:b w:val="false"/>
+          <w:b/>
+          <w:bCs/>
+          <w:i w:val="false"/>
+          <w:iCs w:val="false"/>
+          <w:sz w:val="16"/>
+          <w:szCs w:val="16"/>
+        </w:rPr>
+        <w:t xml:space="preserve">  </w:t>
+      </w:r>
+      <w:r>
+        <w:rPr>
+          <w:b/>
+          <w:bCs/>
+          <w:i/>
+          <w:iCs/>
+          <w:sz w:val="16"/>
+          <w:szCs w:val="16"/>
+        </w:rPr>
+        <w:t xml:space="preserve"> </w:t>
+      </w:r>
+      <w:r>
+        <w:rPr>
+          <w:rFonts w:ascii="Georgia" w:hAnsi="Georgia"/>
+          <w:b/>
+          <w:bCs/>
+          <w:i/>
+          <w:iCs/>
+          <w:sz w:val="16"/>
+          <w:szCs w:val="16"/>
+        </w:rPr>
+        <w:t>find</w:t>
+      </w:r>
+      <w:r>
+        <w:rPr>
+          <w:b w:val="false"/>
+          <w:i w:val="false"/>
+          <w:iCs/>
+          <w:sz w:val="16"/>
+          <w:szCs w:val="16"/>
+        </w:rPr>
+        <w:t xml:space="preserve"> </w:t>
+      </w:r>
+      <w:r>
+        <w:rPr>
+          <w:rFonts w:ascii="Georgia" w:hAnsi="Georgia"/>
+          <w:b w:val="false"/>
+          <w:i/>
+          <w:iCs/>
+          <w:sz w:val="16"/>
+          <w:szCs w:val="16"/>
+        </w:rPr>
+        <w:t>ns</w:t>
+      </w:r>
+      <w:r>
+        <w:rPr>
+          <w:rFonts w:ascii="Georgia" w:hAnsi="Georgia"/>
+          <w:b w:val="false"/>
+          <w:bCs w:val="false"/>
+          <w:i w:val="false"/>
+          <w:iCs w:val="false"/>
+          <w:sz w:val="16"/>
+          <w:szCs w:val="16"/>
+        </w:rPr>
+        <w:t xml:space="preserve"> </w:t>
+      </w:r>
+      <w:r>
+        <w:rPr>
+          <w:rFonts w:ascii="Georgia" w:hAnsi="Georgia"/>
           <w:i/>
           <w:iCs/>
           <w:sz w:val="16"/>
           <w:szCs w:val="16"/>
         </w:rPr>
         <w:t>string</w:t>
-        <w:tab/>
-        <w:t>namespace</w:t>
-      </w:r>
-      <w:r>
-        <w:rPr>
-          <w:rFonts w:ascii="Georgia" w:hAnsi="Georgia"/>
-          <w:b w:val="false"/>
-          <w:i w:val="false"/>
-          <w:iCs w:val="false"/>
-          <w:sz w:val="16"/>
-          <w:szCs w:val="16"/>
-        </w:rPr>
-        <w:t xml:space="preserve"> name</w:t>
-      </w:r>
-    </w:p>
-    <w:p>
-      <w:pPr>
-        <w:pStyle w:val="Normal"/>
-        <w:ind w:hanging="0" w:start="0" w:end="0"/>
-        <w:rPr>
-          <w:sz w:val="16"/>
-          <w:szCs w:val="16"/>
-        </w:rPr>
-      </w:pPr>
+      </w:r>
+      <w:r>
+        <w:rPr>
+          <w:rFonts w:ascii="Georgia" w:hAnsi="Georgia"/>
+          <w:b w:val="false"/>
+          <w:i w:val="false"/>
+          <w:iCs w:val="false"/>
+          <w:sz w:val="16"/>
+          <w:szCs w:val="16"/>
+        </w:rPr>
+        <w:t xml:space="preserve"> </w:t>
+        <w:tab/>
+        <w:tab/>
+      </w:r>
       <w:r>
         <w:rPr>
           <w:rFonts w:eastAsia="Songti SC" w:cs="Arial Unicode MS" w:ascii="Georgia" w:hAnsi="Georgia"/>
-          <w:b/>
-          <w:bCs/>
-          <w:i w:val="false"/>
-          <w:iCs w:val="false"/>
+          <w:b w:val="false"/>
+          <w:bCs w:val="false"/>
+          <w:i/>
+          <w:iCs/>
           <w:color w:val="auto"/>
           <w:kern w:val="2"/>
           <w:sz w:val="16"/>
@@ -9861,514 +10680,99 @@
           <w:u w:val="none"/>
           <w:lang w:val="en-US" w:eastAsia="zh-CN" w:bidi="hi-IN"/>
         </w:rPr>
-        <w:t xml:space="preserve">   </w:t>
-      </w:r>
-      <w:r>
-        <w:rPr>
-          <w:rFonts w:eastAsia="Songti SC" w:cs="Arial Unicode MS" w:ascii="Georgia" w:hAnsi="Georgia"/>
-          <w:b/>
-          <w:bCs/>
-          <w:i/>
-          <w:iCs/>
-          <w:color w:val="auto"/>
-          <w:kern w:val="2"/>
-          <w:sz w:val="16"/>
-          <w:szCs w:val="16"/>
-          <w:u w:val="none"/>
-          <w:lang w:val="en-US" w:eastAsia="zh-CN" w:bidi="hi-IN"/>
-        </w:rPr>
-        <w:t>intern</w:t>
-      </w:r>
-      <w:r>
-        <w:rPr>
-          <w:rFonts w:eastAsia="Songti SC" w:cs="Arial Unicode MS" w:ascii="Georgia" w:hAnsi="Georgia"/>
-          <w:b w:val="false"/>
-          <w:bCs w:val="false"/>
-          <w:i w:val="false"/>
-          <w:iCs w:val="false"/>
-          <w:color w:val="auto"/>
-          <w:kern w:val="2"/>
-          <w:sz w:val="16"/>
-          <w:szCs w:val="16"/>
-          <w:u w:val="none"/>
-          <w:lang w:val="en-US" w:eastAsia="zh-CN" w:bidi="hi-IN"/>
-        </w:rPr>
-        <w:t xml:space="preserve"> </w:t>
-      </w:r>
-      <w:r>
-        <w:rPr>
-          <w:rFonts w:eastAsia="Songti SC" w:cs="Arial Unicode MS" w:ascii="Georgia" w:hAnsi="Georgia"/>
-          <w:b w:val="false"/>
-          <w:bCs w:val="false"/>
-          <w:i/>
-          <w:iCs/>
-          <w:color w:val="auto"/>
-          <w:kern w:val="2"/>
-          <w:sz w:val="16"/>
-          <w:szCs w:val="16"/>
-          <w:u w:val="none"/>
-          <w:lang w:val="en-US" w:eastAsia="zh-CN" w:bidi="hi-IN"/>
-        </w:rPr>
-        <w:t>ns  str value</w:t>
-        <w:tab/>
         <w:t>symbol</w:t>
         <w:tab/>
       </w:r>
       <w:r>
         <w:rPr>
-          <w:rFonts w:eastAsia="Songti SC" w:cs="Arial Unicode MS" w:ascii="Georgia" w:hAnsi="Georgia"/>
-          <w:b w:val="false"/>
-          <w:bCs w:val="false"/>
-          <w:i w:val="false"/>
-          <w:iCs w:val="false"/>
-          <w:color w:val="auto"/>
-          <w:kern w:val="2"/>
-          <w:sz w:val="16"/>
-          <w:szCs w:val="16"/>
-          <w:u w:val="none"/>
-          <w:lang w:val="en-US" w:eastAsia="zh-CN" w:bidi="hi-IN"/>
-        </w:rPr>
-        <w:t>intern symbol</w:t>
-      </w:r>
-    </w:p>
-    <w:p>
-      <w:pPr>
-        <w:pStyle w:val="Normal"/>
-        <w:ind w:hanging="0" w:start="0" w:end="0"/>
-        <w:rPr>
-          <w:sz w:val="16"/>
-          <w:szCs w:val="16"/>
-        </w:rPr>
-      </w:pPr>
-      <w:r>
-        <w:rPr>
-          <w:rFonts w:ascii="Georgia" w:hAnsi="Georgia"/>
-          <w:sz w:val="12"/>
-          <w:szCs w:val="12"/>
-        </w:rPr>
-        <w:tab/>
-        <w:tab/>
-        <w:tab/>
-        <w:tab/>
-      </w:r>
-      <w:r>
-        <w:rPr>
-          <w:rFonts w:ascii="Georgia" w:hAnsi="Georgia"/>
-          <w:sz w:val="16"/>
-          <w:szCs w:val="16"/>
-        </w:rPr>
-        <w:t xml:space="preserve">in </w:t>
-      </w:r>
-      <w:r>
-        <w:rPr>
-          <w:rFonts w:ascii="Georgia" w:hAnsi="Georgia"/>
-          <w:i/>
-          <w:iCs/>
-          <w:sz w:val="16"/>
-          <w:szCs w:val="16"/>
-        </w:rPr>
-        <w:t>namespace</w:t>
-      </w:r>
-    </w:p>
-    <w:p>
-      <w:pPr>
-        <w:pStyle w:val="Normal"/>
-        <w:rPr>
-          <w:sz w:val="16"/>
-          <w:szCs w:val="16"/>
-        </w:rPr>
-      </w:pPr>
-      <w:r>
-        <w:rPr>
-          <w:rFonts w:eastAsia="Songti SC" w:cs="Arial Unicode MS" w:ascii="Georgia" w:hAnsi="Georgia"/>
-          <w:b/>
-          <w:bCs/>
-          <w:i w:val="false"/>
-          <w:iCs w:val="false"/>
-          <w:color w:val="auto"/>
-          <w:kern w:val="2"/>
-          <w:sz w:val="16"/>
-          <w:szCs w:val="16"/>
-          <w:u w:val="none"/>
-          <w:lang w:val="en-US" w:eastAsia="zh-CN" w:bidi="hi-IN"/>
-        </w:rPr>
-        <w:t xml:space="preserve">   </w:t>
-      </w:r>
-      <w:r>
-        <w:rPr>
-          <w:rFonts w:eastAsia="Songti SC" w:cs="Arial Unicode MS" w:ascii="Georgia" w:hAnsi="Georgia"/>
-          <w:b/>
-          <w:bCs/>
-          <w:i/>
-          <w:iCs/>
-          <w:color w:val="auto"/>
-          <w:kern w:val="2"/>
-          <w:sz w:val="16"/>
-          <w:szCs w:val="16"/>
-          <w:u w:val="none"/>
-          <w:lang w:val="en-US" w:eastAsia="zh-CN" w:bidi="hi-IN"/>
-        </w:rPr>
-        <w:t>find-namespace</w:t>
-      </w:r>
-      <w:r>
-        <w:rPr>
-          <w:rFonts w:eastAsia="Songti SC" w:cs="Arial Unicode MS" w:ascii="Georgia" w:hAnsi="Georgia"/>
-          <w:b/>
-          <w:bCs/>
-          <w:i w:val="false"/>
-          <w:iCs w:val="false"/>
-          <w:color w:val="auto"/>
-          <w:kern w:val="2"/>
-          <w:sz w:val="16"/>
-          <w:szCs w:val="16"/>
-          <w:u w:val="none"/>
-          <w:lang w:val="en-US" w:eastAsia="zh-CN" w:bidi="hi-IN"/>
-        </w:rPr>
-        <w:t xml:space="preserve"> </w:t>
-      </w:r>
-      <w:r>
-        <w:rPr>
-          <w:rFonts w:eastAsia="Songti SC" w:cs="Arial Unicode MS" w:ascii="Georgia" w:hAnsi="Georgia"/>
-          <w:b w:val="false"/>
-          <w:bCs w:val="false"/>
-          <w:i/>
-          <w:iCs/>
-          <w:color w:val="auto"/>
-          <w:kern w:val="2"/>
-          <w:sz w:val="16"/>
-          <w:szCs w:val="16"/>
-          <w:u w:val="none"/>
-          <w:lang w:val="en-US" w:eastAsia="zh-CN" w:bidi="hi-IN"/>
-        </w:rPr>
-        <w:t>str</w:t>
-      </w:r>
-      <w:r>
-        <w:rPr>
-          <w:rFonts w:eastAsia="Songti SC" w:cs="Arial Unicode MS" w:ascii="Georgia" w:hAnsi="Georgia"/>
-          <w:b w:val="false"/>
-          <w:bCs w:val="false"/>
-          <w:i w:val="false"/>
-          <w:iCs w:val="false"/>
-          <w:color w:val="auto"/>
-          <w:kern w:val="2"/>
-          <w:sz w:val="16"/>
-          <w:szCs w:val="16"/>
-          <w:u w:val="none"/>
-          <w:lang w:val="en-US" w:eastAsia="zh-CN" w:bidi="hi-IN"/>
-        </w:rPr>
-        <w:t xml:space="preserve">    </w:t>
-        <w:tab/>
-      </w:r>
-      <w:r>
-        <w:rPr>
-          <w:rFonts w:eastAsia="Songti SC" w:cs="Arial Unicode MS" w:ascii="Georgia" w:hAnsi="Georgia"/>
-          <w:b w:val="false"/>
-          <w:bCs w:val="false"/>
-          <w:i/>
-          <w:iCs/>
-          <w:color w:val="auto"/>
-          <w:kern w:val="2"/>
-          <w:sz w:val="16"/>
-          <w:szCs w:val="16"/>
-          <w:u w:val="none"/>
-          <w:lang w:val="en-US" w:eastAsia="zh-CN" w:bidi="hi-IN"/>
-        </w:rPr>
-        <w:t>ns</w:t>
-        <w:tab/>
-      </w:r>
-      <w:r>
-        <w:rPr>
-          <w:rFonts w:eastAsia="Songti SC" w:cs="Arial Unicode MS" w:ascii="Georgia" w:hAnsi="Georgia"/>
-          <w:b w:val="false"/>
-          <w:bCs w:val="false"/>
-          <w:i w:val="false"/>
-          <w:iCs w:val="false"/>
-          <w:color w:val="auto"/>
-          <w:kern w:val="2"/>
-          <w:sz w:val="16"/>
-          <w:szCs w:val="16"/>
-          <w:u w:val="none"/>
-          <w:lang w:val="en-US" w:eastAsia="zh-CN" w:bidi="hi-IN"/>
-        </w:rPr>
-        <w:t xml:space="preserve">map </w:t>
-      </w:r>
-      <w:r>
-        <w:rPr>
-          <w:rFonts w:eastAsia="Songti SC" w:cs="Arial Unicode MS" w:ascii="Georgia" w:hAnsi="Georgia"/>
-          <w:b w:val="false"/>
-          <w:bCs w:val="false"/>
-          <w:i/>
-          <w:iCs/>
-          <w:color w:val="auto"/>
-          <w:kern w:val="2"/>
-          <w:sz w:val="16"/>
-          <w:szCs w:val="16"/>
-          <w:u w:val="none"/>
-          <w:lang w:val="en-US" w:eastAsia="zh-CN" w:bidi="hi-IN"/>
+          <w:rFonts w:ascii="Georgia" w:hAnsi="Georgia"/>
+          <w:i w:val="false"/>
+          <w:iCs w:val="false"/>
+          <w:sz w:val="16"/>
+          <w:szCs w:val="16"/>
+        </w:rPr>
+        <w:t>map</w:t>
+      </w:r>
+      <w:r>
+        <w:rPr>
+          <w:rFonts w:ascii="Georgia" w:hAnsi="Georgia"/>
+          <w:b w:val="false"/>
+          <w:i w:val="false"/>
+          <w:iCs w:val="false"/>
+          <w:sz w:val="16"/>
+          <w:szCs w:val="16"/>
+        </w:rPr>
+        <w:t xml:space="preserve"> </w:t>
+      </w:r>
+      <w:r>
+        <w:rPr>
+          <w:rFonts w:ascii="Georgia" w:hAnsi="Georgia"/>
+          <w:b w:val="false"/>
+          <w:i/>
+          <w:iCs/>
+          <w:sz w:val="16"/>
+          <w:szCs w:val="16"/>
         </w:rPr>
         <w:t>string</w:t>
       </w:r>
       <w:r>
         <w:rPr>
-          <w:rFonts w:eastAsia="Songti SC" w:cs="Arial Unicode MS" w:ascii="Georgia" w:hAnsi="Georgia"/>
-          <w:b w:val="false"/>
-          <w:bCs w:val="false"/>
-          <w:i w:val="false"/>
-          <w:iCs/>
-          <w:color w:val="auto"/>
-          <w:kern w:val="2"/>
-          <w:sz w:val="16"/>
-          <w:szCs w:val="16"/>
-          <w:u w:val="none"/>
-          <w:lang w:val="en-US" w:eastAsia="zh-CN" w:bidi="hi-IN"/>
-        </w:rPr>
-        <w:t xml:space="preserve"> </w:t>
-      </w:r>
-      <w:r>
-        <w:rPr>
-          <w:rFonts w:eastAsia="Songti SC" w:cs="Arial Unicode MS" w:ascii="Georgia" w:hAnsi="Georgia"/>
-          <w:b w:val="false"/>
-          <w:bCs w:val="false"/>
-          <w:i w:val="false"/>
-          <w:iCs w:val="false"/>
-          <w:color w:val="auto"/>
-          <w:kern w:val="2"/>
-          <w:sz w:val="16"/>
-          <w:szCs w:val="16"/>
-          <w:u w:val="none"/>
-          <w:lang w:val="en-US" w:eastAsia="zh-CN" w:bidi="hi-IN"/>
-        </w:rPr>
-        <w:t xml:space="preserve">to </w:t>
-        <w:tab/>
-        <w:tab/>
-        <w:tab/>
-        <w:tab/>
-        <w:tab/>
-      </w:r>
-      <w:r>
-        <w:rPr>
-          <w:rFonts w:eastAsia="Songti SC" w:cs="Arial Unicode MS" w:ascii="Georgia" w:hAnsi="Georgia"/>
-          <w:b w:val="false"/>
-          <w:bCs w:val="false"/>
-          <w:i/>
-          <w:iCs/>
-          <w:color w:val="auto"/>
-          <w:kern w:val="2"/>
-          <w:sz w:val="16"/>
-          <w:szCs w:val="16"/>
-          <w:u w:val="none"/>
-          <w:lang w:val="en-US" w:eastAsia="zh-CN" w:bidi="hi-IN"/>
-        </w:rPr>
-        <w:t>namespace</w:t>
-      </w:r>
-    </w:p>
-    <w:p>
-      <w:pPr>
-        <w:pStyle w:val="Normal"/>
-        <w:rPr>
-          <w:sz w:val="16"/>
-          <w:szCs w:val="16"/>
-        </w:rPr>
-      </w:pPr>
-      <w:r>
-        <w:rPr>
-          <w:b/>
-          <w:bCs/>
-          <w:i w:val="false"/>
-          <w:iCs w:val="false"/>
-          <w:sz w:val="16"/>
-          <w:szCs w:val="16"/>
-        </w:rPr>
-        <w:t xml:space="preserve">  </w:t>
-      </w:r>
-      <w:r>
-        <w:rPr>
-          <w:b/>
-          <w:bCs/>
-          <w:i/>
-          <w:iCs/>
-          <w:sz w:val="16"/>
-          <w:szCs w:val="16"/>
-        </w:rPr>
-        <w:t xml:space="preserve"> </w:t>
-      </w:r>
-      <w:r>
-        <w:rPr>
-          <w:rFonts w:ascii="Georgia" w:hAnsi="Georgia"/>
-          <w:b/>
-          <w:bCs/>
-          <w:i/>
-          <w:iCs/>
-          <w:sz w:val="16"/>
-          <w:szCs w:val="16"/>
-        </w:rPr>
-        <w:t>find</w:t>
-      </w:r>
-      <w:r>
-        <w:rPr>
-          <w:b w:val="false"/>
-          <w:i w:val="false"/>
-          <w:iCs/>
-          <w:sz w:val="16"/>
-          <w:szCs w:val="16"/>
-        </w:rPr>
-        <w:t xml:space="preserve"> </w:t>
-      </w:r>
-      <w:r>
-        <w:rPr>
-          <w:rFonts w:ascii="Georgia" w:hAnsi="Georgia"/>
-          <w:b w:val="false"/>
-          <w:i/>
-          <w:iCs/>
-          <w:sz w:val="16"/>
-          <w:szCs w:val="16"/>
-        </w:rPr>
-        <w:t>ns</w:t>
-      </w:r>
-      <w:r>
-        <w:rPr>
-          <w:rFonts w:ascii="Georgia" w:hAnsi="Georgia"/>
-          <w:b w:val="false"/>
-          <w:bCs w:val="false"/>
-          <w:i w:val="false"/>
-          <w:iCs w:val="false"/>
-          <w:sz w:val="16"/>
-          <w:szCs w:val="16"/>
-        </w:rPr>
-        <w:t xml:space="preserve"> </w:t>
-      </w:r>
-      <w:r>
-        <w:rPr>
-          <w:rFonts w:ascii="Georgia" w:hAnsi="Georgia"/>
-          <w:i/>
-          <w:iCs/>
-          <w:sz w:val="16"/>
-          <w:szCs w:val="16"/>
-        </w:rPr>
-        <w:t>string</w:t>
-      </w:r>
-      <w:r>
-        <w:rPr>
-          <w:rFonts w:ascii="Georgia" w:hAnsi="Georgia"/>
-          <w:b w:val="false"/>
-          <w:i w:val="false"/>
-          <w:iCs w:val="false"/>
-          <w:sz w:val="16"/>
-          <w:szCs w:val="16"/>
-        </w:rPr>
-        <w:t xml:space="preserve"> </w:t>
-        <w:tab/>
-        <w:tab/>
-      </w:r>
-      <w:r>
-        <w:rPr>
-          <w:rFonts w:eastAsia="Songti SC" w:cs="Arial Unicode MS" w:ascii="Georgia" w:hAnsi="Georgia"/>
-          <w:b w:val="false"/>
-          <w:bCs w:val="false"/>
-          <w:i/>
-          <w:iCs/>
-          <w:color w:val="auto"/>
-          <w:kern w:val="2"/>
-          <w:sz w:val="16"/>
-          <w:szCs w:val="16"/>
-          <w:u w:val="none"/>
-          <w:lang w:val="en-US" w:eastAsia="zh-CN" w:bidi="hi-IN"/>
+          <w:rFonts w:ascii="Georgia" w:hAnsi="Georgia"/>
+          <w:b w:val="false"/>
+          <w:i w:val="false"/>
+          <w:iCs/>
+          <w:sz w:val="16"/>
+          <w:szCs w:val="16"/>
+        </w:rPr>
+        <w:t xml:space="preserve"> </w:t>
+      </w:r>
+      <w:r>
+        <w:rPr>
+          <w:rFonts w:ascii="Georgia" w:hAnsi="Georgia"/>
+          <w:i w:val="false"/>
+          <w:iCs w:val="false"/>
+          <w:sz w:val="16"/>
+          <w:szCs w:val="16"/>
+        </w:rPr>
+        <w:t>to</w:t>
+      </w:r>
+      <w:r>
+        <w:rPr>
+          <w:rFonts w:ascii="Georgia" w:hAnsi="Georgia"/>
+          <w:b w:val="false"/>
+          <w:i w:val="false"/>
+          <w:iCs w:val="false"/>
+          <w:sz w:val="16"/>
+          <w:szCs w:val="16"/>
+        </w:rPr>
+        <w:t xml:space="preserve"> </w:t>
+        <w:tab/>
+        <w:tab/>
+        <w:tab/>
+        <w:tab/>
+        <w:tab/>
+      </w:r>
+      <w:r>
+        <w:rPr>
+          <w:rFonts w:ascii="Georgia" w:hAnsi="Georgia"/>
+          <w:i/>
+          <w:iCs/>
+          <w:sz w:val="16"/>
+          <w:szCs w:val="16"/>
         </w:rPr>
         <w:t>symbol</w:t>
-        <w:tab/>
-      </w:r>
-      <w:r>
-        <w:rPr>
-          <w:rFonts w:ascii="Georgia" w:hAnsi="Georgia"/>
-          <w:i w:val="false"/>
-          <w:iCs w:val="false"/>
-          <w:sz w:val="16"/>
-          <w:szCs w:val="16"/>
-        </w:rPr>
-        <w:t>map</w:t>
-      </w:r>
-      <w:r>
-        <w:rPr>
-          <w:rFonts w:ascii="Georgia" w:hAnsi="Georgia"/>
-          <w:b w:val="false"/>
-          <w:i w:val="false"/>
-          <w:iCs w:val="false"/>
-          <w:sz w:val="16"/>
-          <w:szCs w:val="16"/>
-        </w:rPr>
-        <w:t xml:space="preserve"> </w:t>
-      </w:r>
-      <w:r>
-        <w:rPr>
-          <w:rFonts w:ascii="Georgia" w:hAnsi="Georgia"/>
-          <w:b w:val="false"/>
-          <w:i/>
-          <w:iCs/>
-          <w:sz w:val="16"/>
-          <w:szCs w:val="16"/>
-        </w:rPr>
-        <w:t>string</w:t>
-      </w:r>
-      <w:r>
-        <w:rPr>
-          <w:rFonts w:ascii="Georgia" w:hAnsi="Georgia"/>
-          <w:b w:val="false"/>
-          <w:i w:val="false"/>
-          <w:iCs/>
-          <w:sz w:val="16"/>
-          <w:szCs w:val="16"/>
-        </w:rPr>
-        <w:t xml:space="preserve"> </w:t>
-      </w:r>
-      <w:r>
-        <w:rPr>
-          <w:rFonts w:ascii="Georgia" w:hAnsi="Georgia"/>
-          <w:i w:val="false"/>
-          <w:iCs w:val="false"/>
-          <w:sz w:val="16"/>
-          <w:szCs w:val="16"/>
-        </w:rPr>
-        <w:t>to</w:t>
-      </w:r>
-      <w:r>
-        <w:rPr>
-          <w:rFonts w:ascii="Georgia" w:hAnsi="Georgia"/>
-          <w:b w:val="false"/>
-          <w:i w:val="false"/>
-          <w:iCs w:val="false"/>
-          <w:sz w:val="16"/>
-          <w:szCs w:val="16"/>
-        </w:rPr>
-        <w:t xml:space="preserve"> </w:t>
-        <w:tab/>
-        <w:tab/>
-        <w:tab/>
-        <w:tab/>
-        <w:tab/>
-      </w:r>
-      <w:r>
-        <w:rPr>
-          <w:rFonts w:ascii="Georgia" w:hAnsi="Georgia"/>
-          <w:i/>
-          <w:iCs/>
-          <w:sz w:val="16"/>
-          <w:szCs w:val="16"/>
-        </w:rPr>
-        <w:t>symbol</w:t>
-      </w:r>
-    </w:p>
-    <w:p>
-      <w:pPr>
-        <w:pStyle w:val="Normal"/>
-        <w:rPr>
-          <w:rFonts w:ascii="Georgia" w:hAnsi="Georgia"/>
-          <w:sz w:val="12"/>
-          <w:szCs w:val="12"/>
-        </w:rPr>
-      </w:pPr>
-      <w:r>
-        <w:rPr>
-          <w:rFonts w:ascii="Georgia" w:hAnsi="Georgia"/>
+      </w:r>
+    </w:p>
+    <w:p>
+      <w:pPr>
+        <w:pStyle w:val="Normal"/>
+        <w:rPr>
+          <w:sz w:val="12"/>
+          <w:szCs w:val="12"/>
+        </w:rPr>
+      </w:pPr>
+      <w:r>
+        <w:rPr>
           <w:sz w:val="12"/>
           <w:szCs w:val="12"/>
         </w:rPr>
@@ -10901,14 +11305,16 @@
       <w:pPr>
         <w:pStyle w:val="Normal"/>
         <w:rPr>
-          <w:sz w:val="16"/>
-          <w:szCs w:val="16"/>
-        </w:rPr>
-      </w:pPr>
-      <w:r>
-        <w:rPr>
-          <w:sz w:val="16"/>
-          <w:szCs w:val="16"/>
+          <w:rFonts w:ascii="Georgia" w:hAnsi="Georgia"/>
+          <w:sz w:val="12"/>
+          <w:szCs w:val="12"/>
+        </w:rPr>
+      </w:pPr>
+      <w:r>
+        <w:rPr>
+          <w:rFonts w:ascii="Georgia" w:hAnsi="Georgia"/>
+          <w:sz w:val="12"/>
+          <w:szCs w:val="12"/>
         </w:rPr>
       </w:r>
     </w:p>
@@ -13108,141 +13514,6 @@
           <w:szCs w:val="16"/>
         </w:rPr>
         <w:t>write with escape</w:t>
-      </w:r>
-    </w:p>
-    <w:p>
-      <w:pPr>
-        <w:pStyle w:val="Normal"/>
-        <w:rPr>
-          <w:sz w:val="12"/>
-          <w:szCs w:val="12"/>
-        </w:rPr>
-      </w:pPr>
-      <w:r>
-        <w:rPr>
-          <w:sz w:val="12"/>
-          <w:szCs w:val="12"/>
-        </w:rPr>
-      </w:r>
-    </w:p>
-    <w:p>
-      <w:pPr>
-        <w:pStyle w:val="Normal"/>
-        <w:rPr>
-          <w:rFonts w:ascii="Georgia" w:hAnsi="Georgia"/>
-          <w:b/>
-          <w:bCs/>
-          <w:i/>
-          <w:i/>
-          <w:iCs/>
-          <w:color w:val="000000"/>
-          <w:sz w:val="16"/>
-          <w:szCs w:val="16"/>
-          <w:shd w:fill="333333" w:val="clear"/>
-        </w:rPr>
-      </w:pPr>
-      <w:r>
-        <w:rPr>
-          <w:rFonts w:ascii="Georgia" w:hAnsi="Georgia"/>
-          <w:b/>
-          <w:bCs/>
-          <w:i/>
-          <w:iCs/>
-          <w:color w:val="000000"/>
-          <w:sz w:val="16"/>
-          <w:szCs w:val="16"/>
-          <w:shd w:fill="333333" w:val="clear"/>
-        </w:rPr>
-      </w:r>
-    </w:p>
-    <w:p>
-      <w:pPr>
-        <w:pStyle w:val="Normal"/>
-        <w:rPr>
-          <w:sz w:val="16"/>
-          <w:szCs w:val="16"/>
-        </w:rPr>
-      </w:pPr>
-      <w:r>
-        <w:rPr>
-          <w:sz w:val="16"/>
-          <w:szCs w:val="16"/>
-        </w:rPr>
-      </w:r>
-    </w:p>
-    <w:p>
-      <w:pPr>
-        <w:pStyle w:val="Normal"/>
-        <w:rPr>
-          <w:sz w:val="16"/>
-          <w:szCs w:val="16"/>
-        </w:rPr>
-      </w:pPr>
-      <w:r>
-        <w:rPr>
-          <w:sz w:val="16"/>
-          <w:szCs w:val="16"/>
-        </w:rPr>
-      </w:r>
-    </w:p>
-    <w:p>
-      <w:pPr>
-        <w:pStyle w:val="Normal"/>
-        <w:rPr>
-          <w:sz w:val="16"/>
-          <w:szCs w:val="16"/>
-        </w:rPr>
-      </w:pPr>
-      <w:r>
-        <w:rPr>
-          <w:sz w:val="16"/>
-          <w:szCs w:val="16"/>
-        </w:rPr>
-      </w:r>
-    </w:p>
-    <w:p>
-      <w:pPr>
-        <w:pStyle w:val="Normal"/>
-        <w:rPr>
-          <w:sz w:val="16"/>
-          <w:szCs w:val="16"/>
-        </w:rPr>
-      </w:pPr>
-      <w:r>
-        <w:rPr>
-          <w:sz w:val="16"/>
-          <w:szCs w:val="16"/>
-        </w:rPr>
-      </w:r>
-    </w:p>
-    <w:p>
-      <w:pPr>
-        <w:pStyle w:val="Normal"/>
-        <w:rPr>
-          <w:sz w:val="16"/>
-          <w:szCs w:val="16"/>
-        </w:rPr>
-      </w:pPr>
-      <w:r>
-        <w:rPr>
-          <w:sz w:val="16"/>
-          <w:szCs w:val="16"/>
-        </w:rPr>
-      </w:r>
-    </w:p>
-    <w:p>
-      <w:pPr>
-        <w:pStyle w:val="Normal"/>
-        <w:rPr>
-          <w:sz w:val="16"/>
-          <w:szCs w:val="16"/>
-        </w:rPr>
-      </w:pPr>
-      <w:r>
-        <w:rPr>
-          <w:sz w:val="16"/>
-          <w:szCs w:val="16"/>
-        </w:rPr>
       </w:r>
     </w:p>
     <w:p>
@@ -13311,6 +13582,62 @@
             </w:pict>
           </mc:Fallback>
         </mc:AlternateContent>
+        <mc:AlternateContent>
+          <mc:Choice Requires="wps">
+            <w:drawing>
+              <wp:anchor behindDoc="0" distT="635" distB="635" distL="635" distR="635" simplePos="0" locked="0" layoutInCell="1" allowOverlap="1" relativeHeight="6">
+                <wp:simplePos x="0" y="0"/>
+                <wp:positionH relativeFrom="column">
+                  <wp:posOffset>-2540</wp:posOffset>
+                </wp:positionH>
+                <wp:positionV relativeFrom="paragraph">
+                  <wp:posOffset>-7620</wp:posOffset>
+                </wp:positionV>
+                <wp:extent cx="635" cy="6277610"/>
+                <wp:effectExtent l="635" t="635" r="635" b="635"/>
+                <wp:wrapNone/>
+                <wp:docPr id="4" name="Vertical line 1"/>
+                <a:graphic xmlns:a="http://schemas.openxmlformats.org/drawingml/2006/main">
+                  <a:graphicData uri="http://schemas.microsoft.com/office/word/2010/wordprocessingShape">
+                    <wps:wsp>
+                      <wps:cNvSpPr/>
+                      <wps:spPr>
+                        <a:xfrm>
+                          <a:off x="0" y="0"/>
+                          <a:ext cx="720" cy="6277680"/>
+                        </a:xfrm>
+                        <a:prstGeom prst="line">
+                          <a:avLst/>
+                        </a:prstGeom>
+                        <a:ln w="0">
+                          <a:solidFill>
+                            <a:srgbClr val="000000"/>
+                          </a:solidFill>
+                        </a:ln>
+                      </wps:spPr>
+                      <wps:style>
+                        <a:lnRef idx="0"/>
+                        <a:fillRef idx="0"/>
+                        <a:effectRef idx="0"/>
+                        <a:fontRef idx="minor"/>
+                      </wps:style>
+                      <wps:bodyPr/>
+                    </wps:wsp>
+                  </a:graphicData>
+                </a:graphic>
+              </wp:anchor>
+            </w:drawing>
+          </mc:Choice>
+          <mc:Fallback>
+            <w:pict>
+              <v:line id="shape_0" from="-0.2pt,-0.6pt" to="-0.2pt,493.65pt" ID="Vertical line 1" stroked="t" o:allowincell="f" style="position:absolute">
+                <v:stroke color="black" joinstyle="round" endcap="flat"/>
+                <v:fill o:detectmouseclick="t" on="false"/>
+                <w10:wrap type="none"/>
+              </v:line>
+            </w:pict>
+          </mc:Fallback>
+        </mc:AlternateContent>
       </w:r>
       <w:r>
         <w:rPr>
@@ -14523,17 +14850,7 @@
           <w:sz w:val="14"/>
           <w:szCs w:val="14"/>
         </w:rPr>
-        <w:t>feature</w:t>
-      </w:r>
-      <w:r>
-        <w:rPr>
-          <w:rFonts w:ascii="Georgia" w:hAnsi="Georgia"/>
-          <w:b/>
-          <w:bCs/>
-          <w:sz w:val="14"/>
-          <w:szCs w:val="14"/>
-        </w:rPr>
-        <w:t>/core</w:t>
+        <w:t>feature/core</w:t>
       </w:r>
       <w:r>
         <w:rPr>
@@ -15149,19 +15466,7 @@
           <w:sz w:val="14"/>
           <w:szCs w:val="14"/>
         </w:rPr>
-        <w:t>feature</w:t>
-      </w:r>
-      <w:r>
-        <w:rPr>
-          <w:rFonts w:ascii="Georgia" w:hAnsi="Georgia"/>
-          <w:b/>
-          <w:bCs/>
-          <w:i w:val="false"/>
-          <w:iCs w:val="false"/>
-          <w:sz w:val="14"/>
-          <w:szCs w:val="14"/>
-        </w:rPr>
-        <w:t>/env</w:t>
+        <w:t>feature/env</w:t>
       </w:r>
       <w:r>
         <w:rPr>
@@ -15884,11 +16189,10 @@
         <w:t>uname</w:t>
         <w:tab/>
         <w:tab/>
-        <w:tab/>
-      </w:r>
-      <w:r>
-        <w:rPr>
-          <w:rFonts w:ascii="Georgia" w:hAnsi="Georgia"/>
+      </w:r>
+      <w:r>
+        <w:rPr>
+          <w:rFonts w:ascii="Andale Mono" w:hAnsi="Andale Mono"/>
           <w:b w:val="false"/>
           <w:bCs w:val="false"/>
           <w:i w:val="false"/>
@@ -15896,70 +16200,70 @@
           <w:sz w:val="14"/>
           <w:szCs w:val="14"/>
         </w:rPr>
-        <w:t>system info</w:t>
-      </w:r>
-    </w:p>
-    <w:p>
-      <w:pPr>
-        <w:pStyle w:val="Normal"/>
-        <w:rPr/>
-      </w:pPr>
-      <w:r>
-        <w:rPr>
-          <w:rFonts w:ascii="Georgia" w:hAnsi="Georgia"/>
-          <w:b/>
-          <w:bCs/>
+        <w:t>:t</w:t>
+      </w:r>
+      <w:r>
+        <w:rPr>
+          <w:rFonts w:ascii="Georgia" w:hAnsi="Georgia"/>
+          <w:b/>
+          <w:bCs/>
+          <w:i/>
+          <w:iCs/>
           <w:sz w:val="14"/>
           <w:szCs w:val="14"/>
         </w:rPr>
-        <w:t xml:space="preserve">   </w:t>
-      </w:r>
-      <w:r>
-        <w:rPr>
-          <w:rFonts w:ascii="Georgia" w:hAnsi="Georgia"/>
-          <w:b/>
-          <w:bCs/>
+        <w:tab/>
+      </w:r>
+      <w:r>
+        <w:rPr>
+          <w:rFonts w:ascii="Georgia" w:hAnsi="Georgia"/>
+          <w:b w:val="false"/>
+          <w:bCs w:val="false"/>
+          <w:i w:val="false"/>
+          <w:iCs w:val="false"/>
           <w:sz w:val="14"/>
           <w:szCs w:val="14"/>
         </w:rPr>
-        <w:tab/>
-        <w:tab/>
-      </w:r>
-      <w:r>
-        <w:rPr>
-          <w:rFonts w:ascii="Georgia" w:hAnsi="Georgia"/>
-          <w:b/>
-          <w:bCs/>
-          <w:i/>
-          <w:iCs/>
+        <w:t>system info</w:t>
+      </w:r>
+    </w:p>
+    <w:p>
+      <w:pPr>
+        <w:pStyle w:val="Normal"/>
+        <w:rPr/>
+      </w:pPr>
+      <w:r>
+        <w:rPr>
+          <w:rFonts w:ascii="Georgia" w:hAnsi="Georgia"/>
+          <w:b/>
+          <w:bCs/>
           <w:sz w:val="14"/>
           <w:szCs w:val="14"/>
         </w:rPr>
-        <w:t xml:space="preserve">shell </w:t>
-      </w:r>
-      <w:r>
-        <w:rPr>
-          <w:rFonts w:ascii="Georgia" w:hAnsi="Georgia"/>
-          <w:b w:val="false"/>
-          <w:bCs w:val="false"/>
-          <w:i/>
-          <w:iCs/>
+        <w:t xml:space="preserve">   </w:t>
+      </w:r>
+      <w:r>
+        <w:rPr>
+          <w:rFonts w:ascii="Georgia" w:hAnsi="Georgia"/>
+          <w:b/>
+          <w:bCs/>
           <w:sz w:val="14"/>
           <w:szCs w:val="14"/>
         </w:rPr>
-        <w:t>string list</w:t>
-      </w:r>
-      <w:r>
-        <w:rPr>
-          <w:rFonts w:ascii="Georgia" w:hAnsi="Georgia"/>
-          <w:b w:val="false"/>
-          <w:bCs w:val="false"/>
-          <w:i w:val="false"/>
-          <w:iCs w:val="false"/>
+        <w:tab/>
+        <w:tab/>
+      </w:r>
+      <w:r>
+        <w:rPr>
+          <w:rFonts w:ascii="Georgia" w:hAnsi="Georgia"/>
+          <w:b/>
+          <w:bCs/>
+          <w:i/>
+          <w:iCs/>
           <w:sz w:val="14"/>
           <w:szCs w:val="14"/>
         </w:rPr>
-        <w:tab/>
+        <w:t xml:space="preserve">shell </w:t>
       </w:r>
       <w:r>
         <w:rPr>
@@ -15971,8 +16275,7 @@
           <w:sz w:val="14"/>
           <w:szCs w:val="14"/>
         </w:rPr>
-        <w:t>fixnum</w:t>
-        <w:tab/>
+        <w:t>string list</w:t>
       </w:r>
       <w:r>
         <w:rPr>
@@ -15984,7 +16287,7 @@
           <w:sz w:val="14"/>
           <w:szCs w:val="14"/>
         </w:rPr>
-        <w:t>shell</w:t>
+        <w:tab/>
       </w:r>
       <w:r>
         <w:rPr>
@@ -15996,7 +16299,8 @@
           <w:sz w:val="14"/>
           <w:szCs w:val="14"/>
         </w:rPr>
-        <w:t xml:space="preserve"> </w:t>
+        <w:t>fixnum</w:t>
+        <w:tab/>
       </w:r>
       <w:r>
         <w:rPr>
@@ -16008,40 +16312,31 @@
           <w:sz w:val="14"/>
           <w:szCs w:val="14"/>
         </w:rPr>
-        <w:t>command</w:t>
-      </w:r>
-    </w:p>
-    <w:p>
-      <w:pPr>
-        <w:pStyle w:val="Normal"/>
-        <w:rPr/>
-      </w:pPr>
-      <w:r>
-        <w:rPr>
-          <w:rFonts w:ascii="Georgia" w:hAnsi="Georgia"/>
-          <w:b/>
-          <w:bCs/>
+        <w:t>shell</w:t>
+      </w:r>
+      <w:r>
+        <w:rPr>
+          <w:rFonts w:ascii="Georgia" w:hAnsi="Georgia"/>
+          <w:b w:val="false"/>
+          <w:bCs w:val="false"/>
           <w:i/>
           <w:iCs/>
           <w:sz w:val="14"/>
           <w:szCs w:val="14"/>
         </w:rPr>
-        <w:tab/>
-        <w:tab/>
-        <w:t xml:space="preserve">exit </w:t>
-      </w:r>
-      <w:r>
-        <w:rPr>
-          <w:rFonts w:ascii="Georgia" w:hAnsi="Georgia"/>
-          <w:b w:val="false"/>
-          <w:bCs w:val="false"/>
-          <w:i/>
-          <w:iCs/>
+        <w:t xml:space="preserve"> </w:t>
+      </w:r>
+      <w:r>
+        <w:rPr>
+          <w:rFonts w:ascii="Georgia" w:hAnsi="Georgia"/>
+          <w:b w:val="false"/>
+          <w:bCs w:val="false"/>
+          <w:i w:val="false"/>
+          <w:iCs w:val="false"/>
           <w:sz w:val="14"/>
           <w:szCs w:val="14"/>
         </w:rPr>
-        <w:t>fixnum</w:t>
-        <w:tab/>
+        <w:t>command</w:t>
       </w:r>
     </w:p>
     <w:p>
@@ -16054,43 +16349,91 @@
           <w:rFonts w:ascii="Georgia" w:hAnsi="Georgia"/>
           <w:b/>
           <w:bCs/>
+          <w:i/>
+          <w:iCs/>
           <w:sz w:val="14"/>
           <w:szCs w:val="14"/>
         </w:rPr>
-        <w:t xml:space="preserve">   </w:t>
-      </w:r>
-      <w:r>
-        <w:rPr>
-          <w:rFonts w:ascii="Georgia" w:hAnsi="Georgia"/>
-          <w:b/>
-          <w:bCs/>
+        <w:tab/>
+        <w:tab/>
+        <w:t xml:space="preserve">exit </w:t>
+      </w:r>
+      <w:r>
+        <w:rPr>
+          <w:rFonts w:ascii="Georgia" w:hAnsi="Georgia"/>
+          <w:b w:val="false"/>
+          <w:bCs w:val="false"/>
+          <w:i/>
+          <w:iCs/>
           <w:sz w:val="14"/>
           <w:szCs w:val="14"/>
         </w:rPr>
-        <w:tab/>
-        <w:tab/>
-      </w:r>
-      <w:r>
-        <w:rPr>
-          <w:rFonts w:ascii="Georgia" w:hAnsi="Georgia"/>
-          <w:b/>
-          <w:bCs/>
-          <w:i/>
-          <w:iCs/>
+        <w:t>fixnum</w:t>
+        <w:tab/>
+      </w:r>
+    </w:p>
+    <w:p>
+      <w:pPr>
+        <w:pStyle w:val="Normal"/>
+        <w:rPr/>
+      </w:pPr>
+      <w:r>
+        <w:rPr>
+          <w:rFonts w:ascii="Georgia" w:hAnsi="Georgia"/>
+          <w:b/>
+          <w:bCs/>
           <w:sz w:val="14"/>
           <w:szCs w:val="14"/>
         </w:rPr>
-        <w:t>sysinfo</w:t>
-      </w:r>
-      <w:r>
-        <w:rPr>
-          <w:rFonts w:ascii="Georgia" w:hAnsi="Georgia"/>
+        <w:t xml:space="preserve">   </w:t>
+      </w:r>
+      <w:r>
+        <w:rPr>
+          <w:rFonts w:ascii="Georgia" w:hAnsi="Georgia"/>
+          <w:b/>
+          <w:bCs/>
           <w:sz w:val="14"/>
           <w:szCs w:val="14"/>
         </w:rPr>
-        <w:t xml:space="preserve"> </w:t>
-        <w:tab/>
-        <w:tab/>
+        <w:tab/>
+        <w:tab/>
+      </w:r>
+      <w:r>
+        <w:rPr>
+          <w:rFonts w:ascii="Georgia" w:hAnsi="Georgia"/>
+          <w:b/>
+          <w:bCs/>
+          <w:i/>
+          <w:iCs/>
+          <w:sz w:val="14"/>
+          <w:szCs w:val="14"/>
+        </w:rPr>
+        <w:t>sysinfo</w:t>
+      </w:r>
+      <w:r>
+        <w:rPr>
+          <w:rFonts w:ascii="Georgia" w:hAnsi="Georgia"/>
+          <w:sz w:val="14"/>
+          <w:szCs w:val="14"/>
+        </w:rPr>
+        <w:t xml:space="preserve"> </w:t>
+        <w:tab/>
+        <w:tab/>
+      </w:r>
+      <w:r>
+        <w:rPr>
+          <w:rFonts w:ascii="Andale Mono" w:hAnsi="Andale Mono"/>
+          <w:sz w:val="14"/>
+          <w:szCs w:val="14"/>
+        </w:rPr>
+        <w:t>:t</w:t>
+      </w:r>
+      <w:r>
+        <w:rPr>
+          <w:rFonts w:ascii="Georgia" w:hAnsi="Georgia"/>
+          <w:sz w:val="14"/>
+          <w:szCs w:val="14"/>
+        </w:rPr>
         <w:tab/>
         <w:t>not on macOS</w:t>
       </w:r>
@@ -16745,7 +17088,7 @@
                 <wp:extent cx="0" cy="6254750"/>
                 <wp:effectExtent l="635" t="635" r="635" b="635"/>
                 <wp:wrapNone/>
-                <wp:docPr id="4" name="Vertical line 3"/>
+                <wp:docPr id="5" name="Vertical line 3"/>
                 <a:graphic xmlns:a="http://schemas.openxmlformats.org/drawingml/2006/main">
                   <a:graphicData uri="http://schemas.microsoft.com/office/word/2010/wordprocessingShape">
                     <wps:wsp>
@@ -18772,7 +19115,7 @@
           <w:u w:val="none"/>
           <w:shd w:fill="333333" w:val="clear"/>
         </w:rPr>
-        <w:t xml:space="preserve">                                    </w:t>
+        <w:t xml:space="preserve"> Syntax                        </w:t>
       </w:r>
       <w:r>
         <w:rPr>
@@ -19843,6 +20186,300 @@
         <w:pStyle w:val="Normal"/>
         <w:ind w:hanging="0" w:start="0"/>
         <w:rPr>
+          <w:rFonts w:ascii="Andale Mono" w:hAnsi="Andale Mono"/>
+          <w:color w:val="auto"/>
+          <w:sz w:val="12"/>
+          <w:szCs w:val="12"/>
+        </w:rPr>
+      </w:pPr>
+      <w:r>
+        <w:rPr>
+          <w:rFonts w:ascii="Andale Mono" w:hAnsi="Andale Mono"/>
+          <w:color w:val="auto"/>
+          <w:sz w:val="12"/>
+          <w:szCs w:val="12"/>
+        </w:rPr>
+      </w:r>
+    </w:p>
+    <w:p>
+      <w:pPr>
+        <w:pStyle w:val="Normal"/>
+        <w:ind w:hanging="0" w:start="0"/>
+        <w:rPr>
+          <w:color w:val="auto"/>
+        </w:rPr>
+      </w:pPr>
+      <w:r>
+        <w:rPr>
+          <w:rFonts w:ascii="Georgia" w:hAnsi="Georgia"/>
+          <w:b w:val="false"/>
+          <w:bCs w:val="false"/>
+          <w:i w:val="false"/>
+          <w:iCs w:val="false"/>
+          <w:caps w:val="false"/>
+          <w:smallCaps w:val="false"/>
+          <w:color w:val="auto"/>
+          <w:spacing w:val="0"/>
+          <w:sz w:val="16"/>
+          <w:szCs w:val="16"/>
+        </w:rPr>
+        <w:t xml:space="preserve">   </w:t>
+      </w:r>
+      <w:r>
+        <w:rPr>
+          <w:rFonts w:ascii="Georgia" w:hAnsi="Georgia"/>
+          <w:b w:val="false"/>
+          <w:bCs w:val="false"/>
+          <w:i/>
+          <w:iCs/>
+          <w:caps w:val="false"/>
+          <w:smallCaps w:val="false"/>
+          <w:color w:val="auto"/>
+          <w:spacing w:val="0"/>
+          <w:sz w:val="16"/>
+          <w:szCs w:val="16"/>
+        </w:rPr>
+        <w:t>ns:name</w:t>
+        <w:tab/>
+        <w:tab/>
+      </w:r>
+      <w:r>
+        <w:rPr>
+          <w:rFonts w:ascii="Georgia" w:hAnsi="Georgia"/>
+          <w:b w:val="false"/>
+          <w:bCs w:val="false"/>
+          <w:i w:val="false"/>
+          <w:iCs w:val="false"/>
+          <w:caps w:val="false"/>
+          <w:smallCaps w:val="false"/>
+          <w:color w:val="auto"/>
+          <w:spacing w:val="0"/>
+          <w:sz w:val="16"/>
+          <w:szCs w:val="16"/>
+        </w:rPr>
+        <w:t>qualified</w:t>
+      </w:r>
+      <w:r>
+        <w:rPr>
+          <w:rFonts w:ascii="Georgia" w:hAnsi="Georgia"/>
+          <w:b w:val="false"/>
+          <w:bCs w:val="false"/>
+          <w:i/>
+          <w:iCs/>
+          <w:caps w:val="false"/>
+          <w:smallCaps w:val="false"/>
+          <w:color w:val="auto"/>
+          <w:spacing w:val="0"/>
+          <w:sz w:val="16"/>
+          <w:szCs w:val="16"/>
+        </w:rPr>
+        <w:t xml:space="preserve"> symbol, </w:t>
+      </w:r>
+      <w:r>
+        <w:rPr>
+          <w:rFonts w:ascii="Georgia" w:hAnsi="Georgia"/>
+          <w:b w:val="false"/>
+          <w:bCs w:val="false"/>
+          <w:i w:val="false"/>
+          <w:iCs w:val="false"/>
+          <w:caps w:val="false"/>
+          <w:smallCaps w:val="false"/>
+          <w:color w:val="auto"/>
+          <w:spacing w:val="0"/>
+          <w:sz w:val="16"/>
+          <w:szCs w:val="16"/>
+        </w:rPr>
+        <w:t>where</w:t>
+      </w:r>
+      <w:r>
+        <w:rPr>
+          <w:rFonts w:ascii="Georgia" w:hAnsi="Georgia"/>
+          <w:b w:val="false"/>
+          <w:bCs w:val="false"/>
+          <w:i/>
+          <w:iCs/>
+          <w:caps w:val="false"/>
+          <w:smallCaps w:val="false"/>
+          <w:color w:val="auto"/>
+          <w:spacing w:val="0"/>
+          <w:sz w:val="16"/>
+          <w:szCs w:val="16"/>
+        </w:rPr>
+        <w:t xml:space="preserve"> ns </w:t>
+      </w:r>
+      <w:r>
+        <w:rPr>
+          <w:rFonts w:ascii="Georgia" w:hAnsi="Georgia"/>
+          <w:b w:val="false"/>
+          <w:bCs w:val="false"/>
+          <w:i w:val="false"/>
+          <w:iCs w:val="false"/>
+          <w:caps w:val="false"/>
+          <w:smallCaps w:val="false"/>
+          <w:color w:val="auto"/>
+          <w:spacing w:val="0"/>
+          <w:sz w:val="16"/>
+          <w:szCs w:val="16"/>
+        </w:rPr>
+        <w:t>and</w:t>
+      </w:r>
+    </w:p>
+    <w:p>
+      <w:pPr>
+        <w:pStyle w:val="Normal"/>
+        <w:ind w:hanging="0" w:start="0"/>
+        <w:rPr>
+          <w:color w:val="auto"/>
+        </w:rPr>
+      </w:pPr>
+      <w:r>
+        <w:rPr>
+          <w:rFonts w:ascii="Georgia" w:hAnsi="Georgia"/>
+          <w:b w:val="false"/>
+          <w:bCs w:val="false"/>
+          <w:i w:val="false"/>
+          <w:iCs w:val="false"/>
+          <w:caps w:val="false"/>
+          <w:smallCaps w:val="false"/>
+          <w:color w:val="auto"/>
+          <w:spacing w:val="0"/>
+          <w:sz w:val="16"/>
+          <w:szCs w:val="16"/>
+        </w:rPr>
+        <w:tab/>
+        <w:tab/>
+        <w:tab/>
+      </w:r>
+      <w:r>
+        <w:rPr>
+          <w:rFonts w:ascii="Georgia" w:hAnsi="Georgia"/>
+          <w:b w:val="false"/>
+          <w:bCs w:val="false"/>
+          <w:i/>
+          <w:iCs/>
+          <w:caps w:val="false"/>
+          <w:smallCaps w:val="false"/>
+          <w:color w:val="auto"/>
+          <w:spacing w:val="0"/>
+          <w:sz w:val="16"/>
+          <w:szCs w:val="16"/>
+        </w:rPr>
+        <w:t xml:space="preserve">name </w:t>
+      </w:r>
+      <w:r>
+        <w:rPr>
+          <w:rFonts w:ascii="Georgia" w:hAnsi="Georgia"/>
+          <w:b w:val="false"/>
+          <w:bCs w:val="false"/>
+          <w:i w:val="false"/>
+          <w:iCs w:val="false"/>
+          <w:caps w:val="false"/>
+          <w:smallCaps w:val="false"/>
+          <w:color w:val="auto"/>
+          <w:spacing w:val="0"/>
+          <w:sz w:val="16"/>
+          <w:szCs w:val="16"/>
+        </w:rPr>
+        <w:t xml:space="preserve">are </w:t>
+      </w:r>
+      <w:r>
+        <w:rPr>
+          <w:rFonts w:ascii="Georgia" w:hAnsi="Georgia"/>
+          <w:b w:val="false"/>
+          <w:bCs w:val="false"/>
+          <w:i/>
+          <w:iCs/>
+          <w:caps w:val="false"/>
+          <w:smallCaps w:val="false"/>
+          <w:color w:val="auto"/>
+          <w:spacing w:val="0"/>
+          <w:sz w:val="16"/>
+          <w:szCs w:val="16"/>
+        </w:rPr>
+        <w:t>symbol constituents</w:t>
+      </w:r>
+    </w:p>
+    <w:p>
+      <w:pPr>
+        <w:pStyle w:val="Normal"/>
+        <w:ind w:hanging="0" w:start="0"/>
+        <w:rPr>
+          <w:color w:val="auto"/>
+        </w:rPr>
+      </w:pPr>
+      <w:r>
+        <w:rPr>
+          <w:rFonts w:ascii="Georgia" w:hAnsi="Georgia"/>
+          <w:b w:val="false"/>
+          <w:bCs w:val="false"/>
+          <w:i/>
+          <w:iCs/>
+          <w:caps w:val="false"/>
+          <w:smallCaps w:val="false"/>
+          <w:color w:val="auto"/>
+          <w:spacing w:val="0"/>
+          <w:sz w:val="16"/>
+          <w:szCs w:val="16"/>
+        </w:rPr>
+        <w:t xml:space="preserve">   </w:t>
+      </w:r>
+      <w:r>
+        <w:rPr>
+          <w:rFonts w:ascii="Georgia" w:hAnsi="Georgia"/>
+          <w:b w:val="false"/>
+          <w:bCs w:val="false"/>
+          <w:i/>
+          <w:iCs/>
+          <w:caps w:val="false"/>
+          <w:smallCaps w:val="false"/>
+          <w:color w:val="auto"/>
+          <w:spacing w:val="0"/>
+          <w:sz w:val="16"/>
+          <w:szCs w:val="16"/>
+        </w:rPr>
+        <w:t>name</w:t>
+        <w:tab/>
+        <w:tab/>
+        <w:tab/>
+      </w:r>
+      <w:r>
+        <w:rPr>
+          <w:rFonts w:ascii="Georgia" w:hAnsi="Georgia"/>
+          <w:b w:val="false"/>
+          <w:bCs w:val="false"/>
+          <w:i w:val="false"/>
+          <w:iCs w:val="false"/>
+          <w:caps w:val="false"/>
+          <w:smallCaps w:val="false"/>
+          <w:color w:val="auto"/>
+          <w:spacing w:val="0"/>
+          <w:sz w:val="16"/>
+          <w:szCs w:val="16"/>
+        </w:rPr>
+        <w:t>lexical</w:t>
+      </w:r>
+      <w:r>
+        <w:rPr>
+          <w:rFonts w:ascii="Georgia" w:hAnsi="Georgia"/>
+          <w:b w:val="false"/>
+          <w:bCs w:val="false"/>
+          <w:i/>
+          <w:iCs/>
+          <w:caps w:val="false"/>
+          <w:smallCaps w:val="false"/>
+          <w:color w:val="auto"/>
+          <w:spacing w:val="0"/>
+          <w:sz w:val="16"/>
+          <w:szCs w:val="16"/>
+        </w:rPr>
+        <w:t xml:space="preserve"> symbol</w:t>
+      </w:r>
+    </w:p>
+    <w:p>
+      <w:pPr>
+        <w:pStyle w:val="Normal"/>
+        <w:ind w:hanging="0" w:start="0"/>
+        <w:rPr>
           <w:rFonts w:ascii="Georgia" w:hAnsi="Georgia"/>
           <w:b w:val="false"/>
           <w:bCs w:val="false"/>
@@ -20283,7 +20920,7 @@
           <w:sz w:val="16"/>
           <w:szCs w:val="16"/>
         </w:rPr>
-        <w:t>#:</w:t>
+        <w:t>#:…</w:t>
         <w:tab/>
       </w:r>
       <w:r>
@@ -20578,8 +21215,8 @@
           <w:rFonts w:ascii="Georgia" w:hAnsi="Georgia"/>
           <w:b w:val="false"/>
           <w:bCs w:val="false"/>
-          <w:i w:val="false"/>
-          <w:iCs w:val="false"/>
+          <w:i/>
+          <w:iCs/>
           <w:caps w:val="false"/>
           <w:smallCaps w:val="false"/>
           <w:color w:val="auto"/>
@@ -21068,428 +21705,6 @@
           <w:color w:val="000000"/>
           <w:sz w:val="12"/>
           <w:szCs w:val="12"/>
-        </w:rPr>
-      </w:r>
-    </w:p>
-    <w:p>
-      <w:pPr>
-        <w:pStyle w:val="Normal"/>
-        <w:rPr>
-          <w:rFonts w:ascii="Georgia" w:hAnsi="Georgia"/>
-          <w:sz w:val="20"/>
-          <w:szCs w:val="20"/>
-        </w:rPr>
-      </w:pPr>
-      <w:r>
-        <w:rPr>
-          <w:rFonts w:ascii="Georgia" w:hAnsi="Georgia"/>
-          <w:b w:val="false"/>
-          <w:bCs/>
-          <w:i/>
-          <w:iCs/>
-          <w:sz w:val="24"/>
-          <w:szCs w:val="24"/>
-          <w:u w:val="none"/>
-          <w:shd w:fill="333333" w:val="clear"/>
-        </w:rPr>
-        <w:t xml:space="preserve">                        </w:t>
-      </w:r>
-      <w:r>
-        <w:rPr>
-          <w:rFonts w:ascii="Georgia" w:hAnsi="Georgia"/>
-          <w:b/>
-          <w:bCs/>
-          <w:i/>
-          <w:iCs/>
-          <w:color w:val="FFFFFF"/>
-          <w:sz w:val="24"/>
-          <w:szCs w:val="24"/>
-          <w:u w:val="none"/>
-          <w:shd w:fill="333333" w:val="clear"/>
-        </w:rPr>
-        <w:t xml:space="preserve">mu-sys </w:t>
-      </w:r>
-      <w:r>
-        <w:rPr>
-          <w:rFonts w:ascii="Georgia" w:hAnsi="Georgia"/>
-          <w:b/>
-          <w:bCs/>
-          <w:i/>
-          <w:iCs/>
-          <w:sz w:val="24"/>
-          <w:szCs w:val="24"/>
-          <w:u w:val="none"/>
-          <w:shd w:fill="333333" w:val="clear"/>
-        </w:rPr>
-        <w:t xml:space="preserve">                                 </w:t>
-      </w:r>
-      <w:r>
-        <w:rPr>
-          <w:rFonts w:ascii="Georgia" w:hAnsi="Georgia"/>
-          <w:b/>
-          <w:bCs/>
-          <w:i/>
-          <w:iCs/>
-          <w:color w:val="000000"/>
-          <w:sz w:val="24"/>
-          <w:szCs w:val="24"/>
-          <w:u w:val="none"/>
-          <w:shd w:fill="333333" w:val="clear"/>
-        </w:rPr>
-        <w:t xml:space="preserve"> . </w:t>
-      </w:r>
-      <w:r>
-        <w:rPr>
-          <w:rFonts w:ascii="Georgia" w:hAnsi="Georgia"/>
-          <w:b/>
-          <w:bCs/>
-          <w:i/>
-          <w:iCs/>
-          <w:sz w:val="24"/>
-          <w:szCs w:val="24"/>
-          <w:u w:val="none"/>
-          <w:shd w:fill="333333" w:val="clear"/>
-        </w:rPr>
-        <w:t xml:space="preserve">                                                </w:t>
-      </w:r>
-    </w:p>
-    <w:p>
-      <w:pPr>
-        <w:pStyle w:val="Normal"/>
-        <w:ind w:hanging="0" w:start="0" w:end="0"/>
-        <w:rPr>
-          <w:rFonts w:ascii="Georgia" w:hAnsi="Georgia" w:eastAsia="Songti SC" w:cs="Arial Unicode MS"/>
-          <w:b w:val="false"/>
-          <w:bCs w:val="false"/>
-          <w:i/>
-          <w:i/>
-          <w:iCs/>
-          <w:color w:val="auto"/>
-          <w:kern w:val="2"/>
-          <w:sz w:val="16"/>
-          <w:szCs w:val="16"/>
-          <w:u w:val="none"/>
-          <w:lang w:val="en-US" w:eastAsia="zh-CN" w:bidi="hi-IN"/>
-        </w:rPr>
-      </w:pPr>
-      <w:r>
-        <w:rPr>
-          <w:rFonts w:eastAsia="Songti SC" w:cs="Arial Unicode MS" w:ascii="Georgia" w:hAnsi="Georgia"/>
-          <w:b w:val="false"/>
-          <w:bCs w:val="false"/>
-          <w:i/>
-          <w:iCs/>
-          <w:color w:val="auto"/>
-          <w:kern w:val="2"/>
-          <w:sz w:val="16"/>
-          <w:szCs w:val="16"/>
-          <w:u w:val="none"/>
-          <w:lang w:val="en-US" w:eastAsia="zh-CN" w:bidi="hi-IN"/>
-        </w:rPr>
-      </w:r>
-    </w:p>
-    <w:p>
-      <w:pPr>
-        <w:pStyle w:val="Normal"/>
-        <w:ind w:hanging="0" w:start="0" w:end="0"/>
-        <w:rPr>
-          <w:rFonts w:ascii="Andale Mono" w:hAnsi="Andale Mono"/>
-          <w:b w:val="false"/>
-          <w:bCs w:val="false"/>
-        </w:rPr>
-      </w:pPr>
-      <w:r>
-        <w:rPr>
-          <w:rFonts w:eastAsia="Songti SC" w:cs="Arial Unicode MS" w:ascii="Andale Mono" w:hAnsi="Andale Mono"/>
-          <w:b w:val="false"/>
-          <w:bCs w:val="false"/>
-          <w:i w:val="false"/>
-          <w:iCs w:val="false"/>
-          <w:color w:val="auto"/>
-          <w:kern w:val="2"/>
-          <w:sz w:val="16"/>
-          <w:szCs w:val="16"/>
-          <w:u w:val="none"/>
-          <w:lang w:val="en-US" w:eastAsia="zh-CN" w:bidi="hi-IN"/>
-        </w:rPr>
-        <w:t xml:space="preserve"> </w:t>
-      </w:r>
-      <w:r>
-        <w:rPr>
-          <w:rFonts w:eastAsia="Songti SC" w:cs="Arial Unicode MS" w:ascii="Andale Mono" w:hAnsi="Andale Mono"/>
-          <w:b/>
-          <w:bCs/>
-          <w:i w:val="false"/>
-          <w:iCs w:val="false"/>
-          <w:color w:val="auto"/>
-          <w:kern w:val="2"/>
-          <w:sz w:val="16"/>
-          <w:szCs w:val="16"/>
-          <w:u w:val="none"/>
-          <w:lang w:val="en-US" w:eastAsia="zh-CN" w:bidi="hi-IN"/>
-        </w:rPr>
-        <w:t>mu-sys: 0.0.2: [celq] [file…]</w:t>
-      </w:r>
-    </w:p>
-    <w:p>
-      <w:pPr>
-        <w:pStyle w:val="Normal"/>
-        <w:ind w:hanging="0" w:start="0" w:end="0"/>
-        <w:rPr>
-          <w:rFonts w:ascii="Georgia" w:hAnsi="Georgia" w:eastAsia="Songti SC" w:cs="Arial Unicode MS"/>
-          <w:i w:val="false"/>
-          <w:i w:val="false"/>
-          <w:iCs w:val="false"/>
-          <w:color w:val="auto"/>
-          <w:kern w:val="2"/>
-          <w:sz w:val="16"/>
-          <w:szCs w:val="16"/>
-          <w:u w:val="none"/>
-          <w:lang w:val="en-US" w:eastAsia="zh-CN" w:bidi="hi-IN"/>
-        </w:rPr>
-      </w:pPr>
-      <w:r>
-        <w:rPr>
-          <w:rFonts w:eastAsia="Songti SC" w:cs="Arial Unicode MS" w:ascii="Georgia" w:hAnsi="Georgia"/>
-          <w:i w:val="false"/>
-          <w:iCs w:val="false"/>
-          <w:color w:val="auto"/>
-          <w:kern w:val="2"/>
-          <w:sz w:val="16"/>
-          <w:szCs w:val="16"/>
-          <w:u w:val="none"/>
-          <w:lang w:val="en-US" w:eastAsia="zh-CN" w:bidi="hi-IN"/>
-        </w:rPr>
-      </w:r>
-    </w:p>
-    <w:p>
-      <w:pPr>
-        <w:pStyle w:val="Normal"/>
-        <w:ind w:hanging="0" w:start="0" w:end="0"/>
-        <w:rPr>
-          <w:rFonts w:ascii="Andale Mono" w:hAnsi="Andale Mono"/>
-          <w:b w:val="false"/>
-          <w:bCs w:val="false"/>
-        </w:rPr>
-      </w:pPr>
-      <w:r>
-        <w:rPr>
-          <w:rFonts w:eastAsia="Songti SC" w:cs="Arial Unicode MS" w:ascii="Andale Mono" w:hAnsi="Andale Mono"/>
-          <w:b w:val="false"/>
-          <w:bCs w:val="false"/>
-          <w:i w:val="false"/>
-          <w:iCs w:val="false"/>
-          <w:color w:val="auto"/>
-          <w:kern w:val="2"/>
-          <w:sz w:val="16"/>
-          <w:szCs w:val="16"/>
-          <w:u w:val="none"/>
-          <w:lang w:val="en-US" w:eastAsia="zh-CN" w:bidi="hi-IN"/>
-        </w:rPr>
-        <w:t xml:space="preserve"> </w:t>
-      </w:r>
-      <w:r>
-        <w:rPr>
-          <w:rFonts w:eastAsia="Songti SC" w:cs="Arial Unicode MS" w:ascii="Andale Mono" w:hAnsi="Andale Mono"/>
-          <w:b w:val="false"/>
-          <w:bCs w:val="false"/>
-          <w:i w:val="false"/>
-          <w:iCs w:val="false"/>
-          <w:color w:val="auto"/>
-          <w:kern w:val="2"/>
-          <w:sz w:val="16"/>
-          <w:szCs w:val="16"/>
-          <w:u w:val="none"/>
-          <w:lang w:val="en-US" w:eastAsia="zh-CN" w:bidi="hi-IN"/>
-        </w:rPr>
-        <w:t xml:space="preserve">c: </w:t>
-      </w:r>
-      <w:r>
-        <w:rPr>
-          <w:rFonts w:eastAsia="Songti SC" w:cs="Arial Unicode MS" w:ascii="Andale Mono" w:hAnsi="Andale Mono"/>
-          <w:b w:val="false"/>
-          <w:bCs w:val="false"/>
-          <w:i/>
-          <w:iCs/>
-          <w:color w:val="auto"/>
-          <w:kern w:val="2"/>
-          <w:sz w:val="16"/>
-          <w:szCs w:val="16"/>
-          <w:u w:val="none"/>
-          <w:lang w:val="en-US" w:eastAsia="zh-CN" w:bidi="hi-IN"/>
-        </w:rPr>
-        <w:t>json</w:t>
-      </w:r>
-      <w:r>
-        <w:rPr>
-          <w:rFonts w:eastAsia="Songti SC" w:cs="Arial Unicode MS" w:ascii="Andale Mono" w:hAnsi="Andale Mono"/>
-          <w:b w:val="false"/>
-          <w:bCs w:val="false"/>
-          <w:i w:val="false"/>
-          <w:iCs w:val="false"/>
-          <w:color w:val="auto"/>
-          <w:kern w:val="2"/>
-          <w:sz w:val="16"/>
-          <w:szCs w:val="16"/>
-          <w:u w:val="none"/>
-          <w:lang w:val="en-US" w:eastAsia="zh-CN" w:bidi="hi-IN"/>
-        </w:rPr>
-        <w:tab/>
-        <w:t>json configuration</w:t>
-      </w:r>
-    </w:p>
-    <w:p>
-      <w:pPr>
-        <w:pStyle w:val="Normal"/>
-        <w:ind w:hanging="0" w:start="0" w:end="0"/>
-        <w:rPr>
-          <w:rFonts w:ascii="Andale Mono" w:hAnsi="Andale Mono"/>
-          <w:b w:val="false"/>
-          <w:bCs w:val="false"/>
-        </w:rPr>
-      </w:pPr>
-      <w:r>
-        <w:rPr>
-          <w:rFonts w:eastAsia="Songti SC" w:cs="Arial Unicode MS" w:ascii="Andale Mono" w:hAnsi="Andale Mono"/>
-          <w:b w:val="false"/>
-          <w:bCs w:val="false"/>
-          <w:i w:val="false"/>
-          <w:iCs w:val="false"/>
-          <w:color w:val="auto"/>
-          <w:kern w:val="2"/>
-          <w:sz w:val="16"/>
-          <w:szCs w:val="16"/>
-          <w:u w:val="none"/>
-          <w:lang w:val="en-US" w:eastAsia="zh-CN" w:bidi="hi-IN"/>
-        </w:rPr>
-        <w:t xml:space="preserve"> </w:t>
-      </w:r>
-      <w:r>
-        <w:rPr>
-          <w:rFonts w:eastAsia="Songti SC" w:cs="Arial Unicode MS" w:ascii="Andale Mono" w:hAnsi="Andale Mono"/>
-          <w:b w:val="false"/>
-          <w:bCs w:val="false"/>
-          <w:i w:val="false"/>
-          <w:iCs w:val="false"/>
-          <w:color w:val="auto"/>
-          <w:kern w:val="2"/>
-          <w:sz w:val="16"/>
-          <w:szCs w:val="16"/>
-          <w:u w:val="none"/>
-          <w:lang w:val="en-US" w:eastAsia="zh-CN" w:bidi="hi-IN"/>
-        </w:rPr>
-        <w:t>e: form</w:t>
-        <w:tab/>
-        <w:t>eval and print result</w:t>
-      </w:r>
-    </w:p>
-    <w:p>
-      <w:pPr>
-        <w:pStyle w:val="Normal"/>
-        <w:ind w:hanging="0" w:start="0" w:end="0"/>
-        <w:rPr>
-          <w:rFonts w:ascii="Andale Mono" w:hAnsi="Andale Mono"/>
-          <w:b w:val="false"/>
-          <w:bCs w:val="false"/>
-        </w:rPr>
-      </w:pPr>
-      <w:r>
-        <w:rPr>
-          <w:rFonts w:eastAsia="Songti SC" w:cs="Arial Unicode MS" w:ascii="Andale Mono" w:hAnsi="Andale Mono"/>
-          <w:b w:val="false"/>
-          <w:bCs w:val="false"/>
-          <w:i w:val="false"/>
-          <w:iCs w:val="false"/>
-          <w:color w:val="auto"/>
-          <w:kern w:val="2"/>
-          <w:sz w:val="16"/>
-          <w:szCs w:val="16"/>
-          <w:u w:val="none"/>
-          <w:lang w:val="en-US" w:eastAsia="zh-CN" w:bidi="hi-IN"/>
-        </w:rPr>
-        <w:t xml:space="preserve"> </w:t>
-      </w:r>
-      <w:r>
-        <w:rPr>
-          <w:rFonts w:eastAsia="Songti SC" w:cs="Arial Unicode MS" w:ascii="Andale Mono" w:hAnsi="Andale Mono"/>
-          <w:b w:val="false"/>
-          <w:bCs w:val="false"/>
-          <w:i w:val="false"/>
-          <w:iCs w:val="false"/>
-          <w:color w:val="auto"/>
-          <w:kern w:val="2"/>
-          <w:sz w:val="16"/>
-          <w:szCs w:val="16"/>
-          <w:u w:val="none"/>
-          <w:lang w:val="en-US" w:eastAsia="zh-CN" w:bidi="hi-IN"/>
-        </w:rPr>
-        <w:t>l: path</w:t>
-        <w:tab/>
-        <w:t>load from path</w:t>
-        <w:tab/>
-        <w:tab/>
-      </w:r>
-    </w:p>
-    <w:p>
-      <w:pPr>
-        <w:pStyle w:val="Normal"/>
-        <w:ind w:hanging="0" w:start="0" w:end="0"/>
-        <w:rPr>
-          <w:rFonts w:ascii="Andale Mono" w:hAnsi="Andale Mono"/>
-          <w:b w:val="false"/>
-          <w:bCs w:val="false"/>
-        </w:rPr>
-      </w:pPr>
-      <w:r>
-        <w:rPr>
-          <w:rFonts w:eastAsia="Songti SC" w:cs="Arial Unicode MS" w:ascii="Andale Mono" w:hAnsi="Andale Mono"/>
-          <w:b w:val="false"/>
-          <w:bCs w:val="false"/>
-          <w:i w:val="false"/>
-          <w:iCs w:val="false"/>
-          <w:color w:val="auto"/>
-          <w:kern w:val="2"/>
-          <w:sz w:val="16"/>
-          <w:szCs w:val="16"/>
-          <w:u w:val="none"/>
-          <w:lang w:val="en-US" w:eastAsia="zh-CN" w:bidi="hi-IN"/>
-        </w:rPr>
-        <w:t xml:space="preserve"> </w:t>
-      </w:r>
-      <w:r>
-        <w:rPr>
-          <w:rFonts w:eastAsia="Songti SC" w:cs="Arial Unicode MS" w:ascii="Andale Mono" w:hAnsi="Andale Mono"/>
-          <w:b w:val="false"/>
-          <w:bCs w:val="false"/>
-          <w:i w:val="false"/>
-          <w:iCs w:val="false"/>
-          <w:color w:val="auto"/>
-          <w:kern w:val="2"/>
-          <w:sz w:val="16"/>
-          <w:szCs w:val="16"/>
-          <w:u w:val="none"/>
-          <w:lang w:val="en-US" w:eastAsia="zh-CN" w:bidi="hi-IN"/>
-        </w:rPr>
-        <w:t>q: form</w:t>
-        <w:tab/>
-        <w:t>eval quietly</w:t>
-      </w:r>
-    </w:p>
-    <w:p>
-      <w:pPr>
-        <w:pStyle w:val="Normal"/>
-        <w:ind w:hanging="0" w:start="0" w:end="0"/>
-        <w:rPr>
-          <w:rFonts w:ascii="Andale Mono" w:hAnsi="Andale Mono"/>
-          <w:b w:val="false"/>
-          <w:bCs w:val="false"/>
-        </w:rPr>
-      </w:pPr>
-      <w:r>
-        <w:rPr>
-          <w:rFonts w:ascii="Andale Mono" w:hAnsi="Andale Mono"/>
-          <w:b w:val="false"/>
-          <w:bCs w:val="false"/>
         </w:rPr>
       </w:r>
     </w:p>

</xml_diff>

<commit_message>
#952 - runtime: rethink exception interface
</commit_message>
<xml_diff>
--- a/doc/refcards/mu-ref.docx
+++ b/doc/refcards/mu-ref.docx
@@ -94,7 +94,7 @@
           <w:tab w:val="left" w:pos="4110" w:leader="none"/>
         </w:tabs>
         <w:suppressAutoHyphens w:val="true"/>
-        <w:overflowPunct w:val="false"/>
+        <w:overflowPunct w:val="true"/>
         <w:bidi w:val="0"/>
         <w:spacing w:before="0" w:after="0"/>
         <w:ind w:hanging="0" w:start="0" w:end="0"/>
@@ -1009,20 +1009,7 @@
           <w:szCs w:val="16"/>
           <w:u w:val="none"/>
         </w:rPr>
-        <w:t>:nil, :un</w:t>
-      </w:r>
-      <w:r>
-        <w:rPr>
-          <w:rFonts w:ascii="Andale Mono" w:hAnsi="Andale Mono"/>
-          <w:b w:val="false"/>
-          <w:bCs w:val="false"/>
-          <w:i w:val="false"/>
-          <w:iCs w:val="false"/>
-          <w:sz w:val="16"/>
-          <w:szCs w:val="16"/>
-          <w:u w:val="none"/>
-        </w:rPr>
-        <w:t>qual</w:t>
+        <w:t>:nil, :unqual</w:t>
       </w:r>
     </w:p>
     <w:p>
@@ -5648,7 +5635,7 @@
         <w:pStyle w:val="Normal"/>
         <w:widowControl/>
         <w:suppressAutoHyphens w:val="true"/>
-        <w:overflowPunct w:val="false"/>
+        <w:overflowPunct w:val="true"/>
         <w:bidi w:val="0"/>
         <w:spacing w:before="0" w:after="0"/>
         <w:ind w:hanging="0" w:start="0" w:end="0"/>
@@ -14299,7 +14286,7 @@
           <w:u w:val="none"/>
           <w:lang w:val="en-US" w:eastAsia="zh-CN" w:bidi="hi-IN"/>
         </w:rPr>
-        <w:t xml:space="preserve">raise exception on  </w:t>
+        <w:t xml:space="preserve">raise exception on </w:t>
       </w:r>
       <w:r>
         <w:rPr>
@@ -14356,23 +14343,341 @@
         <w:tab/>
         <w:tab/>
         <w:tab/>
-        <w:t xml:space="preserve"> condition</w:t>
       </w:r>
       <w:r>
         <w:rPr>
           <w:rFonts w:eastAsia="Songti SC" w:cs="Arial Unicode MS" w:ascii="Georgia" w:hAnsi="Georgia"/>
           <w:b w:val="false"/>
           <w:bCs w:val="false"/>
-          <w:i w:val="false"/>
-          <w:iCs w:val="false"/>
+          <w:i/>
+          <w:iCs/>
           <w:color w:val="auto"/>
           <w:kern w:val="2"/>
-          <w:sz w:val="18"/>
-          <w:szCs w:val="18"/>
+          <w:sz w:val="16"/>
+          <w:szCs w:val="16"/>
           <w:u w:val="none"/>
           <w:lang w:val="en-US" w:eastAsia="zh-CN" w:bidi="hi-IN"/>
         </w:rPr>
-        <w:t>:</w:t>
+        <w:t xml:space="preserve">keyword </w:t>
+      </w:r>
+      <w:r>
+        <w:rPr>
+          <w:rFonts w:eastAsia="Songti SC" w:cs="Arial Unicode MS" w:ascii="Georgia" w:hAnsi="Georgia"/>
+          <w:b w:val="false"/>
+          <w:bCs w:val="false"/>
+          <w:i w:val="false"/>
+          <w:iCs w:val="false"/>
+          <w:color w:val="auto"/>
+          <w:kern w:val="2"/>
+          <w:sz w:val="16"/>
+          <w:szCs w:val="16"/>
+          <w:u w:val="none"/>
+          <w:lang w:val="en-US" w:eastAsia="zh-CN" w:bidi="hi-IN"/>
+        </w:rPr>
+        <w:t>condition</w:t>
+      </w:r>
+    </w:p>
+    <w:p>
+      <w:pPr>
+        <w:pStyle w:val="Normal"/>
+        <w:rPr>
+          <w:rFonts w:ascii="Georgia" w:hAnsi="Georgia" w:eastAsia="Songti SC" w:cs="Arial Unicode MS"/>
+          <w:b w:val="false"/>
+          <w:bCs w:val="false"/>
+          <w:i w:val="false"/>
+          <w:i w:val="false"/>
+          <w:iCs w:val="false"/>
+          <w:color w:val="auto"/>
+          <w:kern w:val="2"/>
+          <w:u w:val="none"/>
+          <w:lang w:val="en-US" w:eastAsia="zh-CN" w:bidi="hi-IN"/>
+        </w:rPr>
+      </w:pPr>
+      <w:r>
+        <w:rPr>
+          <w:sz w:val="12"/>
+          <w:szCs w:val="12"/>
+        </w:rPr>
+      </w:r>
+    </w:p>
+    <w:p>
+      <w:pPr>
+        <w:pStyle w:val="Normal"/>
+        <w:rPr/>
+      </w:pPr>
+      <w:r>
+        <w:rPr>
+          <w:rFonts w:eastAsia="Songti SC" w:cs="Arial Unicode MS" w:ascii="Georgia" w:hAnsi="Georgia"/>
+          <w:b/>
+          <w:bCs/>
+          <w:i w:val="false"/>
+          <w:iCs w:val="false"/>
+          <w:color w:val="auto"/>
+          <w:kern w:val="2"/>
+          <w:sz w:val="16"/>
+          <w:szCs w:val="16"/>
+          <w:u w:val="none"/>
+          <w:lang w:val="en-US" w:eastAsia="zh-CN" w:bidi="hi-IN"/>
+        </w:rPr>
+        <w:t xml:space="preserve">  </w:t>
+      </w:r>
+      <w:r>
+        <w:rPr>
+          <w:rFonts w:eastAsia="Songti SC" w:cs="Arial Unicode MS" w:ascii="Georgia" w:hAnsi="Georgia"/>
+          <w:b/>
+          <w:bCs/>
+          <w:i/>
+          <w:iCs/>
+          <w:color w:val="auto"/>
+          <w:kern w:val="2"/>
+          <w:sz w:val="16"/>
+          <w:szCs w:val="16"/>
+          <w:u w:val="none"/>
+          <w:lang w:val="en-US" w:eastAsia="zh-CN" w:bidi="hi-IN"/>
+        </w:rPr>
+        <w:t>raise-</w:t>
+      </w:r>
+      <w:r>
+        <w:rPr>
+          <w:rFonts w:eastAsia="Songti SC" w:cs="Arial Unicode MS" w:ascii="Georgia" w:hAnsi="Georgia"/>
+          <w:b/>
+          <w:bCs/>
+          <w:i/>
+          <w:iCs/>
+          <w:color w:val="auto"/>
+          <w:kern w:val="2"/>
+          <w:sz w:val="16"/>
+          <w:szCs w:val="16"/>
+          <w:u w:val="none"/>
+          <w:lang w:val="en-US" w:eastAsia="zh-CN" w:bidi="hi-IN"/>
+        </w:rPr>
+        <w:t>from</w:t>
+      </w:r>
+      <w:r>
+        <w:rPr>
+          <w:rFonts w:eastAsia="Songti SC" w:cs="Arial Unicode MS" w:ascii="Georgia" w:hAnsi="Georgia"/>
+          <w:b w:val="false"/>
+          <w:bCs w:val="false"/>
+          <w:i w:val="false"/>
+          <w:iCs/>
+          <w:color w:val="auto"/>
+          <w:kern w:val="2"/>
+          <w:sz w:val="16"/>
+          <w:szCs w:val="16"/>
+          <w:u w:val="none"/>
+          <w:lang w:val="en-US" w:eastAsia="zh-CN" w:bidi="hi-IN"/>
+        </w:rPr>
+        <w:t xml:space="preserve"> </w:t>
+      </w:r>
+      <w:r>
+        <w:rPr>
+          <w:rFonts w:eastAsia="Songti SC" w:cs="Arial Unicode MS" w:ascii="Georgia" w:hAnsi="Georgia"/>
+          <w:b w:val="false"/>
+          <w:bCs w:val="false"/>
+          <w:i/>
+          <w:iCs/>
+          <w:color w:val="auto"/>
+          <w:kern w:val="2"/>
+          <w:sz w:val="16"/>
+          <w:szCs w:val="16"/>
+          <w:u w:val="none"/>
+          <w:lang w:val="en-US" w:eastAsia="zh-CN" w:bidi="hi-IN"/>
+        </w:rPr>
+        <w:t>T</w:t>
+      </w:r>
+      <w:r>
+        <w:rPr>
+          <w:rFonts w:eastAsia="Songti SC" w:cs="Arial Unicode MS" w:ascii="Georgia" w:hAnsi="Georgia"/>
+          <w:b w:val="false"/>
+          <w:bCs w:val="false"/>
+          <w:i w:val="false"/>
+          <w:iCs/>
+          <w:color w:val="auto"/>
+          <w:kern w:val="2"/>
+          <w:sz w:val="16"/>
+          <w:szCs w:val="16"/>
+          <w:u w:val="none"/>
+          <w:lang w:val="en-US" w:eastAsia="zh-CN" w:bidi="hi-IN"/>
+        </w:rPr>
+        <w:t xml:space="preserve"> </w:t>
+      </w:r>
+      <w:r>
+        <w:rPr>
+          <w:rFonts w:eastAsia="Songti SC" w:cs="Arial Unicode MS" w:ascii="Georgia" w:hAnsi="Georgia"/>
+          <w:b w:val="false"/>
+          <w:bCs w:val="false"/>
+          <w:i/>
+          <w:iCs/>
+          <w:color w:val="auto"/>
+          <w:kern w:val="2"/>
+          <w:sz w:val="16"/>
+          <w:szCs w:val="16"/>
+          <w:u w:val="none"/>
+          <w:lang w:val="en-US" w:eastAsia="zh-CN" w:bidi="hi-IN"/>
+        </w:rPr>
+        <w:t>symbol</w:t>
+      </w:r>
+      <w:r>
+        <w:rPr>
+          <w:rFonts w:eastAsia="Songti SC" w:cs="Arial Unicode MS" w:ascii="Georgia" w:hAnsi="Georgia"/>
+          <w:b w:val="false"/>
+          <w:bCs w:val="false"/>
+          <w:i w:val="false"/>
+          <w:iCs/>
+          <w:color w:val="auto"/>
+          <w:kern w:val="2"/>
+          <w:sz w:val="16"/>
+          <w:szCs w:val="16"/>
+          <w:u w:val="none"/>
+          <w:lang w:val="en-US" w:eastAsia="zh-CN" w:bidi="hi-IN"/>
+        </w:rPr>
+        <w:t xml:space="preserve"> </w:t>
+      </w:r>
+      <w:r>
+        <w:rPr>
+          <w:rFonts w:eastAsia="Songti SC" w:cs="Arial Unicode MS" w:ascii="Georgia" w:hAnsi="Georgia"/>
+          <w:b w:val="false"/>
+          <w:bCs w:val="false"/>
+          <w:i/>
+          <w:iCs/>
+          <w:color w:val="auto"/>
+          <w:kern w:val="2"/>
+          <w:sz w:val="16"/>
+          <w:szCs w:val="16"/>
+          <w:u w:val="none"/>
+          <w:lang w:val="en-US" w:eastAsia="zh-CN" w:bidi="hi-IN"/>
+        </w:rPr>
+        <w:t>keyword</w:t>
+        <w:tab/>
+        <w:tab/>
+      </w:r>
+    </w:p>
+    <w:p>
+      <w:pPr>
+        <w:pStyle w:val="Normal"/>
+        <w:rPr/>
+      </w:pPr>
+      <w:r>
+        <w:rPr>
+          <w:rFonts w:eastAsia="Songti SC" w:cs="Arial Unicode MS" w:ascii="Georgia" w:hAnsi="Georgia"/>
+          <w:b w:val="false"/>
+          <w:bCs w:val="false"/>
+          <w:i/>
+          <w:iCs/>
+          <w:color w:val="auto"/>
+          <w:kern w:val="2"/>
+          <w:sz w:val="16"/>
+          <w:szCs w:val="16"/>
+          <w:u w:val="none"/>
+          <w:lang w:val="en-US" w:eastAsia="zh-CN" w:bidi="hi-IN"/>
+        </w:rPr>
+        <w:tab/>
+        <w:tab/>
+        <w:tab/>
+      </w:r>
+      <w:r>
+        <w:rPr>
+          <w:rFonts w:eastAsia="Songti SC" w:cs="Arial Unicode MS" w:ascii="Georgia" w:hAnsi="Georgia"/>
+          <w:b w:val="false"/>
+          <w:bCs w:val="false"/>
+          <w:i w:val="false"/>
+          <w:iCs w:val="false"/>
+          <w:color w:val="auto"/>
+          <w:kern w:val="2"/>
+          <w:sz w:val="16"/>
+          <w:szCs w:val="16"/>
+          <w:u w:val="none"/>
+          <w:lang w:val="en-US" w:eastAsia="zh-CN" w:bidi="hi-IN"/>
+        </w:rPr>
+        <w:t xml:space="preserve">raise exception on </w:t>
+      </w:r>
+      <w:r>
+        <w:rPr>
+          <w:rFonts w:eastAsia="Songti SC" w:cs="Arial Unicode MS" w:ascii="Georgia" w:hAnsi="Georgia"/>
+          <w:b w:val="false"/>
+          <w:bCs w:val="false"/>
+          <w:i/>
+          <w:iCs/>
+          <w:color w:val="auto"/>
+          <w:kern w:val="2"/>
+          <w:sz w:val="16"/>
+          <w:szCs w:val="16"/>
+          <w:u w:val="none"/>
+          <w:lang w:val="en-US" w:eastAsia="zh-CN" w:bidi="hi-IN"/>
+        </w:rPr>
+        <w:t xml:space="preserve">T </w:t>
+      </w:r>
+      <w:r>
+        <w:rPr>
+          <w:rFonts w:eastAsia="Songti SC" w:cs="Arial Unicode MS" w:ascii="Georgia" w:hAnsi="Georgia"/>
+          <w:b w:val="false"/>
+          <w:bCs w:val="false"/>
+          <w:i w:val="false"/>
+          <w:iCs w:val="false"/>
+          <w:color w:val="auto"/>
+          <w:kern w:val="2"/>
+          <w:sz w:val="16"/>
+          <w:szCs w:val="16"/>
+          <w:u w:val="none"/>
+          <w:lang w:val="en-US" w:eastAsia="zh-CN" w:bidi="hi-IN"/>
+        </w:rPr>
+        <w:t>with</w:t>
+      </w:r>
+    </w:p>
+    <w:p>
+      <w:pPr>
+        <w:pStyle w:val="Normal"/>
+        <w:rPr/>
+      </w:pPr>
+      <w:r>
+        <w:rPr>
+          <w:rFonts w:eastAsia="Songti SC" w:cs="Arial Unicode MS" w:ascii="Georgia" w:hAnsi="Georgia"/>
+          <w:b w:val="false"/>
+          <w:bCs w:val="false"/>
+          <w:i w:val="false"/>
+          <w:iCs w:val="false"/>
+          <w:color w:val="auto"/>
+          <w:kern w:val="2"/>
+          <w:sz w:val="16"/>
+          <w:szCs w:val="16"/>
+          <w:u w:val="none"/>
+          <w:lang w:val="en-US" w:eastAsia="zh-CN" w:bidi="hi-IN"/>
+        </w:rPr>
+        <w:tab/>
+        <w:tab/>
+        <w:tab/>
+      </w:r>
+      <w:r>
+        <w:rPr>
+          <w:rFonts w:eastAsia="Songti SC" w:cs="Arial Unicode MS" w:ascii="Georgia" w:hAnsi="Georgia"/>
+          <w:b w:val="false"/>
+          <w:bCs w:val="false"/>
+          <w:i/>
+          <w:iCs/>
+          <w:color w:val="auto"/>
+          <w:kern w:val="2"/>
+          <w:sz w:val="16"/>
+          <w:szCs w:val="16"/>
+          <w:u w:val="none"/>
+          <w:lang w:val="en-US" w:eastAsia="zh-CN" w:bidi="hi-IN"/>
+        </w:rPr>
+        <w:t xml:space="preserve">keyword </w:t>
+      </w:r>
+      <w:r>
+        <w:rPr>
+          <w:rFonts w:eastAsia="Songti SC" w:cs="Arial Unicode MS" w:ascii="Georgia" w:hAnsi="Georgia"/>
+          <w:b w:val="false"/>
+          <w:bCs w:val="false"/>
+          <w:i w:val="false"/>
+          <w:iCs w:val="false"/>
+          <w:color w:val="auto"/>
+          <w:kern w:val="2"/>
+          <w:sz w:val="16"/>
+          <w:szCs w:val="16"/>
+          <w:u w:val="none"/>
+          <w:lang w:val="en-US" w:eastAsia="zh-CN" w:bidi="hi-IN"/>
+        </w:rPr>
+        <w:t>condition</w:t>
       </w:r>
     </w:p>
     <w:p>
@@ -14556,7 +14861,17 @@
           <w:sz w:val="14"/>
           <w:szCs w:val="14"/>
         </w:rPr>
-        <w:t>:write   :storage</w:t>
+        <w:t>:write   :storage :</w:t>
+      </w:r>
+      <w:r>
+        <w:rPr>
+          <w:rFonts w:ascii="Andale Mono" w:hAnsi="Andale Mono"/>
+          <w:b w:val="false"/>
+          <w:bCs w:val="false"/>
+          <w:sz w:val="14"/>
+          <w:szCs w:val="14"/>
+        </w:rPr>
+        <w:t>user</w:t>
       </w:r>
     </w:p>
     <w:p>
@@ -14777,6 +15092,16 @@
           <w:sz w:val="12"/>
           <w:szCs w:val="12"/>
         </w:rPr>
+        <w:t xml:space="preserve">   </w:t>
+      </w:r>
+      <w:r>
+        <w:rPr>
+          <w:rFonts w:ascii="Andale Mono" w:hAnsi="Andale Mono"/>
+          <w:b/>
+          <w:bCs/>
+          <w:sz w:val="12"/>
+          <w:szCs w:val="12"/>
+        </w:rPr>
         <w:t>[dependencies]</w:t>
       </w:r>
     </w:p>
@@ -14793,7 +15118,7 @@
           <w:sz w:val="16"/>
           <w:szCs w:val="16"/>
         </w:rPr>
-        <w:t xml:space="preserve"> </w:t>
+        <w:t xml:space="preserve">      </w:t>
       </w:r>
       <w:r>
         <w:rPr>
@@ -14847,8 +15172,8 @@
           <w:rFonts w:ascii="Georgia" w:hAnsi="Georgia"/>
           <w:b/>
           <w:bCs/>
-          <w:sz w:val="14"/>
-          <w:szCs w:val="14"/>
+          <w:sz w:val="16"/>
+          <w:szCs w:val="16"/>
         </w:rPr>
         <w:t>feature/core</w:t>
       </w:r>
@@ -15454,17 +15779,29 @@
           <w:sz w:val="14"/>
           <w:szCs w:val="14"/>
         </w:rPr>
-        <w:t xml:space="preserve">  </w:t>
-      </w:r>
-      <w:r>
-        <w:rPr>
-          <w:rFonts w:ascii="Georgia" w:hAnsi="Georgia"/>
-          <w:b/>
-          <w:bCs/>
-          <w:i w:val="false"/>
-          <w:iCs w:val="false"/>
-          <w:sz w:val="14"/>
-          <w:szCs w:val="14"/>
+        <w:t xml:space="preserve"> </w:t>
+      </w:r>
+      <w:r>
+        <w:rPr>
+          <w:rFonts w:ascii="Georgia" w:hAnsi="Georgia"/>
+          <w:b/>
+          <w:bCs/>
+          <w:i w:val="false"/>
+          <w:iCs w:val="false"/>
+          <w:sz w:val="16"/>
+          <w:szCs w:val="16"/>
+        </w:rPr>
+        <w:t xml:space="preserve"> </w:t>
+      </w:r>
+      <w:r>
+        <w:rPr>
+          <w:rFonts w:ascii="Georgia" w:hAnsi="Georgia"/>
+          <w:b/>
+          <w:bCs/>
+          <w:i w:val="false"/>
+          <w:iCs w:val="false"/>
+          <w:sz w:val="16"/>
+          <w:szCs w:val="16"/>
         </w:rPr>
         <w:t>feature/env</w:t>
       </w:r>
@@ -16160,78 +16497,97 @@
           <w:bCs/>
           <w:i/>
           <w:iCs/>
+          <w:sz w:val="16"/>
+          <w:szCs w:val="16"/>
+        </w:rPr>
+        <w:t>feature</w:t>
+      </w:r>
+      <w:r>
+        <w:rPr>
+          <w:rFonts w:ascii="Georgia" w:hAnsi="Georgia"/>
+          <w:b/>
+          <w:bCs/>
+          <w:sz w:val="16"/>
+          <w:szCs w:val="16"/>
+        </w:rPr>
+        <w:t>/system</w:t>
+      </w:r>
+      <w:r>
+        <w:rPr>
+          <w:rFonts w:ascii="Georgia" w:hAnsi="Georgia"/>
+          <w:b/>
+          <w:bCs/>
           <w:sz w:val="14"/>
           <w:szCs w:val="14"/>
         </w:rPr>
-        <w:t>feature</w:t>
-      </w:r>
-      <w:r>
-        <w:rPr>
-          <w:rFonts w:ascii="Georgia" w:hAnsi="Georgia"/>
-          <w:b/>
-          <w:bCs/>
+        <w:tab/>
+      </w:r>
+      <w:r>
+        <w:rPr>
+          <w:rFonts w:ascii="Georgia" w:hAnsi="Georgia"/>
+          <w:b/>
+          <w:bCs/>
+          <w:i/>
+          <w:iCs/>
           <w:sz w:val="14"/>
           <w:szCs w:val="14"/>
         </w:rPr>
-        <w:t>/system</w:t>
-        <w:tab/>
-      </w:r>
-      <w:r>
-        <w:rPr>
-          <w:rFonts w:ascii="Georgia" w:hAnsi="Georgia"/>
-          <w:b/>
-          <w:bCs/>
-          <w:i/>
-          <w:iCs/>
+        <w:t>uname</w:t>
+        <w:tab/>
+        <w:tab/>
+      </w:r>
+      <w:r>
+        <w:rPr>
+          <w:rFonts w:ascii="Andale Mono" w:hAnsi="Andale Mono"/>
+          <w:b w:val="false"/>
+          <w:bCs w:val="false"/>
+          <w:i w:val="false"/>
+          <w:iCs w:val="false"/>
           <w:sz w:val="14"/>
           <w:szCs w:val="14"/>
         </w:rPr>
-        <w:t>uname</w:t>
-        <w:tab/>
-        <w:tab/>
-      </w:r>
-      <w:r>
-        <w:rPr>
-          <w:rFonts w:ascii="Andale Mono" w:hAnsi="Andale Mono"/>
-          <w:b w:val="false"/>
-          <w:bCs w:val="false"/>
-          <w:i w:val="false"/>
-          <w:iCs w:val="false"/>
+        <w:t>:t</w:t>
+      </w:r>
+      <w:r>
+        <w:rPr>
+          <w:rFonts w:ascii="Georgia" w:hAnsi="Georgia"/>
+          <w:b/>
+          <w:bCs/>
+          <w:i/>
+          <w:iCs/>
           <w:sz w:val="14"/>
           <w:szCs w:val="14"/>
         </w:rPr>
-        <w:t>:t</w:t>
-      </w:r>
-      <w:r>
-        <w:rPr>
-          <w:rFonts w:ascii="Georgia" w:hAnsi="Georgia"/>
-          <w:b/>
-          <w:bCs/>
-          <w:i/>
-          <w:iCs/>
+        <w:tab/>
+      </w:r>
+      <w:r>
+        <w:rPr>
+          <w:rFonts w:ascii="Georgia" w:hAnsi="Georgia"/>
+          <w:b w:val="false"/>
+          <w:bCs w:val="false"/>
+          <w:i w:val="false"/>
+          <w:iCs w:val="false"/>
           <w:sz w:val="14"/>
           <w:szCs w:val="14"/>
         </w:rPr>
-        <w:tab/>
-      </w:r>
-      <w:r>
-        <w:rPr>
-          <w:rFonts w:ascii="Georgia" w:hAnsi="Georgia"/>
-          <w:b w:val="false"/>
-          <w:bCs w:val="false"/>
-          <w:i w:val="false"/>
-          <w:iCs w:val="false"/>
+        <w:t>system info</w:t>
+      </w:r>
+    </w:p>
+    <w:p>
+      <w:pPr>
+        <w:pStyle w:val="Normal"/>
+        <w:rPr/>
+      </w:pPr>
+      <w:r>
+        <w:rPr>
+          <w:rFonts w:ascii="Georgia" w:hAnsi="Georgia"/>
+          <w:b/>
+          <w:bCs/>
           <w:sz w:val="14"/>
           <w:szCs w:val="14"/>
         </w:rPr>
-        <w:t>system info</w:t>
-      </w:r>
-    </w:p>
-    <w:p>
-      <w:pPr>
-        <w:pStyle w:val="Normal"/>
-        <w:rPr/>
-      </w:pPr>
+        <w:t xml:space="preserve">   </w:t>
+      </w:r>
       <w:r>
         <w:rPr>
           <w:rFonts w:ascii="Georgia" w:hAnsi="Georgia"/>
@@ -16240,143 +16596,143 @@
           <w:sz w:val="14"/>
           <w:szCs w:val="14"/>
         </w:rPr>
-        <w:t xml:space="preserve">   </w:t>
-      </w:r>
-      <w:r>
-        <w:rPr>
-          <w:rFonts w:ascii="Georgia" w:hAnsi="Georgia"/>
-          <w:b/>
-          <w:bCs/>
+        <w:tab/>
+        <w:tab/>
+      </w:r>
+      <w:r>
+        <w:rPr>
+          <w:rFonts w:ascii="Georgia" w:hAnsi="Georgia"/>
+          <w:b/>
+          <w:bCs/>
+          <w:i/>
+          <w:iCs/>
           <w:sz w:val="14"/>
           <w:szCs w:val="14"/>
         </w:rPr>
-        <w:tab/>
-        <w:tab/>
-      </w:r>
-      <w:r>
-        <w:rPr>
-          <w:rFonts w:ascii="Georgia" w:hAnsi="Georgia"/>
-          <w:b/>
-          <w:bCs/>
+        <w:t xml:space="preserve">shell </w:t>
+      </w:r>
+      <w:r>
+        <w:rPr>
+          <w:rFonts w:ascii="Georgia" w:hAnsi="Georgia"/>
+          <w:b w:val="false"/>
+          <w:bCs w:val="false"/>
           <w:i/>
           <w:iCs/>
           <w:sz w:val="14"/>
           <w:szCs w:val="14"/>
         </w:rPr>
-        <w:t xml:space="preserve">shell </w:t>
-      </w:r>
-      <w:r>
-        <w:rPr>
-          <w:rFonts w:ascii="Georgia" w:hAnsi="Georgia"/>
-          <w:b w:val="false"/>
-          <w:bCs w:val="false"/>
-          <w:i/>
-          <w:iCs/>
+        <w:t>string list</w:t>
+      </w:r>
+      <w:r>
+        <w:rPr>
+          <w:rFonts w:ascii="Georgia" w:hAnsi="Georgia"/>
+          <w:b w:val="false"/>
+          <w:bCs w:val="false"/>
+          <w:i w:val="false"/>
+          <w:iCs w:val="false"/>
           <w:sz w:val="14"/>
           <w:szCs w:val="14"/>
         </w:rPr>
-        <w:t>string list</w:t>
-      </w:r>
-      <w:r>
-        <w:rPr>
-          <w:rFonts w:ascii="Georgia" w:hAnsi="Georgia"/>
-          <w:b w:val="false"/>
-          <w:bCs w:val="false"/>
-          <w:i w:val="false"/>
-          <w:iCs w:val="false"/>
+        <w:tab/>
+      </w:r>
+      <w:r>
+        <w:rPr>
+          <w:rFonts w:ascii="Georgia" w:hAnsi="Georgia"/>
+          <w:b w:val="false"/>
+          <w:bCs w:val="false"/>
+          <w:i/>
+          <w:iCs/>
           <w:sz w:val="14"/>
           <w:szCs w:val="14"/>
         </w:rPr>
-        <w:tab/>
-      </w:r>
-      <w:r>
-        <w:rPr>
-          <w:rFonts w:ascii="Georgia" w:hAnsi="Georgia"/>
-          <w:b w:val="false"/>
-          <w:bCs w:val="false"/>
-          <w:i/>
-          <w:iCs/>
+        <w:t>fixnum</w:t>
+        <w:tab/>
+      </w:r>
+      <w:r>
+        <w:rPr>
+          <w:rFonts w:ascii="Georgia" w:hAnsi="Georgia"/>
+          <w:b w:val="false"/>
+          <w:bCs w:val="false"/>
+          <w:i w:val="false"/>
+          <w:iCs w:val="false"/>
           <w:sz w:val="14"/>
           <w:szCs w:val="14"/>
         </w:rPr>
-        <w:t>fixnum</w:t>
-        <w:tab/>
-      </w:r>
-      <w:r>
-        <w:rPr>
-          <w:rFonts w:ascii="Georgia" w:hAnsi="Georgia"/>
-          <w:b w:val="false"/>
-          <w:bCs w:val="false"/>
-          <w:i w:val="false"/>
-          <w:iCs w:val="false"/>
+        <w:t>shell</w:t>
+      </w:r>
+      <w:r>
+        <w:rPr>
+          <w:rFonts w:ascii="Georgia" w:hAnsi="Georgia"/>
+          <w:b w:val="false"/>
+          <w:bCs w:val="false"/>
+          <w:i/>
+          <w:iCs/>
           <w:sz w:val="14"/>
           <w:szCs w:val="14"/>
         </w:rPr>
-        <w:t>shell</w:t>
-      </w:r>
-      <w:r>
-        <w:rPr>
-          <w:rFonts w:ascii="Georgia" w:hAnsi="Georgia"/>
-          <w:b w:val="false"/>
-          <w:bCs w:val="false"/>
-          <w:i/>
-          <w:iCs/>
+        <w:t xml:space="preserve"> </w:t>
+      </w:r>
+      <w:r>
+        <w:rPr>
+          <w:rFonts w:ascii="Georgia" w:hAnsi="Georgia"/>
+          <w:b w:val="false"/>
+          <w:bCs w:val="false"/>
+          <w:i w:val="false"/>
+          <w:iCs w:val="false"/>
           <w:sz w:val="14"/>
           <w:szCs w:val="14"/>
         </w:rPr>
-        <w:t xml:space="preserve"> </w:t>
-      </w:r>
-      <w:r>
-        <w:rPr>
-          <w:rFonts w:ascii="Georgia" w:hAnsi="Georgia"/>
-          <w:b w:val="false"/>
-          <w:bCs w:val="false"/>
-          <w:i w:val="false"/>
-          <w:iCs w:val="false"/>
+        <w:t>command</w:t>
+      </w:r>
+    </w:p>
+    <w:p>
+      <w:pPr>
+        <w:pStyle w:val="Normal"/>
+        <w:rPr/>
+      </w:pPr>
+      <w:r>
+        <w:rPr>
+          <w:rFonts w:ascii="Georgia" w:hAnsi="Georgia"/>
+          <w:b/>
+          <w:bCs/>
+          <w:i/>
+          <w:iCs/>
           <w:sz w:val="14"/>
           <w:szCs w:val="14"/>
         </w:rPr>
-        <w:t>command</w:t>
-      </w:r>
-    </w:p>
-    <w:p>
-      <w:pPr>
-        <w:pStyle w:val="Normal"/>
-        <w:rPr/>
-      </w:pPr>
-      <w:r>
-        <w:rPr>
-          <w:rFonts w:ascii="Georgia" w:hAnsi="Georgia"/>
-          <w:b/>
-          <w:bCs/>
+        <w:tab/>
+        <w:tab/>
+        <w:t xml:space="preserve">exit </w:t>
+      </w:r>
+      <w:r>
+        <w:rPr>
+          <w:rFonts w:ascii="Georgia" w:hAnsi="Georgia"/>
+          <w:b w:val="false"/>
+          <w:bCs w:val="false"/>
           <w:i/>
           <w:iCs/>
           <w:sz w:val="14"/>
           <w:szCs w:val="14"/>
         </w:rPr>
-        <w:tab/>
-        <w:tab/>
-        <w:t xml:space="preserve">exit </w:t>
-      </w:r>
-      <w:r>
-        <w:rPr>
-          <w:rFonts w:ascii="Georgia" w:hAnsi="Georgia"/>
-          <w:b w:val="false"/>
-          <w:bCs w:val="false"/>
-          <w:i/>
-          <w:iCs/>
+        <w:t>fixnum</w:t>
+        <w:tab/>
+      </w:r>
+    </w:p>
+    <w:p>
+      <w:pPr>
+        <w:pStyle w:val="Normal"/>
+        <w:rPr/>
+      </w:pPr>
+      <w:r>
+        <w:rPr>
+          <w:rFonts w:ascii="Georgia" w:hAnsi="Georgia"/>
+          <w:b/>
+          <w:bCs/>
           <w:sz w:val="14"/>
           <w:szCs w:val="14"/>
         </w:rPr>
-        <w:t>fixnum</w:t>
-        <w:tab/>
-      </w:r>
-    </w:p>
-    <w:p>
-      <w:pPr>
-        <w:pStyle w:val="Normal"/>
-        <w:rPr/>
-      </w:pPr>
+        <w:t xml:space="preserve">   </w:t>
+      </w:r>
       <w:r>
         <w:rPr>
           <w:rFonts w:ascii="Georgia" w:hAnsi="Georgia"/>
@@ -16385,96 +16741,143 @@
           <w:sz w:val="14"/>
           <w:szCs w:val="14"/>
         </w:rPr>
-        <w:t xml:space="preserve">   </w:t>
-      </w:r>
-      <w:r>
-        <w:rPr>
-          <w:rFonts w:ascii="Georgia" w:hAnsi="Georgia"/>
-          <w:b/>
-          <w:bCs/>
+        <w:tab/>
+        <w:tab/>
+      </w:r>
+      <w:r>
+        <w:rPr>
+          <w:rFonts w:ascii="Georgia" w:hAnsi="Georgia"/>
+          <w:b/>
+          <w:bCs/>
+          <w:i/>
+          <w:iCs/>
           <w:sz w:val="14"/>
           <w:szCs w:val="14"/>
         </w:rPr>
-        <w:tab/>
-        <w:tab/>
-      </w:r>
-      <w:r>
-        <w:rPr>
-          <w:rFonts w:ascii="Georgia" w:hAnsi="Georgia"/>
-          <w:b/>
-          <w:bCs/>
-          <w:i/>
-          <w:iCs/>
+        <w:t>sysinfo</w:t>
+      </w:r>
+      <w:r>
+        <w:rPr>
+          <w:rFonts w:ascii="Georgia" w:hAnsi="Georgia"/>
           <w:sz w:val="14"/>
           <w:szCs w:val="14"/>
         </w:rPr>
-        <w:t>sysinfo</w:t>
-      </w:r>
-      <w:r>
-        <w:rPr>
-          <w:rFonts w:ascii="Georgia" w:hAnsi="Georgia"/>
+        <w:t xml:space="preserve"> </w:t>
+        <w:tab/>
+        <w:tab/>
+      </w:r>
+      <w:r>
+        <w:rPr>
+          <w:rFonts w:ascii="Andale Mono" w:hAnsi="Andale Mono"/>
           <w:sz w:val="14"/>
           <w:szCs w:val="14"/>
         </w:rPr>
-        <w:t xml:space="preserve"> </w:t>
-        <w:tab/>
-        <w:tab/>
-      </w:r>
-      <w:r>
-        <w:rPr>
-          <w:rFonts w:ascii="Andale Mono" w:hAnsi="Andale Mono"/>
+        <w:t>:t</w:t>
+      </w:r>
+      <w:r>
+        <w:rPr>
+          <w:rFonts w:ascii="Georgia" w:hAnsi="Georgia"/>
           <w:sz w:val="14"/>
           <w:szCs w:val="14"/>
         </w:rPr>
-        <w:t>:t</w:t>
-      </w:r>
-      <w:r>
+        <w:tab/>
+        <w:t>not on macOS</w:t>
+      </w:r>
+    </w:p>
+    <w:p>
+      <w:pPr>
+        <w:pStyle w:val="Normal"/>
         <w:rPr>
           <w:rFonts w:ascii="Georgia" w:hAnsi="Georgia"/>
           <w:sz w:val="14"/>
           <w:szCs w:val="14"/>
         </w:rPr>
-        <w:tab/>
-        <w:t>not on macOS</w:t>
-      </w:r>
-    </w:p>
-    <w:p>
-      <w:pPr>
-        <w:pStyle w:val="Normal"/>
+      </w:pPr>
+      <w:r>
         <w:rPr>
           <w:rFonts w:ascii="Georgia" w:hAnsi="Georgia"/>
           <w:sz w:val="14"/>
           <w:szCs w:val="14"/>
         </w:rPr>
-      </w:pPr>
-      <w:r>
-        <w:rPr>
-          <w:rFonts w:ascii="Georgia" w:hAnsi="Georgia"/>
+      </w:r>
+    </w:p>
+    <w:p>
+      <w:pPr>
+        <w:pStyle w:val="Normal"/>
+        <w:rPr>
+          <w:rFonts w:ascii="Georgia" w:hAnsi="Georgia"/>
+          <w:sz w:val="12"/>
+          <w:szCs w:val="12"/>
+        </w:rPr>
+      </w:pPr>
+      <w:r>
+        <w:rPr>
+          <w:rFonts w:ascii="Georgia" w:hAnsi="Georgia"/>
+          <w:b/>
+          <w:bCs/>
+          <w:i/>
+          <w:iCs/>
           <w:sz w:val="14"/>
           <w:szCs w:val="14"/>
         </w:rPr>
-      </w:r>
-    </w:p>
-    <w:p>
-      <w:pPr>
-        <w:pStyle w:val="Normal"/>
-        <w:rPr>
-          <w:rFonts w:ascii="Georgia" w:hAnsi="Georgia"/>
-          <w:sz w:val="12"/>
-          <w:szCs w:val="12"/>
-        </w:rPr>
-      </w:pPr>
-      <w:r>
-        <w:rPr>
-          <w:rFonts w:ascii="Georgia" w:hAnsi="Georgia"/>
-          <w:b/>
-          <w:bCs/>
-          <w:i/>
-          <w:iCs/>
+        <w:t xml:space="preserve">  </w:t>
+      </w:r>
+      <w:r>
+        <w:rPr>
+          <w:rFonts w:ascii="Georgia" w:hAnsi="Georgia"/>
+          <w:b/>
+          <w:bCs/>
+          <w:i/>
+          <w:iCs/>
+          <w:sz w:val="16"/>
+          <w:szCs w:val="16"/>
+        </w:rPr>
+        <w:t xml:space="preserve"> </w:t>
+      </w:r>
+      <w:r>
+        <w:rPr>
+          <w:rFonts w:ascii="Georgia" w:hAnsi="Georgia"/>
+          <w:b/>
+          <w:bCs/>
+          <w:i/>
+          <w:iCs/>
+          <w:sz w:val="16"/>
+          <w:szCs w:val="16"/>
+          <w:u w:val="none"/>
+        </w:rPr>
+        <w:t>feature</w:t>
+      </w:r>
+      <w:r>
+        <w:rPr>
+          <w:rFonts w:ascii="Georgia" w:hAnsi="Georgia"/>
+          <w:b/>
+          <w:bCs/>
+          <w:i/>
+          <w:iCs/>
+          <w:sz w:val="16"/>
+          <w:szCs w:val="16"/>
+        </w:rPr>
+        <w:t>/</w:t>
+      </w:r>
+      <w:r>
+        <w:rPr>
+          <w:rFonts w:ascii="Georgia" w:hAnsi="Georgia"/>
+          <w:b/>
+          <w:bCs/>
+          <w:sz w:val="16"/>
+          <w:szCs w:val="16"/>
+        </w:rPr>
+        <w:t>prof</w:t>
+      </w:r>
+      <w:r>
+        <w:rPr>
+          <w:rFonts w:ascii="Georgia" w:hAnsi="Georgia"/>
+          <w:b/>
+          <w:bCs/>
           <w:sz w:val="14"/>
           <w:szCs w:val="14"/>
         </w:rPr>
-        <w:t xml:space="preserve">   </w:t>
+        <w:tab/>
       </w:r>
       <w:r>
         <w:rPr>
@@ -16485,55 +16888,19 @@
           <w:iCs/>
           <w:sz w:val="14"/>
           <w:szCs w:val="14"/>
-          <w:u w:val="none"/>
-        </w:rPr>
-        <w:t>feature</w:t>
-      </w:r>
-      <w:r>
-        <w:rPr>
-          <w:rFonts w:ascii="Georgia" w:hAnsi="Georgia"/>
-          <w:b/>
-          <w:bCs/>
+        </w:rPr>
+        <w:t xml:space="preserve">prof-control </w:t>
+      </w:r>
+      <w:r>
+        <w:rPr>
+          <w:rFonts w:ascii="Georgia" w:hAnsi="Georgia"/>
+          <w:b w:val="false"/>
+          <w:bCs w:val="false"/>
           <w:i/>
           <w:iCs/>
           <w:sz w:val="14"/>
           <w:szCs w:val="14"/>
         </w:rPr>
-        <w:t>/</w:t>
-      </w:r>
-      <w:r>
-        <w:rPr>
-          <w:rFonts w:ascii="Georgia" w:hAnsi="Georgia"/>
-          <w:b/>
-          <w:bCs/>
-          <w:sz w:val="14"/>
-          <w:szCs w:val="14"/>
-        </w:rPr>
-        <w:t>prof</w:t>
-        <w:tab/>
-      </w:r>
-      <w:r>
-        <w:rPr>
-          <w:rFonts w:ascii="Georgia" w:hAnsi="Georgia"/>
-          <w:b/>
-          <w:bCs/>
-          <w:i/>
-          <w:iCs/>
-          <w:sz w:val="14"/>
-          <w:szCs w:val="14"/>
-        </w:rPr>
-        <w:t xml:space="preserve">prof-control </w:t>
-      </w:r>
-      <w:r>
-        <w:rPr>
-          <w:rFonts w:ascii="Georgia" w:hAnsi="Georgia"/>
-          <w:b w:val="false"/>
-          <w:bCs w:val="false"/>
-          <w:i/>
-          <w:iCs/>
-          <w:sz w:val="14"/>
-          <w:szCs w:val="14"/>
-        </w:rPr>
         <w:t>key</w:t>
         <w:tab/>
         <w:t>key | vec</w:t>
@@ -16550,141 +16917,6 @@
           <w:szCs w:val="12"/>
         </w:rPr>
         <w:t>:on|:off|:get</w:t>
-      </w:r>
-    </w:p>
-    <w:p>
-      <w:pPr>
-        <w:pStyle w:val="Normal"/>
-        <w:ind w:hanging="0" w:start="0" w:end="0"/>
-        <w:rPr>
-          <w:rFonts w:ascii="Georgia" w:hAnsi="Georgia"/>
-          <w:b w:val="false"/>
-          <w:bCs w:val="false"/>
-          <w:i w:val="false"/>
-          <w:i w:val="false"/>
-          <w:iCs w:val="false"/>
-          <w:sz w:val="12"/>
-          <w:szCs w:val="12"/>
-        </w:rPr>
-      </w:pPr>
-      <w:r>
-        <w:rPr>
-          <w:rFonts w:ascii="Georgia" w:hAnsi="Georgia"/>
-          <w:b w:val="false"/>
-          <w:bCs w:val="false"/>
-          <w:i w:val="false"/>
-          <w:iCs w:val="false"/>
-          <w:sz w:val="12"/>
-          <w:szCs w:val="12"/>
-        </w:rPr>
-      </w:r>
-    </w:p>
-    <w:p>
-      <w:pPr>
-        <w:pStyle w:val="Normal"/>
-        <w:ind w:hanging="0" w:start="0" w:end="0"/>
-        <w:rPr>
-          <w:rFonts w:ascii="Georgia" w:hAnsi="Georgia"/>
-          <w:b w:val="false"/>
-          <w:bCs w:val="false"/>
-          <w:i w:val="false"/>
-          <w:i w:val="false"/>
-          <w:iCs w:val="false"/>
-          <w:sz w:val="12"/>
-          <w:szCs w:val="12"/>
-        </w:rPr>
-      </w:pPr>
-      <w:r>
-        <w:rPr>
-          <w:rFonts w:ascii="Georgia" w:hAnsi="Georgia"/>
-          <w:b w:val="false"/>
-          <w:bCs w:val="false"/>
-          <w:i w:val="false"/>
-          <w:iCs w:val="false"/>
-          <w:sz w:val="12"/>
-          <w:szCs w:val="12"/>
-        </w:rPr>
-      </w:r>
-    </w:p>
-    <w:p>
-      <w:pPr>
-        <w:pStyle w:val="Normal"/>
-        <w:ind w:hanging="0" w:start="0" w:end="0"/>
-        <w:rPr>
-          <w:rFonts w:ascii="Georgia" w:hAnsi="Georgia"/>
-          <w:b w:val="false"/>
-          <w:bCs w:val="false"/>
-          <w:i w:val="false"/>
-          <w:i w:val="false"/>
-          <w:iCs w:val="false"/>
-          <w:sz w:val="12"/>
-          <w:szCs w:val="12"/>
-        </w:rPr>
-      </w:pPr>
-      <w:r>
-        <w:rPr>
-          <w:rFonts w:ascii="Georgia" w:hAnsi="Georgia"/>
-          <w:b w:val="false"/>
-          <w:bCs w:val="false"/>
-          <w:i w:val="false"/>
-          <w:iCs w:val="false"/>
-          <w:sz w:val="12"/>
-          <w:szCs w:val="12"/>
-        </w:rPr>
-      </w:r>
-    </w:p>
-    <w:p>
-      <w:pPr>
-        <w:pStyle w:val="Normal"/>
-        <w:ind w:hanging="0" w:start="0" w:end="0"/>
-        <w:rPr>
-          <w:rFonts w:ascii="Georgia" w:hAnsi="Georgia"/>
-          <w:b w:val="false"/>
-          <w:bCs w:val="false"/>
-          <w:i w:val="false"/>
-          <w:i w:val="false"/>
-          <w:iCs w:val="false"/>
-          <w:sz w:val="12"/>
-          <w:szCs w:val="12"/>
-        </w:rPr>
-      </w:pPr>
-      <w:r>
-        <w:rPr>
-          <w:rFonts w:ascii="Georgia" w:hAnsi="Georgia"/>
-          <w:b w:val="false"/>
-          <w:bCs w:val="false"/>
-          <w:i w:val="false"/>
-          <w:iCs w:val="false"/>
-          <w:sz w:val="12"/>
-          <w:szCs w:val="12"/>
-        </w:rPr>
-      </w:r>
-    </w:p>
-    <w:p>
-      <w:pPr>
-        <w:pStyle w:val="Normal"/>
-        <w:ind w:hanging="0" w:start="0" w:end="0"/>
-        <w:rPr>
-          <w:rFonts w:ascii="Georgia" w:hAnsi="Georgia"/>
-          <w:b w:val="false"/>
-          <w:bCs w:val="false"/>
-          <w:i w:val="false"/>
-          <w:i w:val="false"/>
-          <w:iCs w:val="false"/>
-          <w:sz w:val="12"/>
-          <w:szCs w:val="12"/>
-        </w:rPr>
-      </w:pPr>
-      <w:r>
-        <w:rPr>
-          <w:rFonts w:ascii="Georgia" w:hAnsi="Georgia"/>
-          <w:b w:val="false"/>
-          <w:bCs w:val="false"/>
-          <w:i w:val="false"/>
-          <w:iCs w:val="false"/>
-          <w:sz w:val="12"/>
-          <w:szCs w:val="12"/>
-        </w:rPr>
       </w:r>
     </w:p>
     <w:p>
@@ -18389,7 +18621,7 @@
           <w:sz w:val="12"/>
           <w:szCs w:val="12"/>
         </w:rPr>
-        <w:t>fn load(_: &amp;Env, _: &amp;str) → Result&lt;bool&gt;</w:t>
+        <w:t>fn lo8 ptad(_: &amp;Env, _: &amp;str) → Result&lt;bool&gt;</w:t>
       </w:r>
     </w:p>
     <w:p>
@@ -22002,7 +22234,7 @@
     <w:pPr>
       <w:widowControl/>
       <w:suppressAutoHyphens w:val="true"/>
-      <w:overflowPunct w:val="false"/>
+      <w:overflowPunct w:val="true"/>
       <w:bidi w:val="0"/>
       <w:spacing w:before="0" w:after="0"/>
       <w:jc w:val="start"/>

</xml_diff>

<commit_message>
#955 - core: better usability/performance
</commit_message>
<xml_diff>
--- a/doc/refcards/mu-ref.docx
+++ b/doc/refcards/mu-ref.docx
@@ -94,7 +94,7 @@
           <w:tab w:val="left" w:pos="4110" w:leader="none"/>
         </w:tabs>
         <w:suppressAutoHyphens w:val="true"/>
-        <w:overflowPunct w:val="true"/>
+        <w:overflowPunct w:val="false"/>
         <w:bidi w:val="0"/>
         <w:spacing w:before="0" w:after="0"/>
         <w:ind w:hanging="0" w:start="0" w:end="0"/>
@@ -405,7 +405,19 @@
           <w:sz w:val="16"/>
           <w:szCs w:val="16"/>
         </w:rPr>
-        <w:t>0.2.11</w:t>
+        <w:t>0.2.1</w:t>
+      </w:r>
+      <w:r>
+        <w:rPr>
+          <w:rFonts w:ascii="Georgia" w:hAnsi="Georgia"/>
+          <w:b/>
+          <w:bCs/>
+          <w:i/>
+          <w:iCs/>
+          <w:sz w:val="16"/>
+          <w:szCs w:val="16"/>
+        </w:rPr>
+        <w:t>2</w:t>
       </w:r>
     </w:p>
     <w:p>
@@ -5635,7 +5647,7 @@
         <w:pStyle w:val="Normal"/>
         <w:widowControl/>
         <w:suppressAutoHyphens w:val="true"/>
-        <w:overflowPunct w:val="true"/>
+        <w:overflowPunct w:val="false"/>
         <w:bidi w:val="0"/>
         <w:spacing w:before="0" w:after="0"/>
         <w:ind w:hanging="0" w:start="0" w:end="0"/>
@@ -14395,8 +14407,15 @@
       </w:pPr>
       <w:r>
         <w:rPr>
-          <w:sz w:val="12"/>
-          <w:szCs w:val="12"/>
+          <w:rFonts w:eastAsia="Songti SC" w:cs="Arial Unicode MS" w:ascii="Georgia" w:hAnsi="Georgia"/>
+          <w:b w:val="false"/>
+          <w:bCs w:val="false"/>
+          <w:i w:val="false"/>
+          <w:iCs w:val="false"/>
+          <w:color w:val="auto"/>
+          <w:kern w:val="2"/>
+          <w:u w:val="none"/>
+          <w:lang w:val="en-US" w:eastAsia="zh-CN" w:bidi="hi-IN"/>
         </w:rPr>
       </w:r>
     </w:p>
@@ -14435,23 +14454,7 @@
           <w:u w:val="none"/>
           <w:lang w:val="en-US" w:eastAsia="zh-CN" w:bidi="hi-IN"/>
         </w:rPr>
-        <w:t>raise-</w:t>
-      </w:r>
-      <w:r>
-        <w:rPr>
-          <w:rFonts w:eastAsia="Songti SC" w:cs="Arial Unicode MS" w:ascii="Georgia" w:hAnsi="Georgia"/>
-          <w:b/>
-          <w:bCs/>
-          <w:i/>
-          <w:iCs/>
-          <w:color w:val="auto"/>
-          <w:kern w:val="2"/>
-          <w:sz w:val="16"/>
-          <w:szCs w:val="16"/>
-          <w:u w:val="none"/>
-          <w:lang w:val="en-US" w:eastAsia="zh-CN" w:bidi="hi-IN"/>
-        </w:rPr>
-        <w:t>from</w:t>
+        <w:t>raise-from</w:t>
       </w:r>
       <w:r>
         <w:rPr>
@@ -14861,17 +14864,7 @@
           <w:sz w:val="14"/>
           <w:szCs w:val="14"/>
         </w:rPr>
-        <w:t>:write   :storage :</w:t>
-      </w:r>
-      <w:r>
-        <w:rPr>
-          <w:rFonts w:ascii="Andale Mono" w:hAnsi="Andale Mono"/>
-          <w:b w:val="false"/>
-          <w:bCs w:val="false"/>
-          <w:sz w:val="14"/>
-          <w:szCs w:val="14"/>
-        </w:rPr>
-        <w:t>user</w:t>
+        <w:t>:write   :storage :user</w:t>
       </w:r>
     </w:p>
     <w:p>
@@ -22234,7 +22227,7 @@
     <w:pPr>
       <w:widowControl/>
       <w:suppressAutoHyphens w:val="true"/>
-      <w:overflowPunct w:val="true"/>
+      <w:overflowPunct w:val="false"/>
       <w:bidi w:val="0"/>
       <w:spacing w:before="0" w:after="0"/>
       <w:jc w:val="start"/>

</xml_diff>

<commit_message>
#966 - forge: recipes/modules
</commit_message>
<xml_diff>
--- a/doc/refcards/mu-ref.docx
+++ b/doc/refcards/mu-ref.docx
@@ -26,62 +26,6 @@
           <w:sz w:val="48"/>
           <w:szCs w:val="48"/>
         </w:rPr>
-        <mc:AlternateContent>
-          <mc:Choice Requires="wps">
-            <w:drawing>
-              <wp:anchor behindDoc="0" distT="635" distB="635" distL="635" distR="635" simplePos="0" locked="0" layoutInCell="1" allowOverlap="1" relativeHeight="2">
-                <wp:simplePos x="0" y="0"/>
-                <wp:positionH relativeFrom="column">
-                  <wp:posOffset>2865755</wp:posOffset>
-                </wp:positionH>
-                <wp:positionV relativeFrom="paragraph">
-                  <wp:posOffset>-36830</wp:posOffset>
-                </wp:positionV>
-                <wp:extent cx="6985" cy="6356350"/>
-                <wp:effectExtent l="635" t="635" r="635" b="635"/>
-                <wp:wrapNone/>
-                <wp:docPr id="1" name="Line 1"/>
-                <a:graphic xmlns:a="http://schemas.openxmlformats.org/drawingml/2006/main">
-                  <a:graphicData uri="http://schemas.microsoft.com/office/word/2010/wordprocessingShape">
-                    <wps:wsp>
-                      <wps:cNvSpPr/>
-                      <wps:spPr>
-                        <a:xfrm>
-                          <a:off x="0" y="0"/>
-                          <a:ext cx="6840" cy="6356520"/>
-                        </a:xfrm>
-                        <a:prstGeom prst="line">
-                          <a:avLst/>
-                        </a:prstGeom>
-                        <a:ln w="0">
-                          <a:solidFill>
-                            <a:srgbClr val="000000"/>
-                          </a:solidFill>
-                        </a:ln>
-                      </wps:spPr>
-                      <wps:style>
-                        <a:lnRef idx="0"/>
-                        <a:fillRef idx="0"/>
-                        <a:effectRef idx="0"/>
-                        <a:fontRef idx="minor"/>
-                      </wps:style>
-                      <wps:bodyPr/>
-                    </wps:wsp>
-                  </a:graphicData>
-                </a:graphic>
-              </wp:anchor>
-            </w:drawing>
-          </mc:Choice>
-          <mc:Fallback>
-            <w:pict>
-              <v:line id="shape_0" from="225.65pt,-2.9pt" to="226.15pt,497.55pt" ID="Line 1" stroked="t" o:allowincell="f" style="position:absolute">
-                <v:stroke color="black" joinstyle="round" endcap="flat"/>
-                <v:fill o:detectmouseclick="t" on="false"/>
-                <w10:wrap type="none"/>
-              </v:line>
-            </w:pict>
-          </mc:Fallback>
-        </mc:AlternateContent>
       </w:r>
     </w:p>
     <w:p>
@@ -94,7 +38,7 @@
           <w:tab w:val="left" w:pos="4110" w:leader="none"/>
         </w:tabs>
         <w:suppressAutoHyphens w:val="true"/>
-        <w:overflowPunct w:val="false"/>
+        <w:overflowPunct w:val="true"/>
         <w:bidi w:val="0"/>
         <w:spacing w:before="0" w:after="0"/>
         <w:ind w:hanging="0" w:start="0" w:end="0"/>
@@ -405,19 +349,7 @@
           <w:sz w:val="16"/>
           <w:szCs w:val="16"/>
         </w:rPr>
-        <w:t>0.2.1</w:t>
-      </w:r>
-      <w:r>
-        <w:rPr>
-          <w:rFonts w:ascii="Georgia" w:hAnsi="Georgia"/>
-          <w:b/>
-          <w:bCs/>
-          <w:i/>
-          <w:iCs/>
-          <w:sz w:val="16"/>
-          <w:szCs w:val="16"/>
-        </w:rPr>
-        <w:t>2</w:t>
+        <w:t>0.2.12</w:t>
       </w:r>
     </w:p>
     <w:p>
@@ -4312,64 +4244,6 @@
           <w:shd w:fill="333333" w:val="clear"/>
         </w:rPr>
         <w:t>.</w:t>
-      </w:r>
-      <w:r>
-        <mc:AlternateContent>
-          <mc:Choice Requires="wps">
-            <w:drawing>
-              <wp:anchor behindDoc="0" distT="635" distB="635" distL="635" distR="635" simplePos="0" locked="0" layoutInCell="1" allowOverlap="1" relativeHeight="4">
-                <wp:simplePos x="0" y="0"/>
-                <wp:positionH relativeFrom="column">
-                  <wp:posOffset>2868295</wp:posOffset>
-                </wp:positionH>
-                <wp:positionV relativeFrom="paragraph">
-                  <wp:posOffset>-17780</wp:posOffset>
-                </wp:positionV>
-                <wp:extent cx="0" cy="6318250"/>
-                <wp:effectExtent l="635" t="635" r="635" b="635"/>
-                <wp:wrapNone/>
-                <wp:docPr id="2" name="Vertical line 2"/>
-                <a:graphic xmlns:a="http://schemas.openxmlformats.org/drawingml/2006/main">
-                  <a:graphicData uri="http://schemas.microsoft.com/office/word/2010/wordprocessingShape">
-                    <wps:wsp>
-                      <wps:cNvSpPr/>
-                      <wps:spPr>
-                        <a:xfrm>
-                          <a:off x="0" y="0"/>
-                          <a:ext cx="0" cy="6318360"/>
-                        </a:xfrm>
-                        <a:prstGeom prst="line">
-                          <a:avLst/>
-                        </a:prstGeom>
-                        <a:ln w="0">
-                          <a:solidFill>
-                            <a:srgbClr val="000000"/>
-                          </a:solidFill>
-                        </a:ln>
-                      </wps:spPr>
-                      <wps:style>
-                        <a:lnRef idx="0"/>
-                        <a:fillRef idx="0"/>
-                        <a:effectRef idx="0"/>
-                        <a:fontRef idx="minor"/>
-                      </wps:style>
-                      <wps:bodyPr/>
-                    </wps:wsp>
-                  </a:graphicData>
-                </a:graphic>
-              </wp:anchor>
-            </w:drawing>
-          </mc:Choice>
-          <mc:Fallback>
-            <w:pict>
-              <v:line id="shape_0" from="225.85pt,-1.4pt" to="225.85pt,496.05pt" ID="Vertical line 2" stroked="t" o:allowincell="f" style="position:absolute">
-                <v:stroke color="black" joinstyle="round" endcap="flat"/>
-                <v:fill o:detectmouseclick="t" on="false"/>
-                <w10:wrap type="none"/>
-              </v:line>
-            </w:pict>
-          </mc:Fallback>
-        </mc:AlternateContent>
       </w:r>
       <w:r>
         <w:rPr>
@@ -5647,7 +5521,7 @@
         <w:pStyle w:val="Normal"/>
         <w:widowControl/>
         <w:suppressAutoHyphens w:val="true"/>
-        <w:overflowPunct w:val="false"/>
+        <w:overflowPunct w:val="true"/>
         <w:bidi w:val="0"/>
         <w:spacing w:before="0" w:after="0"/>
         <w:ind w:hanging="0" w:start="0" w:end="0"/>
@@ -13525,120 +13399,6 @@
         </w:rPr>
       </w:pPr>
       <w:r>
-        <mc:AlternateContent>
-          <mc:Choice Requires="wps">
-            <w:drawing>
-              <wp:anchor behindDoc="0" distT="635" distB="635" distL="635" distR="635" simplePos="0" locked="0" layoutInCell="1" allowOverlap="1" relativeHeight="3">
-                <wp:simplePos x="0" y="0"/>
-                <wp:positionH relativeFrom="column">
-                  <wp:posOffset>2870835</wp:posOffset>
-                </wp:positionH>
-                <wp:positionV relativeFrom="paragraph">
-                  <wp:posOffset>5080</wp:posOffset>
-                </wp:positionV>
-                <wp:extent cx="6350" cy="6216650"/>
-                <wp:effectExtent l="635" t="635" r="635" b="635"/>
-                <wp:wrapNone/>
-                <wp:docPr id="3" name="Line 3"/>
-                <a:graphic xmlns:a="http://schemas.openxmlformats.org/drawingml/2006/main">
-                  <a:graphicData uri="http://schemas.microsoft.com/office/word/2010/wordprocessingShape">
-                    <wps:wsp>
-                      <wps:cNvSpPr/>
-                      <wps:spPr>
-                        <a:xfrm>
-                          <a:off x="0" y="0"/>
-                          <a:ext cx="6480" cy="6216480"/>
-                        </a:xfrm>
-                        <a:prstGeom prst="line">
-                          <a:avLst/>
-                        </a:prstGeom>
-                        <a:ln w="0">
-                          <a:solidFill>
-                            <a:srgbClr val="000000"/>
-                          </a:solidFill>
-                        </a:ln>
-                      </wps:spPr>
-                      <wps:style>
-                        <a:lnRef idx="0"/>
-                        <a:fillRef idx="0"/>
-                        <a:effectRef idx="0"/>
-                        <a:fontRef idx="minor"/>
-                      </wps:style>
-                      <wps:bodyPr/>
-                    </wps:wsp>
-                  </a:graphicData>
-                </a:graphic>
-              </wp:anchor>
-            </w:drawing>
-          </mc:Choice>
-          <mc:Fallback>
-            <w:pict>
-              <v:line id="shape_0" from="226.05pt,0.4pt" to="226.5pt,489.85pt" ID="Line 3" stroked="t" o:allowincell="f" style="position:absolute">
-                <v:stroke color="black" joinstyle="round" endcap="flat"/>
-                <v:fill o:detectmouseclick="t" on="false"/>
-                <w10:wrap type="none"/>
-              </v:line>
-            </w:pict>
-          </mc:Fallback>
-        </mc:AlternateContent>
-        <mc:AlternateContent>
-          <mc:Choice Requires="wps">
-            <w:drawing>
-              <wp:anchor behindDoc="0" distT="635" distB="635" distL="635" distR="635" simplePos="0" locked="0" layoutInCell="1" allowOverlap="1" relativeHeight="6">
-                <wp:simplePos x="0" y="0"/>
-                <wp:positionH relativeFrom="column">
-                  <wp:posOffset>-2540</wp:posOffset>
-                </wp:positionH>
-                <wp:positionV relativeFrom="paragraph">
-                  <wp:posOffset>-7620</wp:posOffset>
-                </wp:positionV>
-                <wp:extent cx="635" cy="6277610"/>
-                <wp:effectExtent l="635" t="635" r="635" b="635"/>
-                <wp:wrapNone/>
-                <wp:docPr id="4" name="Vertical line 1"/>
-                <a:graphic xmlns:a="http://schemas.openxmlformats.org/drawingml/2006/main">
-                  <a:graphicData uri="http://schemas.microsoft.com/office/word/2010/wordprocessingShape">
-                    <wps:wsp>
-                      <wps:cNvSpPr/>
-                      <wps:spPr>
-                        <a:xfrm>
-                          <a:off x="0" y="0"/>
-                          <a:ext cx="720" cy="6277680"/>
-                        </a:xfrm>
-                        <a:prstGeom prst="line">
-                          <a:avLst/>
-                        </a:prstGeom>
-                        <a:ln w="0">
-                          <a:solidFill>
-                            <a:srgbClr val="000000"/>
-                          </a:solidFill>
-                        </a:ln>
-                      </wps:spPr>
-                      <wps:style>
-                        <a:lnRef idx="0"/>
-                        <a:fillRef idx="0"/>
-                        <a:effectRef idx="0"/>
-                        <a:fontRef idx="minor"/>
-                      </wps:style>
-                      <wps:bodyPr/>
-                    </wps:wsp>
-                  </a:graphicData>
-                </a:graphic>
-              </wp:anchor>
-            </w:drawing>
-          </mc:Choice>
-          <mc:Fallback>
-            <w:pict>
-              <v:line id="shape_0" from="-0.2pt,-0.6pt" to="-0.2pt,493.65pt" ID="Vertical line 1" stroked="t" o:allowincell="f" style="position:absolute">
-                <v:stroke color="black" joinstyle="round" endcap="flat"/>
-                <v:fill o:detectmouseclick="t" on="false"/>
-                <w10:wrap type="none"/>
-              </v:line>
-            </w:pict>
-          </mc:Fallback>
-        </mc:AlternateContent>
-      </w:r>
-      <w:r>
         <w:rPr>
           <w:rFonts w:ascii="Georgia" w:hAnsi="Georgia"/>
           <w:b/>
@@ -13691,7 +13451,7 @@
           <w:szCs w:val="20"/>
           <w:shd w:fill="333333" w:val="clear"/>
         </w:rPr>
-        <w:t xml:space="preserve">                                    </w:t>
+        <w:t xml:space="preserve">                                   </w:t>
       </w:r>
       <w:r>
         <w:rPr>
@@ -17212,150 +16972,23 @@
     <w:p>
       <w:pPr>
         <w:pStyle w:val="Normal"/>
-        <w:ind w:hanging="0" w:start="0" w:end="0"/>
-        <w:rPr>
-          <w:rFonts w:ascii="Georgia" w:hAnsi="Georgia"/>
-          <w:b w:val="false"/>
-          <w:bCs w:val="false"/>
-          <w:i w:val="false"/>
-          <w:i w:val="false"/>
-          <w:iCs w:val="false"/>
-          <w:sz w:val="12"/>
-          <w:szCs w:val="12"/>
-        </w:rPr>
-      </w:pPr>
-      <w:r>
-        <w:rPr>
-          <w:rFonts w:ascii="Georgia" w:hAnsi="Georgia"/>
-          <w:b w:val="false"/>
-          <w:bCs w:val="false"/>
-          <w:i w:val="false"/>
-          <w:iCs w:val="false"/>
-          <w:sz w:val="12"/>
-          <w:szCs w:val="12"/>
-        </w:rPr>
-      </w:r>
-    </w:p>
-    <w:p>
-      <w:pPr>
-        <w:pStyle w:val="Normal"/>
-        <w:ind w:hanging="0" w:start="0" w:end="0"/>
-        <w:rPr>
-          <w:rFonts w:ascii="Georgia" w:hAnsi="Georgia"/>
-          <w:b w:val="false"/>
-          <w:bCs w:val="false"/>
-          <w:i w:val="false"/>
-          <w:i w:val="false"/>
-          <w:iCs w:val="false"/>
-          <w:sz w:val="12"/>
-          <w:szCs w:val="12"/>
-        </w:rPr>
-      </w:pPr>
-      <w:r>
-        <w:rPr>
-          <w:rFonts w:ascii="Georgia" w:hAnsi="Georgia"/>
-          <w:b w:val="false"/>
-          <w:bCs w:val="false"/>
-          <w:i w:val="false"/>
-          <w:iCs w:val="false"/>
-          <w:sz w:val="12"/>
-          <w:szCs w:val="12"/>
-        </w:rPr>
-      </w:r>
-    </w:p>
-    <w:p>
-      <w:pPr>
-        <w:pStyle w:val="Normal"/>
-        <w:ind w:hanging="0" w:start="0" w:end="0"/>
-        <w:rPr>
-          <w:rFonts w:ascii="Georgia" w:hAnsi="Georgia"/>
-          <w:b w:val="false"/>
-          <w:bCs w:val="false"/>
-          <w:i w:val="false"/>
-          <w:i w:val="false"/>
-          <w:iCs w:val="false"/>
-          <w:sz w:val="12"/>
-          <w:szCs w:val="12"/>
-        </w:rPr>
-      </w:pPr>
-      <w:r>
-        <w:rPr>
-          <w:rFonts w:ascii="Georgia" w:hAnsi="Georgia"/>
-          <w:b w:val="false"/>
-          <w:bCs w:val="false"/>
-          <w:i w:val="false"/>
-          <w:iCs w:val="false"/>
-          <w:sz w:val="12"/>
-          <w:szCs w:val="12"/>
-        </w:rPr>
-      </w:r>
-    </w:p>
-    <w:p>
-      <w:pPr>
-        <w:pStyle w:val="Normal"/>
         <w:rPr>
           <w:sz w:val="24"/>
           <w:szCs w:val="24"/>
         </w:rPr>
       </w:pPr>
       <w:r>
-        <mc:AlternateContent>
-          <mc:Choice Requires="wps">
-            <w:drawing>
-              <wp:anchor behindDoc="0" distT="635" distB="635" distL="635" distR="635" simplePos="0" locked="0" layoutInCell="1" allowOverlap="1" relativeHeight="5">
-                <wp:simplePos x="0" y="0"/>
-                <wp:positionH relativeFrom="column">
-                  <wp:posOffset>2871470</wp:posOffset>
-                </wp:positionH>
-                <wp:positionV relativeFrom="paragraph">
-                  <wp:posOffset>-20320</wp:posOffset>
-                </wp:positionV>
-                <wp:extent cx="0" cy="6254750"/>
-                <wp:effectExtent l="635" t="635" r="635" b="635"/>
-                <wp:wrapNone/>
-                <wp:docPr id="5" name="Vertical line 3"/>
-                <a:graphic xmlns:a="http://schemas.openxmlformats.org/drawingml/2006/main">
-                  <a:graphicData uri="http://schemas.microsoft.com/office/word/2010/wordprocessingShape">
-                    <wps:wsp>
-                      <wps:cNvSpPr/>
-                      <wps:spPr>
-                        <a:xfrm>
-                          <a:off x="0" y="0"/>
-                          <a:ext cx="0" cy="6254640"/>
-                        </a:xfrm>
-                        <a:prstGeom prst="line">
-                          <a:avLst/>
-                        </a:prstGeom>
-                        <a:ln w="0">
-                          <a:solidFill>
-                            <a:srgbClr val="000000"/>
-                          </a:solidFill>
-                        </a:ln>
-                      </wps:spPr>
-                      <wps:style>
-                        <a:lnRef idx="0"/>
-                        <a:fillRef idx="0"/>
-                        <a:effectRef idx="0"/>
-                        <a:fontRef idx="minor"/>
-                      </wps:style>
-                      <wps:bodyPr/>
-                    </wps:wsp>
-                  </a:graphicData>
-                </a:graphic>
-              </wp:anchor>
-            </w:drawing>
-          </mc:Choice>
-          <mc:Fallback>
-            <w:pict>
-              <v:line id="shape_0" from="226.1pt,-1.6pt" to="226.1pt,490.85pt" ID="Vertical line 3" stroked="t" o:allowincell="f" style="position:absolute">
-                <v:stroke color="black" joinstyle="round" endcap="flat"/>
-                <v:fill o:detectmouseclick="t" on="false"/>
-                <w10:wrap type="none"/>
-              </v:line>
-            </w:pict>
-          </mc:Fallback>
-        </mc:AlternateContent>
-      </w:r>
+        <w:rPr/>
+      </w:r>
+    </w:p>
+    <w:p>
+      <w:pPr>
+        <w:pStyle w:val="Normal"/>
+        <w:rPr>
+          <w:sz w:val="24"/>
+          <w:szCs w:val="24"/>
+        </w:rPr>
+      </w:pPr>
       <w:r>
         <w:rPr>
           <w:rFonts w:eastAsia="Songti SC" w:cs="Arial Unicode MS" w:ascii="Georgia" w:hAnsi="Georgia"/>
@@ -22227,7 +21860,7 @@
     <w:pPr>
       <w:widowControl/>
       <w:suppressAutoHyphens w:val="true"/>
-      <w:overflowPunct w:val="false"/>
+      <w:overflowPunct w:val="true"/>
       <w:bidi w:val="0"/>
       <w:spacing w:before="0" w:after="0"/>
       <w:jc w:val="start"/>

</xml_diff>

<commit_message>
#978 - runtime: instrumentation feature
</commit_message>
<xml_diff>
--- a/doc/refcards/mu-ref.docx
+++ b/doc/refcards/mu-ref.docx
@@ -349,7 +349,7 @@
           <w:sz w:val="16"/>
           <w:szCs w:val="16"/>
         </w:rPr>
-        <w:t>0.2.12</w:t>
+        <w:t>0.2.13</w:t>
       </w:r>
     </w:p>
     <w:p>
@@ -16617,10 +16617,12 @@
           <w:rFonts w:ascii="Georgia" w:hAnsi="Georgia"/>
           <w:b/>
           <w:bCs/>
-          <w:sz w:val="16"/>
-          <w:szCs w:val="16"/>
-        </w:rPr>
-        <w:t>prof</w:t>
+          <w:i/>
+          <w:iCs/>
+          <w:sz w:val="16"/>
+          <w:szCs w:val="16"/>
+        </w:rPr>
+        <w:t>instrument</w:t>
       </w:r>
       <w:r>
         <w:rPr>
@@ -16632,6 +16634,16 @@
         </w:rPr>
         <w:tab/>
       </w:r>
+    </w:p>
+    <w:p>
+      <w:pPr>
+        <w:pStyle w:val="Normal"/>
+        <w:rPr>
+          <w:rFonts w:ascii="Georgia" w:hAnsi="Georgia"/>
+          <w:sz w:val="12"/>
+          <w:szCs w:val="12"/>
+        </w:rPr>
+      </w:pPr>
       <w:r>
         <w:rPr>
           <w:rFonts w:ascii="Georgia" w:hAnsi="Georgia"/>
@@ -16642,35 +16654,86 @@
           <w:sz w:val="14"/>
           <w:szCs w:val="14"/>
         </w:rPr>
-        <w:t xml:space="preserve">prof-control </w:t>
-      </w:r>
-      <w:r>
-        <w:rPr>
-          <w:rFonts w:ascii="Georgia" w:hAnsi="Georgia"/>
-          <w:b w:val="false"/>
-          <w:bCs w:val="false"/>
+        <w:tab/>
+        <w:tab/>
+        <w:t>instrument</w:t>
+      </w:r>
+      <w:r>
+        <w:rPr>
+          <w:rFonts w:ascii="Georgia" w:hAnsi="Georgia"/>
+          <w:b/>
+          <w:bCs/>
           <w:i/>
           <w:iCs/>
           <w:sz w:val="14"/>
           <w:szCs w:val="14"/>
         </w:rPr>
+        <w:t xml:space="preserve">-control </w:t>
+      </w:r>
+      <w:r>
+        <w:rPr>
+          <w:rFonts w:ascii="Georgia" w:hAnsi="Georgia"/>
+          <w:b w:val="false"/>
+          <w:bCs w:val="false"/>
+          <w:i/>
+          <w:iCs/>
+          <w:sz w:val="14"/>
+          <w:szCs w:val="14"/>
+        </w:rPr>
         <w:t>key</w:t>
         <w:tab/>
+      </w:r>
+      <w:r>
+        <w:rPr>
+          <w:rFonts w:ascii="Andale Mono" w:hAnsi="Andale Mono"/>
+          <w:b w:val="false"/>
+          <w:bCs w:val="false"/>
+          <w:i w:val="false"/>
+          <w:iCs w:val="false"/>
+          <w:sz w:val="12"/>
+          <w:szCs w:val="12"/>
+        </w:rPr>
+        <w:t>:on|:off|:get</w:t>
+      </w:r>
+      <w:r>
+        <w:rPr>
+          <w:rFonts w:ascii="Georgia" w:hAnsi="Georgia"/>
+          <w:b w:val="false"/>
+          <w:bCs w:val="false"/>
+          <w:i/>
+          <w:iCs/>
+          <w:sz w:val="14"/>
+          <w:szCs w:val="14"/>
+        </w:rPr>
+        <w:tab/>
+      </w:r>
+    </w:p>
+    <w:p>
+      <w:pPr>
+        <w:pStyle w:val="Normal"/>
+        <w:rPr>
+          <w:rFonts w:ascii="Georgia" w:hAnsi="Georgia"/>
+          <w:sz w:val="12"/>
+          <w:szCs w:val="12"/>
+        </w:rPr>
+      </w:pPr>
+      <w:r>
+        <w:rPr>
+          <w:rFonts w:ascii="Georgia" w:hAnsi="Georgia"/>
+          <w:b w:val="false"/>
+          <w:bCs w:val="false"/>
+          <w:i/>
+          <w:iCs/>
+          <w:sz w:val="14"/>
+          <w:szCs w:val="14"/>
+        </w:rPr>
+        <w:tab/>
+        <w:tab/>
+        <w:tab/>
+        <w:tab/>
         <w:t>key | vec</w:t>
         <w:tab/>
       </w:r>
-      <w:r>
-        <w:rPr>
-          <w:rFonts w:ascii="Andale Mono" w:hAnsi="Andale Mono"/>
-          <w:b w:val="false"/>
-          <w:bCs w:val="false"/>
-          <w:i w:val="false"/>
-          <w:iCs w:val="false"/>
-          <w:sz w:val="12"/>
-          <w:szCs w:val="12"/>
-        </w:rPr>
-        <w:t>:on|:off|:get</w:t>
-      </w:r>
     </w:p>
     <w:p>
       <w:pPr>
@@ -16931,54 +16994,10 @@
         </w:rPr>
       </w:pPr>
       <w:r>
-        <w:rPr>
-          <w:rFonts w:ascii="Georgia" w:hAnsi="Georgia"/>
-          <w:b w:val="false"/>
-          <w:bCs w:val="false"/>
-          <w:i w:val="false"/>
-          <w:iCs w:val="false"/>
-          <w:sz w:val="12"/>
-          <w:szCs w:val="12"/>
-        </w:rPr>
-      </w:r>
-    </w:p>
-    <w:p>
-      <w:pPr>
-        <w:pStyle w:val="Normal"/>
-        <w:ind w:hanging="0" w:start="0" w:end="0"/>
-        <w:rPr>
-          <w:rFonts w:ascii="Georgia" w:hAnsi="Georgia"/>
-          <w:b w:val="false"/>
-          <w:bCs w:val="false"/>
-          <w:i w:val="false"/>
-          <w:i w:val="false"/>
-          <w:iCs w:val="false"/>
-          <w:sz w:val="12"/>
-          <w:szCs w:val="12"/>
-        </w:rPr>
-      </w:pPr>
-      <w:r>
-        <w:rPr>
-          <w:rFonts w:ascii="Georgia" w:hAnsi="Georgia"/>
-          <w:b w:val="false"/>
-          <w:bCs w:val="false"/>
-          <w:i w:val="false"/>
-          <w:iCs w:val="false"/>
-          <w:sz w:val="12"/>
-          <w:szCs w:val="12"/>
-        </w:rPr>
-      </w:r>
-    </w:p>
-    <w:p>
-      <w:pPr>
-        <w:pStyle w:val="Normal"/>
         <w:rPr>
           <w:sz w:val="24"/>
           <w:szCs w:val="24"/>
         </w:rPr>
-      </w:pPr>
-      <w:r>
-        <w:rPr/>
       </w:r>
     </w:p>
     <w:p>

</xml_diff>

<commit_message>
#985 - runtime: rethink core functions
</commit_message>
<xml_diff>
--- a/doc/refcards/mu-ref.docx
+++ b/doc/refcards/mu-ref.docx
@@ -38,7 +38,7 @@
           <w:tab w:val="left" w:pos="4110" w:leader="none"/>
         </w:tabs>
         <w:suppressAutoHyphens w:val="true"/>
-        <w:overflowPunct w:val="true"/>
+        <w:overflowPunct w:val="false"/>
         <w:bidi w:val="0"/>
         <w:spacing w:before="0" w:after="0"/>
         <w:ind w:hanging="0" w:start="0" w:end="0"/>
@@ -5521,7 +5521,7 @@
         <w:pStyle w:val="Normal"/>
         <w:widowControl/>
         <w:suppressAutoHyphens w:val="true"/>
-        <w:overflowPunct w:val="true"/>
+        <w:overflowPunct w:val="false"/>
         <w:bidi w:val="0"/>
         <w:spacing w:before="0" w:after="0"/>
         <w:ind w:hanging="0" w:start="0" w:end="0"/>
@@ -14855,7 +14855,27 @@
           <w:sz w:val="12"/>
           <w:szCs w:val="12"/>
         </w:rPr>
-        <w:t>[dependencies]</w:t>
+        <w:t>[dependenc</w:t>
+      </w:r>
+      <w:r>
+        <w:rPr>
+          <w:rFonts w:ascii="Andale Mono" w:hAnsi="Andale Mono"/>
+          <w:b/>
+          <w:bCs/>
+          <w:sz w:val="12"/>
+          <w:szCs w:val="12"/>
+        </w:rPr>
+        <w:t>(featu</w:t>
+      </w:r>
+      <w:r>
+        <w:rPr>
+          <w:rFonts w:ascii="Andale Mono" w:hAnsi="Andale Mono"/>
+          <w:b/>
+          <w:bCs/>
+          <w:sz w:val="12"/>
+          <w:szCs w:val="12"/>
+        </w:rPr>
+        <w:t>ies]</w:t>
       </w:r>
     </w:p>
     <w:p>
@@ -15825,15 +15845,15 @@
           <w:u w:val="none"/>
           <w:lang w:val="en-US" w:eastAsia="zh-CN" w:bidi="hi-IN"/>
         </w:rPr>
-        <w:t>heap-room</w:t>
+        <w:t xml:space="preserve">heap-room </w:t>
       </w:r>
       <w:r>
         <w:rPr>
           <w:rFonts w:eastAsia="Songti SC" w:cs="Arial Unicode MS" w:ascii="Georgia" w:hAnsi="Georgia"/>
-          <w:b/>
-          <w:bCs/>
-          <w:i w:val="false"/>
-          <w:iCs w:val="false"/>
+          <w:b w:val="false"/>
+          <w:bCs w:val="false"/>
+          <w:i/>
+          <w:iCs/>
           <w:color w:val="auto"/>
           <w:kern w:val="2"/>
           <w:sz w:val="14"/>
@@ -15841,15 +15861,15 @@
           <w:u w:val="none"/>
           <w:lang w:val="en-US" w:eastAsia="zh-CN" w:bidi="hi-IN"/>
         </w:rPr>
-        <w:tab/>
+        <w:t>key</w:t>
       </w:r>
       <w:r>
         <w:rPr>
           <w:rFonts w:eastAsia="Songti SC" w:cs="Arial Unicode MS" w:ascii="Georgia" w:hAnsi="Georgia"/>
-          <w:b w:val="false"/>
-          <w:bCs w:val="false"/>
-          <w:i/>
-          <w:iCs/>
+          <w:b/>
+          <w:bCs/>
+          <w:i w:val="false"/>
+          <w:iCs w:val="false"/>
           <w:color w:val="auto"/>
           <w:kern w:val="2"/>
           <w:sz w:val="14"/>
@@ -15857,7 +15877,6 @@
           <w:u w:val="none"/>
           <w:lang w:val="en-US" w:eastAsia="zh-CN" w:bidi="hi-IN"/>
         </w:rPr>
-        <w:t>vector</w:t>
         <w:tab/>
       </w:r>
       <w:r>
@@ -15865,8 +15884,8 @@
           <w:rFonts w:eastAsia="Songti SC" w:cs="Arial Unicode MS" w:ascii="Georgia" w:hAnsi="Georgia"/>
           <w:b w:val="false"/>
           <w:bCs w:val="false"/>
-          <w:i w:val="false"/>
-          <w:iCs w:val="false"/>
+          <w:i/>
+          <w:iCs/>
           <w:color w:val="auto"/>
           <w:kern w:val="2"/>
           <w:sz w:val="14"/>
@@ -15874,15 +15893,16 @@
           <w:u w:val="none"/>
           <w:lang w:val="en-US" w:eastAsia="zh-CN" w:bidi="hi-IN"/>
         </w:rPr>
-        <w:t>allocations</w:t>
-      </w:r>
-      <w:r>
-        <w:rPr>
-          <w:rFonts w:eastAsia="Songti SC" w:cs="Arial Unicode MS" w:ascii="Andale Mono" w:hAnsi="Andale Mono"/>
-          <w:b w:val="false"/>
-          <w:bCs w:val="false"/>
-          <w:i/>
-          <w:iCs/>
+        <w:t>vector</w:t>
+        <w:tab/>
+      </w:r>
+      <w:r>
+        <w:rPr>
+          <w:rFonts w:eastAsia="Songti SC" w:cs="Arial Unicode MS" w:ascii="Georgia" w:hAnsi="Georgia"/>
+          <w:b w:val="false"/>
+          <w:bCs w:val="false"/>
+          <w:i w:val="false"/>
+          <w:iCs w:val="false"/>
           <w:color w:val="auto"/>
           <w:kern w:val="2"/>
           <w:sz w:val="14"/>
@@ -15890,21 +15910,15 @@
           <w:u w:val="none"/>
           <w:lang w:val="en-US" w:eastAsia="zh-CN" w:bidi="hi-IN"/>
         </w:rPr>
-        <w:tab/>
-      </w:r>
-    </w:p>
-    <w:p>
-      <w:pPr>
-        <w:pStyle w:val="Normal"/>
-        <w:rPr/>
-      </w:pPr>
-      <w:r>
-        <w:rPr>
-          <w:rFonts w:eastAsia="Songti SC" w:cs="Arial Unicode MS" w:ascii="Courier New" w:hAnsi="Courier New"/>
-          <w:b/>
-          <w:bCs/>
-          <w:i w:val="false"/>
-          <w:iCs w:val="false"/>
+        <w:t>allocations</w:t>
+      </w:r>
+      <w:r>
+        <w:rPr>
+          <w:rFonts w:eastAsia="Songti SC" w:cs="Arial Unicode MS" w:ascii="Andale Mono" w:hAnsi="Andale Mono"/>
+          <w:b w:val="false"/>
+          <w:bCs w:val="false"/>
+          <w:i/>
+          <w:iCs/>
           <w:color w:val="auto"/>
           <w:kern w:val="2"/>
           <w:sz w:val="14"/>
@@ -15913,15 +15927,20 @@
           <w:lang w:val="en-US" w:eastAsia="zh-CN" w:bidi="hi-IN"/>
         </w:rPr>
         <w:tab/>
-        <w:tab/>
-      </w:r>
+      </w:r>
+    </w:p>
+    <w:p>
+      <w:pPr>
+        <w:pStyle w:val="Normal"/>
+        <w:rPr/>
+      </w:pPr>
       <w:r>
         <w:rPr>
           <w:rFonts w:eastAsia="Songti SC" w:cs="Arial Unicode MS" w:ascii="Courier New" w:hAnsi="Courier New"/>
           <w:b/>
           <w:bCs/>
-          <w:i/>
-          <w:iCs/>
+          <w:i w:val="false"/>
+          <w:iCs w:val="false"/>
           <w:color w:val="auto"/>
           <w:kern w:val="2"/>
           <w:sz w:val="14"/>
@@ -15929,13 +15948,14 @@
           <w:u w:val="none"/>
           <w:lang w:val="en-US" w:eastAsia="zh-CN" w:bidi="hi-IN"/>
         </w:rPr>
-        <w:t xml:space="preserve">    </w:t>
-      </w:r>
-      <w:r>
-        <w:rPr>
-          <w:rFonts w:eastAsia="Songti SC" w:cs="Arial Unicode MS" w:ascii="Andale Mono" w:hAnsi="Andale Mono"/>
-          <w:b w:val="false"/>
-          <w:bCs w:val="false"/>
+        <w:tab/>
+        <w:tab/>
+      </w:r>
+      <w:r>
+        <w:rPr>
+          <w:rFonts w:eastAsia="Songti SC" w:cs="Arial Unicode MS" w:ascii="Courier New" w:hAnsi="Courier New"/>
+          <w:b/>
+          <w:bCs/>
           <w:i/>
           <w:iCs/>
           <w:color w:val="auto"/>
@@ -15945,19 +15965,13 @@
           <w:u w:val="none"/>
           <w:lang w:val="en-US" w:eastAsia="zh-CN" w:bidi="hi-IN"/>
         </w:rPr>
-        <w:t>#(:t size total free …)</w:t>
-      </w:r>
-    </w:p>
-    <w:p>
-      <w:pPr>
-        <w:pStyle w:val="Normal"/>
-        <w:rPr/>
-      </w:pPr>
-      <w:r>
-        <w:rPr>
-          <w:rFonts w:eastAsia="Songti SC" w:cs="Arial Unicode MS" w:ascii="Georgia" w:hAnsi="Georgia"/>
-          <w:b/>
-          <w:bCs/>
+        <w:t xml:space="preserve">    </w:t>
+      </w:r>
+      <w:r>
+        <w:rPr>
+          <w:rFonts w:eastAsia="Songti SC" w:cs="Arial Unicode MS" w:ascii="Andale Mono" w:hAnsi="Andale Mono"/>
+          <w:b w:val="false"/>
+          <w:bCs w:val="false"/>
           <w:i/>
           <w:iCs/>
           <w:color w:val="auto"/>
@@ -15967,8 +15981,14 @@
           <w:u w:val="none"/>
           <w:lang w:val="en-US" w:eastAsia="zh-CN" w:bidi="hi-IN"/>
         </w:rPr>
-        <w:t xml:space="preserve"> </w:t>
-      </w:r>
+        <w:t>#(:t size total free …)</w:t>
+      </w:r>
+    </w:p>
+    <w:p>
+      <w:pPr>
+        <w:pStyle w:val="Normal"/>
+        <w:rPr/>
+      </w:pPr>
       <w:r>
         <w:rPr>
           <w:rFonts w:eastAsia="Songti SC" w:cs="Arial Unicode MS" w:ascii="Georgia" w:hAnsi="Georgia"/>
@@ -15983,17 +16003,15 @@
           <w:u w:val="none"/>
           <w:lang w:val="en-US" w:eastAsia="zh-CN" w:bidi="hi-IN"/>
         </w:rPr>
-        <w:tab/>
-        <w:tab/>
-        <w:t>heap-size</w:t>
+        <w:t xml:space="preserve"> </w:t>
       </w:r>
       <w:r>
         <w:rPr>
           <w:rFonts w:eastAsia="Songti SC" w:cs="Arial Unicode MS" w:ascii="Georgia" w:hAnsi="Georgia"/>
           <w:b/>
           <w:bCs/>
-          <w:i w:val="false"/>
-          <w:iCs w:val="false"/>
+          <w:i/>
+          <w:iCs/>
           <w:color w:val="auto"/>
           <w:kern w:val="2"/>
           <w:sz w:val="14"/>
@@ -16001,15 +16019,17 @@
           <w:u w:val="none"/>
           <w:lang w:val="en-US" w:eastAsia="zh-CN" w:bidi="hi-IN"/>
         </w:rPr>
-        <w:t xml:space="preserve"> </w:t>
+        <w:tab/>
+        <w:tab/>
+        <w:t>heap-size</w:t>
       </w:r>
       <w:r>
         <w:rPr>
           <w:rFonts w:eastAsia="Songti SC" w:cs="Arial Unicode MS" w:ascii="Georgia" w:hAnsi="Georgia"/>
-          <w:b w:val="false"/>
-          <w:bCs w:val="false"/>
-          <w:i/>
-          <w:iCs/>
+          <w:b/>
+          <w:bCs/>
+          <w:i w:val="false"/>
+          <w:iCs w:val="false"/>
           <w:color w:val="auto"/>
           <w:kern w:val="2"/>
           <w:sz w:val="14"/>
@@ -16017,15 +16037,15 @@
           <w:u w:val="none"/>
           <w:lang w:val="en-US" w:eastAsia="zh-CN" w:bidi="hi-IN"/>
         </w:rPr>
-        <w:t>keyword</w:t>
+        <w:t xml:space="preserve"> </w:t>
       </w:r>
       <w:r>
         <w:rPr>
           <w:rFonts w:eastAsia="Songti SC" w:cs="Arial Unicode MS" w:ascii="Georgia" w:hAnsi="Georgia"/>
-          <w:b/>
-          <w:bCs/>
-          <w:i w:val="false"/>
-          <w:iCs w:val="false"/>
+          <w:b w:val="false"/>
+          <w:bCs w:val="false"/>
+          <w:i/>
+          <w:iCs/>
           <w:color w:val="auto"/>
           <w:kern w:val="2"/>
           <w:sz w:val="14"/>
@@ -16033,16 +16053,15 @@
           <w:u w:val="none"/>
           <w:lang w:val="en-US" w:eastAsia="zh-CN" w:bidi="hi-IN"/>
         </w:rPr>
-        <w:tab/>
-        <w:t xml:space="preserve"> </w:t>
+        <w:t>key</w:t>
       </w:r>
       <w:r>
         <w:rPr>
           <w:rFonts w:eastAsia="Songti SC" w:cs="Arial Unicode MS" w:ascii="Georgia" w:hAnsi="Georgia"/>
-          <w:b w:val="false"/>
-          <w:bCs w:val="false"/>
-          <w:i/>
-          <w:iCs/>
+          <w:b/>
+          <w:bCs/>
+          <w:i w:val="false"/>
+          <w:iCs w:val="false"/>
           <w:color w:val="auto"/>
           <w:kern w:val="2"/>
           <w:sz w:val="14"/>
@@ -16050,16 +16069,16 @@
           <w:u w:val="none"/>
           <w:lang w:val="en-US" w:eastAsia="zh-CN" w:bidi="hi-IN"/>
         </w:rPr>
-        <w:t>fixnum</w:t>
-        <w:tab/>
+        <w:tab/>
+        <w:t xml:space="preserve"> </w:t>
       </w:r>
       <w:r>
         <w:rPr>
           <w:rFonts w:eastAsia="Songti SC" w:cs="Arial Unicode MS" w:ascii="Georgia" w:hAnsi="Georgia"/>
           <w:b w:val="false"/>
           <w:bCs w:val="false"/>
-          <w:i w:val="false"/>
-          <w:iCs w:val="false"/>
+          <w:i/>
+          <w:iCs/>
           <w:color w:val="auto"/>
           <w:kern w:val="2"/>
           <w:sz w:val="14"/>
@@ -16067,21 +16086,16 @@
           <w:u w:val="none"/>
           <w:lang w:val="en-US" w:eastAsia="zh-CN" w:bidi="hi-IN"/>
         </w:rPr>
-        <w:t>type size</w:t>
-      </w:r>
-    </w:p>
-    <w:p>
-      <w:pPr>
-        <w:pStyle w:val="Normal"/>
-        <w:rPr/>
-      </w:pPr>
-      <w:r>
-        <w:rPr>
-          <w:rFonts w:eastAsia="Songti SC" w:cs="Arial Unicode MS" w:ascii="Andale Mono" w:hAnsi="Andale Mono"/>
-          <w:b w:val="false"/>
-          <w:bCs w:val="false"/>
-          <w:i/>
-          <w:iCs/>
+        <w:t>fixnum</w:t>
+        <w:tab/>
+      </w:r>
+      <w:r>
+        <w:rPr>
+          <w:rFonts w:eastAsia="Songti SC" w:cs="Arial Unicode MS" w:ascii="Georgia" w:hAnsi="Georgia"/>
+          <w:b w:val="false"/>
+          <w:bCs w:val="false"/>
+          <w:i w:val="false"/>
+          <w:iCs w:val="false"/>
           <w:color w:val="auto"/>
           <w:kern w:val="2"/>
           <w:sz w:val="14"/>
@@ -16089,14 +16103,19 @@
           <w:u w:val="none"/>
           <w:lang w:val="en-US" w:eastAsia="zh-CN" w:bidi="hi-IN"/>
         </w:rPr>
-        <w:tab/>
-        <w:tab/>
-      </w:r>
-      <w:r>
-        <w:rPr>
-          <w:rFonts w:eastAsia="Songti SC" w:cs="Arial Unicode MS" w:ascii="Georgia" w:hAnsi="Georgia"/>
-          <w:b/>
-          <w:bCs/>
+        <w:t>type size</w:t>
+      </w:r>
+    </w:p>
+    <w:p>
+      <w:pPr>
+        <w:pStyle w:val="Normal"/>
+        <w:rPr/>
+      </w:pPr>
+      <w:r>
+        <w:rPr>
+          <w:rFonts w:eastAsia="Songti SC" w:cs="Arial Unicode MS" w:ascii="Andale Mono" w:hAnsi="Andale Mono"/>
+          <w:b w:val="false"/>
+          <w:bCs w:val="false"/>
           <w:i/>
           <w:iCs/>
           <w:color w:val="auto"/>
@@ -16106,15 +16125,16 @@
           <w:u w:val="none"/>
           <w:lang w:val="en-US" w:eastAsia="zh-CN" w:bidi="hi-IN"/>
         </w:rPr>
-        <w:t>cache-room</w:t>
+        <w:tab/>
+        <w:tab/>
       </w:r>
       <w:r>
         <w:rPr>
           <w:rFonts w:eastAsia="Songti SC" w:cs="Arial Unicode MS" w:ascii="Georgia" w:hAnsi="Georgia"/>
           <w:b/>
           <w:bCs/>
-          <w:i w:val="false"/>
-          <w:iCs w:val="false"/>
+          <w:i/>
+          <w:iCs/>
           <w:color w:val="auto"/>
           <w:kern w:val="2"/>
           <w:sz w:val="14"/>
@@ -16122,15 +16142,15 @@
           <w:u w:val="none"/>
           <w:lang w:val="en-US" w:eastAsia="zh-CN" w:bidi="hi-IN"/>
         </w:rPr>
-        <w:tab/>
+        <w:t>cache-room</w:t>
       </w:r>
       <w:r>
         <w:rPr>
           <w:rFonts w:eastAsia="Songti SC" w:cs="Arial Unicode MS" w:ascii="Georgia" w:hAnsi="Georgia"/>
-          <w:b w:val="false"/>
-          <w:bCs w:val="false"/>
-          <w:i/>
-          <w:iCs/>
+          <w:b/>
+          <w:bCs/>
+          <w:i w:val="false"/>
+          <w:iCs w:val="false"/>
           <w:color w:val="auto"/>
           <w:kern w:val="2"/>
           <w:sz w:val="14"/>
@@ -16138,7 +16158,6 @@
           <w:u w:val="none"/>
           <w:lang w:val="en-US" w:eastAsia="zh-CN" w:bidi="hi-IN"/>
         </w:rPr>
-        <w:t>vector</w:t>
         <w:tab/>
       </w:r>
       <w:r>
@@ -16146,8 +16165,8 @@
           <w:rFonts w:eastAsia="Songti SC" w:cs="Arial Unicode MS" w:ascii="Georgia" w:hAnsi="Georgia"/>
           <w:b w:val="false"/>
           <w:bCs w:val="false"/>
-          <w:i w:val="false"/>
-          <w:iCs w:val="false"/>
+          <w:i/>
+          <w:iCs/>
           <w:color w:val="auto"/>
           <w:kern w:val="2"/>
           <w:sz w:val="14"/>
@@ -16155,19 +16174,14 @@
           <w:u w:val="none"/>
           <w:lang w:val="en-US" w:eastAsia="zh-CN" w:bidi="hi-IN"/>
         </w:rPr>
-        <w:t>allocations</w:t>
-      </w:r>
-    </w:p>
-    <w:p>
-      <w:pPr>
-        <w:pStyle w:val="Normal"/>
-        <w:rPr/>
-      </w:pPr>
-      <w:r>
-        <w:rPr>
-          <w:rFonts w:eastAsia="Songti SC" w:cs="Arial Unicode MS" w:ascii="Courier New" w:hAnsi="Courier New"/>
-          <w:b/>
-          <w:bCs/>
+        <w:t>vector</w:t>
+        <w:tab/>
+      </w:r>
+      <w:r>
+        <w:rPr>
+          <w:rFonts w:eastAsia="Songti SC" w:cs="Arial Unicode MS" w:ascii="Georgia" w:hAnsi="Georgia"/>
+          <w:b w:val="false"/>
+          <w:bCs w:val="false"/>
           <w:i w:val="false"/>
           <w:iCs w:val="false"/>
           <w:color w:val="auto"/>
@@ -16177,16 +16191,21 @@
           <w:u w:val="none"/>
           <w:lang w:val="en-US" w:eastAsia="zh-CN" w:bidi="hi-IN"/>
         </w:rPr>
-        <w:tab/>
-        <w:tab/>
-      </w:r>
+        <w:t>allocations</w:t>
+      </w:r>
+    </w:p>
+    <w:p>
+      <w:pPr>
+        <w:pStyle w:val="Normal"/>
+        <w:rPr/>
+      </w:pPr>
       <w:r>
         <w:rPr>
           <w:rFonts w:eastAsia="Songti SC" w:cs="Arial Unicode MS" w:ascii="Courier New" w:hAnsi="Courier New"/>
           <w:b/>
           <w:bCs/>
-          <w:i/>
-          <w:iCs/>
+          <w:i w:val="false"/>
+          <w:iCs w:val="false"/>
           <w:color w:val="auto"/>
           <w:kern w:val="2"/>
           <w:sz w:val="14"/>
@@ -16194,13 +16213,14 @@
           <w:u w:val="none"/>
           <w:lang w:val="en-US" w:eastAsia="zh-CN" w:bidi="hi-IN"/>
         </w:rPr>
-        <w:t xml:space="preserve">    </w:t>
-      </w:r>
-      <w:r>
-        <w:rPr>
-          <w:rFonts w:eastAsia="Songti SC" w:cs="Arial Unicode MS" w:ascii="Andale Mono" w:hAnsi="Andale Mono"/>
-          <w:b w:val="false"/>
-          <w:bCs w:val="false"/>
+        <w:tab/>
+        <w:tab/>
+      </w:r>
+      <w:r>
+        <w:rPr>
+          <w:rFonts w:eastAsia="Songti SC" w:cs="Arial Unicode MS" w:ascii="Courier New" w:hAnsi="Courier New"/>
+          <w:b/>
+          <w:bCs/>
           <w:i/>
           <w:iCs/>
           <w:color w:val="auto"/>
@@ -16210,137 +16230,143 @@
           <w:u w:val="none"/>
           <w:lang w:val="en-US" w:eastAsia="zh-CN" w:bidi="hi-IN"/>
         </w:rPr>
-        <w:t>#(:t size total …)</w:t>
-      </w:r>
-    </w:p>
-    <w:p>
-      <w:pPr>
-        <w:pStyle w:val="Normal"/>
-        <w:rPr>
-          <w:sz w:val="12"/>
-          <w:szCs w:val="12"/>
-        </w:rPr>
-      </w:pPr>
-      <w:r>
-        <w:rPr>
-          <w:sz w:val="12"/>
-          <w:szCs w:val="12"/>
-        </w:rPr>
-      </w:r>
-    </w:p>
-    <w:p>
-      <w:pPr>
-        <w:pStyle w:val="Normal"/>
-        <w:rPr/>
-      </w:pPr>
-      <w:r>
-        <w:rPr>
-          <w:rFonts w:ascii="Georgia" w:hAnsi="Georgia"/>
-          <w:b w:val="false"/>
-          <w:bCs w:val="false"/>
+        <w:t xml:space="preserve">    </w:t>
+      </w:r>
+      <w:r>
+        <w:rPr>
+          <w:rFonts w:eastAsia="Songti SC" w:cs="Arial Unicode MS" w:ascii="Andale Mono" w:hAnsi="Andale Mono"/>
+          <w:b w:val="false"/>
+          <w:bCs w:val="false"/>
+          <w:i/>
+          <w:iCs/>
+          <w:color w:val="auto"/>
+          <w:kern w:val="2"/>
           <w:sz w:val="14"/>
           <w:szCs w:val="14"/>
-        </w:rPr>
-        <w:t xml:space="preserve">   </w:t>
-      </w:r>
-      <w:r>
-        <w:rPr>
-          <w:rFonts w:ascii="Georgia" w:hAnsi="Georgia"/>
-          <w:b/>
-          <w:bCs/>
-          <w:i/>
-          <w:iCs/>
-          <w:sz w:val="16"/>
-          <w:szCs w:val="16"/>
-        </w:rPr>
-        <w:t>feature</w:t>
-      </w:r>
-      <w:r>
-        <w:rPr>
-          <w:rFonts w:ascii="Georgia" w:hAnsi="Georgia"/>
-          <w:b/>
-          <w:bCs/>
-          <w:sz w:val="16"/>
-          <w:szCs w:val="16"/>
-        </w:rPr>
-        <w:t>/system</w:t>
-      </w:r>
-      <w:r>
-        <w:rPr>
-          <w:rFonts w:ascii="Georgia" w:hAnsi="Georgia"/>
-          <w:b/>
-          <w:bCs/>
+          <w:u w:val="none"/>
+          <w:lang w:val="en-US" w:eastAsia="zh-CN" w:bidi="hi-IN"/>
+        </w:rPr>
+        <w:t>#(:t size total …)</w:t>
+      </w:r>
+    </w:p>
+    <w:p>
+      <w:pPr>
+        <w:pStyle w:val="Normal"/>
+        <w:rPr>
+          <w:sz w:val="12"/>
+          <w:szCs w:val="12"/>
+        </w:rPr>
+      </w:pPr>
+      <w:r>
+        <w:rPr>
+          <w:sz w:val="12"/>
+          <w:szCs w:val="12"/>
+        </w:rPr>
+      </w:r>
+    </w:p>
+    <w:p>
+      <w:pPr>
+        <w:pStyle w:val="Normal"/>
+        <w:rPr/>
+      </w:pPr>
+      <w:r>
+        <w:rPr>
+          <w:rFonts w:ascii="Georgia" w:hAnsi="Georgia"/>
+          <w:b w:val="false"/>
+          <w:bCs w:val="false"/>
           <w:sz w:val="14"/>
           <w:szCs w:val="14"/>
         </w:rPr>
-        <w:tab/>
-      </w:r>
-      <w:r>
-        <w:rPr>
-          <w:rFonts w:ascii="Georgia" w:hAnsi="Georgia"/>
-          <w:b/>
-          <w:bCs/>
-          <w:i/>
-          <w:iCs/>
+        <w:t xml:space="preserve">   </w:t>
+      </w:r>
+      <w:r>
+        <w:rPr>
+          <w:rFonts w:ascii="Georgia" w:hAnsi="Georgia"/>
+          <w:b/>
+          <w:bCs/>
+          <w:i/>
+          <w:iCs/>
+          <w:sz w:val="16"/>
+          <w:szCs w:val="16"/>
+        </w:rPr>
+        <w:t>feature</w:t>
+      </w:r>
+      <w:r>
+        <w:rPr>
+          <w:rFonts w:ascii="Georgia" w:hAnsi="Georgia"/>
+          <w:b/>
+          <w:bCs/>
+          <w:sz w:val="16"/>
+          <w:szCs w:val="16"/>
+        </w:rPr>
+        <w:t>/system</w:t>
+      </w:r>
+      <w:r>
+        <w:rPr>
+          <w:rFonts w:ascii="Georgia" w:hAnsi="Georgia"/>
+          <w:b/>
+          <w:bCs/>
           <w:sz w:val="14"/>
           <w:szCs w:val="14"/>
         </w:rPr>
-        <w:t>uname</w:t>
-        <w:tab/>
-        <w:tab/>
-      </w:r>
-      <w:r>
-        <w:rPr>
-          <w:rFonts w:ascii="Andale Mono" w:hAnsi="Andale Mono"/>
-          <w:b w:val="false"/>
-          <w:bCs w:val="false"/>
-          <w:i w:val="false"/>
-          <w:iCs w:val="false"/>
+        <w:tab/>
+      </w:r>
+      <w:r>
+        <w:rPr>
+          <w:rFonts w:ascii="Georgia" w:hAnsi="Georgia"/>
+          <w:b/>
+          <w:bCs/>
+          <w:i/>
+          <w:iCs/>
           <w:sz w:val="14"/>
           <w:szCs w:val="14"/>
         </w:rPr>
-        <w:t>:t</w:t>
-      </w:r>
-      <w:r>
-        <w:rPr>
-          <w:rFonts w:ascii="Georgia" w:hAnsi="Georgia"/>
-          <w:b/>
-          <w:bCs/>
-          <w:i/>
-          <w:iCs/>
+        <w:t>uname</w:t>
+        <w:tab/>
+        <w:tab/>
+      </w:r>
+      <w:r>
+        <w:rPr>
+          <w:rFonts w:ascii="Andale Mono" w:hAnsi="Andale Mono"/>
+          <w:b w:val="false"/>
+          <w:bCs w:val="false"/>
+          <w:i w:val="false"/>
+          <w:iCs w:val="false"/>
           <w:sz w:val="14"/>
           <w:szCs w:val="14"/>
         </w:rPr>
-        <w:tab/>
-      </w:r>
-      <w:r>
-        <w:rPr>
-          <w:rFonts w:ascii="Georgia" w:hAnsi="Georgia"/>
-          <w:b w:val="false"/>
-          <w:bCs w:val="false"/>
-          <w:i w:val="false"/>
-          <w:iCs w:val="false"/>
+        <w:t>:t</w:t>
+      </w:r>
+      <w:r>
+        <w:rPr>
+          <w:rFonts w:ascii="Georgia" w:hAnsi="Georgia"/>
+          <w:b/>
+          <w:bCs/>
+          <w:i/>
+          <w:iCs/>
           <w:sz w:val="14"/>
           <w:szCs w:val="14"/>
         </w:rPr>
-        <w:t>system info</w:t>
-      </w:r>
-    </w:p>
-    <w:p>
-      <w:pPr>
-        <w:pStyle w:val="Normal"/>
-        <w:rPr/>
-      </w:pPr>
-      <w:r>
-        <w:rPr>
-          <w:rFonts w:ascii="Georgia" w:hAnsi="Georgia"/>
-          <w:b/>
-          <w:bCs/>
+        <w:tab/>
+      </w:r>
+      <w:r>
+        <w:rPr>
+          <w:rFonts w:ascii="Georgia" w:hAnsi="Georgia"/>
+          <w:b w:val="false"/>
+          <w:bCs w:val="false"/>
+          <w:i w:val="false"/>
+          <w:iCs w:val="false"/>
           <w:sz w:val="14"/>
           <w:szCs w:val="14"/>
         </w:rPr>
-        <w:t xml:space="preserve">   </w:t>
-      </w:r>
+        <w:t>system info</w:t>
+      </w:r>
+    </w:p>
+    <w:p>
+      <w:pPr>
+        <w:pStyle w:val="Normal"/>
+        <w:rPr/>
+      </w:pPr>
       <w:r>
         <w:rPr>
           <w:rFonts w:ascii="Georgia" w:hAnsi="Georgia"/>
@@ -16349,143 +16375,143 @@
           <w:sz w:val="14"/>
           <w:szCs w:val="14"/>
         </w:rPr>
-        <w:tab/>
-        <w:tab/>
-      </w:r>
-      <w:r>
-        <w:rPr>
-          <w:rFonts w:ascii="Georgia" w:hAnsi="Georgia"/>
-          <w:b/>
-          <w:bCs/>
-          <w:i/>
-          <w:iCs/>
+        <w:t xml:space="preserve">   </w:t>
+      </w:r>
+      <w:r>
+        <w:rPr>
+          <w:rFonts w:ascii="Georgia" w:hAnsi="Georgia"/>
+          <w:b/>
+          <w:bCs/>
           <w:sz w:val="14"/>
           <w:szCs w:val="14"/>
         </w:rPr>
-        <w:t xml:space="preserve">shell </w:t>
-      </w:r>
-      <w:r>
-        <w:rPr>
-          <w:rFonts w:ascii="Georgia" w:hAnsi="Georgia"/>
-          <w:b w:val="false"/>
-          <w:bCs w:val="false"/>
+        <w:tab/>
+        <w:tab/>
+      </w:r>
+      <w:r>
+        <w:rPr>
+          <w:rFonts w:ascii="Georgia" w:hAnsi="Georgia"/>
+          <w:b/>
+          <w:bCs/>
           <w:i/>
           <w:iCs/>
           <w:sz w:val="14"/>
           <w:szCs w:val="14"/>
         </w:rPr>
-        <w:t>string list</w:t>
-      </w:r>
-      <w:r>
-        <w:rPr>
-          <w:rFonts w:ascii="Georgia" w:hAnsi="Georgia"/>
-          <w:b w:val="false"/>
-          <w:bCs w:val="false"/>
-          <w:i w:val="false"/>
-          <w:iCs w:val="false"/>
+        <w:t xml:space="preserve">shell </w:t>
+      </w:r>
+      <w:r>
+        <w:rPr>
+          <w:rFonts w:ascii="Georgia" w:hAnsi="Georgia"/>
+          <w:b w:val="false"/>
+          <w:bCs w:val="false"/>
+          <w:i/>
+          <w:iCs/>
           <w:sz w:val="14"/>
           <w:szCs w:val="14"/>
         </w:rPr>
-        <w:tab/>
-      </w:r>
-      <w:r>
-        <w:rPr>
-          <w:rFonts w:ascii="Georgia" w:hAnsi="Georgia"/>
-          <w:b w:val="false"/>
-          <w:bCs w:val="false"/>
-          <w:i/>
-          <w:iCs/>
+        <w:t>string list</w:t>
+      </w:r>
+      <w:r>
+        <w:rPr>
+          <w:rFonts w:ascii="Georgia" w:hAnsi="Georgia"/>
+          <w:b w:val="false"/>
+          <w:bCs w:val="false"/>
+          <w:i w:val="false"/>
+          <w:iCs w:val="false"/>
           <w:sz w:val="14"/>
           <w:szCs w:val="14"/>
         </w:rPr>
-        <w:t>fixnum</w:t>
-        <w:tab/>
-      </w:r>
-      <w:r>
-        <w:rPr>
-          <w:rFonts w:ascii="Georgia" w:hAnsi="Georgia"/>
-          <w:b w:val="false"/>
-          <w:bCs w:val="false"/>
-          <w:i w:val="false"/>
-          <w:iCs w:val="false"/>
+        <w:tab/>
+      </w:r>
+      <w:r>
+        <w:rPr>
+          <w:rFonts w:ascii="Georgia" w:hAnsi="Georgia"/>
+          <w:b w:val="false"/>
+          <w:bCs w:val="false"/>
+          <w:i/>
+          <w:iCs/>
           <w:sz w:val="14"/>
           <w:szCs w:val="14"/>
         </w:rPr>
-        <w:t>shell</w:t>
-      </w:r>
-      <w:r>
-        <w:rPr>
-          <w:rFonts w:ascii="Georgia" w:hAnsi="Georgia"/>
-          <w:b w:val="false"/>
-          <w:bCs w:val="false"/>
-          <w:i/>
-          <w:iCs/>
+        <w:t>fixnum</w:t>
+        <w:tab/>
+      </w:r>
+      <w:r>
+        <w:rPr>
+          <w:rFonts w:ascii="Georgia" w:hAnsi="Georgia"/>
+          <w:b w:val="false"/>
+          <w:bCs w:val="false"/>
+          <w:i w:val="false"/>
+          <w:iCs w:val="false"/>
           <w:sz w:val="14"/>
           <w:szCs w:val="14"/>
         </w:rPr>
-        <w:t xml:space="preserve"> </w:t>
-      </w:r>
-      <w:r>
-        <w:rPr>
-          <w:rFonts w:ascii="Georgia" w:hAnsi="Georgia"/>
-          <w:b w:val="false"/>
-          <w:bCs w:val="false"/>
-          <w:i w:val="false"/>
-          <w:iCs w:val="false"/>
+        <w:t>shell</w:t>
+      </w:r>
+      <w:r>
+        <w:rPr>
+          <w:rFonts w:ascii="Georgia" w:hAnsi="Georgia"/>
+          <w:b w:val="false"/>
+          <w:bCs w:val="false"/>
+          <w:i/>
+          <w:iCs/>
           <w:sz w:val="14"/>
           <w:szCs w:val="14"/>
         </w:rPr>
-        <w:t>command</w:t>
-      </w:r>
-    </w:p>
-    <w:p>
-      <w:pPr>
-        <w:pStyle w:val="Normal"/>
-        <w:rPr/>
-      </w:pPr>
-      <w:r>
-        <w:rPr>
-          <w:rFonts w:ascii="Georgia" w:hAnsi="Georgia"/>
-          <w:b/>
-          <w:bCs/>
-          <w:i/>
-          <w:iCs/>
+        <w:t xml:space="preserve"> </w:t>
+      </w:r>
+      <w:r>
+        <w:rPr>
+          <w:rFonts w:ascii="Georgia" w:hAnsi="Georgia"/>
+          <w:b w:val="false"/>
+          <w:bCs w:val="false"/>
+          <w:i w:val="false"/>
+          <w:iCs w:val="false"/>
           <w:sz w:val="14"/>
           <w:szCs w:val="14"/>
         </w:rPr>
-        <w:tab/>
-        <w:tab/>
-        <w:t xml:space="preserve">exit </w:t>
-      </w:r>
-      <w:r>
-        <w:rPr>
-          <w:rFonts w:ascii="Georgia" w:hAnsi="Georgia"/>
-          <w:b w:val="false"/>
-          <w:bCs w:val="false"/>
+        <w:t>command</w:t>
+      </w:r>
+    </w:p>
+    <w:p>
+      <w:pPr>
+        <w:pStyle w:val="Normal"/>
+        <w:rPr/>
+      </w:pPr>
+      <w:r>
+        <w:rPr>
+          <w:rFonts w:ascii="Georgia" w:hAnsi="Georgia"/>
+          <w:b/>
+          <w:bCs/>
           <w:i/>
           <w:iCs/>
           <w:sz w:val="14"/>
           <w:szCs w:val="14"/>
         </w:rPr>
-        <w:t>fixnum</w:t>
-        <w:tab/>
-      </w:r>
-    </w:p>
-    <w:p>
-      <w:pPr>
-        <w:pStyle w:val="Normal"/>
-        <w:rPr/>
-      </w:pPr>
-      <w:r>
-        <w:rPr>
-          <w:rFonts w:ascii="Georgia" w:hAnsi="Georgia"/>
-          <w:b/>
-          <w:bCs/>
+        <w:tab/>
+        <w:tab/>
+        <w:t xml:space="preserve">exit </w:t>
+      </w:r>
+      <w:r>
+        <w:rPr>
+          <w:rFonts w:ascii="Georgia" w:hAnsi="Georgia"/>
+          <w:b w:val="false"/>
+          <w:bCs w:val="false"/>
+          <w:i/>
+          <w:iCs/>
           <w:sz w:val="14"/>
           <w:szCs w:val="14"/>
         </w:rPr>
-        <w:t xml:space="preserve">   </w:t>
-      </w:r>
+        <w:t>fixnum</w:t>
+        <w:tab/>
+      </w:r>
+    </w:p>
+    <w:p>
+      <w:pPr>
+        <w:pStyle w:val="Normal"/>
+        <w:rPr/>
+      </w:pPr>
       <w:r>
         <w:rPr>
           <w:rFonts w:ascii="Georgia" w:hAnsi="Georgia"/>
@@ -16494,170 +16520,154 @@
           <w:sz w:val="14"/>
           <w:szCs w:val="14"/>
         </w:rPr>
-        <w:tab/>
-        <w:tab/>
-      </w:r>
-      <w:r>
-        <w:rPr>
-          <w:rFonts w:ascii="Georgia" w:hAnsi="Georgia"/>
-          <w:b/>
-          <w:bCs/>
-          <w:i/>
-          <w:iCs/>
+        <w:t xml:space="preserve">   </w:t>
+      </w:r>
+      <w:r>
+        <w:rPr>
+          <w:rFonts w:ascii="Georgia" w:hAnsi="Georgia"/>
+          <w:b/>
+          <w:bCs/>
           <w:sz w:val="14"/>
           <w:szCs w:val="14"/>
         </w:rPr>
-        <w:t>sysinfo</w:t>
-      </w:r>
-      <w:r>
-        <w:rPr>
-          <w:rFonts w:ascii="Georgia" w:hAnsi="Georgia"/>
+        <w:tab/>
+        <w:tab/>
+      </w:r>
+      <w:r>
+        <w:rPr>
+          <w:rFonts w:ascii="Georgia" w:hAnsi="Georgia"/>
+          <w:b/>
+          <w:bCs/>
+          <w:i/>
+          <w:iCs/>
           <w:sz w:val="14"/>
           <w:szCs w:val="14"/>
         </w:rPr>
-        <w:t xml:space="preserve"> </w:t>
-        <w:tab/>
-        <w:tab/>
-      </w:r>
-      <w:r>
-        <w:rPr>
-          <w:rFonts w:ascii="Andale Mono" w:hAnsi="Andale Mono"/>
+        <w:t>sysinfo</w:t>
+      </w:r>
+      <w:r>
+        <w:rPr>
+          <w:rFonts w:ascii="Georgia" w:hAnsi="Georgia"/>
           <w:sz w:val="14"/>
           <w:szCs w:val="14"/>
         </w:rPr>
-        <w:t>:t</w:t>
-      </w:r>
-      <w:r>
-        <w:rPr>
-          <w:rFonts w:ascii="Georgia" w:hAnsi="Georgia"/>
+        <w:t xml:space="preserve"> </w:t>
+        <w:tab/>
+        <w:tab/>
+      </w:r>
+      <w:r>
+        <w:rPr>
+          <w:rFonts w:ascii="Andale Mono" w:hAnsi="Andale Mono"/>
           <w:sz w:val="14"/>
           <w:szCs w:val="14"/>
         </w:rPr>
-        <w:tab/>
-        <w:t>not on macOS</w:t>
-      </w:r>
-    </w:p>
-    <w:p>
-      <w:pPr>
-        <w:pStyle w:val="Normal"/>
+        <w:t>:t</w:t>
+      </w:r>
+      <w:r>
         <w:rPr>
           <w:rFonts w:ascii="Georgia" w:hAnsi="Georgia"/>
           <w:sz w:val="14"/>
           <w:szCs w:val="14"/>
         </w:rPr>
-      </w:pPr>
-      <w:r>
+        <w:tab/>
+        <w:t>not on macOS</w:t>
+      </w:r>
+    </w:p>
+    <w:p>
+      <w:pPr>
+        <w:pStyle w:val="Normal"/>
         <w:rPr>
           <w:rFonts w:ascii="Georgia" w:hAnsi="Georgia"/>
           <w:sz w:val="14"/>
           <w:szCs w:val="14"/>
         </w:rPr>
-      </w:r>
-    </w:p>
-    <w:p>
-      <w:pPr>
-        <w:pStyle w:val="Normal"/>
-        <w:rPr>
-          <w:rFonts w:ascii="Georgia" w:hAnsi="Georgia"/>
-          <w:sz w:val="12"/>
-          <w:szCs w:val="12"/>
-        </w:rPr>
-      </w:pPr>
-      <w:r>
-        <w:rPr>
-          <w:rFonts w:ascii="Georgia" w:hAnsi="Georgia"/>
-          <w:b/>
-          <w:bCs/>
-          <w:i/>
-          <w:iCs/>
+      </w:pPr>
+      <w:r>
+        <w:rPr>
+          <w:rFonts w:ascii="Georgia" w:hAnsi="Georgia"/>
           <w:sz w:val="14"/>
           <w:szCs w:val="14"/>
         </w:rPr>
-        <w:t xml:space="preserve">  </w:t>
-      </w:r>
-      <w:r>
-        <w:rPr>
-          <w:rFonts w:ascii="Georgia" w:hAnsi="Georgia"/>
-          <w:b/>
-          <w:bCs/>
-          <w:i/>
-          <w:iCs/>
-          <w:sz w:val="16"/>
-          <w:szCs w:val="16"/>
-        </w:rPr>
-        <w:t xml:space="preserve"> </w:t>
-      </w:r>
-      <w:r>
-        <w:rPr>
-          <w:rFonts w:ascii="Georgia" w:hAnsi="Georgia"/>
-          <w:b/>
-          <w:bCs/>
-          <w:i/>
-          <w:iCs/>
-          <w:sz w:val="16"/>
-          <w:szCs w:val="16"/>
-          <w:u w:val="none"/>
-        </w:rPr>
-        <w:t>feature</w:t>
-      </w:r>
-      <w:r>
-        <w:rPr>
-          <w:rFonts w:ascii="Georgia" w:hAnsi="Georgia"/>
-          <w:b/>
-          <w:bCs/>
-          <w:i/>
-          <w:iCs/>
-          <w:sz w:val="16"/>
-          <w:szCs w:val="16"/>
-        </w:rPr>
-        <w:t>/</w:t>
-      </w:r>
-      <w:r>
-        <w:rPr>
-          <w:rFonts w:ascii="Georgia" w:hAnsi="Georgia"/>
-          <w:b/>
-          <w:bCs/>
-          <w:i/>
-          <w:iCs/>
-          <w:sz w:val="16"/>
-          <w:szCs w:val="16"/>
-        </w:rPr>
-        <w:t>instrument</w:t>
-      </w:r>
-      <w:r>
-        <w:rPr>
-          <w:rFonts w:ascii="Georgia" w:hAnsi="Georgia"/>
-          <w:b/>
-          <w:bCs/>
+      </w:r>
+    </w:p>
+    <w:p>
+      <w:pPr>
+        <w:pStyle w:val="Normal"/>
+        <w:rPr>
+          <w:rFonts w:ascii="Georgia" w:hAnsi="Georgia"/>
+          <w:sz w:val="12"/>
+          <w:szCs w:val="12"/>
+        </w:rPr>
+      </w:pPr>
+      <w:r>
+        <w:rPr>
+          <w:rFonts w:ascii="Georgia" w:hAnsi="Georgia"/>
+          <w:b/>
+          <w:bCs/>
+          <w:i/>
+          <w:iCs/>
           <w:sz w:val="14"/>
           <w:szCs w:val="14"/>
         </w:rPr>
-        <w:tab/>
-      </w:r>
-    </w:p>
-    <w:p>
-      <w:pPr>
-        <w:pStyle w:val="Normal"/>
-        <w:rPr>
-          <w:rFonts w:ascii="Georgia" w:hAnsi="Georgia"/>
-          <w:sz w:val="12"/>
-          <w:szCs w:val="12"/>
-        </w:rPr>
-      </w:pPr>
-      <w:r>
-        <w:rPr>
-          <w:rFonts w:ascii="Georgia" w:hAnsi="Georgia"/>
-          <w:b/>
-          <w:bCs/>
-          <w:i/>
-          <w:iCs/>
+        <w:t xml:space="preserve">  </w:t>
+      </w:r>
+      <w:r>
+        <w:rPr>
+          <w:rFonts w:ascii="Georgia" w:hAnsi="Georgia"/>
+          <w:b/>
+          <w:bCs/>
+          <w:i/>
+          <w:iCs/>
+          <w:sz w:val="16"/>
+          <w:szCs w:val="16"/>
+        </w:rPr>
+        <w:t xml:space="preserve"> </w:t>
+      </w:r>
+      <w:r>
+        <w:rPr>
+          <w:rFonts w:ascii="Georgia" w:hAnsi="Georgia"/>
+          <w:b/>
+          <w:bCs/>
+          <w:i/>
+          <w:iCs/>
+          <w:sz w:val="16"/>
+          <w:szCs w:val="16"/>
+          <w:u w:val="none"/>
+        </w:rPr>
+        <w:t>feature</w:t>
+      </w:r>
+      <w:r>
+        <w:rPr>
+          <w:rFonts w:ascii="Georgia" w:hAnsi="Georgia"/>
+          <w:b/>
+          <w:bCs/>
+          <w:i/>
+          <w:iCs/>
+          <w:sz w:val="16"/>
+          <w:szCs w:val="16"/>
+        </w:rPr>
+        <w:t>/instrument</w:t>
+      </w:r>
+      <w:r>
+        <w:rPr>
+          <w:rFonts w:ascii="Georgia" w:hAnsi="Georgia"/>
+          <w:b/>
+          <w:bCs/>
           <w:sz w:val="14"/>
           <w:szCs w:val="14"/>
         </w:rPr>
         <w:tab/>
-        <w:tab/>
-        <w:t>instrument</w:t>
-      </w:r>
+      </w:r>
+    </w:p>
+    <w:p>
+      <w:pPr>
+        <w:pStyle w:val="Normal"/>
+        <w:rPr>
+          <w:rFonts w:ascii="Georgia" w:hAnsi="Georgia"/>
+          <w:sz w:val="12"/>
+          <w:szCs w:val="12"/>
+        </w:rPr>
+      </w:pPr>
       <w:r>
         <w:rPr>
           <w:rFonts w:ascii="Georgia" w:hAnsi="Georgia"/>
@@ -16668,7 +16678,9 @@
           <w:sz w:val="14"/>
           <w:szCs w:val="14"/>
         </w:rPr>
-        <w:t xml:space="preserve">-control </w:t>
+        <w:tab/>
+        <w:tab/>
+        <w:t xml:space="preserve">instrument-control </w:t>
       </w:r>
       <w:r>
         <w:rPr>
@@ -16995,8 +17007,13 @@
       </w:pPr>
       <w:r>
         <w:rPr>
-          <w:sz w:val="24"/>
-          <w:szCs w:val="24"/>
+          <w:rFonts w:ascii="Georgia" w:hAnsi="Georgia"/>
+          <w:b w:val="false"/>
+          <w:bCs w:val="false"/>
+          <w:i w:val="false"/>
+          <w:iCs w:val="false"/>
+          <w:sz w:val="12"/>
+          <w:szCs w:val="12"/>
         </w:rPr>
       </w:r>
     </w:p>
@@ -21879,7 +21896,7 @@
     <w:pPr>
       <w:widowControl/>
       <w:suppressAutoHyphens w:val="true"/>
-      <w:overflowPunct w:val="true"/>
+      <w:overflowPunct w:val="false"/>
       <w:bidi w:val="0"/>
       <w:spacing w:before="0" w:after="0"/>
       <w:jc w:val="start"/>

</xml_diff>

<commit_message>
#987 - runtime: rethink core struct
</commit_message>
<xml_diff>
--- a/doc/refcards/mu-ref.docx
+++ b/doc/refcards/mu-ref.docx
@@ -38,7 +38,7 @@
           <w:tab w:val="left" w:pos="4110" w:leader="none"/>
         </w:tabs>
         <w:suppressAutoHyphens w:val="true"/>
-        <w:overflowPunct w:val="false"/>
+        <w:overflowPunct w:val="true"/>
         <w:bidi w:val="0"/>
         <w:spacing w:before="0" w:after="0"/>
         <w:ind w:hanging="0" w:start="0" w:end="0"/>
@@ -5521,7 +5521,7 @@
         <w:pStyle w:val="Normal"/>
         <w:widowControl/>
         <w:suppressAutoHyphens w:val="true"/>
-        <w:overflowPunct w:val="false"/>
+        <w:overflowPunct w:val="true"/>
         <w:bidi w:val="0"/>
         <w:spacing w:before="0" w:after="0"/>
         <w:ind w:hanging="0" w:start="0" w:end="0"/>
@@ -14855,27 +14855,27 @@
           <w:sz w:val="12"/>
           <w:szCs w:val="12"/>
         </w:rPr>
-        <w:t>[dependenc</w:t>
-      </w:r>
-      <w:r>
-        <w:rPr>
-          <w:rFonts w:ascii="Andale Mono" w:hAnsi="Andale Mono"/>
-          <w:b/>
-          <w:bCs/>
-          <w:sz w:val="12"/>
-          <w:szCs w:val="12"/>
-        </w:rPr>
-        <w:t>(featu</w:t>
-      </w:r>
-      <w:r>
-        <w:rPr>
-          <w:rFonts w:ascii="Andale Mono" w:hAnsi="Andale Mono"/>
-          <w:b/>
-          <w:bCs/>
-          <w:sz w:val="12"/>
-          <w:szCs w:val="12"/>
-        </w:rPr>
-        <w:t>ies]</w:t>
+        <w:t>[featu</w:t>
+      </w:r>
+      <w:r>
+        <w:rPr>
+          <w:rFonts w:ascii="Andale Mono" w:hAnsi="Andale Mono"/>
+          <w:b/>
+          <w:bCs/>
+          <w:sz w:val="12"/>
+          <w:szCs w:val="12"/>
+        </w:rPr>
+        <w:t>r</w:t>
+      </w:r>
+      <w:r>
+        <w:rPr>
+          <w:rFonts w:ascii="Andale Mono" w:hAnsi="Andale Mono"/>
+          <w:b/>
+          <w:bCs/>
+          <w:sz w:val="12"/>
+          <w:szCs w:val="12"/>
+        </w:rPr>
+        <w:t>es]</w:t>
       </w:r>
     </w:p>
     <w:p>
@@ -21896,7 +21896,7 @@
     <w:pPr>
       <w:widowControl/>
       <w:suppressAutoHyphens w:val="true"/>
-      <w:overflowPunct w:val="false"/>
+      <w:overflowPunct w:val="true"/>
       <w:bidi w:val="0"/>
       <w:spacing w:before="0" w:after="0"/>
       <w:jc w:val="start"/>

</xml_diff>

<commit_message>
#998 - tests: standalone development tools
</commit_message>
<xml_diff>
--- a/doc/refcards/mu-ref.docx
+++ b/doc/refcards/mu-ref.docx
@@ -38,7 +38,7 @@
           <w:tab w:val="left" w:pos="4110" w:leader="none"/>
         </w:tabs>
         <w:suppressAutoHyphens w:val="true"/>
-        <w:overflowPunct w:val="true"/>
+        <w:overflowPunct w:val="false"/>
         <w:bidi w:val="0"/>
         <w:spacing w:before="0" w:after="0"/>
         <w:ind w:hanging="0" w:start="0" w:end="0"/>
@@ -349,7 +349,19 @@
           <w:sz w:val="16"/>
           <w:szCs w:val="16"/>
         </w:rPr>
-        <w:t>0.2.13</w:t>
+        <w:t>0.2.1</w:t>
+      </w:r>
+      <w:r>
+        <w:rPr>
+          <w:rFonts w:ascii="Georgia" w:hAnsi="Georgia"/>
+          <w:b/>
+          <w:bCs/>
+          <w:i/>
+          <w:iCs/>
+          <w:sz w:val="16"/>
+          <w:szCs w:val="16"/>
+        </w:rPr>
+        <w:t>4</w:t>
       </w:r>
     </w:p>
     <w:p>
@@ -5521,7 +5533,7 @@
         <w:pStyle w:val="Normal"/>
         <w:widowControl/>
         <w:suppressAutoHyphens w:val="true"/>
-        <w:overflowPunct w:val="true"/>
+        <w:overflowPunct w:val="false"/>
         <w:bidi w:val="0"/>
         <w:spacing w:before="0" w:after="0"/>
         <w:ind w:hanging="0" w:start="0" w:end="0"/>
@@ -14855,27 +14867,7 @@
           <w:sz w:val="12"/>
           <w:szCs w:val="12"/>
         </w:rPr>
-        <w:t>[featu</w:t>
-      </w:r>
-      <w:r>
-        <w:rPr>
-          <w:rFonts w:ascii="Andale Mono" w:hAnsi="Andale Mono"/>
-          <w:b/>
-          <w:bCs/>
-          <w:sz w:val="12"/>
-          <w:szCs w:val="12"/>
-        </w:rPr>
-        <w:t>r</w:t>
-      </w:r>
-      <w:r>
-        <w:rPr>
-          <w:rFonts w:ascii="Andale Mono" w:hAnsi="Andale Mono"/>
-          <w:b/>
-          <w:bCs/>
-          <w:sz w:val="12"/>
-          <w:szCs w:val="12"/>
-        </w:rPr>
-        <w:t>es]</w:t>
+        <w:t>[features]</w:t>
       </w:r>
     </w:p>
     <w:p>
@@ -21896,7 +21888,7 @@
     <w:pPr>
       <w:widowControl/>
       <w:suppressAutoHyphens w:val="true"/>
-      <w:overflowPunct w:val="true"/>
+      <w:overflowPunct w:val="false"/>
       <w:bidi w:val="0"/>
       <w:spacing w:before="0" w:after="0"/>
       <w:jc w:val="start"/>

</xml_diff>

<commit_message>
#1003 - sys modules: add def symbols
</commit_message>
<xml_diff>
--- a/doc/refcards/mu-ref.docx
+++ b/doc/refcards/mu-ref.docx
@@ -38,7 +38,7 @@
           <w:tab w:val="left" w:pos="4110" w:leader="none"/>
         </w:tabs>
         <w:suppressAutoHyphens w:val="true"/>
-        <w:overflowPunct w:val="false"/>
+        <w:overflowPunct w:val="true"/>
         <w:bidi w:val="0"/>
         <w:spacing w:before="0" w:after="0"/>
         <w:ind w:hanging="0" w:start="0" w:end="0"/>
@@ -349,19 +349,7 @@
           <w:sz w:val="16"/>
           <w:szCs w:val="16"/>
         </w:rPr>
-        <w:t>0.2.1</w:t>
-      </w:r>
-      <w:r>
-        <w:rPr>
-          <w:rFonts w:ascii="Georgia" w:hAnsi="Georgia"/>
-          <w:b/>
-          <w:bCs/>
-          <w:i/>
-          <w:iCs/>
-          <w:sz w:val="16"/>
-          <w:szCs w:val="16"/>
-        </w:rPr>
-        <w:t>4</w:t>
+        <w:t>0.2.14</w:t>
       </w:r>
     </w:p>
     <w:p>
@@ -5533,7 +5521,7 @@
         <w:pStyle w:val="Normal"/>
         <w:widowControl/>
         <w:suppressAutoHyphens w:val="true"/>
-        <w:overflowPunct w:val="false"/>
+        <w:overflowPunct w:val="true"/>
         <w:bidi w:val="0"/>
         <w:spacing w:before="0" w:after="0"/>
         <w:ind w:hanging="0" w:start="0" w:end="0"/>
@@ -18275,7 +18263,7 @@
           <w:sz w:val="12"/>
           <w:szCs w:val="12"/>
         </w:rPr>
-        <w:t>fn lo8 ptad(_: &amp;Env, _: &amp;str) → Result&lt;bool&gt;</w:t>
+        <w:t>fn load(_: &amp;Env, _: &amp;str) → Result&lt;bool&gt;</w:t>
       </w:r>
     </w:p>
     <w:p>
@@ -21888,7 +21876,7 @@
     <w:pPr>
       <w:widowControl/>
       <w:suppressAutoHyphens w:val="true"/>
-      <w:overflowPunct w:val="false"/>
+      <w:overflowPunct w:val="true"/>
       <w:bidi w:val="0"/>
       <w:spacing w:before="0" w:after="0"/>
       <w:jc w:val="start"/>

</xml_diff>

<commit_message>
#1007 - forge: become mforge
</commit_message>
<xml_diff>
--- a/doc/refcards/mu-ref.docx
+++ b/doc/refcards/mu-ref.docx
@@ -38,7 +38,7 @@
           <w:tab w:val="left" w:pos="4110" w:leader="none"/>
         </w:tabs>
         <w:suppressAutoHyphens w:val="true"/>
-        <w:overflowPunct w:val="true"/>
+        <w:overflowPunct w:val="false"/>
         <w:bidi w:val="0"/>
         <w:spacing w:before="0" w:after="0"/>
         <w:ind w:hanging="0" w:start="0" w:end="0"/>
@@ -3509,6 +3509,125 @@
     <w:p>
       <w:pPr>
         <w:pStyle w:val="Normal"/>
+        <w:ind w:hanging="0" w:start="0" w:end="0"/>
+        <w:rPr>
+          <w:sz w:val="16"/>
+          <w:szCs w:val="16"/>
+        </w:rPr>
+      </w:pPr>
+      <w:r>
+        <w:rPr>
+          <w:rFonts w:ascii="Georgia" w:hAnsi="Georgia"/>
+          <w:b w:val="false"/>
+          <w:i w:val="false"/>
+          <w:iCs w:val="false"/>
+          <w:sz w:val="16"/>
+          <w:szCs w:val="16"/>
+        </w:rPr>
+        <w:tab/>
+        <w:tab/>
+      </w:r>
+      <w:r>
+        <w:rPr>
+          <w:rFonts w:ascii="Georgia" w:hAnsi="Georgia"/>
+          <w:b w:val="false"/>
+          <w:i w:val="false"/>
+          <w:iCs w:val="false"/>
+          <w:sz w:val="16"/>
+          <w:szCs w:val="16"/>
+        </w:rPr>
+        <w:t xml:space="preserve">tag </w:t>
+      </w:r>
+      <w:r>
+        <w:rPr>
+          <w:rFonts w:ascii="Georgia" w:hAnsi="Georgia"/>
+          <w:b w:val="false"/>
+          <w:i/>
+          <w:iCs/>
+          <w:sz w:val="16"/>
+          <w:szCs w:val="16"/>
+        </w:rPr>
+        <w:t>vector</w:t>
+      </w:r>
+      <w:r>
+        <w:rPr>
+          <w:rFonts w:ascii="Georgia" w:hAnsi="Georgia"/>
+          <w:b w:val="false"/>
+          <w:bCs w:val="false"/>
+          <w:i w:val="false"/>
+          <w:iCs w:val="false"/>
+          <w:sz w:val="16"/>
+          <w:szCs w:val="16"/>
+        </w:rPr>
+        <w:t xml:space="preserve"> is an 8 element :b</w:t>
+      </w:r>
+      <w:r>
+        <w:rPr>
+          <w:rFonts w:ascii="Andale Mono" w:hAnsi="Andale Mono"/>
+          <w:b w:val="false"/>
+          <w:bCs w:val="false"/>
+          <w:i w:val="false"/>
+          <w:iCs w:val="false"/>
+          <w:sz w:val="16"/>
+          <w:szCs w:val="16"/>
+        </w:rPr>
+        <w:t>yte</w:t>
+      </w:r>
+      <w:r>
+        <w:rPr>
+          <w:rFonts w:ascii="Georgia" w:hAnsi="Georgia"/>
+          <w:b w:val="false"/>
+          <w:bCs w:val="false"/>
+          <w:i w:val="false"/>
+          <w:iCs w:val="false"/>
+          <w:sz w:val="16"/>
+          <w:szCs w:val="16"/>
+        </w:rPr>
+        <w:t xml:space="preserve"> vector</w:t>
+      </w:r>
+    </w:p>
+    <w:p>
+      <w:pPr>
+        <w:pStyle w:val="Normal"/>
+        <w:ind w:hanging="0" w:start="0" w:end="0"/>
+        <w:rPr>
+          <w:sz w:val="16"/>
+          <w:szCs w:val="16"/>
+        </w:rPr>
+      </w:pPr>
+      <w:r>
+        <w:rPr>
+          <w:rFonts w:ascii="Georgia" w:hAnsi="Georgia"/>
+          <w:b w:val="false"/>
+          <w:bCs w:val="false"/>
+          <w:i w:val="false"/>
+          <w:iCs w:val="false"/>
+          <w:sz w:val="16"/>
+          <w:szCs w:val="16"/>
+        </w:rPr>
+        <w:tab/>
+        <w:tab/>
+        <w:t>of little-endian argument tag bits.</w:t>
+      </w:r>
+    </w:p>
+    <w:p>
+      <w:pPr>
+        <w:pStyle w:val="Normal"/>
+        <w:rPr>
+          <w:sz w:val="12"/>
+          <w:szCs w:val="12"/>
+        </w:rPr>
+      </w:pPr>
+      <w:r>
+        <w:rPr>
+          <w:sz w:val="12"/>
+          <w:szCs w:val="12"/>
+        </w:rPr>
+      </w:r>
+    </w:p>
+    <w:p>
+      <w:pPr>
+        <w:pStyle w:val="Normal"/>
         <w:rPr/>
       </w:pPr>
       <w:r>
@@ -4063,103 +4182,7 @@
         </w:rPr>
       </w:pPr>
       <w:r>
-        <w:rPr>
-          <w:rFonts w:ascii="Georgia" w:hAnsi="Georgia"/>
-          <w:b w:val="false"/>
-          <w:i w:val="false"/>
-          <w:iCs w:val="false"/>
-          <w:sz w:val="16"/>
-          <w:szCs w:val="16"/>
-        </w:rPr>
-        <w:tab/>
-        <w:tab/>
-      </w:r>
-      <w:r>
-        <w:rPr>
-          <w:rFonts w:ascii="Georgia" w:hAnsi="Georgia"/>
-          <w:b w:val="false"/>
-          <w:i/>
-          <w:iCs/>
-          <w:sz w:val="16"/>
-          <w:szCs w:val="16"/>
-        </w:rPr>
-        <w:t>vector</w:t>
-      </w:r>
-      <w:r>
-        <w:rPr>
-          <w:rFonts w:ascii="Georgia" w:hAnsi="Georgia"/>
-          <w:b w:val="false"/>
-          <w:bCs w:val="false"/>
-          <w:i w:val="false"/>
-          <w:iCs w:val="false"/>
-          <w:sz w:val="16"/>
-          <w:szCs w:val="16"/>
-        </w:rPr>
-        <w:t xml:space="preserve"> is an 8 element :b</w:t>
-      </w:r>
-      <w:r>
-        <w:rPr>
-          <w:rFonts w:ascii="Andale Mono" w:hAnsi="Andale Mono"/>
-          <w:b w:val="false"/>
-          <w:bCs w:val="false"/>
-          <w:i w:val="false"/>
-          <w:iCs w:val="false"/>
-          <w:sz w:val="16"/>
-          <w:szCs w:val="16"/>
-        </w:rPr>
-        <w:t>yte</w:t>
-      </w:r>
-      <w:r>
-        <w:rPr>
-          <w:rFonts w:ascii="Georgia" w:hAnsi="Georgia"/>
-          <w:b w:val="false"/>
-          <w:bCs w:val="false"/>
-          <w:i w:val="false"/>
-          <w:iCs w:val="false"/>
-          <w:sz w:val="16"/>
-          <w:szCs w:val="16"/>
-        </w:rPr>
-        <w:t xml:space="preserve"> vector</w:t>
-      </w:r>
-    </w:p>
-    <w:p>
-      <w:pPr>
-        <w:pStyle w:val="Normal"/>
-        <w:ind w:hanging="0" w:start="0" w:end="0"/>
-        <w:rPr>
-          <w:sz w:val="16"/>
-          <w:szCs w:val="16"/>
-        </w:rPr>
-      </w:pPr>
-      <w:r>
-        <w:rPr>
-          <w:rFonts w:ascii="Georgia" w:hAnsi="Georgia"/>
-          <w:b w:val="false"/>
-          <w:bCs w:val="false"/>
-          <w:i w:val="false"/>
-          <w:iCs w:val="false"/>
-          <w:sz w:val="16"/>
-          <w:szCs w:val="16"/>
-        </w:rPr>
-        <w:tab/>
-        <w:tab/>
-        <w:t>of little-endian argument tag bits.</w:t>
-      </w:r>
-    </w:p>
-    <w:p>
-      <w:pPr>
-        <w:pStyle w:val="Normal"/>
-        <w:ind w:hanging="0" w:start="0" w:end="0"/>
-        <w:rPr>
-          <w:sz w:val="12"/>
-          <w:szCs w:val="12"/>
-        </w:rPr>
-      </w:pPr>
-      <w:r>
-        <w:rPr>
-          <w:sz w:val="12"/>
-          <w:szCs w:val="12"/>
-        </w:rPr>
+        <w:rPr/>
       </w:r>
     </w:p>
     <w:p>
@@ -5521,7 +5544,7 @@
         <w:pStyle w:val="Normal"/>
         <w:widowControl/>
         <w:suppressAutoHyphens w:val="true"/>
-        <w:overflowPunct w:val="true"/>
+        <w:overflowPunct w:val="false"/>
         <w:bidi w:val="0"/>
         <w:spacing w:before="0" w:after="0"/>
         <w:ind w:hanging="0" w:start="0" w:end="0"/>
@@ -17846,40 +17869,7 @@
           <w:sz w:val="12"/>
           <w:szCs w:val="12"/>
         </w:rPr>
-        <w:t xml:space="preserve">use mu::{ Condition, Core, Env, Exception, </w:t>
-      </w:r>
-    </w:p>
-    <w:p>
-      <w:pPr>
-        <w:pStyle w:val="Normal"/>
-        <w:rPr>
-          <w:b w:val="false"/>
-          <w:bCs w:val="false"/>
-        </w:rPr>
-      </w:pPr>
-      <w:r>
-        <w:rPr>
-          <w:rFonts w:ascii="Andale Mono" w:hAnsi="Andale Mono"/>
-          <w:b w:val="false"/>
-          <w:bCs w:val="false"/>
-          <w:i w:val="false"/>
-          <w:iCs w:val="false"/>
-          <w:sz w:val="12"/>
-          <w:szCs w:val="12"/>
-        </w:rPr>
-        <w:t xml:space="preserve">           </w:t>
-      </w:r>
-      <w:r>
-        <w:rPr>
-          <w:rFonts w:ascii="Andale Mono" w:hAnsi="Andale Mono"/>
-          <w:b w:val="false"/>
-          <w:bCs w:val="false"/>
-          <w:i w:val="false"/>
-          <w:iCs w:val="false"/>
-          <w:sz w:val="12"/>
-          <w:szCs w:val="12"/>
-        </w:rPr>
-        <w:t>Mu, Result, Tag };</w:t>
+        <w:t>use mu::{ Condition, Core, Env, Exception, Mu, Result, Tag };</w:t>
       </w:r>
     </w:p>
     <w:p>
@@ -21876,7 +21866,7 @@
     <w:pPr>
       <w:widowControl/>
       <w:suppressAutoHyphens w:val="true"/>
-      <w:overflowPunct w:val="true"/>
+      <w:overflowPunct w:val="false"/>
       <w:bidi w:val="0"/>
       <w:spacing w:before="0" w:after="0"/>
       <w:jc w:val="start"/>

</xml_diff>

<commit_message>
#1011 - runtimne: document API
</commit_message>
<xml_diff>
--- a/doc/refcards/mu-ref.docx
+++ b/doc/refcards/mu-ref.docx
@@ -3526,16 +3526,6 @@
         </w:rPr>
         <w:tab/>
         <w:tab/>
-      </w:r>
-      <w:r>
-        <w:rPr>
-          <w:rFonts w:ascii="Georgia" w:hAnsi="Georgia"/>
-          <w:b w:val="false"/>
-          <w:i w:val="false"/>
-          <w:iCs w:val="false"/>
-          <w:sz w:val="16"/>
-          <w:szCs w:val="16"/>
-        </w:rPr>
         <w:t xml:space="preserve">tag </w:t>
       </w:r>
       <w:r>
@@ -4182,7 +4172,10 @@
         </w:rPr>
       </w:pPr>
       <w:r>
-        <w:rPr/>
+        <w:rPr>
+          <w:sz w:val="16"/>
+          <w:szCs w:val="16"/>
+        </w:rPr>
       </w:r>
     </w:p>
     <w:p>
@@ -14184,6 +14177,8 @@
           <w:iCs w:val="false"/>
           <w:color w:val="auto"/>
           <w:kern w:val="2"/>
+          <w:sz w:val="12"/>
+          <w:szCs w:val="12"/>
           <w:u w:val="none"/>
           <w:lang w:val="en-US" w:eastAsia="zh-CN" w:bidi="hi-IN"/>
         </w:rPr>
@@ -14197,6 +14192,8 @@
           <w:iCs w:val="false"/>
           <w:color w:val="auto"/>
           <w:kern w:val="2"/>
+          <w:sz w:val="12"/>
+          <w:szCs w:val="12"/>
           <w:u w:val="none"/>
           <w:lang w:val="en-US" w:eastAsia="zh-CN" w:bidi="hi-IN"/>
         </w:rPr>
@@ -16508,6 +16505,19 @@
         </w:rPr>
         <w:t>fixnum</w:t>
         <w:tab/>
+        <w:tab/>
+      </w:r>
+      <w:r>
+        <w:rPr>
+          <w:rFonts w:ascii="Georgia" w:hAnsi="Georgia"/>
+          <w:b w:val="false"/>
+          <w:bCs w:val="false"/>
+          <w:i w:val="false"/>
+          <w:iCs w:val="false"/>
+          <w:sz w:val="14"/>
+          <w:szCs w:val="14"/>
+        </w:rPr>
+        <w:t>doesn’t return</w:t>
       </w:r>
     </w:p>
     <w:p>
@@ -16748,249 +16758,6 @@
         <w:tab/>
         <w:t>key | vec</w:t>
         <w:tab/>
-      </w:r>
-    </w:p>
-    <w:p>
-      <w:pPr>
-        <w:pStyle w:val="Normal"/>
-        <w:ind w:hanging="0" w:start="0" w:end="0"/>
-        <w:rPr>
-          <w:rFonts w:ascii="Georgia" w:hAnsi="Georgia"/>
-          <w:b w:val="false"/>
-          <w:bCs w:val="false"/>
-          <w:i w:val="false"/>
-          <w:i w:val="false"/>
-          <w:iCs w:val="false"/>
-          <w:sz w:val="12"/>
-          <w:szCs w:val="12"/>
-        </w:rPr>
-      </w:pPr>
-      <w:r>
-        <w:rPr>
-          <w:rFonts w:ascii="Georgia" w:hAnsi="Georgia"/>
-          <w:b w:val="false"/>
-          <w:bCs w:val="false"/>
-          <w:i w:val="false"/>
-          <w:iCs w:val="false"/>
-          <w:sz w:val="12"/>
-          <w:szCs w:val="12"/>
-        </w:rPr>
-      </w:r>
-    </w:p>
-    <w:p>
-      <w:pPr>
-        <w:pStyle w:val="Normal"/>
-        <w:ind w:hanging="0" w:start="0" w:end="0"/>
-        <w:rPr>
-          <w:rFonts w:ascii="Georgia" w:hAnsi="Georgia"/>
-          <w:b w:val="false"/>
-          <w:bCs w:val="false"/>
-          <w:i w:val="false"/>
-          <w:i w:val="false"/>
-          <w:iCs w:val="false"/>
-          <w:sz w:val="12"/>
-          <w:szCs w:val="12"/>
-        </w:rPr>
-      </w:pPr>
-      <w:r>
-        <w:rPr>
-          <w:rFonts w:ascii="Georgia" w:hAnsi="Georgia"/>
-          <w:b w:val="false"/>
-          <w:bCs w:val="false"/>
-          <w:i w:val="false"/>
-          <w:iCs w:val="false"/>
-          <w:sz w:val="12"/>
-          <w:szCs w:val="12"/>
-        </w:rPr>
-      </w:r>
-    </w:p>
-    <w:p>
-      <w:pPr>
-        <w:pStyle w:val="Normal"/>
-        <w:ind w:hanging="0" w:start="0" w:end="0"/>
-        <w:rPr>
-          <w:rFonts w:ascii="Georgia" w:hAnsi="Georgia"/>
-          <w:b w:val="false"/>
-          <w:bCs w:val="false"/>
-          <w:i w:val="false"/>
-          <w:i w:val="false"/>
-          <w:iCs w:val="false"/>
-          <w:sz w:val="12"/>
-          <w:szCs w:val="12"/>
-        </w:rPr>
-      </w:pPr>
-      <w:r>
-        <w:rPr>
-          <w:rFonts w:ascii="Georgia" w:hAnsi="Georgia"/>
-          <w:b w:val="false"/>
-          <w:bCs w:val="false"/>
-          <w:i w:val="false"/>
-          <w:iCs w:val="false"/>
-          <w:sz w:val="12"/>
-          <w:szCs w:val="12"/>
-        </w:rPr>
-      </w:r>
-    </w:p>
-    <w:p>
-      <w:pPr>
-        <w:pStyle w:val="Normal"/>
-        <w:ind w:hanging="0" w:start="0" w:end="0"/>
-        <w:rPr>
-          <w:rFonts w:ascii="Georgia" w:hAnsi="Georgia"/>
-          <w:b w:val="false"/>
-          <w:bCs w:val="false"/>
-          <w:i w:val="false"/>
-          <w:i w:val="false"/>
-          <w:iCs w:val="false"/>
-          <w:sz w:val="12"/>
-          <w:szCs w:val="12"/>
-        </w:rPr>
-      </w:pPr>
-      <w:r>
-        <w:rPr>
-          <w:rFonts w:ascii="Georgia" w:hAnsi="Georgia"/>
-          <w:b w:val="false"/>
-          <w:bCs w:val="false"/>
-          <w:i w:val="false"/>
-          <w:iCs w:val="false"/>
-          <w:sz w:val="12"/>
-          <w:szCs w:val="12"/>
-        </w:rPr>
-      </w:r>
-    </w:p>
-    <w:p>
-      <w:pPr>
-        <w:pStyle w:val="Normal"/>
-        <w:ind w:hanging="0" w:start="0" w:end="0"/>
-        <w:rPr>
-          <w:rFonts w:ascii="Georgia" w:hAnsi="Georgia"/>
-          <w:b w:val="false"/>
-          <w:bCs w:val="false"/>
-          <w:i w:val="false"/>
-          <w:i w:val="false"/>
-          <w:iCs w:val="false"/>
-          <w:sz w:val="12"/>
-          <w:szCs w:val="12"/>
-        </w:rPr>
-      </w:pPr>
-      <w:r>
-        <w:rPr>
-          <w:rFonts w:ascii="Georgia" w:hAnsi="Georgia"/>
-          <w:b w:val="false"/>
-          <w:bCs w:val="false"/>
-          <w:i w:val="false"/>
-          <w:iCs w:val="false"/>
-          <w:sz w:val="12"/>
-          <w:szCs w:val="12"/>
-        </w:rPr>
-      </w:r>
-    </w:p>
-    <w:p>
-      <w:pPr>
-        <w:pStyle w:val="Normal"/>
-        <w:ind w:hanging="0" w:start="0" w:end="0"/>
-        <w:rPr>
-          <w:rFonts w:ascii="Georgia" w:hAnsi="Georgia"/>
-          <w:b w:val="false"/>
-          <w:bCs w:val="false"/>
-          <w:i w:val="false"/>
-          <w:i w:val="false"/>
-          <w:iCs w:val="false"/>
-          <w:sz w:val="12"/>
-          <w:szCs w:val="12"/>
-        </w:rPr>
-      </w:pPr>
-      <w:r>
-        <w:rPr>
-          <w:rFonts w:ascii="Georgia" w:hAnsi="Georgia"/>
-          <w:b w:val="false"/>
-          <w:bCs w:val="false"/>
-          <w:i w:val="false"/>
-          <w:iCs w:val="false"/>
-          <w:sz w:val="12"/>
-          <w:szCs w:val="12"/>
-        </w:rPr>
-      </w:r>
-    </w:p>
-    <w:p>
-      <w:pPr>
-        <w:pStyle w:val="Normal"/>
-        <w:ind w:hanging="0" w:start="0" w:end="0"/>
-        <w:rPr>
-          <w:rFonts w:ascii="Georgia" w:hAnsi="Georgia"/>
-          <w:b w:val="false"/>
-          <w:bCs w:val="false"/>
-          <w:i w:val="false"/>
-          <w:i w:val="false"/>
-          <w:iCs w:val="false"/>
-          <w:sz w:val="12"/>
-          <w:szCs w:val="12"/>
-        </w:rPr>
-      </w:pPr>
-      <w:r>
-        <w:rPr>
-          <w:rFonts w:ascii="Georgia" w:hAnsi="Georgia"/>
-          <w:b w:val="false"/>
-          <w:bCs w:val="false"/>
-          <w:i w:val="false"/>
-          <w:iCs w:val="false"/>
-          <w:sz w:val="12"/>
-          <w:szCs w:val="12"/>
-        </w:rPr>
-      </w:r>
-    </w:p>
-    <w:p>
-      <w:pPr>
-        <w:pStyle w:val="Normal"/>
-        <w:ind w:hanging="0" w:start="0" w:end="0"/>
-        <w:rPr>
-          <w:rFonts w:ascii="Georgia" w:hAnsi="Georgia"/>
-          <w:b w:val="false"/>
-          <w:bCs w:val="false"/>
-          <w:i w:val="false"/>
-          <w:i w:val="false"/>
-          <w:iCs w:val="false"/>
-          <w:sz w:val="12"/>
-          <w:szCs w:val="12"/>
-        </w:rPr>
-      </w:pPr>
-      <w:r>
-        <w:rPr>
-          <w:rFonts w:ascii="Georgia" w:hAnsi="Georgia"/>
-          <w:b w:val="false"/>
-          <w:bCs w:val="false"/>
-          <w:i w:val="false"/>
-          <w:iCs w:val="false"/>
-          <w:sz w:val="12"/>
-          <w:szCs w:val="12"/>
-        </w:rPr>
-      </w:r>
-    </w:p>
-    <w:p>
-      <w:pPr>
-        <w:pStyle w:val="Normal"/>
-        <w:ind w:hanging="0" w:start="0" w:end="0"/>
-        <w:rPr>
-          <w:rFonts w:ascii="Georgia" w:hAnsi="Georgia"/>
-          <w:b w:val="false"/>
-          <w:bCs w:val="false"/>
-          <w:i w:val="false"/>
-          <w:i w:val="false"/>
-          <w:iCs w:val="false"/>
-          <w:sz w:val="12"/>
-          <w:szCs w:val="12"/>
-        </w:rPr>
-      </w:pPr>
-      <w:r>
-        <w:rPr>
-          <w:rFonts w:ascii="Georgia" w:hAnsi="Georgia"/>
-          <w:b w:val="false"/>
-          <w:bCs w:val="false"/>
-          <w:i w:val="false"/>
-          <w:iCs w:val="false"/>
-          <w:sz w:val="12"/>
-          <w:szCs w:val="12"/>
-        </w:rPr>
       </w:r>
     </w:p>
     <w:p>
@@ -17332,55 +17099,42 @@
       <w:r>
         <w:rPr>
           <w:rFonts w:ascii="Andale Mono" w:hAnsi="Andale Mono"/>
-          <w:b w:val="false"/>
-          <w:bCs w:val="false"/>
-          <w:i w:val="false"/>
-          <w:iCs w:val="false"/>
+        </w:rPr>
+        <w:t xml:space="preserve"> </w:t>
+      </w:r>
+      <w:r>
+        <w:rPr>
+          <w:rFonts w:ascii="Andale Mono" w:hAnsi="Andale Mono"/>
           <w:sz w:val="12"/>
           <w:szCs w:val="12"/>
         </w:rPr>
-        <w:t xml:space="preserve">  </w:t>
-      </w:r>
-      <w:r>
-        <w:rPr>
-          <w:rFonts w:ascii="Andale Mono" w:hAnsi="Andale Mono"/>
-          <w:b w:val="false"/>
-          <w:bCs w:val="false"/>
+        <w:t>}</w:t>
+      </w:r>
+    </w:p>
+    <w:p>
+      <w:pPr>
+        <w:pStyle w:val="Normal"/>
+        <w:ind w:hanging="0" w:start="0" w:end="0"/>
+        <w:rPr>
+          <w:rFonts w:ascii="Georgia" w:hAnsi="Georgia"/>
+          <w:b w:val="false"/>
+          <w:bCs w:val="false"/>
+          <w:i w:val="false"/>
           <w:i w:val="false"/>
           <w:iCs w:val="false"/>
           <w:sz w:val="12"/>
           <w:szCs w:val="12"/>
         </w:rPr>
-        <w:t>}</w:t>
-      </w:r>
-    </w:p>
-    <w:p>
-      <w:pPr>
-        <w:pStyle w:val="Normal"/>
-        <w:rPr>
-          <w:rFonts w:ascii="Georgia" w:hAnsi="Georgia"/>
-          <w:b/>
-          <w:bCs/>
-          <w:i/>
-          <w:i/>
-          <w:iCs/>
-          <w:color w:val="000000"/>
+      </w:pPr>
+      <w:r>
+        <w:rPr>
+          <w:rFonts w:ascii="Georgia" w:hAnsi="Georgia"/>
+          <w:b w:val="false"/>
+          <w:bCs w:val="false"/>
+          <w:i w:val="false"/>
+          <w:iCs w:val="false"/>
           <w:sz w:val="12"/>
           <w:szCs w:val="12"/>
-          <w:shd w:fill="333333" w:val="clear"/>
-        </w:rPr>
-      </w:pPr>
-      <w:r>
-        <w:rPr>
-          <w:rFonts w:ascii="Georgia" w:hAnsi="Georgia"/>
-          <w:b/>
-          <w:bCs/>
-          <w:i/>
-          <w:iCs/>
-          <w:color w:val="000000"/>
-          <w:sz w:val="12"/>
-          <w:szCs w:val="12"/>
-          <w:shd w:fill="333333" w:val="clear"/>
         </w:rPr>
       </w:r>
     </w:p>
@@ -17843,63 +17597,54 @@
       <w:pPr>
         <w:pStyle w:val="Normal"/>
         <w:rPr>
-          <w:b w:val="false"/>
-          <w:bCs w:val="false"/>
-        </w:rPr>
-      </w:pPr>
-      <w:r>
-        <w:rPr>
-          <w:rFonts w:ascii="Andale Mono" w:hAnsi="Andale Mono"/>
-          <w:b w:val="false"/>
-          <w:bCs w:val="false"/>
-          <w:i w:val="false"/>
-          <w:iCs w:val="false"/>
+          <w:rFonts w:ascii="Georgia" w:hAnsi="Georgia"/>
+          <w:b w:val="false"/>
+          <w:bCs w:val="false"/>
+          <w:i/>
+          <w:i/>
+          <w:iCs/>
           <w:sz w:val="12"/>
           <w:szCs w:val="12"/>
         </w:rPr>
-        <w:t xml:space="preserve"> </w:t>
-      </w:r>
-      <w:r>
-        <w:rPr>
-          <w:rFonts w:ascii="Andale Mono" w:hAnsi="Andale Mono"/>
-          <w:b w:val="false"/>
-          <w:bCs w:val="false"/>
-          <w:i w:val="false"/>
-          <w:iCs w:val="false"/>
+      </w:pPr>
+      <w:r>
+        <w:rPr>
+          <w:rFonts w:ascii="Georgia" w:hAnsi="Georgia"/>
+          <w:b w:val="false"/>
+          <w:bCs w:val="false"/>
+          <w:i/>
+          <w:iCs/>
           <w:sz w:val="12"/>
           <w:szCs w:val="12"/>
         </w:rPr>
-        <w:t>use mu::{ Condition, Core, Env, Exception, Mu, Result, Tag };</w:t>
-      </w:r>
-    </w:p>
-    <w:p>
-      <w:pPr>
-        <w:pStyle w:val="Normal"/>
-        <w:rPr>
-          <w:rFonts w:ascii="Georgia" w:hAnsi="Georgia"/>
-          <w:b w:val="false"/>
-          <w:bCs w:val="false"/>
+        <w:t xml:space="preserve">  </w:t>
+      </w:r>
+      <w:r>
+        <w:rPr>
+          <w:rFonts w:ascii="Andale Mono" w:hAnsi="Andale Mono"/>
+          <w:b w:val="false"/>
+          <w:bCs w:val="false"/>
+          <w:i w:val="false"/>
+          <w:iCs w:val="false"/>
           <w:sz w:val="12"/>
           <w:szCs w:val="12"/>
         </w:rPr>
-      </w:pPr>
-      <w:r>
-        <w:rPr>
-          <w:rFonts w:ascii="Georgia" w:hAnsi="Georgia"/>
-          <w:b w:val="false"/>
-          <w:bCs w:val="false"/>
+        <w:t>use mu::{ Mu, Env, Config };</w:t>
+      </w:r>
+    </w:p>
+    <w:p>
+      <w:pPr>
+        <w:pStyle w:val="Normal"/>
+        <w:rPr>
+          <w:rFonts w:ascii="Georgia" w:hAnsi="Georgia"/>
+          <w:b w:val="false"/>
+          <w:bCs w:val="false"/>
+          <w:i/>
+          <w:i/>
+          <w:iCs/>
           <w:sz w:val="12"/>
           <w:szCs w:val="12"/>
         </w:rPr>
-      </w:r>
-    </w:p>
-    <w:p>
-      <w:pPr>
-        <w:pStyle w:val="Normal"/>
-        <w:rPr>
-          <w:b w:val="false"/>
-          <w:bCs w:val="false"/>
-        </w:rPr>
       </w:pPr>
       <w:r>
         <w:rPr>
@@ -17923,40 +17668,28 @@
           <w:sz w:val="12"/>
           <w:szCs w:val="12"/>
         </w:rPr>
-        <w:t>impl Mu {</w:t>
-      </w:r>
-    </w:p>
-    <w:p>
-      <w:pPr>
-        <w:pStyle w:val="Normal"/>
-        <w:rPr>
-          <w:b w:val="false"/>
-          <w:bCs w:val="false"/>
-        </w:rPr>
-      </w:pPr>
-      <w:r>
-        <w:rPr>
-          <w:rFonts w:ascii="Andale Mono" w:hAnsi="Andale Mono"/>
-          <w:b w:val="false"/>
-          <w:bCs w:val="false"/>
-          <w:i w:val="false"/>
-          <w:iCs w:val="false"/>
+        <w:t>use mu::{ Result, Tag, Exception, Condition };</w:t>
+      </w:r>
+    </w:p>
+    <w:p>
+      <w:pPr>
+        <w:pStyle w:val="Normal"/>
+        <w:rPr>
+          <w:rFonts w:ascii="Georgia" w:hAnsi="Georgia"/>
+          <w:b w:val="false"/>
+          <w:bCs w:val="false"/>
           <w:sz w:val="12"/>
           <w:szCs w:val="12"/>
         </w:rPr>
-        <w:t xml:space="preserve">   </w:t>
-      </w:r>
-      <w:r>
-        <w:rPr>
-          <w:rFonts w:ascii="Andale Mono" w:hAnsi="Andale Mono"/>
-          <w:b w:val="false"/>
-          <w:bCs w:val="false"/>
-          <w:i w:val="false"/>
-          <w:iCs w:val="false"/>
+      </w:pPr>
+      <w:r>
+        <w:rPr>
+          <w:rFonts w:ascii="Georgia" w:hAnsi="Georgia"/>
+          <w:b w:val="false"/>
+          <w:bCs w:val="false"/>
           <w:sz w:val="12"/>
           <w:szCs w:val="12"/>
         </w:rPr>
-        <w:t>fn apply(_: &amp;Env, _: Tag, _: Tag) → Result&lt;Tag&gt;</w:t>
       </w:r>
     </w:p>
     <w:p>
@@ -17977,7 +17710,7 @@
           <w:sz w:val="12"/>
           <w:szCs w:val="12"/>
         </w:rPr>
-        <w:t xml:space="preserve">   </w:t>
+        <w:t xml:space="preserve"> </w:t>
       </w:r>
       <w:r>
         <w:rPr>
@@ -17989,7 +17722,7 @@
           <w:sz w:val="12"/>
           <w:szCs w:val="12"/>
         </w:rPr>
-        <w:t>fn compile(_: &amp;Env, _: Tag) → Result&lt;Tag&gt;</w:t>
+        <w:t>impl Mu {</w:t>
       </w:r>
     </w:p>
     <w:p>
@@ -18022,7 +17755,7 @@
           <w:sz w:val="12"/>
           <w:szCs w:val="12"/>
         </w:rPr>
-        <w:t>fn config(_: Option&lt;String&gt;) → Option&lt;Config&gt;</w:t>
+        <w:t>fn apply(_: &amp;Env, _: Tag, _: Tag) → Result&lt;Tag&gt;</w:t>
       </w:r>
     </w:p>
     <w:p>
@@ -18055,7 +17788,7 @@
           <w:sz w:val="12"/>
           <w:szCs w:val="12"/>
         </w:rPr>
-        <w:t>fn core() → &amp;Core</w:t>
+        <w:t>fn compile(_: &amp;Env, _: Tag) → Result&lt;Tag&gt;</w:t>
       </w:r>
     </w:p>
     <w:p>
@@ -18088,7 +17821,7 @@
           <w:sz w:val="12"/>
           <w:szCs w:val="12"/>
         </w:rPr>
-        <w:t>fn eq(_: Tag, _: Tag) → bool;</w:t>
+        <w:t>fn config(_: Option&lt;String&gt;) → Option&lt;Config&gt;</w:t>
       </w:r>
     </w:p>
     <w:p>
@@ -18121,7 +17854,7 @@
           <w:sz w:val="12"/>
           <w:szCs w:val="12"/>
         </w:rPr>
-        <w:t xml:space="preserve">fn err_out() → Tag  </w:t>
+        <w:t>fn eq(_: Tag, _: Tag) → bool;</w:t>
       </w:r>
     </w:p>
     <w:p>
@@ -18154,7 +17887,7 @@
           <w:sz w:val="12"/>
           <w:szCs w:val="12"/>
         </w:rPr>
-        <w:t>fn eval_str(_: &amp;Env, _: &amp;str) → Result&lt;Tag&gt;</w:t>
+        <w:t xml:space="preserve">fn err_out() → Tag  </w:t>
       </w:r>
     </w:p>
     <w:p>
@@ -18187,7 +17920,7 @@
           <w:sz w:val="12"/>
           <w:szCs w:val="12"/>
         </w:rPr>
-        <w:t>fn eval(_: &amp;Env, _: Tag) → Result&lt;Tag&gt;</w:t>
+        <w:t>fn eval_str(_: &amp;Env, _: &amp;str) → Result&lt;Tag&gt;</w:t>
       </w:r>
     </w:p>
     <w:p>
@@ -18220,7 +17953,7 @@
           <w:sz w:val="12"/>
           <w:szCs w:val="12"/>
         </w:rPr>
-        <w:t>fn exception_string(_: &amp;Env, _: Exception) → String</w:t>
+        <w:t>fn eval(_: &amp;Env, _: Tag) → Result&lt;Tag&gt;</w:t>
       </w:r>
     </w:p>
     <w:p>
@@ -18253,7 +17986,7 @@
           <w:sz w:val="12"/>
           <w:szCs w:val="12"/>
         </w:rPr>
-        <w:t>fn load(_: &amp;Env, _: &amp;str) → Result&lt;bool&gt;</w:t>
+        <w:t>fn exception_string(_: &amp;Env, _: Exception) → String</w:t>
       </w:r>
     </w:p>
     <w:p>
@@ -18286,7 +18019,7 @@
           <w:sz w:val="12"/>
           <w:szCs w:val="12"/>
         </w:rPr>
-        <w:t>fn make_env(_: &amp;Config) → Env</w:t>
+        <w:t>fn load(_: &amp;Env, _: &amp;str) → Result&lt;bool&gt;</w:t>
       </w:r>
     </w:p>
     <w:p>
@@ -18319,7 +18052,7 @@
           <w:sz w:val="12"/>
           <w:szCs w:val="12"/>
         </w:rPr>
-        <w:t>fn read_str(_: &amp;Env, _: &amp;str) → Result&lt;Tag&gt;</w:t>
+        <w:t>fn make_env(_: &amp;Config) → Env</w:t>
       </w:r>
     </w:p>
     <w:p>
@@ -18352,7 +18085,7 @@
           <w:sz w:val="12"/>
           <w:szCs w:val="12"/>
         </w:rPr>
-        <w:t>fn read(_: &amp;Env, _: Tag, _: bool, _: Tag) → Result&lt;Tag&gt;</w:t>
+        <w:t>fn read_str(_: &amp;Env, _: &amp;str) → Result&lt;Tag&gt;</w:t>
       </w:r>
     </w:p>
     <w:p>
@@ -18385,7 +18118,7 @@
           <w:sz w:val="12"/>
           <w:szCs w:val="12"/>
         </w:rPr>
-        <w:t>fn std_in() → Tag</w:t>
+        <w:t>fn read(_: &amp;Env, _: Tag, _: bool, _: Tag) → Result&lt;Tag&gt;</w:t>
       </w:r>
     </w:p>
     <w:p>
@@ -18418,7 +18151,7 @@
           <w:sz w:val="12"/>
           <w:szCs w:val="12"/>
         </w:rPr>
-        <w:t>fn std_out() → Tag</w:t>
+        <w:t>fn std_in() → Tag</w:t>
       </w:r>
     </w:p>
     <w:p>
@@ -18451,7 +18184,7 @@
           <w:sz w:val="12"/>
           <w:szCs w:val="12"/>
         </w:rPr>
-        <w:t>fn version() → &amp;str</w:t>
+        <w:t>fn std_out() → Tag</w:t>
       </w:r>
     </w:p>
     <w:p>
@@ -18484,15 +18217,15 @@
           <w:sz w:val="12"/>
           <w:szCs w:val="12"/>
         </w:rPr>
-        <w:t>fn write_str(_: &amp;Env, _: &amp;str, _: Tag) → Result&lt;()&gt;</w:t>
-      </w:r>
-    </w:p>
-    <w:p>
-      <w:pPr>
-        <w:pStyle w:val="Normal"/>
-        <w:rPr>
-          <w:b/>
-          <w:bCs/>
+        <w:t>fn version() → &amp;str</w:t>
+      </w:r>
+    </w:p>
+    <w:p>
+      <w:pPr>
+        <w:pStyle w:val="Normal"/>
+        <w:rPr>
+          <w:b w:val="false"/>
+          <w:bCs w:val="false"/>
         </w:rPr>
       </w:pPr>
       <w:r>
@@ -18517,15 +18250,15 @@
           <w:sz w:val="12"/>
           <w:szCs w:val="12"/>
         </w:rPr>
-        <w:t>fn write_to_string(_: &amp;Env, _: Tag, _: bool) → String</w:t>
-      </w:r>
-    </w:p>
-    <w:p>
-      <w:pPr>
-        <w:pStyle w:val="Normal"/>
-        <w:rPr>
-          <w:b w:val="false"/>
-          <w:bCs w:val="false"/>
+        <w:t>fn write_str(_: &amp;Env, _: &amp;str, _: Tag) → Result&lt;()&gt;</w:t>
+      </w:r>
+    </w:p>
+    <w:p>
+      <w:pPr>
+        <w:pStyle w:val="Normal"/>
+        <w:rPr>
+          <w:b/>
+          <w:bCs/>
         </w:rPr>
       </w:pPr>
       <w:r>
@@ -18550,48 +18283,49 @@
           <w:sz w:val="12"/>
           <w:szCs w:val="12"/>
         </w:rPr>
-        <w:t>fn write(_: &amp;Env, _: Tag, _: bool, _: Tag) → Result&lt;()&gt;</w:t>
-      </w:r>
-    </w:p>
-    <w:p>
-      <w:pPr>
-        <w:pStyle w:val="Normal"/>
-        <w:rPr>
-          <w:rFonts w:ascii="Andale Mono" w:hAnsi="Andale Mono"/>
-          <w:b w:val="false"/>
-          <w:bCs w:val="false"/>
+        <w:t>fn write_to_string(_: &amp;Env, _: Tag, _: bool) → String</w:t>
+      </w:r>
+    </w:p>
+    <w:p>
+      <w:pPr>
+        <w:pStyle w:val="Normal"/>
+        <w:rPr>
+          <w:b w:val="false"/>
+          <w:bCs w:val="false"/>
+        </w:rPr>
+      </w:pPr>
+      <w:r>
+        <w:rPr>
+          <w:rFonts w:ascii="Andale Mono" w:hAnsi="Andale Mono"/>
+          <w:b w:val="false"/>
+          <w:bCs w:val="false"/>
+          <w:i w:val="false"/>
+          <w:iCs w:val="false"/>
           <w:sz w:val="12"/>
           <w:szCs w:val="12"/>
         </w:rPr>
-      </w:pPr>
-      <w:r>
-        <w:rPr>
-          <w:rFonts w:ascii="Georgia" w:hAnsi="Georgia"/>
-          <w:b/>
-          <w:bCs/>
-          <w:sz w:val="16"/>
-          <w:szCs w:val="16"/>
-        </w:rPr>
-        <w:t xml:space="preserve">  </w:t>
-      </w:r>
-      <w:r>
-        <w:rPr>
-          <w:rFonts w:ascii="Andale Mono" w:hAnsi="Andale Mono"/>
-          <w:b w:val="false"/>
-          <w:bCs w:val="false"/>
+        <w:t xml:space="preserve">   </w:t>
+      </w:r>
+      <w:r>
+        <w:rPr>
+          <w:rFonts w:ascii="Andale Mono" w:hAnsi="Andale Mono"/>
+          <w:b w:val="false"/>
+          <w:bCs w:val="false"/>
+          <w:i w:val="false"/>
+          <w:iCs w:val="false"/>
           <w:sz w:val="12"/>
           <w:szCs w:val="12"/>
         </w:rPr>
-        <w:t>}</w:t>
-      </w:r>
-    </w:p>
-    <w:p>
-      <w:pPr>
-        <w:pStyle w:val="Normal"/>
-        <w:rPr>
-          <w:rFonts w:ascii="Georgia" w:hAnsi="Georgia"/>
-          <w:b/>
-          <w:bCs/>
+        <w:t>fn write(_: &amp;Env, _: Tag, _: bool, _: Tag) → Result&lt;()&gt;</w:t>
+      </w:r>
+    </w:p>
+    <w:p>
+      <w:pPr>
+        <w:pStyle w:val="Normal"/>
+        <w:rPr>
+          <w:rFonts w:ascii="Andale Mono" w:hAnsi="Andale Mono"/>
+          <w:b w:val="false"/>
+          <w:bCs w:val="false"/>
           <w:sz w:val="12"/>
           <w:szCs w:val="12"/>
         </w:rPr>
@@ -18601,9 +18335,20 @@
           <w:rFonts w:ascii="Georgia" w:hAnsi="Georgia"/>
           <w:b/>
           <w:bCs/>
+          <w:sz w:val="16"/>
+          <w:szCs w:val="16"/>
+        </w:rPr>
+        <w:t xml:space="preserve">  </w:t>
+      </w:r>
+      <w:r>
+        <w:rPr>
+          <w:rFonts w:ascii="Andale Mono" w:hAnsi="Andale Mono"/>
+          <w:b w:val="false"/>
+          <w:bCs w:val="false"/>
           <w:sz w:val="12"/>
           <w:szCs w:val="12"/>
         </w:rPr>
+        <w:t>}</w:t>
       </w:r>
     </w:p>
     <w:p>
@@ -18643,9 +18388,1927 @@
           <w:rFonts w:ascii="Georgia" w:hAnsi="Georgia"/>
           <w:b/>
           <w:bCs/>
+          <w:sz w:val="16"/>
+          <w:szCs w:val="16"/>
+        </w:rPr>
+        <w:t xml:space="preserve">        </w:t>
+      </w:r>
+      <w:r>
+        <w:rPr>
+          <w:rFonts w:ascii="Georgia" w:hAnsi="Georgia"/>
+          <w:b w:val="false"/>
+          <w:bCs w:val="false"/>
+          <w:sz w:val="16"/>
+          <w:szCs w:val="16"/>
+        </w:rPr>
+        <w:t>API</w:t>
+      </w:r>
+      <w:r>
+        <w:rPr>
+          <w:rFonts w:ascii="Georgia" w:hAnsi="Georgia"/>
+          <w:b w:val="false"/>
+          <w:bCs w:val="false"/>
           <w:sz w:val="12"/>
           <w:szCs w:val="12"/>
         </w:rPr>
+        <w:t xml:space="preserve"> </w:t>
+      </w:r>
+      <w:r>
+        <w:rPr>
+          <w:rFonts w:ascii="Georgia" w:hAnsi="Georgia"/>
+          <w:b w:val="false"/>
+          <w:bCs w:val="false"/>
+          <w:sz w:val="16"/>
+          <w:szCs w:val="16"/>
+        </w:rPr>
+        <w:t>function argument details:</w:t>
+      </w:r>
+    </w:p>
+    <w:p>
+      <w:pPr>
+        <w:pStyle w:val="Normal"/>
+        <w:ind w:hanging="0" w:start="709"/>
+        <w:rPr>
+          <w:rFonts w:ascii="Georgia" w:hAnsi="Georgia"/>
+          <w:b/>
+          <w:bCs/>
+          <w:sz w:val="12"/>
+          <w:szCs w:val="12"/>
+        </w:rPr>
+      </w:pPr>
+      <w:r>
+        <w:rPr/>
+      </w:r>
+    </w:p>
+    <w:p>
+      <w:pPr>
+        <w:pStyle w:val="Normal"/>
+        <w:ind w:hanging="0" w:start="709"/>
+        <w:rPr>
+          <w:rFonts w:ascii="Georgia" w:hAnsi="Georgia"/>
+          <w:b/>
+          <w:bCs/>
+          <w:sz w:val="12"/>
+          <w:szCs w:val="12"/>
+        </w:rPr>
+      </w:pPr>
+      <w:r>
+        <w:rPr>
+          <w:rFonts w:ascii="Georgia" w:hAnsi="Georgia"/>
+          <w:b/>
+          <w:bCs/>
+          <w:i/>
+          <w:iCs/>
+          <w:sz w:val="14"/>
+          <w:szCs w:val="14"/>
+        </w:rPr>
+        <w:t>apply</w:t>
+      </w:r>
+      <w:r>
+        <w:rPr>
+          <w:rFonts w:ascii="Andale Mono" w:hAnsi="Andale Mono"/>
+          <w:b/>
+          <w:bCs/>
+          <w:sz w:val="14"/>
+          <w:szCs w:val="14"/>
+        </w:rPr>
+        <w:t xml:space="preserve"> </w:t>
+      </w:r>
+      <w:r>
+        <w:rPr>
+          <w:rFonts w:ascii="Andale Mono" w:hAnsi="Andale Mono"/>
+          <w:b w:val="false"/>
+          <w:bCs w:val="false"/>
+          <w:i w:val="false"/>
+          <w:iCs w:val="false"/>
+          <w:sz w:val="14"/>
+          <w:szCs w:val="14"/>
+        </w:rPr>
+        <w:t>&amp;Env</w:t>
+      </w:r>
+      <w:r>
+        <w:rPr>
+          <w:rFonts w:ascii="Andale Mono" w:hAnsi="Andale Mono"/>
+          <w:b/>
+          <w:bCs/>
+          <w:sz w:val="14"/>
+          <w:szCs w:val="14"/>
+        </w:rPr>
+        <w:t xml:space="preserve"> </w:t>
+      </w:r>
+      <w:r>
+        <w:rPr>
+          <w:rFonts w:ascii="Georgia" w:hAnsi="Georgia"/>
+          <w:b/>
+          <w:bCs/>
+          <w:i/>
+          <w:iCs/>
+          <w:sz w:val="14"/>
+          <w:szCs w:val="14"/>
+        </w:rPr>
+        <w:t>function</w:t>
+      </w:r>
+      <w:r>
+        <w:rPr>
+          <w:rFonts w:ascii="Georgia" w:hAnsi="Georgia"/>
+          <w:b/>
+          <w:bCs/>
+          <w:sz w:val="14"/>
+          <w:szCs w:val="14"/>
+        </w:rPr>
+        <w:t xml:space="preserve"> </w:t>
+      </w:r>
+      <w:r>
+        <w:rPr>
+          <w:rFonts w:ascii="Georgia" w:hAnsi="Georgia"/>
+          <w:b/>
+          <w:bCs/>
+          <w:i/>
+          <w:iCs/>
+          <w:sz w:val="14"/>
+          <w:szCs w:val="14"/>
+        </w:rPr>
+        <w:t>list</w:t>
+      </w:r>
+      <w:r>
+        <w:rPr>
+          <w:rFonts w:ascii="Georgia" w:hAnsi="Georgia"/>
+          <w:b w:val="false"/>
+          <w:bCs w:val="false"/>
+          <w:i/>
+          <w:iCs/>
+          <w:sz w:val="14"/>
+          <w:szCs w:val="14"/>
+        </w:rPr>
+        <w:t xml:space="preserve"> </w:t>
+      </w:r>
+      <w:r>
+        <w:rPr>
+          <w:rFonts w:ascii="Georgia" w:hAnsi="Georgia"/>
+          <w:b/>
+          <w:bCs/>
+          <w:i w:val="false"/>
+          <w:iCs w:val="false"/>
+          <w:sz w:val="14"/>
+          <w:szCs w:val="14"/>
+        </w:rPr>
+        <w:t>→</w:t>
+      </w:r>
+      <w:r>
+        <w:rPr>
+          <w:rFonts w:ascii="Georgia" w:hAnsi="Georgia"/>
+          <w:b/>
+          <w:bCs/>
+          <w:sz w:val="14"/>
+          <w:szCs w:val="14"/>
+        </w:rPr>
+        <w:t xml:space="preserve"> </w:t>
+      </w:r>
+      <w:r>
+        <w:rPr>
+          <w:rFonts w:ascii="Andale Mono" w:hAnsi="Andale Mono"/>
+          <w:b w:val="false"/>
+          <w:bCs w:val="false"/>
+          <w:sz w:val="14"/>
+          <w:szCs w:val="14"/>
+        </w:rPr>
+        <w:t>Result&lt;Tag&gt;</w:t>
+      </w:r>
+    </w:p>
+    <w:p>
+      <w:pPr>
+        <w:pStyle w:val="Normal"/>
+        <w:ind w:hanging="0" w:start="709"/>
+        <w:rPr>
+          <w:rFonts w:ascii="Georgia" w:hAnsi="Georgia"/>
+          <w:b/>
+          <w:bCs/>
+          <w:sz w:val="12"/>
+          <w:szCs w:val="12"/>
+        </w:rPr>
+      </w:pPr>
+      <w:r>
+        <w:rPr>
+          <w:rFonts w:ascii="Georgia" w:hAnsi="Georgia"/>
+          <w:b/>
+          <w:bCs/>
+          <w:i/>
+          <w:iCs/>
+          <w:sz w:val="14"/>
+          <w:szCs w:val="14"/>
+        </w:rPr>
+        <w:t>compile</w:t>
+      </w:r>
+      <w:r>
+        <w:rPr>
+          <w:rFonts w:ascii="Georgia" w:hAnsi="Georgia"/>
+          <w:b/>
+          <w:bCs/>
+          <w:sz w:val="14"/>
+          <w:szCs w:val="14"/>
+        </w:rPr>
+        <w:t xml:space="preserve"> </w:t>
+      </w:r>
+      <w:r>
+        <w:rPr>
+          <w:rFonts w:ascii="Andale Mono" w:hAnsi="Andale Mono"/>
+          <w:b w:val="false"/>
+          <w:bCs w:val="false"/>
+          <w:sz w:val="14"/>
+          <w:szCs w:val="14"/>
+        </w:rPr>
+        <w:t>&amp;Env</w:t>
+      </w:r>
+      <w:r>
+        <w:rPr>
+          <w:rFonts w:ascii="Georgia" w:hAnsi="Georgia"/>
+          <w:b/>
+          <w:bCs/>
+          <w:sz w:val="14"/>
+          <w:szCs w:val="14"/>
+        </w:rPr>
+        <w:t xml:space="preserve"> </w:t>
+      </w:r>
+      <w:r>
+        <w:rPr>
+          <w:rFonts w:ascii="Georgia" w:hAnsi="Georgia"/>
+          <w:b/>
+          <w:bCs/>
+          <w:i/>
+          <w:iCs/>
+          <w:sz w:val="14"/>
+          <w:szCs w:val="14"/>
+        </w:rPr>
+        <w:t>T</w:t>
+      </w:r>
+      <w:r>
+        <w:rPr>
+          <w:rFonts w:ascii="Georgia" w:hAnsi="Georgia"/>
+          <w:b w:val="false"/>
+          <w:bCs w:val="false"/>
+          <w:i/>
+          <w:iCs/>
+          <w:sz w:val="14"/>
+          <w:szCs w:val="14"/>
+        </w:rPr>
+        <w:t xml:space="preserve"> </w:t>
+      </w:r>
+      <w:r>
+        <w:rPr>
+          <w:rFonts w:ascii="Georgia" w:hAnsi="Georgia"/>
+          <w:b w:val="false"/>
+          <w:bCs w:val="false"/>
+          <w:i w:val="false"/>
+          <w:iCs w:val="false"/>
+          <w:sz w:val="14"/>
+          <w:szCs w:val="14"/>
+        </w:rPr>
+        <w:t>→</w:t>
+      </w:r>
+      <w:r>
+        <w:rPr>
+          <w:rFonts w:ascii="Georgia" w:hAnsi="Georgia"/>
+          <w:b/>
+          <w:bCs/>
+          <w:sz w:val="14"/>
+          <w:szCs w:val="14"/>
+        </w:rPr>
+        <w:t xml:space="preserve"> </w:t>
+      </w:r>
+      <w:r>
+        <w:rPr>
+          <w:rFonts w:ascii="Andale Mono" w:hAnsi="Andale Mono"/>
+          <w:b w:val="false"/>
+          <w:bCs w:val="false"/>
+          <w:sz w:val="14"/>
+          <w:szCs w:val="14"/>
+        </w:rPr>
+        <w:t>Result&lt;Tag&gt;</w:t>
+      </w:r>
+    </w:p>
+    <w:p>
+      <w:pPr>
+        <w:pStyle w:val="Normal"/>
+        <w:ind w:hanging="0" w:start="709"/>
+        <w:rPr>
+          <w:rFonts w:ascii="Georgia" w:hAnsi="Georgia"/>
+          <w:sz w:val="14"/>
+          <w:szCs w:val="14"/>
+        </w:rPr>
+      </w:pPr>
+      <w:r>
+        <w:rPr>
+          <w:rFonts w:ascii="Georgia" w:hAnsi="Georgia"/>
+          <w:b/>
+          <w:bCs/>
+          <w:i/>
+          <w:iCs/>
+          <w:sz w:val="14"/>
+          <w:szCs w:val="14"/>
+        </w:rPr>
+        <w:t>config</w:t>
+      </w:r>
+      <w:r>
+        <w:rPr>
+          <w:rFonts w:ascii="Andale Mono" w:hAnsi="Andale Mono"/>
+          <w:b/>
+          <w:bCs/>
+          <w:i/>
+          <w:iCs/>
+          <w:sz w:val="14"/>
+          <w:szCs w:val="14"/>
+        </w:rPr>
+        <w:t xml:space="preserve"> </w:t>
+      </w:r>
+      <w:r>
+        <w:rPr>
+          <w:rFonts w:ascii="Andale Mono" w:hAnsi="Andale Mono"/>
+          <w:b w:val="false"/>
+          <w:bCs w:val="false"/>
+          <w:i w:val="false"/>
+          <w:iCs w:val="false"/>
+          <w:sz w:val="14"/>
+          <w:szCs w:val="14"/>
+        </w:rPr>
+        <w:t>Option&lt;String&gt;</w:t>
+      </w:r>
+      <w:r>
+        <w:rPr>
+          <w:rFonts w:ascii="Georgia" w:hAnsi="Georgia"/>
+          <w:b w:val="false"/>
+          <w:bCs w:val="false"/>
+          <w:i w:val="false"/>
+          <w:iCs w:val="false"/>
+          <w:sz w:val="14"/>
+          <w:szCs w:val="14"/>
+        </w:rPr>
+        <w:t xml:space="preserve"> </w:t>
+      </w:r>
+      <w:r>
+        <w:rPr>
+          <w:rFonts w:ascii="Georgia" w:hAnsi="Georgia"/>
+          <w:b/>
+          <w:bCs/>
+          <w:i w:val="false"/>
+          <w:iCs w:val="false"/>
+          <w:sz w:val="14"/>
+          <w:szCs w:val="14"/>
+        </w:rPr>
+        <w:t>→</w:t>
+      </w:r>
+      <w:r>
+        <w:rPr>
+          <w:rFonts w:ascii="Georgia" w:hAnsi="Georgia"/>
+          <w:b w:val="false"/>
+          <w:bCs w:val="false"/>
+          <w:i w:val="false"/>
+          <w:iCs w:val="false"/>
+          <w:sz w:val="14"/>
+          <w:szCs w:val="14"/>
+        </w:rPr>
+        <w:t xml:space="preserve"> </w:t>
+      </w:r>
+      <w:r>
+        <w:rPr>
+          <w:rFonts w:ascii="Andale Mono" w:hAnsi="Andale Mono"/>
+          <w:b w:val="false"/>
+          <w:bCs w:val="false"/>
+          <w:i w:val="false"/>
+          <w:iCs w:val="false"/>
+          <w:sz w:val="14"/>
+          <w:szCs w:val="14"/>
+        </w:rPr>
+        <w:t>Option&lt;Config&gt;</w:t>
+      </w:r>
+    </w:p>
+    <w:p>
+      <w:pPr>
+        <w:pStyle w:val="Normal"/>
+        <w:ind w:hanging="0" w:start="709"/>
+        <w:rPr>
+          <w:rFonts w:ascii="Georgia" w:hAnsi="Georgia"/>
+          <w:sz w:val="14"/>
+          <w:szCs w:val="14"/>
+        </w:rPr>
+      </w:pPr>
+      <w:r>
+        <w:rPr>
+          <w:rFonts w:ascii="Georgia" w:hAnsi="Georgia"/>
+          <w:b/>
+          <w:bCs/>
+          <w:i/>
+          <w:iCs/>
+          <w:sz w:val="14"/>
+          <w:szCs w:val="14"/>
+        </w:rPr>
+        <w:t>eq T T’</w:t>
+      </w:r>
+      <w:r>
+        <w:rPr>
+          <w:rFonts w:ascii="Georgia" w:hAnsi="Georgia"/>
+          <w:b/>
+          <w:bCs/>
+          <w:i w:val="false"/>
+          <w:iCs w:val="false"/>
+          <w:sz w:val="14"/>
+          <w:szCs w:val="14"/>
+        </w:rPr>
+        <w:t xml:space="preserve"> </w:t>
+      </w:r>
+      <w:r>
+        <w:rPr>
+          <w:rFonts w:ascii="Georgia" w:hAnsi="Georgia"/>
+          <w:b w:val="false"/>
+          <w:bCs w:val="false"/>
+          <w:i w:val="false"/>
+          <w:iCs w:val="false"/>
+          <w:sz w:val="14"/>
+          <w:szCs w:val="14"/>
+        </w:rPr>
+        <w:t xml:space="preserve">→ </w:t>
+      </w:r>
+      <w:r>
+        <w:rPr>
+          <w:rFonts w:ascii="Andale Mono" w:hAnsi="Andale Mono"/>
+          <w:b w:val="false"/>
+          <w:bCs w:val="false"/>
+          <w:i w:val="false"/>
+          <w:iCs w:val="false"/>
+          <w:sz w:val="14"/>
+          <w:szCs w:val="14"/>
+        </w:rPr>
+        <w:t>bool</w:t>
+      </w:r>
+    </w:p>
+    <w:p>
+      <w:pPr>
+        <w:pStyle w:val="Normal"/>
+        <w:ind w:hanging="0" w:start="709"/>
+        <w:rPr>
+          <w:rFonts w:ascii="Georgia" w:hAnsi="Georgia"/>
+          <w:sz w:val="14"/>
+          <w:szCs w:val="14"/>
+        </w:rPr>
+      </w:pPr>
+      <w:r>
+        <w:rPr>
+          <w:rFonts w:ascii="Georgia" w:hAnsi="Georgia"/>
+          <w:b/>
+          <w:bCs/>
+          <w:i/>
+          <w:iCs/>
+          <w:sz w:val="14"/>
+          <w:szCs w:val="14"/>
+        </w:rPr>
+        <w:t>err_out</w:t>
+      </w:r>
+      <w:r>
+        <w:rPr>
+          <w:rFonts w:ascii="Georgia" w:hAnsi="Georgia"/>
+          <w:b w:val="false"/>
+          <w:bCs w:val="false"/>
+          <w:i w:val="false"/>
+          <w:iCs w:val="false"/>
+          <w:sz w:val="14"/>
+          <w:szCs w:val="14"/>
+        </w:rPr>
+        <w:t xml:space="preserve"> → </w:t>
+      </w:r>
+      <w:r>
+        <w:rPr>
+          <w:rFonts w:ascii="Andale Mono" w:hAnsi="Andale Mono"/>
+          <w:b w:val="false"/>
+          <w:bCs w:val="false"/>
+          <w:i w:val="false"/>
+          <w:iCs w:val="false"/>
+          <w:sz w:val="14"/>
+          <w:szCs w:val="14"/>
+        </w:rPr>
+        <w:t>Tag</w:t>
+      </w:r>
+      <w:r>
+        <w:rPr>
+          <w:rFonts w:ascii="Georgia" w:hAnsi="Georgia"/>
+          <w:b w:val="false"/>
+          <w:bCs w:val="false"/>
+          <w:i w:val="false"/>
+          <w:iCs w:val="false"/>
+          <w:sz w:val="14"/>
+          <w:szCs w:val="14"/>
+        </w:rPr>
+        <w:t xml:space="preserve">  </w:t>
+      </w:r>
+    </w:p>
+    <w:p>
+      <w:pPr>
+        <w:pStyle w:val="Normal"/>
+        <w:ind w:hanging="0" w:start="709"/>
+        <w:rPr>
+          <w:rFonts w:ascii="Georgia" w:hAnsi="Georgia"/>
+          <w:sz w:val="14"/>
+          <w:szCs w:val="14"/>
+        </w:rPr>
+      </w:pPr>
+      <w:r>
+        <w:rPr>
+          <w:rFonts w:ascii="Georgia" w:hAnsi="Georgia"/>
+          <w:b/>
+          <w:bCs/>
+          <w:i/>
+          <w:iCs/>
+          <w:sz w:val="14"/>
+          <w:szCs w:val="14"/>
+        </w:rPr>
+        <w:t xml:space="preserve">eval_str </w:t>
+      </w:r>
+      <w:r>
+        <w:rPr>
+          <w:rFonts w:ascii="Andale Mono" w:hAnsi="Andale Mono"/>
+          <w:b w:val="false"/>
+          <w:bCs w:val="false"/>
+          <w:i w:val="false"/>
+          <w:iCs w:val="false"/>
+          <w:sz w:val="14"/>
+          <w:szCs w:val="14"/>
+        </w:rPr>
+        <w:t>&amp;Env</w:t>
+      </w:r>
+      <w:r>
+        <w:rPr>
+          <w:rFonts w:ascii="Georgia" w:hAnsi="Georgia"/>
+          <w:b w:val="false"/>
+          <w:bCs w:val="false"/>
+          <w:i w:val="false"/>
+          <w:iCs w:val="false"/>
+          <w:sz w:val="14"/>
+          <w:szCs w:val="14"/>
+        </w:rPr>
+        <w:t xml:space="preserve"> </w:t>
+      </w:r>
+      <w:r>
+        <w:rPr>
+          <w:rFonts w:ascii="Andale Mono" w:hAnsi="Andale Mono"/>
+          <w:b w:val="false"/>
+          <w:bCs w:val="false"/>
+          <w:i w:val="false"/>
+          <w:iCs w:val="false"/>
+          <w:sz w:val="14"/>
+          <w:szCs w:val="14"/>
+        </w:rPr>
+        <w:t>&amp;str</w:t>
+      </w:r>
+      <w:r>
+        <w:rPr>
+          <w:rFonts w:ascii="Georgia" w:hAnsi="Georgia"/>
+          <w:b w:val="false"/>
+          <w:bCs w:val="false"/>
+          <w:i w:val="false"/>
+          <w:iCs w:val="false"/>
+          <w:sz w:val="14"/>
+          <w:szCs w:val="14"/>
+        </w:rPr>
+        <w:t xml:space="preserve"> → </w:t>
+      </w:r>
+      <w:r>
+        <w:rPr>
+          <w:rFonts w:ascii="Andale Mono" w:hAnsi="Andale Mono"/>
+          <w:b w:val="false"/>
+          <w:bCs w:val="false"/>
+          <w:i w:val="false"/>
+          <w:iCs w:val="false"/>
+          <w:sz w:val="14"/>
+          <w:szCs w:val="14"/>
+        </w:rPr>
+        <w:t>Result&lt;Tag&gt;</w:t>
+      </w:r>
+    </w:p>
+    <w:p>
+      <w:pPr>
+        <w:pStyle w:val="Normal"/>
+        <w:ind w:hanging="0" w:start="709"/>
+        <w:rPr>
+          <w:rFonts w:ascii="Georgia" w:hAnsi="Georgia"/>
+          <w:sz w:val="14"/>
+          <w:szCs w:val="14"/>
+        </w:rPr>
+      </w:pPr>
+      <w:r>
+        <w:rPr>
+          <w:rFonts w:ascii="Georgia" w:hAnsi="Georgia"/>
+          <w:b/>
+          <w:bCs/>
+          <w:i/>
+          <w:iCs/>
+          <w:sz w:val="14"/>
+          <w:szCs w:val="14"/>
+        </w:rPr>
+        <w:t xml:space="preserve">eval </w:t>
+      </w:r>
+      <w:r>
+        <w:rPr>
+          <w:rFonts w:ascii="Andale Mono" w:hAnsi="Andale Mono"/>
+          <w:b w:val="false"/>
+          <w:bCs w:val="false"/>
+          <w:i w:val="false"/>
+          <w:iCs w:val="false"/>
+          <w:sz w:val="14"/>
+          <w:szCs w:val="14"/>
+        </w:rPr>
+        <w:t>&amp;Env</w:t>
+      </w:r>
+      <w:r>
+        <w:rPr>
+          <w:rFonts w:ascii="Georgia" w:hAnsi="Georgia"/>
+          <w:b w:val="false"/>
+          <w:bCs w:val="false"/>
+          <w:i w:val="false"/>
+          <w:iCs w:val="false"/>
+          <w:sz w:val="14"/>
+          <w:szCs w:val="14"/>
+        </w:rPr>
+        <w:t xml:space="preserve"> </w:t>
+      </w:r>
+      <w:r>
+        <w:rPr>
+          <w:rFonts w:ascii="Georgia" w:hAnsi="Georgia"/>
+          <w:b/>
+          <w:bCs/>
+          <w:i/>
+          <w:iCs/>
+          <w:sz w:val="14"/>
+          <w:szCs w:val="14"/>
+        </w:rPr>
+        <w:t>T</w:t>
+      </w:r>
+      <w:r>
+        <w:rPr>
+          <w:rFonts w:ascii="Georgia" w:hAnsi="Georgia"/>
+          <w:b w:val="false"/>
+          <w:bCs w:val="false"/>
+          <w:i w:val="false"/>
+          <w:iCs w:val="false"/>
+          <w:sz w:val="14"/>
+          <w:szCs w:val="14"/>
+        </w:rPr>
+        <w:t xml:space="preserve"> </w:t>
+      </w:r>
+      <w:r>
+        <w:rPr>
+          <w:rFonts w:ascii="Georgia" w:hAnsi="Georgia"/>
+          <w:b/>
+          <w:bCs/>
+          <w:i w:val="false"/>
+          <w:iCs w:val="false"/>
+          <w:sz w:val="14"/>
+          <w:szCs w:val="14"/>
+        </w:rPr>
+        <w:t>→</w:t>
+      </w:r>
+      <w:r>
+        <w:rPr>
+          <w:rFonts w:ascii="Georgia" w:hAnsi="Georgia"/>
+          <w:b w:val="false"/>
+          <w:bCs w:val="false"/>
+          <w:i w:val="false"/>
+          <w:iCs w:val="false"/>
+          <w:sz w:val="14"/>
+          <w:szCs w:val="14"/>
+        </w:rPr>
+        <w:t xml:space="preserve"> </w:t>
+      </w:r>
+      <w:r>
+        <w:rPr>
+          <w:rFonts w:ascii="Andale Mono" w:hAnsi="Andale Mono"/>
+          <w:b w:val="false"/>
+          <w:bCs w:val="false"/>
+          <w:i w:val="false"/>
+          <w:iCs w:val="false"/>
+          <w:sz w:val="14"/>
+          <w:szCs w:val="14"/>
+        </w:rPr>
+        <w:t>Result&lt;Tag&gt;</w:t>
+      </w:r>
+    </w:p>
+    <w:p>
+      <w:pPr>
+        <w:pStyle w:val="Normal"/>
+        <w:ind w:hanging="0" w:start="709"/>
+        <w:rPr>
+          <w:rFonts w:ascii="Georgia" w:hAnsi="Georgia"/>
+          <w:sz w:val="14"/>
+          <w:szCs w:val="14"/>
+        </w:rPr>
+      </w:pPr>
+      <w:r>
+        <w:rPr>
+          <w:rFonts w:ascii="Georgia" w:hAnsi="Georgia"/>
+          <w:b/>
+          <w:bCs/>
+          <w:i/>
+          <w:iCs/>
+          <w:sz w:val="14"/>
+          <w:szCs w:val="14"/>
+        </w:rPr>
+        <w:t xml:space="preserve">exception_string </w:t>
+      </w:r>
+      <w:r>
+        <w:rPr>
+          <w:rFonts w:ascii="Andale Mono" w:hAnsi="Andale Mono"/>
+          <w:b w:val="false"/>
+          <w:bCs w:val="false"/>
+          <w:i w:val="false"/>
+          <w:iCs w:val="false"/>
+          <w:sz w:val="14"/>
+          <w:szCs w:val="14"/>
+        </w:rPr>
+        <w:t>&amp;Env</w:t>
+      </w:r>
+      <w:r>
+        <w:rPr>
+          <w:rFonts w:ascii="Georgia" w:hAnsi="Georgia"/>
+          <w:b w:val="false"/>
+          <w:bCs w:val="false"/>
+          <w:i w:val="false"/>
+          <w:iCs w:val="false"/>
+          <w:sz w:val="14"/>
+          <w:szCs w:val="14"/>
+        </w:rPr>
+        <w:t xml:space="preserve"> </w:t>
+      </w:r>
+      <w:r>
+        <w:rPr>
+          <w:rFonts w:ascii="Andale Mono" w:hAnsi="Andale Mono"/>
+          <w:b w:val="false"/>
+          <w:bCs w:val="false"/>
+          <w:i w:val="false"/>
+          <w:iCs w:val="false"/>
+          <w:sz w:val="14"/>
+          <w:szCs w:val="14"/>
+        </w:rPr>
+        <w:t>Exception</w:t>
+      </w:r>
+      <w:r>
+        <w:rPr>
+          <w:rFonts w:ascii="Georgia" w:hAnsi="Georgia"/>
+          <w:b w:val="false"/>
+          <w:bCs w:val="false"/>
+          <w:i w:val="false"/>
+          <w:iCs w:val="false"/>
+          <w:sz w:val="14"/>
+          <w:szCs w:val="14"/>
+        </w:rPr>
+        <w:t xml:space="preserve"> </w:t>
+      </w:r>
+      <w:r>
+        <w:rPr>
+          <w:rFonts w:ascii="Georgia" w:hAnsi="Georgia"/>
+          <w:b/>
+          <w:bCs/>
+          <w:i w:val="false"/>
+          <w:iCs w:val="false"/>
+          <w:sz w:val="14"/>
+          <w:szCs w:val="14"/>
+        </w:rPr>
+        <w:t>→</w:t>
+      </w:r>
+      <w:r>
+        <w:rPr>
+          <w:rFonts w:ascii="Georgia" w:hAnsi="Georgia"/>
+          <w:b w:val="false"/>
+          <w:bCs w:val="false"/>
+          <w:i w:val="false"/>
+          <w:iCs w:val="false"/>
+          <w:sz w:val="14"/>
+          <w:szCs w:val="14"/>
+        </w:rPr>
+        <w:t xml:space="preserve"> </w:t>
+      </w:r>
+      <w:r>
+        <w:rPr>
+          <w:rFonts w:ascii="Andale Mono" w:hAnsi="Andale Mono"/>
+          <w:b w:val="false"/>
+          <w:bCs w:val="false"/>
+          <w:i w:val="false"/>
+          <w:iCs w:val="false"/>
+          <w:sz w:val="14"/>
+          <w:szCs w:val="14"/>
+        </w:rPr>
+        <w:t>String</w:t>
+      </w:r>
+    </w:p>
+    <w:p>
+      <w:pPr>
+        <w:pStyle w:val="Normal"/>
+        <w:ind w:hanging="0" w:start="709"/>
+        <w:rPr>
+          <w:rFonts w:ascii="Georgia" w:hAnsi="Georgia"/>
+          <w:sz w:val="14"/>
+          <w:szCs w:val="14"/>
+        </w:rPr>
+      </w:pPr>
+      <w:r>
+        <w:rPr>
+          <w:rFonts w:ascii="Georgia" w:hAnsi="Georgia"/>
+          <w:b/>
+          <w:bCs/>
+          <w:i/>
+          <w:iCs/>
+          <w:sz w:val="14"/>
+          <w:szCs w:val="14"/>
+        </w:rPr>
+        <w:t>load</w:t>
+      </w:r>
+      <w:r>
+        <w:rPr>
+          <w:rFonts w:ascii="Andale Mono" w:hAnsi="Andale Mono"/>
+          <w:b/>
+          <w:bCs/>
+          <w:i/>
+          <w:iCs/>
+          <w:sz w:val="14"/>
+          <w:szCs w:val="14"/>
+        </w:rPr>
+        <w:t xml:space="preserve"> </w:t>
+      </w:r>
+      <w:r>
+        <w:rPr>
+          <w:rFonts w:ascii="Andale Mono" w:hAnsi="Andale Mono"/>
+          <w:b w:val="false"/>
+          <w:bCs w:val="false"/>
+          <w:i w:val="false"/>
+          <w:iCs w:val="false"/>
+          <w:sz w:val="14"/>
+          <w:szCs w:val="14"/>
+        </w:rPr>
+        <w:t>&amp;Env &amp;str</w:t>
+      </w:r>
+      <w:r>
+        <w:rPr>
+          <w:rFonts w:ascii="Georgia" w:hAnsi="Georgia"/>
+          <w:b w:val="false"/>
+          <w:bCs w:val="false"/>
+          <w:i w:val="false"/>
+          <w:iCs w:val="false"/>
+          <w:sz w:val="14"/>
+          <w:szCs w:val="14"/>
+        </w:rPr>
+        <w:t xml:space="preserve"> </w:t>
+      </w:r>
+      <w:r>
+        <w:rPr>
+          <w:rFonts w:ascii="Georgia" w:hAnsi="Georgia"/>
+          <w:b/>
+          <w:bCs/>
+          <w:i w:val="false"/>
+          <w:iCs w:val="false"/>
+          <w:sz w:val="14"/>
+          <w:szCs w:val="14"/>
+        </w:rPr>
+        <w:t>→</w:t>
+      </w:r>
+      <w:r>
+        <w:rPr>
+          <w:rFonts w:ascii="Georgia" w:hAnsi="Georgia"/>
+          <w:b w:val="false"/>
+          <w:bCs w:val="false"/>
+          <w:i w:val="false"/>
+          <w:iCs w:val="false"/>
+          <w:sz w:val="14"/>
+          <w:szCs w:val="14"/>
+        </w:rPr>
+        <w:t xml:space="preserve"> </w:t>
+      </w:r>
+      <w:r>
+        <w:rPr>
+          <w:rFonts w:ascii="Andale Mono" w:hAnsi="Andale Mono"/>
+          <w:b w:val="false"/>
+          <w:bCs w:val="false"/>
+          <w:i w:val="false"/>
+          <w:iCs w:val="false"/>
+          <w:sz w:val="14"/>
+          <w:szCs w:val="14"/>
+        </w:rPr>
+        <w:t>Result&lt;bool&gt;</w:t>
+      </w:r>
+    </w:p>
+    <w:p>
+      <w:pPr>
+        <w:pStyle w:val="Normal"/>
+        <w:ind w:hanging="0" w:start="709"/>
+        <w:rPr>
+          <w:rFonts w:ascii="Georgia" w:hAnsi="Georgia"/>
+          <w:sz w:val="14"/>
+          <w:szCs w:val="14"/>
+        </w:rPr>
+      </w:pPr>
+      <w:r>
+        <w:rPr>
+          <w:rFonts w:ascii="Georgia" w:hAnsi="Georgia"/>
+          <w:b/>
+          <w:bCs/>
+          <w:i/>
+          <w:iCs/>
+          <w:sz w:val="14"/>
+          <w:szCs w:val="14"/>
+        </w:rPr>
+        <w:t xml:space="preserve">env </w:t>
+      </w:r>
+      <w:r>
+        <w:rPr>
+          <w:rFonts w:ascii="Andale Mono" w:hAnsi="Andale Mono"/>
+          <w:b w:val="false"/>
+          <w:bCs w:val="false"/>
+          <w:i w:val="false"/>
+          <w:iCs w:val="false"/>
+          <w:sz w:val="14"/>
+          <w:szCs w:val="14"/>
+        </w:rPr>
+        <w:t>&amp;Config</w:t>
+      </w:r>
+      <w:r>
+        <w:rPr>
+          <w:rFonts w:ascii="Georgia" w:hAnsi="Georgia"/>
+          <w:b w:val="false"/>
+          <w:bCs w:val="false"/>
+          <w:i w:val="false"/>
+          <w:iCs w:val="false"/>
+          <w:sz w:val="14"/>
+          <w:szCs w:val="14"/>
+        </w:rPr>
+        <w:t xml:space="preserve"> </w:t>
+      </w:r>
+      <w:r>
+        <w:rPr>
+          <w:rFonts w:ascii="Georgia" w:hAnsi="Georgia"/>
+          <w:b/>
+          <w:bCs/>
+          <w:i w:val="false"/>
+          <w:iCs w:val="false"/>
+          <w:sz w:val="14"/>
+          <w:szCs w:val="14"/>
+        </w:rPr>
+        <w:t>→</w:t>
+      </w:r>
+      <w:r>
+        <w:rPr>
+          <w:rFonts w:ascii="Georgia" w:hAnsi="Georgia"/>
+          <w:b w:val="false"/>
+          <w:bCs w:val="false"/>
+          <w:i w:val="false"/>
+          <w:iCs w:val="false"/>
+          <w:sz w:val="14"/>
+          <w:szCs w:val="14"/>
+        </w:rPr>
+        <w:t xml:space="preserve"> </w:t>
+      </w:r>
+      <w:r>
+        <w:rPr>
+          <w:rFonts w:ascii="Andale Mono" w:hAnsi="Andale Mono"/>
+          <w:b w:val="false"/>
+          <w:bCs w:val="false"/>
+          <w:i w:val="false"/>
+          <w:iCs w:val="false"/>
+          <w:sz w:val="14"/>
+          <w:szCs w:val="14"/>
+        </w:rPr>
+        <w:t>Env</w:t>
+      </w:r>
+    </w:p>
+    <w:p>
+      <w:pPr>
+        <w:pStyle w:val="Normal"/>
+        <w:ind w:hanging="0" w:start="709"/>
+        <w:rPr>
+          <w:rFonts w:ascii="Georgia" w:hAnsi="Georgia"/>
+          <w:sz w:val="14"/>
+          <w:szCs w:val="14"/>
+        </w:rPr>
+      </w:pPr>
+      <w:r>
+        <w:rPr>
+          <w:rFonts w:ascii="Georgia" w:hAnsi="Georgia"/>
+          <w:b/>
+          <w:bCs/>
+          <w:i/>
+          <w:iCs/>
+          <w:sz w:val="14"/>
+          <w:szCs w:val="14"/>
+        </w:rPr>
+        <w:t xml:space="preserve">read_str </w:t>
+      </w:r>
+      <w:r>
+        <w:rPr>
+          <w:rFonts w:ascii="Andale Mono" w:hAnsi="Andale Mono"/>
+          <w:b w:val="false"/>
+          <w:bCs w:val="false"/>
+          <w:i w:val="false"/>
+          <w:iCs w:val="false"/>
+          <w:sz w:val="14"/>
+          <w:szCs w:val="14"/>
+        </w:rPr>
+        <w:t xml:space="preserve">&amp;Env &amp;str </w:t>
+      </w:r>
+      <w:r>
+        <w:rPr>
+          <w:rFonts w:ascii="Georgia" w:hAnsi="Georgia"/>
+          <w:b/>
+          <w:bCs/>
+          <w:i w:val="false"/>
+          <w:iCs w:val="false"/>
+          <w:sz w:val="14"/>
+          <w:szCs w:val="14"/>
+        </w:rPr>
+        <w:t>→</w:t>
+      </w:r>
+      <w:r>
+        <w:rPr>
+          <w:rFonts w:ascii="Georgia" w:hAnsi="Georgia"/>
+          <w:b w:val="false"/>
+          <w:bCs w:val="false"/>
+          <w:i w:val="false"/>
+          <w:iCs w:val="false"/>
+          <w:sz w:val="14"/>
+          <w:szCs w:val="14"/>
+        </w:rPr>
+        <w:t xml:space="preserve"> </w:t>
+      </w:r>
+      <w:r>
+        <w:rPr>
+          <w:rFonts w:ascii="Andale Mono" w:hAnsi="Andale Mono"/>
+          <w:b w:val="false"/>
+          <w:bCs w:val="false"/>
+          <w:i w:val="false"/>
+          <w:iCs w:val="false"/>
+          <w:sz w:val="14"/>
+          <w:szCs w:val="14"/>
+        </w:rPr>
+        <w:t>Result&lt;Tag&gt;</w:t>
+      </w:r>
+    </w:p>
+    <w:p>
+      <w:pPr>
+        <w:pStyle w:val="Normal"/>
+        <w:ind w:hanging="0" w:start="709"/>
+        <w:rPr>
+          <w:rFonts w:ascii="Georgia" w:hAnsi="Georgia"/>
+          <w:sz w:val="14"/>
+          <w:szCs w:val="14"/>
+        </w:rPr>
+      </w:pPr>
+      <w:r>
+        <w:rPr>
+          <w:rFonts w:ascii="Georgia" w:hAnsi="Georgia"/>
+          <w:b/>
+          <w:bCs/>
+          <w:i/>
+          <w:iCs/>
+          <w:sz w:val="14"/>
+          <w:szCs w:val="14"/>
+        </w:rPr>
+        <w:t>read</w:t>
+      </w:r>
+      <w:r>
+        <w:rPr>
+          <w:rFonts w:ascii="Andale Mono" w:hAnsi="Andale Mono"/>
+          <w:b/>
+          <w:bCs/>
+          <w:i/>
+          <w:iCs/>
+          <w:sz w:val="14"/>
+          <w:szCs w:val="14"/>
+        </w:rPr>
+        <w:t xml:space="preserve"> </w:t>
+      </w:r>
+      <w:r>
+        <w:rPr>
+          <w:rFonts w:ascii="Andale Mono" w:hAnsi="Andale Mono"/>
+          <w:b w:val="false"/>
+          <w:bCs w:val="false"/>
+          <w:i w:val="false"/>
+          <w:iCs w:val="false"/>
+          <w:sz w:val="14"/>
+          <w:szCs w:val="14"/>
+        </w:rPr>
+        <w:t>&amp;Env</w:t>
+      </w:r>
+      <w:r>
+        <w:rPr>
+          <w:rFonts w:ascii="Georgia" w:hAnsi="Georgia"/>
+          <w:b w:val="false"/>
+          <w:bCs w:val="false"/>
+          <w:i w:val="false"/>
+          <w:iCs w:val="false"/>
+          <w:sz w:val="14"/>
+          <w:szCs w:val="14"/>
+        </w:rPr>
+        <w:t xml:space="preserve"> </w:t>
+      </w:r>
+      <w:r>
+        <w:rPr>
+          <w:rFonts w:ascii="Georgia" w:hAnsi="Georgia"/>
+          <w:b/>
+          <w:bCs/>
+          <w:i/>
+          <w:iCs/>
+          <w:sz w:val="14"/>
+          <w:szCs w:val="14"/>
+        </w:rPr>
+        <w:t>stream</w:t>
+      </w:r>
+      <w:r>
+        <w:rPr>
+          <w:rFonts w:ascii="Georgia" w:hAnsi="Georgia"/>
+          <w:b w:val="false"/>
+          <w:bCs w:val="false"/>
+          <w:i w:val="false"/>
+          <w:iCs w:val="false"/>
+          <w:sz w:val="14"/>
+          <w:szCs w:val="14"/>
+        </w:rPr>
+        <w:t xml:space="preserve"> </w:t>
+      </w:r>
+      <w:r>
+        <w:rPr>
+          <w:rFonts w:ascii="Andale Mono" w:hAnsi="Andale Mono"/>
+          <w:b w:val="false"/>
+          <w:bCs w:val="false"/>
+          <w:i w:val="false"/>
+          <w:iCs w:val="false"/>
+          <w:sz w:val="14"/>
+          <w:szCs w:val="14"/>
+        </w:rPr>
+        <w:t xml:space="preserve">bool </w:t>
+      </w:r>
+      <w:r>
+        <w:rPr>
+          <w:rFonts w:ascii="Georgia" w:hAnsi="Georgia"/>
+          <w:b/>
+          <w:bCs/>
+          <w:i/>
+          <w:iCs/>
+          <w:sz w:val="14"/>
+          <w:szCs w:val="14"/>
+        </w:rPr>
+        <w:t>bool</w:t>
+      </w:r>
+      <w:r>
+        <w:rPr>
+          <w:rFonts w:ascii="Georgia" w:hAnsi="Georgia"/>
+          <w:b w:val="false"/>
+          <w:bCs w:val="false"/>
+          <w:i w:val="false"/>
+          <w:iCs w:val="false"/>
+          <w:sz w:val="14"/>
+          <w:szCs w:val="14"/>
+        </w:rPr>
+        <w:t xml:space="preserve"> </w:t>
+      </w:r>
+      <w:r>
+        <w:rPr>
+          <w:rFonts w:ascii="Georgia" w:hAnsi="Georgia"/>
+          <w:b/>
+          <w:bCs/>
+          <w:i w:val="false"/>
+          <w:iCs w:val="false"/>
+          <w:sz w:val="14"/>
+          <w:szCs w:val="14"/>
+        </w:rPr>
+        <w:t>→</w:t>
+      </w:r>
+      <w:r>
+        <w:rPr>
+          <w:rFonts w:ascii="Georgia" w:hAnsi="Georgia"/>
+          <w:b w:val="false"/>
+          <w:bCs w:val="false"/>
+          <w:i w:val="false"/>
+          <w:iCs w:val="false"/>
+          <w:sz w:val="14"/>
+          <w:szCs w:val="14"/>
+        </w:rPr>
+        <w:t xml:space="preserve"> </w:t>
+      </w:r>
+      <w:r>
+        <w:rPr>
+          <w:rFonts w:ascii="Andale Mono" w:hAnsi="Andale Mono"/>
+          <w:b w:val="false"/>
+          <w:bCs w:val="false"/>
+          <w:i w:val="false"/>
+          <w:iCs w:val="false"/>
+          <w:sz w:val="14"/>
+          <w:szCs w:val="14"/>
+        </w:rPr>
+        <w:t>Result&lt;Tag&gt;</w:t>
+      </w:r>
+    </w:p>
+    <w:p>
+      <w:pPr>
+        <w:pStyle w:val="Normal"/>
+        <w:ind w:hanging="0" w:start="709"/>
+        <w:rPr>
+          <w:rFonts w:ascii="Georgia" w:hAnsi="Georgia"/>
+          <w:sz w:val="14"/>
+          <w:szCs w:val="14"/>
+        </w:rPr>
+      </w:pPr>
+      <w:r>
+        <w:rPr>
+          <w:rFonts w:ascii="Andale Mono" w:hAnsi="Andale Mono"/>
+          <w:b w:val="false"/>
+          <w:bCs w:val="false"/>
+          <w:i w:val="false"/>
+          <w:iCs w:val="false"/>
+          <w:sz w:val="14"/>
+          <w:szCs w:val="14"/>
+        </w:rPr>
+        <w:t xml:space="preserve">// </w:t>
+      </w:r>
+      <w:r>
+        <w:rPr>
+          <w:rFonts w:ascii="Georgia" w:hAnsi="Georgia"/>
+          <w:b/>
+          <w:bCs/>
+          <w:i/>
+          <w:iCs/>
+          <w:sz w:val="14"/>
+          <w:szCs w:val="14"/>
+        </w:rPr>
+        <w:t>bool –</w:t>
+      </w:r>
+      <w:r>
+        <w:rPr>
+          <w:rFonts w:ascii="Andale Mono" w:hAnsi="Andale Mono"/>
+          <w:b w:val="false"/>
+          <w:bCs w:val="false"/>
+          <w:i w:val="false"/>
+          <w:iCs w:val="false"/>
+          <w:sz w:val="14"/>
+          <w:szCs w:val="14"/>
+        </w:rPr>
+        <w:t xml:space="preserve"> raise exception on end of stream</w:t>
+      </w:r>
+    </w:p>
+    <w:p>
+      <w:pPr>
+        <w:pStyle w:val="Normal"/>
+        <w:ind w:hanging="0" w:start="709"/>
+        <w:rPr>
+          <w:rFonts w:ascii="Georgia" w:hAnsi="Georgia"/>
+          <w:sz w:val="14"/>
+          <w:szCs w:val="14"/>
+        </w:rPr>
+      </w:pPr>
+      <w:r>
+        <w:rPr>
+          <w:rFonts w:ascii="Georgia" w:hAnsi="Georgia"/>
+          <w:b/>
+          <w:bCs/>
+          <w:i/>
+          <w:iCs/>
+          <w:sz w:val="14"/>
+          <w:szCs w:val="14"/>
+        </w:rPr>
+        <w:t>std_in</w:t>
+      </w:r>
+      <w:r>
+        <w:rPr>
+          <w:rFonts w:ascii="Georgia" w:hAnsi="Georgia"/>
+          <w:b w:val="false"/>
+          <w:bCs w:val="false"/>
+          <w:i w:val="false"/>
+          <w:iCs w:val="false"/>
+          <w:sz w:val="14"/>
+          <w:szCs w:val="14"/>
+        </w:rPr>
+        <w:t xml:space="preserve"> </w:t>
+      </w:r>
+      <w:r>
+        <w:rPr>
+          <w:rFonts w:ascii="Georgia" w:hAnsi="Georgia"/>
+          <w:b/>
+          <w:bCs/>
+          <w:i w:val="false"/>
+          <w:iCs w:val="false"/>
+          <w:sz w:val="14"/>
+          <w:szCs w:val="14"/>
+        </w:rPr>
+        <w:t>→</w:t>
+      </w:r>
+      <w:r>
+        <w:rPr>
+          <w:rFonts w:ascii="Georgia" w:hAnsi="Georgia"/>
+          <w:b w:val="false"/>
+          <w:bCs w:val="false"/>
+          <w:i w:val="false"/>
+          <w:iCs w:val="false"/>
+          <w:sz w:val="14"/>
+          <w:szCs w:val="14"/>
+        </w:rPr>
+        <w:t xml:space="preserve"> </w:t>
+      </w:r>
+      <w:r>
+        <w:rPr>
+          <w:rFonts w:ascii="Andale Mono" w:hAnsi="Andale Mono"/>
+          <w:b w:val="false"/>
+          <w:bCs w:val="false"/>
+          <w:i w:val="false"/>
+          <w:iCs w:val="false"/>
+          <w:sz w:val="14"/>
+          <w:szCs w:val="14"/>
+        </w:rPr>
+        <w:t>Tag</w:t>
+      </w:r>
+    </w:p>
+    <w:p>
+      <w:pPr>
+        <w:pStyle w:val="Normal"/>
+        <w:ind w:hanging="0" w:start="709"/>
+        <w:rPr>
+          <w:rFonts w:ascii="Georgia" w:hAnsi="Georgia"/>
+          <w:sz w:val="14"/>
+          <w:szCs w:val="14"/>
+        </w:rPr>
+      </w:pPr>
+      <w:r>
+        <w:rPr>
+          <w:rFonts w:ascii="Georgia" w:hAnsi="Georgia"/>
+          <w:b/>
+          <w:bCs/>
+          <w:i/>
+          <w:iCs/>
+          <w:sz w:val="14"/>
+          <w:szCs w:val="14"/>
+        </w:rPr>
+        <w:t>std_out</w:t>
+      </w:r>
+      <w:r>
+        <w:rPr>
+          <w:rFonts w:ascii="Georgia" w:hAnsi="Georgia"/>
+          <w:b w:val="false"/>
+          <w:bCs w:val="false"/>
+          <w:i w:val="false"/>
+          <w:iCs w:val="false"/>
+          <w:sz w:val="14"/>
+          <w:szCs w:val="14"/>
+        </w:rPr>
+        <w:t xml:space="preserve"> </w:t>
+      </w:r>
+      <w:r>
+        <w:rPr>
+          <w:rFonts w:ascii="Georgia" w:hAnsi="Georgia"/>
+          <w:b/>
+          <w:bCs/>
+          <w:i w:val="false"/>
+          <w:iCs w:val="false"/>
+          <w:sz w:val="14"/>
+          <w:szCs w:val="14"/>
+        </w:rPr>
+        <w:t>→</w:t>
+      </w:r>
+      <w:r>
+        <w:rPr>
+          <w:rFonts w:ascii="Georgia" w:hAnsi="Georgia"/>
+          <w:b w:val="false"/>
+          <w:bCs w:val="false"/>
+          <w:i w:val="false"/>
+          <w:iCs w:val="false"/>
+          <w:sz w:val="14"/>
+          <w:szCs w:val="14"/>
+        </w:rPr>
+        <w:t xml:space="preserve"> </w:t>
+      </w:r>
+      <w:r>
+        <w:rPr>
+          <w:rFonts w:ascii="Andale Mono" w:hAnsi="Andale Mono"/>
+          <w:b w:val="false"/>
+          <w:bCs w:val="false"/>
+          <w:i w:val="false"/>
+          <w:iCs w:val="false"/>
+          <w:sz w:val="14"/>
+          <w:szCs w:val="14"/>
+        </w:rPr>
+        <w:t>Tag</w:t>
+      </w:r>
+    </w:p>
+    <w:p>
+      <w:pPr>
+        <w:pStyle w:val="Normal"/>
+        <w:ind w:hanging="0" w:start="709"/>
+        <w:rPr>
+          <w:rFonts w:ascii="Georgia" w:hAnsi="Georgia"/>
+          <w:sz w:val="14"/>
+          <w:szCs w:val="14"/>
+        </w:rPr>
+      </w:pPr>
+      <w:r>
+        <w:rPr>
+          <w:rFonts w:ascii="Georgia" w:hAnsi="Georgia"/>
+          <w:b/>
+          <w:bCs/>
+          <w:i/>
+          <w:iCs/>
+          <w:sz w:val="14"/>
+          <w:szCs w:val="14"/>
+        </w:rPr>
+        <w:t>version</w:t>
+      </w:r>
+      <w:r>
+        <w:rPr>
+          <w:rFonts w:ascii="Georgia" w:hAnsi="Georgia"/>
+          <w:b w:val="false"/>
+          <w:bCs w:val="false"/>
+          <w:i w:val="false"/>
+          <w:iCs w:val="false"/>
+          <w:sz w:val="14"/>
+          <w:szCs w:val="14"/>
+        </w:rPr>
+        <w:t xml:space="preserve"> </w:t>
+      </w:r>
+      <w:r>
+        <w:rPr>
+          <w:rFonts w:ascii="Georgia" w:hAnsi="Georgia"/>
+          <w:b/>
+          <w:bCs/>
+          <w:i w:val="false"/>
+          <w:iCs w:val="false"/>
+          <w:sz w:val="14"/>
+          <w:szCs w:val="14"/>
+        </w:rPr>
+        <w:t>→</w:t>
+      </w:r>
+      <w:r>
+        <w:rPr>
+          <w:rFonts w:ascii="Georgia" w:hAnsi="Georgia"/>
+          <w:b w:val="false"/>
+          <w:bCs w:val="false"/>
+          <w:i w:val="false"/>
+          <w:iCs w:val="false"/>
+          <w:sz w:val="14"/>
+          <w:szCs w:val="14"/>
+        </w:rPr>
+        <w:t xml:space="preserve"> </w:t>
+      </w:r>
+      <w:r>
+        <w:rPr>
+          <w:rFonts w:ascii="Andale Mono" w:hAnsi="Andale Mono"/>
+          <w:b w:val="false"/>
+          <w:bCs w:val="false"/>
+          <w:i w:val="false"/>
+          <w:iCs w:val="false"/>
+          <w:sz w:val="14"/>
+          <w:szCs w:val="14"/>
+        </w:rPr>
+        <w:t>&amp;str</w:t>
+      </w:r>
+    </w:p>
+    <w:p>
+      <w:pPr>
+        <w:pStyle w:val="Normal"/>
+        <w:ind w:hanging="0" w:start="709"/>
+        <w:rPr>
+          <w:rFonts w:ascii="Georgia" w:hAnsi="Georgia"/>
+          <w:sz w:val="14"/>
+          <w:szCs w:val="14"/>
+        </w:rPr>
+      </w:pPr>
+      <w:r>
+        <w:rPr>
+          <w:rFonts w:ascii="Georgia" w:hAnsi="Georgia"/>
+          <w:b/>
+          <w:bCs/>
+          <w:i/>
+          <w:iCs/>
+          <w:sz w:val="14"/>
+          <w:szCs w:val="14"/>
+        </w:rPr>
+        <w:t xml:space="preserve">write_str </w:t>
+      </w:r>
+      <w:r>
+        <w:rPr>
+          <w:rFonts w:ascii="Andale Mono" w:hAnsi="Andale Mono"/>
+          <w:b w:val="false"/>
+          <w:bCs w:val="false"/>
+          <w:i w:val="false"/>
+          <w:iCs w:val="false"/>
+          <w:sz w:val="14"/>
+          <w:szCs w:val="14"/>
+        </w:rPr>
+        <w:t>&amp;Env &amp;str</w:t>
+      </w:r>
+      <w:r>
+        <w:rPr>
+          <w:rFonts w:ascii="Georgia" w:hAnsi="Georgia"/>
+          <w:b w:val="false"/>
+          <w:bCs w:val="false"/>
+          <w:i w:val="false"/>
+          <w:iCs w:val="false"/>
+          <w:sz w:val="14"/>
+          <w:szCs w:val="14"/>
+        </w:rPr>
+        <w:t xml:space="preserve"> </w:t>
+      </w:r>
+      <w:r>
+        <w:rPr>
+          <w:rFonts w:ascii="Georgia" w:hAnsi="Georgia"/>
+          <w:b/>
+          <w:bCs/>
+          <w:i/>
+          <w:iCs/>
+          <w:sz w:val="14"/>
+          <w:szCs w:val="14"/>
+        </w:rPr>
+        <w:t>stream</w:t>
+      </w:r>
+      <w:r>
+        <w:rPr>
+          <w:rFonts w:ascii="Georgia" w:hAnsi="Georgia"/>
+          <w:b w:val="false"/>
+          <w:bCs w:val="false"/>
+          <w:i w:val="false"/>
+          <w:iCs w:val="false"/>
+          <w:sz w:val="14"/>
+          <w:szCs w:val="14"/>
+        </w:rPr>
+        <w:t xml:space="preserve"> </w:t>
+      </w:r>
+      <w:r>
+        <w:rPr>
+          <w:rFonts w:ascii="Georgia" w:hAnsi="Georgia"/>
+          <w:b/>
+          <w:bCs/>
+          <w:i w:val="false"/>
+          <w:iCs w:val="false"/>
+          <w:sz w:val="14"/>
+          <w:szCs w:val="14"/>
+        </w:rPr>
+        <w:t>→</w:t>
+      </w:r>
+      <w:r>
+        <w:rPr>
+          <w:rFonts w:ascii="Georgia" w:hAnsi="Georgia"/>
+          <w:b w:val="false"/>
+          <w:bCs w:val="false"/>
+          <w:i w:val="false"/>
+          <w:iCs w:val="false"/>
+          <w:sz w:val="14"/>
+          <w:szCs w:val="14"/>
+        </w:rPr>
+        <w:t xml:space="preserve"> </w:t>
+      </w:r>
+      <w:r>
+        <w:rPr>
+          <w:rFonts w:ascii="Andale Mono" w:hAnsi="Andale Mono"/>
+          <w:b w:val="false"/>
+          <w:bCs w:val="false"/>
+          <w:i w:val="false"/>
+          <w:iCs w:val="false"/>
+          <w:sz w:val="14"/>
+          <w:szCs w:val="14"/>
+        </w:rPr>
+        <w:t>Result&lt;()&gt;</w:t>
+      </w:r>
+    </w:p>
+    <w:p>
+      <w:pPr>
+        <w:pStyle w:val="Normal"/>
+        <w:ind w:hanging="0" w:start="709"/>
+        <w:rPr>
+          <w:rFonts w:ascii="Georgia" w:hAnsi="Georgia"/>
+          <w:sz w:val="14"/>
+          <w:szCs w:val="14"/>
+        </w:rPr>
+      </w:pPr>
+      <w:r>
+        <w:rPr>
+          <w:rFonts w:ascii="Georgia" w:hAnsi="Georgia"/>
+          <w:b/>
+          <w:bCs/>
+          <w:i/>
+          <w:iCs/>
+          <w:sz w:val="14"/>
+          <w:szCs w:val="14"/>
+        </w:rPr>
+        <w:t xml:space="preserve">write_to_string </w:t>
+      </w:r>
+      <w:r>
+        <w:rPr>
+          <w:rFonts w:ascii="Andale Mono" w:hAnsi="Andale Mono"/>
+          <w:b w:val="false"/>
+          <w:bCs w:val="false"/>
+          <w:i w:val="false"/>
+          <w:iCs w:val="false"/>
+          <w:sz w:val="14"/>
+          <w:szCs w:val="14"/>
+        </w:rPr>
+        <w:t>&amp;Env</w:t>
+      </w:r>
+      <w:r>
+        <w:rPr>
+          <w:rFonts w:ascii="Georgia" w:hAnsi="Georgia"/>
+          <w:b w:val="false"/>
+          <w:bCs w:val="false"/>
+          <w:i/>
+          <w:iCs/>
+          <w:sz w:val="14"/>
+          <w:szCs w:val="14"/>
+        </w:rPr>
+        <w:t xml:space="preserve"> </w:t>
+      </w:r>
+      <w:r>
+        <w:rPr>
+          <w:rFonts w:ascii="Georgia" w:hAnsi="Georgia"/>
+          <w:b w:val="false"/>
+          <w:bCs w:val="false"/>
+          <w:i/>
+          <w:iCs/>
+          <w:sz w:val="14"/>
+          <w:szCs w:val="14"/>
+        </w:rPr>
+        <w:t>T</w:t>
+      </w:r>
+      <w:r>
+        <w:rPr>
+          <w:rFonts w:ascii="Georgia" w:hAnsi="Georgia"/>
+          <w:b w:val="false"/>
+          <w:bCs w:val="false"/>
+          <w:i/>
+          <w:iCs/>
+          <w:sz w:val="14"/>
+          <w:szCs w:val="14"/>
+        </w:rPr>
+        <w:t xml:space="preserve"> </w:t>
+      </w:r>
+      <w:r>
+        <w:rPr>
+          <w:rFonts w:ascii="Andale Mono" w:hAnsi="Andale Mono"/>
+          <w:b w:val="false"/>
+          <w:bCs w:val="false"/>
+          <w:i w:val="false"/>
+          <w:iCs w:val="false"/>
+          <w:sz w:val="14"/>
+          <w:szCs w:val="14"/>
+        </w:rPr>
+        <w:t>bool</w:t>
+      </w:r>
+      <w:r>
+        <w:rPr>
+          <w:rFonts w:ascii="Georgia" w:hAnsi="Georgia"/>
+          <w:b w:val="false"/>
+          <w:bCs w:val="false"/>
+          <w:i w:val="false"/>
+          <w:iCs w:val="false"/>
+          <w:sz w:val="14"/>
+          <w:szCs w:val="14"/>
+        </w:rPr>
+        <w:t xml:space="preserve">) </w:t>
+      </w:r>
+      <w:r>
+        <w:rPr>
+          <w:rFonts w:ascii="Georgia" w:hAnsi="Georgia"/>
+          <w:b/>
+          <w:bCs/>
+          <w:i w:val="false"/>
+          <w:iCs w:val="false"/>
+          <w:sz w:val="14"/>
+          <w:szCs w:val="14"/>
+        </w:rPr>
+        <w:t>→</w:t>
+      </w:r>
+      <w:r>
+        <w:rPr>
+          <w:rFonts w:ascii="Georgia" w:hAnsi="Georgia"/>
+          <w:b w:val="false"/>
+          <w:bCs w:val="false"/>
+          <w:i w:val="false"/>
+          <w:iCs w:val="false"/>
+          <w:sz w:val="14"/>
+          <w:szCs w:val="14"/>
+        </w:rPr>
+        <w:t xml:space="preserve"> </w:t>
+      </w:r>
+      <w:r>
+        <w:rPr>
+          <w:rFonts w:ascii="Andale Mono" w:hAnsi="Andale Mono"/>
+          <w:b w:val="false"/>
+          <w:bCs w:val="false"/>
+          <w:i w:val="false"/>
+          <w:iCs w:val="false"/>
+          <w:sz w:val="14"/>
+          <w:szCs w:val="14"/>
+        </w:rPr>
+        <w:t>String</w:t>
+      </w:r>
+    </w:p>
+    <w:p>
+      <w:pPr>
+        <w:pStyle w:val="Normal"/>
+        <w:ind w:hanging="0" w:start="709"/>
+        <w:rPr>
+          <w:rFonts w:ascii="Georgia" w:hAnsi="Georgia"/>
+          <w:sz w:val="14"/>
+          <w:szCs w:val="14"/>
+        </w:rPr>
+      </w:pPr>
+      <w:r>
+        <w:rPr>
+          <w:rFonts w:ascii="Andale Mono" w:hAnsi="Andale Mono"/>
+          <w:b w:val="false"/>
+          <w:bCs w:val="false"/>
+          <w:i w:val="false"/>
+          <w:iCs w:val="false"/>
+          <w:sz w:val="14"/>
+          <w:szCs w:val="14"/>
+        </w:rPr>
+        <w:t xml:space="preserve">// </w:t>
+      </w:r>
+      <w:r>
+        <w:rPr>
+          <w:rFonts w:ascii="Andale Mono" w:hAnsi="Andale Mono"/>
+          <w:b w:val="false"/>
+          <w:bCs w:val="false"/>
+          <w:i w:val="false"/>
+          <w:iCs w:val="false"/>
+          <w:sz w:val="14"/>
+          <w:szCs w:val="14"/>
+        </w:rPr>
+        <w:t>bool – print escaped</w:t>
+      </w:r>
+    </w:p>
+    <w:p>
+      <w:pPr>
+        <w:pStyle w:val="Normal"/>
+        <w:ind w:hanging="0" w:start="709"/>
+        <w:rPr>
+          <w:rFonts w:ascii="Georgia" w:hAnsi="Georgia"/>
+          <w:sz w:val="14"/>
+          <w:szCs w:val="14"/>
+        </w:rPr>
+      </w:pPr>
+      <w:r>
+        <w:rPr>
+          <w:rFonts w:ascii="Georgia" w:hAnsi="Georgia"/>
+          <w:b/>
+          <w:bCs/>
+          <w:i/>
+          <w:iCs/>
+          <w:sz w:val="14"/>
+          <w:szCs w:val="14"/>
+        </w:rPr>
+        <w:t xml:space="preserve">write </w:t>
+      </w:r>
+      <w:r>
+        <w:rPr>
+          <w:rFonts w:ascii="Andale Mono" w:hAnsi="Andale Mono"/>
+          <w:b w:val="false"/>
+          <w:bCs w:val="false"/>
+          <w:i w:val="false"/>
+          <w:iCs w:val="false"/>
+          <w:sz w:val="14"/>
+          <w:szCs w:val="14"/>
+        </w:rPr>
+        <w:t xml:space="preserve">&amp;Env </w:t>
+      </w:r>
+      <w:r>
+        <w:rPr>
+          <w:rFonts w:ascii="Georgia" w:hAnsi="Georgia"/>
+          <w:b w:val="false"/>
+          <w:bCs w:val="false"/>
+          <w:i/>
+          <w:iCs/>
+          <w:sz w:val="14"/>
+          <w:szCs w:val="14"/>
+        </w:rPr>
+        <w:t xml:space="preserve">T </w:t>
+      </w:r>
+      <w:r>
+        <w:rPr>
+          <w:rFonts w:ascii="Georgia" w:hAnsi="Georgia"/>
+          <w:b w:val="false"/>
+          <w:bCs w:val="false"/>
+          <w:i w:val="false"/>
+          <w:iCs w:val="false"/>
+          <w:sz w:val="14"/>
+          <w:szCs w:val="14"/>
+        </w:rPr>
+        <w:t xml:space="preserve"> </w:t>
+      </w:r>
+      <w:r>
+        <w:rPr>
+          <w:rFonts w:ascii="Andale Mono" w:hAnsi="Andale Mono"/>
+          <w:b w:val="false"/>
+          <w:bCs w:val="false"/>
+          <w:i w:val="false"/>
+          <w:iCs w:val="false"/>
+          <w:sz w:val="14"/>
+          <w:szCs w:val="14"/>
+        </w:rPr>
+        <w:t>bool</w:t>
+      </w:r>
+      <w:r>
+        <w:rPr>
+          <w:rFonts w:ascii="Georgia" w:hAnsi="Georgia"/>
+          <w:b w:val="false"/>
+          <w:bCs w:val="false"/>
+          <w:i w:val="false"/>
+          <w:iCs w:val="false"/>
+          <w:sz w:val="14"/>
+          <w:szCs w:val="14"/>
+        </w:rPr>
+        <w:t xml:space="preserve"> </w:t>
+      </w:r>
+      <w:r>
+        <w:rPr>
+          <w:rFonts w:ascii="Georgia" w:hAnsi="Georgia"/>
+          <w:b/>
+          <w:bCs/>
+          <w:i/>
+          <w:iCs/>
+          <w:sz w:val="14"/>
+          <w:szCs w:val="14"/>
+        </w:rPr>
+        <w:t>stream</w:t>
+      </w:r>
+      <w:r>
+        <w:rPr>
+          <w:rFonts w:ascii="Georgia" w:hAnsi="Georgia"/>
+          <w:b w:val="false"/>
+          <w:bCs w:val="false"/>
+          <w:i w:val="false"/>
+          <w:iCs w:val="false"/>
+          <w:sz w:val="14"/>
+          <w:szCs w:val="14"/>
+        </w:rPr>
+        <w:t xml:space="preserve"> </w:t>
+      </w:r>
+      <w:r>
+        <w:rPr>
+          <w:rFonts w:ascii="Georgia" w:hAnsi="Georgia"/>
+          <w:b/>
+          <w:bCs/>
+          <w:i w:val="false"/>
+          <w:iCs w:val="false"/>
+          <w:sz w:val="14"/>
+          <w:szCs w:val="14"/>
+        </w:rPr>
+        <w:t>→</w:t>
+      </w:r>
+      <w:r>
+        <w:rPr>
+          <w:rFonts w:ascii="Georgia" w:hAnsi="Georgia"/>
+          <w:b w:val="false"/>
+          <w:bCs w:val="false"/>
+          <w:i w:val="false"/>
+          <w:iCs w:val="false"/>
+          <w:sz w:val="14"/>
+          <w:szCs w:val="14"/>
+        </w:rPr>
+        <w:t xml:space="preserve"> </w:t>
+      </w:r>
+      <w:r>
+        <w:rPr>
+          <w:rFonts w:ascii="Andale Mono" w:hAnsi="Andale Mono"/>
+          <w:b w:val="false"/>
+          <w:bCs w:val="false"/>
+          <w:i w:val="false"/>
+          <w:iCs w:val="false"/>
+          <w:sz w:val="14"/>
+          <w:szCs w:val="14"/>
+        </w:rPr>
+        <w:t>Result&lt;()&gt;</w:t>
+      </w:r>
+    </w:p>
+    <w:p>
+      <w:pPr>
+        <w:pStyle w:val="Normal"/>
+        <w:ind w:hanging="0" w:start="709"/>
+        <w:rPr>
+          <w:rFonts w:ascii="Georgia" w:hAnsi="Georgia"/>
+          <w:sz w:val="14"/>
+          <w:szCs w:val="14"/>
+        </w:rPr>
+      </w:pPr>
+      <w:r>
+        <w:rPr>
+          <w:rFonts w:ascii="Andale Mono" w:hAnsi="Andale Mono"/>
+          <w:b w:val="false"/>
+          <w:bCs w:val="false"/>
+          <w:i w:val="false"/>
+          <w:iCs w:val="false"/>
+          <w:sz w:val="14"/>
+          <w:szCs w:val="14"/>
+        </w:rPr>
+        <w:t xml:space="preserve">// </w:t>
+      </w:r>
+      <w:r>
+        <w:rPr>
+          <w:rFonts w:ascii="Andale Mono" w:hAnsi="Andale Mono"/>
+          <w:b w:val="false"/>
+          <w:bCs w:val="false"/>
+          <w:i w:val="false"/>
+          <w:iCs w:val="false"/>
+          <w:sz w:val="14"/>
+          <w:szCs w:val="14"/>
+        </w:rPr>
+        <w:t>bool – print escaped</w:t>
       </w:r>
     </w:p>
     <w:p>
@@ -18704,6 +20367,23 @@
         <w:pStyle w:val="Normal"/>
         <w:rPr>
           <w:rFonts w:ascii="Georgia" w:hAnsi="Georgia"/>
+          <w:sz w:val="12"/>
+          <w:szCs w:val="12"/>
+        </w:rPr>
+      </w:pPr>
+      <w:r>
+        <w:rPr>
+          <w:rFonts w:ascii="Georgia" w:hAnsi="Georgia"/>
+          <w:sz w:val="12"/>
+          <w:szCs w:val="12"/>
+        </w:rPr>
+      </w:r>
+    </w:p>
+    <w:p>
+      <w:pPr>
+        <w:pStyle w:val="Normal"/>
+        <w:rPr>
+          <w:rFonts w:ascii="Georgia" w:hAnsi="Georgia"/>
           <w:sz w:val="20"/>
           <w:szCs w:val="20"/>
         </w:rPr>
@@ -18762,161 +20442,8 @@
       <w:r>
         <w:rPr>
           <w:rFonts w:ascii="Georgia" w:hAnsi="Georgia"/>
-          <w:sz w:val="20"/>
-          <w:szCs w:val="20"/>
-        </w:rPr>
-      </w:r>
-    </w:p>
-    <w:p>
-      <w:pPr>
-        <w:pStyle w:val="Normal"/>
-        <w:rPr>
-          <w:rFonts w:ascii="Georgia" w:hAnsi="Georgia"/>
-          <w:sz w:val="20"/>
-          <w:szCs w:val="20"/>
-        </w:rPr>
-      </w:pPr>
-      <w:r>
-        <w:rPr>
-          <w:rFonts w:ascii="Georgia" w:hAnsi="Georgia"/>
-          <w:sz w:val="20"/>
-          <w:szCs w:val="20"/>
-        </w:rPr>
-      </w:r>
-    </w:p>
-    <w:p>
-      <w:pPr>
-        <w:pStyle w:val="Normal"/>
-        <w:rPr>
-          <w:rFonts w:ascii="Georgia" w:hAnsi="Georgia"/>
-          <w:sz w:val="20"/>
-          <w:szCs w:val="20"/>
-        </w:rPr>
-      </w:pPr>
-      <w:r>
-        <w:rPr>
-          <w:rFonts w:ascii="Georgia" w:hAnsi="Georgia"/>
-          <w:sz w:val="20"/>
-          <w:szCs w:val="20"/>
-        </w:rPr>
-      </w:r>
-    </w:p>
-    <w:p>
-      <w:pPr>
-        <w:pStyle w:val="Normal"/>
-        <w:rPr>
-          <w:rFonts w:ascii="Georgia" w:hAnsi="Georgia"/>
-          <w:sz w:val="20"/>
-          <w:szCs w:val="20"/>
-        </w:rPr>
-      </w:pPr>
-      <w:r>
-        <w:rPr>
-          <w:rFonts w:ascii="Georgia" w:hAnsi="Georgia"/>
-          <w:sz w:val="20"/>
-          <w:szCs w:val="20"/>
-        </w:rPr>
-      </w:r>
-    </w:p>
-    <w:p>
-      <w:pPr>
-        <w:pStyle w:val="Normal"/>
-        <w:rPr>
-          <w:rFonts w:ascii="Georgia" w:hAnsi="Georgia"/>
-          <w:sz w:val="20"/>
-          <w:szCs w:val="20"/>
-        </w:rPr>
-      </w:pPr>
-      <w:r>
-        <w:rPr>
-          <w:rFonts w:ascii="Georgia" w:hAnsi="Georgia"/>
-          <w:sz w:val="20"/>
-          <w:szCs w:val="20"/>
-        </w:rPr>
-      </w:r>
-    </w:p>
-    <w:p>
-      <w:pPr>
-        <w:pStyle w:val="Normal"/>
-        <w:rPr>
-          <w:rFonts w:ascii="Georgia" w:hAnsi="Georgia"/>
-          <w:sz w:val="20"/>
-          <w:szCs w:val="20"/>
-        </w:rPr>
-      </w:pPr>
-      <w:r>
-        <w:rPr>
-          <w:rFonts w:ascii="Georgia" w:hAnsi="Georgia"/>
-          <w:sz w:val="20"/>
-          <w:szCs w:val="20"/>
-        </w:rPr>
-      </w:r>
-    </w:p>
-    <w:p>
-      <w:pPr>
-        <w:pStyle w:val="Normal"/>
-        <w:rPr>
-          <w:rFonts w:ascii="Georgia" w:hAnsi="Georgia"/>
-          <w:sz w:val="20"/>
-          <w:szCs w:val="20"/>
-        </w:rPr>
-      </w:pPr>
-      <w:r>
-        <w:rPr>
-          <w:rFonts w:ascii="Georgia" w:hAnsi="Georgia"/>
-          <w:sz w:val="20"/>
-          <w:szCs w:val="20"/>
-        </w:rPr>
-      </w:r>
-    </w:p>
-    <w:p>
-      <w:pPr>
-        <w:pStyle w:val="Normal"/>
-        <w:rPr>
-          <w:rFonts w:ascii="Georgia" w:hAnsi="Georgia"/>
-          <w:sz w:val="20"/>
-          <w:szCs w:val="20"/>
-        </w:rPr>
-      </w:pPr>
-      <w:r>
-        <w:rPr>
-          <w:rFonts w:ascii="Georgia" w:hAnsi="Georgia"/>
-          <w:sz w:val="20"/>
-          <w:szCs w:val="20"/>
-        </w:rPr>
-      </w:r>
-    </w:p>
-    <w:p>
-      <w:pPr>
-        <w:pStyle w:val="Normal"/>
-        <w:rPr>
-          <w:rFonts w:ascii="Georgia" w:hAnsi="Georgia"/>
-          <w:sz w:val="20"/>
-          <w:szCs w:val="20"/>
-        </w:rPr>
-      </w:pPr>
-      <w:r>
-        <w:rPr>
-          <w:rFonts w:ascii="Georgia" w:hAnsi="Georgia"/>
-          <w:sz w:val="20"/>
-          <w:szCs w:val="20"/>
-        </w:rPr>
-      </w:r>
-    </w:p>
-    <w:p>
-      <w:pPr>
-        <w:pStyle w:val="Normal"/>
-        <w:rPr>
-          <w:rFonts w:ascii="Georgia" w:hAnsi="Georgia"/>
-          <w:sz w:val="20"/>
-          <w:szCs w:val="20"/>
-        </w:rPr>
-      </w:pPr>
-      <w:r>
-        <w:rPr>
-          <w:rFonts w:ascii="Georgia" w:hAnsi="Georgia"/>
-          <w:sz w:val="20"/>
-          <w:szCs w:val="20"/>
+          <w:sz w:val="12"/>
+          <w:szCs w:val="12"/>
         </w:rPr>
       </w:r>
     </w:p>

</xml_diff>

<commit_message>
#1027 - runtime: fixnum try_from
</commit_message>
<xml_diff>
--- a/doc/refcards/mu-ref.docx
+++ b/doc/refcards/mu-ref.docx
@@ -38,7 +38,7 @@
           <w:tab w:val="left" w:pos="4110" w:leader="none"/>
         </w:tabs>
         <w:suppressAutoHyphens w:val="true"/>
-        <w:overflowPunct w:val="true"/>
+        <w:overflowPunct w:val="false"/>
         <w:bidi w:val="0"/>
         <w:spacing w:before="0" w:after="0"/>
         <w:ind w:hanging="0" w:start="0" w:end="0"/>
@@ -5537,7 +5537,7 @@
         <w:pStyle w:val="Normal"/>
         <w:widowControl/>
         <w:suppressAutoHyphens w:val="true"/>
-        <w:overflowPunct w:val="true"/>
+        <w:overflowPunct w:val="false"/>
         <w:bidi w:val="0"/>
         <w:spacing w:before="0" w:after="0"/>
         <w:ind w:hanging="0" w:start="0" w:end="0"/>
@@ -14904,7 +14904,7 @@
           <w:sz w:val="14"/>
           <w:szCs w:val="14"/>
         </w:rPr>
-        <w:t>delay</w:t>
+        <w:t>sleep</w:t>
       </w:r>
       <w:r>
         <w:rPr>
@@ -23285,7 +23285,7 @@
     <w:pPr>
       <w:widowControl/>
       <w:suppressAutoHyphens w:val="true"/>
-      <w:overflowPunct w:val="true"/>
+      <w:overflowPunct w:val="false"/>
       <w:bidi w:val="0"/>
       <w:spacing w:before="0" w:after="0"/>
       <w:jc w:val="start"/>

</xml_diff>

<commit_message>
#1050 - runtime: document API
</commit_message>
<xml_diff>
--- a/doc/refcards/mu-ref.docx
+++ b/doc/refcards/mu-ref.docx
@@ -1,6 +1,6 @@
 
 <file path=word/document.xml><?xml version="1.0" encoding="utf-8"?>
-<w:document xmlns:o="urn:schemas-microsoft-com:office:office" xmlns:r="http://schemas.openxmlformats.org/officeDocument/2006/relationships" xmlns:v="urn:schemas-microsoft-com:vml" xmlns:w="http://schemas.openxmlformats.org/wordprocessingml/2006/main" xmlns:w10="urn:schemas-microsoft-com:office:word" xmlns:wp="http://schemas.openxmlformats.org/drawingml/2006/wordprocessingDrawing" xmlns:wps="http://schemas.microsoft.com/office/word/2010/wordprocessingShape" xmlns:wpg="http://schemas.microsoft.com/office/word/2010/wordprocessingGroup" xmlns:mc="http://schemas.openxmlformats.org/markup-compatibility/2006" xmlns:wp14="http://schemas.microsoft.com/office/word/2010/wordprocessingDrawing" xmlns:w14="http://schemas.microsoft.com/office/word/2010/wordml" xmlns:w15="http://schemas.microsoft.com/office/word/2012/wordml" mc:Ignorable="w14 wp14 w15">
+<w:document xmlns:o="urn:schemas-microsoft-com:office:office" xmlns:r="http://schemas.openxmlformats.org/officeDocument/2006/relationships" xmlns:v="urn:schemas-microsoft-com:vml" xmlns:w="http://schemas.openxmlformats.org/wordprocessingml/2006/main" xmlns:w10="urn:schemas-microsoft-com:office:word" xmlns:wp="http://schemas.openxmlformats.org/drawingml/2006/wordprocessingDrawing" xmlns:pic="http://schemas.openxmlformats.org/drawingml/2006/picture" xmlns:wps="http://schemas.microsoft.com/office/word/2010/wordprocessingShape" xmlns:wpg="http://schemas.microsoft.com/office/word/2010/wordprocessingGroup" xmlns:mc="http://schemas.openxmlformats.org/markup-compatibility/2006" xmlns:wp14="http://schemas.microsoft.com/office/word/2010/wordprocessingDrawing" xmlns:w14="http://schemas.microsoft.com/office/word/2010/wordml" xmlns:w15="http://schemas.microsoft.com/office/word/2012/wordml" mc:Ignorable="w14 wp14 w15">
   <w:body>
     <w:p>
       <w:pPr>
@@ -38,7 +38,7 @@
           <w:tab w:val="left" w:pos="4110" w:leader="none"/>
         </w:tabs>
         <w:suppressAutoHyphens w:val="true"/>
-        <w:overflowPunct w:val="false"/>
+        <w:overflowPunct w:val="true"/>
         <w:bidi w:val="0"/>
         <w:spacing w:before="0" w:after="0"/>
         <w:ind w:hanging="0" w:start="0" w:end="0"/>
@@ -5537,7 +5537,7 @@
         <w:pStyle w:val="Normal"/>
         <w:widowControl/>
         <w:suppressAutoHyphens w:val="true"/>
-        <w:overflowPunct w:val="false"/>
+        <w:overflowPunct w:val="true"/>
         <w:bidi w:val="0"/>
         <w:spacing w:before="0" w:after="0"/>
         <w:ind w:hanging="0" w:start="0" w:end="0"/>
@@ -14973,7 +14973,31 @@
           <w:sz w:val="14"/>
           <w:szCs w:val="14"/>
         </w:rPr>
-        <w:t>process-mem-virt</w:t>
+        <w:t>process</w:t>
+      </w:r>
+      <w:r>
+        <w:rPr>
+          <w:rFonts w:ascii="Georgia" w:hAnsi="Georgia"/>
+          <w:b/>
+          <w:bCs/>
+          <w:i/>
+          <w:iCs/>
+          <w:sz w:val="14"/>
+          <w:szCs w:val="14"/>
+        </w:rPr>
+        <w:t>-</w:t>
+      </w:r>
+      <w:r>
+        <w:rPr>
+          <w:rFonts w:ascii="Georgia" w:hAnsi="Georgia"/>
+          <w:b/>
+          <w:bCs/>
+          <w:i/>
+          <w:iCs/>
+          <w:sz w:val="14"/>
+          <w:szCs w:val="14"/>
+        </w:rPr>
+        <w:t>mem-virt</w:t>
       </w:r>
       <w:r>
         <w:rPr>
@@ -15391,19 +15415,31 @@
           <w:sz w:val="16"/>
           <w:szCs w:val="16"/>
         </w:rPr>
-        <w:t>feature/env</w:t>
+        <w:t>feature/en</w:t>
+      </w:r>
+      <w:r>
+        <w:rPr>
+          <w:rFonts w:ascii="Georgia" w:hAnsi="Georgia"/>
+          <w:b/>
+          <w:bCs/>
+          <w:i w:val="false"/>
+          <w:iCs w:val="false"/>
+          <w:sz w:val="16"/>
+          <w:szCs w:val="16"/>
+        </w:rPr>
+        <w:t>v</w:t>
       </w:r>
       <w:r>
         <w:rPr>
           <w:rFonts w:eastAsia="Songti SC" w:cs="Arial Unicode MS" w:ascii="Georgia" w:hAnsi="Georgia"/>
-          <w:b w:val="false"/>
-          <w:bCs w:val="false"/>
+          <w:b/>
+          <w:bCs/>
           <w:i w:val="false"/>
           <w:iCs w:val="false"/>
           <w:color w:val="auto"/>
           <w:kern w:val="2"/>
-          <w:sz w:val="14"/>
-          <w:szCs w:val="14"/>
+          <w:sz w:val="16"/>
+          <w:szCs w:val="16"/>
           <w:u w:val="none"/>
           <w:lang w:val="en-US" w:eastAsia="zh-CN" w:bidi="hi-IN"/>
         </w:rPr>
@@ -15423,13 +15459,13 @@
           <w:u w:val="none"/>
           <w:lang w:val="en-US" w:eastAsia="zh-CN" w:bidi="hi-IN"/>
         </w:rPr>
-        <w:t>env</w:t>
+        <w:t>heap-info</w:t>
       </w:r>
       <w:r>
         <w:rPr>
           <w:rFonts w:eastAsia="Songti SC" w:cs="Arial Unicode MS" w:ascii="Georgia" w:hAnsi="Georgia"/>
-          <w:b w:val="false"/>
-          <w:bCs w:val="false"/>
+          <w:b/>
+          <w:bCs/>
           <w:i w:val="false"/>
           <w:iCs w:val="false"/>
           <w:color w:val="auto"/>
@@ -15456,7 +15492,7 @@
           <w:u w:val="none"/>
           <w:lang w:val="en-US" w:eastAsia="zh-CN" w:bidi="hi-IN"/>
         </w:rPr>
-        <w:t>list</w:t>
+        <w:t>()</w:t>
         <w:tab/>
       </w:r>
       <w:r>
@@ -15473,15 +15509,21 @@
           <w:u w:val="none"/>
           <w:lang w:val="en-US" w:eastAsia="zh-CN" w:bidi="hi-IN"/>
         </w:rPr>
-        <w:t>env</w:t>
-      </w:r>
+        <w:t>heap info to</w:t>
+      </w:r>
+    </w:p>
+    <w:p>
+      <w:pPr>
+        <w:pStyle w:val="Normal"/>
+        <w:rPr/>
+      </w:pPr>
       <w:r>
         <w:rPr>
           <w:rFonts w:eastAsia="Songti SC" w:cs="Arial Unicode MS" w:ascii="Georgia" w:hAnsi="Georgia"/>
           <w:b w:val="false"/>
           <w:bCs w:val="false"/>
-          <w:i/>
-          <w:iCs/>
+          <w:i w:val="false"/>
+          <w:iCs w:val="false"/>
           <w:color w:val="auto"/>
           <w:kern w:val="2"/>
           <w:sz w:val="14"/>
@@ -15489,15 +15531,43 @@
           <w:u w:val="none"/>
           <w:lang w:val="en-US" w:eastAsia="zh-CN" w:bidi="hi-IN"/>
         </w:rPr>
-        <w:t xml:space="preserve"> </w:t>
+        <w:tab/>
+        <w:tab/>
+        <w:tab/>
+        <w:tab/>
+        <w:tab/>
+        <w:t>stdout</w:t>
+      </w:r>
+    </w:p>
+    <w:p>
+      <w:pPr>
+        <w:pStyle w:val="Normal"/>
+        <w:rPr/>
+      </w:pPr>
+      <w:r>
+        <w:rPr>
+          <w:rFonts w:eastAsia="Songti SC" w:cs="Arial Unicode MS" w:ascii="Andale Mono" w:hAnsi="Andale Mono"/>
+          <w:b w:val="false"/>
+          <w:bCs w:val="false"/>
+          <w:i/>
+          <w:iCs/>
+          <w:color w:val="auto"/>
+          <w:kern w:val="2"/>
+          <w:sz w:val="14"/>
+          <w:szCs w:val="14"/>
+          <w:u w:val="none"/>
+          <w:lang w:val="en-US" w:eastAsia="zh-CN" w:bidi="hi-IN"/>
+        </w:rPr>
+        <w:tab/>
+        <w:tab/>
       </w:r>
       <w:r>
         <w:rPr>
           <w:rFonts w:eastAsia="Songti SC" w:cs="Arial Unicode MS" w:ascii="Georgia" w:hAnsi="Georgia"/>
-          <w:b w:val="false"/>
-          <w:bCs w:val="false"/>
-          <w:i w:val="false"/>
-          <w:iCs w:val="false"/>
+          <w:b/>
+          <w:bCs/>
+          <w:i/>
+          <w:iCs/>
           <w:color w:val="auto"/>
           <w:kern w:val="2"/>
           <w:sz w:val="14"/>
@@ -15505,38 +15575,31 @@
           <w:u w:val="none"/>
           <w:lang w:val="en-US" w:eastAsia="zh-CN" w:bidi="hi-IN"/>
         </w:rPr>
-        <w:t>state</w:t>
-      </w:r>
-    </w:p>
-    <w:p>
-      <w:pPr>
-        <w:pStyle w:val="Normal"/>
-        <w:rPr/>
-      </w:pPr>
+        <w:t xml:space="preserve">heap-room </w:t>
+      </w:r>
       <w:r>
         <w:rPr>
           <w:rFonts w:eastAsia="Songti SC" w:cs="Arial Unicode MS" w:ascii="Georgia" w:hAnsi="Georgia"/>
-          <w:b/>
-          <w:bCs/>
-          <w:i w:val="false"/>
-          <w:iCs w:val="false"/>
+          <w:b w:val="false"/>
+          <w:bCs w:val="false"/>
+          <w:i/>
+          <w:iCs/>
           <w:color w:val="auto"/>
           <w:kern w:val="2"/>
-          <w:sz w:val="16"/>
-          <w:szCs w:val="16"/>
+          <w:sz w:val="14"/>
+          <w:szCs w:val="14"/>
           <w:u w:val="none"/>
           <w:lang w:val="en-US" w:eastAsia="zh-CN" w:bidi="hi-IN"/>
         </w:rPr>
-        <w:tab/>
-        <w:tab/>
+        <w:t>key</w:t>
       </w:r>
       <w:r>
         <w:rPr>
           <w:rFonts w:eastAsia="Songti SC" w:cs="Arial Unicode MS" w:ascii="Georgia" w:hAnsi="Georgia"/>
           <w:b/>
           <w:bCs/>
-          <w:i/>
-          <w:iCs/>
+          <w:i w:val="false"/>
+          <w:iCs w:val="false"/>
           <w:color w:val="auto"/>
           <w:kern w:val="2"/>
           <w:sz w:val="14"/>
@@ -15544,15 +15607,15 @@
           <w:u w:val="none"/>
           <w:lang w:val="en-US" w:eastAsia="zh-CN" w:bidi="hi-IN"/>
         </w:rPr>
-        <w:t>heap-info</w:t>
+        <w:tab/>
       </w:r>
       <w:r>
         <w:rPr>
           <w:rFonts w:eastAsia="Songti SC" w:cs="Arial Unicode MS" w:ascii="Georgia" w:hAnsi="Georgia"/>
-          <w:b/>
-          <w:bCs/>
-          <w:i w:val="false"/>
-          <w:iCs w:val="false"/>
+          <w:b w:val="false"/>
+          <w:bCs w:val="false"/>
+          <w:i/>
+          <w:iCs/>
           <w:color w:val="auto"/>
           <w:kern w:val="2"/>
           <w:sz w:val="14"/>
@@ -15560,7 +15623,7 @@
           <w:u w:val="none"/>
           <w:lang w:val="en-US" w:eastAsia="zh-CN" w:bidi="hi-IN"/>
         </w:rPr>
-        <w:tab/>
+        <w:t>vector</w:t>
         <w:tab/>
       </w:r>
       <w:r>
@@ -15568,8 +15631,8 @@
           <w:rFonts w:eastAsia="Songti SC" w:cs="Arial Unicode MS" w:ascii="Georgia" w:hAnsi="Georgia"/>
           <w:b w:val="false"/>
           <w:bCs w:val="false"/>
-          <w:i/>
-          <w:iCs/>
+          <w:i w:val="false"/>
+          <w:iCs w:val="false"/>
           <w:color w:val="auto"/>
           <w:kern w:val="2"/>
           <w:sz w:val="14"/>
@@ -15577,16 +15640,15 @@
           <w:u w:val="none"/>
           <w:lang w:val="en-US" w:eastAsia="zh-CN" w:bidi="hi-IN"/>
         </w:rPr>
-        <w:t>()</w:t>
-        <w:tab/>
-      </w:r>
-      <w:r>
-        <w:rPr>
-          <w:rFonts w:eastAsia="Songti SC" w:cs="Arial Unicode MS" w:ascii="Georgia" w:hAnsi="Georgia"/>
-          <w:b w:val="false"/>
-          <w:bCs w:val="false"/>
-          <w:i w:val="false"/>
-          <w:iCs w:val="false"/>
+        <w:t>allocations</w:t>
+      </w:r>
+      <w:r>
+        <w:rPr>
+          <w:rFonts w:eastAsia="Songti SC" w:cs="Arial Unicode MS" w:ascii="Andale Mono" w:hAnsi="Andale Mono"/>
+          <w:b w:val="false"/>
+          <w:bCs w:val="false"/>
+          <w:i/>
+          <w:iCs/>
           <w:color w:val="auto"/>
           <w:kern w:val="2"/>
           <w:sz w:val="14"/>
@@ -15594,154 +15656,8 @@
           <w:u w:val="none"/>
           <w:lang w:val="en-US" w:eastAsia="zh-CN" w:bidi="hi-IN"/>
         </w:rPr>
-        <w:t>heap info to</w:t>
-      </w:r>
-    </w:p>
-    <w:p>
-      <w:pPr>
-        <w:pStyle w:val="Normal"/>
-        <w:rPr/>
-      </w:pPr>
-      <w:r>
-        <w:rPr>
-          <w:rFonts w:eastAsia="Songti SC" w:cs="Arial Unicode MS" w:ascii="Georgia" w:hAnsi="Georgia"/>
-          <w:b w:val="false"/>
-          <w:bCs w:val="false"/>
-          <w:i w:val="false"/>
-          <w:iCs w:val="false"/>
-          <w:color w:val="auto"/>
-          <w:kern w:val="2"/>
-          <w:sz w:val="14"/>
-          <w:szCs w:val="14"/>
-          <w:u w:val="none"/>
-          <w:lang w:val="en-US" w:eastAsia="zh-CN" w:bidi="hi-IN"/>
-        </w:rPr>
-        <w:tab/>
-        <w:tab/>
-        <w:tab/>
-        <w:tab/>
-        <w:tab/>
-        <w:t>stdout</w:t>
-      </w:r>
-    </w:p>
-    <w:p>
-      <w:pPr>
-        <w:pStyle w:val="Normal"/>
-        <w:rPr/>
-      </w:pPr>
-      <w:r>
-        <w:rPr>
-          <w:rFonts w:eastAsia="Songti SC" w:cs="Arial Unicode MS" w:ascii="Andale Mono" w:hAnsi="Andale Mono"/>
-          <w:b w:val="false"/>
-          <w:bCs w:val="false"/>
-          <w:i/>
-          <w:iCs/>
-          <w:color w:val="auto"/>
-          <w:kern w:val="2"/>
-          <w:sz w:val="14"/>
-          <w:szCs w:val="14"/>
-          <w:u w:val="none"/>
-          <w:lang w:val="en-US" w:eastAsia="zh-CN" w:bidi="hi-IN"/>
-        </w:rPr>
-        <w:tab/>
-        <w:tab/>
-      </w:r>
-      <w:r>
-        <w:rPr>
-          <w:rFonts w:eastAsia="Songti SC" w:cs="Arial Unicode MS" w:ascii="Georgia" w:hAnsi="Georgia"/>
-          <w:b/>
-          <w:bCs/>
-          <w:i/>
-          <w:iCs/>
-          <w:color w:val="auto"/>
-          <w:kern w:val="2"/>
-          <w:sz w:val="14"/>
-          <w:szCs w:val="14"/>
-          <w:u w:val="none"/>
-          <w:lang w:val="en-US" w:eastAsia="zh-CN" w:bidi="hi-IN"/>
-        </w:rPr>
-        <w:t xml:space="preserve">heap-room </w:t>
-      </w:r>
-      <w:r>
-        <w:rPr>
-          <w:rFonts w:eastAsia="Songti SC" w:cs="Arial Unicode MS" w:ascii="Georgia" w:hAnsi="Georgia"/>
-          <w:b w:val="false"/>
-          <w:bCs w:val="false"/>
-          <w:i/>
-          <w:iCs/>
-          <w:color w:val="auto"/>
-          <w:kern w:val="2"/>
-          <w:sz w:val="14"/>
-          <w:szCs w:val="14"/>
-          <w:u w:val="none"/>
-          <w:lang w:val="en-US" w:eastAsia="zh-CN" w:bidi="hi-IN"/>
-        </w:rPr>
-        <w:t>key</w:t>
-      </w:r>
-      <w:r>
-        <w:rPr>
-          <w:rFonts w:eastAsia="Songti SC" w:cs="Arial Unicode MS" w:ascii="Georgia" w:hAnsi="Georgia"/>
-          <w:b/>
-          <w:bCs/>
-          <w:i w:val="false"/>
-          <w:iCs w:val="false"/>
-          <w:color w:val="auto"/>
-          <w:kern w:val="2"/>
-          <w:sz w:val="14"/>
-          <w:szCs w:val="14"/>
-          <w:u w:val="none"/>
-          <w:lang w:val="en-US" w:eastAsia="zh-CN" w:bidi="hi-IN"/>
-        </w:rPr>
-        <w:tab/>
-      </w:r>
-      <w:r>
-        <w:rPr>
-          <w:rFonts w:eastAsia="Songti SC" w:cs="Arial Unicode MS" w:ascii="Georgia" w:hAnsi="Georgia"/>
-          <w:b w:val="false"/>
-          <w:bCs w:val="false"/>
-          <w:i/>
-          <w:iCs/>
-          <w:color w:val="auto"/>
-          <w:kern w:val="2"/>
-          <w:sz w:val="14"/>
-          <w:szCs w:val="14"/>
-          <w:u w:val="none"/>
-          <w:lang w:val="en-US" w:eastAsia="zh-CN" w:bidi="hi-IN"/>
-        </w:rPr>
-        <w:t>vector</w:t>
-        <w:tab/>
-      </w:r>
-      <w:r>
-        <w:rPr>
-          <w:rFonts w:eastAsia="Songti SC" w:cs="Arial Unicode MS" w:ascii="Georgia" w:hAnsi="Georgia"/>
-          <w:b w:val="false"/>
-          <w:bCs w:val="false"/>
-          <w:i w:val="false"/>
-          <w:iCs w:val="false"/>
-          <w:color w:val="auto"/>
-          <w:kern w:val="2"/>
-          <w:sz w:val="14"/>
-          <w:szCs w:val="14"/>
-          <w:u w:val="none"/>
-          <w:lang w:val="en-US" w:eastAsia="zh-CN" w:bidi="hi-IN"/>
-        </w:rPr>
-        <w:t>allocations</w:t>
-      </w:r>
-      <w:r>
-        <w:rPr>
-          <w:rFonts w:eastAsia="Songti SC" w:cs="Arial Unicode MS" w:ascii="Andale Mono" w:hAnsi="Andale Mono"/>
-          <w:b w:val="false"/>
-          <w:bCs w:val="false"/>
-          <w:i/>
-          <w:iCs/>
-          <w:color w:val="auto"/>
-          <w:kern w:val="2"/>
-          <w:sz w:val="14"/>
-          <w:szCs w:val="14"/>
-          <w:u w:val="none"/>
-          <w:lang w:val="en-US" w:eastAsia="zh-CN" w:bidi="hi-IN"/>
-        </w:rPr>
-        <w:tab/>
+        <w:tab/>
+        <w:t xml:space="preserve"> </w:t>
       </w:r>
     </w:p>
     <w:p>
@@ -17791,7 +17707,7 @@
           <w:sz w:val="12"/>
           <w:szCs w:val="12"/>
         </w:rPr>
-        <w:t>fn apply(_: &amp;Env, _: Tag, _: Tag) → Result&lt;Tag&gt;</w:t>
+        <w:t>fn compile(_: &amp;Env, _: Tag) → Result&lt;Tag&gt;</w:t>
       </w:r>
     </w:p>
     <w:p>
@@ -17824,7 +17740,7 @@
           <w:sz w:val="12"/>
           <w:szCs w:val="12"/>
         </w:rPr>
-        <w:t>fn compile(_: &amp;Env, _: Tag) → Result&lt;Tag&gt;</w:t>
+        <w:t>fn config(_: Option&lt;String&gt;) → Config</w:t>
       </w:r>
     </w:p>
     <w:p>
@@ -17857,7 +17773,7 @@
           <w:sz w:val="12"/>
           <w:szCs w:val="12"/>
         </w:rPr>
-        <w:t>fn config(_: Option&lt;String&gt;) → Option&lt;Config&gt;</w:t>
+        <w:t>fn env(_: &amp;Config) → Env</w:t>
       </w:r>
     </w:p>
     <w:p>
@@ -18088,7 +18004,7 @@
           <w:sz w:val="12"/>
           <w:szCs w:val="12"/>
         </w:rPr>
-        <w:t>fn make_env(_: &amp;Config) → Env</w:t>
+        <w:t>fn env(_: &amp;Config) → Env</w:t>
       </w:r>
     </w:p>
     <w:p>
@@ -18121,6 +18037,39 @@
           <w:sz w:val="12"/>
           <w:szCs w:val="12"/>
         </w:rPr>
+        <w:t>fn nil() → Tag</w:t>
+      </w:r>
+    </w:p>
+    <w:p>
+      <w:pPr>
+        <w:pStyle w:val="Normal"/>
+        <w:rPr>
+          <w:b w:val="false"/>
+          <w:bCs w:val="false"/>
+        </w:rPr>
+      </w:pPr>
+      <w:r>
+        <w:rPr>
+          <w:rFonts w:ascii="Andale Mono" w:hAnsi="Andale Mono"/>
+          <w:b w:val="false"/>
+          <w:bCs w:val="false"/>
+          <w:i w:val="false"/>
+          <w:iCs w:val="false"/>
+          <w:sz w:val="12"/>
+          <w:szCs w:val="12"/>
+        </w:rPr>
+        <w:t xml:space="preserve">   </w:t>
+      </w:r>
+      <w:r>
+        <w:rPr>
+          <w:rFonts w:ascii="Andale Mono" w:hAnsi="Andale Mono"/>
+          <w:b w:val="false"/>
+          <w:bCs w:val="false"/>
+          <w:i w:val="false"/>
+          <w:iCs w:val="false"/>
+          <w:sz w:val="12"/>
+          <w:szCs w:val="12"/>
+        </w:rPr>
         <w:t>fn read_str(_: &amp;Env, _: &amp;str) → Result&lt;Tag&gt;</w:t>
       </w:r>
     </w:p>
@@ -18477,9 +18426,98 @@
           <w:rFonts w:ascii="Georgia" w:hAnsi="Georgia"/>
           <w:b/>
           <w:bCs/>
-          <w:sz w:val="12"/>
-          <w:szCs w:val="12"/>
-        </w:rPr>
+          <w:i/>
+          <w:iCs/>
+          <w:sz w:val="14"/>
+          <w:szCs w:val="14"/>
+        </w:rPr>
+        <w:t>compile</w:t>
+      </w:r>
+      <w:r>
+        <w:rPr>
+          <w:rFonts w:ascii="Georgia" w:hAnsi="Georgia"/>
+          <w:b/>
+          <w:bCs/>
+          <w:sz w:val="14"/>
+          <w:szCs w:val="14"/>
+        </w:rPr>
+        <w:t xml:space="preserve"> </w:t>
+      </w:r>
+      <w:r>
+        <w:rPr>
+          <w:rFonts w:ascii="Andale Mono" w:hAnsi="Andale Mono"/>
+          <w:b w:val="false"/>
+          <w:bCs w:val="false"/>
+          <w:sz w:val="14"/>
+          <w:szCs w:val="14"/>
+        </w:rPr>
+        <w:t>&amp;Env</w:t>
+      </w:r>
+      <w:r>
+        <w:rPr>
+          <w:rFonts w:ascii="Georgia" w:hAnsi="Georgia"/>
+          <w:b/>
+          <w:bCs/>
+          <w:sz w:val="14"/>
+          <w:szCs w:val="14"/>
+        </w:rPr>
+        <w:t xml:space="preserve"> </w:t>
+      </w:r>
+      <w:r>
+        <w:rPr>
+          <w:rFonts w:ascii="Georgia" w:hAnsi="Georgia"/>
+          <w:b/>
+          <w:bCs/>
+          <w:i/>
+          <w:iCs/>
+          <w:sz w:val="14"/>
+          <w:szCs w:val="14"/>
+        </w:rPr>
+        <w:t xml:space="preserve">T </w:t>
+      </w:r>
+      <w:r>
+        <w:rPr>
+          <w:rFonts w:ascii="Georgia" w:hAnsi="Georgia"/>
+          <w:b w:val="false"/>
+          <w:bCs w:val="false"/>
+          <w:i/>
+          <w:iCs/>
+          <w:sz w:val="14"/>
+          <w:szCs w:val="14"/>
+        </w:rPr>
+        <w:t xml:space="preserve"> </w:t>
+      </w:r>
+      <w:r>
+        <w:rPr>
+          <w:rFonts w:ascii="Georgia" w:hAnsi="Georgia"/>
+          <w:b w:val="false"/>
+          <w:bCs w:val="false"/>
+          <w:i w:val="false"/>
+          <w:iCs w:val="false"/>
+          <w:sz w:val="14"/>
+          <w:szCs w:val="14"/>
+        </w:rPr>
+        <w:t>→</w:t>
+      </w:r>
+      <w:r>
+        <w:rPr>
+          <w:rFonts w:ascii="Georgia" w:hAnsi="Georgia"/>
+          <w:b/>
+          <w:bCs/>
+          <w:sz w:val="14"/>
+          <w:szCs w:val="14"/>
+        </w:rPr>
+        <w:t xml:space="preserve"> </w:t>
+      </w:r>
+      <w:r>
+        <w:rPr>
+          <w:rFonts w:ascii="Andale Mono" w:hAnsi="Andale Mono"/>
+          <w:b w:val="false"/>
+          <w:bCs w:val="false"/>
+          <w:sz w:val="14"/>
+          <w:szCs w:val="14"/>
+        </w:rPr>
+        <w:t>Result&lt;Tag&gt;</w:t>
       </w:r>
     </w:p>
     <w:p>
@@ -18488,33 +18526,319 @@
         <w:ind w:hanging="0" w:start="709"/>
         <w:rPr>
           <w:rFonts w:ascii="Georgia" w:hAnsi="Georgia"/>
-          <w:b/>
-          <w:bCs/>
-          <w:sz w:val="12"/>
-          <w:szCs w:val="12"/>
-        </w:rPr>
-      </w:pPr>
-      <w:r>
-        <w:rPr>
-          <w:rFonts w:ascii="Georgia" w:hAnsi="Georgia"/>
-          <w:b/>
-          <w:bCs/>
-          <w:i/>
-          <w:iCs/>
-          <w:sz w:val="14"/>
-          <w:szCs w:val="14"/>
-        </w:rPr>
-        <w:t>apply</w:t>
-      </w:r>
-      <w:r>
-        <w:rPr>
-          <w:rFonts w:ascii="Andale Mono" w:hAnsi="Andale Mono"/>
-          <w:b/>
-          <w:bCs/>
-          <w:sz w:val="14"/>
-          <w:szCs w:val="14"/>
-        </w:rPr>
-        <w:t xml:space="preserve"> </w:t>
+          <w:sz w:val="14"/>
+          <w:szCs w:val="14"/>
+        </w:rPr>
+      </w:pPr>
+      <w:r>
+        <w:rPr>
+          <w:rFonts w:ascii="Georgia" w:hAnsi="Georgia"/>
+          <w:b/>
+          <w:bCs/>
+          <w:i/>
+          <w:iCs/>
+          <w:sz w:val="14"/>
+          <w:szCs w:val="14"/>
+        </w:rPr>
+        <w:t>config</w:t>
+      </w:r>
+      <w:r>
+        <w:rPr>
+          <w:rFonts w:ascii="Andale Mono" w:hAnsi="Andale Mono"/>
+          <w:b/>
+          <w:bCs/>
+          <w:i/>
+          <w:iCs/>
+          <w:sz w:val="14"/>
+          <w:szCs w:val="14"/>
+        </w:rPr>
+        <w:t xml:space="preserve"> </w:t>
+      </w:r>
+      <w:r>
+        <w:rPr>
+          <w:rFonts w:ascii="Andale Mono" w:hAnsi="Andale Mono"/>
+          <w:b w:val="false"/>
+          <w:bCs w:val="false"/>
+          <w:i w:val="false"/>
+          <w:iCs w:val="false"/>
+          <w:sz w:val="14"/>
+          <w:szCs w:val="14"/>
+        </w:rPr>
+        <w:t>Option&lt;String&gt;</w:t>
+      </w:r>
+      <w:r>
+        <w:rPr>
+          <w:rFonts w:ascii="Georgia" w:hAnsi="Georgia"/>
+          <w:b w:val="false"/>
+          <w:bCs w:val="false"/>
+          <w:i w:val="false"/>
+          <w:iCs w:val="false"/>
+          <w:sz w:val="14"/>
+          <w:szCs w:val="14"/>
+        </w:rPr>
+        <w:t xml:space="preserve"> </w:t>
+      </w:r>
+      <w:r>
+        <w:rPr>
+          <w:rFonts w:ascii="Georgia" w:hAnsi="Georgia"/>
+          <w:b/>
+          <w:bCs/>
+          <w:i w:val="false"/>
+          <w:iCs w:val="false"/>
+          <w:sz w:val="14"/>
+          <w:szCs w:val="14"/>
+        </w:rPr>
+        <w:t>→</w:t>
+      </w:r>
+      <w:r>
+        <w:rPr>
+          <w:rFonts w:ascii="Georgia" w:hAnsi="Georgia"/>
+          <w:b w:val="false"/>
+          <w:bCs w:val="false"/>
+          <w:i w:val="false"/>
+          <w:iCs w:val="false"/>
+          <w:sz w:val="14"/>
+          <w:szCs w:val="14"/>
+        </w:rPr>
+        <w:t xml:space="preserve"> </w:t>
+      </w:r>
+      <w:r>
+        <w:rPr>
+          <w:rFonts w:ascii="Georgia" w:hAnsi="Georgia"/>
+          <w:b w:val="false"/>
+          <w:bCs w:val="false"/>
+          <w:i w:val="false"/>
+          <w:iCs w:val="false"/>
+          <w:sz w:val="14"/>
+          <w:szCs w:val="14"/>
+        </w:rPr>
+        <w:t>C</w:t>
+      </w:r>
+      <w:r>
+        <w:rPr>
+          <w:rFonts w:ascii="Andale Mono" w:hAnsi="Andale Mono"/>
+          <w:b w:val="false"/>
+          <w:bCs w:val="false"/>
+          <w:i w:val="false"/>
+          <w:iCs w:val="false"/>
+          <w:sz w:val="14"/>
+          <w:szCs w:val="14"/>
+        </w:rPr>
+        <w:t>onfig</w:t>
+      </w:r>
+    </w:p>
+    <w:p>
+      <w:pPr>
+        <w:pStyle w:val="Normal"/>
+        <w:tabs>
+          <w:tab w:val="clear" w:pos="709"/>
+          <w:tab w:val="left" w:pos="556" w:leader="none"/>
+        </w:tabs>
+        <w:rPr>
+          <w:b w:val="false"/>
+          <w:bCs w:val="false"/>
+        </w:rPr>
+      </w:pPr>
+      <w:r>
+        <w:rPr>
+          <w:rFonts w:ascii="Andale Mono" w:hAnsi="Andale Mono"/>
+          <w:b w:val="false"/>
+          <w:bCs w:val="false"/>
+          <w:i w:val="false"/>
+          <w:iCs w:val="false"/>
+          <w:sz w:val="12"/>
+          <w:szCs w:val="12"/>
+        </w:rPr>
+        <w:t xml:space="preserve">          </w:t>
+      </w:r>
+      <w:r>
+        <w:rPr>
+          <w:rFonts w:ascii="Georgia" w:hAnsi="Georgia"/>
+          <w:b/>
+          <w:bCs/>
+          <w:i/>
+          <w:iCs/>
+          <w:sz w:val="16"/>
+          <w:szCs w:val="16"/>
+        </w:rPr>
+        <w:t xml:space="preserve">env </w:t>
+      </w:r>
+      <w:r>
+        <w:rPr>
+          <w:rFonts w:ascii="Andale Mono" w:hAnsi="Andale Mono"/>
+          <w:b w:val="false"/>
+          <w:bCs w:val="false"/>
+          <w:i w:val="false"/>
+          <w:iCs w:val="false"/>
+          <w:sz w:val="14"/>
+          <w:szCs w:val="14"/>
+        </w:rPr>
+        <w:t xml:space="preserve">&amp;Config </w:t>
+      </w:r>
+      <w:r>
+        <w:rPr>
+          <w:rFonts w:ascii="Georgia" w:hAnsi="Georgia"/>
+          <w:b w:val="false"/>
+          <w:bCs w:val="false"/>
+          <w:i w:val="false"/>
+          <w:iCs w:val="false"/>
+          <w:sz w:val="14"/>
+          <w:szCs w:val="14"/>
+        </w:rPr>
+        <w:t>→</w:t>
+      </w:r>
+      <w:r>
+        <w:rPr>
+          <w:rFonts w:ascii="Andale Mono" w:hAnsi="Andale Mono"/>
+          <w:b w:val="false"/>
+          <w:bCs w:val="false"/>
+          <w:i w:val="false"/>
+          <w:iCs w:val="false"/>
+          <w:sz w:val="14"/>
+          <w:szCs w:val="14"/>
+        </w:rPr>
+        <w:t xml:space="preserve"> Env</w:t>
+      </w:r>
+    </w:p>
+    <w:p>
+      <w:pPr>
+        <w:pStyle w:val="Normal"/>
+        <w:ind w:hanging="0" w:start="709"/>
+        <w:rPr>
+          <w:rFonts w:ascii="Georgia" w:hAnsi="Georgia"/>
+          <w:sz w:val="14"/>
+          <w:szCs w:val="14"/>
+        </w:rPr>
+      </w:pPr>
+      <w:r>
+        <w:rPr>
+          <w:rFonts w:ascii="Georgia" w:hAnsi="Georgia"/>
+          <w:b/>
+          <w:bCs/>
+          <w:i/>
+          <w:iCs/>
+          <w:sz w:val="14"/>
+          <w:szCs w:val="14"/>
+        </w:rPr>
+        <w:t>eq T T’</w:t>
+      </w:r>
+      <w:r>
+        <w:rPr>
+          <w:rFonts w:ascii="Georgia" w:hAnsi="Georgia"/>
+          <w:b/>
+          <w:bCs/>
+          <w:i w:val="false"/>
+          <w:iCs w:val="false"/>
+          <w:sz w:val="14"/>
+          <w:szCs w:val="14"/>
+        </w:rPr>
+        <w:t xml:space="preserve"> </w:t>
+      </w:r>
+      <w:r>
+        <w:rPr>
+          <w:rFonts w:ascii="Georgia" w:hAnsi="Georgia"/>
+          <w:b w:val="false"/>
+          <w:bCs w:val="false"/>
+          <w:i w:val="false"/>
+          <w:iCs w:val="false"/>
+          <w:sz w:val="14"/>
+          <w:szCs w:val="14"/>
+        </w:rPr>
+        <w:t xml:space="preserve">→ </w:t>
+      </w:r>
+      <w:r>
+        <w:rPr>
+          <w:rFonts w:ascii="Andale Mono" w:hAnsi="Andale Mono"/>
+          <w:b w:val="false"/>
+          <w:bCs w:val="false"/>
+          <w:i w:val="false"/>
+          <w:iCs w:val="false"/>
+          <w:sz w:val="14"/>
+          <w:szCs w:val="14"/>
+        </w:rPr>
+        <w:t>bool</w:t>
+      </w:r>
+    </w:p>
+    <w:p>
+      <w:pPr>
+        <w:pStyle w:val="Normal"/>
+        <w:ind w:hanging="0" w:start="709"/>
+        <w:rPr>
+          <w:rFonts w:ascii="Georgia" w:hAnsi="Georgia"/>
+          <w:sz w:val="14"/>
+          <w:szCs w:val="14"/>
+        </w:rPr>
+      </w:pPr>
+      <w:r>
+        <w:rPr>
+          <w:rFonts w:ascii="Georgia" w:hAnsi="Georgia"/>
+          <w:b/>
+          <w:bCs/>
+          <w:i/>
+          <w:iCs/>
+          <w:sz w:val="14"/>
+          <w:szCs w:val="14"/>
+        </w:rPr>
+        <w:t>err_out</w:t>
+      </w:r>
+      <w:r>
+        <w:rPr>
+          <w:rFonts w:ascii="Georgia" w:hAnsi="Georgia"/>
+          <w:b w:val="false"/>
+          <w:bCs w:val="false"/>
+          <w:i w:val="false"/>
+          <w:iCs w:val="false"/>
+          <w:sz w:val="14"/>
+          <w:szCs w:val="14"/>
+        </w:rPr>
+        <w:t xml:space="preserve"> → </w:t>
+      </w:r>
+      <w:r>
+        <w:rPr>
+          <w:rFonts w:ascii="Andale Mono" w:hAnsi="Andale Mono"/>
+          <w:b w:val="false"/>
+          <w:bCs w:val="false"/>
+          <w:i w:val="false"/>
+          <w:iCs w:val="false"/>
+          <w:sz w:val="14"/>
+          <w:szCs w:val="14"/>
+        </w:rPr>
+        <w:t>Tag</w:t>
+      </w:r>
+      <w:r>
+        <w:rPr>
+          <w:rFonts w:ascii="Georgia" w:hAnsi="Georgia"/>
+          <w:b w:val="false"/>
+          <w:bCs w:val="false"/>
+          <w:i w:val="false"/>
+          <w:iCs w:val="false"/>
+          <w:sz w:val="14"/>
+          <w:szCs w:val="14"/>
+        </w:rPr>
+        <w:t xml:space="preserve">  </w:t>
+      </w:r>
+    </w:p>
+    <w:p>
+      <w:pPr>
+        <w:pStyle w:val="Normal"/>
+        <w:ind w:hanging="0" w:start="709"/>
+        <w:rPr>
+          <w:rFonts w:ascii="Georgia" w:hAnsi="Georgia"/>
+          <w:sz w:val="14"/>
+          <w:szCs w:val="14"/>
+        </w:rPr>
+      </w:pPr>
+      <w:r>
+        <w:rPr>
+          <w:rFonts w:ascii="Georgia" w:hAnsi="Georgia"/>
+          <w:b/>
+          <w:bCs/>
+          <w:i/>
+          <w:iCs/>
+          <w:sz w:val="14"/>
+          <w:szCs w:val="14"/>
+        </w:rPr>
+        <w:t xml:space="preserve">eval_str </w:t>
       </w:r>
       <w:r>
         <w:rPr>
@@ -18530,55 +18854,118 @@
       </w:r>
       <w:r>
         <w:rPr>
-          <w:rFonts w:ascii="Andale Mono" w:hAnsi="Andale Mono"/>
-          <w:b/>
-          <w:bCs/>
-          <w:sz w:val="14"/>
-          <w:szCs w:val="14"/>
-        </w:rPr>
-        <w:t xml:space="preserve"> </w:t>
-      </w:r>
-      <w:r>
-        <w:rPr>
-          <w:rFonts w:ascii="Georgia" w:hAnsi="Georgia"/>
-          <w:b/>
-          <w:bCs/>
-          <w:i/>
-          <w:iCs/>
-          <w:sz w:val="14"/>
-          <w:szCs w:val="14"/>
-        </w:rPr>
-        <w:t>function</w:t>
-      </w:r>
-      <w:r>
-        <w:rPr>
-          <w:rFonts w:ascii="Georgia" w:hAnsi="Georgia"/>
-          <w:b/>
-          <w:bCs/>
-          <w:sz w:val="14"/>
-          <w:szCs w:val="14"/>
-        </w:rPr>
-        <w:t xml:space="preserve"> </w:t>
-      </w:r>
-      <w:r>
-        <w:rPr>
-          <w:rFonts w:ascii="Georgia" w:hAnsi="Georgia"/>
-          <w:b/>
-          <w:bCs/>
-          <w:i/>
-          <w:iCs/>
-          <w:sz w:val="14"/>
-          <w:szCs w:val="14"/>
-        </w:rPr>
-        <w:t>list</w:t>
-      </w:r>
-      <w:r>
-        <w:rPr>
-          <w:rFonts w:ascii="Georgia" w:hAnsi="Georgia"/>
-          <w:b w:val="false"/>
-          <w:bCs w:val="false"/>
-          <w:i/>
-          <w:iCs/>
+          <w:rFonts w:ascii="Georgia" w:hAnsi="Georgia"/>
+          <w:b w:val="false"/>
+          <w:bCs w:val="false"/>
+          <w:i w:val="false"/>
+          <w:iCs w:val="false"/>
+          <w:sz w:val="14"/>
+          <w:szCs w:val="14"/>
+        </w:rPr>
+        <w:t xml:space="preserve"> </w:t>
+      </w:r>
+      <w:r>
+        <w:rPr>
+          <w:rFonts w:ascii="Andale Mono" w:hAnsi="Andale Mono"/>
+          <w:b w:val="false"/>
+          <w:bCs w:val="false"/>
+          <w:i w:val="false"/>
+          <w:iCs w:val="false"/>
+          <w:sz w:val="14"/>
+          <w:szCs w:val="14"/>
+        </w:rPr>
+        <w:t>&amp;str</w:t>
+      </w:r>
+      <w:r>
+        <w:rPr>
+          <w:rFonts w:ascii="Georgia" w:hAnsi="Georgia"/>
+          <w:b w:val="false"/>
+          <w:bCs w:val="false"/>
+          <w:i w:val="false"/>
+          <w:iCs w:val="false"/>
+          <w:sz w:val="14"/>
+          <w:szCs w:val="14"/>
+        </w:rPr>
+        <w:t xml:space="preserve"> → </w:t>
+      </w:r>
+      <w:r>
+        <w:rPr>
+          <w:rFonts w:ascii="Andale Mono" w:hAnsi="Andale Mono"/>
+          <w:b w:val="false"/>
+          <w:bCs w:val="false"/>
+          <w:i w:val="false"/>
+          <w:iCs w:val="false"/>
+          <w:sz w:val="14"/>
+          <w:szCs w:val="14"/>
+        </w:rPr>
+        <w:t>Result&lt;Tag&gt;</w:t>
+      </w:r>
+    </w:p>
+    <w:p>
+      <w:pPr>
+        <w:pStyle w:val="Normal"/>
+        <w:ind w:hanging="0" w:start="709"/>
+        <w:rPr>
+          <w:rFonts w:ascii="Georgia" w:hAnsi="Georgia"/>
+          <w:sz w:val="14"/>
+          <w:szCs w:val="14"/>
+        </w:rPr>
+      </w:pPr>
+      <w:r>
+        <w:rPr>
+          <w:rFonts w:ascii="Georgia" w:hAnsi="Georgia"/>
+          <w:b/>
+          <w:bCs/>
+          <w:i/>
+          <w:iCs/>
+          <w:sz w:val="14"/>
+          <w:szCs w:val="14"/>
+        </w:rPr>
+        <w:t xml:space="preserve">eval </w:t>
+      </w:r>
+      <w:r>
+        <w:rPr>
+          <w:rFonts w:ascii="Andale Mono" w:hAnsi="Andale Mono"/>
+          <w:b w:val="false"/>
+          <w:bCs w:val="false"/>
+          <w:i w:val="false"/>
+          <w:iCs w:val="false"/>
+          <w:sz w:val="14"/>
+          <w:szCs w:val="14"/>
+        </w:rPr>
+        <w:t>&amp;Env</w:t>
+      </w:r>
+      <w:r>
+        <w:rPr>
+          <w:rFonts w:ascii="Georgia" w:hAnsi="Georgia"/>
+          <w:b w:val="false"/>
+          <w:bCs w:val="false"/>
+          <w:i w:val="false"/>
+          <w:iCs w:val="false"/>
+          <w:sz w:val="14"/>
+          <w:szCs w:val="14"/>
+        </w:rPr>
+        <w:t xml:space="preserve"> </w:t>
+      </w:r>
+      <w:r>
+        <w:rPr>
+          <w:rFonts w:ascii="Georgia" w:hAnsi="Georgia"/>
+          <w:b/>
+          <w:bCs/>
+          <w:i/>
+          <w:iCs/>
+          <w:sz w:val="14"/>
+          <w:szCs w:val="14"/>
+        </w:rPr>
+        <w:t>T</w:t>
+      </w:r>
+      <w:r>
+        <w:rPr>
+          <w:rFonts w:ascii="Georgia" w:hAnsi="Georgia"/>
+          <w:b w:val="false"/>
+          <w:bCs w:val="false"/>
+          <w:i w:val="false"/>
+          <w:iCs w:val="false"/>
           <w:sz w:val="14"/>
           <w:szCs w:val="14"/>
         </w:rPr>
@@ -18599,18 +18986,22 @@
       <w:r>
         <w:rPr>
           <w:rFonts w:ascii="Georgia" w:hAnsi="Georgia"/>
-          <w:b/>
-          <w:bCs/>
-          <w:sz w:val="14"/>
-          <w:szCs w:val="14"/>
-        </w:rPr>
-        <w:t xml:space="preserve"> </w:t>
-      </w:r>
-      <w:r>
-        <w:rPr>
-          <w:rFonts w:ascii="Andale Mono" w:hAnsi="Andale Mono"/>
-          <w:b w:val="false"/>
-          <w:bCs w:val="false"/>
+          <w:b w:val="false"/>
+          <w:bCs w:val="false"/>
+          <w:i w:val="false"/>
+          <w:iCs w:val="false"/>
+          <w:sz w:val="14"/>
+          <w:szCs w:val="14"/>
+        </w:rPr>
+        <w:t xml:space="preserve"> </w:t>
+      </w:r>
+      <w:r>
+        <w:rPr>
+          <w:rFonts w:ascii="Andale Mono" w:hAnsi="Andale Mono"/>
+          <w:b w:val="false"/>
+          <w:bCs w:val="false"/>
+          <w:i w:val="false"/>
+          <w:iCs w:val="false"/>
           <w:sz w:val="14"/>
           <w:szCs w:val="14"/>
         </w:rPr>
@@ -18623,39 +19014,29 @@
         <w:ind w:hanging="0" w:start="709"/>
         <w:rPr>
           <w:rFonts w:ascii="Georgia" w:hAnsi="Georgia"/>
-          <w:b/>
-          <w:bCs/>
-          <w:sz w:val="12"/>
-          <w:szCs w:val="12"/>
-        </w:rPr>
-      </w:pPr>
-      <w:r>
-        <w:rPr>
-          <w:rFonts w:ascii="Georgia" w:hAnsi="Georgia"/>
-          <w:b/>
-          <w:bCs/>
-          <w:i/>
-          <w:iCs/>
-          <w:sz w:val="14"/>
-          <w:szCs w:val="14"/>
-        </w:rPr>
-        <w:t>compile</w:t>
-      </w:r>
-      <w:r>
-        <w:rPr>
-          <w:rFonts w:ascii="Georgia" w:hAnsi="Georgia"/>
-          <w:b/>
-          <w:bCs/>
-          <w:sz w:val="14"/>
-          <w:szCs w:val="14"/>
-        </w:rPr>
-        <w:t xml:space="preserve"> </w:t>
-      </w:r>
-      <w:r>
-        <w:rPr>
-          <w:rFonts w:ascii="Andale Mono" w:hAnsi="Andale Mono"/>
-          <w:b w:val="false"/>
-          <w:bCs w:val="false"/>
+          <w:sz w:val="14"/>
+          <w:szCs w:val="14"/>
+        </w:rPr>
+      </w:pPr>
+      <w:r>
+        <w:rPr>
+          <w:rFonts w:ascii="Georgia" w:hAnsi="Georgia"/>
+          <w:b/>
+          <w:bCs/>
+          <w:i/>
+          <w:iCs/>
+          <w:sz w:val="14"/>
+          <w:szCs w:val="14"/>
+        </w:rPr>
+        <w:t xml:space="preserve">exception_string </w:t>
+      </w:r>
+      <w:r>
+        <w:rPr>
+          <w:rFonts w:ascii="Andale Mono" w:hAnsi="Andale Mono"/>
+          <w:b w:val="false"/>
+          <w:bCs w:val="false"/>
+          <w:i w:val="false"/>
+          <w:iCs w:val="false"/>
           <w:sz w:val="14"/>
           <w:szCs w:val="14"/>
         </w:rPr>
@@ -18664,12 +19045,469 @@
       <w:r>
         <w:rPr>
           <w:rFonts w:ascii="Georgia" w:hAnsi="Georgia"/>
-          <w:b/>
-          <w:bCs/>
-          <w:sz w:val="14"/>
-          <w:szCs w:val="14"/>
-        </w:rPr>
-        <w:t xml:space="preserve"> </w:t>
+          <w:b w:val="false"/>
+          <w:bCs w:val="false"/>
+          <w:i w:val="false"/>
+          <w:iCs w:val="false"/>
+          <w:sz w:val="14"/>
+          <w:szCs w:val="14"/>
+        </w:rPr>
+        <w:t xml:space="preserve"> </w:t>
+      </w:r>
+      <w:r>
+        <w:rPr>
+          <w:rFonts w:ascii="Andale Mono" w:hAnsi="Andale Mono"/>
+          <w:b w:val="false"/>
+          <w:bCs w:val="false"/>
+          <w:i w:val="false"/>
+          <w:iCs w:val="false"/>
+          <w:sz w:val="14"/>
+          <w:szCs w:val="14"/>
+        </w:rPr>
+        <w:t>Exception</w:t>
+      </w:r>
+      <w:r>
+        <w:rPr>
+          <w:rFonts w:ascii="Georgia" w:hAnsi="Georgia"/>
+          <w:b w:val="false"/>
+          <w:bCs w:val="false"/>
+          <w:i w:val="false"/>
+          <w:iCs w:val="false"/>
+          <w:sz w:val="14"/>
+          <w:szCs w:val="14"/>
+        </w:rPr>
+        <w:t xml:space="preserve"> </w:t>
+      </w:r>
+      <w:r>
+        <w:rPr>
+          <w:rFonts w:ascii="Georgia" w:hAnsi="Georgia"/>
+          <w:b/>
+          <w:bCs/>
+          <w:i w:val="false"/>
+          <w:iCs w:val="false"/>
+          <w:sz w:val="14"/>
+          <w:szCs w:val="14"/>
+        </w:rPr>
+        <w:t>→</w:t>
+      </w:r>
+      <w:r>
+        <w:rPr>
+          <w:rFonts w:ascii="Georgia" w:hAnsi="Georgia"/>
+          <w:b w:val="false"/>
+          <w:bCs w:val="false"/>
+          <w:i w:val="false"/>
+          <w:iCs w:val="false"/>
+          <w:sz w:val="14"/>
+          <w:szCs w:val="14"/>
+        </w:rPr>
+        <w:t xml:space="preserve"> </w:t>
+      </w:r>
+      <w:r>
+        <w:rPr>
+          <w:rFonts w:ascii="Andale Mono" w:hAnsi="Andale Mono"/>
+          <w:b w:val="false"/>
+          <w:bCs w:val="false"/>
+          <w:i w:val="false"/>
+          <w:iCs w:val="false"/>
+          <w:sz w:val="14"/>
+          <w:szCs w:val="14"/>
+        </w:rPr>
+        <w:t>String</w:t>
+      </w:r>
+    </w:p>
+    <w:p>
+      <w:pPr>
+        <w:pStyle w:val="Normal"/>
+        <w:ind w:hanging="0" w:start="709"/>
+        <w:rPr>
+          <w:rFonts w:ascii="Georgia" w:hAnsi="Georgia"/>
+          <w:sz w:val="14"/>
+          <w:szCs w:val="14"/>
+        </w:rPr>
+      </w:pPr>
+      <w:r>
+        <w:rPr>
+          <w:rFonts w:ascii="Georgia" w:hAnsi="Georgia"/>
+          <w:b/>
+          <w:bCs/>
+          <w:i/>
+          <w:iCs/>
+          <w:sz w:val="14"/>
+          <w:szCs w:val="14"/>
+        </w:rPr>
+        <w:t>load</w:t>
+      </w:r>
+      <w:r>
+        <w:rPr>
+          <w:rFonts w:ascii="Andale Mono" w:hAnsi="Andale Mono"/>
+          <w:b/>
+          <w:bCs/>
+          <w:i/>
+          <w:iCs/>
+          <w:sz w:val="14"/>
+          <w:szCs w:val="14"/>
+        </w:rPr>
+        <w:t xml:space="preserve"> </w:t>
+      </w:r>
+      <w:r>
+        <w:rPr>
+          <w:rFonts w:ascii="Andale Mono" w:hAnsi="Andale Mono"/>
+          <w:b w:val="false"/>
+          <w:bCs w:val="false"/>
+          <w:i w:val="false"/>
+          <w:iCs w:val="false"/>
+          <w:sz w:val="14"/>
+          <w:szCs w:val="14"/>
+        </w:rPr>
+        <w:t>&amp;Env &amp;str</w:t>
+      </w:r>
+      <w:r>
+        <w:rPr>
+          <w:rFonts w:ascii="Georgia" w:hAnsi="Georgia"/>
+          <w:b w:val="false"/>
+          <w:bCs w:val="false"/>
+          <w:i w:val="false"/>
+          <w:iCs w:val="false"/>
+          <w:sz w:val="14"/>
+          <w:szCs w:val="14"/>
+        </w:rPr>
+        <w:t xml:space="preserve"> </w:t>
+      </w:r>
+      <w:r>
+        <w:rPr>
+          <w:rFonts w:ascii="Georgia" w:hAnsi="Georgia"/>
+          <w:b/>
+          <w:bCs/>
+          <w:i w:val="false"/>
+          <w:iCs w:val="false"/>
+          <w:sz w:val="14"/>
+          <w:szCs w:val="14"/>
+        </w:rPr>
+        <w:t>→</w:t>
+      </w:r>
+      <w:r>
+        <w:rPr>
+          <w:rFonts w:ascii="Georgia" w:hAnsi="Georgia"/>
+          <w:b w:val="false"/>
+          <w:bCs w:val="false"/>
+          <w:i w:val="false"/>
+          <w:iCs w:val="false"/>
+          <w:sz w:val="14"/>
+          <w:szCs w:val="14"/>
+        </w:rPr>
+        <w:t xml:space="preserve"> </w:t>
+      </w:r>
+      <w:r>
+        <w:rPr>
+          <w:rFonts w:ascii="Andale Mono" w:hAnsi="Andale Mono"/>
+          <w:b w:val="false"/>
+          <w:bCs w:val="false"/>
+          <w:i w:val="false"/>
+          <w:iCs w:val="false"/>
+          <w:sz w:val="14"/>
+          <w:szCs w:val="14"/>
+        </w:rPr>
+        <w:t>Result&lt;bool&gt;</w:t>
+      </w:r>
+    </w:p>
+    <w:p>
+      <w:pPr>
+        <w:pStyle w:val="Normal"/>
+        <w:ind w:hanging="0" w:start="709"/>
+        <w:rPr>
+          <w:rFonts w:ascii="Georgia" w:hAnsi="Georgia"/>
+          <w:sz w:val="14"/>
+          <w:szCs w:val="14"/>
+        </w:rPr>
+      </w:pPr>
+      <w:r>
+        <w:rPr>
+          <w:rFonts w:ascii="Georgia" w:hAnsi="Georgia"/>
+          <w:b/>
+          <w:bCs/>
+          <w:i/>
+          <w:iCs/>
+          <w:sz w:val="14"/>
+          <w:szCs w:val="14"/>
+        </w:rPr>
+        <w:t xml:space="preserve">env </w:t>
+      </w:r>
+      <w:r>
+        <w:rPr>
+          <w:rFonts w:ascii="Andale Mono" w:hAnsi="Andale Mono"/>
+          <w:b w:val="false"/>
+          <w:bCs w:val="false"/>
+          <w:i w:val="false"/>
+          <w:iCs w:val="false"/>
+          <w:sz w:val="14"/>
+          <w:szCs w:val="14"/>
+        </w:rPr>
+        <w:t>&amp;Config</w:t>
+      </w:r>
+      <w:r>
+        <w:rPr>
+          <w:rFonts w:ascii="Georgia" w:hAnsi="Georgia"/>
+          <w:b w:val="false"/>
+          <w:bCs w:val="false"/>
+          <w:i w:val="false"/>
+          <w:iCs w:val="false"/>
+          <w:sz w:val="14"/>
+          <w:szCs w:val="14"/>
+        </w:rPr>
+        <w:t xml:space="preserve"> </w:t>
+      </w:r>
+      <w:r>
+        <w:rPr>
+          <w:rFonts w:ascii="Georgia" w:hAnsi="Georgia"/>
+          <w:b/>
+          <w:bCs/>
+          <w:i w:val="false"/>
+          <w:iCs w:val="false"/>
+          <w:sz w:val="14"/>
+          <w:szCs w:val="14"/>
+        </w:rPr>
+        <w:t>→</w:t>
+      </w:r>
+      <w:r>
+        <w:rPr>
+          <w:rFonts w:ascii="Georgia" w:hAnsi="Georgia"/>
+          <w:b w:val="false"/>
+          <w:bCs w:val="false"/>
+          <w:i w:val="false"/>
+          <w:iCs w:val="false"/>
+          <w:sz w:val="14"/>
+          <w:szCs w:val="14"/>
+        </w:rPr>
+        <w:t xml:space="preserve"> </w:t>
+      </w:r>
+      <w:r>
+        <w:rPr>
+          <w:rFonts w:ascii="Andale Mono" w:hAnsi="Andale Mono"/>
+          <w:b w:val="false"/>
+          <w:bCs w:val="false"/>
+          <w:i w:val="false"/>
+          <w:iCs w:val="false"/>
+          <w:sz w:val="14"/>
+          <w:szCs w:val="14"/>
+        </w:rPr>
+        <w:t>Env</w:t>
+      </w:r>
+    </w:p>
+    <w:p>
+      <w:pPr>
+        <w:pStyle w:val="Normal"/>
+        <w:ind w:hanging="0" w:start="709"/>
+        <w:rPr>
+          <w:rFonts w:ascii="Georgia" w:hAnsi="Georgia"/>
+          <w:sz w:val="14"/>
+          <w:szCs w:val="14"/>
+        </w:rPr>
+      </w:pPr>
+      <w:r>
+        <w:rPr>
+          <w:rFonts w:ascii="Georgia" w:hAnsi="Georgia"/>
+          <w:b/>
+          <w:bCs/>
+          <w:i/>
+          <w:iCs/>
+          <w:sz w:val="14"/>
+          <w:szCs w:val="14"/>
+        </w:rPr>
+        <w:t>nil</w:t>
+      </w:r>
+      <w:r>
+        <w:rPr>
+          <w:rFonts w:ascii="Andale Mono" w:hAnsi="Andale Mono"/>
+          <w:sz w:val="14"/>
+          <w:szCs w:val="14"/>
+        </w:rPr>
+        <w:t xml:space="preserve"> </w:t>
+      </w:r>
+      <w:r>
+        <w:rPr>
+          <w:rFonts w:ascii="Georgia" w:hAnsi="Georgia"/>
+          <w:b w:val="false"/>
+          <w:bCs w:val="false"/>
+          <w:i w:val="false"/>
+          <w:iCs w:val="false"/>
+          <w:sz w:val="14"/>
+          <w:szCs w:val="14"/>
+        </w:rPr>
+        <w:t xml:space="preserve">→ </w:t>
+      </w:r>
+      <w:r>
+        <w:rPr>
+          <w:rFonts w:ascii="Andale Mono" w:hAnsi="Andale Mono"/>
+          <w:sz w:val="14"/>
+          <w:szCs w:val="14"/>
+        </w:rPr>
+        <w:t>Tag</w:t>
+      </w:r>
+    </w:p>
+    <w:p>
+      <w:pPr>
+        <w:pStyle w:val="Normal"/>
+        <w:ind w:hanging="0" w:start="709"/>
+        <w:rPr>
+          <w:rFonts w:ascii="Georgia" w:hAnsi="Georgia"/>
+          <w:sz w:val="14"/>
+          <w:szCs w:val="14"/>
+        </w:rPr>
+      </w:pPr>
+      <w:r>
+        <w:rPr>
+          <w:rFonts w:ascii="Georgia" w:hAnsi="Georgia"/>
+          <w:b/>
+          <w:bCs/>
+          <w:i/>
+          <w:iCs/>
+          <w:sz w:val="14"/>
+          <w:szCs w:val="14"/>
+        </w:rPr>
+        <w:t xml:space="preserve">read_str  </w:t>
+      </w:r>
+      <w:r>
+        <w:rPr>
+          <w:rFonts w:ascii="Andale Mono" w:hAnsi="Andale Mono"/>
+          <w:b w:val="false"/>
+          <w:bCs w:val="false"/>
+          <w:i w:val="false"/>
+          <w:iCs w:val="false"/>
+          <w:sz w:val="14"/>
+          <w:szCs w:val="14"/>
+        </w:rPr>
+        <w:t xml:space="preserve">&amp;Env &amp;str </w:t>
+      </w:r>
+      <w:r>
+        <w:rPr>
+          <w:rFonts w:ascii="Georgia" w:hAnsi="Georgia"/>
+          <w:b/>
+          <w:bCs/>
+          <w:i w:val="false"/>
+          <w:iCs w:val="false"/>
+          <w:sz w:val="14"/>
+          <w:szCs w:val="14"/>
+        </w:rPr>
+        <w:t>→</w:t>
+      </w:r>
+      <w:r>
+        <w:rPr>
+          <w:rFonts w:ascii="Georgia" w:hAnsi="Georgia"/>
+          <w:b w:val="false"/>
+          <w:bCs w:val="false"/>
+          <w:i w:val="false"/>
+          <w:iCs w:val="false"/>
+          <w:sz w:val="14"/>
+          <w:szCs w:val="14"/>
+        </w:rPr>
+        <w:t xml:space="preserve"> </w:t>
+      </w:r>
+      <w:r>
+        <w:rPr>
+          <w:rFonts w:ascii="Andale Mono" w:hAnsi="Andale Mono"/>
+          <w:b w:val="false"/>
+          <w:bCs w:val="false"/>
+          <w:i w:val="false"/>
+          <w:iCs w:val="false"/>
+          <w:sz w:val="14"/>
+          <w:szCs w:val="14"/>
+        </w:rPr>
+        <w:t>Result&lt;Tag&gt;</w:t>
+      </w:r>
+    </w:p>
+    <w:p>
+      <w:pPr>
+        <w:pStyle w:val="Normal"/>
+        <w:ind w:hanging="0" w:start="709"/>
+        <w:rPr>
+          <w:rFonts w:ascii="Georgia" w:hAnsi="Georgia"/>
+          <w:sz w:val="14"/>
+          <w:szCs w:val="14"/>
+        </w:rPr>
+      </w:pPr>
+      <w:r>
+        <w:rPr>
+          <w:rFonts w:ascii="Georgia" w:hAnsi="Georgia"/>
+          <w:b/>
+          <w:bCs/>
+          <w:i/>
+          <w:iCs/>
+          <w:sz w:val="14"/>
+          <w:szCs w:val="14"/>
+        </w:rPr>
+        <w:t>read</w:t>
+      </w:r>
+      <w:r>
+        <w:rPr>
+          <w:rFonts w:ascii="Andale Mono" w:hAnsi="Andale Mono"/>
+          <w:b/>
+          <w:bCs/>
+          <w:i/>
+          <w:iCs/>
+          <w:sz w:val="14"/>
+          <w:szCs w:val="14"/>
+        </w:rPr>
+        <w:t xml:space="preserve"> </w:t>
+      </w:r>
+      <w:r>
+        <w:rPr>
+          <w:rFonts w:ascii="Andale Mono" w:hAnsi="Andale Mono"/>
+          <w:b w:val="false"/>
+          <w:bCs w:val="false"/>
+          <w:i w:val="false"/>
+          <w:iCs w:val="false"/>
+          <w:sz w:val="14"/>
+          <w:szCs w:val="14"/>
+        </w:rPr>
+        <w:t>&amp;Env</w:t>
+      </w:r>
+      <w:r>
+        <w:rPr>
+          <w:rFonts w:ascii="Georgia" w:hAnsi="Georgia"/>
+          <w:b w:val="false"/>
+          <w:bCs w:val="false"/>
+          <w:i w:val="false"/>
+          <w:iCs w:val="false"/>
+          <w:sz w:val="14"/>
+          <w:szCs w:val="14"/>
+        </w:rPr>
+        <w:t xml:space="preserve"> </w:t>
+      </w:r>
+      <w:r>
+        <w:rPr>
+          <w:rFonts w:ascii="Georgia" w:hAnsi="Georgia"/>
+          <w:b/>
+          <w:bCs/>
+          <w:i/>
+          <w:iCs/>
+          <w:sz w:val="14"/>
+          <w:szCs w:val="14"/>
+        </w:rPr>
+        <w:t>stream</w:t>
+      </w:r>
+      <w:r>
+        <w:rPr>
+          <w:rFonts w:ascii="Georgia" w:hAnsi="Georgia"/>
+          <w:b w:val="false"/>
+          <w:bCs w:val="false"/>
+          <w:i w:val="false"/>
+          <w:iCs w:val="false"/>
+          <w:sz w:val="14"/>
+          <w:szCs w:val="14"/>
+        </w:rPr>
+        <w:t xml:space="preserve"> </w:t>
+      </w:r>
+      <w:r>
+        <w:rPr>
+          <w:rFonts w:ascii="Andale Mono" w:hAnsi="Andale Mono"/>
+          <w:b w:val="false"/>
+          <w:bCs w:val="false"/>
+          <w:i w:val="false"/>
+          <w:iCs w:val="false"/>
+          <w:sz w:val="14"/>
+          <w:szCs w:val="14"/>
+        </w:rPr>
+        <w:t xml:space="preserve">bool </w:t>
       </w:r>
       <w:r>
         <w:rPr>
@@ -18685,21 +19523,21 @@
       </w:r>
       <w:r>
         <w:rPr>
-          <w:rFonts w:ascii="Georgia" w:hAnsi="Georgia"/>
-          <w:b w:val="false"/>
-          <w:bCs w:val="false"/>
-          <w:i/>
-          <w:iCs/>
-          <w:sz w:val="14"/>
-          <w:szCs w:val="14"/>
-        </w:rPr>
-        <w:t xml:space="preserve"> </w:t>
-      </w:r>
-      <w:r>
-        <w:rPr>
-          <w:rFonts w:ascii="Georgia" w:hAnsi="Georgia"/>
-          <w:b w:val="false"/>
-          <w:bCs w:val="false"/>
+          <w:rFonts w:ascii="Andale Mono" w:hAnsi="Andale Mono"/>
+          <w:b w:val="false"/>
+          <w:bCs w:val="false"/>
+          <w:i w:val="false"/>
+          <w:iCs w:val="false"/>
+          <w:sz w:val="14"/>
+          <w:szCs w:val="14"/>
+        </w:rPr>
+        <w:t xml:space="preserve"> </w:t>
+      </w:r>
+      <w:r>
+        <w:rPr>
+          <w:rFonts w:ascii="Georgia" w:hAnsi="Georgia"/>
+          <w:b/>
+          <w:bCs/>
           <w:i w:val="false"/>
           <w:iCs w:val="false"/>
           <w:sz w:val="14"/>
@@ -18710,18 +19548,22 @@
       <w:r>
         <w:rPr>
           <w:rFonts w:ascii="Georgia" w:hAnsi="Georgia"/>
-          <w:b/>
-          <w:bCs/>
-          <w:sz w:val="14"/>
-          <w:szCs w:val="14"/>
-        </w:rPr>
-        <w:t xml:space="preserve"> </w:t>
-      </w:r>
-      <w:r>
-        <w:rPr>
-          <w:rFonts w:ascii="Andale Mono" w:hAnsi="Andale Mono"/>
-          <w:b w:val="false"/>
-          <w:bCs w:val="false"/>
+          <w:b w:val="false"/>
+          <w:bCs w:val="false"/>
+          <w:i w:val="false"/>
+          <w:iCs w:val="false"/>
+          <w:sz w:val="14"/>
+          <w:szCs w:val="14"/>
+        </w:rPr>
+        <w:t xml:space="preserve"> </w:t>
+      </w:r>
+      <w:r>
+        <w:rPr>
+          <w:rFonts w:ascii="Andale Mono" w:hAnsi="Andale Mono"/>
+          <w:b w:val="false"/>
+          <w:bCs w:val="false"/>
+          <w:i w:val="false"/>
+          <w:iCs w:val="false"/>
           <w:sz w:val="14"/>
           <w:szCs w:val="14"/>
         </w:rPr>
@@ -18740,39 +19582,98 @@
       </w:pPr>
       <w:r>
         <w:rPr>
-          <w:rFonts w:ascii="Georgia" w:hAnsi="Georgia"/>
-          <w:b/>
-          <w:bCs/>
-          <w:i/>
-          <w:iCs/>
-          <w:sz w:val="14"/>
-          <w:szCs w:val="14"/>
-        </w:rPr>
-        <w:t>config</w:t>
-      </w:r>
-      <w:r>
-        <w:rPr>
-          <w:rFonts w:ascii="Andale Mono" w:hAnsi="Andale Mono"/>
-          <w:b/>
-          <w:bCs/>
-          <w:i/>
-          <w:iCs/>
-          <w:sz w:val="14"/>
-          <w:szCs w:val="14"/>
-        </w:rPr>
-        <w:t xml:space="preserve"> </w:t>
-      </w:r>
-      <w:r>
-        <w:rPr>
-          <w:rFonts w:ascii="Andale Mono" w:hAnsi="Andale Mono"/>
-          <w:b w:val="false"/>
-          <w:bCs w:val="false"/>
-          <w:i w:val="false"/>
-          <w:iCs w:val="false"/>
-          <w:sz w:val="14"/>
-          <w:szCs w:val="14"/>
-        </w:rPr>
-        <w:t>Option&lt;String&gt;</w:t>
+          <w:rFonts w:ascii="Andale Mono" w:hAnsi="Andale Mono"/>
+          <w:b w:val="false"/>
+          <w:bCs w:val="false"/>
+          <w:i w:val="false"/>
+          <w:iCs w:val="false"/>
+          <w:sz w:val="14"/>
+          <w:szCs w:val="14"/>
+        </w:rPr>
+        <w:t xml:space="preserve">// </w:t>
+      </w:r>
+      <w:r>
+        <w:rPr>
+          <w:rFonts w:ascii="Andale Mono" w:hAnsi="Andale Mono"/>
+          <w:b w:val="false"/>
+          <w:bCs w:val="false"/>
+          <w:i w:val="false"/>
+          <w:iCs w:val="false"/>
+          <w:sz w:val="14"/>
+          <w:szCs w:val="14"/>
+        </w:rPr>
+        <w:t>b</w:t>
+      </w:r>
+      <w:r>
+        <w:rPr>
+          <w:rFonts w:ascii="Andale Mono" w:hAnsi="Andale Mono"/>
+          <w:b w:val="false"/>
+          <w:bCs w:val="false"/>
+          <w:i w:val="false"/>
+          <w:iCs w:val="false"/>
+          <w:sz w:val="14"/>
+          <w:szCs w:val="14"/>
+        </w:rPr>
+        <w:t>o</w:t>
+      </w:r>
+      <w:r>
+        <w:rPr>
+          <w:rFonts w:ascii="Andale Mono" w:hAnsi="Andale Mono"/>
+          <w:b w:val="false"/>
+          <w:bCs w:val="false"/>
+          <w:i w:val="false"/>
+          <w:iCs w:val="false"/>
+          <w:sz w:val="14"/>
+          <w:szCs w:val="14"/>
+        </w:rPr>
+        <w:t>ol</w:t>
+      </w:r>
+      <w:r>
+        <w:rPr>
+          <w:rFonts w:ascii="Georgia" w:hAnsi="Georgia"/>
+          <w:b/>
+          <w:bCs/>
+          <w:i/>
+          <w:iCs/>
+          <w:sz w:val="14"/>
+          <w:szCs w:val="14"/>
+        </w:rPr>
+        <w:t xml:space="preserve"> –</w:t>
+      </w:r>
+      <w:r>
+        <w:rPr>
+          <w:rFonts w:ascii="Andale Mono" w:hAnsi="Andale Mono"/>
+          <w:b w:val="false"/>
+          <w:bCs w:val="false"/>
+          <w:i w:val="false"/>
+          <w:iCs w:val="false"/>
+          <w:sz w:val="14"/>
+          <w:szCs w:val="14"/>
+        </w:rPr>
+        <w:t xml:space="preserve"> raise exception on end of stream</w:t>
+      </w:r>
+    </w:p>
+    <w:p>
+      <w:pPr>
+        <w:pStyle w:val="Normal"/>
+        <w:ind w:hanging="0" w:start="709"/>
+        <w:rPr>
+          <w:rFonts w:ascii="Georgia" w:hAnsi="Georgia"/>
+          <w:sz w:val="14"/>
+          <w:szCs w:val="14"/>
+        </w:rPr>
+      </w:pPr>
+      <w:r>
+        <w:rPr>
+          <w:rFonts w:ascii="Georgia" w:hAnsi="Georgia"/>
+          <w:b/>
+          <w:bCs/>
+          <w:i/>
+          <w:iCs/>
+          <w:sz w:val="14"/>
+          <w:szCs w:val="14"/>
+        </w:rPr>
+        <w:t>std_in</w:t>
       </w:r>
       <w:r>
         <w:rPr>
@@ -18820,7 +19721,7 @@
           <w:sz w:val="14"/>
           <w:szCs w:val="14"/>
         </w:rPr>
-        <w:t>Option&lt;Config&gt;</w:t>
+        <w:t>Tag</w:t>
       </w:r>
     </w:p>
     <w:p>
@@ -18843,31 +19744,280 @@
           <w:sz w:val="14"/>
           <w:szCs w:val="14"/>
         </w:rPr>
-        <w:t>eq T T’</w:t>
-      </w:r>
-      <w:r>
-        <w:rPr>
-          <w:rFonts w:ascii="Georgia" w:hAnsi="Georgia"/>
-          <w:b/>
-          <w:bCs/>
-          <w:i w:val="false"/>
-          <w:iCs w:val="false"/>
-          <w:sz w:val="14"/>
-          <w:szCs w:val="14"/>
-        </w:rPr>
-        <w:t xml:space="preserve"> </w:t>
-      </w:r>
-      <w:r>
-        <w:rPr>
-          <w:rFonts w:ascii="Georgia" w:hAnsi="Georgia"/>
-          <w:b w:val="false"/>
-          <w:bCs w:val="false"/>
-          <w:i w:val="false"/>
-          <w:iCs w:val="false"/>
-          <w:sz w:val="14"/>
-          <w:szCs w:val="14"/>
-        </w:rPr>
-        <w:t xml:space="preserve">→ </w:t>
+        <w:t>std_out</w:t>
+      </w:r>
+      <w:r>
+        <w:rPr>
+          <w:rFonts w:ascii="Georgia" w:hAnsi="Georgia"/>
+          <w:b w:val="false"/>
+          <w:bCs w:val="false"/>
+          <w:i w:val="false"/>
+          <w:iCs w:val="false"/>
+          <w:sz w:val="14"/>
+          <w:szCs w:val="14"/>
+        </w:rPr>
+        <w:t xml:space="preserve"> </w:t>
+      </w:r>
+      <w:r>
+        <w:rPr>
+          <w:rFonts w:ascii="Georgia" w:hAnsi="Georgia"/>
+          <w:b/>
+          <w:bCs/>
+          <w:i w:val="false"/>
+          <w:iCs w:val="false"/>
+          <w:sz w:val="14"/>
+          <w:szCs w:val="14"/>
+        </w:rPr>
+        <w:t>→</w:t>
+      </w:r>
+      <w:r>
+        <w:rPr>
+          <w:rFonts w:ascii="Georgia" w:hAnsi="Georgia"/>
+          <w:b w:val="false"/>
+          <w:bCs w:val="false"/>
+          <w:i w:val="false"/>
+          <w:iCs w:val="false"/>
+          <w:sz w:val="14"/>
+          <w:szCs w:val="14"/>
+        </w:rPr>
+        <w:t xml:space="preserve"> </w:t>
+      </w:r>
+      <w:r>
+        <w:rPr>
+          <w:rFonts w:ascii="Andale Mono" w:hAnsi="Andale Mono"/>
+          <w:b w:val="false"/>
+          <w:bCs w:val="false"/>
+          <w:i w:val="false"/>
+          <w:iCs w:val="false"/>
+          <w:sz w:val="14"/>
+          <w:szCs w:val="14"/>
+        </w:rPr>
+        <w:t>Tag</w:t>
+      </w:r>
+    </w:p>
+    <w:p>
+      <w:pPr>
+        <w:pStyle w:val="Normal"/>
+        <w:ind w:hanging="0" w:start="709"/>
+        <w:rPr>
+          <w:rFonts w:ascii="Georgia" w:hAnsi="Georgia"/>
+          <w:sz w:val="14"/>
+          <w:szCs w:val="14"/>
+        </w:rPr>
+      </w:pPr>
+      <w:r>
+        <w:rPr>
+          <w:rFonts w:ascii="Georgia" w:hAnsi="Georgia"/>
+          <w:b/>
+          <w:bCs/>
+          <w:i/>
+          <w:iCs/>
+          <w:sz w:val="14"/>
+          <w:szCs w:val="14"/>
+        </w:rPr>
+        <w:t>version</w:t>
+      </w:r>
+      <w:r>
+        <w:rPr>
+          <w:rFonts w:ascii="Georgia" w:hAnsi="Georgia"/>
+          <w:b w:val="false"/>
+          <w:bCs w:val="false"/>
+          <w:i w:val="false"/>
+          <w:iCs w:val="false"/>
+          <w:sz w:val="14"/>
+          <w:szCs w:val="14"/>
+        </w:rPr>
+        <w:t xml:space="preserve"> </w:t>
+      </w:r>
+      <w:r>
+        <w:rPr>
+          <w:rFonts w:ascii="Georgia" w:hAnsi="Georgia"/>
+          <w:b/>
+          <w:bCs/>
+          <w:i w:val="false"/>
+          <w:iCs w:val="false"/>
+          <w:sz w:val="14"/>
+          <w:szCs w:val="14"/>
+        </w:rPr>
+        <w:t>→</w:t>
+      </w:r>
+      <w:r>
+        <w:rPr>
+          <w:rFonts w:ascii="Georgia" w:hAnsi="Georgia"/>
+          <w:b w:val="false"/>
+          <w:bCs w:val="false"/>
+          <w:i w:val="false"/>
+          <w:iCs w:val="false"/>
+          <w:sz w:val="14"/>
+          <w:szCs w:val="14"/>
+        </w:rPr>
+        <w:t xml:space="preserve"> </w:t>
+      </w:r>
+      <w:r>
+        <w:rPr>
+          <w:rFonts w:ascii="Andale Mono" w:hAnsi="Andale Mono"/>
+          <w:b w:val="false"/>
+          <w:bCs w:val="false"/>
+          <w:i w:val="false"/>
+          <w:iCs w:val="false"/>
+          <w:sz w:val="14"/>
+          <w:szCs w:val="14"/>
+        </w:rPr>
+        <w:t>&amp;str</w:t>
+      </w:r>
+    </w:p>
+    <w:p>
+      <w:pPr>
+        <w:pStyle w:val="Normal"/>
+        <w:ind w:hanging="0" w:start="709"/>
+        <w:rPr>
+          <w:rFonts w:ascii="Georgia" w:hAnsi="Georgia"/>
+          <w:sz w:val="14"/>
+          <w:szCs w:val="14"/>
+        </w:rPr>
+      </w:pPr>
+      <w:r>
+        <w:rPr>
+          <w:rFonts w:ascii="Georgia" w:hAnsi="Georgia"/>
+          <w:b/>
+          <w:bCs/>
+          <w:i/>
+          <w:iCs/>
+          <w:sz w:val="14"/>
+          <w:szCs w:val="14"/>
+        </w:rPr>
+        <w:t xml:space="preserve">write_str </w:t>
+      </w:r>
+      <w:r>
+        <w:rPr>
+          <w:rFonts w:ascii="Andale Mono" w:hAnsi="Andale Mono"/>
+          <w:b w:val="false"/>
+          <w:bCs w:val="false"/>
+          <w:i w:val="false"/>
+          <w:iCs w:val="false"/>
+          <w:sz w:val="14"/>
+          <w:szCs w:val="14"/>
+        </w:rPr>
+        <w:t>&amp;Env &amp;str</w:t>
+      </w:r>
+      <w:r>
+        <w:rPr>
+          <w:rFonts w:ascii="Georgia" w:hAnsi="Georgia"/>
+          <w:b w:val="false"/>
+          <w:bCs w:val="false"/>
+          <w:i w:val="false"/>
+          <w:iCs w:val="false"/>
+          <w:sz w:val="14"/>
+          <w:szCs w:val="14"/>
+        </w:rPr>
+        <w:t xml:space="preserve"> </w:t>
+      </w:r>
+      <w:r>
+        <w:rPr>
+          <w:rFonts w:ascii="Georgia" w:hAnsi="Georgia"/>
+          <w:b/>
+          <w:bCs/>
+          <w:i/>
+          <w:iCs/>
+          <w:sz w:val="14"/>
+          <w:szCs w:val="14"/>
+        </w:rPr>
+        <w:t>stream</w:t>
+      </w:r>
+      <w:r>
+        <w:rPr>
+          <w:rFonts w:ascii="Georgia" w:hAnsi="Georgia"/>
+          <w:b w:val="false"/>
+          <w:bCs w:val="false"/>
+          <w:i w:val="false"/>
+          <w:iCs w:val="false"/>
+          <w:sz w:val="14"/>
+          <w:szCs w:val="14"/>
+        </w:rPr>
+        <w:t xml:space="preserve"> </w:t>
+      </w:r>
+      <w:r>
+        <w:rPr>
+          <w:rFonts w:ascii="Georgia" w:hAnsi="Georgia"/>
+          <w:b/>
+          <w:bCs/>
+          <w:i w:val="false"/>
+          <w:iCs w:val="false"/>
+          <w:sz w:val="14"/>
+          <w:szCs w:val="14"/>
+        </w:rPr>
+        <w:t>→</w:t>
+      </w:r>
+      <w:r>
+        <w:rPr>
+          <w:rFonts w:ascii="Georgia" w:hAnsi="Georgia"/>
+          <w:b w:val="false"/>
+          <w:bCs w:val="false"/>
+          <w:i w:val="false"/>
+          <w:iCs w:val="false"/>
+          <w:sz w:val="14"/>
+          <w:szCs w:val="14"/>
+        </w:rPr>
+        <w:t xml:space="preserve"> </w:t>
+      </w:r>
+      <w:r>
+        <w:rPr>
+          <w:rFonts w:ascii="Andale Mono" w:hAnsi="Andale Mono"/>
+          <w:b w:val="false"/>
+          <w:bCs w:val="false"/>
+          <w:i w:val="false"/>
+          <w:iCs w:val="false"/>
+          <w:sz w:val="14"/>
+          <w:szCs w:val="14"/>
+        </w:rPr>
+        <w:t>Result&lt;()&gt;</w:t>
+      </w:r>
+    </w:p>
+    <w:p>
+      <w:pPr>
+        <w:pStyle w:val="Normal"/>
+        <w:ind w:hanging="0" w:start="709"/>
+        <w:rPr>
+          <w:rFonts w:ascii="Georgia" w:hAnsi="Georgia"/>
+          <w:sz w:val="14"/>
+          <w:szCs w:val="14"/>
+        </w:rPr>
+      </w:pPr>
+      <w:r>
+        <w:rPr>
+          <w:rFonts w:ascii="Georgia" w:hAnsi="Georgia"/>
+          <w:b/>
+          <w:bCs/>
+          <w:i/>
+          <w:iCs/>
+          <w:sz w:val="14"/>
+          <w:szCs w:val="14"/>
+        </w:rPr>
+        <w:t xml:space="preserve">write_to_string </w:t>
+      </w:r>
+      <w:r>
+        <w:rPr>
+          <w:rFonts w:ascii="Andale Mono" w:hAnsi="Andale Mono"/>
+          <w:b w:val="false"/>
+          <w:bCs w:val="false"/>
+          <w:i w:val="false"/>
+          <w:iCs w:val="false"/>
+          <w:sz w:val="14"/>
+          <w:szCs w:val="14"/>
+        </w:rPr>
+        <w:t>&amp;Env</w:t>
+      </w:r>
+      <w:r>
+        <w:rPr>
+          <w:rFonts w:ascii="Georgia" w:hAnsi="Georgia"/>
+          <w:b w:val="false"/>
+          <w:bCs w:val="false"/>
+          <w:i/>
+          <w:iCs/>
+          <w:sz w:val="14"/>
+          <w:szCs w:val="14"/>
+        </w:rPr>
+        <w:t xml:space="preserve"> T </w:t>
       </w:r>
       <w:r>
         <w:rPr>
@@ -18881,6 +20031,42 @@
         </w:rPr>
         <w:t>bool</w:t>
       </w:r>
+      <w:r>
+        <w:rPr>
+          <w:rFonts w:ascii="Georgia" w:hAnsi="Georgia"/>
+          <w:b/>
+          <w:bCs/>
+          <w:i w:val="false"/>
+          <w:iCs w:val="false"/>
+          <w:sz w:val="14"/>
+          <w:szCs w:val="14"/>
+        </w:rPr>
+        <w:t>→</w:t>
+      </w:r>
+      <w:r>
+        <w:rPr>
+          <w:rFonts w:ascii="Georgia" w:hAnsi="Georgia"/>
+          <w:b w:val="false"/>
+          <w:bCs w:val="false"/>
+          <w:i w:val="false"/>
+          <w:iCs w:val="false"/>
+          <w:sz w:val="14"/>
+          <w:szCs w:val="14"/>
+        </w:rPr>
+        <w:t xml:space="preserve"> </w:t>
+      </w:r>
+      <w:r>
+        <w:rPr>
+          <w:rFonts w:ascii="Andale Mono" w:hAnsi="Andale Mono"/>
+          <w:b w:val="false"/>
+          <w:bCs w:val="false"/>
+          <w:i w:val="false"/>
+          <w:iCs w:val="false"/>
+          <w:sz w:val="14"/>
+          <w:szCs w:val="14"/>
+        </w:rPr>
+        <w:t>String</w:t>
+      </w:r>
     </w:p>
     <w:p>
       <w:pPr>
@@ -18894,51 +20080,15 @@
       </w:pPr>
       <w:r>
         <w:rPr>
-          <w:rFonts w:ascii="Georgia" w:hAnsi="Georgia"/>
-          <w:b/>
-          <w:bCs/>
-          <w:i/>
-          <w:iCs/>
-          <w:sz w:val="14"/>
-          <w:szCs w:val="14"/>
-        </w:rPr>
-        <w:t>err_out</w:t>
-      </w:r>
-      <w:r>
-        <w:rPr>
-          <w:rFonts w:ascii="Georgia" w:hAnsi="Georgia"/>
-          <w:b w:val="false"/>
-          <w:bCs w:val="false"/>
-          <w:i w:val="false"/>
-          <w:iCs w:val="false"/>
-          <w:sz w:val="14"/>
-          <w:szCs w:val="14"/>
-        </w:rPr>
-        <w:t xml:space="preserve"> → </w:t>
-      </w:r>
-      <w:r>
-        <w:rPr>
-          <w:rFonts w:ascii="Andale Mono" w:hAnsi="Andale Mono"/>
-          <w:b w:val="false"/>
-          <w:bCs w:val="false"/>
-          <w:i w:val="false"/>
-          <w:iCs w:val="false"/>
-          <w:sz w:val="14"/>
-          <w:szCs w:val="14"/>
-        </w:rPr>
-        <w:t>Tag</w:t>
-      </w:r>
-      <w:r>
-        <w:rPr>
-          <w:rFonts w:ascii="Georgia" w:hAnsi="Georgia"/>
-          <w:b w:val="false"/>
-          <w:bCs w:val="false"/>
-          <w:i w:val="false"/>
-          <w:iCs w:val="false"/>
-          <w:sz w:val="14"/>
-          <w:szCs w:val="14"/>
-        </w:rPr>
-        <w:t xml:space="preserve">  </w:t>
+          <w:rFonts w:ascii="Andale Mono" w:hAnsi="Andale Mono"/>
+          <w:b w:val="false"/>
+          <w:bCs w:val="false"/>
+          <w:i w:val="false"/>
+          <w:iCs w:val="false"/>
+          <w:sz w:val="14"/>
+          <w:szCs w:val="14"/>
+        </w:rPr>
+        <w:t>// bool – print escaped</w:t>
       </w:r>
     </w:p>
     <w:p>
@@ -18961,67 +20111,127 @@
           <w:sz w:val="14"/>
           <w:szCs w:val="14"/>
         </w:rPr>
-        <w:t xml:space="preserve">eval_str </w:t>
-      </w:r>
-      <w:r>
-        <w:rPr>
-          <w:rFonts w:ascii="Andale Mono" w:hAnsi="Andale Mono"/>
-          <w:b w:val="false"/>
-          <w:bCs w:val="false"/>
-          <w:i w:val="false"/>
-          <w:iCs w:val="false"/>
-          <w:sz w:val="14"/>
-          <w:szCs w:val="14"/>
-        </w:rPr>
-        <w:t>&amp;Env</w:t>
-      </w:r>
-      <w:r>
-        <w:rPr>
-          <w:rFonts w:ascii="Georgia" w:hAnsi="Georgia"/>
-          <w:b w:val="false"/>
-          <w:bCs w:val="false"/>
-          <w:i w:val="false"/>
-          <w:iCs w:val="false"/>
-          <w:sz w:val="14"/>
-          <w:szCs w:val="14"/>
-        </w:rPr>
-        <w:t xml:space="preserve"> </w:t>
-      </w:r>
-      <w:r>
-        <w:rPr>
-          <w:rFonts w:ascii="Andale Mono" w:hAnsi="Andale Mono"/>
-          <w:b w:val="false"/>
-          <w:bCs w:val="false"/>
-          <w:i w:val="false"/>
-          <w:iCs w:val="false"/>
-          <w:sz w:val="14"/>
-          <w:szCs w:val="14"/>
-        </w:rPr>
-        <w:t>&amp;str</w:t>
-      </w:r>
-      <w:r>
-        <w:rPr>
-          <w:rFonts w:ascii="Georgia" w:hAnsi="Georgia"/>
-          <w:b w:val="false"/>
-          <w:bCs w:val="false"/>
-          <w:i w:val="false"/>
-          <w:iCs w:val="false"/>
-          <w:sz w:val="14"/>
-          <w:szCs w:val="14"/>
-        </w:rPr>
-        <w:t xml:space="preserve"> → </w:t>
-      </w:r>
-      <w:r>
-        <w:rPr>
-          <w:rFonts w:ascii="Andale Mono" w:hAnsi="Andale Mono"/>
-          <w:b w:val="false"/>
-          <w:bCs w:val="false"/>
-          <w:i w:val="false"/>
-          <w:iCs w:val="false"/>
-          <w:sz w:val="14"/>
-          <w:szCs w:val="14"/>
-        </w:rPr>
-        <w:t>Result&lt;Tag&gt;</w:t>
+        <w:t xml:space="preserve">write </w:t>
+      </w:r>
+      <w:r>
+        <w:rPr>
+          <w:rFonts w:ascii="Andale Mono" w:hAnsi="Andale Mono"/>
+          <w:b w:val="false"/>
+          <w:bCs w:val="false"/>
+          <w:i w:val="false"/>
+          <w:iCs w:val="false"/>
+          <w:sz w:val="14"/>
+          <w:szCs w:val="14"/>
+        </w:rPr>
+        <w:t xml:space="preserve">&amp;Env </w:t>
+      </w:r>
+      <w:r>
+        <w:rPr>
+          <w:rFonts w:ascii="Georgia" w:hAnsi="Georgia"/>
+          <w:b w:val="false"/>
+          <w:bCs w:val="false"/>
+          <w:i/>
+          <w:iCs/>
+          <w:sz w:val="14"/>
+          <w:szCs w:val="14"/>
+        </w:rPr>
+        <w:t xml:space="preserve">T </w:t>
+      </w:r>
+      <w:r>
+        <w:rPr>
+          <w:rFonts w:ascii="Georgia" w:hAnsi="Georgia"/>
+          <w:b w:val="false"/>
+          <w:bCs w:val="false"/>
+          <w:i w:val="false"/>
+          <w:iCs w:val="false"/>
+          <w:sz w:val="14"/>
+          <w:szCs w:val="14"/>
+        </w:rPr>
+        <w:t xml:space="preserve"> </w:t>
+      </w:r>
+      <w:r>
+        <w:rPr>
+          <w:rFonts w:ascii="Andale Mono" w:hAnsi="Andale Mono"/>
+          <w:b w:val="false"/>
+          <w:bCs w:val="false"/>
+          <w:i w:val="false"/>
+          <w:iCs w:val="false"/>
+          <w:sz w:val="14"/>
+          <w:szCs w:val="14"/>
+        </w:rPr>
+        <w:t>bool</w:t>
+      </w:r>
+      <w:r>
+        <w:rPr>
+          <w:rFonts w:ascii="Georgia" w:hAnsi="Georgia"/>
+          <w:b w:val="false"/>
+          <w:bCs w:val="false"/>
+          <w:i w:val="false"/>
+          <w:iCs w:val="false"/>
+          <w:sz w:val="14"/>
+          <w:szCs w:val="14"/>
+        </w:rPr>
+        <w:t xml:space="preserve"> </w:t>
+      </w:r>
+      <w:r>
+        <w:rPr>
+          <w:rFonts w:ascii="Georgia" w:hAnsi="Georgia"/>
+          <w:b/>
+          <w:bCs/>
+          <w:i/>
+          <w:iCs/>
+          <w:sz w:val="14"/>
+          <w:szCs w:val="14"/>
+        </w:rPr>
+        <w:t>stream</w:t>
+      </w:r>
+      <w:r>
+        <w:rPr>
+          <w:rFonts w:ascii="Georgia" w:hAnsi="Georgia"/>
+          <w:b w:val="false"/>
+          <w:bCs w:val="false"/>
+          <w:i w:val="false"/>
+          <w:iCs w:val="false"/>
+          <w:sz w:val="14"/>
+          <w:szCs w:val="14"/>
+        </w:rPr>
+        <w:t xml:space="preserve"> </w:t>
+      </w:r>
+      <w:r>
+        <w:rPr>
+          <w:rFonts w:ascii="Georgia" w:hAnsi="Georgia"/>
+          <w:b/>
+          <w:bCs/>
+          <w:i w:val="false"/>
+          <w:iCs w:val="false"/>
+          <w:sz w:val="14"/>
+          <w:szCs w:val="14"/>
+        </w:rPr>
+        <w:t>→</w:t>
+      </w:r>
+      <w:r>
+        <w:rPr>
+          <w:rFonts w:ascii="Georgia" w:hAnsi="Georgia"/>
+          <w:b w:val="false"/>
+          <w:bCs w:val="false"/>
+          <w:i w:val="false"/>
+          <w:iCs w:val="false"/>
+          <w:sz w:val="14"/>
+          <w:szCs w:val="14"/>
+        </w:rPr>
+        <w:t xml:space="preserve"> </w:t>
+      </w:r>
+      <w:r>
+        <w:rPr>
+          <w:rFonts w:ascii="Andale Mono" w:hAnsi="Andale Mono"/>
+          <w:b w:val="false"/>
+          <w:bCs w:val="false"/>
+          <w:i w:val="false"/>
+          <w:iCs w:val="false"/>
+          <w:sz w:val="14"/>
+          <w:szCs w:val="14"/>
+        </w:rPr>
+        <w:t>Result&lt;()&gt;</w:t>
       </w:r>
     </w:p>
     <w:p>
@@ -19036,99 +20246,15 @@
       </w:pPr>
       <w:r>
         <w:rPr>
-          <w:rFonts w:ascii="Georgia" w:hAnsi="Georgia"/>
-          <w:b/>
-          <w:bCs/>
-          <w:i/>
-          <w:iCs/>
-          <w:sz w:val="14"/>
-          <w:szCs w:val="14"/>
-        </w:rPr>
-        <w:t xml:space="preserve">eval </w:t>
-      </w:r>
-      <w:r>
-        <w:rPr>
-          <w:rFonts w:ascii="Andale Mono" w:hAnsi="Andale Mono"/>
-          <w:b w:val="false"/>
-          <w:bCs w:val="false"/>
-          <w:i w:val="false"/>
-          <w:iCs w:val="false"/>
-          <w:sz w:val="14"/>
-          <w:szCs w:val="14"/>
-        </w:rPr>
-        <w:t>&amp;Env</w:t>
-      </w:r>
-      <w:r>
-        <w:rPr>
-          <w:rFonts w:ascii="Georgia" w:hAnsi="Georgia"/>
-          <w:b w:val="false"/>
-          <w:bCs w:val="false"/>
-          <w:i w:val="false"/>
-          <w:iCs w:val="false"/>
-          <w:sz w:val="14"/>
-          <w:szCs w:val="14"/>
-        </w:rPr>
-        <w:t xml:space="preserve"> </w:t>
-      </w:r>
-      <w:r>
-        <w:rPr>
-          <w:rFonts w:ascii="Georgia" w:hAnsi="Georgia"/>
-          <w:b/>
-          <w:bCs/>
-          <w:i/>
-          <w:iCs/>
-          <w:sz w:val="14"/>
-          <w:szCs w:val="14"/>
-        </w:rPr>
-        <w:t>T</w:t>
-      </w:r>
-      <w:r>
-        <w:rPr>
-          <w:rFonts w:ascii="Georgia" w:hAnsi="Georgia"/>
-          <w:b w:val="false"/>
-          <w:bCs w:val="false"/>
-          <w:i w:val="false"/>
-          <w:iCs w:val="false"/>
-          <w:sz w:val="14"/>
-          <w:szCs w:val="14"/>
-        </w:rPr>
-        <w:t xml:space="preserve"> </w:t>
-      </w:r>
-      <w:r>
-        <w:rPr>
-          <w:rFonts w:ascii="Georgia" w:hAnsi="Georgia"/>
-          <w:b/>
-          <w:bCs/>
-          <w:i w:val="false"/>
-          <w:iCs w:val="false"/>
-          <w:sz w:val="14"/>
-          <w:szCs w:val="14"/>
-        </w:rPr>
-        <w:t>→</w:t>
-      </w:r>
-      <w:r>
-        <w:rPr>
-          <w:rFonts w:ascii="Georgia" w:hAnsi="Georgia"/>
-          <w:b w:val="false"/>
-          <w:bCs w:val="false"/>
-          <w:i w:val="false"/>
-          <w:iCs w:val="false"/>
-          <w:sz w:val="14"/>
-          <w:szCs w:val="14"/>
-        </w:rPr>
-        <w:t xml:space="preserve"> </w:t>
-      </w:r>
-      <w:r>
-        <w:rPr>
-          <w:rFonts w:ascii="Andale Mono" w:hAnsi="Andale Mono"/>
-          <w:b w:val="false"/>
-          <w:bCs w:val="false"/>
-          <w:i w:val="false"/>
-          <w:iCs w:val="false"/>
-          <w:sz w:val="14"/>
-          <w:szCs w:val="14"/>
-        </w:rPr>
-        <w:t>Result&lt;Tag&gt;</w:t>
+          <w:rFonts w:ascii="Andale Mono" w:hAnsi="Andale Mono"/>
+          <w:b w:val="false"/>
+          <w:bCs w:val="false"/>
+          <w:i w:val="false"/>
+          <w:iCs w:val="false"/>
+          <w:sz w:val="14"/>
+          <w:szCs w:val="14"/>
+        </w:rPr>
+        <w:t>// bool – print escaped</w:t>
       </w:r>
     </w:p>
     <w:p>
@@ -19143,1199 +20269,13 @@
       </w:pPr>
       <w:r>
         <w:rPr>
-          <w:rFonts w:ascii="Georgia" w:hAnsi="Georgia"/>
-          <w:b/>
-          <w:bCs/>
-          <w:i/>
-          <w:iCs/>
-          <w:sz w:val="14"/>
-          <w:szCs w:val="14"/>
-        </w:rPr>
-        <w:t xml:space="preserve">exception_string </w:t>
-      </w:r>
-      <w:r>
-        <w:rPr>
-          <w:rFonts w:ascii="Andale Mono" w:hAnsi="Andale Mono"/>
-          <w:b w:val="false"/>
-          <w:bCs w:val="false"/>
-          <w:i w:val="false"/>
-          <w:iCs w:val="false"/>
-          <w:sz w:val="14"/>
-          <w:szCs w:val="14"/>
-        </w:rPr>
-        <w:t>&amp;Env</w:t>
-      </w:r>
-      <w:r>
-        <w:rPr>
-          <w:rFonts w:ascii="Georgia" w:hAnsi="Georgia"/>
-          <w:b w:val="false"/>
-          <w:bCs w:val="false"/>
-          <w:i w:val="false"/>
-          <w:iCs w:val="false"/>
-          <w:sz w:val="14"/>
-          <w:szCs w:val="14"/>
-        </w:rPr>
-        <w:t xml:space="preserve"> </w:t>
-      </w:r>
-      <w:r>
-        <w:rPr>
-          <w:rFonts w:ascii="Andale Mono" w:hAnsi="Andale Mono"/>
-          <w:b w:val="false"/>
-          <w:bCs w:val="false"/>
-          <w:i w:val="false"/>
-          <w:iCs w:val="false"/>
-          <w:sz w:val="14"/>
-          <w:szCs w:val="14"/>
-        </w:rPr>
-        <w:t>Exception</w:t>
-      </w:r>
-      <w:r>
-        <w:rPr>
-          <w:rFonts w:ascii="Georgia" w:hAnsi="Georgia"/>
-          <w:b w:val="false"/>
-          <w:bCs w:val="false"/>
-          <w:i w:val="false"/>
-          <w:iCs w:val="false"/>
-          <w:sz w:val="14"/>
-          <w:szCs w:val="14"/>
-        </w:rPr>
-        <w:t xml:space="preserve"> </w:t>
-      </w:r>
-      <w:r>
-        <w:rPr>
-          <w:rFonts w:ascii="Georgia" w:hAnsi="Georgia"/>
-          <w:b/>
-          <w:bCs/>
-          <w:i w:val="false"/>
-          <w:iCs w:val="false"/>
-          <w:sz w:val="14"/>
-          <w:szCs w:val="14"/>
-        </w:rPr>
-        <w:t>→</w:t>
-      </w:r>
-      <w:r>
-        <w:rPr>
-          <w:rFonts w:ascii="Georgia" w:hAnsi="Georgia"/>
-          <w:b w:val="false"/>
-          <w:bCs w:val="false"/>
-          <w:i w:val="false"/>
-          <w:iCs w:val="false"/>
-          <w:sz w:val="14"/>
-          <w:szCs w:val="14"/>
-        </w:rPr>
-        <w:t xml:space="preserve"> </w:t>
-      </w:r>
-      <w:r>
-        <w:rPr>
-          <w:rFonts w:ascii="Andale Mono" w:hAnsi="Andale Mono"/>
-          <w:b w:val="false"/>
-          <w:bCs w:val="false"/>
-          <w:i w:val="false"/>
-          <w:iCs w:val="false"/>
-          <w:sz w:val="14"/>
-          <w:szCs w:val="14"/>
-        </w:rPr>
-        <w:t>String</w:t>
-      </w:r>
-    </w:p>
-    <w:p>
-      <w:pPr>
-        <w:pStyle w:val="Normal"/>
-        <w:ind w:hanging="0" w:start="709"/>
-        <w:rPr>
-          <w:rFonts w:ascii="Georgia" w:hAnsi="Georgia"/>
-          <w:sz w:val="14"/>
-          <w:szCs w:val="14"/>
-        </w:rPr>
-      </w:pPr>
-      <w:r>
-        <w:rPr>
-          <w:rFonts w:ascii="Georgia" w:hAnsi="Georgia"/>
-          <w:b/>
-          <w:bCs/>
-          <w:i/>
-          <w:iCs/>
-          <w:sz w:val="14"/>
-          <w:szCs w:val="14"/>
-        </w:rPr>
-        <w:t>load</w:t>
-      </w:r>
-      <w:r>
-        <w:rPr>
-          <w:rFonts w:ascii="Andale Mono" w:hAnsi="Andale Mono"/>
-          <w:b/>
-          <w:bCs/>
-          <w:i/>
-          <w:iCs/>
-          <w:sz w:val="14"/>
-          <w:szCs w:val="14"/>
-        </w:rPr>
-        <w:t xml:space="preserve"> </w:t>
-      </w:r>
-      <w:r>
-        <w:rPr>
-          <w:rFonts w:ascii="Andale Mono" w:hAnsi="Andale Mono"/>
-          <w:b w:val="false"/>
-          <w:bCs w:val="false"/>
-          <w:i w:val="false"/>
-          <w:iCs w:val="false"/>
-          <w:sz w:val="14"/>
-          <w:szCs w:val="14"/>
-        </w:rPr>
-        <w:t>&amp;Env &amp;str</w:t>
-      </w:r>
-      <w:r>
-        <w:rPr>
-          <w:rFonts w:ascii="Georgia" w:hAnsi="Georgia"/>
-          <w:b w:val="false"/>
-          <w:bCs w:val="false"/>
-          <w:i w:val="false"/>
-          <w:iCs w:val="false"/>
-          <w:sz w:val="14"/>
-          <w:szCs w:val="14"/>
-        </w:rPr>
-        <w:t xml:space="preserve"> </w:t>
-      </w:r>
-      <w:r>
-        <w:rPr>
-          <w:rFonts w:ascii="Georgia" w:hAnsi="Georgia"/>
-          <w:b/>
-          <w:bCs/>
-          <w:i w:val="false"/>
-          <w:iCs w:val="false"/>
-          <w:sz w:val="14"/>
-          <w:szCs w:val="14"/>
-        </w:rPr>
-        <w:t>→</w:t>
-      </w:r>
-      <w:r>
-        <w:rPr>
-          <w:rFonts w:ascii="Georgia" w:hAnsi="Georgia"/>
-          <w:b w:val="false"/>
-          <w:bCs w:val="false"/>
-          <w:i w:val="false"/>
-          <w:iCs w:val="false"/>
-          <w:sz w:val="14"/>
-          <w:szCs w:val="14"/>
-        </w:rPr>
-        <w:t xml:space="preserve"> </w:t>
-      </w:r>
-      <w:r>
-        <w:rPr>
-          <w:rFonts w:ascii="Andale Mono" w:hAnsi="Andale Mono"/>
-          <w:b w:val="false"/>
-          <w:bCs w:val="false"/>
-          <w:i w:val="false"/>
-          <w:iCs w:val="false"/>
-          <w:sz w:val="14"/>
-          <w:szCs w:val="14"/>
-        </w:rPr>
-        <w:t>Result&lt;bool&gt;</w:t>
-      </w:r>
-    </w:p>
-    <w:p>
-      <w:pPr>
-        <w:pStyle w:val="Normal"/>
-        <w:ind w:hanging="0" w:start="709"/>
-        <w:rPr>
-          <w:rFonts w:ascii="Georgia" w:hAnsi="Georgia"/>
-          <w:sz w:val="14"/>
-          <w:szCs w:val="14"/>
-        </w:rPr>
-      </w:pPr>
-      <w:r>
-        <w:rPr>
-          <w:rFonts w:ascii="Georgia" w:hAnsi="Georgia"/>
-          <w:b/>
-          <w:bCs/>
-          <w:i/>
-          <w:iCs/>
-          <w:sz w:val="14"/>
-          <w:szCs w:val="14"/>
-        </w:rPr>
-        <w:t xml:space="preserve">env </w:t>
-      </w:r>
-      <w:r>
-        <w:rPr>
-          <w:rFonts w:ascii="Andale Mono" w:hAnsi="Andale Mono"/>
-          <w:b w:val="false"/>
-          <w:bCs w:val="false"/>
-          <w:i w:val="false"/>
-          <w:iCs w:val="false"/>
-          <w:sz w:val="14"/>
-          <w:szCs w:val="14"/>
-        </w:rPr>
-        <w:t>&amp;Config</w:t>
-      </w:r>
-      <w:r>
-        <w:rPr>
-          <w:rFonts w:ascii="Georgia" w:hAnsi="Georgia"/>
-          <w:b w:val="false"/>
-          <w:bCs w:val="false"/>
-          <w:i w:val="false"/>
-          <w:iCs w:val="false"/>
-          <w:sz w:val="14"/>
-          <w:szCs w:val="14"/>
-        </w:rPr>
-        <w:t xml:space="preserve"> </w:t>
-      </w:r>
-      <w:r>
-        <w:rPr>
-          <w:rFonts w:ascii="Georgia" w:hAnsi="Georgia"/>
-          <w:b/>
-          <w:bCs/>
-          <w:i w:val="false"/>
-          <w:iCs w:val="false"/>
-          <w:sz w:val="14"/>
-          <w:szCs w:val="14"/>
-        </w:rPr>
-        <w:t>→</w:t>
-      </w:r>
-      <w:r>
-        <w:rPr>
-          <w:rFonts w:ascii="Georgia" w:hAnsi="Georgia"/>
-          <w:b w:val="false"/>
-          <w:bCs w:val="false"/>
-          <w:i w:val="false"/>
-          <w:iCs w:val="false"/>
-          <w:sz w:val="14"/>
-          <w:szCs w:val="14"/>
-        </w:rPr>
-        <w:t xml:space="preserve"> </w:t>
-      </w:r>
-      <w:r>
-        <w:rPr>
-          <w:rFonts w:ascii="Andale Mono" w:hAnsi="Andale Mono"/>
-          <w:b w:val="false"/>
-          <w:bCs w:val="false"/>
-          <w:i w:val="false"/>
-          <w:iCs w:val="false"/>
-          <w:sz w:val="14"/>
-          <w:szCs w:val="14"/>
-        </w:rPr>
-        <w:t>Env</w:t>
-      </w:r>
-    </w:p>
-    <w:p>
-      <w:pPr>
-        <w:pStyle w:val="Normal"/>
-        <w:ind w:hanging="0" w:start="709"/>
-        <w:rPr>
-          <w:rFonts w:ascii="Georgia" w:hAnsi="Georgia"/>
-          <w:sz w:val="14"/>
-          <w:szCs w:val="14"/>
-        </w:rPr>
-      </w:pPr>
-      <w:r>
-        <w:rPr>
-          <w:rFonts w:ascii="Georgia" w:hAnsi="Georgia"/>
-          <w:b/>
-          <w:bCs/>
-          <w:i/>
-          <w:iCs/>
-          <w:sz w:val="14"/>
-          <w:szCs w:val="14"/>
-        </w:rPr>
-        <w:t xml:space="preserve">read_str </w:t>
-      </w:r>
-      <w:r>
-        <w:rPr>
-          <w:rFonts w:ascii="Andale Mono" w:hAnsi="Andale Mono"/>
-          <w:b w:val="false"/>
-          <w:bCs w:val="false"/>
-          <w:i w:val="false"/>
-          <w:iCs w:val="false"/>
-          <w:sz w:val="14"/>
-          <w:szCs w:val="14"/>
-        </w:rPr>
-        <w:t xml:space="preserve">&amp;Env &amp;str </w:t>
-      </w:r>
-      <w:r>
-        <w:rPr>
-          <w:rFonts w:ascii="Georgia" w:hAnsi="Georgia"/>
-          <w:b/>
-          <w:bCs/>
-          <w:i w:val="false"/>
-          <w:iCs w:val="false"/>
-          <w:sz w:val="14"/>
-          <w:szCs w:val="14"/>
-        </w:rPr>
-        <w:t>→</w:t>
-      </w:r>
-      <w:r>
-        <w:rPr>
-          <w:rFonts w:ascii="Georgia" w:hAnsi="Georgia"/>
-          <w:b w:val="false"/>
-          <w:bCs w:val="false"/>
-          <w:i w:val="false"/>
-          <w:iCs w:val="false"/>
-          <w:sz w:val="14"/>
-          <w:szCs w:val="14"/>
-        </w:rPr>
-        <w:t xml:space="preserve"> </w:t>
-      </w:r>
-      <w:r>
-        <w:rPr>
-          <w:rFonts w:ascii="Andale Mono" w:hAnsi="Andale Mono"/>
-          <w:b w:val="false"/>
-          <w:bCs w:val="false"/>
-          <w:i w:val="false"/>
-          <w:iCs w:val="false"/>
-          <w:sz w:val="14"/>
-          <w:szCs w:val="14"/>
-        </w:rPr>
-        <w:t>Result&lt;Tag&gt;</w:t>
-      </w:r>
-    </w:p>
-    <w:p>
-      <w:pPr>
-        <w:pStyle w:val="Normal"/>
-        <w:ind w:hanging="0" w:start="709"/>
-        <w:rPr>
-          <w:rFonts w:ascii="Georgia" w:hAnsi="Georgia"/>
-          <w:sz w:val="14"/>
-          <w:szCs w:val="14"/>
-        </w:rPr>
-      </w:pPr>
-      <w:r>
-        <w:rPr>
-          <w:rFonts w:ascii="Georgia" w:hAnsi="Georgia"/>
-          <w:b/>
-          <w:bCs/>
-          <w:i/>
-          <w:iCs/>
-          <w:sz w:val="14"/>
-          <w:szCs w:val="14"/>
-        </w:rPr>
-        <w:t>read</w:t>
-      </w:r>
-      <w:r>
-        <w:rPr>
-          <w:rFonts w:ascii="Andale Mono" w:hAnsi="Andale Mono"/>
-          <w:b/>
-          <w:bCs/>
-          <w:i/>
-          <w:iCs/>
-          <w:sz w:val="14"/>
-          <w:szCs w:val="14"/>
-        </w:rPr>
-        <w:t xml:space="preserve"> </w:t>
-      </w:r>
-      <w:r>
-        <w:rPr>
-          <w:rFonts w:ascii="Andale Mono" w:hAnsi="Andale Mono"/>
-          <w:b w:val="false"/>
-          <w:bCs w:val="false"/>
-          <w:i w:val="false"/>
-          <w:iCs w:val="false"/>
-          <w:sz w:val="14"/>
-          <w:szCs w:val="14"/>
-        </w:rPr>
-        <w:t>&amp;Env</w:t>
-      </w:r>
-      <w:r>
-        <w:rPr>
-          <w:rFonts w:ascii="Georgia" w:hAnsi="Georgia"/>
-          <w:b w:val="false"/>
-          <w:bCs w:val="false"/>
-          <w:i w:val="false"/>
-          <w:iCs w:val="false"/>
-          <w:sz w:val="14"/>
-          <w:szCs w:val="14"/>
-        </w:rPr>
-        <w:t xml:space="preserve"> </w:t>
-      </w:r>
-      <w:r>
-        <w:rPr>
-          <w:rFonts w:ascii="Georgia" w:hAnsi="Georgia"/>
-          <w:b/>
-          <w:bCs/>
-          <w:i/>
-          <w:iCs/>
-          <w:sz w:val="14"/>
-          <w:szCs w:val="14"/>
-        </w:rPr>
-        <w:t>stream</w:t>
-      </w:r>
-      <w:r>
-        <w:rPr>
-          <w:rFonts w:ascii="Georgia" w:hAnsi="Georgia"/>
-          <w:b w:val="false"/>
-          <w:bCs w:val="false"/>
-          <w:i w:val="false"/>
-          <w:iCs w:val="false"/>
-          <w:sz w:val="14"/>
-          <w:szCs w:val="14"/>
-        </w:rPr>
-        <w:t xml:space="preserve"> </w:t>
-      </w:r>
-      <w:r>
-        <w:rPr>
-          <w:rFonts w:ascii="Andale Mono" w:hAnsi="Andale Mono"/>
-          <w:b w:val="false"/>
-          <w:bCs w:val="false"/>
-          <w:i w:val="false"/>
-          <w:iCs w:val="false"/>
-          <w:sz w:val="14"/>
-          <w:szCs w:val="14"/>
-        </w:rPr>
-        <w:t xml:space="preserve">bool </w:t>
-      </w:r>
-      <w:r>
-        <w:rPr>
-          <w:rFonts w:ascii="Georgia" w:hAnsi="Georgia"/>
-          <w:b/>
-          <w:bCs/>
-          <w:i/>
-          <w:iCs/>
-          <w:sz w:val="14"/>
-          <w:szCs w:val="14"/>
-        </w:rPr>
-        <w:t>bool</w:t>
-      </w:r>
-      <w:r>
-        <w:rPr>
-          <w:rFonts w:ascii="Georgia" w:hAnsi="Georgia"/>
-          <w:b w:val="false"/>
-          <w:bCs w:val="false"/>
-          <w:i w:val="false"/>
-          <w:iCs w:val="false"/>
-          <w:sz w:val="14"/>
-          <w:szCs w:val="14"/>
-        </w:rPr>
-        <w:t xml:space="preserve"> </w:t>
-      </w:r>
-      <w:r>
-        <w:rPr>
-          <w:rFonts w:ascii="Georgia" w:hAnsi="Georgia"/>
-          <w:b/>
-          <w:bCs/>
-          <w:i w:val="false"/>
-          <w:iCs w:val="false"/>
-          <w:sz w:val="14"/>
-          <w:szCs w:val="14"/>
-        </w:rPr>
-        <w:t>→</w:t>
-      </w:r>
-      <w:r>
-        <w:rPr>
-          <w:rFonts w:ascii="Georgia" w:hAnsi="Georgia"/>
-          <w:b w:val="false"/>
-          <w:bCs w:val="false"/>
-          <w:i w:val="false"/>
-          <w:iCs w:val="false"/>
-          <w:sz w:val="14"/>
-          <w:szCs w:val="14"/>
-        </w:rPr>
-        <w:t xml:space="preserve"> </w:t>
-      </w:r>
-      <w:r>
-        <w:rPr>
-          <w:rFonts w:ascii="Andale Mono" w:hAnsi="Andale Mono"/>
-          <w:b w:val="false"/>
-          <w:bCs w:val="false"/>
-          <w:i w:val="false"/>
-          <w:iCs w:val="false"/>
-          <w:sz w:val="14"/>
-          <w:szCs w:val="14"/>
-        </w:rPr>
-        <w:t>Result&lt;Tag&gt;</w:t>
-      </w:r>
-    </w:p>
-    <w:p>
-      <w:pPr>
-        <w:pStyle w:val="Normal"/>
-        <w:ind w:hanging="0" w:start="709"/>
-        <w:rPr>
-          <w:rFonts w:ascii="Georgia" w:hAnsi="Georgia"/>
-          <w:sz w:val="14"/>
-          <w:szCs w:val="14"/>
-        </w:rPr>
-      </w:pPr>
-      <w:r>
-        <w:rPr>
-          <w:rFonts w:ascii="Andale Mono" w:hAnsi="Andale Mono"/>
-          <w:b w:val="false"/>
-          <w:bCs w:val="false"/>
-          <w:i w:val="false"/>
-          <w:iCs w:val="false"/>
-          <w:sz w:val="14"/>
-          <w:szCs w:val="14"/>
-        </w:rPr>
-        <w:t xml:space="preserve">// </w:t>
-      </w:r>
-      <w:r>
-        <w:rPr>
-          <w:rFonts w:ascii="Georgia" w:hAnsi="Georgia"/>
-          <w:b/>
-          <w:bCs/>
-          <w:i/>
-          <w:iCs/>
-          <w:sz w:val="14"/>
-          <w:szCs w:val="14"/>
-        </w:rPr>
-        <w:t>bool –</w:t>
-      </w:r>
-      <w:r>
-        <w:rPr>
-          <w:rFonts w:ascii="Andale Mono" w:hAnsi="Andale Mono"/>
-          <w:b w:val="false"/>
-          <w:bCs w:val="false"/>
-          <w:i w:val="false"/>
-          <w:iCs w:val="false"/>
-          <w:sz w:val="14"/>
-          <w:szCs w:val="14"/>
-        </w:rPr>
-        <w:t xml:space="preserve"> raise exception on end of stream</w:t>
-      </w:r>
-    </w:p>
-    <w:p>
-      <w:pPr>
-        <w:pStyle w:val="Normal"/>
-        <w:ind w:hanging="0" w:start="709"/>
-        <w:rPr>
-          <w:rFonts w:ascii="Georgia" w:hAnsi="Georgia"/>
-          <w:sz w:val="14"/>
-          <w:szCs w:val="14"/>
-        </w:rPr>
-      </w:pPr>
-      <w:r>
-        <w:rPr>
-          <w:rFonts w:ascii="Georgia" w:hAnsi="Georgia"/>
-          <w:b/>
-          <w:bCs/>
-          <w:i/>
-          <w:iCs/>
-          <w:sz w:val="14"/>
-          <w:szCs w:val="14"/>
-        </w:rPr>
-        <w:t>std_in</w:t>
-      </w:r>
-      <w:r>
-        <w:rPr>
-          <w:rFonts w:ascii="Georgia" w:hAnsi="Georgia"/>
-          <w:b w:val="false"/>
-          <w:bCs w:val="false"/>
-          <w:i w:val="false"/>
-          <w:iCs w:val="false"/>
-          <w:sz w:val="14"/>
-          <w:szCs w:val="14"/>
-        </w:rPr>
-        <w:t xml:space="preserve"> </w:t>
-      </w:r>
-      <w:r>
-        <w:rPr>
-          <w:rFonts w:ascii="Georgia" w:hAnsi="Georgia"/>
-          <w:b/>
-          <w:bCs/>
-          <w:i w:val="false"/>
-          <w:iCs w:val="false"/>
-          <w:sz w:val="14"/>
-          <w:szCs w:val="14"/>
-        </w:rPr>
-        <w:t>→</w:t>
-      </w:r>
-      <w:r>
-        <w:rPr>
-          <w:rFonts w:ascii="Georgia" w:hAnsi="Georgia"/>
-          <w:b w:val="false"/>
-          <w:bCs w:val="false"/>
-          <w:i w:val="false"/>
-          <w:iCs w:val="false"/>
-          <w:sz w:val="14"/>
-          <w:szCs w:val="14"/>
-        </w:rPr>
-        <w:t xml:space="preserve"> </w:t>
-      </w:r>
-      <w:r>
-        <w:rPr>
-          <w:rFonts w:ascii="Andale Mono" w:hAnsi="Andale Mono"/>
-          <w:b w:val="false"/>
-          <w:bCs w:val="false"/>
-          <w:i w:val="false"/>
-          <w:iCs w:val="false"/>
-          <w:sz w:val="14"/>
-          <w:szCs w:val="14"/>
-        </w:rPr>
-        <w:t>Tag</w:t>
-      </w:r>
-    </w:p>
-    <w:p>
-      <w:pPr>
-        <w:pStyle w:val="Normal"/>
-        <w:ind w:hanging="0" w:start="709"/>
-        <w:rPr>
-          <w:rFonts w:ascii="Georgia" w:hAnsi="Georgia"/>
-          <w:sz w:val="14"/>
-          <w:szCs w:val="14"/>
-        </w:rPr>
-      </w:pPr>
-      <w:r>
-        <w:rPr>
-          <w:rFonts w:ascii="Georgia" w:hAnsi="Georgia"/>
-          <w:b/>
-          <w:bCs/>
-          <w:i/>
-          <w:iCs/>
-          <w:sz w:val="14"/>
-          <w:szCs w:val="14"/>
-        </w:rPr>
-        <w:t>std_out</w:t>
-      </w:r>
-      <w:r>
-        <w:rPr>
-          <w:rFonts w:ascii="Georgia" w:hAnsi="Georgia"/>
-          <w:b w:val="false"/>
-          <w:bCs w:val="false"/>
-          <w:i w:val="false"/>
-          <w:iCs w:val="false"/>
-          <w:sz w:val="14"/>
-          <w:szCs w:val="14"/>
-        </w:rPr>
-        <w:t xml:space="preserve"> </w:t>
-      </w:r>
-      <w:r>
-        <w:rPr>
-          <w:rFonts w:ascii="Georgia" w:hAnsi="Georgia"/>
-          <w:b/>
-          <w:bCs/>
-          <w:i w:val="false"/>
-          <w:iCs w:val="false"/>
-          <w:sz w:val="14"/>
-          <w:szCs w:val="14"/>
-        </w:rPr>
-        <w:t>→</w:t>
-      </w:r>
-      <w:r>
-        <w:rPr>
-          <w:rFonts w:ascii="Georgia" w:hAnsi="Georgia"/>
-          <w:b w:val="false"/>
-          <w:bCs w:val="false"/>
-          <w:i w:val="false"/>
-          <w:iCs w:val="false"/>
-          <w:sz w:val="14"/>
-          <w:szCs w:val="14"/>
-        </w:rPr>
-        <w:t xml:space="preserve"> </w:t>
-      </w:r>
-      <w:r>
-        <w:rPr>
-          <w:rFonts w:ascii="Andale Mono" w:hAnsi="Andale Mono"/>
-          <w:b w:val="false"/>
-          <w:bCs w:val="false"/>
-          <w:i w:val="false"/>
-          <w:iCs w:val="false"/>
-          <w:sz w:val="14"/>
-          <w:szCs w:val="14"/>
-        </w:rPr>
-        <w:t>Tag</w:t>
-      </w:r>
-    </w:p>
-    <w:p>
-      <w:pPr>
-        <w:pStyle w:val="Normal"/>
-        <w:ind w:hanging="0" w:start="709"/>
-        <w:rPr>
-          <w:rFonts w:ascii="Georgia" w:hAnsi="Georgia"/>
-          <w:sz w:val="14"/>
-          <w:szCs w:val="14"/>
-        </w:rPr>
-      </w:pPr>
-      <w:r>
-        <w:rPr>
-          <w:rFonts w:ascii="Georgia" w:hAnsi="Georgia"/>
-          <w:b/>
-          <w:bCs/>
-          <w:i/>
-          <w:iCs/>
-          <w:sz w:val="14"/>
-          <w:szCs w:val="14"/>
-        </w:rPr>
-        <w:t>version</w:t>
-      </w:r>
-      <w:r>
-        <w:rPr>
-          <w:rFonts w:ascii="Georgia" w:hAnsi="Georgia"/>
-          <w:b w:val="false"/>
-          <w:bCs w:val="false"/>
-          <w:i w:val="false"/>
-          <w:iCs w:val="false"/>
-          <w:sz w:val="14"/>
-          <w:szCs w:val="14"/>
-        </w:rPr>
-        <w:t xml:space="preserve"> </w:t>
-      </w:r>
-      <w:r>
-        <w:rPr>
-          <w:rFonts w:ascii="Georgia" w:hAnsi="Georgia"/>
-          <w:b/>
-          <w:bCs/>
-          <w:i w:val="false"/>
-          <w:iCs w:val="false"/>
-          <w:sz w:val="14"/>
-          <w:szCs w:val="14"/>
-        </w:rPr>
-        <w:t>→</w:t>
-      </w:r>
-      <w:r>
-        <w:rPr>
-          <w:rFonts w:ascii="Georgia" w:hAnsi="Georgia"/>
-          <w:b w:val="false"/>
-          <w:bCs w:val="false"/>
-          <w:i w:val="false"/>
-          <w:iCs w:val="false"/>
-          <w:sz w:val="14"/>
-          <w:szCs w:val="14"/>
-        </w:rPr>
-        <w:t xml:space="preserve"> </w:t>
-      </w:r>
-      <w:r>
-        <w:rPr>
-          <w:rFonts w:ascii="Andale Mono" w:hAnsi="Andale Mono"/>
-          <w:b w:val="false"/>
-          <w:bCs w:val="false"/>
-          <w:i w:val="false"/>
-          <w:iCs w:val="false"/>
-          <w:sz w:val="14"/>
-          <w:szCs w:val="14"/>
-        </w:rPr>
-        <w:t>&amp;str</w:t>
-      </w:r>
-    </w:p>
-    <w:p>
-      <w:pPr>
-        <w:pStyle w:val="Normal"/>
-        <w:ind w:hanging="0" w:start="709"/>
-        <w:rPr>
-          <w:rFonts w:ascii="Georgia" w:hAnsi="Georgia"/>
-          <w:sz w:val="14"/>
-          <w:szCs w:val="14"/>
-        </w:rPr>
-      </w:pPr>
-      <w:r>
-        <w:rPr>
-          <w:rFonts w:ascii="Georgia" w:hAnsi="Georgia"/>
-          <w:b/>
-          <w:bCs/>
-          <w:i/>
-          <w:iCs/>
-          <w:sz w:val="14"/>
-          <w:szCs w:val="14"/>
-        </w:rPr>
-        <w:t xml:space="preserve">write_str </w:t>
-      </w:r>
-      <w:r>
-        <w:rPr>
-          <w:rFonts w:ascii="Andale Mono" w:hAnsi="Andale Mono"/>
-          <w:b w:val="false"/>
-          <w:bCs w:val="false"/>
-          <w:i w:val="false"/>
-          <w:iCs w:val="false"/>
-          <w:sz w:val="14"/>
-          <w:szCs w:val="14"/>
-        </w:rPr>
-        <w:t>&amp;Env &amp;str</w:t>
-      </w:r>
-      <w:r>
-        <w:rPr>
-          <w:rFonts w:ascii="Georgia" w:hAnsi="Georgia"/>
-          <w:b w:val="false"/>
-          <w:bCs w:val="false"/>
-          <w:i w:val="false"/>
-          <w:iCs w:val="false"/>
-          <w:sz w:val="14"/>
-          <w:szCs w:val="14"/>
-        </w:rPr>
-        <w:t xml:space="preserve"> </w:t>
-      </w:r>
-      <w:r>
-        <w:rPr>
-          <w:rFonts w:ascii="Georgia" w:hAnsi="Georgia"/>
-          <w:b/>
-          <w:bCs/>
-          <w:i/>
-          <w:iCs/>
-          <w:sz w:val="14"/>
-          <w:szCs w:val="14"/>
-        </w:rPr>
-        <w:t>stream</w:t>
-      </w:r>
-      <w:r>
-        <w:rPr>
-          <w:rFonts w:ascii="Georgia" w:hAnsi="Georgia"/>
-          <w:b w:val="false"/>
-          <w:bCs w:val="false"/>
-          <w:i w:val="false"/>
-          <w:iCs w:val="false"/>
-          <w:sz w:val="14"/>
-          <w:szCs w:val="14"/>
-        </w:rPr>
-        <w:t xml:space="preserve"> </w:t>
-      </w:r>
-      <w:r>
-        <w:rPr>
-          <w:rFonts w:ascii="Georgia" w:hAnsi="Georgia"/>
-          <w:b/>
-          <w:bCs/>
-          <w:i w:val="false"/>
-          <w:iCs w:val="false"/>
-          <w:sz w:val="14"/>
-          <w:szCs w:val="14"/>
-        </w:rPr>
-        <w:t>→</w:t>
-      </w:r>
-      <w:r>
-        <w:rPr>
-          <w:rFonts w:ascii="Georgia" w:hAnsi="Georgia"/>
-          <w:b w:val="false"/>
-          <w:bCs w:val="false"/>
-          <w:i w:val="false"/>
-          <w:iCs w:val="false"/>
-          <w:sz w:val="14"/>
-          <w:szCs w:val="14"/>
-        </w:rPr>
-        <w:t xml:space="preserve"> </w:t>
-      </w:r>
-      <w:r>
-        <w:rPr>
-          <w:rFonts w:ascii="Andale Mono" w:hAnsi="Andale Mono"/>
-          <w:b w:val="false"/>
-          <w:bCs w:val="false"/>
-          <w:i w:val="false"/>
-          <w:iCs w:val="false"/>
-          <w:sz w:val="14"/>
-          <w:szCs w:val="14"/>
-        </w:rPr>
-        <w:t>Result&lt;()&gt;</w:t>
-      </w:r>
-    </w:p>
-    <w:p>
-      <w:pPr>
-        <w:pStyle w:val="Normal"/>
-        <w:ind w:hanging="0" w:start="709"/>
-        <w:rPr>
-          <w:rFonts w:ascii="Georgia" w:hAnsi="Georgia"/>
-          <w:sz w:val="14"/>
-          <w:szCs w:val="14"/>
-        </w:rPr>
-      </w:pPr>
-      <w:r>
-        <w:rPr>
-          <w:rFonts w:ascii="Georgia" w:hAnsi="Georgia"/>
-          <w:b/>
-          <w:bCs/>
-          <w:i/>
-          <w:iCs/>
-          <w:sz w:val="14"/>
-          <w:szCs w:val="14"/>
-        </w:rPr>
-        <w:t xml:space="preserve">write_to_string </w:t>
-      </w:r>
-      <w:r>
-        <w:rPr>
-          <w:rFonts w:ascii="Andale Mono" w:hAnsi="Andale Mono"/>
-          <w:b w:val="false"/>
-          <w:bCs w:val="false"/>
-          <w:i w:val="false"/>
-          <w:iCs w:val="false"/>
-          <w:sz w:val="14"/>
-          <w:szCs w:val="14"/>
-        </w:rPr>
-        <w:t>&amp;Env</w:t>
-      </w:r>
-      <w:r>
-        <w:rPr>
-          <w:rFonts w:ascii="Georgia" w:hAnsi="Georgia"/>
-          <w:b w:val="false"/>
-          <w:bCs w:val="false"/>
-          <w:i/>
-          <w:iCs/>
-          <w:sz w:val="14"/>
-          <w:szCs w:val="14"/>
-        </w:rPr>
-        <w:t xml:space="preserve"> T </w:t>
-      </w:r>
-      <w:r>
-        <w:rPr>
-          <w:rFonts w:ascii="Andale Mono" w:hAnsi="Andale Mono"/>
-          <w:b w:val="false"/>
-          <w:bCs w:val="false"/>
-          <w:i w:val="false"/>
-          <w:iCs w:val="false"/>
-          <w:sz w:val="14"/>
-          <w:szCs w:val="14"/>
-        </w:rPr>
-        <w:t>bool</w:t>
-      </w:r>
-      <w:r>
-        <w:rPr>
-          <w:rFonts w:ascii="Georgia" w:hAnsi="Georgia"/>
-          <w:b w:val="false"/>
-          <w:bCs w:val="false"/>
-          <w:i w:val="false"/>
-          <w:iCs w:val="false"/>
-          <w:sz w:val="14"/>
-          <w:szCs w:val="14"/>
-        </w:rPr>
-        <w:t xml:space="preserve">) </w:t>
-      </w:r>
-      <w:r>
-        <w:rPr>
-          <w:rFonts w:ascii="Georgia" w:hAnsi="Georgia"/>
-          <w:b/>
-          <w:bCs/>
-          <w:i w:val="false"/>
-          <w:iCs w:val="false"/>
-          <w:sz w:val="14"/>
-          <w:szCs w:val="14"/>
-        </w:rPr>
-        <w:t>→</w:t>
-      </w:r>
-      <w:r>
-        <w:rPr>
-          <w:rFonts w:ascii="Georgia" w:hAnsi="Georgia"/>
-          <w:b w:val="false"/>
-          <w:bCs w:val="false"/>
-          <w:i w:val="false"/>
-          <w:iCs w:val="false"/>
-          <w:sz w:val="14"/>
-          <w:szCs w:val="14"/>
-        </w:rPr>
-        <w:t xml:space="preserve"> </w:t>
-      </w:r>
-      <w:r>
-        <w:rPr>
-          <w:rFonts w:ascii="Andale Mono" w:hAnsi="Andale Mono"/>
-          <w:b w:val="false"/>
-          <w:bCs w:val="false"/>
-          <w:i w:val="false"/>
-          <w:iCs w:val="false"/>
-          <w:sz w:val="14"/>
-          <w:szCs w:val="14"/>
-        </w:rPr>
-        <w:t>String</w:t>
-      </w:r>
-    </w:p>
-    <w:p>
-      <w:pPr>
-        <w:pStyle w:val="Normal"/>
-        <w:ind w:hanging="0" w:start="709"/>
-        <w:rPr>
-          <w:rFonts w:ascii="Georgia" w:hAnsi="Georgia"/>
-          <w:sz w:val="14"/>
-          <w:szCs w:val="14"/>
-        </w:rPr>
-      </w:pPr>
-      <w:r>
-        <w:rPr>
-          <w:rFonts w:ascii="Andale Mono" w:hAnsi="Andale Mono"/>
-          <w:b w:val="false"/>
-          <w:bCs w:val="false"/>
-          <w:i w:val="false"/>
-          <w:iCs w:val="false"/>
-          <w:sz w:val="14"/>
-          <w:szCs w:val="14"/>
-        </w:rPr>
-        <w:t>// bool – print escaped</w:t>
-      </w:r>
-    </w:p>
-    <w:p>
-      <w:pPr>
-        <w:pStyle w:val="Normal"/>
-        <w:ind w:hanging="0" w:start="709"/>
-        <w:rPr>
-          <w:rFonts w:ascii="Georgia" w:hAnsi="Georgia"/>
-          <w:sz w:val="14"/>
-          <w:szCs w:val="14"/>
-        </w:rPr>
-      </w:pPr>
-      <w:r>
-        <w:rPr>
-          <w:rFonts w:ascii="Georgia" w:hAnsi="Georgia"/>
-          <w:b/>
-          <w:bCs/>
-          <w:i/>
-          <w:iCs/>
-          <w:sz w:val="14"/>
-          <w:szCs w:val="14"/>
-        </w:rPr>
-        <w:t xml:space="preserve">write </w:t>
-      </w:r>
-      <w:r>
-        <w:rPr>
-          <w:rFonts w:ascii="Andale Mono" w:hAnsi="Andale Mono"/>
-          <w:b w:val="false"/>
-          <w:bCs w:val="false"/>
-          <w:i w:val="false"/>
-          <w:iCs w:val="false"/>
-          <w:sz w:val="14"/>
-          <w:szCs w:val="14"/>
-        </w:rPr>
-        <w:t xml:space="preserve">&amp;Env </w:t>
-      </w:r>
-      <w:r>
-        <w:rPr>
-          <w:rFonts w:ascii="Georgia" w:hAnsi="Georgia"/>
-          <w:b w:val="false"/>
-          <w:bCs w:val="false"/>
-          <w:i/>
-          <w:iCs/>
-          <w:sz w:val="14"/>
-          <w:szCs w:val="14"/>
-        </w:rPr>
-        <w:t xml:space="preserve">T </w:t>
-      </w:r>
-      <w:r>
-        <w:rPr>
-          <w:rFonts w:ascii="Georgia" w:hAnsi="Georgia"/>
-          <w:b w:val="false"/>
-          <w:bCs w:val="false"/>
-          <w:i w:val="false"/>
-          <w:iCs w:val="false"/>
-          <w:sz w:val="14"/>
-          <w:szCs w:val="14"/>
-        </w:rPr>
-        <w:t xml:space="preserve"> </w:t>
-      </w:r>
-      <w:r>
-        <w:rPr>
-          <w:rFonts w:ascii="Andale Mono" w:hAnsi="Andale Mono"/>
-          <w:b w:val="false"/>
-          <w:bCs w:val="false"/>
-          <w:i w:val="false"/>
-          <w:iCs w:val="false"/>
-          <w:sz w:val="14"/>
-          <w:szCs w:val="14"/>
-        </w:rPr>
-        <w:t>bool</w:t>
-      </w:r>
-      <w:r>
-        <w:rPr>
-          <w:rFonts w:ascii="Georgia" w:hAnsi="Georgia"/>
-          <w:b w:val="false"/>
-          <w:bCs w:val="false"/>
-          <w:i w:val="false"/>
-          <w:iCs w:val="false"/>
-          <w:sz w:val="14"/>
-          <w:szCs w:val="14"/>
-        </w:rPr>
-        <w:t xml:space="preserve"> </w:t>
-      </w:r>
-      <w:r>
-        <w:rPr>
-          <w:rFonts w:ascii="Georgia" w:hAnsi="Georgia"/>
-          <w:b/>
-          <w:bCs/>
-          <w:i/>
-          <w:iCs/>
-          <w:sz w:val="14"/>
-          <w:szCs w:val="14"/>
-        </w:rPr>
-        <w:t>stream</w:t>
-      </w:r>
-      <w:r>
-        <w:rPr>
-          <w:rFonts w:ascii="Georgia" w:hAnsi="Georgia"/>
-          <w:b w:val="false"/>
-          <w:bCs w:val="false"/>
-          <w:i w:val="false"/>
-          <w:iCs w:val="false"/>
-          <w:sz w:val="14"/>
-          <w:szCs w:val="14"/>
-        </w:rPr>
-        <w:t xml:space="preserve"> </w:t>
-      </w:r>
-      <w:r>
-        <w:rPr>
-          <w:rFonts w:ascii="Georgia" w:hAnsi="Georgia"/>
-          <w:b/>
-          <w:bCs/>
-          <w:i w:val="false"/>
-          <w:iCs w:val="false"/>
-          <w:sz w:val="14"/>
-          <w:szCs w:val="14"/>
-        </w:rPr>
-        <w:t>→</w:t>
-      </w:r>
-      <w:r>
-        <w:rPr>
-          <w:rFonts w:ascii="Georgia" w:hAnsi="Georgia"/>
-          <w:b w:val="false"/>
-          <w:bCs w:val="false"/>
-          <w:i w:val="false"/>
-          <w:iCs w:val="false"/>
-          <w:sz w:val="14"/>
-          <w:szCs w:val="14"/>
-        </w:rPr>
-        <w:t xml:space="preserve"> </w:t>
-      </w:r>
-      <w:r>
-        <w:rPr>
-          <w:rFonts w:ascii="Andale Mono" w:hAnsi="Andale Mono"/>
-          <w:b w:val="false"/>
-          <w:bCs w:val="false"/>
-          <w:i w:val="false"/>
-          <w:iCs w:val="false"/>
-          <w:sz w:val="14"/>
-          <w:szCs w:val="14"/>
-        </w:rPr>
-        <w:t>Result&lt;()&gt;</w:t>
-      </w:r>
-    </w:p>
-    <w:p>
-      <w:pPr>
-        <w:pStyle w:val="Normal"/>
-        <w:ind w:hanging="0" w:start="709"/>
-        <w:rPr>
-          <w:rFonts w:ascii="Georgia" w:hAnsi="Georgia"/>
-          <w:sz w:val="14"/>
-          <w:szCs w:val="14"/>
-        </w:rPr>
-      </w:pPr>
-      <w:r>
-        <w:rPr>
-          <w:rFonts w:ascii="Andale Mono" w:hAnsi="Andale Mono"/>
-          <w:b w:val="false"/>
-          <w:bCs w:val="false"/>
-          <w:i w:val="false"/>
-          <w:iCs w:val="false"/>
-          <w:sz w:val="14"/>
-          <w:szCs w:val="14"/>
-        </w:rPr>
-        <w:t>// bool – print escaped</w:t>
-      </w:r>
-    </w:p>
-    <w:p>
-      <w:pPr>
-        <w:pStyle w:val="Normal"/>
-        <w:rPr>
-          <w:rFonts w:ascii="Georgia" w:hAnsi="Georgia"/>
-          <w:sz w:val="20"/>
-          <w:szCs w:val="20"/>
-        </w:rPr>
-      </w:pPr>
-      <w:r>
-        <w:rPr>
-          <w:rFonts w:ascii="Georgia" w:hAnsi="Georgia"/>
-          <w:sz w:val="20"/>
-          <w:szCs w:val="20"/>
-        </w:rPr>
-      </w:r>
-    </w:p>
-    <w:p>
-      <w:pPr>
-        <w:pStyle w:val="Normal"/>
-        <w:rPr>
-          <w:rFonts w:ascii="Georgia" w:hAnsi="Georgia"/>
-          <w:sz w:val="20"/>
-          <w:szCs w:val="20"/>
-        </w:rPr>
-      </w:pPr>
-      <w:r>
-        <w:rPr>
-          <w:rFonts w:ascii="Georgia" w:hAnsi="Georgia"/>
-          <w:sz w:val="20"/>
-          <w:szCs w:val="20"/>
+          <w:rFonts w:ascii="Andale Mono" w:hAnsi="Andale Mono"/>
+          <w:b w:val="false"/>
+          <w:bCs w:val="false"/>
+          <w:i w:val="false"/>
+          <w:iCs w:val="false"/>
+          <w:sz w:val="14"/>
+          <w:szCs w:val="14"/>
         </w:rPr>
       </w:r>
     </w:p>
@@ -23285,7 +23225,7 @@
     <w:pPr>
       <w:widowControl/>
       <w:suppressAutoHyphens w:val="true"/>
-      <w:overflowPunct w:val="false"/>
+      <w:overflowPunct w:val="true"/>
       <w:bidi w:val="0"/>
       <w:spacing w:before="0" w:after="0"/>
       <w:jc w:val="start"/>
@@ -23300,7 +23240,7 @@
     </w:rPr>
   </w:style>
   <w:style w:type="paragraph" w:styleId="Heading1">
-    <w:name w:val="Heading 1"/>
+    <w:name w:val="heading 1"/>
     <w:basedOn w:val="Heading"/>
     <w:next w:val="BodyText"/>
     <w:qFormat/>
@@ -23363,7 +23303,7 @@
     </w:rPr>
   </w:style>
   <w:style w:type="paragraph" w:styleId="Caption">
-    <w:name w:val="Caption"/>
+    <w:name w:val="caption"/>
     <w:basedOn w:val="Normal"/>
     <w:qFormat/>
     <w:pPr>
@@ -23444,15 +23384,15 @@
     <w:rPr/>
   </w:style>
   <w:style w:type="paragraph" w:styleId="Header">
-    <w:name w:val="Header"/>
+    <w:name w:val="header"/>
     <w:basedOn w:val="HeaderandFooter"/>
     <w:pPr>
       <w:suppressLineNumbers/>
     </w:pPr>
     <w:rPr/>
   </w:style>
-  <w:style w:type="paragraph" w:styleId="FrameContents">
-    <w:name w:val="Frame Contents"/>
+  <w:style w:type="paragraph" w:styleId="FrameContentsuser">
+    <w:name w:val="Frame Contents (user)"/>
     <w:basedOn w:val="Normal"/>
     <w:qFormat/>
     <w:pPr/>

</xml_diff>